<commit_message>
Add reviewing for EAAI.
</commit_message>
<xml_diff>
--- a/MatteoRiondato-CV.docx
+++ b/MatteoRiondato-CV.docx
@@ -57,21 +57,7 @@
         <w:rPr>
           <w:rFonts w:ascii="Times New Roman" w:eastAsia="Times New Roman" w:hAnsi="Times New Roman" w:cs="Times New Roman"/>
         </w:rPr>
-        <w:t xml:space="preserve">100 </w:t>
-      </w:r>
-      <w:proofErr w:type="gramStart"/>
-      <w:r>
-        <w:rPr>
-          <w:rFonts w:ascii="Times New Roman" w:eastAsia="Times New Roman" w:hAnsi="Times New Roman" w:cs="Times New Roman"/>
-        </w:rPr>
-        <w:t>Avenue</w:t>
-      </w:r>
-      <w:proofErr w:type="gramEnd"/>
-      <w:r>
-        <w:rPr>
-          <w:rFonts w:ascii="Times New Roman" w:eastAsia="Times New Roman" w:hAnsi="Times New Roman" w:cs="Times New Roman"/>
-        </w:rPr>
-        <w:t xml:space="preserve"> of the Americas, 16</w:t>
+        <w:t>100 Avenue of the Americas, 16</w:t>
       </w:r>
       <w:r>
         <w:rPr>
@@ -432,7 +418,6 @@
           <w:rFonts w:ascii="Times New Roman" w:hAnsi="Times New Roman"/>
         </w:rPr>
       </w:pPr>
-      <w:proofErr w:type="gramStart"/>
       <w:r>
         <w:rPr>
           <w:rFonts w:ascii="Times New Roman" w:eastAsia="Times New Roman" w:hAnsi="Times New Roman" w:cs="Times New Roman"/>
@@ -444,14 +429,7 @@
           <w:rFonts w:ascii="Times New Roman" w:eastAsia="Times New Roman" w:hAnsi="Times New Roman" w:cs="Times New Roman"/>
         </w:rPr>
         <w:tab/>
-        <w:t>Postdoctoral Researcher</w:t>
-      </w:r>
-      <w:proofErr w:type="gramEnd"/>
-      <w:r>
-        <w:rPr>
-          <w:rFonts w:ascii="Times New Roman" w:eastAsia="Times New Roman" w:hAnsi="Times New Roman" w:cs="Times New Roman"/>
-        </w:rPr>
-        <w:t>, Department of Computer Science, Stanford University</w:t>
+        <w:t>Postdoctoral Researcher, Department of Computer Science, Stanford University</w:t>
       </w:r>
     </w:p>
     <w:p>
@@ -606,19 +584,11 @@
         </w:rPr>
         <w:t xml:space="preserve"> </w:t>
       </w:r>
-      <w:proofErr w:type="gramStart"/>
-      <w:r>
-        <w:rPr>
-          <w:rFonts w:ascii="Times New Roman" w:eastAsia="Times New Roman" w:hAnsi="Times New Roman" w:cs="Times New Roman"/>
-        </w:rPr>
-        <w:t>equal</w:t>
-      </w:r>
-      <w:proofErr w:type="gramEnd"/>
-      <w:r>
-        <w:rPr>
-          <w:rFonts w:ascii="Times New Roman" w:eastAsia="Times New Roman" w:hAnsi="Times New Roman" w:cs="Times New Roman"/>
-        </w:rPr>
-        <w:t xml:space="preserve"> participation by all authors</w:t>
+      <w:r>
+        <w:rPr>
+          <w:rFonts w:ascii="Times New Roman" w:eastAsia="Times New Roman" w:hAnsi="Times New Roman" w:cs="Times New Roman"/>
+        </w:rPr>
+        <w:t>equal participation by all authors</w:t>
       </w:r>
     </w:p>
     <w:p>
@@ -661,14 +631,12 @@
           <w:rFonts w:ascii="Times New Roman" w:hAnsi="Times New Roman"/>
         </w:rPr>
       </w:pPr>
-      <w:proofErr w:type="gramStart"/>
       <w:r>
         <w:rPr>
           <w:rFonts w:ascii="Times New Roman" w:eastAsia="Times New Roman" w:hAnsi="Times New Roman" w:cs="Times New Roman"/>
         </w:rPr>
         <w:t>forthcoming</w:t>
       </w:r>
-      <w:proofErr w:type="gramEnd"/>
       <w:r>
         <w:rPr>
           <w:rFonts w:ascii="Times New Roman" w:eastAsia="Times New Roman" w:hAnsi="Times New Roman" w:cs="Times New Roman"/>
@@ -713,19 +681,11 @@
           <w:rFonts w:ascii="Times New Roman" w:hAnsi="Times New Roman"/>
         </w:rPr>
       </w:pPr>
-      <w:proofErr w:type="gramStart"/>
-      <w:r>
-        <w:rPr>
-          <w:rFonts w:ascii="Times New Roman" w:eastAsia="Times New Roman" w:hAnsi="Times New Roman" w:cs="Times New Roman"/>
-        </w:rPr>
-        <w:t>in</w:t>
-      </w:r>
-      <w:proofErr w:type="gramEnd"/>
-      <w:r>
-        <w:rPr>
-          <w:rFonts w:ascii="Times New Roman" w:eastAsia="Times New Roman" w:hAnsi="Times New Roman" w:cs="Times New Roman"/>
-        </w:rPr>
-        <w:t xml:space="preserve"> press</w:t>
+      <w:r>
+        <w:rPr>
+          <w:rFonts w:ascii="Times New Roman" w:eastAsia="Times New Roman" w:hAnsi="Times New Roman" w:cs="Times New Roman"/>
+        </w:rPr>
+        <w:t>in press</w:t>
       </w:r>
       <w:r>
         <w:rPr>
@@ -744,43 +704,433 @@
         <w:rPr>
           <w:rFonts w:ascii="Times New Roman" w:eastAsia="Times New Roman" w:hAnsi="Times New Roman" w:cs="Times New Roman"/>
         </w:rPr>
-        <w:t xml:space="preserve"> and E. M. Kornaropoulos. </w:t>
-      </w:r>
-      <w:proofErr w:type="gramStart"/>
-      <w:r>
-        <w:rPr>
-          <w:rFonts w:ascii="Times New Roman" w:eastAsia="Times New Roman" w:hAnsi="Times New Roman" w:cs="Times New Roman"/>
-        </w:rPr>
-        <w:t>Fast Approximation of Betweenness Centrality through Sampling.</w:t>
-      </w:r>
-      <w:proofErr w:type="gramEnd"/>
-      <w:r>
-        <w:rPr>
-          <w:rFonts w:ascii="Times New Roman" w:eastAsia="Times New Roman" w:hAnsi="Times New Roman" w:cs="Times New Roman"/>
-        </w:rPr>
+        <w:t xml:space="preserve"> and E. M. Kornaropoulos. Fast Approximation of Betweenness Centrality through Sampling. </w:t>
+      </w:r>
+      <w:r>
+        <w:rPr>
+          <w:rFonts w:ascii="Times New Roman" w:eastAsia="Times New Roman" w:hAnsi="Times New Roman" w:cs="Times New Roman"/>
+          <w:i/>
+        </w:rPr>
+        <w:t>Data Mining and Knowledge Discovery</w:t>
+      </w:r>
+      <w:r>
+        <w:rPr>
+          <w:rFonts w:ascii="Times New Roman" w:eastAsia="Times New Roman" w:hAnsi="Times New Roman" w:cs="Times New Roman"/>
+        </w:rPr>
+        <w:t xml:space="preserve"> DOI:</w:t>
+      </w:r>
+      <w:r>
         <w:t xml:space="preserve"> </w:t>
       </w:r>
       <w:r>
         <w:rPr>
-          <w:rFonts w:ascii="Times New Roman" w:eastAsia="Times New Roman" w:hAnsi="Times New Roman" w:cs="Times New Roman"/>
-          <w:i/>
-        </w:rPr>
-        <w:t>Data Mining and Knowledge Discovery</w:t>
-      </w:r>
-      <w:r>
-        <w:rPr>
-          <w:rFonts w:ascii="Times New Roman" w:eastAsia="Times New Roman" w:hAnsi="Times New Roman" w:cs="Times New Roman"/>
-        </w:rPr>
-        <w:t xml:space="preserve"> DOI:</w:t>
-      </w:r>
-      <w:r>
+          <w:rFonts w:ascii="Times New Roman" w:hAnsi="Times New Roman"/>
+        </w:rPr>
+        <w:t>10.1007/s10618-015-0423-0</w:t>
+      </w:r>
+    </w:p>
+    <w:p>
+      <w:pPr>
+        <w:pStyle w:val="normal0"/>
+        <w:spacing w:after="120"/>
+        <w:ind w:left="1440" w:hanging="1440"/>
+        <w:rPr>
+          <w:rFonts w:ascii="Times New Roman" w:hAnsi="Times New Roman"/>
+        </w:rPr>
+      </w:pPr>
+      <w:r>
+        <w:rPr>
+          <w:rFonts w:ascii="Times New Roman" w:eastAsia="Times New Roman" w:hAnsi="Times New Roman" w:cs="Times New Roman"/>
+        </w:rPr>
+        <w:t>2014</w:t>
+      </w:r>
+      <w:r>
+        <w:rPr>
+          <w:rFonts w:ascii="Times New Roman" w:eastAsia="Times New Roman" w:hAnsi="Times New Roman" w:cs="Times New Roman"/>
+        </w:rPr>
+        <w:tab/>
+      </w:r>
+      <w:r>
+        <w:rPr>
+          <w:rFonts w:ascii="Times New Roman" w:eastAsia="Times New Roman" w:hAnsi="Times New Roman" w:cs="Times New Roman"/>
+          <w:b/>
+        </w:rPr>
+        <w:t>M. Riondato</w:t>
+      </w:r>
+      <w:r>
+        <w:rPr>
+          <w:rFonts w:ascii="Times New Roman" w:eastAsia="Times New Roman" w:hAnsi="Times New Roman" w:cs="Times New Roman"/>
+        </w:rPr>
+        <w:t xml:space="preserve"> and E. Upfal. Efficient Discovery of Association Rules and Frequent Itemsets through Sampling with Tight Performance Guarantees. </w:t>
+      </w:r>
+      <w:r>
+        <w:rPr>
+          <w:rFonts w:ascii="Times New Roman" w:eastAsia="Times New Roman" w:hAnsi="Times New Roman" w:cs="Times New Roman"/>
+          <w:i/>
+        </w:rPr>
+        <w:t>ACM Transactions on Knowledge Discovery from Data</w:t>
+      </w:r>
+      <w:r>
+        <w:rPr>
+          <w:rFonts w:ascii="Times New Roman" w:eastAsia="Times New Roman" w:hAnsi="Times New Roman" w:cs="Times New Roman"/>
+        </w:rPr>
+        <w:t>, 8(4):20:1–20:32</w:t>
+      </w:r>
+    </w:p>
+    <w:p>
+      <w:pPr>
+        <w:pStyle w:val="normal0"/>
+        <w:ind w:left="1440" w:hanging="1440"/>
+        <w:rPr>
+          <w:rFonts w:ascii="Times New Roman" w:hAnsi="Times New Roman"/>
+        </w:rPr>
+      </w:pPr>
+      <w:r>
+        <w:rPr>
+          <w:rFonts w:ascii="Times New Roman" w:eastAsia="Times New Roman" w:hAnsi="Times New Roman" w:cs="Times New Roman"/>
+        </w:rPr>
+        <w:t>2010</w:t>
+      </w:r>
+      <w:r>
+        <w:rPr>
+          <w:rFonts w:ascii="Times New Roman" w:eastAsia="Times New Roman" w:hAnsi="Times New Roman" w:cs="Times New Roman"/>
+        </w:rPr>
+        <w:tab/>
+        <w:t xml:space="preserve">* A. Pietracaprina, </w:t>
+      </w:r>
+      <w:r>
+        <w:rPr>
+          <w:rFonts w:ascii="Times New Roman" w:eastAsia="Times New Roman" w:hAnsi="Times New Roman" w:cs="Times New Roman"/>
+          <w:b/>
+        </w:rPr>
+        <w:t>M. Riondato</w:t>
+      </w:r>
+      <w:r>
+        <w:rPr>
+          <w:rFonts w:ascii="Times New Roman" w:eastAsia="Times New Roman" w:hAnsi="Times New Roman" w:cs="Times New Roman"/>
+        </w:rPr>
+        <w:t xml:space="preserve">, E. Upfal, and F. Vandin. Mining Top-k Frequent Itemsets through Progressive Sampling. </w:t>
+      </w:r>
+      <w:r>
+        <w:rPr>
+          <w:rFonts w:ascii="Times New Roman" w:eastAsia="Times New Roman" w:hAnsi="Times New Roman" w:cs="Times New Roman"/>
+          <w:i/>
+        </w:rPr>
+        <w:t>Data Mining and Knowledge Discovery,</w:t>
+      </w:r>
+      <w:r>
+        <w:rPr>
+          <w:rFonts w:ascii="Times New Roman" w:eastAsia="Times New Roman" w:hAnsi="Times New Roman" w:cs="Times New Roman"/>
+        </w:rPr>
+        <w:t xml:space="preserve"> 21(2):310–326</w:t>
+      </w:r>
+    </w:p>
+    <w:p>
+      <w:pPr>
+        <w:pStyle w:val="normal0"/>
+        <w:rPr>
+          <w:rFonts w:ascii="Times New Roman" w:hAnsi="Times New Roman"/>
+        </w:rPr>
+      </w:pPr>
+    </w:p>
+    <w:p>
+      <w:pPr>
+        <w:pStyle w:val="normal0"/>
+        <w:rPr>
+          <w:rFonts w:ascii="Times New Roman" w:hAnsi="Times New Roman"/>
+        </w:rPr>
+      </w:pPr>
+      <w:r>
+        <w:rPr>
+          <w:rFonts w:ascii="Times New Roman" w:eastAsia="Times New Roman" w:hAnsi="Times New Roman" w:cs="Times New Roman"/>
+          <w:b/>
+        </w:rPr>
+        <w:t>Conference Proceedings</w:t>
+      </w:r>
+    </w:p>
+    <w:p>
+      <w:pPr>
+        <w:pStyle w:val="normal0"/>
+        <w:rPr>
+          <w:rFonts w:ascii="Times New Roman" w:hAnsi="Times New Roman"/>
+        </w:rPr>
+      </w:pPr>
+    </w:p>
+    <w:p>
+      <w:pPr>
+        <w:pStyle w:val="normal0"/>
+        <w:spacing w:after="120"/>
+        <w:ind w:left="1440" w:hanging="1440"/>
+        <w:rPr>
+          <w:rFonts w:ascii="Times New Roman" w:hAnsi="Times New Roman"/>
+        </w:rPr>
+      </w:pPr>
+      <w:r>
+        <w:rPr>
+          <w:rFonts w:ascii="Times New Roman" w:eastAsia="Times New Roman" w:hAnsi="Times New Roman" w:cs="Times New Roman"/>
+        </w:rPr>
+        <w:t>forthcoming</w:t>
+      </w:r>
+      <w:r>
+        <w:rPr>
+          <w:rFonts w:ascii="Times New Roman" w:eastAsia="Times New Roman" w:hAnsi="Times New Roman" w:cs="Times New Roman"/>
+        </w:rPr>
+        <w:tab/>
+        <w:t xml:space="preserve">A. Mahmoody, </w:t>
+      </w:r>
+      <w:r>
+        <w:rPr>
+          <w:rFonts w:ascii="Times New Roman" w:eastAsia="Times New Roman" w:hAnsi="Times New Roman" w:cs="Times New Roman"/>
+          <w:b/>
+        </w:rPr>
+        <w:t>M. Riondato</w:t>
+      </w:r>
+      <w:r>
+        <w:rPr>
+          <w:rFonts w:ascii="Times New Roman" w:eastAsia="Times New Roman" w:hAnsi="Times New Roman" w:cs="Times New Roman"/>
+        </w:rPr>
+        <w:t xml:space="preserve">, and E. Upfal. Wiggins: DetectingValuable Information in Dynamic Networks with Limited Resources. To appear in </w:t>
+      </w:r>
+      <w:r>
+        <w:rPr>
+          <w:rFonts w:ascii="Times New Roman" w:eastAsia="Times New Roman" w:hAnsi="Times New Roman" w:cs="Times New Roman"/>
+          <w:i/>
+        </w:rPr>
+        <w:t>Proceedings of the 9</w:t>
+      </w:r>
+      <w:r>
+        <w:rPr>
+          <w:rFonts w:ascii="Times New Roman" w:eastAsia="Times New Roman" w:hAnsi="Times New Roman" w:cs="Times New Roman"/>
+          <w:i/>
+          <w:vertAlign w:val="superscript"/>
+        </w:rPr>
+        <w:t>th</w:t>
+      </w:r>
+      <w:r>
+        <w:rPr>
+          <w:rFonts w:ascii="Times New Roman" w:eastAsia="Times New Roman" w:hAnsi="Times New Roman" w:cs="Times New Roman"/>
+          <w:i/>
+        </w:rPr>
+        <w:t xml:space="preserve"> ACM International Conference on Web Search and Data Mining</w:t>
+      </w:r>
+      <w:r>
+        <w:rPr>
+          <w:rFonts w:ascii="Times New Roman" w:eastAsia="Times New Roman" w:hAnsi="Times New Roman" w:cs="Times New Roman"/>
+        </w:rPr>
+        <w:t xml:space="preserve"> (WSDM)</w:t>
+      </w:r>
+    </w:p>
+    <w:p>
+      <w:pPr>
+        <w:pStyle w:val="normal0"/>
+        <w:spacing w:after="120"/>
+        <w:ind w:left="1440" w:hanging="1440"/>
+        <w:rPr>
+          <w:rFonts w:ascii="Times New Roman" w:eastAsia="Times New Roman" w:hAnsi="Times New Roman" w:cs="Times New Roman"/>
+        </w:rPr>
+      </w:pPr>
+      <w:r>
+        <w:rPr>
+          <w:rFonts w:ascii="Times New Roman" w:eastAsia="Times New Roman" w:hAnsi="Times New Roman" w:cs="Times New Roman"/>
+        </w:rPr>
+        <w:t>2015</w:t>
+      </w:r>
+      <w:r>
+        <w:rPr>
+          <w:rFonts w:ascii="Times New Roman" w:eastAsia="Times New Roman" w:hAnsi="Times New Roman" w:cs="Times New Roman"/>
+        </w:rPr>
+        <w:tab/>
+      </w:r>
+      <w:r>
+        <w:rPr>
+          <w:rFonts w:ascii="Times New Roman" w:eastAsia="Times New Roman" w:hAnsi="Times New Roman" w:cs="Times New Roman"/>
+          <w:b/>
+        </w:rPr>
+        <w:t>M. Riondato</w:t>
+      </w:r>
+      <w:r>
+        <w:rPr>
+          <w:rFonts w:ascii="Times New Roman" w:eastAsia="Times New Roman" w:hAnsi="Times New Roman" w:cs="Times New Roman"/>
+        </w:rPr>
+        <w:t xml:space="preserve"> and E. Upfal. Mining Frequent Itemsets through Progressive Sampling with Rademacher Averages. </w:t>
+      </w:r>
+      <w:r>
+        <w:rPr>
+          <w:rFonts w:ascii="Times New Roman" w:eastAsia="Times New Roman" w:hAnsi="Times New Roman" w:cs="Times New Roman"/>
+          <w:i/>
+        </w:rPr>
+        <w:t>Proceedings of the 21</w:t>
+      </w:r>
+      <w:r>
+        <w:rPr>
+          <w:rFonts w:ascii="Times New Roman" w:eastAsia="Times New Roman" w:hAnsi="Times New Roman" w:cs="Times New Roman"/>
+          <w:i/>
+          <w:vertAlign w:val="superscript"/>
+        </w:rPr>
+        <w:t>st</w:t>
+      </w:r>
+      <w:r>
+        <w:rPr>
+          <w:rFonts w:ascii="Times New Roman" w:eastAsia="Times New Roman" w:hAnsi="Times New Roman" w:cs="Times New Roman"/>
+          <w:i/>
+        </w:rPr>
+        <w:t xml:space="preserve"> ACM SIGKDD International Conference on Knowledge Discovery and Data Mining </w:t>
+      </w:r>
+      <w:r>
+        <w:rPr>
+          <w:rFonts w:ascii="Times New Roman" w:eastAsia="Times New Roman" w:hAnsi="Times New Roman" w:cs="Times New Roman"/>
+        </w:rPr>
+        <w:t>(KDD), pp. 1005–1014</w:t>
+      </w:r>
+    </w:p>
+    <w:p>
+      <w:pPr>
+        <w:pStyle w:val="normal0"/>
+        <w:spacing w:after="120"/>
+        <w:ind w:left="1440" w:hanging="1440"/>
+        <w:rPr>
+          <w:rFonts w:ascii="Times New Roman" w:hAnsi="Times New Roman"/>
+        </w:rPr>
+      </w:pPr>
+      <w:r>
+        <w:rPr>
+          <w:rFonts w:ascii="Times New Roman" w:eastAsia="Times New Roman" w:hAnsi="Times New Roman" w:cs="Times New Roman"/>
+        </w:rPr>
+        <w:t>2015</w:t>
+      </w:r>
+      <w:r>
+        <w:rPr>
+          <w:rFonts w:ascii="Times New Roman" w:eastAsia="Times New Roman" w:hAnsi="Times New Roman" w:cs="Times New Roman"/>
+        </w:rPr>
+        <w:tab/>
+      </w:r>
+      <w:r>
+        <w:rPr>
+          <w:rFonts w:ascii="Times New Roman" w:eastAsia="Times New Roman" w:hAnsi="Times New Roman" w:cs="Times New Roman"/>
+          <w:b/>
+        </w:rPr>
+        <w:t>M. Riondato</w:t>
+      </w:r>
+      <w:r>
+        <w:rPr>
+          <w:rFonts w:ascii="Times New Roman" w:eastAsia="Times New Roman" w:hAnsi="Times New Roman" w:cs="Times New Roman"/>
+        </w:rPr>
+        <w:t xml:space="preserve"> and E. Upfal. VC-Dimension and Rademacher Averages: From Statistical Learning Theory to Sampling Algorithms. </w:t>
+      </w:r>
+      <w:r>
+        <w:rPr>
+          <w:rFonts w:ascii="Times New Roman" w:eastAsia="Times New Roman" w:hAnsi="Times New Roman" w:cs="Times New Roman"/>
+          <w:i/>
+        </w:rPr>
+        <w:t>Proceedings of the 21</w:t>
+      </w:r>
+      <w:r>
+        <w:rPr>
+          <w:rFonts w:ascii="Times New Roman" w:eastAsia="Times New Roman" w:hAnsi="Times New Roman" w:cs="Times New Roman"/>
+          <w:i/>
+          <w:vertAlign w:val="superscript"/>
+        </w:rPr>
+        <w:t>st</w:t>
+      </w:r>
+      <w:r>
+        <w:rPr>
+          <w:rFonts w:ascii="Times New Roman" w:eastAsia="Times New Roman" w:hAnsi="Times New Roman" w:cs="Times New Roman"/>
+          <w:i/>
+        </w:rPr>
+        <w:t xml:space="preserve"> ACM SIGKDD International Conference on Knowledge Discovery and Data Mining </w:t>
+      </w:r>
+      <w:r>
+        <w:rPr>
+          <w:rFonts w:ascii="Times New Roman" w:eastAsia="Times New Roman" w:hAnsi="Times New Roman" w:cs="Times New Roman"/>
+        </w:rPr>
+        <w:t>(KDD), pp. 2321–2322</w:t>
+      </w:r>
+    </w:p>
+    <w:p>
+      <w:pPr>
+        <w:pStyle w:val="normal0"/>
+        <w:spacing w:after="120"/>
+        <w:ind w:left="1440" w:hanging="1440"/>
+        <w:rPr>
+          <w:rFonts w:ascii="Times New Roman" w:hAnsi="Times New Roman"/>
+        </w:rPr>
+      </w:pPr>
+      <w:r>
+        <w:rPr>
+          <w:rFonts w:ascii="Times New Roman" w:eastAsia="Times New Roman" w:hAnsi="Times New Roman" w:cs="Times New Roman"/>
+        </w:rPr>
+        <w:t>2015</w:t>
+      </w:r>
+      <w:r>
+        <w:rPr>
+          <w:rFonts w:ascii="Times New Roman" w:eastAsia="Times New Roman" w:hAnsi="Times New Roman" w:cs="Times New Roman"/>
+        </w:rPr>
+        <w:tab/>
+      </w:r>
+      <w:r>
+        <w:rPr>
+          <w:rFonts w:ascii="Times New Roman" w:eastAsia="Times New Roman" w:hAnsi="Times New Roman" w:cs="Times New Roman"/>
+        </w:rPr>
+        <w:t xml:space="preserve">* A. Anagnastopoulos, L. Becchetti, A. Fazzone, I. Mele, and </w:t>
+      </w:r>
+      <w:r>
+        <w:rPr>
+          <w:rFonts w:ascii="Times New Roman" w:eastAsia="Times New Roman" w:hAnsi="Times New Roman" w:cs="Times New Roman"/>
+          <w:b/>
+        </w:rPr>
+        <w:t>M. Riondato</w:t>
+      </w:r>
+      <w:r>
+        <w:rPr>
+          <w:rFonts w:ascii="Times New Roman" w:eastAsia="Times New Roman" w:hAnsi="Times New Roman" w:cs="Times New Roman"/>
+        </w:rPr>
+        <w:t>.</w:t>
+      </w:r>
+      <w:r>
+        <w:rPr>
+          <w:rFonts w:ascii="Times New Roman" w:hAnsi="Times New Roman"/>
+        </w:rPr>
         <w:t xml:space="preserve"> </w:t>
       </w:r>
       <w:r>
         <w:rPr>
-          <w:rFonts w:ascii="Times New Roman" w:hAnsi="Times New Roman"/>
-        </w:rPr>
-        <w:t>10.1007/s10618-015-0423-0</w:t>
+          <w:rFonts w:ascii="Times New Roman" w:eastAsia="Times New Roman" w:hAnsi="Times New Roman" w:cs="Times New Roman"/>
+        </w:rPr>
+        <w:t>The Importance of Being Experts: Efficient Max-Finding in Crowdsourcing.</w:t>
+      </w:r>
+      <w:r>
+        <w:rPr>
+          <w:rFonts w:ascii="Times New Roman" w:hAnsi="Times New Roman"/>
+        </w:rPr>
+        <w:t xml:space="preserve"> </w:t>
+      </w:r>
+      <w:r>
+        <w:rPr>
+          <w:rFonts w:ascii="Times New Roman" w:eastAsia="Times New Roman" w:hAnsi="Times New Roman" w:cs="Times New Roman"/>
+          <w:i/>
+        </w:rPr>
+        <w:t>Proceedings of the 36</w:t>
+      </w:r>
+      <w:r>
+        <w:rPr>
+          <w:rFonts w:ascii="Times New Roman" w:eastAsia="Times New Roman" w:hAnsi="Times New Roman" w:cs="Times New Roman"/>
+          <w:i/>
+          <w:vertAlign w:val="superscript"/>
+        </w:rPr>
+        <w:t>th</w:t>
+      </w:r>
+      <w:r>
+        <w:rPr>
+          <w:rFonts w:ascii="Times New Roman" w:eastAsia="Times New Roman" w:hAnsi="Times New Roman" w:cs="Times New Roman"/>
+          <w:i/>
+        </w:rPr>
+        <w:t xml:space="preserve"> ACM SIGMOD International Conference on Management of Data </w:t>
+      </w:r>
+      <w:r>
+        <w:rPr>
+          <w:rFonts w:ascii="Times New Roman" w:eastAsia="Times New Roman" w:hAnsi="Times New Roman" w:cs="Times New Roman"/>
+        </w:rPr>
+        <w:t>(SIGMOD), pp. 983–998</w:t>
       </w:r>
     </w:p>
     <w:p>
@@ -815,16 +1165,272 @@
         <w:rPr>
           <w:rFonts w:ascii="Times New Roman" w:eastAsia="Times New Roman" w:hAnsi="Times New Roman" w:cs="Times New Roman"/>
         </w:rPr>
-        <w:t xml:space="preserve"> and E. Upfal. </w:t>
-      </w:r>
-      <w:proofErr w:type="gramStart"/>
-      <w:r>
-        <w:rPr>
-          <w:rFonts w:ascii="Times New Roman" w:eastAsia="Times New Roman" w:hAnsi="Times New Roman" w:cs="Times New Roman"/>
-        </w:rPr>
-        <w:t>Efficient Discovery of Association Rules and Frequent Itemsets through Sampling with Tight Performance Guarantees.</w:t>
-      </w:r>
-      <w:proofErr w:type="gramEnd"/>
+        <w:t xml:space="preserve">, D. García-Soriano, and F. Bonchi. Graph Summarization with Quality Guarantees. </w:t>
+      </w:r>
+      <w:r>
+        <w:rPr>
+          <w:rFonts w:ascii="Times New Roman" w:eastAsia="Times New Roman" w:hAnsi="Times New Roman" w:cs="Times New Roman"/>
+          <w:i/>
+        </w:rPr>
+        <w:t>Proceedings of the 14</w:t>
+      </w:r>
+      <w:r>
+        <w:rPr>
+          <w:rFonts w:ascii="Times New Roman" w:eastAsia="Times New Roman" w:hAnsi="Times New Roman" w:cs="Times New Roman"/>
+          <w:i/>
+          <w:vertAlign w:val="superscript"/>
+        </w:rPr>
+        <w:t>th</w:t>
+      </w:r>
+      <w:r>
+        <w:rPr>
+          <w:rFonts w:ascii="Times New Roman" w:eastAsia="Times New Roman" w:hAnsi="Times New Roman" w:cs="Times New Roman"/>
+          <w:i/>
+        </w:rPr>
+        <w:t xml:space="preserve"> IEEE International Conference on Data Mining</w:t>
+      </w:r>
+      <w:r>
+        <w:rPr>
+          <w:rFonts w:ascii="Times New Roman" w:eastAsia="Times New Roman" w:hAnsi="Times New Roman" w:cs="Times New Roman"/>
+        </w:rPr>
+        <w:t xml:space="preserve"> (ICDM), pp. 947–952</w:t>
+      </w:r>
+    </w:p>
+    <w:p>
+      <w:pPr>
+        <w:pStyle w:val="normal0"/>
+        <w:spacing w:after="120"/>
+        <w:ind w:left="1440" w:hanging="1440"/>
+        <w:rPr>
+          <w:rFonts w:ascii="Times New Roman" w:hAnsi="Times New Roman"/>
+        </w:rPr>
+      </w:pPr>
+      <w:r>
+        <w:rPr>
+          <w:rFonts w:ascii="Times New Roman" w:eastAsia="Times New Roman" w:hAnsi="Times New Roman" w:cs="Times New Roman"/>
+        </w:rPr>
+        <w:t>2014</w:t>
+      </w:r>
+      <w:r>
+        <w:rPr>
+          <w:rFonts w:ascii="Times New Roman" w:eastAsia="Times New Roman" w:hAnsi="Times New Roman" w:cs="Times New Roman"/>
+        </w:rPr>
+        <w:tab/>
+      </w:r>
+      <w:r>
+        <w:rPr>
+          <w:rFonts w:ascii="Times New Roman" w:eastAsia="Times New Roman" w:hAnsi="Times New Roman" w:cs="Times New Roman"/>
+          <w:b/>
+        </w:rPr>
+        <w:t>M. Riondato</w:t>
+      </w:r>
+      <w:r>
+        <w:rPr>
+          <w:rFonts w:ascii="Times New Roman" w:eastAsia="Times New Roman" w:hAnsi="Times New Roman" w:cs="Times New Roman"/>
+        </w:rPr>
+        <w:t xml:space="preserve">. Sampling-based Data Mining Algorithms: Modern Techniques and Case Studies. </w:t>
+      </w:r>
+      <w:r>
+        <w:rPr>
+          <w:rFonts w:ascii="Times New Roman" w:eastAsia="Times New Roman" w:hAnsi="Times New Roman" w:cs="Times New Roman"/>
+          <w:i/>
+        </w:rPr>
+        <w:t xml:space="preserve">Proceedings of the European Conference on Machine Learning and Principle and Practice of Knowledge Discovery in Databases </w:t>
+      </w:r>
+      <w:r>
+        <w:rPr>
+          <w:rFonts w:ascii="Times New Roman" w:eastAsia="Times New Roman" w:hAnsi="Times New Roman" w:cs="Times New Roman"/>
+        </w:rPr>
+        <w:t>(ECML PKDD), pp. 516–519</w:t>
+      </w:r>
+    </w:p>
+    <w:p>
+      <w:pPr>
+        <w:pStyle w:val="normal0"/>
+        <w:spacing w:after="120"/>
+        <w:ind w:left="1440" w:hanging="1440"/>
+        <w:rPr>
+          <w:rFonts w:ascii="Times New Roman" w:hAnsi="Times New Roman"/>
+        </w:rPr>
+      </w:pPr>
+      <w:r>
+        <w:rPr>
+          <w:rFonts w:ascii="Times New Roman" w:eastAsia="Times New Roman" w:hAnsi="Times New Roman" w:cs="Times New Roman"/>
+        </w:rPr>
+        <w:t>2014</w:t>
+      </w:r>
+      <w:r>
+        <w:rPr>
+          <w:rFonts w:ascii="Times New Roman" w:eastAsia="Times New Roman" w:hAnsi="Times New Roman" w:cs="Times New Roman"/>
+        </w:rPr>
+        <w:tab/>
+      </w:r>
+      <w:r>
+        <w:rPr>
+          <w:rFonts w:ascii="Times New Roman" w:eastAsia="Times New Roman" w:hAnsi="Times New Roman" w:cs="Times New Roman"/>
+          <w:b/>
+        </w:rPr>
+        <w:t>M. Riondato</w:t>
+      </w:r>
+      <w:r>
+        <w:rPr>
+          <w:rFonts w:ascii="Times New Roman" w:eastAsia="Times New Roman" w:hAnsi="Times New Roman" w:cs="Times New Roman"/>
+        </w:rPr>
+        <w:t xml:space="preserve"> and F. Vandin. Finding the True Frequent Itemsets. </w:t>
+      </w:r>
+      <w:r>
+        <w:rPr>
+          <w:rFonts w:ascii="Times New Roman" w:eastAsia="Times New Roman" w:hAnsi="Times New Roman" w:cs="Times New Roman"/>
+          <w:i/>
+        </w:rPr>
+        <w:t>Proceedings of the 14</w:t>
+      </w:r>
+      <w:r>
+        <w:rPr>
+          <w:rFonts w:ascii="Times New Roman" w:eastAsia="Times New Roman" w:hAnsi="Times New Roman" w:cs="Times New Roman"/>
+          <w:i/>
+          <w:vertAlign w:val="superscript"/>
+        </w:rPr>
+        <w:t>th</w:t>
+      </w:r>
+      <w:r>
+        <w:rPr>
+          <w:rFonts w:ascii="Times New Roman" w:eastAsia="Times New Roman" w:hAnsi="Times New Roman" w:cs="Times New Roman"/>
+          <w:i/>
+        </w:rPr>
+        <w:t xml:space="preserve"> SIAM International Conference on Data Mining</w:t>
+      </w:r>
+      <w:r>
+        <w:rPr>
+          <w:rFonts w:ascii="Times New Roman" w:eastAsia="Times New Roman" w:hAnsi="Times New Roman" w:cs="Times New Roman"/>
+        </w:rPr>
+        <w:t xml:space="preserve"> (SDM), pp. 497–505</w:t>
+      </w:r>
+    </w:p>
+    <w:p>
+      <w:pPr>
+        <w:pStyle w:val="normal0"/>
+        <w:spacing w:after="120"/>
+        <w:ind w:left="1440" w:hanging="1440"/>
+        <w:rPr>
+          <w:rFonts w:ascii="Times New Roman" w:eastAsia="Times New Roman" w:hAnsi="Times New Roman" w:cs="Times New Roman"/>
+        </w:rPr>
+      </w:pPr>
+    </w:p>
+    <w:p>
+      <w:pPr>
+        <w:pStyle w:val="normal0"/>
+        <w:spacing w:after="120"/>
+        <w:ind w:left="1440" w:hanging="1440"/>
+        <w:rPr>
+          <w:rFonts w:ascii="Times New Roman" w:eastAsia="Times New Roman" w:hAnsi="Times New Roman" w:cs="Times New Roman"/>
+        </w:rPr>
+      </w:pPr>
+    </w:p>
+    <w:p>
+      <w:pPr>
+        <w:pStyle w:val="normal0"/>
+        <w:spacing w:after="120"/>
+        <w:ind w:left="1440" w:hanging="1440"/>
+        <w:rPr>
+          <w:rFonts w:ascii="Times New Roman" w:hAnsi="Times New Roman"/>
+        </w:rPr>
+      </w:pPr>
+      <w:r>
+        <w:rPr>
+          <w:rFonts w:ascii="Times New Roman" w:eastAsia="Times New Roman" w:hAnsi="Times New Roman" w:cs="Times New Roman"/>
+        </w:rPr>
+        <w:t>2014</w:t>
+      </w:r>
+      <w:r>
+        <w:rPr>
+          <w:rFonts w:ascii="Times New Roman" w:eastAsia="Times New Roman" w:hAnsi="Times New Roman" w:cs="Times New Roman"/>
+        </w:rPr>
+        <w:tab/>
+      </w:r>
+      <w:r>
+        <w:rPr>
+          <w:rFonts w:ascii="Times New Roman" w:eastAsia="Times New Roman" w:hAnsi="Times New Roman" w:cs="Times New Roman"/>
+          <w:b/>
+        </w:rPr>
+        <w:t>M. Riondato</w:t>
+      </w:r>
+      <w:r>
+        <w:rPr>
+          <w:rFonts w:ascii="Times New Roman" w:eastAsia="Times New Roman" w:hAnsi="Times New Roman" w:cs="Times New Roman"/>
+        </w:rPr>
+        <w:t xml:space="preserve"> and E. M. Kornaropoulos. Fast Approximation of Betweenness Centrality through Sampling. </w:t>
+      </w:r>
+      <w:r>
+        <w:rPr>
+          <w:rFonts w:ascii="Times New Roman" w:eastAsia="Times New Roman" w:hAnsi="Times New Roman" w:cs="Times New Roman"/>
+          <w:i/>
+        </w:rPr>
+        <w:t>Proceedings of the 7</w:t>
+      </w:r>
+      <w:r>
+        <w:rPr>
+          <w:rFonts w:ascii="Times New Roman" w:eastAsia="Times New Roman" w:hAnsi="Times New Roman" w:cs="Times New Roman"/>
+          <w:i/>
+          <w:vertAlign w:val="superscript"/>
+        </w:rPr>
+        <w:t>th</w:t>
+      </w:r>
+      <w:r>
+        <w:rPr>
+          <w:rFonts w:ascii="Times New Roman" w:eastAsia="Times New Roman" w:hAnsi="Times New Roman" w:cs="Times New Roman"/>
+          <w:i/>
+        </w:rPr>
+        <w:t xml:space="preserve"> ACM International Conference on Web Search and Data Mining</w:t>
+      </w:r>
+      <w:r>
+        <w:rPr>
+          <w:rFonts w:ascii="Times New Roman" w:eastAsia="Times New Roman" w:hAnsi="Times New Roman" w:cs="Times New Roman"/>
+        </w:rPr>
+        <w:t xml:space="preserve"> (WSDM), pp. 413–422</w:t>
+      </w:r>
+    </w:p>
+    <w:p>
+      <w:pPr>
+        <w:pStyle w:val="normal0"/>
+        <w:spacing w:after="120"/>
+        <w:ind w:left="1440" w:hanging="1440"/>
+        <w:rPr>
+          <w:rFonts w:ascii="Times New Roman" w:hAnsi="Times New Roman"/>
+        </w:rPr>
+      </w:pPr>
+      <w:r>
+        <w:rPr>
+          <w:rFonts w:ascii="Times New Roman" w:eastAsia="Times New Roman" w:hAnsi="Times New Roman" w:cs="Times New Roman"/>
+        </w:rPr>
+        <w:t>2012</w:t>
+      </w:r>
+      <w:r>
+        <w:rPr>
+          <w:rFonts w:ascii="Times New Roman" w:eastAsia="Times New Roman" w:hAnsi="Times New Roman" w:cs="Times New Roman"/>
+        </w:rPr>
+        <w:tab/>
+      </w:r>
+      <w:r>
+        <w:rPr>
+          <w:rFonts w:ascii="Times New Roman" w:eastAsia="Times New Roman" w:hAnsi="Times New Roman" w:cs="Times New Roman"/>
+          <w:b/>
+        </w:rPr>
+        <w:t>M. Riondato</w:t>
+      </w:r>
+      <w:r>
+        <w:rPr>
+          <w:rFonts w:ascii="Times New Roman" w:eastAsia="Times New Roman" w:hAnsi="Times New Roman" w:cs="Times New Roman"/>
+        </w:rPr>
+        <w:t xml:space="preserve">, J. A. DeBrabant, R. Fonseca, and E. Upfal. PARMA: A Parallel Randomized Algorithm for Association Rules Mining in MapReduce. </w:t>
+      </w:r>
+      <w:r>
+        <w:rPr>
+          <w:rFonts w:ascii="Times New Roman" w:eastAsia="Times New Roman" w:hAnsi="Times New Roman" w:cs="Times New Roman"/>
+          <w:i/>
+        </w:rPr>
+        <w:t>Proceedings of the</w:t>
+      </w:r>
       <w:r>
         <w:rPr>
           <w:rFonts w:ascii="Times New Roman" w:eastAsia="Times New Roman" w:hAnsi="Times New Roman" w:cs="Times New Roman"/>
@@ -836,50 +1442,50 @@
           <w:rFonts w:ascii="Times New Roman" w:eastAsia="Times New Roman" w:hAnsi="Times New Roman" w:cs="Times New Roman"/>
           <w:i/>
         </w:rPr>
-        <w:t>ACM Transactions on Knowledge Discovery from Data</w:t>
-      </w:r>
-      <w:r>
-        <w:rPr>
-          <w:rFonts w:ascii="Times New Roman" w:eastAsia="Times New Roman" w:hAnsi="Times New Roman" w:cs="Times New Roman"/>
-        </w:rPr>
-        <w:t>, 8(4)</w:t>
-      </w:r>
-      <w:proofErr w:type="gramStart"/>
-      <w:r>
-        <w:rPr>
-          <w:rFonts w:ascii="Times New Roman" w:eastAsia="Times New Roman" w:hAnsi="Times New Roman" w:cs="Times New Roman"/>
-        </w:rPr>
-        <w:t>:20:1</w:t>
-      </w:r>
-      <w:proofErr w:type="gramEnd"/>
-      <w:r>
-        <w:rPr>
-          <w:rFonts w:ascii="Times New Roman" w:eastAsia="Times New Roman" w:hAnsi="Times New Roman" w:cs="Times New Roman"/>
-        </w:rPr>
-        <w:t>–20:32</w:t>
-      </w:r>
-    </w:p>
-    <w:p>
-      <w:pPr>
-        <w:pStyle w:val="normal0"/>
+        <w:t>21</w:t>
+      </w:r>
+      <w:r>
+        <w:rPr>
+          <w:rFonts w:ascii="Times New Roman" w:eastAsia="Times New Roman" w:hAnsi="Times New Roman" w:cs="Times New Roman"/>
+          <w:i/>
+          <w:vertAlign w:val="superscript"/>
+        </w:rPr>
+        <w:t>st</w:t>
+      </w:r>
+      <w:r>
+        <w:rPr>
+          <w:rFonts w:ascii="Times New Roman" w:eastAsia="Times New Roman" w:hAnsi="Times New Roman" w:cs="Times New Roman"/>
+          <w:i/>
+        </w:rPr>
+        <w:t xml:space="preserve"> ACM International Conference on Information and Knowledge Management</w:t>
+      </w:r>
+      <w:r>
+        <w:rPr>
+          <w:rFonts w:ascii="Times New Roman" w:eastAsia="Times New Roman" w:hAnsi="Times New Roman" w:cs="Times New Roman"/>
+        </w:rPr>
+        <w:t xml:space="preserve"> (CIKM), pp. 85–94</w:t>
+      </w:r>
+    </w:p>
+    <w:p>
+      <w:pPr>
+        <w:pStyle w:val="normal0"/>
+        <w:spacing w:after="120"/>
         <w:ind w:left="1440" w:hanging="1440"/>
         <w:rPr>
           <w:rFonts w:ascii="Times New Roman" w:hAnsi="Times New Roman"/>
         </w:rPr>
       </w:pPr>
-      <w:proofErr w:type="gramStart"/>
-      <w:r>
-        <w:rPr>
-          <w:rFonts w:ascii="Times New Roman" w:eastAsia="Times New Roman" w:hAnsi="Times New Roman" w:cs="Times New Roman"/>
-        </w:rPr>
-        <w:t>2010</w:t>
-      </w:r>
-      <w:r>
-        <w:rPr>
-          <w:rFonts w:ascii="Times New Roman" w:eastAsia="Times New Roman" w:hAnsi="Times New Roman" w:cs="Times New Roman"/>
-        </w:rPr>
-        <w:tab/>
-        <w:t xml:space="preserve">* A. Pietracaprina, </w:t>
+      <w:r>
+        <w:rPr>
+          <w:rFonts w:ascii="Times New Roman" w:eastAsia="Times New Roman" w:hAnsi="Times New Roman" w:cs="Times New Roman"/>
+        </w:rPr>
+        <w:t>2012</w:t>
+      </w:r>
+      <w:r>
+        <w:rPr>
+          <w:rFonts w:ascii="Times New Roman" w:eastAsia="Times New Roman" w:hAnsi="Times New Roman" w:cs="Times New Roman"/>
+        </w:rPr>
+        <w:tab/>
       </w:r>
       <w:r>
         <w:rPr>
@@ -892,73 +1498,21 @@
         <w:rPr>
           <w:rFonts w:ascii="Times New Roman" w:eastAsia="Times New Roman" w:hAnsi="Times New Roman" w:cs="Times New Roman"/>
         </w:rPr>
-        <w:t>, E. Upfal, and F. Vandin.</w:t>
-      </w:r>
-      <w:proofErr w:type="gramEnd"/>
-      <w:r>
-        <w:rPr>
-          <w:rFonts w:ascii="Times New Roman" w:eastAsia="Times New Roman" w:hAnsi="Times New Roman" w:cs="Times New Roman"/>
-        </w:rPr>
-        <w:t xml:space="preserve"> Mining Top-k Frequent Itemsets through Progressive Sampling. </w:t>
-      </w:r>
-      <w:r>
-        <w:rPr>
-          <w:rFonts w:ascii="Times New Roman" w:eastAsia="Times New Roman" w:hAnsi="Times New Roman" w:cs="Times New Roman"/>
-          <w:i/>
-        </w:rPr>
-        <w:t>Data Mining and Knowledge Discovery,</w:t>
-      </w:r>
-      <w:r>
-        <w:rPr>
-          <w:rFonts w:ascii="Times New Roman" w:eastAsia="Times New Roman" w:hAnsi="Times New Roman" w:cs="Times New Roman"/>
-        </w:rPr>
-        <w:t xml:space="preserve"> 21(2)</w:t>
-      </w:r>
-      <w:proofErr w:type="gramStart"/>
-      <w:r>
-        <w:rPr>
-          <w:rFonts w:ascii="Times New Roman" w:eastAsia="Times New Roman" w:hAnsi="Times New Roman" w:cs="Times New Roman"/>
-        </w:rPr>
-        <w:t>:310</w:t>
-      </w:r>
-      <w:proofErr w:type="gramEnd"/>
-      <w:r>
-        <w:rPr>
-          <w:rFonts w:ascii="Times New Roman" w:eastAsia="Times New Roman" w:hAnsi="Times New Roman" w:cs="Times New Roman"/>
-        </w:rPr>
-        <w:t>–326</w:t>
-      </w:r>
-    </w:p>
-    <w:p>
-      <w:pPr>
-        <w:pStyle w:val="normal0"/>
-        <w:rPr>
-          <w:rFonts w:ascii="Times New Roman" w:hAnsi="Times New Roman"/>
-        </w:rPr>
-      </w:pPr>
-    </w:p>
-    <w:p>
-      <w:pPr>
-        <w:pStyle w:val="normal0"/>
-        <w:rPr>
-          <w:rFonts w:ascii="Times New Roman" w:hAnsi="Times New Roman"/>
-        </w:rPr>
-      </w:pPr>
-      <w:r>
-        <w:rPr>
-          <w:rFonts w:ascii="Times New Roman" w:eastAsia="Times New Roman" w:hAnsi="Times New Roman" w:cs="Times New Roman"/>
-          <w:b/>
-        </w:rPr>
-        <w:t>Conference Proceedings</w:t>
-      </w:r>
-    </w:p>
-    <w:p>
-      <w:pPr>
-        <w:pStyle w:val="normal0"/>
-        <w:rPr>
-          <w:rFonts w:ascii="Times New Roman" w:hAnsi="Times New Roman"/>
-        </w:rPr>
-      </w:pPr>
+        <w:t xml:space="preserve"> and E. Upfal. Efficient Discovery of Association Rules and Frequent Itemsets through Sampling with Tight Performance Guarantees. </w:t>
+      </w:r>
+      <w:r>
+        <w:rPr>
+          <w:rFonts w:ascii="Times New Roman" w:eastAsia="Times New Roman" w:hAnsi="Times New Roman" w:cs="Times New Roman"/>
+          <w:i/>
+        </w:rPr>
+        <w:t xml:space="preserve">Proceedings of the European Conference on Machine Learning and Principles and Practice of Knowledge Discovery in Databases </w:t>
+      </w:r>
+      <w:r>
+        <w:rPr>
+          <w:rFonts w:ascii="Times New Roman" w:eastAsia="Times New Roman" w:hAnsi="Times New Roman" w:cs="Times New Roman"/>
+        </w:rPr>
+        <w:t>(ECML PKDD), pp. 25–41</w:t>
+      </w:r>
     </w:p>
     <w:p>
       <w:pPr>
@@ -969,20 +1523,29 @@
           <w:rFonts w:ascii="Times New Roman" w:hAnsi="Times New Roman"/>
         </w:rPr>
       </w:pPr>
-      <w:proofErr w:type="gramStart"/>
-      <w:r>
-        <w:rPr>
-          <w:rFonts w:ascii="Times New Roman" w:eastAsia="Times New Roman" w:hAnsi="Times New Roman" w:cs="Times New Roman"/>
-        </w:rPr>
-        <w:t>forthcoming</w:t>
-      </w:r>
-      <w:proofErr w:type="gramEnd"/>
-      <w:r>
-        <w:rPr>
-          <w:rFonts w:ascii="Times New Roman" w:eastAsia="Times New Roman" w:hAnsi="Times New Roman" w:cs="Times New Roman"/>
-        </w:rPr>
-        <w:tab/>
-        <w:t xml:space="preserve">A. Mahmoody, </w:t>
+      <w:r>
+        <w:rPr>
+          <w:rFonts w:ascii="Times New Roman" w:eastAsia="Times New Roman" w:hAnsi="Times New Roman" w:cs="Times New Roman"/>
+        </w:rPr>
+        <w:t>2012</w:t>
+      </w:r>
+      <w:r>
+        <w:rPr>
+          <w:rFonts w:ascii="Times New Roman" w:eastAsia="Times New Roman" w:hAnsi="Times New Roman" w:cs="Times New Roman"/>
+        </w:rPr>
+        <w:tab/>
+      </w:r>
+      <w:r>
+        <w:rPr>
+          <w:rFonts w:ascii="Times New Roman" w:eastAsia="Times New Roman" w:hAnsi="Times New Roman" w:cs="Times New Roman"/>
+        </w:rPr>
+        <w:t xml:space="preserve">* </w:t>
+      </w:r>
+      <w:r>
+        <w:rPr>
+          <w:rFonts w:ascii="Times New Roman" w:eastAsia="Times New Roman" w:hAnsi="Times New Roman" w:cs="Times New Roman"/>
+        </w:rPr>
+        <w:t xml:space="preserve">A. Pietracaprina, G. Pucci, </w:t>
       </w:r>
       <w:r>
         <w:rPr>
@@ -995,14 +1558,14 @@
         <w:rPr>
           <w:rFonts w:ascii="Times New Roman" w:eastAsia="Times New Roman" w:hAnsi="Times New Roman" w:cs="Times New Roman"/>
         </w:rPr>
-        <w:t xml:space="preserve">, and E. Upfal. Wiggins: DetectingValuable Information in Dynamic Networks with Limited Resources. To appear in </w:t>
-      </w:r>
-      <w:r>
-        <w:rPr>
-          <w:rFonts w:ascii="Times New Roman" w:eastAsia="Times New Roman" w:hAnsi="Times New Roman" w:cs="Times New Roman"/>
-          <w:i/>
-        </w:rPr>
-        <w:t>Proceedings of the 9</w:t>
+        <w:t xml:space="preserve">, F. Silvestri, and E. Upfal. Space-round Tradeoffs for MapReduce Computations. </w:t>
+      </w:r>
+      <w:r>
+        <w:rPr>
+          <w:rFonts w:ascii="Times New Roman" w:eastAsia="Times New Roman" w:hAnsi="Times New Roman" w:cs="Times New Roman"/>
+          <w:i/>
+        </w:rPr>
+        <w:t>Proceedings of the 26</w:t>
       </w:r>
       <w:r>
         <w:rPr>
@@ -1016,14 +1579,22 @@
         <w:rPr>
           <w:rFonts w:ascii="Times New Roman" w:eastAsia="Times New Roman" w:hAnsi="Times New Roman" w:cs="Times New Roman"/>
           <w:i/>
-        </w:rPr>
-        <w:t xml:space="preserve"> ACM International Conference on Web Search and Data Mining</w:t>
-      </w:r>
-      <w:r>
-        <w:rPr>
-          <w:rFonts w:ascii="Times New Roman" w:eastAsia="Times New Roman" w:hAnsi="Times New Roman" w:cs="Times New Roman"/>
-        </w:rPr>
-        <w:t xml:space="preserve"> (WSDM)</w:t>
+          <w:color w:val="FF3333"/>
+        </w:rPr>
+        <w:t xml:space="preserve"> </w:t>
+      </w:r>
+      <w:r>
+        <w:rPr>
+          <w:rFonts w:ascii="Times New Roman" w:eastAsia="Times New Roman" w:hAnsi="Times New Roman" w:cs="Times New Roman"/>
+          <w:i/>
+        </w:rPr>
+        <w:t>ACM International Conference on Supercomputing</w:t>
+      </w:r>
+      <w:r>
+        <w:rPr>
+          <w:rFonts w:ascii="Times New Roman" w:eastAsia="Times New Roman" w:hAnsi="Times New Roman" w:cs="Times New Roman"/>
+        </w:rPr>
+        <w:t xml:space="preserve"> (ICS), pp. 235–244</w:t>
       </w:r>
     </w:p>
     <w:p>
@@ -1032,20 +1603,21 @@
         <w:spacing w:after="120"/>
         <w:ind w:left="1440" w:hanging="1440"/>
         <w:rPr>
-          <w:rFonts w:ascii="Times New Roman" w:eastAsia="Times New Roman" w:hAnsi="Times New Roman" w:cs="Times New Roman"/>
-        </w:rPr>
-      </w:pPr>
-      <w:r>
-        <w:rPr>
-          <w:rFonts w:ascii="Times New Roman" w:eastAsia="Times New Roman" w:hAnsi="Times New Roman" w:cs="Times New Roman"/>
-        </w:rPr>
-        <w:t>2015</w:t>
-      </w:r>
-      <w:r>
-        <w:rPr>
-          <w:rFonts w:ascii="Times New Roman" w:eastAsia="Times New Roman" w:hAnsi="Times New Roman" w:cs="Times New Roman"/>
-        </w:rPr>
-        <w:tab/>
+          <w:rFonts w:ascii="Times New Roman" w:hAnsi="Times New Roman"/>
+        </w:rPr>
+      </w:pPr>
+      <w:r>
+        <w:rPr>
+          <w:rFonts w:ascii="Times New Roman" w:eastAsia="Times New Roman" w:hAnsi="Times New Roman" w:cs="Times New Roman"/>
+        </w:rPr>
+        <w:t>2012</w:t>
+      </w:r>
+      <w:r>
+        <w:rPr>
+          <w:rFonts w:ascii="Times New Roman" w:eastAsia="Times New Roman" w:hAnsi="Times New Roman" w:cs="Times New Roman"/>
+        </w:rPr>
+        <w:tab/>
+        <w:t xml:space="preserve">M. Akdere, U. Çetintemel, </w:t>
       </w:r>
       <w:r>
         <w:rPr>
@@ -1058,14 +1630,14 @@
         <w:rPr>
           <w:rFonts w:ascii="Times New Roman" w:eastAsia="Times New Roman" w:hAnsi="Times New Roman" w:cs="Times New Roman"/>
         </w:rPr>
-        <w:t xml:space="preserve"> and E. Upfal. Mining Frequent Itemsets through Progressive Sampling with Rademacher Averages. </w:t>
-      </w:r>
-      <w:r>
-        <w:rPr>
-          <w:rFonts w:ascii="Times New Roman" w:eastAsia="Times New Roman" w:hAnsi="Times New Roman" w:cs="Times New Roman"/>
-          <w:i/>
-        </w:rPr>
-        <w:t>Proceedings of the 21</w:t>
+        <w:t xml:space="preserve">, E. Upfal, and S. B. Zdonik. Learning-based Query Performance Modeling and Prediction. </w:t>
+      </w:r>
+      <w:r>
+        <w:rPr>
+          <w:rFonts w:ascii="Times New Roman" w:eastAsia="Times New Roman" w:hAnsi="Times New Roman" w:cs="Times New Roman"/>
+          <w:i/>
+        </w:rPr>
+        <w:t>Proceedings of the 28</w:t>
       </w:r>
       <w:r>
         <w:rPr>
@@ -1073,20 +1645,20 @@
           <w:i/>
           <w:vertAlign w:val="superscript"/>
         </w:rPr>
-        <w:t>st</w:t>
-      </w:r>
-      <w:r>
-        <w:rPr>
-          <w:rFonts w:ascii="Times New Roman" w:eastAsia="Times New Roman" w:hAnsi="Times New Roman" w:cs="Times New Roman"/>
-          <w:i/>
-        </w:rPr>
-        <w:t xml:space="preserve"> ACM SIGKDD International Conference on Knowledge Discovery and Data Mining </w:t>
-      </w:r>
-      <w:r>
-        <w:rPr>
-          <w:rFonts w:ascii="Times New Roman" w:eastAsia="Times New Roman" w:hAnsi="Times New Roman" w:cs="Times New Roman"/>
-        </w:rPr>
-        <w:t>(KDD), pp. 1005–1014</w:t>
+        <w:t>th</w:t>
+      </w:r>
+      <w:r>
+        <w:rPr>
+          <w:rFonts w:ascii="Times New Roman" w:eastAsia="Times New Roman" w:hAnsi="Times New Roman" w:cs="Times New Roman"/>
+          <w:i/>
+        </w:rPr>
+        <w:t xml:space="preserve"> IEEE International Conference on Data Engineering</w:t>
+      </w:r>
+      <w:r>
+        <w:rPr>
+          <w:rFonts w:ascii="Times New Roman" w:eastAsia="Times New Roman" w:hAnsi="Times New Roman" w:cs="Times New Roman"/>
+        </w:rPr>
+        <w:t xml:space="preserve"> (ICDE), pp. 390–401</w:t>
       </w:r>
     </w:p>
     <w:p>
@@ -1102,7 +1674,7 @@
         <w:rPr>
           <w:rFonts w:ascii="Times New Roman" w:eastAsia="Times New Roman" w:hAnsi="Times New Roman" w:cs="Times New Roman"/>
         </w:rPr>
-        <w:t>2015</w:t>
+        <w:t>2011</w:t>
       </w:r>
       <w:r>
         <w:rPr>
@@ -1121,14 +1693,62 @@
         <w:rPr>
           <w:rFonts w:ascii="Times New Roman" w:eastAsia="Times New Roman" w:hAnsi="Times New Roman" w:cs="Times New Roman"/>
         </w:rPr>
-        <w:t xml:space="preserve"> and E. Upfal. VC-Dimension and Rademacher Averages: From Statistical Learning Theory to Sampling Algorithms. </w:t>
-      </w:r>
-      <w:r>
-        <w:rPr>
-          <w:rFonts w:ascii="Times New Roman" w:eastAsia="Times New Roman" w:hAnsi="Times New Roman" w:cs="Times New Roman"/>
-          <w:i/>
-        </w:rPr>
-        <w:t>Proceedings of the 21</w:t>
+        <w:t xml:space="preserve">, M. Akdere, U. Çetintemel, S. B. Zdonik, and E. Upfal. The VC-dimension of SQL Queries and Selectivity Estimation through Sampling. </w:t>
+      </w:r>
+      <w:r>
+        <w:rPr>
+          <w:rFonts w:ascii="Times New Roman" w:eastAsia="Times New Roman" w:hAnsi="Times New Roman" w:cs="Times New Roman"/>
+          <w:i/>
+        </w:rPr>
+        <w:t>Proceedings of the European Conference on Machine Learning and Principles and Practice of Knowledge Discovery in Databases</w:t>
+      </w:r>
+      <w:r>
+        <w:rPr>
+          <w:rFonts w:ascii="Times New Roman" w:eastAsia="Times New Roman" w:hAnsi="Times New Roman" w:cs="Times New Roman"/>
+        </w:rPr>
+        <w:t xml:space="preserve"> (ECML PKDD), pp. 661–676</w:t>
+      </w:r>
+    </w:p>
+    <w:p>
+      <w:pPr>
+        <w:pStyle w:val="normal0"/>
+        <w:ind w:left="1440" w:hanging="1440"/>
+        <w:rPr>
+          <w:rFonts w:ascii="Times New Roman" w:hAnsi="Times New Roman"/>
+        </w:rPr>
+      </w:pPr>
+      <w:r>
+        <w:rPr>
+          <w:rFonts w:ascii="Times New Roman" w:eastAsia="Times New Roman" w:hAnsi="Times New Roman" w:cs="Times New Roman"/>
+        </w:rPr>
+        <w:t>2011</w:t>
+      </w:r>
+      <w:r>
+        <w:rPr>
+          <w:rFonts w:ascii="Times New Roman" w:eastAsia="Times New Roman" w:hAnsi="Times New Roman" w:cs="Times New Roman"/>
+        </w:rPr>
+        <w:tab/>
+        <w:t xml:space="preserve">M. Akdere, U. Çetintemel, </w:t>
+      </w:r>
+      <w:r>
+        <w:rPr>
+          <w:rFonts w:ascii="Times New Roman" w:eastAsia="Times New Roman" w:hAnsi="Times New Roman" w:cs="Times New Roman"/>
+          <w:b/>
+        </w:rPr>
+        <w:t>M. Riondato</w:t>
+      </w:r>
+      <w:r>
+        <w:rPr>
+          <w:rFonts w:ascii="Times New Roman" w:eastAsia="Times New Roman" w:hAnsi="Times New Roman" w:cs="Times New Roman"/>
+        </w:rPr>
+        <w:t xml:space="preserve">, E. Upfal, and S. B. Zdonik. The Case for Predictive Database Systems: Opportunities and Challenges. </w:t>
+      </w:r>
+      <w:r>
+        <w:rPr>
+          <w:rFonts w:ascii="Times New Roman" w:eastAsia="Times New Roman" w:hAnsi="Times New Roman" w:cs="Times New Roman"/>
+          <w:i/>
+        </w:rPr>
+        <w:t>Proceedings of the 5</w:t>
       </w:r>
       <w:r>
         <w:rPr>
@@ -1136,49 +1756,67 @@
           <w:i/>
           <w:vertAlign w:val="superscript"/>
         </w:rPr>
-        <w:t>st</w:t>
-      </w:r>
-      <w:r>
-        <w:rPr>
-          <w:rFonts w:ascii="Times New Roman" w:eastAsia="Times New Roman" w:hAnsi="Times New Roman" w:cs="Times New Roman"/>
-          <w:i/>
-        </w:rPr>
-        <w:t xml:space="preserve"> ACM SIGKDD International Conference on Knowledge Discovery and Data Mining </w:t>
-      </w:r>
-      <w:r>
-        <w:rPr>
-          <w:rFonts w:ascii="Times New Roman" w:eastAsia="Times New Roman" w:hAnsi="Times New Roman" w:cs="Times New Roman"/>
-        </w:rPr>
-        <w:t>(KDD), pp. 2321–2322</w:t>
-      </w:r>
-    </w:p>
-    <w:p>
-      <w:pPr>
-        <w:pStyle w:val="normal0"/>
-        <w:spacing w:after="120"/>
-        <w:ind w:left="1440" w:hanging="1440"/>
-        <w:rPr>
-          <w:rFonts w:ascii="Times New Roman" w:hAnsi="Times New Roman"/>
-        </w:rPr>
-      </w:pPr>
-      <w:proofErr w:type="gramStart"/>
-      <w:r>
-        <w:rPr>
-          <w:rFonts w:ascii="Times New Roman" w:eastAsia="Times New Roman" w:hAnsi="Times New Roman" w:cs="Times New Roman"/>
-        </w:rPr>
-        <w:t>2015</w:t>
-      </w:r>
-      <w:r>
-        <w:rPr>
-          <w:rFonts w:ascii="Times New Roman" w:eastAsia="Times New Roman" w:hAnsi="Times New Roman" w:cs="Times New Roman"/>
-        </w:rPr>
-        <w:tab/>
-      </w:r>
-      <w:r>
-        <w:rPr>
-          <w:rFonts w:ascii="Times New Roman" w:eastAsia="Times New Roman" w:hAnsi="Times New Roman" w:cs="Times New Roman"/>
-        </w:rPr>
-        <w:t xml:space="preserve">* A. Anagnastopoulos, L. Becchetti, A. Fazzone, I. Mele, and </w:t>
+        <w:t>th</w:t>
+      </w:r>
+      <w:r>
+        <w:rPr>
+          <w:rFonts w:ascii="Times New Roman" w:eastAsia="Times New Roman" w:hAnsi="Times New Roman" w:cs="Times New Roman"/>
+          <w:i/>
+        </w:rPr>
+        <w:t xml:space="preserve"> Biennial Conference on Innovative Data System Research</w:t>
+      </w:r>
+      <w:r>
+        <w:rPr>
+          <w:rFonts w:ascii="Times New Roman" w:eastAsia="Times New Roman" w:hAnsi="Times New Roman" w:cs="Times New Roman"/>
+        </w:rPr>
+        <w:t xml:space="preserve"> (CIDR), pp. 167–174</w:t>
+      </w:r>
+    </w:p>
+    <w:p>
+      <w:pPr>
+        <w:pStyle w:val="normal0"/>
+        <w:rPr>
+          <w:rFonts w:ascii="Times New Roman" w:hAnsi="Times New Roman"/>
+        </w:rPr>
+      </w:pPr>
+    </w:p>
+    <w:p>
+      <w:pPr>
+        <w:pStyle w:val="normal0"/>
+        <w:rPr>
+          <w:rFonts w:ascii="Times New Roman" w:hAnsi="Times New Roman"/>
+        </w:rPr>
+      </w:pPr>
+      <w:r>
+        <w:rPr>
+          <w:rFonts w:ascii="Times New Roman" w:eastAsia="Times New Roman" w:hAnsi="Times New Roman" w:cs="Times New Roman"/>
+          <w:b/>
+        </w:rPr>
+        <w:t>In submission</w:t>
+      </w:r>
+    </w:p>
+    <w:p>
+      <w:pPr>
+        <w:pStyle w:val="normal0"/>
+        <w:rPr>
+          <w:rFonts w:ascii="Times New Roman" w:hAnsi="Times New Roman"/>
+        </w:rPr>
+      </w:pPr>
+    </w:p>
+    <w:p>
+      <w:pPr>
+        <w:pStyle w:val="normal0"/>
+        <w:spacing w:after="120"/>
+        <w:ind w:left="1440"/>
+        <w:rPr>
+          <w:rFonts w:ascii="Times New Roman" w:eastAsia="Times New Roman" w:hAnsi="Times New Roman" w:cs="Times New Roman"/>
+        </w:rPr>
+      </w:pPr>
+      <w:r>
+        <w:rPr>
+          <w:rFonts w:ascii="Times New Roman" w:eastAsia="Times New Roman" w:hAnsi="Times New Roman" w:cs="Times New Roman"/>
+        </w:rPr>
+        <w:t xml:space="preserve">L. De Stefani, A. Epasto, </w:t>
       </w:r>
       <w:r>
         <w:rPr>
@@ -1191,843 +1829,7 @@
         <w:rPr>
           <w:rFonts w:ascii="Times New Roman" w:eastAsia="Times New Roman" w:hAnsi="Times New Roman" w:cs="Times New Roman"/>
         </w:rPr>
-        <w:t>.</w:t>
-      </w:r>
-      <w:proofErr w:type="gramEnd"/>
-      <w:r>
-        <w:rPr>
-          <w:rFonts w:ascii="Times New Roman" w:hAnsi="Times New Roman"/>
-        </w:rPr>
-        <w:t xml:space="preserve"> </w:t>
-      </w:r>
-      <w:r>
-        <w:rPr>
-          <w:rFonts w:ascii="Times New Roman" w:eastAsia="Times New Roman" w:hAnsi="Times New Roman" w:cs="Times New Roman"/>
-        </w:rPr>
-        <w:t>The Importance of Being Experts: Efficient Max-Finding in Crowdsourcing.</w:t>
-      </w:r>
-      <w:r>
-        <w:rPr>
-          <w:rFonts w:ascii="Times New Roman" w:hAnsi="Times New Roman"/>
-        </w:rPr>
-        <w:t xml:space="preserve"> </w:t>
-      </w:r>
-      <w:r>
-        <w:rPr>
-          <w:rFonts w:ascii="Times New Roman" w:eastAsia="Times New Roman" w:hAnsi="Times New Roman" w:cs="Times New Roman"/>
-          <w:i/>
-        </w:rPr>
-        <w:t>Proceedings of the 36</w:t>
-      </w:r>
-      <w:r>
-        <w:rPr>
-          <w:rFonts w:ascii="Times New Roman" w:eastAsia="Times New Roman" w:hAnsi="Times New Roman" w:cs="Times New Roman"/>
-          <w:i/>
-          <w:vertAlign w:val="superscript"/>
-        </w:rPr>
-        <w:t>th</w:t>
-      </w:r>
-      <w:r>
-        <w:rPr>
-          <w:rFonts w:ascii="Times New Roman" w:eastAsia="Times New Roman" w:hAnsi="Times New Roman" w:cs="Times New Roman"/>
-          <w:i/>
-        </w:rPr>
-        <w:t xml:space="preserve"> ACM SIGMOD International Conference on Management of Data </w:t>
-      </w:r>
-      <w:r>
-        <w:rPr>
-          <w:rFonts w:ascii="Times New Roman" w:eastAsia="Times New Roman" w:hAnsi="Times New Roman" w:cs="Times New Roman"/>
-        </w:rPr>
-        <w:t>(SIGMOD), pp. 983–998</w:t>
-      </w:r>
-    </w:p>
-    <w:p>
-      <w:pPr>
-        <w:pStyle w:val="normal0"/>
-        <w:spacing w:after="120"/>
-        <w:ind w:left="1440" w:hanging="1440"/>
-        <w:rPr>
-          <w:rFonts w:ascii="Times New Roman" w:hAnsi="Times New Roman"/>
-        </w:rPr>
-      </w:pPr>
-      <w:r>
-        <w:rPr>
-          <w:rFonts w:ascii="Times New Roman" w:eastAsia="Times New Roman" w:hAnsi="Times New Roman" w:cs="Times New Roman"/>
-        </w:rPr>
-        <w:t>2014</w:t>
-      </w:r>
-      <w:r>
-        <w:rPr>
-          <w:rFonts w:ascii="Times New Roman" w:eastAsia="Times New Roman" w:hAnsi="Times New Roman" w:cs="Times New Roman"/>
-        </w:rPr>
-        <w:tab/>
-      </w:r>
-      <w:r>
-        <w:rPr>
-          <w:rFonts w:ascii="Times New Roman" w:eastAsia="Times New Roman" w:hAnsi="Times New Roman" w:cs="Times New Roman"/>
-          <w:b/>
-        </w:rPr>
-        <w:t>M. Riondato</w:t>
-      </w:r>
-      <w:r>
-        <w:rPr>
-          <w:rFonts w:ascii="Times New Roman" w:eastAsia="Times New Roman" w:hAnsi="Times New Roman" w:cs="Times New Roman"/>
-        </w:rPr>
-        <w:t xml:space="preserve">, D. García-Soriano, and F. Bonchi. Graph Summarization with Quality Guarantees. </w:t>
-      </w:r>
-      <w:r>
-        <w:rPr>
-          <w:rFonts w:ascii="Times New Roman" w:eastAsia="Times New Roman" w:hAnsi="Times New Roman" w:cs="Times New Roman"/>
-          <w:i/>
-        </w:rPr>
-        <w:t>Proceedings of the 14</w:t>
-      </w:r>
-      <w:r>
-        <w:rPr>
-          <w:rFonts w:ascii="Times New Roman" w:eastAsia="Times New Roman" w:hAnsi="Times New Roman" w:cs="Times New Roman"/>
-          <w:i/>
-          <w:vertAlign w:val="superscript"/>
-        </w:rPr>
-        <w:t>th</w:t>
-      </w:r>
-      <w:r>
-        <w:rPr>
-          <w:rFonts w:ascii="Times New Roman" w:eastAsia="Times New Roman" w:hAnsi="Times New Roman" w:cs="Times New Roman"/>
-          <w:i/>
-        </w:rPr>
-        <w:t xml:space="preserve"> IEEE International Conference on Data Mining</w:t>
-      </w:r>
-      <w:r>
-        <w:rPr>
-          <w:rFonts w:ascii="Times New Roman" w:eastAsia="Times New Roman" w:hAnsi="Times New Roman" w:cs="Times New Roman"/>
-        </w:rPr>
-        <w:t xml:space="preserve"> (ICDM), pp. 947–952</w:t>
-      </w:r>
-    </w:p>
-    <w:p>
-      <w:pPr>
-        <w:pStyle w:val="normal0"/>
-        <w:spacing w:after="120"/>
-        <w:ind w:left="1440" w:hanging="1440"/>
-        <w:rPr>
-          <w:rFonts w:ascii="Times New Roman" w:hAnsi="Times New Roman"/>
-        </w:rPr>
-      </w:pPr>
-      <w:r>
-        <w:rPr>
-          <w:rFonts w:ascii="Times New Roman" w:eastAsia="Times New Roman" w:hAnsi="Times New Roman" w:cs="Times New Roman"/>
-        </w:rPr>
-        <w:t>2014</w:t>
-      </w:r>
-      <w:r>
-        <w:rPr>
-          <w:rFonts w:ascii="Times New Roman" w:eastAsia="Times New Roman" w:hAnsi="Times New Roman" w:cs="Times New Roman"/>
-        </w:rPr>
-        <w:tab/>
-      </w:r>
-      <w:r>
-        <w:rPr>
-          <w:rFonts w:ascii="Times New Roman" w:eastAsia="Times New Roman" w:hAnsi="Times New Roman" w:cs="Times New Roman"/>
-          <w:b/>
-        </w:rPr>
-        <w:t>M. Riondato</w:t>
-      </w:r>
-      <w:r>
-        <w:rPr>
-          <w:rFonts w:ascii="Times New Roman" w:eastAsia="Times New Roman" w:hAnsi="Times New Roman" w:cs="Times New Roman"/>
-        </w:rPr>
-        <w:t xml:space="preserve">. Sampling-based Data Mining Algorithms: Modern Techniques and Case Studies. </w:t>
-      </w:r>
-      <w:r>
-        <w:rPr>
-          <w:rFonts w:ascii="Times New Roman" w:eastAsia="Times New Roman" w:hAnsi="Times New Roman" w:cs="Times New Roman"/>
-          <w:i/>
-        </w:rPr>
-        <w:t xml:space="preserve">Proceedings of the European Conference on Machine Learning and Principle and Practice of Knowledge Discovery in Databases </w:t>
-      </w:r>
-      <w:r>
-        <w:rPr>
-          <w:rFonts w:ascii="Times New Roman" w:eastAsia="Times New Roman" w:hAnsi="Times New Roman" w:cs="Times New Roman"/>
-        </w:rPr>
-        <w:t>(ECML PKDD), pp. 516–519</w:t>
-      </w:r>
-    </w:p>
-    <w:p>
-      <w:pPr>
-        <w:pStyle w:val="normal0"/>
-        <w:spacing w:after="120"/>
-        <w:ind w:left="1440" w:hanging="1440"/>
-        <w:rPr>
-          <w:rFonts w:ascii="Times New Roman" w:hAnsi="Times New Roman"/>
-        </w:rPr>
-      </w:pPr>
-      <w:r>
-        <w:rPr>
-          <w:rFonts w:ascii="Times New Roman" w:eastAsia="Times New Roman" w:hAnsi="Times New Roman" w:cs="Times New Roman"/>
-        </w:rPr>
-        <w:t>2014</w:t>
-      </w:r>
-      <w:r>
-        <w:rPr>
-          <w:rFonts w:ascii="Times New Roman" w:eastAsia="Times New Roman" w:hAnsi="Times New Roman" w:cs="Times New Roman"/>
-        </w:rPr>
-        <w:tab/>
-      </w:r>
-      <w:r>
-        <w:rPr>
-          <w:rFonts w:ascii="Times New Roman" w:eastAsia="Times New Roman" w:hAnsi="Times New Roman" w:cs="Times New Roman"/>
-          <w:b/>
-        </w:rPr>
-        <w:t>M. Riondato</w:t>
-      </w:r>
-      <w:r>
-        <w:rPr>
-          <w:rFonts w:ascii="Times New Roman" w:eastAsia="Times New Roman" w:hAnsi="Times New Roman" w:cs="Times New Roman"/>
-        </w:rPr>
-        <w:t xml:space="preserve"> and F. Vandin. Finding the True Frequent Itemsets. </w:t>
-      </w:r>
-      <w:r>
-        <w:rPr>
-          <w:rFonts w:ascii="Times New Roman" w:eastAsia="Times New Roman" w:hAnsi="Times New Roman" w:cs="Times New Roman"/>
-          <w:i/>
-        </w:rPr>
-        <w:t>Proceedings of the 14</w:t>
-      </w:r>
-      <w:r>
-        <w:rPr>
-          <w:rFonts w:ascii="Times New Roman" w:eastAsia="Times New Roman" w:hAnsi="Times New Roman" w:cs="Times New Roman"/>
-          <w:i/>
-          <w:vertAlign w:val="superscript"/>
-        </w:rPr>
-        <w:t>th</w:t>
-      </w:r>
-      <w:r>
-        <w:rPr>
-          <w:rFonts w:ascii="Times New Roman" w:eastAsia="Times New Roman" w:hAnsi="Times New Roman" w:cs="Times New Roman"/>
-          <w:i/>
-        </w:rPr>
-        <w:t xml:space="preserve"> SIAM International Conference on Data Mining</w:t>
-      </w:r>
-      <w:r>
-        <w:rPr>
-          <w:rFonts w:ascii="Times New Roman" w:eastAsia="Times New Roman" w:hAnsi="Times New Roman" w:cs="Times New Roman"/>
-        </w:rPr>
-        <w:t xml:space="preserve"> (SDM), pp. 497–505</w:t>
-      </w:r>
-    </w:p>
-    <w:p>
-      <w:pPr>
-        <w:pStyle w:val="normal0"/>
-        <w:spacing w:after="120"/>
-        <w:ind w:left="1440" w:hanging="1440"/>
-        <w:rPr>
-          <w:rFonts w:ascii="Times New Roman" w:eastAsia="Times New Roman" w:hAnsi="Times New Roman" w:cs="Times New Roman"/>
-        </w:rPr>
-      </w:pPr>
-    </w:p>
-    <w:p>
-      <w:pPr>
-        <w:pStyle w:val="normal0"/>
-        <w:spacing w:after="120"/>
-        <w:ind w:left="1440" w:hanging="1440"/>
-        <w:rPr>
-          <w:rFonts w:ascii="Times New Roman" w:eastAsia="Times New Roman" w:hAnsi="Times New Roman" w:cs="Times New Roman"/>
-        </w:rPr>
-      </w:pPr>
-    </w:p>
-    <w:p>
-      <w:pPr>
-        <w:pStyle w:val="normal0"/>
-        <w:spacing w:after="120"/>
-        <w:ind w:left="1440" w:hanging="1440"/>
-        <w:rPr>
-          <w:rFonts w:ascii="Times New Roman" w:hAnsi="Times New Roman"/>
-        </w:rPr>
-      </w:pPr>
-      <w:r>
-        <w:rPr>
-          <w:rFonts w:ascii="Times New Roman" w:eastAsia="Times New Roman" w:hAnsi="Times New Roman" w:cs="Times New Roman"/>
-        </w:rPr>
-        <w:t>2014</w:t>
-      </w:r>
-      <w:r>
-        <w:rPr>
-          <w:rFonts w:ascii="Times New Roman" w:eastAsia="Times New Roman" w:hAnsi="Times New Roman" w:cs="Times New Roman"/>
-        </w:rPr>
-        <w:tab/>
-      </w:r>
-      <w:r>
-        <w:rPr>
-          <w:rFonts w:ascii="Times New Roman" w:eastAsia="Times New Roman" w:hAnsi="Times New Roman" w:cs="Times New Roman"/>
-          <w:b/>
-        </w:rPr>
-        <w:t>M. Riondato</w:t>
-      </w:r>
-      <w:r>
-        <w:rPr>
-          <w:rFonts w:ascii="Times New Roman" w:eastAsia="Times New Roman" w:hAnsi="Times New Roman" w:cs="Times New Roman"/>
-        </w:rPr>
-        <w:t xml:space="preserve"> and E. M. Kornaropoulos. </w:t>
-      </w:r>
-      <w:proofErr w:type="gramStart"/>
-      <w:r>
-        <w:rPr>
-          <w:rFonts w:ascii="Times New Roman" w:eastAsia="Times New Roman" w:hAnsi="Times New Roman" w:cs="Times New Roman"/>
-        </w:rPr>
-        <w:t>Fast Approximation of Betweenness Centrality through Sampling.</w:t>
-      </w:r>
-      <w:proofErr w:type="gramEnd"/>
-      <w:r>
-        <w:rPr>
-          <w:rFonts w:ascii="Times New Roman" w:eastAsia="Times New Roman" w:hAnsi="Times New Roman" w:cs="Times New Roman"/>
-        </w:rPr>
-        <w:t xml:space="preserve"> </w:t>
-      </w:r>
-      <w:r>
-        <w:rPr>
-          <w:rFonts w:ascii="Times New Roman" w:eastAsia="Times New Roman" w:hAnsi="Times New Roman" w:cs="Times New Roman"/>
-          <w:i/>
-        </w:rPr>
-        <w:t>Proceedings of the 7</w:t>
-      </w:r>
-      <w:r>
-        <w:rPr>
-          <w:rFonts w:ascii="Times New Roman" w:eastAsia="Times New Roman" w:hAnsi="Times New Roman" w:cs="Times New Roman"/>
-          <w:i/>
-          <w:vertAlign w:val="superscript"/>
-        </w:rPr>
-        <w:t>th</w:t>
-      </w:r>
-      <w:r>
-        <w:rPr>
-          <w:rFonts w:ascii="Times New Roman" w:eastAsia="Times New Roman" w:hAnsi="Times New Roman" w:cs="Times New Roman"/>
-          <w:i/>
-        </w:rPr>
-        <w:t xml:space="preserve"> ACM International Conference on Web Search and Data Mining</w:t>
-      </w:r>
-      <w:r>
-        <w:rPr>
-          <w:rFonts w:ascii="Times New Roman" w:eastAsia="Times New Roman" w:hAnsi="Times New Roman" w:cs="Times New Roman"/>
-        </w:rPr>
-        <w:t xml:space="preserve"> (WSDM), pp. 413–422</w:t>
-      </w:r>
-    </w:p>
-    <w:p>
-      <w:pPr>
-        <w:pStyle w:val="normal0"/>
-        <w:spacing w:after="120"/>
-        <w:ind w:left="1440" w:hanging="1440"/>
-        <w:rPr>
-          <w:rFonts w:ascii="Times New Roman" w:hAnsi="Times New Roman"/>
-        </w:rPr>
-      </w:pPr>
-      <w:proofErr w:type="gramStart"/>
-      <w:r>
-        <w:rPr>
-          <w:rFonts w:ascii="Times New Roman" w:eastAsia="Times New Roman" w:hAnsi="Times New Roman" w:cs="Times New Roman"/>
-        </w:rPr>
-        <w:t>2012</w:t>
-      </w:r>
-      <w:r>
-        <w:rPr>
-          <w:rFonts w:ascii="Times New Roman" w:eastAsia="Times New Roman" w:hAnsi="Times New Roman" w:cs="Times New Roman"/>
-        </w:rPr>
-        <w:tab/>
-      </w:r>
-      <w:r>
-        <w:rPr>
-          <w:rFonts w:ascii="Times New Roman" w:eastAsia="Times New Roman" w:hAnsi="Times New Roman" w:cs="Times New Roman"/>
-          <w:b/>
-        </w:rPr>
-        <w:t>M. Riondato</w:t>
-      </w:r>
-      <w:r>
-        <w:rPr>
-          <w:rFonts w:ascii="Times New Roman" w:eastAsia="Times New Roman" w:hAnsi="Times New Roman" w:cs="Times New Roman"/>
-        </w:rPr>
-        <w:t>, J. A. DeBrabant, R. Fonseca, and E. Upfal.</w:t>
-      </w:r>
-      <w:proofErr w:type="gramEnd"/>
-      <w:r>
-        <w:rPr>
-          <w:rFonts w:ascii="Times New Roman" w:eastAsia="Times New Roman" w:hAnsi="Times New Roman" w:cs="Times New Roman"/>
-        </w:rPr>
-        <w:t xml:space="preserve"> PARMA: A Parallel Randomized Algorithm for Association Rules Mining in MapReduce. </w:t>
-      </w:r>
-      <w:r>
-        <w:rPr>
-          <w:rFonts w:ascii="Times New Roman" w:eastAsia="Times New Roman" w:hAnsi="Times New Roman" w:cs="Times New Roman"/>
-          <w:i/>
-        </w:rPr>
-        <w:t>Proceedings of the</w:t>
-      </w:r>
-      <w:r>
-        <w:rPr>
-          <w:rFonts w:ascii="Times New Roman" w:eastAsia="Times New Roman" w:hAnsi="Times New Roman" w:cs="Times New Roman"/>
-        </w:rPr>
-        <w:t xml:space="preserve"> </w:t>
-      </w:r>
-      <w:r>
-        <w:rPr>
-          <w:rFonts w:ascii="Times New Roman" w:eastAsia="Times New Roman" w:hAnsi="Times New Roman" w:cs="Times New Roman"/>
-          <w:i/>
-        </w:rPr>
-        <w:t>21</w:t>
-      </w:r>
-      <w:r>
-        <w:rPr>
-          <w:rFonts w:ascii="Times New Roman" w:eastAsia="Times New Roman" w:hAnsi="Times New Roman" w:cs="Times New Roman"/>
-          <w:i/>
-          <w:vertAlign w:val="superscript"/>
-        </w:rPr>
-        <w:t>st</w:t>
-      </w:r>
-      <w:r>
-        <w:rPr>
-          <w:rFonts w:ascii="Times New Roman" w:eastAsia="Times New Roman" w:hAnsi="Times New Roman" w:cs="Times New Roman"/>
-          <w:i/>
-        </w:rPr>
-        <w:t xml:space="preserve"> ACM International Conference on Information and Knowledge Management</w:t>
-      </w:r>
-      <w:r>
-        <w:rPr>
-          <w:rFonts w:ascii="Times New Roman" w:eastAsia="Times New Roman" w:hAnsi="Times New Roman" w:cs="Times New Roman"/>
-        </w:rPr>
-        <w:t xml:space="preserve"> (CIKM), pp. 85–94</w:t>
-      </w:r>
-    </w:p>
-    <w:p>
-      <w:pPr>
-        <w:pStyle w:val="normal0"/>
-        <w:spacing w:after="120"/>
-        <w:ind w:left="1440" w:hanging="1440"/>
-        <w:rPr>
-          <w:rFonts w:ascii="Times New Roman" w:hAnsi="Times New Roman"/>
-        </w:rPr>
-      </w:pPr>
-      <w:r>
-        <w:rPr>
-          <w:rFonts w:ascii="Times New Roman" w:eastAsia="Times New Roman" w:hAnsi="Times New Roman" w:cs="Times New Roman"/>
-        </w:rPr>
-        <w:t>2012</w:t>
-      </w:r>
-      <w:r>
-        <w:rPr>
-          <w:rFonts w:ascii="Times New Roman" w:eastAsia="Times New Roman" w:hAnsi="Times New Roman" w:cs="Times New Roman"/>
-        </w:rPr>
-        <w:tab/>
-      </w:r>
-      <w:r>
-        <w:rPr>
-          <w:rFonts w:ascii="Times New Roman" w:eastAsia="Times New Roman" w:hAnsi="Times New Roman" w:cs="Times New Roman"/>
-          <w:b/>
-        </w:rPr>
-        <w:t>M. Riondato</w:t>
-      </w:r>
-      <w:r>
-        <w:rPr>
-          <w:rFonts w:ascii="Times New Roman" w:eastAsia="Times New Roman" w:hAnsi="Times New Roman" w:cs="Times New Roman"/>
-        </w:rPr>
-        <w:t xml:space="preserve"> and E. Upfal. </w:t>
-      </w:r>
-      <w:proofErr w:type="gramStart"/>
-      <w:r>
-        <w:rPr>
-          <w:rFonts w:ascii="Times New Roman" w:eastAsia="Times New Roman" w:hAnsi="Times New Roman" w:cs="Times New Roman"/>
-        </w:rPr>
-        <w:t>Efficient Discovery of Association Rules and Frequent Itemsets through Sampling with Tight Performance Guarantees.</w:t>
-      </w:r>
-      <w:proofErr w:type="gramEnd"/>
-      <w:r>
-        <w:rPr>
-          <w:rFonts w:ascii="Times New Roman" w:eastAsia="Times New Roman" w:hAnsi="Times New Roman" w:cs="Times New Roman"/>
-        </w:rPr>
-        <w:t xml:space="preserve"> </w:t>
-      </w:r>
-      <w:r>
-        <w:rPr>
-          <w:rFonts w:ascii="Times New Roman" w:eastAsia="Times New Roman" w:hAnsi="Times New Roman" w:cs="Times New Roman"/>
-          <w:i/>
-        </w:rPr>
-        <w:t xml:space="preserve">Proceedings of the European Conference on Machine Learning and Principles and Practice of Knowledge Discovery in Databases </w:t>
-      </w:r>
-      <w:r>
-        <w:rPr>
-          <w:rFonts w:ascii="Times New Roman" w:eastAsia="Times New Roman" w:hAnsi="Times New Roman" w:cs="Times New Roman"/>
-        </w:rPr>
-        <w:t>(ECML PKDD), pp. 25–41</w:t>
-      </w:r>
-    </w:p>
-    <w:p>
-      <w:pPr>
-        <w:pStyle w:val="normal0"/>
-        <w:spacing w:after="120"/>
-        <w:ind w:left="1440" w:hanging="1440"/>
-        <w:rPr>
-          <w:rFonts w:ascii="Times New Roman" w:hAnsi="Times New Roman"/>
-        </w:rPr>
-      </w:pPr>
-      <w:proofErr w:type="gramStart"/>
-      <w:r>
-        <w:rPr>
-          <w:rFonts w:ascii="Times New Roman" w:eastAsia="Times New Roman" w:hAnsi="Times New Roman" w:cs="Times New Roman"/>
-        </w:rPr>
-        <w:t>2012</w:t>
-      </w:r>
-      <w:r>
-        <w:rPr>
-          <w:rFonts w:ascii="Times New Roman" w:eastAsia="Times New Roman" w:hAnsi="Times New Roman" w:cs="Times New Roman"/>
-        </w:rPr>
-        <w:tab/>
-      </w:r>
-      <w:r>
-        <w:rPr>
-          <w:rFonts w:ascii="Times New Roman" w:eastAsia="Times New Roman" w:hAnsi="Times New Roman" w:cs="Times New Roman"/>
-        </w:rPr>
-        <w:t xml:space="preserve">* </w:t>
-      </w:r>
-      <w:r>
-        <w:rPr>
-          <w:rFonts w:ascii="Times New Roman" w:eastAsia="Times New Roman" w:hAnsi="Times New Roman" w:cs="Times New Roman"/>
-        </w:rPr>
-        <w:t xml:space="preserve">A. Pietracaprina, G. Pucci, </w:t>
-      </w:r>
-      <w:r>
-        <w:rPr>
-          <w:rFonts w:ascii="Times New Roman" w:eastAsia="Times New Roman" w:hAnsi="Times New Roman" w:cs="Times New Roman"/>
-          <w:b/>
-        </w:rPr>
-        <w:t>M. Riondato</w:t>
-      </w:r>
-      <w:r>
-        <w:rPr>
-          <w:rFonts w:ascii="Times New Roman" w:eastAsia="Times New Roman" w:hAnsi="Times New Roman" w:cs="Times New Roman"/>
-        </w:rPr>
-        <w:t>, F. Silvestri, and E. Upfal.</w:t>
-      </w:r>
-      <w:proofErr w:type="gramEnd"/>
-      <w:r>
-        <w:rPr>
-          <w:rFonts w:ascii="Times New Roman" w:eastAsia="Times New Roman" w:hAnsi="Times New Roman" w:cs="Times New Roman"/>
-        </w:rPr>
-        <w:t xml:space="preserve"> Space-round Tradeoffs for MapReduce Computations. </w:t>
-      </w:r>
-      <w:r>
-        <w:rPr>
-          <w:rFonts w:ascii="Times New Roman" w:eastAsia="Times New Roman" w:hAnsi="Times New Roman" w:cs="Times New Roman"/>
-          <w:i/>
-        </w:rPr>
-        <w:t>Proceedings of the 26</w:t>
-      </w:r>
-      <w:r>
-        <w:rPr>
-          <w:rFonts w:ascii="Times New Roman" w:eastAsia="Times New Roman" w:hAnsi="Times New Roman" w:cs="Times New Roman"/>
-          <w:i/>
-          <w:vertAlign w:val="superscript"/>
-        </w:rPr>
-        <w:t>th</w:t>
-      </w:r>
-      <w:r>
-        <w:rPr>
-          <w:rFonts w:ascii="Times New Roman" w:eastAsia="Times New Roman" w:hAnsi="Times New Roman" w:cs="Times New Roman"/>
-          <w:i/>
-          <w:color w:val="FF3333"/>
-        </w:rPr>
-        <w:t xml:space="preserve"> </w:t>
-      </w:r>
-      <w:r>
-        <w:rPr>
-          <w:rFonts w:ascii="Times New Roman" w:eastAsia="Times New Roman" w:hAnsi="Times New Roman" w:cs="Times New Roman"/>
-          <w:i/>
-        </w:rPr>
-        <w:t>ACM International Conference on Supercomputing</w:t>
-      </w:r>
-      <w:r>
-        <w:rPr>
-          <w:rFonts w:ascii="Times New Roman" w:eastAsia="Times New Roman" w:hAnsi="Times New Roman" w:cs="Times New Roman"/>
-        </w:rPr>
-        <w:t xml:space="preserve"> (ICS), pp. 235–244</w:t>
-      </w:r>
-    </w:p>
-    <w:p>
-      <w:pPr>
-        <w:pStyle w:val="normal0"/>
-        <w:spacing w:after="120"/>
-        <w:ind w:left="1440" w:hanging="1440"/>
-        <w:rPr>
-          <w:rFonts w:ascii="Times New Roman" w:hAnsi="Times New Roman"/>
-        </w:rPr>
-      </w:pPr>
-      <w:proofErr w:type="gramStart"/>
-      <w:r>
-        <w:rPr>
-          <w:rFonts w:ascii="Times New Roman" w:eastAsia="Times New Roman" w:hAnsi="Times New Roman" w:cs="Times New Roman"/>
-        </w:rPr>
-        <w:t>2012</w:t>
-      </w:r>
-      <w:r>
-        <w:rPr>
-          <w:rFonts w:ascii="Times New Roman" w:eastAsia="Times New Roman" w:hAnsi="Times New Roman" w:cs="Times New Roman"/>
-        </w:rPr>
-        <w:tab/>
-        <w:t xml:space="preserve">M. Akdere, U. Çetintemel, </w:t>
-      </w:r>
-      <w:r>
-        <w:rPr>
-          <w:rFonts w:ascii="Times New Roman" w:eastAsia="Times New Roman" w:hAnsi="Times New Roman" w:cs="Times New Roman"/>
-          <w:b/>
-        </w:rPr>
-        <w:t>M. Riondato</w:t>
-      </w:r>
-      <w:r>
-        <w:rPr>
-          <w:rFonts w:ascii="Times New Roman" w:eastAsia="Times New Roman" w:hAnsi="Times New Roman" w:cs="Times New Roman"/>
-        </w:rPr>
-        <w:t>, E. Upfal, and S. B. Zdonik.</w:t>
-      </w:r>
-      <w:proofErr w:type="gramEnd"/>
-      <w:r>
-        <w:rPr>
-          <w:rFonts w:ascii="Times New Roman" w:eastAsia="Times New Roman" w:hAnsi="Times New Roman" w:cs="Times New Roman"/>
-        </w:rPr>
-        <w:t xml:space="preserve"> Learning-based Query Performance Modeling and Prediction. </w:t>
-      </w:r>
-      <w:r>
-        <w:rPr>
-          <w:rFonts w:ascii="Times New Roman" w:eastAsia="Times New Roman" w:hAnsi="Times New Roman" w:cs="Times New Roman"/>
-          <w:i/>
-        </w:rPr>
-        <w:t>Proceedings of the 28</w:t>
-      </w:r>
-      <w:r>
-        <w:rPr>
-          <w:rFonts w:ascii="Times New Roman" w:eastAsia="Times New Roman" w:hAnsi="Times New Roman" w:cs="Times New Roman"/>
-          <w:i/>
-          <w:vertAlign w:val="superscript"/>
-        </w:rPr>
-        <w:t>th</w:t>
-      </w:r>
-      <w:r>
-        <w:rPr>
-          <w:rFonts w:ascii="Times New Roman" w:eastAsia="Times New Roman" w:hAnsi="Times New Roman" w:cs="Times New Roman"/>
-          <w:i/>
-        </w:rPr>
-        <w:t xml:space="preserve"> IEEE International Conference on Data Engineering</w:t>
-      </w:r>
-      <w:r>
-        <w:rPr>
-          <w:rFonts w:ascii="Times New Roman" w:eastAsia="Times New Roman" w:hAnsi="Times New Roman" w:cs="Times New Roman"/>
-        </w:rPr>
-        <w:t xml:space="preserve"> (ICDE), pp. 390–401</w:t>
-      </w:r>
-    </w:p>
-    <w:p>
-      <w:pPr>
-        <w:pStyle w:val="normal0"/>
-        <w:spacing w:after="120"/>
-        <w:ind w:left="1440" w:hanging="1440"/>
-        <w:rPr>
-          <w:rFonts w:ascii="Times New Roman" w:hAnsi="Times New Roman"/>
-        </w:rPr>
-      </w:pPr>
-      <w:proofErr w:type="gramStart"/>
-      <w:r>
-        <w:rPr>
-          <w:rFonts w:ascii="Times New Roman" w:eastAsia="Times New Roman" w:hAnsi="Times New Roman" w:cs="Times New Roman"/>
-        </w:rPr>
-        <w:t>2011</w:t>
-      </w:r>
-      <w:r>
-        <w:rPr>
-          <w:rFonts w:ascii="Times New Roman" w:eastAsia="Times New Roman" w:hAnsi="Times New Roman" w:cs="Times New Roman"/>
-        </w:rPr>
-        <w:tab/>
-      </w:r>
-      <w:r>
-        <w:rPr>
-          <w:rFonts w:ascii="Times New Roman" w:eastAsia="Times New Roman" w:hAnsi="Times New Roman" w:cs="Times New Roman"/>
-          <w:b/>
-        </w:rPr>
-        <w:t>M. Riondato</w:t>
-      </w:r>
-      <w:r>
-        <w:rPr>
-          <w:rFonts w:ascii="Times New Roman" w:eastAsia="Times New Roman" w:hAnsi="Times New Roman" w:cs="Times New Roman"/>
-        </w:rPr>
-        <w:t>, M. Akdere, U. Çetintemel, S. B. Zdonik, and E. Upfal.</w:t>
-      </w:r>
-      <w:proofErr w:type="gramEnd"/>
-      <w:r>
-        <w:rPr>
-          <w:rFonts w:ascii="Times New Roman" w:eastAsia="Times New Roman" w:hAnsi="Times New Roman" w:cs="Times New Roman"/>
-        </w:rPr>
-        <w:t xml:space="preserve"> </w:t>
-      </w:r>
-      <w:proofErr w:type="gramStart"/>
-      <w:r>
-        <w:rPr>
-          <w:rFonts w:ascii="Times New Roman" w:eastAsia="Times New Roman" w:hAnsi="Times New Roman" w:cs="Times New Roman"/>
-        </w:rPr>
-        <w:t>The VC-dimension of SQL Queries and Selectivity Estimation through Sampling.</w:t>
-      </w:r>
-      <w:proofErr w:type="gramEnd"/>
-      <w:r>
-        <w:rPr>
-          <w:rFonts w:ascii="Times New Roman" w:eastAsia="Times New Roman" w:hAnsi="Times New Roman" w:cs="Times New Roman"/>
-        </w:rPr>
-        <w:t xml:space="preserve"> </w:t>
-      </w:r>
-      <w:r>
-        <w:rPr>
-          <w:rFonts w:ascii="Times New Roman" w:eastAsia="Times New Roman" w:hAnsi="Times New Roman" w:cs="Times New Roman"/>
-          <w:i/>
-        </w:rPr>
-        <w:t>Proceedings of the European Conference on Machine Learning and Principles and Practice of Knowledge Discovery in Databases</w:t>
-      </w:r>
-      <w:r>
-        <w:rPr>
-          <w:rFonts w:ascii="Times New Roman" w:eastAsia="Times New Roman" w:hAnsi="Times New Roman" w:cs="Times New Roman"/>
-        </w:rPr>
-        <w:t xml:space="preserve"> (ECML PKDD), pp. 661–676</w:t>
-      </w:r>
-    </w:p>
-    <w:p>
-      <w:pPr>
-        <w:pStyle w:val="normal0"/>
-        <w:ind w:left="1440" w:hanging="1440"/>
-        <w:rPr>
-          <w:rFonts w:ascii="Times New Roman" w:hAnsi="Times New Roman"/>
-        </w:rPr>
-      </w:pPr>
-      <w:proofErr w:type="gramStart"/>
-      <w:r>
-        <w:rPr>
-          <w:rFonts w:ascii="Times New Roman" w:eastAsia="Times New Roman" w:hAnsi="Times New Roman" w:cs="Times New Roman"/>
-        </w:rPr>
-        <w:t>2011</w:t>
-      </w:r>
-      <w:r>
-        <w:rPr>
-          <w:rFonts w:ascii="Times New Roman" w:eastAsia="Times New Roman" w:hAnsi="Times New Roman" w:cs="Times New Roman"/>
-        </w:rPr>
-        <w:tab/>
-        <w:t xml:space="preserve">M. Akdere, U. Çetintemel, </w:t>
-      </w:r>
-      <w:r>
-        <w:rPr>
-          <w:rFonts w:ascii="Times New Roman" w:eastAsia="Times New Roman" w:hAnsi="Times New Roman" w:cs="Times New Roman"/>
-          <w:b/>
-        </w:rPr>
-        <w:t>M. Riondato</w:t>
-      </w:r>
-      <w:r>
-        <w:rPr>
-          <w:rFonts w:ascii="Times New Roman" w:eastAsia="Times New Roman" w:hAnsi="Times New Roman" w:cs="Times New Roman"/>
-        </w:rPr>
-        <w:t>, E. Upfal, and S. B. Zdonik.</w:t>
-      </w:r>
-      <w:proofErr w:type="gramEnd"/>
-      <w:r>
-        <w:rPr>
-          <w:rFonts w:ascii="Times New Roman" w:eastAsia="Times New Roman" w:hAnsi="Times New Roman" w:cs="Times New Roman"/>
-        </w:rPr>
-        <w:t xml:space="preserve"> The Case for Predictive Database Systems: Opportunities and Challenges. </w:t>
-      </w:r>
-      <w:r>
-        <w:rPr>
-          <w:rFonts w:ascii="Times New Roman" w:eastAsia="Times New Roman" w:hAnsi="Times New Roman" w:cs="Times New Roman"/>
-          <w:i/>
-        </w:rPr>
-        <w:t>Proceedings of the 5</w:t>
-      </w:r>
-      <w:r>
-        <w:rPr>
-          <w:rFonts w:ascii="Times New Roman" w:eastAsia="Times New Roman" w:hAnsi="Times New Roman" w:cs="Times New Roman"/>
-          <w:i/>
-          <w:vertAlign w:val="superscript"/>
-        </w:rPr>
-        <w:t>th</w:t>
-      </w:r>
-      <w:r>
-        <w:rPr>
-          <w:rFonts w:ascii="Times New Roman" w:eastAsia="Times New Roman" w:hAnsi="Times New Roman" w:cs="Times New Roman"/>
-          <w:i/>
-        </w:rPr>
-        <w:t xml:space="preserve"> Biennial Conference on Innovative Data System Research</w:t>
-      </w:r>
-      <w:r>
-        <w:rPr>
-          <w:rFonts w:ascii="Times New Roman" w:eastAsia="Times New Roman" w:hAnsi="Times New Roman" w:cs="Times New Roman"/>
-        </w:rPr>
-        <w:t xml:space="preserve"> (CIDR), pp. 167–174</w:t>
-      </w:r>
-    </w:p>
-    <w:p>
-      <w:pPr>
-        <w:pStyle w:val="normal0"/>
-        <w:rPr>
-          <w:rFonts w:ascii="Times New Roman" w:hAnsi="Times New Roman"/>
-        </w:rPr>
-      </w:pPr>
-    </w:p>
-    <w:p>
-      <w:pPr>
-        <w:pStyle w:val="normal0"/>
-        <w:rPr>
-          <w:rFonts w:ascii="Times New Roman" w:hAnsi="Times New Roman"/>
-        </w:rPr>
-      </w:pPr>
-      <w:r>
-        <w:rPr>
-          <w:rFonts w:ascii="Times New Roman" w:eastAsia="Times New Roman" w:hAnsi="Times New Roman" w:cs="Times New Roman"/>
-          <w:b/>
-        </w:rPr>
-        <w:t>In submission</w:t>
-      </w:r>
-    </w:p>
-    <w:p>
-      <w:pPr>
-        <w:pStyle w:val="normal0"/>
-        <w:rPr>
-          <w:rFonts w:ascii="Times New Roman" w:hAnsi="Times New Roman"/>
-        </w:rPr>
-      </w:pPr>
-    </w:p>
-    <w:p>
-      <w:pPr>
-        <w:pStyle w:val="normal0"/>
-        <w:spacing w:after="120"/>
-        <w:ind w:left="1440"/>
-        <w:rPr>
-          <w:rFonts w:ascii="Times New Roman" w:eastAsia="Times New Roman" w:hAnsi="Times New Roman" w:cs="Times New Roman"/>
-        </w:rPr>
-      </w:pPr>
-      <w:proofErr w:type="gramStart"/>
-      <w:r>
-        <w:rPr>
-          <w:rFonts w:ascii="Times New Roman" w:eastAsia="Times New Roman" w:hAnsi="Times New Roman" w:cs="Times New Roman"/>
-        </w:rPr>
-        <w:t xml:space="preserve">L. De Stefani, A. Epasto, </w:t>
-      </w:r>
-      <w:r>
-        <w:rPr>
-          <w:rFonts w:ascii="Times New Roman" w:eastAsia="Times New Roman" w:hAnsi="Times New Roman" w:cs="Times New Roman"/>
-          <w:b/>
-        </w:rPr>
-        <w:t>M. Riondato</w:t>
-      </w:r>
-      <w:r>
-        <w:rPr>
-          <w:rFonts w:ascii="Times New Roman" w:eastAsia="Times New Roman" w:hAnsi="Times New Roman" w:cs="Times New Roman"/>
-        </w:rPr>
-        <w:t>, and E. Upfal.</w:t>
-      </w:r>
-      <w:proofErr w:type="gramEnd"/>
-      <w:r>
-        <w:rPr>
-          <w:rFonts w:ascii="Times New Roman" w:eastAsia="Times New Roman" w:hAnsi="Times New Roman" w:cs="Times New Roman"/>
-        </w:rPr>
-        <w:t xml:space="preserve"> TRIÉST: Counting Local and Global Triangles in Fully-dynamic Streams with Fixed Memory Size. </w:t>
+        <w:t xml:space="preserve">, and E. Upfal. TRIÉST: Counting Local and Global Triangles in Fully-dynamic Streams with Fixed Memory Size. </w:t>
       </w:r>
       <w:r>
         <w:rPr>
@@ -3005,7 +2807,6 @@
           <w:rFonts w:ascii="Times New Roman" w:hAnsi="Times New Roman"/>
         </w:rPr>
       </w:pPr>
-      <w:proofErr w:type="gramStart"/>
       <w:r>
         <w:rPr>
           <w:rFonts w:ascii="Times New Roman" w:eastAsia="Times New Roman" w:hAnsi="Times New Roman" w:cs="Times New Roman"/>
@@ -3017,69 +2818,62 @@
           <w:rFonts w:ascii="Times New Roman" w:eastAsia="Times New Roman" w:hAnsi="Times New Roman" w:cs="Times New Roman"/>
         </w:rPr>
         <w:tab/>
+        <w:t>Brown University (Providence, RI, USA) – Visiting Student, October–June</w:t>
+      </w:r>
+    </w:p>
+    <w:p>
+      <w:pPr>
+        <w:pStyle w:val="normal0"/>
+        <w:rPr>
+          <w:rFonts w:ascii="Times New Roman" w:hAnsi="Times New Roman"/>
+        </w:rPr>
+      </w:pPr>
+    </w:p>
+    <w:p>
+      <w:pPr>
+        <w:pStyle w:val="normal0"/>
+        <w:rPr>
+          <w:rFonts w:ascii="Times New Roman" w:hAnsi="Times New Roman"/>
+        </w:rPr>
+      </w:pPr>
+    </w:p>
+    <w:p>
+      <w:pPr>
+        <w:pStyle w:val="normal0"/>
+        <w:rPr>
+          <w:rFonts w:ascii="Times New Roman" w:hAnsi="Times New Roman"/>
+        </w:rPr>
+      </w:pPr>
+      <w:r>
+        <w:rPr>
+          <w:rFonts w:ascii="Times New Roman" w:eastAsia="Times New Roman" w:hAnsi="Times New Roman" w:cs="Times New Roman"/>
+          <w:b/>
+        </w:rPr>
+        <w:t>TEACHING EXPERIENCE</w:t>
+      </w:r>
+    </w:p>
+    <w:p>
+      <w:pPr>
+        <w:pStyle w:val="normal0"/>
+        <w:rPr>
+          <w:rFonts w:ascii="Times New Roman" w:hAnsi="Times New Roman"/>
+        </w:rPr>
+      </w:pPr>
+    </w:p>
+    <w:p>
+      <w:pPr>
+        <w:pStyle w:val="normal0"/>
+        <w:rPr>
+          <w:rFonts w:ascii="Times New Roman" w:hAnsi="Times New Roman"/>
+        </w:rPr>
+      </w:pPr>
+      <w:r>
+        <w:rPr>
+          <w:rFonts w:ascii="Times New Roman" w:eastAsia="Times New Roman" w:hAnsi="Times New Roman" w:cs="Times New Roman"/>
+          <w:b/>
+        </w:rPr>
         <w:t>Brown University</w:t>
       </w:r>
-      <w:proofErr w:type="gramEnd"/>
-      <w:r>
-        <w:rPr>
-          <w:rFonts w:ascii="Times New Roman" w:eastAsia="Times New Roman" w:hAnsi="Times New Roman" w:cs="Times New Roman"/>
-        </w:rPr>
-        <w:t xml:space="preserve"> (Providence, RI, USA) – Visiting Student, October–June</w:t>
-      </w:r>
-    </w:p>
-    <w:p>
-      <w:pPr>
-        <w:pStyle w:val="normal0"/>
-        <w:rPr>
-          <w:rFonts w:ascii="Times New Roman" w:hAnsi="Times New Roman"/>
-        </w:rPr>
-      </w:pPr>
-    </w:p>
-    <w:p>
-      <w:pPr>
-        <w:pStyle w:val="normal0"/>
-        <w:rPr>
-          <w:rFonts w:ascii="Times New Roman" w:hAnsi="Times New Roman"/>
-        </w:rPr>
-      </w:pPr>
-    </w:p>
-    <w:p>
-      <w:pPr>
-        <w:pStyle w:val="normal0"/>
-        <w:rPr>
-          <w:rFonts w:ascii="Times New Roman" w:hAnsi="Times New Roman"/>
-        </w:rPr>
-      </w:pPr>
-      <w:r>
-        <w:rPr>
-          <w:rFonts w:ascii="Times New Roman" w:eastAsia="Times New Roman" w:hAnsi="Times New Roman" w:cs="Times New Roman"/>
-          <w:b/>
-        </w:rPr>
-        <w:t>TEACHING EXPERIENCE</w:t>
-      </w:r>
-    </w:p>
-    <w:p>
-      <w:pPr>
-        <w:pStyle w:val="normal0"/>
-        <w:rPr>
-          <w:rFonts w:ascii="Times New Roman" w:hAnsi="Times New Roman"/>
-        </w:rPr>
-      </w:pPr>
-    </w:p>
-    <w:p>
-      <w:pPr>
-        <w:pStyle w:val="normal0"/>
-        <w:rPr>
-          <w:rFonts w:ascii="Times New Roman" w:hAnsi="Times New Roman"/>
-        </w:rPr>
-      </w:pPr>
-      <w:r>
-        <w:rPr>
-          <w:rFonts w:ascii="Times New Roman" w:eastAsia="Times New Roman" w:hAnsi="Times New Roman" w:cs="Times New Roman"/>
-          <w:b/>
-        </w:rPr>
-        <w:t>Brown University</w:t>
-      </w:r>
     </w:p>
     <w:p>
       <w:pPr>
@@ -3233,7 +3027,7 @@
         <w:pStyle w:val="normal0"/>
         <w:spacing w:after="120"/>
         <w:rPr>
-          <w:rFonts w:ascii="Times New Roman" w:hAnsi="Times New Roman"/>
+          <w:rFonts w:ascii="Times New Roman" w:eastAsia="Times New Roman" w:hAnsi="Times New Roman" w:cs="Times New Roman"/>
         </w:rPr>
       </w:pPr>
       <w:r>
@@ -3263,6 +3057,28 @@
           <w:rFonts w:ascii="Times New Roman" w:eastAsia="Times New Roman" w:hAnsi="Times New Roman" w:cs="Times New Roman"/>
           <w:i/>
         </w:rPr>
+        <w:t xml:space="preserve">Engineering Applications of Artificial Intelligence </w:t>
+      </w:r>
+      <w:r>
+        <w:rPr>
+          <w:rFonts w:ascii="Times New Roman" w:eastAsia="Times New Roman" w:hAnsi="Times New Roman" w:cs="Times New Roman"/>
+        </w:rPr>
+        <w:t>(EAAI)</w:t>
+      </w:r>
+    </w:p>
+    <w:p>
+      <w:pPr>
+        <w:pStyle w:val="normal0"/>
+        <w:spacing w:after="120"/>
+        <w:rPr>
+          <w:rFonts w:ascii="Times New Roman" w:hAnsi="Times New Roman"/>
+        </w:rPr>
+      </w:pPr>
+      <w:r>
+        <w:rPr>
+          <w:rFonts w:ascii="Times New Roman" w:eastAsia="Times New Roman" w:hAnsi="Times New Roman" w:cs="Times New Roman"/>
+          <w:i/>
+        </w:rPr>
         <w:t>Knowledge and Information Systems</w:t>
       </w:r>
       <w:r>
@@ -3732,7 +3548,6 @@
           <w:rFonts w:ascii="Times New Roman" w:hAnsi="Times New Roman"/>
         </w:rPr>
       </w:pPr>
-      <w:proofErr w:type="gramStart"/>
       <w:r>
         <w:rPr>
           <w:rFonts w:ascii="Times New Roman" w:eastAsia="Times New Roman" w:hAnsi="Times New Roman" w:cs="Times New Roman"/>
@@ -3744,14 +3559,7 @@
           <w:rFonts w:ascii="Times New Roman" w:eastAsia="Times New Roman" w:hAnsi="Times New Roman" w:cs="Times New Roman"/>
         </w:rPr>
         <w:tab/>
-        <w:t>Summer School</w:t>
-      </w:r>
-      <w:proofErr w:type="gramEnd"/>
-      <w:r>
-        <w:rPr>
-          <w:rFonts w:ascii="Times New Roman" w:eastAsia="Times New Roman" w:hAnsi="Times New Roman" w:cs="Times New Roman"/>
-        </w:rPr>
-        <w:t xml:space="preserve"> on Massive Data Mining, IT University, Copenhagen, Denmark</w:t>
+        <w:t>Summer School on Massive Data Mining, IT University, Copenhagen, Denmark</w:t>
       </w:r>
     </w:p>
     <w:p>
@@ -4233,7 +4041,7 @@
         <w:rPr>
           <w:noProof/>
         </w:rPr>
-        <w:t>4</w:t>
+        <w:t>5</w:t>
       </w:r>
     </w:fldSimple>
   </w:p>

</xml_diff>

<commit_message>
update cv with info from last publications.
</commit_message>
<xml_diff>
--- a/MatteoRiondato-CV.docx
+++ b/MatteoRiondato-CV.docx
@@ -57,7 +57,21 @@
         <w:rPr>
           <w:rFonts w:ascii="Times New Roman" w:eastAsia="Times New Roman" w:hAnsi="Times New Roman" w:cs="Times New Roman"/>
         </w:rPr>
-        <w:t>100 Avenue of the Americas, 16</w:t>
+        <w:t xml:space="preserve">100 </w:t>
+      </w:r>
+      <w:proofErr w:type="gramStart"/>
+      <w:r>
+        <w:rPr>
+          <w:rFonts w:ascii="Times New Roman" w:eastAsia="Times New Roman" w:hAnsi="Times New Roman" w:cs="Times New Roman"/>
+        </w:rPr>
+        <w:t>Avenue</w:t>
+      </w:r>
+      <w:proofErr w:type="gramEnd"/>
+      <w:r>
+        <w:rPr>
+          <w:rFonts w:ascii="Times New Roman" w:eastAsia="Times New Roman" w:hAnsi="Times New Roman" w:cs="Times New Roman"/>
+        </w:rPr>
+        <w:t xml:space="preserve"> of the Americas, 16</w:t>
       </w:r>
       <w:r>
         <w:rPr>
@@ -264,7 +278,35 @@
         <w:rPr>
           <w:rFonts w:ascii="Times New Roman" w:eastAsia="Times New Roman" w:hAnsi="Times New Roman" w:cs="Times New Roman"/>
         </w:rPr>
-        <w:t>M.Sc. (Laurea Specialistica)</w:t>
+        <w:t>M.Sc. (</w:t>
+      </w:r>
+      <w:proofErr w:type="spellStart"/>
+      <w:r>
+        <w:rPr>
+          <w:rFonts w:ascii="Times New Roman" w:eastAsia="Times New Roman" w:hAnsi="Times New Roman" w:cs="Times New Roman"/>
+        </w:rPr>
+        <w:t>Laurea</w:t>
+      </w:r>
+      <w:proofErr w:type="spellEnd"/>
+      <w:r>
+        <w:rPr>
+          <w:rFonts w:ascii="Times New Roman" w:eastAsia="Times New Roman" w:hAnsi="Times New Roman" w:cs="Times New Roman"/>
+        </w:rPr>
+        <w:t xml:space="preserve"> </w:t>
+      </w:r>
+      <w:proofErr w:type="spellStart"/>
+      <w:r>
+        <w:rPr>
+          <w:rFonts w:ascii="Times New Roman" w:eastAsia="Times New Roman" w:hAnsi="Times New Roman" w:cs="Times New Roman"/>
+        </w:rPr>
+        <w:t>Specialistica</w:t>
+      </w:r>
+      <w:proofErr w:type="spellEnd"/>
+      <w:r>
+        <w:rPr>
+          <w:rFonts w:ascii="Times New Roman" w:eastAsia="Times New Roman" w:hAnsi="Times New Roman" w:cs="Times New Roman"/>
+        </w:rPr>
+        <w:t>)</w:t>
       </w:r>
       <w:r>
         <w:rPr>
@@ -285,7 +327,21 @@
         <w:rPr>
           <w:rFonts w:ascii="Times New Roman" w:eastAsia="Times New Roman" w:hAnsi="Times New Roman" w:cs="Times New Roman"/>
         </w:rPr>
-        <w:t>B.Sc. (Laurea)</w:t>
+        <w:t>B.Sc. (</w:t>
+      </w:r>
+      <w:proofErr w:type="spellStart"/>
+      <w:r>
+        <w:rPr>
+          <w:rFonts w:ascii="Times New Roman" w:eastAsia="Times New Roman" w:hAnsi="Times New Roman" w:cs="Times New Roman"/>
+        </w:rPr>
+        <w:t>Laurea</w:t>
+      </w:r>
+      <w:proofErr w:type="spellEnd"/>
+      <w:r>
+        <w:rPr>
+          <w:rFonts w:ascii="Times New Roman" w:eastAsia="Times New Roman" w:hAnsi="Times New Roman" w:cs="Times New Roman"/>
+        </w:rPr>
+        <w:t>)</w:t>
       </w:r>
       <w:r>
         <w:rPr>
@@ -418,6 +474,7 @@
           <w:rFonts w:ascii="Times New Roman" w:hAnsi="Times New Roman"/>
         </w:rPr>
       </w:pPr>
+      <w:proofErr w:type="gramStart"/>
       <w:r>
         <w:rPr>
           <w:rFonts w:ascii="Times New Roman" w:eastAsia="Times New Roman" w:hAnsi="Times New Roman" w:cs="Times New Roman"/>
@@ -429,7 +486,14 @@
           <w:rFonts w:ascii="Times New Roman" w:eastAsia="Times New Roman" w:hAnsi="Times New Roman" w:cs="Times New Roman"/>
         </w:rPr>
         <w:tab/>
-        <w:t>Postdoctoral Researcher, Department of Computer Science, Stanford University</w:t>
+        <w:t>Postdoctoral Researcher</w:t>
+      </w:r>
+      <w:proofErr w:type="gramEnd"/>
+      <w:r>
+        <w:rPr>
+          <w:rFonts w:ascii="Times New Roman" w:eastAsia="Times New Roman" w:hAnsi="Times New Roman" w:cs="Times New Roman"/>
+        </w:rPr>
+        <w:t>, Department of Computer Science, Stanford University</w:t>
       </w:r>
     </w:p>
     <w:p>
@@ -584,11 +648,19 @@
         </w:rPr>
         <w:t xml:space="preserve"> </w:t>
       </w:r>
-      <w:r>
-        <w:rPr>
-          <w:rFonts w:ascii="Times New Roman" w:eastAsia="Times New Roman" w:hAnsi="Times New Roman" w:cs="Times New Roman"/>
-        </w:rPr>
-        <w:t>equal participation by all authors</w:t>
+      <w:proofErr w:type="gramStart"/>
+      <w:r>
+        <w:rPr>
+          <w:rFonts w:ascii="Times New Roman" w:eastAsia="Times New Roman" w:hAnsi="Times New Roman" w:cs="Times New Roman"/>
+        </w:rPr>
+        <w:t>equal</w:t>
+      </w:r>
+      <w:proofErr w:type="gramEnd"/>
+      <w:r>
+        <w:rPr>
+          <w:rFonts w:ascii="Times New Roman" w:eastAsia="Times New Roman" w:hAnsi="Times New Roman" w:cs="Times New Roman"/>
+        </w:rPr>
+        <w:t xml:space="preserve"> participation by all authors</w:t>
       </w:r>
     </w:p>
     <w:p>
@@ -631,12 +703,14 @@
           <w:rFonts w:ascii="Times New Roman" w:hAnsi="Times New Roman"/>
         </w:rPr>
       </w:pPr>
+      <w:proofErr w:type="gramStart"/>
       <w:r>
         <w:rPr>
           <w:rFonts w:ascii="Times New Roman" w:eastAsia="Times New Roman" w:hAnsi="Times New Roman" w:cs="Times New Roman"/>
         </w:rPr>
         <w:t>forthcoming</w:t>
       </w:r>
+      <w:proofErr w:type="gramEnd"/>
       <w:r>
         <w:rPr>
           <w:rFonts w:ascii="Times New Roman" w:eastAsia="Times New Roman" w:hAnsi="Times New Roman" w:cs="Times New Roman"/>
@@ -656,13 +730,50 @@
           <w:rFonts w:ascii="Times New Roman" w:eastAsia="Times New Roman" w:hAnsi="Times New Roman" w:cs="Times New Roman"/>
           <w:b/>
         </w:rPr>
-        <w:t>M. Riondato</w:t>
-      </w:r>
-      <w:r>
-        <w:rPr>
-          <w:rFonts w:ascii="Times New Roman" w:eastAsia="Times New Roman" w:hAnsi="Times New Roman" w:cs="Times New Roman"/>
-        </w:rPr>
-        <w:t xml:space="preserve">, David García-Soriano, and F. Bonchi. Graph Summarization with Quality Guarantees. </w:t>
+        <w:t xml:space="preserve">M. </w:t>
+      </w:r>
+      <w:proofErr w:type="spellStart"/>
+      <w:r>
+        <w:rPr>
+          <w:rFonts w:ascii="Times New Roman" w:eastAsia="Times New Roman" w:hAnsi="Times New Roman" w:cs="Times New Roman"/>
+          <w:b/>
+        </w:rPr>
+        <w:t>Riondato</w:t>
+      </w:r>
+      <w:proofErr w:type="spellEnd"/>
+      <w:r>
+        <w:rPr>
+          <w:rFonts w:ascii="Times New Roman" w:eastAsia="Times New Roman" w:hAnsi="Times New Roman" w:cs="Times New Roman"/>
+        </w:rPr>
+        <w:t xml:space="preserve">, David </w:t>
+      </w:r>
+      <w:proofErr w:type="spellStart"/>
+      <w:r>
+        <w:rPr>
+          <w:rFonts w:ascii="Times New Roman" w:eastAsia="Times New Roman" w:hAnsi="Times New Roman" w:cs="Times New Roman"/>
+        </w:rPr>
+        <w:t>García</w:t>
+      </w:r>
+      <w:proofErr w:type="spellEnd"/>
+      <w:r>
+        <w:rPr>
+          <w:rFonts w:ascii="Times New Roman" w:eastAsia="Times New Roman" w:hAnsi="Times New Roman" w:cs="Times New Roman"/>
+        </w:rPr>
+        <w:t xml:space="preserve">-Soriano, and F. </w:t>
+      </w:r>
+      <w:proofErr w:type="spellStart"/>
+      <w:r>
+        <w:rPr>
+          <w:rFonts w:ascii="Times New Roman" w:eastAsia="Times New Roman" w:hAnsi="Times New Roman" w:cs="Times New Roman"/>
+        </w:rPr>
+        <w:t>Bonchi</w:t>
+      </w:r>
+      <w:proofErr w:type="spellEnd"/>
+      <w:r>
+        <w:rPr>
+          <w:rFonts w:ascii="Times New Roman" w:eastAsia="Times New Roman" w:hAnsi="Times New Roman" w:cs="Times New Roman"/>
+        </w:rPr>
+        <w:t xml:space="preserve">. Graph Summarization with Quality Guarantees. </w:t>
       </w:r>
       <w:r>
         <w:rPr>
@@ -685,26 +796,63 @@
         <w:rPr>
           <w:rFonts w:ascii="Times New Roman" w:eastAsia="Times New Roman" w:hAnsi="Times New Roman" w:cs="Times New Roman"/>
         </w:rPr>
-        <w:t>in press</w:t>
-      </w:r>
-      <w:r>
-        <w:rPr>
-          <w:rFonts w:ascii="Times New Roman" w:eastAsia="Times New Roman" w:hAnsi="Times New Roman" w:cs="Times New Roman"/>
-        </w:rPr>
-        <w:tab/>
-      </w:r>
-      <w:r>
-        <w:rPr>
-          <w:rFonts w:ascii="Times New Roman" w:eastAsia="Times New Roman" w:hAnsi="Times New Roman" w:cs="Times New Roman"/>
-          <w:b/>
-        </w:rPr>
-        <w:t>M. Riondato</w:t>
-      </w:r>
-      <w:r>
-        <w:rPr>
-          <w:rFonts w:ascii="Times New Roman" w:eastAsia="Times New Roman" w:hAnsi="Times New Roman" w:cs="Times New Roman"/>
-        </w:rPr>
-        <w:t xml:space="preserve"> and E. M. Kornaropoulos. Fast Approximation of Betweenness Centrality through Sampling. </w:t>
+        <w:t>2015</w:t>
+      </w:r>
+      <w:r>
+        <w:rPr>
+          <w:rFonts w:ascii="Times New Roman" w:eastAsia="Times New Roman" w:hAnsi="Times New Roman" w:cs="Times New Roman"/>
+        </w:rPr>
+        <w:tab/>
+      </w:r>
+      <w:r>
+        <w:rPr>
+          <w:rFonts w:ascii="Times New Roman" w:eastAsia="Times New Roman" w:hAnsi="Times New Roman" w:cs="Times New Roman"/>
+          <w:b/>
+        </w:rPr>
+        <w:t xml:space="preserve">M. </w:t>
+      </w:r>
+      <w:proofErr w:type="spellStart"/>
+      <w:r>
+        <w:rPr>
+          <w:rFonts w:ascii="Times New Roman" w:eastAsia="Times New Roman" w:hAnsi="Times New Roman" w:cs="Times New Roman"/>
+          <w:b/>
+        </w:rPr>
+        <w:t>Riondato</w:t>
+      </w:r>
+      <w:proofErr w:type="spellEnd"/>
+      <w:r>
+        <w:rPr>
+          <w:rFonts w:ascii="Times New Roman" w:eastAsia="Times New Roman" w:hAnsi="Times New Roman" w:cs="Times New Roman"/>
+        </w:rPr>
+        <w:t xml:space="preserve"> and E. M. </w:t>
+      </w:r>
+      <w:proofErr w:type="spellStart"/>
+      <w:r>
+        <w:rPr>
+          <w:rFonts w:ascii="Times New Roman" w:eastAsia="Times New Roman" w:hAnsi="Times New Roman" w:cs="Times New Roman"/>
+        </w:rPr>
+        <w:t>Kornaropoulos</w:t>
+      </w:r>
+      <w:proofErr w:type="spellEnd"/>
+      <w:r>
+        <w:rPr>
+          <w:rFonts w:ascii="Times New Roman" w:eastAsia="Times New Roman" w:hAnsi="Times New Roman" w:cs="Times New Roman"/>
+        </w:rPr>
+        <w:t xml:space="preserve">. </w:t>
+      </w:r>
+      <w:proofErr w:type="gramStart"/>
+      <w:r>
+        <w:rPr>
+          <w:rFonts w:ascii="Times New Roman" w:eastAsia="Times New Roman" w:hAnsi="Times New Roman" w:cs="Times New Roman"/>
+        </w:rPr>
+        <w:t>Fast Approximation of Betweenness Centrality through Sampling.</w:t>
+      </w:r>
+      <w:proofErr w:type="gramEnd"/>
+      <w:r>
+        <w:rPr>
+          <w:rFonts w:ascii="Times New Roman" w:eastAsia="Times New Roman" w:hAnsi="Times New Roman" w:cs="Times New Roman"/>
+        </w:rPr>
+        <w:t xml:space="preserve"> </w:t>
       </w:r>
       <w:r>
         <w:rPr>
@@ -717,186 +865,406 @@
         <w:rPr>
           <w:rFonts w:ascii="Times New Roman" w:eastAsia="Times New Roman" w:hAnsi="Times New Roman" w:cs="Times New Roman"/>
         </w:rPr>
-        <w:t xml:space="preserve"> DOI:</w:t>
-      </w:r>
-      <w:r>
+        <w:t xml:space="preserve">, </w:t>
+      </w:r>
+      <w:r>
+        <w:rPr>
+          <w:rFonts w:ascii="Times New Roman" w:eastAsia="Times New Roman" w:hAnsi="Times New Roman" w:cs="Times New Roman"/>
+        </w:rPr>
+        <w:t>30(2)</w:t>
+      </w:r>
+      <w:proofErr w:type="gramStart"/>
+      <w:r>
+        <w:rPr>
+          <w:rFonts w:ascii="Times New Roman" w:eastAsia="Times New Roman" w:hAnsi="Times New Roman" w:cs="Times New Roman"/>
+        </w:rPr>
+        <w:t>:438</w:t>
+      </w:r>
+      <w:proofErr w:type="gramEnd"/>
+      <w:r>
+        <w:rPr>
+          <w:rFonts w:ascii="Times New Roman" w:eastAsia="Times New Roman" w:hAnsi="Times New Roman" w:cs="Times New Roman"/>
+        </w:rPr>
+        <w:t>–</w:t>
+      </w:r>
+      <w:r>
+        <w:rPr>
+          <w:rFonts w:ascii="Times New Roman" w:eastAsia="Times New Roman" w:hAnsi="Times New Roman" w:cs="Times New Roman"/>
+        </w:rPr>
+        <w:t>475</w:t>
+      </w:r>
+    </w:p>
+    <w:p>
+      <w:pPr>
+        <w:pStyle w:val="normal0"/>
+        <w:spacing w:after="120"/>
+        <w:ind w:left="1440" w:hanging="1440"/>
+        <w:rPr>
+          <w:rFonts w:ascii="Times New Roman" w:hAnsi="Times New Roman"/>
+        </w:rPr>
+      </w:pPr>
+      <w:r>
+        <w:rPr>
+          <w:rFonts w:ascii="Times New Roman" w:eastAsia="Times New Roman" w:hAnsi="Times New Roman" w:cs="Times New Roman"/>
+        </w:rPr>
+        <w:t>2014</w:t>
+      </w:r>
+      <w:r>
+        <w:rPr>
+          <w:rFonts w:ascii="Times New Roman" w:eastAsia="Times New Roman" w:hAnsi="Times New Roman" w:cs="Times New Roman"/>
+        </w:rPr>
+        <w:tab/>
+      </w:r>
+      <w:r>
+        <w:rPr>
+          <w:rFonts w:ascii="Times New Roman" w:eastAsia="Times New Roman" w:hAnsi="Times New Roman" w:cs="Times New Roman"/>
+          <w:b/>
+        </w:rPr>
+        <w:t xml:space="preserve">M. </w:t>
+      </w:r>
+      <w:proofErr w:type="spellStart"/>
+      <w:r>
+        <w:rPr>
+          <w:rFonts w:ascii="Times New Roman" w:eastAsia="Times New Roman" w:hAnsi="Times New Roman" w:cs="Times New Roman"/>
+          <w:b/>
+        </w:rPr>
+        <w:t>Riondato</w:t>
+      </w:r>
+      <w:proofErr w:type="spellEnd"/>
+      <w:r>
+        <w:rPr>
+          <w:rFonts w:ascii="Times New Roman" w:eastAsia="Times New Roman" w:hAnsi="Times New Roman" w:cs="Times New Roman"/>
+        </w:rPr>
+        <w:t xml:space="preserve"> and E. </w:t>
+      </w:r>
+      <w:proofErr w:type="spellStart"/>
+      <w:r>
+        <w:rPr>
+          <w:rFonts w:ascii="Times New Roman" w:eastAsia="Times New Roman" w:hAnsi="Times New Roman" w:cs="Times New Roman"/>
+        </w:rPr>
+        <w:t>Upfal</w:t>
+      </w:r>
+      <w:proofErr w:type="spellEnd"/>
+      <w:r>
+        <w:rPr>
+          <w:rFonts w:ascii="Times New Roman" w:eastAsia="Times New Roman" w:hAnsi="Times New Roman" w:cs="Times New Roman"/>
+        </w:rPr>
+        <w:t xml:space="preserve">. </w:t>
+      </w:r>
+      <w:proofErr w:type="gramStart"/>
+      <w:r>
+        <w:rPr>
+          <w:rFonts w:ascii="Times New Roman" w:eastAsia="Times New Roman" w:hAnsi="Times New Roman" w:cs="Times New Roman"/>
+        </w:rPr>
+        <w:t xml:space="preserve">Efficient Discovery of Association Rules and Frequent </w:t>
+      </w:r>
+      <w:proofErr w:type="spellStart"/>
+      <w:r>
+        <w:rPr>
+          <w:rFonts w:ascii="Times New Roman" w:eastAsia="Times New Roman" w:hAnsi="Times New Roman" w:cs="Times New Roman"/>
+        </w:rPr>
+        <w:t>Itemsets</w:t>
+      </w:r>
+      <w:proofErr w:type="spellEnd"/>
+      <w:r>
+        <w:rPr>
+          <w:rFonts w:ascii="Times New Roman" w:eastAsia="Times New Roman" w:hAnsi="Times New Roman" w:cs="Times New Roman"/>
+        </w:rPr>
+        <w:t xml:space="preserve"> through Sampling with Tight Performance Guarantees.</w:t>
+      </w:r>
+      <w:proofErr w:type="gramEnd"/>
+      <w:r>
+        <w:rPr>
+          <w:rFonts w:ascii="Times New Roman" w:eastAsia="Times New Roman" w:hAnsi="Times New Roman" w:cs="Times New Roman"/>
+        </w:rPr>
         <w:t xml:space="preserve"> </w:t>
       </w:r>
       <w:r>
         <w:rPr>
-          <w:rFonts w:ascii="Times New Roman" w:hAnsi="Times New Roman"/>
-        </w:rPr>
-        <w:t>10.1007/s10618-015-0423-0</w:t>
-      </w:r>
-    </w:p>
-    <w:p>
-      <w:pPr>
-        <w:pStyle w:val="normal0"/>
-        <w:spacing w:after="120"/>
+          <w:rFonts w:ascii="Times New Roman" w:eastAsia="Times New Roman" w:hAnsi="Times New Roman" w:cs="Times New Roman"/>
+          <w:i/>
+        </w:rPr>
+        <w:t>ACM Transactions on Knowledge Discovery from Data</w:t>
+      </w:r>
+      <w:r>
+        <w:rPr>
+          <w:rFonts w:ascii="Times New Roman" w:eastAsia="Times New Roman" w:hAnsi="Times New Roman" w:cs="Times New Roman"/>
+        </w:rPr>
+        <w:t>, 8(4)</w:t>
+      </w:r>
+      <w:proofErr w:type="gramStart"/>
+      <w:r>
+        <w:rPr>
+          <w:rFonts w:ascii="Times New Roman" w:eastAsia="Times New Roman" w:hAnsi="Times New Roman" w:cs="Times New Roman"/>
+        </w:rPr>
+        <w:t>:20:1</w:t>
+      </w:r>
+      <w:proofErr w:type="gramEnd"/>
+      <w:r>
+        <w:rPr>
+          <w:rFonts w:ascii="Times New Roman" w:eastAsia="Times New Roman" w:hAnsi="Times New Roman" w:cs="Times New Roman"/>
+        </w:rPr>
+        <w:t>–20:32</w:t>
+      </w:r>
+    </w:p>
+    <w:p>
+      <w:pPr>
+        <w:pStyle w:val="normal0"/>
         <w:ind w:left="1440" w:hanging="1440"/>
         <w:rPr>
           <w:rFonts w:ascii="Times New Roman" w:hAnsi="Times New Roman"/>
         </w:rPr>
       </w:pPr>
-      <w:r>
-        <w:rPr>
-          <w:rFonts w:ascii="Times New Roman" w:eastAsia="Times New Roman" w:hAnsi="Times New Roman" w:cs="Times New Roman"/>
-        </w:rPr>
-        <w:t>2014</w:t>
-      </w:r>
-      <w:r>
-        <w:rPr>
-          <w:rFonts w:ascii="Times New Roman" w:eastAsia="Times New Roman" w:hAnsi="Times New Roman" w:cs="Times New Roman"/>
-        </w:rPr>
-        <w:tab/>
-      </w:r>
-      <w:r>
-        <w:rPr>
-          <w:rFonts w:ascii="Times New Roman" w:eastAsia="Times New Roman" w:hAnsi="Times New Roman" w:cs="Times New Roman"/>
-          <w:b/>
-        </w:rPr>
-        <w:t>M. Riondato</w:t>
-      </w:r>
-      <w:r>
-        <w:rPr>
-          <w:rFonts w:ascii="Times New Roman" w:eastAsia="Times New Roman" w:hAnsi="Times New Roman" w:cs="Times New Roman"/>
-        </w:rPr>
-        <w:t xml:space="preserve"> and E. Upfal. Efficient Discovery of Association Rules and Frequent Itemsets through Sampling with Tight Performance Guarantees. </w:t>
+      <w:proofErr w:type="gramStart"/>
+      <w:r>
+        <w:rPr>
+          <w:rFonts w:ascii="Times New Roman" w:eastAsia="Times New Roman" w:hAnsi="Times New Roman" w:cs="Times New Roman"/>
+        </w:rPr>
+        <w:t>2010</w:t>
+      </w:r>
+      <w:r>
+        <w:rPr>
+          <w:rFonts w:ascii="Times New Roman" w:eastAsia="Times New Roman" w:hAnsi="Times New Roman" w:cs="Times New Roman"/>
+        </w:rPr>
+        <w:tab/>
+        <w:t xml:space="preserve">* A. </w:t>
+      </w:r>
+      <w:proofErr w:type="spellStart"/>
+      <w:r>
+        <w:rPr>
+          <w:rFonts w:ascii="Times New Roman" w:eastAsia="Times New Roman" w:hAnsi="Times New Roman" w:cs="Times New Roman"/>
+        </w:rPr>
+        <w:t>Pietracaprina</w:t>
+      </w:r>
+      <w:proofErr w:type="spellEnd"/>
+      <w:r>
+        <w:rPr>
+          <w:rFonts w:ascii="Times New Roman" w:eastAsia="Times New Roman" w:hAnsi="Times New Roman" w:cs="Times New Roman"/>
+        </w:rPr>
+        <w:t xml:space="preserve">, </w:t>
+      </w:r>
+      <w:r>
+        <w:rPr>
+          <w:rFonts w:ascii="Times New Roman" w:eastAsia="Times New Roman" w:hAnsi="Times New Roman" w:cs="Times New Roman"/>
+          <w:b/>
+        </w:rPr>
+        <w:t xml:space="preserve">M. </w:t>
+      </w:r>
+      <w:proofErr w:type="spellStart"/>
+      <w:r>
+        <w:rPr>
+          <w:rFonts w:ascii="Times New Roman" w:eastAsia="Times New Roman" w:hAnsi="Times New Roman" w:cs="Times New Roman"/>
+          <w:b/>
+        </w:rPr>
+        <w:t>Riondato</w:t>
+      </w:r>
+      <w:proofErr w:type="spellEnd"/>
+      <w:r>
+        <w:rPr>
+          <w:rFonts w:ascii="Times New Roman" w:eastAsia="Times New Roman" w:hAnsi="Times New Roman" w:cs="Times New Roman"/>
+        </w:rPr>
+        <w:t xml:space="preserve">, E. </w:t>
+      </w:r>
+      <w:proofErr w:type="spellStart"/>
+      <w:r>
+        <w:rPr>
+          <w:rFonts w:ascii="Times New Roman" w:eastAsia="Times New Roman" w:hAnsi="Times New Roman" w:cs="Times New Roman"/>
+        </w:rPr>
+        <w:t>Upfal</w:t>
+      </w:r>
+      <w:proofErr w:type="spellEnd"/>
+      <w:r>
+        <w:rPr>
+          <w:rFonts w:ascii="Times New Roman" w:eastAsia="Times New Roman" w:hAnsi="Times New Roman" w:cs="Times New Roman"/>
+        </w:rPr>
+        <w:t xml:space="preserve">, and F. </w:t>
+      </w:r>
+      <w:proofErr w:type="spellStart"/>
+      <w:r>
+        <w:rPr>
+          <w:rFonts w:ascii="Times New Roman" w:eastAsia="Times New Roman" w:hAnsi="Times New Roman" w:cs="Times New Roman"/>
+        </w:rPr>
+        <w:t>Vandin</w:t>
+      </w:r>
+      <w:proofErr w:type="spellEnd"/>
+      <w:r>
+        <w:rPr>
+          <w:rFonts w:ascii="Times New Roman" w:eastAsia="Times New Roman" w:hAnsi="Times New Roman" w:cs="Times New Roman"/>
+        </w:rPr>
+        <w:t>.</w:t>
+      </w:r>
+      <w:proofErr w:type="gramEnd"/>
+      <w:r>
+        <w:rPr>
+          <w:rFonts w:ascii="Times New Roman" w:eastAsia="Times New Roman" w:hAnsi="Times New Roman" w:cs="Times New Roman"/>
+        </w:rPr>
+        <w:t xml:space="preserve"> Mining Top-k Frequent </w:t>
+      </w:r>
+      <w:proofErr w:type="spellStart"/>
+      <w:r>
+        <w:rPr>
+          <w:rFonts w:ascii="Times New Roman" w:eastAsia="Times New Roman" w:hAnsi="Times New Roman" w:cs="Times New Roman"/>
+        </w:rPr>
+        <w:t>Itemsets</w:t>
+      </w:r>
+      <w:proofErr w:type="spellEnd"/>
+      <w:r>
+        <w:rPr>
+          <w:rFonts w:ascii="Times New Roman" w:eastAsia="Times New Roman" w:hAnsi="Times New Roman" w:cs="Times New Roman"/>
+        </w:rPr>
+        <w:t xml:space="preserve"> through Progressive Sampling. </w:t>
       </w:r>
       <w:r>
         <w:rPr>
           <w:rFonts w:ascii="Times New Roman" w:eastAsia="Times New Roman" w:hAnsi="Times New Roman" w:cs="Times New Roman"/>
           <w:i/>
         </w:rPr>
-        <w:t>ACM Transactions on Knowledge Discovery from Data</w:t>
-      </w:r>
-      <w:r>
-        <w:rPr>
-          <w:rFonts w:ascii="Times New Roman" w:eastAsia="Times New Roman" w:hAnsi="Times New Roman" w:cs="Times New Roman"/>
-        </w:rPr>
-        <w:t>, 8(4):20:1–20:32</w:t>
-      </w:r>
-    </w:p>
-    <w:p>
-      <w:pPr>
-        <w:pStyle w:val="normal0"/>
+        <w:t>Data Mining and Knowledge Discovery,</w:t>
+      </w:r>
+      <w:r>
+        <w:rPr>
+          <w:rFonts w:ascii="Times New Roman" w:eastAsia="Times New Roman" w:hAnsi="Times New Roman" w:cs="Times New Roman"/>
+        </w:rPr>
+        <w:t xml:space="preserve"> 21(2)</w:t>
+      </w:r>
+      <w:proofErr w:type="gramStart"/>
+      <w:r>
+        <w:rPr>
+          <w:rFonts w:ascii="Times New Roman" w:eastAsia="Times New Roman" w:hAnsi="Times New Roman" w:cs="Times New Roman"/>
+        </w:rPr>
+        <w:t>:310</w:t>
+      </w:r>
+      <w:proofErr w:type="gramEnd"/>
+      <w:r>
+        <w:rPr>
+          <w:rFonts w:ascii="Times New Roman" w:eastAsia="Times New Roman" w:hAnsi="Times New Roman" w:cs="Times New Roman"/>
+        </w:rPr>
+        <w:t>–326</w:t>
+      </w:r>
+    </w:p>
+    <w:p>
+      <w:pPr>
+        <w:pStyle w:val="normal0"/>
+        <w:rPr>
+          <w:rFonts w:ascii="Times New Roman" w:hAnsi="Times New Roman"/>
+        </w:rPr>
+      </w:pPr>
+    </w:p>
+    <w:p>
+      <w:pPr>
+        <w:pStyle w:val="normal0"/>
+        <w:rPr>
+          <w:rFonts w:ascii="Times New Roman" w:hAnsi="Times New Roman"/>
+        </w:rPr>
+      </w:pPr>
+      <w:r>
+        <w:rPr>
+          <w:rFonts w:ascii="Times New Roman" w:eastAsia="Times New Roman" w:hAnsi="Times New Roman" w:cs="Times New Roman"/>
+          <w:b/>
+        </w:rPr>
+        <w:t>Conference Proceedings</w:t>
+      </w:r>
+    </w:p>
+    <w:p>
+      <w:pPr>
+        <w:pStyle w:val="normal0"/>
+        <w:rPr>
+          <w:rFonts w:ascii="Times New Roman" w:hAnsi="Times New Roman"/>
+        </w:rPr>
+      </w:pPr>
+    </w:p>
+    <w:p>
+      <w:pPr>
+        <w:pStyle w:val="normal0"/>
+        <w:spacing w:after="120"/>
         <w:ind w:left="1440" w:hanging="1440"/>
         <w:rPr>
-          <w:rFonts w:ascii="Times New Roman" w:hAnsi="Times New Roman"/>
-        </w:rPr>
-      </w:pPr>
-      <w:r>
-        <w:rPr>
-          <w:rFonts w:ascii="Times New Roman" w:eastAsia="Times New Roman" w:hAnsi="Times New Roman" w:cs="Times New Roman"/>
-        </w:rPr>
-        <w:t>2010</w:t>
-      </w:r>
-      <w:r>
-        <w:rPr>
-          <w:rFonts w:ascii="Times New Roman" w:eastAsia="Times New Roman" w:hAnsi="Times New Roman" w:cs="Times New Roman"/>
-        </w:rPr>
-        <w:tab/>
-        <w:t xml:space="preserve">* A. Pietracaprina, </w:t>
-      </w:r>
-      <w:r>
-        <w:rPr>
-          <w:rFonts w:ascii="Times New Roman" w:eastAsia="Times New Roman" w:hAnsi="Times New Roman" w:cs="Times New Roman"/>
-          <w:b/>
-        </w:rPr>
-        <w:t>M. Riondato</w:t>
-      </w:r>
-      <w:r>
-        <w:rPr>
-          <w:rFonts w:ascii="Times New Roman" w:eastAsia="Times New Roman" w:hAnsi="Times New Roman" w:cs="Times New Roman"/>
-        </w:rPr>
-        <w:t xml:space="preserve">, E. Upfal, and F. Vandin. Mining Top-k Frequent Itemsets through Progressive Sampling. </w:t>
+          <w:rFonts w:ascii="Times New Roman" w:eastAsia="Times New Roman" w:hAnsi="Times New Roman" w:cs="Times New Roman"/>
+        </w:rPr>
+      </w:pPr>
+      <w:proofErr w:type="gramStart"/>
+      <w:r>
+        <w:rPr>
+          <w:rFonts w:ascii="Times New Roman" w:eastAsia="Times New Roman" w:hAnsi="Times New Roman" w:cs="Times New Roman"/>
+        </w:rPr>
+        <w:t>forthcoming</w:t>
+      </w:r>
+      <w:proofErr w:type="gramEnd"/>
+      <w:r>
+        <w:rPr>
+          <w:rFonts w:ascii="Times New Roman" w:eastAsia="Times New Roman" w:hAnsi="Times New Roman" w:cs="Times New Roman"/>
+        </w:rPr>
+        <w:tab/>
+        <w:t xml:space="preserve">* F. </w:t>
+      </w:r>
+      <w:proofErr w:type="spellStart"/>
+      <w:r>
+        <w:rPr>
+          <w:rFonts w:ascii="Times New Roman" w:eastAsia="Times New Roman" w:hAnsi="Times New Roman" w:cs="Times New Roman"/>
+        </w:rPr>
+        <w:t>Bonchi</w:t>
+      </w:r>
+      <w:proofErr w:type="spellEnd"/>
+      <w:r>
+        <w:rPr>
+          <w:rFonts w:ascii="Times New Roman" w:eastAsia="Times New Roman" w:hAnsi="Times New Roman" w:cs="Times New Roman"/>
+        </w:rPr>
+        <w:t xml:space="preserve">, G. De </w:t>
+      </w:r>
+      <w:proofErr w:type="spellStart"/>
+      <w:r>
+        <w:rPr>
+          <w:rFonts w:ascii="Times New Roman" w:eastAsia="Times New Roman" w:hAnsi="Times New Roman" w:cs="Times New Roman"/>
+        </w:rPr>
+        <w:t>Francisci</w:t>
+      </w:r>
+      <w:proofErr w:type="spellEnd"/>
+      <w:r>
+        <w:rPr>
+          <w:rFonts w:ascii="Times New Roman" w:eastAsia="Times New Roman" w:hAnsi="Times New Roman" w:cs="Times New Roman"/>
+        </w:rPr>
+        <w:t xml:space="preserve"> Morales, </w:t>
+      </w:r>
+      <w:r>
+        <w:rPr>
+          <w:rFonts w:ascii="Times New Roman" w:eastAsia="Times New Roman" w:hAnsi="Times New Roman" w:cs="Times New Roman"/>
+          <w:b/>
+        </w:rPr>
+        <w:t xml:space="preserve">M. </w:t>
+      </w:r>
+      <w:proofErr w:type="spellStart"/>
+      <w:r>
+        <w:rPr>
+          <w:rFonts w:ascii="Times New Roman" w:eastAsia="Times New Roman" w:hAnsi="Times New Roman" w:cs="Times New Roman"/>
+          <w:b/>
+        </w:rPr>
+        <w:t>Riondato</w:t>
+      </w:r>
+      <w:proofErr w:type="spellEnd"/>
+      <w:r>
+        <w:rPr>
+          <w:rFonts w:ascii="Times New Roman" w:eastAsia="Times New Roman" w:hAnsi="Times New Roman" w:cs="Times New Roman"/>
+        </w:rPr>
+        <w:t xml:space="preserve">, </w:t>
+      </w:r>
+      <w:r>
+        <w:rPr>
+          <w:rFonts w:ascii="Times New Roman" w:eastAsia="Times New Roman" w:hAnsi="Times New Roman" w:cs="Times New Roman"/>
+        </w:rPr>
+        <w:t xml:space="preserve">Centrality Measures on Big Graphs: Exact, Approximated, and Distributed Algorithms. To appear </w:t>
+      </w:r>
+      <w:r>
+        <w:rPr>
+          <w:rFonts w:ascii="Times New Roman" w:eastAsia="Times New Roman" w:hAnsi="Times New Roman" w:cs="Times New Roman"/>
+        </w:rPr>
+        <w:t xml:space="preserve">in </w:t>
       </w:r>
       <w:r>
         <w:rPr>
           <w:rFonts w:ascii="Times New Roman" w:eastAsia="Times New Roman" w:hAnsi="Times New Roman" w:cs="Times New Roman"/>
           <w:i/>
         </w:rPr>
-        <w:t>Data Mining and Knowledge Discovery,</w:t>
-      </w:r>
-      <w:r>
-        <w:rPr>
-          <w:rFonts w:ascii="Times New Roman" w:eastAsia="Times New Roman" w:hAnsi="Times New Roman" w:cs="Times New Roman"/>
-        </w:rPr>
-        <w:t xml:space="preserve"> 21(2):310–326</w:t>
-      </w:r>
-    </w:p>
-    <w:p>
-      <w:pPr>
-        <w:pStyle w:val="normal0"/>
-        <w:rPr>
-          <w:rFonts w:ascii="Times New Roman" w:hAnsi="Times New Roman"/>
-        </w:rPr>
-      </w:pPr>
-    </w:p>
-    <w:p>
-      <w:pPr>
-        <w:pStyle w:val="normal0"/>
-        <w:rPr>
-          <w:rFonts w:ascii="Times New Roman" w:hAnsi="Times New Roman"/>
-        </w:rPr>
-      </w:pPr>
-      <w:r>
-        <w:rPr>
-          <w:rFonts w:ascii="Times New Roman" w:eastAsia="Times New Roman" w:hAnsi="Times New Roman" w:cs="Times New Roman"/>
-          <w:b/>
-        </w:rPr>
-        <w:t>Conference Proceedings</w:t>
-      </w:r>
-    </w:p>
-    <w:p>
-      <w:pPr>
-        <w:pStyle w:val="normal0"/>
-        <w:rPr>
-          <w:rFonts w:ascii="Times New Roman" w:hAnsi="Times New Roman"/>
-        </w:rPr>
-      </w:pPr>
-    </w:p>
-    <w:p>
-      <w:pPr>
-        <w:pStyle w:val="normal0"/>
-        <w:spacing w:after="120"/>
-        <w:ind w:left="1440" w:hanging="1440"/>
-        <w:rPr>
-          <w:rFonts w:ascii="Times New Roman" w:hAnsi="Times New Roman"/>
-        </w:rPr>
-      </w:pPr>
-      <w:r>
-        <w:rPr>
-          <w:rFonts w:ascii="Times New Roman" w:eastAsia="Times New Roman" w:hAnsi="Times New Roman" w:cs="Times New Roman"/>
-        </w:rPr>
-        <w:t>forthcoming</w:t>
-      </w:r>
-      <w:r>
-        <w:rPr>
-          <w:rFonts w:ascii="Times New Roman" w:eastAsia="Times New Roman" w:hAnsi="Times New Roman" w:cs="Times New Roman"/>
-        </w:rPr>
-        <w:tab/>
-        <w:t xml:space="preserve">A. Mahmoody, </w:t>
-      </w:r>
-      <w:r>
-        <w:rPr>
-          <w:rFonts w:ascii="Times New Roman" w:eastAsia="Times New Roman" w:hAnsi="Times New Roman" w:cs="Times New Roman"/>
-          <w:b/>
-        </w:rPr>
-        <w:t>M. Riondato</w:t>
-      </w:r>
-      <w:r>
-        <w:rPr>
-          <w:rFonts w:ascii="Times New Roman" w:eastAsia="Times New Roman" w:hAnsi="Times New Roman" w:cs="Times New Roman"/>
-        </w:rPr>
-        <w:t xml:space="preserve">, and E. Upfal. Wiggins: DetectingValuable Information in Dynamic Networks with Limited Resources. To appear in </w:t>
-      </w:r>
-      <w:r>
-        <w:rPr>
-          <w:rFonts w:ascii="Times New Roman" w:eastAsia="Times New Roman" w:hAnsi="Times New Roman" w:cs="Times New Roman"/>
-          <w:i/>
-        </w:rPr>
-        <w:t>Proceedings of the 9</w:t>
+        <w:t>Proceedings of the 25</w:t>
       </w:r>
       <w:r>
         <w:rPr>
@@ -911,13 +1279,13 @@
           <w:rFonts w:ascii="Times New Roman" w:eastAsia="Times New Roman" w:hAnsi="Times New Roman" w:cs="Times New Roman"/>
           <w:i/>
         </w:rPr>
-        <w:t xml:space="preserve"> ACM International Conference on Web Search and Data Mining</w:t>
-      </w:r>
-      <w:r>
-        <w:rPr>
-          <w:rFonts w:ascii="Times New Roman" w:eastAsia="Times New Roman" w:hAnsi="Times New Roman" w:cs="Times New Roman"/>
-        </w:rPr>
-        <w:t xml:space="preserve"> (WSDM)</w:t>
+        <w:t xml:space="preserve"> International World Wide Web Conference </w:t>
+      </w:r>
+      <w:r>
+        <w:rPr>
+          <w:rFonts w:ascii="Times New Roman" w:eastAsia="Times New Roman" w:hAnsi="Times New Roman" w:cs="Times New Roman"/>
+        </w:rPr>
+        <w:t>(WWW)</w:t>
       </w:r>
     </w:p>
     <w:p>
@@ -926,40 +1294,100 @@
         <w:spacing w:after="120"/>
         <w:ind w:left="1440" w:hanging="1440"/>
         <w:rPr>
-          <w:rFonts w:ascii="Times New Roman" w:eastAsia="Times New Roman" w:hAnsi="Times New Roman" w:cs="Times New Roman"/>
-        </w:rPr>
-      </w:pPr>
-      <w:r>
-        <w:rPr>
-          <w:rFonts w:ascii="Times New Roman" w:eastAsia="Times New Roman" w:hAnsi="Times New Roman" w:cs="Times New Roman"/>
-        </w:rPr>
-        <w:t>2015</w:t>
-      </w:r>
-      <w:r>
-        <w:rPr>
-          <w:rFonts w:ascii="Times New Roman" w:eastAsia="Times New Roman" w:hAnsi="Times New Roman" w:cs="Times New Roman"/>
-        </w:rPr>
-        <w:tab/>
-      </w:r>
-      <w:r>
-        <w:rPr>
-          <w:rFonts w:ascii="Times New Roman" w:eastAsia="Times New Roman" w:hAnsi="Times New Roman" w:cs="Times New Roman"/>
-          <w:b/>
-        </w:rPr>
-        <w:t>M. Riondato</w:t>
-      </w:r>
-      <w:r>
-        <w:rPr>
-          <w:rFonts w:ascii="Times New Roman" w:eastAsia="Times New Roman" w:hAnsi="Times New Roman" w:cs="Times New Roman"/>
-        </w:rPr>
-        <w:t xml:space="preserve"> and E. Upfal. Mining Frequent Itemsets through Progressive Sampling with Rademacher Averages. </w:t>
+          <w:rFonts w:ascii="Times New Roman" w:hAnsi="Times New Roman"/>
+        </w:rPr>
+      </w:pPr>
+      <w:proofErr w:type="gramStart"/>
+      <w:r>
+        <w:rPr>
+          <w:rFonts w:ascii="Times New Roman" w:eastAsia="Times New Roman" w:hAnsi="Times New Roman" w:cs="Times New Roman"/>
+        </w:rPr>
+        <w:t>2016</w:t>
+      </w:r>
+      <w:r>
+        <w:rPr>
+          <w:rFonts w:ascii="Times New Roman" w:eastAsia="Times New Roman" w:hAnsi="Times New Roman" w:cs="Times New Roman"/>
+        </w:rPr>
+        <w:tab/>
+        <w:t xml:space="preserve">A. </w:t>
+      </w:r>
+      <w:proofErr w:type="spellStart"/>
+      <w:r>
+        <w:rPr>
+          <w:rFonts w:ascii="Times New Roman" w:eastAsia="Times New Roman" w:hAnsi="Times New Roman" w:cs="Times New Roman"/>
+        </w:rPr>
+        <w:t>Mahmoody</w:t>
+      </w:r>
+      <w:proofErr w:type="spellEnd"/>
+      <w:r>
+        <w:rPr>
+          <w:rFonts w:ascii="Times New Roman" w:eastAsia="Times New Roman" w:hAnsi="Times New Roman" w:cs="Times New Roman"/>
+        </w:rPr>
+        <w:t xml:space="preserve">, </w:t>
+      </w:r>
+      <w:r>
+        <w:rPr>
+          <w:rFonts w:ascii="Times New Roman" w:eastAsia="Times New Roman" w:hAnsi="Times New Roman" w:cs="Times New Roman"/>
+          <w:b/>
+        </w:rPr>
+        <w:t xml:space="preserve">M. </w:t>
+      </w:r>
+      <w:proofErr w:type="spellStart"/>
+      <w:r>
+        <w:rPr>
+          <w:rFonts w:ascii="Times New Roman" w:eastAsia="Times New Roman" w:hAnsi="Times New Roman" w:cs="Times New Roman"/>
+          <w:b/>
+        </w:rPr>
+        <w:t>Riondato</w:t>
+      </w:r>
+      <w:proofErr w:type="spellEnd"/>
+      <w:r>
+        <w:rPr>
+          <w:rFonts w:ascii="Times New Roman" w:eastAsia="Times New Roman" w:hAnsi="Times New Roman" w:cs="Times New Roman"/>
+        </w:rPr>
+        <w:t xml:space="preserve">, and E. </w:t>
+      </w:r>
+      <w:proofErr w:type="spellStart"/>
+      <w:r>
+        <w:rPr>
+          <w:rFonts w:ascii="Times New Roman" w:eastAsia="Times New Roman" w:hAnsi="Times New Roman" w:cs="Times New Roman"/>
+        </w:rPr>
+        <w:t>Upfal</w:t>
+      </w:r>
+      <w:proofErr w:type="spellEnd"/>
+      <w:r>
+        <w:rPr>
+          <w:rFonts w:ascii="Times New Roman" w:eastAsia="Times New Roman" w:hAnsi="Times New Roman" w:cs="Times New Roman"/>
+        </w:rPr>
+        <w:t>.</w:t>
+      </w:r>
+      <w:proofErr w:type="gramEnd"/>
+      <w:r>
+        <w:rPr>
+          <w:rFonts w:ascii="Times New Roman" w:eastAsia="Times New Roman" w:hAnsi="Times New Roman" w:cs="Times New Roman"/>
+        </w:rPr>
+        <w:t xml:space="preserve"> Wiggins: </w:t>
+      </w:r>
+      <w:proofErr w:type="spellStart"/>
+      <w:r>
+        <w:rPr>
+          <w:rFonts w:ascii="Times New Roman" w:eastAsia="Times New Roman" w:hAnsi="Times New Roman" w:cs="Times New Roman"/>
+        </w:rPr>
+        <w:t>DetectingValuable</w:t>
+      </w:r>
+      <w:proofErr w:type="spellEnd"/>
+      <w:r>
+        <w:rPr>
+          <w:rFonts w:ascii="Times New Roman" w:eastAsia="Times New Roman" w:hAnsi="Times New Roman" w:cs="Times New Roman"/>
+        </w:rPr>
+        <w:t xml:space="preserve"> Information in Dynamic Networks with Limited Resources. </w:t>
       </w:r>
       <w:r>
         <w:rPr>
           <w:rFonts w:ascii="Times New Roman" w:eastAsia="Times New Roman" w:hAnsi="Times New Roman" w:cs="Times New Roman"/>
           <w:i/>
         </w:rPr>
-        <w:t>Proceedings of the 21</w:t>
+        <w:t>Proceedings of the 9</w:t>
       </w:r>
       <w:r>
         <w:rPr>
@@ -967,20 +1395,26 @@
           <w:i/>
           <w:vertAlign w:val="superscript"/>
         </w:rPr>
-        <w:t>st</w:t>
+        <w:t>th</w:t>
       </w:r>
       <w:r>
         <w:rPr>
           <w:rFonts w:ascii="Times New Roman" w:eastAsia="Times New Roman" w:hAnsi="Times New Roman" w:cs="Times New Roman"/>
           <w:i/>
         </w:rPr>
-        <w:t xml:space="preserve"> ACM SIGKDD International Conference on Knowledge Discovery and Data Mining </w:t>
-      </w:r>
-      <w:r>
-        <w:rPr>
-          <w:rFonts w:ascii="Times New Roman" w:eastAsia="Times New Roman" w:hAnsi="Times New Roman" w:cs="Times New Roman"/>
-        </w:rPr>
-        <w:t>(KDD), pp. 1005–1014</w:t>
+        <w:t xml:space="preserve"> ACM International Conference on Web Search and Data Mining</w:t>
+      </w:r>
+      <w:r>
+        <w:rPr>
+          <w:rFonts w:ascii="Times New Roman" w:eastAsia="Times New Roman" w:hAnsi="Times New Roman" w:cs="Times New Roman"/>
+        </w:rPr>
+        <w:t xml:space="preserve"> (WSDM)</w:t>
+      </w:r>
+      <w:r>
+        <w:rPr>
+          <w:rFonts w:ascii="Times New Roman" w:eastAsia="Times New Roman" w:hAnsi="Times New Roman" w:cs="Times New Roman"/>
+        </w:rPr>
+        <w:t>, pp. 677–686</w:t>
       </w:r>
     </w:p>
     <w:p>
@@ -989,7 +1423,7 @@
         <w:spacing w:after="120"/>
         <w:ind w:left="1440" w:hanging="1440"/>
         <w:rPr>
-          <w:rFonts w:ascii="Times New Roman" w:hAnsi="Times New Roman"/>
+          <w:rFonts w:ascii="Times New Roman" w:eastAsia="Times New Roman" w:hAnsi="Times New Roman" w:cs="Times New Roman"/>
         </w:rPr>
       </w:pPr>
       <w:r>
@@ -1009,13 +1443,50 @@
           <w:rFonts w:ascii="Times New Roman" w:eastAsia="Times New Roman" w:hAnsi="Times New Roman" w:cs="Times New Roman"/>
           <w:b/>
         </w:rPr>
-        <w:t>M. Riondato</w:t>
-      </w:r>
-      <w:r>
-        <w:rPr>
-          <w:rFonts w:ascii="Times New Roman" w:eastAsia="Times New Roman" w:hAnsi="Times New Roman" w:cs="Times New Roman"/>
-        </w:rPr>
-        <w:t xml:space="preserve"> and E. Upfal. VC-Dimension and Rademacher Averages: From Statistical Learning Theory to Sampling Algorithms. </w:t>
+        <w:t xml:space="preserve">M. </w:t>
+      </w:r>
+      <w:proofErr w:type="spellStart"/>
+      <w:r>
+        <w:rPr>
+          <w:rFonts w:ascii="Times New Roman" w:eastAsia="Times New Roman" w:hAnsi="Times New Roman" w:cs="Times New Roman"/>
+          <w:b/>
+        </w:rPr>
+        <w:t>Riondato</w:t>
+      </w:r>
+      <w:proofErr w:type="spellEnd"/>
+      <w:r>
+        <w:rPr>
+          <w:rFonts w:ascii="Times New Roman" w:eastAsia="Times New Roman" w:hAnsi="Times New Roman" w:cs="Times New Roman"/>
+        </w:rPr>
+        <w:t xml:space="preserve"> and E. </w:t>
+      </w:r>
+      <w:proofErr w:type="spellStart"/>
+      <w:r>
+        <w:rPr>
+          <w:rFonts w:ascii="Times New Roman" w:eastAsia="Times New Roman" w:hAnsi="Times New Roman" w:cs="Times New Roman"/>
+        </w:rPr>
+        <w:t>Upfal</w:t>
+      </w:r>
+      <w:proofErr w:type="spellEnd"/>
+      <w:r>
+        <w:rPr>
+          <w:rFonts w:ascii="Times New Roman" w:eastAsia="Times New Roman" w:hAnsi="Times New Roman" w:cs="Times New Roman"/>
+        </w:rPr>
+        <w:t xml:space="preserve">. Mining Frequent </w:t>
+      </w:r>
+      <w:proofErr w:type="spellStart"/>
+      <w:r>
+        <w:rPr>
+          <w:rFonts w:ascii="Times New Roman" w:eastAsia="Times New Roman" w:hAnsi="Times New Roman" w:cs="Times New Roman"/>
+        </w:rPr>
+        <w:t>Itemsets</w:t>
+      </w:r>
+      <w:proofErr w:type="spellEnd"/>
+      <w:r>
+        <w:rPr>
+          <w:rFonts w:ascii="Times New Roman" w:eastAsia="Times New Roman" w:hAnsi="Times New Roman" w:cs="Times New Roman"/>
+        </w:rPr>
+        <w:t xml:space="preserve"> through Progressive Sampling with Rademacher Averages. </w:t>
       </w:r>
       <w:r>
         <w:rPr>
@@ -1043,7 +1514,7 @@
         <w:rPr>
           <w:rFonts w:ascii="Times New Roman" w:eastAsia="Times New Roman" w:hAnsi="Times New Roman" w:cs="Times New Roman"/>
         </w:rPr>
-        <w:t>(KDD), pp. 2321–2322</w:t>
+        <w:t>(KDD), pp. 1005–1014</w:t>
       </w:r>
     </w:p>
     <w:p>
@@ -1070,46 +1541,45 @@
       <w:r>
         <w:rPr>
           <w:rFonts w:ascii="Times New Roman" w:eastAsia="Times New Roman" w:hAnsi="Times New Roman" w:cs="Times New Roman"/>
-        </w:rPr>
-        <w:t xml:space="preserve">* A. Anagnastopoulos, L. Becchetti, A. Fazzone, I. Mele, and </w:t>
-      </w:r>
-      <w:r>
-        <w:rPr>
-          <w:rFonts w:ascii="Times New Roman" w:eastAsia="Times New Roman" w:hAnsi="Times New Roman" w:cs="Times New Roman"/>
-          <w:b/>
-        </w:rPr>
-        <w:t>M. Riondato</w:t>
-      </w:r>
-      <w:r>
-        <w:rPr>
-          <w:rFonts w:ascii="Times New Roman" w:eastAsia="Times New Roman" w:hAnsi="Times New Roman" w:cs="Times New Roman"/>
-        </w:rPr>
-        <w:t>.</w:t>
-      </w:r>
-      <w:r>
-        <w:rPr>
-          <w:rFonts w:ascii="Times New Roman" w:hAnsi="Times New Roman"/>
-        </w:rPr>
-        <w:t xml:space="preserve"> </w:t>
-      </w:r>
-      <w:r>
-        <w:rPr>
-          <w:rFonts w:ascii="Times New Roman" w:eastAsia="Times New Roman" w:hAnsi="Times New Roman" w:cs="Times New Roman"/>
-        </w:rPr>
-        <w:t>The Importance of Being Experts: Efficient Max-Finding in Crowdsourcing.</w:t>
-      </w:r>
-      <w:r>
-        <w:rPr>
-          <w:rFonts w:ascii="Times New Roman" w:hAnsi="Times New Roman"/>
-        </w:rPr>
-        <w:t xml:space="preserve"> </w:t>
+          <w:b/>
+        </w:rPr>
+        <w:t xml:space="preserve">M. </w:t>
+      </w:r>
+      <w:proofErr w:type="spellStart"/>
+      <w:r>
+        <w:rPr>
+          <w:rFonts w:ascii="Times New Roman" w:eastAsia="Times New Roman" w:hAnsi="Times New Roman" w:cs="Times New Roman"/>
+          <w:b/>
+        </w:rPr>
+        <w:t>Riondato</w:t>
+      </w:r>
+      <w:proofErr w:type="spellEnd"/>
+      <w:r>
+        <w:rPr>
+          <w:rFonts w:ascii="Times New Roman" w:eastAsia="Times New Roman" w:hAnsi="Times New Roman" w:cs="Times New Roman"/>
+        </w:rPr>
+        <w:t xml:space="preserve"> and E. </w:t>
+      </w:r>
+      <w:proofErr w:type="spellStart"/>
+      <w:r>
+        <w:rPr>
+          <w:rFonts w:ascii="Times New Roman" w:eastAsia="Times New Roman" w:hAnsi="Times New Roman" w:cs="Times New Roman"/>
+        </w:rPr>
+        <w:t>Upfal</w:t>
+      </w:r>
+      <w:proofErr w:type="spellEnd"/>
+      <w:r>
+        <w:rPr>
+          <w:rFonts w:ascii="Times New Roman" w:eastAsia="Times New Roman" w:hAnsi="Times New Roman" w:cs="Times New Roman"/>
+        </w:rPr>
+        <w:t xml:space="preserve">. VC-Dimension and Rademacher Averages: From Statistical Learning Theory to Sampling Algorithms. </w:t>
       </w:r>
       <w:r>
         <w:rPr>
           <w:rFonts w:ascii="Times New Roman" w:eastAsia="Times New Roman" w:hAnsi="Times New Roman" w:cs="Times New Roman"/>
           <w:i/>
         </w:rPr>
-        <w:t>Proceedings of the 36</w:t>
+        <w:t>Proceedings of the 21</w:t>
       </w:r>
       <w:r>
         <w:rPr>
@@ -1117,20 +1587,20 @@
           <w:i/>
           <w:vertAlign w:val="superscript"/>
         </w:rPr>
-        <w:t>th</w:t>
+        <w:t>st</w:t>
       </w:r>
       <w:r>
         <w:rPr>
           <w:rFonts w:ascii="Times New Roman" w:eastAsia="Times New Roman" w:hAnsi="Times New Roman" w:cs="Times New Roman"/>
           <w:i/>
         </w:rPr>
-        <w:t xml:space="preserve"> ACM SIGMOD International Conference on Management of Data </w:t>
-      </w:r>
-      <w:r>
-        <w:rPr>
-          <w:rFonts w:ascii="Times New Roman" w:eastAsia="Times New Roman" w:hAnsi="Times New Roman" w:cs="Times New Roman"/>
-        </w:rPr>
-        <w:t>(SIGMOD), pp. 983–998</w:t>
+        <w:t xml:space="preserve"> ACM SIGKDD International Conference on Knowledge Discovery and Data Mining </w:t>
+      </w:r>
+      <w:r>
+        <w:rPr>
+          <w:rFonts w:ascii="Times New Roman" w:eastAsia="Times New Roman" w:hAnsi="Times New Roman" w:cs="Times New Roman"/>
+        </w:rPr>
+        <w:t>(KDD), pp. 2321–2322</w:t>
       </w:r>
     </w:p>
     <w:p>
@@ -1142,37 +1612,142 @@
           <w:rFonts w:ascii="Times New Roman" w:hAnsi="Times New Roman"/>
         </w:rPr>
       </w:pPr>
-      <w:r>
-        <w:rPr>
-          <w:rFonts w:ascii="Times New Roman" w:eastAsia="Times New Roman" w:hAnsi="Times New Roman" w:cs="Times New Roman"/>
-        </w:rPr>
-        <w:t>2014</w:t>
-      </w:r>
-      <w:r>
-        <w:rPr>
-          <w:rFonts w:ascii="Times New Roman" w:eastAsia="Times New Roman" w:hAnsi="Times New Roman" w:cs="Times New Roman"/>
-        </w:rPr>
-        <w:tab/>
-      </w:r>
-      <w:r>
-        <w:rPr>
-          <w:rFonts w:ascii="Times New Roman" w:eastAsia="Times New Roman" w:hAnsi="Times New Roman" w:cs="Times New Roman"/>
-          <w:b/>
-        </w:rPr>
-        <w:t>M. Riondato</w:t>
-      </w:r>
-      <w:r>
-        <w:rPr>
-          <w:rFonts w:ascii="Times New Roman" w:eastAsia="Times New Roman" w:hAnsi="Times New Roman" w:cs="Times New Roman"/>
-        </w:rPr>
-        <w:t xml:space="preserve">, D. García-Soriano, and F. Bonchi. Graph Summarization with Quality Guarantees. </w:t>
+      <w:proofErr w:type="gramStart"/>
+      <w:r>
+        <w:rPr>
+          <w:rFonts w:ascii="Times New Roman" w:eastAsia="Times New Roman" w:hAnsi="Times New Roman" w:cs="Times New Roman"/>
+        </w:rPr>
+        <w:t>2015</w:t>
+      </w:r>
+      <w:r>
+        <w:rPr>
+          <w:rFonts w:ascii="Times New Roman" w:eastAsia="Times New Roman" w:hAnsi="Times New Roman" w:cs="Times New Roman"/>
+        </w:rPr>
+        <w:tab/>
+      </w:r>
+      <w:r>
+        <w:rPr>
+          <w:rFonts w:ascii="Times New Roman" w:eastAsia="Times New Roman" w:hAnsi="Times New Roman" w:cs="Times New Roman"/>
+        </w:rPr>
+        <w:t xml:space="preserve">* A. </w:t>
+      </w:r>
+      <w:proofErr w:type="spellStart"/>
+      <w:r>
+        <w:rPr>
+          <w:rFonts w:ascii="Times New Roman" w:eastAsia="Times New Roman" w:hAnsi="Times New Roman" w:cs="Times New Roman"/>
+        </w:rPr>
+        <w:t>Anagnastopoulos</w:t>
+      </w:r>
+      <w:proofErr w:type="spellEnd"/>
+      <w:r>
+        <w:rPr>
+          <w:rFonts w:ascii="Times New Roman" w:eastAsia="Times New Roman" w:hAnsi="Times New Roman" w:cs="Times New Roman"/>
+        </w:rPr>
+        <w:t xml:space="preserve">, L. </w:t>
+      </w:r>
+      <w:proofErr w:type="spellStart"/>
+      <w:r>
+        <w:rPr>
+          <w:rFonts w:ascii="Times New Roman" w:eastAsia="Times New Roman" w:hAnsi="Times New Roman" w:cs="Times New Roman"/>
+        </w:rPr>
+        <w:t>Becchetti</w:t>
+      </w:r>
+      <w:proofErr w:type="spellEnd"/>
+      <w:r>
+        <w:rPr>
+          <w:rFonts w:ascii="Times New Roman" w:eastAsia="Times New Roman" w:hAnsi="Times New Roman" w:cs="Times New Roman"/>
+        </w:rPr>
+        <w:t xml:space="preserve">, A. </w:t>
+      </w:r>
+      <w:proofErr w:type="spellStart"/>
+      <w:r>
+        <w:rPr>
+          <w:rFonts w:ascii="Times New Roman" w:eastAsia="Times New Roman" w:hAnsi="Times New Roman" w:cs="Times New Roman"/>
+        </w:rPr>
+        <w:t>Fazzone</w:t>
+      </w:r>
+      <w:proofErr w:type="spellEnd"/>
+      <w:r>
+        <w:rPr>
+          <w:rFonts w:ascii="Times New Roman" w:eastAsia="Times New Roman" w:hAnsi="Times New Roman" w:cs="Times New Roman"/>
+        </w:rPr>
+        <w:t xml:space="preserve">, I. </w:t>
+      </w:r>
+      <w:proofErr w:type="spellStart"/>
+      <w:r>
+        <w:rPr>
+          <w:rFonts w:ascii="Times New Roman" w:eastAsia="Times New Roman" w:hAnsi="Times New Roman" w:cs="Times New Roman"/>
+        </w:rPr>
+        <w:t>Mele</w:t>
+      </w:r>
+      <w:proofErr w:type="spellEnd"/>
+      <w:r>
+        <w:rPr>
+          <w:rFonts w:ascii="Times New Roman" w:eastAsia="Times New Roman" w:hAnsi="Times New Roman" w:cs="Times New Roman"/>
+        </w:rPr>
+        <w:t xml:space="preserve">, and </w:t>
+      </w:r>
+      <w:r>
+        <w:rPr>
+          <w:rFonts w:ascii="Times New Roman" w:eastAsia="Times New Roman" w:hAnsi="Times New Roman" w:cs="Times New Roman"/>
+          <w:b/>
+        </w:rPr>
+        <w:t xml:space="preserve">M. </w:t>
+      </w:r>
+      <w:proofErr w:type="spellStart"/>
+      <w:r>
+        <w:rPr>
+          <w:rFonts w:ascii="Times New Roman" w:eastAsia="Times New Roman" w:hAnsi="Times New Roman" w:cs="Times New Roman"/>
+          <w:b/>
+        </w:rPr>
+        <w:t>Riondato</w:t>
+      </w:r>
+      <w:proofErr w:type="spellEnd"/>
+      <w:r>
+        <w:rPr>
+          <w:rFonts w:ascii="Times New Roman" w:eastAsia="Times New Roman" w:hAnsi="Times New Roman" w:cs="Times New Roman"/>
+        </w:rPr>
+        <w:t>.</w:t>
+      </w:r>
+      <w:proofErr w:type="gramEnd"/>
+      <w:r>
+        <w:rPr>
+          <w:rFonts w:ascii="Times New Roman" w:hAnsi="Times New Roman"/>
+        </w:rPr>
+        <w:t xml:space="preserve"> </w:t>
+      </w:r>
+      <w:r>
+        <w:rPr>
+          <w:rFonts w:ascii="Times New Roman" w:eastAsia="Times New Roman" w:hAnsi="Times New Roman" w:cs="Times New Roman"/>
+        </w:rPr>
+        <w:t xml:space="preserve">The Importance of Being Experts: Efficient Max-Finding in </w:t>
+      </w:r>
+      <w:proofErr w:type="spellStart"/>
+      <w:r>
+        <w:rPr>
+          <w:rFonts w:ascii="Times New Roman" w:eastAsia="Times New Roman" w:hAnsi="Times New Roman" w:cs="Times New Roman"/>
+        </w:rPr>
+        <w:t>Crowdsourcing</w:t>
+      </w:r>
+      <w:proofErr w:type="spellEnd"/>
+      <w:r>
+        <w:rPr>
+          <w:rFonts w:ascii="Times New Roman" w:eastAsia="Times New Roman" w:hAnsi="Times New Roman" w:cs="Times New Roman"/>
+        </w:rPr>
+        <w:t>.</w:t>
+      </w:r>
+      <w:r>
+        <w:rPr>
+          <w:rFonts w:ascii="Times New Roman" w:hAnsi="Times New Roman"/>
+        </w:rPr>
+        <w:t xml:space="preserve"> </w:t>
       </w:r>
       <w:r>
         <w:rPr>
           <w:rFonts w:ascii="Times New Roman" w:eastAsia="Times New Roman" w:hAnsi="Times New Roman" w:cs="Times New Roman"/>
           <w:i/>
         </w:rPr>
-        <w:t>Proceedings of the 14</w:t>
+        <w:t>Proceedings of the 36</w:t>
       </w:r>
       <w:r>
         <w:rPr>
@@ -1187,13 +1762,13 @@
           <w:rFonts w:ascii="Times New Roman" w:eastAsia="Times New Roman" w:hAnsi="Times New Roman" w:cs="Times New Roman"/>
           <w:i/>
         </w:rPr>
-        <w:t xml:space="preserve"> IEEE International Conference on Data Mining</w:t>
-      </w:r>
-      <w:r>
-        <w:rPr>
-          <w:rFonts w:ascii="Times New Roman" w:eastAsia="Times New Roman" w:hAnsi="Times New Roman" w:cs="Times New Roman"/>
-        </w:rPr>
-        <w:t xml:space="preserve"> (ICDM), pp. 947–952</w:t>
+        <w:t xml:space="preserve"> ACM SIGMOD International Conference on Management of Data </w:t>
+      </w:r>
+      <w:r>
+        <w:rPr>
+          <w:rFonts w:ascii="Times New Roman" w:eastAsia="Times New Roman" w:hAnsi="Times New Roman" w:cs="Times New Roman"/>
+        </w:rPr>
+        <w:t>(SIGMOD), pp. 983–998</w:t>
       </w:r>
     </w:p>
     <w:p>
@@ -1222,61 +1797,50 @@
           <w:rFonts w:ascii="Times New Roman" w:eastAsia="Times New Roman" w:hAnsi="Times New Roman" w:cs="Times New Roman"/>
           <w:b/>
         </w:rPr>
-        <w:t>M. Riondato</w:t>
-      </w:r>
-      <w:r>
-        <w:rPr>
-          <w:rFonts w:ascii="Times New Roman" w:eastAsia="Times New Roman" w:hAnsi="Times New Roman" w:cs="Times New Roman"/>
-        </w:rPr>
-        <w:t xml:space="preserve">. Sampling-based Data Mining Algorithms: Modern Techniques and Case Studies. </w:t>
-      </w:r>
-      <w:r>
-        <w:rPr>
-          <w:rFonts w:ascii="Times New Roman" w:eastAsia="Times New Roman" w:hAnsi="Times New Roman" w:cs="Times New Roman"/>
-          <w:i/>
-        </w:rPr>
-        <w:t xml:space="preserve">Proceedings of the European Conference on Machine Learning and Principle and Practice of Knowledge Discovery in Databases </w:t>
-      </w:r>
-      <w:r>
-        <w:rPr>
-          <w:rFonts w:ascii="Times New Roman" w:eastAsia="Times New Roman" w:hAnsi="Times New Roman" w:cs="Times New Roman"/>
-        </w:rPr>
-        <w:t>(ECML PKDD), pp. 516–519</w:t>
-      </w:r>
-    </w:p>
-    <w:p>
-      <w:pPr>
-        <w:pStyle w:val="normal0"/>
-        <w:spacing w:after="120"/>
-        <w:ind w:left="1440" w:hanging="1440"/>
-        <w:rPr>
-          <w:rFonts w:ascii="Times New Roman" w:hAnsi="Times New Roman"/>
-        </w:rPr>
-      </w:pPr>
-      <w:r>
-        <w:rPr>
-          <w:rFonts w:ascii="Times New Roman" w:eastAsia="Times New Roman" w:hAnsi="Times New Roman" w:cs="Times New Roman"/>
-        </w:rPr>
-        <w:t>2014</w:t>
-      </w:r>
-      <w:r>
-        <w:rPr>
-          <w:rFonts w:ascii="Times New Roman" w:eastAsia="Times New Roman" w:hAnsi="Times New Roman" w:cs="Times New Roman"/>
-        </w:rPr>
-        <w:tab/>
-      </w:r>
-      <w:r>
-        <w:rPr>
-          <w:rFonts w:ascii="Times New Roman" w:eastAsia="Times New Roman" w:hAnsi="Times New Roman" w:cs="Times New Roman"/>
-          <w:b/>
-        </w:rPr>
-        <w:t>M. Riondato</w:t>
-      </w:r>
-      <w:r>
-        <w:rPr>
-          <w:rFonts w:ascii="Times New Roman" w:eastAsia="Times New Roman" w:hAnsi="Times New Roman" w:cs="Times New Roman"/>
-        </w:rPr>
-        <w:t xml:space="preserve"> and F. Vandin. Finding the True Frequent Itemsets. </w:t>
+        <w:t xml:space="preserve">M. </w:t>
+      </w:r>
+      <w:proofErr w:type="spellStart"/>
+      <w:r>
+        <w:rPr>
+          <w:rFonts w:ascii="Times New Roman" w:eastAsia="Times New Roman" w:hAnsi="Times New Roman" w:cs="Times New Roman"/>
+          <w:b/>
+        </w:rPr>
+        <w:t>Riondato</w:t>
+      </w:r>
+      <w:proofErr w:type="spellEnd"/>
+      <w:r>
+        <w:rPr>
+          <w:rFonts w:ascii="Times New Roman" w:eastAsia="Times New Roman" w:hAnsi="Times New Roman" w:cs="Times New Roman"/>
+        </w:rPr>
+        <w:t xml:space="preserve">, D. </w:t>
+      </w:r>
+      <w:proofErr w:type="spellStart"/>
+      <w:r>
+        <w:rPr>
+          <w:rFonts w:ascii="Times New Roman" w:eastAsia="Times New Roman" w:hAnsi="Times New Roman" w:cs="Times New Roman"/>
+        </w:rPr>
+        <w:t>García</w:t>
+      </w:r>
+      <w:proofErr w:type="spellEnd"/>
+      <w:r>
+        <w:rPr>
+          <w:rFonts w:ascii="Times New Roman" w:eastAsia="Times New Roman" w:hAnsi="Times New Roman" w:cs="Times New Roman"/>
+        </w:rPr>
+        <w:t xml:space="preserve">-Soriano, and F. </w:t>
+      </w:r>
+      <w:proofErr w:type="spellStart"/>
+      <w:r>
+        <w:rPr>
+          <w:rFonts w:ascii="Times New Roman" w:eastAsia="Times New Roman" w:hAnsi="Times New Roman" w:cs="Times New Roman"/>
+        </w:rPr>
+        <w:t>Bonchi</w:t>
+      </w:r>
+      <w:proofErr w:type="spellEnd"/>
+      <w:r>
+        <w:rPr>
+          <w:rFonts w:ascii="Times New Roman" w:eastAsia="Times New Roman" w:hAnsi="Times New Roman" w:cs="Times New Roman"/>
+        </w:rPr>
+        <w:t xml:space="preserve">. Graph Summarization with Quality Guarantees. </w:t>
       </w:r>
       <w:r>
         <w:rPr>
@@ -1298,13 +1862,13 @@
           <w:rFonts w:ascii="Times New Roman" w:eastAsia="Times New Roman" w:hAnsi="Times New Roman" w:cs="Times New Roman"/>
           <w:i/>
         </w:rPr>
-        <w:t xml:space="preserve"> SIAM International Conference on Data Mining</w:t>
-      </w:r>
-      <w:r>
-        <w:rPr>
-          <w:rFonts w:ascii="Times New Roman" w:eastAsia="Times New Roman" w:hAnsi="Times New Roman" w:cs="Times New Roman"/>
-        </w:rPr>
-        <w:t xml:space="preserve"> (SDM), pp. 497–505</w:t>
+        <w:t xml:space="preserve"> IEEE International Conference on Data Mining</w:t>
+      </w:r>
+      <w:r>
+        <w:rPr>
+          <w:rFonts w:ascii="Times New Roman" w:eastAsia="Times New Roman" w:hAnsi="Times New Roman" w:cs="Times New Roman"/>
+        </w:rPr>
+        <w:t xml:space="preserve"> (ICDM), pp. 947–952</w:t>
       </w:r>
     </w:p>
     <w:p>
@@ -1313,9 +1877,56 @@
         <w:spacing w:after="120"/>
         <w:ind w:left="1440" w:hanging="1440"/>
         <w:rPr>
-          <w:rFonts w:ascii="Times New Roman" w:eastAsia="Times New Roman" w:hAnsi="Times New Roman" w:cs="Times New Roman"/>
-        </w:rPr>
-      </w:pPr>
+          <w:rFonts w:ascii="Times New Roman" w:hAnsi="Times New Roman"/>
+        </w:rPr>
+      </w:pPr>
+      <w:r>
+        <w:rPr>
+          <w:rFonts w:ascii="Times New Roman" w:eastAsia="Times New Roman" w:hAnsi="Times New Roman" w:cs="Times New Roman"/>
+        </w:rPr>
+        <w:t>2014</w:t>
+      </w:r>
+      <w:r>
+        <w:rPr>
+          <w:rFonts w:ascii="Times New Roman" w:eastAsia="Times New Roman" w:hAnsi="Times New Roman" w:cs="Times New Roman"/>
+        </w:rPr>
+        <w:tab/>
+      </w:r>
+      <w:r>
+        <w:rPr>
+          <w:rFonts w:ascii="Times New Roman" w:eastAsia="Times New Roman" w:hAnsi="Times New Roman" w:cs="Times New Roman"/>
+          <w:b/>
+        </w:rPr>
+        <w:t xml:space="preserve">M. </w:t>
+      </w:r>
+      <w:proofErr w:type="spellStart"/>
+      <w:r>
+        <w:rPr>
+          <w:rFonts w:ascii="Times New Roman" w:eastAsia="Times New Roman" w:hAnsi="Times New Roman" w:cs="Times New Roman"/>
+          <w:b/>
+        </w:rPr>
+        <w:t>Riondato</w:t>
+      </w:r>
+      <w:proofErr w:type="spellEnd"/>
+      <w:r>
+        <w:rPr>
+          <w:rFonts w:ascii="Times New Roman" w:eastAsia="Times New Roman" w:hAnsi="Times New Roman" w:cs="Times New Roman"/>
+        </w:rPr>
+        <w:t xml:space="preserve">. Sampling-based Data Mining Algorithms: Modern Techniques and Case Studies. </w:t>
+      </w:r>
+      <w:r>
+        <w:rPr>
+          <w:rFonts w:ascii="Times New Roman" w:eastAsia="Times New Roman" w:hAnsi="Times New Roman" w:cs="Times New Roman"/>
+          <w:i/>
+        </w:rPr>
+        <w:t xml:space="preserve">Proceedings of the European Conference on Machine Learning and Principle and Practice of Knowledge Discovery in Databases </w:t>
+      </w:r>
+      <w:r>
+        <w:rPr>
+          <w:rFonts w:ascii="Times New Roman" w:eastAsia="Times New Roman" w:hAnsi="Times New Roman" w:cs="Times New Roman"/>
+        </w:rPr>
+        <w:t>(ECML PKDD), pp. 516–519</w:t>
+      </w:r>
     </w:p>
     <w:p>
       <w:pPr>
@@ -1353,20 +1964,57 @@
           <w:rFonts w:ascii="Times New Roman" w:eastAsia="Times New Roman" w:hAnsi="Times New Roman" w:cs="Times New Roman"/>
           <w:b/>
         </w:rPr>
-        <w:t>M. Riondato</w:t>
-      </w:r>
-      <w:r>
-        <w:rPr>
-          <w:rFonts w:ascii="Times New Roman" w:eastAsia="Times New Roman" w:hAnsi="Times New Roman" w:cs="Times New Roman"/>
-        </w:rPr>
-        <w:t xml:space="preserve"> and E. M. Kornaropoulos. Fast Approximation of Betweenness Centrality through Sampling. </w:t>
+        <w:t xml:space="preserve">M. </w:t>
+      </w:r>
+      <w:proofErr w:type="spellStart"/>
+      <w:r>
+        <w:rPr>
+          <w:rFonts w:ascii="Times New Roman" w:eastAsia="Times New Roman" w:hAnsi="Times New Roman" w:cs="Times New Roman"/>
+          <w:b/>
+        </w:rPr>
+        <w:t>Riondato</w:t>
+      </w:r>
+      <w:proofErr w:type="spellEnd"/>
+      <w:r>
+        <w:rPr>
+          <w:rFonts w:ascii="Times New Roman" w:eastAsia="Times New Roman" w:hAnsi="Times New Roman" w:cs="Times New Roman"/>
+        </w:rPr>
+        <w:t xml:space="preserve"> and F. </w:t>
+      </w:r>
+      <w:proofErr w:type="spellStart"/>
+      <w:r>
+        <w:rPr>
+          <w:rFonts w:ascii="Times New Roman" w:eastAsia="Times New Roman" w:hAnsi="Times New Roman" w:cs="Times New Roman"/>
+        </w:rPr>
+        <w:t>Vandin</w:t>
+      </w:r>
+      <w:proofErr w:type="spellEnd"/>
+      <w:r>
+        <w:rPr>
+          <w:rFonts w:ascii="Times New Roman" w:eastAsia="Times New Roman" w:hAnsi="Times New Roman" w:cs="Times New Roman"/>
+        </w:rPr>
+        <w:t xml:space="preserve">. Finding the True Frequent </w:t>
+      </w:r>
+      <w:proofErr w:type="spellStart"/>
+      <w:r>
+        <w:rPr>
+          <w:rFonts w:ascii="Times New Roman" w:eastAsia="Times New Roman" w:hAnsi="Times New Roman" w:cs="Times New Roman"/>
+        </w:rPr>
+        <w:t>Itemsets</w:t>
+      </w:r>
+      <w:proofErr w:type="spellEnd"/>
+      <w:r>
+        <w:rPr>
+          <w:rFonts w:ascii="Times New Roman" w:eastAsia="Times New Roman" w:hAnsi="Times New Roman" w:cs="Times New Roman"/>
+        </w:rPr>
+        <w:t xml:space="preserve">. </w:t>
       </w:r>
       <w:r>
         <w:rPr>
           <w:rFonts w:ascii="Times New Roman" w:eastAsia="Times New Roman" w:hAnsi="Times New Roman" w:cs="Times New Roman"/>
           <w:i/>
         </w:rPr>
-        <w:t>Proceedings of the 7</w:t>
+        <w:t>Proceedings of the 14</w:t>
       </w:r>
       <w:r>
         <w:rPr>
@@ -1381,13 +2029,13 @@
           <w:rFonts w:ascii="Times New Roman" w:eastAsia="Times New Roman" w:hAnsi="Times New Roman" w:cs="Times New Roman"/>
           <w:i/>
         </w:rPr>
-        <w:t xml:space="preserve"> ACM International Conference on Web Search and Data Mining</w:t>
-      </w:r>
-      <w:r>
-        <w:rPr>
-          <w:rFonts w:ascii="Times New Roman" w:eastAsia="Times New Roman" w:hAnsi="Times New Roman" w:cs="Times New Roman"/>
-        </w:rPr>
-        <w:t xml:space="preserve"> (WSDM), pp. 413–422</w:t>
+        <w:t xml:space="preserve"> SIAM International Conference on Data Mining</w:t>
+      </w:r>
+      <w:r>
+        <w:rPr>
+          <w:rFonts w:ascii="Times New Roman" w:eastAsia="Times New Roman" w:hAnsi="Times New Roman" w:cs="Times New Roman"/>
+        </w:rPr>
+        <w:t xml:space="preserve"> (SDM), pp. 497–505</w:t>
       </w:r>
     </w:p>
     <w:p>
@@ -1403,46 +2051,70 @@
         <w:rPr>
           <w:rFonts w:ascii="Times New Roman" w:eastAsia="Times New Roman" w:hAnsi="Times New Roman" w:cs="Times New Roman"/>
         </w:rPr>
-        <w:t>2012</w:t>
-      </w:r>
-      <w:r>
-        <w:rPr>
-          <w:rFonts w:ascii="Times New Roman" w:eastAsia="Times New Roman" w:hAnsi="Times New Roman" w:cs="Times New Roman"/>
-        </w:rPr>
-        <w:tab/>
-      </w:r>
-      <w:r>
-        <w:rPr>
-          <w:rFonts w:ascii="Times New Roman" w:eastAsia="Times New Roman" w:hAnsi="Times New Roman" w:cs="Times New Roman"/>
-          <w:b/>
-        </w:rPr>
-        <w:t>M. Riondato</w:t>
-      </w:r>
-      <w:r>
-        <w:rPr>
-          <w:rFonts w:ascii="Times New Roman" w:eastAsia="Times New Roman" w:hAnsi="Times New Roman" w:cs="Times New Roman"/>
-        </w:rPr>
-        <w:t xml:space="preserve">, J. A. DeBrabant, R. Fonseca, and E. Upfal. PARMA: A Parallel Randomized Algorithm for Association Rules Mining in MapReduce. </w:t>
+        <w:t>2014</w:t>
+      </w:r>
+      <w:r>
+        <w:rPr>
+          <w:rFonts w:ascii="Times New Roman" w:eastAsia="Times New Roman" w:hAnsi="Times New Roman" w:cs="Times New Roman"/>
+        </w:rPr>
+        <w:tab/>
+      </w:r>
+      <w:r>
+        <w:rPr>
+          <w:rFonts w:ascii="Times New Roman" w:eastAsia="Times New Roman" w:hAnsi="Times New Roman" w:cs="Times New Roman"/>
+          <w:b/>
+        </w:rPr>
+        <w:t xml:space="preserve">M. </w:t>
+      </w:r>
+      <w:proofErr w:type="spellStart"/>
+      <w:r>
+        <w:rPr>
+          <w:rFonts w:ascii="Times New Roman" w:eastAsia="Times New Roman" w:hAnsi="Times New Roman" w:cs="Times New Roman"/>
+          <w:b/>
+        </w:rPr>
+        <w:t>Riondato</w:t>
+      </w:r>
+      <w:proofErr w:type="spellEnd"/>
+      <w:r>
+        <w:rPr>
+          <w:rFonts w:ascii="Times New Roman" w:eastAsia="Times New Roman" w:hAnsi="Times New Roman" w:cs="Times New Roman"/>
+        </w:rPr>
+        <w:t xml:space="preserve"> and E. M. </w:t>
+      </w:r>
+      <w:proofErr w:type="spellStart"/>
+      <w:r>
+        <w:rPr>
+          <w:rFonts w:ascii="Times New Roman" w:eastAsia="Times New Roman" w:hAnsi="Times New Roman" w:cs="Times New Roman"/>
+        </w:rPr>
+        <w:t>Kornaropoulos</w:t>
+      </w:r>
+      <w:proofErr w:type="spellEnd"/>
+      <w:r>
+        <w:rPr>
+          <w:rFonts w:ascii="Times New Roman" w:eastAsia="Times New Roman" w:hAnsi="Times New Roman" w:cs="Times New Roman"/>
+        </w:rPr>
+        <w:t xml:space="preserve">. </w:t>
+      </w:r>
+      <w:proofErr w:type="gramStart"/>
+      <w:r>
+        <w:rPr>
+          <w:rFonts w:ascii="Times New Roman" w:eastAsia="Times New Roman" w:hAnsi="Times New Roman" w:cs="Times New Roman"/>
+        </w:rPr>
+        <w:t>Fast Approximation of Betweenness Centrality through Sampling.</w:t>
+      </w:r>
+      <w:proofErr w:type="gramEnd"/>
+      <w:r>
+        <w:rPr>
+          <w:rFonts w:ascii="Times New Roman" w:eastAsia="Times New Roman" w:hAnsi="Times New Roman" w:cs="Times New Roman"/>
+        </w:rPr>
+        <w:t xml:space="preserve"> </w:t>
       </w:r>
       <w:r>
         <w:rPr>
           <w:rFonts w:ascii="Times New Roman" w:eastAsia="Times New Roman" w:hAnsi="Times New Roman" w:cs="Times New Roman"/>
           <w:i/>
         </w:rPr>
-        <w:t>Proceedings of the</w:t>
-      </w:r>
-      <w:r>
-        <w:rPr>
-          <w:rFonts w:ascii="Times New Roman" w:eastAsia="Times New Roman" w:hAnsi="Times New Roman" w:cs="Times New Roman"/>
-        </w:rPr>
-        <w:t xml:space="preserve"> </w:t>
-      </w:r>
-      <w:r>
-        <w:rPr>
-          <w:rFonts w:ascii="Times New Roman" w:eastAsia="Times New Roman" w:hAnsi="Times New Roman" w:cs="Times New Roman"/>
-          <w:i/>
-        </w:rPr>
-        <w:t>21</w:t>
+        <w:t>Proceedings of the 7</w:t>
       </w:r>
       <w:r>
         <w:rPr>
@@ -1450,20 +2122,20 @@
           <w:i/>
           <w:vertAlign w:val="superscript"/>
         </w:rPr>
-        <w:t>st</w:t>
+        <w:t>th</w:t>
       </w:r>
       <w:r>
         <w:rPr>
           <w:rFonts w:ascii="Times New Roman" w:eastAsia="Times New Roman" w:hAnsi="Times New Roman" w:cs="Times New Roman"/>
           <w:i/>
         </w:rPr>
-        <w:t xml:space="preserve"> ACM International Conference on Information and Knowledge Management</w:t>
-      </w:r>
-      <w:r>
-        <w:rPr>
-          <w:rFonts w:ascii="Times New Roman" w:eastAsia="Times New Roman" w:hAnsi="Times New Roman" w:cs="Times New Roman"/>
-        </w:rPr>
-        <w:t xml:space="preserve"> (CIKM), pp. 85–94</w:t>
+        <w:t xml:space="preserve"> ACM International Conference on Web Search and Data Mining</w:t>
+      </w:r>
+      <w:r>
+        <w:rPr>
+          <w:rFonts w:ascii="Times New Roman" w:eastAsia="Times New Roman" w:hAnsi="Times New Roman" w:cs="Times New Roman"/>
+        </w:rPr>
+        <w:t xml:space="preserve"> (WSDM), pp. 413–422</w:t>
       </w:r>
     </w:p>
     <w:p>
@@ -1475,6 +2147,7 @@
           <w:rFonts w:ascii="Times New Roman" w:hAnsi="Times New Roman"/>
         </w:rPr>
       </w:pPr>
+      <w:proofErr w:type="gramStart"/>
       <w:r>
         <w:rPr>
           <w:rFonts w:ascii="Times New Roman" w:eastAsia="Times New Roman" w:hAnsi="Times New Roman" w:cs="Times New Roman"/>
@@ -1492,80 +2165,91 @@
           <w:rFonts w:ascii="Times New Roman" w:eastAsia="Times New Roman" w:hAnsi="Times New Roman" w:cs="Times New Roman"/>
           <w:b/>
         </w:rPr>
-        <w:t>M. Riondato</w:t>
-      </w:r>
-      <w:r>
-        <w:rPr>
-          <w:rFonts w:ascii="Times New Roman" w:eastAsia="Times New Roman" w:hAnsi="Times New Roman" w:cs="Times New Roman"/>
-        </w:rPr>
-        <w:t xml:space="preserve"> and E. Upfal. Efficient Discovery of Association Rules and Frequent Itemsets through Sampling with Tight Performance Guarantees. </w:t>
+        <w:t xml:space="preserve">M. </w:t>
+      </w:r>
+      <w:proofErr w:type="spellStart"/>
+      <w:r>
+        <w:rPr>
+          <w:rFonts w:ascii="Times New Roman" w:eastAsia="Times New Roman" w:hAnsi="Times New Roman" w:cs="Times New Roman"/>
+          <w:b/>
+        </w:rPr>
+        <w:t>Riondato</w:t>
+      </w:r>
+      <w:proofErr w:type="spellEnd"/>
+      <w:r>
+        <w:rPr>
+          <w:rFonts w:ascii="Times New Roman" w:eastAsia="Times New Roman" w:hAnsi="Times New Roman" w:cs="Times New Roman"/>
+        </w:rPr>
+        <w:t xml:space="preserve">, J. A. </w:t>
+      </w:r>
+      <w:proofErr w:type="spellStart"/>
+      <w:r>
+        <w:rPr>
+          <w:rFonts w:ascii="Times New Roman" w:eastAsia="Times New Roman" w:hAnsi="Times New Roman" w:cs="Times New Roman"/>
+        </w:rPr>
+        <w:t>DeBrabant</w:t>
+      </w:r>
+      <w:proofErr w:type="spellEnd"/>
+      <w:r>
+        <w:rPr>
+          <w:rFonts w:ascii="Times New Roman" w:eastAsia="Times New Roman" w:hAnsi="Times New Roman" w:cs="Times New Roman"/>
+        </w:rPr>
+        <w:t xml:space="preserve">, R. Fonseca, and E. </w:t>
+      </w:r>
+      <w:proofErr w:type="spellStart"/>
+      <w:r>
+        <w:rPr>
+          <w:rFonts w:ascii="Times New Roman" w:eastAsia="Times New Roman" w:hAnsi="Times New Roman" w:cs="Times New Roman"/>
+        </w:rPr>
+        <w:t>Upfal</w:t>
+      </w:r>
+      <w:proofErr w:type="spellEnd"/>
+      <w:r>
+        <w:rPr>
+          <w:rFonts w:ascii="Times New Roman" w:eastAsia="Times New Roman" w:hAnsi="Times New Roman" w:cs="Times New Roman"/>
+        </w:rPr>
+        <w:t>.</w:t>
+      </w:r>
+      <w:proofErr w:type="gramEnd"/>
+      <w:r>
+        <w:rPr>
+          <w:rFonts w:ascii="Times New Roman" w:eastAsia="Times New Roman" w:hAnsi="Times New Roman" w:cs="Times New Roman"/>
+        </w:rPr>
+        <w:t xml:space="preserve"> PARMA: A Parallel Randomized Algorithm for Association Rules Mining in </w:t>
+      </w:r>
+      <w:proofErr w:type="spellStart"/>
+      <w:r>
+        <w:rPr>
+          <w:rFonts w:ascii="Times New Roman" w:eastAsia="Times New Roman" w:hAnsi="Times New Roman" w:cs="Times New Roman"/>
+        </w:rPr>
+        <w:t>MapReduce</w:t>
+      </w:r>
+      <w:proofErr w:type="spellEnd"/>
+      <w:r>
+        <w:rPr>
+          <w:rFonts w:ascii="Times New Roman" w:eastAsia="Times New Roman" w:hAnsi="Times New Roman" w:cs="Times New Roman"/>
+        </w:rPr>
+        <w:t xml:space="preserve">. </w:t>
       </w:r>
       <w:r>
         <w:rPr>
           <w:rFonts w:ascii="Times New Roman" w:eastAsia="Times New Roman" w:hAnsi="Times New Roman" w:cs="Times New Roman"/>
           <w:i/>
         </w:rPr>
-        <w:t xml:space="preserve">Proceedings of the European Conference on Machine Learning and Principles and Practice of Knowledge Discovery in Databases </w:t>
-      </w:r>
-      <w:r>
-        <w:rPr>
-          <w:rFonts w:ascii="Times New Roman" w:eastAsia="Times New Roman" w:hAnsi="Times New Roman" w:cs="Times New Roman"/>
-        </w:rPr>
-        <w:t>(ECML PKDD), pp. 25–41</w:t>
-      </w:r>
-    </w:p>
-    <w:p>
-      <w:pPr>
-        <w:pStyle w:val="normal0"/>
-        <w:spacing w:after="120"/>
-        <w:ind w:left="1440" w:hanging="1440"/>
-        <w:rPr>
-          <w:rFonts w:ascii="Times New Roman" w:hAnsi="Times New Roman"/>
-        </w:rPr>
-      </w:pPr>
-      <w:r>
-        <w:rPr>
-          <w:rFonts w:ascii="Times New Roman" w:eastAsia="Times New Roman" w:hAnsi="Times New Roman" w:cs="Times New Roman"/>
-        </w:rPr>
-        <w:t>2012</w:t>
-      </w:r>
-      <w:r>
-        <w:rPr>
-          <w:rFonts w:ascii="Times New Roman" w:eastAsia="Times New Roman" w:hAnsi="Times New Roman" w:cs="Times New Roman"/>
-        </w:rPr>
-        <w:tab/>
-      </w:r>
-      <w:r>
-        <w:rPr>
-          <w:rFonts w:ascii="Times New Roman" w:eastAsia="Times New Roman" w:hAnsi="Times New Roman" w:cs="Times New Roman"/>
-        </w:rPr>
-        <w:t xml:space="preserve">* </w:t>
-      </w:r>
-      <w:r>
-        <w:rPr>
-          <w:rFonts w:ascii="Times New Roman" w:eastAsia="Times New Roman" w:hAnsi="Times New Roman" w:cs="Times New Roman"/>
-        </w:rPr>
-        <w:t xml:space="preserve">A. Pietracaprina, G. Pucci, </w:t>
-      </w:r>
-      <w:r>
-        <w:rPr>
-          <w:rFonts w:ascii="Times New Roman" w:eastAsia="Times New Roman" w:hAnsi="Times New Roman" w:cs="Times New Roman"/>
-          <w:b/>
-        </w:rPr>
-        <w:t>M. Riondato</w:t>
-      </w:r>
-      <w:r>
-        <w:rPr>
-          <w:rFonts w:ascii="Times New Roman" w:eastAsia="Times New Roman" w:hAnsi="Times New Roman" w:cs="Times New Roman"/>
-        </w:rPr>
-        <w:t xml:space="preserve">, F. Silvestri, and E. Upfal. Space-round Tradeoffs for MapReduce Computations. </w:t>
+        <w:t>Proceedings of the</w:t>
+      </w:r>
+      <w:r>
+        <w:rPr>
+          <w:rFonts w:ascii="Times New Roman" w:eastAsia="Times New Roman" w:hAnsi="Times New Roman" w:cs="Times New Roman"/>
+        </w:rPr>
+        <w:t xml:space="preserve"> </w:t>
       </w:r>
       <w:r>
         <w:rPr>
           <w:rFonts w:ascii="Times New Roman" w:eastAsia="Times New Roman" w:hAnsi="Times New Roman" w:cs="Times New Roman"/>
           <w:i/>
         </w:rPr>
-        <w:t>Proceedings of the 26</w:t>
+        <w:t>21</w:t>
       </w:r>
       <w:r>
         <w:rPr>
@@ -1573,6 +2257,267 @@
           <w:i/>
           <w:vertAlign w:val="superscript"/>
         </w:rPr>
+        <w:t>st</w:t>
+      </w:r>
+      <w:r>
+        <w:rPr>
+          <w:rFonts w:ascii="Times New Roman" w:eastAsia="Times New Roman" w:hAnsi="Times New Roman" w:cs="Times New Roman"/>
+          <w:i/>
+        </w:rPr>
+        <w:t xml:space="preserve"> ACM International Conference on Information and Knowledge Management</w:t>
+      </w:r>
+      <w:r>
+        <w:rPr>
+          <w:rFonts w:ascii="Times New Roman" w:eastAsia="Times New Roman" w:hAnsi="Times New Roman" w:cs="Times New Roman"/>
+        </w:rPr>
+        <w:t xml:space="preserve"> (CIKM), pp. 85–94</w:t>
+      </w:r>
+    </w:p>
+    <w:p>
+      <w:pPr>
+        <w:pStyle w:val="normal0"/>
+        <w:spacing w:after="120"/>
+        <w:ind w:left="1440" w:hanging="1440"/>
+        <w:rPr>
+          <w:rFonts w:ascii="Times New Roman" w:hAnsi="Times New Roman"/>
+        </w:rPr>
+      </w:pPr>
+      <w:r>
+        <w:rPr>
+          <w:rFonts w:ascii="Times New Roman" w:eastAsia="Times New Roman" w:hAnsi="Times New Roman" w:cs="Times New Roman"/>
+        </w:rPr>
+        <w:t>2012</w:t>
+      </w:r>
+      <w:r>
+        <w:rPr>
+          <w:rFonts w:ascii="Times New Roman" w:eastAsia="Times New Roman" w:hAnsi="Times New Roman" w:cs="Times New Roman"/>
+        </w:rPr>
+        <w:tab/>
+      </w:r>
+      <w:r>
+        <w:rPr>
+          <w:rFonts w:ascii="Times New Roman" w:eastAsia="Times New Roman" w:hAnsi="Times New Roman" w:cs="Times New Roman"/>
+          <w:b/>
+        </w:rPr>
+        <w:t xml:space="preserve">M. </w:t>
+      </w:r>
+      <w:proofErr w:type="spellStart"/>
+      <w:r>
+        <w:rPr>
+          <w:rFonts w:ascii="Times New Roman" w:eastAsia="Times New Roman" w:hAnsi="Times New Roman" w:cs="Times New Roman"/>
+          <w:b/>
+        </w:rPr>
+        <w:t>Riondato</w:t>
+      </w:r>
+      <w:proofErr w:type="spellEnd"/>
+      <w:r>
+        <w:rPr>
+          <w:rFonts w:ascii="Times New Roman" w:eastAsia="Times New Roman" w:hAnsi="Times New Roman" w:cs="Times New Roman"/>
+        </w:rPr>
+        <w:t xml:space="preserve"> and E. </w:t>
+      </w:r>
+      <w:proofErr w:type="spellStart"/>
+      <w:r>
+        <w:rPr>
+          <w:rFonts w:ascii="Times New Roman" w:eastAsia="Times New Roman" w:hAnsi="Times New Roman" w:cs="Times New Roman"/>
+        </w:rPr>
+        <w:t>Upfal</w:t>
+      </w:r>
+      <w:proofErr w:type="spellEnd"/>
+      <w:r>
+        <w:rPr>
+          <w:rFonts w:ascii="Times New Roman" w:eastAsia="Times New Roman" w:hAnsi="Times New Roman" w:cs="Times New Roman"/>
+        </w:rPr>
+        <w:t xml:space="preserve">. </w:t>
+      </w:r>
+      <w:proofErr w:type="gramStart"/>
+      <w:r>
+        <w:rPr>
+          <w:rFonts w:ascii="Times New Roman" w:eastAsia="Times New Roman" w:hAnsi="Times New Roman" w:cs="Times New Roman"/>
+        </w:rPr>
+        <w:t xml:space="preserve">Efficient Discovery of Association Rules and Frequent </w:t>
+      </w:r>
+      <w:proofErr w:type="spellStart"/>
+      <w:r>
+        <w:rPr>
+          <w:rFonts w:ascii="Times New Roman" w:eastAsia="Times New Roman" w:hAnsi="Times New Roman" w:cs="Times New Roman"/>
+        </w:rPr>
+        <w:t>Itemsets</w:t>
+      </w:r>
+      <w:proofErr w:type="spellEnd"/>
+      <w:r>
+        <w:rPr>
+          <w:rFonts w:ascii="Times New Roman" w:eastAsia="Times New Roman" w:hAnsi="Times New Roman" w:cs="Times New Roman"/>
+        </w:rPr>
+        <w:t xml:space="preserve"> through Sampling with Tight Performance Guarantees.</w:t>
+      </w:r>
+      <w:proofErr w:type="gramEnd"/>
+      <w:r>
+        <w:rPr>
+          <w:rFonts w:ascii="Times New Roman" w:eastAsia="Times New Roman" w:hAnsi="Times New Roman" w:cs="Times New Roman"/>
+        </w:rPr>
+        <w:t xml:space="preserve"> </w:t>
+      </w:r>
+      <w:r>
+        <w:rPr>
+          <w:rFonts w:ascii="Times New Roman" w:eastAsia="Times New Roman" w:hAnsi="Times New Roman" w:cs="Times New Roman"/>
+          <w:i/>
+        </w:rPr>
+        <w:t xml:space="preserve">Proceedings of the European Conference on Machine Learning and Principles and Practice of Knowledge Discovery in Databases </w:t>
+      </w:r>
+      <w:r>
+        <w:rPr>
+          <w:rFonts w:ascii="Times New Roman" w:eastAsia="Times New Roman" w:hAnsi="Times New Roman" w:cs="Times New Roman"/>
+        </w:rPr>
+        <w:t>(ECML PKDD), pp. 25–41</w:t>
+      </w:r>
+    </w:p>
+    <w:p>
+      <w:pPr>
+        <w:pStyle w:val="normal0"/>
+        <w:spacing w:after="120"/>
+        <w:ind w:left="1440" w:hanging="1440"/>
+        <w:rPr>
+          <w:rFonts w:ascii="Times New Roman" w:hAnsi="Times New Roman"/>
+        </w:rPr>
+      </w:pPr>
+      <w:proofErr w:type="gramStart"/>
+      <w:r>
+        <w:rPr>
+          <w:rFonts w:ascii="Times New Roman" w:eastAsia="Times New Roman" w:hAnsi="Times New Roman" w:cs="Times New Roman"/>
+        </w:rPr>
+        <w:t>2012</w:t>
+      </w:r>
+      <w:r>
+        <w:rPr>
+          <w:rFonts w:ascii="Times New Roman" w:eastAsia="Times New Roman" w:hAnsi="Times New Roman" w:cs="Times New Roman"/>
+        </w:rPr>
+        <w:tab/>
+      </w:r>
+      <w:r>
+        <w:rPr>
+          <w:rFonts w:ascii="Times New Roman" w:eastAsia="Times New Roman" w:hAnsi="Times New Roman" w:cs="Times New Roman"/>
+        </w:rPr>
+        <w:t xml:space="preserve">* </w:t>
+      </w:r>
+      <w:r>
+        <w:rPr>
+          <w:rFonts w:ascii="Times New Roman" w:eastAsia="Times New Roman" w:hAnsi="Times New Roman" w:cs="Times New Roman"/>
+        </w:rPr>
+        <w:t xml:space="preserve">A. </w:t>
+      </w:r>
+      <w:proofErr w:type="spellStart"/>
+      <w:r>
+        <w:rPr>
+          <w:rFonts w:ascii="Times New Roman" w:eastAsia="Times New Roman" w:hAnsi="Times New Roman" w:cs="Times New Roman"/>
+        </w:rPr>
+        <w:t>Pietracaprina</w:t>
+      </w:r>
+      <w:proofErr w:type="spellEnd"/>
+      <w:r>
+        <w:rPr>
+          <w:rFonts w:ascii="Times New Roman" w:eastAsia="Times New Roman" w:hAnsi="Times New Roman" w:cs="Times New Roman"/>
+        </w:rPr>
+        <w:t xml:space="preserve">, G. </w:t>
+      </w:r>
+      <w:proofErr w:type="spellStart"/>
+      <w:r>
+        <w:rPr>
+          <w:rFonts w:ascii="Times New Roman" w:eastAsia="Times New Roman" w:hAnsi="Times New Roman" w:cs="Times New Roman"/>
+        </w:rPr>
+        <w:t>Pucci</w:t>
+      </w:r>
+      <w:proofErr w:type="spellEnd"/>
+      <w:r>
+        <w:rPr>
+          <w:rFonts w:ascii="Times New Roman" w:eastAsia="Times New Roman" w:hAnsi="Times New Roman" w:cs="Times New Roman"/>
+        </w:rPr>
+        <w:t xml:space="preserve">, </w:t>
+      </w:r>
+      <w:r>
+        <w:rPr>
+          <w:rFonts w:ascii="Times New Roman" w:eastAsia="Times New Roman" w:hAnsi="Times New Roman" w:cs="Times New Roman"/>
+          <w:b/>
+        </w:rPr>
+        <w:t xml:space="preserve">M. </w:t>
+      </w:r>
+      <w:proofErr w:type="spellStart"/>
+      <w:r>
+        <w:rPr>
+          <w:rFonts w:ascii="Times New Roman" w:eastAsia="Times New Roman" w:hAnsi="Times New Roman" w:cs="Times New Roman"/>
+          <w:b/>
+        </w:rPr>
+        <w:t>Riondato</w:t>
+      </w:r>
+      <w:proofErr w:type="spellEnd"/>
+      <w:r>
+        <w:rPr>
+          <w:rFonts w:ascii="Times New Roman" w:eastAsia="Times New Roman" w:hAnsi="Times New Roman" w:cs="Times New Roman"/>
+        </w:rPr>
+        <w:t xml:space="preserve">, F. </w:t>
+      </w:r>
+      <w:proofErr w:type="spellStart"/>
+      <w:r>
+        <w:rPr>
+          <w:rFonts w:ascii="Times New Roman" w:eastAsia="Times New Roman" w:hAnsi="Times New Roman" w:cs="Times New Roman"/>
+        </w:rPr>
+        <w:t>Silvestri</w:t>
+      </w:r>
+      <w:proofErr w:type="spellEnd"/>
+      <w:r>
+        <w:rPr>
+          <w:rFonts w:ascii="Times New Roman" w:eastAsia="Times New Roman" w:hAnsi="Times New Roman" w:cs="Times New Roman"/>
+        </w:rPr>
+        <w:t xml:space="preserve">, and E. </w:t>
+      </w:r>
+      <w:proofErr w:type="spellStart"/>
+      <w:r>
+        <w:rPr>
+          <w:rFonts w:ascii="Times New Roman" w:eastAsia="Times New Roman" w:hAnsi="Times New Roman" w:cs="Times New Roman"/>
+        </w:rPr>
+        <w:t>Upfal</w:t>
+      </w:r>
+      <w:proofErr w:type="spellEnd"/>
+      <w:r>
+        <w:rPr>
+          <w:rFonts w:ascii="Times New Roman" w:eastAsia="Times New Roman" w:hAnsi="Times New Roman" w:cs="Times New Roman"/>
+        </w:rPr>
+        <w:t>.</w:t>
+      </w:r>
+      <w:proofErr w:type="gramEnd"/>
+      <w:r>
+        <w:rPr>
+          <w:rFonts w:ascii="Times New Roman" w:eastAsia="Times New Roman" w:hAnsi="Times New Roman" w:cs="Times New Roman"/>
+        </w:rPr>
+        <w:t xml:space="preserve"> Space-round Tradeoffs for </w:t>
+      </w:r>
+      <w:proofErr w:type="spellStart"/>
+      <w:r>
+        <w:rPr>
+          <w:rFonts w:ascii="Times New Roman" w:eastAsia="Times New Roman" w:hAnsi="Times New Roman" w:cs="Times New Roman"/>
+        </w:rPr>
+        <w:t>MapReduce</w:t>
+      </w:r>
+      <w:proofErr w:type="spellEnd"/>
+      <w:r>
+        <w:rPr>
+          <w:rFonts w:ascii="Times New Roman" w:eastAsia="Times New Roman" w:hAnsi="Times New Roman" w:cs="Times New Roman"/>
+        </w:rPr>
+        <w:t xml:space="preserve"> Computations. </w:t>
+      </w:r>
+      <w:r>
+        <w:rPr>
+          <w:rFonts w:ascii="Times New Roman" w:eastAsia="Times New Roman" w:hAnsi="Times New Roman" w:cs="Times New Roman"/>
+          <w:i/>
+        </w:rPr>
+        <w:t>Proceedings of the 26</w:t>
+      </w:r>
+      <w:r>
+        <w:rPr>
+          <w:rFonts w:ascii="Times New Roman" w:eastAsia="Times New Roman" w:hAnsi="Times New Roman" w:cs="Times New Roman"/>
+          <w:i/>
+          <w:vertAlign w:val="superscript"/>
+        </w:rPr>
         <w:t>th</w:t>
       </w:r>
       <w:r>
@@ -1606,6 +2551,7 @@
           <w:rFonts w:ascii="Times New Roman" w:hAnsi="Times New Roman"/>
         </w:rPr>
       </w:pPr>
+      <w:proofErr w:type="gramStart"/>
       <w:r>
         <w:rPr>
           <w:rFonts w:ascii="Times New Roman" w:eastAsia="Times New Roman" w:hAnsi="Times New Roman" w:cs="Times New Roman"/>
@@ -1617,20 +2563,92 @@
           <w:rFonts w:ascii="Times New Roman" w:eastAsia="Times New Roman" w:hAnsi="Times New Roman" w:cs="Times New Roman"/>
         </w:rPr>
         <w:tab/>
-        <w:t xml:space="preserve">M. Akdere, U. Çetintemel, </w:t>
-      </w:r>
-      <w:r>
-        <w:rPr>
-          <w:rFonts w:ascii="Times New Roman" w:eastAsia="Times New Roman" w:hAnsi="Times New Roman" w:cs="Times New Roman"/>
-          <w:b/>
-        </w:rPr>
-        <w:t>M. Riondato</w:t>
-      </w:r>
-      <w:r>
-        <w:rPr>
-          <w:rFonts w:ascii="Times New Roman" w:eastAsia="Times New Roman" w:hAnsi="Times New Roman" w:cs="Times New Roman"/>
-        </w:rPr>
-        <w:t xml:space="preserve">, E. Upfal, and S. B. Zdonik. Learning-based Query Performance Modeling and Prediction. </w:t>
+        <w:t xml:space="preserve">M. </w:t>
+      </w:r>
+      <w:proofErr w:type="spellStart"/>
+      <w:r>
+        <w:rPr>
+          <w:rFonts w:ascii="Times New Roman" w:eastAsia="Times New Roman" w:hAnsi="Times New Roman" w:cs="Times New Roman"/>
+        </w:rPr>
+        <w:t>Akdere</w:t>
+      </w:r>
+      <w:proofErr w:type="spellEnd"/>
+      <w:r>
+        <w:rPr>
+          <w:rFonts w:ascii="Times New Roman" w:eastAsia="Times New Roman" w:hAnsi="Times New Roman" w:cs="Times New Roman"/>
+        </w:rPr>
+        <w:t xml:space="preserve">, U. </w:t>
+      </w:r>
+      <w:proofErr w:type="spellStart"/>
+      <w:r>
+        <w:rPr>
+          <w:rFonts w:ascii="Times New Roman" w:eastAsia="Times New Roman" w:hAnsi="Times New Roman" w:cs="Times New Roman"/>
+        </w:rPr>
+        <w:t>Çetintemel</w:t>
+      </w:r>
+      <w:proofErr w:type="spellEnd"/>
+      <w:r>
+        <w:rPr>
+          <w:rFonts w:ascii="Times New Roman" w:eastAsia="Times New Roman" w:hAnsi="Times New Roman" w:cs="Times New Roman"/>
+        </w:rPr>
+        <w:t xml:space="preserve">, </w:t>
+      </w:r>
+      <w:r>
+        <w:rPr>
+          <w:rFonts w:ascii="Times New Roman" w:eastAsia="Times New Roman" w:hAnsi="Times New Roman" w:cs="Times New Roman"/>
+          <w:b/>
+        </w:rPr>
+        <w:t xml:space="preserve">M. </w:t>
+      </w:r>
+      <w:proofErr w:type="spellStart"/>
+      <w:r>
+        <w:rPr>
+          <w:rFonts w:ascii="Times New Roman" w:eastAsia="Times New Roman" w:hAnsi="Times New Roman" w:cs="Times New Roman"/>
+          <w:b/>
+        </w:rPr>
+        <w:t>Riondato</w:t>
+      </w:r>
+      <w:proofErr w:type="spellEnd"/>
+      <w:r>
+        <w:rPr>
+          <w:rFonts w:ascii="Times New Roman" w:eastAsia="Times New Roman" w:hAnsi="Times New Roman" w:cs="Times New Roman"/>
+        </w:rPr>
+        <w:t xml:space="preserve">, E. </w:t>
+      </w:r>
+      <w:proofErr w:type="spellStart"/>
+      <w:r>
+        <w:rPr>
+          <w:rFonts w:ascii="Times New Roman" w:eastAsia="Times New Roman" w:hAnsi="Times New Roman" w:cs="Times New Roman"/>
+        </w:rPr>
+        <w:t>Upfal</w:t>
+      </w:r>
+      <w:proofErr w:type="spellEnd"/>
+      <w:r>
+        <w:rPr>
+          <w:rFonts w:ascii="Times New Roman" w:eastAsia="Times New Roman" w:hAnsi="Times New Roman" w:cs="Times New Roman"/>
+        </w:rPr>
+        <w:t xml:space="preserve">, and S. B. </w:t>
+      </w:r>
+      <w:proofErr w:type="spellStart"/>
+      <w:r>
+        <w:rPr>
+          <w:rFonts w:ascii="Times New Roman" w:eastAsia="Times New Roman" w:hAnsi="Times New Roman" w:cs="Times New Roman"/>
+        </w:rPr>
+        <w:t>Zdonik</w:t>
+      </w:r>
+      <w:proofErr w:type="spellEnd"/>
+      <w:r>
+        <w:rPr>
+          <w:rFonts w:ascii="Times New Roman" w:eastAsia="Times New Roman" w:hAnsi="Times New Roman" w:cs="Times New Roman"/>
+        </w:rPr>
+        <w:t>.</w:t>
+      </w:r>
+      <w:proofErr w:type="gramEnd"/>
+      <w:r>
+        <w:rPr>
+          <w:rFonts w:ascii="Times New Roman" w:eastAsia="Times New Roman" w:hAnsi="Times New Roman" w:cs="Times New Roman"/>
+        </w:rPr>
+        <w:t xml:space="preserve"> Learning-based Query Performance Modeling and Prediction. </w:t>
       </w:r>
       <w:r>
         <w:rPr>
@@ -1670,6 +2688,7 @@
           <w:rFonts w:ascii="Times New Roman" w:hAnsi="Times New Roman"/>
         </w:rPr>
       </w:pPr>
+      <w:proofErr w:type="gramStart"/>
       <w:r>
         <w:rPr>
           <w:rFonts w:ascii="Times New Roman" w:eastAsia="Times New Roman" w:hAnsi="Times New Roman" w:cs="Times New Roman"/>
@@ -1687,13 +2706,99 @@
           <w:rFonts w:ascii="Times New Roman" w:eastAsia="Times New Roman" w:hAnsi="Times New Roman" w:cs="Times New Roman"/>
           <w:b/>
         </w:rPr>
-        <w:t>M. Riondato</w:t>
-      </w:r>
-      <w:r>
-        <w:rPr>
-          <w:rFonts w:ascii="Times New Roman" w:eastAsia="Times New Roman" w:hAnsi="Times New Roman" w:cs="Times New Roman"/>
-        </w:rPr>
-        <w:t xml:space="preserve">, M. Akdere, U. Çetintemel, S. B. Zdonik, and E. Upfal. The VC-dimension of SQL Queries and Selectivity Estimation through Sampling. </w:t>
+        <w:t xml:space="preserve">M. </w:t>
+      </w:r>
+      <w:proofErr w:type="spellStart"/>
+      <w:r>
+        <w:rPr>
+          <w:rFonts w:ascii="Times New Roman" w:eastAsia="Times New Roman" w:hAnsi="Times New Roman" w:cs="Times New Roman"/>
+          <w:b/>
+        </w:rPr>
+        <w:t>Riondato</w:t>
+      </w:r>
+      <w:proofErr w:type="spellEnd"/>
+      <w:r>
+        <w:rPr>
+          <w:rFonts w:ascii="Times New Roman" w:eastAsia="Times New Roman" w:hAnsi="Times New Roman" w:cs="Times New Roman"/>
+        </w:rPr>
+        <w:t xml:space="preserve">, M. </w:t>
+      </w:r>
+      <w:proofErr w:type="spellStart"/>
+      <w:r>
+        <w:rPr>
+          <w:rFonts w:ascii="Times New Roman" w:eastAsia="Times New Roman" w:hAnsi="Times New Roman" w:cs="Times New Roman"/>
+        </w:rPr>
+        <w:t>Akdere</w:t>
+      </w:r>
+      <w:proofErr w:type="spellEnd"/>
+      <w:r>
+        <w:rPr>
+          <w:rFonts w:ascii="Times New Roman" w:eastAsia="Times New Roman" w:hAnsi="Times New Roman" w:cs="Times New Roman"/>
+        </w:rPr>
+        <w:t xml:space="preserve">, U. </w:t>
+      </w:r>
+      <w:proofErr w:type="spellStart"/>
+      <w:r>
+        <w:rPr>
+          <w:rFonts w:ascii="Times New Roman" w:eastAsia="Times New Roman" w:hAnsi="Times New Roman" w:cs="Times New Roman"/>
+        </w:rPr>
+        <w:t>Çetintemel</w:t>
+      </w:r>
+      <w:proofErr w:type="spellEnd"/>
+      <w:r>
+        <w:rPr>
+          <w:rFonts w:ascii="Times New Roman" w:eastAsia="Times New Roman" w:hAnsi="Times New Roman" w:cs="Times New Roman"/>
+        </w:rPr>
+        <w:t xml:space="preserve">, S. B. </w:t>
+      </w:r>
+      <w:proofErr w:type="spellStart"/>
+      <w:r>
+        <w:rPr>
+          <w:rFonts w:ascii="Times New Roman" w:eastAsia="Times New Roman" w:hAnsi="Times New Roman" w:cs="Times New Roman"/>
+        </w:rPr>
+        <w:t>Zdonik</w:t>
+      </w:r>
+      <w:proofErr w:type="spellEnd"/>
+      <w:r>
+        <w:rPr>
+          <w:rFonts w:ascii="Times New Roman" w:eastAsia="Times New Roman" w:hAnsi="Times New Roman" w:cs="Times New Roman"/>
+        </w:rPr>
+        <w:t xml:space="preserve">, and E. </w:t>
+      </w:r>
+      <w:proofErr w:type="spellStart"/>
+      <w:r>
+        <w:rPr>
+          <w:rFonts w:ascii="Times New Roman" w:eastAsia="Times New Roman" w:hAnsi="Times New Roman" w:cs="Times New Roman"/>
+        </w:rPr>
+        <w:t>Upfal</w:t>
+      </w:r>
+      <w:proofErr w:type="spellEnd"/>
+      <w:r>
+        <w:rPr>
+          <w:rFonts w:ascii="Times New Roman" w:eastAsia="Times New Roman" w:hAnsi="Times New Roman" w:cs="Times New Roman"/>
+        </w:rPr>
+        <w:t>.</w:t>
+      </w:r>
+      <w:proofErr w:type="gramEnd"/>
+      <w:r>
+        <w:rPr>
+          <w:rFonts w:ascii="Times New Roman" w:eastAsia="Times New Roman" w:hAnsi="Times New Roman" w:cs="Times New Roman"/>
+        </w:rPr>
+        <w:t xml:space="preserve"> </w:t>
+      </w:r>
+      <w:proofErr w:type="gramStart"/>
+      <w:r>
+        <w:rPr>
+          <w:rFonts w:ascii="Times New Roman" w:eastAsia="Times New Roman" w:hAnsi="Times New Roman" w:cs="Times New Roman"/>
+        </w:rPr>
+        <w:t>The VC-dimension of SQL Queries and Selectivity Estimation through Sampling.</w:t>
+      </w:r>
+      <w:proofErr w:type="gramEnd"/>
+      <w:r>
+        <w:rPr>
+          <w:rFonts w:ascii="Times New Roman" w:eastAsia="Times New Roman" w:hAnsi="Times New Roman" w:cs="Times New Roman"/>
+        </w:rPr>
+        <w:t xml:space="preserve"> </w:t>
       </w:r>
       <w:r>
         <w:rPr>
@@ -1717,6 +2822,7 @@
           <w:rFonts w:ascii="Times New Roman" w:hAnsi="Times New Roman"/>
         </w:rPr>
       </w:pPr>
+      <w:proofErr w:type="gramStart"/>
       <w:r>
         <w:rPr>
           <w:rFonts w:ascii="Times New Roman" w:eastAsia="Times New Roman" w:hAnsi="Times New Roman" w:cs="Times New Roman"/>
@@ -1728,20 +2834,92 @@
           <w:rFonts w:ascii="Times New Roman" w:eastAsia="Times New Roman" w:hAnsi="Times New Roman" w:cs="Times New Roman"/>
         </w:rPr>
         <w:tab/>
-        <w:t xml:space="preserve">M. Akdere, U. Çetintemel, </w:t>
-      </w:r>
-      <w:r>
-        <w:rPr>
-          <w:rFonts w:ascii="Times New Roman" w:eastAsia="Times New Roman" w:hAnsi="Times New Roman" w:cs="Times New Roman"/>
-          <w:b/>
-        </w:rPr>
-        <w:t>M. Riondato</w:t>
-      </w:r>
-      <w:r>
-        <w:rPr>
-          <w:rFonts w:ascii="Times New Roman" w:eastAsia="Times New Roman" w:hAnsi="Times New Roman" w:cs="Times New Roman"/>
-        </w:rPr>
-        <w:t xml:space="preserve">, E. Upfal, and S. B. Zdonik. The Case for Predictive Database Systems: Opportunities and Challenges. </w:t>
+        <w:t xml:space="preserve">M. </w:t>
+      </w:r>
+      <w:proofErr w:type="spellStart"/>
+      <w:r>
+        <w:rPr>
+          <w:rFonts w:ascii="Times New Roman" w:eastAsia="Times New Roman" w:hAnsi="Times New Roman" w:cs="Times New Roman"/>
+        </w:rPr>
+        <w:t>Akdere</w:t>
+      </w:r>
+      <w:proofErr w:type="spellEnd"/>
+      <w:r>
+        <w:rPr>
+          <w:rFonts w:ascii="Times New Roman" w:eastAsia="Times New Roman" w:hAnsi="Times New Roman" w:cs="Times New Roman"/>
+        </w:rPr>
+        <w:t xml:space="preserve">, U. </w:t>
+      </w:r>
+      <w:proofErr w:type="spellStart"/>
+      <w:r>
+        <w:rPr>
+          <w:rFonts w:ascii="Times New Roman" w:eastAsia="Times New Roman" w:hAnsi="Times New Roman" w:cs="Times New Roman"/>
+        </w:rPr>
+        <w:t>Çetintemel</w:t>
+      </w:r>
+      <w:proofErr w:type="spellEnd"/>
+      <w:r>
+        <w:rPr>
+          <w:rFonts w:ascii="Times New Roman" w:eastAsia="Times New Roman" w:hAnsi="Times New Roman" w:cs="Times New Roman"/>
+        </w:rPr>
+        <w:t xml:space="preserve">, </w:t>
+      </w:r>
+      <w:r>
+        <w:rPr>
+          <w:rFonts w:ascii="Times New Roman" w:eastAsia="Times New Roman" w:hAnsi="Times New Roman" w:cs="Times New Roman"/>
+          <w:b/>
+        </w:rPr>
+        <w:t xml:space="preserve">M. </w:t>
+      </w:r>
+      <w:proofErr w:type="spellStart"/>
+      <w:r>
+        <w:rPr>
+          <w:rFonts w:ascii="Times New Roman" w:eastAsia="Times New Roman" w:hAnsi="Times New Roman" w:cs="Times New Roman"/>
+          <w:b/>
+        </w:rPr>
+        <w:t>Riondato</w:t>
+      </w:r>
+      <w:proofErr w:type="spellEnd"/>
+      <w:r>
+        <w:rPr>
+          <w:rFonts w:ascii="Times New Roman" w:eastAsia="Times New Roman" w:hAnsi="Times New Roman" w:cs="Times New Roman"/>
+        </w:rPr>
+        <w:t xml:space="preserve">, E. </w:t>
+      </w:r>
+      <w:proofErr w:type="spellStart"/>
+      <w:r>
+        <w:rPr>
+          <w:rFonts w:ascii="Times New Roman" w:eastAsia="Times New Roman" w:hAnsi="Times New Roman" w:cs="Times New Roman"/>
+        </w:rPr>
+        <w:t>Upfal</w:t>
+      </w:r>
+      <w:proofErr w:type="spellEnd"/>
+      <w:r>
+        <w:rPr>
+          <w:rFonts w:ascii="Times New Roman" w:eastAsia="Times New Roman" w:hAnsi="Times New Roman" w:cs="Times New Roman"/>
+        </w:rPr>
+        <w:t xml:space="preserve">, and S. B. </w:t>
+      </w:r>
+      <w:proofErr w:type="spellStart"/>
+      <w:r>
+        <w:rPr>
+          <w:rFonts w:ascii="Times New Roman" w:eastAsia="Times New Roman" w:hAnsi="Times New Roman" w:cs="Times New Roman"/>
+        </w:rPr>
+        <w:t>Zdonik</w:t>
+      </w:r>
+      <w:proofErr w:type="spellEnd"/>
+      <w:r>
+        <w:rPr>
+          <w:rFonts w:ascii="Times New Roman" w:eastAsia="Times New Roman" w:hAnsi="Times New Roman" w:cs="Times New Roman"/>
+        </w:rPr>
+        <w:t>.</w:t>
+      </w:r>
+      <w:proofErr w:type="gramEnd"/>
+      <w:r>
+        <w:rPr>
+          <w:rFonts w:ascii="Times New Roman" w:eastAsia="Times New Roman" w:hAnsi="Times New Roman" w:cs="Times New Roman"/>
+        </w:rPr>
+        <w:t xml:space="preserve"> The Case for Predictive Database Systems: Opportunities and Challenges. </w:t>
       </w:r>
       <w:r>
         <w:rPr>
@@ -1816,48 +2994,103 @@
         <w:rPr>
           <w:rFonts w:ascii="Times New Roman" w:eastAsia="Times New Roman" w:hAnsi="Times New Roman" w:cs="Times New Roman"/>
         </w:rPr>
-        <w:t xml:space="preserve">L. De Stefani, A. Epasto, </w:t>
-      </w:r>
-      <w:r>
-        <w:rPr>
-          <w:rFonts w:ascii="Times New Roman" w:eastAsia="Times New Roman" w:hAnsi="Times New Roman" w:cs="Times New Roman"/>
-          <w:b/>
-        </w:rPr>
-        <w:t>M. Riondato</w:t>
-      </w:r>
-      <w:r>
-        <w:rPr>
-          <w:rFonts w:ascii="Times New Roman" w:eastAsia="Times New Roman" w:hAnsi="Times New Roman" w:cs="Times New Roman"/>
-        </w:rPr>
-        <w:t xml:space="preserve">, and E. Upfal. TRIÉST: Counting Local and Global Triangles in Fully-dynamic Streams with Fixed Memory Size. </w:t>
-      </w:r>
-      <w:r>
-        <w:rPr>
-          <w:rFonts w:ascii="Times New Roman" w:eastAsia="Times New Roman" w:hAnsi="Times New Roman" w:cs="Times New Roman"/>
-          <w:i/>
-        </w:rPr>
-        <w:t>25</w:t>
-      </w:r>
-      <w:r>
-        <w:rPr>
-          <w:rFonts w:ascii="Times New Roman" w:eastAsia="Times New Roman" w:hAnsi="Times New Roman" w:cs="Times New Roman"/>
-          <w:i/>
-          <w:vertAlign w:val="superscript"/>
-        </w:rPr>
-        <w:t>th</w:t>
-      </w:r>
-      <w:r>
-        <w:rPr>
-          <w:rFonts w:ascii="Times New Roman" w:eastAsia="Times New Roman" w:hAnsi="Times New Roman" w:cs="Times New Roman"/>
-          <w:i/>
-        </w:rPr>
-        <w:t xml:space="preserve"> International World Wide Web Conference </w:t>
-      </w:r>
-      <w:r>
-        <w:rPr>
-          <w:rFonts w:ascii="Times New Roman" w:eastAsia="Times New Roman" w:hAnsi="Times New Roman" w:cs="Times New Roman"/>
-        </w:rPr>
-        <w:t>(WWW), 2016</w:t>
+        <w:t xml:space="preserve">L. De Stefani, A. </w:t>
+      </w:r>
+      <w:proofErr w:type="spellStart"/>
+      <w:r>
+        <w:rPr>
+          <w:rFonts w:ascii="Times New Roman" w:eastAsia="Times New Roman" w:hAnsi="Times New Roman" w:cs="Times New Roman"/>
+        </w:rPr>
+        <w:t>Epasto</w:t>
+      </w:r>
+      <w:proofErr w:type="spellEnd"/>
+      <w:r>
+        <w:rPr>
+          <w:rFonts w:ascii="Times New Roman" w:eastAsia="Times New Roman" w:hAnsi="Times New Roman" w:cs="Times New Roman"/>
+        </w:rPr>
+        <w:t xml:space="preserve">, </w:t>
+      </w:r>
+      <w:r>
+        <w:rPr>
+          <w:rFonts w:ascii="Times New Roman" w:eastAsia="Times New Roman" w:hAnsi="Times New Roman" w:cs="Times New Roman"/>
+          <w:b/>
+        </w:rPr>
+        <w:t xml:space="preserve">M. </w:t>
+      </w:r>
+      <w:proofErr w:type="spellStart"/>
+      <w:r>
+        <w:rPr>
+          <w:rFonts w:ascii="Times New Roman" w:eastAsia="Times New Roman" w:hAnsi="Times New Roman" w:cs="Times New Roman"/>
+          <w:b/>
+        </w:rPr>
+        <w:t>Riondato</w:t>
+      </w:r>
+      <w:proofErr w:type="spellEnd"/>
+      <w:r>
+        <w:rPr>
+          <w:rFonts w:ascii="Times New Roman" w:eastAsia="Times New Roman" w:hAnsi="Times New Roman" w:cs="Times New Roman"/>
+        </w:rPr>
+        <w:t xml:space="preserve">, and E. </w:t>
+      </w:r>
+      <w:proofErr w:type="spellStart"/>
+      <w:r>
+        <w:rPr>
+          <w:rFonts w:ascii="Times New Roman" w:eastAsia="Times New Roman" w:hAnsi="Times New Roman" w:cs="Times New Roman"/>
+        </w:rPr>
+        <w:t>Upfal</w:t>
+      </w:r>
+      <w:proofErr w:type="spellEnd"/>
+      <w:r>
+        <w:rPr>
+          <w:rFonts w:ascii="Times New Roman" w:eastAsia="Times New Roman" w:hAnsi="Times New Roman" w:cs="Times New Roman"/>
+        </w:rPr>
+        <w:t>. TRIÉST: Counting Local and Global Triangles in Fully-dynamic Streams with Fixed Memory Size.</w:t>
+      </w:r>
+    </w:p>
+    <w:p>
+      <w:pPr>
+        <w:pStyle w:val="normal0"/>
+        <w:spacing w:after="120"/>
+        <w:ind w:left="1440"/>
+        <w:rPr>
+          <w:rFonts w:ascii="Times New Roman" w:eastAsia="Times New Roman" w:hAnsi="Times New Roman" w:cs="Times New Roman"/>
+        </w:rPr>
+      </w:pPr>
+      <w:r>
+        <w:rPr>
+          <w:rFonts w:ascii="Times New Roman" w:eastAsia="Times New Roman" w:hAnsi="Times New Roman" w:cs="Times New Roman"/>
+          <w:b/>
+        </w:rPr>
+        <w:t xml:space="preserve">M. </w:t>
+      </w:r>
+      <w:proofErr w:type="spellStart"/>
+      <w:r>
+        <w:rPr>
+          <w:rFonts w:ascii="Times New Roman" w:eastAsia="Times New Roman" w:hAnsi="Times New Roman" w:cs="Times New Roman"/>
+          <w:b/>
+        </w:rPr>
+        <w:t>Riondato</w:t>
+      </w:r>
+      <w:proofErr w:type="spellEnd"/>
+      <w:r>
+        <w:rPr>
+          <w:rFonts w:ascii="Times New Roman" w:eastAsia="Times New Roman" w:hAnsi="Times New Roman" w:cs="Times New Roman"/>
+        </w:rPr>
+        <w:t xml:space="preserve"> and E. </w:t>
+      </w:r>
+      <w:proofErr w:type="spellStart"/>
+      <w:r>
+        <w:rPr>
+          <w:rFonts w:ascii="Times New Roman" w:eastAsia="Times New Roman" w:hAnsi="Times New Roman" w:cs="Times New Roman"/>
+        </w:rPr>
+        <w:t>Upfal</w:t>
+      </w:r>
+      <w:proofErr w:type="spellEnd"/>
+      <w:r>
+        <w:rPr>
+          <w:rFonts w:ascii="Times New Roman" w:eastAsia="Times New Roman" w:hAnsi="Times New Roman" w:cs="Times New Roman"/>
+        </w:rPr>
+        <w:t>. ABRA: Approximating Betweenness Centrality in Static and Dynamic Graphs with Rademacher Averages.</w:t>
       </w:r>
     </w:p>
     <w:p>
@@ -1900,6 +3133,7 @@
           <w:rFonts w:ascii="Times New Roman" w:eastAsia="Times New Roman" w:hAnsi="Times New Roman" w:cs="Times New Roman"/>
         </w:rPr>
       </w:pPr>
+      <w:proofErr w:type="gramStart"/>
       <w:r>
         <w:rPr>
           <w:rFonts w:ascii="Times New Roman" w:eastAsia="Times New Roman" w:hAnsi="Times New Roman" w:cs="Times New Roman"/>
@@ -1911,15 +3145,60 @@
           <w:rFonts w:ascii="Times New Roman" w:eastAsia="Times New Roman" w:hAnsi="Times New Roman" w:cs="Times New Roman"/>
         </w:rPr>
         <w:tab/>
-        <w:t xml:space="preserve">* F. Bonchi, G. De Francisci Morales, </w:t>
-      </w:r>
-      <w:r>
-        <w:rPr>
-          <w:rFonts w:ascii="Times New Roman" w:eastAsia="Times New Roman" w:hAnsi="Times New Roman" w:cs="Times New Roman"/>
-          <w:b/>
-        </w:rPr>
-        <w:t>M. Riondato.</w:t>
-      </w:r>
+        <w:t xml:space="preserve">* F. </w:t>
+      </w:r>
+      <w:proofErr w:type="spellStart"/>
+      <w:r>
+        <w:rPr>
+          <w:rFonts w:ascii="Times New Roman" w:eastAsia="Times New Roman" w:hAnsi="Times New Roman" w:cs="Times New Roman"/>
+        </w:rPr>
+        <w:t>Bonchi</w:t>
+      </w:r>
+      <w:proofErr w:type="spellEnd"/>
+      <w:r>
+        <w:rPr>
+          <w:rFonts w:ascii="Times New Roman" w:eastAsia="Times New Roman" w:hAnsi="Times New Roman" w:cs="Times New Roman"/>
+        </w:rPr>
+        <w:t xml:space="preserve">, G. De </w:t>
+      </w:r>
+      <w:proofErr w:type="spellStart"/>
+      <w:r>
+        <w:rPr>
+          <w:rFonts w:ascii="Times New Roman" w:eastAsia="Times New Roman" w:hAnsi="Times New Roman" w:cs="Times New Roman"/>
+        </w:rPr>
+        <w:t>Francisci</w:t>
+      </w:r>
+      <w:proofErr w:type="spellEnd"/>
+      <w:r>
+        <w:rPr>
+          <w:rFonts w:ascii="Times New Roman" w:eastAsia="Times New Roman" w:hAnsi="Times New Roman" w:cs="Times New Roman"/>
+        </w:rPr>
+        <w:t xml:space="preserve"> Morales, </w:t>
+      </w:r>
+      <w:r>
+        <w:rPr>
+          <w:rFonts w:ascii="Times New Roman" w:eastAsia="Times New Roman" w:hAnsi="Times New Roman" w:cs="Times New Roman"/>
+          <w:b/>
+        </w:rPr>
+        <w:t xml:space="preserve">M. </w:t>
+      </w:r>
+      <w:proofErr w:type="spellStart"/>
+      <w:r>
+        <w:rPr>
+          <w:rFonts w:ascii="Times New Roman" w:eastAsia="Times New Roman" w:hAnsi="Times New Roman" w:cs="Times New Roman"/>
+          <w:b/>
+        </w:rPr>
+        <w:t>Riondato</w:t>
+      </w:r>
+      <w:proofErr w:type="spellEnd"/>
+      <w:r>
+        <w:rPr>
+          <w:rFonts w:ascii="Times New Roman" w:eastAsia="Times New Roman" w:hAnsi="Times New Roman" w:cs="Times New Roman"/>
+          <w:b/>
+        </w:rPr>
+        <w:t>.</w:t>
+      </w:r>
+      <w:proofErr w:type="gramEnd"/>
       <w:r>
         <w:rPr>
           <w:rFonts w:ascii="Times New Roman" w:eastAsia="Times New Roman" w:hAnsi="Times New Roman" w:cs="Times New Roman"/>
@@ -1933,7 +3212,7 @@
         <w:spacing w:after="120"/>
         <w:ind w:left="1440" w:hanging="1440"/>
         <w:rPr>
-          <w:rFonts w:ascii="Times New Roman" w:hAnsi="Times New Roman"/>
+          <w:rFonts w:ascii="Times New Roman" w:eastAsia="Times New Roman" w:hAnsi="Times New Roman" w:cs="Times New Roman"/>
         </w:rPr>
       </w:pPr>
       <w:r>
@@ -1953,13 +3232,36 @@
           <w:rFonts w:ascii="Times New Roman" w:eastAsia="Times New Roman" w:hAnsi="Times New Roman" w:cs="Times New Roman"/>
           <w:b/>
         </w:rPr>
-        <w:t>M. Riondato</w:t>
-      </w:r>
-      <w:r>
-        <w:rPr>
-          <w:rFonts w:ascii="Times New Roman" w:eastAsia="Times New Roman" w:hAnsi="Times New Roman" w:cs="Times New Roman"/>
-        </w:rPr>
-        <w:t xml:space="preserve"> and E. Upfal. VC-Dimension and Rademacher Averages: From Statistical Learning Theory to Sampling Algorithms. </w:t>
+        <w:t xml:space="preserve">M. </w:t>
+      </w:r>
+      <w:proofErr w:type="spellStart"/>
+      <w:r>
+        <w:rPr>
+          <w:rFonts w:ascii="Times New Roman" w:eastAsia="Times New Roman" w:hAnsi="Times New Roman" w:cs="Times New Roman"/>
+          <w:b/>
+        </w:rPr>
+        <w:t>Riondato</w:t>
+      </w:r>
+      <w:proofErr w:type="spellEnd"/>
+      <w:r>
+        <w:rPr>
+          <w:rFonts w:ascii="Times New Roman" w:eastAsia="Times New Roman" w:hAnsi="Times New Roman" w:cs="Times New Roman"/>
+        </w:rPr>
+        <w:t xml:space="preserve"> and E. </w:t>
+      </w:r>
+      <w:proofErr w:type="spellStart"/>
+      <w:r>
+        <w:rPr>
+          <w:rFonts w:ascii="Times New Roman" w:eastAsia="Times New Roman" w:hAnsi="Times New Roman" w:cs="Times New Roman"/>
+        </w:rPr>
+        <w:t>Upfal</w:t>
+      </w:r>
+      <w:proofErr w:type="spellEnd"/>
+      <w:r>
+        <w:rPr>
+          <w:rFonts w:ascii="Times New Roman" w:eastAsia="Times New Roman" w:hAnsi="Times New Roman" w:cs="Times New Roman"/>
+        </w:rPr>
+        <w:t xml:space="preserve">. VC-Dimension and Rademacher Averages: From Statistical Learning Theory to Sampling Algorithms. </w:t>
       </w:r>
       <w:r>
         <w:rPr>
@@ -2344,6 +3646,7 @@
         </w:rPr>
         <w:t>s</w:t>
       </w:r>
+      <w:proofErr w:type="gramStart"/>
       <w:r>
         <w:rPr>
           <w:rFonts w:ascii="Times New Roman" w:eastAsia="Times New Roman" w:hAnsi="Times New Roman" w:cs="Times New Roman"/>
@@ -2354,7 +3657,14 @@
         <w:rPr>
           <w:rFonts w:ascii="Times New Roman" w:eastAsia="Times New Roman" w:hAnsi="Times New Roman" w:cs="Times New Roman"/>
         </w:rPr>
-        <w:t>, Stevens Institute of Technology, Hoboken (NJ, USA), December 12</w:t>
+        <w:t>,</w:t>
+      </w:r>
+      <w:proofErr w:type="gramEnd"/>
+      <w:r>
+        <w:rPr>
+          <w:rFonts w:ascii="Times New Roman" w:eastAsia="Times New Roman" w:hAnsi="Times New Roman" w:cs="Times New Roman"/>
+        </w:rPr>
+        <w:t xml:space="preserve"> Stevens Institute of Technology, Hoboken (NJ, USA), December 12</w:t>
       </w:r>
     </w:p>
     <w:p>
@@ -2382,7 +3692,21 @@
         <w:rPr>
           <w:rFonts w:ascii="Times New Roman" w:eastAsia="Times New Roman" w:hAnsi="Times New Roman" w:cs="Times New Roman"/>
         </w:rPr>
-        <w:t>Travel Pictures from Another World: Statistical Learning Theory Meets Data Mining, Monash University, Melbourne (Australia), October 28</w:t>
+        <w:t xml:space="preserve">Travel Pictures from Another World: Statistical Learning Theory Meets Data Mining, </w:t>
+      </w:r>
+      <w:proofErr w:type="spellStart"/>
+      <w:r>
+        <w:rPr>
+          <w:rFonts w:ascii="Times New Roman" w:eastAsia="Times New Roman" w:hAnsi="Times New Roman" w:cs="Times New Roman"/>
+        </w:rPr>
+        <w:t>Monash</w:t>
+      </w:r>
+      <w:proofErr w:type="spellEnd"/>
+      <w:r>
+        <w:rPr>
+          <w:rFonts w:ascii="Times New Roman" w:eastAsia="Times New Roman" w:hAnsi="Times New Roman" w:cs="Times New Roman"/>
+        </w:rPr>
+        <w:t xml:space="preserve"> University, Melbourne (Australia), October 28</w:t>
       </w:r>
     </w:p>
     <w:p>
@@ -2410,7 +3734,21 @@
         <w:rPr>
           <w:rFonts w:ascii="Times New Roman" w:eastAsia="Times New Roman" w:hAnsi="Times New Roman" w:cs="Times New Roman"/>
         </w:rPr>
-        <w:t>Modern Sampling for Modern Data: The Case of Frequent Itemsets Mining, Two Sigma Investments, New York (NY, USA), March 5</w:t>
+        <w:t xml:space="preserve">Modern Sampling for Modern Data: The Case of Frequent </w:t>
+      </w:r>
+      <w:proofErr w:type="spellStart"/>
+      <w:r>
+        <w:rPr>
+          <w:rFonts w:ascii="Times New Roman" w:eastAsia="Times New Roman" w:hAnsi="Times New Roman" w:cs="Times New Roman"/>
+        </w:rPr>
+        <w:t>Itemsets</w:t>
+      </w:r>
+      <w:proofErr w:type="spellEnd"/>
+      <w:r>
+        <w:rPr>
+          <w:rFonts w:ascii="Times New Roman" w:eastAsia="Times New Roman" w:hAnsi="Times New Roman" w:cs="Times New Roman"/>
+        </w:rPr>
+        <w:t xml:space="preserve"> Mining, Two Sigma Investments, New York (NY, USA), March 5</w:t>
       </w:r>
     </w:p>
     <w:p>
@@ -2492,7 +3830,21 @@
           <w:rFonts w:ascii="Times New Roman" w:eastAsia="Times New Roman" w:hAnsi="Times New Roman" w:cs="Times New Roman"/>
         </w:rPr>
         <w:tab/>
-        <w:t>Efficient Frequent Itemsets Mining through Sampling, Database Research Group Seminar, University of Waterloo, Waterloo (Canada), May 7</w:t>
+        <w:t xml:space="preserve">Efficient Frequent </w:t>
+      </w:r>
+      <w:proofErr w:type="spellStart"/>
+      <w:r>
+        <w:rPr>
+          <w:rFonts w:ascii="Times New Roman" w:eastAsia="Times New Roman" w:hAnsi="Times New Roman" w:cs="Times New Roman"/>
+        </w:rPr>
+        <w:t>Itemsets</w:t>
+      </w:r>
+      <w:proofErr w:type="spellEnd"/>
+      <w:r>
+        <w:rPr>
+          <w:rFonts w:ascii="Times New Roman" w:eastAsia="Times New Roman" w:hAnsi="Times New Roman" w:cs="Times New Roman"/>
+        </w:rPr>
+        <w:t xml:space="preserve"> Mining through Sampling, Database Research Group Seminar, University of Waterloo, Waterloo (Canada), May 7</w:t>
       </w:r>
     </w:p>
     <w:p>
@@ -2515,7 +3867,21 @@
           <w:rFonts w:ascii="Times New Roman" w:eastAsia="Times New Roman" w:hAnsi="Times New Roman" w:cs="Times New Roman"/>
         </w:rPr>
         <w:tab/>
-        <w:t>Efficient Frequent Itemsets Mining through Sampling, Database Group Seminar, MIT CSAIL, Boston (MA, USA), April 10</w:t>
+        <w:t xml:space="preserve">Efficient Frequent </w:t>
+      </w:r>
+      <w:proofErr w:type="spellStart"/>
+      <w:r>
+        <w:rPr>
+          <w:rFonts w:ascii="Times New Roman" w:eastAsia="Times New Roman" w:hAnsi="Times New Roman" w:cs="Times New Roman"/>
+        </w:rPr>
+        <w:t>Itemsets</w:t>
+      </w:r>
+      <w:proofErr w:type="spellEnd"/>
+      <w:r>
+        <w:rPr>
+          <w:rFonts w:ascii="Times New Roman" w:eastAsia="Times New Roman" w:hAnsi="Times New Roman" w:cs="Times New Roman"/>
+        </w:rPr>
+        <w:t xml:space="preserve"> Mining through Sampling, Database Group Seminar, MIT CSAIL, Boston (MA, USA), April 10</w:t>
       </w:r>
     </w:p>
     <w:p>
@@ -2735,7 +4101,21 @@
           <w:rFonts w:ascii="Times New Roman" w:eastAsia="Times New Roman" w:hAnsi="Times New Roman" w:cs="Times New Roman"/>
         </w:rPr>
         <w:tab/>
-        <w:t>Top-k Frequent Itemsets Mining through Sampling</w:t>
+        <w:t xml:space="preserve">Top-k Frequent </w:t>
+      </w:r>
+      <w:proofErr w:type="spellStart"/>
+      <w:r>
+        <w:rPr>
+          <w:rFonts w:ascii="Times New Roman" w:eastAsia="Times New Roman" w:hAnsi="Times New Roman" w:cs="Times New Roman"/>
+        </w:rPr>
+        <w:t>Itemsets</w:t>
+      </w:r>
+      <w:proofErr w:type="spellEnd"/>
+      <w:r>
+        <w:rPr>
+          <w:rFonts w:ascii="Times New Roman" w:eastAsia="Times New Roman" w:hAnsi="Times New Roman" w:cs="Times New Roman"/>
+        </w:rPr>
+        <w:t xml:space="preserve"> Mining through Sampling</w:t>
       </w:r>
       <w:r>
         <w:rPr>
@@ -2770,7 +4150,21 @@
           <w:rFonts w:ascii="Times New Roman" w:eastAsia="Times New Roman" w:hAnsi="Times New Roman" w:cs="Times New Roman"/>
         </w:rPr>
         <w:tab/>
-        <w:t>Mining Top-K Frequent Itemsets Through Progressive Sampling</w:t>
+        <w:t xml:space="preserve">Mining Top-K Frequent </w:t>
+      </w:r>
+      <w:proofErr w:type="spellStart"/>
+      <w:r>
+        <w:rPr>
+          <w:rFonts w:ascii="Times New Roman" w:eastAsia="Times New Roman" w:hAnsi="Times New Roman" w:cs="Times New Roman"/>
+        </w:rPr>
+        <w:t>Itemsets</w:t>
+      </w:r>
+      <w:proofErr w:type="spellEnd"/>
+      <w:r>
+        <w:rPr>
+          <w:rFonts w:ascii="Times New Roman" w:eastAsia="Times New Roman" w:hAnsi="Times New Roman" w:cs="Times New Roman"/>
+        </w:rPr>
+        <w:t xml:space="preserve"> Through Progressive Sampling</w:t>
       </w:r>
       <w:r>
         <w:rPr>
@@ -2884,6 +4278,7 @@
           <w:rFonts w:ascii="Times New Roman" w:hAnsi="Times New Roman"/>
         </w:rPr>
       </w:pPr>
+      <w:proofErr w:type="gramStart"/>
       <w:r>
         <w:rPr>
           <w:rFonts w:ascii="Times New Roman" w:eastAsia="Times New Roman" w:hAnsi="Times New Roman" w:cs="Times New Roman"/>
@@ -2895,7 +4290,14 @@
           <w:rFonts w:ascii="Times New Roman" w:eastAsia="Times New Roman" w:hAnsi="Times New Roman" w:cs="Times New Roman"/>
         </w:rPr>
         <w:tab/>
-        <w:t>Brown University (Providence, RI, USA) – Visiting Student, October–June</w:t>
+        <w:t>Brown University</w:t>
+      </w:r>
+      <w:proofErr w:type="gramEnd"/>
+      <w:r>
+        <w:rPr>
+          <w:rFonts w:ascii="Times New Roman" w:eastAsia="Times New Roman" w:hAnsi="Times New Roman" w:cs="Times New Roman"/>
+        </w:rPr>
+        <w:t xml:space="preserve"> (Providence, RI, USA) – Visiting Student, October–June</w:t>
       </w:r>
     </w:p>
     <w:p>
@@ -3020,7 +4422,28 @@
           <w:rFonts w:ascii="Times New Roman" w:eastAsia="Times New Roman" w:hAnsi="Times New Roman" w:cs="Times New Roman"/>
           <w:b/>
         </w:rPr>
-        <w:t>SERVICE TO COMMUNITY</w:t>
+        <w:t xml:space="preserve">SERVICE TO </w:t>
+      </w:r>
+      <w:r>
+        <w:rPr>
+          <w:rFonts w:ascii="Times New Roman" w:eastAsia="Times New Roman" w:hAnsi="Times New Roman" w:cs="Times New Roman"/>
+          <w:b/>
+        </w:rPr>
+        <w:t xml:space="preserve">THE </w:t>
+      </w:r>
+      <w:r>
+        <w:rPr>
+          <w:rFonts w:ascii="Times New Roman" w:eastAsia="Times New Roman" w:hAnsi="Times New Roman" w:cs="Times New Roman"/>
+          <w:b/>
+        </w:rPr>
+        <w:t xml:space="preserve">SCIENTIFIC </w:t>
+      </w:r>
+      <w:r>
+        <w:rPr>
+          <w:rFonts w:ascii="Times New Roman" w:eastAsia="Times New Roman" w:hAnsi="Times New Roman" w:cs="Times New Roman"/>
+          <w:b/>
+        </w:rPr>
+        <w:t>COMMUNITY</w:t>
       </w:r>
     </w:p>
     <w:p>
@@ -3045,6 +4468,13 @@
         </w:rPr>
         <w:t>Program Committee</w:t>
       </w:r>
+      <w:r>
+        <w:rPr>
+          <w:rFonts w:ascii="Times New Roman" w:eastAsia="Times New Roman" w:hAnsi="Times New Roman" w:cs="Times New Roman"/>
+          <w:b/>
+        </w:rPr>
+        <w:t>s</w:t>
+      </w:r>
     </w:p>
     <w:p>
       <w:pPr>
@@ -3625,6 +5055,7 @@
           <w:rFonts w:ascii="Times New Roman" w:hAnsi="Times New Roman"/>
         </w:rPr>
       </w:pPr>
+      <w:proofErr w:type="gramStart"/>
       <w:r>
         <w:rPr>
           <w:rFonts w:ascii="Times New Roman" w:eastAsia="Times New Roman" w:hAnsi="Times New Roman" w:cs="Times New Roman"/>
@@ -3636,7 +5067,14 @@
           <w:rFonts w:ascii="Times New Roman" w:eastAsia="Times New Roman" w:hAnsi="Times New Roman" w:cs="Times New Roman"/>
         </w:rPr>
         <w:tab/>
-        <w:t>Summer School on Massive Data Mining, IT University, Copenhagen, Denmark</w:t>
+        <w:t>Summer School</w:t>
+      </w:r>
+      <w:proofErr w:type="gramEnd"/>
+      <w:r>
+        <w:rPr>
+          <w:rFonts w:ascii="Times New Roman" w:eastAsia="Times New Roman" w:hAnsi="Times New Roman" w:cs="Times New Roman"/>
+        </w:rPr>
+        <w:t xml:space="preserve"> on Massive Data Mining, IT University, Copenhagen, Denmark</w:t>
       </w:r>
     </w:p>
     <w:p>
@@ -3877,7 +5315,21 @@
         <w:rPr>
           <w:rFonts w:ascii="Times New Roman" w:eastAsia="Times New Roman" w:hAnsi="Times New Roman" w:cs="Times New Roman"/>
         </w:rPr>
-        <w:t>Eli Upfal, Professor</w:t>
+        <w:t xml:space="preserve">Eli </w:t>
+      </w:r>
+      <w:proofErr w:type="spellStart"/>
+      <w:r>
+        <w:rPr>
+          <w:rFonts w:ascii="Times New Roman" w:eastAsia="Times New Roman" w:hAnsi="Times New Roman" w:cs="Times New Roman"/>
+        </w:rPr>
+        <w:t>Upfal</w:t>
+      </w:r>
+      <w:proofErr w:type="spellEnd"/>
+      <w:r>
+        <w:rPr>
+          <w:rFonts w:ascii="Times New Roman" w:eastAsia="Times New Roman" w:hAnsi="Times New Roman" w:cs="Times New Roman"/>
+        </w:rPr>
+        <w:t>, Professor</w:t>
       </w:r>
     </w:p>
     <w:p>
@@ -3953,11 +5405,33 @@
           <w:rFonts w:ascii="Times New Roman" w:hAnsi="Times New Roman"/>
         </w:rPr>
       </w:pPr>
-      <w:r>
-        <w:rPr>
-          <w:rFonts w:ascii="Times New Roman" w:eastAsia="Times New Roman" w:hAnsi="Times New Roman" w:cs="Times New Roman"/>
-        </w:rPr>
-        <w:t>Uğur Çetintemel, Professor and Chair</w:t>
+      <w:proofErr w:type="spellStart"/>
+      <w:r>
+        <w:rPr>
+          <w:rFonts w:ascii="Times New Roman" w:eastAsia="Times New Roman" w:hAnsi="Times New Roman" w:cs="Times New Roman"/>
+        </w:rPr>
+        <w:t>Uğur</w:t>
+      </w:r>
+      <w:proofErr w:type="spellEnd"/>
+      <w:r>
+        <w:rPr>
+          <w:rFonts w:ascii="Times New Roman" w:eastAsia="Times New Roman" w:hAnsi="Times New Roman" w:cs="Times New Roman"/>
+        </w:rPr>
+        <w:t xml:space="preserve"> </w:t>
+      </w:r>
+      <w:proofErr w:type="spellStart"/>
+      <w:r>
+        <w:rPr>
+          <w:rFonts w:ascii="Times New Roman" w:eastAsia="Times New Roman" w:hAnsi="Times New Roman" w:cs="Times New Roman"/>
+        </w:rPr>
+        <w:t>Çetintemel</w:t>
+      </w:r>
+      <w:proofErr w:type="spellEnd"/>
+      <w:r>
+        <w:rPr>
+          <w:rFonts w:ascii="Times New Roman" w:eastAsia="Times New Roman" w:hAnsi="Times New Roman" w:cs="Times New Roman"/>
+        </w:rPr>
+        <w:t>, Professor and Chair</w:t>
       </w:r>
     </w:p>
     <w:p>
@@ -4037,7 +5511,21 @@
         <w:rPr>
           <w:rFonts w:ascii="Times New Roman" w:eastAsia="Times New Roman" w:hAnsi="Times New Roman" w:cs="Times New Roman"/>
         </w:rPr>
-        <w:t>Francesco Bonchi, Ph.D., Research Leader</w:t>
+        <w:t xml:space="preserve">Francesco </w:t>
+      </w:r>
+      <w:proofErr w:type="spellStart"/>
+      <w:r>
+        <w:rPr>
+          <w:rFonts w:ascii="Times New Roman" w:eastAsia="Times New Roman" w:hAnsi="Times New Roman" w:cs="Times New Roman"/>
+        </w:rPr>
+        <w:t>Bonchi</w:t>
+      </w:r>
+      <w:proofErr w:type="spellEnd"/>
+      <w:r>
+        <w:rPr>
+          <w:rFonts w:ascii="Times New Roman" w:eastAsia="Times New Roman" w:hAnsi="Times New Roman" w:cs="Times New Roman"/>
+        </w:rPr>
+        <w:t>, Ph.D., Research Leader</w:t>
       </w:r>
     </w:p>
     <w:p>
@@ -4065,7 +5553,21 @@
         <w:rPr>
           <w:rFonts w:ascii="Times New Roman" w:eastAsia="Times New Roman" w:hAnsi="Times New Roman" w:cs="Times New Roman"/>
         </w:rPr>
-        <w:t>Via Alassio, 11/C, 10126 Turin, Italy</w:t>
+        <w:t xml:space="preserve">Via </w:t>
+      </w:r>
+      <w:proofErr w:type="spellStart"/>
+      <w:r>
+        <w:rPr>
+          <w:rFonts w:ascii="Times New Roman" w:eastAsia="Times New Roman" w:hAnsi="Times New Roman" w:cs="Times New Roman"/>
+        </w:rPr>
+        <w:t>Alassio</w:t>
+      </w:r>
+      <w:proofErr w:type="spellEnd"/>
+      <w:r>
+        <w:rPr>
+          <w:rFonts w:ascii="Times New Roman" w:eastAsia="Times New Roman" w:hAnsi="Times New Roman" w:cs="Times New Roman"/>
+        </w:rPr>
+        <w:t>, 11/C, 10126 Turin, Italy</w:t>
       </w:r>
     </w:p>
     <w:p>
@@ -4126,16 +5628,8 @@
         <w:t>The latest revision of this CV is available from http://matteo.rionda.to/MatteoRiondato-CV.pdf</w:t>
       </w:r>
     </w:p>
-    <w:p>
-      <w:pPr>
-        <w:pStyle w:val="normal0"/>
-        <w:rPr>
-          <w:rFonts w:ascii="Times New Roman" w:hAnsi="Times New Roman"/>
-        </w:rPr>
-      </w:pPr>
-    </w:p>
     <w:sectPr>
-      <w:footerReference w:type="default" r:id="rId4"/>
+      <w:footerReference w:type="default" r:id="rId5"/>
       <w:pgSz w:w="12240" w:h="15840"/>
       <w:pgMar w:top="1440" w:right="1440" w:bottom="1440" w:left="1440" w:gutter="0"/>
       <w:pgNumType w:start="1"/>
@@ -4164,6 +5658,127 @@
 </w:ftr>
 </file>
 
+<file path=word/numbering.xml><?xml version="1.0" encoding="utf-8"?>
+<w:numbering xmlns:mo="http://schemas.microsoft.com/office/mac/office/2008/main" xmlns:ve="http://schemas.openxmlformats.org/markup-compatibility/2006" xmlns:mv="urn:schemas-microsoft-com:mac:vml" xmlns:o="urn:schemas-microsoft-com:office:office" xmlns:r="http://schemas.openxmlformats.org/officeDocument/2006/relationships" xmlns:m="http://schemas.openxmlformats.org/officeDocument/2006/math" xmlns:v="urn:schemas-microsoft-com:vml" xmlns:wp="http://schemas.openxmlformats.org/drawingml/2006/wordprocessingDrawing" xmlns:w10="urn:schemas-microsoft-com:office:word" xmlns:w="http://schemas.openxmlformats.org/wordprocessingml/2006/main" xmlns:wne="http://schemas.microsoft.com/office/word/2006/wordml">
+  <w:abstractNum w:abstractNumId="0">
+    <w:nsid w:val="04BE1823"/>
+    <w:multiLevelType w:val="hybridMultilevel"/>
+    <w:tmpl w:val="5E1AA98E"/>
+    <w:lvl w:ilvl="0" w:tplc="E97269C6">
+      <w:start w:val="2015"/>
+      <w:numFmt w:val="bullet"/>
+      <w:lvlText w:val=""/>
+      <w:lvlJc w:val="left"/>
+      <w:pPr>
+        <w:ind w:left="1800" w:hanging="360"/>
+      </w:pPr>
+      <w:rPr>
+        <w:rFonts w:ascii="Symbol" w:eastAsia="Times New Roman" w:hAnsi="Symbol" w:cs="Times New Roman" w:hint="default"/>
+      </w:rPr>
+    </w:lvl>
+    <w:lvl w:ilvl="1" w:tplc="04090003" w:tentative="1">
+      <w:start w:val="1"/>
+      <w:numFmt w:val="bullet"/>
+      <w:lvlText w:val="o"/>
+      <w:lvlJc w:val="left"/>
+      <w:pPr>
+        <w:ind w:left="2520" w:hanging="360"/>
+      </w:pPr>
+      <w:rPr>
+        <w:rFonts w:ascii="Courier New" w:hAnsi="Courier New" w:hint="default"/>
+      </w:rPr>
+    </w:lvl>
+    <w:lvl w:ilvl="2" w:tplc="04090005" w:tentative="1">
+      <w:start w:val="1"/>
+      <w:numFmt w:val="bullet"/>
+      <w:lvlText w:val=""/>
+      <w:lvlJc w:val="left"/>
+      <w:pPr>
+        <w:ind w:left="3240" w:hanging="360"/>
+      </w:pPr>
+      <w:rPr>
+        <w:rFonts w:ascii="Wingdings" w:hAnsi="Wingdings" w:hint="default"/>
+      </w:rPr>
+    </w:lvl>
+    <w:lvl w:ilvl="3" w:tplc="04090001" w:tentative="1">
+      <w:start w:val="1"/>
+      <w:numFmt w:val="bullet"/>
+      <w:lvlText w:val=""/>
+      <w:lvlJc w:val="left"/>
+      <w:pPr>
+        <w:ind w:left="3960" w:hanging="360"/>
+      </w:pPr>
+      <w:rPr>
+        <w:rFonts w:ascii="Symbol" w:hAnsi="Symbol" w:hint="default"/>
+      </w:rPr>
+    </w:lvl>
+    <w:lvl w:ilvl="4" w:tplc="04090003" w:tentative="1">
+      <w:start w:val="1"/>
+      <w:numFmt w:val="bullet"/>
+      <w:lvlText w:val="o"/>
+      <w:lvlJc w:val="left"/>
+      <w:pPr>
+        <w:ind w:left="4680" w:hanging="360"/>
+      </w:pPr>
+      <w:rPr>
+        <w:rFonts w:ascii="Courier New" w:hAnsi="Courier New" w:hint="default"/>
+      </w:rPr>
+    </w:lvl>
+    <w:lvl w:ilvl="5" w:tplc="04090005" w:tentative="1">
+      <w:start w:val="1"/>
+      <w:numFmt w:val="bullet"/>
+      <w:lvlText w:val=""/>
+      <w:lvlJc w:val="left"/>
+      <w:pPr>
+        <w:ind w:left="5400" w:hanging="360"/>
+      </w:pPr>
+      <w:rPr>
+        <w:rFonts w:ascii="Wingdings" w:hAnsi="Wingdings" w:hint="default"/>
+      </w:rPr>
+    </w:lvl>
+    <w:lvl w:ilvl="6" w:tplc="04090001" w:tentative="1">
+      <w:start w:val="1"/>
+      <w:numFmt w:val="bullet"/>
+      <w:lvlText w:val=""/>
+      <w:lvlJc w:val="left"/>
+      <w:pPr>
+        <w:ind w:left="6120" w:hanging="360"/>
+      </w:pPr>
+      <w:rPr>
+        <w:rFonts w:ascii="Symbol" w:hAnsi="Symbol" w:hint="default"/>
+      </w:rPr>
+    </w:lvl>
+    <w:lvl w:ilvl="7" w:tplc="04090003" w:tentative="1">
+      <w:start w:val="1"/>
+      <w:numFmt w:val="bullet"/>
+      <w:lvlText w:val="o"/>
+      <w:lvlJc w:val="left"/>
+      <w:pPr>
+        <w:ind w:left="6840" w:hanging="360"/>
+      </w:pPr>
+      <w:rPr>
+        <w:rFonts w:ascii="Courier New" w:hAnsi="Courier New" w:hint="default"/>
+      </w:rPr>
+    </w:lvl>
+    <w:lvl w:ilvl="8" w:tplc="04090005" w:tentative="1">
+      <w:start w:val="1"/>
+      <w:numFmt w:val="bullet"/>
+      <w:lvlText w:val=""/>
+      <w:lvlJc w:val="left"/>
+      <w:pPr>
+        <w:ind w:left="7560" w:hanging="360"/>
+      </w:pPr>
+      <w:rPr>
+        <w:rFonts w:ascii="Wingdings" w:hAnsi="Wingdings" w:hint="default"/>
+      </w:rPr>
+    </w:lvl>
+  </w:abstractNum>
+  <w:num w:numId="1">
+    <w:abstractNumId w:val="0"/>
+  </w:num>
+</w:numbering>
+</file>
+
 <file path=word/styles.xml><?xml version="1.0" encoding="utf-8"?>
 <w:styles xmlns:r="http://schemas.openxmlformats.org/officeDocument/2006/relationships" xmlns:w="http://schemas.openxmlformats.org/wordprocessingml/2006/main">
   <w:docDefaults>
@@ -4182,145 +5797,7 @@
       </w:pPr>
     </w:pPrDefault>
   </w:docDefaults>
-  <w:latentStyles w:defLockedState="0" w:defUIPriority="99" w:defSemiHidden="1" w:defUnhideWhenUsed="1" w:defQFormat="0" w:count="276">
-    <w:lsdException w:name="Normal" w:semiHidden="0" w:uiPriority="0" w:unhideWhenUsed="0" w:qFormat="1"/>
-    <w:lsdException w:name="heading 1" w:semiHidden="0" w:uiPriority="9" w:unhideWhenUsed="0" w:qFormat="1"/>
-    <w:lsdException w:name="heading 2" w:uiPriority="9" w:qFormat="1"/>
-    <w:lsdException w:name="heading 3" w:uiPriority="9" w:qFormat="1"/>
-    <w:lsdException w:name="heading 4" w:uiPriority="9" w:qFormat="1"/>
-    <w:lsdException w:name="heading 5" w:uiPriority="9" w:qFormat="1"/>
-    <w:lsdException w:name="heading 6" w:uiPriority="9" w:qFormat="1"/>
-    <w:lsdException w:name="heading 7" w:uiPriority="9" w:qFormat="1"/>
-    <w:lsdException w:name="heading 8" w:uiPriority="9" w:qFormat="1"/>
-    <w:lsdException w:name="heading 9" w:uiPriority="9" w:qFormat="1"/>
-    <w:lsdException w:name="toc 1" w:uiPriority="39"/>
-    <w:lsdException w:name="toc 2" w:uiPriority="39"/>
-    <w:lsdException w:name="toc 3" w:uiPriority="39"/>
-    <w:lsdException w:name="toc 4" w:uiPriority="39"/>
-    <w:lsdException w:name="toc 5" w:uiPriority="39"/>
-    <w:lsdException w:name="toc 6" w:uiPriority="39"/>
-    <w:lsdException w:name="toc 7" w:uiPriority="39"/>
-    <w:lsdException w:name="toc 8" w:uiPriority="39"/>
-    <w:lsdException w:name="toc 9" w:uiPriority="39"/>
-    <w:lsdException w:name="caption" w:uiPriority="35" w:qFormat="1"/>
-    <w:lsdException w:name="Title" w:semiHidden="0" w:uiPriority="10" w:unhideWhenUsed="0" w:qFormat="1"/>
-    <w:lsdException w:name="Default Paragraph Font" w:uiPriority="1"/>
-    <w:lsdException w:name="Subtitle" w:semiHidden="0" w:uiPriority="11" w:unhideWhenUsed="0" w:qFormat="1"/>
-    <w:lsdException w:name="Strong" w:semiHidden="0" w:uiPriority="22" w:unhideWhenUsed="0" w:qFormat="1"/>
-    <w:lsdException w:name="Emphasis" w:semiHidden="0" w:uiPriority="20" w:unhideWhenUsed="0" w:qFormat="1"/>
-    <w:lsdException w:name="Table Grid" w:semiHidden="0" w:uiPriority="59" w:unhideWhenUsed="0"/>
-    <w:lsdException w:name="Placeholder Text" w:unhideWhenUsed="0"/>
-    <w:lsdException w:name="No Spacing" w:uiPriority="1" w:unhideWhenUsed="0" w:qFormat="1"/>
-    <w:lsdException w:name="Light Shading" w:semiHidden="0" w:uiPriority="60" w:unhideWhenUsed="0"/>
-    <w:lsdException w:name="Light List" w:semiHidden="0" w:uiPriority="61" w:unhideWhenUsed="0"/>
-    <w:lsdException w:name="Light Grid" w:semiHidden="0" w:uiPriority="62" w:unhideWhenUsed="0"/>
-    <w:lsdException w:name="Medium Shading 1" w:semiHidden="0" w:uiPriority="63" w:unhideWhenUsed="0"/>
-    <w:lsdException w:name="Medium Shading 2" w:semiHidden="0" w:uiPriority="64" w:unhideWhenUsed="0"/>
-    <w:lsdException w:name="Medium List 1" w:semiHidden="0" w:uiPriority="65" w:unhideWhenUsed="0"/>
-    <w:lsdException w:name="Medium List 2" w:semiHidden="0" w:uiPriority="66" w:unhideWhenUsed="0"/>
-    <w:lsdException w:name="Medium Grid 1" w:semiHidden="0" w:uiPriority="67" w:unhideWhenUsed="0"/>
-    <w:lsdException w:name="Medium Grid 2" w:semiHidden="0" w:uiPriority="68" w:unhideWhenUsed="0"/>
-    <w:lsdException w:name="Medium Grid 3" w:semiHidden="0" w:uiPriority="69" w:unhideWhenUsed="0"/>
-    <w:lsdException w:name="Dark List" w:semiHidden="0" w:uiPriority="70" w:unhideWhenUsed="0"/>
-    <w:lsdException w:name="Colorful Shading" w:semiHidden="0" w:uiPriority="71" w:unhideWhenUsed="0"/>
-    <w:lsdException w:name="Colorful List" w:semiHidden="0" w:uiPriority="72" w:unhideWhenUsed="0"/>
-    <w:lsdException w:name="Colorful Grid" w:semiHidden="0" w:uiPriority="73" w:unhideWhenUsed="0"/>
-    <w:lsdException w:name="Light Shading Accent 1" w:semiHidden="0" w:uiPriority="60" w:unhideWhenUsed="0"/>
-    <w:lsdException w:name="Light List Accent 1" w:semiHidden="0" w:uiPriority="61" w:unhideWhenUsed="0"/>
-    <w:lsdException w:name="Light Grid Accent 1" w:semiHidden="0" w:uiPriority="62" w:unhideWhenUsed="0"/>
-    <w:lsdException w:name="Medium Shading 1 Accent 1" w:semiHidden="0" w:uiPriority="63" w:unhideWhenUsed="0"/>
-    <w:lsdException w:name="Medium Shading 2 Accent 1" w:semiHidden="0" w:uiPriority="64" w:unhideWhenUsed="0"/>
-    <w:lsdException w:name="Medium List 1 Accent 1" w:semiHidden="0" w:uiPriority="65" w:unhideWhenUsed="0"/>
-    <w:lsdException w:name="Revision" w:unhideWhenUsed="0"/>
-    <w:lsdException w:name="List Paragraph" w:semiHidden="0" w:uiPriority="34" w:unhideWhenUsed="0" w:qFormat="1"/>
-    <w:lsdException w:name="Quote" w:semiHidden="0" w:uiPriority="29" w:unhideWhenUsed="0" w:qFormat="1"/>
-    <w:lsdException w:name="Intense Quote" w:semiHidden="0" w:uiPriority="30" w:unhideWhenUsed="0" w:qFormat="1"/>
-    <w:lsdException w:name="Medium List 2 Accent 1" w:semiHidden="0" w:uiPriority="66" w:unhideWhenUsed="0"/>
-    <w:lsdException w:name="Medium Grid 1 Accent 1" w:semiHidden="0" w:uiPriority="67" w:unhideWhenUsed="0"/>
-    <w:lsdException w:name="Medium Grid 2 Accent 1" w:semiHidden="0" w:uiPriority="68" w:unhideWhenUsed="0"/>
-    <w:lsdException w:name="Medium Grid 3 Accent 1" w:semiHidden="0" w:uiPriority="69" w:unhideWhenUsed="0"/>
-    <w:lsdException w:name="Dark List Accent 1" w:semiHidden="0" w:uiPriority="70" w:unhideWhenUsed="0"/>
-    <w:lsdException w:name="Colorful Shading Accent 1" w:semiHidden="0" w:uiPriority="71" w:unhideWhenUsed="0"/>
-    <w:lsdException w:name="Colorful List Accent 1" w:semiHidden="0" w:uiPriority="72" w:unhideWhenUsed="0"/>
-    <w:lsdException w:name="Colorful Grid Accent 1" w:semiHidden="0" w:uiPriority="73" w:unhideWhenUsed="0"/>
-    <w:lsdException w:name="Light Shading Accent 2" w:semiHidden="0" w:uiPriority="60" w:unhideWhenUsed="0"/>
-    <w:lsdException w:name="Light List Accent 2" w:semiHidden="0" w:uiPriority="61" w:unhideWhenUsed="0"/>
-    <w:lsdException w:name="Light Grid Accent 2" w:semiHidden="0" w:uiPriority="62" w:unhideWhenUsed="0"/>
-    <w:lsdException w:name="Medium Shading 1 Accent 2" w:semiHidden="0" w:uiPriority="63" w:unhideWhenUsed="0"/>
-    <w:lsdException w:name="Medium Shading 2 Accent 2" w:semiHidden="0" w:uiPriority="64" w:unhideWhenUsed="0"/>
-    <w:lsdException w:name="Medium List 1 Accent 2" w:semiHidden="0" w:uiPriority="65" w:unhideWhenUsed="0"/>
-    <w:lsdException w:name="Medium List 2 Accent 2" w:semiHidden="0" w:uiPriority="66" w:unhideWhenUsed="0"/>
-    <w:lsdException w:name="Medium Grid 1 Accent 2" w:semiHidden="0" w:uiPriority="67" w:unhideWhenUsed="0"/>
-    <w:lsdException w:name="Medium Grid 2 Accent 2" w:semiHidden="0" w:uiPriority="68" w:unhideWhenUsed="0"/>
-    <w:lsdException w:name="Medium Grid 3 Accent 2" w:semiHidden="0" w:uiPriority="69" w:unhideWhenUsed="0"/>
-    <w:lsdException w:name="Dark List Accent 2" w:semiHidden="0" w:uiPriority="70" w:unhideWhenUsed="0"/>
-    <w:lsdException w:name="Colorful Shading Accent 2" w:semiHidden="0" w:uiPriority="71" w:unhideWhenUsed="0"/>
-    <w:lsdException w:name="Colorful List Accent 2" w:semiHidden="0" w:uiPriority="72" w:unhideWhenUsed="0"/>
-    <w:lsdException w:name="Colorful Grid Accent 2" w:semiHidden="0" w:uiPriority="73" w:unhideWhenUsed="0"/>
-    <w:lsdException w:name="Light Shading Accent 3" w:semiHidden="0" w:uiPriority="60" w:unhideWhenUsed="0"/>
-    <w:lsdException w:name="Light List Accent 3" w:semiHidden="0" w:uiPriority="61" w:unhideWhenUsed="0"/>
-    <w:lsdException w:name="Light Grid Accent 3" w:semiHidden="0" w:uiPriority="62" w:unhideWhenUsed="0"/>
-    <w:lsdException w:name="Medium Shading 1 Accent 3" w:semiHidden="0" w:uiPriority="63" w:unhideWhenUsed="0"/>
-    <w:lsdException w:name="Medium Shading 2 Accent 3" w:semiHidden="0" w:uiPriority="64" w:unhideWhenUsed="0"/>
-    <w:lsdException w:name="Medium List 1 Accent 3" w:semiHidden="0" w:uiPriority="65" w:unhideWhenUsed="0"/>
-    <w:lsdException w:name="Medium List 2 Accent 3" w:semiHidden="0" w:uiPriority="66" w:unhideWhenUsed="0"/>
-    <w:lsdException w:name="Medium Grid 1 Accent 3" w:semiHidden="0" w:uiPriority="67" w:unhideWhenUsed="0"/>
-    <w:lsdException w:name="Medium Grid 2 Accent 3" w:semiHidden="0" w:uiPriority="68" w:unhideWhenUsed="0"/>
-    <w:lsdException w:name="Medium Grid 3 Accent 3" w:semiHidden="0" w:uiPriority="69" w:unhideWhenUsed="0"/>
-    <w:lsdException w:name="Dark List Accent 3" w:semiHidden="0" w:uiPriority="70" w:unhideWhenUsed="0"/>
-    <w:lsdException w:name="Colorful Shading Accent 3" w:semiHidden="0" w:uiPriority="71" w:unhideWhenUsed="0"/>
-    <w:lsdException w:name="Colorful List Accent 3" w:semiHidden="0" w:uiPriority="72" w:unhideWhenUsed="0"/>
-    <w:lsdException w:name="Colorful Grid Accent 3" w:semiHidden="0" w:uiPriority="73" w:unhideWhenUsed="0"/>
-    <w:lsdException w:name="Light Shading Accent 4" w:semiHidden="0" w:uiPriority="60" w:unhideWhenUsed="0"/>
-    <w:lsdException w:name="Light List Accent 4" w:semiHidden="0" w:uiPriority="61" w:unhideWhenUsed="0"/>
-    <w:lsdException w:name="Light Grid Accent 4" w:semiHidden="0" w:uiPriority="62" w:unhideWhenUsed="0"/>
-    <w:lsdException w:name="Medium Shading 1 Accent 4" w:semiHidden="0" w:uiPriority="63" w:unhideWhenUsed="0"/>
-    <w:lsdException w:name="Medium Shading 2 Accent 4" w:semiHidden="0" w:uiPriority="64" w:unhideWhenUsed="0"/>
-    <w:lsdException w:name="Medium List 1 Accent 4" w:semiHidden="0" w:uiPriority="65" w:unhideWhenUsed="0"/>
-    <w:lsdException w:name="Medium List 2 Accent 4" w:semiHidden="0" w:uiPriority="66" w:unhideWhenUsed="0"/>
-    <w:lsdException w:name="Medium Grid 1 Accent 4" w:semiHidden="0" w:uiPriority="67" w:unhideWhenUsed="0"/>
-    <w:lsdException w:name="Medium Grid 2 Accent 4" w:semiHidden="0" w:uiPriority="68" w:unhideWhenUsed="0"/>
-    <w:lsdException w:name="Medium Grid 3 Accent 4" w:semiHidden="0" w:uiPriority="69" w:unhideWhenUsed="0"/>
-    <w:lsdException w:name="Dark List Accent 4" w:semiHidden="0" w:uiPriority="70" w:unhideWhenUsed="0"/>
-    <w:lsdException w:name="Colorful Shading Accent 4" w:semiHidden="0" w:uiPriority="71" w:unhideWhenUsed="0"/>
-    <w:lsdException w:name="Colorful List Accent 4" w:semiHidden="0" w:uiPriority="72" w:unhideWhenUsed="0"/>
-    <w:lsdException w:name="Colorful Grid Accent 4" w:semiHidden="0" w:uiPriority="73" w:unhideWhenUsed="0"/>
-    <w:lsdException w:name="Light Shading Accent 5" w:semiHidden="0" w:uiPriority="60" w:unhideWhenUsed="0"/>
-    <w:lsdException w:name="Light List Accent 5" w:semiHidden="0" w:uiPriority="61" w:unhideWhenUsed="0"/>
-    <w:lsdException w:name="Light Grid Accent 5" w:semiHidden="0" w:uiPriority="62" w:unhideWhenUsed="0"/>
-    <w:lsdException w:name="Medium Shading 1 Accent 5" w:semiHidden="0" w:uiPriority="63" w:unhideWhenUsed="0"/>
-    <w:lsdException w:name="Medium Shading 2 Accent 5" w:semiHidden="0" w:uiPriority="64" w:unhideWhenUsed="0"/>
-    <w:lsdException w:name="Medium List 1 Accent 5" w:semiHidden="0" w:uiPriority="65" w:unhideWhenUsed="0"/>
-    <w:lsdException w:name="Medium List 2 Accent 5" w:semiHidden="0" w:uiPriority="66" w:unhideWhenUsed="0"/>
-    <w:lsdException w:name="Medium Grid 1 Accent 5" w:semiHidden="0" w:uiPriority="67" w:unhideWhenUsed="0"/>
-    <w:lsdException w:name="Medium Grid 2 Accent 5" w:semiHidden="0" w:uiPriority="68" w:unhideWhenUsed="0"/>
-    <w:lsdException w:name="Medium Grid 3 Accent 5" w:semiHidden="0" w:uiPriority="69" w:unhideWhenUsed="0"/>
-    <w:lsdException w:name="Dark List Accent 5" w:semiHidden="0" w:uiPriority="70" w:unhideWhenUsed="0"/>
-    <w:lsdException w:name="Colorful Shading Accent 5" w:semiHidden="0" w:uiPriority="71" w:unhideWhenUsed="0"/>
-    <w:lsdException w:name="Colorful List Accent 5" w:semiHidden="0" w:uiPriority="72" w:unhideWhenUsed="0"/>
-    <w:lsdException w:name="Colorful Grid Accent 5" w:semiHidden="0" w:uiPriority="73" w:unhideWhenUsed="0"/>
-    <w:lsdException w:name="Light Shading Accent 6" w:semiHidden="0" w:uiPriority="60" w:unhideWhenUsed="0"/>
-    <w:lsdException w:name="Light List Accent 6" w:semiHidden="0" w:uiPriority="61" w:unhideWhenUsed="0"/>
-    <w:lsdException w:name="Light Grid Accent 6" w:semiHidden="0" w:uiPriority="62" w:unhideWhenUsed="0"/>
-    <w:lsdException w:name="Medium Shading 1 Accent 6" w:semiHidden="0" w:uiPriority="63" w:unhideWhenUsed="0"/>
-    <w:lsdException w:name="Medium Shading 2 Accent 6" w:semiHidden="0" w:uiPriority="64" w:unhideWhenUsed="0"/>
-    <w:lsdException w:name="Medium List 1 Accent 6" w:semiHidden="0" w:uiPriority="65" w:unhideWhenUsed="0"/>
-    <w:lsdException w:name="Medium List 2 Accent 6" w:semiHidden="0" w:uiPriority="66" w:unhideWhenUsed="0"/>
-    <w:lsdException w:name="Medium Grid 1 Accent 6" w:semiHidden="0" w:uiPriority="67" w:unhideWhenUsed="0"/>
-    <w:lsdException w:name="Medium Grid 2 Accent 6" w:semiHidden="0" w:uiPriority="68" w:unhideWhenUsed="0"/>
-    <w:lsdException w:name="Medium Grid 3 Accent 6" w:semiHidden="0" w:uiPriority="69" w:unhideWhenUsed="0"/>
-    <w:lsdException w:name="Dark List Accent 6" w:semiHidden="0" w:uiPriority="70" w:unhideWhenUsed="0"/>
-    <w:lsdException w:name="Colorful Shading Accent 6" w:semiHidden="0" w:uiPriority="71" w:unhideWhenUsed="0"/>
-    <w:lsdException w:name="Colorful List Accent 6" w:semiHidden="0" w:uiPriority="72" w:unhideWhenUsed="0"/>
-    <w:lsdException w:name="Colorful Grid Accent 6" w:semiHidden="0" w:uiPriority="73" w:unhideWhenUsed="0"/>
-    <w:lsdException w:name="Subtle Emphasis" w:semiHidden="0" w:uiPriority="19" w:unhideWhenUsed="0" w:qFormat="1"/>
-    <w:lsdException w:name="Intense Emphasis" w:semiHidden="0" w:uiPriority="21" w:unhideWhenUsed="0" w:qFormat="1"/>
-    <w:lsdException w:name="Subtle Reference" w:semiHidden="0" w:uiPriority="31" w:unhideWhenUsed="0" w:qFormat="1"/>
-    <w:lsdException w:name="Intense Reference" w:semiHidden="0" w:uiPriority="32" w:unhideWhenUsed="0" w:qFormat="1"/>
-    <w:lsdException w:name="Book Title" w:semiHidden="0" w:uiPriority="33" w:unhideWhenUsed="0" w:qFormat="1"/>
-    <w:lsdException w:name="Bibliography" w:uiPriority="37"/>
-    <w:lsdException w:name="TOC Heading" w:uiPriority="39" w:qFormat="1"/>
-  </w:latentStyles>
+  <w:latentStyles w:defLockedState="0" w:defUIPriority="0" w:defSemiHidden="0" w:defUnhideWhenUsed="0" w:defQFormat="0" w:count="276"/>
   <w:style w:type="paragraph" w:default="1" w:styleId="Normal">
     <w:name w:val="Normal"/>
     <w:qFormat/>

</xml_diff>

<commit_message>
Add ECML PDD'16 PC, add ICDE'15 review, and add visit to Rome that somehow disappeared.
</commit_message>
<xml_diff>
--- a/MatteoRiondato-CV.docx
+++ b/MatteoRiondato-CV.docx
@@ -4222,6 +4222,56 @@
       <w:pPr>
         <w:pStyle w:val="normal0"/>
         <w:spacing w:after="60"/>
+        <w:ind w:left="1440" w:hanging="1440"/>
+        <w:rPr>
+          <w:rFonts w:ascii="Times New Roman" w:eastAsia="Times New Roman" w:hAnsi="Times New Roman" w:cs="Times New Roman"/>
+        </w:rPr>
+      </w:pPr>
+      <w:r>
+        <w:rPr>
+          <w:rFonts w:ascii="Times New Roman" w:eastAsia="Times New Roman" w:hAnsi="Times New Roman" w:cs="Times New Roman"/>
+        </w:rPr>
+        <w:t>2012</w:t>
+      </w:r>
+      <w:r>
+        <w:rPr>
+          <w:rFonts w:ascii="Times New Roman" w:eastAsia="Times New Roman" w:hAnsi="Times New Roman" w:cs="Times New Roman"/>
+        </w:rPr>
+        <w:tab/>
+      </w:r>
+      <w:proofErr w:type="spellStart"/>
+      <w:r>
+        <w:rPr>
+          <w:rFonts w:ascii="Times New Roman" w:eastAsia="Times New Roman" w:hAnsi="Times New Roman" w:cs="Times New Roman"/>
+        </w:rPr>
+        <w:t>Sapienza</w:t>
+      </w:r>
+      <w:proofErr w:type="spellEnd"/>
+      <w:r>
+        <w:rPr>
+          <w:rFonts w:ascii="Times New Roman" w:eastAsia="Times New Roman" w:hAnsi="Times New Roman" w:cs="Times New Roman"/>
+        </w:rPr>
+        <w:t xml:space="preserve"> University of Rome (Rome, Italy) – </w:t>
+      </w:r>
+      <w:proofErr w:type="spellStart"/>
+      <w:r>
+        <w:rPr>
+          <w:rFonts w:ascii="Times New Roman" w:eastAsia="Times New Roman" w:hAnsi="Times New Roman" w:cs="Times New Roman"/>
+        </w:rPr>
+        <w:t>Visting</w:t>
+      </w:r>
+      <w:proofErr w:type="spellEnd"/>
+      <w:r>
+        <w:rPr>
+          <w:rFonts w:ascii="Times New Roman" w:eastAsia="Times New Roman" w:hAnsi="Times New Roman" w:cs="Times New Roman"/>
+        </w:rPr>
+        <w:t xml:space="preserve"> Ph.D. Student, June-September</w:t>
+      </w:r>
+    </w:p>
+    <w:p>
+      <w:pPr>
+        <w:pStyle w:val="normal0"/>
+        <w:spacing w:after="60"/>
         <w:ind w:left="720" w:hanging="720"/>
         <w:rPr>
           <w:rFonts w:ascii="Times New Roman" w:hAnsi="Times New Roman"/>
@@ -4417,6 +4467,22 @@
           <w:rFonts w:ascii="Times New Roman" w:hAnsi="Times New Roman"/>
         </w:rPr>
       </w:pPr>
+    </w:p>
+    <w:p>
+      <w:pPr>
+        <w:pStyle w:val="normal0"/>
+        <w:rPr>
+          <w:rFonts w:ascii="Times New Roman" w:hAnsi="Times New Roman"/>
+        </w:rPr>
+      </w:pPr>
+    </w:p>
+    <w:p>
+      <w:pPr>
+        <w:pStyle w:val="normal0"/>
+        <w:rPr>
+          <w:rFonts w:ascii="Times New Roman" w:hAnsi="Times New Roman"/>
+        </w:rPr>
+      </w:pPr>
       <w:r>
         <w:rPr>
           <w:rFonts w:ascii="Times New Roman" w:eastAsia="Times New Roman" w:hAnsi="Times New Roman" w:cs="Times New Roman"/>
@@ -4495,6 +4561,12 @@
         <w:rPr>
           <w:rFonts w:ascii="Times New Roman" w:eastAsia="Times New Roman" w:hAnsi="Times New Roman" w:cs="Times New Roman"/>
         </w:rPr>
+        <w:t xml:space="preserve">ECML PKDD’16, </w:t>
+      </w:r>
+      <w:r>
+        <w:rPr>
+          <w:rFonts w:ascii="Times New Roman" w:eastAsia="Times New Roman" w:hAnsi="Times New Roman" w:cs="Times New Roman"/>
+        </w:rPr>
         <w:t xml:space="preserve">ACM KDD'16, WWW'16, ACM CIKM'15, ACM KDD'15, ACM CIKM'14 </w:t>
       </w:r>
     </w:p>
@@ -4747,6 +4819,12 @@
         <w:rPr>
           <w:rFonts w:ascii="Times New Roman" w:eastAsia="Times New Roman" w:hAnsi="Times New Roman" w:cs="Times New Roman"/>
         </w:rPr>
+        <w:t xml:space="preserve">ECML PKDD’16, ACM KDD’16, </w:t>
+      </w:r>
+      <w:r>
+        <w:rPr>
+          <w:rFonts w:ascii="Times New Roman" w:eastAsia="Times New Roman" w:hAnsi="Times New Roman" w:cs="Times New Roman"/>
+        </w:rPr>
         <w:t>WWW'16, ACM WSDM'16, ACM CIKM'</w:t>
       </w:r>
       <w:r>
@@ -4759,7 +4837,19 @@
         <w:rPr>
           <w:rFonts w:ascii="Times New Roman" w:eastAsia="Times New Roman" w:hAnsi="Times New Roman" w:cs="Times New Roman"/>
         </w:rPr>
-        <w:t>SDM'15, ACM CIKM'14, DISC'14, ACM WSDM'14, WWW'14, ICALP'14, IEEE BigData'13, MFCS'13, ACM WSDM'13, IEEE IPDPS'12, ACM ICS'12, RANDOM'11</w:t>
+        <w:t xml:space="preserve">SDM'15, </w:t>
+      </w:r>
+      <w:r>
+        <w:rPr>
+          <w:rFonts w:ascii="Times New Roman" w:eastAsia="Times New Roman" w:hAnsi="Times New Roman" w:cs="Times New Roman"/>
+        </w:rPr>
+        <w:t xml:space="preserve">IEEE ICDE’15, </w:t>
+      </w:r>
+      <w:r>
+        <w:rPr>
+          <w:rFonts w:ascii="Times New Roman" w:eastAsia="Times New Roman" w:hAnsi="Times New Roman" w:cs="Times New Roman"/>
+        </w:rPr>
+        <w:t>ACM CIKM'14, DISC'14, ACM WSDM'14, WWW'14, ICALP'14, IEEE BigData'13, MFCS'13, ACM WSDM'13, IEEE IPDPS'12, ACM ICS'12, RANDOM'11</w:t>
       </w:r>
     </w:p>
     <w:p>
@@ -5491,6 +5581,38 @@
         </w:rPr>
         <w:t>ugur@cs.brown.edu</w:t>
       </w:r>
+    </w:p>
+    <w:p>
+      <w:pPr>
+        <w:pStyle w:val="normal0"/>
+        <w:rPr>
+          <w:rFonts w:ascii="Times New Roman" w:hAnsi="Times New Roman"/>
+        </w:rPr>
+      </w:pPr>
+    </w:p>
+    <w:p>
+      <w:pPr>
+        <w:pStyle w:val="normal0"/>
+        <w:rPr>
+          <w:rFonts w:ascii="Times New Roman" w:hAnsi="Times New Roman"/>
+        </w:rPr>
+      </w:pPr>
+    </w:p>
+    <w:p>
+      <w:pPr>
+        <w:pStyle w:val="normal0"/>
+        <w:rPr>
+          <w:rFonts w:ascii="Times New Roman" w:hAnsi="Times New Roman"/>
+        </w:rPr>
+      </w:pPr>
+    </w:p>
+    <w:p>
+      <w:pPr>
+        <w:pStyle w:val="normal0"/>
+        <w:rPr>
+          <w:rFonts w:ascii="Times New Roman" w:hAnsi="Times New Roman"/>
+        </w:rPr>
+      </w:pPr>
     </w:p>
     <w:p>
       <w:pPr>
@@ -5651,7 +5773,7 @@
         <w:rPr>
           <w:noProof/>
         </w:rPr>
-        <w:t>3</w:t>
+        <w:t>8</w:t>
       </w:r>
     </w:fldSimple>
   </w:p>

</xml_diff>

<commit_message>
Add chairing at WWW
</commit_message>
<xml_diff>
--- a/MatteoRiondato-CV.docx
+++ b/MatteoRiondato-CV.docx
@@ -57,21 +57,7 @@
         <w:rPr>
           <w:rFonts w:ascii="Times New Roman" w:eastAsia="Times New Roman" w:hAnsi="Times New Roman" w:cs="Times New Roman"/>
         </w:rPr>
-        <w:t xml:space="preserve">100 </w:t>
-      </w:r>
-      <w:proofErr w:type="gramStart"/>
-      <w:r>
-        <w:rPr>
-          <w:rFonts w:ascii="Times New Roman" w:eastAsia="Times New Roman" w:hAnsi="Times New Roman" w:cs="Times New Roman"/>
-        </w:rPr>
-        <w:t>Avenue</w:t>
-      </w:r>
-      <w:proofErr w:type="gramEnd"/>
-      <w:r>
-        <w:rPr>
-          <w:rFonts w:ascii="Times New Roman" w:eastAsia="Times New Roman" w:hAnsi="Times New Roman" w:cs="Times New Roman"/>
-        </w:rPr>
-        <w:t xml:space="preserve"> of the Americas, 16</w:t>
+        <w:t>100 Avenue of the Americas, 16</w:t>
       </w:r>
       <w:r>
         <w:rPr>
@@ -278,127 +264,354 @@
         <w:rPr>
           <w:rFonts w:ascii="Times New Roman" w:eastAsia="Times New Roman" w:hAnsi="Times New Roman" w:cs="Times New Roman"/>
         </w:rPr>
-        <w:t>M.Sc. (</w:t>
-      </w:r>
-      <w:proofErr w:type="spellStart"/>
-      <w:r>
-        <w:rPr>
-          <w:rFonts w:ascii="Times New Roman" w:eastAsia="Times New Roman" w:hAnsi="Times New Roman" w:cs="Times New Roman"/>
-        </w:rPr>
-        <w:t>Laurea</w:t>
-      </w:r>
-      <w:proofErr w:type="spellEnd"/>
+        <w:t>M.Sc. (Laurea Specialistica)</w:t>
+      </w:r>
+      <w:r>
+        <w:rPr>
+          <w:rFonts w:ascii="Times New Roman" w:eastAsia="Times New Roman" w:hAnsi="Times New Roman" w:cs="Times New Roman"/>
+        </w:rPr>
+        <w:tab/>
+        <w:t>Computer Engineering, University of Padua (Italy), 2009</w:t>
+      </w:r>
+    </w:p>
+    <w:p>
+      <w:pPr>
+        <w:pStyle w:val="normal0"/>
+        <w:rPr>
+          <w:rFonts w:ascii="Times New Roman" w:hAnsi="Times New Roman"/>
+        </w:rPr>
+      </w:pPr>
+      <w:r>
+        <w:rPr>
+          <w:rFonts w:ascii="Times New Roman" w:eastAsia="Times New Roman" w:hAnsi="Times New Roman" w:cs="Times New Roman"/>
+        </w:rPr>
+        <w:t>B.Sc. (Laurea)</w:t>
+      </w:r>
+      <w:r>
+        <w:rPr>
+          <w:rFonts w:ascii="Times New Roman" w:eastAsia="Times New Roman" w:hAnsi="Times New Roman" w:cs="Times New Roman"/>
+        </w:rPr>
+        <w:tab/>
+      </w:r>
+      <w:r>
+        <w:rPr>
+          <w:rFonts w:ascii="Times New Roman" w:eastAsia="Times New Roman" w:hAnsi="Times New Roman" w:cs="Times New Roman"/>
+        </w:rPr>
+        <w:tab/>
+      </w:r>
+      <w:r>
+        <w:rPr>
+          <w:rFonts w:ascii="Times New Roman" w:eastAsia="Times New Roman" w:hAnsi="Times New Roman" w:cs="Times New Roman"/>
+        </w:rPr>
+        <w:tab/>
+        <w:t>Information Engineering, University of Padua (Italy), 2007</w:t>
+      </w:r>
+    </w:p>
+    <w:p>
+      <w:pPr>
+        <w:pStyle w:val="normal0"/>
+        <w:rPr>
+          <w:rFonts w:ascii="Times New Roman" w:hAnsi="Times New Roman"/>
+        </w:rPr>
+      </w:pPr>
+    </w:p>
+    <w:p>
+      <w:pPr>
+        <w:pStyle w:val="normal0"/>
+        <w:rPr>
+          <w:rFonts w:ascii="Times New Roman" w:hAnsi="Times New Roman"/>
+        </w:rPr>
+      </w:pPr>
+    </w:p>
+    <w:p>
+      <w:pPr>
+        <w:pStyle w:val="normal0"/>
+        <w:rPr>
+          <w:rFonts w:ascii="Times New Roman" w:hAnsi="Times New Roman"/>
+        </w:rPr>
+      </w:pPr>
+      <w:r>
+        <w:rPr>
+          <w:rFonts w:ascii="Times New Roman" w:eastAsia="Times New Roman" w:hAnsi="Times New Roman" w:cs="Times New Roman"/>
+          <w:b/>
+        </w:rPr>
+        <w:t xml:space="preserve">ACADEMIC </w:t>
+      </w:r>
+      <w:r>
+        <w:rPr>
+          <w:rFonts w:ascii="Times New Roman" w:eastAsia="Times New Roman" w:hAnsi="Times New Roman" w:cs="Times New Roman"/>
+          <w:b/>
+        </w:rPr>
+        <w:t>APPOINTMENTS</w:t>
+      </w:r>
+    </w:p>
+    <w:p>
+      <w:pPr>
+        <w:pStyle w:val="normal0"/>
+        <w:rPr>
+          <w:rFonts w:ascii="Times New Roman" w:hAnsi="Times New Roman"/>
+        </w:rPr>
+      </w:pPr>
+    </w:p>
+    <w:p>
+      <w:pPr>
+        <w:pStyle w:val="normal0"/>
+        <w:spacing w:after="120"/>
+        <w:ind w:left="1440" w:hanging="1440"/>
+        <w:rPr>
+          <w:rFonts w:ascii="Times New Roman" w:hAnsi="Times New Roman"/>
+        </w:rPr>
+      </w:pPr>
+      <w:r>
+        <w:rPr>
+          <w:rFonts w:ascii="Times New Roman" w:eastAsia="Times New Roman" w:hAnsi="Times New Roman" w:cs="Times New Roman"/>
+        </w:rPr>
+        <w:t>2016–</w:t>
+      </w:r>
+      <w:r>
+        <w:rPr>
+          <w:rFonts w:ascii="Times New Roman" w:eastAsia="Times New Roman" w:hAnsi="Times New Roman" w:cs="Times New Roman"/>
+        </w:rPr>
+        <w:tab/>
+      </w:r>
+      <w:r>
+        <w:rPr>
+          <w:rFonts w:ascii="Times New Roman" w:eastAsia="Times New Roman" w:hAnsi="Times New Roman" w:cs="Times New Roman"/>
+        </w:rPr>
+        <w:t>V</w:t>
+      </w:r>
+      <w:r>
+        <w:rPr>
+          <w:rFonts w:ascii="Times New Roman" w:eastAsia="Times New Roman" w:hAnsi="Times New Roman" w:cs="Times New Roman"/>
+        </w:rPr>
+        <w:t>isiting Assistant Professor, Department of Computer Science, Brown University</w:t>
+      </w:r>
+    </w:p>
+    <w:p>
+      <w:pPr>
+        <w:pStyle w:val="normal0"/>
+        <w:spacing w:after="120"/>
+        <w:ind w:left="1440" w:hanging="1440"/>
+        <w:rPr>
+          <w:rFonts w:ascii="Times New Roman" w:hAnsi="Times New Roman"/>
+        </w:rPr>
+      </w:pPr>
+      <w:r>
+        <w:rPr>
+          <w:rFonts w:ascii="Times New Roman" w:eastAsia="Times New Roman" w:hAnsi="Times New Roman" w:cs="Times New Roman"/>
+        </w:rPr>
+        <w:t>2015</w:t>
+      </w:r>
+      <w:r>
+        <w:rPr>
+          <w:rFonts w:ascii="Times New Roman" w:eastAsia="Times New Roman" w:hAnsi="Times New Roman" w:cs="Times New Roman"/>
+        </w:rPr>
+        <w:tab/>
+        <w:t>Postdoctoral Research Associate, Department of Computer Science, Brown University</w:t>
+      </w:r>
+    </w:p>
+    <w:p>
+      <w:pPr>
+        <w:pStyle w:val="normal0"/>
+        <w:ind w:left="1440" w:hanging="1440"/>
+        <w:rPr>
+          <w:rFonts w:ascii="Times New Roman" w:hAnsi="Times New Roman"/>
+        </w:rPr>
+      </w:pPr>
+      <w:r>
+        <w:rPr>
+          <w:rFonts w:ascii="Times New Roman" w:eastAsia="Times New Roman" w:hAnsi="Times New Roman" w:cs="Times New Roman"/>
+        </w:rPr>
+        <w:t xml:space="preserve">2014–15  </w:t>
+      </w:r>
+      <w:r>
+        <w:rPr>
+          <w:rFonts w:ascii="Times New Roman" w:eastAsia="Times New Roman" w:hAnsi="Times New Roman" w:cs="Times New Roman"/>
+        </w:rPr>
+        <w:tab/>
+        <w:t>Postdoctoral Researcher, Department of Computer Science, Stanford University</w:t>
+      </w:r>
+    </w:p>
+    <w:p>
+      <w:pPr>
+        <w:pStyle w:val="normal0"/>
+        <w:rPr>
+          <w:rFonts w:ascii="Times New Roman" w:eastAsia="Times New Roman" w:hAnsi="Times New Roman" w:cs="Times New Roman"/>
+          <w:b/>
+        </w:rPr>
+      </w:pPr>
+    </w:p>
+    <w:p>
+      <w:pPr>
+        <w:pStyle w:val="normal0"/>
+        <w:rPr>
+          <w:rFonts w:ascii="Times New Roman" w:eastAsia="Times New Roman" w:hAnsi="Times New Roman" w:cs="Times New Roman"/>
+          <w:b/>
+        </w:rPr>
+      </w:pPr>
+    </w:p>
+    <w:p>
+      <w:pPr>
+        <w:pStyle w:val="normal0"/>
+        <w:rPr>
+          <w:rFonts w:ascii="Times New Roman" w:hAnsi="Times New Roman"/>
+        </w:rPr>
+      </w:pPr>
+      <w:r>
+        <w:rPr>
+          <w:rFonts w:ascii="Times New Roman" w:eastAsia="Times New Roman" w:hAnsi="Times New Roman" w:cs="Times New Roman"/>
+          <w:b/>
+        </w:rPr>
+        <w:t>INDUSTRY POSITIONS</w:t>
+      </w:r>
+    </w:p>
+    <w:p>
+      <w:pPr>
+        <w:pStyle w:val="normal0"/>
+        <w:rPr>
+          <w:rFonts w:ascii="Times New Roman" w:hAnsi="Times New Roman"/>
+        </w:rPr>
+      </w:pPr>
+    </w:p>
+    <w:p>
+      <w:pPr>
+        <w:pStyle w:val="normal0"/>
+        <w:spacing w:after="120"/>
+        <w:rPr>
+          <w:rFonts w:ascii="Times New Roman" w:eastAsia="Times New Roman" w:hAnsi="Times New Roman" w:cs="Times New Roman"/>
+        </w:rPr>
+      </w:pPr>
+      <w:r>
+        <w:rPr>
+          <w:rFonts w:ascii="Times New Roman" w:eastAsia="Times New Roman" w:hAnsi="Times New Roman" w:cs="Times New Roman"/>
+        </w:rPr>
+        <w:t>2015–</w:t>
+      </w:r>
+      <w:r>
+        <w:rPr>
+          <w:rFonts w:ascii="Times New Roman" w:eastAsia="Times New Roman" w:hAnsi="Times New Roman" w:cs="Times New Roman"/>
+        </w:rPr>
+        <w:tab/>
+      </w:r>
+      <w:r>
+        <w:rPr>
+          <w:rFonts w:ascii="Times New Roman" w:eastAsia="Times New Roman" w:hAnsi="Times New Roman" w:cs="Times New Roman"/>
+        </w:rPr>
+        <w:tab/>
+      </w:r>
+      <w:r>
+        <w:rPr>
+          <w:rFonts w:ascii="Times New Roman" w:eastAsia="Times New Roman" w:hAnsi="Times New Roman" w:cs="Times New Roman"/>
+        </w:rPr>
+        <w:t>Research Scientist, Labs, Two Sigma Investments</w:t>
+      </w:r>
+    </w:p>
+    <w:p>
+      <w:pPr>
+        <w:pStyle w:val="normal0"/>
+        <w:ind w:left="1440" w:hanging="1440"/>
+        <w:rPr>
+          <w:rFonts w:ascii="Times New Roman" w:eastAsia="Times New Roman" w:hAnsi="Times New Roman" w:cs="Times New Roman"/>
+        </w:rPr>
+      </w:pPr>
+      <w:r>
+        <w:rPr>
+          <w:rFonts w:ascii="Times New Roman" w:eastAsia="Times New Roman" w:hAnsi="Times New Roman" w:cs="Times New Roman"/>
+        </w:rPr>
+        <w:t>2013</w:t>
+      </w:r>
+      <w:r>
+        <w:rPr>
+          <w:rFonts w:ascii="Times New Roman" w:eastAsia="Times New Roman" w:hAnsi="Times New Roman" w:cs="Times New Roman"/>
+        </w:rPr>
+        <w:tab/>
+        <w:t>Summer Intern Research Scientist, Web Mining Group, Yahoo Research Barcelona</w:t>
+      </w:r>
+    </w:p>
+    <w:p>
+      <w:pPr>
+        <w:pStyle w:val="normal0"/>
+        <w:rPr>
+          <w:rFonts w:ascii="Times New Roman" w:hAnsi="Times New Roman"/>
+        </w:rPr>
+      </w:pPr>
+    </w:p>
+    <w:p>
+      <w:pPr>
+        <w:pStyle w:val="normal0"/>
+        <w:rPr>
+          <w:rFonts w:ascii="Times New Roman" w:hAnsi="Times New Roman"/>
+        </w:rPr>
+      </w:pPr>
+    </w:p>
+    <w:p>
+      <w:pPr>
+        <w:pStyle w:val="normal0"/>
+        <w:rPr>
+          <w:rFonts w:ascii="Times New Roman" w:hAnsi="Times New Roman"/>
+        </w:rPr>
+      </w:pPr>
+      <w:r>
+        <w:rPr>
+          <w:rFonts w:ascii="Times New Roman" w:eastAsia="Times New Roman" w:hAnsi="Times New Roman" w:cs="Times New Roman"/>
+          <w:b/>
+        </w:rPr>
+        <w:t>PUBLICATIONS</w:t>
+      </w:r>
+    </w:p>
+    <w:p>
+      <w:pPr>
+        <w:pStyle w:val="normal0"/>
+        <w:rPr>
+          <w:rFonts w:ascii="Times New Roman" w:hAnsi="Times New Roman"/>
+        </w:rPr>
+      </w:pPr>
+      <w:r>
+        <w:rPr>
+          <w:rFonts w:ascii="Times New Roman" w:eastAsia="Times New Roman" w:hAnsi="Times New Roman" w:cs="Times New Roman"/>
+        </w:rPr>
+        <w:t>*</w:t>
+      </w:r>
+      <w:r>
+        <w:rPr>
+          <w:rFonts w:ascii="Times New Roman" w:eastAsia="Times New Roman" w:hAnsi="Times New Roman" w:cs="Times New Roman"/>
+        </w:rPr>
+        <w:t>:</w:t>
+      </w:r>
       <w:r>
         <w:rPr>
           <w:rFonts w:ascii="Times New Roman" w:eastAsia="Times New Roman" w:hAnsi="Times New Roman" w:cs="Times New Roman"/>
         </w:rPr>
         <w:t xml:space="preserve"> </w:t>
       </w:r>
-      <w:proofErr w:type="spellStart"/>
-      <w:r>
-        <w:rPr>
-          <w:rFonts w:ascii="Times New Roman" w:eastAsia="Times New Roman" w:hAnsi="Times New Roman" w:cs="Times New Roman"/>
-        </w:rPr>
-        <w:t>Specialistica</w:t>
-      </w:r>
-      <w:proofErr w:type="spellEnd"/>
-      <w:r>
-        <w:rPr>
-          <w:rFonts w:ascii="Times New Roman" w:eastAsia="Times New Roman" w:hAnsi="Times New Roman" w:cs="Times New Roman"/>
-        </w:rPr>
-        <w:t>)</w:t>
-      </w:r>
-      <w:r>
-        <w:rPr>
-          <w:rFonts w:ascii="Times New Roman" w:eastAsia="Times New Roman" w:hAnsi="Times New Roman" w:cs="Times New Roman"/>
-        </w:rPr>
-        <w:tab/>
-        <w:t>Computer Engineering, University of Padua (Italy), 2009</w:t>
-      </w:r>
-    </w:p>
-    <w:p>
-      <w:pPr>
-        <w:pStyle w:val="normal0"/>
-        <w:rPr>
-          <w:rFonts w:ascii="Times New Roman" w:hAnsi="Times New Roman"/>
-        </w:rPr>
-      </w:pPr>
-      <w:r>
-        <w:rPr>
-          <w:rFonts w:ascii="Times New Roman" w:eastAsia="Times New Roman" w:hAnsi="Times New Roman" w:cs="Times New Roman"/>
-        </w:rPr>
-        <w:t>B.Sc. (</w:t>
-      </w:r>
-      <w:proofErr w:type="spellStart"/>
-      <w:r>
-        <w:rPr>
-          <w:rFonts w:ascii="Times New Roman" w:eastAsia="Times New Roman" w:hAnsi="Times New Roman" w:cs="Times New Roman"/>
-        </w:rPr>
-        <w:t>Laurea</w:t>
-      </w:r>
-      <w:proofErr w:type="spellEnd"/>
-      <w:r>
-        <w:rPr>
-          <w:rFonts w:ascii="Times New Roman" w:eastAsia="Times New Roman" w:hAnsi="Times New Roman" w:cs="Times New Roman"/>
-        </w:rPr>
-        <w:t>)</w:t>
-      </w:r>
-      <w:r>
-        <w:rPr>
-          <w:rFonts w:ascii="Times New Roman" w:eastAsia="Times New Roman" w:hAnsi="Times New Roman" w:cs="Times New Roman"/>
-        </w:rPr>
-        <w:tab/>
-      </w:r>
-      <w:r>
-        <w:rPr>
-          <w:rFonts w:ascii="Times New Roman" w:eastAsia="Times New Roman" w:hAnsi="Times New Roman" w:cs="Times New Roman"/>
-        </w:rPr>
-        <w:tab/>
-      </w:r>
-      <w:r>
-        <w:rPr>
-          <w:rFonts w:ascii="Times New Roman" w:eastAsia="Times New Roman" w:hAnsi="Times New Roman" w:cs="Times New Roman"/>
-        </w:rPr>
-        <w:tab/>
-        <w:t>Information Engineering, University of Padua (Italy), 2007</w:t>
-      </w:r>
-    </w:p>
-    <w:p>
-      <w:pPr>
-        <w:pStyle w:val="normal0"/>
-        <w:rPr>
-          <w:rFonts w:ascii="Times New Roman" w:hAnsi="Times New Roman"/>
-        </w:rPr>
-      </w:pPr>
-    </w:p>
-    <w:p>
-      <w:pPr>
-        <w:pStyle w:val="normal0"/>
-        <w:rPr>
-          <w:rFonts w:ascii="Times New Roman" w:hAnsi="Times New Roman"/>
-        </w:rPr>
-      </w:pPr>
-    </w:p>
-    <w:p>
-      <w:pPr>
-        <w:pStyle w:val="normal0"/>
-        <w:rPr>
-          <w:rFonts w:ascii="Times New Roman" w:hAnsi="Times New Roman"/>
-        </w:rPr>
-      </w:pPr>
-      <w:r>
-        <w:rPr>
-          <w:rFonts w:ascii="Times New Roman" w:eastAsia="Times New Roman" w:hAnsi="Times New Roman" w:cs="Times New Roman"/>
-          <w:b/>
-        </w:rPr>
-        <w:t xml:space="preserve">ACADEMIC </w:t>
-      </w:r>
-      <w:r>
-        <w:rPr>
-          <w:rFonts w:ascii="Times New Roman" w:eastAsia="Times New Roman" w:hAnsi="Times New Roman" w:cs="Times New Roman"/>
-          <w:b/>
-        </w:rPr>
-        <w:t>APPOINTMENTS</w:t>
+      <w:r>
+        <w:rPr>
+          <w:rFonts w:ascii="Times New Roman" w:eastAsia="Times New Roman" w:hAnsi="Times New Roman" w:cs="Times New Roman"/>
+        </w:rPr>
+        <w:t>equal participation by all authors</w:t>
+      </w:r>
+    </w:p>
+    <w:p>
+      <w:pPr>
+        <w:pStyle w:val="normal0"/>
+        <w:rPr>
+          <w:rFonts w:ascii="Times New Roman" w:hAnsi="Times New Roman"/>
+        </w:rPr>
+      </w:pPr>
+    </w:p>
+    <w:p>
+      <w:pPr>
+        <w:pStyle w:val="normal0"/>
+        <w:rPr>
+          <w:rFonts w:ascii="Times New Roman" w:hAnsi="Times New Roman"/>
+        </w:rPr>
+      </w:pPr>
+      <w:r>
+        <w:rPr>
+          <w:rFonts w:ascii="Times New Roman" w:eastAsia="Times New Roman" w:hAnsi="Times New Roman" w:cs="Times New Roman"/>
+          <w:b/>
+        </w:rPr>
+        <w:t>Journal Articles</w:t>
       </w:r>
     </w:p>
     <w:p>
@@ -422,358 +635,34 @@
         <w:rPr>
           <w:rFonts w:ascii="Times New Roman" w:eastAsia="Times New Roman" w:hAnsi="Times New Roman" w:cs="Times New Roman"/>
         </w:rPr>
-        <w:t>2016–</w:t>
-      </w:r>
-      <w:r>
-        <w:rPr>
-          <w:rFonts w:ascii="Times New Roman" w:eastAsia="Times New Roman" w:hAnsi="Times New Roman" w:cs="Times New Roman"/>
-        </w:rPr>
-        <w:tab/>
-      </w:r>
-      <w:r>
-        <w:rPr>
-          <w:rFonts w:ascii="Times New Roman" w:eastAsia="Times New Roman" w:hAnsi="Times New Roman" w:cs="Times New Roman"/>
-        </w:rPr>
-        <w:t>V</w:t>
-      </w:r>
-      <w:r>
-        <w:rPr>
-          <w:rFonts w:ascii="Times New Roman" w:eastAsia="Times New Roman" w:hAnsi="Times New Roman" w:cs="Times New Roman"/>
-        </w:rPr>
-        <w:t>isiting Assistant Professor, Department of Computer Science, Brown University</w:t>
-      </w:r>
-    </w:p>
-    <w:p>
-      <w:pPr>
-        <w:pStyle w:val="normal0"/>
-        <w:spacing w:after="120"/>
-        <w:ind w:left="1440" w:hanging="1440"/>
-        <w:rPr>
-          <w:rFonts w:ascii="Times New Roman" w:hAnsi="Times New Roman"/>
-        </w:rPr>
-      </w:pPr>
-      <w:r>
-        <w:rPr>
-          <w:rFonts w:ascii="Times New Roman" w:eastAsia="Times New Roman" w:hAnsi="Times New Roman" w:cs="Times New Roman"/>
-        </w:rPr>
-        <w:t>2015</w:t>
-      </w:r>
-      <w:r>
-        <w:rPr>
-          <w:rFonts w:ascii="Times New Roman" w:eastAsia="Times New Roman" w:hAnsi="Times New Roman" w:cs="Times New Roman"/>
-        </w:rPr>
-        <w:tab/>
-        <w:t>Postdoctoral Research Associate, Department of Computer Science, Brown University</w:t>
-      </w:r>
-    </w:p>
-    <w:p>
-      <w:pPr>
-        <w:pStyle w:val="normal0"/>
-        <w:ind w:left="1440" w:hanging="1440"/>
-        <w:rPr>
-          <w:rFonts w:ascii="Times New Roman" w:hAnsi="Times New Roman"/>
-        </w:rPr>
-      </w:pPr>
-      <w:proofErr w:type="gramStart"/>
-      <w:r>
-        <w:rPr>
-          <w:rFonts w:ascii="Times New Roman" w:eastAsia="Times New Roman" w:hAnsi="Times New Roman" w:cs="Times New Roman"/>
-        </w:rPr>
-        <w:t xml:space="preserve">2014–15  </w:t>
-      </w:r>
-      <w:r>
-        <w:rPr>
-          <w:rFonts w:ascii="Times New Roman" w:eastAsia="Times New Roman" w:hAnsi="Times New Roman" w:cs="Times New Roman"/>
-        </w:rPr>
-        <w:tab/>
-        <w:t>Postdoctoral Researcher</w:t>
-      </w:r>
-      <w:proofErr w:type="gramEnd"/>
-      <w:r>
-        <w:rPr>
-          <w:rFonts w:ascii="Times New Roman" w:eastAsia="Times New Roman" w:hAnsi="Times New Roman" w:cs="Times New Roman"/>
-        </w:rPr>
-        <w:t>, Department of Computer Science, Stanford University</w:t>
-      </w:r>
-    </w:p>
-    <w:p>
-      <w:pPr>
-        <w:pStyle w:val="normal0"/>
-        <w:rPr>
-          <w:rFonts w:ascii="Times New Roman" w:eastAsia="Times New Roman" w:hAnsi="Times New Roman" w:cs="Times New Roman"/>
-          <w:b/>
-        </w:rPr>
-      </w:pPr>
-    </w:p>
-    <w:p>
-      <w:pPr>
-        <w:pStyle w:val="normal0"/>
-        <w:rPr>
-          <w:rFonts w:ascii="Times New Roman" w:eastAsia="Times New Roman" w:hAnsi="Times New Roman" w:cs="Times New Roman"/>
-          <w:b/>
-        </w:rPr>
-      </w:pPr>
-    </w:p>
-    <w:p>
-      <w:pPr>
-        <w:pStyle w:val="normal0"/>
-        <w:rPr>
-          <w:rFonts w:ascii="Times New Roman" w:hAnsi="Times New Roman"/>
-        </w:rPr>
-      </w:pPr>
-      <w:r>
-        <w:rPr>
-          <w:rFonts w:ascii="Times New Roman" w:eastAsia="Times New Roman" w:hAnsi="Times New Roman" w:cs="Times New Roman"/>
-          <w:b/>
-        </w:rPr>
-        <w:t>INDUSTRY POSITIONS</w:t>
-      </w:r>
-    </w:p>
-    <w:p>
-      <w:pPr>
-        <w:pStyle w:val="normal0"/>
-        <w:rPr>
-          <w:rFonts w:ascii="Times New Roman" w:hAnsi="Times New Roman"/>
-        </w:rPr>
-      </w:pPr>
-    </w:p>
-    <w:p>
-      <w:pPr>
-        <w:pStyle w:val="normal0"/>
-        <w:spacing w:after="120"/>
-        <w:rPr>
-          <w:rFonts w:ascii="Times New Roman" w:eastAsia="Times New Roman" w:hAnsi="Times New Roman" w:cs="Times New Roman"/>
-        </w:rPr>
-      </w:pPr>
-      <w:r>
-        <w:rPr>
-          <w:rFonts w:ascii="Times New Roman" w:eastAsia="Times New Roman" w:hAnsi="Times New Roman" w:cs="Times New Roman"/>
-        </w:rPr>
-        <w:t>2015–</w:t>
-      </w:r>
-      <w:r>
-        <w:rPr>
-          <w:rFonts w:ascii="Times New Roman" w:eastAsia="Times New Roman" w:hAnsi="Times New Roman" w:cs="Times New Roman"/>
-        </w:rPr>
-        <w:tab/>
-      </w:r>
-      <w:r>
-        <w:rPr>
-          <w:rFonts w:ascii="Times New Roman" w:eastAsia="Times New Roman" w:hAnsi="Times New Roman" w:cs="Times New Roman"/>
-        </w:rPr>
-        <w:tab/>
-      </w:r>
-      <w:r>
-        <w:rPr>
-          <w:rFonts w:ascii="Times New Roman" w:eastAsia="Times New Roman" w:hAnsi="Times New Roman" w:cs="Times New Roman"/>
-        </w:rPr>
-        <w:t>Research Scientist, Labs, Two Sigma Investments</w:t>
-      </w:r>
-    </w:p>
-    <w:p>
-      <w:pPr>
-        <w:pStyle w:val="normal0"/>
-        <w:ind w:left="1440" w:hanging="1440"/>
-        <w:rPr>
-          <w:rFonts w:ascii="Times New Roman" w:eastAsia="Times New Roman" w:hAnsi="Times New Roman" w:cs="Times New Roman"/>
-        </w:rPr>
-      </w:pPr>
-      <w:r>
-        <w:rPr>
-          <w:rFonts w:ascii="Times New Roman" w:eastAsia="Times New Roman" w:hAnsi="Times New Roman" w:cs="Times New Roman"/>
-        </w:rPr>
-        <w:t>2013</w:t>
-      </w:r>
-      <w:r>
-        <w:rPr>
-          <w:rFonts w:ascii="Times New Roman" w:eastAsia="Times New Roman" w:hAnsi="Times New Roman" w:cs="Times New Roman"/>
-        </w:rPr>
-        <w:tab/>
-        <w:t>Summer Intern Research Scientist, Web Mining Group, Yahoo Research Barcelona</w:t>
-      </w:r>
-    </w:p>
-    <w:p>
-      <w:pPr>
-        <w:pStyle w:val="normal0"/>
-        <w:rPr>
-          <w:rFonts w:ascii="Times New Roman" w:hAnsi="Times New Roman"/>
-        </w:rPr>
-      </w:pPr>
-    </w:p>
-    <w:p>
-      <w:pPr>
-        <w:pStyle w:val="normal0"/>
-        <w:rPr>
-          <w:rFonts w:ascii="Times New Roman" w:hAnsi="Times New Roman"/>
-        </w:rPr>
-      </w:pPr>
-    </w:p>
-    <w:p>
-      <w:pPr>
-        <w:pStyle w:val="normal0"/>
-        <w:rPr>
-          <w:rFonts w:ascii="Times New Roman" w:hAnsi="Times New Roman"/>
-        </w:rPr>
-      </w:pPr>
-      <w:r>
-        <w:rPr>
-          <w:rFonts w:ascii="Times New Roman" w:eastAsia="Times New Roman" w:hAnsi="Times New Roman" w:cs="Times New Roman"/>
-          <w:b/>
-        </w:rPr>
-        <w:t>PUBLICATIONS</w:t>
-      </w:r>
-    </w:p>
-    <w:p>
-      <w:pPr>
-        <w:pStyle w:val="normal0"/>
-        <w:rPr>
-          <w:rFonts w:ascii="Times New Roman" w:hAnsi="Times New Roman"/>
-        </w:rPr>
-      </w:pPr>
-      <w:r>
-        <w:rPr>
-          <w:rFonts w:ascii="Times New Roman" w:eastAsia="Times New Roman" w:hAnsi="Times New Roman" w:cs="Times New Roman"/>
-        </w:rPr>
-        <w:t>*</w:t>
-      </w:r>
-      <w:r>
-        <w:rPr>
-          <w:rFonts w:ascii="Times New Roman" w:eastAsia="Times New Roman" w:hAnsi="Times New Roman" w:cs="Times New Roman"/>
-        </w:rPr>
-        <w:t>:</w:t>
-      </w:r>
-      <w:r>
-        <w:rPr>
-          <w:rFonts w:ascii="Times New Roman" w:eastAsia="Times New Roman" w:hAnsi="Times New Roman" w:cs="Times New Roman"/>
+        <w:t>forthcoming</w:t>
+      </w:r>
+      <w:r>
+        <w:rPr>
+          <w:rFonts w:ascii="Times New Roman" w:eastAsia="Times New Roman" w:hAnsi="Times New Roman" w:cs="Times New Roman"/>
+          <w:i/>
         </w:rPr>
         <w:t xml:space="preserve"> </w:t>
       </w:r>
-      <w:proofErr w:type="gramStart"/>
-      <w:r>
-        <w:rPr>
-          <w:rFonts w:ascii="Times New Roman" w:eastAsia="Times New Roman" w:hAnsi="Times New Roman" w:cs="Times New Roman"/>
-        </w:rPr>
-        <w:t>equal</w:t>
-      </w:r>
-      <w:proofErr w:type="gramEnd"/>
-      <w:r>
-        <w:rPr>
-          <w:rFonts w:ascii="Times New Roman" w:eastAsia="Times New Roman" w:hAnsi="Times New Roman" w:cs="Times New Roman"/>
-        </w:rPr>
-        <w:t xml:space="preserve"> participation by all authors</w:t>
-      </w:r>
-    </w:p>
-    <w:p>
-      <w:pPr>
-        <w:pStyle w:val="normal0"/>
-        <w:rPr>
-          <w:rFonts w:ascii="Times New Roman" w:hAnsi="Times New Roman"/>
-        </w:rPr>
-      </w:pPr>
-    </w:p>
-    <w:p>
-      <w:pPr>
-        <w:pStyle w:val="normal0"/>
-        <w:rPr>
-          <w:rFonts w:ascii="Times New Roman" w:hAnsi="Times New Roman"/>
-        </w:rPr>
-      </w:pPr>
-      <w:r>
-        <w:rPr>
-          <w:rFonts w:ascii="Times New Roman" w:eastAsia="Times New Roman" w:hAnsi="Times New Roman" w:cs="Times New Roman"/>
-          <w:b/>
-        </w:rPr>
-        <w:t>Journal Articles</w:t>
-      </w:r>
-    </w:p>
-    <w:p>
-      <w:pPr>
-        <w:pStyle w:val="normal0"/>
-        <w:rPr>
-          <w:rFonts w:ascii="Times New Roman" w:hAnsi="Times New Roman"/>
-        </w:rPr>
-      </w:pPr>
-    </w:p>
-    <w:p>
-      <w:pPr>
-        <w:pStyle w:val="normal0"/>
-        <w:spacing w:after="120"/>
-        <w:ind w:left="1440" w:hanging="1440"/>
-        <w:rPr>
-          <w:rFonts w:ascii="Times New Roman" w:hAnsi="Times New Roman"/>
-        </w:rPr>
-      </w:pPr>
-      <w:proofErr w:type="gramStart"/>
-      <w:r>
-        <w:rPr>
-          <w:rFonts w:ascii="Times New Roman" w:eastAsia="Times New Roman" w:hAnsi="Times New Roman" w:cs="Times New Roman"/>
-        </w:rPr>
-        <w:t>forthcoming</w:t>
-      </w:r>
-      <w:proofErr w:type="gramEnd"/>
       <w:r>
         <w:rPr>
           <w:rFonts w:ascii="Times New Roman" w:eastAsia="Times New Roman" w:hAnsi="Times New Roman" w:cs="Times New Roman"/>
           <w:i/>
         </w:rPr>
-        <w:t xml:space="preserve"> </w:t>
-      </w:r>
-      <w:r>
-        <w:rPr>
-          <w:rFonts w:ascii="Times New Roman" w:eastAsia="Times New Roman" w:hAnsi="Times New Roman" w:cs="Times New Roman"/>
-          <w:i/>
-        </w:rPr>
-        <w:tab/>
-      </w:r>
-      <w:r>
-        <w:rPr>
-          <w:rFonts w:ascii="Times New Roman" w:eastAsia="Times New Roman" w:hAnsi="Times New Roman" w:cs="Times New Roman"/>
-          <w:b/>
-        </w:rPr>
-        <w:t xml:space="preserve">M. </w:t>
-      </w:r>
-      <w:proofErr w:type="spellStart"/>
-      <w:r>
-        <w:rPr>
-          <w:rFonts w:ascii="Times New Roman" w:eastAsia="Times New Roman" w:hAnsi="Times New Roman" w:cs="Times New Roman"/>
-          <w:b/>
-        </w:rPr>
-        <w:t>Riondato</w:t>
-      </w:r>
-      <w:proofErr w:type="spellEnd"/>
-      <w:r>
-        <w:rPr>
-          <w:rFonts w:ascii="Times New Roman" w:eastAsia="Times New Roman" w:hAnsi="Times New Roman" w:cs="Times New Roman"/>
-        </w:rPr>
-        <w:t xml:space="preserve">, David </w:t>
-      </w:r>
-      <w:proofErr w:type="spellStart"/>
-      <w:r>
-        <w:rPr>
-          <w:rFonts w:ascii="Times New Roman" w:eastAsia="Times New Roman" w:hAnsi="Times New Roman" w:cs="Times New Roman"/>
-        </w:rPr>
-        <w:t>García</w:t>
-      </w:r>
-      <w:proofErr w:type="spellEnd"/>
-      <w:r>
-        <w:rPr>
-          <w:rFonts w:ascii="Times New Roman" w:eastAsia="Times New Roman" w:hAnsi="Times New Roman" w:cs="Times New Roman"/>
-        </w:rPr>
-        <w:t xml:space="preserve">-Soriano, and F. </w:t>
-      </w:r>
-      <w:proofErr w:type="spellStart"/>
-      <w:r>
-        <w:rPr>
-          <w:rFonts w:ascii="Times New Roman" w:eastAsia="Times New Roman" w:hAnsi="Times New Roman" w:cs="Times New Roman"/>
-        </w:rPr>
-        <w:t>Bonchi</w:t>
-      </w:r>
-      <w:proofErr w:type="spellEnd"/>
-      <w:r>
-        <w:rPr>
-          <w:rFonts w:ascii="Times New Roman" w:eastAsia="Times New Roman" w:hAnsi="Times New Roman" w:cs="Times New Roman"/>
-        </w:rPr>
-        <w:t xml:space="preserve">. Graph Summarization with Quality Guarantees. </w:t>
+        <w:tab/>
+      </w:r>
+      <w:r>
+        <w:rPr>
+          <w:rFonts w:ascii="Times New Roman" w:eastAsia="Times New Roman" w:hAnsi="Times New Roman" w:cs="Times New Roman"/>
+          <w:b/>
+        </w:rPr>
+        <w:t>M. Riondato</w:t>
+      </w:r>
+      <w:r>
+        <w:rPr>
+          <w:rFonts w:ascii="Times New Roman" w:eastAsia="Times New Roman" w:hAnsi="Times New Roman" w:cs="Times New Roman"/>
+        </w:rPr>
+        <w:t xml:space="preserve">, David García-Soriano, and F. Bonchi. Graph Summarization with Quality Guarantees. </w:t>
       </w:r>
       <w:r>
         <w:rPr>
@@ -4886,6 +4775,34 @@
     <w:p>
       <w:pPr>
         <w:pStyle w:val="normal0"/>
+        <w:spacing w:line="360" w:lineRule="auto"/>
+        <w:rPr>
+          <w:rFonts w:ascii="Times New Roman" w:eastAsia="Times New Roman" w:hAnsi="Times New Roman" w:cs="Times New Roman"/>
+        </w:rPr>
+      </w:pPr>
+      <w:r>
+        <w:rPr>
+          <w:rFonts w:ascii="Times New Roman" w:eastAsia="Times New Roman" w:hAnsi="Times New Roman" w:cs="Times New Roman"/>
+        </w:rPr>
+        <w:t>WWW’</w:t>
+      </w:r>
+      <w:r>
+        <w:rPr>
+          <w:rFonts w:ascii="Times New Roman" w:eastAsia="Times New Roman" w:hAnsi="Times New Roman" w:cs="Times New Roman"/>
+        </w:rPr>
+        <w:t>16 (Social Networks and Graph Analysis</w:t>
+      </w:r>
+      <w:r>
+        <w:rPr>
+          <w:rFonts w:ascii="Times New Roman" w:eastAsia="Times New Roman" w:hAnsi="Times New Roman" w:cs="Times New Roman"/>
+        </w:rPr>
+        <w:t xml:space="preserve"> 1)</w:t>
+      </w:r>
+    </w:p>
+    <w:p>
+      <w:pPr>
+        <w:pStyle w:val="normal0"/>
+        <w:spacing w:line="360" w:lineRule="auto"/>
         <w:rPr>
           <w:rFonts w:ascii="Times New Roman" w:hAnsi="Times New Roman"/>
         </w:rPr>
@@ -5773,7 +5690,7 @@
         <w:rPr>
           <w:noProof/>
         </w:rPr>
-        <w:t>8</w:t>
+        <w:t>2</w:t>
       </w:r>
     </w:fldSimple>
   </w:p>

</xml_diff>

<commit_message>
Add GHC'16 PC, reorganize PCs one per line, fix typo.
</commit_message>
<xml_diff>
--- a/MatteoRiondato-CV.docx
+++ b/MatteoRiondato-CV.docx
@@ -4140,21 +4140,19 @@
         <w:rPr>
           <w:rFonts w:ascii="Times New Roman" w:eastAsia="Times New Roman" w:hAnsi="Times New Roman" w:cs="Times New Roman"/>
         </w:rPr>
-        <w:t xml:space="preserve"> University of Rome (Rome, Italy) – </w:t>
-      </w:r>
-      <w:proofErr w:type="spellStart"/>
-      <w:r>
-        <w:rPr>
-          <w:rFonts w:ascii="Times New Roman" w:eastAsia="Times New Roman" w:hAnsi="Times New Roman" w:cs="Times New Roman"/>
-        </w:rPr>
-        <w:t>Visting</w:t>
-      </w:r>
-      <w:proofErr w:type="spellEnd"/>
-      <w:r>
-        <w:rPr>
-          <w:rFonts w:ascii="Times New Roman" w:eastAsia="Times New Roman" w:hAnsi="Times New Roman" w:cs="Times New Roman"/>
-        </w:rPr>
-        <w:t xml:space="preserve"> Ph.D. Student, June-September</w:t>
+        <w:t xml:space="preserve"> University of Rome (Rome, Italy) – Vis</w:t>
+      </w:r>
+      <w:r>
+        <w:rPr>
+          <w:rFonts w:ascii="Times New Roman" w:eastAsia="Times New Roman" w:hAnsi="Times New Roman" w:cs="Times New Roman"/>
+        </w:rPr>
+        <w:t>i</w:t>
+      </w:r>
+      <w:r>
+        <w:rPr>
+          <w:rFonts w:ascii="Times New Roman" w:eastAsia="Times New Roman" w:hAnsi="Times New Roman" w:cs="Times New Roman"/>
+        </w:rPr>
+        <w:t>ting Ph.D. Student, June-September</w:t>
       </w:r>
     </w:p>
     <w:p>
@@ -4442,21 +4440,124 @@
     <w:p>
       <w:pPr>
         <w:pStyle w:val="normal0"/>
-        <w:rPr>
-          <w:rFonts w:ascii="Times New Roman" w:hAnsi="Times New Roman"/>
-        </w:rPr>
-      </w:pPr>
-      <w:r>
-        <w:rPr>
-          <w:rFonts w:ascii="Times New Roman" w:eastAsia="Times New Roman" w:hAnsi="Times New Roman" w:cs="Times New Roman"/>
-        </w:rPr>
-        <w:t xml:space="preserve">ECML PKDD’16, </w:t>
-      </w:r>
-      <w:r>
-        <w:rPr>
-          <w:rFonts w:ascii="Times New Roman" w:eastAsia="Times New Roman" w:hAnsi="Times New Roman" w:cs="Times New Roman"/>
-        </w:rPr>
-        <w:t xml:space="preserve">ACM KDD'16, WWW'16, ACM CIKM'15, ACM KDD'15, ACM CIKM'14 </w:t>
+        <w:spacing w:line="360" w:lineRule="auto"/>
+        <w:rPr>
+          <w:rFonts w:ascii="Times New Roman" w:eastAsia="Times New Roman" w:hAnsi="Times New Roman" w:cs="Times New Roman"/>
+        </w:rPr>
+      </w:pPr>
+      <w:r>
+        <w:rPr>
+          <w:rFonts w:ascii="Times New Roman" w:eastAsia="Times New Roman" w:hAnsi="Times New Roman" w:cs="Times New Roman"/>
+        </w:rPr>
+        <w:t>Grace Hopper’16</w:t>
+      </w:r>
+    </w:p>
+    <w:p>
+      <w:pPr>
+        <w:pStyle w:val="normal0"/>
+        <w:spacing w:line="360" w:lineRule="auto"/>
+        <w:rPr>
+          <w:rFonts w:ascii="Times New Roman" w:eastAsia="Times New Roman" w:hAnsi="Times New Roman" w:cs="Times New Roman"/>
+        </w:rPr>
+      </w:pPr>
+      <w:r>
+        <w:rPr>
+          <w:rFonts w:ascii="Times New Roman" w:eastAsia="Times New Roman" w:hAnsi="Times New Roman" w:cs="Times New Roman"/>
+        </w:rPr>
+        <w:t>ECML PKDD’16</w:t>
+      </w:r>
+      <w:r>
+        <w:rPr>
+          <w:rFonts w:ascii="Times New Roman" w:eastAsia="Times New Roman" w:hAnsi="Times New Roman" w:cs="Times New Roman"/>
+        </w:rPr>
+        <w:t xml:space="preserve"> </w:t>
+      </w:r>
+    </w:p>
+    <w:p>
+      <w:pPr>
+        <w:pStyle w:val="normal0"/>
+        <w:spacing w:line="360" w:lineRule="auto"/>
+        <w:rPr>
+          <w:rFonts w:ascii="Times New Roman" w:eastAsia="Times New Roman" w:hAnsi="Times New Roman" w:cs="Times New Roman"/>
+        </w:rPr>
+      </w:pPr>
+      <w:r>
+        <w:rPr>
+          <w:rFonts w:ascii="Times New Roman" w:eastAsia="Times New Roman" w:hAnsi="Times New Roman" w:cs="Times New Roman"/>
+        </w:rPr>
+        <w:t>ACM KDD'16</w:t>
+      </w:r>
+    </w:p>
+    <w:p>
+      <w:pPr>
+        <w:pStyle w:val="normal0"/>
+        <w:spacing w:line="360" w:lineRule="auto"/>
+        <w:rPr>
+          <w:rFonts w:ascii="Times New Roman" w:eastAsia="Times New Roman" w:hAnsi="Times New Roman" w:cs="Times New Roman"/>
+        </w:rPr>
+      </w:pPr>
+      <w:r>
+        <w:rPr>
+          <w:rFonts w:ascii="Times New Roman" w:eastAsia="Times New Roman" w:hAnsi="Times New Roman" w:cs="Times New Roman"/>
+        </w:rPr>
+        <w:t>WWW'16</w:t>
+      </w:r>
+    </w:p>
+    <w:p>
+      <w:pPr>
+        <w:pStyle w:val="normal0"/>
+        <w:spacing w:line="360" w:lineRule="auto"/>
+        <w:rPr>
+          <w:rFonts w:ascii="Times New Roman" w:eastAsia="Times New Roman" w:hAnsi="Times New Roman" w:cs="Times New Roman"/>
+        </w:rPr>
+      </w:pPr>
+      <w:r>
+        <w:rPr>
+          <w:rFonts w:ascii="Times New Roman" w:eastAsia="Times New Roman" w:hAnsi="Times New Roman" w:cs="Times New Roman"/>
+        </w:rPr>
+        <w:t>ACM CIKM'15</w:t>
+      </w:r>
+      <w:r>
+        <w:rPr>
+          <w:rFonts w:ascii="Times New Roman" w:eastAsia="Times New Roman" w:hAnsi="Times New Roman" w:cs="Times New Roman"/>
+        </w:rPr>
+        <w:t xml:space="preserve"> </w:t>
+      </w:r>
+    </w:p>
+    <w:p>
+      <w:pPr>
+        <w:pStyle w:val="normal0"/>
+        <w:spacing w:line="360" w:lineRule="auto"/>
+        <w:rPr>
+          <w:rFonts w:ascii="Times New Roman" w:eastAsia="Times New Roman" w:hAnsi="Times New Roman" w:cs="Times New Roman"/>
+        </w:rPr>
+      </w:pPr>
+      <w:r>
+        <w:rPr>
+          <w:rFonts w:ascii="Times New Roman" w:eastAsia="Times New Roman" w:hAnsi="Times New Roman" w:cs="Times New Roman"/>
+        </w:rPr>
+        <w:t>ACM KDD'15</w:t>
+      </w:r>
+      <w:r>
+        <w:rPr>
+          <w:rFonts w:ascii="Times New Roman" w:eastAsia="Times New Roman" w:hAnsi="Times New Roman" w:cs="Times New Roman"/>
+        </w:rPr>
+        <w:t xml:space="preserve"> </w:t>
+      </w:r>
+    </w:p>
+    <w:p>
+      <w:pPr>
+        <w:pStyle w:val="normal0"/>
+        <w:spacing w:line="360" w:lineRule="auto"/>
+        <w:rPr>
+          <w:rFonts w:ascii="Times New Roman" w:hAnsi="Times New Roman"/>
+        </w:rPr>
+      </w:pPr>
+      <w:r>
+        <w:rPr>
+          <w:rFonts w:ascii="Times New Roman" w:eastAsia="Times New Roman" w:hAnsi="Times New Roman" w:cs="Times New Roman"/>
+        </w:rPr>
+        <w:t>ACM CIKM'14</w:t>
       </w:r>
     </w:p>
     <w:p>
@@ -5690,7 +5791,7 @@
         <w:rPr>
           <w:noProof/>
         </w:rPr>
-        <w:t>2</w:t>
+        <w:t>5</w:t>
       </w:r>
     </w:fldSimple>
   </w:p>

</xml_diff>

<commit_message>
Update WWW entry and remove references.
</commit_message>
<xml_diff>
--- a/MatteoRiondato-CV.docx
+++ b/MatteoRiondato-CV.docx
@@ -57,7 +57,21 @@
         <w:rPr>
           <w:rFonts w:ascii="Times New Roman" w:eastAsia="Times New Roman" w:hAnsi="Times New Roman" w:cs="Times New Roman"/>
         </w:rPr>
-        <w:t>100 Avenue of the Americas, 16</w:t>
+        <w:t xml:space="preserve">100 </w:t>
+      </w:r>
+      <w:proofErr w:type="gramStart"/>
+      <w:r>
+        <w:rPr>
+          <w:rFonts w:ascii="Times New Roman" w:eastAsia="Times New Roman" w:hAnsi="Times New Roman" w:cs="Times New Roman"/>
+        </w:rPr>
+        <w:t>Avenue</w:t>
+      </w:r>
+      <w:proofErr w:type="gramEnd"/>
+      <w:r>
+        <w:rPr>
+          <w:rFonts w:ascii="Times New Roman" w:eastAsia="Times New Roman" w:hAnsi="Times New Roman" w:cs="Times New Roman"/>
+        </w:rPr>
+        <w:t xml:space="preserve"> of the Americas, 16</w:t>
       </w:r>
       <w:r>
         <w:rPr>
@@ -418,6 +432,7 @@
           <w:rFonts w:ascii="Times New Roman" w:hAnsi="Times New Roman"/>
         </w:rPr>
       </w:pPr>
+      <w:proofErr w:type="gramStart"/>
       <w:r>
         <w:rPr>
           <w:rFonts w:ascii="Times New Roman" w:eastAsia="Times New Roman" w:hAnsi="Times New Roman" w:cs="Times New Roman"/>
@@ -429,7 +444,14 @@
           <w:rFonts w:ascii="Times New Roman" w:eastAsia="Times New Roman" w:hAnsi="Times New Roman" w:cs="Times New Roman"/>
         </w:rPr>
         <w:tab/>
-        <w:t>Postdoctoral Researcher, Department of Computer Science, Stanford University</w:t>
+        <w:t>Postdoctoral Researcher</w:t>
+      </w:r>
+      <w:proofErr w:type="gramEnd"/>
+      <w:r>
+        <w:rPr>
+          <w:rFonts w:ascii="Times New Roman" w:eastAsia="Times New Roman" w:hAnsi="Times New Roman" w:cs="Times New Roman"/>
+        </w:rPr>
+        <w:t>, Department of Computer Science, Stanford University</w:t>
       </w:r>
     </w:p>
     <w:p>
@@ -584,11 +606,19 @@
         </w:rPr>
         <w:t xml:space="preserve"> </w:t>
       </w:r>
-      <w:r>
-        <w:rPr>
-          <w:rFonts w:ascii="Times New Roman" w:eastAsia="Times New Roman" w:hAnsi="Times New Roman" w:cs="Times New Roman"/>
-        </w:rPr>
-        <w:t>equal participation by all authors</w:t>
+      <w:proofErr w:type="gramStart"/>
+      <w:r>
+        <w:rPr>
+          <w:rFonts w:ascii="Times New Roman" w:eastAsia="Times New Roman" w:hAnsi="Times New Roman" w:cs="Times New Roman"/>
+        </w:rPr>
+        <w:t>equal</w:t>
+      </w:r>
+      <w:proofErr w:type="gramEnd"/>
+      <w:r>
+        <w:rPr>
+          <w:rFonts w:ascii="Times New Roman" w:eastAsia="Times New Roman" w:hAnsi="Times New Roman" w:cs="Times New Roman"/>
+        </w:rPr>
+        <w:t xml:space="preserve"> participation by all authors</w:t>
       </w:r>
     </w:p>
     <w:p>
@@ -631,12 +661,14 @@
           <w:rFonts w:ascii="Times New Roman" w:hAnsi="Times New Roman"/>
         </w:rPr>
       </w:pPr>
+      <w:proofErr w:type="gramStart"/>
       <w:r>
         <w:rPr>
           <w:rFonts w:ascii="Times New Roman" w:eastAsia="Times New Roman" w:hAnsi="Times New Roman" w:cs="Times New Roman"/>
         </w:rPr>
         <w:t>forthcoming</w:t>
       </w:r>
+      <w:proofErr w:type="gramEnd"/>
       <w:r>
         <w:rPr>
           <w:rFonts w:ascii="Times New Roman" w:eastAsia="Times New Roman" w:hAnsi="Times New Roman" w:cs="Times New Roman"/>
@@ -704,7 +736,21 @@
         <w:rPr>
           <w:rFonts w:ascii="Times New Roman" w:eastAsia="Times New Roman" w:hAnsi="Times New Roman" w:cs="Times New Roman"/>
         </w:rPr>
-        <w:t xml:space="preserve"> and E. M. Kornaropoulos. Fast Approximation of Betweenness Centrality through Sampling. </w:t>
+        <w:t xml:space="preserve"> and E. M. Kornaropoulos. </w:t>
+      </w:r>
+      <w:proofErr w:type="gramStart"/>
+      <w:r>
+        <w:rPr>
+          <w:rFonts w:ascii="Times New Roman" w:eastAsia="Times New Roman" w:hAnsi="Times New Roman" w:cs="Times New Roman"/>
+        </w:rPr>
+        <w:t>Fast Approximation of Betweenness Centrality through Sampling.</w:t>
+      </w:r>
+      <w:proofErr w:type="gramEnd"/>
+      <w:r>
+        <w:rPr>
+          <w:rFonts w:ascii="Times New Roman" w:eastAsia="Times New Roman" w:hAnsi="Times New Roman" w:cs="Times New Roman"/>
+        </w:rPr>
+        <w:t xml:space="preserve"> </w:t>
       </w:r>
       <w:r>
         <w:rPr>
@@ -723,7 +769,21 @@
         <w:rPr>
           <w:rFonts w:ascii="Times New Roman" w:eastAsia="Times New Roman" w:hAnsi="Times New Roman" w:cs="Times New Roman"/>
         </w:rPr>
-        <w:t>30(2):438–</w:t>
+        <w:t>30(2)</w:t>
+      </w:r>
+      <w:proofErr w:type="gramStart"/>
+      <w:r>
+        <w:rPr>
+          <w:rFonts w:ascii="Times New Roman" w:eastAsia="Times New Roman" w:hAnsi="Times New Roman" w:cs="Times New Roman"/>
+        </w:rPr>
+        <w:t>:438</w:t>
+      </w:r>
+      <w:proofErr w:type="gramEnd"/>
+      <w:r>
+        <w:rPr>
+          <w:rFonts w:ascii="Times New Roman" w:eastAsia="Times New Roman" w:hAnsi="Times New Roman" w:cs="Times New Roman"/>
+        </w:rPr>
+        <w:t>–</w:t>
       </w:r>
       <w:r>
         <w:rPr>
@@ -764,7 +824,21 @@
         <w:rPr>
           <w:rFonts w:ascii="Times New Roman" w:eastAsia="Times New Roman" w:hAnsi="Times New Roman" w:cs="Times New Roman"/>
         </w:rPr>
-        <w:t xml:space="preserve"> and E. Upfal. Efficient Discovery of Association Rules and Frequent Itemsets through Sampling with Tight Performance Guarantees. </w:t>
+        <w:t xml:space="preserve"> and E. Upfal. </w:t>
+      </w:r>
+      <w:proofErr w:type="gramStart"/>
+      <w:r>
+        <w:rPr>
+          <w:rFonts w:ascii="Times New Roman" w:eastAsia="Times New Roman" w:hAnsi="Times New Roman" w:cs="Times New Roman"/>
+        </w:rPr>
+        <w:t>Efficient Discovery of Association Rules and Frequent Itemsets through Sampling with Tight Performance Guarantees.</w:t>
+      </w:r>
+      <w:proofErr w:type="gramEnd"/>
+      <w:r>
+        <w:rPr>
+          <w:rFonts w:ascii="Times New Roman" w:eastAsia="Times New Roman" w:hAnsi="Times New Roman" w:cs="Times New Roman"/>
+        </w:rPr>
+        <w:t xml:space="preserve"> </w:t>
       </w:r>
       <w:r>
         <w:rPr>
@@ -777,7 +851,21 @@
         <w:rPr>
           <w:rFonts w:ascii="Times New Roman" w:eastAsia="Times New Roman" w:hAnsi="Times New Roman" w:cs="Times New Roman"/>
         </w:rPr>
-        <w:t>, 8(4):20:1–20:32</w:t>
+        <w:t>, 8(4)</w:t>
+      </w:r>
+      <w:proofErr w:type="gramStart"/>
+      <w:r>
+        <w:rPr>
+          <w:rFonts w:ascii="Times New Roman" w:eastAsia="Times New Roman" w:hAnsi="Times New Roman" w:cs="Times New Roman"/>
+        </w:rPr>
+        <w:t>:20:1</w:t>
+      </w:r>
+      <w:proofErr w:type="gramEnd"/>
+      <w:r>
+        <w:rPr>
+          <w:rFonts w:ascii="Times New Roman" w:eastAsia="Times New Roman" w:hAnsi="Times New Roman" w:cs="Times New Roman"/>
+        </w:rPr>
+        <w:t>–20:32</w:t>
       </w:r>
     </w:p>
     <w:p>
@@ -788,6 +876,7 @@
           <w:rFonts w:ascii="Times New Roman" w:hAnsi="Times New Roman"/>
         </w:rPr>
       </w:pPr>
+      <w:proofErr w:type="gramStart"/>
       <w:r>
         <w:rPr>
           <w:rFonts w:ascii="Times New Roman" w:eastAsia="Times New Roman" w:hAnsi="Times New Roman" w:cs="Times New Roman"/>
@@ -812,7 +901,14 @@
         <w:rPr>
           <w:rFonts w:ascii="Times New Roman" w:eastAsia="Times New Roman" w:hAnsi="Times New Roman" w:cs="Times New Roman"/>
         </w:rPr>
-        <w:t xml:space="preserve">, E. Upfal, and F. Vandin. Mining Top-k Frequent Itemsets through Progressive Sampling. </w:t>
+        <w:t>, E. Upfal, and F. Vandin.</w:t>
+      </w:r>
+      <w:proofErr w:type="gramEnd"/>
+      <w:r>
+        <w:rPr>
+          <w:rFonts w:ascii="Times New Roman" w:eastAsia="Times New Roman" w:hAnsi="Times New Roman" w:cs="Times New Roman"/>
+        </w:rPr>
+        <w:t xml:space="preserve"> Mining Top-k Frequent Itemsets through Progressive Sampling. </w:t>
       </w:r>
       <w:r>
         <w:rPr>
@@ -825,7 +921,21 @@
         <w:rPr>
           <w:rFonts w:ascii="Times New Roman" w:eastAsia="Times New Roman" w:hAnsi="Times New Roman" w:cs="Times New Roman"/>
         </w:rPr>
-        <w:t xml:space="preserve"> 21(2):310–326</w:t>
+        <w:t xml:space="preserve"> 21(2)</w:t>
+      </w:r>
+      <w:proofErr w:type="gramStart"/>
+      <w:r>
+        <w:rPr>
+          <w:rFonts w:ascii="Times New Roman" w:eastAsia="Times New Roman" w:hAnsi="Times New Roman" w:cs="Times New Roman"/>
+        </w:rPr>
+        <w:t>:310</w:t>
+      </w:r>
+      <w:proofErr w:type="gramEnd"/>
+      <w:r>
+        <w:rPr>
+          <w:rFonts w:ascii="Times New Roman" w:eastAsia="Times New Roman" w:hAnsi="Times New Roman" w:cs="Times New Roman"/>
+        </w:rPr>
+        <w:t>–326</w:t>
       </w:r>
     </w:p>
     <w:p>
@@ -872,7 +982,7 @@
         <w:rPr>
           <w:rFonts w:ascii="Times New Roman" w:eastAsia="Times New Roman" w:hAnsi="Times New Roman" w:cs="Times New Roman"/>
         </w:rPr>
-        <w:t>forthcoming</w:t>
+        <w:t>2016</w:t>
       </w:r>
       <w:r>
         <w:rPr>
@@ -894,17 +1004,19 @@
         </w:rPr>
         <w:t xml:space="preserve">, </w:t>
       </w:r>
-      <w:r>
-        <w:rPr>
-          <w:rFonts w:ascii="Times New Roman" w:eastAsia="Times New Roman" w:hAnsi="Times New Roman" w:cs="Times New Roman"/>
-        </w:rPr>
-        <w:t xml:space="preserve">Centrality Measures on Big Graphs: Exact, Approximated, and Distributed Algorithms. To appear </w:t>
-      </w:r>
-      <w:r>
-        <w:rPr>
-          <w:rFonts w:ascii="Times New Roman" w:eastAsia="Times New Roman" w:hAnsi="Times New Roman" w:cs="Times New Roman"/>
-        </w:rPr>
-        <w:t xml:space="preserve">in </w:t>
+      <w:proofErr w:type="gramStart"/>
+      <w:r>
+        <w:rPr>
+          <w:rFonts w:ascii="Times New Roman" w:eastAsia="Times New Roman" w:hAnsi="Times New Roman" w:cs="Times New Roman"/>
+        </w:rPr>
+        <w:t>Centrality</w:t>
+      </w:r>
+      <w:proofErr w:type="gramEnd"/>
+      <w:r>
+        <w:rPr>
+          <w:rFonts w:ascii="Times New Roman" w:eastAsia="Times New Roman" w:hAnsi="Times New Roman" w:cs="Times New Roman"/>
+        </w:rPr>
+        <w:t xml:space="preserve"> Measures on Big Graphs: Exact, Approximated, and Distributed Algorithms. </w:t>
       </w:r>
       <w:r>
         <w:rPr>
@@ -934,6 +1046,12 @@
         </w:rPr>
         <w:t>(WWW)</w:t>
       </w:r>
+      <w:r>
+        <w:rPr>
+          <w:rFonts w:ascii="Times New Roman" w:eastAsia="Times New Roman" w:hAnsi="Times New Roman" w:cs="Times New Roman"/>
+        </w:rPr>
+        <w:t xml:space="preserve">, Companion Volume, pp. 1017–1020 </w:t>
+      </w:r>
     </w:p>
     <w:p>
       <w:pPr>
@@ -944,6 +1062,7 @@
           <w:rFonts w:ascii="Times New Roman" w:hAnsi="Times New Roman"/>
         </w:rPr>
       </w:pPr>
+      <w:proofErr w:type="gramStart"/>
       <w:r>
         <w:rPr>
           <w:rFonts w:ascii="Times New Roman" w:eastAsia="Times New Roman" w:hAnsi="Times New Roman" w:cs="Times New Roman"/>
@@ -968,7 +1087,14 @@
         <w:rPr>
           <w:rFonts w:ascii="Times New Roman" w:eastAsia="Times New Roman" w:hAnsi="Times New Roman" w:cs="Times New Roman"/>
         </w:rPr>
-        <w:t xml:space="preserve">, and E. Upfal. Wiggins: DetectingValuable Information in Dynamic Networks with Limited Resources. </w:t>
+        <w:t>, and E. Upfal.</w:t>
+      </w:r>
+      <w:proofErr w:type="gramEnd"/>
+      <w:r>
+        <w:rPr>
+          <w:rFonts w:ascii="Times New Roman" w:eastAsia="Times New Roman" w:hAnsi="Times New Roman" w:cs="Times New Roman"/>
+        </w:rPr>
+        <w:t xml:space="preserve"> Wiggins: DetectingValuable Information in Dynamic Networks with Limited Resources. </w:t>
       </w:r>
       <w:r>
         <w:rPr>
@@ -1140,6 +1266,7 @@
           <w:rFonts w:ascii="Times New Roman" w:hAnsi="Times New Roman"/>
         </w:rPr>
       </w:pPr>
+      <w:proofErr w:type="gramStart"/>
       <w:r>
         <w:rPr>
           <w:rFonts w:ascii="Times New Roman" w:eastAsia="Times New Roman" w:hAnsi="Times New Roman" w:cs="Times New Roman"/>
@@ -1171,6 +1298,7 @@
         </w:rPr>
         <w:t>.</w:t>
       </w:r>
+      <w:proofErr w:type="gramEnd"/>
       <w:r>
         <w:rPr>
           <w:rFonts w:ascii="Times New Roman" w:hAnsi="Times New Roman"/>
@@ -1434,7 +1562,21 @@
         <w:rPr>
           <w:rFonts w:ascii="Times New Roman" w:eastAsia="Times New Roman" w:hAnsi="Times New Roman" w:cs="Times New Roman"/>
         </w:rPr>
-        <w:t xml:space="preserve"> and E. M. Kornaropoulos. Fast Approximation of Betweenness Centrality through Sampling. </w:t>
+        <w:t xml:space="preserve"> and E. M. Kornaropoulos. </w:t>
+      </w:r>
+      <w:proofErr w:type="gramStart"/>
+      <w:r>
+        <w:rPr>
+          <w:rFonts w:ascii="Times New Roman" w:eastAsia="Times New Roman" w:hAnsi="Times New Roman" w:cs="Times New Roman"/>
+        </w:rPr>
+        <w:t>Fast Approximation of Betweenness Centrality through Sampling.</w:t>
+      </w:r>
+      <w:proofErr w:type="gramEnd"/>
+      <w:r>
+        <w:rPr>
+          <w:rFonts w:ascii="Times New Roman" w:eastAsia="Times New Roman" w:hAnsi="Times New Roman" w:cs="Times New Roman"/>
+        </w:rPr>
+        <w:t xml:space="preserve"> </w:t>
       </w:r>
       <w:r>
         <w:rPr>
@@ -1474,6 +1616,7 @@
           <w:rFonts w:ascii="Times New Roman" w:hAnsi="Times New Roman"/>
         </w:rPr>
       </w:pPr>
+      <w:proofErr w:type="gramStart"/>
       <w:r>
         <w:rPr>
           <w:rFonts w:ascii="Times New Roman" w:eastAsia="Times New Roman" w:hAnsi="Times New Roman" w:cs="Times New Roman"/>
@@ -1497,7 +1640,14 @@
         <w:rPr>
           <w:rFonts w:ascii="Times New Roman" w:eastAsia="Times New Roman" w:hAnsi="Times New Roman" w:cs="Times New Roman"/>
         </w:rPr>
-        <w:t xml:space="preserve">, J. A. DeBrabant, R. Fonseca, and E. Upfal. PARMA: A Parallel Randomized Algorithm for Association Rules Mining in MapReduce. </w:t>
+        <w:t>, J. A. DeBrabant, R. Fonseca, and E. Upfal.</w:t>
+      </w:r>
+      <w:proofErr w:type="gramEnd"/>
+      <w:r>
+        <w:rPr>
+          <w:rFonts w:ascii="Times New Roman" w:eastAsia="Times New Roman" w:hAnsi="Times New Roman" w:cs="Times New Roman"/>
+        </w:rPr>
+        <w:t xml:space="preserve"> PARMA: A Parallel Randomized Algorithm for Association Rules Mining in MapReduce. </w:t>
       </w:r>
       <w:r>
         <w:rPr>
@@ -1573,7 +1723,21 @@
         <w:rPr>
           <w:rFonts w:ascii="Times New Roman" w:eastAsia="Times New Roman" w:hAnsi="Times New Roman" w:cs="Times New Roman"/>
         </w:rPr>
-        <w:t xml:space="preserve"> and E. Upfal. Efficient Discovery of Association Rules and Frequent Itemsets through Sampling with Tight Performance Guarantees. </w:t>
+        <w:t xml:space="preserve"> and E. Upfal. </w:t>
+      </w:r>
+      <w:proofErr w:type="gramStart"/>
+      <w:r>
+        <w:rPr>
+          <w:rFonts w:ascii="Times New Roman" w:eastAsia="Times New Roman" w:hAnsi="Times New Roman" w:cs="Times New Roman"/>
+        </w:rPr>
+        <w:t>Efficient Discovery of Association Rules and Frequent Itemsets through Sampling with Tight Performance Guarantees.</w:t>
+      </w:r>
+      <w:proofErr w:type="gramEnd"/>
+      <w:r>
+        <w:rPr>
+          <w:rFonts w:ascii="Times New Roman" w:eastAsia="Times New Roman" w:hAnsi="Times New Roman" w:cs="Times New Roman"/>
+        </w:rPr>
+        <w:t xml:space="preserve"> </w:t>
       </w:r>
       <w:r>
         <w:rPr>
@@ -1598,6 +1762,7 @@
           <w:rFonts w:ascii="Times New Roman" w:hAnsi="Times New Roman"/>
         </w:rPr>
       </w:pPr>
+      <w:proofErr w:type="gramStart"/>
       <w:r>
         <w:rPr>
           <w:rFonts w:ascii="Times New Roman" w:eastAsia="Times New Roman" w:hAnsi="Times New Roman" w:cs="Times New Roman"/>
@@ -1633,7 +1798,14 @@
         <w:rPr>
           <w:rFonts w:ascii="Times New Roman" w:eastAsia="Times New Roman" w:hAnsi="Times New Roman" w:cs="Times New Roman"/>
         </w:rPr>
-        <w:t xml:space="preserve">, F. Silvestri, and E. Upfal. Space-round Tradeoffs for MapReduce Computations. </w:t>
+        <w:t>, F. Silvestri, and E. Upfal.</w:t>
+      </w:r>
+      <w:proofErr w:type="gramEnd"/>
+      <w:r>
+        <w:rPr>
+          <w:rFonts w:ascii="Times New Roman" w:eastAsia="Times New Roman" w:hAnsi="Times New Roman" w:cs="Times New Roman"/>
+        </w:rPr>
+        <w:t xml:space="preserve"> Space-round Tradeoffs for MapReduce Computations. </w:t>
       </w:r>
       <w:r>
         <w:rPr>
@@ -1681,6 +1853,7 @@
           <w:rFonts w:ascii="Times New Roman" w:hAnsi="Times New Roman"/>
         </w:rPr>
       </w:pPr>
+      <w:proofErr w:type="gramStart"/>
       <w:r>
         <w:rPr>
           <w:rFonts w:ascii="Times New Roman" w:eastAsia="Times New Roman" w:hAnsi="Times New Roman" w:cs="Times New Roman"/>
@@ -1705,7 +1878,14 @@
         <w:rPr>
           <w:rFonts w:ascii="Times New Roman" w:eastAsia="Times New Roman" w:hAnsi="Times New Roman" w:cs="Times New Roman"/>
         </w:rPr>
-        <w:t xml:space="preserve">, E. Upfal, and S. B. Zdonik. Learning-based Query Performance Modeling and Prediction. </w:t>
+        <w:t>, E. Upfal, and S. B. Zdonik.</w:t>
+      </w:r>
+      <w:proofErr w:type="gramEnd"/>
+      <w:r>
+        <w:rPr>
+          <w:rFonts w:ascii="Times New Roman" w:eastAsia="Times New Roman" w:hAnsi="Times New Roman" w:cs="Times New Roman"/>
+        </w:rPr>
+        <w:t xml:space="preserve"> Learning-based Query Performance Modeling and Prediction. </w:t>
       </w:r>
       <w:r>
         <w:rPr>
@@ -1745,6 +1925,7 @@
           <w:rFonts w:ascii="Times New Roman" w:hAnsi="Times New Roman"/>
         </w:rPr>
       </w:pPr>
+      <w:proofErr w:type="gramStart"/>
       <w:r>
         <w:rPr>
           <w:rFonts w:ascii="Times New Roman" w:eastAsia="Times New Roman" w:hAnsi="Times New Roman" w:cs="Times New Roman"/>
@@ -1768,7 +1949,28 @@
         <w:rPr>
           <w:rFonts w:ascii="Times New Roman" w:eastAsia="Times New Roman" w:hAnsi="Times New Roman" w:cs="Times New Roman"/>
         </w:rPr>
-        <w:t xml:space="preserve">, M. Akdere, U. Çetintemel, S. B. Zdonik, and E. Upfal. The VC-dimension of SQL Queries and Selectivity Estimation through Sampling. </w:t>
+        <w:t>, M. Akdere, U. Çetintemel, S. B. Zdonik, and E. Upfal.</w:t>
+      </w:r>
+      <w:proofErr w:type="gramEnd"/>
+      <w:r>
+        <w:rPr>
+          <w:rFonts w:ascii="Times New Roman" w:eastAsia="Times New Roman" w:hAnsi="Times New Roman" w:cs="Times New Roman"/>
+        </w:rPr>
+        <w:t xml:space="preserve"> </w:t>
+      </w:r>
+      <w:proofErr w:type="gramStart"/>
+      <w:r>
+        <w:rPr>
+          <w:rFonts w:ascii="Times New Roman" w:eastAsia="Times New Roman" w:hAnsi="Times New Roman" w:cs="Times New Roman"/>
+        </w:rPr>
+        <w:t>The VC-dimension of SQL Queries and Selectivity Estimation through Sampling.</w:t>
+      </w:r>
+      <w:proofErr w:type="gramEnd"/>
+      <w:r>
+        <w:rPr>
+          <w:rFonts w:ascii="Times New Roman" w:eastAsia="Times New Roman" w:hAnsi="Times New Roman" w:cs="Times New Roman"/>
+        </w:rPr>
+        <w:t xml:space="preserve"> </w:t>
       </w:r>
       <w:r>
         <w:rPr>
@@ -1792,6 +1994,7 @@
           <w:rFonts w:ascii="Times New Roman" w:hAnsi="Times New Roman"/>
         </w:rPr>
       </w:pPr>
+      <w:proofErr w:type="gramStart"/>
       <w:r>
         <w:rPr>
           <w:rFonts w:ascii="Times New Roman" w:eastAsia="Times New Roman" w:hAnsi="Times New Roman" w:cs="Times New Roman"/>
@@ -1816,7 +2019,14 @@
         <w:rPr>
           <w:rFonts w:ascii="Times New Roman" w:eastAsia="Times New Roman" w:hAnsi="Times New Roman" w:cs="Times New Roman"/>
         </w:rPr>
-        <w:t xml:space="preserve">, E. Upfal, and S. B. Zdonik. The Case for Predictive Database Systems: Opportunities and Challenges. </w:t>
+        <w:t>, E. Upfal, and S. B. Zdonik.</w:t>
+      </w:r>
+      <w:proofErr w:type="gramEnd"/>
+      <w:r>
+        <w:rPr>
+          <w:rFonts w:ascii="Times New Roman" w:eastAsia="Times New Roman" w:hAnsi="Times New Roman" w:cs="Times New Roman"/>
+        </w:rPr>
+        <w:t xml:space="preserve"> The Case for Predictive Database Systems: Opportunities and Challenges. </w:t>
       </w:r>
       <w:r>
         <w:rPr>
@@ -1887,6 +2097,7 @@
           <w:rFonts w:ascii="Times New Roman" w:eastAsia="Times New Roman" w:hAnsi="Times New Roman" w:cs="Times New Roman"/>
         </w:rPr>
       </w:pPr>
+      <w:proofErr w:type="gramStart"/>
       <w:r>
         <w:rPr>
           <w:rFonts w:ascii="Times New Roman" w:eastAsia="Times New Roman" w:hAnsi="Times New Roman" w:cs="Times New Roman"/>
@@ -1904,7 +2115,14 @@
         <w:rPr>
           <w:rFonts w:ascii="Times New Roman" w:eastAsia="Times New Roman" w:hAnsi="Times New Roman" w:cs="Times New Roman"/>
         </w:rPr>
-        <w:t>, and E. Upfal. TRIÉST: Counting Local and Global Triangles in Fully-dynamic Streams with Fixed Memory Size.</w:t>
+        <w:t>, and E. Upfal.</w:t>
+      </w:r>
+      <w:proofErr w:type="gramEnd"/>
+      <w:r>
+        <w:rPr>
+          <w:rFonts w:ascii="Times New Roman" w:eastAsia="Times New Roman" w:hAnsi="Times New Roman" w:cs="Times New Roman"/>
+        </w:rPr>
+        <w:t xml:space="preserve"> TRIÉST: Counting Local and Global Triangles in Fully-dynamic Streams with Fixed Memory Size.</w:t>
       </w:r>
     </w:p>
     <w:p>
@@ -1970,6 +2188,7 @@
           <w:rFonts w:ascii="Times New Roman" w:eastAsia="Times New Roman" w:hAnsi="Times New Roman" w:cs="Times New Roman"/>
         </w:rPr>
       </w:pPr>
+      <w:proofErr w:type="gramStart"/>
       <w:r>
         <w:rPr>
           <w:rFonts w:ascii="Times New Roman" w:eastAsia="Times New Roman" w:hAnsi="Times New Roman" w:cs="Times New Roman"/>
@@ -1990,6 +2209,7 @@
         </w:rPr>
         <w:t>M. Riondato.</w:t>
       </w:r>
+      <w:proofErr w:type="gramEnd"/>
       <w:r>
         <w:rPr>
           <w:rFonts w:ascii="Times New Roman" w:eastAsia="Times New Roman" w:hAnsi="Times New Roman" w:cs="Times New Roman"/>
@@ -2414,6 +2634,7 @@
         </w:rPr>
         <w:t>s</w:t>
       </w:r>
+      <w:proofErr w:type="gramStart"/>
       <w:r>
         <w:rPr>
           <w:rFonts w:ascii="Times New Roman" w:eastAsia="Times New Roman" w:hAnsi="Times New Roman" w:cs="Times New Roman"/>
@@ -2424,7 +2645,14 @@
         <w:rPr>
           <w:rFonts w:ascii="Times New Roman" w:eastAsia="Times New Roman" w:hAnsi="Times New Roman" w:cs="Times New Roman"/>
         </w:rPr>
-        <w:t>, Stevens Institute of Technology, Hoboken (NJ, USA), December 12</w:t>
+        <w:t>,</w:t>
+      </w:r>
+      <w:proofErr w:type="gramEnd"/>
+      <w:r>
+        <w:rPr>
+          <w:rFonts w:ascii="Times New Roman" w:eastAsia="Times New Roman" w:hAnsi="Times New Roman" w:cs="Times New Roman"/>
+        </w:rPr>
+        <w:t xml:space="preserve"> Stevens Institute of Technology, Hoboken (NJ, USA), December 12</w:t>
       </w:r>
     </w:p>
     <w:p>
@@ -2989,6 +3217,7 @@
           <w:rFonts w:ascii="Times New Roman" w:hAnsi="Times New Roman"/>
         </w:rPr>
       </w:pPr>
+      <w:proofErr w:type="gramStart"/>
       <w:r>
         <w:rPr>
           <w:rFonts w:ascii="Times New Roman" w:eastAsia="Times New Roman" w:hAnsi="Times New Roman" w:cs="Times New Roman"/>
@@ -3000,7 +3229,14 @@
           <w:rFonts w:ascii="Times New Roman" w:eastAsia="Times New Roman" w:hAnsi="Times New Roman" w:cs="Times New Roman"/>
         </w:rPr>
         <w:tab/>
-        <w:t>Brown University (Providence, RI, USA) – Visiting Student, October–June</w:t>
+        <w:t>Brown University</w:t>
+      </w:r>
+      <w:proofErr w:type="gramEnd"/>
+      <w:r>
+        <w:rPr>
+          <w:rFonts w:ascii="Times New Roman" w:eastAsia="Times New Roman" w:hAnsi="Times New Roman" w:cs="Times New Roman"/>
+        </w:rPr>
+        <w:t xml:space="preserve"> (Providence, RI, USA) – Visiting Student, October–June</w:t>
       </w:r>
     </w:p>
     <w:p>
@@ -3929,6 +4165,7 @@
           <w:rFonts w:ascii="Times New Roman" w:hAnsi="Times New Roman"/>
         </w:rPr>
       </w:pPr>
+      <w:proofErr w:type="gramStart"/>
       <w:r>
         <w:rPr>
           <w:rFonts w:ascii="Times New Roman" w:eastAsia="Times New Roman" w:hAnsi="Times New Roman" w:cs="Times New Roman"/>
@@ -3940,7 +4177,14 @@
           <w:rFonts w:ascii="Times New Roman" w:eastAsia="Times New Roman" w:hAnsi="Times New Roman" w:cs="Times New Roman"/>
         </w:rPr>
         <w:tab/>
-        <w:t>Summer School on Massive Data Mining, IT University, Copenhagen, Denmark</w:t>
+        <w:t>Summer School</w:t>
+      </w:r>
+      <w:proofErr w:type="gramEnd"/>
+      <w:r>
+        <w:rPr>
+          <w:rFonts w:ascii="Times New Roman" w:eastAsia="Times New Roman" w:hAnsi="Times New Roman" w:cs="Times New Roman"/>
+        </w:rPr>
+        <w:t xml:space="preserve"> on Massive Data Mining, IT University, Copenhagen, Denmark</w:t>
       </w:r>
     </w:p>
     <w:p>
@@ -4123,281 +4367,6 @@
         </w:rPr>
         <w:tab/>
         <w:t>SIAM Activity Group on Data Mining and Analytics (SIAG/DMA)</w:t>
-      </w:r>
-    </w:p>
-    <w:p>
-      <w:pPr>
-        <w:pStyle w:val="normal0"/>
-        <w:rPr>
-          <w:rFonts w:ascii="Times New Roman" w:hAnsi="Times New Roman"/>
-        </w:rPr>
-      </w:pPr>
-    </w:p>
-    <w:p>
-      <w:pPr>
-        <w:pStyle w:val="normal0"/>
-        <w:rPr>
-          <w:rFonts w:ascii="Times New Roman" w:hAnsi="Times New Roman"/>
-        </w:rPr>
-      </w:pPr>
-    </w:p>
-    <w:p>
-      <w:pPr>
-        <w:pStyle w:val="normal0"/>
-        <w:rPr>
-          <w:rFonts w:ascii="Times New Roman" w:hAnsi="Times New Roman"/>
-        </w:rPr>
-      </w:pPr>
-      <w:r>
-        <w:rPr>
-          <w:rFonts w:ascii="Times New Roman" w:eastAsia="Times New Roman" w:hAnsi="Times New Roman" w:cs="Times New Roman"/>
-          <w:b/>
-        </w:rPr>
-        <w:t>REFERENCES</w:t>
-      </w:r>
-    </w:p>
-    <w:p>
-      <w:pPr>
-        <w:pStyle w:val="normal0"/>
-        <w:rPr>
-          <w:rFonts w:ascii="Times New Roman" w:hAnsi="Times New Roman"/>
-        </w:rPr>
-      </w:pPr>
-      <w:r>
-        <w:rPr>
-          <w:rFonts w:ascii="Times New Roman" w:eastAsia="Times New Roman" w:hAnsi="Times New Roman" w:cs="Times New Roman"/>
-        </w:rPr>
-        <w:tab/>
-      </w:r>
-    </w:p>
-    <w:p>
-      <w:pPr>
-        <w:pStyle w:val="normal0"/>
-        <w:rPr>
-          <w:rFonts w:ascii="Times New Roman" w:hAnsi="Times New Roman"/>
-        </w:rPr>
-      </w:pPr>
-      <w:r>
-        <w:rPr>
-          <w:rFonts w:ascii="Times New Roman" w:eastAsia="Times New Roman" w:hAnsi="Times New Roman" w:cs="Times New Roman"/>
-        </w:rPr>
-        <w:t>Eli Upfal, Professor</w:t>
-      </w:r>
-    </w:p>
-    <w:p>
-      <w:pPr>
-        <w:pStyle w:val="normal0"/>
-        <w:rPr>
-          <w:rFonts w:ascii="Times New Roman" w:hAnsi="Times New Roman"/>
-        </w:rPr>
-      </w:pPr>
-      <w:r>
-        <w:rPr>
-          <w:rFonts w:ascii="Times New Roman" w:eastAsia="Times New Roman" w:hAnsi="Times New Roman" w:cs="Times New Roman"/>
-        </w:rPr>
-        <w:t>Brown University, Department of Computer Science</w:t>
-      </w:r>
-    </w:p>
-    <w:p>
-      <w:pPr>
-        <w:pStyle w:val="normal0"/>
-        <w:rPr>
-          <w:rFonts w:ascii="Times New Roman" w:hAnsi="Times New Roman"/>
-        </w:rPr>
-      </w:pPr>
-      <w:r>
-        <w:rPr>
-          <w:rFonts w:ascii="Times New Roman" w:eastAsia="Times New Roman" w:hAnsi="Times New Roman" w:cs="Times New Roman"/>
-        </w:rPr>
-        <w:t>115 Waterman St, Providence, RI 02912, USA</w:t>
-      </w:r>
-    </w:p>
-    <w:p>
-      <w:pPr>
-        <w:pStyle w:val="normal0"/>
-        <w:rPr>
-          <w:rFonts w:ascii="Times New Roman" w:hAnsi="Times New Roman"/>
-        </w:rPr>
-      </w:pPr>
-      <w:r>
-        <w:rPr>
-          <w:rFonts w:ascii="Times New Roman" w:eastAsia="Times New Roman" w:hAnsi="Times New Roman" w:cs="Times New Roman"/>
-        </w:rPr>
-        <w:t>+1 401 863 7645</w:t>
-      </w:r>
-    </w:p>
-    <w:p>
-      <w:pPr>
-        <w:pStyle w:val="normal0"/>
-        <w:rPr>
-          <w:rFonts w:ascii="Times New Roman" w:hAnsi="Times New Roman"/>
-          <w:color w:val="auto"/>
-        </w:rPr>
-      </w:pPr>
-      <w:r>
-        <w:rPr>
-          <w:rFonts w:ascii="Times New Roman" w:eastAsia="Times New Roman" w:hAnsi="Times New Roman" w:cs="Times New Roman"/>
-          <w:color w:val="auto"/>
-        </w:rPr>
-        <w:t>eli@cs.brown.edu</w:t>
-      </w:r>
-    </w:p>
-    <w:p>
-      <w:pPr>
-        <w:pStyle w:val="normal0"/>
-        <w:rPr>
-          <w:rFonts w:ascii="Times New Roman" w:hAnsi="Times New Roman"/>
-        </w:rPr>
-      </w:pPr>
-    </w:p>
-    <w:p>
-      <w:pPr>
-        <w:pStyle w:val="normal0"/>
-        <w:rPr>
-          <w:rFonts w:ascii="Times New Roman" w:hAnsi="Times New Roman"/>
-        </w:rPr>
-      </w:pPr>
-      <w:r>
-        <w:rPr>
-          <w:rFonts w:ascii="Times New Roman" w:eastAsia="Times New Roman" w:hAnsi="Times New Roman" w:cs="Times New Roman"/>
-        </w:rPr>
-        <w:t>Uğur Çetintemel, Professor and Chair</w:t>
-      </w:r>
-    </w:p>
-    <w:p>
-      <w:pPr>
-        <w:pStyle w:val="normal0"/>
-        <w:rPr>
-          <w:rFonts w:ascii="Times New Roman" w:hAnsi="Times New Roman"/>
-        </w:rPr>
-      </w:pPr>
-      <w:r>
-        <w:rPr>
-          <w:rFonts w:ascii="Times New Roman" w:eastAsia="Times New Roman" w:hAnsi="Times New Roman" w:cs="Times New Roman"/>
-        </w:rPr>
-        <w:t>Brown University, Department of Computer Science</w:t>
-      </w:r>
-    </w:p>
-    <w:p>
-      <w:pPr>
-        <w:pStyle w:val="normal0"/>
-        <w:rPr>
-          <w:rFonts w:ascii="Times New Roman" w:hAnsi="Times New Roman"/>
-        </w:rPr>
-      </w:pPr>
-      <w:r>
-        <w:rPr>
-          <w:rFonts w:ascii="Times New Roman" w:eastAsia="Times New Roman" w:hAnsi="Times New Roman" w:cs="Times New Roman"/>
-        </w:rPr>
-        <w:t>115 Waterman St, Providence, RI 02912, USA</w:t>
-      </w:r>
-    </w:p>
-    <w:p>
-      <w:pPr>
-        <w:pStyle w:val="normal0"/>
-        <w:rPr>
-          <w:rFonts w:ascii="Times New Roman" w:hAnsi="Times New Roman"/>
-        </w:rPr>
-      </w:pPr>
-      <w:r>
-        <w:rPr>
-          <w:rFonts w:ascii="Times New Roman" w:eastAsia="Times New Roman" w:hAnsi="Times New Roman" w:cs="Times New Roman"/>
-        </w:rPr>
-        <w:t>+1 401 863 7601</w:t>
-      </w:r>
-    </w:p>
-    <w:p>
-      <w:pPr>
-        <w:pStyle w:val="normal0"/>
-        <w:rPr>
-          <w:rFonts w:ascii="Times New Roman" w:hAnsi="Times New Roman"/>
-          <w:color w:val="auto"/>
-        </w:rPr>
-      </w:pPr>
-      <w:r>
-        <w:rPr>
-          <w:rFonts w:ascii="Times New Roman" w:eastAsia="Times New Roman" w:hAnsi="Times New Roman" w:cs="Times New Roman"/>
-          <w:color w:val="auto"/>
-        </w:rPr>
-        <w:t>ugur@cs.brown.edu</w:t>
-      </w:r>
-    </w:p>
-    <w:p>
-      <w:pPr>
-        <w:pStyle w:val="normal0"/>
-        <w:rPr>
-          <w:rFonts w:ascii="Times New Roman" w:hAnsi="Times New Roman"/>
-        </w:rPr>
-      </w:pPr>
-    </w:p>
-    <w:p>
-      <w:pPr>
-        <w:pStyle w:val="normal0"/>
-        <w:rPr>
-          <w:rFonts w:ascii="Times New Roman" w:hAnsi="Times New Roman"/>
-        </w:rPr>
-      </w:pPr>
-      <w:r>
-        <w:rPr>
-          <w:rFonts w:ascii="Times New Roman" w:eastAsia="Times New Roman" w:hAnsi="Times New Roman" w:cs="Times New Roman"/>
-        </w:rPr>
-        <w:t>Francesco Bonchi, Ph.D., Research Leader</w:t>
-      </w:r>
-    </w:p>
-    <w:p>
-      <w:pPr>
-        <w:pStyle w:val="normal0"/>
-        <w:rPr>
-          <w:rFonts w:ascii="Times New Roman" w:hAnsi="Times New Roman"/>
-        </w:rPr>
-      </w:pPr>
-      <w:r>
-        <w:rPr>
-          <w:rFonts w:ascii="Times New Roman" w:eastAsia="Times New Roman" w:hAnsi="Times New Roman" w:cs="Times New Roman"/>
-        </w:rPr>
-        <w:t>ISI Foundation</w:t>
-      </w:r>
-    </w:p>
-    <w:p>
-      <w:pPr>
-        <w:pStyle w:val="normal0"/>
-        <w:rPr>
-          <w:rFonts w:ascii="Times New Roman" w:hAnsi="Times New Roman"/>
-        </w:rPr>
-      </w:pPr>
-      <w:r>
-        <w:rPr>
-          <w:rFonts w:ascii="Times New Roman" w:eastAsia="Times New Roman" w:hAnsi="Times New Roman" w:cs="Times New Roman"/>
-        </w:rPr>
-        <w:t>Via Alassio, 11/C, 10126 Turin, Italy</w:t>
-      </w:r>
-    </w:p>
-    <w:p>
-      <w:pPr>
-        <w:pStyle w:val="normal0"/>
-        <w:rPr>
-          <w:rFonts w:ascii="Times New Roman" w:hAnsi="Times New Roman"/>
-        </w:rPr>
-      </w:pPr>
-      <w:r>
-        <w:rPr>
-          <w:rFonts w:ascii="Times New Roman" w:eastAsia="Times New Roman" w:hAnsi="Times New Roman" w:cs="Times New Roman"/>
-        </w:rPr>
-        <w:t>+39 011 6603090</w:t>
-      </w:r>
-    </w:p>
-    <w:p>
-      <w:pPr>
-        <w:pStyle w:val="normal0"/>
-        <w:rPr>
-          <w:rFonts w:ascii="Times New Roman" w:hAnsi="Times New Roman"/>
-        </w:rPr>
-      </w:pPr>
-      <w:r>
-        <w:rPr>
-          <w:rFonts w:ascii="Times New Roman" w:eastAsia="Times New Roman" w:hAnsi="Times New Roman" w:cs="Times New Roman"/>
-        </w:rPr>
-        <w:t>francescobonchi@acm.org</w:t>
       </w:r>
     </w:p>
     <w:p>
@@ -4453,7 +4422,7 @@
         <w:rPr>
           <w:noProof/>
         </w:rPr>
-        <w:t>8</w:t>
+        <w:t>3</w:t>
       </w:r>
     </w:fldSimple>
   </w:p>

</xml_diff>

<commit_message>
Add GHC grant reviewing, and fix some spacing.
</commit_message>
<xml_diff>
--- a/MatteoRiondato-CV.docx
+++ b/MatteoRiondato-CV.docx
@@ -278,7 +278,21 @@
         <w:rPr>
           <w:rFonts w:ascii="Times New Roman" w:eastAsia="Times New Roman" w:hAnsi="Times New Roman" w:cs="Times New Roman"/>
         </w:rPr>
-        <w:t>M.Sc. (Laurea Specialistica)</w:t>
+        <w:t xml:space="preserve">M.Sc. (Laurea </w:t>
+      </w:r>
+      <w:proofErr w:type="spellStart"/>
+      <w:r>
+        <w:rPr>
+          <w:rFonts w:ascii="Times New Roman" w:eastAsia="Times New Roman" w:hAnsi="Times New Roman" w:cs="Times New Roman"/>
+        </w:rPr>
+        <w:t>Specialistica</w:t>
+      </w:r>
+      <w:proofErr w:type="spellEnd"/>
+      <w:r>
+        <w:rPr>
+          <w:rFonts w:ascii="Times New Roman" w:eastAsia="Times New Roman" w:hAnsi="Times New Roman" w:cs="Times New Roman"/>
+        </w:rPr>
+        <w:t>)</w:t>
       </w:r>
       <w:r>
         <w:rPr>
@@ -688,13 +702,50 @@
           <w:rFonts w:ascii="Times New Roman" w:eastAsia="Times New Roman" w:hAnsi="Times New Roman" w:cs="Times New Roman"/>
           <w:b/>
         </w:rPr>
-        <w:t>M. Riondato</w:t>
-      </w:r>
-      <w:r>
-        <w:rPr>
-          <w:rFonts w:ascii="Times New Roman" w:eastAsia="Times New Roman" w:hAnsi="Times New Roman" w:cs="Times New Roman"/>
-        </w:rPr>
-        <w:t xml:space="preserve">, David García-Soriano, and F. Bonchi. Graph Summarization with Quality Guarantees. </w:t>
+        <w:t xml:space="preserve">M. </w:t>
+      </w:r>
+      <w:proofErr w:type="spellStart"/>
+      <w:r>
+        <w:rPr>
+          <w:rFonts w:ascii="Times New Roman" w:eastAsia="Times New Roman" w:hAnsi="Times New Roman" w:cs="Times New Roman"/>
+          <w:b/>
+        </w:rPr>
+        <w:t>Riondato</w:t>
+      </w:r>
+      <w:proofErr w:type="spellEnd"/>
+      <w:r>
+        <w:rPr>
+          <w:rFonts w:ascii="Times New Roman" w:eastAsia="Times New Roman" w:hAnsi="Times New Roman" w:cs="Times New Roman"/>
+        </w:rPr>
+        <w:t xml:space="preserve">, David </w:t>
+      </w:r>
+      <w:proofErr w:type="spellStart"/>
+      <w:r>
+        <w:rPr>
+          <w:rFonts w:ascii="Times New Roman" w:eastAsia="Times New Roman" w:hAnsi="Times New Roman" w:cs="Times New Roman"/>
+        </w:rPr>
+        <w:t>García</w:t>
+      </w:r>
+      <w:proofErr w:type="spellEnd"/>
+      <w:r>
+        <w:rPr>
+          <w:rFonts w:ascii="Times New Roman" w:eastAsia="Times New Roman" w:hAnsi="Times New Roman" w:cs="Times New Roman"/>
+        </w:rPr>
+        <w:t xml:space="preserve">-Soriano, and F. </w:t>
+      </w:r>
+      <w:proofErr w:type="spellStart"/>
+      <w:r>
+        <w:rPr>
+          <w:rFonts w:ascii="Times New Roman" w:eastAsia="Times New Roman" w:hAnsi="Times New Roman" w:cs="Times New Roman"/>
+        </w:rPr>
+        <w:t>Bonchi</w:t>
+      </w:r>
+      <w:proofErr w:type="spellEnd"/>
+      <w:r>
+        <w:rPr>
+          <w:rFonts w:ascii="Times New Roman" w:eastAsia="Times New Roman" w:hAnsi="Times New Roman" w:cs="Times New Roman"/>
+        </w:rPr>
+        <w:t xml:space="preserve">. Graph Summarization with Quality Guarantees. </w:t>
       </w:r>
       <w:r>
         <w:rPr>
@@ -730,13 +781,36 @@
           <w:rFonts w:ascii="Times New Roman" w:eastAsia="Times New Roman" w:hAnsi="Times New Roman" w:cs="Times New Roman"/>
           <w:b/>
         </w:rPr>
-        <w:t>M. Riondato</w:t>
-      </w:r>
-      <w:r>
-        <w:rPr>
-          <w:rFonts w:ascii="Times New Roman" w:eastAsia="Times New Roman" w:hAnsi="Times New Roman" w:cs="Times New Roman"/>
-        </w:rPr>
-        <w:t xml:space="preserve"> and E. M. Kornaropoulos. </w:t>
+        <w:t xml:space="preserve">M. </w:t>
+      </w:r>
+      <w:proofErr w:type="spellStart"/>
+      <w:r>
+        <w:rPr>
+          <w:rFonts w:ascii="Times New Roman" w:eastAsia="Times New Roman" w:hAnsi="Times New Roman" w:cs="Times New Roman"/>
+          <w:b/>
+        </w:rPr>
+        <w:t>Riondato</w:t>
+      </w:r>
+      <w:proofErr w:type="spellEnd"/>
+      <w:r>
+        <w:rPr>
+          <w:rFonts w:ascii="Times New Roman" w:eastAsia="Times New Roman" w:hAnsi="Times New Roman" w:cs="Times New Roman"/>
+        </w:rPr>
+        <w:t xml:space="preserve"> and E. M. </w:t>
+      </w:r>
+      <w:proofErr w:type="spellStart"/>
+      <w:r>
+        <w:rPr>
+          <w:rFonts w:ascii="Times New Roman" w:eastAsia="Times New Roman" w:hAnsi="Times New Roman" w:cs="Times New Roman"/>
+        </w:rPr>
+        <w:t>Kornaropoulos</w:t>
+      </w:r>
+      <w:proofErr w:type="spellEnd"/>
+      <w:r>
+        <w:rPr>
+          <w:rFonts w:ascii="Times New Roman" w:eastAsia="Times New Roman" w:hAnsi="Times New Roman" w:cs="Times New Roman"/>
+        </w:rPr>
+        <w:t xml:space="preserve">. </w:t>
       </w:r>
       <w:proofErr w:type="gramStart"/>
       <w:r>
@@ -818,20 +892,57 @@
           <w:rFonts w:ascii="Times New Roman" w:eastAsia="Times New Roman" w:hAnsi="Times New Roman" w:cs="Times New Roman"/>
           <w:b/>
         </w:rPr>
-        <w:t>M. Riondato</w:t>
-      </w:r>
-      <w:r>
-        <w:rPr>
-          <w:rFonts w:ascii="Times New Roman" w:eastAsia="Times New Roman" w:hAnsi="Times New Roman" w:cs="Times New Roman"/>
-        </w:rPr>
-        <w:t xml:space="preserve"> and E. Upfal. </w:t>
+        <w:t xml:space="preserve">M. </w:t>
+      </w:r>
+      <w:proofErr w:type="spellStart"/>
+      <w:r>
+        <w:rPr>
+          <w:rFonts w:ascii="Times New Roman" w:eastAsia="Times New Roman" w:hAnsi="Times New Roman" w:cs="Times New Roman"/>
+          <w:b/>
+        </w:rPr>
+        <w:t>Riondato</w:t>
+      </w:r>
+      <w:proofErr w:type="spellEnd"/>
+      <w:r>
+        <w:rPr>
+          <w:rFonts w:ascii="Times New Roman" w:eastAsia="Times New Roman" w:hAnsi="Times New Roman" w:cs="Times New Roman"/>
+        </w:rPr>
+        <w:t xml:space="preserve"> and E. </w:t>
+      </w:r>
+      <w:proofErr w:type="spellStart"/>
+      <w:r>
+        <w:rPr>
+          <w:rFonts w:ascii="Times New Roman" w:eastAsia="Times New Roman" w:hAnsi="Times New Roman" w:cs="Times New Roman"/>
+        </w:rPr>
+        <w:t>Upfal</w:t>
+      </w:r>
+      <w:proofErr w:type="spellEnd"/>
+      <w:r>
+        <w:rPr>
+          <w:rFonts w:ascii="Times New Roman" w:eastAsia="Times New Roman" w:hAnsi="Times New Roman" w:cs="Times New Roman"/>
+        </w:rPr>
+        <w:t xml:space="preserve">. </w:t>
       </w:r>
       <w:proofErr w:type="gramStart"/>
       <w:r>
         <w:rPr>
           <w:rFonts w:ascii="Times New Roman" w:eastAsia="Times New Roman" w:hAnsi="Times New Roman" w:cs="Times New Roman"/>
         </w:rPr>
-        <w:t>Efficient Discovery of Association Rules and Frequent Itemsets through Sampling with Tight Performance Guarantees.</w:t>
+        <w:t xml:space="preserve">Efficient Discovery of Association Rules and Frequent </w:t>
+      </w:r>
+      <w:proofErr w:type="spellStart"/>
+      <w:r>
+        <w:rPr>
+          <w:rFonts w:ascii="Times New Roman" w:eastAsia="Times New Roman" w:hAnsi="Times New Roman" w:cs="Times New Roman"/>
+        </w:rPr>
+        <w:t>Itemsets</w:t>
+      </w:r>
+      <w:proofErr w:type="spellEnd"/>
+      <w:r>
+        <w:rPr>
+          <w:rFonts w:ascii="Times New Roman" w:eastAsia="Times New Roman" w:hAnsi="Times New Roman" w:cs="Times New Roman"/>
+        </w:rPr>
+        <w:t xml:space="preserve"> through Sampling with Tight Performance Guarantees.</w:t>
       </w:r>
       <w:proofErr w:type="gramEnd"/>
       <w:r>
@@ -888,27 +999,92 @@
           <w:rFonts w:ascii="Times New Roman" w:eastAsia="Times New Roman" w:hAnsi="Times New Roman" w:cs="Times New Roman"/>
         </w:rPr>
         <w:tab/>
-        <w:t xml:space="preserve">* A. Pietracaprina, </w:t>
-      </w:r>
-      <w:r>
-        <w:rPr>
-          <w:rFonts w:ascii="Times New Roman" w:eastAsia="Times New Roman" w:hAnsi="Times New Roman" w:cs="Times New Roman"/>
-          <w:b/>
-        </w:rPr>
-        <w:t>M. Riondato</w:t>
-      </w:r>
-      <w:r>
-        <w:rPr>
-          <w:rFonts w:ascii="Times New Roman" w:eastAsia="Times New Roman" w:hAnsi="Times New Roman" w:cs="Times New Roman"/>
-        </w:rPr>
-        <w:t>, E. Upfal, and F. Vandin.</w:t>
+        <w:t xml:space="preserve">* A. </w:t>
+      </w:r>
+      <w:proofErr w:type="spellStart"/>
+      <w:r>
+        <w:rPr>
+          <w:rFonts w:ascii="Times New Roman" w:eastAsia="Times New Roman" w:hAnsi="Times New Roman" w:cs="Times New Roman"/>
+        </w:rPr>
+        <w:t>Pietracaprina</w:t>
+      </w:r>
+      <w:proofErr w:type="spellEnd"/>
+      <w:r>
+        <w:rPr>
+          <w:rFonts w:ascii="Times New Roman" w:eastAsia="Times New Roman" w:hAnsi="Times New Roman" w:cs="Times New Roman"/>
+        </w:rPr>
+        <w:t xml:space="preserve">, </w:t>
+      </w:r>
+      <w:r>
+        <w:rPr>
+          <w:rFonts w:ascii="Times New Roman" w:eastAsia="Times New Roman" w:hAnsi="Times New Roman" w:cs="Times New Roman"/>
+          <w:b/>
+        </w:rPr>
+        <w:t xml:space="preserve">M. </w:t>
+      </w:r>
+      <w:proofErr w:type="spellStart"/>
+      <w:r>
+        <w:rPr>
+          <w:rFonts w:ascii="Times New Roman" w:eastAsia="Times New Roman" w:hAnsi="Times New Roman" w:cs="Times New Roman"/>
+          <w:b/>
+        </w:rPr>
+        <w:t>Riondato</w:t>
+      </w:r>
+      <w:proofErr w:type="spellEnd"/>
+      <w:r>
+        <w:rPr>
+          <w:rFonts w:ascii="Times New Roman" w:eastAsia="Times New Roman" w:hAnsi="Times New Roman" w:cs="Times New Roman"/>
+        </w:rPr>
+        <w:t xml:space="preserve">, E. </w:t>
+      </w:r>
+      <w:proofErr w:type="spellStart"/>
+      <w:r>
+        <w:rPr>
+          <w:rFonts w:ascii="Times New Roman" w:eastAsia="Times New Roman" w:hAnsi="Times New Roman" w:cs="Times New Roman"/>
+        </w:rPr>
+        <w:t>Upfal</w:t>
+      </w:r>
+      <w:proofErr w:type="spellEnd"/>
+      <w:r>
+        <w:rPr>
+          <w:rFonts w:ascii="Times New Roman" w:eastAsia="Times New Roman" w:hAnsi="Times New Roman" w:cs="Times New Roman"/>
+        </w:rPr>
+        <w:t xml:space="preserve">, and F. </w:t>
+      </w:r>
+      <w:proofErr w:type="spellStart"/>
+      <w:r>
+        <w:rPr>
+          <w:rFonts w:ascii="Times New Roman" w:eastAsia="Times New Roman" w:hAnsi="Times New Roman" w:cs="Times New Roman"/>
+        </w:rPr>
+        <w:t>Vandin</w:t>
+      </w:r>
+      <w:proofErr w:type="spellEnd"/>
+      <w:r>
+        <w:rPr>
+          <w:rFonts w:ascii="Times New Roman" w:eastAsia="Times New Roman" w:hAnsi="Times New Roman" w:cs="Times New Roman"/>
+        </w:rPr>
+        <w:t>.</w:t>
       </w:r>
       <w:proofErr w:type="gramEnd"/>
       <w:r>
         <w:rPr>
           <w:rFonts w:ascii="Times New Roman" w:eastAsia="Times New Roman" w:hAnsi="Times New Roman" w:cs="Times New Roman"/>
         </w:rPr>
-        <w:t xml:space="preserve"> Mining Top-k Frequent Itemsets through Progressive Sampling. </w:t>
+        <w:t xml:space="preserve"> Mining Top-k Frequent </w:t>
+      </w:r>
+      <w:proofErr w:type="spellStart"/>
+      <w:r>
+        <w:rPr>
+          <w:rFonts w:ascii="Times New Roman" w:eastAsia="Times New Roman" w:hAnsi="Times New Roman" w:cs="Times New Roman"/>
+        </w:rPr>
+        <w:t>Itemsets</w:t>
+      </w:r>
+      <w:proofErr w:type="spellEnd"/>
+      <w:r>
+        <w:rPr>
+          <w:rFonts w:ascii="Times New Roman" w:eastAsia="Times New Roman" w:hAnsi="Times New Roman" w:cs="Times New Roman"/>
+        </w:rPr>
+        <w:t xml:space="preserve"> through Progressive Sampling. </w:t>
       </w:r>
       <w:r>
         <w:rPr>
@@ -989,15 +1165,52 @@
           <w:rFonts w:ascii="Times New Roman" w:eastAsia="Times New Roman" w:hAnsi="Times New Roman" w:cs="Times New Roman"/>
         </w:rPr>
         <w:tab/>
-        <w:t xml:space="preserve">* F. Bonchi, G. De Francisci Morales, </w:t>
-      </w:r>
-      <w:r>
-        <w:rPr>
-          <w:rFonts w:ascii="Times New Roman" w:eastAsia="Times New Roman" w:hAnsi="Times New Roman" w:cs="Times New Roman"/>
-          <w:b/>
-        </w:rPr>
-        <w:t>M. Riondato</w:t>
-      </w:r>
+        <w:t xml:space="preserve">* F. </w:t>
+      </w:r>
+      <w:proofErr w:type="spellStart"/>
+      <w:r>
+        <w:rPr>
+          <w:rFonts w:ascii="Times New Roman" w:eastAsia="Times New Roman" w:hAnsi="Times New Roman" w:cs="Times New Roman"/>
+        </w:rPr>
+        <w:t>Bonchi</w:t>
+      </w:r>
+      <w:proofErr w:type="spellEnd"/>
+      <w:r>
+        <w:rPr>
+          <w:rFonts w:ascii="Times New Roman" w:eastAsia="Times New Roman" w:hAnsi="Times New Roman" w:cs="Times New Roman"/>
+        </w:rPr>
+        <w:t xml:space="preserve">, G. De </w:t>
+      </w:r>
+      <w:proofErr w:type="spellStart"/>
+      <w:r>
+        <w:rPr>
+          <w:rFonts w:ascii="Times New Roman" w:eastAsia="Times New Roman" w:hAnsi="Times New Roman" w:cs="Times New Roman"/>
+        </w:rPr>
+        <w:t>Francisci</w:t>
+      </w:r>
+      <w:proofErr w:type="spellEnd"/>
+      <w:r>
+        <w:rPr>
+          <w:rFonts w:ascii="Times New Roman" w:eastAsia="Times New Roman" w:hAnsi="Times New Roman" w:cs="Times New Roman"/>
+        </w:rPr>
+        <w:t xml:space="preserve"> Morales, </w:t>
+      </w:r>
+      <w:r>
+        <w:rPr>
+          <w:rFonts w:ascii="Times New Roman" w:eastAsia="Times New Roman" w:hAnsi="Times New Roman" w:cs="Times New Roman"/>
+          <w:b/>
+        </w:rPr>
+        <w:t xml:space="preserve">M. </w:t>
+      </w:r>
+      <w:proofErr w:type="spellStart"/>
+      <w:r>
+        <w:rPr>
+          <w:rFonts w:ascii="Times New Roman" w:eastAsia="Times New Roman" w:hAnsi="Times New Roman" w:cs="Times New Roman"/>
+          <w:b/>
+        </w:rPr>
+        <w:t>Riondato</w:t>
+      </w:r>
+      <w:proofErr w:type="spellEnd"/>
       <w:r>
         <w:rPr>
           <w:rFonts w:ascii="Times New Roman" w:eastAsia="Times New Roman" w:hAnsi="Times New Roman" w:cs="Times New Roman"/>
@@ -1074,27 +1287,78 @@
           <w:rFonts w:ascii="Times New Roman" w:eastAsia="Times New Roman" w:hAnsi="Times New Roman" w:cs="Times New Roman"/>
         </w:rPr>
         <w:tab/>
-        <w:t xml:space="preserve">A. Mahmoody, </w:t>
-      </w:r>
-      <w:r>
-        <w:rPr>
-          <w:rFonts w:ascii="Times New Roman" w:eastAsia="Times New Roman" w:hAnsi="Times New Roman" w:cs="Times New Roman"/>
-          <w:b/>
-        </w:rPr>
-        <w:t>M. Riondato</w:t>
-      </w:r>
-      <w:r>
-        <w:rPr>
-          <w:rFonts w:ascii="Times New Roman" w:eastAsia="Times New Roman" w:hAnsi="Times New Roman" w:cs="Times New Roman"/>
-        </w:rPr>
-        <w:t>, and E. Upfal.</w:t>
+        <w:t xml:space="preserve">A. </w:t>
+      </w:r>
+      <w:proofErr w:type="spellStart"/>
+      <w:r>
+        <w:rPr>
+          <w:rFonts w:ascii="Times New Roman" w:eastAsia="Times New Roman" w:hAnsi="Times New Roman" w:cs="Times New Roman"/>
+        </w:rPr>
+        <w:t>Mahmoody</w:t>
+      </w:r>
+      <w:proofErr w:type="spellEnd"/>
+      <w:r>
+        <w:rPr>
+          <w:rFonts w:ascii="Times New Roman" w:eastAsia="Times New Roman" w:hAnsi="Times New Roman" w:cs="Times New Roman"/>
+        </w:rPr>
+        <w:t xml:space="preserve">, </w:t>
+      </w:r>
+      <w:r>
+        <w:rPr>
+          <w:rFonts w:ascii="Times New Roman" w:eastAsia="Times New Roman" w:hAnsi="Times New Roman" w:cs="Times New Roman"/>
+          <w:b/>
+        </w:rPr>
+        <w:t xml:space="preserve">M. </w:t>
+      </w:r>
+      <w:proofErr w:type="spellStart"/>
+      <w:r>
+        <w:rPr>
+          <w:rFonts w:ascii="Times New Roman" w:eastAsia="Times New Roman" w:hAnsi="Times New Roman" w:cs="Times New Roman"/>
+          <w:b/>
+        </w:rPr>
+        <w:t>Riondato</w:t>
+      </w:r>
+      <w:proofErr w:type="spellEnd"/>
+      <w:r>
+        <w:rPr>
+          <w:rFonts w:ascii="Times New Roman" w:eastAsia="Times New Roman" w:hAnsi="Times New Roman" w:cs="Times New Roman"/>
+        </w:rPr>
+        <w:t xml:space="preserve">, and E. </w:t>
+      </w:r>
+      <w:proofErr w:type="spellStart"/>
+      <w:r>
+        <w:rPr>
+          <w:rFonts w:ascii="Times New Roman" w:eastAsia="Times New Roman" w:hAnsi="Times New Roman" w:cs="Times New Roman"/>
+        </w:rPr>
+        <w:t>Upfal</w:t>
+      </w:r>
+      <w:proofErr w:type="spellEnd"/>
+      <w:r>
+        <w:rPr>
+          <w:rFonts w:ascii="Times New Roman" w:eastAsia="Times New Roman" w:hAnsi="Times New Roman" w:cs="Times New Roman"/>
+        </w:rPr>
+        <w:t>.</w:t>
       </w:r>
       <w:proofErr w:type="gramEnd"/>
       <w:r>
         <w:rPr>
           <w:rFonts w:ascii="Times New Roman" w:eastAsia="Times New Roman" w:hAnsi="Times New Roman" w:cs="Times New Roman"/>
         </w:rPr>
-        <w:t xml:space="preserve"> Wiggins: DetectingValuable Information in Dynamic Networks with Limited Resources. </w:t>
+        <w:t xml:space="preserve"> Wiggins: </w:t>
+      </w:r>
+      <w:proofErr w:type="spellStart"/>
+      <w:r>
+        <w:rPr>
+          <w:rFonts w:ascii="Times New Roman" w:eastAsia="Times New Roman" w:hAnsi="Times New Roman" w:cs="Times New Roman"/>
+        </w:rPr>
+        <w:t>DetectingValuable</w:t>
+      </w:r>
+      <w:proofErr w:type="spellEnd"/>
+      <w:r>
+        <w:rPr>
+          <w:rFonts w:ascii="Times New Roman" w:eastAsia="Times New Roman" w:hAnsi="Times New Roman" w:cs="Times New Roman"/>
+        </w:rPr>
+        <w:t xml:space="preserve"> Information in Dynamic Networks with Limited Resources. </w:t>
       </w:r>
       <w:r>
         <w:rPr>
@@ -1157,13 +1421,50 @@
           <w:rFonts w:ascii="Times New Roman" w:eastAsia="Times New Roman" w:hAnsi="Times New Roman" w:cs="Times New Roman"/>
           <w:b/>
         </w:rPr>
-        <w:t>M. Riondato</w:t>
-      </w:r>
-      <w:r>
-        <w:rPr>
-          <w:rFonts w:ascii="Times New Roman" w:eastAsia="Times New Roman" w:hAnsi="Times New Roman" w:cs="Times New Roman"/>
-        </w:rPr>
-        <w:t xml:space="preserve"> and E. Upfal. Mining Frequent Itemsets through Progressive Sampling with Rademacher Averages. </w:t>
+        <w:t xml:space="preserve">M. </w:t>
+      </w:r>
+      <w:proofErr w:type="spellStart"/>
+      <w:r>
+        <w:rPr>
+          <w:rFonts w:ascii="Times New Roman" w:eastAsia="Times New Roman" w:hAnsi="Times New Roman" w:cs="Times New Roman"/>
+          <w:b/>
+        </w:rPr>
+        <w:t>Riondato</w:t>
+      </w:r>
+      <w:proofErr w:type="spellEnd"/>
+      <w:r>
+        <w:rPr>
+          <w:rFonts w:ascii="Times New Roman" w:eastAsia="Times New Roman" w:hAnsi="Times New Roman" w:cs="Times New Roman"/>
+        </w:rPr>
+        <w:t xml:space="preserve"> and E. </w:t>
+      </w:r>
+      <w:proofErr w:type="spellStart"/>
+      <w:r>
+        <w:rPr>
+          <w:rFonts w:ascii="Times New Roman" w:eastAsia="Times New Roman" w:hAnsi="Times New Roman" w:cs="Times New Roman"/>
+        </w:rPr>
+        <w:t>Upfal</w:t>
+      </w:r>
+      <w:proofErr w:type="spellEnd"/>
+      <w:r>
+        <w:rPr>
+          <w:rFonts w:ascii="Times New Roman" w:eastAsia="Times New Roman" w:hAnsi="Times New Roman" w:cs="Times New Roman"/>
+        </w:rPr>
+        <w:t xml:space="preserve">. Mining Frequent </w:t>
+      </w:r>
+      <w:proofErr w:type="spellStart"/>
+      <w:r>
+        <w:rPr>
+          <w:rFonts w:ascii="Times New Roman" w:eastAsia="Times New Roman" w:hAnsi="Times New Roman" w:cs="Times New Roman"/>
+        </w:rPr>
+        <w:t>Itemsets</w:t>
+      </w:r>
+      <w:proofErr w:type="spellEnd"/>
+      <w:r>
+        <w:rPr>
+          <w:rFonts w:ascii="Times New Roman" w:eastAsia="Times New Roman" w:hAnsi="Times New Roman" w:cs="Times New Roman"/>
+        </w:rPr>
+        <w:t xml:space="preserve"> through Progressive Sampling with Rademacher Averages. </w:t>
       </w:r>
       <w:r>
         <w:rPr>
@@ -1220,13 +1521,36 @@
           <w:rFonts w:ascii="Times New Roman" w:eastAsia="Times New Roman" w:hAnsi="Times New Roman" w:cs="Times New Roman"/>
           <w:b/>
         </w:rPr>
-        <w:t>M. Riondato</w:t>
-      </w:r>
-      <w:r>
-        <w:rPr>
-          <w:rFonts w:ascii="Times New Roman" w:eastAsia="Times New Roman" w:hAnsi="Times New Roman" w:cs="Times New Roman"/>
-        </w:rPr>
-        <w:t xml:space="preserve"> and E. Upfal. VC-Dimension and Rademacher Averages: From Statistical Learning Theory to Sampling Algorithms. </w:t>
+        <w:t xml:space="preserve">M. </w:t>
+      </w:r>
+      <w:proofErr w:type="spellStart"/>
+      <w:r>
+        <w:rPr>
+          <w:rFonts w:ascii="Times New Roman" w:eastAsia="Times New Roman" w:hAnsi="Times New Roman" w:cs="Times New Roman"/>
+          <w:b/>
+        </w:rPr>
+        <w:t>Riondato</w:t>
+      </w:r>
+      <w:proofErr w:type="spellEnd"/>
+      <w:r>
+        <w:rPr>
+          <w:rFonts w:ascii="Times New Roman" w:eastAsia="Times New Roman" w:hAnsi="Times New Roman" w:cs="Times New Roman"/>
+        </w:rPr>
+        <w:t xml:space="preserve"> and E. </w:t>
+      </w:r>
+      <w:proofErr w:type="spellStart"/>
+      <w:r>
+        <w:rPr>
+          <w:rFonts w:ascii="Times New Roman" w:eastAsia="Times New Roman" w:hAnsi="Times New Roman" w:cs="Times New Roman"/>
+        </w:rPr>
+        <w:t>Upfal</w:t>
+      </w:r>
+      <w:proofErr w:type="spellEnd"/>
+      <w:r>
+        <w:rPr>
+          <w:rFonts w:ascii="Times New Roman" w:eastAsia="Times New Roman" w:hAnsi="Times New Roman" w:cs="Times New Roman"/>
+        </w:rPr>
+        <w:t xml:space="preserve">. VC-Dimension and Rademacher Averages: From Statistical Learning Theory to Sampling Algorithms. </w:t>
       </w:r>
       <w:r>
         <w:rPr>
@@ -1283,15 +1607,80 @@
         <w:rPr>
           <w:rFonts w:ascii="Times New Roman" w:eastAsia="Times New Roman" w:hAnsi="Times New Roman" w:cs="Times New Roman"/>
         </w:rPr>
-        <w:t xml:space="preserve">* A. Anagnastopoulos, L. Becchetti, A. Fazzone, I. Mele, and </w:t>
-      </w:r>
-      <w:r>
-        <w:rPr>
-          <w:rFonts w:ascii="Times New Roman" w:eastAsia="Times New Roman" w:hAnsi="Times New Roman" w:cs="Times New Roman"/>
-          <w:b/>
-        </w:rPr>
-        <w:t>M. Riondato</w:t>
-      </w:r>
+        <w:t xml:space="preserve">* A. </w:t>
+      </w:r>
+      <w:proofErr w:type="spellStart"/>
+      <w:r>
+        <w:rPr>
+          <w:rFonts w:ascii="Times New Roman" w:eastAsia="Times New Roman" w:hAnsi="Times New Roman" w:cs="Times New Roman"/>
+        </w:rPr>
+        <w:t>Anagnastopoulos</w:t>
+      </w:r>
+      <w:proofErr w:type="spellEnd"/>
+      <w:r>
+        <w:rPr>
+          <w:rFonts w:ascii="Times New Roman" w:eastAsia="Times New Roman" w:hAnsi="Times New Roman" w:cs="Times New Roman"/>
+        </w:rPr>
+        <w:t xml:space="preserve">, L. </w:t>
+      </w:r>
+      <w:proofErr w:type="spellStart"/>
+      <w:r>
+        <w:rPr>
+          <w:rFonts w:ascii="Times New Roman" w:eastAsia="Times New Roman" w:hAnsi="Times New Roman" w:cs="Times New Roman"/>
+        </w:rPr>
+        <w:t>Becchetti</w:t>
+      </w:r>
+      <w:proofErr w:type="spellEnd"/>
+      <w:r>
+        <w:rPr>
+          <w:rFonts w:ascii="Times New Roman" w:eastAsia="Times New Roman" w:hAnsi="Times New Roman" w:cs="Times New Roman"/>
+        </w:rPr>
+        <w:t xml:space="preserve">, A. </w:t>
+      </w:r>
+      <w:proofErr w:type="spellStart"/>
+      <w:r>
+        <w:rPr>
+          <w:rFonts w:ascii="Times New Roman" w:eastAsia="Times New Roman" w:hAnsi="Times New Roman" w:cs="Times New Roman"/>
+        </w:rPr>
+        <w:t>Fazzone</w:t>
+      </w:r>
+      <w:proofErr w:type="spellEnd"/>
+      <w:r>
+        <w:rPr>
+          <w:rFonts w:ascii="Times New Roman" w:eastAsia="Times New Roman" w:hAnsi="Times New Roman" w:cs="Times New Roman"/>
+        </w:rPr>
+        <w:t xml:space="preserve">, I. </w:t>
+      </w:r>
+      <w:proofErr w:type="spellStart"/>
+      <w:r>
+        <w:rPr>
+          <w:rFonts w:ascii="Times New Roman" w:eastAsia="Times New Roman" w:hAnsi="Times New Roman" w:cs="Times New Roman"/>
+        </w:rPr>
+        <w:t>Mele</w:t>
+      </w:r>
+      <w:proofErr w:type="spellEnd"/>
+      <w:r>
+        <w:rPr>
+          <w:rFonts w:ascii="Times New Roman" w:eastAsia="Times New Roman" w:hAnsi="Times New Roman" w:cs="Times New Roman"/>
+        </w:rPr>
+        <w:t xml:space="preserve">, and </w:t>
+      </w:r>
+      <w:r>
+        <w:rPr>
+          <w:rFonts w:ascii="Times New Roman" w:eastAsia="Times New Roman" w:hAnsi="Times New Roman" w:cs="Times New Roman"/>
+          <w:b/>
+        </w:rPr>
+        <w:t xml:space="preserve">M. </w:t>
+      </w:r>
+      <w:proofErr w:type="spellStart"/>
+      <w:r>
+        <w:rPr>
+          <w:rFonts w:ascii="Times New Roman" w:eastAsia="Times New Roman" w:hAnsi="Times New Roman" w:cs="Times New Roman"/>
+          <w:b/>
+        </w:rPr>
+        <w:t>Riondato</w:t>
+      </w:r>
+      <w:proofErr w:type="spellEnd"/>
       <w:r>
         <w:rPr>
           <w:rFonts w:ascii="Times New Roman" w:eastAsia="Times New Roman" w:hAnsi="Times New Roman" w:cs="Times New Roman"/>
@@ -1309,7 +1698,21 @@
         <w:rPr>
           <w:rFonts w:ascii="Times New Roman" w:eastAsia="Times New Roman" w:hAnsi="Times New Roman" w:cs="Times New Roman"/>
         </w:rPr>
-        <w:t>The Importance of Being Experts: Efficient Max-Finding in Crowdsourcing.</w:t>
+        <w:t xml:space="preserve">The Importance of Being Experts: Efficient Max-Finding in </w:t>
+      </w:r>
+      <w:proofErr w:type="spellStart"/>
+      <w:r>
+        <w:rPr>
+          <w:rFonts w:ascii="Times New Roman" w:eastAsia="Times New Roman" w:hAnsi="Times New Roman" w:cs="Times New Roman"/>
+        </w:rPr>
+        <w:t>Crowdsourcing</w:t>
+      </w:r>
+      <w:proofErr w:type="spellEnd"/>
+      <w:r>
+        <w:rPr>
+          <w:rFonts w:ascii="Times New Roman" w:eastAsia="Times New Roman" w:hAnsi="Times New Roman" w:cs="Times New Roman"/>
+        </w:rPr>
+        <w:t>.</w:t>
       </w:r>
       <w:r>
         <w:rPr>
@@ -1372,13 +1775,50 @@
           <w:rFonts w:ascii="Times New Roman" w:eastAsia="Times New Roman" w:hAnsi="Times New Roman" w:cs="Times New Roman"/>
           <w:b/>
         </w:rPr>
-        <w:t>M. Riondato</w:t>
-      </w:r>
-      <w:r>
-        <w:rPr>
-          <w:rFonts w:ascii="Times New Roman" w:eastAsia="Times New Roman" w:hAnsi="Times New Roman" w:cs="Times New Roman"/>
-        </w:rPr>
-        <w:t xml:space="preserve">, D. García-Soriano, and F. Bonchi. Graph Summarization with Quality Guarantees. </w:t>
+        <w:t xml:space="preserve">M. </w:t>
+      </w:r>
+      <w:proofErr w:type="spellStart"/>
+      <w:r>
+        <w:rPr>
+          <w:rFonts w:ascii="Times New Roman" w:eastAsia="Times New Roman" w:hAnsi="Times New Roman" w:cs="Times New Roman"/>
+          <w:b/>
+        </w:rPr>
+        <w:t>Riondato</w:t>
+      </w:r>
+      <w:proofErr w:type="spellEnd"/>
+      <w:r>
+        <w:rPr>
+          <w:rFonts w:ascii="Times New Roman" w:eastAsia="Times New Roman" w:hAnsi="Times New Roman" w:cs="Times New Roman"/>
+        </w:rPr>
+        <w:t xml:space="preserve">, D. </w:t>
+      </w:r>
+      <w:proofErr w:type="spellStart"/>
+      <w:r>
+        <w:rPr>
+          <w:rFonts w:ascii="Times New Roman" w:eastAsia="Times New Roman" w:hAnsi="Times New Roman" w:cs="Times New Roman"/>
+        </w:rPr>
+        <w:t>García</w:t>
+      </w:r>
+      <w:proofErr w:type="spellEnd"/>
+      <w:r>
+        <w:rPr>
+          <w:rFonts w:ascii="Times New Roman" w:eastAsia="Times New Roman" w:hAnsi="Times New Roman" w:cs="Times New Roman"/>
+        </w:rPr>
+        <w:t xml:space="preserve">-Soriano, and F. </w:t>
+      </w:r>
+      <w:proofErr w:type="spellStart"/>
+      <w:r>
+        <w:rPr>
+          <w:rFonts w:ascii="Times New Roman" w:eastAsia="Times New Roman" w:hAnsi="Times New Roman" w:cs="Times New Roman"/>
+        </w:rPr>
+        <w:t>Bonchi</w:t>
+      </w:r>
+      <w:proofErr w:type="spellEnd"/>
+      <w:r>
+        <w:rPr>
+          <w:rFonts w:ascii="Times New Roman" w:eastAsia="Times New Roman" w:hAnsi="Times New Roman" w:cs="Times New Roman"/>
+        </w:rPr>
+        <w:t xml:space="preserve">. Graph Summarization with Quality Guarantees. </w:t>
       </w:r>
       <w:r>
         <w:rPr>
@@ -1435,8 +1875,17 @@
           <w:rFonts w:ascii="Times New Roman" w:eastAsia="Times New Roman" w:hAnsi="Times New Roman" w:cs="Times New Roman"/>
           <w:b/>
         </w:rPr>
-        <w:t>M. Riondato</w:t>
-      </w:r>
+        <w:t xml:space="preserve">M. </w:t>
+      </w:r>
+      <w:proofErr w:type="spellStart"/>
+      <w:r>
+        <w:rPr>
+          <w:rFonts w:ascii="Times New Roman" w:eastAsia="Times New Roman" w:hAnsi="Times New Roman" w:cs="Times New Roman"/>
+          <w:b/>
+        </w:rPr>
+        <w:t>Riondato</w:t>
+      </w:r>
+      <w:proofErr w:type="spellEnd"/>
       <w:r>
         <w:rPr>
           <w:rFonts w:ascii="Times New Roman" w:eastAsia="Times New Roman" w:hAnsi="Times New Roman" w:cs="Times New Roman"/>
@@ -1463,16 +1912,6 @@
         <w:spacing w:after="120"/>
         <w:ind w:left="1440" w:hanging="1440"/>
         <w:rPr>
-          <w:rFonts w:ascii="Times New Roman" w:eastAsia="Times New Roman" w:hAnsi="Times New Roman" w:cs="Times New Roman"/>
-        </w:rPr>
-      </w:pPr>
-    </w:p>
-    <w:p>
-      <w:pPr>
-        <w:pStyle w:val="normal0"/>
-        <w:spacing w:after="120"/>
-        <w:ind w:left="1440" w:hanging="1440"/>
-        <w:rPr>
           <w:rFonts w:ascii="Times New Roman" w:hAnsi="Times New Roman"/>
         </w:rPr>
       </w:pPr>
@@ -1493,13 +1932,50 @@
           <w:rFonts w:ascii="Times New Roman" w:eastAsia="Times New Roman" w:hAnsi="Times New Roman" w:cs="Times New Roman"/>
           <w:b/>
         </w:rPr>
-        <w:t>M. Riondato</w:t>
-      </w:r>
-      <w:r>
-        <w:rPr>
-          <w:rFonts w:ascii="Times New Roman" w:eastAsia="Times New Roman" w:hAnsi="Times New Roman" w:cs="Times New Roman"/>
-        </w:rPr>
-        <w:t xml:space="preserve"> and F. Vandin. Finding the True Frequent Itemsets. </w:t>
+        <w:t xml:space="preserve">M. </w:t>
+      </w:r>
+      <w:proofErr w:type="spellStart"/>
+      <w:r>
+        <w:rPr>
+          <w:rFonts w:ascii="Times New Roman" w:eastAsia="Times New Roman" w:hAnsi="Times New Roman" w:cs="Times New Roman"/>
+          <w:b/>
+        </w:rPr>
+        <w:t>Riondato</w:t>
+      </w:r>
+      <w:proofErr w:type="spellEnd"/>
+      <w:r>
+        <w:rPr>
+          <w:rFonts w:ascii="Times New Roman" w:eastAsia="Times New Roman" w:hAnsi="Times New Roman" w:cs="Times New Roman"/>
+        </w:rPr>
+        <w:t xml:space="preserve"> and F. </w:t>
+      </w:r>
+      <w:proofErr w:type="spellStart"/>
+      <w:r>
+        <w:rPr>
+          <w:rFonts w:ascii="Times New Roman" w:eastAsia="Times New Roman" w:hAnsi="Times New Roman" w:cs="Times New Roman"/>
+        </w:rPr>
+        <w:t>Vandin</w:t>
+      </w:r>
+      <w:proofErr w:type="spellEnd"/>
+      <w:r>
+        <w:rPr>
+          <w:rFonts w:ascii="Times New Roman" w:eastAsia="Times New Roman" w:hAnsi="Times New Roman" w:cs="Times New Roman"/>
+        </w:rPr>
+        <w:t xml:space="preserve">. Finding the True Frequent </w:t>
+      </w:r>
+      <w:proofErr w:type="spellStart"/>
+      <w:r>
+        <w:rPr>
+          <w:rFonts w:ascii="Times New Roman" w:eastAsia="Times New Roman" w:hAnsi="Times New Roman" w:cs="Times New Roman"/>
+        </w:rPr>
+        <w:t>Itemsets</w:t>
+      </w:r>
+      <w:proofErr w:type="spellEnd"/>
+      <w:r>
+        <w:rPr>
+          <w:rFonts w:ascii="Times New Roman" w:eastAsia="Times New Roman" w:hAnsi="Times New Roman" w:cs="Times New Roman"/>
+        </w:rPr>
+        <w:t xml:space="preserve">. </w:t>
       </w:r>
       <w:r>
         <w:rPr>
@@ -1556,13 +2032,36 @@
           <w:rFonts w:ascii="Times New Roman" w:eastAsia="Times New Roman" w:hAnsi="Times New Roman" w:cs="Times New Roman"/>
           <w:b/>
         </w:rPr>
-        <w:t>M. Riondato</w:t>
-      </w:r>
-      <w:r>
-        <w:rPr>
-          <w:rFonts w:ascii="Times New Roman" w:eastAsia="Times New Roman" w:hAnsi="Times New Roman" w:cs="Times New Roman"/>
-        </w:rPr>
-        <w:t xml:space="preserve"> and E. M. Kornaropoulos. </w:t>
+        <w:t xml:space="preserve">M. </w:t>
+      </w:r>
+      <w:proofErr w:type="spellStart"/>
+      <w:r>
+        <w:rPr>
+          <w:rFonts w:ascii="Times New Roman" w:eastAsia="Times New Roman" w:hAnsi="Times New Roman" w:cs="Times New Roman"/>
+          <w:b/>
+        </w:rPr>
+        <w:t>Riondato</w:t>
+      </w:r>
+      <w:proofErr w:type="spellEnd"/>
+      <w:r>
+        <w:rPr>
+          <w:rFonts w:ascii="Times New Roman" w:eastAsia="Times New Roman" w:hAnsi="Times New Roman" w:cs="Times New Roman"/>
+        </w:rPr>
+        <w:t xml:space="preserve"> and E. M. </w:t>
+      </w:r>
+      <w:proofErr w:type="spellStart"/>
+      <w:r>
+        <w:rPr>
+          <w:rFonts w:ascii="Times New Roman" w:eastAsia="Times New Roman" w:hAnsi="Times New Roman" w:cs="Times New Roman"/>
+        </w:rPr>
+        <w:t>Kornaropoulos</w:t>
+      </w:r>
+      <w:proofErr w:type="spellEnd"/>
+      <w:r>
+        <w:rPr>
+          <w:rFonts w:ascii="Times New Roman" w:eastAsia="Times New Roman" w:hAnsi="Times New Roman" w:cs="Times New Roman"/>
+        </w:rPr>
+        <w:t xml:space="preserve">. </w:t>
       </w:r>
       <w:proofErr w:type="gramStart"/>
       <w:r>
@@ -1634,20 +2133,71 @@
           <w:rFonts w:ascii="Times New Roman" w:eastAsia="Times New Roman" w:hAnsi="Times New Roman" w:cs="Times New Roman"/>
           <w:b/>
         </w:rPr>
-        <w:t>M. Riondato</w:t>
-      </w:r>
-      <w:r>
-        <w:rPr>
-          <w:rFonts w:ascii="Times New Roman" w:eastAsia="Times New Roman" w:hAnsi="Times New Roman" w:cs="Times New Roman"/>
-        </w:rPr>
-        <w:t>, J. A. DeBrabant, R. Fonseca, and E. Upfal.</w:t>
+        <w:t xml:space="preserve">M. </w:t>
+      </w:r>
+      <w:proofErr w:type="spellStart"/>
+      <w:r>
+        <w:rPr>
+          <w:rFonts w:ascii="Times New Roman" w:eastAsia="Times New Roman" w:hAnsi="Times New Roman" w:cs="Times New Roman"/>
+          <w:b/>
+        </w:rPr>
+        <w:t>Riondato</w:t>
+      </w:r>
+      <w:proofErr w:type="spellEnd"/>
+      <w:r>
+        <w:rPr>
+          <w:rFonts w:ascii="Times New Roman" w:eastAsia="Times New Roman" w:hAnsi="Times New Roman" w:cs="Times New Roman"/>
+        </w:rPr>
+        <w:t xml:space="preserve">, J. A. </w:t>
+      </w:r>
+      <w:proofErr w:type="spellStart"/>
+      <w:r>
+        <w:rPr>
+          <w:rFonts w:ascii="Times New Roman" w:eastAsia="Times New Roman" w:hAnsi="Times New Roman" w:cs="Times New Roman"/>
+        </w:rPr>
+        <w:t>DeBrabant</w:t>
+      </w:r>
+      <w:proofErr w:type="spellEnd"/>
+      <w:r>
+        <w:rPr>
+          <w:rFonts w:ascii="Times New Roman" w:eastAsia="Times New Roman" w:hAnsi="Times New Roman" w:cs="Times New Roman"/>
+        </w:rPr>
+        <w:t xml:space="preserve">, R. Fonseca, and E. </w:t>
+      </w:r>
+      <w:proofErr w:type="spellStart"/>
+      <w:r>
+        <w:rPr>
+          <w:rFonts w:ascii="Times New Roman" w:eastAsia="Times New Roman" w:hAnsi="Times New Roman" w:cs="Times New Roman"/>
+        </w:rPr>
+        <w:t>Upfal</w:t>
+      </w:r>
+      <w:proofErr w:type="spellEnd"/>
+      <w:r>
+        <w:rPr>
+          <w:rFonts w:ascii="Times New Roman" w:eastAsia="Times New Roman" w:hAnsi="Times New Roman" w:cs="Times New Roman"/>
+        </w:rPr>
+        <w:t>.</w:t>
       </w:r>
       <w:proofErr w:type="gramEnd"/>
       <w:r>
         <w:rPr>
           <w:rFonts w:ascii="Times New Roman" w:eastAsia="Times New Roman" w:hAnsi="Times New Roman" w:cs="Times New Roman"/>
         </w:rPr>
-        <w:t xml:space="preserve"> PARMA: A Parallel Randomized Algorithm for Association Rules Mining in MapReduce. </w:t>
+        <w:t xml:space="preserve"> PARMA: A Parallel Randomized Algorithm for Association Rules Mining in </w:t>
+      </w:r>
+      <w:proofErr w:type="spellStart"/>
+      <w:r>
+        <w:rPr>
+          <w:rFonts w:ascii="Times New Roman" w:eastAsia="Times New Roman" w:hAnsi="Times New Roman" w:cs="Times New Roman"/>
+        </w:rPr>
+        <w:t>MapReduce</w:t>
+      </w:r>
+      <w:proofErr w:type="spellEnd"/>
+      <w:r>
+        <w:rPr>
+          <w:rFonts w:ascii="Times New Roman" w:eastAsia="Times New Roman" w:hAnsi="Times New Roman" w:cs="Times New Roman"/>
+        </w:rPr>
+        <w:t xml:space="preserve">. </w:t>
       </w:r>
       <w:r>
         <w:rPr>
@@ -1717,20 +2267,57 @@
           <w:rFonts w:ascii="Times New Roman" w:eastAsia="Times New Roman" w:hAnsi="Times New Roman" w:cs="Times New Roman"/>
           <w:b/>
         </w:rPr>
-        <w:t>M. Riondato</w:t>
-      </w:r>
-      <w:r>
-        <w:rPr>
-          <w:rFonts w:ascii="Times New Roman" w:eastAsia="Times New Roman" w:hAnsi="Times New Roman" w:cs="Times New Roman"/>
-        </w:rPr>
-        <w:t xml:space="preserve"> and E. Upfal. </w:t>
+        <w:t xml:space="preserve">M. </w:t>
+      </w:r>
+      <w:proofErr w:type="spellStart"/>
+      <w:r>
+        <w:rPr>
+          <w:rFonts w:ascii="Times New Roman" w:eastAsia="Times New Roman" w:hAnsi="Times New Roman" w:cs="Times New Roman"/>
+          <w:b/>
+        </w:rPr>
+        <w:t>Riondato</w:t>
+      </w:r>
+      <w:proofErr w:type="spellEnd"/>
+      <w:r>
+        <w:rPr>
+          <w:rFonts w:ascii="Times New Roman" w:eastAsia="Times New Roman" w:hAnsi="Times New Roman" w:cs="Times New Roman"/>
+        </w:rPr>
+        <w:t xml:space="preserve"> and E. </w:t>
+      </w:r>
+      <w:proofErr w:type="spellStart"/>
+      <w:r>
+        <w:rPr>
+          <w:rFonts w:ascii="Times New Roman" w:eastAsia="Times New Roman" w:hAnsi="Times New Roman" w:cs="Times New Roman"/>
+        </w:rPr>
+        <w:t>Upfal</w:t>
+      </w:r>
+      <w:proofErr w:type="spellEnd"/>
+      <w:r>
+        <w:rPr>
+          <w:rFonts w:ascii="Times New Roman" w:eastAsia="Times New Roman" w:hAnsi="Times New Roman" w:cs="Times New Roman"/>
+        </w:rPr>
+        <w:t xml:space="preserve">. </w:t>
       </w:r>
       <w:proofErr w:type="gramStart"/>
       <w:r>
         <w:rPr>
           <w:rFonts w:ascii="Times New Roman" w:eastAsia="Times New Roman" w:hAnsi="Times New Roman" w:cs="Times New Roman"/>
         </w:rPr>
-        <w:t>Efficient Discovery of Association Rules and Frequent Itemsets through Sampling with Tight Performance Guarantees.</w:t>
+        <w:t xml:space="preserve">Efficient Discovery of Association Rules and Frequent </w:t>
+      </w:r>
+      <w:proofErr w:type="spellStart"/>
+      <w:r>
+        <w:rPr>
+          <w:rFonts w:ascii="Times New Roman" w:eastAsia="Times New Roman" w:hAnsi="Times New Roman" w:cs="Times New Roman"/>
+        </w:rPr>
+        <w:t>Itemsets</w:t>
+      </w:r>
+      <w:proofErr w:type="spellEnd"/>
+      <w:r>
+        <w:rPr>
+          <w:rFonts w:ascii="Times New Roman" w:eastAsia="Times New Roman" w:hAnsi="Times New Roman" w:cs="Times New Roman"/>
+        </w:rPr>
+        <w:t xml:space="preserve"> through Sampling with Tight Performance Guarantees.</w:t>
       </w:r>
       <w:proofErr w:type="gramEnd"/>
       <w:r>
@@ -1785,27 +2372,106 @@
         <w:rPr>
           <w:rFonts w:ascii="Times New Roman" w:eastAsia="Times New Roman" w:hAnsi="Times New Roman" w:cs="Times New Roman"/>
         </w:rPr>
-        <w:t xml:space="preserve">A. Pietracaprina, G. Pucci, </w:t>
-      </w:r>
-      <w:r>
-        <w:rPr>
-          <w:rFonts w:ascii="Times New Roman" w:eastAsia="Times New Roman" w:hAnsi="Times New Roman" w:cs="Times New Roman"/>
-          <w:b/>
-        </w:rPr>
-        <w:t>M. Riondato</w:t>
-      </w:r>
-      <w:r>
-        <w:rPr>
-          <w:rFonts w:ascii="Times New Roman" w:eastAsia="Times New Roman" w:hAnsi="Times New Roman" w:cs="Times New Roman"/>
-        </w:rPr>
-        <w:t>, F. Silvestri, and E. Upfal.</w:t>
+        <w:t xml:space="preserve">A. </w:t>
+      </w:r>
+      <w:proofErr w:type="spellStart"/>
+      <w:r>
+        <w:rPr>
+          <w:rFonts w:ascii="Times New Roman" w:eastAsia="Times New Roman" w:hAnsi="Times New Roman" w:cs="Times New Roman"/>
+        </w:rPr>
+        <w:t>Pietracaprina</w:t>
+      </w:r>
+      <w:proofErr w:type="spellEnd"/>
+      <w:r>
+        <w:rPr>
+          <w:rFonts w:ascii="Times New Roman" w:eastAsia="Times New Roman" w:hAnsi="Times New Roman" w:cs="Times New Roman"/>
+        </w:rPr>
+        <w:t xml:space="preserve">, G. </w:t>
+      </w:r>
+      <w:proofErr w:type="spellStart"/>
+      <w:r>
+        <w:rPr>
+          <w:rFonts w:ascii="Times New Roman" w:eastAsia="Times New Roman" w:hAnsi="Times New Roman" w:cs="Times New Roman"/>
+        </w:rPr>
+        <w:t>Pucci</w:t>
+      </w:r>
+      <w:proofErr w:type="spellEnd"/>
+      <w:r>
+        <w:rPr>
+          <w:rFonts w:ascii="Times New Roman" w:eastAsia="Times New Roman" w:hAnsi="Times New Roman" w:cs="Times New Roman"/>
+        </w:rPr>
+        <w:t xml:space="preserve">, </w:t>
+      </w:r>
+      <w:r>
+        <w:rPr>
+          <w:rFonts w:ascii="Times New Roman" w:eastAsia="Times New Roman" w:hAnsi="Times New Roman" w:cs="Times New Roman"/>
+          <w:b/>
+        </w:rPr>
+        <w:t xml:space="preserve">M. </w:t>
+      </w:r>
+      <w:proofErr w:type="spellStart"/>
+      <w:r>
+        <w:rPr>
+          <w:rFonts w:ascii="Times New Roman" w:eastAsia="Times New Roman" w:hAnsi="Times New Roman" w:cs="Times New Roman"/>
+          <w:b/>
+        </w:rPr>
+        <w:t>Riondato</w:t>
+      </w:r>
+      <w:proofErr w:type="spellEnd"/>
+      <w:r>
+        <w:rPr>
+          <w:rFonts w:ascii="Times New Roman" w:eastAsia="Times New Roman" w:hAnsi="Times New Roman" w:cs="Times New Roman"/>
+        </w:rPr>
+        <w:t xml:space="preserve">, F. </w:t>
+      </w:r>
+      <w:proofErr w:type="spellStart"/>
+      <w:r>
+        <w:rPr>
+          <w:rFonts w:ascii="Times New Roman" w:eastAsia="Times New Roman" w:hAnsi="Times New Roman" w:cs="Times New Roman"/>
+        </w:rPr>
+        <w:t>Silvestri</w:t>
+      </w:r>
+      <w:proofErr w:type="spellEnd"/>
+      <w:r>
+        <w:rPr>
+          <w:rFonts w:ascii="Times New Roman" w:eastAsia="Times New Roman" w:hAnsi="Times New Roman" w:cs="Times New Roman"/>
+        </w:rPr>
+        <w:t xml:space="preserve">, and E. </w:t>
+      </w:r>
+      <w:proofErr w:type="spellStart"/>
+      <w:r>
+        <w:rPr>
+          <w:rFonts w:ascii="Times New Roman" w:eastAsia="Times New Roman" w:hAnsi="Times New Roman" w:cs="Times New Roman"/>
+        </w:rPr>
+        <w:t>Upfal</w:t>
+      </w:r>
+      <w:proofErr w:type="spellEnd"/>
+      <w:r>
+        <w:rPr>
+          <w:rFonts w:ascii="Times New Roman" w:eastAsia="Times New Roman" w:hAnsi="Times New Roman" w:cs="Times New Roman"/>
+        </w:rPr>
+        <w:t>.</w:t>
       </w:r>
       <w:proofErr w:type="gramEnd"/>
       <w:r>
         <w:rPr>
           <w:rFonts w:ascii="Times New Roman" w:eastAsia="Times New Roman" w:hAnsi="Times New Roman" w:cs="Times New Roman"/>
         </w:rPr>
-        <w:t xml:space="preserve"> Space-round Tradeoffs for MapReduce Computations. </w:t>
+        <w:t xml:space="preserve"> Space-round Tradeoffs for </w:t>
+      </w:r>
+      <w:proofErr w:type="spellStart"/>
+      <w:r>
+        <w:rPr>
+          <w:rFonts w:ascii="Times New Roman" w:eastAsia="Times New Roman" w:hAnsi="Times New Roman" w:cs="Times New Roman"/>
+        </w:rPr>
+        <w:t>MapReduce</w:t>
+      </w:r>
+      <w:proofErr w:type="spellEnd"/>
+      <w:r>
+        <w:rPr>
+          <w:rFonts w:ascii="Times New Roman" w:eastAsia="Times New Roman" w:hAnsi="Times New Roman" w:cs="Times New Roman"/>
+        </w:rPr>
+        <w:t xml:space="preserve"> Computations. </w:t>
       </w:r>
       <w:r>
         <w:rPr>
@@ -1865,20 +2531,85 @@
           <w:rFonts w:ascii="Times New Roman" w:eastAsia="Times New Roman" w:hAnsi="Times New Roman" w:cs="Times New Roman"/>
         </w:rPr>
         <w:tab/>
-        <w:t xml:space="preserve">M. Akdere, U. Çetintemel, </w:t>
-      </w:r>
-      <w:r>
-        <w:rPr>
-          <w:rFonts w:ascii="Times New Roman" w:eastAsia="Times New Roman" w:hAnsi="Times New Roman" w:cs="Times New Roman"/>
-          <w:b/>
-        </w:rPr>
-        <w:t>M. Riondato</w:t>
-      </w:r>
-      <w:r>
-        <w:rPr>
-          <w:rFonts w:ascii="Times New Roman" w:eastAsia="Times New Roman" w:hAnsi="Times New Roman" w:cs="Times New Roman"/>
-        </w:rPr>
-        <w:t>, E. Upfal, and S. B. Zdonik.</w:t>
+        <w:t xml:space="preserve">M. </w:t>
+      </w:r>
+      <w:proofErr w:type="spellStart"/>
+      <w:r>
+        <w:rPr>
+          <w:rFonts w:ascii="Times New Roman" w:eastAsia="Times New Roman" w:hAnsi="Times New Roman" w:cs="Times New Roman"/>
+        </w:rPr>
+        <w:t>Akdere</w:t>
+      </w:r>
+      <w:proofErr w:type="spellEnd"/>
+      <w:r>
+        <w:rPr>
+          <w:rFonts w:ascii="Times New Roman" w:eastAsia="Times New Roman" w:hAnsi="Times New Roman" w:cs="Times New Roman"/>
+        </w:rPr>
+        <w:t xml:space="preserve">, U. </w:t>
+      </w:r>
+      <w:proofErr w:type="spellStart"/>
+      <w:r>
+        <w:rPr>
+          <w:rFonts w:ascii="Times New Roman" w:eastAsia="Times New Roman" w:hAnsi="Times New Roman" w:cs="Times New Roman"/>
+        </w:rPr>
+        <w:t>Çetintemel</w:t>
+      </w:r>
+      <w:proofErr w:type="spellEnd"/>
+      <w:r>
+        <w:rPr>
+          <w:rFonts w:ascii="Times New Roman" w:eastAsia="Times New Roman" w:hAnsi="Times New Roman" w:cs="Times New Roman"/>
+        </w:rPr>
+        <w:t xml:space="preserve">, </w:t>
+      </w:r>
+      <w:r>
+        <w:rPr>
+          <w:rFonts w:ascii="Times New Roman" w:eastAsia="Times New Roman" w:hAnsi="Times New Roman" w:cs="Times New Roman"/>
+          <w:b/>
+        </w:rPr>
+        <w:t xml:space="preserve">M. </w:t>
+      </w:r>
+      <w:proofErr w:type="spellStart"/>
+      <w:r>
+        <w:rPr>
+          <w:rFonts w:ascii="Times New Roman" w:eastAsia="Times New Roman" w:hAnsi="Times New Roman" w:cs="Times New Roman"/>
+          <w:b/>
+        </w:rPr>
+        <w:t>Riondato</w:t>
+      </w:r>
+      <w:proofErr w:type="spellEnd"/>
+      <w:r>
+        <w:rPr>
+          <w:rFonts w:ascii="Times New Roman" w:eastAsia="Times New Roman" w:hAnsi="Times New Roman" w:cs="Times New Roman"/>
+        </w:rPr>
+        <w:t xml:space="preserve">, E. </w:t>
+      </w:r>
+      <w:proofErr w:type="spellStart"/>
+      <w:r>
+        <w:rPr>
+          <w:rFonts w:ascii="Times New Roman" w:eastAsia="Times New Roman" w:hAnsi="Times New Roman" w:cs="Times New Roman"/>
+        </w:rPr>
+        <w:t>Upfal</w:t>
+      </w:r>
+      <w:proofErr w:type="spellEnd"/>
+      <w:r>
+        <w:rPr>
+          <w:rFonts w:ascii="Times New Roman" w:eastAsia="Times New Roman" w:hAnsi="Times New Roman" w:cs="Times New Roman"/>
+        </w:rPr>
+        <w:t xml:space="preserve">, and S. B. </w:t>
+      </w:r>
+      <w:proofErr w:type="spellStart"/>
+      <w:r>
+        <w:rPr>
+          <w:rFonts w:ascii="Times New Roman" w:eastAsia="Times New Roman" w:hAnsi="Times New Roman" w:cs="Times New Roman"/>
+        </w:rPr>
+        <w:t>Zdonik</w:t>
+      </w:r>
+      <w:proofErr w:type="spellEnd"/>
+      <w:r>
+        <w:rPr>
+          <w:rFonts w:ascii="Times New Roman" w:eastAsia="Times New Roman" w:hAnsi="Times New Roman" w:cs="Times New Roman"/>
+        </w:rPr>
+        <w:t>.</w:t>
       </w:r>
       <w:proofErr w:type="gramEnd"/>
       <w:r>
@@ -1943,13 +2674,78 @@
           <w:rFonts w:ascii="Times New Roman" w:eastAsia="Times New Roman" w:hAnsi="Times New Roman" w:cs="Times New Roman"/>
           <w:b/>
         </w:rPr>
-        <w:t>M. Riondato</w:t>
-      </w:r>
-      <w:r>
-        <w:rPr>
-          <w:rFonts w:ascii="Times New Roman" w:eastAsia="Times New Roman" w:hAnsi="Times New Roman" w:cs="Times New Roman"/>
-        </w:rPr>
-        <w:t>, M. Akdere, U. Çetintemel, S. B. Zdonik, and E. Upfal.</w:t>
+        <w:t xml:space="preserve">M. </w:t>
+      </w:r>
+      <w:proofErr w:type="spellStart"/>
+      <w:r>
+        <w:rPr>
+          <w:rFonts w:ascii="Times New Roman" w:eastAsia="Times New Roman" w:hAnsi="Times New Roman" w:cs="Times New Roman"/>
+          <w:b/>
+        </w:rPr>
+        <w:t>Riondato</w:t>
+      </w:r>
+      <w:proofErr w:type="spellEnd"/>
+      <w:r>
+        <w:rPr>
+          <w:rFonts w:ascii="Times New Roman" w:eastAsia="Times New Roman" w:hAnsi="Times New Roman" w:cs="Times New Roman"/>
+        </w:rPr>
+        <w:t xml:space="preserve">, M. </w:t>
+      </w:r>
+      <w:proofErr w:type="spellStart"/>
+      <w:r>
+        <w:rPr>
+          <w:rFonts w:ascii="Times New Roman" w:eastAsia="Times New Roman" w:hAnsi="Times New Roman" w:cs="Times New Roman"/>
+        </w:rPr>
+        <w:t>Akdere</w:t>
+      </w:r>
+      <w:proofErr w:type="spellEnd"/>
+      <w:r>
+        <w:rPr>
+          <w:rFonts w:ascii="Times New Roman" w:eastAsia="Times New Roman" w:hAnsi="Times New Roman" w:cs="Times New Roman"/>
+        </w:rPr>
+        <w:t xml:space="preserve">, U. </w:t>
+      </w:r>
+      <w:proofErr w:type="spellStart"/>
+      <w:r>
+        <w:rPr>
+          <w:rFonts w:ascii="Times New Roman" w:eastAsia="Times New Roman" w:hAnsi="Times New Roman" w:cs="Times New Roman"/>
+        </w:rPr>
+        <w:t>Çetintemel</w:t>
+      </w:r>
+      <w:proofErr w:type="spellEnd"/>
+      <w:r>
+        <w:rPr>
+          <w:rFonts w:ascii="Times New Roman" w:eastAsia="Times New Roman" w:hAnsi="Times New Roman" w:cs="Times New Roman"/>
+        </w:rPr>
+        <w:t xml:space="preserve">, S. B. </w:t>
+      </w:r>
+      <w:proofErr w:type="spellStart"/>
+      <w:r>
+        <w:rPr>
+          <w:rFonts w:ascii="Times New Roman" w:eastAsia="Times New Roman" w:hAnsi="Times New Roman" w:cs="Times New Roman"/>
+        </w:rPr>
+        <w:t>Zdonik</w:t>
+      </w:r>
+      <w:proofErr w:type="spellEnd"/>
+      <w:r>
+        <w:rPr>
+          <w:rFonts w:ascii="Times New Roman" w:eastAsia="Times New Roman" w:hAnsi="Times New Roman" w:cs="Times New Roman"/>
+        </w:rPr>
+        <w:t xml:space="preserve">, and E. </w:t>
+      </w:r>
+      <w:proofErr w:type="spellStart"/>
+      <w:r>
+        <w:rPr>
+          <w:rFonts w:ascii="Times New Roman" w:eastAsia="Times New Roman" w:hAnsi="Times New Roman" w:cs="Times New Roman"/>
+        </w:rPr>
+        <w:t>Upfal</w:t>
+      </w:r>
+      <w:proofErr w:type="spellEnd"/>
+      <w:r>
+        <w:rPr>
+          <w:rFonts w:ascii="Times New Roman" w:eastAsia="Times New Roman" w:hAnsi="Times New Roman" w:cs="Times New Roman"/>
+        </w:rPr>
+        <w:t>.</w:t>
       </w:r>
       <w:proofErr w:type="gramEnd"/>
       <w:r>
@@ -2006,20 +2802,85 @@
           <w:rFonts w:ascii="Times New Roman" w:eastAsia="Times New Roman" w:hAnsi="Times New Roman" w:cs="Times New Roman"/>
         </w:rPr>
         <w:tab/>
-        <w:t xml:space="preserve">M. Akdere, U. Çetintemel, </w:t>
-      </w:r>
-      <w:r>
-        <w:rPr>
-          <w:rFonts w:ascii="Times New Roman" w:eastAsia="Times New Roman" w:hAnsi="Times New Roman" w:cs="Times New Roman"/>
-          <w:b/>
-        </w:rPr>
-        <w:t>M. Riondato</w:t>
-      </w:r>
-      <w:r>
-        <w:rPr>
-          <w:rFonts w:ascii="Times New Roman" w:eastAsia="Times New Roman" w:hAnsi="Times New Roman" w:cs="Times New Roman"/>
-        </w:rPr>
-        <w:t>, E. Upfal, and S. B. Zdonik.</w:t>
+        <w:t xml:space="preserve">M. </w:t>
+      </w:r>
+      <w:proofErr w:type="spellStart"/>
+      <w:r>
+        <w:rPr>
+          <w:rFonts w:ascii="Times New Roman" w:eastAsia="Times New Roman" w:hAnsi="Times New Roman" w:cs="Times New Roman"/>
+        </w:rPr>
+        <w:t>Akdere</w:t>
+      </w:r>
+      <w:proofErr w:type="spellEnd"/>
+      <w:r>
+        <w:rPr>
+          <w:rFonts w:ascii="Times New Roman" w:eastAsia="Times New Roman" w:hAnsi="Times New Roman" w:cs="Times New Roman"/>
+        </w:rPr>
+        <w:t xml:space="preserve">, U. </w:t>
+      </w:r>
+      <w:proofErr w:type="spellStart"/>
+      <w:r>
+        <w:rPr>
+          <w:rFonts w:ascii="Times New Roman" w:eastAsia="Times New Roman" w:hAnsi="Times New Roman" w:cs="Times New Roman"/>
+        </w:rPr>
+        <w:t>Çetintemel</w:t>
+      </w:r>
+      <w:proofErr w:type="spellEnd"/>
+      <w:r>
+        <w:rPr>
+          <w:rFonts w:ascii="Times New Roman" w:eastAsia="Times New Roman" w:hAnsi="Times New Roman" w:cs="Times New Roman"/>
+        </w:rPr>
+        <w:t xml:space="preserve">, </w:t>
+      </w:r>
+      <w:r>
+        <w:rPr>
+          <w:rFonts w:ascii="Times New Roman" w:eastAsia="Times New Roman" w:hAnsi="Times New Roman" w:cs="Times New Roman"/>
+          <w:b/>
+        </w:rPr>
+        <w:t xml:space="preserve">M. </w:t>
+      </w:r>
+      <w:proofErr w:type="spellStart"/>
+      <w:r>
+        <w:rPr>
+          <w:rFonts w:ascii="Times New Roman" w:eastAsia="Times New Roman" w:hAnsi="Times New Roman" w:cs="Times New Roman"/>
+          <w:b/>
+        </w:rPr>
+        <w:t>Riondato</w:t>
+      </w:r>
+      <w:proofErr w:type="spellEnd"/>
+      <w:r>
+        <w:rPr>
+          <w:rFonts w:ascii="Times New Roman" w:eastAsia="Times New Roman" w:hAnsi="Times New Roman" w:cs="Times New Roman"/>
+        </w:rPr>
+        <w:t xml:space="preserve">, E. </w:t>
+      </w:r>
+      <w:proofErr w:type="spellStart"/>
+      <w:r>
+        <w:rPr>
+          <w:rFonts w:ascii="Times New Roman" w:eastAsia="Times New Roman" w:hAnsi="Times New Roman" w:cs="Times New Roman"/>
+        </w:rPr>
+        <w:t>Upfal</w:t>
+      </w:r>
+      <w:proofErr w:type="spellEnd"/>
+      <w:r>
+        <w:rPr>
+          <w:rFonts w:ascii="Times New Roman" w:eastAsia="Times New Roman" w:hAnsi="Times New Roman" w:cs="Times New Roman"/>
+        </w:rPr>
+        <w:t xml:space="preserve">, and S. B. </w:t>
+      </w:r>
+      <w:proofErr w:type="spellStart"/>
+      <w:r>
+        <w:rPr>
+          <w:rFonts w:ascii="Times New Roman" w:eastAsia="Times New Roman" w:hAnsi="Times New Roman" w:cs="Times New Roman"/>
+        </w:rPr>
+        <w:t>Zdonik</w:t>
+      </w:r>
+      <w:proofErr w:type="spellEnd"/>
+      <w:r>
+        <w:rPr>
+          <w:rFonts w:ascii="Times New Roman" w:eastAsia="Times New Roman" w:hAnsi="Times New Roman" w:cs="Times New Roman"/>
+        </w:rPr>
+        <w:t>.</w:t>
       </w:r>
       <w:proofErr w:type="gramEnd"/>
       <w:r>
@@ -2102,20 +2963,57 @@
         <w:rPr>
           <w:rFonts w:ascii="Times New Roman" w:eastAsia="Times New Roman" w:hAnsi="Times New Roman" w:cs="Times New Roman"/>
         </w:rPr>
-        <w:t xml:space="preserve">L. De Stefani, A. Epasto, </w:t>
-      </w:r>
-      <w:r>
-        <w:rPr>
-          <w:rFonts w:ascii="Times New Roman" w:eastAsia="Times New Roman" w:hAnsi="Times New Roman" w:cs="Times New Roman"/>
-          <w:b/>
-        </w:rPr>
-        <w:t>M. Riondato</w:t>
-      </w:r>
-      <w:r>
-        <w:rPr>
-          <w:rFonts w:ascii="Times New Roman" w:eastAsia="Times New Roman" w:hAnsi="Times New Roman" w:cs="Times New Roman"/>
-        </w:rPr>
-        <w:t>, and E. Upfal.</w:t>
+        <w:t xml:space="preserve">L. De Stefani, A. </w:t>
+      </w:r>
+      <w:proofErr w:type="spellStart"/>
+      <w:r>
+        <w:rPr>
+          <w:rFonts w:ascii="Times New Roman" w:eastAsia="Times New Roman" w:hAnsi="Times New Roman" w:cs="Times New Roman"/>
+        </w:rPr>
+        <w:t>Epasto</w:t>
+      </w:r>
+      <w:proofErr w:type="spellEnd"/>
+      <w:r>
+        <w:rPr>
+          <w:rFonts w:ascii="Times New Roman" w:eastAsia="Times New Roman" w:hAnsi="Times New Roman" w:cs="Times New Roman"/>
+        </w:rPr>
+        <w:t xml:space="preserve">, </w:t>
+      </w:r>
+      <w:r>
+        <w:rPr>
+          <w:rFonts w:ascii="Times New Roman" w:eastAsia="Times New Roman" w:hAnsi="Times New Roman" w:cs="Times New Roman"/>
+          <w:b/>
+        </w:rPr>
+        <w:t xml:space="preserve">M. </w:t>
+      </w:r>
+      <w:proofErr w:type="spellStart"/>
+      <w:r>
+        <w:rPr>
+          <w:rFonts w:ascii="Times New Roman" w:eastAsia="Times New Roman" w:hAnsi="Times New Roman" w:cs="Times New Roman"/>
+          <w:b/>
+        </w:rPr>
+        <w:t>Riondato</w:t>
+      </w:r>
+      <w:proofErr w:type="spellEnd"/>
+      <w:r>
+        <w:rPr>
+          <w:rFonts w:ascii="Times New Roman" w:eastAsia="Times New Roman" w:hAnsi="Times New Roman" w:cs="Times New Roman"/>
+        </w:rPr>
+        <w:t xml:space="preserve">, and E. </w:t>
+      </w:r>
+      <w:proofErr w:type="spellStart"/>
+      <w:r>
+        <w:rPr>
+          <w:rFonts w:ascii="Times New Roman" w:eastAsia="Times New Roman" w:hAnsi="Times New Roman" w:cs="Times New Roman"/>
+        </w:rPr>
+        <w:t>Upfal</w:t>
+      </w:r>
+      <w:proofErr w:type="spellEnd"/>
+      <w:r>
+        <w:rPr>
+          <w:rFonts w:ascii="Times New Roman" w:eastAsia="Times New Roman" w:hAnsi="Times New Roman" w:cs="Times New Roman"/>
+        </w:rPr>
+        <w:t>.</w:t>
       </w:r>
       <w:proofErr w:type="gramEnd"/>
       <w:r>
@@ -2139,13 +3037,36 @@
           <w:rFonts w:ascii="Times New Roman" w:eastAsia="Times New Roman" w:hAnsi="Times New Roman" w:cs="Times New Roman"/>
           <w:b/>
         </w:rPr>
-        <w:t>M. Riondato</w:t>
-      </w:r>
-      <w:r>
-        <w:rPr>
-          <w:rFonts w:ascii="Times New Roman" w:eastAsia="Times New Roman" w:hAnsi="Times New Roman" w:cs="Times New Roman"/>
-        </w:rPr>
-        <w:t xml:space="preserve"> and E. Upfal. ABRA: Approximating Betweenness Centrality in Static and Dynamic Graphs with Rademacher Averages.</w:t>
+        <w:t xml:space="preserve">M. </w:t>
+      </w:r>
+      <w:proofErr w:type="spellStart"/>
+      <w:r>
+        <w:rPr>
+          <w:rFonts w:ascii="Times New Roman" w:eastAsia="Times New Roman" w:hAnsi="Times New Roman" w:cs="Times New Roman"/>
+          <w:b/>
+        </w:rPr>
+        <w:t>Riondato</w:t>
+      </w:r>
+      <w:proofErr w:type="spellEnd"/>
+      <w:r>
+        <w:rPr>
+          <w:rFonts w:ascii="Times New Roman" w:eastAsia="Times New Roman" w:hAnsi="Times New Roman" w:cs="Times New Roman"/>
+        </w:rPr>
+        <w:t xml:space="preserve"> and E. </w:t>
+      </w:r>
+      <w:proofErr w:type="spellStart"/>
+      <w:r>
+        <w:rPr>
+          <w:rFonts w:ascii="Times New Roman" w:eastAsia="Times New Roman" w:hAnsi="Times New Roman" w:cs="Times New Roman"/>
+        </w:rPr>
+        <w:t>Upfal</w:t>
+      </w:r>
+      <w:proofErr w:type="spellEnd"/>
+      <w:r>
+        <w:rPr>
+          <w:rFonts w:ascii="Times New Roman" w:eastAsia="Times New Roman" w:hAnsi="Times New Roman" w:cs="Times New Roman"/>
+        </w:rPr>
+        <w:t>. ABRA: Approximating Betweenness Centrality in Static and Dynamic Graphs with Rademacher Averages.</w:t>
       </w:r>
     </w:p>
     <w:p>
@@ -2200,14 +3121,58 @@
           <w:rFonts w:ascii="Times New Roman" w:eastAsia="Times New Roman" w:hAnsi="Times New Roman" w:cs="Times New Roman"/>
         </w:rPr>
         <w:tab/>
-        <w:t xml:space="preserve">* F. Bonchi, G. De Francisci Morales, </w:t>
-      </w:r>
-      <w:r>
-        <w:rPr>
-          <w:rFonts w:ascii="Times New Roman" w:eastAsia="Times New Roman" w:hAnsi="Times New Roman" w:cs="Times New Roman"/>
-          <w:b/>
-        </w:rPr>
-        <w:t>M. Riondato.</w:t>
+        <w:t xml:space="preserve">* F. </w:t>
+      </w:r>
+      <w:proofErr w:type="spellStart"/>
+      <w:r>
+        <w:rPr>
+          <w:rFonts w:ascii="Times New Roman" w:eastAsia="Times New Roman" w:hAnsi="Times New Roman" w:cs="Times New Roman"/>
+        </w:rPr>
+        <w:t>Bonchi</w:t>
+      </w:r>
+      <w:proofErr w:type="spellEnd"/>
+      <w:r>
+        <w:rPr>
+          <w:rFonts w:ascii="Times New Roman" w:eastAsia="Times New Roman" w:hAnsi="Times New Roman" w:cs="Times New Roman"/>
+        </w:rPr>
+        <w:t xml:space="preserve">, G. De </w:t>
+      </w:r>
+      <w:proofErr w:type="spellStart"/>
+      <w:r>
+        <w:rPr>
+          <w:rFonts w:ascii="Times New Roman" w:eastAsia="Times New Roman" w:hAnsi="Times New Roman" w:cs="Times New Roman"/>
+        </w:rPr>
+        <w:t>Francisci</w:t>
+      </w:r>
+      <w:proofErr w:type="spellEnd"/>
+      <w:r>
+        <w:rPr>
+          <w:rFonts w:ascii="Times New Roman" w:eastAsia="Times New Roman" w:hAnsi="Times New Roman" w:cs="Times New Roman"/>
+        </w:rPr>
+        <w:t xml:space="preserve"> Morales, </w:t>
+      </w:r>
+      <w:r>
+        <w:rPr>
+          <w:rFonts w:ascii="Times New Roman" w:eastAsia="Times New Roman" w:hAnsi="Times New Roman" w:cs="Times New Roman"/>
+          <w:b/>
+        </w:rPr>
+        <w:t xml:space="preserve">M. </w:t>
+      </w:r>
+      <w:proofErr w:type="spellStart"/>
+      <w:r>
+        <w:rPr>
+          <w:rFonts w:ascii="Times New Roman" w:eastAsia="Times New Roman" w:hAnsi="Times New Roman" w:cs="Times New Roman"/>
+          <w:b/>
+        </w:rPr>
+        <w:t>Riondato</w:t>
+      </w:r>
+      <w:proofErr w:type="spellEnd"/>
+      <w:r>
+        <w:rPr>
+          <w:rFonts w:ascii="Times New Roman" w:eastAsia="Times New Roman" w:hAnsi="Times New Roman" w:cs="Times New Roman"/>
+          <w:b/>
+        </w:rPr>
+        <w:t>.</w:t>
       </w:r>
       <w:proofErr w:type="gramEnd"/>
       <w:r>
@@ -2243,13 +3208,36 @@
           <w:rFonts w:ascii="Times New Roman" w:eastAsia="Times New Roman" w:hAnsi="Times New Roman" w:cs="Times New Roman"/>
           <w:b/>
         </w:rPr>
-        <w:t>M. Riondato</w:t>
-      </w:r>
-      <w:r>
-        <w:rPr>
-          <w:rFonts w:ascii="Times New Roman" w:eastAsia="Times New Roman" w:hAnsi="Times New Roman" w:cs="Times New Roman"/>
-        </w:rPr>
-        <w:t xml:space="preserve"> and E. Upfal. VC-Dimension and Rademacher Averages: From Statistical Learning Theory to Sampling Algorithms. </w:t>
+        <w:t xml:space="preserve">M. </w:t>
+      </w:r>
+      <w:proofErr w:type="spellStart"/>
+      <w:r>
+        <w:rPr>
+          <w:rFonts w:ascii="Times New Roman" w:eastAsia="Times New Roman" w:hAnsi="Times New Roman" w:cs="Times New Roman"/>
+          <w:b/>
+        </w:rPr>
+        <w:t>Riondato</w:t>
+      </w:r>
+      <w:proofErr w:type="spellEnd"/>
+      <w:r>
+        <w:rPr>
+          <w:rFonts w:ascii="Times New Roman" w:eastAsia="Times New Roman" w:hAnsi="Times New Roman" w:cs="Times New Roman"/>
+        </w:rPr>
+        <w:t xml:space="preserve"> and E. </w:t>
+      </w:r>
+      <w:proofErr w:type="spellStart"/>
+      <w:r>
+        <w:rPr>
+          <w:rFonts w:ascii="Times New Roman" w:eastAsia="Times New Roman" w:hAnsi="Times New Roman" w:cs="Times New Roman"/>
+        </w:rPr>
+        <w:t>Upfal</w:t>
+      </w:r>
+      <w:proofErr w:type="spellEnd"/>
+      <w:r>
+        <w:rPr>
+          <w:rFonts w:ascii="Times New Roman" w:eastAsia="Times New Roman" w:hAnsi="Times New Roman" w:cs="Times New Roman"/>
+        </w:rPr>
+        <w:t xml:space="preserve">. VC-Dimension and Rademacher Averages: From Statistical Learning Theory to Sampling Algorithms. </w:t>
       </w:r>
       <w:r>
         <w:rPr>
@@ -2680,7 +3668,21 @@
         <w:rPr>
           <w:rFonts w:ascii="Times New Roman" w:eastAsia="Times New Roman" w:hAnsi="Times New Roman" w:cs="Times New Roman"/>
         </w:rPr>
-        <w:t>Travel Pictures from Another World: Statistical Learning Theory Meets Data Mining, Monash University, Melbourne (Australia), October 28</w:t>
+        <w:t xml:space="preserve">Travel Pictures from Another World: Statistical Learning Theory Meets Data Mining, </w:t>
+      </w:r>
+      <w:proofErr w:type="spellStart"/>
+      <w:r>
+        <w:rPr>
+          <w:rFonts w:ascii="Times New Roman" w:eastAsia="Times New Roman" w:hAnsi="Times New Roman" w:cs="Times New Roman"/>
+        </w:rPr>
+        <w:t>Monash</w:t>
+      </w:r>
+      <w:proofErr w:type="spellEnd"/>
+      <w:r>
+        <w:rPr>
+          <w:rFonts w:ascii="Times New Roman" w:eastAsia="Times New Roman" w:hAnsi="Times New Roman" w:cs="Times New Roman"/>
+        </w:rPr>
+        <w:t xml:space="preserve"> University, Melbourne (Australia), October 28</w:t>
       </w:r>
     </w:p>
     <w:p>
@@ -2708,7 +3710,21 @@
         <w:rPr>
           <w:rFonts w:ascii="Times New Roman" w:eastAsia="Times New Roman" w:hAnsi="Times New Roman" w:cs="Times New Roman"/>
         </w:rPr>
-        <w:t>Modern Sampling for Modern Data: The Case of Frequent Itemsets Mining, Two Sigma Investments, New York (NY, USA), March 5</w:t>
+        <w:t xml:space="preserve">Modern Sampling for Modern Data: The Case of Frequent </w:t>
+      </w:r>
+      <w:proofErr w:type="spellStart"/>
+      <w:r>
+        <w:rPr>
+          <w:rFonts w:ascii="Times New Roman" w:eastAsia="Times New Roman" w:hAnsi="Times New Roman" w:cs="Times New Roman"/>
+        </w:rPr>
+        <w:t>Itemsets</w:t>
+      </w:r>
+      <w:proofErr w:type="spellEnd"/>
+      <w:r>
+        <w:rPr>
+          <w:rFonts w:ascii="Times New Roman" w:eastAsia="Times New Roman" w:hAnsi="Times New Roman" w:cs="Times New Roman"/>
+        </w:rPr>
+        <w:t xml:space="preserve"> Mining, Two Sigma Investments, New York (NY, USA), March 5</w:t>
       </w:r>
     </w:p>
     <w:p>
@@ -2790,7 +3806,21 @@
           <w:rFonts w:ascii="Times New Roman" w:eastAsia="Times New Roman" w:hAnsi="Times New Roman" w:cs="Times New Roman"/>
         </w:rPr>
         <w:tab/>
-        <w:t>Efficient Frequent Itemsets Mining through Sampling, Database Research Group Seminar, University of Waterloo, Waterloo (Canada), May 7</w:t>
+        <w:t xml:space="preserve">Efficient Frequent </w:t>
+      </w:r>
+      <w:proofErr w:type="spellStart"/>
+      <w:r>
+        <w:rPr>
+          <w:rFonts w:ascii="Times New Roman" w:eastAsia="Times New Roman" w:hAnsi="Times New Roman" w:cs="Times New Roman"/>
+        </w:rPr>
+        <w:t>Itemsets</w:t>
+      </w:r>
+      <w:proofErr w:type="spellEnd"/>
+      <w:r>
+        <w:rPr>
+          <w:rFonts w:ascii="Times New Roman" w:eastAsia="Times New Roman" w:hAnsi="Times New Roman" w:cs="Times New Roman"/>
+        </w:rPr>
+        <w:t xml:space="preserve"> Mining through Sampling, Database Research Group Seminar, University of Waterloo, Waterloo (Canada), May 7</w:t>
       </w:r>
     </w:p>
     <w:p>
@@ -2813,7 +3843,21 @@
           <w:rFonts w:ascii="Times New Roman" w:eastAsia="Times New Roman" w:hAnsi="Times New Roman" w:cs="Times New Roman"/>
         </w:rPr>
         <w:tab/>
-        <w:t>Efficient Frequent Itemsets Mining through Sampling, Database Group Seminar, MIT CSAIL, Boston (MA, USA), April 10</w:t>
+        <w:t xml:space="preserve">Efficient Frequent </w:t>
+      </w:r>
+      <w:proofErr w:type="spellStart"/>
+      <w:r>
+        <w:rPr>
+          <w:rFonts w:ascii="Times New Roman" w:eastAsia="Times New Roman" w:hAnsi="Times New Roman" w:cs="Times New Roman"/>
+        </w:rPr>
+        <w:t>Itemsets</w:t>
+      </w:r>
+      <w:proofErr w:type="spellEnd"/>
+      <w:r>
+        <w:rPr>
+          <w:rFonts w:ascii="Times New Roman" w:eastAsia="Times New Roman" w:hAnsi="Times New Roman" w:cs="Times New Roman"/>
+        </w:rPr>
+        <w:t xml:space="preserve"> Mining through Sampling, Database Group Seminar, MIT CSAIL, Boston (MA, USA), April 10</w:t>
       </w:r>
     </w:p>
     <w:p>
@@ -3033,7 +4077,21 @@
           <w:rFonts w:ascii="Times New Roman" w:eastAsia="Times New Roman" w:hAnsi="Times New Roman" w:cs="Times New Roman"/>
         </w:rPr>
         <w:tab/>
-        <w:t>Top-k Frequent Itemsets Mining through Sampling</w:t>
+        <w:t xml:space="preserve">Top-k Frequent </w:t>
+      </w:r>
+      <w:proofErr w:type="spellStart"/>
+      <w:r>
+        <w:rPr>
+          <w:rFonts w:ascii="Times New Roman" w:eastAsia="Times New Roman" w:hAnsi="Times New Roman" w:cs="Times New Roman"/>
+        </w:rPr>
+        <w:t>Itemsets</w:t>
+      </w:r>
+      <w:proofErr w:type="spellEnd"/>
+      <w:r>
+        <w:rPr>
+          <w:rFonts w:ascii="Times New Roman" w:eastAsia="Times New Roman" w:hAnsi="Times New Roman" w:cs="Times New Roman"/>
+        </w:rPr>
+        <w:t xml:space="preserve"> Mining through Sampling</w:t>
       </w:r>
       <w:r>
         <w:rPr>
@@ -3068,7 +4126,21 @@
           <w:rFonts w:ascii="Times New Roman" w:eastAsia="Times New Roman" w:hAnsi="Times New Roman" w:cs="Times New Roman"/>
         </w:rPr>
         <w:tab/>
-        <w:t>Mining Top-K Frequent Itemsets Through Progressive Sampling</w:t>
+        <w:t xml:space="preserve">Mining Top-K Frequent </w:t>
+      </w:r>
+      <w:proofErr w:type="spellStart"/>
+      <w:r>
+        <w:rPr>
+          <w:rFonts w:ascii="Times New Roman" w:eastAsia="Times New Roman" w:hAnsi="Times New Roman" w:cs="Times New Roman"/>
+        </w:rPr>
+        <w:t>Itemsets</w:t>
+      </w:r>
+      <w:proofErr w:type="spellEnd"/>
+      <w:r>
+        <w:rPr>
+          <w:rFonts w:ascii="Times New Roman" w:eastAsia="Times New Roman" w:hAnsi="Times New Roman" w:cs="Times New Roman"/>
+        </w:rPr>
+        <w:t xml:space="preserve"> Through Progressive Sampling</w:t>
       </w:r>
       <w:r>
         <w:rPr>
@@ -3142,7 +4214,20 @@
           <w:rFonts w:ascii="Times New Roman" w:eastAsia="Times New Roman" w:hAnsi="Times New Roman" w:cs="Times New Roman"/>
         </w:rPr>
         <w:tab/>
-        <w:t>Sapienza University of Rome (Rome, Italy) – Vis</w:t>
+      </w:r>
+      <w:proofErr w:type="spellStart"/>
+      <w:r>
+        <w:rPr>
+          <w:rFonts w:ascii="Times New Roman" w:eastAsia="Times New Roman" w:hAnsi="Times New Roman" w:cs="Times New Roman"/>
+        </w:rPr>
+        <w:t>Sapienza</w:t>
+      </w:r>
+      <w:proofErr w:type="spellEnd"/>
+      <w:r>
+        <w:rPr>
+          <w:rFonts w:ascii="Times New Roman" w:eastAsia="Times New Roman" w:hAnsi="Times New Roman" w:cs="Times New Roman"/>
+        </w:rPr>
+        <w:t xml:space="preserve"> University of Rome (Rome, Italy) – Vis</w:t>
       </w:r>
       <w:r>
         <w:rPr>
@@ -3183,6 +4268,11 @@
           <w:rFonts w:ascii="Times New Roman" w:eastAsia="Times New Roman" w:hAnsi="Times New Roman" w:cs="Times New Roman"/>
         </w:rPr>
         <w:tab/>
+      </w:r>
+      <w:r>
+        <w:rPr>
+          <w:rFonts w:ascii="Times New Roman" w:eastAsia="Times New Roman" w:hAnsi="Times New Roman" w:cs="Times New Roman"/>
+        </w:rPr>
         <w:t>University of Padua (Padua, Italy) – Research Fellow, June–September</w:t>
       </w:r>
     </w:p>
@@ -3951,8 +5041,9 @@
     <w:p>
       <w:pPr>
         <w:pStyle w:val="normal0"/>
-        <w:rPr>
-          <w:rFonts w:ascii="Times New Roman" w:hAnsi="Times New Roman"/>
+        <w:spacing w:line="360" w:lineRule="auto"/>
+        <w:rPr>
+          <w:rFonts w:ascii="Times New Roman" w:eastAsia="Times New Roman" w:hAnsi="Times New Roman" w:cs="Times New Roman"/>
         </w:rPr>
       </w:pPr>
       <w:r>
@@ -3965,16 +5056,25 @@
     <w:p>
       <w:pPr>
         <w:pStyle w:val="normal0"/>
-        <w:rPr>
-          <w:rFonts w:ascii="Times New Roman" w:eastAsia="Times New Roman" w:hAnsi="Times New Roman" w:cs="Times New Roman"/>
-        </w:rPr>
-      </w:pPr>
-      <w:r>
-        <w:rPr>
-          <w:rFonts w:ascii="Times New Roman" w:eastAsia="Times New Roman" w:hAnsi="Times New Roman" w:cs="Times New Roman"/>
-        </w:rPr>
-        <w:t xml:space="preserve"> </w:t>
-      </w:r>
+        <w:spacing w:line="360" w:lineRule="auto"/>
+        <w:rPr>
+          <w:rFonts w:ascii="Times New Roman" w:hAnsi="Times New Roman"/>
+        </w:rPr>
+      </w:pPr>
+      <w:r>
+        <w:rPr>
+          <w:rFonts w:ascii="Times New Roman" w:eastAsia="Times New Roman" w:hAnsi="Times New Roman" w:cs="Times New Roman"/>
+        </w:rPr>
+        <w:t>Grace Hopper Conference 2016 Scholarship</w:t>
+      </w:r>
+    </w:p>
+    <w:p>
+      <w:pPr>
+        <w:pStyle w:val="normal0"/>
+        <w:rPr>
+          <w:rFonts w:ascii="Times New Roman" w:eastAsia="Times New Roman" w:hAnsi="Times New Roman" w:cs="Times New Roman"/>
+        </w:rPr>
+      </w:pPr>
     </w:p>
     <w:p>
       <w:pPr>
@@ -4422,7 +5522,7 @@
         <w:rPr>
           <w:noProof/>
         </w:rPr>
-        <w:t>3</w:t>
+        <w:t>1</w:t>
       </w:r>
     </w:fldSimple>
   </w:p>

</xml_diff>

<commit_message>
Add reviewing for the computer journal.
</commit_message>
<xml_diff>
--- a/MatteoRiondato-CV.docx
+++ b/MatteoRiondato-CV.docx
@@ -4178,6 +4178,14 @@
           <w:rFonts w:ascii="Times New Roman" w:hAnsi="Times New Roman"/>
         </w:rPr>
       </w:pPr>
+    </w:p>
+    <w:p>
+      <w:pPr>
+        <w:pStyle w:val="normal0"/>
+        <w:rPr>
+          <w:rFonts w:ascii="Times New Roman" w:hAnsi="Times New Roman"/>
+        </w:rPr>
+      </w:pPr>
       <w:r>
         <w:rPr>
           <w:rFonts w:ascii="Times New Roman" w:eastAsia="Times New Roman" w:hAnsi="Times New Roman" w:cs="Times New Roman"/>
@@ -4352,6 +4360,14 @@
           <w:rFonts w:ascii="Times New Roman" w:hAnsi="Times New Roman"/>
         </w:rPr>
       </w:pPr>
+    </w:p>
+    <w:p>
+      <w:pPr>
+        <w:pStyle w:val="normal0"/>
+        <w:rPr>
+          <w:rFonts w:ascii="Times New Roman" w:hAnsi="Times New Roman"/>
+        </w:rPr>
+      </w:pPr>
       <w:r>
         <w:rPr>
           <w:rFonts w:ascii="Times New Roman" w:eastAsia="Times New Roman" w:hAnsi="Times New Roman" w:cs="Times New Roman"/>
@@ -4446,22 +4462,6 @@
           <w:rFonts w:ascii="Times New Roman" w:hAnsi="Times New Roman"/>
         </w:rPr>
       </w:pPr>
-    </w:p>
-    <w:p>
-      <w:pPr>
-        <w:pStyle w:val="normal0"/>
-        <w:rPr>
-          <w:rFonts w:ascii="Times New Roman" w:hAnsi="Times New Roman"/>
-        </w:rPr>
-      </w:pPr>
-    </w:p>
-    <w:p>
-      <w:pPr>
-        <w:pStyle w:val="normal0"/>
-        <w:rPr>
-          <w:rFonts w:ascii="Times New Roman" w:hAnsi="Times New Roman"/>
-        </w:rPr>
-      </w:pPr>
       <w:r>
         <w:rPr>
           <w:rFonts w:ascii="Times New Roman" w:eastAsia="Times New Roman" w:hAnsi="Times New Roman" w:cs="Times New Roman"/>
@@ -4820,7 +4820,7 @@
         <w:pStyle w:val="normal0"/>
         <w:spacing w:after="120"/>
         <w:rPr>
-          <w:rFonts w:ascii="Times New Roman" w:hAnsi="Times New Roman"/>
+          <w:rFonts w:ascii="Times New Roman" w:eastAsia="Times New Roman" w:hAnsi="Times New Roman" w:cs="Times New Roman"/>
         </w:rPr>
       </w:pPr>
       <w:r>
@@ -4835,6 +4835,22 @@
           <w:rFonts w:ascii="Times New Roman" w:eastAsia="Times New Roman" w:hAnsi="Times New Roman" w:cs="Times New Roman"/>
         </w:rPr>
         <w:t xml:space="preserve"> (TSC)</w:t>
+      </w:r>
+    </w:p>
+    <w:p>
+      <w:pPr>
+        <w:pStyle w:val="normal0"/>
+        <w:spacing w:after="120"/>
+        <w:rPr>
+          <w:rFonts w:ascii="Times New Roman" w:hAnsi="Times New Roman"/>
+        </w:rPr>
+      </w:pPr>
+      <w:r>
+        <w:rPr>
+          <w:rFonts w:ascii="Times New Roman" w:eastAsia="Times New Roman" w:hAnsi="Times New Roman" w:cs="Times New Roman"/>
+          <w:i/>
+        </w:rPr>
+        <w:t>The Computer Journal</w:t>
       </w:r>
     </w:p>
     <w:p>
@@ -5522,7 +5538,7 @@
         <w:rPr>
           <w:noProof/>
         </w:rPr>
-        <w:t>1</w:t>
+        <w:t>5</w:t>
       </w:r>
     </w:fldSimple>
   </w:p>

</xml_diff>

<commit_message>
Add missing invited talk and CIKM PC and conf.reviews.
</commit_message>
<xml_diff>
--- a/MatteoRiondato-CV.docx
+++ b/MatteoRiondato-CV.docx
@@ -541,6 +541,12 @@
         </w:rPr>
         <w:t>Research Scientist, Labs, Two Sigma Investments</w:t>
       </w:r>
+      <w:r>
+        <w:rPr>
+          <w:rFonts w:ascii="Times New Roman" w:eastAsia="Times New Roman" w:hAnsi="Times New Roman" w:cs="Times New Roman"/>
+        </w:rPr>
+        <w:t xml:space="preserve"> LP</w:t>
+      </w:r>
     </w:p>
     <w:p>
       <w:pPr>
@@ -1326,35 +1332,7 @@
         <w:rPr>
           <w:rFonts w:ascii="Times New Roman" w:eastAsia="Times New Roman" w:hAnsi="Times New Roman" w:cs="Times New Roman"/>
         </w:rPr>
-        <w:t xml:space="preserve">. ABRA: Approximating </w:t>
-      </w:r>
-      <w:proofErr w:type="spellStart"/>
-      <w:r>
-        <w:rPr>
-          <w:rFonts w:ascii="Times New Roman" w:eastAsia="Times New Roman" w:hAnsi="Times New Roman" w:cs="Times New Roman"/>
-        </w:rPr>
-        <w:t>Betweenness</w:t>
-      </w:r>
-      <w:proofErr w:type="spellEnd"/>
-      <w:r>
-        <w:rPr>
-          <w:rFonts w:ascii="Times New Roman" w:eastAsia="Times New Roman" w:hAnsi="Times New Roman" w:cs="Times New Roman"/>
-        </w:rPr>
-        <w:t xml:space="preserve"> Centrality in Static and Dynamic Graphs with </w:t>
-      </w:r>
-      <w:proofErr w:type="spellStart"/>
-      <w:r>
-        <w:rPr>
-          <w:rFonts w:ascii="Times New Roman" w:eastAsia="Times New Roman" w:hAnsi="Times New Roman" w:cs="Times New Roman"/>
-        </w:rPr>
-        <w:t>Rademacher</w:t>
-      </w:r>
-      <w:proofErr w:type="spellEnd"/>
-      <w:r>
-        <w:rPr>
-          <w:rFonts w:ascii="Times New Roman" w:eastAsia="Times New Roman" w:hAnsi="Times New Roman" w:cs="Times New Roman"/>
-        </w:rPr>
-        <w:t xml:space="preserve"> Averages.</w:t>
+        <w:t>. ABRA: Approximating Betweenness Centrality in Static and Dynamic Graphs with Rademacher Averages.</w:t>
       </w:r>
       <w:r>
         <w:rPr>
@@ -3708,6 +3686,72 @@
         <w:rPr>
           <w:rFonts w:ascii="Times New Roman" w:eastAsia="Times New Roman" w:hAnsi="Times New Roman" w:cs="Times New Roman"/>
         </w:rPr>
+        <w:t>2016</w:t>
+      </w:r>
+      <w:r>
+        <w:rPr>
+          <w:rFonts w:ascii="Times New Roman" w:eastAsia="Times New Roman" w:hAnsi="Times New Roman" w:cs="Times New Roman"/>
+        </w:rPr>
+        <w:tab/>
+      </w:r>
+      <w:r>
+        <w:rPr>
+          <w:rFonts w:ascii="Times New Roman" w:eastAsia="Times New Roman" w:hAnsi="Times New Roman" w:cs="Times New Roman"/>
+        </w:rPr>
+        <w:t>ABRA: Venice, Sampling, and Betweenness Centrality Estimation</w:t>
+      </w:r>
+      <w:r>
+        <w:rPr>
+          <w:rFonts w:ascii="Times New Roman" w:eastAsia="Times New Roman" w:hAnsi="Times New Roman" w:cs="Times New Roman"/>
+        </w:rPr>
+        <w:t>, S</w:t>
+      </w:r>
+      <w:r>
+        <w:rPr>
+          <w:rFonts w:ascii="Times New Roman" w:eastAsia="Times New Roman" w:hAnsi="Times New Roman" w:cs="Times New Roman"/>
+        </w:rPr>
+        <w:t>ocial Impact through Network Science (SINS)</w:t>
+      </w:r>
+      <w:r>
+        <w:rPr>
+          <w:rFonts w:ascii="Times New Roman" w:eastAsia="Times New Roman" w:hAnsi="Times New Roman" w:cs="Times New Roman"/>
+        </w:rPr>
+        <w:t xml:space="preserve">, Venice (Italy), </w:t>
+      </w:r>
+      <w:proofErr w:type="gramStart"/>
+      <w:r>
+        <w:rPr>
+          <w:rFonts w:ascii="Times New Roman" w:eastAsia="Times New Roman" w:hAnsi="Times New Roman" w:cs="Times New Roman"/>
+        </w:rPr>
+        <w:t>June</w:t>
+      </w:r>
+      <w:proofErr w:type="gramEnd"/>
+      <w:r>
+        <w:rPr>
+          <w:rFonts w:ascii="Times New Roman" w:eastAsia="Times New Roman" w:hAnsi="Times New Roman" w:cs="Times New Roman"/>
+        </w:rPr>
+        <w:t xml:space="preserve"> </w:t>
+      </w:r>
+      <w:r>
+        <w:rPr>
+          <w:rFonts w:ascii="Times New Roman" w:eastAsia="Times New Roman" w:hAnsi="Times New Roman" w:cs="Times New Roman"/>
+        </w:rPr>
+        <w:t>8</w:t>
+      </w:r>
+    </w:p>
+    <w:p>
+      <w:pPr>
+        <w:pStyle w:val="normal0"/>
+        <w:spacing w:after="120"/>
+        <w:ind w:left="720" w:hanging="720"/>
+        <w:rPr>
+          <w:rFonts w:ascii="Times New Roman" w:eastAsia="Times New Roman" w:hAnsi="Times New Roman" w:cs="Times New Roman"/>
+        </w:rPr>
+      </w:pPr>
+      <w:r>
+        <w:rPr>
+          <w:rFonts w:ascii="Times New Roman" w:eastAsia="Times New Roman" w:hAnsi="Times New Roman" w:cs="Times New Roman"/>
+        </w:rPr>
         <w:t>2015</w:t>
       </w:r>
       <w:r>
@@ -4626,6 +4670,21 @@
         <w:rPr>
           <w:rFonts w:ascii="Times New Roman" w:eastAsia="Times New Roman" w:hAnsi="Times New Roman" w:cs="Times New Roman"/>
         </w:rPr>
+        <w:t>ACM CIKM’16</w:t>
+      </w:r>
+    </w:p>
+    <w:p>
+      <w:pPr>
+        <w:pStyle w:val="normal0"/>
+        <w:spacing w:line="360" w:lineRule="auto"/>
+        <w:rPr>
+          <w:rFonts w:ascii="Times New Roman" w:eastAsia="Times New Roman" w:hAnsi="Times New Roman" w:cs="Times New Roman"/>
+        </w:rPr>
+      </w:pPr>
+      <w:r>
+        <w:rPr>
+          <w:rFonts w:ascii="Times New Roman" w:eastAsia="Times New Roman" w:hAnsi="Times New Roman" w:cs="Times New Roman"/>
+        </w:rPr>
         <w:t>Grace Hopper’16</w:t>
       </w:r>
     </w:p>
@@ -4998,6 +5057,12 @@
           <w:rFonts w:ascii="Times New Roman" w:hAnsi="Times New Roman"/>
         </w:rPr>
       </w:pPr>
+      <w:r>
+        <w:rPr>
+          <w:rFonts w:ascii="Times New Roman" w:eastAsia="Times New Roman" w:hAnsi="Times New Roman" w:cs="Times New Roman"/>
+        </w:rPr>
+        <w:t xml:space="preserve">ACM CIKM’16, Grace Hopper ’16, </w:t>
+      </w:r>
       <w:r>
         <w:rPr>
           <w:rFonts w:ascii="Times New Roman" w:eastAsia="Times New Roman" w:hAnsi="Times New Roman" w:cs="Times New Roman"/>
@@ -5623,7 +5688,7 @@
         <w:rPr>
           <w:noProof/>
         </w:rPr>
-        <w:t>6</w:t>
+        <w:t>1</w:t>
       </w:r>
     </w:fldSimple>
   </w:p>

</xml_diff>

<commit_message>
Add DOI for DMKD graphsumm article.
</commit_message>
<xml_diff>
--- a/MatteoRiondato-CV.docx
+++ b/MatteoRiondato-CV.docx
@@ -686,79 +686,108 @@
         <w:rPr>
           <w:rFonts w:ascii="Times New Roman" w:eastAsia="Times New Roman" w:hAnsi="Times New Roman" w:cs="Times New Roman"/>
         </w:rPr>
-        <w:t>forthcoming</w:t>
+        <w:t>In press</w:t>
+      </w:r>
+      <w:r>
+        <w:rPr>
+          <w:rFonts w:ascii="Times New Roman" w:eastAsia="Times New Roman" w:hAnsi="Times New Roman" w:cs="Times New Roman"/>
+          <w:i/>
+        </w:rPr>
+        <w:tab/>
+      </w:r>
+      <w:r>
+        <w:rPr>
+          <w:rFonts w:ascii="Times New Roman" w:eastAsia="Times New Roman" w:hAnsi="Times New Roman" w:cs="Times New Roman"/>
+          <w:b/>
+        </w:rPr>
+        <w:t xml:space="preserve">M. </w:t>
+      </w:r>
+      <w:proofErr w:type="spellStart"/>
+      <w:r>
+        <w:rPr>
+          <w:rFonts w:ascii="Times New Roman" w:eastAsia="Times New Roman" w:hAnsi="Times New Roman" w:cs="Times New Roman"/>
+          <w:b/>
+        </w:rPr>
+        <w:t>Riondato</w:t>
+      </w:r>
+      <w:proofErr w:type="spellEnd"/>
+      <w:r>
+        <w:rPr>
+          <w:rFonts w:ascii="Times New Roman" w:eastAsia="Times New Roman" w:hAnsi="Times New Roman" w:cs="Times New Roman"/>
+        </w:rPr>
+        <w:t xml:space="preserve">, David </w:t>
+      </w:r>
+      <w:proofErr w:type="spellStart"/>
+      <w:r>
+        <w:rPr>
+          <w:rFonts w:ascii="Times New Roman" w:eastAsia="Times New Roman" w:hAnsi="Times New Roman" w:cs="Times New Roman"/>
+        </w:rPr>
+        <w:t>García</w:t>
+      </w:r>
+      <w:proofErr w:type="spellEnd"/>
+      <w:r>
+        <w:rPr>
+          <w:rFonts w:ascii="Times New Roman" w:eastAsia="Times New Roman" w:hAnsi="Times New Roman" w:cs="Times New Roman"/>
+        </w:rPr>
+        <w:t xml:space="preserve">-Soriano, and F. </w:t>
+      </w:r>
+      <w:proofErr w:type="spellStart"/>
+      <w:r>
+        <w:rPr>
+          <w:rFonts w:ascii="Times New Roman" w:eastAsia="Times New Roman" w:hAnsi="Times New Roman" w:cs="Times New Roman"/>
+        </w:rPr>
+        <w:t>Bonchi</w:t>
+      </w:r>
+      <w:proofErr w:type="spellEnd"/>
+      <w:r>
+        <w:rPr>
+          <w:rFonts w:ascii="Times New Roman" w:eastAsia="Times New Roman" w:hAnsi="Times New Roman" w:cs="Times New Roman"/>
+        </w:rPr>
+        <w:t>.</w:t>
       </w:r>
       <w:proofErr w:type="gramEnd"/>
       <w:r>
         <w:rPr>
           <w:rFonts w:ascii="Times New Roman" w:eastAsia="Times New Roman" w:hAnsi="Times New Roman" w:cs="Times New Roman"/>
+        </w:rPr>
+        <w:t xml:space="preserve"> Graph Summarization with Quality Guarantees. </w:t>
+      </w:r>
+      <w:r>
+        <w:rPr>
+          <w:rFonts w:ascii="Times New Roman" w:eastAsia="Times New Roman" w:hAnsi="Times New Roman" w:cs="Times New Roman"/>
           <w:i/>
         </w:rPr>
-        <w:t xml:space="preserve"> </w:t>
-      </w:r>
-      <w:r>
-        <w:rPr>
-          <w:rFonts w:ascii="Times New Roman" w:eastAsia="Times New Roman" w:hAnsi="Times New Roman" w:cs="Times New Roman"/>
-          <w:i/>
-        </w:rPr>
-        <w:tab/>
-      </w:r>
-      <w:r>
-        <w:rPr>
-          <w:rFonts w:ascii="Times New Roman" w:eastAsia="Times New Roman" w:hAnsi="Times New Roman" w:cs="Times New Roman"/>
-          <w:b/>
-        </w:rPr>
-        <w:t xml:space="preserve">M. </w:t>
-      </w:r>
-      <w:proofErr w:type="spellStart"/>
-      <w:r>
-        <w:rPr>
-          <w:rFonts w:ascii="Times New Roman" w:eastAsia="Times New Roman" w:hAnsi="Times New Roman" w:cs="Times New Roman"/>
-          <w:b/>
-        </w:rPr>
-        <w:t>Riondato</w:t>
-      </w:r>
-      <w:proofErr w:type="spellEnd"/>
-      <w:r>
-        <w:rPr>
-          <w:rFonts w:ascii="Times New Roman" w:eastAsia="Times New Roman" w:hAnsi="Times New Roman" w:cs="Times New Roman"/>
-        </w:rPr>
-        <w:t xml:space="preserve">, David </w:t>
-      </w:r>
-      <w:proofErr w:type="spellStart"/>
-      <w:r>
-        <w:rPr>
-          <w:rFonts w:ascii="Times New Roman" w:eastAsia="Times New Roman" w:hAnsi="Times New Roman" w:cs="Times New Roman"/>
-        </w:rPr>
-        <w:t>García</w:t>
-      </w:r>
-      <w:proofErr w:type="spellEnd"/>
-      <w:r>
-        <w:rPr>
-          <w:rFonts w:ascii="Times New Roman" w:eastAsia="Times New Roman" w:hAnsi="Times New Roman" w:cs="Times New Roman"/>
-        </w:rPr>
-        <w:t xml:space="preserve">-Soriano, and F. </w:t>
-      </w:r>
-      <w:proofErr w:type="spellStart"/>
-      <w:r>
-        <w:rPr>
-          <w:rFonts w:ascii="Times New Roman" w:eastAsia="Times New Roman" w:hAnsi="Times New Roman" w:cs="Times New Roman"/>
-        </w:rPr>
-        <w:t>Bonchi</w:t>
-      </w:r>
-      <w:proofErr w:type="spellEnd"/>
-      <w:r>
-        <w:rPr>
-          <w:rFonts w:ascii="Times New Roman" w:eastAsia="Times New Roman" w:hAnsi="Times New Roman" w:cs="Times New Roman"/>
-        </w:rPr>
-        <w:t xml:space="preserve">. Graph Summarization with Quality Guarantees. </w:t>
-      </w:r>
-      <w:r>
-        <w:rPr>
-          <w:rFonts w:ascii="Times New Roman" w:eastAsia="Times New Roman" w:hAnsi="Times New Roman" w:cs="Times New Roman"/>
-          <w:i/>
-        </w:rPr>
         <w:t>Data Mining and Knowledge Discovery</w:t>
+      </w:r>
+      <w:r>
+        <w:rPr>
+          <w:rFonts w:ascii="Times New Roman" w:eastAsia="Times New Roman" w:hAnsi="Times New Roman" w:cs="Times New Roman"/>
+        </w:rPr>
+        <w:t xml:space="preserve">, </w:t>
+      </w:r>
+      <w:r>
+        <w:rPr>
+          <w:rFonts w:ascii="Times New Roman" w:hAnsi="Times New Roman" w:cs="Times"/>
+          <w:color w:val="101010"/>
+          <w:szCs w:val="16"/>
+        </w:rPr>
+        <w:t>DOI</w:t>
+      </w:r>
+      <w:r>
+        <w:rPr>
+          <w:rFonts w:ascii="Times New Roman" w:hAnsi="Times New Roman" w:cs="Times"/>
+          <w:color w:val="101010"/>
+          <w:szCs w:val="16"/>
+        </w:rPr>
+        <w:t>:</w:t>
+      </w:r>
+      <w:r>
+        <w:rPr>
+          <w:rFonts w:ascii="Times New Roman" w:hAnsi="Times New Roman" w:cs="Times"/>
+          <w:color w:val="101010"/>
+          <w:szCs w:val="16"/>
+        </w:rPr>
+        <w:t xml:space="preserve"> 10.1007/s10618-016-0468-8</w:t>
       </w:r>
     </w:p>
     <w:p>

</xml_diff>

<commit_message>
Add KDD best student paper award and WWW'17 PC
</commit_message>
<xml_diff>
--- a/MatteoRiondato-CV.docx
+++ b/MatteoRiondato-CV.docx
@@ -895,6 +895,7 @@
         <w:ind w:left="1440" w:hanging="1440"/>
         <w:rPr>
           <w:rFonts w:ascii="Times New Roman" w:eastAsia="Times New Roman" w:hAnsi="Times New Roman" w:cs="Times New Roman"/>
+          <w:b/>
         </w:rPr>
       </w:pPr>
       <w:r>
@@ -968,6 +969,13 @@
         </w:rPr>
         <w:t>(KDD)</w:t>
       </w:r>
+      <w:r>
+        <w:rPr>
+          <w:rFonts w:ascii="Times New Roman" w:eastAsia="Times New Roman" w:hAnsi="Times New Roman" w:cs="Times New Roman"/>
+          <w:b/>
+        </w:rPr>
+        <w:t xml:space="preserve"> Best Student Paper Award</w:t>
+      </w:r>
     </w:p>
     <w:p>
       <w:pPr>
@@ -2037,6 +2045,22 @@
           <w:rFonts w:ascii="Times New Roman" w:hAnsi="Times New Roman"/>
         </w:rPr>
       </w:pPr>
+    </w:p>
+    <w:p>
+      <w:pPr>
+        <w:pStyle w:val="normal0"/>
+        <w:rPr>
+          <w:rFonts w:ascii="Times New Roman" w:hAnsi="Times New Roman"/>
+        </w:rPr>
+      </w:pPr>
+    </w:p>
+    <w:p>
+      <w:pPr>
+        <w:pStyle w:val="normal0"/>
+        <w:rPr>
+          <w:rFonts w:ascii="Times New Roman" w:hAnsi="Times New Roman"/>
+        </w:rPr>
+      </w:pPr>
       <w:r>
         <w:rPr>
           <w:rFonts w:ascii="Times New Roman" w:eastAsia="Times New Roman" w:hAnsi="Times New Roman" w:cs="Times New Roman"/>
@@ -2184,6 +2208,53 @@
         <w:rPr>
           <w:rFonts w:ascii="Times New Roman" w:eastAsia="Times New Roman" w:hAnsi="Times New Roman" w:cs="Times New Roman"/>
         </w:rPr>
+        <w:t>2016</w:t>
+      </w:r>
+      <w:r>
+        <w:rPr>
+          <w:rFonts w:ascii="Times New Roman" w:eastAsia="Times New Roman" w:hAnsi="Times New Roman" w:cs="Times New Roman"/>
+        </w:rPr>
+        <w:tab/>
+        <w:t>Best Student Paper A</w:t>
+      </w:r>
+      <w:r>
+        <w:rPr>
+          <w:rFonts w:ascii="Times New Roman" w:eastAsia="Times New Roman" w:hAnsi="Times New Roman" w:cs="Times New Roman"/>
+        </w:rPr>
+        <w:t xml:space="preserve">ward at ACM </w:t>
+      </w:r>
+      <w:r>
+        <w:rPr>
+          <w:rFonts w:ascii="Times New Roman" w:eastAsia="Times New Roman" w:hAnsi="Times New Roman" w:cs="Times New Roman"/>
+        </w:rPr>
+        <w:t>SIG</w:t>
+      </w:r>
+      <w:r>
+        <w:rPr>
+          <w:rFonts w:ascii="Times New Roman" w:eastAsia="Times New Roman" w:hAnsi="Times New Roman" w:cs="Times New Roman"/>
+        </w:rPr>
+        <w:t>KDD</w:t>
+      </w:r>
+      <w:r>
+        <w:rPr>
+          <w:rFonts w:ascii="Times New Roman" w:eastAsia="Times New Roman" w:hAnsi="Times New Roman" w:cs="Times New Roman"/>
+        </w:rPr>
+        <w:t xml:space="preserve"> International Conference on Knowledge Discovery and Data Mining (KDD’16)</w:t>
+      </w:r>
+    </w:p>
+    <w:p>
+      <w:pPr>
+        <w:pStyle w:val="normal0"/>
+        <w:spacing w:after="120"/>
+        <w:ind w:left="720" w:hanging="720"/>
+        <w:rPr>
+          <w:rFonts w:ascii="Times New Roman" w:eastAsia="Times New Roman" w:hAnsi="Times New Roman" w:cs="Times New Roman"/>
+        </w:rPr>
+      </w:pPr>
+      <w:r>
+        <w:rPr>
+          <w:rFonts w:ascii="Times New Roman" w:eastAsia="Times New Roman" w:hAnsi="Times New Roman" w:cs="Times New Roman"/>
+        </w:rPr>
         <w:t>2014</w:t>
       </w:r>
       <w:r>
@@ -2265,7 +2336,25 @@
           <w:rFonts w:ascii="Times New Roman" w:eastAsia="Times New Roman" w:hAnsi="Times New Roman" w:cs="Times New Roman"/>
         </w:rPr>
         <w:tab/>
-        <w:t>SIAM International Conference on Data Mining Best Student Poster Award</w:t>
+        <w:t>Best Student Poster Award</w:t>
+      </w:r>
+      <w:r>
+        <w:rPr>
+          <w:rFonts w:ascii="Times New Roman" w:eastAsia="Times New Roman" w:hAnsi="Times New Roman" w:cs="Times New Roman"/>
+        </w:rPr>
+        <w:t xml:space="preserve"> at </w:t>
+      </w:r>
+      <w:r>
+        <w:rPr>
+          <w:rFonts w:ascii="Times New Roman" w:eastAsia="Times New Roman" w:hAnsi="Times New Roman" w:cs="Times New Roman"/>
+        </w:rPr>
+        <w:t>SIAM International Conference on Data Mining</w:t>
+      </w:r>
+      <w:r>
+        <w:rPr>
+          <w:rFonts w:ascii="Times New Roman" w:eastAsia="Times New Roman" w:hAnsi="Times New Roman" w:cs="Times New Roman"/>
+        </w:rPr>
+        <w:t xml:space="preserve"> (SDM’14)</w:t>
       </w:r>
     </w:p>
     <w:p>
@@ -3180,6 +3269,22 @@
           <w:rFonts w:ascii="Times New Roman" w:hAnsi="Times New Roman"/>
         </w:rPr>
       </w:pPr>
+    </w:p>
+    <w:p>
+      <w:pPr>
+        <w:pStyle w:val="normal0"/>
+        <w:rPr>
+          <w:rFonts w:ascii="Times New Roman" w:hAnsi="Times New Roman"/>
+        </w:rPr>
+      </w:pPr>
+    </w:p>
+    <w:p>
+      <w:pPr>
+        <w:pStyle w:val="normal0"/>
+        <w:rPr>
+          <w:rFonts w:ascii="Times New Roman" w:hAnsi="Times New Roman"/>
+        </w:rPr>
+      </w:pPr>
       <w:r>
         <w:rPr>
           <w:rFonts w:ascii="Times New Roman" w:eastAsia="Times New Roman" w:hAnsi="Times New Roman" w:cs="Times New Roman"/>
@@ -3353,7 +3458,7 @@
         <w:rPr>
           <w:rFonts w:ascii="Times New Roman" w:eastAsia="Times New Roman" w:hAnsi="Times New Roman" w:cs="Times New Roman"/>
         </w:rPr>
-        <w:t>ACM CIKM’17</w:t>
+        <w:t>WWW’17</w:t>
       </w:r>
     </w:p>
     <w:p>
@@ -3368,6 +3473,27 @@
         <w:rPr>
           <w:rFonts w:ascii="Times New Roman" w:eastAsia="Times New Roman" w:hAnsi="Times New Roman" w:cs="Times New Roman"/>
         </w:rPr>
+        <w:t>ACM WSDM</w:t>
+      </w:r>
+      <w:r>
+        <w:rPr>
+          <w:rFonts w:ascii="Times New Roman" w:eastAsia="Times New Roman" w:hAnsi="Times New Roman" w:cs="Times New Roman"/>
+        </w:rPr>
+        <w:t>’17</w:t>
+      </w:r>
+    </w:p>
+    <w:p>
+      <w:pPr>
+        <w:pStyle w:val="normal0"/>
+        <w:spacing w:line="360" w:lineRule="auto"/>
+        <w:rPr>
+          <w:rFonts w:ascii="Times New Roman" w:eastAsia="Times New Roman" w:hAnsi="Times New Roman" w:cs="Times New Roman"/>
+        </w:rPr>
+      </w:pPr>
+      <w:r>
+        <w:rPr>
+          <w:rFonts w:ascii="Times New Roman" w:eastAsia="Times New Roman" w:hAnsi="Times New Roman" w:cs="Times New Roman"/>
+        </w:rPr>
         <w:t>IEEE ICDM’16</w:t>
       </w:r>
     </w:p>
@@ -3434,7 +3560,13 @@
         <w:rPr>
           <w:rFonts w:ascii="Times New Roman" w:eastAsia="Times New Roman" w:hAnsi="Times New Roman" w:cs="Times New Roman"/>
         </w:rPr>
-        <w:t>ACM KDD'16</w:t>
+        <w:t>ACM KDD’1</w:t>
+      </w:r>
+      <w:r>
+        <w:rPr>
+          <w:rFonts w:ascii="Times New Roman" w:eastAsia="Times New Roman" w:hAnsi="Times New Roman" w:cs="Times New Roman"/>
+        </w:rPr>
+        <w:t>6</w:t>
       </w:r>
     </w:p>
     <w:p>
@@ -3449,7 +3581,13 @@
         <w:rPr>
           <w:rFonts w:ascii="Times New Roman" w:eastAsia="Times New Roman" w:hAnsi="Times New Roman" w:cs="Times New Roman"/>
         </w:rPr>
-        <w:t>WWW'16</w:t>
+        <w:t>WWW’</w:t>
+      </w:r>
+      <w:r>
+        <w:rPr>
+          <w:rFonts w:ascii="Times New Roman" w:eastAsia="Times New Roman" w:hAnsi="Times New Roman" w:cs="Times New Roman"/>
+        </w:rPr>
+        <w:t>16</w:t>
       </w:r>
     </w:p>
     <w:p>
@@ -3464,7 +3602,13 @@
         <w:rPr>
           <w:rFonts w:ascii="Times New Roman" w:eastAsia="Times New Roman" w:hAnsi="Times New Roman" w:cs="Times New Roman"/>
         </w:rPr>
-        <w:t>ACM CIKM'15</w:t>
+        <w:t>ACM CIKM’</w:t>
+      </w:r>
+      <w:r>
+        <w:rPr>
+          <w:rFonts w:ascii="Times New Roman" w:eastAsia="Times New Roman" w:hAnsi="Times New Roman" w:cs="Times New Roman"/>
+        </w:rPr>
+        <w:t>15</w:t>
       </w:r>
       <w:r>
         <w:rPr>
@@ -3485,7 +3629,13 @@
         <w:rPr>
           <w:rFonts w:ascii="Times New Roman" w:eastAsia="Times New Roman" w:hAnsi="Times New Roman" w:cs="Times New Roman"/>
         </w:rPr>
-        <w:t>ACM KDD'15</w:t>
+        <w:t>ACM KDD’</w:t>
+      </w:r>
+      <w:r>
+        <w:rPr>
+          <w:rFonts w:ascii="Times New Roman" w:eastAsia="Times New Roman" w:hAnsi="Times New Roman" w:cs="Times New Roman"/>
+        </w:rPr>
+        <w:t>15</w:t>
       </w:r>
       <w:r>
         <w:rPr>
@@ -3506,7 +3656,13 @@
         <w:rPr>
           <w:rFonts w:ascii="Times New Roman" w:eastAsia="Times New Roman" w:hAnsi="Times New Roman" w:cs="Times New Roman"/>
         </w:rPr>
-        <w:t>ACM CIKM'14</w:t>
+        <w:t>ACM CIKM’</w:t>
+      </w:r>
+      <w:r>
+        <w:rPr>
+          <w:rFonts w:ascii="Times New Roman" w:eastAsia="Times New Roman" w:hAnsi="Times New Roman" w:cs="Times New Roman"/>
+        </w:rPr>
+        <w:t>14</w:t>
       </w:r>
     </w:p>
     <w:p>
@@ -4417,7 +4573,7 @@
         <w:rPr>
           <w:noProof/>
         </w:rPr>
-        <w:t>8</w:t>
+        <w:t>1</w:t>
       </w:r>
     </w:fldSimple>
   </w:p>

</xml_diff>

<commit_message>
Update CV with correct phone and SODA reviewing.
</commit_message>
<xml_diff>
--- a/MatteoRiondato-CV.docx
+++ b/MatteoRiondato-CV.docx
@@ -100,7 +100,13 @@
         <w:rPr>
           <w:rFonts w:ascii="Times New Roman" w:eastAsia="Times New Roman" w:hAnsi="Times New Roman" w:cs="Times New Roman"/>
         </w:rPr>
-        <w:t>+1 646 292 6641</w:t>
+        <w:t>+1 212 775</w:t>
+      </w:r>
+      <w:r>
+        <w:rPr>
+          <w:rFonts w:ascii="Times New Roman" w:eastAsia="Times New Roman" w:hAnsi="Times New Roman" w:cs="Times New Roman"/>
+        </w:rPr>
+        <w:t xml:space="preserve"> 6641</w:t>
       </w:r>
     </w:p>
     <w:p>
@@ -3926,6 +3932,12 @@
           <w:rFonts w:ascii="Times New Roman" w:hAnsi="Times New Roman"/>
         </w:rPr>
       </w:pPr>
+      <w:r>
+        <w:rPr>
+          <w:rFonts w:ascii="Times New Roman" w:eastAsia="Times New Roman" w:hAnsi="Times New Roman" w:cs="Times New Roman"/>
+        </w:rPr>
+        <w:t xml:space="preserve">SODA’17, </w:t>
+      </w:r>
       <w:r>
         <w:rPr>
           <w:rFonts w:ascii="Times New Roman" w:eastAsia="Times New Roman" w:hAnsi="Times New Roman" w:cs="Times New Roman"/>
@@ -4573,7 +4585,7 @@
         <w:rPr>
           <w:noProof/>
         </w:rPr>
-        <w:t>1</w:t>
+        <w:t>7</w:t>
       </w:r>
     </w:fldSimple>
   </w:p>

</xml_diff>

<commit_message>
Mention research track in KDD award.
</commit_message>
<xml_diff>
--- a/MatteoRiondato-CV.docx
+++ b/MatteoRiondato-CV.docx
@@ -982,6 +982,13 @@
         </w:rPr>
         <w:t xml:space="preserve"> Best Student Paper Award</w:t>
       </w:r>
+      <w:r>
+        <w:rPr>
+          <w:rFonts w:ascii="Times New Roman" w:eastAsia="Times New Roman" w:hAnsi="Times New Roman" w:cs="Times New Roman"/>
+          <w:b/>
+        </w:rPr>
+        <w:t xml:space="preserve"> (Research Track)</w:t>
+      </w:r>
     </w:p>
     <w:p>
       <w:pPr>
@@ -2059,14 +2066,6 @@
           <w:rFonts w:ascii="Times New Roman" w:hAnsi="Times New Roman"/>
         </w:rPr>
       </w:pPr>
-    </w:p>
-    <w:p>
-      <w:pPr>
-        <w:pStyle w:val="normal0"/>
-        <w:rPr>
-          <w:rFonts w:ascii="Times New Roman" w:hAnsi="Times New Roman"/>
-        </w:rPr>
-      </w:pPr>
       <w:r>
         <w:rPr>
           <w:rFonts w:ascii="Times New Roman" w:eastAsia="Times New Roman" w:hAnsi="Times New Roman" w:cs="Times New Roman"/>
@@ -2227,7 +2226,19 @@
         <w:rPr>
           <w:rFonts w:ascii="Times New Roman" w:eastAsia="Times New Roman" w:hAnsi="Times New Roman" w:cs="Times New Roman"/>
         </w:rPr>
-        <w:t xml:space="preserve">ward at ACM </w:t>
+        <w:t xml:space="preserve">ward </w:t>
+      </w:r>
+      <w:r>
+        <w:rPr>
+          <w:rFonts w:ascii="Times New Roman" w:eastAsia="Times New Roman" w:hAnsi="Times New Roman" w:cs="Times New Roman"/>
+        </w:rPr>
+        <w:t xml:space="preserve">(Research Track) </w:t>
+      </w:r>
+      <w:r>
+        <w:rPr>
+          <w:rFonts w:ascii="Times New Roman" w:eastAsia="Times New Roman" w:hAnsi="Times New Roman" w:cs="Times New Roman"/>
+        </w:rPr>
+        <w:t xml:space="preserve">at ACM </w:t>
       </w:r>
       <w:r>
         <w:rPr>
@@ -4585,7 +4596,7 @@
         <w:rPr>
           <w:noProof/>
         </w:rPr>
-        <w:t>7</w:t>
+        <w:t>4</w:t>
       </w:r>
     </w:fldSimple>
   </w:p>

</xml_diff>

<commit_message>
Add Mach. Learn. review.
</commit_message>
<xml_diff>
--- a/MatteoRiondato-CV.docx
+++ b/MatteoRiondato-CV.docx
@@ -3865,6 +3865,28 @@
           <w:rFonts w:ascii="Times New Roman" w:eastAsia="Times New Roman" w:hAnsi="Times New Roman" w:cs="Times New Roman"/>
         </w:rPr>
         <w:t xml:space="preserve"> (TSC)</w:t>
+      </w:r>
+    </w:p>
+    <w:p>
+      <w:pPr>
+        <w:pStyle w:val="normal0"/>
+        <w:spacing w:after="120"/>
+        <w:rPr>
+          <w:rFonts w:ascii="Times New Roman" w:eastAsia="Times New Roman" w:hAnsi="Times New Roman" w:cs="Times New Roman"/>
+        </w:rPr>
+      </w:pPr>
+      <w:r>
+        <w:rPr>
+          <w:rFonts w:ascii="Times New Roman" w:eastAsia="Times New Roman" w:hAnsi="Times New Roman" w:cs="Times New Roman"/>
+          <w:i/>
+        </w:rPr>
+        <w:t>Machine Learning</w:t>
+      </w:r>
+      <w:r>
+        <w:rPr>
+          <w:rFonts w:ascii="Times New Roman" w:eastAsia="Times New Roman" w:hAnsi="Times New Roman" w:cs="Times New Roman"/>
+        </w:rPr>
+        <w:t xml:space="preserve"> (Mach. Learn.)</w:t>
       </w:r>
     </w:p>
     <w:p>
@@ -4596,7 +4618,7 @@
         <w:rPr>
           <w:noProof/>
         </w:rPr>
-        <w:t>4</w:t>
+        <w:t>7</w:t>
       </w:r>
     </w:fldSimple>
   </w:p>

</xml_diff>

<commit_message>
Add TOIS and TKDD reviews, and KDD'16 page numbers.
</commit_message>
<xml_diff>
--- a/MatteoRiondato-CV.docx
+++ b/MatteoRiondato-CV.docx
@@ -945,7 +945,19 @@
         <w:rPr>
           <w:rFonts w:ascii="Times New Roman" w:eastAsia="Times New Roman" w:hAnsi="Times New Roman" w:cs="Times New Roman"/>
         </w:rPr>
-        <w:t xml:space="preserve"> Streams with Fixed Memory Size. To appear in </w:t>
+        <w:t xml:space="preserve"> </w:t>
+      </w:r>
+      <w:r>
+        <w:rPr>
+          <w:rFonts w:ascii="Times New Roman" w:eastAsia="Times New Roman" w:hAnsi="Times New Roman" w:cs="Times New Roman"/>
+        </w:rPr>
+        <w:t>Streams with Fixed Memory Size.</w:t>
+      </w:r>
+      <w:r>
+        <w:rPr>
+          <w:rFonts w:ascii="Times New Roman" w:eastAsia="Times New Roman" w:hAnsi="Times New Roman" w:cs="Times New Roman"/>
+        </w:rPr>
+        <w:t xml:space="preserve"> </w:t>
       </w:r>
       <w:r>
         <w:rPr>
@@ -978,6 +990,12 @@
       <w:r>
         <w:rPr>
           <w:rFonts w:ascii="Times New Roman" w:eastAsia="Times New Roman" w:hAnsi="Times New Roman" w:cs="Times New Roman"/>
+        </w:rPr>
+        <w:t>, pp. 825–834,</w:t>
+      </w:r>
+      <w:r>
+        <w:rPr>
+          <w:rFonts w:ascii="Times New Roman" w:eastAsia="Times New Roman" w:hAnsi="Times New Roman" w:cs="Times New Roman"/>
           <w:b/>
         </w:rPr>
         <w:t xml:space="preserve"> Best Student Paper Award</w:t>
@@ -1033,12 +1051,6 @@
       <w:r>
         <w:rPr>
           <w:rFonts w:ascii="Times New Roman" w:eastAsia="Times New Roman" w:hAnsi="Times New Roman" w:cs="Times New Roman"/>
-        </w:rPr>
-        <w:t xml:space="preserve">To appear in </w:t>
-      </w:r>
-      <w:r>
-        <w:rPr>
-          <w:rFonts w:ascii="Times New Roman" w:eastAsia="Times New Roman" w:hAnsi="Times New Roman" w:cs="Times New Roman"/>
           <w:i/>
         </w:rPr>
         <w:t>Proceedings of the 22</w:t>
@@ -1064,6 +1076,12 @@
         </w:rPr>
         <w:t>(KDD)</w:t>
       </w:r>
+      <w:r>
+        <w:rPr>
+          <w:rFonts w:ascii="Times New Roman" w:eastAsia="Times New Roman" w:hAnsi="Times New Roman" w:cs="Times New Roman"/>
+        </w:rPr>
+        <w:t xml:space="preserve">, pp. 1145–1154 </w:t>
+      </w:r>
     </w:p>
     <w:p>
       <w:pPr>
@@ -1085,7 +1103,35 @@
           <w:rFonts w:ascii="Times New Roman" w:eastAsia="Times New Roman" w:hAnsi="Times New Roman" w:cs="Times New Roman"/>
         </w:rPr>
         <w:tab/>
-        <w:t xml:space="preserve">* F. Bonchi, G. De Francisci Morales, </w:t>
+        <w:t xml:space="preserve">* F. </w:t>
+      </w:r>
+      <w:proofErr w:type="spellStart"/>
+      <w:r>
+        <w:rPr>
+          <w:rFonts w:ascii="Times New Roman" w:eastAsia="Times New Roman" w:hAnsi="Times New Roman" w:cs="Times New Roman"/>
+        </w:rPr>
+        <w:t>Bonchi</w:t>
+      </w:r>
+      <w:proofErr w:type="spellEnd"/>
+      <w:r>
+        <w:rPr>
+          <w:rFonts w:ascii="Times New Roman" w:eastAsia="Times New Roman" w:hAnsi="Times New Roman" w:cs="Times New Roman"/>
+        </w:rPr>
+        <w:t xml:space="preserve">, G. De </w:t>
+      </w:r>
+      <w:proofErr w:type="spellStart"/>
+      <w:r>
+        <w:rPr>
+          <w:rFonts w:ascii="Times New Roman" w:eastAsia="Times New Roman" w:hAnsi="Times New Roman" w:cs="Times New Roman"/>
+        </w:rPr>
+        <w:t>Francisci</w:t>
+      </w:r>
+      <w:proofErr w:type="spellEnd"/>
+      <w:r>
+        <w:rPr>
+          <w:rFonts w:ascii="Times New Roman" w:eastAsia="Times New Roman" w:hAnsi="Times New Roman" w:cs="Times New Roman"/>
+        </w:rPr>
+        <w:t xml:space="preserve"> Morales, </w:t>
       </w:r>
       <w:r>
         <w:rPr>
@@ -1161,7 +1207,21 @@
           <w:rFonts w:ascii="Times New Roman" w:eastAsia="Times New Roman" w:hAnsi="Times New Roman" w:cs="Times New Roman"/>
         </w:rPr>
         <w:tab/>
-        <w:t xml:space="preserve">A. Mahmoody, </w:t>
+        <w:t xml:space="preserve">A. </w:t>
+      </w:r>
+      <w:proofErr w:type="spellStart"/>
+      <w:r>
+        <w:rPr>
+          <w:rFonts w:ascii="Times New Roman" w:eastAsia="Times New Roman" w:hAnsi="Times New Roman" w:cs="Times New Roman"/>
+        </w:rPr>
+        <w:t>Mahmoody</w:t>
+      </w:r>
+      <w:proofErr w:type="spellEnd"/>
+      <w:r>
+        <w:rPr>
+          <w:rFonts w:ascii="Times New Roman" w:eastAsia="Times New Roman" w:hAnsi="Times New Roman" w:cs="Times New Roman"/>
+        </w:rPr>
+        <w:t xml:space="preserve">, </w:t>
       </w:r>
       <w:r>
         <w:rPr>
@@ -1174,7 +1234,19 @@
         <w:rPr>
           <w:rFonts w:ascii="Times New Roman" w:eastAsia="Times New Roman" w:hAnsi="Times New Roman" w:cs="Times New Roman"/>
         </w:rPr>
-        <w:t xml:space="preserve">, and E. Upfal. Wiggins: DetectingValuable Information in Dynamic Networks with Limited Resources. </w:t>
+        <w:t>, and E. Upfal. Wiggins: Detecting</w:t>
+      </w:r>
+      <w:r>
+        <w:rPr>
+          <w:rFonts w:ascii="Times New Roman" w:eastAsia="Times New Roman" w:hAnsi="Times New Roman" w:cs="Times New Roman"/>
+        </w:rPr>
+        <w:t xml:space="preserve"> </w:t>
+      </w:r>
+      <w:r>
+        <w:rPr>
+          <w:rFonts w:ascii="Times New Roman" w:eastAsia="Times New Roman" w:hAnsi="Times New Roman" w:cs="Times New Roman"/>
+        </w:rPr>
+        <w:t xml:space="preserve">Valuable Information in Dynamic Networks with Limited Resources. </w:t>
       </w:r>
       <w:r>
         <w:rPr>
@@ -1362,7 +1434,63 @@
         <w:rPr>
           <w:rFonts w:ascii="Times New Roman" w:eastAsia="Times New Roman" w:hAnsi="Times New Roman" w:cs="Times New Roman"/>
         </w:rPr>
-        <w:t xml:space="preserve">* A. Anagnastopoulos, L. Becchetti, A. Fazzone, I. Mele, and </w:t>
+        <w:t xml:space="preserve">* A. </w:t>
+      </w:r>
+      <w:proofErr w:type="spellStart"/>
+      <w:r>
+        <w:rPr>
+          <w:rFonts w:ascii="Times New Roman" w:eastAsia="Times New Roman" w:hAnsi="Times New Roman" w:cs="Times New Roman"/>
+        </w:rPr>
+        <w:t>Anagnastopoulos</w:t>
+      </w:r>
+      <w:proofErr w:type="spellEnd"/>
+      <w:r>
+        <w:rPr>
+          <w:rFonts w:ascii="Times New Roman" w:eastAsia="Times New Roman" w:hAnsi="Times New Roman" w:cs="Times New Roman"/>
+        </w:rPr>
+        <w:t xml:space="preserve">, L. </w:t>
+      </w:r>
+      <w:proofErr w:type="spellStart"/>
+      <w:r>
+        <w:rPr>
+          <w:rFonts w:ascii="Times New Roman" w:eastAsia="Times New Roman" w:hAnsi="Times New Roman" w:cs="Times New Roman"/>
+        </w:rPr>
+        <w:t>Becchetti</w:t>
+      </w:r>
+      <w:proofErr w:type="spellEnd"/>
+      <w:r>
+        <w:rPr>
+          <w:rFonts w:ascii="Times New Roman" w:eastAsia="Times New Roman" w:hAnsi="Times New Roman" w:cs="Times New Roman"/>
+        </w:rPr>
+        <w:t xml:space="preserve">, A. </w:t>
+      </w:r>
+      <w:proofErr w:type="spellStart"/>
+      <w:r>
+        <w:rPr>
+          <w:rFonts w:ascii="Times New Roman" w:eastAsia="Times New Roman" w:hAnsi="Times New Roman" w:cs="Times New Roman"/>
+        </w:rPr>
+        <w:t>Fazzone</w:t>
+      </w:r>
+      <w:proofErr w:type="spellEnd"/>
+      <w:r>
+        <w:rPr>
+          <w:rFonts w:ascii="Times New Roman" w:eastAsia="Times New Roman" w:hAnsi="Times New Roman" w:cs="Times New Roman"/>
+        </w:rPr>
+        <w:t xml:space="preserve">, I. </w:t>
+      </w:r>
+      <w:proofErr w:type="spellStart"/>
+      <w:r>
+        <w:rPr>
+          <w:rFonts w:ascii="Times New Roman" w:eastAsia="Times New Roman" w:hAnsi="Times New Roman" w:cs="Times New Roman"/>
+        </w:rPr>
+        <w:t>Mele</w:t>
+      </w:r>
+      <w:proofErr w:type="spellEnd"/>
+      <w:r>
+        <w:rPr>
+          <w:rFonts w:ascii="Times New Roman" w:eastAsia="Times New Roman" w:hAnsi="Times New Roman" w:cs="Times New Roman"/>
+        </w:rPr>
+        <w:t xml:space="preserve">, and </w:t>
       </w:r>
       <w:r>
         <w:rPr>
@@ -1387,7 +1515,21 @@
         <w:rPr>
           <w:rFonts w:ascii="Times New Roman" w:eastAsia="Times New Roman" w:hAnsi="Times New Roman" w:cs="Times New Roman"/>
         </w:rPr>
-        <w:t>The Importance of Being Experts: Efficient Max-Finding in Crowdsourcing.</w:t>
+        <w:t xml:space="preserve">The Importance of Being Experts: Efficient Max-Finding in </w:t>
+      </w:r>
+      <w:proofErr w:type="spellStart"/>
+      <w:r>
+        <w:rPr>
+          <w:rFonts w:ascii="Times New Roman" w:eastAsia="Times New Roman" w:hAnsi="Times New Roman" w:cs="Times New Roman"/>
+        </w:rPr>
+        <w:t>Crowdsourcing</w:t>
+      </w:r>
+      <w:proofErr w:type="spellEnd"/>
+      <w:r>
+        <w:rPr>
+          <w:rFonts w:ascii="Times New Roman" w:eastAsia="Times New Roman" w:hAnsi="Times New Roman" w:cs="Times New Roman"/>
+        </w:rPr>
+        <w:t>.</w:t>
       </w:r>
       <w:r>
         <w:rPr>
@@ -1456,7 +1598,35 @@
         <w:rPr>
           <w:rFonts w:ascii="Times New Roman" w:eastAsia="Times New Roman" w:hAnsi="Times New Roman" w:cs="Times New Roman"/>
         </w:rPr>
-        <w:t xml:space="preserve">, D. García-Soriano, and F. Bonchi. Graph Summarization with Quality Guarantees. </w:t>
+        <w:t xml:space="preserve">, D. </w:t>
+      </w:r>
+      <w:proofErr w:type="spellStart"/>
+      <w:r>
+        <w:rPr>
+          <w:rFonts w:ascii="Times New Roman" w:eastAsia="Times New Roman" w:hAnsi="Times New Roman" w:cs="Times New Roman"/>
+        </w:rPr>
+        <w:t>García</w:t>
+      </w:r>
+      <w:proofErr w:type="spellEnd"/>
+      <w:r>
+        <w:rPr>
+          <w:rFonts w:ascii="Times New Roman" w:eastAsia="Times New Roman" w:hAnsi="Times New Roman" w:cs="Times New Roman"/>
+        </w:rPr>
+        <w:t xml:space="preserve">-Soriano, and F. </w:t>
+      </w:r>
+      <w:proofErr w:type="spellStart"/>
+      <w:r>
+        <w:rPr>
+          <w:rFonts w:ascii="Times New Roman" w:eastAsia="Times New Roman" w:hAnsi="Times New Roman" w:cs="Times New Roman"/>
+        </w:rPr>
+        <w:t>Bonchi</w:t>
+      </w:r>
+      <w:proofErr w:type="spellEnd"/>
+      <w:r>
+        <w:rPr>
+          <w:rFonts w:ascii="Times New Roman" w:eastAsia="Times New Roman" w:hAnsi="Times New Roman" w:cs="Times New Roman"/>
+        </w:rPr>
+        <w:t xml:space="preserve">. Graph Summarization with Quality Guarantees. </w:t>
       </w:r>
       <w:r>
         <w:rPr>
@@ -1567,7 +1737,21 @@
         <w:rPr>
           <w:rFonts w:ascii="Times New Roman" w:eastAsia="Times New Roman" w:hAnsi="Times New Roman" w:cs="Times New Roman"/>
         </w:rPr>
-        <w:t xml:space="preserve"> and F. Vandin. Finding the True Frequent Itemsets. </w:t>
+        <w:t xml:space="preserve"> and F. </w:t>
+      </w:r>
+      <w:proofErr w:type="spellStart"/>
+      <w:r>
+        <w:rPr>
+          <w:rFonts w:ascii="Times New Roman" w:eastAsia="Times New Roman" w:hAnsi="Times New Roman" w:cs="Times New Roman"/>
+        </w:rPr>
+        <w:t>Vandin</w:t>
+      </w:r>
+      <w:proofErr w:type="spellEnd"/>
+      <w:r>
+        <w:rPr>
+          <w:rFonts w:ascii="Times New Roman" w:eastAsia="Times New Roman" w:hAnsi="Times New Roman" w:cs="Times New Roman"/>
+        </w:rPr>
+        <w:t xml:space="preserve">. Finding the True Frequent Itemsets. </w:t>
       </w:r>
       <w:r>
         <w:rPr>
@@ -1630,7 +1814,21 @@
         <w:rPr>
           <w:rFonts w:ascii="Times New Roman" w:eastAsia="Times New Roman" w:hAnsi="Times New Roman" w:cs="Times New Roman"/>
         </w:rPr>
-        <w:t xml:space="preserve"> and E. M. Kornaropoulos. Fast Approximation of Betweenness Centrality through Sampling. </w:t>
+        <w:t xml:space="preserve"> and E. M. </w:t>
+      </w:r>
+      <w:proofErr w:type="spellStart"/>
+      <w:r>
+        <w:rPr>
+          <w:rFonts w:ascii="Times New Roman" w:eastAsia="Times New Roman" w:hAnsi="Times New Roman" w:cs="Times New Roman"/>
+        </w:rPr>
+        <w:t>Kornaropoulos</w:t>
+      </w:r>
+      <w:proofErr w:type="spellEnd"/>
+      <w:r>
+        <w:rPr>
+          <w:rFonts w:ascii="Times New Roman" w:eastAsia="Times New Roman" w:hAnsi="Times New Roman" w:cs="Times New Roman"/>
+        </w:rPr>
+        <w:t xml:space="preserve">. Fast Approximation of Betweenness Centrality through Sampling. </w:t>
       </w:r>
       <w:r>
         <w:rPr>
@@ -1693,7 +1891,35 @@
         <w:rPr>
           <w:rFonts w:ascii="Times New Roman" w:eastAsia="Times New Roman" w:hAnsi="Times New Roman" w:cs="Times New Roman"/>
         </w:rPr>
-        <w:t xml:space="preserve">, J. A. DeBrabant, R. Fonseca, and E. Upfal. PARMA: A Parallel Randomized Algorithm for Association Rules Mining in MapReduce. </w:t>
+        <w:t xml:space="preserve">, J. A. </w:t>
+      </w:r>
+      <w:proofErr w:type="spellStart"/>
+      <w:r>
+        <w:rPr>
+          <w:rFonts w:ascii="Times New Roman" w:eastAsia="Times New Roman" w:hAnsi="Times New Roman" w:cs="Times New Roman"/>
+        </w:rPr>
+        <w:t>DeBrabant</w:t>
+      </w:r>
+      <w:proofErr w:type="spellEnd"/>
+      <w:r>
+        <w:rPr>
+          <w:rFonts w:ascii="Times New Roman" w:eastAsia="Times New Roman" w:hAnsi="Times New Roman" w:cs="Times New Roman"/>
+        </w:rPr>
+        <w:t xml:space="preserve">, R. Fonseca, and E. Upfal. PARMA: A Parallel Randomized Algorithm for Association Rules Mining in </w:t>
+      </w:r>
+      <w:proofErr w:type="spellStart"/>
+      <w:r>
+        <w:rPr>
+          <w:rFonts w:ascii="Times New Roman" w:eastAsia="Times New Roman" w:hAnsi="Times New Roman" w:cs="Times New Roman"/>
+        </w:rPr>
+        <w:t>MapReduce</w:t>
+      </w:r>
+      <w:proofErr w:type="spellEnd"/>
+      <w:r>
+        <w:rPr>
+          <w:rFonts w:ascii="Times New Roman" w:eastAsia="Times New Roman" w:hAnsi="Times New Roman" w:cs="Times New Roman"/>
+        </w:rPr>
+        <w:t xml:space="preserve">. </w:t>
       </w:r>
       <w:r>
         <w:rPr>
@@ -1816,7 +2042,35 @@
         <w:rPr>
           <w:rFonts w:ascii="Times New Roman" w:eastAsia="Times New Roman" w:hAnsi="Times New Roman" w:cs="Times New Roman"/>
         </w:rPr>
-        <w:t xml:space="preserve">A. Pietracaprina, G. Pucci, </w:t>
+        <w:t xml:space="preserve">A. </w:t>
+      </w:r>
+      <w:proofErr w:type="spellStart"/>
+      <w:r>
+        <w:rPr>
+          <w:rFonts w:ascii="Times New Roman" w:eastAsia="Times New Roman" w:hAnsi="Times New Roman" w:cs="Times New Roman"/>
+        </w:rPr>
+        <w:t>Pietracaprina</w:t>
+      </w:r>
+      <w:proofErr w:type="spellEnd"/>
+      <w:r>
+        <w:rPr>
+          <w:rFonts w:ascii="Times New Roman" w:eastAsia="Times New Roman" w:hAnsi="Times New Roman" w:cs="Times New Roman"/>
+        </w:rPr>
+        <w:t xml:space="preserve">, G. </w:t>
+      </w:r>
+      <w:proofErr w:type="spellStart"/>
+      <w:r>
+        <w:rPr>
+          <w:rFonts w:ascii="Times New Roman" w:eastAsia="Times New Roman" w:hAnsi="Times New Roman" w:cs="Times New Roman"/>
+        </w:rPr>
+        <w:t>Pucci</w:t>
+      </w:r>
+      <w:proofErr w:type="spellEnd"/>
+      <w:r>
+        <w:rPr>
+          <w:rFonts w:ascii="Times New Roman" w:eastAsia="Times New Roman" w:hAnsi="Times New Roman" w:cs="Times New Roman"/>
+        </w:rPr>
+        <w:t xml:space="preserve">, </w:t>
       </w:r>
       <w:r>
         <w:rPr>
@@ -1829,7 +2083,35 @@
         <w:rPr>
           <w:rFonts w:ascii="Times New Roman" w:eastAsia="Times New Roman" w:hAnsi="Times New Roman" w:cs="Times New Roman"/>
         </w:rPr>
-        <w:t xml:space="preserve">, F. Silvestri, and E. Upfal. Space-round Tradeoffs for MapReduce Computations. </w:t>
+        <w:t xml:space="preserve">, F. </w:t>
+      </w:r>
+      <w:proofErr w:type="spellStart"/>
+      <w:r>
+        <w:rPr>
+          <w:rFonts w:ascii="Times New Roman" w:eastAsia="Times New Roman" w:hAnsi="Times New Roman" w:cs="Times New Roman"/>
+        </w:rPr>
+        <w:t>Silvestri</w:t>
+      </w:r>
+      <w:proofErr w:type="spellEnd"/>
+      <w:r>
+        <w:rPr>
+          <w:rFonts w:ascii="Times New Roman" w:eastAsia="Times New Roman" w:hAnsi="Times New Roman" w:cs="Times New Roman"/>
+        </w:rPr>
+        <w:t xml:space="preserve">, and E. Upfal. Space-round Tradeoffs for </w:t>
+      </w:r>
+      <w:proofErr w:type="spellStart"/>
+      <w:r>
+        <w:rPr>
+          <w:rFonts w:ascii="Times New Roman" w:eastAsia="Times New Roman" w:hAnsi="Times New Roman" w:cs="Times New Roman"/>
+        </w:rPr>
+        <w:t>MapReduce</w:t>
+      </w:r>
+      <w:proofErr w:type="spellEnd"/>
+      <w:r>
+        <w:rPr>
+          <w:rFonts w:ascii="Times New Roman" w:eastAsia="Times New Roman" w:hAnsi="Times New Roman" w:cs="Times New Roman"/>
+        </w:rPr>
+        <w:t xml:space="preserve"> Computations. </w:t>
       </w:r>
       <w:r>
         <w:rPr>
@@ -1888,7 +2170,35 @@
           <w:rFonts w:ascii="Times New Roman" w:eastAsia="Times New Roman" w:hAnsi="Times New Roman" w:cs="Times New Roman"/>
         </w:rPr>
         <w:tab/>
-        <w:t xml:space="preserve">M. Akdere, U. Çetintemel, </w:t>
+        <w:t xml:space="preserve">M. </w:t>
+      </w:r>
+      <w:proofErr w:type="spellStart"/>
+      <w:r>
+        <w:rPr>
+          <w:rFonts w:ascii="Times New Roman" w:eastAsia="Times New Roman" w:hAnsi="Times New Roman" w:cs="Times New Roman"/>
+        </w:rPr>
+        <w:t>Akdere</w:t>
+      </w:r>
+      <w:proofErr w:type="spellEnd"/>
+      <w:r>
+        <w:rPr>
+          <w:rFonts w:ascii="Times New Roman" w:eastAsia="Times New Roman" w:hAnsi="Times New Roman" w:cs="Times New Roman"/>
+        </w:rPr>
+        <w:t xml:space="preserve">, U. </w:t>
+      </w:r>
+      <w:proofErr w:type="spellStart"/>
+      <w:r>
+        <w:rPr>
+          <w:rFonts w:ascii="Times New Roman" w:eastAsia="Times New Roman" w:hAnsi="Times New Roman" w:cs="Times New Roman"/>
+        </w:rPr>
+        <w:t>Çetintemel</w:t>
+      </w:r>
+      <w:proofErr w:type="spellEnd"/>
+      <w:r>
+        <w:rPr>
+          <w:rFonts w:ascii="Times New Roman" w:eastAsia="Times New Roman" w:hAnsi="Times New Roman" w:cs="Times New Roman"/>
+        </w:rPr>
+        <w:t xml:space="preserve">, </w:t>
       </w:r>
       <w:r>
         <w:rPr>
@@ -1901,7 +2211,21 @@
         <w:rPr>
           <w:rFonts w:ascii="Times New Roman" w:eastAsia="Times New Roman" w:hAnsi="Times New Roman" w:cs="Times New Roman"/>
         </w:rPr>
-        <w:t xml:space="preserve">, E. Upfal, and S. B. Zdonik. Learning-based Query Performance Modeling and Prediction. </w:t>
+        <w:t xml:space="preserve">, E. Upfal, and S. B. </w:t>
+      </w:r>
+      <w:proofErr w:type="spellStart"/>
+      <w:r>
+        <w:rPr>
+          <w:rFonts w:ascii="Times New Roman" w:eastAsia="Times New Roman" w:hAnsi="Times New Roman" w:cs="Times New Roman"/>
+        </w:rPr>
+        <w:t>Zdonik</w:t>
+      </w:r>
+      <w:proofErr w:type="spellEnd"/>
+      <w:r>
+        <w:rPr>
+          <w:rFonts w:ascii="Times New Roman" w:eastAsia="Times New Roman" w:hAnsi="Times New Roman" w:cs="Times New Roman"/>
+        </w:rPr>
+        <w:t xml:space="preserve">. Learning-based Query Performance Modeling and Prediction. </w:t>
       </w:r>
       <w:r>
         <w:rPr>
@@ -1964,7 +2288,49 @@
         <w:rPr>
           <w:rFonts w:ascii="Times New Roman" w:eastAsia="Times New Roman" w:hAnsi="Times New Roman" w:cs="Times New Roman"/>
         </w:rPr>
-        <w:t xml:space="preserve">, M. Akdere, U. Çetintemel, S. B. Zdonik, and E. Upfal. The VC-dimension of SQL Queries and Selectivity Estimation through Sampling. </w:t>
+        <w:t xml:space="preserve">, M. </w:t>
+      </w:r>
+      <w:proofErr w:type="spellStart"/>
+      <w:r>
+        <w:rPr>
+          <w:rFonts w:ascii="Times New Roman" w:eastAsia="Times New Roman" w:hAnsi="Times New Roman" w:cs="Times New Roman"/>
+        </w:rPr>
+        <w:t>Akdere</w:t>
+      </w:r>
+      <w:proofErr w:type="spellEnd"/>
+      <w:r>
+        <w:rPr>
+          <w:rFonts w:ascii="Times New Roman" w:eastAsia="Times New Roman" w:hAnsi="Times New Roman" w:cs="Times New Roman"/>
+        </w:rPr>
+        <w:t xml:space="preserve">, U. </w:t>
+      </w:r>
+      <w:proofErr w:type="spellStart"/>
+      <w:r>
+        <w:rPr>
+          <w:rFonts w:ascii="Times New Roman" w:eastAsia="Times New Roman" w:hAnsi="Times New Roman" w:cs="Times New Roman"/>
+        </w:rPr>
+        <w:t>Çetintemel</w:t>
+      </w:r>
+      <w:proofErr w:type="spellEnd"/>
+      <w:r>
+        <w:rPr>
+          <w:rFonts w:ascii="Times New Roman" w:eastAsia="Times New Roman" w:hAnsi="Times New Roman" w:cs="Times New Roman"/>
+        </w:rPr>
+        <w:t xml:space="preserve">, S. B. </w:t>
+      </w:r>
+      <w:proofErr w:type="spellStart"/>
+      <w:r>
+        <w:rPr>
+          <w:rFonts w:ascii="Times New Roman" w:eastAsia="Times New Roman" w:hAnsi="Times New Roman" w:cs="Times New Roman"/>
+        </w:rPr>
+        <w:t>Zdonik</w:t>
+      </w:r>
+      <w:proofErr w:type="spellEnd"/>
+      <w:r>
+        <w:rPr>
+          <w:rFonts w:ascii="Times New Roman" w:eastAsia="Times New Roman" w:hAnsi="Times New Roman" w:cs="Times New Roman"/>
+        </w:rPr>
+        <w:t xml:space="preserve">, and E. Upfal. The VC-dimension of SQL Queries and Selectivity Estimation through Sampling. </w:t>
       </w:r>
       <w:r>
         <w:rPr>
@@ -1999,7 +2365,35 @@
           <w:rFonts w:ascii="Times New Roman" w:eastAsia="Times New Roman" w:hAnsi="Times New Roman" w:cs="Times New Roman"/>
         </w:rPr>
         <w:tab/>
-        <w:t xml:space="preserve">M. Akdere, U. Çetintemel, </w:t>
+        <w:t xml:space="preserve">M. </w:t>
+      </w:r>
+      <w:proofErr w:type="spellStart"/>
+      <w:r>
+        <w:rPr>
+          <w:rFonts w:ascii="Times New Roman" w:eastAsia="Times New Roman" w:hAnsi="Times New Roman" w:cs="Times New Roman"/>
+        </w:rPr>
+        <w:t>Akdere</w:t>
+      </w:r>
+      <w:proofErr w:type="spellEnd"/>
+      <w:r>
+        <w:rPr>
+          <w:rFonts w:ascii="Times New Roman" w:eastAsia="Times New Roman" w:hAnsi="Times New Roman" w:cs="Times New Roman"/>
+        </w:rPr>
+        <w:t xml:space="preserve">, U. </w:t>
+      </w:r>
+      <w:proofErr w:type="spellStart"/>
+      <w:r>
+        <w:rPr>
+          <w:rFonts w:ascii="Times New Roman" w:eastAsia="Times New Roman" w:hAnsi="Times New Roman" w:cs="Times New Roman"/>
+        </w:rPr>
+        <w:t>Çetintemel</w:t>
+      </w:r>
+      <w:proofErr w:type="spellEnd"/>
+      <w:r>
+        <w:rPr>
+          <w:rFonts w:ascii="Times New Roman" w:eastAsia="Times New Roman" w:hAnsi="Times New Roman" w:cs="Times New Roman"/>
+        </w:rPr>
+        <w:t xml:space="preserve">, </w:t>
       </w:r>
       <w:r>
         <w:rPr>
@@ -2012,7 +2406,21 @@
         <w:rPr>
           <w:rFonts w:ascii="Times New Roman" w:eastAsia="Times New Roman" w:hAnsi="Times New Roman" w:cs="Times New Roman"/>
         </w:rPr>
-        <w:t xml:space="preserve">, E. Upfal, and S. B. Zdonik. The Case for Predictive Database Systems: Opportunities and Challenges. </w:t>
+        <w:t xml:space="preserve">, E. Upfal, and S. B. </w:t>
+      </w:r>
+      <w:proofErr w:type="spellStart"/>
+      <w:r>
+        <w:rPr>
+          <w:rFonts w:ascii="Times New Roman" w:eastAsia="Times New Roman" w:hAnsi="Times New Roman" w:cs="Times New Roman"/>
+        </w:rPr>
+        <w:t>Zdonik</w:t>
+      </w:r>
+      <w:proofErr w:type="spellEnd"/>
+      <w:r>
+        <w:rPr>
+          <w:rFonts w:ascii="Times New Roman" w:eastAsia="Times New Roman" w:hAnsi="Times New Roman" w:cs="Times New Roman"/>
+        </w:rPr>
+        <w:t xml:space="preserve">. The Case for Predictive Database Systems: Opportunities and Challenges. </w:t>
       </w:r>
       <w:r>
         <w:rPr>
@@ -2102,7 +2510,35 @@
           <w:rFonts w:ascii="Times New Roman" w:eastAsia="Times New Roman" w:hAnsi="Times New Roman" w:cs="Times New Roman"/>
         </w:rPr>
         <w:tab/>
-        <w:t xml:space="preserve">* F. Bonchi, G. De Francisci Morales, </w:t>
+        <w:t xml:space="preserve">* F. </w:t>
+      </w:r>
+      <w:proofErr w:type="spellStart"/>
+      <w:r>
+        <w:rPr>
+          <w:rFonts w:ascii="Times New Roman" w:eastAsia="Times New Roman" w:hAnsi="Times New Roman" w:cs="Times New Roman"/>
+        </w:rPr>
+        <w:t>Bonchi</w:t>
+      </w:r>
+      <w:proofErr w:type="spellEnd"/>
+      <w:r>
+        <w:rPr>
+          <w:rFonts w:ascii="Times New Roman" w:eastAsia="Times New Roman" w:hAnsi="Times New Roman" w:cs="Times New Roman"/>
+        </w:rPr>
+        <w:t xml:space="preserve">, G. De </w:t>
+      </w:r>
+      <w:proofErr w:type="spellStart"/>
+      <w:r>
+        <w:rPr>
+          <w:rFonts w:ascii="Times New Roman" w:eastAsia="Times New Roman" w:hAnsi="Times New Roman" w:cs="Times New Roman"/>
+        </w:rPr>
+        <w:t>Francisci</w:t>
+      </w:r>
+      <w:proofErr w:type="spellEnd"/>
+      <w:r>
+        <w:rPr>
+          <w:rFonts w:ascii="Times New Roman" w:eastAsia="Times New Roman" w:hAnsi="Times New Roman" w:cs="Times New Roman"/>
+        </w:rPr>
+        <w:t xml:space="preserve"> Morales, </w:t>
       </w:r>
       <w:r>
         <w:rPr>
@@ -2702,7 +3138,21 @@
         <w:rPr>
           <w:rFonts w:ascii="Times New Roman" w:eastAsia="Times New Roman" w:hAnsi="Times New Roman" w:cs="Times New Roman"/>
         </w:rPr>
-        <w:t>Travel Pictures from Another World: Statistical Learning Theory Meets Data Mining, Monash University, Melbourne (Australia), October 28</w:t>
+        <w:t xml:space="preserve">Travel Pictures from Another World: Statistical Learning Theory Meets Data Mining, </w:t>
+      </w:r>
+      <w:proofErr w:type="spellStart"/>
+      <w:r>
+        <w:rPr>
+          <w:rFonts w:ascii="Times New Roman" w:eastAsia="Times New Roman" w:hAnsi="Times New Roman" w:cs="Times New Roman"/>
+        </w:rPr>
+        <w:t>Monash</w:t>
+      </w:r>
+      <w:proofErr w:type="spellEnd"/>
+      <w:r>
+        <w:rPr>
+          <w:rFonts w:ascii="Times New Roman" w:eastAsia="Times New Roman" w:hAnsi="Times New Roman" w:cs="Times New Roman"/>
+        </w:rPr>
+        <w:t xml:space="preserve"> University, Melbourne (Australia), October 28</w:t>
       </w:r>
     </w:p>
     <w:p>
@@ -3165,11 +3615,19 @@
         </w:rPr>
         <w:tab/>
       </w:r>
-      <w:r>
-        <w:rPr>
-          <w:rFonts w:ascii="Times New Roman" w:eastAsia="Times New Roman" w:hAnsi="Times New Roman" w:cs="Times New Roman"/>
-        </w:rPr>
-        <w:t>Sapienza University of Rome (Rome, Italy) – Vis</w:t>
+      <w:proofErr w:type="spellStart"/>
+      <w:r>
+        <w:rPr>
+          <w:rFonts w:ascii="Times New Roman" w:eastAsia="Times New Roman" w:hAnsi="Times New Roman" w:cs="Times New Roman"/>
+        </w:rPr>
+        <w:t>Sapienza</w:t>
+      </w:r>
+      <w:proofErr w:type="spellEnd"/>
+      <w:r>
+        <w:rPr>
+          <w:rFonts w:ascii="Times New Roman" w:eastAsia="Times New Roman" w:hAnsi="Times New Roman" w:cs="Times New Roman"/>
+        </w:rPr>
+        <w:t xml:space="preserve"> University of Rome (Rome, Italy) – Vis</w:t>
       </w:r>
       <w:r>
         <w:rPr>
@@ -3712,6 +4170,66 @@
           <w:rFonts w:ascii="Times New Roman" w:hAnsi="Times New Roman"/>
         </w:rPr>
       </w:pPr>
+    </w:p>
+    <w:p>
+      <w:pPr>
+        <w:pStyle w:val="normal0"/>
+        <w:spacing w:after="120"/>
+        <w:rPr>
+          <w:rFonts w:ascii="Times New Roman" w:eastAsia="Times New Roman" w:hAnsi="Times New Roman" w:cs="Times New Roman"/>
+        </w:rPr>
+      </w:pPr>
+      <w:r>
+        <w:rPr>
+          <w:rFonts w:ascii="Times New Roman" w:eastAsia="Times New Roman" w:hAnsi="Times New Roman" w:cs="Times New Roman"/>
+          <w:i/>
+        </w:rPr>
+        <w:t xml:space="preserve">ACM Transactions on Information </w:t>
+      </w:r>
+      <w:proofErr w:type="spellStart"/>
+      <w:r>
+        <w:rPr>
+          <w:rFonts w:ascii="Times New Roman" w:eastAsia="Times New Roman" w:hAnsi="Times New Roman" w:cs="Times New Roman"/>
+          <w:i/>
+        </w:rPr>
+        <w:t>Systemss</w:t>
+      </w:r>
+      <w:proofErr w:type="spellEnd"/>
+      <w:r>
+        <w:rPr>
+          <w:rFonts w:ascii="Times New Roman" w:eastAsia="Times New Roman" w:hAnsi="Times New Roman" w:cs="Times New Roman"/>
+          <w:i/>
+        </w:rPr>
+        <w:t xml:space="preserve"> </w:t>
+      </w:r>
+      <w:r>
+        <w:rPr>
+          <w:rFonts w:ascii="Times New Roman" w:eastAsia="Times New Roman" w:hAnsi="Times New Roman" w:cs="Times New Roman"/>
+        </w:rPr>
+        <w:t>(TOIS)</w:t>
+      </w:r>
+    </w:p>
+    <w:p>
+      <w:pPr>
+        <w:pStyle w:val="normal0"/>
+        <w:spacing w:after="120"/>
+        <w:rPr>
+          <w:rFonts w:ascii="Times New Roman" w:eastAsia="Times New Roman" w:hAnsi="Times New Roman" w:cs="Times New Roman"/>
+        </w:rPr>
+      </w:pPr>
+      <w:r>
+        <w:rPr>
+          <w:rFonts w:ascii="Times New Roman" w:eastAsia="Times New Roman" w:hAnsi="Times New Roman" w:cs="Times New Roman"/>
+          <w:i/>
+        </w:rPr>
+        <w:t xml:space="preserve">ACM Transactions on Knowledge Discovery </w:t>
+      </w:r>
+      <w:r>
+        <w:rPr>
+          <w:rFonts w:ascii="Times New Roman" w:eastAsia="Times New Roman" w:hAnsi="Times New Roman" w:cs="Times New Roman"/>
+        </w:rPr>
+        <w:t>(TKDD)</w:t>
+      </w:r>
     </w:p>
     <w:p>
       <w:pPr>
@@ -4618,7 +5136,7 @@
         <w:rPr>
           <w:noProof/>
         </w:rPr>
-        <w:t>7</w:t>
+        <w:t>1</w:t>
       </w:r>
     </w:fldSimple>
   </w:p>

</xml_diff>

<commit_message>
Fix TKDD name and typo.
</commit_message>
<xml_diff>
--- a/MatteoRiondato-CV.docx
+++ b/MatteoRiondato-CV.docx
@@ -1103,35 +1103,7 @@
           <w:rFonts w:ascii="Times New Roman" w:eastAsia="Times New Roman" w:hAnsi="Times New Roman" w:cs="Times New Roman"/>
         </w:rPr>
         <w:tab/>
-        <w:t xml:space="preserve">* F. </w:t>
-      </w:r>
-      <w:proofErr w:type="spellStart"/>
-      <w:r>
-        <w:rPr>
-          <w:rFonts w:ascii="Times New Roman" w:eastAsia="Times New Roman" w:hAnsi="Times New Roman" w:cs="Times New Roman"/>
-        </w:rPr>
-        <w:t>Bonchi</w:t>
-      </w:r>
-      <w:proofErr w:type="spellEnd"/>
-      <w:r>
-        <w:rPr>
-          <w:rFonts w:ascii="Times New Roman" w:eastAsia="Times New Roman" w:hAnsi="Times New Roman" w:cs="Times New Roman"/>
-        </w:rPr>
-        <w:t xml:space="preserve">, G. De </w:t>
-      </w:r>
-      <w:proofErr w:type="spellStart"/>
-      <w:r>
-        <w:rPr>
-          <w:rFonts w:ascii="Times New Roman" w:eastAsia="Times New Roman" w:hAnsi="Times New Roman" w:cs="Times New Roman"/>
-        </w:rPr>
-        <w:t>Francisci</w:t>
-      </w:r>
-      <w:proofErr w:type="spellEnd"/>
-      <w:r>
-        <w:rPr>
-          <w:rFonts w:ascii="Times New Roman" w:eastAsia="Times New Roman" w:hAnsi="Times New Roman" w:cs="Times New Roman"/>
-        </w:rPr>
-        <w:t xml:space="preserve"> Morales, </w:t>
+        <w:t xml:space="preserve">* F. Bonchi, G. De Francisci Morales, </w:t>
       </w:r>
       <w:r>
         <w:rPr>
@@ -1207,21 +1179,7 @@
           <w:rFonts w:ascii="Times New Roman" w:eastAsia="Times New Roman" w:hAnsi="Times New Roman" w:cs="Times New Roman"/>
         </w:rPr>
         <w:tab/>
-        <w:t xml:space="preserve">A. </w:t>
-      </w:r>
-      <w:proofErr w:type="spellStart"/>
-      <w:r>
-        <w:rPr>
-          <w:rFonts w:ascii="Times New Roman" w:eastAsia="Times New Roman" w:hAnsi="Times New Roman" w:cs="Times New Roman"/>
-        </w:rPr>
-        <w:t>Mahmoody</w:t>
-      </w:r>
-      <w:proofErr w:type="spellEnd"/>
-      <w:r>
-        <w:rPr>
-          <w:rFonts w:ascii="Times New Roman" w:eastAsia="Times New Roman" w:hAnsi="Times New Roman" w:cs="Times New Roman"/>
-        </w:rPr>
-        <w:t xml:space="preserve">, </w:t>
+        <w:t xml:space="preserve">A. Mahmoody, </w:t>
       </w:r>
       <w:r>
         <w:rPr>
@@ -1434,63 +1392,7 @@
         <w:rPr>
           <w:rFonts w:ascii="Times New Roman" w:eastAsia="Times New Roman" w:hAnsi="Times New Roman" w:cs="Times New Roman"/>
         </w:rPr>
-        <w:t xml:space="preserve">* A. </w:t>
-      </w:r>
-      <w:proofErr w:type="spellStart"/>
-      <w:r>
-        <w:rPr>
-          <w:rFonts w:ascii="Times New Roman" w:eastAsia="Times New Roman" w:hAnsi="Times New Roman" w:cs="Times New Roman"/>
-        </w:rPr>
-        <w:t>Anagnastopoulos</w:t>
-      </w:r>
-      <w:proofErr w:type="spellEnd"/>
-      <w:r>
-        <w:rPr>
-          <w:rFonts w:ascii="Times New Roman" w:eastAsia="Times New Roman" w:hAnsi="Times New Roman" w:cs="Times New Roman"/>
-        </w:rPr>
-        <w:t xml:space="preserve">, L. </w:t>
-      </w:r>
-      <w:proofErr w:type="spellStart"/>
-      <w:r>
-        <w:rPr>
-          <w:rFonts w:ascii="Times New Roman" w:eastAsia="Times New Roman" w:hAnsi="Times New Roman" w:cs="Times New Roman"/>
-        </w:rPr>
-        <w:t>Becchetti</w:t>
-      </w:r>
-      <w:proofErr w:type="spellEnd"/>
-      <w:r>
-        <w:rPr>
-          <w:rFonts w:ascii="Times New Roman" w:eastAsia="Times New Roman" w:hAnsi="Times New Roman" w:cs="Times New Roman"/>
-        </w:rPr>
-        <w:t xml:space="preserve">, A. </w:t>
-      </w:r>
-      <w:proofErr w:type="spellStart"/>
-      <w:r>
-        <w:rPr>
-          <w:rFonts w:ascii="Times New Roman" w:eastAsia="Times New Roman" w:hAnsi="Times New Roman" w:cs="Times New Roman"/>
-        </w:rPr>
-        <w:t>Fazzone</w:t>
-      </w:r>
-      <w:proofErr w:type="spellEnd"/>
-      <w:r>
-        <w:rPr>
-          <w:rFonts w:ascii="Times New Roman" w:eastAsia="Times New Roman" w:hAnsi="Times New Roman" w:cs="Times New Roman"/>
-        </w:rPr>
-        <w:t xml:space="preserve">, I. </w:t>
-      </w:r>
-      <w:proofErr w:type="spellStart"/>
-      <w:r>
-        <w:rPr>
-          <w:rFonts w:ascii="Times New Roman" w:eastAsia="Times New Roman" w:hAnsi="Times New Roman" w:cs="Times New Roman"/>
-        </w:rPr>
-        <w:t>Mele</w:t>
-      </w:r>
-      <w:proofErr w:type="spellEnd"/>
-      <w:r>
-        <w:rPr>
-          <w:rFonts w:ascii="Times New Roman" w:eastAsia="Times New Roman" w:hAnsi="Times New Roman" w:cs="Times New Roman"/>
-        </w:rPr>
-        <w:t xml:space="preserve">, and </w:t>
+        <w:t xml:space="preserve">* A. Anagnastopoulos, L. Becchetti, A. Fazzone, I. Mele, and </w:t>
       </w:r>
       <w:r>
         <w:rPr>
@@ -1515,21 +1417,7 @@
         <w:rPr>
           <w:rFonts w:ascii="Times New Roman" w:eastAsia="Times New Roman" w:hAnsi="Times New Roman" w:cs="Times New Roman"/>
         </w:rPr>
-        <w:t xml:space="preserve">The Importance of Being Experts: Efficient Max-Finding in </w:t>
-      </w:r>
-      <w:proofErr w:type="spellStart"/>
-      <w:r>
-        <w:rPr>
-          <w:rFonts w:ascii="Times New Roman" w:eastAsia="Times New Roman" w:hAnsi="Times New Roman" w:cs="Times New Roman"/>
-        </w:rPr>
-        <w:t>Crowdsourcing</w:t>
-      </w:r>
-      <w:proofErr w:type="spellEnd"/>
-      <w:r>
-        <w:rPr>
-          <w:rFonts w:ascii="Times New Roman" w:eastAsia="Times New Roman" w:hAnsi="Times New Roman" w:cs="Times New Roman"/>
-        </w:rPr>
-        <w:t>.</w:t>
+        <w:t>The Importance of Being Experts: Efficient Max-Finding in Crowdsourcing.</w:t>
       </w:r>
       <w:r>
         <w:rPr>
@@ -1598,35 +1486,7 @@
         <w:rPr>
           <w:rFonts w:ascii="Times New Roman" w:eastAsia="Times New Roman" w:hAnsi="Times New Roman" w:cs="Times New Roman"/>
         </w:rPr>
-        <w:t xml:space="preserve">, D. </w:t>
-      </w:r>
-      <w:proofErr w:type="spellStart"/>
-      <w:r>
-        <w:rPr>
-          <w:rFonts w:ascii="Times New Roman" w:eastAsia="Times New Roman" w:hAnsi="Times New Roman" w:cs="Times New Roman"/>
-        </w:rPr>
-        <w:t>García</w:t>
-      </w:r>
-      <w:proofErr w:type="spellEnd"/>
-      <w:r>
-        <w:rPr>
-          <w:rFonts w:ascii="Times New Roman" w:eastAsia="Times New Roman" w:hAnsi="Times New Roman" w:cs="Times New Roman"/>
-        </w:rPr>
-        <w:t xml:space="preserve">-Soriano, and F. </w:t>
-      </w:r>
-      <w:proofErr w:type="spellStart"/>
-      <w:r>
-        <w:rPr>
-          <w:rFonts w:ascii="Times New Roman" w:eastAsia="Times New Roman" w:hAnsi="Times New Roman" w:cs="Times New Roman"/>
-        </w:rPr>
-        <w:t>Bonchi</w:t>
-      </w:r>
-      <w:proofErr w:type="spellEnd"/>
-      <w:r>
-        <w:rPr>
-          <w:rFonts w:ascii="Times New Roman" w:eastAsia="Times New Roman" w:hAnsi="Times New Roman" w:cs="Times New Roman"/>
-        </w:rPr>
-        <w:t xml:space="preserve">. Graph Summarization with Quality Guarantees. </w:t>
+        <w:t xml:space="preserve">, D. García-Soriano, and F. Bonchi. Graph Summarization with Quality Guarantees. </w:t>
       </w:r>
       <w:r>
         <w:rPr>
@@ -1737,21 +1597,7 @@
         <w:rPr>
           <w:rFonts w:ascii="Times New Roman" w:eastAsia="Times New Roman" w:hAnsi="Times New Roman" w:cs="Times New Roman"/>
         </w:rPr>
-        <w:t xml:space="preserve"> and F. </w:t>
-      </w:r>
-      <w:proofErr w:type="spellStart"/>
-      <w:r>
-        <w:rPr>
-          <w:rFonts w:ascii="Times New Roman" w:eastAsia="Times New Roman" w:hAnsi="Times New Roman" w:cs="Times New Roman"/>
-        </w:rPr>
-        <w:t>Vandin</w:t>
-      </w:r>
-      <w:proofErr w:type="spellEnd"/>
-      <w:r>
-        <w:rPr>
-          <w:rFonts w:ascii="Times New Roman" w:eastAsia="Times New Roman" w:hAnsi="Times New Roman" w:cs="Times New Roman"/>
-        </w:rPr>
-        <w:t xml:space="preserve">. Finding the True Frequent Itemsets. </w:t>
+        <w:t xml:space="preserve"> and F. Vandin. Finding the True Frequent Itemsets. </w:t>
       </w:r>
       <w:r>
         <w:rPr>
@@ -1814,21 +1660,7 @@
         <w:rPr>
           <w:rFonts w:ascii="Times New Roman" w:eastAsia="Times New Roman" w:hAnsi="Times New Roman" w:cs="Times New Roman"/>
         </w:rPr>
-        <w:t xml:space="preserve"> and E. M. </w:t>
-      </w:r>
-      <w:proofErr w:type="spellStart"/>
-      <w:r>
-        <w:rPr>
-          <w:rFonts w:ascii="Times New Roman" w:eastAsia="Times New Roman" w:hAnsi="Times New Roman" w:cs="Times New Roman"/>
-        </w:rPr>
-        <w:t>Kornaropoulos</w:t>
-      </w:r>
-      <w:proofErr w:type="spellEnd"/>
-      <w:r>
-        <w:rPr>
-          <w:rFonts w:ascii="Times New Roman" w:eastAsia="Times New Roman" w:hAnsi="Times New Roman" w:cs="Times New Roman"/>
-        </w:rPr>
-        <w:t xml:space="preserve">. Fast Approximation of Betweenness Centrality through Sampling. </w:t>
+        <w:t xml:space="preserve"> and E. M. Kornaropoulos. Fast Approximation of Betweenness Centrality through Sampling. </w:t>
       </w:r>
       <w:r>
         <w:rPr>
@@ -1891,35 +1723,7 @@
         <w:rPr>
           <w:rFonts w:ascii="Times New Roman" w:eastAsia="Times New Roman" w:hAnsi="Times New Roman" w:cs="Times New Roman"/>
         </w:rPr>
-        <w:t xml:space="preserve">, J. A. </w:t>
-      </w:r>
-      <w:proofErr w:type="spellStart"/>
-      <w:r>
-        <w:rPr>
-          <w:rFonts w:ascii="Times New Roman" w:eastAsia="Times New Roman" w:hAnsi="Times New Roman" w:cs="Times New Roman"/>
-        </w:rPr>
-        <w:t>DeBrabant</w:t>
-      </w:r>
-      <w:proofErr w:type="spellEnd"/>
-      <w:r>
-        <w:rPr>
-          <w:rFonts w:ascii="Times New Roman" w:eastAsia="Times New Roman" w:hAnsi="Times New Roman" w:cs="Times New Roman"/>
-        </w:rPr>
-        <w:t xml:space="preserve">, R. Fonseca, and E. Upfal. PARMA: A Parallel Randomized Algorithm for Association Rules Mining in </w:t>
-      </w:r>
-      <w:proofErr w:type="spellStart"/>
-      <w:r>
-        <w:rPr>
-          <w:rFonts w:ascii="Times New Roman" w:eastAsia="Times New Roman" w:hAnsi="Times New Roman" w:cs="Times New Roman"/>
-        </w:rPr>
-        <w:t>MapReduce</w:t>
-      </w:r>
-      <w:proofErr w:type="spellEnd"/>
-      <w:r>
-        <w:rPr>
-          <w:rFonts w:ascii="Times New Roman" w:eastAsia="Times New Roman" w:hAnsi="Times New Roman" w:cs="Times New Roman"/>
-        </w:rPr>
-        <w:t xml:space="preserve">. </w:t>
+        <w:t xml:space="preserve">, J. A. DeBrabant, R. Fonseca, and E. Upfal. PARMA: A Parallel Randomized Algorithm for Association Rules Mining in MapReduce. </w:t>
       </w:r>
       <w:r>
         <w:rPr>
@@ -2042,35 +1846,7 @@
         <w:rPr>
           <w:rFonts w:ascii="Times New Roman" w:eastAsia="Times New Roman" w:hAnsi="Times New Roman" w:cs="Times New Roman"/>
         </w:rPr>
-        <w:t xml:space="preserve">A. </w:t>
-      </w:r>
-      <w:proofErr w:type="spellStart"/>
-      <w:r>
-        <w:rPr>
-          <w:rFonts w:ascii="Times New Roman" w:eastAsia="Times New Roman" w:hAnsi="Times New Roman" w:cs="Times New Roman"/>
-        </w:rPr>
-        <w:t>Pietracaprina</w:t>
-      </w:r>
-      <w:proofErr w:type="spellEnd"/>
-      <w:r>
-        <w:rPr>
-          <w:rFonts w:ascii="Times New Roman" w:eastAsia="Times New Roman" w:hAnsi="Times New Roman" w:cs="Times New Roman"/>
-        </w:rPr>
-        <w:t xml:space="preserve">, G. </w:t>
-      </w:r>
-      <w:proofErr w:type="spellStart"/>
-      <w:r>
-        <w:rPr>
-          <w:rFonts w:ascii="Times New Roman" w:eastAsia="Times New Roman" w:hAnsi="Times New Roman" w:cs="Times New Roman"/>
-        </w:rPr>
-        <w:t>Pucci</w:t>
-      </w:r>
-      <w:proofErr w:type="spellEnd"/>
-      <w:r>
-        <w:rPr>
-          <w:rFonts w:ascii="Times New Roman" w:eastAsia="Times New Roman" w:hAnsi="Times New Roman" w:cs="Times New Roman"/>
-        </w:rPr>
-        <w:t xml:space="preserve">, </w:t>
+        <w:t xml:space="preserve">A. Pietracaprina, G. Pucci, </w:t>
       </w:r>
       <w:r>
         <w:rPr>
@@ -2083,35 +1859,7 @@
         <w:rPr>
           <w:rFonts w:ascii="Times New Roman" w:eastAsia="Times New Roman" w:hAnsi="Times New Roman" w:cs="Times New Roman"/>
         </w:rPr>
-        <w:t xml:space="preserve">, F. </w:t>
-      </w:r>
-      <w:proofErr w:type="spellStart"/>
-      <w:r>
-        <w:rPr>
-          <w:rFonts w:ascii="Times New Roman" w:eastAsia="Times New Roman" w:hAnsi="Times New Roman" w:cs="Times New Roman"/>
-        </w:rPr>
-        <w:t>Silvestri</w:t>
-      </w:r>
-      <w:proofErr w:type="spellEnd"/>
-      <w:r>
-        <w:rPr>
-          <w:rFonts w:ascii="Times New Roman" w:eastAsia="Times New Roman" w:hAnsi="Times New Roman" w:cs="Times New Roman"/>
-        </w:rPr>
-        <w:t xml:space="preserve">, and E. Upfal. Space-round Tradeoffs for </w:t>
-      </w:r>
-      <w:proofErr w:type="spellStart"/>
-      <w:r>
-        <w:rPr>
-          <w:rFonts w:ascii="Times New Roman" w:eastAsia="Times New Roman" w:hAnsi="Times New Roman" w:cs="Times New Roman"/>
-        </w:rPr>
-        <w:t>MapReduce</w:t>
-      </w:r>
-      <w:proofErr w:type="spellEnd"/>
-      <w:r>
-        <w:rPr>
-          <w:rFonts w:ascii="Times New Roman" w:eastAsia="Times New Roman" w:hAnsi="Times New Roman" w:cs="Times New Roman"/>
-        </w:rPr>
-        <w:t xml:space="preserve"> Computations. </w:t>
+        <w:t xml:space="preserve">, F. Silvestri, and E. Upfal. Space-round Tradeoffs for MapReduce Computations. </w:t>
       </w:r>
       <w:r>
         <w:rPr>
@@ -2170,35 +1918,7 @@
           <w:rFonts w:ascii="Times New Roman" w:eastAsia="Times New Roman" w:hAnsi="Times New Roman" w:cs="Times New Roman"/>
         </w:rPr>
         <w:tab/>
-        <w:t xml:space="preserve">M. </w:t>
-      </w:r>
-      <w:proofErr w:type="spellStart"/>
-      <w:r>
-        <w:rPr>
-          <w:rFonts w:ascii="Times New Roman" w:eastAsia="Times New Roman" w:hAnsi="Times New Roman" w:cs="Times New Roman"/>
-        </w:rPr>
-        <w:t>Akdere</w:t>
-      </w:r>
-      <w:proofErr w:type="spellEnd"/>
-      <w:r>
-        <w:rPr>
-          <w:rFonts w:ascii="Times New Roman" w:eastAsia="Times New Roman" w:hAnsi="Times New Roman" w:cs="Times New Roman"/>
-        </w:rPr>
-        <w:t xml:space="preserve">, U. </w:t>
-      </w:r>
-      <w:proofErr w:type="spellStart"/>
-      <w:r>
-        <w:rPr>
-          <w:rFonts w:ascii="Times New Roman" w:eastAsia="Times New Roman" w:hAnsi="Times New Roman" w:cs="Times New Roman"/>
-        </w:rPr>
-        <w:t>Çetintemel</w:t>
-      </w:r>
-      <w:proofErr w:type="spellEnd"/>
-      <w:r>
-        <w:rPr>
-          <w:rFonts w:ascii="Times New Roman" w:eastAsia="Times New Roman" w:hAnsi="Times New Roman" w:cs="Times New Roman"/>
-        </w:rPr>
-        <w:t xml:space="preserve">, </w:t>
+        <w:t xml:space="preserve">M. Akdere, U. Çetintemel, </w:t>
       </w:r>
       <w:r>
         <w:rPr>
@@ -2211,21 +1931,7 @@
         <w:rPr>
           <w:rFonts w:ascii="Times New Roman" w:eastAsia="Times New Roman" w:hAnsi="Times New Roman" w:cs="Times New Roman"/>
         </w:rPr>
-        <w:t xml:space="preserve">, E. Upfal, and S. B. </w:t>
-      </w:r>
-      <w:proofErr w:type="spellStart"/>
-      <w:r>
-        <w:rPr>
-          <w:rFonts w:ascii="Times New Roman" w:eastAsia="Times New Roman" w:hAnsi="Times New Roman" w:cs="Times New Roman"/>
-        </w:rPr>
-        <w:t>Zdonik</w:t>
-      </w:r>
-      <w:proofErr w:type="spellEnd"/>
-      <w:r>
-        <w:rPr>
-          <w:rFonts w:ascii="Times New Roman" w:eastAsia="Times New Roman" w:hAnsi="Times New Roman" w:cs="Times New Roman"/>
-        </w:rPr>
-        <w:t xml:space="preserve">. Learning-based Query Performance Modeling and Prediction. </w:t>
+        <w:t xml:space="preserve">, E. Upfal, and S. B. Zdonik. Learning-based Query Performance Modeling and Prediction. </w:t>
       </w:r>
       <w:r>
         <w:rPr>
@@ -2288,49 +1994,7 @@
         <w:rPr>
           <w:rFonts w:ascii="Times New Roman" w:eastAsia="Times New Roman" w:hAnsi="Times New Roman" w:cs="Times New Roman"/>
         </w:rPr>
-        <w:t xml:space="preserve">, M. </w:t>
-      </w:r>
-      <w:proofErr w:type="spellStart"/>
-      <w:r>
-        <w:rPr>
-          <w:rFonts w:ascii="Times New Roman" w:eastAsia="Times New Roman" w:hAnsi="Times New Roman" w:cs="Times New Roman"/>
-        </w:rPr>
-        <w:t>Akdere</w:t>
-      </w:r>
-      <w:proofErr w:type="spellEnd"/>
-      <w:r>
-        <w:rPr>
-          <w:rFonts w:ascii="Times New Roman" w:eastAsia="Times New Roman" w:hAnsi="Times New Roman" w:cs="Times New Roman"/>
-        </w:rPr>
-        <w:t xml:space="preserve">, U. </w:t>
-      </w:r>
-      <w:proofErr w:type="spellStart"/>
-      <w:r>
-        <w:rPr>
-          <w:rFonts w:ascii="Times New Roman" w:eastAsia="Times New Roman" w:hAnsi="Times New Roman" w:cs="Times New Roman"/>
-        </w:rPr>
-        <w:t>Çetintemel</w:t>
-      </w:r>
-      <w:proofErr w:type="spellEnd"/>
-      <w:r>
-        <w:rPr>
-          <w:rFonts w:ascii="Times New Roman" w:eastAsia="Times New Roman" w:hAnsi="Times New Roman" w:cs="Times New Roman"/>
-        </w:rPr>
-        <w:t xml:space="preserve">, S. B. </w:t>
-      </w:r>
-      <w:proofErr w:type="spellStart"/>
-      <w:r>
-        <w:rPr>
-          <w:rFonts w:ascii="Times New Roman" w:eastAsia="Times New Roman" w:hAnsi="Times New Roman" w:cs="Times New Roman"/>
-        </w:rPr>
-        <w:t>Zdonik</w:t>
-      </w:r>
-      <w:proofErr w:type="spellEnd"/>
-      <w:r>
-        <w:rPr>
-          <w:rFonts w:ascii="Times New Roman" w:eastAsia="Times New Roman" w:hAnsi="Times New Roman" w:cs="Times New Roman"/>
-        </w:rPr>
-        <w:t xml:space="preserve">, and E. Upfal. The VC-dimension of SQL Queries and Selectivity Estimation through Sampling. </w:t>
+        <w:t xml:space="preserve">, M. Akdere, U. Çetintemel, S. B. Zdonik, and E. Upfal. The VC-dimension of SQL Queries and Selectivity Estimation through Sampling. </w:t>
       </w:r>
       <w:r>
         <w:rPr>
@@ -2365,35 +2029,7 @@
           <w:rFonts w:ascii="Times New Roman" w:eastAsia="Times New Roman" w:hAnsi="Times New Roman" w:cs="Times New Roman"/>
         </w:rPr>
         <w:tab/>
-        <w:t xml:space="preserve">M. </w:t>
-      </w:r>
-      <w:proofErr w:type="spellStart"/>
-      <w:r>
-        <w:rPr>
-          <w:rFonts w:ascii="Times New Roman" w:eastAsia="Times New Roman" w:hAnsi="Times New Roman" w:cs="Times New Roman"/>
-        </w:rPr>
-        <w:t>Akdere</w:t>
-      </w:r>
-      <w:proofErr w:type="spellEnd"/>
-      <w:r>
-        <w:rPr>
-          <w:rFonts w:ascii="Times New Roman" w:eastAsia="Times New Roman" w:hAnsi="Times New Roman" w:cs="Times New Roman"/>
-        </w:rPr>
-        <w:t xml:space="preserve">, U. </w:t>
-      </w:r>
-      <w:proofErr w:type="spellStart"/>
-      <w:r>
-        <w:rPr>
-          <w:rFonts w:ascii="Times New Roman" w:eastAsia="Times New Roman" w:hAnsi="Times New Roman" w:cs="Times New Roman"/>
-        </w:rPr>
-        <w:t>Çetintemel</w:t>
-      </w:r>
-      <w:proofErr w:type="spellEnd"/>
-      <w:r>
-        <w:rPr>
-          <w:rFonts w:ascii="Times New Roman" w:eastAsia="Times New Roman" w:hAnsi="Times New Roman" w:cs="Times New Roman"/>
-        </w:rPr>
-        <w:t xml:space="preserve">, </w:t>
+        <w:t xml:space="preserve">M. Akdere, U. Çetintemel, </w:t>
       </w:r>
       <w:r>
         <w:rPr>
@@ -2406,21 +2042,7 @@
         <w:rPr>
           <w:rFonts w:ascii="Times New Roman" w:eastAsia="Times New Roman" w:hAnsi="Times New Roman" w:cs="Times New Roman"/>
         </w:rPr>
-        <w:t xml:space="preserve">, E. Upfal, and S. B. </w:t>
-      </w:r>
-      <w:proofErr w:type="spellStart"/>
-      <w:r>
-        <w:rPr>
-          <w:rFonts w:ascii="Times New Roman" w:eastAsia="Times New Roman" w:hAnsi="Times New Roman" w:cs="Times New Roman"/>
-        </w:rPr>
-        <w:t>Zdonik</w:t>
-      </w:r>
-      <w:proofErr w:type="spellEnd"/>
-      <w:r>
-        <w:rPr>
-          <w:rFonts w:ascii="Times New Roman" w:eastAsia="Times New Roman" w:hAnsi="Times New Roman" w:cs="Times New Roman"/>
-        </w:rPr>
-        <w:t xml:space="preserve">. The Case for Predictive Database Systems: Opportunities and Challenges. </w:t>
+        <w:t xml:space="preserve">, E. Upfal, and S. B. Zdonik. The Case for Predictive Database Systems: Opportunities and Challenges. </w:t>
       </w:r>
       <w:r>
         <w:rPr>
@@ -2510,35 +2132,7 @@
           <w:rFonts w:ascii="Times New Roman" w:eastAsia="Times New Roman" w:hAnsi="Times New Roman" w:cs="Times New Roman"/>
         </w:rPr>
         <w:tab/>
-        <w:t xml:space="preserve">* F. </w:t>
-      </w:r>
-      <w:proofErr w:type="spellStart"/>
-      <w:r>
-        <w:rPr>
-          <w:rFonts w:ascii="Times New Roman" w:eastAsia="Times New Roman" w:hAnsi="Times New Roman" w:cs="Times New Roman"/>
-        </w:rPr>
-        <w:t>Bonchi</w:t>
-      </w:r>
-      <w:proofErr w:type="spellEnd"/>
-      <w:r>
-        <w:rPr>
-          <w:rFonts w:ascii="Times New Roman" w:eastAsia="Times New Roman" w:hAnsi="Times New Roman" w:cs="Times New Roman"/>
-        </w:rPr>
-        <w:t xml:space="preserve">, G. De </w:t>
-      </w:r>
-      <w:proofErr w:type="spellStart"/>
-      <w:r>
-        <w:rPr>
-          <w:rFonts w:ascii="Times New Roman" w:eastAsia="Times New Roman" w:hAnsi="Times New Roman" w:cs="Times New Roman"/>
-        </w:rPr>
-        <w:t>Francisci</w:t>
-      </w:r>
-      <w:proofErr w:type="spellEnd"/>
-      <w:r>
-        <w:rPr>
-          <w:rFonts w:ascii="Times New Roman" w:eastAsia="Times New Roman" w:hAnsi="Times New Roman" w:cs="Times New Roman"/>
-        </w:rPr>
-        <w:t xml:space="preserve"> Morales, </w:t>
+        <w:t xml:space="preserve">* F. Bonchi, G. De Francisci Morales, </w:t>
       </w:r>
       <w:r>
         <w:rPr>
@@ -3138,21 +2732,7 @@
         <w:rPr>
           <w:rFonts w:ascii="Times New Roman" w:eastAsia="Times New Roman" w:hAnsi="Times New Roman" w:cs="Times New Roman"/>
         </w:rPr>
-        <w:t xml:space="preserve">Travel Pictures from Another World: Statistical Learning Theory Meets Data Mining, </w:t>
-      </w:r>
-      <w:proofErr w:type="spellStart"/>
-      <w:r>
-        <w:rPr>
-          <w:rFonts w:ascii="Times New Roman" w:eastAsia="Times New Roman" w:hAnsi="Times New Roman" w:cs="Times New Roman"/>
-        </w:rPr>
-        <w:t>Monash</w:t>
-      </w:r>
-      <w:proofErr w:type="spellEnd"/>
-      <w:r>
-        <w:rPr>
-          <w:rFonts w:ascii="Times New Roman" w:eastAsia="Times New Roman" w:hAnsi="Times New Roman" w:cs="Times New Roman"/>
-        </w:rPr>
-        <w:t xml:space="preserve"> University, Melbourne (Australia), October 28</w:t>
+        <w:t>Travel Pictures from Another World: Statistical Learning Theory Meets Data Mining, Monash University, Melbourne (Australia), October 28</w:t>
       </w:r>
     </w:p>
     <w:p>
@@ -3615,19 +3195,11 @@
         </w:rPr>
         <w:tab/>
       </w:r>
-      <w:proofErr w:type="spellStart"/>
-      <w:r>
-        <w:rPr>
-          <w:rFonts w:ascii="Times New Roman" w:eastAsia="Times New Roman" w:hAnsi="Times New Roman" w:cs="Times New Roman"/>
-        </w:rPr>
-        <w:t>Sapienza</w:t>
-      </w:r>
-      <w:proofErr w:type="spellEnd"/>
-      <w:r>
-        <w:rPr>
-          <w:rFonts w:ascii="Times New Roman" w:eastAsia="Times New Roman" w:hAnsi="Times New Roman" w:cs="Times New Roman"/>
-        </w:rPr>
-        <w:t xml:space="preserve"> University of Rome (Rome, Italy) – Vis</w:t>
+      <w:r>
+        <w:rPr>
+          <w:rFonts w:ascii="Times New Roman" w:eastAsia="Times New Roman" w:hAnsi="Times New Roman" w:cs="Times New Roman"/>
+        </w:rPr>
+        <w:t>Sapienza University of Rome (Rome, Italy) – Vis</w:t>
       </w:r>
       <w:r>
         <w:rPr>
@@ -4184,17 +3756,51 @@
           <w:rFonts w:ascii="Times New Roman" w:eastAsia="Times New Roman" w:hAnsi="Times New Roman" w:cs="Times New Roman"/>
           <w:i/>
         </w:rPr>
-        <w:t xml:space="preserve">ACM Transactions on Information </w:t>
-      </w:r>
-      <w:proofErr w:type="spellStart"/>
-      <w:r>
-        <w:rPr>
-          <w:rFonts w:ascii="Times New Roman" w:eastAsia="Times New Roman" w:hAnsi="Times New Roman" w:cs="Times New Roman"/>
-          <w:i/>
-        </w:rPr>
-        <w:t>Systemss</w:t>
-      </w:r>
-      <w:proofErr w:type="spellEnd"/>
+        <w:t>ACM Tra</w:t>
+      </w:r>
+      <w:r>
+        <w:rPr>
+          <w:rFonts w:ascii="Times New Roman" w:eastAsia="Times New Roman" w:hAnsi="Times New Roman" w:cs="Times New Roman"/>
+          <w:i/>
+        </w:rPr>
+        <w:t>nsactions on Information System</w:t>
+      </w:r>
+      <w:r>
+        <w:rPr>
+          <w:rFonts w:ascii="Times New Roman" w:eastAsia="Times New Roman" w:hAnsi="Times New Roman" w:cs="Times New Roman"/>
+          <w:i/>
+        </w:rPr>
+        <w:t xml:space="preserve">s </w:t>
+      </w:r>
+      <w:r>
+        <w:rPr>
+          <w:rFonts w:ascii="Times New Roman" w:eastAsia="Times New Roman" w:hAnsi="Times New Roman" w:cs="Times New Roman"/>
+        </w:rPr>
+        <w:t>(TOIS)</w:t>
+      </w:r>
+    </w:p>
+    <w:p>
+      <w:pPr>
+        <w:pStyle w:val="normal0"/>
+        <w:spacing w:after="120"/>
+        <w:rPr>
+          <w:rFonts w:ascii="Times New Roman" w:eastAsia="Times New Roman" w:hAnsi="Times New Roman" w:cs="Times New Roman"/>
+        </w:rPr>
+      </w:pPr>
+      <w:r>
+        <w:rPr>
+          <w:rFonts w:ascii="Times New Roman" w:eastAsia="Times New Roman" w:hAnsi="Times New Roman" w:cs="Times New Roman"/>
+          <w:i/>
+        </w:rPr>
+        <w:t>ACM Transactions on Knowledge Discovery</w:t>
+      </w:r>
+      <w:r>
+        <w:rPr>
+          <w:rFonts w:ascii="Times New Roman" w:eastAsia="Times New Roman" w:hAnsi="Times New Roman" w:cs="Times New Roman"/>
+          <w:i/>
+        </w:rPr>
+        <w:t xml:space="preserve"> from Data</w:t>
+      </w:r>
       <w:r>
         <w:rPr>
           <w:rFonts w:ascii="Times New Roman" w:eastAsia="Times New Roman" w:hAnsi="Times New Roman" w:cs="Times New Roman"/>
@@ -4206,28 +3812,6 @@
         <w:rPr>
           <w:rFonts w:ascii="Times New Roman" w:eastAsia="Times New Roman" w:hAnsi="Times New Roman" w:cs="Times New Roman"/>
         </w:rPr>
-        <w:t>(TOIS)</w:t>
-      </w:r>
-    </w:p>
-    <w:p>
-      <w:pPr>
-        <w:pStyle w:val="normal0"/>
-        <w:spacing w:after="120"/>
-        <w:rPr>
-          <w:rFonts w:ascii="Times New Roman" w:eastAsia="Times New Roman" w:hAnsi="Times New Roman" w:cs="Times New Roman"/>
-        </w:rPr>
-      </w:pPr>
-      <w:r>
-        <w:rPr>
-          <w:rFonts w:ascii="Times New Roman" w:eastAsia="Times New Roman" w:hAnsi="Times New Roman" w:cs="Times New Roman"/>
-          <w:i/>
-        </w:rPr>
-        <w:t xml:space="preserve">ACM Transactions on Knowledge Discovery </w:t>
-      </w:r>
-      <w:r>
-        <w:rPr>
-          <w:rFonts w:ascii="Times New Roman" w:eastAsia="Times New Roman" w:hAnsi="Times New Roman" w:cs="Times New Roman"/>
-        </w:rPr>
         <w:t>(TKDD)</w:t>
       </w:r>
     </w:p>
@@ -4939,7 +4523,13 @@
         <w:rPr>
           <w:rFonts w:ascii="Times New Roman" w:eastAsia="Times New Roman" w:hAnsi="Times New Roman" w:cs="Times New Roman"/>
         </w:rPr>
-        <w:t>Computing Machinery (ACM), 2012 – present</w:t>
+        <w:t>Computing</w:t>
+      </w:r>
+      <w:r>
+        <w:rPr>
+          <w:rFonts w:ascii="Times New Roman" w:eastAsia="Times New Roman" w:hAnsi="Times New Roman" w:cs="Times New Roman"/>
+        </w:rPr>
+        <w:t xml:space="preserve"> Machinery (ACM), 2012 – present</w:t>
       </w:r>
     </w:p>
     <w:p>
@@ -5136,7 +4726,7 @@
         <w:rPr>
           <w:noProof/>
         </w:rPr>
-        <w:t>1</w:t>
+        <w:t>8</w:t>
       </w:r>
     </w:fldSimple>
   </w:p>

</xml_diff>

<commit_message>
Add session chairing at ECML PKDD. While here, unify characters for the apostrophe.
</commit_message>
<xml_diff>
--- a/MatteoRiondato-CV.docx
+++ b/MatteoRiondato-CV.docx
@@ -57,7 +57,21 @@
         <w:rPr>
           <w:rFonts w:ascii="Times New Roman" w:eastAsia="Times New Roman" w:hAnsi="Times New Roman" w:cs="Times New Roman"/>
         </w:rPr>
-        <w:t>100 Avenue of the Americas, 16</w:t>
+        <w:t xml:space="preserve">100 </w:t>
+      </w:r>
+      <w:proofErr w:type="gramStart"/>
+      <w:r>
+        <w:rPr>
+          <w:rFonts w:ascii="Times New Roman" w:eastAsia="Times New Roman" w:hAnsi="Times New Roman" w:cs="Times New Roman"/>
+        </w:rPr>
+        <w:t>Avenue</w:t>
+      </w:r>
+      <w:proofErr w:type="gramEnd"/>
+      <w:r>
+        <w:rPr>
+          <w:rFonts w:ascii="Times New Roman" w:eastAsia="Times New Roman" w:hAnsi="Times New Roman" w:cs="Times New Roman"/>
+        </w:rPr>
+        <w:t xml:space="preserve"> of the Americas, 16</w:t>
       </w:r>
       <w:r>
         <w:rPr>
@@ -270,7 +284,35 @@
         <w:rPr>
           <w:rFonts w:ascii="Times New Roman" w:eastAsia="Times New Roman" w:hAnsi="Times New Roman" w:cs="Times New Roman"/>
         </w:rPr>
-        <w:t>M.Sc. (Laurea Specialistica)</w:t>
+        <w:t>M.Sc. (</w:t>
+      </w:r>
+      <w:proofErr w:type="spellStart"/>
+      <w:r>
+        <w:rPr>
+          <w:rFonts w:ascii="Times New Roman" w:eastAsia="Times New Roman" w:hAnsi="Times New Roman" w:cs="Times New Roman"/>
+        </w:rPr>
+        <w:t>Laurea</w:t>
+      </w:r>
+      <w:proofErr w:type="spellEnd"/>
+      <w:r>
+        <w:rPr>
+          <w:rFonts w:ascii="Times New Roman" w:eastAsia="Times New Roman" w:hAnsi="Times New Roman" w:cs="Times New Roman"/>
+        </w:rPr>
+        <w:t xml:space="preserve"> </w:t>
+      </w:r>
+      <w:proofErr w:type="spellStart"/>
+      <w:r>
+        <w:rPr>
+          <w:rFonts w:ascii="Times New Roman" w:eastAsia="Times New Roman" w:hAnsi="Times New Roman" w:cs="Times New Roman"/>
+        </w:rPr>
+        <w:t>Specialistica</w:t>
+      </w:r>
+      <w:proofErr w:type="spellEnd"/>
+      <w:r>
+        <w:rPr>
+          <w:rFonts w:ascii="Times New Roman" w:eastAsia="Times New Roman" w:hAnsi="Times New Roman" w:cs="Times New Roman"/>
+        </w:rPr>
+        <w:t>)</w:t>
       </w:r>
       <w:r>
         <w:rPr>
@@ -291,7 +333,21 @@
         <w:rPr>
           <w:rFonts w:ascii="Times New Roman" w:eastAsia="Times New Roman" w:hAnsi="Times New Roman" w:cs="Times New Roman"/>
         </w:rPr>
-        <w:t>B.Sc. (Laurea)</w:t>
+        <w:t>B.Sc. (</w:t>
+      </w:r>
+      <w:proofErr w:type="spellStart"/>
+      <w:r>
+        <w:rPr>
+          <w:rFonts w:ascii="Times New Roman" w:eastAsia="Times New Roman" w:hAnsi="Times New Roman" w:cs="Times New Roman"/>
+        </w:rPr>
+        <w:t>Laurea</w:t>
+      </w:r>
+      <w:proofErr w:type="spellEnd"/>
+      <w:r>
+        <w:rPr>
+          <w:rFonts w:ascii="Times New Roman" w:eastAsia="Times New Roman" w:hAnsi="Times New Roman" w:cs="Times New Roman"/>
+        </w:rPr>
+        <w:t>)</w:t>
       </w:r>
       <w:r>
         <w:rPr>
@@ -424,6 +480,7 @@
           <w:rFonts w:ascii="Times New Roman" w:hAnsi="Times New Roman"/>
         </w:rPr>
       </w:pPr>
+      <w:proofErr w:type="gramStart"/>
       <w:r>
         <w:rPr>
           <w:rFonts w:ascii="Times New Roman" w:eastAsia="Times New Roman" w:hAnsi="Times New Roman" w:cs="Times New Roman"/>
@@ -435,7 +492,14 @@
           <w:rFonts w:ascii="Times New Roman" w:eastAsia="Times New Roman" w:hAnsi="Times New Roman" w:cs="Times New Roman"/>
         </w:rPr>
         <w:tab/>
-        <w:t>Postdoctoral Researcher, Department of Computer Science, Stanford University</w:t>
+        <w:t>Postdoctoral Researcher</w:t>
+      </w:r>
+      <w:proofErr w:type="gramEnd"/>
+      <w:r>
+        <w:rPr>
+          <w:rFonts w:ascii="Times New Roman" w:eastAsia="Times New Roman" w:hAnsi="Times New Roman" w:cs="Times New Roman"/>
+        </w:rPr>
+        <w:t>, Department of Computer Science, Stanford University</w:t>
       </w:r>
     </w:p>
     <w:p>
@@ -596,11 +660,19 @@
         </w:rPr>
         <w:t xml:space="preserve"> </w:t>
       </w:r>
-      <w:r>
-        <w:rPr>
-          <w:rFonts w:ascii="Times New Roman" w:eastAsia="Times New Roman" w:hAnsi="Times New Roman" w:cs="Times New Roman"/>
-        </w:rPr>
-        <w:t>equal participation by all authors</w:t>
+      <w:proofErr w:type="gramStart"/>
+      <w:r>
+        <w:rPr>
+          <w:rFonts w:ascii="Times New Roman" w:eastAsia="Times New Roman" w:hAnsi="Times New Roman" w:cs="Times New Roman"/>
+        </w:rPr>
+        <w:t>equal</w:t>
+      </w:r>
+      <w:proofErr w:type="gramEnd"/>
+      <w:r>
+        <w:rPr>
+          <w:rFonts w:ascii="Times New Roman" w:eastAsia="Times New Roman" w:hAnsi="Times New Roman" w:cs="Times New Roman"/>
+        </w:rPr>
+        <w:t xml:space="preserve"> participation by all authors</w:t>
       </w:r>
     </w:p>
     <w:p>
@@ -643,6 +715,7 @@
           <w:rFonts w:ascii="Times New Roman" w:hAnsi="Times New Roman"/>
         </w:rPr>
       </w:pPr>
+      <w:proofErr w:type="gramStart"/>
       <w:r>
         <w:rPr>
           <w:rFonts w:ascii="Times New Roman" w:eastAsia="Times New Roman" w:hAnsi="Times New Roman" w:cs="Times New Roman"/>
@@ -661,13 +734,57 @@
           <w:rFonts w:ascii="Times New Roman" w:eastAsia="Times New Roman" w:hAnsi="Times New Roman" w:cs="Times New Roman"/>
           <w:b/>
         </w:rPr>
-        <w:t>M. Riondato</w:t>
-      </w:r>
-      <w:r>
-        <w:rPr>
-          <w:rFonts w:ascii="Times New Roman" w:eastAsia="Times New Roman" w:hAnsi="Times New Roman" w:cs="Times New Roman"/>
-        </w:rPr>
-        <w:t xml:space="preserve">, David García-Soriano, and F. Bonchi. Graph Summarization with Quality Guarantees. </w:t>
+        <w:t xml:space="preserve">M. </w:t>
+      </w:r>
+      <w:proofErr w:type="spellStart"/>
+      <w:r>
+        <w:rPr>
+          <w:rFonts w:ascii="Times New Roman" w:eastAsia="Times New Roman" w:hAnsi="Times New Roman" w:cs="Times New Roman"/>
+          <w:b/>
+        </w:rPr>
+        <w:t>Riondato</w:t>
+      </w:r>
+      <w:proofErr w:type="spellEnd"/>
+      <w:r>
+        <w:rPr>
+          <w:rFonts w:ascii="Times New Roman" w:eastAsia="Times New Roman" w:hAnsi="Times New Roman" w:cs="Times New Roman"/>
+        </w:rPr>
+        <w:t xml:space="preserve">, David </w:t>
+      </w:r>
+      <w:proofErr w:type="spellStart"/>
+      <w:r>
+        <w:rPr>
+          <w:rFonts w:ascii="Times New Roman" w:eastAsia="Times New Roman" w:hAnsi="Times New Roman" w:cs="Times New Roman"/>
+        </w:rPr>
+        <w:t>García</w:t>
+      </w:r>
+      <w:proofErr w:type="spellEnd"/>
+      <w:r>
+        <w:rPr>
+          <w:rFonts w:ascii="Times New Roman" w:eastAsia="Times New Roman" w:hAnsi="Times New Roman" w:cs="Times New Roman"/>
+        </w:rPr>
+        <w:t xml:space="preserve">-Soriano, and F. </w:t>
+      </w:r>
+      <w:proofErr w:type="spellStart"/>
+      <w:r>
+        <w:rPr>
+          <w:rFonts w:ascii="Times New Roman" w:eastAsia="Times New Roman" w:hAnsi="Times New Roman" w:cs="Times New Roman"/>
+        </w:rPr>
+        <w:t>Bonchi</w:t>
+      </w:r>
+      <w:proofErr w:type="spellEnd"/>
+      <w:r>
+        <w:rPr>
+          <w:rFonts w:ascii="Times New Roman" w:eastAsia="Times New Roman" w:hAnsi="Times New Roman" w:cs="Times New Roman"/>
+        </w:rPr>
+        <w:t>.</w:t>
+      </w:r>
+      <w:proofErr w:type="gramEnd"/>
+      <w:r>
+        <w:rPr>
+          <w:rFonts w:ascii="Times New Roman" w:eastAsia="Times New Roman" w:hAnsi="Times New Roman" w:cs="Times New Roman"/>
+        </w:rPr>
+        <w:t xml:space="preserve"> Graph Summarization with Quality Guarantees. </w:t>
       </w:r>
       <w:r>
         <w:rPr>
@@ -733,13 +850,64 @@
           <w:rFonts w:ascii="Times New Roman" w:eastAsia="Times New Roman" w:hAnsi="Times New Roman" w:cs="Times New Roman"/>
           <w:b/>
         </w:rPr>
-        <w:t>M. Riondato</w:t>
-      </w:r>
-      <w:r>
-        <w:rPr>
-          <w:rFonts w:ascii="Times New Roman" w:eastAsia="Times New Roman" w:hAnsi="Times New Roman" w:cs="Times New Roman"/>
-        </w:rPr>
-        <w:t xml:space="preserve"> and E. M. Kornaropoulos. Fast Approximation of Betweenness Centrality through Sampling. </w:t>
+        <w:t xml:space="preserve">M. </w:t>
+      </w:r>
+      <w:proofErr w:type="spellStart"/>
+      <w:r>
+        <w:rPr>
+          <w:rFonts w:ascii="Times New Roman" w:eastAsia="Times New Roman" w:hAnsi="Times New Roman" w:cs="Times New Roman"/>
+          <w:b/>
+        </w:rPr>
+        <w:t>Riondato</w:t>
+      </w:r>
+      <w:proofErr w:type="spellEnd"/>
+      <w:r>
+        <w:rPr>
+          <w:rFonts w:ascii="Times New Roman" w:eastAsia="Times New Roman" w:hAnsi="Times New Roman" w:cs="Times New Roman"/>
+        </w:rPr>
+        <w:t xml:space="preserve"> and E. M. </w:t>
+      </w:r>
+      <w:proofErr w:type="spellStart"/>
+      <w:r>
+        <w:rPr>
+          <w:rFonts w:ascii="Times New Roman" w:eastAsia="Times New Roman" w:hAnsi="Times New Roman" w:cs="Times New Roman"/>
+        </w:rPr>
+        <w:t>Kornaropoulos</w:t>
+      </w:r>
+      <w:proofErr w:type="spellEnd"/>
+      <w:r>
+        <w:rPr>
+          <w:rFonts w:ascii="Times New Roman" w:eastAsia="Times New Roman" w:hAnsi="Times New Roman" w:cs="Times New Roman"/>
+        </w:rPr>
+        <w:t xml:space="preserve">. </w:t>
+      </w:r>
+      <w:proofErr w:type="gramStart"/>
+      <w:r>
+        <w:rPr>
+          <w:rFonts w:ascii="Times New Roman" w:eastAsia="Times New Roman" w:hAnsi="Times New Roman" w:cs="Times New Roman"/>
+        </w:rPr>
+        <w:t xml:space="preserve">Fast Approximation of </w:t>
+      </w:r>
+      <w:proofErr w:type="spellStart"/>
+      <w:r>
+        <w:rPr>
+          <w:rFonts w:ascii="Times New Roman" w:eastAsia="Times New Roman" w:hAnsi="Times New Roman" w:cs="Times New Roman"/>
+        </w:rPr>
+        <w:t>Betweenness</w:t>
+      </w:r>
+      <w:proofErr w:type="spellEnd"/>
+      <w:r>
+        <w:rPr>
+          <w:rFonts w:ascii="Times New Roman" w:eastAsia="Times New Roman" w:hAnsi="Times New Roman" w:cs="Times New Roman"/>
+        </w:rPr>
+        <w:t xml:space="preserve"> Centrality through Sampling.</w:t>
+      </w:r>
+      <w:proofErr w:type="gramEnd"/>
+      <w:r>
+        <w:rPr>
+          <w:rFonts w:ascii="Times New Roman" w:eastAsia="Times New Roman" w:hAnsi="Times New Roman" w:cs="Times New Roman"/>
+        </w:rPr>
+        <w:t xml:space="preserve"> </w:t>
       </w:r>
       <w:r>
         <w:rPr>
@@ -758,7 +926,21 @@
         <w:rPr>
           <w:rFonts w:ascii="Times New Roman" w:eastAsia="Times New Roman" w:hAnsi="Times New Roman" w:cs="Times New Roman"/>
         </w:rPr>
-        <w:t>30(2):438–</w:t>
+        <w:t>30(2)</w:t>
+      </w:r>
+      <w:proofErr w:type="gramStart"/>
+      <w:r>
+        <w:rPr>
+          <w:rFonts w:ascii="Times New Roman" w:eastAsia="Times New Roman" w:hAnsi="Times New Roman" w:cs="Times New Roman"/>
+        </w:rPr>
+        <w:t>:438</w:t>
+      </w:r>
+      <w:proofErr w:type="gramEnd"/>
+      <w:r>
+        <w:rPr>
+          <w:rFonts w:ascii="Times New Roman" w:eastAsia="Times New Roman" w:hAnsi="Times New Roman" w:cs="Times New Roman"/>
+        </w:rPr>
+        <w:t>–</w:t>
       </w:r>
       <w:r>
         <w:rPr>
@@ -793,13 +975,64 @@
           <w:rFonts w:ascii="Times New Roman" w:eastAsia="Times New Roman" w:hAnsi="Times New Roman" w:cs="Times New Roman"/>
           <w:b/>
         </w:rPr>
-        <w:t>M. Riondato</w:t>
-      </w:r>
-      <w:r>
-        <w:rPr>
-          <w:rFonts w:ascii="Times New Roman" w:eastAsia="Times New Roman" w:hAnsi="Times New Roman" w:cs="Times New Roman"/>
-        </w:rPr>
-        <w:t xml:space="preserve"> and E. Upfal. Efficient Discovery of Association Rules and Frequent Itemsets through Sampling with Tight Performance Guarantees. </w:t>
+        <w:t xml:space="preserve">M. </w:t>
+      </w:r>
+      <w:proofErr w:type="spellStart"/>
+      <w:r>
+        <w:rPr>
+          <w:rFonts w:ascii="Times New Roman" w:eastAsia="Times New Roman" w:hAnsi="Times New Roman" w:cs="Times New Roman"/>
+          <w:b/>
+        </w:rPr>
+        <w:t>Riondato</w:t>
+      </w:r>
+      <w:proofErr w:type="spellEnd"/>
+      <w:r>
+        <w:rPr>
+          <w:rFonts w:ascii="Times New Roman" w:eastAsia="Times New Roman" w:hAnsi="Times New Roman" w:cs="Times New Roman"/>
+        </w:rPr>
+        <w:t xml:space="preserve"> and E. </w:t>
+      </w:r>
+      <w:proofErr w:type="spellStart"/>
+      <w:r>
+        <w:rPr>
+          <w:rFonts w:ascii="Times New Roman" w:eastAsia="Times New Roman" w:hAnsi="Times New Roman" w:cs="Times New Roman"/>
+        </w:rPr>
+        <w:t>Upfal</w:t>
+      </w:r>
+      <w:proofErr w:type="spellEnd"/>
+      <w:r>
+        <w:rPr>
+          <w:rFonts w:ascii="Times New Roman" w:eastAsia="Times New Roman" w:hAnsi="Times New Roman" w:cs="Times New Roman"/>
+        </w:rPr>
+        <w:t xml:space="preserve">. </w:t>
+      </w:r>
+      <w:proofErr w:type="gramStart"/>
+      <w:r>
+        <w:rPr>
+          <w:rFonts w:ascii="Times New Roman" w:eastAsia="Times New Roman" w:hAnsi="Times New Roman" w:cs="Times New Roman"/>
+        </w:rPr>
+        <w:t xml:space="preserve">Efficient Discovery of Association Rules and Frequent </w:t>
+      </w:r>
+      <w:proofErr w:type="spellStart"/>
+      <w:r>
+        <w:rPr>
+          <w:rFonts w:ascii="Times New Roman" w:eastAsia="Times New Roman" w:hAnsi="Times New Roman" w:cs="Times New Roman"/>
+        </w:rPr>
+        <w:t>Itemsets</w:t>
+      </w:r>
+      <w:proofErr w:type="spellEnd"/>
+      <w:r>
+        <w:rPr>
+          <w:rFonts w:ascii="Times New Roman" w:eastAsia="Times New Roman" w:hAnsi="Times New Roman" w:cs="Times New Roman"/>
+        </w:rPr>
+        <w:t xml:space="preserve"> through Sampling with Tight Performance Guarantees.</w:t>
+      </w:r>
+      <w:proofErr w:type="gramEnd"/>
+      <w:r>
+        <w:rPr>
+          <w:rFonts w:ascii="Times New Roman" w:eastAsia="Times New Roman" w:hAnsi="Times New Roman" w:cs="Times New Roman"/>
+        </w:rPr>
+        <w:t xml:space="preserve"> </w:t>
       </w:r>
       <w:r>
         <w:rPr>
@@ -812,7 +1045,21 @@
         <w:rPr>
           <w:rFonts w:ascii="Times New Roman" w:eastAsia="Times New Roman" w:hAnsi="Times New Roman" w:cs="Times New Roman"/>
         </w:rPr>
-        <w:t>, 8(4):20:1–20:32</w:t>
+        <w:t>, 8(4)</w:t>
+      </w:r>
+      <w:proofErr w:type="gramStart"/>
+      <w:r>
+        <w:rPr>
+          <w:rFonts w:ascii="Times New Roman" w:eastAsia="Times New Roman" w:hAnsi="Times New Roman" w:cs="Times New Roman"/>
+        </w:rPr>
+        <w:t>:20:1</w:t>
+      </w:r>
+      <w:proofErr w:type="gramEnd"/>
+      <w:r>
+        <w:rPr>
+          <w:rFonts w:ascii="Times New Roman" w:eastAsia="Times New Roman" w:hAnsi="Times New Roman" w:cs="Times New Roman"/>
+        </w:rPr>
+        <w:t>–20:32</w:t>
       </w:r>
     </w:p>
     <w:p>
@@ -823,6 +1070,7 @@
           <w:rFonts w:ascii="Times New Roman" w:hAnsi="Times New Roman"/>
         </w:rPr>
       </w:pPr>
+      <w:proofErr w:type="gramStart"/>
       <w:r>
         <w:rPr>
           <w:rFonts w:ascii="Times New Roman" w:eastAsia="Times New Roman" w:hAnsi="Times New Roman" w:cs="Times New Roman"/>
@@ -834,20 +1082,92 @@
           <w:rFonts w:ascii="Times New Roman" w:eastAsia="Times New Roman" w:hAnsi="Times New Roman" w:cs="Times New Roman"/>
         </w:rPr>
         <w:tab/>
-        <w:t xml:space="preserve">* A. Pietracaprina, </w:t>
-      </w:r>
-      <w:r>
-        <w:rPr>
-          <w:rFonts w:ascii="Times New Roman" w:eastAsia="Times New Roman" w:hAnsi="Times New Roman" w:cs="Times New Roman"/>
-          <w:b/>
-        </w:rPr>
-        <w:t>M. Riondato</w:t>
-      </w:r>
-      <w:r>
-        <w:rPr>
-          <w:rFonts w:ascii="Times New Roman" w:eastAsia="Times New Roman" w:hAnsi="Times New Roman" w:cs="Times New Roman"/>
-        </w:rPr>
-        <w:t xml:space="preserve">, E. Upfal, and F. Vandin. Mining Top-k Frequent Itemsets through Progressive Sampling. </w:t>
+        <w:t xml:space="preserve">* A. </w:t>
+      </w:r>
+      <w:proofErr w:type="spellStart"/>
+      <w:r>
+        <w:rPr>
+          <w:rFonts w:ascii="Times New Roman" w:eastAsia="Times New Roman" w:hAnsi="Times New Roman" w:cs="Times New Roman"/>
+        </w:rPr>
+        <w:t>Pietracaprina</w:t>
+      </w:r>
+      <w:proofErr w:type="spellEnd"/>
+      <w:r>
+        <w:rPr>
+          <w:rFonts w:ascii="Times New Roman" w:eastAsia="Times New Roman" w:hAnsi="Times New Roman" w:cs="Times New Roman"/>
+        </w:rPr>
+        <w:t xml:space="preserve">, </w:t>
+      </w:r>
+      <w:r>
+        <w:rPr>
+          <w:rFonts w:ascii="Times New Roman" w:eastAsia="Times New Roman" w:hAnsi="Times New Roman" w:cs="Times New Roman"/>
+          <w:b/>
+        </w:rPr>
+        <w:t xml:space="preserve">M. </w:t>
+      </w:r>
+      <w:proofErr w:type="spellStart"/>
+      <w:r>
+        <w:rPr>
+          <w:rFonts w:ascii="Times New Roman" w:eastAsia="Times New Roman" w:hAnsi="Times New Roman" w:cs="Times New Roman"/>
+          <w:b/>
+        </w:rPr>
+        <w:t>Riondato</w:t>
+      </w:r>
+      <w:proofErr w:type="spellEnd"/>
+      <w:r>
+        <w:rPr>
+          <w:rFonts w:ascii="Times New Roman" w:eastAsia="Times New Roman" w:hAnsi="Times New Roman" w:cs="Times New Roman"/>
+        </w:rPr>
+        <w:t xml:space="preserve">, E. </w:t>
+      </w:r>
+      <w:proofErr w:type="spellStart"/>
+      <w:r>
+        <w:rPr>
+          <w:rFonts w:ascii="Times New Roman" w:eastAsia="Times New Roman" w:hAnsi="Times New Roman" w:cs="Times New Roman"/>
+        </w:rPr>
+        <w:t>Upfal</w:t>
+      </w:r>
+      <w:proofErr w:type="spellEnd"/>
+      <w:r>
+        <w:rPr>
+          <w:rFonts w:ascii="Times New Roman" w:eastAsia="Times New Roman" w:hAnsi="Times New Roman" w:cs="Times New Roman"/>
+        </w:rPr>
+        <w:t xml:space="preserve">, and F. </w:t>
+      </w:r>
+      <w:proofErr w:type="spellStart"/>
+      <w:r>
+        <w:rPr>
+          <w:rFonts w:ascii="Times New Roman" w:eastAsia="Times New Roman" w:hAnsi="Times New Roman" w:cs="Times New Roman"/>
+        </w:rPr>
+        <w:t>Vandin</w:t>
+      </w:r>
+      <w:proofErr w:type="spellEnd"/>
+      <w:r>
+        <w:rPr>
+          <w:rFonts w:ascii="Times New Roman" w:eastAsia="Times New Roman" w:hAnsi="Times New Roman" w:cs="Times New Roman"/>
+        </w:rPr>
+        <w:t>.</w:t>
+      </w:r>
+      <w:proofErr w:type="gramEnd"/>
+      <w:r>
+        <w:rPr>
+          <w:rFonts w:ascii="Times New Roman" w:eastAsia="Times New Roman" w:hAnsi="Times New Roman" w:cs="Times New Roman"/>
+        </w:rPr>
+        <w:t xml:space="preserve"> Mining Top-k Frequent </w:t>
+      </w:r>
+      <w:proofErr w:type="spellStart"/>
+      <w:r>
+        <w:rPr>
+          <w:rFonts w:ascii="Times New Roman" w:eastAsia="Times New Roman" w:hAnsi="Times New Roman" w:cs="Times New Roman"/>
+        </w:rPr>
+        <w:t>Itemsets</w:t>
+      </w:r>
+      <w:proofErr w:type="spellEnd"/>
+      <w:r>
+        <w:rPr>
+          <w:rFonts w:ascii="Times New Roman" w:eastAsia="Times New Roman" w:hAnsi="Times New Roman" w:cs="Times New Roman"/>
+        </w:rPr>
+        <w:t xml:space="preserve"> through Progressive Sampling. </w:t>
       </w:r>
       <w:r>
         <w:rPr>
@@ -860,7 +1180,21 @@
         <w:rPr>
           <w:rFonts w:ascii="Times New Roman" w:eastAsia="Times New Roman" w:hAnsi="Times New Roman" w:cs="Times New Roman"/>
         </w:rPr>
-        <w:t xml:space="preserve"> 21(2):310–326</w:t>
+        <w:t xml:space="preserve"> 21(2)</w:t>
+      </w:r>
+      <w:proofErr w:type="gramStart"/>
+      <w:r>
+        <w:rPr>
+          <w:rFonts w:ascii="Times New Roman" w:eastAsia="Times New Roman" w:hAnsi="Times New Roman" w:cs="Times New Roman"/>
+        </w:rPr>
+        <w:t>:310</w:t>
+      </w:r>
+      <w:proofErr w:type="gramEnd"/>
+      <w:r>
+        <w:rPr>
+          <w:rFonts w:ascii="Times New Roman" w:eastAsia="Times New Roman" w:hAnsi="Times New Roman" w:cs="Times New Roman"/>
+        </w:rPr>
+        <w:t>–326</w:t>
       </w:r>
     </w:p>
     <w:p>
@@ -904,6 +1238,7 @@
           <w:b/>
         </w:rPr>
       </w:pPr>
+      <w:proofErr w:type="gramStart"/>
       <w:r>
         <w:rPr>
           <w:rFonts w:ascii="Times New Roman" w:eastAsia="Times New Roman" w:hAnsi="Times New Roman" w:cs="Times New Roman"/>
@@ -926,20 +1261,64 @@
         <w:rPr>
           <w:rFonts w:ascii="Times New Roman" w:eastAsia="Times New Roman" w:hAnsi="Times New Roman" w:cs="Times New Roman"/>
         </w:rPr>
-        <w:t xml:space="preserve">L. De Stefani, A. Epasto, </w:t>
-      </w:r>
-      <w:r>
-        <w:rPr>
-          <w:rFonts w:ascii="Times New Roman" w:eastAsia="Times New Roman" w:hAnsi="Times New Roman" w:cs="Times New Roman"/>
-          <w:b/>
-        </w:rPr>
-        <w:t>M. Riondato</w:t>
-      </w:r>
-      <w:r>
-        <w:rPr>
-          <w:rFonts w:ascii="Times New Roman" w:eastAsia="Times New Roman" w:hAnsi="Times New Roman" w:cs="Times New Roman"/>
-        </w:rPr>
-        <w:t>, and E. Upfal. TRIÉST: Counting Local and Global Triangles in Fully-dynamic</w:t>
+        <w:t xml:space="preserve">L. De Stefani, A. </w:t>
+      </w:r>
+      <w:proofErr w:type="spellStart"/>
+      <w:r>
+        <w:rPr>
+          <w:rFonts w:ascii="Times New Roman" w:eastAsia="Times New Roman" w:hAnsi="Times New Roman" w:cs="Times New Roman"/>
+        </w:rPr>
+        <w:t>Epasto</w:t>
+      </w:r>
+      <w:proofErr w:type="spellEnd"/>
+      <w:r>
+        <w:rPr>
+          <w:rFonts w:ascii="Times New Roman" w:eastAsia="Times New Roman" w:hAnsi="Times New Roman" w:cs="Times New Roman"/>
+        </w:rPr>
+        <w:t xml:space="preserve">, </w:t>
+      </w:r>
+      <w:r>
+        <w:rPr>
+          <w:rFonts w:ascii="Times New Roman" w:eastAsia="Times New Roman" w:hAnsi="Times New Roman" w:cs="Times New Roman"/>
+          <w:b/>
+        </w:rPr>
+        <w:t xml:space="preserve">M. </w:t>
+      </w:r>
+      <w:proofErr w:type="spellStart"/>
+      <w:r>
+        <w:rPr>
+          <w:rFonts w:ascii="Times New Roman" w:eastAsia="Times New Roman" w:hAnsi="Times New Roman" w:cs="Times New Roman"/>
+          <w:b/>
+        </w:rPr>
+        <w:t>Riondato</w:t>
+      </w:r>
+      <w:proofErr w:type="spellEnd"/>
+      <w:r>
+        <w:rPr>
+          <w:rFonts w:ascii="Times New Roman" w:eastAsia="Times New Roman" w:hAnsi="Times New Roman" w:cs="Times New Roman"/>
+        </w:rPr>
+        <w:t xml:space="preserve">, and E. </w:t>
+      </w:r>
+      <w:proofErr w:type="spellStart"/>
+      <w:r>
+        <w:rPr>
+          <w:rFonts w:ascii="Times New Roman" w:eastAsia="Times New Roman" w:hAnsi="Times New Roman" w:cs="Times New Roman"/>
+        </w:rPr>
+        <w:t>Upfal</w:t>
+      </w:r>
+      <w:proofErr w:type="spellEnd"/>
+      <w:r>
+        <w:rPr>
+          <w:rFonts w:ascii="Times New Roman" w:eastAsia="Times New Roman" w:hAnsi="Times New Roman" w:cs="Times New Roman"/>
+        </w:rPr>
+        <w:t>.</w:t>
+      </w:r>
+      <w:proofErr w:type="gramEnd"/>
+      <w:r>
+        <w:rPr>
+          <w:rFonts w:ascii="Times New Roman" w:eastAsia="Times New Roman" w:hAnsi="Times New Roman" w:cs="Times New Roman"/>
+        </w:rPr>
+        <w:t xml:space="preserve"> TRIÉST: Counting Local and Global Triangles in Fully-dynamic</w:t>
       </w:r>
       <w:r>
         <w:rPr>
@@ -1034,13 +1413,64 @@
           <w:rFonts w:ascii="Times New Roman" w:eastAsia="Times New Roman" w:hAnsi="Times New Roman" w:cs="Times New Roman"/>
           <w:b/>
         </w:rPr>
-        <w:t>M. Riondato</w:t>
-      </w:r>
-      <w:r>
-        <w:rPr>
-          <w:rFonts w:ascii="Times New Roman" w:eastAsia="Times New Roman" w:hAnsi="Times New Roman" w:cs="Times New Roman"/>
-        </w:rPr>
-        <w:t xml:space="preserve"> and E. Upfal. ABRA: Approximating Betweenness Centrality in Static and Dynamic Graphs with Rademacher Averages.</w:t>
+        <w:t xml:space="preserve">M. </w:t>
+      </w:r>
+      <w:proofErr w:type="spellStart"/>
+      <w:r>
+        <w:rPr>
+          <w:rFonts w:ascii="Times New Roman" w:eastAsia="Times New Roman" w:hAnsi="Times New Roman" w:cs="Times New Roman"/>
+          <w:b/>
+        </w:rPr>
+        <w:t>Riondato</w:t>
+      </w:r>
+      <w:proofErr w:type="spellEnd"/>
+      <w:r>
+        <w:rPr>
+          <w:rFonts w:ascii="Times New Roman" w:eastAsia="Times New Roman" w:hAnsi="Times New Roman" w:cs="Times New Roman"/>
+        </w:rPr>
+        <w:t xml:space="preserve"> and E. </w:t>
+      </w:r>
+      <w:proofErr w:type="spellStart"/>
+      <w:r>
+        <w:rPr>
+          <w:rFonts w:ascii="Times New Roman" w:eastAsia="Times New Roman" w:hAnsi="Times New Roman" w:cs="Times New Roman"/>
+        </w:rPr>
+        <w:t>Upfal</w:t>
+      </w:r>
+      <w:proofErr w:type="spellEnd"/>
+      <w:r>
+        <w:rPr>
+          <w:rFonts w:ascii="Times New Roman" w:eastAsia="Times New Roman" w:hAnsi="Times New Roman" w:cs="Times New Roman"/>
+        </w:rPr>
+        <w:t xml:space="preserve">. ABRA: Approximating </w:t>
+      </w:r>
+      <w:proofErr w:type="spellStart"/>
+      <w:r>
+        <w:rPr>
+          <w:rFonts w:ascii="Times New Roman" w:eastAsia="Times New Roman" w:hAnsi="Times New Roman" w:cs="Times New Roman"/>
+        </w:rPr>
+        <w:t>Betweenness</w:t>
+      </w:r>
+      <w:proofErr w:type="spellEnd"/>
+      <w:r>
+        <w:rPr>
+          <w:rFonts w:ascii="Times New Roman" w:eastAsia="Times New Roman" w:hAnsi="Times New Roman" w:cs="Times New Roman"/>
+        </w:rPr>
+        <w:t xml:space="preserve"> Centrality in Static and Dynamic Graphs with </w:t>
+      </w:r>
+      <w:proofErr w:type="spellStart"/>
+      <w:r>
+        <w:rPr>
+          <w:rFonts w:ascii="Times New Roman" w:eastAsia="Times New Roman" w:hAnsi="Times New Roman" w:cs="Times New Roman"/>
+        </w:rPr>
+        <w:t>Rademacher</w:t>
+      </w:r>
+      <w:proofErr w:type="spellEnd"/>
+      <w:r>
+        <w:rPr>
+          <w:rFonts w:ascii="Times New Roman" w:eastAsia="Times New Roman" w:hAnsi="Times New Roman" w:cs="Times New Roman"/>
+        </w:rPr>
+        <w:t xml:space="preserve"> Averages.</w:t>
       </w:r>
       <w:r>
         <w:rPr>
@@ -1103,26 +1533,71 @@
           <w:rFonts w:ascii="Times New Roman" w:eastAsia="Times New Roman" w:hAnsi="Times New Roman" w:cs="Times New Roman"/>
         </w:rPr>
         <w:tab/>
-        <w:t xml:space="preserve">* F. Bonchi, G. De Francisci Morales, </w:t>
-      </w:r>
-      <w:r>
-        <w:rPr>
-          <w:rFonts w:ascii="Times New Roman" w:eastAsia="Times New Roman" w:hAnsi="Times New Roman" w:cs="Times New Roman"/>
-          <w:b/>
-        </w:rPr>
-        <w:t>M. Riondato</w:t>
-      </w:r>
+        <w:t xml:space="preserve">* F. </w:t>
+      </w:r>
+      <w:proofErr w:type="spellStart"/>
+      <w:r>
+        <w:rPr>
+          <w:rFonts w:ascii="Times New Roman" w:eastAsia="Times New Roman" w:hAnsi="Times New Roman" w:cs="Times New Roman"/>
+        </w:rPr>
+        <w:t>Bonchi</w:t>
+      </w:r>
+      <w:proofErr w:type="spellEnd"/>
+      <w:r>
+        <w:rPr>
+          <w:rFonts w:ascii="Times New Roman" w:eastAsia="Times New Roman" w:hAnsi="Times New Roman" w:cs="Times New Roman"/>
+        </w:rPr>
+        <w:t xml:space="preserve">, G. De </w:t>
+      </w:r>
+      <w:proofErr w:type="spellStart"/>
+      <w:r>
+        <w:rPr>
+          <w:rFonts w:ascii="Times New Roman" w:eastAsia="Times New Roman" w:hAnsi="Times New Roman" w:cs="Times New Roman"/>
+        </w:rPr>
+        <w:t>Francisci</w:t>
+      </w:r>
+      <w:proofErr w:type="spellEnd"/>
+      <w:r>
+        <w:rPr>
+          <w:rFonts w:ascii="Times New Roman" w:eastAsia="Times New Roman" w:hAnsi="Times New Roman" w:cs="Times New Roman"/>
+        </w:rPr>
+        <w:t xml:space="preserve"> Morales, </w:t>
+      </w:r>
+      <w:r>
+        <w:rPr>
+          <w:rFonts w:ascii="Times New Roman" w:eastAsia="Times New Roman" w:hAnsi="Times New Roman" w:cs="Times New Roman"/>
+          <w:b/>
+        </w:rPr>
+        <w:t xml:space="preserve">M. </w:t>
+      </w:r>
+      <w:proofErr w:type="spellStart"/>
+      <w:r>
+        <w:rPr>
+          <w:rFonts w:ascii="Times New Roman" w:eastAsia="Times New Roman" w:hAnsi="Times New Roman" w:cs="Times New Roman"/>
+          <w:b/>
+        </w:rPr>
+        <w:t>Riondato</w:t>
+      </w:r>
+      <w:proofErr w:type="spellEnd"/>
       <w:r>
         <w:rPr>
           <w:rFonts w:ascii="Times New Roman" w:eastAsia="Times New Roman" w:hAnsi="Times New Roman" w:cs="Times New Roman"/>
         </w:rPr>
         <w:t xml:space="preserve">, </w:t>
       </w:r>
-      <w:r>
-        <w:rPr>
-          <w:rFonts w:ascii="Times New Roman" w:eastAsia="Times New Roman" w:hAnsi="Times New Roman" w:cs="Times New Roman"/>
-        </w:rPr>
-        <w:t xml:space="preserve">Centrality Measures on Big Graphs: Exact, Approximated, and Distributed Algorithms. </w:t>
+      <w:proofErr w:type="gramStart"/>
+      <w:r>
+        <w:rPr>
+          <w:rFonts w:ascii="Times New Roman" w:eastAsia="Times New Roman" w:hAnsi="Times New Roman" w:cs="Times New Roman"/>
+        </w:rPr>
+        <w:t>Centrality</w:t>
+      </w:r>
+      <w:proofErr w:type="gramEnd"/>
+      <w:r>
+        <w:rPr>
+          <w:rFonts w:ascii="Times New Roman" w:eastAsia="Times New Roman" w:hAnsi="Times New Roman" w:cs="Times New Roman"/>
+        </w:rPr>
+        <w:t xml:space="preserve"> Measures on Big Graphs: Exact, Approximated, and Distributed Algorithms. </w:t>
       </w:r>
       <w:r>
         <w:rPr>
@@ -1168,6 +1643,7 @@
           <w:rFonts w:ascii="Times New Roman" w:hAnsi="Times New Roman"/>
         </w:rPr>
       </w:pPr>
+      <w:proofErr w:type="gramStart"/>
       <w:r>
         <w:rPr>
           <w:rFonts w:ascii="Times New Roman" w:eastAsia="Times New Roman" w:hAnsi="Times New Roman" w:cs="Times New Roman"/>
@@ -1179,20 +1655,64 @@
           <w:rFonts w:ascii="Times New Roman" w:eastAsia="Times New Roman" w:hAnsi="Times New Roman" w:cs="Times New Roman"/>
         </w:rPr>
         <w:tab/>
-        <w:t xml:space="preserve">A. Mahmoody, </w:t>
-      </w:r>
-      <w:r>
-        <w:rPr>
-          <w:rFonts w:ascii="Times New Roman" w:eastAsia="Times New Roman" w:hAnsi="Times New Roman" w:cs="Times New Roman"/>
-          <w:b/>
-        </w:rPr>
-        <w:t>M. Riondato</w:t>
-      </w:r>
-      <w:r>
-        <w:rPr>
-          <w:rFonts w:ascii="Times New Roman" w:eastAsia="Times New Roman" w:hAnsi="Times New Roman" w:cs="Times New Roman"/>
-        </w:rPr>
-        <w:t>, and E. Upfal. Wiggins: Detecting</w:t>
+        <w:t xml:space="preserve">A. </w:t>
+      </w:r>
+      <w:proofErr w:type="spellStart"/>
+      <w:r>
+        <w:rPr>
+          <w:rFonts w:ascii="Times New Roman" w:eastAsia="Times New Roman" w:hAnsi="Times New Roman" w:cs="Times New Roman"/>
+        </w:rPr>
+        <w:t>Mahmoody</w:t>
+      </w:r>
+      <w:proofErr w:type="spellEnd"/>
+      <w:r>
+        <w:rPr>
+          <w:rFonts w:ascii="Times New Roman" w:eastAsia="Times New Roman" w:hAnsi="Times New Roman" w:cs="Times New Roman"/>
+        </w:rPr>
+        <w:t xml:space="preserve">, </w:t>
+      </w:r>
+      <w:r>
+        <w:rPr>
+          <w:rFonts w:ascii="Times New Roman" w:eastAsia="Times New Roman" w:hAnsi="Times New Roman" w:cs="Times New Roman"/>
+          <w:b/>
+        </w:rPr>
+        <w:t xml:space="preserve">M. </w:t>
+      </w:r>
+      <w:proofErr w:type="spellStart"/>
+      <w:r>
+        <w:rPr>
+          <w:rFonts w:ascii="Times New Roman" w:eastAsia="Times New Roman" w:hAnsi="Times New Roman" w:cs="Times New Roman"/>
+          <w:b/>
+        </w:rPr>
+        <w:t>Riondato</w:t>
+      </w:r>
+      <w:proofErr w:type="spellEnd"/>
+      <w:r>
+        <w:rPr>
+          <w:rFonts w:ascii="Times New Roman" w:eastAsia="Times New Roman" w:hAnsi="Times New Roman" w:cs="Times New Roman"/>
+        </w:rPr>
+        <w:t xml:space="preserve">, and E. </w:t>
+      </w:r>
+      <w:proofErr w:type="spellStart"/>
+      <w:r>
+        <w:rPr>
+          <w:rFonts w:ascii="Times New Roman" w:eastAsia="Times New Roman" w:hAnsi="Times New Roman" w:cs="Times New Roman"/>
+        </w:rPr>
+        <w:t>Upfal</w:t>
+      </w:r>
+      <w:proofErr w:type="spellEnd"/>
+      <w:r>
+        <w:rPr>
+          <w:rFonts w:ascii="Times New Roman" w:eastAsia="Times New Roman" w:hAnsi="Times New Roman" w:cs="Times New Roman"/>
+        </w:rPr>
+        <w:t>.</w:t>
+      </w:r>
+      <w:proofErr w:type="gramEnd"/>
+      <w:r>
+        <w:rPr>
+          <w:rFonts w:ascii="Times New Roman" w:eastAsia="Times New Roman" w:hAnsi="Times New Roman" w:cs="Times New Roman"/>
+        </w:rPr>
+        <w:t xml:space="preserve"> Wiggins: Detecting</w:t>
       </w:r>
       <w:r>
         <w:rPr>
@@ -1267,13 +1787,64 @@
           <w:rFonts w:ascii="Times New Roman" w:eastAsia="Times New Roman" w:hAnsi="Times New Roman" w:cs="Times New Roman"/>
           <w:b/>
         </w:rPr>
-        <w:t>M. Riondato</w:t>
-      </w:r>
-      <w:r>
-        <w:rPr>
-          <w:rFonts w:ascii="Times New Roman" w:eastAsia="Times New Roman" w:hAnsi="Times New Roman" w:cs="Times New Roman"/>
-        </w:rPr>
-        <w:t xml:space="preserve"> and E. Upfal. Mining Frequent Itemsets through Progressive Sampling with Rademacher Averages. </w:t>
+        <w:t xml:space="preserve">M. </w:t>
+      </w:r>
+      <w:proofErr w:type="spellStart"/>
+      <w:r>
+        <w:rPr>
+          <w:rFonts w:ascii="Times New Roman" w:eastAsia="Times New Roman" w:hAnsi="Times New Roman" w:cs="Times New Roman"/>
+          <w:b/>
+        </w:rPr>
+        <w:t>Riondato</w:t>
+      </w:r>
+      <w:proofErr w:type="spellEnd"/>
+      <w:r>
+        <w:rPr>
+          <w:rFonts w:ascii="Times New Roman" w:eastAsia="Times New Roman" w:hAnsi="Times New Roman" w:cs="Times New Roman"/>
+        </w:rPr>
+        <w:t xml:space="preserve"> and E. </w:t>
+      </w:r>
+      <w:proofErr w:type="spellStart"/>
+      <w:r>
+        <w:rPr>
+          <w:rFonts w:ascii="Times New Roman" w:eastAsia="Times New Roman" w:hAnsi="Times New Roman" w:cs="Times New Roman"/>
+        </w:rPr>
+        <w:t>Upfal</w:t>
+      </w:r>
+      <w:proofErr w:type="spellEnd"/>
+      <w:r>
+        <w:rPr>
+          <w:rFonts w:ascii="Times New Roman" w:eastAsia="Times New Roman" w:hAnsi="Times New Roman" w:cs="Times New Roman"/>
+        </w:rPr>
+        <w:t xml:space="preserve">. Mining Frequent </w:t>
+      </w:r>
+      <w:proofErr w:type="spellStart"/>
+      <w:r>
+        <w:rPr>
+          <w:rFonts w:ascii="Times New Roman" w:eastAsia="Times New Roman" w:hAnsi="Times New Roman" w:cs="Times New Roman"/>
+        </w:rPr>
+        <w:t>Itemsets</w:t>
+      </w:r>
+      <w:proofErr w:type="spellEnd"/>
+      <w:r>
+        <w:rPr>
+          <w:rFonts w:ascii="Times New Roman" w:eastAsia="Times New Roman" w:hAnsi="Times New Roman" w:cs="Times New Roman"/>
+        </w:rPr>
+        <w:t xml:space="preserve"> through Progressive Sampling with </w:t>
+      </w:r>
+      <w:proofErr w:type="spellStart"/>
+      <w:r>
+        <w:rPr>
+          <w:rFonts w:ascii="Times New Roman" w:eastAsia="Times New Roman" w:hAnsi="Times New Roman" w:cs="Times New Roman"/>
+        </w:rPr>
+        <w:t>Rademacher</w:t>
+      </w:r>
+      <w:proofErr w:type="spellEnd"/>
+      <w:r>
+        <w:rPr>
+          <w:rFonts w:ascii="Times New Roman" w:eastAsia="Times New Roman" w:hAnsi="Times New Roman" w:cs="Times New Roman"/>
+        </w:rPr>
+        <w:t xml:space="preserve"> Averages. </w:t>
       </w:r>
       <w:r>
         <w:rPr>
@@ -1330,13 +1901,50 @@
           <w:rFonts w:ascii="Times New Roman" w:eastAsia="Times New Roman" w:hAnsi="Times New Roman" w:cs="Times New Roman"/>
           <w:b/>
         </w:rPr>
-        <w:t>M. Riondato</w:t>
-      </w:r>
-      <w:r>
-        <w:rPr>
-          <w:rFonts w:ascii="Times New Roman" w:eastAsia="Times New Roman" w:hAnsi="Times New Roman" w:cs="Times New Roman"/>
-        </w:rPr>
-        <w:t xml:space="preserve"> and E. Upfal. VC-Dimension and Rademacher Averages: From Statistical Learning Theory to Sampling Algorithms. </w:t>
+        <w:t xml:space="preserve">M. </w:t>
+      </w:r>
+      <w:proofErr w:type="spellStart"/>
+      <w:r>
+        <w:rPr>
+          <w:rFonts w:ascii="Times New Roman" w:eastAsia="Times New Roman" w:hAnsi="Times New Roman" w:cs="Times New Roman"/>
+          <w:b/>
+        </w:rPr>
+        <w:t>Riondato</w:t>
+      </w:r>
+      <w:proofErr w:type="spellEnd"/>
+      <w:r>
+        <w:rPr>
+          <w:rFonts w:ascii="Times New Roman" w:eastAsia="Times New Roman" w:hAnsi="Times New Roman" w:cs="Times New Roman"/>
+        </w:rPr>
+        <w:t xml:space="preserve"> and E. </w:t>
+      </w:r>
+      <w:proofErr w:type="spellStart"/>
+      <w:r>
+        <w:rPr>
+          <w:rFonts w:ascii="Times New Roman" w:eastAsia="Times New Roman" w:hAnsi="Times New Roman" w:cs="Times New Roman"/>
+        </w:rPr>
+        <w:t>Upfal</w:t>
+      </w:r>
+      <w:proofErr w:type="spellEnd"/>
+      <w:r>
+        <w:rPr>
+          <w:rFonts w:ascii="Times New Roman" w:eastAsia="Times New Roman" w:hAnsi="Times New Roman" w:cs="Times New Roman"/>
+        </w:rPr>
+        <w:t xml:space="preserve">. VC-Dimension and </w:t>
+      </w:r>
+      <w:proofErr w:type="spellStart"/>
+      <w:r>
+        <w:rPr>
+          <w:rFonts w:ascii="Times New Roman" w:eastAsia="Times New Roman" w:hAnsi="Times New Roman" w:cs="Times New Roman"/>
+        </w:rPr>
+        <w:t>Rademacher</w:t>
+      </w:r>
+      <w:proofErr w:type="spellEnd"/>
+      <w:r>
+        <w:rPr>
+          <w:rFonts w:ascii="Times New Roman" w:eastAsia="Times New Roman" w:hAnsi="Times New Roman" w:cs="Times New Roman"/>
+        </w:rPr>
+        <w:t xml:space="preserve"> Averages: From Statistical Learning Theory to Sampling Algorithms. </w:t>
       </w:r>
       <w:r>
         <w:rPr>
@@ -1376,6 +1984,7 @@
           <w:rFonts w:ascii="Times New Roman" w:hAnsi="Times New Roman"/>
         </w:rPr>
       </w:pPr>
+      <w:proofErr w:type="gramStart"/>
       <w:r>
         <w:rPr>
           <w:rFonts w:ascii="Times New Roman" w:eastAsia="Times New Roman" w:hAnsi="Times New Roman" w:cs="Times New Roman"/>
@@ -1392,21 +2001,87 @@
         <w:rPr>
           <w:rFonts w:ascii="Times New Roman" w:eastAsia="Times New Roman" w:hAnsi="Times New Roman" w:cs="Times New Roman"/>
         </w:rPr>
-        <w:t xml:space="preserve">* A. Anagnastopoulos, L. Becchetti, A. Fazzone, I. Mele, and </w:t>
-      </w:r>
-      <w:r>
-        <w:rPr>
-          <w:rFonts w:ascii="Times New Roman" w:eastAsia="Times New Roman" w:hAnsi="Times New Roman" w:cs="Times New Roman"/>
-          <w:b/>
-        </w:rPr>
-        <w:t>M. Riondato</w:t>
-      </w:r>
+        <w:t xml:space="preserve">* A. </w:t>
+      </w:r>
+      <w:proofErr w:type="spellStart"/>
+      <w:r>
+        <w:rPr>
+          <w:rFonts w:ascii="Times New Roman" w:eastAsia="Times New Roman" w:hAnsi="Times New Roman" w:cs="Times New Roman"/>
+        </w:rPr>
+        <w:t>Anagnastopoulos</w:t>
+      </w:r>
+      <w:proofErr w:type="spellEnd"/>
+      <w:r>
+        <w:rPr>
+          <w:rFonts w:ascii="Times New Roman" w:eastAsia="Times New Roman" w:hAnsi="Times New Roman" w:cs="Times New Roman"/>
+        </w:rPr>
+        <w:t xml:space="preserve">, L. </w:t>
+      </w:r>
+      <w:proofErr w:type="spellStart"/>
+      <w:r>
+        <w:rPr>
+          <w:rFonts w:ascii="Times New Roman" w:eastAsia="Times New Roman" w:hAnsi="Times New Roman" w:cs="Times New Roman"/>
+        </w:rPr>
+        <w:t>Becchetti</w:t>
+      </w:r>
+      <w:proofErr w:type="spellEnd"/>
+      <w:r>
+        <w:rPr>
+          <w:rFonts w:ascii="Times New Roman" w:eastAsia="Times New Roman" w:hAnsi="Times New Roman" w:cs="Times New Roman"/>
+        </w:rPr>
+        <w:t xml:space="preserve">, A. </w:t>
+      </w:r>
+      <w:proofErr w:type="spellStart"/>
+      <w:r>
+        <w:rPr>
+          <w:rFonts w:ascii="Times New Roman" w:eastAsia="Times New Roman" w:hAnsi="Times New Roman" w:cs="Times New Roman"/>
+        </w:rPr>
+        <w:t>Fazzone</w:t>
+      </w:r>
+      <w:proofErr w:type="spellEnd"/>
+      <w:r>
+        <w:rPr>
+          <w:rFonts w:ascii="Times New Roman" w:eastAsia="Times New Roman" w:hAnsi="Times New Roman" w:cs="Times New Roman"/>
+        </w:rPr>
+        <w:t xml:space="preserve">, I. </w:t>
+      </w:r>
+      <w:proofErr w:type="spellStart"/>
+      <w:r>
+        <w:rPr>
+          <w:rFonts w:ascii="Times New Roman" w:eastAsia="Times New Roman" w:hAnsi="Times New Roman" w:cs="Times New Roman"/>
+        </w:rPr>
+        <w:t>Mele</w:t>
+      </w:r>
+      <w:proofErr w:type="spellEnd"/>
+      <w:r>
+        <w:rPr>
+          <w:rFonts w:ascii="Times New Roman" w:eastAsia="Times New Roman" w:hAnsi="Times New Roman" w:cs="Times New Roman"/>
+        </w:rPr>
+        <w:t xml:space="preserve">, and </w:t>
+      </w:r>
+      <w:r>
+        <w:rPr>
+          <w:rFonts w:ascii="Times New Roman" w:eastAsia="Times New Roman" w:hAnsi="Times New Roman" w:cs="Times New Roman"/>
+          <w:b/>
+        </w:rPr>
+        <w:t xml:space="preserve">M. </w:t>
+      </w:r>
+      <w:proofErr w:type="spellStart"/>
+      <w:r>
+        <w:rPr>
+          <w:rFonts w:ascii="Times New Roman" w:eastAsia="Times New Roman" w:hAnsi="Times New Roman" w:cs="Times New Roman"/>
+          <w:b/>
+        </w:rPr>
+        <w:t>Riondato</w:t>
+      </w:r>
+      <w:proofErr w:type="spellEnd"/>
       <w:r>
         <w:rPr>
           <w:rFonts w:ascii="Times New Roman" w:eastAsia="Times New Roman" w:hAnsi="Times New Roman" w:cs="Times New Roman"/>
         </w:rPr>
         <w:t>.</w:t>
       </w:r>
+      <w:proofErr w:type="gramEnd"/>
       <w:r>
         <w:rPr>
           <w:rFonts w:ascii="Times New Roman" w:hAnsi="Times New Roman"/>
@@ -1417,7 +2092,21 @@
         <w:rPr>
           <w:rFonts w:ascii="Times New Roman" w:eastAsia="Times New Roman" w:hAnsi="Times New Roman" w:cs="Times New Roman"/>
         </w:rPr>
-        <w:t>The Importance of Being Experts: Efficient Max-Finding in Crowdsourcing.</w:t>
+        <w:t xml:space="preserve">The Importance of Being Experts: Efficient Max-Finding in </w:t>
+      </w:r>
+      <w:proofErr w:type="spellStart"/>
+      <w:r>
+        <w:rPr>
+          <w:rFonts w:ascii="Times New Roman" w:eastAsia="Times New Roman" w:hAnsi="Times New Roman" w:cs="Times New Roman"/>
+        </w:rPr>
+        <w:t>Crowdsourcing</w:t>
+      </w:r>
+      <w:proofErr w:type="spellEnd"/>
+      <w:r>
+        <w:rPr>
+          <w:rFonts w:ascii="Times New Roman" w:eastAsia="Times New Roman" w:hAnsi="Times New Roman" w:cs="Times New Roman"/>
+        </w:rPr>
+        <w:t>.</w:t>
       </w:r>
       <w:r>
         <w:rPr>
@@ -1480,13 +2169,50 @@
           <w:rFonts w:ascii="Times New Roman" w:eastAsia="Times New Roman" w:hAnsi="Times New Roman" w:cs="Times New Roman"/>
           <w:b/>
         </w:rPr>
-        <w:t>M. Riondato</w:t>
-      </w:r>
-      <w:r>
-        <w:rPr>
-          <w:rFonts w:ascii="Times New Roman" w:eastAsia="Times New Roman" w:hAnsi="Times New Roman" w:cs="Times New Roman"/>
-        </w:rPr>
-        <w:t xml:space="preserve">, D. García-Soriano, and F. Bonchi. Graph Summarization with Quality Guarantees. </w:t>
+        <w:t xml:space="preserve">M. </w:t>
+      </w:r>
+      <w:proofErr w:type="spellStart"/>
+      <w:r>
+        <w:rPr>
+          <w:rFonts w:ascii="Times New Roman" w:eastAsia="Times New Roman" w:hAnsi="Times New Roman" w:cs="Times New Roman"/>
+          <w:b/>
+        </w:rPr>
+        <w:t>Riondato</w:t>
+      </w:r>
+      <w:proofErr w:type="spellEnd"/>
+      <w:r>
+        <w:rPr>
+          <w:rFonts w:ascii="Times New Roman" w:eastAsia="Times New Roman" w:hAnsi="Times New Roman" w:cs="Times New Roman"/>
+        </w:rPr>
+        <w:t xml:space="preserve">, D. </w:t>
+      </w:r>
+      <w:proofErr w:type="spellStart"/>
+      <w:r>
+        <w:rPr>
+          <w:rFonts w:ascii="Times New Roman" w:eastAsia="Times New Roman" w:hAnsi="Times New Roman" w:cs="Times New Roman"/>
+        </w:rPr>
+        <w:t>García</w:t>
+      </w:r>
+      <w:proofErr w:type="spellEnd"/>
+      <w:r>
+        <w:rPr>
+          <w:rFonts w:ascii="Times New Roman" w:eastAsia="Times New Roman" w:hAnsi="Times New Roman" w:cs="Times New Roman"/>
+        </w:rPr>
+        <w:t xml:space="preserve">-Soriano, and F. </w:t>
+      </w:r>
+      <w:proofErr w:type="spellStart"/>
+      <w:r>
+        <w:rPr>
+          <w:rFonts w:ascii="Times New Roman" w:eastAsia="Times New Roman" w:hAnsi="Times New Roman" w:cs="Times New Roman"/>
+        </w:rPr>
+        <w:t>Bonchi</w:t>
+      </w:r>
+      <w:proofErr w:type="spellEnd"/>
+      <w:r>
+        <w:rPr>
+          <w:rFonts w:ascii="Times New Roman" w:eastAsia="Times New Roman" w:hAnsi="Times New Roman" w:cs="Times New Roman"/>
+        </w:rPr>
+        <w:t xml:space="preserve">. Graph Summarization with Quality Guarantees. </w:t>
       </w:r>
       <w:r>
         <w:rPr>
@@ -1543,8 +2269,17 @@
           <w:rFonts w:ascii="Times New Roman" w:eastAsia="Times New Roman" w:hAnsi="Times New Roman" w:cs="Times New Roman"/>
           <w:b/>
         </w:rPr>
-        <w:t>M. Riondato</w:t>
-      </w:r>
+        <w:t xml:space="preserve">M. </w:t>
+      </w:r>
+      <w:proofErr w:type="spellStart"/>
+      <w:r>
+        <w:rPr>
+          <w:rFonts w:ascii="Times New Roman" w:eastAsia="Times New Roman" w:hAnsi="Times New Roman" w:cs="Times New Roman"/>
+          <w:b/>
+        </w:rPr>
+        <w:t>Riondato</w:t>
+      </w:r>
+      <w:proofErr w:type="spellEnd"/>
       <w:r>
         <w:rPr>
           <w:rFonts w:ascii="Times New Roman" w:eastAsia="Times New Roman" w:hAnsi="Times New Roman" w:cs="Times New Roman"/>
@@ -1591,13 +2326,50 @@
           <w:rFonts w:ascii="Times New Roman" w:eastAsia="Times New Roman" w:hAnsi="Times New Roman" w:cs="Times New Roman"/>
           <w:b/>
         </w:rPr>
-        <w:t>M. Riondato</w:t>
-      </w:r>
-      <w:r>
-        <w:rPr>
-          <w:rFonts w:ascii="Times New Roman" w:eastAsia="Times New Roman" w:hAnsi="Times New Roman" w:cs="Times New Roman"/>
-        </w:rPr>
-        <w:t xml:space="preserve"> and F. Vandin. Finding the True Frequent Itemsets. </w:t>
+        <w:t xml:space="preserve">M. </w:t>
+      </w:r>
+      <w:proofErr w:type="spellStart"/>
+      <w:r>
+        <w:rPr>
+          <w:rFonts w:ascii="Times New Roman" w:eastAsia="Times New Roman" w:hAnsi="Times New Roman" w:cs="Times New Roman"/>
+          <w:b/>
+        </w:rPr>
+        <w:t>Riondato</w:t>
+      </w:r>
+      <w:proofErr w:type="spellEnd"/>
+      <w:r>
+        <w:rPr>
+          <w:rFonts w:ascii="Times New Roman" w:eastAsia="Times New Roman" w:hAnsi="Times New Roman" w:cs="Times New Roman"/>
+        </w:rPr>
+        <w:t xml:space="preserve"> and F. </w:t>
+      </w:r>
+      <w:proofErr w:type="spellStart"/>
+      <w:r>
+        <w:rPr>
+          <w:rFonts w:ascii="Times New Roman" w:eastAsia="Times New Roman" w:hAnsi="Times New Roman" w:cs="Times New Roman"/>
+        </w:rPr>
+        <w:t>Vandin</w:t>
+      </w:r>
+      <w:proofErr w:type="spellEnd"/>
+      <w:r>
+        <w:rPr>
+          <w:rFonts w:ascii="Times New Roman" w:eastAsia="Times New Roman" w:hAnsi="Times New Roman" w:cs="Times New Roman"/>
+        </w:rPr>
+        <w:t xml:space="preserve">. Finding the True Frequent </w:t>
+      </w:r>
+      <w:proofErr w:type="spellStart"/>
+      <w:r>
+        <w:rPr>
+          <w:rFonts w:ascii="Times New Roman" w:eastAsia="Times New Roman" w:hAnsi="Times New Roman" w:cs="Times New Roman"/>
+        </w:rPr>
+        <w:t>Itemsets</w:t>
+      </w:r>
+      <w:proofErr w:type="spellEnd"/>
+      <w:r>
+        <w:rPr>
+          <w:rFonts w:ascii="Times New Roman" w:eastAsia="Times New Roman" w:hAnsi="Times New Roman" w:cs="Times New Roman"/>
+        </w:rPr>
+        <w:t xml:space="preserve">. </w:t>
       </w:r>
       <w:r>
         <w:rPr>
@@ -1654,13 +2426,64 @@
           <w:rFonts w:ascii="Times New Roman" w:eastAsia="Times New Roman" w:hAnsi="Times New Roman" w:cs="Times New Roman"/>
           <w:b/>
         </w:rPr>
-        <w:t>M. Riondato</w:t>
-      </w:r>
-      <w:r>
-        <w:rPr>
-          <w:rFonts w:ascii="Times New Roman" w:eastAsia="Times New Roman" w:hAnsi="Times New Roman" w:cs="Times New Roman"/>
-        </w:rPr>
-        <w:t xml:space="preserve"> and E. M. Kornaropoulos. Fast Approximation of Betweenness Centrality through Sampling. </w:t>
+        <w:t xml:space="preserve">M. </w:t>
+      </w:r>
+      <w:proofErr w:type="spellStart"/>
+      <w:r>
+        <w:rPr>
+          <w:rFonts w:ascii="Times New Roman" w:eastAsia="Times New Roman" w:hAnsi="Times New Roman" w:cs="Times New Roman"/>
+          <w:b/>
+        </w:rPr>
+        <w:t>Riondato</w:t>
+      </w:r>
+      <w:proofErr w:type="spellEnd"/>
+      <w:r>
+        <w:rPr>
+          <w:rFonts w:ascii="Times New Roman" w:eastAsia="Times New Roman" w:hAnsi="Times New Roman" w:cs="Times New Roman"/>
+        </w:rPr>
+        <w:t xml:space="preserve"> and E. M. </w:t>
+      </w:r>
+      <w:proofErr w:type="spellStart"/>
+      <w:r>
+        <w:rPr>
+          <w:rFonts w:ascii="Times New Roman" w:eastAsia="Times New Roman" w:hAnsi="Times New Roman" w:cs="Times New Roman"/>
+        </w:rPr>
+        <w:t>Kornaropoulos</w:t>
+      </w:r>
+      <w:proofErr w:type="spellEnd"/>
+      <w:r>
+        <w:rPr>
+          <w:rFonts w:ascii="Times New Roman" w:eastAsia="Times New Roman" w:hAnsi="Times New Roman" w:cs="Times New Roman"/>
+        </w:rPr>
+        <w:t xml:space="preserve">. </w:t>
+      </w:r>
+      <w:proofErr w:type="gramStart"/>
+      <w:r>
+        <w:rPr>
+          <w:rFonts w:ascii="Times New Roman" w:eastAsia="Times New Roman" w:hAnsi="Times New Roman" w:cs="Times New Roman"/>
+        </w:rPr>
+        <w:t xml:space="preserve">Fast Approximation of </w:t>
+      </w:r>
+      <w:proofErr w:type="spellStart"/>
+      <w:r>
+        <w:rPr>
+          <w:rFonts w:ascii="Times New Roman" w:eastAsia="Times New Roman" w:hAnsi="Times New Roman" w:cs="Times New Roman"/>
+        </w:rPr>
+        <w:t>Betweenness</w:t>
+      </w:r>
+      <w:proofErr w:type="spellEnd"/>
+      <w:r>
+        <w:rPr>
+          <w:rFonts w:ascii="Times New Roman" w:eastAsia="Times New Roman" w:hAnsi="Times New Roman" w:cs="Times New Roman"/>
+        </w:rPr>
+        <w:t xml:space="preserve"> Centrality through Sampling.</w:t>
+      </w:r>
+      <w:proofErr w:type="gramEnd"/>
+      <w:r>
+        <w:rPr>
+          <w:rFonts w:ascii="Times New Roman" w:eastAsia="Times New Roman" w:hAnsi="Times New Roman" w:cs="Times New Roman"/>
+        </w:rPr>
+        <w:t xml:space="preserve"> </w:t>
       </w:r>
       <w:r>
         <w:rPr>
@@ -1700,6 +2523,7 @@
           <w:rFonts w:ascii="Times New Roman" w:hAnsi="Times New Roman"/>
         </w:rPr>
       </w:pPr>
+      <w:proofErr w:type="gramStart"/>
       <w:r>
         <w:rPr>
           <w:rFonts w:ascii="Times New Roman" w:eastAsia="Times New Roman" w:hAnsi="Times New Roman" w:cs="Times New Roman"/>
@@ -1717,13 +2541,71 @@
           <w:rFonts w:ascii="Times New Roman" w:eastAsia="Times New Roman" w:hAnsi="Times New Roman" w:cs="Times New Roman"/>
           <w:b/>
         </w:rPr>
-        <w:t>M. Riondato</w:t>
-      </w:r>
-      <w:r>
-        <w:rPr>
-          <w:rFonts w:ascii="Times New Roman" w:eastAsia="Times New Roman" w:hAnsi="Times New Roman" w:cs="Times New Roman"/>
-        </w:rPr>
-        <w:t xml:space="preserve">, J. A. DeBrabant, R. Fonseca, and E. Upfal. PARMA: A Parallel Randomized Algorithm for Association Rules Mining in MapReduce. </w:t>
+        <w:t xml:space="preserve">M. </w:t>
+      </w:r>
+      <w:proofErr w:type="spellStart"/>
+      <w:r>
+        <w:rPr>
+          <w:rFonts w:ascii="Times New Roman" w:eastAsia="Times New Roman" w:hAnsi="Times New Roman" w:cs="Times New Roman"/>
+          <w:b/>
+        </w:rPr>
+        <w:t>Riondato</w:t>
+      </w:r>
+      <w:proofErr w:type="spellEnd"/>
+      <w:r>
+        <w:rPr>
+          <w:rFonts w:ascii="Times New Roman" w:eastAsia="Times New Roman" w:hAnsi="Times New Roman" w:cs="Times New Roman"/>
+        </w:rPr>
+        <w:t xml:space="preserve">, J. A. </w:t>
+      </w:r>
+      <w:proofErr w:type="spellStart"/>
+      <w:r>
+        <w:rPr>
+          <w:rFonts w:ascii="Times New Roman" w:eastAsia="Times New Roman" w:hAnsi="Times New Roman" w:cs="Times New Roman"/>
+        </w:rPr>
+        <w:t>DeBrabant</w:t>
+      </w:r>
+      <w:proofErr w:type="spellEnd"/>
+      <w:r>
+        <w:rPr>
+          <w:rFonts w:ascii="Times New Roman" w:eastAsia="Times New Roman" w:hAnsi="Times New Roman" w:cs="Times New Roman"/>
+        </w:rPr>
+        <w:t xml:space="preserve">, R. Fonseca, and E. </w:t>
+      </w:r>
+      <w:proofErr w:type="spellStart"/>
+      <w:r>
+        <w:rPr>
+          <w:rFonts w:ascii="Times New Roman" w:eastAsia="Times New Roman" w:hAnsi="Times New Roman" w:cs="Times New Roman"/>
+        </w:rPr>
+        <w:t>Upfal</w:t>
+      </w:r>
+      <w:proofErr w:type="spellEnd"/>
+      <w:r>
+        <w:rPr>
+          <w:rFonts w:ascii="Times New Roman" w:eastAsia="Times New Roman" w:hAnsi="Times New Roman" w:cs="Times New Roman"/>
+        </w:rPr>
+        <w:t>.</w:t>
+      </w:r>
+      <w:proofErr w:type="gramEnd"/>
+      <w:r>
+        <w:rPr>
+          <w:rFonts w:ascii="Times New Roman" w:eastAsia="Times New Roman" w:hAnsi="Times New Roman" w:cs="Times New Roman"/>
+        </w:rPr>
+        <w:t xml:space="preserve"> PARMA: A Parallel Randomized Algorithm for Association Rules Mining in </w:t>
+      </w:r>
+      <w:proofErr w:type="spellStart"/>
+      <w:r>
+        <w:rPr>
+          <w:rFonts w:ascii="Times New Roman" w:eastAsia="Times New Roman" w:hAnsi="Times New Roman" w:cs="Times New Roman"/>
+        </w:rPr>
+        <w:t>MapReduce</w:t>
+      </w:r>
+      <w:proofErr w:type="spellEnd"/>
+      <w:r>
+        <w:rPr>
+          <w:rFonts w:ascii="Times New Roman" w:eastAsia="Times New Roman" w:hAnsi="Times New Roman" w:cs="Times New Roman"/>
+        </w:rPr>
+        <w:t xml:space="preserve">. </w:t>
       </w:r>
       <w:r>
         <w:rPr>
@@ -1793,13 +2675,64 @@
           <w:rFonts w:ascii="Times New Roman" w:eastAsia="Times New Roman" w:hAnsi="Times New Roman" w:cs="Times New Roman"/>
           <w:b/>
         </w:rPr>
-        <w:t>M. Riondato</w:t>
-      </w:r>
-      <w:r>
-        <w:rPr>
-          <w:rFonts w:ascii="Times New Roman" w:eastAsia="Times New Roman" w:hAnsi="Times New Roman" w:cs="Times New Roman"/>
-        </w:rPr>
-        <w:t xml:space="preserve"> and E. Upfal. Efficient Discovery of Association Rules and Frequent Itemsets through Sampling with Tight Performance Guarantees. </w:t>
+        <w:t xml:space="preserve">M. </w:t>
+      </w:r>
+      <w:proofErr w:type="spellStart"/>
+      <w:r>
+        <w:rPr>
+          <w:rFonts w:ascii="Times New Roman" w:eastAsia="Times New Roman" w:hAnsi="Times New Roman" w:cs="Times New Roman"/>
+          <w:b/>
+        </w:rPr>
+        <w:t>Riondato</w:t>
+      </w:r>
+      <w:proofErr w:type="spellEnd"/>
+      <w:r>
+        <w:rPr>
+          <w:rFonts w:ascii="Times New Roman" w:eastAsia="Times New Roman" w:hAnsi="Times New Roman" w:cs="Times New Roman"/>
+        </w:rPr>
+        <w:t xml:space="preserve"> and E. </w:t>
+      </w:r>
+      <w:proofErr w:type="spellStart"/>
+      <w:r>
+        <w:rPr>
+          <w:rFonts w:ascii="Times New Roman" w:eastAsia="Times New Roman" w:hAnsi="Times New Roman" w:cs="Times New Roman"/>
+        </w:rPr>
+        <w:t>Upfal</w:t>
+      </w:r>
+      <w:proofErr w:type="spellEnd"/>
+      <w:r>
+        <w:rPr>
+          <w:rFonts w:ascii="Times New Roman" w:eastAsia="Times New Roman" w:hAnsi="Times New Roman" w:cs="Times New Roman"/>
+        </w:rPr>
+        <w:t xml:space="preserve">. </w:t>
+      </w:r>
+      <w:proofErr w:type="gramStart"/>
+      <w:r>
+        <w:rPr>
+          <w:rFonts w:ascii="Times New Roman" w:eastAsia="Times New Roman" w:hAnsi="Times New Roman" w:cs="Times New Roman"/>
+        </w:rPr>
+        <w:t xml:space="preserve">Efficient Discovery of Association Rules and Frequent </w:t>
+      </w:r>
+      <w:proofErr w:type="spellStart"/>
+      <w:r>
+        <w:rPr>
+          <w:rFonts w:ascii="Times New Roman" w:eastAsia="Times New Roman" w:hAnsi="Times New Roman" w:cs="Times New Roman"/>
+        </w:rPr>
+        <w:t>Itemsets</w:t>
+      </w:r>
+      <w:proofErr w:type="spellEnd"/>
+      <w:r>
+        <w:rPr>
+          <w:rFonts w:ascii="Times New Roman" w:eastAsia="Times New Roman" w:hAnsi="Times New Roman" w:cs="Times New Roman"/>
+        </w:rPr>
+        <w:t xml:space="preserve"> through Sampling with Tight Performance Guarantees.</w:t>
+      </w:r>
+      <w:proofErr w:type="gramEnd"/>
+      <w:r>
+        <w:rPr>
+          <w:rFonts w:ascii="Times New Roman" w:eastAsia="Times New Roman" w:hAnsi="Times New Roman" w:cs="Times New Roman"/>
+        </w:rPr>
+        <w:t xml:space="preserve"> </w:t>
       </w:r>
       <w:r>
         <w:rPr>
@@ -1824,6 +2757,7 @@
           <w:rFonts w:ascii="Times New Roman" w:hAnsi="Times New Roman"/>
         </w:rPr>
       </w:pPr>
+      <w:proofErr w:type="gramStart"/>
       <w:r>
         <w:rPr>
           <w:rFonts w:ascii="Times New Roman" w:eastAsia="Times New Roman" w:hAnsi="Times New Roman" w:cs="Times New Roman"/>
@@ -1846,20 +2780,106 @@
         <w:rPr>
           <w:rFonts w:ascii="Times New Roman" w:eastAsia="Times New Roman" w:hAnsi="Times New Roman" w:cs="Times New Roman"/>
         </w:rPr>
-        <w:t xml:space="preserve">A. Pietracaprina, G. Pucci, </w:t>
-      </w:r>
-      <w:r>
-        <w:rPr>
-          <w:rFonts w:ascii="Times New Roman" w:eastAsia="Times New Roman" w:hAnsi="Times New Roman" w:cs="Times New Roman"/>
-          <w:b/>
-        </w:rPr>
-        <w:t>M. Riondato</w:t>
-      </w:r>
-      <w:r>
-        <w:rPr>
-          <w:rFonts w:ascii="Times New Roman" w:eastAsia="Times New Roman" w:hAnsi="Times New Roman" w:cs="Times New Roman"/>
-        </w:rPr>
-        <w:t xml:space="preserve">, F. Silvestri, and E. Upfal. Space-round Tradeoffs for MapReduce Computations. </w:t>
+        <w:t xml:space="preserve">A. </w:t>
+      </w:r>
+      <w:proofErr w:type="spellStart"/>
+      <w:r>
+        <w:rPr>
+          <w:rFonts w:ascii="Times New Roman" w:eastAsia="Times New Roman" w:hAnsi="Times New Roman" w:cs="Times New Roman"/>
+        </w:rPr>
+        <w:t>Pietracaprina</w:t>
+      </w:r>
+      <w:proofErr w:type="spellEnd"/>
+      <w:r>
+        <w:rPr>
+          <w:rFonts w:ascii="Times New Roman" w:eastAsia="Times New Roman" w:hAnsi="Times New Roman" w:cs="Times New Roman"/>
+        </w:rPr>
+        <w:t xml:space="preserve">, G. </w:t>
+      </w:r>
+      <w:proofErr w:type="spellStart"/>
+      <w:r>
+        <w:rPr>
+          <w:rFonts w:ascii="Times New Roman" w:eastAsia="Times New Roman" w:hAnsi="Times New Roman" w:cs="Times New Roman"/>
+        </w:rPr>
+        <w:t>Pucci</w:t>
+      </w:r>
+      <w:proofErr w:type="spellEnd"/>
+      <w:r>
+        <w:rPr>
+          <w:rFonts w:ascii="Times New Roman" w:eastAsia="Times New Roman" w:hAnsi="Times New Roman" w:cs="Times New Roman"/>
+        </w:rPr>
+        <w:t xml:space="preserve">, </w:t>
+      </w:r>
+      <w:r>
+        <w:rPr>
+          <w:rFonts w:ascii="Times New Roman" w:eastAsia="Times New Roman" w:hAnsi="Times New Roman" w:cs="Times New Roman"/>
+          <w:b/>
+        </w:rPr>
+        <w:t xml:space="preserve">M. </w:t>
+      </w:r>
+      <w:proofErr w:type="spellStart"/>
+      <w:r>
+        <w:rPr>
+          <w:rFonts w:ascii="Times New Roman" w:eastAsia="Times New Roman" w:hAnsi="Times New Roman" w:cs="Times New Roman"/>
+          <w:b/>
+        </w:rPr>
+        <w:t>Riondato</w:t>
+      </w:r>
+      <w:proofErr w:type="spellEnd"/>
+      <w:r>
+        <w:rPr>
+          <w:rFonts w:ascii="Times New Roman" w:eastAsia="Times New Roman" w:hAnsi="Times New Roman" w:cs="Times New Roman"/>
+        </w:rPr>
+        <w:t xml:space="preserve">, F. </w:t>
+      </w:r>
+      <w:proofErr w:type="spellStart"/>
+      <w:r>
+        <w:rPr>
+          <w:rFonts w:ascii="Times New Roman" w:eastAsia="Times New Roman" w:hAnsi="Times New Roman" w:cs="Times New Roman"/>
+        </w:rPr>
+        <w:t>Silvestri</w:t>
+      </w:r>
+      <w:proofErr w:type="spellEnd"/>
+      <w:r>
+        <w:rPr>
+          <w:rFonts w:ascii="Times New Roman" w:eastAsia="Times New Roman" w:hAnsi="Times New Roman" w:cs="Times New Roman"/>
+        </w:rPr>
+        <w:t xml:space="preserve">, and E. </w:t>
+      </w:r>
+      <w:proofErr w:type="spellStart"/>
+      <w:r>
+        <w:rPr>
+          <w:rFonts w:ascii="Times New Roman" w:eastAsia="Times New Roman" w:hAnsi="Times New Roman" w:cs="Times New Roman"/>
+        </w:rPr>
+        <w:t>Upfal</w:t>
+      </w:r>
+      <w:proofErr w:type="spellEnd"/>
+      <w:r>
+        <w:rPr>
+          <w:rFonts w:ascii="Times New Roman" w:eastAsia="Times New Roman" w:hAnsi="Times New Roman" w:cs="Times New Roman"/>
+        </w:rPr>
+        <w:t>.</w:t>
+      </w:r>
+      <w:proofErr w:type="gramEnd"/>
+      <w:r>
+        <w:rPr>
+          <w:rFonts w:ascii="Times New Roman" w:eastAsia="Times New Roman" w:hAnsi="Times New Roman" w:cs="Times New Roman"/>
+        </w:rPr>
+        <w:t xml:space="preserve"> Space-round Tradeoffs for </w:t>
+      </w:r>
+      <w:proofErr w:type="spellStart"/>
+      <w:r>
+        <w:rPr>
+          <w:rFonts w:ascii="Times New Roman" w:eastAsia="Times New Roman" w:hAnsi="Times New Roman" w:cs="Times New Roman"/>
+        </w:rPr>
+        <w:t>MapReduce</w:t>
+      </w:r>
+      <w:proofErr w:type="spellEnd"/>
+      <w:r>
+        <w:rPr>
+          <w:rFonts w:ascii="Times New Roman" w:eastAsia="Times New Roman" w:hAnsi="Times New Roman" w:cs="Times New Roman"/>
+        </w:rPr>
+        <w:t xml:space="preserve"> Computations. </w:t>
       </w:r>
       <w:r>
         <w:rPr>
@@ -1907,6 +2927,7 @@
           <w:rFonts w:ascii="Times New Roman" w:hAnsi="Times New Roman"/>
         </w:rPr>
       </w:pPr>
+      <w:proofErr w:type="gramStart"/>
       <w:r>
         <w:rPr>
           <w:rFonts w:ascii="Times New Roman" w:eastAsia="Times New Roman" w:hAnsi="Times New Roman" w:cs="Times New Roman"/>
@@ -1918,20 +2939,92 @@
           <w:rFonts w:ascii="Times New Roman" w:eastAsia="Times New Roman" w:hAnsi="Times New Roman" w:cs="Times New Roman"/>
         </w:rPr>
         <w:tab/>
-        <w:t xml:space="preserve">M. Akdere, U. Çetintemel, </w:t>
-      </w:r>
-      <w:r>
-        <w:rPr>
-          <w:rFonts w:ascii="Times New Roman" w:eastAsia="Times New Roman" w:hAnsi="Times New Roman" w:cs="Times New Roman"/>
-          <w:b/>
-        </w:rPr>
-        <w:t>M. Riondato</w:t>
-      </w:r>
-      <w:r>
-        <w:rPr>
-          <w:rFonts w:ascii="Times New Roman" w:eastAsia="Times New Roman" w:hAnsi="Times New Roman" w:cs="Times New Roman"/>
-        </w:rPr>
-        <w:t xml:space="preserve">, E. Upfal, and S. B. Zdonik. Learning-based Query Performance Modeling and Prediction. </w:t>
+        <w:t xml:space="preserve">M. </w:t>
+      </w:r>
+      <w:proofErr w:type="spellStart"/>
+      <w:r>
+        <w:rPr>
+          <w:rFonts w:ascii="Times New Roman" w:eastAsia="Times New Roman" w:hAnsi="Times New Roman" w:cs="Times New Roman"/>
+        </w:rPr>
+        <w:t>Akdere</w:t>
+      </w:r>
+      <w:proofErr w:type="spellEnd"/>
+      <w:r>
+        <w:rPr>
+          <w:rFonts w:ascii="Times New Roman" w:eastAsia="Times New Roman" w:hAnsi="Times New Roman" w:cs="Times New Roman"/>
+        </w:rPr>
+        <w:t xml:space="preserve">, U. </w:t>
+      </w:r>
+      <w:proofErr w:type="spellStart"/>
+      <w:r>
+        <w:rPr>
+          <w:rFonts w:ascii="Times New Roman" w:eastAsia="Times New Roman" w:hAnsi="Times New Roman" w:cs="Times New Roman"/>
+        </w:rPr>
+        <w:t>Çetintemel</w:t>
+      </w:r>
+      <w:proofErr w:type="spellEnd"/>
+      <w:r>
+        <w:rPr>
+          <w:rFonts w:ascii="Times New Roman" w:eastAsia="Times New Roman" w:hAnsi="Times New Roman" w:cs="Times New Roman"/>
+        </w:rPr>
+        <w:t xml:space="preserve">, </w:t>
+      </w:r>
+      <w:r>
+        <w:rPr>
+          <w:rFonts w:ascii="Times New Roman" w:eastAsia="Times New Roman" w:hAnsi="Times New Roman" w:cs="Times New Roman"/>
+          <w:b/>
+        </w:rPr>
+        <w:t xml:space="preserve">M. </w:t>
+      </w:r>
+      <w:proofErr w:type="spellStart"/>
+      <w:r>
+        <w:rPr>
+          <w:rFonts w:ascii="Times New Roman" w:eastAsia="Times New Roman" w:hAnsi="Times New Roman" w:cs="Times New Roman"/>
+          <w:b/>
+        </w:rPr>
+        <w:t>Riondato</w:t>
+      </w:r>
+      <w:proofErr w:type="spellEnd"/>
+      <w:r>
+        <w:rPr>
+          <w:rFonts w:ascii="Times New Roman" w:eastAsia="Times New Roman" w:hAnsi="Times New Roman" w:cs="Times New Roman"/>
+        </w:rPr>
+        <w:t xml:space="preserve">, E. </w:t>
+      </w:r>
+      <w:proofErr w:type="spellStart"/>
+      <w:r>
+        <w:rPr>
+          <w:rFonts w:ascii="Times New Roman" w:eastAsia="Times New Roman" w:hAnsi="Times New Roman" w:cs="Times New Roman"/>
+        </w:rPr>
+        <w:t>Upfal</w:t>
+      </w:r>
+      <w:proofErr w:type="spellEnd"/>
+      <w:r>
+        <w:rPr>
+          <w:rFonts w:ascii="Times New Roman" w:eastAsia="Times New Roman" w:hAnsi="Times New Roman" w:cs="Times New Roman"/>
+        </w:rPr>
+        <w:t xml:space="preserve">, and S. B. </w:t>
+      </w:r>
+      <w:proofErr w:type="spellStart"/>
+      <w:r>
+        <w:rPr>
+          <w:rFonts w:ascii="Times New Roman" w:eastAsia="Times New Roman" w:hAnsi="Times New Roman" w:cs="Times New Roman"/>
+        </w:rPr>
+        <w:t>Zdonik</w:t>
+      </w:r>
+      <w:proofErr w:type="spellEnd"/>
+      <w:r>
+        <w:rPr>
+          <w:rFonts w:ascii="Times New Roman" w:eastAsia="Times New Roman" w:hAnsi="Times New Roman" w:cs="Times New Roman"/>
+        </w:rPr>
+        <w:t>.</w:t>
+      </w:r>
+      <w:proofErr w:type="gramEnd"/>
+      <w:r>
+        <w:rPr>
+          <w:rFonts w:ascii="Times New Roman" w:eastAsia="Times New Roman" w:hAnsi="Times New Roman" w:cs="Times New Roman"/>
+        </w:rPr>
+        <w:t xml:space="preserve"> Learning-based Query Performance Modeling and Prediction. </w:t>
       </w:r>
       <w:r>
         <w:rPr>
@@ -1971,6 +3064,7 @@
           <w:rFonts w:ascii="Times New Roman" w:hAnsi="Times New Roman"/>
         </w:rPr>
       </w:pPr>
+      <w:proofErr w:type="gramStart"/>
       <w:r>
         <w:rPr>
           <w:rFonts w:ascii="Times New Roman" w:eastAsia="Times New Roman" w:hAnsi="Times New Roman" w:cs="Times New Roman"/>
@@ -1988,13 +3082,99 @@
           <w:rFonts w:ascii="Times New Roman" w:eastAsia="Times New Roman" w:hAnsi="Times New Roman" w:cs="Times New Roman"/>
           <w:b/>
         </w:rPr>
-        <w:t>M. Riondato</w:t>
-      </w:r>
-      <w:r>
-        <w:rPr>
-          <w:rFonts w:ascii="Times New Roman" w:eastAsia="Times New Roman" w:hAnsi="Times New Roman" w:cs="Times New Roman"/>
-        </w:rPr>
-        <w:t xml:space="preserve">, M. Akdere, U. Çetintemel, S. B. Zdonik, and E. Upfal. The VC-dimension of SQL Queries and Selectivity Estimation through Sampling. </w:t>
+        <w:t xml:space="preserve">M. </w:t>
+      </w:r>
+      <w:proofErr w:type="spellStart"/>
+      <w:r>
+        <w:rPr>
+          <w:rFonts w:ascii="Times New Roman" w:eastAsia="Times New Roman" w:hAnsi="Times New Roman" w:cs="Times New Roman"/>
+          <w:b/>
+        </w:rPr>
+        <w:t>Riondato</w:t>
+      </w:r>
+      <w:proofErr w:type="spellEnd"/>
+      <w:r>
+        <w:rPr>
+          <w:rFonts w:ascii="Times New Roman" w:eastAsia="Times New Roman" w:hAnsi="Times New Roman" w:cs="Times New Roman"/>
+        </w:rPr>
+        <w:t xml:space="preserve">, M. </w:t>
+      </w:r>
+      <w:proofErr w:type="spellStart"/>
+      <w:r>
+        <w:rPr>
+          <w:rFonts w:ascii="Times New Roman" w:eastAsia="Times New Roman" w:hAnsi="Times New Roman" w:cs="Times New Roman"/>
+        </w:rPr>
+        <w:t>Akdere</w:t>
+      </w:r>
+      <w:proofErr w:type="spellEnd"/>
+      <w:r>
+        <w:rPr>
+          <w:rFonts w:ascii="Times New Roman" w:eastAsia="Times New Roman" w:hAnsi="Times New Roman" w:cs="Times New Roman"/>
+        </w:rPr>
+        <w:t xml:space="preserve">, U. </w:t>
+      </w:r>
+      <w:proofErr w:type="spellStart"/>
+      <w:r>
+        <w:rPr>
+          <w:rFonts w:ascii="Times New Roman" w:eastAsia="Times New Roman" w:hAnsi="Times New Roman" w:cs="Times New Roman"/>
+        </w:rPr>
+        <w:t>Çetintemel</w:t>
+      </w:r>
+      <w:proofErr w:type="spellEnd"/>
+      <w:r>
+        <w:rPr>
+          <w:rFonts w:ascii="Times New Roman" w:eastAsia="Times New Roman" w:hAnsi="Times New Roman" w:cs="Times New Roman"/>
+        </w:rPr>
+        <w:t xml:space="preserve">, S. B. </w:t>
+      </w:r>
+      <w:proofErr w:type="spellStart"/>
+      <w:r>
+        <w:rPr>
+          <w:rFonts w:ascii="Times New Roman" w:eastAsia="Times New Roman" w:hAnsi="Times New Roman" w:cs="Times New Roman"/>
+        </w:rPr>
+        <w:t>Zdonik</w:t>
+      </w:r>
+      <w:proofErr w:type="spellEnd"/>
+      <w:r>
+        <w:rPr>
+          <w:rFonts w:ascii="Times New Roman" w:eastAsia="Times New Roman" w:hAnsi="Times New Roman" w:cs="Times New Roman"/>
+        </w:rPr>
+        <w:t xml:space="preserve">, and E. </w:t>
+      </w:r>
+      <w:proofErr w:type="spellStart"/>
+      <w:r>
+        <w:rPr>
+          <w:rFonts w:ascii="Times New Roman" w:eastAsia="Times New Roman" w:hAnsi="Times New Roman" w:cs="Times New Roman"/>
+        </w:rPr>
+        <w:t>Upfal</w:t>
+      </w:r>
+      <w:proofErr w:type="spellEnd"/>
+      <w:r>
+        <w:rPr>
+          <w:rFonts w:ascii="Times New Roman" w:eastAsia="Times New Roman" w:hAnsi="Times New Roman" w:cs="Times New Roman"/>
+        </w:rPr>
+        <w:t>.</w:t>
+      </w:r>
+      <w:proofErr w:type="gramEnd"/>
+      <w:r>
+        <w:rPr>
+          <w:rFonts w:ascii="Times New Roman" w:eastAsia="Times New Roman" w:hAnsi="Times New Roman" w:cs="Times New Roman"/>
+        </w:rPr>
+        <w:t xml:space="preserve"> </w:t>
+      </w:r>
+      <w:proofErr w:type="gramStart"/>
+      <w:r>
+        <w:rPr>
+          <w:rFonts w:ascii="Times New Roman" w:eastAsia="Times New Roman" w:hAnsi="Times New Roman" w:cs="Times New Roman"/>
+        </w:rPr>
+        <w:t>The VC-dimension of SQL Queries and Selectivity Estimation through Sampling.</w:t>
+      </w:r>
+      <w:proofErr w:type="gramEnd"/>
+      <w:r>
+        <w:rPr>
+          <w:rFonts w:ascii="Times New Roman" w:eastAsia="Times New Roman" w:hAnsi="Times New Roman" w:cs="Times New Roman"/>
+        </w:rPr>
+        <w:t xml:space="preserve"> </w:t>
       </w:r>
       <w:r>
         <w:rPr>
@@ -2018,6 +3198,7 @@
           <w:rFonts w:ascii="Times New Roman" w:hAnsi="Times New Roman"/>
         </w:rPr>
       </w:pPr>
+      <w:proofErr w:type="gramStart"/>
       <w:r>
         <w:rPr>
           <w:rFonts w:ascii="Times New Roman" w:eastAsia="Times New Roman" w:hAnsi="Times New Roman" w:cs="Times New Roman"/>
@@ -2029,20 +3210,92 @@
           <w:rFonts w:ascii="Times New Roman" w:eastAsia="Times New Roman" w:hAnsi="Times New Roman" w:cs="Times New Roman"/>
         </w:rPr>
         <w:tab/>
-        <w:t xml:space="preserve">M. Akdere, U. Çetintemel, </w:t>
-      </w:r>
-      <w:r>
-        <w:rPr>
-          <w:rFonts w:ascii="Times New Roman" w:eastAsia="Times New Roman" w:hAnsi="Times New Roman" w:cs="Times New Roman"/>
-          <w:b/>
-        </w:rPr>
-        <w:t>M. Riondato</w:t>
-      </w:r>
-      <w:r>
-        <w:rPr>
-          <w:rFonts w:ascii="Times New Roman" w:eastAsia="Times New Roman" w:hAnsi="Times New Roman" w:cs="Times New Roman"/>
-        </w:rPr>
-        <w:t xml:space="preserve">, E. Upfal, and S. B. Zdonik. The Case for Predictive Database Systems: Opportunities and Challenges. </w:t>
+        <w:t xml:space="preserve">M. </w:t>
+      </w:r>
+      <w:proofErr w:type="spellStart"/>
+      <w:r>
+        <w:rPr>
+          <w:rFonts w:ascii="Times New Roman" w:eastAsia="Times New Roman" w:hAnsi="Times New Roman" w:cs="Times New Roman"/>
+        </w:rPr>
+        <w:t>Akdere</w:t>
+      </w:r>
+      <w:proofErr w:type="spellEnd"/>
+      <w:r>
+        <w:rPr>
+          <w:rFonts w:ascii="Times New Roman" w:eastAsia="Times New Roman" w:hAnsi="Times New Roman" w:cs="Times New Roman"/>
+        </w:rPr>
+        <w:t xml:space="preserve">, U. </w:t>
+      </w:r>
+      <w:proofErr w:type="spellStart"/>
+      <w:r>
+        <w:rPr>
+          <w:rFonts w:ascii="Times New Roman" w:eastAsia="Times New Roman" w:hAnsi="Times New Roman" w:cs="Times New Roman"/>
+        </w:rPr>
+        <w:t>Çetintemel</w:t>
+      </w:r>
+      <w:proofErr w:type="spellEnd"/>
+      <w:r>
+        <w:rPr>
+          <w:rFonts w:ascii="Times New Roman" w:eastAsia="Times New Roman" w:hAnsi="Times New Roman" w:cs="Times New Roman"/>
+        </w:rPr>
+        <w:t xml:space="preserve">, </w:t>
+      </w:r>
+      <w:r>
+        <w:rPr>
+          <w:rFonts w:ascii="Times New Roman" w:eastAsia="Times New Roman" w:hAnsi="Times New Roman" w:cs="Times New Roman"/>
+          <w:b/>
+        </w:rPr>
+        <w:t xml:space="preserve">M. </w:t>
+      </w:r>
+      <w:proofErr w:type="spellStart"/>
+      <w:r>
+        <w:rPr>
+          <w:rFonts w:ascii="Times New Roman" w:eastAsia="Times New Roman" w:hAnsi="Times New Roman" w:cs="Times New Roman"/>
+          <w:b/>
+        </w:rPr>
+        <w:t>Riondato</w:t>
+      </w:r>
+      <w:proofErr w:type="spellEnd"/>
+      <w:r>
+        <w:rPr>
+          <w:rFonts w:ascii="Times New Roman" w:eastAsia="Times New Roman" w:hAnsi="Times New Roman" w:cs="Times New Roman"/>
+        </w:rPr>
+        <w:t xml:space="preserve">, E. </w:t>
+      </w:r>
+      <w:proofErr w:type="spellStart"/>
+      <w:r>
+        <w:rPr>
+          <w:rFonts w:ascii="Times New Roman" w:eastAsia="Times New Roman" w:hAnsi="Times New Roman" w:cs="Times New Roman"/>
+        </w:rPr>
+        <w:t>Upfal</w:t>
+      </w:r>
+      <w:proofErr w:type="spellEnd"/>
+      <w:r>
+        <w:rPr>
+          <w:rFonts w:ascii="Times New Roman" w:eastAsia="Times New Roman" w:hAnsi="Times New Roman" w:cs="Times New Roman"/>
+        </w:rPr>
+        <w:t xml:space="preserve">, and S. B. </w:t>
+      </w:r>
+      <w:proofErr w:type="spellStart"/>
+      <w:r>
+        <w:rPr>
+          <w:rFonts w:ascii="Times New Roman" w:eastAsia="Times New Roman" w:hAnsi="Times New Roman" w:cs="Times New Roman"/>
+        </w:rPr>
+        <w:t>Zdonik</w:t>
+      </w:r>
+      <w:proofErr w:type="spellEnd"/>
+      <w:r>
+        <w:rPr>
+          <w:rFonts w:ascii="Times New Roman" w:eastAsia="Times New Roman" w:hAnsi="Times New Roman" w:cs="Times New Roman"/>
+        </w:rPr>
+        <w:t>.</w:t>
+      </w:r>
+      <w:proofErr w:type="gramEnd"/>
+      <w:r>
+        <w:rPr>
+          <w:rFonts w:ascii="Times New Roman" w:eastAsia="Times New Roman" w:hAnsi="Times New Roman" w:cs="Times New Roman"/>
+        </w:rPr>
+        <w:t xml:space="preserve"> The Case for Predictive Database Systems: Opportunities and Challenges. </w:t>
       </w:r>
       <w:r>
         <w:rPr>
@@ -2121,6 +3374,7 @@
           <w:rFonts w:ascii="Times New Roman" w:eastAsia="Times New Roman" w:hAnsi="Times New Roman" w:cs="Times New Roman"/>
         </w:rPr>
       </w:pPr>
+      <w:proofErr w:type="gramStart"/>
       <w:r>
         <w:rPr>
           <w:rFonts w:ascii="Times New Roman" w:eastAsia="Times New Roman" w:hAnsi="Times New Roman" w:cs="Times New Roman"/>
@@ -2132,20 +3386,77 @@
           <w:rFonts w:ascii="Times New Roman" w:eastAsia="Times New Roman" w:hAnsi="Times New Roman" w:cs="Times New Roman"/>
         </w:rPr>
         <w:tab/>
-        <w:t xml:space="preserve">* F. Bonchi, G. De Francisci Morales, </w:t>
-      </w:r>
-      <w:r>
-        <w:rPr>
-          <w:rFonts w:ascii="Times New Roman" w:eastAsia="Times New Roman" w:hAnsi="Times New Roman" w:cs="Times New Roman"/>
-          <w:b/>
-        </w:rPr>
-        <w:t>M. Riondato.</w:t>
-      </w:r>
-      <w:r>
-        <w:rPr>
-          <w:rFonts w:ascii="Times New Roman" w:eastAsia="Times New Roman" w:hAnsi="Times New Roman" w:cs="Times New Roman"/>
-        </w:rPr>
-        <w:t xml:space="preserve"> Centrality Measures in Big Graphs: Exact, Approximated, and Distributed Algorithms. WWW’16</w:t>
+        <w:t xml:space="preserve">* F. </w:t>
+      </w:r>
+      <w:proofErr w:type="spellStart"/>
+      <w:r>
+        <w:rPr>
+          <w:rFonts w:ascii="Times New Roman" w:eastAsia="Times New Roman" w:hAnsi="Times New Roman" w:cs="Times New Roman"/>
+        </w:rPr>
+        <w:t>Bonchi</w:t>
+      </w:r>
+      <w:proofErr w:type="spellEnd"/>
+      <w:r>
+        <w:rPr>
+          <w:rFonts w:ascii="Times New Roman" w:eastAsia="Times New Roman" w:hAnsi="Times New Roman" w:cs="Times New Roman"/>
+        </w:rPr>
+        <w:t xml:space="preserve">, G. De </w:t>
+      </w:r>
+      <w:proofErr w:type="spellStart"/>
+      <w:r>
+        <w:rPr>
+          <w:rFonts w:ascii="Times New Roman" w:eastAsia="Times New Roman" w:hAnsi="Times New Roman" w:cs="Times New Roman"/>
+        </w:rPr>
+        <w:t>Francisci</w:t>
+      </w:r>
+      <w:proofErr w:type="spellEnd"/>
+      <w:r>
+        <w:rPr>
+          <w:rFonts w:ascii="Times New Roman" w:eastAsia="Times New Roman" w:hAnsi="Times New Roman" w:cs="Times New Roman"/>
+        </w:rPr>
+        <w:t xml:space="preserve"> Morales, </w:t>
+      </w:r>
+      <w:r>
+        <w:rPr>
+          <w:rFonts w:ascii="Times New Roman" w:eastAsia="Times New Roman" w:hAnsi="Times New Roman" w:cs="Times New Roman"/>
+          <w:b/>
+        </w:rPr>
+        <w:t xml:space="preserve">M. </w:t>
+      </w:r>
+      <w:proofErr w:type="spellStart"/>
+      <w:r>
+        <w:rPr>
+          <w:rFonts w:ascii="Times New Roman" w:eastAsia="Times New Roman" w:hAnsi="Times New Roman" w:cs="Times New Roman"/>
+          <w:b/>
+        </w:rPr>
+        <w:t>Riondato</w:t>
+      </w:r>
+      <w:proofErr w:type="spellEnd"/>
+      <w:r>
+        <w:rPr>
+          <w:rFonts w:ascii="Times New Roman" w:eastAsia="Times New Roman" w:hAnsi="Times New Roman" w:cs="Times New Roman"/>
+          <w:b/>
+        </w:rPr>
+        <w:t>.</w:t>
+      </w:r>
+      <w:proofErr w:type="gramEnd"/>
+      <w:r>
+        <w:rPr>
+          <w:rFonts w:ascii="Times New Roman" w:eastAsia="Times New Roman" w:hAnsi="Times New Roman" w:cs="Times New Roman"/>
+        </w:rPr>
+        <w:t xml:space="preserve"> Centrality Measures in Big Graphs: Exact, Approximated, and Distributed Algorithms. WWW</w:t>
+      </w:r>
+      <w:r>
+        <w:rPr>
+          <w:rFonts w:ascii="Times New Roman" w:eastAsia="Times New Roman" w:hAnsi="Times New Roman" w:cs="Times New Roman"/>
+        </w:rPr>
+        <w:t>’</w:t>
+      </w:r>
+      <w:r>
+        <w:rPr>
+          <w:rFonts w:ascii="Times New Roman" w:eastAsia="Times New Roman" w:hAnsi="Times New Roman" w:cs="Times New Roman"/>
+        </w:rPr>
+        <w:t>16</w:t>
       </w:r>
     </w:p>
     <w:p>
@@ -2174,19 +3485,92 @@
           <w:rFonts w:ascii="Times New Roman" w:eastAsia="Times New Roman" w:hAnsi="Times New Roman" w:cs="Times New Roman"/>
           <w:b/>
         </w:rPr>
-        <w:t>M. Riondato</w:t>
-      </w:r>
-      <w:r>
-        <w:rPr>
-          <w:rFonts w:ascii="Times New Roman" w:eastAsia="Times New Roman" w:hAnsi="Times New Roman" w:cs="Times New Roman"/>
-        </w:rPr>
-        <w:t xml:space="preserve"> and E. Upfal. VC-Dimension and Rademacher Averages: From Statistical Learning Theory to Sampling Algorithms. </w:t>
-      </w:r>
-      <w:r>
-        <w:rPr>
-          <w:rFonts w:ascii="Times New Roman" w:eastAsia="Times New Roman" w:hAnsi="Times New Roman" w:cs="Times New Roman"/>
-        </w:rPr>
-        <w:t>ACM KDD’15, ECML PKDD’15, ACM CIKM’15</w:t>
+        <w:t xml:space="preserve">M. </w:t>
+      </w:r>
+      <w:proofErr w:type="spellStart"/>
+      <w:r>
+        <w:rPr>
+          <w:rFonts w:ascii="Times New Roman" w:eastAsia="Times New Roman" w:hAnsi="Times New Roman" w:cs="Times New Roman"/>
+          <w:b/>
+        </w:rPr>
+        <w:t>Riondato</w:t>
+      </w:r>
+      <w:proofErr w:type="spellEnd"/>
+      <w:r>
+        <w:rPr>
+          <w:rFonts w:ascii="Times New Roman" w:eastAsia="Times New Roman" w:hAnsi="Times New Roman" w:cs="Times New Roman"/>
+        </w:rPr>
+        <w:t xml:space="preserve"> and E. </w:t>
+      </w:r>
+      <w:proofErr w:type="spellStart"/>
+      <w:r>
+        <w:rPr>
+          <w:rFonts w:ascii="Times New Roman" w:eastAsia="Times New Roman" w:hAnsi="Times New Roman" w:cs="Times New Roman"/>
+        </w:rPr>
+        <w:t>Upfal</w:t>
+      </w:r>
+      <w:proofErr w:type="spellEnd"/>
+      <w:r>
+        <w:rPr>
+          <w:rFonts w:ascii="Times New Roman" w:eastAsia="Times New Roman" w:hAnsi="Times New Roman" w:cs="Times New Roman"/>
+        </w:rPr>
+        <w:t xml:space="preserve">. VC-Dimension and </w:t>
+      </w:r>
+      <w:proofErr w:type="spellStart"/>
+      <w:r>
+        <w:rPr>
+          <w:rFonts w:ascii="Times New Roman" w:eastAsia="Times New Roman" w:hAnsi="Times New Roman" w:cs="Times New Roman"/>
+        </w:rPr>
+        <w:t>Rademacher</w:t>
+      </w:r>
+      <w:proofErr w:type="spellEnd"/>
+      <w:r>
+        <w:rPr>
+          <w:rFonts w:ascii="Times New Roman" w:eastAsia="Times New Roman" w:hAnsi="Times New Roman" w:cs="Times New Roman"/>
+        </w:rPr>
+        <w:t xml:space="preserve"> Averages: From Statistical Learning Theory to Sampling Algorithms. </w:t>
+      </w:r>
+      <w:r>
+        <w:rPr>
+          <w:rFonts w:ascii="Times New Roman" w:eastAsia="Times New Roman" w:hAnsi="Times New Roman" w:cs="Times New Roman"/>
+        </w:rPr>
+        <w:t>ACM KDD</w:t>
+      </w:r>
+      <w:r>
+        <w:rPr>
+          <w:rFonts w:ascii="Times New Roman" w:eastAsia="Times New Roman" w:hAnsi="Times New Roman" w:cs="Times New Roman"/>
+        </w:rPr>
+        <w:t>’</w:t>
+      </w:r>
+      <w:r>
+        <w:rPr>
+          <w:rFonts w:ascii="Times New Roman" w:eastAsia="Times New Roman" w:hAnsi="Times New Roman" w:cs="Times New Roman"/>
+        </w:rPr>
+        <w:t>15, ECML PKDD</w:t>
+      </w:r>
+      <w:r>
+        <w:rPr>
+          <w:rFonts w:ascii="Times New Roman" w:eastAsia="Times New Roman" w:hAnsi="Times New Roman" w:cs="Times New Roman"/>
+        </w:rPr>
+        <w:t>’</w:t>
+      </w:r>
+      <w:r>
+        <w:rPr>
+          <w:rFonts w:ascii="Times New Roman" w:eastAsia="Times New Roman" w:hAnsi="Times New Roman" w:cs="Times New Roman"/>
+        </w:rPr>
+        <w:t>15, ACM CIKM</w:t>
+      </w:r>
+      <w:r>
+        <w:rPr>
+          <w:rFonts w:ascii="Times New Roman" w:eastAsia="Times New Roman" w:hAnsi="Times New Roman" w:cs="Times New Roman"/>
+        </w:rPr>
+        <w:t>’</w:t>
+      </w:r>
+      <w:r>
+        <w:rPr>
+          <w:rFonts w:ascii="Times New Roman" w:eastAsia="Times New Roman" w:hAnsi="Times New Roman" w:cs="Times New Roman"/>
+        </w:rPr>
+        <w:t>15</w:t>
       </w:r>
     </w:p>
     <w:p>
@@ -2286,7 +3670,19 @@
         <w:rPr>
           <w:rFonts w:ascii="Times New Roman" w:eastAsia="Times New Roman" w:hAnsi="Times New Roman" w:cs="Times New Roman"/>
         </w:rPr>
-        <w:t xml:space="preserve"> International Conference on Knowledge Discovery and Data Mining (KDD’16)</w:t>
+        <w:t xml:space="preserve"> International Conference on Knowledge Discovery and Data Mining (KDD</w:t>
+      </w:r>
+      <w:r>
+        <w:rPr>
+          <w:rFonts w:ascii="Times New Roman" w:eastAsia="Times New Roman" w:hAnsi="Times New Roman" w:cs="Times New Roman"/>
+        </w:rPr>
+        <w:t>’</w:t>
+      </w:r>
+      <w:r>
+        <w:rPr>
+          <w:rFonts w:ascii="Times New Roman" w:eastAsia="Times New Roman" w:hAnsi="Times New Roman" w:cs="Times New Roman"/>
+        </w:rPr>
+        <w:t>16)</w:t>
       </w:r>
     </w:p>
     <w:p>
@@ -2401,7 +3797,19 @@
         <w:rPr>
           <w:rFonts w:ascii="Times New Roman" w:eastAsia="Times New Roman" w:hAnsi="Times New Roman" w:cs="Times New Roman"/>
         </w:rPr>
-        <w:t xml:space="preserve"> (SDM’14)</w:t>
+        <w:t xml:space="preserve"> (SDM</w:t>
+      </w:r>
+      <w:r>
+        <w:rPr>
+          <w:rFonts w:ascii="Times New Roman" w:eastAsia="Times New Roman" w:hAnsi="Times New Roman" w:cs="Times New Roman"/>
+        </w:rPr>
+        <w:t>’</w:t>
+      </w:r>
+      <w:r>
+        <w:rPr>
+          <w:rFonts w:ascii="Times New Roman" w:eastAsia="Times New Roman" w:hAnsi="Times New Roman" w:cs="Times New Roman"/>
+        </w:rPr>
+        <w:t>14)</w:t>
       </w:r>
     </w:p>
     <w:p>
@@ -2703,7 +4111,19 @@
           <w:rFonts w:ascii="Times New Roman" w:eastAsia="Times New Roman" w:hAnsi="Times New Roman" w:cs="Times New Roman"/>
         </w:rPr>
         <w:tab/>
-        <w:t xml:space="preserve">Graph Summarization with Quality Guarantees, Department of Information Engineering, University of Padua, Padua (Italy), September 30 </w:t>
+        <w:t>Graph Summarization with Quality Guarantees, Department of Information Engineering, University of Pa</w:t>
+      </w:r>
+      <w:r>
+        <w:rPr>
+          <w:rFonts w:ascii="Times New Roman" w:eastAsia="Times New Roman" w:hAnsi="Times New Roman" w:cs="Times New Roman"/>
+        </w:rPr>
+        <w:t>dua, Padua (Italy), September 26</w:t>
+      </w:r>
+      <w:r>
+        <w:rPr>
+          <w:rFonts w:ascii="Times New Roman" w:eastAsia="Times New Roman" w:hAnsi="Times New Roman" w:cs="Times New Roman"/>
+        </w:rPr>
+        <w:t xml:space="preserve"> </w:t>
       </w:r>
     </w:p>
     <w:p>
@@ -2731,7 +4151,21 @@
         <w:rPr>
           <w:rFonts w:ascii="Times New Roman" w:eastAsia="Times New Roman" w:hAnsi="Times New Roman" w:cs="Times New Roman"/>
         </w:rPr>
-        <w:t>ABRA: Venice, Sampling, and Betweenness Centrality Estimation</w:t>
+        <w:t xml:space="preserve">ABRA: Venice, Sampling, and </w:t>
+      </w:r>
+      <w:proofErr w:type="spellStart"/>
+      <w:r>
+        <w:rPr>
+          <w:rFonts w:ascii="Times New Roman" w:eastAsia="Times New Roman" w:hAnsi="Times New Roman" w:cs="Times New Roman"/>
+        </w:rPr>
+        <w:t>Betweenness</w:t>
+      </w:r>
+      <w:proofErr w:type="spellEnd"/>
+      <w:r>
+        <w:rPr>
+          <w:rFonts w:ascii="Times New Roman" w:eastAsia="Times New Roman" w:hAnsi="Times New Roman" w:cs="Times New Roman"/>
+        </w:rPr>
+        <w:t xml:space="preserve"> Centrality Estimation</w:t>
       </w:r>
       <w:r>
         <w:rPr>
@@ -2749,7 +4183,21 @@
         <w:rPr>
           <w:rFonts w:ascii="Times New Roman" w:eastAsia="Times New Roman" w:hAnsi="Times New Roman" w:cs="Times New Roman"/>
         </w:rPr>
-        <w:t xml:space="preserve">, Venice (Italy), June </w:t>
+        <w:t xml:space="preserve">, Venice (Italy), </w:t>
+      </w:r>
+      <w:proofErr w:type="gramStart"/>
+      <w:r>
+        <w:rPr>
+          <w:rFonts w:ascii="Times New Roman" w:eastAsia="Times New Roman" w:hAnsi="Times New Roman" w:cs="Times New Roman"/>
+        </w:rPr>
+        <w:t>June</w:t>
+      </w:r>
+      <w:proofErr w:type="gramEnd"/>
+      <w:r>
+        <w:rPr>
+          <w:rFonts w:ascii="Times New Roman" w:eastAsia="Times New Roman" w:hAnsi="Times New Roman" w:cs="Times New Roman"/>
+        </w:rPr>
+        <w:t xml:space="preserve"> </w:t>
       </w:r>
       <w:r>
         <w:rPr>
@@ -2786,6 +4234,7 @@
         </w:rPr>
         <w:t>s</w:t>
       </w:r>
+      <w:proofErr w:type="gramStart"/>
       <w:r>
         <w:rPr>
           <w:rFonts w:ascii="Times New Roman" w:eastAsia="Times New Roman" w:hAnsi="Times New Roman" w:cs="Times New Roman"/>
@@ -2796,7 +4245,14 @@
         <w:rPr>
           <w:rFonts w:ascii="Times New Roman" w:eastAsia="Times New Roman" w:hAnsi="Times New Roman" w:cs="Times New Roman"/>
         </w:rPr>
-        <w:t>, Stevens Institute of Technology, Hoboken (NJ, USA), December 12</w:t>
+        <w:t>,</w:t>
+      </w:r>
+      <w:proofErr w:type="gramEnd"/>
+      <w:r>
+        <w:rPr>
+          <w:rFonts w:ascii="Times New Roman" w:eastAsia="Times New Roman" w:hAnsi="Times New Roman" w:cs="Times New Roman"/>
+        </w:rPr>
+        <w:t xml:space="preserve"> Stevens Institute of Technology, Hoboken (NJ, USA), December 12</w:t>
       </w:r>
     </w:p>
     <w:p>
@@ -2824,7 +4280,21 @@
         <w:rPr>
           <w:rFonts w:ascii="Times New Roman" w:eastAsia="Times New Roman" w:hAnsi="Times New Roman" w:cs="Times New Roman"/>
         </w:rPr>
-        <w:t>Travel Pictures from Another World: Statistical Learning Theory Meets Data Mining, Monash University, Melbourne (Australia), October 28</w:t>
+        <w:t xml:space="preserve">Travel Pictures from Another World: Statistical Learning Theory Meets Data Mining, </w:t>
+      </w:r>
+      <w:proofErr w:type="spellStart"/>
+      <w:r>
+        <w:rPr>
+          <w:rFonts w:ascii="Times New Roman" w:eastAsia="Times New Roman" w:hAnsi="Times New Roman" w:cs="Times New Roman"/>
+        </w:rPr>
+        <w:t>Monash</w:t>
+      </w:r>
+      <w:proofErr w:type="spellEnd"/>
+      <w:r>
+        <w:rPr>
+          <w:rFonts w:ascii="Times New Roman" w:eastAsia="Times New Roman" w:hAnsi="Times New Roman" w:cs="Times New Roman"/>
+        </w:rPr>
+        <w:t xml:space="preserve"> University, Melbourne (Australia), October 28</w:t>
       </w:r>
     </w:p>
     <w:p>
@@ -2852,7 +4322,21 @@
         <w:rPr>
           <w:rFonts w:ascii="Times New Roman" w:eastAsia="Times New Roman" w:hAnsi="Times New Roman" w:cs="Times New Roman"/>
         </w:rPr>
-        <w:t>Modern Sampling for Modern Data: The Case of Frequent Itemsets Mining, Two Sigma Investments, New York (NY, USA), March 5</w:t>
+        <w:t xml:space="preserve">Modern Sampling for Modern Data: The Case of Frequent </w:t>
+      </w:r>
+      <w:proofErr w:type="spellStart"/>
+      <w:r>
+        <w:rPr>
+          <w:rFonts w:ascii="Times New Roman" w:eastAsia="Times New Roman" w:hAnsi="Times New Roman" w:cs="Times New Roman"/>
+        </w:rPr>
+        <w:t>Itemsets</w:t>
+      </w:r>
+      <w:proofErr w:type="spellEnd"/>
+      <w:r>
+        <w:rPr>
+          <w:rFonts w:ascii="Times New Roman" w:eastAsia="Times New Roman" w:hAnsi="Times New Roman" w:cs="Times New Roman"/>
+        </w:rPr>
+        <w:t xml:space="preserve"> Mining, Two Sigma Investments, New York (NY, USA), March 5</w:t>
       </w:r>
     </w:p>
     <w:p>
@@ -2934,7 +4418,21 @@
           <w:rFonts w:ascii="Times New Roman" w:eastAsia="Times New Roman" w:hAnsi="Times New Roman" w:cs="Times New Roman"/>
         </w:rPr>
         <w:tab/>
-        <w:t>Efficient Frequent Itemsets Mining through Sampling, Database Research Group Seminar, University of Waterloo, Waterloo (Canada), May 7</w:t>
+        <w:t xml:space="preserve">Efficient Frequent </w:t>
+      </w:r>
+      <w:proofErr w:type="spellStart"/>
+      <w:r>
+        <w:rPr>
+          <w:rFonts w:ascii="Times New Roman" w:eastAsia="Times New Roman" w:hAnsi="Times New Roman" w:cs="Times New Roman"/>
+        </w:rPr>
+        <w:t>Itemsets</w:t>
+      </w:r>
+      <w:proofErr w:type="spellEnd"/>
+      <w:r>
+        <w:rPr>
+          <w:rFonts w:ascii="Times New Roman" w:eastAsia="Times New Roman" w:hAnsi="Times New Roman" w:cs="Times New Roman"/>
+        </w:rPr>
+        <w:t xml:space="preserve"> Mining through Sampling, Database Research Group Seminar, University of Waterloo, Waterloo (Canada), May 7</w:t>
       </w:r>
     </w:p>
     <w:p>
@@ -2957,7 +4455,21 @@
           <w:rFonts w:ascii="Times New Roman" w:eastAsia="Times New Roman" w:hAnsi="Times New Roman" w:cs="Times New Roman"/>
         </w:rPr>
         <w:tab/>
-        <w:t>Efficient Frequent Itemsets Mining through Sampling, Database Group Seminar, MIT CSAIL, Boston (MA, USA), April 10</w:t>
+        <w:t xml:space="preserve">Efficient Frequent </w:t>
+      </w:r>
+      <w:proofErr w:type="spellStart"/>
+      <w:r>
+        <w:rPr>
+          <w:rFonts w:ascii="Times New Roman" w:eastAsia="Times New Roman" w:hAnsi="Times New Roman" w:cs="Times New Roman"/>
+        </w:rPr>
+        <w:t>Itemsets</w:t>
+      </w:r>
+      <w:proofErr w:type="spellEnd"/>
+      <w:r>
+        <w:rPr>
+          <w:rFonts w:ascii="Times New Roman" w:eastAsia="Times New Roman" w:hAnsi="Times New Roman" w:cs="Times New Roman"/>
+        </w:rPr>
+        <w:t xml:space="preserve"> Mining through Sampling, Database Group Seminar, MIT CSAIL, Boston (MA, USA), April 10</w:t>
       </w:r>
     </w:p>
     <w:p>
@@ -3003,7 +4515,21 @@
           <w:rFonts w:ascii="Times New Roman" w:eastAsia="Times New Roman" w:hAnsi="Times New Roman" w:cs="Times New Roman"/>
         </w:rPr>
         <w:tab/>
-        <w:t>Fast Betweenness Estimation through Sampling, Data Management Group Seminar, Boston University, Boston (MA, USA), October 17</w:t>
+        <w:t xml:space="preserve">Fast </w:t>
+      </w:r>
+      <w:proofErr w:type="spellStart"/>
+      <w:r>
+        <w:rPr>
+          <w:rFonts w:ascii="Times New Roman" w:eastAsia="Times New Roman" w:hAnsi="Times New Roman" w:cs="Times New Roman"/>
+        </w:rPr>
+        <w:t>Betweenness</w:t>
+      </w:r>
+      <w:proofErr w:type="spellEnd"/>
+      <w:r>
+        <w:rPr>
+          <w:rFonts w:ascii="Times New Roman" w:eastAsia="Times New Roman" w:hAnsi="Times New Roman" w:cs="Times New Roman"/>
+        </w:rPr>
+        <w:t xml:space="preserve"> Estimation through Sampling, Data Management Group Seminar, Boston University, Boston (MA, USA), October 17</w:t>
       </w:r>
     </w:p>
     <w:p>
@@ -3026,7 +4552,21 @@
           <w:rFonts w:ascii="Times New Roman" w:eastAsia="Times New Roman" w:hAnsi="Times New Roman" w:cs="Times New Roman"/>
         </w:rPr>
         <w:tab/>
-        <w:t>Fast Betweenness Estimation through Sampling</w:t>
+        <w:t xml:space="preserve">Fast </w:t>
+      </w:r>
+      <w:proofErr w:type="spellStart"/>
+      <w:r>
+        <w:rPr>
+          <w:rFonts w:ascii="Times New Roman" w:eastAsia="Times New Roman" w:hAnsi="Times New Roman" w:cs="Times New Roman"/>
+        </w:rPr>
+        <w:t>Betweenness</w:t>
+      </w:r>
+      <w:proofErr w:type="spellEnd"/>
+      <w:r>
+        <w:rPr>
+          <w:rFonts w:ascii="Times New Roman" w:eastAsia="Times New Roman" w:hAnsi="Times New Roman" w:cs="Times New Roman"/>
+        </w:rPr>
+        <w:t xml:space="preserve"> Estimation through Sampling</w:t>
       </w:r>
       <w:r>
         <w:rPr>
@@ -3061,7 +4601,21 @@
           <w:rFonts w:ascii="Times New Roman" w:eastAsia="Times New Roman" w:hAnsi="Times New Roman" w:cs="Times New Roman"/>
         </w:rPr>
         <w:tab/>
-        <w:t>Fast Betweenness Estimation through Sampling</w:t>
+        <w:t xml:space="preserve">Fast </w:t>
+      </w:r>
+      <w:proofErr w:type="spellStart"/>
+      <w:r>
+        <w:rPr>
+          <w:rFonts w:ascii="Times New Roman" w:eastAsia="Times New Roman" w:hAnsi="Times New Roman" w:cs="Times New Roman"/>
+        </w:rPr>
+        <w:t>Betweenness</w:t>
+      </w:r>
+      <w:proofErr w:type="spellEnd"/>
+      <w:r>
+        <w:rPr>
+          <w:rFonts w:ascii="Times New Roman" w:eastAsia="Times New Roman" w:hAnsi="Times New Roman" w:cs="Times New Roman"/>
+        </w:rPr>
+        <w:t xml:space="preserve"> Estimation through Sampling</w:t>
       </w:r>
       <w:r>
         <w:rPr>
@@ -3177,7 +4731,21 @@
           <w:rFonts w:ascii="Times New Roman" w:eastAsia="Times New Roman" w:hAnsi="Times New Roman" w:cs="Times New Roman"/>
         </w:rPr>
         <w:tab/>
-        <w:t>Top-k Frequent Itemsets Mining through Sampling</w:t>
+        <w:t xml:space="preserve">Top-k Frequent </w:t>
+      </w:r>
+      <w:proofErr w:type="spellStart"/>
+      <w:r>
+        <w:rPr>
+          <w:rFonts w:ascii="Times New Roman" w:eastAsia="Times New Roman" w:hAnsi="Times New Roman" w:cs="Times New Roman"/>
+        </w:rPr>
+        <w:t>Itemsets</w:t>
+      </w:r>
+      <w:proofErr w:type="spellEnd"/>
+      <w:r>
+        <w:rPr>
+          <w:rFonts w:ascii="Times New Roman" w:eastAsia="Times New Roman" w:hAnsi="Times New Roman" w:cs="Times New Roman"/>
+        </w:rPr>
+        <w:t xml:space="preserve"> Mining through Sampling</w:t>
       </w:r>
       <w:r>
         <w:rPr>
@@ -3212,7 +4780,21 @@
           <w:rFonts w:ascii="Times New Roman" w:eastAsia="Times New Roman" w:hAnsi="Times New Roman" w:cs="Times New Roman"/>
         </w:rPr>
         <w:tab/>
-        <w:t>Mining Top-K Frequent Itemsets Through Progressive Sampling</w:t>
+        <w:t xml:space="preserve">Mining Top-K Frequent </w:t>
+      </w:r>
+      <w:proofErr w:type="spellStart"/>
+      <w:r>
+        <w:rPr>
+          <w:rFonts w:ascii="Times New Roman" w:eastAsia="Times New Roman" w:hAnsi="Times New Roman" w:cs="Times New Roman"/>
+        </w:rPr>
+        <w:t>Itemsets</w:t>
+      </w:r>
+      <w:proofErr w:type="spellEnd"/>
+      <w:r>
+        <w:rPr>
+          <w:rFonts w:ascii="Times New Roman" w:eastAsia="Times New Roman" w:hAnsi="Times New Roman" w:cs="Times New Roman"/>
+        </w:rPr>
+        <w:t xml:space="preserve"> Through Progressive Sampling</w:t>
       </w:r>
       <w:r>
         <w:rPr>
@@ -3287,11 +4869,19 @@
         </w:rPr>
         <w:tab/>
       </w:r>
-      <w:r>
-        <w:rPr>
-          <w:rFonts w:ascii="Times New Roman" w:eastAsia="Times New Roman" w:hAnsi="Times New Roman" w:cs="Times New Roman"/>
-        </w:rPr>
-        <w:t>Sapienza University of Rome (Rome, Italy) – Vis</w:t>
+      <w:proofErr w:type="spellStart"/>
+      <w:r>
+        <w:rPr>
+          <w:rFonts w:ascii="Times New Roman" w:eastAsia="Times New Roman" w:hAnsi="Times New Roman" w:cs="Times New Roman"/>
+        </w:rPr>
+        <w:t>Sapienza</w:t>
+      </w:r>
+      <w:proofErr w:type="spellEnd"/>
+      <w:r>
+        <w:rPr>
+          <w:rFonts w:ascii="Times New Roman" w:eastAsia="Times New Roman" w:hAnsi="Times New Roman" w:cs="Times New Roman"/>
+        </w:rPr>
+        <w:t xml:space="preserve"> University of Rome (Rome, Italy) – Vis</w:t>
       </w:r>
       <w:r>
         <w:rPr>
@@ -3371,6 +4961,7 @@
           <w:rFonts w:ascii="Times New Roman" w:hAnsi="Times New Roman"/>
         </w:rPr>
       </w:pPr>
+      <w:proofErr w:type="gramStart"/>
       <w:r>
         <w:rPr>
           <w:rFonts w:ascii="Times New Roman" w:eastAsia="Times New Roman" w:hAnsi="Times New Roman" w:cs="Times New Roman"/>
@@ -3382,7 +4973,14 @@
           <w:rFonts w:ascii="Times New Roman" w:eastAsia="Times New Roman" w:hAnsi="Times New Roman" w:cs="Times New Roman"/>
         </w:rPr>
         <w:tab/>
-        <w:t>Brown University (Providence, RI, USA) – Visiting Student, October–June</w:t>
+        <w:t>Brown University</w:t>
+      </w:r>
+      <w:proofErr w:type="gramEnd"/>
+      <w:r>
+        <w:rPr>
+          <w:rFonts w:ascii="Times New Roman" w:eastAsia="Times New Roman" w:hAnsi="Times New Roman" w:cs="Times New Roman"/>
+        </w:rPr>
+        <w:t xml:space="preserve"> (Providence, RI, USA) – Visiting Student, October–June</w:t>
       </w:r>
     </w:p>
     <w:p>
@@ -3581,7 +5179,19 @@
         <w:rPr>
           <w:rFonts w:ascii="Times New Roman" w:eastAsia="Times New Roman" w:hAnsi="Times New Roman" w:cs="Times New Roman"/>
         </w:rPr>
-        <w:t>WWW’17</w:t>
+        <w:t>WWW</w:t>
+      </w:r>
+      <w:r>
+        <w:rPr>
+          <w:rFonts w:ascii="Times New Roman" w:eastAsia="Times New Roman" w:hAnsi="Times New Roman" w:cs="Times New Roman"/>
+        </w:rPr>
+        <w:t>’</w:t>
+      </w:r>
+      <w:r>
+        <w:rPr>
+          <w:rFonts w:ascii="Times New Roman" w:eastAsia="Times New Roman" w:hAnsi="Times New Roman" w:cs="Times New Roman"/>
+        </w:rPr>
+        <w:t>17</w:t>
       </w:r>
     </w:p>
     <w:p>
@@ -3602,7 +5212,13 @@
         <w:rPr>
           <w:rFonts w:ascii="Times New Roman" w:eastAsia="Times New Roman" w:hAnsi="Times New Roman" w:cs="Times New Roman"/>
         </w:rPr>
-        <w:t>’17</w:t>
+        <w:t>’</w:t>
+      </w:r>
+      <w:r>
+        <w:rPr>
+          <w:rFonts w:ascii="Times New Roman" w:eastAsia="Times New Roman" w:hAnsi="Times New Roman" w:cs="Times New Roman"/>
+        </w:rPr>
+        <w:t>17</w:t>
       </w:r>
     </w:p>
     <w:p>
@@ -3617,7 +5233,19 @@
         <w:rPr>
           <w:rFonts w:ascii="Times New Roman" w:eastAsia="Times New Roman" w:hAnsi="Times New Roman" w:cs="Times New Roman"/>
         </w:rPr>
-        <w:t>IEEE ICDM’16</w:t>
+        <w:t>IEEE ICDM</w:t>
+      </w:r>
+      <w:r>
+        <w:rPr>
+          <w:rFonts w:ascii="Times New Roman" w:eastAsia="Times New Roman" w:hAnsi="Times New Roman" w:cs="Times New Roman"/>
+        </w:rPr>
+        <w:t>’</w:t>
+      </w:r>
+      <w:r>
+        <w:rPr>
+          <w:rFonts w:ascii="Times New Roman" w:eastAsia="Times New Roman" w:hAnsi="Times New Roman" w:cs="Times New Roman"/>
+        </w:rPr>
+        <w:t>16</w:t>
       </w:r>
     </w:p>
     <w:p>
@@ -3632,7 +5260,19 @@
         <w:rPr>
           <w:rFonts w:ascii="Times New Roman" w:eastAsia="Times New Roman" w:hAnsi="Times New Roman" w:cs="Times New Roman"/>
         </w:rPr>
-        <w:t>ACM CIKM’16</w:t>
+        <w:t>ACM CIKM</w:t>
+      </w:r>
+      <w:r>
+        <w:rPr>
+          <w:rFonts w:ascii="Times New Roman" w:eastAsia="Times New Roman" w:hAnsi="Times New Roman" w:cs="Times New Roman"/>
+        </w:rPr>
+        <w:t>’</w:t>
+      </w:r>
+      <w:r>
+        <w:rPr>
+          <w:rFonts w:ascii="Times New Roman" w:eastAsia="Times New Roman" w:hAnsi="Times New Roman" w:cs="Times New Roman"/>
+        </w:rPr>
+        <w:t>16</w:t>
       </w:r>
     </w:p>
     <w:p>
@@ -3647,7 +5287,19 @@
         <w:rPr>
           <w:rFonts w:ascii="Times New Roman" w:eastAsia="Times New Roman" w:hAnsi="Times New Roman" w:cs="Times New Roman"/>
         </w:rPr>
-        <w:t>Grace Hopper’16</w:t>
+        <w:t>Grace Hopper</w:t>
+      </w:r>
+      <w:r>
+        <w:rPr>
+          <w:rFonts w:ascii="Times New Roman" w:eastAsia="Times New Roman" w:hAnsi="Times New Roman" w:cs="Times New Roman"/>
+        </w:rPr>
+        <w:t>’</w:t>
+      </w:r>
+      <w:r>
+        <w:rPr>
+          <w:rFonts w:ascii="Times New Roman" w:eastAsia="Times New Roman" w:hAnsi="Times New Roman" w:cs="Times New Roman"/>
+        </w:rPr>
+        <w:t>16</w:t>
       </w:r>
     </w:p>
     <w:p>
@@ -3662,7 +5314,19 @@
         <w:rPr>
           <w:rFonts w:ascii="Times New Roman" w:eastAsia="Times New Roman" w:hAnsi="Times New Roman" w:cs="Times New Roman"/>
         </w:rPr>
-        <w:t>ECML PKDD’16</w:t>
+        <w:t>ECML PKDD</w:t>
+      </w:r>
+      <w:r>
+        <w:rPr>
+          <w:rFonts w:ascii="Times New Roman" w:eastAsia="Times New Roman" w:hAnsi="Times New Roman" w:cs="Times New Roman"/>
+        </w:rPr>
+        <w:t>’</w:t>
+      </w:r>
+      <w:r>
+        <w:rPr>
+          <w:rFonts w:ascii="Times New Roman" w:eastAsia="Times New Roman" w:hAnsi="Times New Roman" w:cs="Times New Roman"/>
+        </w:rPr>
+        <w:t>16</w:t>
       </w:r>
       <w:r>
         <w:rPr>
@@ -3683,7 +5347,19 @@
         <w:rPr>
           <w:rFonts w:ascii="Times New Roman" w:eastAsia="Times New Roman" w:hAnsi="Times New Roman" w:cs="Times New Roman"/>
         </w:rPr>
-        <w:t>ACM KDD’1</w:t>
+        <w:t>ACM KDD</w:t>
+      </w:r>
+      <w:r>
+        <w:rPr>
+          <w:rFonts w:ascii="Times New Roman" w:eastAsia="Times New Roman" w:hAnsi="Times New Roman" w:cs="Times New Roman"/>
+        </w:rPr>
+        <w:t>’</w:t>
+      </w:r>
+      <w:r>
+        <w:rPr>
+          <w:rFonts w:ascii="Times New Roman" w:eastAsia="Times New Roman" w:hAnsi="Times New Roman" w:cs="Times New Roman"/>
+        </w:rPr>
+        <w:t>1</w:t>
       </w:r>
       <w:r>
         <w:rPr>
@@ -3704,7 +5380,13 @@
         <w:rPr>
           <w:rFonts w:ascii="Times New Roman" w:eastAsia="Times New Roman" w:hAnsi="Times New Roman" w:cs="Times New Roman"/>
         </w:rPr>
-        <w:t>WWW’</w:t>
+        <w:t>WWW</w:t>
+      </w:r>
+      <w:r>
+        <w:rPr>
+          <w:rFonts w:ascii="Times New Roman" w:eastAsia="Times New Roman" w:hAnsi="Times New Roman" w:cs="Times New Roman"/>
+        </w:rPr>
+        <w:t>’</w:t>
       </w:r>
       <w:r>
         <w:rPr>
@@ -3725,7 +5407,13 @@
         <w:rPr>
           <w:rFonts w:ascii="Times New Roman" w:eastAsia="Times New Roman" w:hAnsi="Times New Roman" w:cs="Times New Roman"/>
         </w:rPr>
-        <w:t>ACM CIKM’</w:t>
+        <w:t>ACM CIKM</w:t>
+      </w:r>
+      <w:r>
+        <w:rPr>
+          <w:rFonts w:ascii="Times New Roman" w:eastAsia="Times New Roman" w:hAnsi="Times New Roman" w:cs="Times New Roman"/>
+        </w:rPr>
+        <w:t>’</w:t>
       </w:r>
       <w:r>
         <w:rPr>
@@ -3752,598 +5440,925 @@
         <w:rPr>
           <w:rFonts w:ascii="Times New Roman" w:eastAsia="Times New Roman" w:hAnsi="Times New Roman" w:cs="Times New Roman"/>
         </w:rPr>
+        <w:t>ACM KDD</w:t>
+      </w:r>
+      <w:r>
+        <w:rPr>
+          <w:rFonts w:ascii="Times New Roman" w:eastAsia="Times New Roman" w:hAnsi="Times New Roman" w:cs="Times New Roman"/>
+        </w:rPr>
+        <w:t>’</w:t>
+      </w:r>
+      <w:r>
+        <w:rPr>
+          <w:rFonts w:ascii="Times New Roman" w:eastAsia="Times New Roman" w:hAnsi="Times New Roman" w:cs="Times New Roman"/>
+        </w:rPr>
+        <w:t>15</w:t>
+      </w:r>
+      <w:r>
+        <w:rPr>
+          <w:rFonts w:ascii="Times New Roman" w:eastAsia="Times New Roman" w:hAnsi="Times New Roman" w:cs="Times New Roman"/>
+        </w:rPr>
+        <w:t xml:space="preserve"> </w:t>
+      </w:r>
+    </w:p>
+    <w:p>
+      <w:pPr>
+        <w:pStyle w:val="normal0"/>
+        <w:spacing w:line="360" w:lineRule="auto"/>
+        <w:rPr>
+          <w:rFonts w:ascii="Times New Roman" w:hAnsi="Times New Roman"/>
+        </w:rPr>
+      </w:pPr>
+      <w:r>
+        <w:rPr>
+          <w:rFonts w:ascii="Times New Roman" w:eastAsia="Times New Roman" w:hAnsi="Times New Roman" w:cs="Times New Roman"/>
+        </w:rPr>
+        <w:t>ACM CIKM</w:t>
+      </w:r>
+      <w:r>
+        <w:rPr>
+          <w:rFonts w:ascii="Times New Roman" w:eastAsia="Times New Roman" w:hAnsi="Times New Roman" w:cs="Times New Roman"/>
+        </w:rPr>
+        <w:t>’</w:t>
+      </w:r>
+      <w:r>
+        <w:rPr>
+          <w:rFonts w:ascii="Times New Roman" w:eastAsia="Times New Roman" w:hAnsi="Times New Roman" w:cs="Times New Roman"/>
+        </w:rPr>
+        <w:t>14</w:t>
+      </w:r>
+    </w:p>
+    <w:p>
+      <w:pPr>
+        <w:pStyle w:val="normal0"/>
+        <w:rPr>
+          <w:rFonts w:ascii="Times New Roman" w:hAnsi="Times New Roman"/>
+        </w:rPr>
+      </w:pPr>
+    </w:p>
+    <w:p>
+      <w:pPr>
+        <w:pStyle w:val="normal0"/>
+        <w:rPr>
+          <w:rFonts w:ascii="Times New Roman" w:hAnsi="Times New Roman"/>
+        </w:rPr>
+      </w:pPr>
+      <w:r>
+        <w:rPr>
+          <w:rFonts w:ascii="Times New Roman" w:eastAsia="Times New Roman" w:hAnsi="Times New Roman" w:cs="Times New Roman"/>
+          <w:b/>
+        </w:rPr>
+        <w:t>Journal Reviewing</w:t>
+      </w:r>
+    </w:p>
+    <w:p>
+      <w:pPr>
+        <w:pStyle w:val="normal0"/>
+        <w:rPr>
+          <w:rFonts w:ascii="Times New Roman" w:hAnsi="Times New Roman"/>
+        </w:rPr>
+      </w:pPr>
+    </w:p>
+    <w:p>
+      <w:pPr>
+        <w:pStyle w:val="normal0"/>
+        <w:spacing w:after="120"/>
+        <w:rPr>
+          <w:rFonts w:ascii="Times New Roman" w:eastAsia="Times New Roman" w:hAnsi="Times New Roman" w:cs="Times New Roman"/>
+        </w:rPr>
+      </w:pPr>
+      <w:r>
+        <w:rPr>
+          <w:rFonts w:ascii="Times New Roman" w:eastAsia="Times New Roman" w:hAnsi="Times New Roman" w:cs="Times New Roman"/>
+          <w:i/>
+        </w:rPr>
+        <w:t>ACM Tra</w:t>
+      </w:r>
+      <w:r>
+        <w:rPr>
+          <w:rFonts w:ascii="Times New Roman" w:eastAsia="Times New Roman" w:hAnsi="Times New Roman" w:cs="Times New Roman"/>
+          <w:i/>
+        </w:rPr>
+        <w:t>nsactions on Information System</w:t>
+      </w:r>
+      <w:r>
+        <w:rPr>
+          <w:rFonts w:ascii="Times New Roman" w:eastAsia="Times New Roman" w:hAnsi="Times New Roman" w:cs="Times New Roman"/>
+          <w:i/>
+        </w:rPr>
+        <w:t xml:space="preserve">s </w:t>
+      </w:r>
+      <w:r>
+        <w:rPr>
+          <w:rFonts w:ascii="Times New Roman" w:eastAsia="Times New Roman" w:hAnsi="Times New Roman" w:cs="Times New Roman"/>
+        </w:rPr>
+        <w:t>(TOIS)</w:t>
+      </w:r>
+    </w:p>
+    <w:p>
+      <w:pPr>
+        <w:pStyle w:val="normal0"/>
+        <w:spacing w:after="120"/>
+        <w:rPr>
+          <w:rFonts w:ascii="Times New Roman" w:eastAsia="Times New Roman" w:hAnsi="Times New Roman" w:cs="Times New Roman"/>
+        </w:rPr>
+      </w:pPr>
+      <w:r>
+        <w:rPr>
+          <w:rFonts w:ascii="Times New Roman" w:eastAsia="Times New Roman" w:hAnsi="Times New Roman" w:cs="Times New Roman"/>
+          <w:i/>
+        </w:rPr>
+        <w:t>ACM Transactions on Knowledge Discovery</w:t>
+      </w:r>
+      <w:r>
+        <w:rPr>
+          <w:rFonts w:ascii="Times New Roman" w:eastAsia="Times New Roman" w:hAnsi="Times New Roman" w:cs="Times New Roman"/>
+          <w:i/>
+        </w:rPr>
+        <w:t xml:space="preserve"> from Data</w:t>
+      </w:r>
+      <w:r>
+        <w:rPr>
+          <w:rFonts w:ascii="Times New Roman" w:eastAsia="Times New Roman" w:hAnsi="Times New Roman" w:cs="Times New Roman"/>
+          <w:i/>
+        </w:rPr>
+        <w:t xml:space="preserve"> </w:t>
+      </w:r>
+      <w:r>
+        <w:rPr>
+          <w:rFonts w:ascii="Times New Roman" w:eastAsia="Times New Roman" w:hAnsi="Times New Roman" w:cs="Times New Roman"/>
+        </w:rPr>
+        <w:t>(TKDD)</w:t>
+      </w:r>
+    </w:p>
+    <w:p>
+      <w:pPr>
+        <w:pStyle w:val="normal0"/>
+        <w:spacing w:after="120"/>
+        <w:rPr>
+          <w:rFonts w:ascii="Times New Roman" w:eastAsia="Times New Roman" w:hAnsi="Times New Roman" w:cs="Times New Roman"/>
+        </w:rPr>
+      </w:pPr>
+      <w:r>
+        <w:rPr>
+          <w:rFonts w:ascii="Times New Roman" w:eastAsia="Times New Roman" w:hAnsi="Times New Roman" w:cs="Times New Roman"/>
+          <w:i/>
+        </w:rPr>
+        <w:t xml:space="preserve">Data Mining and Knowledge Discovery </w:t>
+      </w:r>
+      <w:r>
+        <w:rPr>
+          <w:rFonts w:ascii="Times New Roman" w:eastAsia="Times New Roman" w:hAnsi="Times New Roman" w:cs="Times New Roman"/>
+        </w:rPr>
+        <w:t>(DMKD/DAMI)</w:t>
+      </w:r>
+    </w:p>
+    <w:p>
+      <w:pPr>
+        <w:pStyle w:val="normal0"/>
+        <w:spacing w:after="120"/>
+        <w:rPr>
+          <w:rFonts w:ascii="Times New Roman" w:eastAsia="Times New Roman" w:hAnsi="Times New Roman" w:cs="Times New Roman"/>
+        </w:rPr>
+      </w:pPr>
+      <w:r>
+        <w:rPr>
+          <w:rFonts w:ascii="Times New Roman" w:eastAsia="Times New Roman" w:hAnsi="Times New Roman" w:cs="Times New Roman"/>
+          <w:i/>
+        </w:rPr>
+        <w:t xml:space="preserve">Engineering Applications of Artificial Intelligence </w:t>
+      </w:r>
+      <w:r>
+        <w:rPr>
+          <w:rFonts w:ascii="Times New Roman" w:eastAsia="Times New Roman" w:hAnsi="Times New Roman" w:cs="Times New Roman"/>
+        </w:rPr>
+        <w:t>(EAAI)</w:t>
+      </w:r>
+    </w:p>
+    <w:p>
+      <w:pPr>
+        <w:pStyle w:val="normal0"/>
+        <w:spacing w:after="120"/>
+        <w:rPr>
+          <w:rFonts w:ascii="Times New Roman" w:hAnsi="Times New Roman"/>
+        </w:rPr>
+      </w:pPr>
+      <w:r>
+        <w:rPr>
+          <w:rFonts w:ascii="Times New Roman" w:eastAsia="Times New Roman" w:hAnsi="Times New Roman" w:cs="Times New Roman"/>
+          <w:i/>
+        </w:rPr>
+        <w:t>Expert Systems with Applications</w:t>
+      </w:r>
+      <w:r>
+        <w:rPr>
+          <w:rFonts w:ascii="Times New Roman" w:eastAsia="Times New Roman" w:hAnsi="Times New Roman" w:cs="Times New Roman"/>
+        </w:rPr>
+        <w:t xml:space="preserve"> (ESWA)</w:t>
+      </w:r>
+    </w:p>
+    <w:p>
+      <w:pPr>
+        <w:pStyle w:val="normal0"/>
+        <w:spacing w:after="120"/>
+        <w:rPr>
+          <w:rFonts w:ascii="Times New Roman" w:hAnsi="Times New Roman"/>
+        </w:rPr>
+      </w:pPr>
+      <w:r>
+        <w:rPr>
+          <w:rFonts w:ascii="Times New Roman" w:eastAsia="Times New Roman" w:hAnsi="Times New Roman" w:cs="Times New Roman"/>
+          <w:i/>
+        </w:rPr>
+        <w:t>Knowledge and Information Systems</w:t>
+      </w:r>
+      <w:r>
+        <w:rPr>
+          <w:rFonts w:ascii="Times New Roman" w:eastAsia="Times New Roman" w:hAnsi="Times New Roman" w:cs="Times New Roman"/>
+        </w:rPr>
+        <w:t xml:space="preserve"> (KAIS)</w:t>
+      </w:r>
+    </w:p>
+    <w:p>
+      <w:pPr>
+        <w:pStyle w:val="normal0"/>
+        <w:spacing w:after="120"/>
+        <w:rPr>
+          <w:rFonts w:ascii="Times New Roman" w:hAnsi="Times New Roman"/>
+        </w:rPr>
+      </w:pPr>
+      <w:r>
+        <w:rPr>
+          <w:rFonts w:ascii="Times New Roman" w:eastAsia="Times New Roman" w:hAnsi="Times New Roman" w:cs="Times New Roman"/>
+          <w:i/>
+        </w:rPr>
+        <w:t>IEEE Transactions on Knowledge and Data Engineering</w:t>
+      </w:r>
+      <w:r>
+        <w:rPr>
+          <w:rFonts w:ascii="Times New Roman" w:eastAsia="Times New Roman" w:hAnsi="Times New Roman" w:cs="Times New Roman"/>
+        </w:rPr>
+        <w:t xml:space="preserve"> (TKDE)</w:t>
+      </w:r>
+    </w:p>
+    <w:p>
+      <w:pPr>
+        <w:pStyle w:val="normal0"/>
+        <w:spacing w:after="120"/>
+        <w:rPr>
+          <w:rFonts w:ascii="Times New Roman" w:hAnsi="Times New Roman"/>
+        </w:rPr>
+      </w:pPr>
+      <w:r>
+        <w:rPr>
+          <w:rFonts w:ascii="Times New Roman" w:eastAsia="Times New Roman" w:hAnsi="Times New Roman" w:cs="Times New Roman"/>
+          <w:i/>
+        </w:rPr>
+        <w:t>IEEE Transactions on Network Science and Engineering</w:t>
+      </w:r>
+      <w:r>
+        <w:rPr>
+          <w:rFonts w:ascii="Times New Roman" w:eastAsia="Times New Roman" w:hAnsi="Times New Roman" w:cs="Times New Roman"/>
+        </w:rPr>
+        <w:t xml:space="preserve"> (TNSE)</w:t>
+      </w:r>
+    </w:p>
+    <w:p>
+      <w:pPr>
+        <w:pStyle w:val="normal0"/>
+        <w:spacing w:after="120"/>
+        <w:rPr>
+          <w:rFonts w:ascii="Times New Roman" w:hAnsi="Times New Roman"/>
+        </w:rPr>
+      </w:pPr>
+      <w:r>
+        <w:rPr>
+          <w:rFonts w:ascii="Times New Roman" w:eastAsia="Times New Roman" w:hAnsi="Times New Roman" w:cs="Times New Roman"/>
+          <w:i/>
+        </w:rPr>
+        <w:t>IEEE Transactions on Parallel and Distributed Systems</w:t>
+      </w:r>
+      <w:r>
+        <w:rPr>
+          <w:rFonts w:ascii="Times New Roman" w:eastAsia="Times New Roman" w:hAnsi="Times New Roman" w:cs="Times New Roman"/>
+        </w:rPr>
+        <w:t xml:space="preserve"> (TPDS)</w:t>
+      </w:r>
+    </w:p>
+    <w:p>
+      <w:pPr>
+        <w:pStyle w:val="normal0"/>
+        <w:spacing w:after="120"/>
+        <w:rPr>
+          <w:rFonts w:ascii="Times New Roman" w:eastAsia="Times New Roman" w:hAnsi="Times New Roman" w:cs="Times New Roman"/>
+        </w:rPr>
+      </w:pPr>
+      <w:r>
+        <w:rPr>
+          <w:rFonts w:ascii="Times New Roman" w:eastAsia="Times New Roman" w:hAnsi="Times New Roman" w:cs="Times New Roman"/>
+          <w:i/>
+        </w:rPr>
+        <w:t>IEEE Transactions on Services Computing</w:t>
+      </w:r>
+      <w:r>
+        <w:rPr>
+          <w:rFonts w:ascii="Times New Roman" w:eastAsia="Times New Roman" w:hAnsi="Times New Roman" w:cs="Times New Roman"/>
+        </w:rPr>
+        <w:t xml:space="preserve"> (TSC)</w:t>
+      </w:r>
+    </w:p>
+    <w:p>
+      <w:pPr>
+        <w:pStyle w:val="normal0"/>
+        <w:spacing w:after="120"/>
+        <w:rPr>
+          <w:rFonts w:ascii="Times New Roman" w:eastAsia="Times New Roman" w:hAnsi="Times New Roman" w:cs="Times New Roman"/>
+        </w:rPr>
+      </w:pPr>
+      <w:r>
+        <w:rPr>
+          <w:rFonts w:ascii="Times New Roman" w:eastAsia="Times New Roman" w:hAnsi="Times New Roman" w:cs="Times New Roman"/>
+          <w:i/>
+        </w:rPr>
+        <w:t>Machine Learning</w:t>
+      </w:r>
+      <w:r>
+        <w:rPr>
+          <w:rFonts w:ascii="Times New Roman" w:eastAsia="Times New Roman" w:hAnsi="Times New Roman" w:cs="Times New Roman"/>
+        </w:rPr>
+        <w:t xml:space="preserve"> (Mach. Learn.)</w:t>
+      </w:r>
+    </w:p>
+    <w:p>
+      <w:pPr>
+        <w:pStyle w:val="normal0"/>
+        <w:spacing w:after="120"/>
+        <w:rPr>
+          <w:rFonts w:ascii="Times New Roman" w:hAnsi="Times New Roman"/>
+        </w:rPr>
+      </w:pPr>
+      <w:r>
+        <w:rPr>
+          <w:rFonts w:ascii="Times New Roman" w:eastAsia="Times New Roman" w:hAnsi="Times New Roman" w:cs="Times New Roman"/>
+          <w:i/>
+        </w:rPr>
+        <w:t>The Computer Journal</w:t>
+      </w:r>
+    </w:p>
+    <w:p>
+      <w:pPr>
+        <w:pStyle w:val="normal0"/>
+        <w:spacing w:after="120"/>
+        <w:rPr>
+          <w:rFonts w:ascii="Times New Roman" w:hAnsi="Times New Roman"/>
+        </w:rPr>
+      </w:pPr>
+      <w:r>
+        <w:rPr>
+          <w:rFonts w:ascii="Times New Roman" w:eastAsia="Times New Roman" w:hAnsi="Times New Roman" w:cs="Times New Roman"/>
+          <w:i/>
+        </w:rPr>
+        <w:t>VLDB Journal</w:t>
+      </w:r>
+      <w:r>
+        <w:rPr>
+          <w:rFonts w:ascii="Times New Roman" w:eastAsia="Times New Roman" w:hAnsi="Times New Roman" w:cs="Times New Roman"/>
+        </w:rPr>
+        <w:t xml:space="preserve"> (VLDBJ)</w:t>
+      </w:r>
+    </w:p>
+    <w:p>
+      <w:pPr>
+        <w:pStyle w:val="normal0"/>
+        <w:rPr>
+          <w:rFonts w:ascii="Times New Roman" w:hAnsi="Times New Roman"/>
+        </w:rPr>
+      </w:pPr>
+    </w:p>
+    <w:p>
+      <w:pPr>
+        <w:pStyle w:val="normal0"/>
+        <w:rPr>
+          <w:rFonts w:ascii="Times New Roman" w:hAnsi="Times New Roman"/>
+        </w:rPr>
+      </w:pPr>
+      <w:r>
+        <w:rPr>
+          <w:rFonts w:ascii="Times New Roman" w:eastAsia="Times New Roman" w:hAnsi="Times New Roman" w:cs="Times New Roman"/>
+          <w:b/>
+        </w:rPr>
+        <w:t>Conference Reviewing</w:t>
+      </w:r>
+    </w:p>
+    <w:p>
+      <w:pPr>
+        <w:pStyle w:val="normal0"/>
+        <w:rPr>
+          <w:rFonts w:ascii="Times New Roman" w:hAnsi="Times New Roman"/>
+        </w:rPr>
+      </w:pPr>
+    </w:p>
+    <w:p>
+      <w:pPr>
+        <w:pStyle w:val="normal0"/>
+        <w:rPr>
+          <w:rFonts w:ascii="Times New Roman" w:hAnsi="Times New Roman"/>
+        </w:rPr>
+      </w:pPr>
+      <w:r>
+        <w:rPr>
+          <w:rFonts w:ascii="Times New Roman" w:eastAsia="Times New Roman" w:hAnsi="Times New Roman" w:cs="Times New Roman"/>
+        </w:rPr>
+        <w:t>SODA</w:t>
+      </w:r>
+      <w:r>
+        <w:rPr>
+          <w:rFonts w:ascii="Times New Roman" w:eastAsia="Times New Roman" w:hAnsi="Times New Roman" w:cs="Times New Roman"/>
+        </w:rPr>
+        <w:t>’</w:t>
+      </w:r>
+      <w:r>
+        <w:rPr>
+          <w:rFonts w:ascii="Times New Roman" w:eastAsia="Times New Roman" w:hAnsi="Times New Roman" w:cs="Times New Roman"/>
+        </w:rPr>
+        <w:t xml:space="preserve">17, </w:t>
+      </w:r>
+      <w:r>
+        <w:rPr>
+          <w:rFonts w:ascii="Times New Roman" w:eastAsia="Times New Roman" w:hAnsi="Times New Roman" w:cs="Times New Roman"/>
+        </w:rPr>
+        <w:t>IEEE ICDM</w:t>
+      </w:r>
+      <w:r>
+        <w:rPr>
+          <w:rFonts w:ascii="Times New Roman" w:eastAsia="Times New Roman" w:hAnsi="Times New Roman" w:cs="Times New Roman"/>
+        </w:rPr>
+        <w:t>’</w:t>
+      </w:r>
+      <w:r>
+        <w:rPr>
+          <w:rFonts w:ascii="Times New Roman" w:eastAsia="Times New Roman" w:hAnsi="Times New Roman" w:cs="Times New Roman"/>
+        </w:rPr>
+        <w:t xml:space="preserve">16, </w:t>
+      </w:r>
+      <w:r>
+        <w:rPr>
+          <w:rFonts w:ascii="Times New Roman" w:eastAsia="Times New Roman" w:hAnsi="Times New Roman" w:cs="Times New Roman"/>
+        </w:rPr>
+        <w:t>ACM CIKM</w:t>
+      </w:r>
+      <w:r>
+        <w:rPr>
+          <w:rFonts w:ascii="Times New Roman" w:eastAsia="Times New Roman" w:hAnsi="Times New Roman" w:cs="Times New Roman"/>
+        </w:rPr>
+        <w:t>’</w:t>
+      </w:r>
+      <w:r>
+        <w:rPr>
+          <w:rFonts w:ascii="Times New Roman" w:eastAsia="Times New Roman" w:hAnsi="Times New Roman" w:cs="Times New Roman"/>
+        </w:rPr>
+        <w:t xml:space="preserve">16, Grace Hopper </w:t>
+      </w:r>
+      <w:r>
+        <w:rPr>
+          <w:rFonts w:ascii="Times New Roman" w:eastAsia="Times New Roman" w:hAnsi="Times New Roman" w:cs="Times New Roman"/>
+        </w:rPr>
+        <w:t>‘</w:t>
+      </w:r>
+      <w:r>
+        <w:rPr>
+          <w:rFonts w:ascii="Times New Roman" w:eastAsia="Times New Roman" w:hAnsi="Times New Roman" w:cs="Times New Roman"/>
+        </w:rPr>
+        <w:t xml:space="preserve">16, </w:t>
+      </w:r>
+      <w:r>
+        <w:rPr>
+          <w:rFonts w:ascii="Times New Roman" w:eastAsia="Times New Roman" w:hAnsi="Times New Roman" w:cs="Times New Roman"/>
+        </w:rPr>
+        <w:t>ECML PKDD</w:t>
+      </w:r>
+      <w:r>
+        <w:rPr>
+          <w:rFonts w:ascii="Times New Roman" w:eastAsia="Times New Roman" w:hAnsi="Times New Roman" w:cs="Times New Roman"/>
+        </w:rPr>
+        <w:t>’</w:t>
+      </w:r>
+      <w:r>
+        <w:rPr>
+          <w:rFonts w:ascii="Times New Roman" w:eastAsia="Times New Roman" w:hAnsi="Times New Roman" w:cs="Times New Roman"/>
+        </w:rPr>
+        <w:t>16, ACM KDD</w:t>
+      </w:r>
+      <w:r>
+        <w:rPr>
+          <w:rFonts w:ascii="Times New Roman" w:eastAsia="Times New Roman" w:hAnsi="Times New Roman" w:cs="Times New Roman"/>
+        </w:rPr>
+        <w:t>’</w:t>
+      </w:r>
+      <w:r>
+        <w:rPr>
+          <w:rFonts w:ascii="Times New Roman" w:eastAsia="Times New Roman" w:hAnsi="Times New Roman" w:cs="Times New Roman"/>
+        </w:rPr>
+        <w:t xml:space="preserve">16, </w:t>
+      </w:r>
+      <w:r>
+        <w:rPr>
+          <w:rFonts w:ascii="Times New Roman" w:eastAsia="Times New Roman" w:hAnsi="Times New Roman" w:cs="Times New Roman"/>
+        </w:rPr>
+        <w:t>WWW</w:t>
+      </w:r>
+      <w:r>
+        <w:rPr>
+          <w:rFonts w:ascii="Times New Roman" w:eastAsia="Times New Roman" w:hAnsi="Times New Roman" w:cs="Times New Roman"/>
+        </w:rPr>
+        <w:t>’</w:t>
+      </w:r>
+      <w:r>
+        <w:rPr>
+          <w:rFonts w:ascii="Times New Roman" w:eastAsia="Times New Roman" w:hAnsi="Times New Roman" w:cs="Times New Roman"/>
+        </w:rPr>
+        <w:t>16, ACM WSDM</w:t>
+      </w:r>
+      <w:r>
+        <w:rPr>
+          <w:rFonts w:ascii="Times New Roman" w:eastAsia="Times New Roman" w:hAnsi="Times New Roman" w:cs="Times New Roman"/>
+        </w:rPr>
+        <w:t>’</w:t>
+      </w:r>
+      <w:r>
+        <w:rPr>
+          <w:rFonts w:ascii="Times New Roman" w:eastAsia="Times New Roman" w:hAnsi="Times New Roman" w:cs="Times New Roman"/>
+        </w:rPr>
+        <w:t>16, ACM CIKM</w:t>
+      </w:r>
+      <w:r>
+        <w:rPr>
+          <w:rFonts w:ascii="Times New Roman" w:eastAsia="Times New Roman" w:hAnsi="Times New Roman" w:cs="Times New Roman"/>
+        </w:rPr>
+        <w:t>’</w:t>
+      </w:r>
+      <w:r>
+        <w:rPr>
+          <w:rFonts w:ascii="Times New Roman" w:eastAsia="Times New Roman" w:hAnsi="Times New Roman" w:cs="Times New Roman"/>
+        </w:rPr>
+        <w:t>15, ACM KDD</w:t>
+      </w:r>
+      <w:r>
+        <w:rPr>
+          <w:rFonts w:ascii="Times New Roman" w:eastAsia="Times New Roman" w:hAnsi="Times New Roman" w:cs="Times New Roman"/>
+        </w:rPr>
+        <w:t>’</w:t>
+      </w:r>
+      <w:r>
+        <w:rPr>
+          <w:rFonts w:ascii="Times New Roman" w:eastAsia="Times New Roman" w:hAnsi="Times New Roman" w:cs="Times New Roman"/>
+        </w:rPr>
+        <w:t>15, ISAAC</w:t>
+      </w:r>
+      <w:r>
+        <w:rPr>
+          <w:rFonts w:ascii="Times New Roman" w:eastAsia="Times New Roman" w:hAnsi="Times New Roman" w:cs="Times New Roman"/>
+        </w:rPr>
+        <w:t>’</w:t>
+      </w:r>
+      <w:r>
+        <w:rPr>
+          <w:rFonts w:ascii="Times New Roman" w:eastAsia="Times New Roman" w:hAnsi="Times New Roman" w:cs="Times New Roman"/>
+        </w:rPr>
+        <w:t xml:space="preserve">15, SIAM </w:t>
+      </w:r>
+      <w:r>
+        <w:rPr>
+          <w:rFonts w:ascii="Times New Roman" w:eastAsia="Times New Roman" w:hAnsi="Times New Roman" w:cs="Times New Roman"/>
+        </w:rPr>
+        <w:t>SDM</w:t>
+      </w:r>
+      <w:r>
+        <w:rPr>
+          <w:rFonts w:ascii="Times New Roman" w:eastAsia="Times New Roman" w:hAnsi="Times New Roman" w:cs="Times New Roman"/>
+        </w:rPr>
+        <w:t>’</w:t>
+      </w:r>
+      <w:r>
+        <w:rPr>
+          <w:rFonts w:ascii="Times New Roman" w:eastAsia="Times New Roman" w:hAnsi="Times New Roman" w:cs="Times New Roman"/>
+        </w:rPr>
+        <w:t xml:space="preserve">15, </w:t>
+      </w:r>
+      <w:r>
+        <w:rPr>
+          <w:rFonts w:ascii="Times New Roman" w:eastAsia="Times New Roman" w:hAnsi="Times New Roman" w:cs="Times New Roman"/>
+        </w:rPr>
+        <w:t>IEEE ICDE</w:t>
+      </w:r>
+      <w:r>
+        <w:rPr>
+          <w:rFonts w:ascii="Times New Roman" w:eastAsia="Times New Roman" w:hAnsi="Times New Roman" w:cs="Times New Roman"/>
+        </w:rPr>
+        <w:t>’</w:t>
+      </w:r>
+      <w:r>
+        <w:rPr>
+          <w:rFonts w:ascii="Times New Roman" w:eastAsia="Times New Roman" w:hAnsi="Times New Roman" w:cs="Times New Roman"/>
+        </w:rPr>
+        <w:t xml:space="preserve">15, </w:t>
+      </w:r>
+      <w:r>
+        <w:rPr>
+          <w:rFonts w:ascii="Times New Roman" w:eastAsia="Times New Roman" w:hAnsi="Times New Roman" w:cs="Times New Roman"/>
+        </w:rPr>
+        <w:t>ACM CIKM</w:t>
+      </w:r>
+      <w:r>
+        <w:rPr>
+          <w:rFonts w:ascii="Times New Roman" w:eastAsia="Times New Roman" w:hAnsi="Times New Roman" w:cs="Times New Roman"/>
+        </w:rPr>
+        <w:t>’</w:t>
+      </w:r>
+      <w:r>
+        <w:rPr>
+          <w:rFonts w:ascii="Times New Roman" w:eastAsia="Times New Roman" w:hAnsi="Times New Roman" w:cs="Times New Roman"/>
+        </w:rPr>
+        <w:t>14, DISC</w:t>
+      </w:r>
+      <w:r>
+        <w:rPr>
+          <w:rFonts w:ascii="Times New Roman" w:eastAsia="Times New Roman" w:hAnsi="Times New Roman" w:cs="Times New Roman"/>
+        </w:rPr>
+        <w:t>’</w:t>
+      </w:r>
+      <w:r>
+        <w:rPr>
+          <w:rFonts w:ascii="Times New Roman" w:eastAsia="Times New Roman" w:hAnsi="Times New Roman" w:cs="Times New Roman"/>
+        </w:rPr>
+        <w:t>14, ACM WSDM</w:t>
+      </w:r>
+      <w:r>
+        <w:rPr>
+          <w:rFonts w:ascii="Times New Roman" w:eastAsia="Times New Roman" w:hAnsi="Times New Roman" w:cs="Times New Roman"/>
+        </w:rPr>
+        <w:t>’</w:t>
+      </w:r>
+      <w:r>
+        <w:rPr>
+          <w:rFonts w:ascii="Times New Roman" w:eastAsia="Times New Roman" w:hAnsi="Times New Roman" w:cs="Times New Roman"/>
+        </w:rPr>
+        <w:t>14, WWW</w:t>
+      </w:r>
+      <w:r>
+        <w:rPr>
+          <w:rFonts w:ascii="Times New Roman" w:eastAsia="Times New Roman" w:hAnsi="Times New Roman" w:cs="Times New Roman"/>
+        </w:rPr>
+        <w:t>’</w:t>
+      </w:r>
+      <w:r>
+        <w:rPr>
+          <w:rFonts w:ascii="Times New Roman" w:eastAsia="Times New Roman" w:hAnsi="Times New Roman" w:cs="Times New Roman"/>
+        </w:rPr>
+        <w:t>14, ICALP</w:t>
+      </w:r>
+      <w:r>
+        <w:rPr>
+          <w:rFonts w:ascii="Times New Roman" w:eastAsia="Times New Roman" w:hAnsi="Times New Roman" w:cs="Times New Roman"/>
+        </w:rPr>
+        <w:t>’</w:t>
+      </w:r>
+      <w:r>
+        <w:rPr>
+          <w:rFonts w:ascii="Times New Roman" w:eastAsia="Times New Roman" w:hAnsi="Times New Roman" w:cs="Times New Roman"/>
+        </w:rPr>
+        <w:t>14, IEEE BigData</w:t>
+      </w:r>
+      <w:r>
+        <w:rPr>
+          <w:rFonts w:ascii="Times New Roman" w:eastAsia="Times New Roman" w:hAnsi="Times New Roman" w:cs="Times New Roman"/>
+        </w:rPr>
+        <w:t>’</w:t>
+      </w:r>
+      <w:r>
+        <w:rPr>
+          <w:rFonts w:ascii="Times New Roman" w:eastAsia="Times New Roman" w:hAnsi="Times New Roman" w:cs="Times New Roman"/>
+        </w:rPr>
+        <w:t>13, MFCS</w:t>
+      </w:r>
+      <w:r>
+        <w:rPr>
+          <w:rFonts w:ascii="Times New Roman" w:eastAsia="Times New Roman" w:hAnsi="Times New Roman" w:cs="Times New Roman"/>
+        </w:rPr>
+        <w:t>’</w:t>
+      </w:r>
+      <w:r>
+        <w:rPr>
+          <w:rFonts w:ascii="Times New Roman" w:eastAsia="Times New Roman" w:hAnsi="Times New Roman" w:cs="Times New Roman"/>
+        </w:rPr>
+        <w:t>13, ACM WSDM</w:t>
+      </w:r>
+      <w:r>
+        <w:rPr>
+          <w:rFonts w:ascii="Times New Roman" w:eastAsia="Times New Roman" w:hAnsi="Times New Roman" w:cs="Times New Roman"/>
+        </w:rPr>
+        <w:t>’</w:t>
+      </w:r>
+      <w:r>
+        <w:rPr>
+          <w:rFonts w:ascii="Times New Roman" w:eastAsia="Times New Roman" w:hAnsi="Times New Roman" w:cs="Times New Roman"/>
+        </w:rPr>
+        <w:t>13, IEEE IPDPS</w:t>
+      </w:r>
+      <w:r>
+        <w:rPr>
+          <w:rFonts w:ascii="Times New Roman" w:eastAsia="Times New Roman" w:hAnsi="Times New Roman" w:cs="Times New Roman"/>
+        </w:rPr>
+        <w:t>’</w:t>
+      </w:r>
+      <w:r>
+        <w:rPr>
+          <w:rFonts w:ascii="Times New Roman" w:eastAsia="Times New Roman" w:hAnsi="Times New Roman" w:cs="Times New Roman"/>
+        </w:rPr>
+        <w:t>12, ACM ICS</w:t>
+      </w:r>
+      <w:r>
+        <w:rPr>
+          <w:rFonts w:ascii="Times New Roman" w:eastAsia="Times New Roman" w:hAnsi="Times New Roman" w:cs="Times New Roman"/>
+        </w:rPr>
+        <w:t>’</w:t>
+      </w:r>
+      <w:r>
+        <w:rPr>
+          <w:rFonts w:ascii="Times New Roman" w:eastAsia="Times New Roman" w:hAnsi="Times New Roman" w:cs="Times New Roman"/>
+        </w:rPr>
+        <w:t>12, RANDOM</w:t>
+      </w:r>
+      <w:r>
+        <w:rPr>
+          <w:rFonts w:ascii="Times New Roman" w:eastAsia="Times New Roman" w:hAnsi="Times New Roman" w:cs="Times New Roman"/>
+        </w:rPr>
+        <w:t>’</w:t>
+      </w:r>
+      <w:r>
+        <w:rPr>
+          <w:rFonts w:ascii="Times New Roman" w:eastAsia="Times New Roman" w:hAnsi="Times New Roman" w:cs="Times New Roman"/>
+        </w:rPr>
+        <w:t>11</w:t>
+      </w:r>
+    </w:p>
+    <w:p>
+      <w:pPr>
+        <w:pStyle w:val="normal0"/>
+        <w:rPr>
+          <w:rFonts w:ascii="Times New Roman" w:hAnsi="Times New Roman"/>
+        </w:rPr>
+      </w:pPr>
+    </w:p>
+    <w:p>
+      <w:pPr>
+        <w:pStyle w:val="normal0"/>
+        <w:rPr>
+          <w:rFonts w:ascii="Times New Roman" w:hAnsi="Times New Roman"/>
+        </w:rPr>
+      </w:pPr>
+      <w:r>
+        <w:rPr>
+          <w:rFonts w:ascii="Times New Roman" w:eastAsia="Times New Roman" w:hAnsi="Times New Roman" w:cs="Times New Roman"/>
+          <w:b/>
+        </w:rPr>
+        <w:t>Conference Research Session Chair</w:t>
+      </w:r>
+    </w:p>
+    <w:p>
+      <w:pPr>
+        <w:pStyle w:val="normal0"/>
+        <w:rPr>
+          <w:rFonts w:ascii="Times New Roman" w:hAnsi="Times New Roman"/>
+        </w:rPr>
+      </w:pPr>
+    </w:p>
+    <w:p>
+      <w:pPr>
+        <w:pStyle w:val="normal0"/>
+        <w:spacing w:line="360" w:lineRule="auto"/>
+        <w:rPr>
+          <w:rFonts w:ascii="Times New Roman" w:eastAsia="Times New Roman" w:hAnsi="Times New Roman" w:cs="Times New Roman"/>
+        </w:rPr>
+      </w:pPr>
+      <w:r>
+        <w:rPr>
+          <w:rFonts w:ascii="Times New Roman" w:eastAsia="Times New Roman" w:hAnsi="Times New Roman" w:cs="Times New Roman"/>
+        </w:rPr>
+        <w:t xml:space="preserve">ECML PKDD’16 (Graphs and Social Networks 1) </w:t>
+      </w:r>
+    </w:p>
+    <w:p>
+      <w:pPr>
+        <w:pStyle w:val="normal0"/>
+        <w:spacing w:line="360" w:lineRule="auto"/>
+        <w:rPr>
+          <w:rFonts w:ascii="Times New Roman" w:eastAsia="Times New Roman" w:hAnsi="Times New Roman" w:cs="Times New Roman"/>
+        </w:rPr>
+      </w:pPr>
+      <w:r>
+        <w:rPr>
+          <w:rFonts w:ascii="Times New Roman" w:eastAsia="Times New Roman" w:hAnsi="Times New Roman" w:cs="Times New Roman"/>
+        </w:rPr>
+        <w:t>WWW</w:t>
+      </w:r>
+      <w:r>
+        <w:rPr>
+          <w:rFonts w:ascii="Times New Roman" w:eastAsia="Times New Roman" w:hAnsi="Times New Roman" w:cs="Times New Roman"/>
+        </w:rPr>
+        <w:t>’</w:t>
+      </w:r>
+      <w:r>
+        <w:rPr>
+          <w:rFonts w:ascii="Times New Roman" w:eastAsia="Times New Roman" w:hAnsi="Times New Roman" w:cs="Times New Roman"/>
+        </w:rPr>
+        <w:t>16 (Social Networks and Graph Analysis</w:t>
+      </w:r>
+      <w:r>
+        <w:rPr>
+          <w:rFonts w:ascii="Times New Roman" w:eastAsia="Times New Roman" w:hAnsi="Times New Roman" w:cs="Times New Roman"/>
+        </w:rPr>
+        <w:t xml:space="preserve"> 1</w:t>
+      </w:r>
+      <w:r>
+        <w:rPr>
+          <w:rFonts w:ascii="Times New Roman" w:eastAsia="Times New Roman" w:hAnsi="Times New Roman" w:cs="Times New Roman"/>
+        </w:rPr>
+        <w:t>)</w:t>
+      </w:r>
+    </w:p>
+    <w:p>
+      <w:pPr>
+        <w:pStyle w:val="normal0"/>
+        <w:spacing w:line="360" w:lineRule="auto"/>
+        <w:rPr>
+          <w:rFonts w:ascii="Times New Roman" w:hAnsi="Times New Roman"/>
+        </w:rPr>
+      </w:pPr>
+      <w:r>
+        <w:rPr>
+          <w:rFonts w:ascii="Times New Roman" w:eastAsia="Times New Roman" w:hAnsi="Times New Roman" w:cs="Times New Roman"/>
+        </w:rPr>
         <w:t>ACM KDD’</w:t>
       </w:r>
       <w:r>
         <w:rPr>
           <w:rFonts w:ascii="Times New Roman" w:eastAsia="Times New Roman" w:hAnsi="Times New Roman" w:cs="Times New Roman"/>
         </w:rPr>
-        <w:t>15</w:t>
-      </w:r>
-      <w:r>
-        <w:rPr>
-          <w:rFonts w:ascii="Times New Roman" w:eastAsia="Times New Roman" w:hAnsi="Times New Roman" w:cs="Times New Roman"/>
-        </w:rPr>
-        <w:t xml:space="preserve"> </w:t>
-      </w:r>
+        <w:t>15 (Social and Graphs 4)</w:t>
+      </w:r>
+    </w:p>
+    <w:p>
+      <w:pPr>
+        <w:pStyle w:val="normal0"/>
+        <w:rPr>
+          <w:rFonts w:ascii="Times New Roman" w:hAnsi="Times New Roman"/>
+        </w:rPr>
+      </w:pPr>
+    </w:p>
+    <w:p>
+      <w:pPr>
+        <w:pStyle w:val="normal0"/>
+        <w:rPr>
+          <w:rFonts w:ascii="Times New Roman" w:hAnsi="Times New Roman"/>
+        </w:rPr>
+      </w:pPr>
+      <w:r>
+        <w:rPr>
+          <w:rFonts w:ascii="Times New Roman" w:eastAsia="Times New Roman" w:hAnsi="Times New Roman" w:cs="Times New Roman"/>
+          <w:b/>
+        </w:rPr>
+        <w:t>Grant Reviewing</w:t>
+      </w:r>
+    </w:p>
+    <w:p>
+      <w:pPr>
+        <w:pStyle w:val="normal0"/>
+        <w:rPr>
+          <w:rFonts w:ascii="Times New Roman" w:hAnsi="Times New Roman"/>
+        </w:rPr>
+      </w:pPr>
     </w:p>
     <w:p>
       <w:pPr>
         <w:pStyle w:val="normal0"/>
         <w:spacing w:line="360" w:lineRule="auto"/>
         <w:rPr>
-          <w:rFonts w:ascii="Times New Roman" w:hAnsi="Times New Roman"/>
-        </w:rPr>
-      </w:pPr>
-      <w:r>
-        <w:rPr>
-          <w:rFonts w:ascii="Times New Roman" w:eastAsia="Times New Roman" w:hAnsi="Times New Roman" w:cs="Times New Roman"/>
-        </w:rPr>
-        <w:t>ACM CIKM’</w:t>
-      </w:r>
-      <w:r>
-        <w:rPr>
-          <w:rFonts w:ascii="Times New Roman" w:eastAsia="Times New Roman" w:hAnsi="Times New Roman" w:cs="Times New Roman"/>
-        </w:rPr>
-        <w:t>14</w:t>
-      </w:r>
-    </w:p>
-    <w:p>
-      <w:pPr>
-        <w:pStyle w:val="normal0"/>
-        <w:rPr>
-          <w:rFonts w:ascii="Times New Roman" w:hAnsi="Times New Roman"/>
-        </w:rPr>
-      </w:pPr>
-    </w:p>
-    <w:p>
-      <w:pPr>
-        <w:pStyle w:val="normal0"/>
-        <w:rPr>
-          <w:rFonts w:ascii="Times New Roman" w:hAnsi="Times New Roman"/>
-        </w:rPr>
-      </w:pPr>
-      <w:r>
-        <w:rPr>
-          <w:rFonts w:ascii="Times New Roman" w:eastAsia="Times New Roman" w:hAnsi="Times New Roman" w:cs="Times New Roman"/>
-          <w:b/>
-        </w:rPr>
-        <w:t>Journal Reviewing</w:t>
-      </w:r>
-    </w:p>
-    <w:p>
-      <w:pPr>
-        <w:pStyle w:val="normal0"/>
-        <w:rPr>
-          <w:rFonts w:ascii="Times New Roman" w:hAnsi="Times New Roman"/>
-        </w:rPr>
-      </w:pPr>
-    </w:p>
-    <w:p>
-      <w:pPr>
-        <w:pStyle w:val="normal0"/>
-        <w:spacing w:after="120"/>
-        <w:rPr>
-          <w:rFonts w:ascii="Times New Roman" w:eastAsia="Times New Roman" w:hAnsi="Times New Roman" w:cs="Times New Roman"/>
-        </w:rPr>
-      </w:pPr>
-      <w:r>
-        <w:rPr>
-          <w:rFonts w:ascii="Times New Roman" w:eastAsia="Times New Roman" w:hAnsi="Times New Roman" w:cs="Times New Roman"/>
-          <w:i/>
-        </w:rPr>
-        <w:t>ACM Tra</w:t>
-      </w:r>
-      <w:r>
-        <w:rPr>
-          <w:rFonts w:ascii="Times New Roman" w:eastAsia="Times New Roman" w:hAnsi="Times New Roman" w:cs="Times New Roman"/>
-          <w:i/>
-        </w:rPr>
-        <w:t>nsactions on Information System</w:t>
-      </w:r>
-      <w:r>
-        <w:rPr>
-          <w:rFonts w:ascii="Times New Roman" w:eastAsia="Times New Roman" w:hAnsi="Times New Roman" w:cs="Times New Roman"/>
-          <w:i/>
-        </w:rPr>
-        <w:t xml:space="preserve">s </w:t>
-      </w:r>
-      <w:r>
-        <w:rPr>
-          <w:rFonts w:ascii="Times New Roman" w:eastAsia="Times New Roman" w:hAnsi="Times New Roman" w:cs="Times New Roman"/>
-        </w:rPr>
-        <w:t>(TOIS)</w:t>
-      </w:r>
-    </w:p>
-    <w:p>
-      <w:pPr>
-        <w:pStyle w:val="normal0"/>
-        <w:spacing w:after="120"/>
-        <w:rPr>
-          <w:rFonts w:ascii="Times New Roman" w:eastAsia="Times New Roman" w:hAnsi="Times New Roman" w:cs="Times New Roman"/>
-        </w:rPr>
-      </w:pPr>
-      <w:r>
-        <w:rPr>
-          <w:rFonts w:ascii="Times New Roman" w:eastAsia="Times New Roman" w:hAnsi="Times New Roman" w:cs="Times New Roman"/>
-          <w:i/>
-        </w:rPr>
-        <w:t>ACM Transactions on Knowledge Discovery</w:t>
-      </w:r>
-      <w:r>
-        <w:rPr>
-          <w:rFonts w:ascii="Times New Roman" w:eastAsia="Times New Roman" w:hAnsi="Times New Roman" w:cs="Times New Roman"/>
-          <w:i/>
-        </w:rPr>
-        <w:t xml:space="preserve"> from Data</w:t>
-      </w:r>
-      <w:r>
-        <w:rPr>
-          <w:rFonts w:ascii="Times New Roman" w:eastAsia="Times New Roman" w:hAnsi="Times New Roman" w:cs="Times New Roman"/>
-          <w:i/>
-        </w:rPr>
-        <w:t xml:space="preserve"> </w:t>
-      </w:r>
-      <w:r>
-        <w:rPr>
-          <w:rFonts w:ascii="Times New Roman" w:eastAsia="Times New Roman" w:hAnsi="Times New Roman" w:cs="Times New Roman"/>
-        </w:rPr>
-        <w:t>(TKDD)</w:t>
-      </w:r>
-    </w:p>
-    <w:p>
-      <w:pPr>
-        <w:pStyle w:val="normal0"/>
-        <w:spacing w:after="120"/>
-        <w:rPr>
-          <w:rFonts w:ascii="Times New Roman" w:eastAsia="Times New Roman" w:hAnsi="Times New Roman" w:cs="Times New Roman"/>
-        </w:rPr>
-      </w:pPr>
-      <w:r>
-        <w:rPr>
-          <w:rFonts w:ascii="Times New Roman" w:eastAsia="Times New Roman" w:hAnsi="Times New Roman" w:cs="Times New Roman"/>
-          <w:i/>
-        </w:rPr>
-        <w:t xml:space="preserve">Data Mining and Knowledge Discovery </w:t>
-      </w:r>
-      <w:r>
-        <w:rPr>
-          <w:rFonts w:ascii="Times New Roman" w:eastAsia="Times New Roman" w:hAnsi="Times New Roman" w:cs="Times New Roman"/>
-        </w:rPr>
-        <w:t>(DMKD/DAMI)</w:t>
-      </w:r>
-    </w:p>
-    <w:p>
-      <w:pPr>
-        <w:pStyle w:val="normal0"/>
-        <w:spacing w:after="120"/>
-        <w:rPr>
-          <w:rFonts w:ascii="Times New Roman" w:eastAsia="Times New Roman" w:hAnsi="Times New Roman" w:cs="Times New Roman"/>
-        </w:rPr>
-      </w:pPr>
-      <w:r>
-        <w:rPr>
-          <w:rFonts w:ascii="Times New Roman" w:eastAsia="Times New Roman" w:hAnsi="Times New Roman" w:cs="Times New Roman"/>
-          <w:i/>
-        </w:rPr>
-        <w:t xml:space="preserve">Engineering Applications of Artificial Intelligence </w:t>
-      </w:r>
-      <w:r>
-        <w:rPr>
-          <w:rFonts w:ascii="Times New Roman" w:eastAsia="Times New Roman" w:hAnsi="Times New Roman" w:cs="Times New Roman"/>
-        </w:rPr>
-        <w:t>(EAAI)</w:t>
-      </w:r>
-    </w:p>
-    <w:p>
-      <w:pPr>
-        <w:pStyle w:val="normal0"/>
-        <w:spacing w:after="120"/>
-        <w:rPr>
-          <w:rFonts w:ascii="Times New Roman" w:hAnsi="Times New Roman"/>
-        </w:rPr>
-      </w:pPr>
-      <w:r>
-        <w:rPr>
-          <w:rFonts w:ascii="Times New Roman" w:eastAsia="Times New Roman" w:hAnsi="Times New Roman" w:cs="Times New Roman"/>
-          <w:i/>
-        </w:rPr>
-        <w:t>Expert Systems with Applications</w:t>
-      </w:r>
-      <w:r>
-        <w:rPr>
-          <w:rFonts w:ascii="Times New Roman" w:eastAsia="Times New Roman" w:hAnsi="Times New Roman" w:cs="Times New Roman"/>
-        </w:rPr>
-        <w:t xml:space="preserve"> (ESWA)</w:t>
-      </w:r>
-    </w:p>
-    <w:p>
-      <w:pPr>
-        <w:pStyle w:val="normal0"/>
-        <w:spacing w:after="120"/>
-        <w:rPr>
-          <w:rFonts w:ascii="Times New Roman" w:hAnsi="Times New Roman"/>
-        </w:rPr>
-      </w:pPr>
-      <w:r>
-        <w:rPr>
-          <w:rFonts w:ascii="Times New Roman" w:eastAsia="Times New Roman" w:hAnsi="Times New Roman" w:cs="Times New Roman"/>
-          <w:i/>
-        </w:rPr>
-        <w:t>Knowledge and Information Systems</w:t>
-      </w:r>
-      <w:r>
-        <w:rPr>
-          <w:rFonts w:ascii="Times New Roman" w:eastAsia="Times New Roman" w:hAnsi="Times New Roman" w:cs="Times New Roman"/>
-        </w:rPr>
-        <w:t xml:space="preserve"> (KAIS)</w:t>
-      </w:r>
-    </w:p>
-    <w:p>
-      <w:pPr>
-        <w:pStyle w:val="normal0"/>
-        <w:spacing w:after="120"/>
-        <w:rPr>
-          <w:rFonts w:ascii="Times New Roman" w:hAnsi="Times New Roman"/>
-        </w:rPr>
-      </w:pPr>
-      <w:r>
-        <w:rPr>
-          <w:rFonts w:ascii="Times New Roman" w:eastAsia="Times New Roman" w:hAnsi="Times New Roman" w:cs="Times New Roman"/>
-          <w:i/>
-        </w:rPr>
-        <w:t>IEEE Transactions on Knowledge and Data Engineering</w:t>
-      </w:r>
-      <w:r>
-        <w:rPr>
-          <w:rFonts w:ascii="Times New Roman" w:eastAsia="Times New Roman" w:hAnsi="Times New Roman" w:cs="Times New Roman"/>
-        </w:rPr>
-        <w:t xml:space="preserve"> (TKDE)</w:t>
-      </w:r>
-    </w:p>
-    <w:p>
-      <w:pPr>
-        <w:pStyle w:val="normal0"/>
-        <w:spacing w:after="120"/>
-        <w:rPr>
-          <w:rFonts w:ascii="Times New Roman" w:hAnsi="Times New Roman"/>
-        </w:rPr>
-      </w:pPr>
-      <w:r>
-        <w:rPr>
-          <w:rFonts w:ascii="Times New Roman" w:eastAsia="Times New Roman" w:hAnsi="Times New Roman" w:cs="Times New Roman"/>
-          <w:i/>
-        </w:rPr>
-        <w:t>IEEE Transactions on Network Science and Engineering</w:t>
-      </w:r>
-      <w:r>
-        <w:rPr>
-          <w:rFonts w:ascii="Times New Roman" w:eastAsia="Times New Roman" w:hAnsi="Times New Roman" w:cs="Times New Roman"/>
-        </w:rPr>
-        <w:t xml:space="preserve"> (TNSE)</w:t>
-      </w:r>
-    </w:p>
-    <w:p>
-      <w:pPr>
-        <w:pStyle w:val="normal0"/>
-        <w:spacing w:after="120"/>
-        <w:rPr>
-          <w:rFonts w:ascii="Times New Roman" w:hAnsi="Times New Roman"/>
-        </w:rPr>
-      </w:pPr>
-      <w:r>
-        <w:rPr>
-          <w:rFonts w:ascii="Times New Roman" w:eastAsia="Times New Roman" w:hAnsi="Times New Roman" w:cs="Times New Roman"/>
-          <w:i/>
-        </w:rPr>
-        <w:t>IEEE Transactions on Parallel and Distributed Systems</w:t>
-      </w:r>
-      <w:r>
-        <w:rPr>
-          <w:rFonts w:ascii="Times New Roman" w:eastAsia="Times New Roman" w:hAnsi="Times New Roman" w:cs="Times New Roman"/>
-        </w:rPr>
-        <w:t xml:space="preserve"> (TPDS)</w:t>
-      </w:r>
-    </w:p>
-    <w:p>
-      <w:pPr>
-        <w:pStyle w:val="normal0"/>
-        <w:spacing w:after="120"/>
-        <w:rPr>
-          <w:rFonts w:ascii="Times New Roman" w:eastAsia="Times New Roman" w:hAnsi="Times New Roman" w:cs="Times New Roman"/>
-        </w:rPr>
-      </w:pPr>
-      <w:r>
-        <w:rPr>
-          <w:rFonts w:ascii="Times New Roman" w:eastAsia="Times New Roman" w:hAnsi="Times New Roman" w:cs="Times New Roman"/>
-          <w:i/>
-        </w:rPr>
-        <w:t>IEEE Transactions on Services Computing</w:t>
-      </w:r>
-      <w:r>
-        <w:rPr>
-          <w:rFonts w:ascii="Times New Roman" w:eastAsia="Times New Roman" w:hAnsi="Times New Roman" w:cs="Times New Roman"/>
-        </w:rPr>
-        <w:t xml:space="preserve"> (TSC)</w:t>
-      </w:r>
-    </w:p>
-    <w:p>
-      <w:pPr>
-        <w:pStyle w:val="normal0"/>
-        <w:spacing w:after="120"/>
-        <w:rPr>
-          <w:rFonts w:ascii="Times New Roman" w:eastAsia="Times New Roman" w:hAnsi="Times New Roman" w:cs="Times New Roman"/>
-        </w:rPr>
-      </w:pPr>
-      <w:r>
-        <w:rPr>
-          <w:rFonts w:ascii="Times New Roman" w:eastAsia="Times New Roman" w:hAnsi="Times New Roman" w:cs="Times New Roman"/>
-          <w:i/>
-        </w:rPr>
-        <w:t>Machine Learning</w:t>
-      </w:r>
-      <w:r>
-        <w:rPr>
-          <w:rFonts w:ascii="Times New Roman" w:eastAsia="Times New Roman" w:hAnsi="Times New Roman" w:cs="Times New Roman"/>
-        </w:rPr>
-        <w:t xml:space="preserve"> (Mach. Learn.)</w:t>
-      </w:r>
-    </w:p>
-    <w:p>
-      <w:pPr>
-        <w:pStyle w:val="normal0"/>
-        <w:spacing w:after="120"/>
-        <w:rPr>
-          <w:rFonts w:ascii="Times New Roman" w:hAnsi="Times New Roman"/>
-        </w:rPr>
-      </w:pPr>
-      <w:r>
-        <w:rPr>
-          <w:rFonts w:ascii="Times New Roman" w:eastAsia="Times New Roman" w:hAnsi="Times New Roman" w:cs="Times New Roman"/>
-          <w:i/>
-        </w:rPr>
-        <w:t>The Computer Journal</w:t>
-      </w:r>
-    </w:p>
-    <w:p>
-      <w:pPr>
-        <w:pStyle w:val="normal0"/>
-        <w:spacing w:after="120"/>
-        <w:rPr>
-          <w:rFonts w:ascii="Times New Roman" w:hAnsi="Times New Roman"/>
-        </w:rPr>
-      </w:pPr>
-      <w:r>
-        <w:rPr>
-          <w:rFonts w:ascii="Times New Roman" w:eastAsia="Times New Roman" w:hAnsi="Times New Roman" w:cs="Times New Roman"/>
-          <w:i/>
-        </w:rPr>
-        <w:t>VLDB Journal</w:t>
-      </w:r>
-      <w:r>
-        <w:rPr>
-          <w:rFonts w:ascii="Times New Roman" w:eastAsia="Times New Roman" w:hAnsi="Times New Roman" w:cs="Times New Roman"/>
-        </w:rPr>
-        <w:t xml:space="preserve"> (VLDBJ)</w:t>
-      </w:r>
-    </w:p>
-    <w:p>
-      <w:pPr>
-        <w:pStyle w:val="normal0"/>
-        <w:rPr>
-          <w:rFonts w:ascii="Times New Roman" w:hAnsi="Times New Roman"/>
-        </w:rPr>
-      </w:pPr>
-    </w:p>
-    <w:p>
-      <w:pPr>
-        <w:pStyle w:val="normal0"/>
-        <w:rPr>
-          <w:rFonts w:ascii="Times New Roman" w:hAnsi="Times New Roman"/>
-        </w:rPr>
-      </w:pPr>
-      <w:r>
-        <w:rPr>
-          <w:rFonts w:ascii="Times New Roman" w:eastAsia="Times New Roman" w:hAnsi="Times New Roman" w:cs="Times New Roman"/>
-          <w:b/>
-        </w:rPr>
-        <w:t>Conference Reviewing</w:t>
-      </w:r>
-    </w:p>
-    <w:p>
-      <w:pPr>
-        <w:pStyle w:val="normal0"/>
-        <w:rPr>
-          <w:rFonts w:ascii="Times New Roman" w:hAnsi="Times New Roman"/>
-        </w:rPr>
-      </w:pPr>
-    </w:p>
-    <w:p>
-      <w:pPr>
-        <w:pStyle w:val="normal0"/>
-        <w:rPr>
-          <w:rFonts w:ascii="Times New Roman" w:hAnsi="Times New Roman"/>
-        </w:rPr>
-      </w:pPr>
-      <w:r>
-        <w:rPr>
-          <w:rFonts w:ascii="Times New Roman" w:eastAsia="Times New Roman" w:hAnsi="Times New Roman" w:cs="Times New Roman"/>
-        </w:rPr>
-        <w:t xml:space="preserve">SODA’17, </w:t>
-      </w:r>
-      <w:r>
-        <w:rPr>
-          <w:rFonts w:ascii="Times New Roman" w:eastAsia="Times New Roman" w:hAnsi="Times New Roman" w:cs="Times New Roman"/>
-        </w:rPr>
-        <w:t xml:space="preserve">IEEE ICDM’16, </w:t>
-      </w:r>
-      <w:r>
-        <w:rPr>
-          <w:rFonts w:ascii="Times New Roman" w:eastAsia="Times New Roman" w:hAnsi="Times New Roman" w:cs="Times New Roman"/>
-        </w:rPr>
-        <w:t xml:space="preserve">ACM CIKM’16, Grace Hopper ’16, </w:t>
-      </w:r>
-      <w:r>
-        <w:rPr>
-          <w:rFonts w:ascii="Times New Roman" w:eastAsia="Times New Roman" w:hAnsi="Times New Roman" w:cs="Times New Roman"/>
-        </w:rPr>
-        <w:t xml:space="preserve">ECML PKDD’16, ACM KDD’16, </w:t>
-      </w:r>
-      <w:r>
-        <w:rPr>
-          <w:rFonts w:ascii="Times New Roman" w:eastAsia="Times New Roman" w:hAnsi="Times New Roman" w:cs="Times New Roman"/>
-        </w:rPr>
-        <w:t>WWW'16, ACM WSDM'16, ACM CIKM'</w:t>
-      </w:r>
-      <w:r>
-        <w:rPr>
-          <w:rFonts w:ascii="Times New Roman" w:eastAsia="Times New Roman" w:hAnsi="Times New Roman" w:cs="Times New Roman"/>
-        </w:rPr>
-        <w:t xml:space="preserve">15, ACM KDD'15, ISAAC'15, SIAM </w:t>
-      </w:r>
-      <w:r>
-        <w:rPr>
-          <w:rFonts w:ascii="Times New Roman" w:eastAsia="Times New Roman" w:hAnsi="Times New Roman" w:cs="Times New Roman"/>
-        </w:rPr>
-        <w:t xml:space="preserve">SDM'15, </w:t>
-      </w:r>
-      <w:r>
-        <w:rPr>
-          <w:rFonts w:ascii="Times New Roman" w:eastAsia="Times New Roman" w:hAnsi="Times New Roman" w:cs="Times New Roman"/>
-        </w:rPr>
-        <w:t xml:space="preserve">IEEE ICDE’15, </w:t>
-      </w:r>
-      <w:r>
-        <w:rPr>
-          <w:rFonts w:ascii="Times New Roman" w:eastAsia="Times New Roman" w:hAnsi="Times New Roman" w:cs="Times New Roman"/>
-        </w:rPr>
-        <w:t>ACM CIKM'14, DISC'14, ACM WSDM'14, WWW'14, ICALP'14, IEEE BigData'13, MFCS'13, ACM WSDM'13, IEEE IPDPS'12, ACM ICS'12, RANDOM'11</w:t>
-      </w:r>
-    </w:p>
-    <w:p>
-      <w:pPr>
-        <w:pStyle w:val="normal0"/>
-        <w:rPr>
-          <w:rFonts w:ascii="Times New Roman" w:hAnsi="Times New Roman"/>
-        </w:rPr>
-      </w:pPr>
-    </w:p>
-    <w:p>
-      <w:pPr>
-        <w:pStyle w:val="normal0"/>
-        <w:rPr>
-          <w:rFonts w:ascii="Times New Roman" w:hAnsi="Times New Roman"/>
-        </w:rPr>
-      </w:pPr>
-      <w:r>
-        <w:rPr>
-          <w:rFonts w:ascii="Times New Roman" w:eastAsia="Times New Roman" w:hAnsi="Times New Roman" w:cs="Times New Roman"/>
-          <w:b/>
-        </w:rPr>
-        <w:t>Conference Research Session Chair</w:t>
-      </w:r>
-    </w:p>
-    <w:p>
-      <w:pPr>
-        <w:pStyle w:val="normal0"/>
-        <w:rPr>
-          <w:rFonts w:ascii="Times New Roman" w:hAnsi="Times New Roman"/>
-        </w:rPr>
-      </w:pPr>
+          <w:rFonts w:ascii="Times New Roman" w:eastAsia="Times New Roman" w:hAnsi="Times New Roman" w:cs="Times New Roman"/>
+        </w:rPr>
+      </w:pPr>
+      <w:r>
+        <w:rPr>
+          <w:rFonts w:ascii="Times New Roman" w:eastAsia="Times New Roman" w:hAnsi="Times New Roman" w:cs="Times New Roman"/>
+        </w:rPr>
+        <w:t>Sigma Delta Epsilon (Graduate Women in Science) National Fellowship</w:t>
+      </w:r>
     </w:p>
     <w:p>
       <w:pPr>
         <w:pStyle w:val="normal0"/>
         <w:spacing w:line="360" w:lineRule="auto"/>
         <w:rPr>
-          <w:rFonts w:ascii="Times New Roman" w:eastAsia="Times New Roman" w:hAnsi="Times New Roman" w:cs="Times New Roman"/>
-        </w:rPr>
-      </w:pPr>
-      <w:r>
-        <w:rPr>
-          <w:rFonts w:ascii="Times New Roman" w:eastAsia="Times New Roman" w:hAnsi="Times New Roman" w:cs="Times New Roman"/>
-        </w:rPr>
-        <w:t>WWW’</w:t>
-      </w:r>
-      <w:r>
-        <w:rPr>
-          <w:rFonts w:ascii="Times New Roman" w:eastAsia="Times New Roman" w:hAnsi="Times New Roman" w:cs="Times New Roman"/>
-        </w:rPr>
-        <w:t>16 (Social Networks and Graph Analysis</w:t>
-      </w:r>
-      <w:r>
-        <w:rPr>
-          <w:rFonts w:ascii="Times New Roman" w:eastAsia="Times New Roman" w:hAnsi="Times New Roman" w:cs="Times New Roman"/>
-        </w:rPr>
-        <w:t xml:space="preserve"> 1)</w:t>
-      </w:r>
-    </w:p>
-    <w:p>
-      <w:pPr>
-        <w:pStyle w:val="normal0"/>
-        <w:spacing w:line="360" w:lineRule="auto"/>
-        <w:rPr>
-          <w:rFonts w:ascii="Times New Roman" w:hAnsi="Times New Roman"/>
-        </w:rPr>
-      </w:pPr>
-      <w:r>
-        <w:rPr>
-          <w:rFonts w:ascii="Times New Roman" w:eastAsia="Times New Roman" w:hAnsi="Times New Roman" w:cs="Times New Roman"/>
-        </w:rPr>
-        <w:t>ACM KDD'15 (Social and Graphs 4)</w:t>
-      </w:r>
-    </w:p>
-    <w:p>
-      <w:pPr>
-        <w:pStyle w:val="normal0"/>
-        <w:rPr>
-          <w:rFonts w:ascii="Times New Roman" w:hAnsi="Times New Roman"/>
-        </w:rPr>
-      </w:pPr>
-    </w:p>
-    <w:p>
-      <w:pPr>
-        <w:pStyle w:val="normal0"/>
-        <w:rPr>
-          <w:rFonts w:ascii="Times New Roman" w:hAnsi="Times New Roman"/>
-        </w:rPr>
-      </w:pPr>
-      <w:r>
-        <w:rPr>
-          <w:rFonts w:ascii="Times New Roman" w:eastAsia="Times New Roman" w:hAnsi="Times New Roman" w:cs="Times New Roman"/>
-          <w:b/>
-        </w:rPr>
-        <w:t>Grant Reviewing</w:t>
-      </w:r>
-    </w:p>
-    <w:p>
-      <w:pPr>
-        <w:pStyle w:val="normal0"/>
-        <w:rPr>
-          <w:rFonts w:ascii="Times New Roman" w:hAnsi="Times New Roman"/>
-        </w:rPr>
-      </w:pPr>
-    </w:p>
-    <w:p>
-      <w:pPr>
-        <w:pStyle w:val="normal0"/>
-        <w:spacing w:line="360" w:lineRule="auto"/>
-        <w:rPr>
-          <w:rFonts w:ascii="Times New Roman" w:eastAsia="Times New Roman" w:hAnsi="Times New Roman" w:cs="Times New Roman"/>
-        </w:rPr>
-      </w:pPr>
-      <w:r>
-        <w:rPr>
-          <w:rFonts w:ascii="Times New Roman" w:eastAsia="Times New Roman" w:hAnsi="Times New Roman" w:cs="Times New Roman"/>
-        </w:rPr>
-        <w:t>Sigma Delta Epsilon (Graduate Women in Science) National Fellowship</w:t>
-      </w:r>
-    </w:p>
-    <w:p>
-      <w:pPr>
-        <w:pStyle w:val="normal0"/>
-        <w:spacing w:line="360" w:lineRule="auto"/>
-        <w:rPr>
           <w:rFonts w:ascii="Times New Roman" w:hAnsi="Times New Roman"/>
         </w:rPr>
       </w:pPr>
@@ -4551,6 +6566,7 @@
           <w:rFonts w:ascii="Times New Roman" w:hAnsi="Times New Roman"/>
         </w:rPr>
       </w:pPr>
+      <w:proofErr w:type="gramStart"/>
       <w:r>
         <w:rPr>
           <w:rFonts w:ascii="Times New Roman" w:eastAsia="Times New Roman" w:hAnsi="Times New Roman" w:cs="Times New Roman"/>
@@ -4562,7 +6578,14 @@
           <w:rFonts w:ascii="Times New Roman" w:eastAsia="Times New Roman" w:hAnsi="Times New Roman" w:cs="Times New Roman"/>
         </w:rPr>
         <w:tab/>
-        <w:t>Summer School on Massive Data Mining, IT University, Copenhagen, Denmark</w:t>
+        <w:t>Summer School</w:t>
+      </w:r>
+      <w:proofErr w:type="gramEnd"/>
+      <w:r>
+        <w:rPr>
+          <w:rFonts w:ascii="Times New Roman" w:eastAsia="Times New Roman" w:hAnsi="Times New Roman" w:cs="Times New Roman"/>
+        </w:rPr>
+        <w:t xml:space="preserve"> on Massive Data Mining, IT University, Copenhagen, Denmark</w:t>
       </w:r>
     </w:p>
     <w:p>
@@ -4824,7 +6847,7 @@
         <w:rPr>
           <w:noProof/>
         </w:rPr>
-        <w:t>6</w:t>
+        <w:t>8</w:t>
       </w:r>
     </w:fldSimple>
   </w:p>

</xml_diff>

<commit_message>
Add talk at BU.
</commit_message>
<xml_diff>
--- a/MatteoRiondato-CV.docx
+++ b/MatteoRiondato-CV.docx
@@ -23,10 +23,7 @@
         <w:jc w:val="center"/>
       </w:pPr>
       <w:r>
-        <w:t xml:space="preserve">Curriculum </w:t>
-      </w:r>
-      <w:r>
-        <w:t>vitae</w:t>
+        <w:t>Curriculum vitae</w:t>
       </w:r>
     </w:p>
     <w:p>
@@ -41,15 +38,7 @@
         <w:jc w:val="center"/>
       </w:pPr>
       <w:r>
-        <w:t xml:space="preserve">100 </w:t>
-      </w:r>
-      <w:proofErr w:type="gramStart"/>
-      <w:r>
-        <w:t>Avenue</w:t>
-      </w:r>
-      <w:proofErr w:type="gramEnd"/>
-      <w:r>
-        <w:t xml:space="preserve"> of the Americas, 16</w:t>
+        <w:t>100 Avenue of the Americas, 16</w:t>
       </w:r>
       <w:r>
         <w:rPr>
@@ -174,10 +163,7 @@
         <w:spacing w:after="120"/>
       </w:pPr>
       <w:r>
-        <w:t xml:space="preserve">M.Sc. (Laurea </w:t>
-      </w:r>
-      <w:r>
-        <w:t>Specialistica)</w:t>
+        <w:t>M.Sc. (Laurea Specialistica)</w:t>
       </w:r>
       <w:r>
         <w:tab/>
@@ -262,17 +248,12 @@
         <w:pStyle w:val="normal0"/>
         <w:ind w:left="1440" w:hanging="1440"/>
       </w:pPr>
-      <w:proofErr w:type="gramStart"/>
       <w:r>
         <w:t xml:space="preserve">2014–15  </w:t>
       </w:r>
       <w:r>
         <w:tab/>
-        <w:t>Postdoctoral Researcher</w:t>
-      </w:r>
-      <w:proofErr w:type="gramEnd"/>
-      <w:r>
-        <w:t>, Department of Computer Science, Stanford University</w:t>
+        <w:t>Postdoctoral Researcher, Department of Computer Science, Stanford University</w:t>
       </w:r>
     </w:p>
     <w:p>
@@ -332,10 +313,7 @@
         <w:ind w:left="1440" w:hanging="1440"/>
       </w:pPr>
       <w:r>
-        <w:t>2</w:t>
-      </w:r>
-      <w:r>
-        <w:t>013</w:t>
+        <w:t>2013</w:t>
       </w:r>
       <w:r>
         <w:tab/>
@@ -369,15 +347,7 @@
         <w:pStyle w:val="normal0"/>
       </w:pPr>
       <w:r>
-        <w:t xml:space="preserve">*: </w:t>
-      </w:r>
-      <w:proofErr w:type="gramStart"/>
-      <w:r>
-        <w:t>equal</w:t>
-      </w:r>
-      <w:proofErr w:type="gramEnd"/>
-      <w:r>
-        <w:t xml:space="preserve"> participation by all authors</w:t>
+        <w:t>*: equal participation by all authors</w:t>
       </w:r>
     </w:p>
     <w:p>
@@ -408,7 +378,6 @@
         <w:spacing w:after="120"/>
         <w:ind w:left="1440" w:hanging="1440"/>
       </w:pPr>
-      <w:proofErr w:type="gramStart"/>
       <w:r>
         <w:t>In press</w:t>
       </w:r>
@@ -427,14 +396,7 @@
         <w:t>M. Riondato</w:t>
       </w:r>
       <w:r>
-        <w:t>, David García-Soriano, and F. Bonchi.</w:t>
-      </w:r>
-      <w:proofErr w:type="gramEnd"/>
-      <w:r>
-        <w:t xml:space="preserve"> Graph Summarization with Quality Guarantees.</w:t>
-      </w:r>
-      <w:r>
-        <w:t xml:space="preserve"> </w:t>
+        <w:t xml:space="preserve">, David García-Soriano, and F. Bonchi. Graph Summarization with Quality Guarantees. </w:t>
       </w:r>
       <w:r>
         <w:rPr>
@@ -474,13 +436,664 @@
         <w:t>M. Riondato</w:t>
       </w:r>
       <w:r>
-        <w:t xml:space="preserve"> and E. M. Kornaropoulos. </w:t>
-      </w:r>
-      <w:proofErr w:type="gramStart"/>
-      <w:r>
-        <w:t>Fast Approximation of Betweenness Centrality through Sampling.</w:t>
-      </w:r>
-      <w:proofErr w:type="gramEnd"/>
+        <w:t xml:space="preserve"> and E. M. Kornaropoulos. Fast Approximation of Betweenness Centrality through Sampling. </w:t>
+      </w:r>
+      <w:r>
+        <w:rPr>
+          <w:i/>
+          <w:iCs/>
+        </w:rPr>
+        <w:t>Data Mining and Knowledge Discovery</w:t>
+      </w:r>
+      <w:r>
+        <w:t>, 30(2):438–475</w:t>
+      </w:r>
+    </w:p>
+    <w:p>
+      <w:pPr>
+        <w:pStyle w:val="normal0"/>
+        <w:spacing w:after="120"/>
+        <w:ind w:left="1440" w:hanging="1440"/>
+      </w:pPr>
+      <w:r>
+        <w:t>2014</w:t>
+      </w:r>
+      <w:r>
+        <w:tab/>
+      </w:r>
+      <w:r>
+        <w:rPr>
+          <w:b/>
+          <w:bCs/>
+        </w:rPr>
+        <w:t>M. Riondato</w:t>
+      </w:r>
+      <w:r>
+        <w:t xml:space="preserve"> and E. Upfal. Efficient Discovery of Association Rules and Frequent Itemsets through Sampling with Tight Performance Guarantees. </w:t>
+      </w:r>
+      <w:r>
+        <w:rPr>
+          <w:i/>
+          <w:iCs/>
+        </w:rPr>
+        <w:t>ACM Transactions on Knowledge Discovery from Data</w:t>
+      </w:r>
+      <w:r>
+        <w:t>, 8(4):20:1–20:32</w:t>
+      </w:r>
+    </w:p>
+    <w:p>
+      <w:pPr>
+        <w:pStyle w:val="normal0"/>
+        <w:ind w:left="1440" w:hanging="1440"/>
+      </w:pPr>
+      <w:r>
+        <w:t>2010</w:t>
+      </w:r>
+      <w:r>
+        <w:tab/>
+        <w:t xml:space="preserve">* A. Pietracaprina, </w:t>
+      </w:r>
+      <w:r>
+        <w:rPr>
+          <w:b/>
+          <w:bCs/>
+        </w:rPr>
+        <w:t>M. Riondato</w:t>
+      </w:r>
+      <w:r>
+        <w:t xml:space="preserve">, E. Upfal, and F. Vandin. Mining Top-k Frequent Itemsets through Progressive Sampling. </w:t>
+      </w:r>
+      <w:r>
+        <w:rPr>
+          <w:i/>
+          <w:iCs/>
+        </w:rPr>
+        <w:t>Data Mining and Knowledge Discovery,</w:t>
+      </w:r>
+      <w:r>
+        <w:t xml:space="preserve"> 21(2):310–326</w:t>
+      </w:r>
+    </w:p>
+    <w:p>
+      <w:pPr>
+        <w:pStyle w:val="normal0"/>
+      </w:pPr>
+    </w:p>
+    <w:p>
+      <w:pPr>
+        <w:pStyle w:val="normal0"/>
+      </w:pPr>
+      <w:r>
+        <w:rPr>
+          <w:b/>
+          <w:bCs/>
+        </w:rPr>
+        <w:t>Conference Proceedings</w:t>
+      </w:r>
+    </w:p>
+    <w:p>
+      <w:pPr>
+        <w:pStyle w:val="normal0"/>
+      </w:pPr>
+    </w:p>
+    <w:p>
+      <w:pPr>
+        <w:pStyle w:val="normal0"/>
+        <w:spacing w:after="120"/>
+        <w:ind w:left="1440" w:hanging="1440"/>
+        <w:rPr>
+          <w:b/>
+          <w:bCs/>
+        </w:rPr>
+      </w:pPr>
+      <w:r>
+        <w:t>2016</w:t>
+      </w:r>
+      <w:r>
+        <w:tab/>
+        <w:t xml:space="preserve">* L. De Stefani, A. Epasto, </w:t>
+      </w:r>
+      <w:r>
+        <w:rPr>
+          <w:b/>
+          <w:bCs/>
+        </w:rPr>
+        <w:t>M. Riondato</w:t>
+      </w:r>
+      <w:r>
+        <w:t xml:space="preserve">, and E. Upfal. TRIÉST: Counting Local and Global Triangles in Fully-dynamic Streams with Fixed Memory Size. </w:t>
+      </w:r>
+      <w:r>
+        <w:rPr>
+          <w:i/>
+          <w:iCs/>
+        </w:rPr>
+        <w:t>Proceedings of the 22</w:t>
+      </w:r>
+      <w:r>
+        <w:rPr>
+          <w:i/>
+          <w:iCs/>
+          <w:vertAlign w:val="superscript"/>
+        </w:rPr>
+        <w:t>nd</w:t>
+      </w:r>
+      <w:r>
+        <w:rPr>
+          <w:i/>
+          <w:iCs/>
+        </w:rPr>
+        <w:t xml:space="preserve"> ACM SIGKDD International Conference on Knowledge Discovery and Data Mining </w:t>
+      </w:r>
+      <w:r>
+        <w:t>(KDD), pp. 825–834,</w:t>
+      </w:r>
+      <w:r>
+        <w:rPr>
+          <w:b/>
+          <w:bCs/>
+        </w:rPr>
+        <w:t xml:space="preserve"> Best Student Paper Award (Research Track)</w:t>
+      </w:r>
+    </w:p>
+    <w:p>
+      <w:pPr>
+        <w:pStyle w:val="normal0"/>
+        <w:spacing w:after="120"/>
+        <w:ind w:left="1440" w:hanging="1440"/>
+      </w:pPr>
+      <w:r>
+        <w:t>2016</w:t>
+      </w:r>
+      <w:r>
+        <w:tab/>
+      </w:r>
+      <w:r>
+        <w:rPr>
+          <w:b/>
+          <w:bCs/>
+        </w:rPr>
+        <w:t>M. Riondato</w:t>
+      </w:r>
+      <w:r>
+        <w:t xml:space="preserve"> and E. Upfal. ABRA: Approximating Betweenness Centrality in Static and Dynamic Graphs with Rademacher Averages. </w:t>
+      </w:r>
+      <w:r>
+        <w:rPr>
+          <w:i/>
+          <w:iCs/>
+        </w:rPr>
+        <w:t>Proceedings of the 22</w:t>
+      </w:r>
+      <w:r>
+        <w:rPr>
+          <w:i/>
+          <w:iCs/>
+          <w:vertAlign w:val="superscript"/>
+        </w:rPr>
+        <w:t>nd</w:t>
+      </w:r>
+      <w:r>
+        <w:rPr>
+          <w:i/>
+          <w:iCs/>
+        </w:rPr>
+        <w:t xml:space="preserve"> ACM SIGKDD International Conference on Knowledge Discovery and Data Mining </w:t>
+      </w:r>
+      <w:r>
+        <w:t>(KDD), pp. 1145–1154</w:t>
+      </w:r>
+    </w:p>
+    <w:p>
+      <w:pPr>
+        <w:pStyle w:val="normal0"/>
+        <w:spacing w:after="120"/>
+        <w:ind w:left="1440" w:hanging="1440"/>
+      </w:pPr>
+      <w:r>
+        <w:t>2016</w:t>
+      </w:r>
+      <w:r>
+        <w:tab/>
+        <w:t xml:space="preserve">* F. Bonchi, G. De Francisci Morales, </w:t>
+      </w:r>
+      <w:r>
+        <w:rPr>
+          <w:b/>
+          <w:bCs/>
+        </w:rPr>
+        <w:t>M. Riondato</w:t>
+      </w:r>
+      <w:r>
+        <w:t xml:space="preserve">, Centrality Measures on Big Graphs: Exact, Approximated, and Distributed Algorithms. </w:t>
+      </w:r>
+      <w:r>
+        <w:rPr>
+          <w:i/>
+          <w:iCs/>
+        </w:rPr>
+        <w:t>Proceedings of the 25</w:t>
+      </w:r>
+      <w:r>
+        <w:rPr>
+          <w:i/>
+          <w:iCs/>
+          <w:vertAlign w:val="superscript"/>
+        </w:rPr>
+        <w:t>th</w:t>
+      </w:r>
+      <w:r>
+        <w:rPr>
+          <w:i/>
+          <w:iCs/>
+        </w:rPr>
+        <w:t xml:space="preserve"> International World Wide Web Conference </w:t>
+      </w:r>
+      <w:r>
+        <w:t>(WWW), Companion Volume, pp. 1017–1020</w:t>
+      </w:r>
+    </w:p>
+    <w:p>
+      <w:pPr>
+        <w:pStyle w:val="normal0"/>
+        <w:spacing w:after="120"/>
+        <w:ind w:left="1440" w:hanging="1440"/>
+      </w:pPr>
+      <w:r>
+        <w:t>2016</w:t>
+      </w:r>
+      <w:r>
+        <w:tab/>
+        <w:t xml:space="preserve">A. Mahmoody, </w:t>
+      </w:r>
+      <w:r>
+        <w:rPr>
+          <w:b/>
+          <w:bCs/>
+        </w:rPr>
+        <w:t>M. Riondato</w:t>
+      </w:r>
+      <w:r>
+        <w:t xml:space="preserve">, and E. Upfal. Wiggins: Detecting Valuable Information in Dynamic Networks with Limited Resources. </w:t>
+      </w:r>
+      <w:r>
+        <w:rPr>
+          <w:i/>
+          <w:iCs/>
+        </w:rPr>
+        <w:t>Proceedings of the 9</w:t>
+      </w:r>
+      <w:r>
+        <w:rPr>
+          <w:i/>
+          <w:iCs/>
+          <w:vertAlign w:val="superscript"/>
+        </w:rPr>
+        <w:t>th</w:t>
+      </w:r>
+      <w:r>
+        <w:rPr>
+          <w:i/>
+          <w:iCs/>
+        </w:rPr>
+        <w:t xml:space="preserve"> ACM International Conference on Web Search and Data Mining</w:t>
+      </w:r>
+      <w:r>
+        <w:t xml:space="preserve"> (WSDM), pp. 677–686</w:t>
+      </w:r>
+    </w:p>
+    <w:p>
+      <w:pPr>
+        <w:pStyle w:val="normal0"/>
+        <w:spacing w:after="120"/>
+        <w:ind w:left="1440" w:hanging="1440"/>
+      </w:pPr>
+      <w:r>
+        <w:t>2015</w:t>
+      </w:r>
+      <w:r>
+        <w:tab/>
+      </w:r>
+      <w:r>
+        <w:rPr>
+          <w:b/>
+          <w:bCs/>
+        </w:rPr>
+        <w:t>M. Riondato</w:t>
+      </w:r>
+      <w:r>
+        <w:t xml:space="preserve"> and E. Upfal. Mining Frequent Itemsets through Progressive Sampling with Rademacher Averages. </w:t>
+      </w:r>
+      <w:r>
+        <w:rPr>
+          <w:i/>
+          <w:iCs/>
+        </w:rPr>
+        <w:t>Proceedings of the 21</w:t>
+      </w:r>
+      <w:r>
+        <w:rPr>
+          <w:i/>
+          <w:iCs/>
+          <w:vertAlign w:val="superscript"/>
+        </w:rPr>
+        <w:t>st</w:t>
+      </w:r>
+      <w:r>
+        <w:rPr>
+          <w:i/>
+          <w:iCs/>
+        </w:rPr>
+        <w:t xml:space="preserve"> ACM SIGKDD International Conference on Knowledge Discovery and Data Mining </w:t>
+      </w:r>
+      <w:r>
+        <w:t>(KDD), pp. 1005–1014</w:t>
+      </w:r>
+    </w:p>
+    <w:p>
+      <w:pPr>
+        <w:pStyle w:val="normal0"/>
+        <w:spacing w:after="120"/>
+        <w:ind w:left="1440" w:hanging="1440"/>
+      </w:pPr>
+      <w:r>
+        <w:t>2015</w:t>
+      </w:r>
+      <w:r>
+        <w:tab/>
+      </w:r>
+      <w:r>
+        <w:rPr>
+          <w:b/>
+          <w:bCs/>
+        </w:rPr>
+        <w:t>M. Riondato</w:t>
+      </w:r>
+      <w:r>
+        <w:t xml:space="preserve"> and E. Upfal. VC-Dimension and Rademacher Averages: From Statistical Learning Theory to Sampling Algorithms. </w:t>
+      </w:r>
+      <w:r>
+        <w:rPr>
+          <w:i/>
+          <w:iCs/>
+        </w:rPr>
+        <w:t>Proceedings of the 21</w:t>
+      </w:r>
+      <w:r>
+        <w:rPr>
+          <w:i/>
+          <w:iCs/>
+          <w:vertAlign w:val="superscript"/>
+        </w:rPr>
+        <w:t>st</w:t>
+      </w:r>
+      <w:r>
+        <w:rPr>
+          <w:i/>
+          <w:iCs/>
+        </w:rPr>
+        <w:t xml:space="preserve"> ACM SIGKDD International Conference on Knowledge Discovery and Data Mining </w:t>
+      </w:r>
+      <w:r>
+        <w:t>(KDD), pp. 2321–2322</w:t>
+      </w:r>
+    </w:p>
+    <w:p>
+      <w:pPr>
+        <w:pStyle w:val="normal0"/>
+        <w:spacing w:after="120"/>
+        <w:ind w:left="1440" w:hanging="1440"/>
+      </w:pPr>
+      <w:r>
+        <w:t>2015</w:t>
+      </w:r>
+      <w:r>
+        <w:tab/>
+        <w:t xml:space="preserve">* A. Anagnastopoulos, L. Becchetti, A. Fazzone, I. Mele, and </w:t>
+      </w:r>
+      <w:r>
+        <w:rPr>
+          <w:b/>
+          <w:bCs/>
+        </w:rPr>
+        <w:t>M. Riondato</w:t>
+      </w:r>
+      <w:r>
+        <w:t xml:space="preserve">. The Importance of Being Experts: Efficient Max-Finding in Crowdsourcing. </w:t>
+      </w:r>
+      <w:r>
+        <w:rPr>
+          <w:i/>
+          <w:iCs/>
+        </w:rPr>
+        <w:t>Proceedings of the 36</w:t>
+      </w:r>
+      <w:r>
+        <w:rPr>
+          <w:i/>
+          <w:iCs/>
+          <w:vertAlign w:val="superscript"/>
+        </w:rPr>
+        <w:t>th</w:t>
+      </w:r>
+      <w:r>
+        <w:rPr>
+          <w:i/>
+          <w:iCs/>
+        </w:rPr>
+        <w:t xml:space="preserve"> ACM SIGMOD International Conference on Management of Data </w:t>
+      </w:r>
+      <w:r>
+        <w:t>(SIGMOD), pp. 983–998</w:t>
+      </w:r>
+    </w:p>
+    <w:p>
+      <w:pPr>
+        <w:pStyle w:val="normal0"/>
+        <w:spacing w:after="120"/>
+        <w:ind w:left="1440" w:hanging="1440"/>
+      </w:pPr>
+      <w:r>
+        <w:t>2014</w:t>
+      </w:r>
+      <w:r>
+        <w:tab/>
+      </w:r>
+      <w:r>
+        <w:rPr>
+          <w:b/>
+          <w:bCs/>
+        </w:rPr>
+        <w:t>M. Riondato</w:t>
+      </w:r>
+      <w:r>
+        <w:t xml:space="preserve">, D. García-Soriano, and F. Bonchi. Graph Summarization with Quality Guarantees. </w:t>
+      </w:r>
+      <w:r>
+        <w:rPr>
+          <w:i/>
+          <w:iCs/>
+        </w:rPr>
+        <w:t>Proceedings of the 14</w:t>
+      </w:r>
+      <w:r>
+        <w:rPr>
+          <w:i/>
+          <w:iCs/>
+          <w:vertAlign w:val="superscript"/>
+        </w:rPr>
+        <w:t>th</w:t>
+      </w:r>
+      <w:r>
+        <w:rPr>
+          <w:i/>
+          <w:iCs/>
+        </w:rPr>
+        <w:t xml:space="preserve"> IEEE International Conference on Data Mining</w:t>
+      </w:r>
+      <w:r>
+        <w:t xml:space="preserve"> (ICDM), pp. 947–952</w:t>
+      </w:r>
+    </w:p>
+    <w:p>
+      <w:pPr>
+        <w:pStyle w:val="normal0"/>
+        <w:spacing w:after="120"/>
+        <w:ind w:left="1440" w:hanging="1440"/>
+      </w:pPr>
+      <w:r>
+        <w:t>2014</w:t>
+      </w:r>
+      <w:r>
+        <w:tab/>
+      </w:r>
+      <w:r>
+        <w:rPr>
+          <w:b/>
+          <w:bCs/>
+        </w:rPr>
+        <w:t>M. Riondato</w:t>
+      </w:r>
+      <w:r>
+        <w:t xml:space="preserve">. Sampling-based Data Mining Algorithms: Modern Techniques and Case Studies. </w:t>
+      </w:r>
+      <w:r>
+        <w:rPr>
+          <w:i/>
+          <w:iCs/>
+        </w:rPr>
+        <w:t xml:space="preserve">Proceedings of the European Conference on Machine Learning and Principle and Practice of Knowledge Discovery in Databases </w:t>
+      </w:r>
+      <w:r>
+        <w:t>(ECML PKDD), pp. 516–519</w:t>
+      </w:r>
+    </w:p>
+    <w:p>
+      <w:pPr>
+        <w:pStyle w:val="normal0"/>
+        <w:spacing w:after="120"/>
+        <w:ind w:left="1440" w:hanging="1440"/>
+      </w:pPr>
+      <w:r>
+        <w:t>2014</w:t>
+      </w:r>
+      <w:r>
+        <w:tab/>
+      </w:r>
+      <w:r>
+        <w:rPr>
+          <w:b/>
+          <w:bCs/>
+        </w:rPr>
+        <w:t>M. Riondato</w:t>
+      </w:r>
+      <w:r>
+        <w:t xml:space="preserve"> and F. Vandin. Finding the True Frequent Itemsets. </w:t>
+      </w:r>
+      <w:r>
+        <w:rPr>
+          <w:i/>
+          <w:iCs/>
+        </w:rPr>
+        <w:t>Proceedings of the 14</w:t>
+      </w:r>
+      <w:r>
+        <w:rPr>
+          <w:i/>
+          <w:iCs/>
+          <w:vertAlign w:val="superscript"/>
+        </w:rPr>
+        <w:t>th</w:t>
+      </w:r>
+      <w:r>
+        <w:rPr>
+          <w:i/>
+          <w:iCs/>
+        </w:rPr>
+        <w:t xml:space="preserve"> SIAM International Conference on Data Mining</w:t>
+      </w:r>
+      <w:r>
+        <w:t xml:space="preserve"> (SDM), pp. 497–505</w:t>
+      </w:r>
+    </w:p>
+    <w:p>
+      <w:pPr>
+        <w:pStyle w:val="normal0"/>
+        <w:spacing w:after="120"/>
+        <w:ind w:left="1440" w:hanging="1440"/>
+      </w:pPr>
+      <w:r>
+        <w:t>2014</w:t>
+      </w:r>
+      <w:r>
+        <w:tab/>
+      </w:r>
+      <w:r>
+        <w:rPr>
+          <w:b/>
+          <w:bCs/>
+        </w:rPr>
+        <w:t>M. Riondato</w:t>
+      </w:r>
+      <w:r>
+        <w:t xml:space="preserve"> and E. M. Kornaropoulos. Fast Approximation of Betweenness Centrality through Sampling. </w:t>
+      </w:r>
+      <w:r>
+        <w:rPr>
+          <w:i/>
+          <w:iCs/>
+        </w:rPr>
+        <w:t>Proceedings of the 7</w:t>
+      </w:r>
+      <w:r>
+        <w:rPr>
+          <w:i/>
+          <w:iCs/>
+          <w:vertAlign w:val="superscript"/>
+        </w:rPr>
+        <w:t>th</w:t>
+      </w:r>
+      <w:r>
+        <w:rPr>
+          <w:i/>
+          <w:iCs/>
+        </w:rPr>
+        <w:t xml:space="preserve"> ACM International Conference on Web Search and Data Mining</w:t>
+      </w:r>
+      <w:r>
+        <w:t xml:space="preserve"> (WSDM), pp. 413–422</w:t>
+      </w:r>
+    </w:p>
+    <w:p>
+      <w:pPr>
+        <w:pStyle w:val="normal0"/>
+        <w:spacing w:after="120"/>
+        <w:ind w:left="1440" w:hanging="1440"/>
+      </w:pPr>
+      <w:r>
+        <w:t>2012</w:t>
+      </w:r>
+      <w:r>
+        <w:tab/>
+      </w:r>
+      <w:r>
+        <w:rPr>
+          <w:b/>
+          <w:bCs/>
+        </w:rPr>
+        <w:t>M. Riondato</w:t>
+      </w:r>
+      <w:r>
+        <w:t xml:space="preserve">, J. A. DeBrabant, R. Fonseca, and E. Upfal. PARMA: A Parallel Randomized Algorithm for Association Rules Mining in MapReduce. </w:t>
+      </w:r>
+      <w:r>
+        <w:rPr>
+          <w:i/>
+          <w:iCs/>
+        </w:rPr>
+        <w:t>Proceedings of the</w:t>
+      </w:r>
       <w:r>
         <w:t xml:space="preserve"> </w:t>
       </w:r>
@@ -489,18 +1102,25 @@
           <w:i/>
           <w:iCs/>
         </w:rPr>
-        <w:t>Data Mining and Knowledge Discovery</w:t>
-      </w:r>
-      <w:r>
-        <w:t>, 30(2)</w:t>
-      </w:r>
-      <w:proofErr w:type="gramStart"/>
-      <w:r>
-        <w:t>:438</w:t>
-      </w:r>
-      <w:proofErr w:type="gramEnd"/>
-      <w:r>
-        <w:t>–475</w:t>
+        <w:t>21</w:t>
+      </w:r>
+      <w:r>
+        <w:rPr>
+          <w:i/>
+          <w:iCs/>
+          <w:vertAlign w:val="superscript"/>
+        </w:rPr>
+        <w:t>st</w:t>
+      </w:r>
+      <w:r>
+        <w:rPr>
+          <w:i/>
+          <w:iCs/>
+        </w:rPr>
+        <w:t xml:space="preserve"> ACM International Conference on Information and Knowledge Management</w:t>
+      </w:r>
+      <w:r>
+        <w:t xml:space="preserve"> (CIKM), pp. 85–94</w:t>
       </w:r>
     </w:p>
     <w:p>
@@ -510,7 +1130,7 @@
         <w:ind w:left="1440" w:hanging="1440"/>
       </w:pPr>
       <w:r>
-        <w:t>2014</w:t>
+        <w:t>2012</w:t>
       </w:r>
       <w:r>
         <w:tab/>
@@ -523,47 +1143,31 @@
         <w:t>M. Riondato</w:t>
       </w:r>
       <w:r>
-        <w:t xml:space="preserve"> and E. Upfal. </w:t>
-      </w:r>
-      <w:proofErr w:type="gramStart"/>
-      <w:r>
-        <w:t>Efficient Discovery of Association Rules and Frequent Itemsets through Sampling with Tight Performance Guarantees.</w:t>
-      </w:r>
-      <w:proofErr w:type="gramEnd"/>
-      <w:r>
-        <w:t xml:space="preserve"> </w:t>
-      </w:r>
-      <w:r>
-        <w:rPr>
-          <w:i/>
-          <w:iCs/>
-        </w:rPr>
-        <w:t>ACM Transactions on Knowledge Discovery from Data</w:t>
-      </w:r>
-      <w:r>
-        <w:t>, 8(4)</w:t>
-      </w:r>
-      <w:proofErr w:type="gramStart"/>
-      <w:r>
-        <w:t>:20:1</w:t>
-      </w:r>
-      <w:proofErr w:type="gramEnd"/>
-      <w:r>
-        <w:t>–20:32</w:t>
-      </w:r>
-    </w:p>
-    <w:p>
-      <w:pPr>
-        <w:pStyle w:val="normal0"/>
+        <w:t xml:space="preserve"> and E. Upfal. Efficient Discovery of Association Rules and Frequent Itemsets through Sampling with Tight Performance Guarantees. </w:t>
+      </w:r>
+      <w:r>
+        <w:rPr>
+          <w:i/>
+          <w:iCs/>
+        </w:rPr>
+        <w:t xml:space="preserve">Proceedings of the European Conference on Machine Learning and Principles and Practice of Knowledge Discovery in Databases </w:t>
+      </w:r>
+      <w:r>
+        <w:t>(ECML PKDD), pp. 25–41</w:t>
+      </w:r>
+    </w:p>
+    <w:p>
+      <w:pPr>
+        <w:pStyle w:val="normal0"/>
+        <w:spacing w:after="120"/>
         <w:ind w:left="1440" w:hanging="1440"/>
       </w:pPr>
-      <w:proofErr w:type="gramStart"/>
-      <w:r>
-        <w:t>2010</w:t>
-      </w:r>
-      <w:r>
-        <w:tab/>
-        <w:t xml:space="preserve">* A. Pietracaprina, </w:t>
+      <w:r>
+        <w:t>2012</w:t>
+      </w:r>
+      <w:r>
+        <w:tab/>
+        <w:t xml:space="preserve">* A. Pietracaprina, G. Pucci, </w:t>
       </w:r>
       <w:r>
         <w:rPr>
@@ -573,786 +1177,7 @@
         <w:t>M. Riondato</w:t>
       </w:r>
       <w:r>
-        <w:t>, E. Upfal, and F. Vand</w:t>
-      </w:r>
-      <w:r>
-        <w:t>in.</w:t>
-      </w:r>
-      <w:proofErr w:type="gramEnd"/>
-      <w:r>
-        <w:t xml:space="preserve"> Mining Top-k Frequent Itemsets through Progressive Sampling. </w:t>
-      </w:r>
-      <w:r>
-        <w:rPr>
-          <w:i/>
-          <w:iCs/>
-        </w:rPr>
-        <w:t>Data Mining and Knowledge Discovery,</w:t>
-      </w:r>
-      <w:r>
-        <w:t xml:space="preserve"> 21(2)</w:t>
-      </w:r>
-      <w:proofErr w:type="gramStart"/>
-      <w:r>
-        <w:t>:310</w:t>
-      </w:r>
-      <w:proofErr w:type="gramEnd"/>
-      <w:r>
-        <w:t>–326</w:t>
-      </w:r>
-    </w:p>
-    <w:p>
-      <w:pPr>
-        <w:pStyle w:val="normal0"/>
-      </w:pPr>
-    </w:p>
-    <w:p>
-      <w:pPr>
-        <w:pStyle w:val="normal0"/>
-      </w:pPr>
-      <w:r>
-        <w:rPr>
-          <w:b/>
-          <w:bCs/>
-        </w:rPr>
-        <w:t>Conference Proceedings</w:t>
-      </w:r>
-    </w:p>
-    <w:p>
-      <w:pPr>
-        <w:pStyle w:val="normal0"/>
-      </w:pPr>
-    </w:p>
-    <w:p>
-      <w:pPr>
-        <w:pStyle w:val="normal0"/>
-        <w:spacing w:after="120"/>
-        <w:ind w:left="1440" w:hanging="1440"/>
-        <w:rPr>
-          <w:b/>
-          <w:bCs/>
-        </w:rPr>
-      </w:pPr>
-      <w:proofErr w:type="gramStart"/>
-      <w:r>
-        <w:t>2016</w:t>
-      </w:r>
-      <w:r>
-        <w:tab/>
-        <w:t xml:space="preserve">* L. De Stefani, A. Epasto, </w:t>
-      </w:r>
-      <w:r>
-        <w:rPr>
-          <w:b/>
-          <w:bCs/>
-        </w:rPr>
-        <w:t>M. Riondato</w:t>
-      </w:r>
-      <w:r>
-        <w:t>, and E. Upfal.</w:t>
-      </w:r>
-      <w:proofErr w:type="gramEnd"/>
-      <w:r>
-        <w:t xml:space="preserve"> TRIÉST: Counting Local and Global Triangles in Fully-dy</w:t>
-      </w:r>
-      <w:r>
-        <w:t xml:space="preserve">namic Streams with Fixed Memory Size. </w:t>
-      </w:r>
-      <w:r>
-        <w:rPr>
-          <w:i/>
-          <w:iCs/>
-        </w:rPr>
-        <w:t>Proceedings of the 22</w:t>
-      </w:r>
-      <w:r>
-        <w:rPr>
-          <w:i/>
-          <w:iCs/>
-          <w:vertAlign w:val="superscript"/>
-        </w:rPr>
-        <w:t>nd</w:t>
-      </w:r>
-      <w:r>
-        <w:rPr>
-          <w:i/>
-          <w:iCs/>
-        </w:rPr>
-        <w:t xml:space="preserve"> ACM SIGKDD International Conference on Knowledge Discovery and Data Mining </w:t>
-      </w:r>
-      <w:r>
-        <w:t>(KDD), pp. 825–834,</w:t>
-      </w:r>
-      <w:r>
-        <w:rPr>
-          <w:b/>
-          <w:bCs/>
-        </w:rPr>
-        <w:t xml:space="preserve"> Best Student Paper Award (Research Track)</w:t>
-      </w:r>
-    </w:p>
-    <w:p>
-      <w:pPr>
-        <w:pStyle w:val="normal0"/>
-        <w:spacing w:after="120"/>
-        <w:ind w:left="1440" w:hanging="1440"/>
-      </w:pPr>
-      <w:r>
-        <w:t>2016</w:t>
-      </w:r>
-      <w:r>
-        <w:tab/>
-      </w:r>
-      <w:r>
-        <w:rPr>
-          <w:b/>
-          <w:bCs/>
-        </w:rPr>
-        <w:t>M. Riondato</w:t>
-      </w:r>
-      <w:r>
-        <w:t xml:space="preserve"> and E. Upfal. ABRA: Approximating Betwee</w:t>
-      </w:r>
-      <w:r>
-        <w:t xml:space="preserve">nness Centrality in Static and Dynamic Graphs with Rademacher Averages. </w:t>
-      </w:r>
-      <w:r>
-        <w:rPr>
-          <w:i/>
-          <w:iCs/>
-        </w:rPr>
-        <w:t>Proceedings of the 22</w:t>
-      </w:r>
-      <w:r>
-        <w:rPr>
-          <w:i/>
-          <w:iCs/>
-          <w:vertAlign w:val="superscript"/>
-        </w:rPr>
-        <w:t>nd</w:t>
-      </w:r>
-      <w:r>
-        <w:rPr>
-          <w:i/>
-          <w:iCs/>
-        </w:rPr>
-        <w:t xml:space="preserve"> ACM SIGKDD International Conference on Knowledge Discovery and Data Mining </w:t>
-      </w:r>
-      <w:r>
-        <w:t>(KDD), pp. 1145–1154</w:t>
-      </w:r>
-    </w:p>
-    <w:p>
-      <w:pPr>
-        <w:pStyle w:val="normal0"/>
-        <w:spacing w:after="120"/>
-        <w:ind w:left="1440" w:hanging="1440"/>
-      </w:pPr>
-      <w:r>
-        <w:t>2016</w:t>
-      </w:r>
-      <w:r>
-        <w:tab/>
-        <w:t xml:space="preserve">* F. Bonchi, G. De Francisci Morales, </w:t>
-      </w:r>
-      <w:r>
-        <w:rPr>
-          <w:b/>
-          <w:bCs/>
-        </w:rPr>
-        <w:t>M. Riondato</w:t>
-      </w:r>
-      <w:r>
-        <w:t xml:space="preserve">, </w:t>
-      </w:r>
-      <w:proofErr w:type="gramStart"/>
-      <w:r>
-        <w:t>Central</w:t>
-      </w:r>
-      <w:r>
-        <w:t>ity</w:t>
-      </w:r>
-      <w:proofErr w:type="gramEnd"/>
-      <w:r>
-        <w:t xml:space="preserve"> Measures on Big Graphs: Exact, Approximated, and Distributed Algorithms. </w:t>
-      </w:r>
-      <w:r>
-        <w:rPr>
-          <w:i/>
-          <w:iCs/>
-        </w:rPr>
-        <w:t>Proceedings of the 25</w:t>
-      </w:r>
-      <w:r>
-        <w:rPr>
-          <w:i/>
-          <w:iCs/>
-          <w:vertAlign w:val="superscript"/>
-        </w:rPr>
-        <w:t>th</w:t>
-      </w:r>
-      <w:r>
-        <w:rPr>
-          <w:i/>
-          <w:iCs/>
-        </w:rPr>
-        <w:t xml:space="preserve"> International World Wide Web Conference </w:t>
-      </w:r>
-      <w:r>
-        <w:t>(WWW), Companion Volume, pp. 1017–1020</w:t>
-      </w:r>
-    </w:p>
-    <w:p>
-      <w:pPr>
-        <w:pStyle w:val="normal0"/>
-        <w:spacing w:after="120"/>
-        <w:ind w:left="1440" w:hanging="1440"/>
-      </w:pPr>
-      <w:proofErr w:type="gramStart"/>
-      <w:r>
-        <w:t>2016</w:t>
-      </w:r>
-      <w:r>
-        <w:tab/>
-        <w:t xml:space="preserve">A. Mahmoody, </w:t>
-      </w:r>
-      <w:r>
-        <w:rPr>
-          <w:b/>
-          <w:bCs/>
-        </w:rPr>
-        <w:t>M. Riondato</w:t>
-      </w:r>
-      <w:r>
-        <w:t>, and E. Upfal.</w:t>
-      </w:r>
-      <w:proofErr w:type="gramEnd"/>
-      <w:r>
-        <w:t xml:space="preserve"> Wiggins: Detecting Valuable In</w:t>
-      </w:r>
-      <w:r>
-        <w:t xml:space="preserve">formation in Dynamic Networks with Limited Resources. </w:t>
-      </w:r>
-      <w:r>
-        <w:rPr>
-          <w:i/>
-          <w:iCs/>
-        </w:rPr>
-        <w:t>Proceedings of the 9</w:t>
-      </w:r>
-      <w:r>
-        <w:rPr>
-          <w:i/>
-          <w:iCs/>
-          <w:vertAlign w:val="superscript"/>
-        </w:rPr>
-        <w:t>th</w:t>
-      </w:r>
-      <w:r>
-        <w:rPr>
-          <w:i/>
-          <w:iCs/>
-        </w:rPr>
-        <w:t xml:space="preserve"> ACM International Conference on Web Search and Data Mining</w:t>
-      </w:r>
-      <w:r>
-        <w:t xml:space="preserve"> (WSDM), pp. 677–686</w:t>
-      </w:r>
-    </w:p>
-    <w:p>
-      <w:pPr>
-        <w:pStyle w:val="normal0"/>
-        <w:spacing w:after="120"/>
-        <w:ind w:left="1440" w:hanging="1440"/>
-      </w:pPr>
-      <w:r>
-        <w:t>2015</w:t>
-      </w:r>
-      <w:r>
-        <w:tab/>
-      </w:r>
-      <w:r>
-        <w:rPr>
-          <w:b/>
-          <w:bCs/>
-        </w:rPr>
-        <w:t>M. Riondato</w:t>
-      </w:r>
-      <w:r>
-        <w:t xml:space="preserve"> and E. Upfal. Mining Frequent Itemsets through Progressive Sampling with Rademacher</w:t>
-      </w:r>
-      <w:r>
-        <w:t xml:space="preserve"> Averages. </w:t>
-      </w:r>
-      <w:r>
-        <w:rPr>
-          <w:i/>
-          <w:iCs/>
-        </w:rPr>
-        <w:t>Proceedings of the 21</w:t>
-      </w:r>
-      <w:r>
-        <w:rPr>
-          <w:i/>
-          <w:iCs/>
-          <w:vertAlign w:val="superscript"/>
-        </w:rPr>
-        <w:t>st</w:t>
-      </w:r>
-      <w:r>
-        <w:rPr>
-          <w:i/>
-          <w:iCs/>
-        </w:rPr>
-        <w:t xml:space="preserve"> ACM SIGKDD International Conference on Knowledge Discovery and Data Mining </w:t>
-      </w:r>
-      <w:r>
-        <w:t>(KDD), pp. 1005–1014</w:t>
-      </w:r>
-    </w:p>
-    <w:p>
-      <w:pPr>
-        <w:pStyle w:val="normal0"/>
-        <w:spacing w:after="120"/>
-        <w:ind w:left="1440" w:hanging="1440"/>
-      </w:pPr>
-      <w:r>
-        <w:t>2015</w:t>
-      </w:r>
-      <w:r>
-        <w:tab/>
-      </w:r>
-      <w:r>
-        <w:rPr>
-          <w:b/>
-          <w:bCs/>
-        </w:rPr>
-        <w:t>M. Riondato</w:t>
-      </w:r>
-      <w:r>
-        <w:t xml:space="preserve"> and E. Upfal. VC-Dimension and Rademacher Averages: From Statistical Learning Theory to Sampling Algorithms.</w:t>
-      </w:r>
-      <w:r>
-        <w:t xml:space="preserve"> </w:t>
-      </w:r>
-      <w:r>
-        <w:rPr>
-          <w:i/>
-          <w:iCs/>
-        </w:rPr>
-        <w:t>Proceedings of the 21</w:t>
-      </w:r>
-      <w:r>
-        <w:rPr>
-          <w:i/>
-          <w:iCs/>
-          <w:vertAlign w:val="superscript"/>
-        </w:rPr>
-        <w:t>st</w:t>
-      </w:r>
-      <w:r>
-        <w:rPr>
-          <w:i/>
-          <w:iCs/>
-        </w:rPr>
-        <w:t xml:space="preserve"> ACM SIGKDD International Conference on Knowledge Discovery and Data Mining </w:t>
-      </w:r>
-      <w:r>
-        <w:t>(KDD), pp. 2321–2322</w:t>
-      </w:r>
-    </w:p>
-    <w:p>
-      <w:pPr>
-        <w:pStyle w:val="normal0"/>
-        <w:spacing w:after="120"/>
-        <w:ind w:left="1440" w:hanging="1440"/>
-      </w:pPr>
-      <w:proofErr w:type="gramStart"/>
-      <w:r>
-        <w:t>2015</w:t>
-      </w:r>
-      <w:r>
-        <w:tab/>
-        <w:t xml:space="preserve">* A. Anagnastopoulos, L. Becchetti, A. Fazzone, I. Mele, and </w:t>
-      </w:r>
-      <w:r>
-        <w:rPr>
-          <w:b/>
-          <w:bCs/>
-        </w:rPr>
-        <w:t>M. Riondato</w:t>
-      </w:r>
-      <w:r>
-        <w:t>.</w:t>
-      </w:r>
-      <w:proofErr w:type="gramEnd"/>
-      <w:r>
-        <w:t xml:space="preserve"> The Importance of Being Experts: Efficient Max-Finding i</w:t>
-      </w:r>
-      <w:r>
-        <w:t xml:space="preserve">n Crowdsourcing. </w:t>
-      </w:r>
-      <w:r>
-        <w:rPr>
-          <w:i/>
-          <w:iCs/>
-        </w:rPr>
-        <w:t>Proceedings of the 36</w:t>
-      </w:r>
-      <w:r>
-        <w:rPr>
-          <w:i/>
-          <w:iCs/>
-          <w:vertAlign w:val="superscript"/>
-        </w:rPr>
-        <w:t>th</w:t>
-      </w:r>
-      <w:r>
-        <w:rPr>
-          <w:i/>
-          <w:iCs/>
-        </w:rPr>
-        <w:t xml:space="preserve"> ACM SIGMOD International Conference on Management of Data </w:t>
-      </w:r>
-      <w:r>
-        <w:t>(SIGMOD), pp. 983–998</w:t>
-      </w:r>
-    </w:p>
-    <w:p>
-      <w:pPr>
-        <w:pStyle w:val="normal0"/>
-        <w:spacing w:after="120"/>
-        <w:ind w:left="1440" w:hanging="1440"/>
-      </w:pPr>
-      <w:r>
-        <w:t>2014</w:t>
-      </w:r>
-      <w:r>
-        <w:tab/>
-      </w:r>
-      <w:r>
-        <w:rPr>
-          <w:b/>
-          <w:bCs/>
-        </w:rPr>
-        <w:t>M. Riondato</w:t>
-      </w:r>
-      <w:r>
-        <w:t xml:space="preserve">, D. García-Soriano, and F. Bonchi. Graph Summarization with Quality Guarantees. </w:t>
-      </w:r>
-      <w:r>
-        <w:rPr>
-          <w:i/>
-          <w:iCs/>
-        </w:rPr>
-        <w:t>Proceedings of the 14</w:t>
-      </w:r>
-      <w:r>
-        <w:rPr>
-          <w:i/>
-          <w:iCs/>
-          <w:vertAlign w:val="superscript"/>
-        </w:rPr>
-        <w:t>th</w:t>
-      </w:r>
-      <w:r>
-        <w:rPr>
-          <w:i/>
-          <w:iCs/>
-        </w:rPr>
-        <w:t xml:space="preserve"> IEEE International Conference on Data Mining</w:t>
-      </w:r>
-      <w:r>
-        <w:t xml:space="preserve"> (ICDM), pp. 947–952</w:t>
-      </w:r>
-    </w:p>
-    <w:p>
-      <w:pPr>
-        <w:pStyle w:val="normal0"/>
-        <w:spacing w:after="120"/>
-        <w:ind w:left="1440" w:hanging="1440"/>
-      </w:pPr>
-      <w:r>
-        <w:t>2014</w:t>
-      </w:r>
-      <w:r>
-        <w:tab/>
-      </w:r>
-      <w:r>
-        <w:rPr>
-          <w:b/>
-          <w:bCs/>
-        </w:rPr>
-        <w:t>M. Riondato</w:t>
-      </w:r>
-      <w:r>
-        <w:t xml:space="preserve">. Sampling-based Data Mining Algorithms: Modern Techniques and Case Studies. </w:t>
-      </w:r>
-      <w:r>
-        <w:rPr>
-          <w:i/>
-          <w:iCs/>
-        </w:rPr>
-        <w:t>Proceedings of the European Conference on Machine Learning and Principle and Practice of Knowledg</w:t>
-      </w:r>
-      <w:r>
-        <w:rPr>
-          <w:i/>
-          <w:iCs/>
-        </w:rPr>
-        <w:t xml:space="preserve">e Discovery in Databases </w:t>
-      </w:r>
-      <w:r>
-        <w:t>(ECML PKDD), pp. 516–519</w:t>
-      </w:r>
-    </w:p>
-    <w:p>
-      <w:pPr>
-        <w:pStyle w:val="normal0"/>
-        <w:spacing w:after="120"/>
-        <w:ind w:left="1440" w:hanging="1440"/>
-      </w:pPr>
-      <w:r>
-        <w:t>2014</w:t>
-      </w:r>
-      <w:r>
-        <w:tab/>
-      </w:r>
-      <w:r>
-        <w:rPr>
-          <w:b/>
-          <w:bCs/>
-        </w:rPr>
-        <w:t>M. Riondato</w:t>
-      </w:r>
-      <w:r>
-        <w:t xml:space="preserve"> and F. Vandin. Finding the True Frequent Itemsets. </w:t>
-      </w:r>
-      <w:r>
-        <w:rPr>
-          <w:i/>
-          <w:iCs/>
-        </w:rPr>
-        <w:t>Proceedings of the 14</w:t>
-      </w:r>
-      <w:r>
-        <w:rPr>
-          <w:i/>
-          <w:iCs/>
-          <w:vertAlign w:val="superscript"/>
-        </w:rPr>
-        <w:t>th</w:t>
-      </w:r>
-      <w:r>
-        <w:rPr>
-          <w:i/>
-          <w:iCs/>
-        </w:rPr>
-        <w:t xml:space="preserve"> SIAM International Conference on Data Mining</w:t>
-      </w:r>
-      <w:r>
-        <w:t xml:space="preserve"> (SDM), pp. 497–505</w:t>
-      </w:r>
-    </w:p>
-    <w:p>
-      <w:pPr>
-        <w:pStyle w:val="normal0"/>
-        <w:spacing w:after="120"/>
-        <w:ind w:left="1440" w:hanging="1440"/>
-      </w:pPr>
-      <w:r>
-        <w:t>2014</w:t>
-      </w:r>
-      <w:r>
-        <w:tab/>
-      </w:r>
-      <w:r>
-        <w:rPr>
-          <w:b/>
-          <w:bCs/>
-        </w:rPr>
-        <w:t>M. Riondato</w:t>
-      </w:r>
-      <w:r>
-        <w:t xml:space="preserve"> and E. M. Kornaropoulos. </w:t>
-      </w:r>
-      <w:proofErr w:type="gramStart"/>
-      <w:r>
-        <w:t>Fast App</w:t>
-      </w:r>
-      <w:r>
-        <w:t>roximation of Betweenness Centrality through Sampling.</w:t>
-      </w:r>
-      <w:proofErr w:type="gramEnd"/>
-      <w:r>
-        <w:t xml:space="preserve"> </w:t>
-      </w:r>
-      <w:r>
-        <w:rPr>
-          <w:i/>
-          <w:iCs/>
-        </w:rPr>
-        <w:t>Proceedings of the 7</w:t>
-      </w:r>
-      <w:r>
-        <w:rPr>
-          <w:i/>
-          <w:iCs/>
-          <w:vertAlign w:val="superscript"/>
-        </w:rPr>
-        <w:t>th</w:t>
-      </w:r>
-      <w:r>
-        <w:rPr>
-          <w:i/>
-          <w:iCs/>
-        </w:rPr>
-        <w:t xml:space="preserve"> ACM International Conference on Web Search and Data Mining</w:t>
-      </w:r>
-      <w:r>
-        <w:t xml:space="preserve"> (WSDM), pp. 413–422</w:t>
-      </w:r>
-    </w:p>
-    <w:p>
-      <w:pPr>
-        <w:pStyle w:val="normal0"/>
-        <w:spacing w:after="120"/>
-        <w:ind w:left="1440" w:hanging="1440"/>
-      </w:pPr>
-      <w:proofErr w:type="gramStart"/>
-      <w:r>
-        <w:t>2012</w:t>
-      </w:r>
-      <w:r>
-        <w:tab/>
-      </w:r>
-      <w:r>
-        <w:rPr>
-          <w:b/>
-          <w:bCs/>
-        </w:rPr>
-        <w:t>M. Riondato</w:t>
-      </w:r>
-      <w:r>
-        <w:t>, J. A. DeBrabant, R. Fonseca, and E. Upfal.</w:t>
-      </w:r>
-      <w:proofErr w:type="gramEnd"/>
-      <w:r>
-        <w:t xml:space="preserve"> PARMA: A Parallel Randomized Algorithm</w:t>
-      </w:r>
-      <w:r>
-        <w:t xml:space="preserve"> for Association Rules Mining in MapReduce. </w:t>
-      </w:r>
-      <w:r>
-        <w:rPr>
-          <w:i/>
-          <w:iCs/>
-        </w:rPr>
-        <w:t>Proceedings of the</w:t>
-      </w:r>
-      <w:r>
-        <w:t xml:space="preserve"> </w:t>
-      </w:r>
-      <w:r>
-        <w:rPr>
-          <w:i/>
-          <w:iCs/>
-        </w:rPr>
-        <w:t>21</w:t>
-      </w:r>
-      <w:r>
-        <w:rPr>
-          <w:i/>
-          <w:iCs/>
-          <w:vertAlign w:val="superscript"/>
-        </w:rPr>
-        <w:t>st</w:t>
-      </w:r>
-      <w:r>
-        <w:rPr>
-          <w:i/>
-          <w:iCs/>
-        </w:rPr>
-        <w:t xml:space="preserve"> ACM International Conference on Information and Knowledge Management</w:t>
-      </w:r>
-      <w:r>
-        <w:t xml:space="preserve"> (CIKM), pp. 85–94</w:t>
-      </w:r>
-    </w:p>
-    <w:p>
-      <w:pPr>
-        <w:pStyle w:val="normal0"/>
-        <w:spacing w:after="120"/>
-        <w:ind w:left="1440" w:hanging="1440"/>
-      </w:pPr>
-      <w:r>
-        <w:t>2012</w:t>
-      </w:r>
-      <w:r>
-        <w:tab/>
-      </w:r>
-      <w:r>
-        <w:rPr>
-          <w:b/>
-          <w:bCs/>
-        </w:rPr>
-        <w:t>M. Riondato</w:t>
-      </w:r>
-      <w:r>
-        <w:t xml:space="preserve"> and E. Upfal. </w:t>
-      </w:r>
-      <w:proofErr w:type="gramStart"/>
-      <w:r>
-        <w:t>Efficient Discovery of Association Rules and Frequent Itemsets through</w:t>
-      </w:r>
-      <w:r>
-        <w:t xml:space="preserve"> Sampling with Tight Performance Guarantees.</w:t>
-      </w:r>
-      <w:proofErr w:type="gramEnd"/>
-      <w:r>
-        <w:t xml:space="preserve"> </w:t>
-      </w:r>
-      <w:r>
-        <w:rPr>
-          <w:i/>
-          <w:iCs/>
-        </w:rPr>
-        <w:t xml:space="preserve">Proceedings of the European Conference on Machine Learning and Principles and Practice of Knowledge Discovery in Databases </w:t>
-      </w:r>
-      <w:r>
-        <w:t>(ECML PKDD), pp. 25–41</w:t>
-      </w:r>
-    </w:p>
-    <w:p>
-      <w:pPr>
-        <w:pStyle w:val="normal0"/>
-        <w:spacing w:after="120"/>
-        <w:ind w:left="1440" w:hanging="1440"/>
-      </w:pPr>
-      <w:proofErr w:type="gramStart"/>
-      <w:r>
-        <w:t>2012</w:t>
-      </w:r>
-      <w:r>
-        <w:tab/>
-        <w:t xml:space="preserve">* A. Pietracaprina, G. Pucci, </w:t>
-      </w:r>
-      <w:r>
-        <w:rPr>
-          <w:b/>
-          <w:bCs/>
-        </w:rPr>
-        <w:t>M. Riondato</w:t>
-      </w:r>
-      <w:r>
-        <w:t>, F. Silvestri, and</w:t>
-      </w:r>
-      <w:r>
-        <w:t xml:space="preserve"> E. Upfal.</w:t>
-      </w:r>
-      <w:proofErr w:type="gramEnd"/>
-      <w:r>
-        <w:t xml:space="preserve"> Space-round Tradeoffs for MapReduce Computations. </w:t>
+        <w:t xml:space="preserve">, F. Silvestri, and E. Upfal. Space-round Tradeoffs for MapReduce Computations. </w:t>
       </w:r>
       <w:r>
         <w:rPr>
@@ -1395,7 +1220,6 @@
         <w:spacing w:after="120"/>
         <w:ind w:left="1440" w:hanging="1440"/>
       </w:pPr>
-      <w:proofErr w:type="gramStart"/>
       <w:r>
         <w:t>2012</w:t>
       </w:r>
@@ -1411,14 +1235,7 @@
         <w:t>M. Riondato</w:t>
       </w:r>
       <w:r>
-        <w:t>, E. Upfal, and S. B. Zdonik.</w:t>
-      </w:r>
-      <w:proofErr w:type="gramEnd"/>
-      <w:r>
-        <w:t xml:space="preserve"> Learning-based Query Performance </w:t>
-      </w:r>
-      <w:r>
-        <w:t xml:space="preserve">Modeling and Prediction. </w:t>
+        <w:t xml:space="preserve">, E. Upfal, and S. B. Zdonik. Learning-based Query Performance Modeling and Prediction. </w:t>
       </w:r>
       <w:r>
         <w:rPr>
@@ -1452,7 +1269,6 @@
         <w:spacing w:after="120"/>
         <w:ind w:left="1440" w:hanging="1440"/>
       </w:pPr>
-      <w:proofErr w:type="gramStart"/>
       <w:r>
         <w:t>2011</w:t>
       </w:r>
@@ -1467,22 +1283,7 @@
         <w:t>M. Riondato</w:t>
       </w:r>
       <w:r>
-        <w:t>, M. Akdere, U. Çetintemel, S. B. Zdonik, and E. Upfal.</w:t>
-      </w:r>
-      <w:proofErr w:type="gramEnd"/>
-      <w:r>
-        <w:t xml:space="preserve"> </w:t>
-      </w:r>
-      <w:proofErr w:type="gramStart"/>
-      <w:r>
-        <w:t>The VC-dimension of SQL Queries and Selectivity Estimation throug</w:t>
-      </w:r>
-      <w:r>
-        <w:t>h Sampling.</w:t>
-      </w:r>
-      <w:proofErr w:type="gramEnd"/>
-      <w:r>
-        <w:t xml:space="preserve"> </w:t>
+        <w:t xml:space="preserve">, M. Akdere, U. Çetintemel, S. B. Zdonik, and E. Upfal. The VC-dimension of SQL Queries and Selectivity Estimation through Sampling. </w:t>
       </w:r>
       <w:r>
         <w:rPr>
@@ -1500,7 +1301,6 @@
         <w:pStyle w:val="normal0"/>
         <w:ind w:left="1440" w:hanging="1440"/>
       </w:pPr>
-      <w:proofErr w:type="gramStart"/>
       <w:r>
         <w:t>2011</w:t>
       </w:r>
@@ -1516,14 +1316,7 @@
         <w:t>M. Riondato</w:t>
       </w:r>
       <w:r>
-        <w:t>, E. Upfal, and S. B. Zdonik.</w:t>
-      </w:r>
-      <w:proofErr w:type="gramEnd"/>
-      <w:r>
-        <w:t xml:space="preserve"> The Case for Predictive </w:t>
-      </w:r>
-      <w:r>
-        <w:t xml:space="preserve">Database Systems: Opportunities and Challenges. </w:t>
+        <w:t xml:space="preserve">, E. Upfal, and S. B. Zdonik. The Case for Predictive Database Systems: Opportunities and Challenges. </w:t>
       </w:r>
       <w:r>
         <w:rPr>
@@ -1584,7 +1377,6 @@
         <w:spacing w:after="120"/>
         <w:ind w:left="1440" w:hanging="1440"/>
       </w:pPr>
-      <w:proofErr w:type="gramStart"/>
       <w:r>
         <w:t>2016</w:t>
       </w:r>
@@ -1599,7 +1391,6 @@
         </w:rPr>
         <w:t>M. Riondato.</w:t>
       </w:r>
-      <w:proofErr w:type="gramEnd"/>
       <w:r>
         <w:t xml:space="preserve"> Centrality Measures in Big Graphs: Exact, Approximated, and Distributed Algorithms. WWW’16</w:t>
       </w:r>
@@ -1686,10 +1477,7 @@
       </w:r>
       <w:r>
         <w:tab/>
-        <w:t>Nominated for the ACM SIGKDD Doct</w:t>
-      </w:r>
-      <w:r>
-        <w:t>oral Dissertation Award</w:t>
+        <w:t>Nominated for the ACM SIGKDD Doctoral Dissertation Award</w:t>
       </w:r>
     </w:p>
     <w:p>
@@ -1755,10 +1543,7 @@
       </w:r>
       <w:r>
         <w:tab/>
-        <w:t>SIAM Travel Award to SIAM Intl. C</w:t>
-      </w:r>
-      <w:r>
-        <w:t>onference on Data Mining</w:t>
+        <w:t>SIAM Travel Award to SIAM Intl. Conference on Data Mining</w:t>
       </w:r>
     </w:p>
     <w:p>
@@ -1851,6 +1636,20 @@
       </w:r>
       <w:r>
         <w:tab/>
+        <w:t>Approximating Betweenness Centrality through Sampling with the Rademacher Averages, Boston University, Boston (MA, USA), November 18</w:t>
+      </w:r>
+    </w:p>
+    <w:p>
+      <w:pPr>
+        <w:pStyle w:val="normal0"/>
+        <w:spacing w:after="120"/>
+        <w:ind w:left="720" w:hanging="720"/>
+      </w:pPr>
+      <w:r>
+        <w:t>2016</w:t>
+      </w:r>
+      <w:r>
+        <w:tab/>
         <w:t>Algorithmic Data Science = Theory + Practice, IEEE MIT Undergraduate Research Conference, Massachusetts Institute of Technology, Cambridge (MA, USA), November 5</w:t>
       </w:r>
     </w:p>
@@ -1867,10 +1666,7 @@
         <w:tab/>
       </w:r>
       <w:r>
-        <w:t>TRIÉST: Counting Local and Global Tr</w:t>
-      </w:r>
-      <w:r>
-        <w:t>iangles in Fully-dynamic Streams with Fixed Memory Size, Database Group Meeting, Carnegie Mellon University, Pittsburgh (PA, USA), October 24</w:t>
+        <w:t>TRIÉST: Counting Local and Global Triangles in Fully-dynamic Streams with Fixed Memory Size, Database Group Meeting, Carnegie Mellon University, Pittsburgh (PA, USA), October 24</w:t>
       </w:r>
     </w:p>
     <w:p>
@@ -1890,10 +1686,7 @@
         <w:t>er Averages, Network Science In</w:t>
       </w:r>
       <w:r>
-        <w:t>stitut</w:t>
-      </w:r>
-      <w:r>
-        <w:t>e, Northeastern University, Boston (MA, USA), October 17</w:t>
+        <w:t>stitute, Northeastern University, Boston (MA, USA), October 17</w:t>
       </w:r>
     </w:p>
     <w:p>
@@ -1924,18 +1717,7 @@
       </w:r>
       <w:r>
         <w:tab/>
-        <w:t xml:space="preserve">ABRA: Venice, Sampling, and Betweenness Centrality </w:t>
-      </w:r>
-      <w:r>
-        <w:t xml:space="preserve">Estimation, Social Impact through Network Science (SINS), Venice (Italy), </w:t>
-      </w:r>
-      <w:proofErr w:type="gramStart"/>
-      <w:r>
-        <w:t>June</w:t>
-      </w:r>
-      <w:proofErr w:type="gramEnd"/>
-      <w:r>
-        <w:t xml:space="preserve"> 8</w:t>
+        <w:t>ABRA: Venice, Sampling, and Betweenness Centrality Estimation, Social Impact through Network Science (SINS), Venice (Italy), June 8</w:t>
       </w:r>
     </w:p>
     <w:p>
@@ -1949,15 +1731,7 @@
       </w:r>
       <w:r>
         <w:tab/>
-        <w:t>Data is</w:t>
-      </w:r>
-      <w:proofErr w:type="gramStart"/>
-      <w:r>
-        <w:t>...,</w:t>
-      </w:r>
-      <w:proofErr w:type="gramEnd"/>
-      <w:r>
-        <w:t xml:space="preserve"> Stevens Institute of Technology, Hoboken (NJ, USA), December 12</w:t>
+        <w:t>Data is..., Stevens Institute of Technology, Hoboken (NJ, USA), December 12</w:t>
       </w:r>
     </w:p>
     <w:p>
@@ -1971,10 +1745,7 @@
       </w:r>
       <w:r>
         <w:tab/>
-        <w:t>Travel Pictures from Another World: Statistical Learning Theory Meets Data Mining, Monash</w:t>
-      </w:r>
-      <w:r>
-        <w:t xml:space="preserve"> University, Melbourne (Australia), October 28</w:t>
+        <w:t>Travel Pictures from Another World: Statistical Learning Theory Meets Data Mining, Monash University, Melbourne (Australia), October 28</w:t>
       </w:r>
     </w:p>
     <w:p>
@@ -2002,10 +1773,7 @@
       </w:r>
       <w:r>
         <w:tab/>
-        <w:t>Statistical Learning and Data Mining: A Lasting Marriage, Data Mining: Beyond</w:t>
-      </w:r>
-      <w:r>
-        <w:t xml:space="preserve"> The Horizon Workshop, University of Bristol, Bristol (UK), November 20</w:t>
+        <w:t>Statistical Learning and Data Mining: A Lasting Marriage, Data Mining: Beyond The Horizon Workshop, University of Bristol, Bristol (UK), November 20</w:t>
       </w:r>
     </w:p>
     <w:p>
@@ -2033,10 +1801,7 @@
       </w:r>
       <w:r>
         <w:tab/>
-        <w:t>Efficient Frequent Itemsets Mining thro</w:t>
-      </w:r>
-      <w:r>
-        <w:t xml:space="preserve">ugh Sampling, Database </w:t>
+        <w:t xml:space="preserve">Efficient Frequent Itemsets Mining through Sampling, Database </w:t>
       </w:r>
       <w:r>
         <w:t>Group Seminar, MIT CSAIL, Cambridge</w:t>
@@ -2070,10 +1835,7 @@
       </w:r>
       <w:r>
         <w:tab/>
-        <w:t>Fast Betweenness Estimatio</w:t>
-      </w:r>
-      <w:r>
-        <w:t>n through Sampling, Data Management Group Seminar, Boston University, Boston (MA, USA), October 17</w:t>
+        <w:t>Fast Betweenness Estimation through Sampling, Data Management Group Seminar, Boston University, Boston (MA, USA), October 17</w:t>
       </w:r>
     </w:p>
     <w:p>
@@ -2101,10 +1863,7 @@
       </w:r>
       <w:r>
         <w:tab/>
-        <w:t>Fast Betweenness Estimation t</w:t>
-      </w:r>
-      <w:r>
-        <w:t>hrough Sampling, Advanced Computing Group Talk, University of Padua, Padua (Italy), May 30</w:t>
+        <w:t>Fast Betweenness Estimation through Sampling, Advanced Computing Group Talk, University of Padua, Padua (Italy), May 30</w:t>
       </w:r>
     </w:p>
     <w:p>
@@ -2131,10 +1890,7 @@
       </w:r>
       <w:r>
         <w:tab/>
-        <w:t xml:space="preserve">Statistical Learning </w:t>
-      </w:r>
-      <w:r>
-        <w:t xml:space="preserve">Theory meets Databases, Advanced Computing Group Talk, </w:t>
+        <w:t xml:space="preserve">Statistical Learning Theory meets Databases, Advanced Computing Group Talk, </w:t>
       </w:r>
       <w:r>
         <w:tab/>
@@ -2166,10 +1922,7 @@
       </w:r>
       <w:r>
         <w:tab/>
-        <w:t>Mining Top-K Freq</w:t>
-      </w:r>
-      <w:r>
-        <w:t>uent Itemsets Through Progressive Sampling, Chalmers University of Technology, Gothenburg (Sweden), August 5</w:t>
+        <w:t>Mining Top-K Frequent Itemsets Through Progressive Sampling, Chalmers University of Technology, Gothenburg (Sweden), August 5</w:t>
       </w:r>
     </w:p>
     <w:p>
@@ -2227,10 +1980,7 @@
       </w:r>
       <w:r>
         <w:tab/>
-        <w:t>University of Padua</w:t>
-      </w:r>
-      <w:r>
-        <w:t xml:space="preserve"> (Padua, Italy) – Research Fellow, June–September</w:t>
+        <w:t>University of Padua (Padua, Italy) – Research Fellow, June–September</w:t>
       </w:r>
     </w:p>
     <w:p>
@@ -2252,64 +2002,52 @@
         <w:pStyle w:val="normal0"/>
         <w:spacing w:after="60"/>
       </w:pPr>
-      <w:proofErr w:type="gramStart"/>
       <w:r>
         <w:t>2008–9</w:t>
       </w:r>
       <w:r>
         <w:tab/>
+        <w:t>Brown University (Providence, RI, USA) – Visiting Student, October–June</w:t>
+      </w:r>
+    </w:p>
+    <w:p>
+      <w:pPr>
+        <w:pStyle w:val="normal0"/>
+      </w:pPr>
+    </w:p>
+    <w:p>
+      <w:pPr>
+        <w:pStyle w:val="normal0"/>
+      </w:pPr>
+    </w:p>
+    <w:p>
+      <w:pPr>
+        <w:pStyle w:val="normal0"/>
+      </w:pPr>
+      <w:r>
+        <w:rPr>
+          <w:b/>
+          <w:bCs/>
+        </w:rPr>
+        <w:t>TEACHING EXPERIENCE</w:t>
+      </w:r>
+    </w:p>
+    <w:p>
+      <w:pPr>
+        <w:pStyle w:val="normal0"/>
+      </w:pPr>
+    </w:p>
+    <w:p>
+      <w:pPr>
+        <w:pStyle w:val="normal0"/>
+      </w:pPr>
+      <w:r>
+        <w:rPr>
+          <w:b/>
+          <w:bCs/>
+        </w:rPr>
         <w:t>Brown University</w:t>
       </w:r>
-      <w:proofErr w:type="gramEnd"/>
-      <w:r>
-        <w:t xml:space="preserve"> (Providence, RI, USA) – Visiting Student, October–June</w:t>
-      </w:r>
-    </w:p>
-    <w:p>
-      <w:pPr>
-        <w:pStyle w:val="normal0"/>
-      </w:pPr>
-    </w:p>
-    <w:p>
-      <w:pPr>
-        <w:pStyle w:val="normal0"/>
-      </w:pPr>
-    </w:p>
-    <w:p>
-      <w:pPr>
-        <w:pStyle w:val="normal0"/>
-      </w:pPr>
-      <w:r>
-        <w:rPr>
-          <w:b/>
-          <w:bCs/>
-        </w:rPr>
-        <w:t>TEACHING EXPERIENCE</w:t>
-      </w:r>
-    </w:p>
-    <w:p>
-      <w:pPr>
-        <w:pStyle w:val="normal0"/>
-      </w:pPr>
-    </w:p>
-    <w:p>
-      <w:pPr>
-        <w:pStyle w:val="normal0"/>
-      </w:pPr>
-      <w:r>
-        <w:rPr>
-          <w:b/>
-          <w:bCs/>
-        </w:rPr>
-        <w:t xml:space="preserve">Brown </w:t>
-      </w:r>
-      <w:r>
-        <w:rPr>
-          <w:b/>
-          <w:bCs/>
-        </w:rPr>
-        <w:t>University</w:t>
-      </w:r>
     </w:p>
     <w:p>
       <w:pPr>
@@ -2413,10 +2151,7 @@
         <w:spacing w:line="360" w:lineRule="auto"/>
       </w:pPr>
       <w:r>
-        <w:t xml:space="preserve">IEEE </w:t>
-      </w:r>
-      <w:r>
-        <w:t>ICDM’16</w:t>
+        <w:t>IEEE ICDM’16</w:t>
       </w:r>
     </w:p>
     <w:p>
@@ -2614,14 +2349,7 @@
           <w:i/>
           <w:iCs/>
         </w:rPr>
-        <w:t>IEEE Tran</w:t>
-      </w:r>
-      <w:r>
-        <w:rPr>
-          <w:i/>
-          <w:iCs/>
-        </w:rPr>
-        <w:t>sactions on Network Science and Engineering</w:t>
+        <w:t>IEEE Transactions on Network Science and Engineering</w:t>
       </w:r>
       <w:r>
         <w:t xml:space="preserve"> (TNSE)</w:t>
@@ -2746,13 +2474,7 @@
         <w:pStyle w:val="normal0"/>
       </w:pPr>
       <w:r>
-        <w:t>ACM WSD</w:t>
-      </w:r>
-      <w:r>
-        <w:t>M’17, SODA’17, IEEE ICDM’16, ACM CIKM’16, Grace Hopper ‘16, ECML PKDD’16, ACM KDD’16, WWW’16, ACM WSDM’16, ACM CIKM’15, ACM KDD’15, ISAAC’15, SIAM SDM’15, IEEE ICDE’15, ACM CIKM’14, DISC’14, ACM WSDM’14, WWW’14, ICALP’14, IEEE BigData’13, MFCS’13, A</w:t>
-      </w:r>
-      <w:r>
-        <w:t>CM WSDM’13, IEEE IPDPS’12, ACM ICS’12, RANDOM’11</w:t>
+        <w:t>ACM WSDM’17, SODA’17, IEEE ICDM’16, ACM CIKM’16, Grace Hopper ‘16, ECML PKDD’16, ACM KDD’16, WWW’16, ACM WSDM’16, ACM CIKM’15, ACM KDD’15, ISAAC’15, SIAM SDM’15, IEEE ICDE’15, ACM CIKM’14, DISC’14, ACM WSDM’14, WWW’14, ICALP’14, IEEE BigData’13, MFCS’13, ACM WSDM’13, IEEE IPDPS’12, ACM ICS’12, RANDOM’11</w:t>
       </w:r>
     </w:p>
     <w:p>
@@ -2832,10 +2554,7 @@
         <w:spacing w:line="360" w:lineRule="auto"/>
       </w:pPr>
       <w:r>
-        <w:t>Sigma Delta Epsilon (Graduate</w:t>
-      </w:r>
-      <w:r>
-        <w:t xml:space="preserve"> Women in Science) National Fellowship</w:t>
+        <w:t>Sigma Delta Epsilon (Graduate Women in Science) National Fellowship</w:t>
       </w:r>
     </w:p>
     <w:p>
@@ -2889,10 +2608,7 @@
         <w:spacing w:after="120"/>
       </w:pPr>
       <w:r>
-        <w:t xml:space="preserve">Brown University Graduate Student Council – President, 4/2011 </w:t>
-      </w:r>
-      <w:r>
-        <w:t>– 12/2012</w:t>
+        <w:t>Brown University Graduate Student Council – President, 4/2011 – 12/2012</w:t>
       </w:r>
     </w:p>
     <w:p>
@@ -2940,14 +2656,7 @@
           <w:b/>
           <w:bCs/>
         </w:rPr>
-        <w:t>ADDITIONAL TRA</w:t>
-      </w:r>
-      <w:r>
-        <w:rPr>
-          <w:b/>
-          <w:bCs/>
-        </w:rPr>
-        <w:t>INING</w:t>
+        <w:t>ADDITIONAL TRAINING</w:t>
       </w:r>
     </w:p>
     <w:p>
@@ -2982,17 +2691,12 @@
         <w:pStyle w:val="normal0"/>
         <w:spacing w:after="120"/>
       </w:pPr>
-      <w:proofErr w:type="gramStart"/>
       <w:r>
         <w:t>2012</w:t>
       </w:r>
       <w:r>
         <w:tab/>
-        <w:t>Summer School</w:t>
-      </w:r>
-      <w:proofErr w:type="gramEnd"/>
-      <w:r>
-        <w:t xml:space="preserve"> on Massive Data Mining, IT University, Copenhagen, Denmark</w:t>
+        <w:t>Summer School on Massive Data Mining, IT University, Copenhagen, Denmark</w:t>
       </w:r>
     </w:p>
     <w:p>
@@ -3063,10 +2767,7 @@
         <w:pStyle w:val="normal0"/>
       </w:pPr>
       <w:r>
-        <w:t>Institut</w:t>
-      </w:r>
-      <w:r>
-        <w:t>e of Electrical and Electronic Engineers (IEEE), 2012 – present</w:t>
+        <w:t>Institute of Electrical and Electronic Engineers (IEEE), 2012 – present</w:t>
       </w:r>
     </w:p>
     <w:p>
@@ -3111,10 +2812,7 @@
         <w:pStyle w:val="normal0"/>
       </w:pPr>
       <w:r>
-        <w:t xml:space="preserve">The latest revision of this CV is </w:t>
-      </w:r>
-      <w:r>
-        <w:t>available from http://matteo.rionda.to/MatteoRiondato-CV.pdf</w:t>
+        <w:t>The latest revision of this CV is available from http://matteo.rionda.to/MatteoRiondato-CV.pdf</w:t>
       </w:r>
     </w:p>
     <w:sectPr>
@@ -3149,7 +2847,7 @@
       <w:rPr>
         <w:noProof/>
       </w:rPr>
-      <w:t>1</w:t>
+      <w:t>4</w:t>
     </w:r>
     <w:r>
       <w:fldChar w:fldCharType="end"/>

</xml_diff>

<commit_message>
Switch to different markings of authors' order.
</commit_message>
<xml_diff>
--- a/MatteoRiondato-CV.docx
+++ b/MatteoRiondato-CV.docx
@@ -368,55 +368,67 @@
         <w:pStyle w:val="normal0"/>
       </w:pPr>
       <w:r>
-        <w:t xml:space="preserve">*: </w:t>
-      </w:r>
+        <w:t>Authors</w:t>
+      </w:r>
+      <w:r>
+        <w:t xml:space="preserve"> </w:t>
+      </w:r>
+      <w:r>
+        <w:t>in</w:t>
+      </w:r>
+      <w:r>
+        <w:t xml:space="preserve"> alphabetical </w:t>
+      </w:r>
+      <w:r>
+        <w:t xml:space="preserve">order </w:t>
+      </w:r>
+      <w:r>
+        <w:t>unless marked otherwise (*)</w:t>
+      </w:r>
+    </w:p>
+    <w:p>
+      <w:pPr>
+        <w:pStyle w:val="normal0"/>
+      </w:pPr>
+    </w:p>
+    <w:p>
+      <w:pPr>
+        <w:pStyle w:val="normal0"/>
+      </w:pPr>
+      <w:r>
+        <w:rPr>
+          <w:b/>
+          <w:bCs/>
+        </w:rPr>
+        <w:t>Journal Articles</w:t>
+      </w:r>
+    </w:p>
+    <w:p>
+      <w:pPr>
+        <w:pStyle w:val="normal0"/>
+      </w:pPr>
+    </w:p>
+    <w:p>
+      <w:pPr>
+        <w:pStyle w:val="normal0"/>
+        <w:spacing w:after="120"/>
+        <w:ind w:left="1440" w:hanging="1440"/>
+      </w:pPr>
       <w:proofErr w:type="gramStart"/>
       <w:r>
-        <w:t>equal</w:t>
-      </w:r>
-      <w:proofErr w:type="gramEnd"/>
-      <w:r>
-        <w:t xml:space="preserve"> participation by all authors</w:t>
-      </w:r>
-    </w:p>
-    <w:p>
-      <w:pPr>
-        <w:pStyle w:val="normal0"/>
-      </w:pPr>
-    </w:p>
-    <w:p>
-      <w:pPr>
-        <w:pStyle w:val="normal0"/>
-      </w:pPr>
-      <w:r>
-        <w:rPr>
-          <w:b/>
-          <w:bCs/>
-        </w:rPr>
-        <w:t>Journal Articles</w:t>
-      </w:r>
-    </w:p>
-    <w:p>
-      <w:pPr>
-        <w:pStyle w:val="normal0"/>
-      </w:pPr>
-    </w:p>
-    <w:p>
-      <w:pPr>
-        <w:pStyle w:val="normal0"/>
-        <w:spacing w:after="120"/>
-        <w:ind w:left="1440" w:hanging="1440"/>
-      </w:pPr>
-      <w:proofErr w:type="gramStart"/>
-      <w:r>
         <w:t>In press</w:t>
       </w:r>
       <w:r>
         <w:rPr>
-          <w:i/>
-          <w:iCs/>
-        </w:rPr>
-        <w:tab/>
+          <w:iCs/>
+        </w:rPr>
+        <w:tab/>
+      </w:r>
+      <w:r>
+        <w:rPr>
+          <w:iCs/>
+        </w:rPr>
+        <w:t xml:space="preserve">* </w:t>
       </w:r>
       <w:r>
         <w:rPr>
@@ -472,6 +484,7 @@
         <w:spacing w:after="120"/>
         <w:ind w:left="1440" w:hanging="1440"/>
       </w:pPr>
+      <w:proofErr w:type="gramStart"/>
       <w:r>
         <w:t>2015</w:t>
       </w:r>
@@ -479,6 +492,9 @@
         <w:tab/>
       </w:r>
       <w:r>
+        <w:t xml:space="preserve">* </w:t>
+      </w:r>
+      <w:r>
         <w:rPr>
           <w:b/>
           <w:bCs/>
@@ -494,10 +510,817 @@
       </w:r>
       <w:proofErr w:type="spellEnd"/>
       <w:r>
+        <w:t>.</w:t>
+      </w:r>
+      <w:proofErr w:type="gramEnd"/>
+      <w:r>
+        <w:t xml:space="preserve"> </w:t>
+      </w:r>
+      <w:proofErr w:type="gramStart"/>
+      <w:r>
+        <w:t>Fast Approximation of Betweenness Centrality through Sampling.</w:t>
+      </w:r>
+      <w:proofErr w:type="gramEnd"/>
+      <w:r>
+        <w:t xml:space="preserve"> </w:t>
+      </w:r>
+      <w:r>
+        <w:rPr>
+          <w:i/>
+          <w:iCs/>
+        </w:rPr>
+        <w:t>Data Mining and Knowledge Discovery</w:t>
+      </w:r>
+      <w:r>
+        <w:t>, 30(2)</w:t>
+      </w:r>
+      <w:proofErr w:type="gramStart"/>
+      <w:r>
+        <w:t>:438</w:t>
+      </w:r>
+      <w:proofErr w:type="gramEnd"/>
+      <w:r>
+        <w:t>–475</w:t>
+      </w:r>
+    </w:p>
+    <w:p>
+      <w:pPr>
+        <w:pStyle w:val="normal0"/>
+        <w:spacing w:after="120"/>
+        <w:ind w:left="1440" w:hanging="1440"/>
+      </w:pPr>
+      <w:r>
+        <w:t>2014</w:t>
+      </w:r>
+      <w:r>
+        <w:tab/>
+      </w:r>
+      <w:r>
+        <w:rPr>
+          <w:b/>
+          <w:bCs/>
+        </w:rPr>
+        <w:t>M. Riondato</w:t>
+      </w:r>
+      <w:r>
+        <w:t xml:space="preserve"> and E. Upfal. </w:t>
+      </w:r>
+      <w:proofErr w:type="gramStart"/>
+      <w:r>
+        <w:t>Efficient Discovery of Association Rules and Frequent Itemsets through Sampling with Tight Performance Guarantees.</w:t>
+      </w:r>
+      <w:proofErr w:type="gramEnd"/>
+      <w:r>
+        <w:t xml:space="preserve"> </w:t>
+      </w:r>
+      <w:r>
+        <w:rPr>
+          <w:i/>
+          <w:iCs/>
+        </w:rPr>
+        <w:t>ACM Transactions on Knowledge Discovery from Data</w:t>
+      </w:r>
+      <w:r>
+        <w:t>, 8(4)</w:t>
+      </w:r>
+      <w:proofErr w:type="gramStart"/>
+      <w:r>
+        <w:t>:20:1</w:t>
+      </w:r>
+      <w:proofErr w:type="gramEnd"/>
+      <w:r>
+        <w:t>–20:32</w:t>
+      </w:r>
+    </w:p>
+    <w:p>
+      <w:pPr>
+        <w:pStyle w:val="normal0"/>
+        <w:ind w:left="1440" w:hanging="1440"/>
+      </w:pPr>
+      <w:r>
+        <w:t>2010</w:t>
+      </w:r>
+      <w:r>
+        <w:tab/>
+      </w:r>
+      <w:r>
+        <w:t xml:space="preserve">A. </w:t>
+      </w:r>
+      <w:proofErr w:type="spellStart"/>
+      <w:r>
+        <w:t>Pietracaprina</w:t>
+      </w:r>
+      <w:proofErr w:type="spellEnd"/>
+      <w:r>
+        <w:t xml:space="preserve">, </w:t>
+      </w:r>
+      <w:r>
+        <w:rPr>
+          <w:b/>
+          <w:bCs/>
+        </w:rPr>
+        <w:t>M. Riondato</w:t>
+      </w:r>
+      <w:r>
+        <w:t xml:space="preserve">, E. Upfal, and F. </w:t>
+      </w:r>
+      <w:proofErr w:type="spellStart"/>
+      <w:r>
+        <w:t>Vandin</w:t>
+      </w:r>
+      <w:proofErr w:type="spellEnd"/>
+      <w:r>
+        <w:t xml:space="preserve">. Mining Top-k Frequent Itemsets through Progressive Sampling. </w:t>
+      </w:r>
+      <w:r>
+        <w:rPr>
+          <w:i/>
+          <w:iCs/>
+        </w:rPr>
+        <w:t>Data Mining and Knowledge Discovery,</w:t>
+      </w:r>
+      <w:r>
+        <w:t xml:space="preserve"> 21(2)</w:t>
+      </w:r>
+      <w:proofErr w:type="gramStart"/>
+      <w:r>
+        <w:t>:310</w:t>
+      </w:r>
+      <w:proofErr w:type="gramEnd"/>
+      <w:r>
+        <w:t>–326</w:t>
+      </w:r>
+    </w:p>
+    <w:p>
+      <w:pPr>
+        <w:pStyle w:val="normal0"/>
+      </w:pPr>
+    </w:p>
+    <w:p>
+      <w:pPr>
+        <w:pStyle w:val="normal0"/>
+      </w:pPr>
+      <w:r>
+        <w:rPr>
+          <w:b/>
+          <w:bCs/>
+        </w:rPr>
+        <w:t>Conference Proceedings</w:t>
+      </w:r>
+    </w:p>
+    <w:p>
+      <w:pPr>
+        <w:pStyle w:val="normal0"/>
+      </w:pPr>
+    </w:p>
+    <w:p>
+      <w:pPr>
+        <w:pStyle w:val="normal0"/>
+        <w:spacing w:after="120"/>
+        <w:ind w:left="1440" w:hanging="1440"/>
+        <w:rPr>
+          <w:b/>
+          <w:bCs/>
+        </w:rPr>
+      </w:pPr>
+      <w:proofErr w:type="gramStart"/>
+      <w:r>
+        <w:t>2016</w:t>
+      </w:r>
+      <w:r>
+        <w:tab/>
+      </w:r>
+      <w:r>
+        <w:t xml:space="preserve">L. De Stefani, A. </w:t>
+      </w:r>
+      <w:proofErr w:type="spellStart"/>
+      <w:r>
+        <w:t>Epasto</w:t>
+      </w:r>
+      <w:proofErr w:type="spellEnd"/>
+      <w:r>
+        <w:t xml:space="preserve">, </w:t>
+      </w:r>
+      <w:r>
+        <w:rPr>
+          <w:b/>
+          <w:bCs/>
+        </w:rPr>
+        <w:t>M. Riondato</w:t>
+      </w:r>
+      <w:r>
+        <w:t>, and E. Upfal.</w:t>
+      </w:r>
+      <w:proofErr w:type="gramEnd"/>
+      <w:r>
+        <w:t xml:space="preserve"> TRIÉST: Counting Local and Global Triangles in Fully-dynamic Streams with Fixed Memory Size. </w:t>
+      </w:r>
+      <w:r>
+        <w:rPr>
+          <w:i/>
+          <w:iCs/>
+        </w:rPr>
+        <w:t>Proceedings of the 22</w:t>
+      </w:r>
+      <w:r>
+        <w:rPr>
+          <w:i/>
+          <w:iCs/>
+          <w:vertAlign w:val="superscript"/>
+        </w:rPr>
+        <w:t>nd</w:t>
+      </w:r>
+      <w:r>
+        <w:rPr>
+          <w:i/>
+          <w:iCs/>
+        </w:rPr>
+        <w:t xml:space="preserve"> ACM SIGKDD International Conference on Knowledge Discovery and Data Mining </w:t>
+      </w:r>
+      <w:r>
+        <w:t>(KDD), pp. 825–834,</w:t>
+      </w:r>
+      <w:r>
+        <w:rPr>
+          <w:b/>
+          <w:bCs/>
+        </w:rPr>
+        <w:t xml:space="preserve"> Best Student Paper Award (Research Track)</w:t>
+      </w:r>
+    </w:p>
+    <w:p>
+      <w:pPr>
+        <w:pStyle w:val="normal0"/>
+        <w:spacing w:after="120"/>
+        <w:ind w:left="1440" w:hanging="1440"/>
+      </w:pPr>
+      <w:r>
+        <w:t>2016</w:t>
+      </w:r>
+      <w:r>
+        <w:tab/>
+      </w:r>
+      <w:r>
+        <w:rPr>
+          <w:b/>
+          <w:bCs/>
+        </w:rPr>
+        <w:t>M. Riondato</w:t>
+      </w:r>
+      <w:r>
+        <w:t xml:space="preserve"> and E. Upfal. ABRA: Approximating Betweenness Centrality in Static and Dynamic Graphs with Rademacher Averages. </w:t>
+      </w:r>
+      <w:r>
+        <w:rPr>
+          <w:i/>
+          <w:iCs/>
+        </w:rPr>
+        <w:t>Proceedings of the 22</w:t>
+      </w:r>
+      <w:r>
+        <w:rPr>
+          <w:i/>
+          <w:iCs/>
+          <w:vertAlign w:val="superscript"/>
+        </w:rPr>
+        <w:t>nd</w:t>
+      </w:r>
+      <w:r>
+        <w:rPr>
+          <w:i/>
+          <w:iCs/>
+        </w:rPr>
+        <w:t xml:space="preserve"> ACM SIGKDD International Conference on Knowledge Discovery and Data Mining </w:t>
+      </w:r>
+      <w:r>
+        <w:t>(KDD), pp. 1145–1154</w:t>
+      </w:r>
+    </w:p>
+    <w:p>
+      <w:pPr>
+        <w:pStyle w:val="normal0"/>
+        <w:spacing w:after="120"/>
+        <w:ind w:left="1440" w:hanging="1440"/>
+      </w:pPr>
+      <w:r>
+        <w:t>2016</w:t>
+      </w:r>
+      <w:r>
+        <w:tab/>
+      </w:r>
+      <w:r>
+        <w:t xml:space="preserve">F. </w:t>
+      </w:r>
+      <w:proofErr w:type="spellStart"/>
+      <w:r>
+        <w:t>Bonchi</w:t>
+      </w:r>
+      <w:proofErr w:type="spellEnd"/>
+      <w:r>
+        <w:t xml:space="preserve">, G. De </w:t>
+      </w:r>
+      <w:proofErr w:type="spellStart"/>
+      <w:r>
+        <w:t>Francisci</w:t>
+      </w:r>
+      <w:proofErr w:type="spellEnd"/>
+      <w:r>
+        <w:t xml:space="preserve"> Morales, </w:t>
+      </w:r>
+      <w:r>
+        <w:rPr>
+          <w:b/>
+          <w:bCs/>
+        </w:rPr>
+        <w:t>M. Riondato</w:t>
+      </w:r>
+      <w:r>
+        <w:t xml:space="preserve">, </w:t>
+      </w:r>
+      <w:proofErr w:type="gramStart"/>
+      <w:r>
+        <w:t>Centrality</w:t>
+      </w:r>
+      <w:proofErr w:type="gramEnd"/>
+      <w:r>
+        <w:t xml:space="preserve"> Measures on Big Graphs: Exact, Approximated, and Distributed Algorithms. </w:t>
+      </w:r>
+      <w:r>
+        <w:rPr>
+          <w:i/>
+          <w:iCs/>
+        </w:rPr>
+        <w:t>Proceedings of the 25</w:t>
+      </w:r>
+      <w:r>
+        <w:rPr>
+          <w:i/>
+          <w:iCs/>
+          <w:vertAlign w:val="superscript"/>
+        </w:rPr>
+        <w:t>th</w:t>
+      </w:r>
+      <w:r>
+        <w:rPr>
+          <w:i/>
+          <w:iCs/>
+        </w:rPr>
+        <w:t xml:space="preserve"> International World Wide Web Conference </w:t>
+      </w:r>
+      <w:r>
+        <w:t>(WWW), Companion Volume, pp. 1017–1020</w:t>
+      </w:r>
+    </w:p>
+    <w:p>
+      <w:pPr>
+        <w:pStyle w:val="normal0"/>
+        <w:spacing w:after="120"/>
+        <w:ind w:left="1440" w:hanging="1440"/>
+      </w:pPr>
+      <w:proofErr w:type="gramStart"/>
+      <w:r>
+        <w:t>2016</w:t>
+      </w:r>
+      <w:r>
+        <w:tab/>
+        <w:t xml:space="preserve">A. </w:t>
+      </w:r>
+      <w:proofErr w:type="spellStart"/>
+      <w:r>
+        <w:t>Mahmoody</w:t>
+      </w:r>
+      <w:proofErr w:type="spellEnd"/>
+      <w:r>
+        <w:t xml:space="preserve">, </w:t>
+      </w:r>
+      <w:r>
+        <w:rPr>
+          <w:b/>
+          <w:bCs/>
+        </w:rPr>
+        <w:t>M. Riondato</w:t>
+      </w:r>
+      <w:r>
+        <w:t>, and E. Upfal.</w:t>
+      </w:r>
+      <w:proofErr w:type="gramEnd"/>
+      <w:r>
+        <w:t xml:space="preserve"> Wiggins: Detecting Valuable Information in Dynamic Networks with Limited Resources. </w:t>
+      </w:r>
+      <w:r>
+        <w:rPr>
+          <w:i/>
+          <w:iCs/>
+        </w:rPr>
+        <w:t>Proceedings of the 9</w:t>
+      </w:r>
+      <w:r>
+        <w:rPr>
+          <w:i/>
+          <w:iCs/>
+          <w:vertAlign w:val="superscript"/>
+        </w:rPr>
+        <w:t>th</w:t>
+      </w:r>
+      <w:r>
+        <w:rPr>
+          <w:i/>
+          <w:iCs/>
+        </w:rPr>
+        <w:t xml:space="preserve"> ACM International Conference on Web Search and Data Mining</w:t>
+      </w:r>
+      <w:r>
+        <w:t xml:space="preserve"> (WSDM), pp. 677–686</w:t>
+      </w:r>
+    </w:p>
+    <w:p>
+      <w:pPr>
+        <w:pStyle w:val="normal0"/>
+        <w:spacing w:after="120"/>
+        <w:ind w:left="1440" w:hanging="1440"/>
+      </w:pPr>
+      <w:r>
+        <w:t>2015</w:t>
+      </w:r>
+      <w:r>
+        <w:tab/>
+      </w:r>
+      <w:r>
+        <w:rPr>
+          <w:b/>
+          <w:bCs/>
+        </w:rPr>
+        <w:t>M. Riondato</w:t>
+      </w:r>
+      <w:r>
+        <w:t xml:space="preserve"> and E. Upfal. Mining Frequent Itemsets through Progressive Sampling with Rademacher Averages. </w:t>
+      </w:r>
+      <w:r>
+        <w:rPr>
+          <w:i/>
+          <w:iCs/>
+        </w:rPr>
+        <w:t>Proceedings of the 21</w:t>
+      </w:r>
+      <w:r>
+        <w:rPr>
+          <w:i/>
+          <w:iCs/>
+          <w:vertAlign w:val="superscript"/>
+        </w:rPr>
+        <w:t>st</w:t>
+      </w:r>
+      <w:r>
+        <w:rPr>
+          <w:i/>
+          <w:iCs/>
+        </w:rPr>
+        <w:t xml:space="preserve"> ACM SIGKDD International Conference on Knowledge Discovery and Data Mining </w:t>
+      </w:r>
+      <w:r>
+        <w:t>(KDD), pp. 1005–1014</w:t>
+      </w:r>
+    </w:p>
+    <w:p>
+      <w:pPr>
+        <w:pStyle w:val="normal0"/>
+        <w:spacing w:after="120"/>
+        <w:ind w:left="1440" w:hanging="1440"/>
+      </w:pPr>
+      <w:r>
+        <w:t>2015</w:t>
+      </w:r>
+      <w:r>
+        <w:tab/>
+      </w:r>
+      <w:r>
+        <w:rPr>
+          <w:b/>
+          <w:bCs/>
+        </w:rPr>
+        <w:t>M. Riondato</w:t>
+      </w:r>
+      <w:r>
+        <w:t xml:space="preserve"> and E. Upfal. VC-Dimension and Rademacher Averages: From Statistical Learning Theory to Sampling Algorithms. </w:t>
+      </w:r>
+      <w:r>
+        <w:rPr>
+          <w:i/>
+          <w:iCs/>
+        </w:rPr>
+        <w:t>Proceedings of the 21</w:t>
+      </w:r>
+      <w:r>
+        <w:rPr>
+          <w:i/>
+          <w:iCs/>
+          <w:vertAlign w:val="superscript"/>
+        </w:rPr>
+        <w:t>st</w:t>
+      </w:r>
+      <w:r>
+        <w:rPr>
+          <w:i/>
+          <w:iCs/>
+        </w:rPr>
+        <w:t xml:space="preserve"> ACM SIGKDD International Conference on Knowledge Discovery and Data Mining </w:t>
+      </w:r>
+      <w:r>
+        <w:t>(KDD), pp. 2321–2322</w:t>
+      </w:r>
+    </w:p>
+    <w:p>
+      <w:pPr>
+        <w:pStyle w:val="normal0"/>
+        <w:spacing w:after="120"/>
+        <w:ind w:left="1440" w:hanging="1440"/>
+      </w:pPr>
+      <w:r>
+        <w:t>2015</w:t>
+      </w:r>
+      <w:r>
+        <w:tab/>
+      </w:r>
+      <w:r>
+        <w:t xml:space="preserve">A. </w:t>
+      </w:r>
+      <w:proofErr w:type="spellStart"/>
+      <w:r>
+        <w:t>Anagnastopoulos</w:t>
+      </w:r>
+      <w:proofErr w:type="spellEnd"/>
+      <w:r>
+        <w:t xml:space="preserve">, L. </w:t>
+      </w:r>
+      <w:proofErr w:type="spellStart"/>
+      <w:r>
+        <w:t>Becchetti</w:t>
+      </w:r>
+      <w:proofErr w:type="spellEnd"/>
+      <w:r>
+        <w:t xml:space="preserve">, A. </w:t>
+      </w:r>
+      <w:proofErr w:type="spellStart"/>
+      <w:r>
+        <w:t>Fazzone</w:t>
+      </w:r>
+      <w:proofErr w:type="spellEnd"/>
+      <w:r>
+        <w:t xml:space="preserve">, I. </w:t>
+      </w:r>
+      <w:proofErr w:type="spellStart"/>
+      <w:r>
+        <w:t>Mele</w:t>
+      </w:r>
+      <w:proofErr w:type="spellEnd"/>
+      <w:r>
+        <w:t xml:space="preserve">, and </w:t>
+      </w:r>
+      <w:r>
+        <w:rPr>
+          <w:b/>
+          <w:bCs/>
+        </w:rPr>
+        <w:t>M. Riondato</w:t>
+      </w:r>
+      <w:r>
+        <w:t xml:space="preserve">. The Importance of Being Experts: Efficient Max-Finding in </w:t>
+      </w:r>
+      <w:proofErr w:type="spellStart"/>
+      <w:r>
+        <w:t>Crowdsourcing</w:t>
+      </w:r>
+      <w:proofErr w:type="spellEnd"/>
+      <w:r>
         <w:t xml:space="preserve">. </w:t>
       </w:r>
+      <w:r>
+        <w:rPr>
+          <w:i/>
+          <w:iCs/>
+        </w:rPr>
+        <w:t>Proceedings of the 36</w:t>
+      </w:r>
+      <w:r>
+        <w:rPr>
+          <w:i/>
+          <w:iCs/>
+          <w:vertAlign w:val="superscript"/>
+        </w:rPr>
+        <w:t>th</w:t>
+      </w:r>
+      <w:r>
+        <w:rPr>
+          <w:i/>
+          <w:iCs/>
+        </w:rPr>
+        <w:t xml:space="preserve"> ACM SIGMOD International Conference on Management of Data </w:t>
+      </w:r>
+      <w:r>
+        <w:t>(SIGMOD), pp. 983–998</w:t>
+      </w:r>
+    </w:p>
+    <w:p>
+      <w:pPr>
+        <w:pStyle w:val="normal0"/>
+        <w:spacing w:after="120"/>
+        <w:ind w:left="1440" w:hanging="1440"/>
+      </w:pPr>
       <w:proofErr w:type="gramStart"/>
       <w:r>
+        <w:t>2014</w:t>
+      </w:r>
+      <w:r>
+        <w:tab/>
+      </w:r>
+      <w:r>
+        <w:t xml:space="preserve">* </w:t>
+      </w:r>
+      <w:r>
+        <w:rPr>
+          <w:b/>
+          <w:bCs/>
+        </w:rPr>
+        <w:t>M. Riondato</w:t>
+      </w:r>
+      <w:r>
+        <w:t xml:space="preserve">, D. </w:t>
+      </w:r>
+      <w:proofErr w:type="spellStart"/>
+      <w:r>
+        <w:t>García</w:t>
+      </w:r>
+      <w:proofErr w:type="spellEnd"/>
+      <w:r>
+        <w:t xml:space="preserve">-Soriano, and F. </w:t>
+      </w:r>
+      <w:proofErr w:type="spellStart"/>
+      <w:r>
+        <w:t>Bonchi</w:t>
+      </w:r>
+      <w:proofErr w:type="spellEnd"/>
+      <w:r>
+        <w:t>.</w:t>
+      </w:r>
+      <w:proofErr w:type="gramEnd"/>
+      <w:r>
+        <w:t xml:space="preserve"> Graph Summarization with Quality Guarantees. </w:t>
+      </w:r>
+      <w:r>
+        <w:rPr>
+          <w:i/>
+          <w:iCs/>
+        </w:rPr>
+        <w:t>Proceedings of the 14</w:t>
+      </w:r>
+      <w:r>
+        <w:rPr>
+          <w:i/>
+          <w:iCs/>
+          <w:vertAlign w:val="superscript"/>
+        </w:rPr>
+        <w:t>th</w:t>
+      </w:r>
+      <w:r>
+        <w:rPr>
+          <w:i/>
+          <w:iCs/>
+        </w:rPr>
+        <w:t xml:space="preserve"> IEEE International Conference on Data Mining</w:t>
+      </w:r>
+      <w:r>
+        <w:t xml:space="preserve"> (ICDM), pp. 947–952</w:t>
+      </w:r>
+    </w:p>
+    <w:p>
+      <w:pPr>
+        <w:pStyle w:val="normal0"/>
+        <w:spacing w:after="120"/>
+        <w:ind w:left="1440" w:hanging="1440"/>
+      </w:pPr>
+      <w:r>
+        <w:t>2014</w:t>
+      </w:r>
+      <w:r>
+        <w:tab/>
+      </w:r>
+      <w:r>
+        <w:rPr>
+          <w:b/>
+          <w:bCs/>
+        </w:rPr>
+        <w:t>M. Riondato</w:t>
+      </w:r>
+      <w:r>
+        <w:t xml:space="preserve">. Sampling-based Data Mining Algorithms: Modern Techniques and Case Studies. </w:t>
+      </w:r>
+      <w:r>
+        <w:rPr>
+          <w:i/>
+          <w:iCs/>
+        </w:rPr>
+        <w:t xml:space="preserve">Proceedings of the European Conference on Machine Learning and Principle and Practice of Knowledge Discovery in Databases </w:t>
+      </w:r>
+      <w:r>
+        <w:t>(ECML PKDD), pp. 516–519</w:t>
+      </w:r>
+    </w:p>
+    <w:p>
+      <w:pPr>
+        <w:pStyle w:val="normal0"/>
+        <w:spacing w:after="120"/>
+        <w:ind w:left="1440" w:hanging="1440"/>
+      </w:pPr>
+      <w:r>
+        <w:t>2014</w:t>
+      </w:r>
+      <w:r>
+        <w:tab/>
+      </w:r>
+      <w:r>
+        <w:rPr>
+          <w:b/>
+          <w:bCs/>
+        </w:rPr>
+        <w:t>M. Riondato</w:t>
+      </w:r>
+      <w:r>
+        <w:t xml:space="preserve"> and F. </w:t>
+      </w:r>
+      <w:proofErr w:type="spellStart"/>
+      <w:r>
+        <w:t>Vandin</w:t>
+      </w:r>
+      <w:proofErr w:type="spellEnd"/>
+      <w:r>
+        <w:t xml:space="preserve">. Finding the True Frequent Itemsets. </w:t>
+      </w:r>
+      <w:r>
+        <w:rPr>
+          <w:i/>
+          <w:iCs/>
+        </w:rPr>
+        <w:t>Proceedings of the 14</w:t>
+      </w:r>
+      <w:r>
+        <w:rPr>
+          <w:i/>
+          <w:iCs/>
+          <w:vertAlign w:val="superscript"/>
+        </w:rPr>
+        <w:t>th</w:t>
+      </w:r>
+      <w:r>
+        <w:rPr>
+          <w:i/>
+          <w:iCs/>
+        </w:rPr>
+        <w:t xml:space="preserve"> SIAM International Conference on Data Mining</w:t>
+      </w:r>
+      <w:r>
+        <w:t xml:space="preserve"> (SDM), pp. 497–505</w:t>
+      </w:r>
+    </w:p>
+    <w:p>
+      <w:pPr>
+        <w:pStyle w:val="normal0"/>
+        <w:spacing w:after="120"/>
+        <w:ind w:left="1440" w:hanging="1440"/>
+      </w:pPr>
+      <w:proofErr w:type="gramStart"/>
+      <w:r>
+        <w:t>2014</w:t>
+      </w:r>
+      <w:r>
+        <w:tab/>
+      </w:r>
+      <w:r>
+        <w:t xml:space="preserve">* </w:t>
+      </w:r>
+      <w:r>
+        <w:rPr>
+          <w:b/>
+          <w:bCs/>
+        </w:rPr>
+        <w:t>M. Riondato</w:t>
+      </w:r>
+      <w:r>
+        <w:t xml:space="preserve"> and E. M. </w:t>
+      </w:r>
+      <w:proofErr w:type="spellStart"/>
+      <w:r>
+        <w:t>Kornaropoulos</w:t>
+      </w:r>
+      <w:proofErr w:type="spellEnd"/>
+      <w:r>
+        <w:t>.</w:t>
+      </w:r>
+      <w:proofErr w:type="gramEnd"/>
+      <w:r>
+        <w:t xml:space="preserve"> </w:t>
+      </w:r>
+      <w:proofErr w:type="gramStart"/>
+      <w:r>
         <w:t>Fast Approximation of Betweenness Centrality through Sampling.</w:t>
       </w:r>
       <w:proofErr w:type="gramEnd"/>
@@ -509,18 +1332,107 @@
           <w:i/>
           <w:iCs/>
         </w:rPr>
-        <w:t>Data Mining and Knowledge Discovery</w:t>
-      </w:r>
-      <w:r>
-        <w:t>, 30(2)</w:t>
-      </w:r>
+        <w:t>Proceedings of the 7</w:t>
+      </w:r>
+      <w:r>
+        <w:rPr>
+          <w:i/>
+          <w:iCs/>
+          <w:vertAlign w:val="superscript"/>
+        </w:rPr>
+        <w:t>th</w:t>
+      </w:r>
+      <w:r>
+        <w:rPr>
+          <w:i/>
+          <w:iCs/>
+        </w:rPr>
+        <w:t xml:space="preserve"> ACM International Conference on Web Search and Data Mining</w:t>
+      </w:r>
+      <w:r>
+        <w:t xml:space="preserve"> (WSDM), pp. 413–422</w:t>
+      </w:r>
+    </w:p>
+    <w:p>
+      <w:pPr>
+        <w:pStyle w:val="normal0"/>
+        <w:spacing w:after="120"/>
+        <w:ind w:left="1440" w:hanging="1440"/>
+      </w:pPr>
       <w:proofErr w:type="gramStart"/>
       <w:r>
-        <w:t>:438</w:t>
+        <w:t>2012</w:t>
+      </w:r>
+      <w:r>
+        <w:tab/>
+      </w:r>
+      <w:r>
+        <w:t xml:space="preserve">* </w:t>
+      </w:r>
+      <w:r>
+        <w:rPr>
+          <w:b/>
+          <w:bCs/>
+        </w:rPr>
+        <w:t>M. Riondato</w:t>
+      </w:r>
+      <w:r>
+        <w:t xml:space="preserve">, J. A. </w:t>
+      </w:r>
+      <w:proofErr w:type="spellStart"/>
+      <w:r>
+        <w:t>DeBrabant</w:t>
+      </w:r>
+      <w:proofErr w:type="spellEnd"/>
+      <w:r>
+        <w:t>, R. Fonseca, and E. Upfal.</w:t>
       </w:r>
       <w:proofErr w:type="gramEnd"/>
       <w:r>
-        <w:t>–475</w:t>
+        <w:t xml:space="preserve"> PARMA: A Parallel Randomized Algorithm for Association Rules Mining in </w:t>
+      </w:r>
+      <w:proofErr w:type="spellStart"/>
+      <w:r>
+        <w:t>MapReduce</w:t>
+      </w:r>
+      <w:proofErr w:type="spellEnd"/>
+      <w:r>
+        <w:t xml:space="preserve">. </w:t>
+      </w:r>
+      <w:r>
+        <w:rPr>
+          <w:i/>
+          <w:iCs/>
+        </w:rPr>
+        <w:t>Proceedings of the</w:t>
+      </w:r>
+      <w:r>
+        <w:t xml:space="preserve"> </w:t>
+      </w:r>
+      <w:r>
+        <w:rPr>
+          <w:i/>
+          <w:iCs/>
+        </w:rPr>
+        <w:t>21</w:t>
+      </w:r>
+      <w:r>
+        <w:rPr>
+          <w:i/>
+          <w:iCs/>
+          <w:vertAlign w:val="superscript"/>
+        </w:rPr>
+        <w:t>st</w:t>
+      </w:r>
+      <w:r>
+        <w:rPr>
+          <w:i/>
+          <w:iCs/>
+        </w:rPr>
+        <w:t xml:space="preserve"> ACM International Conference on Information and Knowledge Management</w:t>
+      </w:r>
+      <w:r>
+        <w:t xml:space="preserve"> (CIKM), pp. 85–94</w:t>
       </w:r>
     </w:p>
     <w:p>
@@ -530,7 +1442,7 @@
         <w:ind w:left="1440" w:hanging="1440"/>
       </w:pPr>
       <w:r>
-        <w:t>2014</w:t>
+        <w:t>2012</w:t>
       </w:r>
       <w:r>
         <w:tab/>
@@ -558,900 +1470,27 @@
           <w:i/>
           <w:iCs/>
         </w:rPr>
-        <w:t>ACM Transactions on Knowledge Discovery from Data</w:t>
-      </w:r>
-      <w:r>
-        <w:t>, 8(4)</w:t>
-      </w:r>
+        <w:t xml:space="preserve">Proceedings of the European Conference on Machine Learning and Principles and Practice of Knowledge Discovery in Databases </w:t>
+      </w:r>
+      <w:r>
+        <w:t>(ECML PKDD), pp. 25–41</w:t>
+      </w:r>
+    </w:p>
+    <w:p>
+      <w:pPr>
+        <w:pStyle w:val="normal0"/>
+        <w:spacing w:after="120"/>
+        <w:ind w:left="1440" w:hanging="1440"/>
+      </w:pPr>
       <w:proofErr w:type="gramStart"/>
       <w:r>
-        <w:t>:20:1</w:t>
-      </w:r>
-      <w:proofErr w:type="gramEnd"/>
-      <w:r>
-        <w:t>–20:32</w:t>
-      </w:r>
-    </w:p>
-    <w:p>
-      <w:pPr>
-        <w:pStyle w:val="normal0"/>
-        <w:ind w:left="1440" w:hanging="1440"/>
-      </w:pPr>
-      <w:proofErr w:type="gramStart"/>
-      <w:r>
-        <w:t>2010</w:t>
-      </w:r>
-      <w:r>
-        <w:tab/>
-        <w:t xml:space="preserve">* A. </w:t>
-      </w:r>
-      <w:proofErr w:type="spellStart"/>
-      <w:r>
-        <w:t>Pietracaprina</w:t>
-      </w:r>
-      <w:proofErr w:type="spellEnd"/>
-      <w:r>
-        <w:t xml:space="preserve">, </w:t>
-      </w:r>
-      <w:r>
-        <w:rPr>
-          <w:b/>
-          <w:bCs/>
-        </w:rPr>
-        <w:t>M. Riondato</w:t>
-      </w:r>
-      <w:r>
-        <w:t xml:space="preserve">, E. Upfal, and F. </w:t>
-      </w:r>
-      <w:proofErr w:type="spellStart"/>
-      <w:r>
-        <w:t>Vandin</w:t>
-      </w:r>
-      <w:proofErr w:type="spellEnd"/>
-      <w:r>
-        <w:t>.</w:t>
-      </w:r>
-      <w:proofErr w:type="gramEnd"/>
-      <w:r>
-        <w:t xml:space="preserve"> Mining Top-k Frequent Itemsets through Progressive Sampling. </w:t>
-      </w:r>
-      <w:r>
-        <w:rPr>
-          <w:i/>
-          <w:iCs/>
-        </w:rPr>
-        <w:t>Data Mining and Knowledge Discovery,</w:t>
-      </w:r>
-      <w:r>
-        <w:t xml:space="preserve"> 21(2)</w:t>
-      </w:r>
-      <w:proofErr w:type="gramStart"/>
-      <w:r>
-        <w:t>:310</w:t>
-      </w:r>
-      <w:proofErr w:type="gramEnd"/>
-      <w:r>
-        <w:t>–326</w:t>
-      </w:r>
-    </w:p>
-    <w:p>
-      <w:pPr>
-        <w:pStyle w:val="normal0"/>
-      </w:pPr>
-    </w:p>
-    <w:p>
-      <w:pPr>
-        <w:pStyle w:val="normal0"/>
-      </w:pPr>
-      <w:r>
-        <w:rPr>
-          <w:b/>
-          <w:bCs/>
-        </w:rPr>
-        <w:t>Conference Proceedings</w:t>
-      </w:r>
-    </w:p>
-    <w:p>
-      <w:pPr>
-        <w:pStyle w:val="normal0"/>
-      </w:pPr>
-    </w:p>
-    <w:p>
-      <w:pPr>
-        <w:pStyle w:val="normal0"/>
-        <w:spacing w:after="120"/>
-        <w:ind w:left="1440" w:hanging="1440"/>
-        <w:rPr>
-          <w:b/>
-          <w:bCs/>
-        </w:rPr>
-      </w:pPr>
-      <w:proofErr w:type="gramStart"/>
-      <w:r>
-        <w:t>2016</w:t>
-      </w:r>
-      <w:r>
-        <w:tab/>
-        <w:t xml:space="preserve">* L. De Stefani, A. </w:t>
-      </w:r>
-      <w:proofErr w:type="spellStart"/>
-      <w:r>
-        <w:t>Epasto</w:t>
-      </w:r>
-      <w:proofErr w:type="spellEnd"/>
-      <w:r>
-        <w:t xml:space="preserve">, </w:t>
-      </w:r>
-      <w:r>
-        <w:rPr>
-          <w:b/>
-          <w:bCs/>
-        </w:rPr>
-        <w:t>M. Riondato</w:t>
-      </w:r>
-      <w:r>
-        <w:t>, and E. Upfal.</w:t>
-      </w:r>
-      <w:proofErr w:type="gramEnd"/>
-      <w:r>
-        <w:t xml:space="preserve"> TRIÉST: Counting Local and Global Triangles in Fully-dynamic Streams with Fixed Memory Size. </w:t>
-      </w:r>
-      <w:r>
-        <w:rPr>
-          <w:i/>
-          <w:iCs/>
-        </w:rPr>
-        <w:t>Proceedings of the 22</w:t>
-      </w:r>
-      <w:r>
-        <w:rPr>
-          <w:i/>
-          <w:iCs/>
-          <w:vertAlign w:val="superscript"/>
-        </w:rPr>
-        <w:t>nd</w:t>
-      </w:r>
-      <w:r>
-        <w:rPr>
-          <w:i/>
-          <w:iCs/>
-        </w:rPr>
-        <w:t xml:space="preserve"> ACM SIGKDD International Conference on Knowledge Discovery and Data Mining </w:t>
-      </w:r>
-      <w:r>
-        <w:t>(KDD), pp. 825–834,</w:t>
-      </w:r>
-      <w:r>
-        <w:rPr>
-          <w:b/>
-          <w:bCs/>
-        </w:rPr>
-        <w:t xml:space="preserve"> Best Student Paper Award (Research Track)</w:t>
-      </w:r>
-    </w:p>
-    <w:p>
-      <w:pPr>
-        <w:pStyle w:val="normal0"/>
-        <w:spacing w:after="120"/>
-        <w:ind w:left="1440" w:hanging="1440"/>
-      </w:pPr>
-      <w:r>
-        <w:t>2016</w:t>
-      </w:r>
-      <w:r>
-        <w:tab/>
-      </w:r>
-      <w:r>
-        <w:rPr>
-          <w:b/>
-          <w:bCs/>
-        </w:rPr>
-        <w:t>M. Riondato</w:t>
-      </w:r>
-      <w:r>
-        <w:t xml:space="preserve"> and E. Upfal. ABRA: Approximating Betweenness Centrality in Static and Dynamic Graphs with Rademacher Averages. </w:t>
-      </w:r>
-      <w:r>
-        <w:rPr>
-          <w:i/>
-          <w:iCs/>
-        </w:rPr>
-        <w:t>Proceedings of the 22</w:t>
-      </w:r>
-      <w:r>
-        <w:rPr>
-          <w:i/>
-          <w:iCs/>
-          <w:vertAlign w:val="superscript"/>
-        </w:rPr>
-        <w:t>nd</w:t>
-      </w:r>
-      <w:r>
-        <w:rPr>
-          <w:i/>
-          <w:iCs/>
-        </w:rPr>
-        <w:t xml:space="preserve"> ACM SIGKDD International Conference on Knowledge Discovery and Data Mining </w:t>
-      </w:r>
-      <w:r>
-        <w:t>(KDD), pp. 1145–1154</w:t>
-      </w:r>
-    </w:p>
-    <w:p>
-      <w:pPr>
-        <w:pStyle w:val="normal0"/>
-        <w:spacing w:after="120"/>
-        <w:ind w:left="1440" w:hanging="1440"/>
-      </w:pPr>
-      <w:r>
-        <w:t>2016</w:t>
-      </w:r>
-      <w:r>
-        <w:tab/>
-        <w:t xml:space="preserve">* F. </w:t>
-      </w:r>
-      <w:proofErr w:type="spellStart"/>
-      <w:r>
-        <w:t>Bonchi</w:t>
-      </w:r>
-      <w:proofErr w:type="spellEnd"/>
-      <w:r>
-        <w:t xml:space="preserve">, G. De </w:t>
-      </w:r>
-      <w:proofErr w:type="spellStart"/>
-      <w:r>
-        <w:t>Francisci</w:t>
-      </w:r>
-      <w:proofErr w:type="spellEnd"/>
-      <w:r>
-        <w:t xml:space="preserve"> Morales, </w:t>
-      </w:r>
-      <w:r>
-        <w:rPr>
-          <w:b/>
-          <w:bCs/>
-        </w:rPr>
-        <w:t>M. Riondato</w:t>
-      </w:r>
-      <w:r>
-        <w:t xml:space="preserve">, </w:t>
-      </w:r>
-      <w:proofErr w:type="gramStart"/>
-      <w:r>
-        <w:t>Centrality</w:t>
-      </w:r>
-      <w:proofErr w:type="gramEnd"/>
-      <w:r>
-        <w:t xml:space="preserve"> Measures on Big Graphs: Exact, Approximated, and Distributed Algorithms. </w:t>
-      </w:r>
-      <w:r>
-        <w:rPr>
-          <w:i/>
-          <w:iCs/>
-        </w:rPr>
-        <w:t>Proceedings of the 25</w:t>
-      </w:r>
-      <w:r>
-        <w:rPr>
-          <w:i/>
-          <w:iCs/>
-          <w:vertAlign w:val="superscript"/>
-        </w:rPr>
-        <w:t>th</w:t>
-      </w:r>
-      <w:r>
-        <w:rPr>
-          <w:i/>
-          <w:iCs/>
-        </w:rPr>
-        <w:t xml:space="preserve"> International World Wide Web Conference </w:t>
-      </w:r>
-      <w:r>
-        <w:t>(WWW), Companion Volume, pp. 1017–1020</w:t>
-      </w:r>
-    </w:p>
-    <w:p>
-      <w:pPr>
-        <w:pStyle w:val="normal0"/>
-        <w:spacing w:after="120"/>
-        <w:ind w:left="1440" w:hanging="1440"/>
-      </w:pPr>
-      <w:proofErr w:type="gramStart"/>
-      <w:r>
-        <w:t>2016</w:t>
-      </w:r>
-      <w:r>
-        <w:tab/>
+        <w:t>2012</w:t>
+      </w:r>
+      <w:r>
+        <w:tab/>
+      </w:r>
+      <w:r>
         <w:t xml:space="preserve">A. </w:t>
-      </w:r>
-      <w:proofErr w:type="spellStart"/>
-      <w:r>
-        <w:t>Mahmoody</w:t>
-      </w:r>
-      <w:proofErr w:type="spellEnd"/>
-      <w:r>
-        <w:t xml:space="preserve">, </w:t>
-      </w:r>
-      <w:r>
-        <w:rPr>
-          <w:b/>
-          <w:bCs/>
-        </w:rPr>
-        <w:t>M. Riondato</w:t>
-      </w:r>
-      <w:r>
-        <w:t>, and E. Upfal.</w:t>
-      </w:r>
-      <w:proofErr w:type="gramEnd"/>
-      <w:r>
-        <w:t xml:space="preserve"> Wiggins: Detecting Valuable Information in Dynamic Networks with Limited Resources. </w:t>
-      </w:r>
-      <w:r>
-        <w:rPr>
-          <w:i/>
-          <w:iCs/>
-        </w:rPr>
-        <w:t>Proceedings of the 9</w:t>
-      </w:r>
-      <w:r>
-        <w:rPr>
-          <w:i/>
-          <w:iCs/>
-          <w:vertAlign w:val="superscript"/>
-        </w:rPr>
-        <w:t>th</w:t>
-      </w:r>
-      <w:r>
-        <w:rPr>
-          <w:i/>
-          <w:iCs/>
-        </w:rPr>
-        <w:t xml:space="preserve"> ACM International Conference on Web Search and Data Mining</w:t>
-      </w:r>
-      <w:r>
-        <w:t xml:space="preserve"> (WSDM), pp. 677–686</w:t>
-      </w:r>
-    </w:p>
-    <w:p>
-      <w:pPr>
-        <w:pStyle w:val="normal0"/>
-        <w:spacing w:after="120"/>
-        <w:ind w:left="1440" w:hanging="1440"/>
-      </w:pPr>
-      <w:r>
-        <w:t>2015</w:t>
-      </w:r>
-      <w:r>
-        <w:tab/>
-      </w:r>
-      <w:r>
-        <w:rPr>
-          <w:b/>
-          <w:bCs/>
-        </w:rPr>
-        <w:t>M. Riondato</w:t>
-      </w:r>
-      <w:r>
-        <w:t xml:space="preserve"> and E. Upfal. Mining Frequent Itemsets through Progressive Sampling with Rademacher Averages. </w:t>
-      </w:r>
-      <w:r>
-        <w:rPr>
-          <w:i/>
-          <w:iCs/>
-        </w:rPr>
-        <w:t>Proceedings of the 21</w:t>
-      </w:r>
-      <w:r>
-        <w:rPr>
-          <w:i/>
-          <w:iCs/>
-          <w:vertAlign w:val="superscript"/>
-        </w:rPr>
-        <w:t>st</w:t>
-      </w:r>
-      <w:r>
-        <w:rPr>
-          <w:i/>
-          <w:iCs/>
-        </w:rPr>
-        <w:t xml:space="preserve"> ACM SIGKDD International Conference on Knowledge Discovery and Data Mining </w:t>
-      </w:r>
-      <w:r>
-        <w:t>(KDD), pp. 1005–1014</w:t>
-      </w:r>
-    </w:p>
-    <w:p>
-      <w:pPr>
-        <w:pStyle w:val="normal0"/>
-        <w:spacing w:after="120"/>
-        <w:ind w:left="1440" w:hanging="1440"/>
-      </w:pPr>
-      <w:r>
-        <w:t>2015</w:t>
-      </w:r>
-      <w:r>
-        <w:tab/>
-      </w:r>
-      <w:r>
-        <w:rPr>
-          <w:b/>
-          <w:bCs/>
-        </w:rPr>
-        <w:t>M. Riondato</w:t>
-      </w:r>
-      <w:r>
-        <w:t xml:space="preserve"> and E. Upfal. VC-Dimension and Rademacher Averages: From Statistical Learning Theory to Sampling Algorithms. </w:t>
-      </w:r>
-      <w:r>
-        <w:rPr>
-          <w:i/>
-          <w:iCs/>
-        </w:rPr>
-        <w:t>Proceedings of the 21</w:t>
-      </w:r>
-      <w:r>
-        <w:rPr>
-          <w:i/>
-          <w:iCs/>
-          <w:vertAlign w:val="superscript"/>
-        </w:rPr>
-        <w:t>st</w:t>
-      </w:r>
-      <w:r>
-        <w:rPr>
-          <w:i/>
-          <w:iCs/>
-        </w:rPr>
-        <w:t xml:space="preserve"> ACM SIGKDD International Conference on Knowledge Discovery and Data Mining </w:t>
-      </w:r>
-      <w:r>
-        <w:t>(KDD), pp. 2321–2322</w:t>
-      </w:r>
-    </w:p>
-    <w:p>
-      <w:pPr>
-        <w:pStyle w:val="normal0"/>
-        <w:spacing w:after="120"/>
-        <w:ind w:left="1440" w:hanging="1440"/>
-      </w:pPr>
-      <w:proofErr w:type="gramStart"/>
-      <w:r>
-        <w:t>2015</w:t>
-      </w:r>
-      <w:r>
-        <w:tab/>
-        <w:t xml:space="preserve">* A. </w:t>
-      </w:r>
-      <w:proofErr w:type="spellStart"/>
-      <w:r>
-        <w:t>Anagnastopoulos</w:t>
-      </w:r>
-      <w:proofErr w:type="spellEnd"/>
-      <w:r>
-        <w:t xml:space="preserve">, L. </w:t>
-      </w:r>
-      <w:proofErr w:type="spellStart"/>
-      <w:r>
-        <w:t>Becchetti</w:t>
-      </w:r>
-      <w:proofErr w:type="spellEnd"/>
-      <w:r>
-        <w:t xml:space="preserve">, A. </w:t>
-      </w:r>
-      <w:proofErr w:type="spellStart"/>
-      <w:r>
-        <w:t>Fazzone</w:t>
-      </w:r>
-      <w:proofErr w:type="spellEnd"/>
-      <w:r>
-        <w:t xml:space="preserve">, I. </w:t>
-      </w:r>
-      <w:proofErr w:type="spellStart"/>
-      <w:r>
-        <w:t>Mele</w:t>
-      </w:r>
-      <w:proofErr w:type="spellEnd"/>
-      <w:r>
-        <w:t xml:space="preserve">, and </w:t>
-      </w:r>
-      <w:r>
-        <w:rPr>
-          <w:b/>
-          <w:bCs/>
-        </w:rPr>
-        <w:t>M. Riondato</w:t>
-      </w:r>
-      <w:r>
-        <w:t>.</w:t>
-      </w:r>
-      <w:proofErr w:type="gramEnd"/>
-      <w:r>
-        <w:t xml:space="preserve"> The Importance of Being Experts: Efficient Max-Finding in </w:t>
-      </w:r>
-      <w:proofErr w:type="spellStart"/>
-      <w:r>
-        <w:t>Crowdsourcing</w:t>
-      </w:r>
-      <w:proofErr w:type="spellEnd"/>
-      <w:r>
-        <w:t xml:space="preserve">. </w:t>
-      </w:r>
-      <w:r>
-        <w:rPr>
-          <w:i/>
-          <w:iCs/>
-        </w:rPr>
-        <w:t>Proceedings of the 36</w:t>
-      </w:r>
-      <w:r>
-        <w:rPr>
-          <w:i/>
-          <w:iCs/>
-          <w:vertAlign w:val="superscript"/>
-        </w:rPr>
-        <w:t>th</w:t>
-      </w:r>
-      <w:r>
-        <w:rPr>
-          <w:i/>
-          <w:iCs/>
-        </w:rPr>
-        <w:t xml:space="preserve"> ACM SIGMOD International Conference on Management of Data </w:t>
-      </w:r>
-      <w:r>
-        <w:t>(SIGMOD), pp. 983–998</w:t>
-      </w:r>
-    </w:p>
-    <w:p>
-      <w:pPr>
-        <w:pStyle w:val="normal0"/>
-        <w:spacing w:after="120"/>
-        <w:ind w:left="1440" w:hanging="1440"/>
-      </w:pPr>
-      <w:r>
-        <w:t>2014</w:t>
-      </w:r>
-      <w:r>
-        <w:tab/>
-      </w:r>
-      <w:r>
-        <w:rPr>
-          <w:b/>
-          <w:bCs/>
-        </w:rPr>
-        <w:t>M. Riondato</w:t>
-      </w:r>
-      <w:r>
-        <w:t xml:space="preserve">, D. </w:t>
-      </w:r>
-      <w:proofErr w:type="spellStart"/>
-      <w:r>
-        <w:t>García</w:t>
-      </w:r>
-      <w:proofErr w:type="spellEnd"/>
-      <w:r>
-        <w:t xml:space="preserve">-Soriano, and F. </w:t>
-      </w:r>
-      <w:proofErr w:type="spellStart"/>
-      <w:r>
-        <w:t>Bonchi</w:t>
-      </w:r>
-      <w:proofErr w:type="spellEnd"/>
-      <w:r>
-        <w:t xml:space="preserve">. Graph Summarization with Quality Guarantees. </w:t>
-      </w:r>
-      <w:r>
-        <w:rPr>
-          <w:i/>
-          <w:iCs/>
-        </w:rPr>
-        <w:t>Proceedings of the 14</w:t>
-      </w:r>
-      <w:r>
-        <w:rPr>
-          <w:i/>
-          <w:iCs/>
-          <w:vertAlign w:val="superscript"/>
-        </w:rPr>
-        <w:t>th</w:t>
-      </w:r>
-      <w:r>
-        <w:rPr>
-          <w:i/>
-          <w:iCs/>
-        </w:rPr>
-        <w:t xml:space="preserve"> IEEE International Conference on Data Mining</w:t>
-      </w:r>
-      <w:r>
-        <w:t xml:space="preserve"> (ICDM), pp. 947–952</w:t>
-      </w:r>
-    </w:p>
-    <w:p>
-      <w:pPr>
-        <w:pStyle w:val="normal0"/>
-        <w:spacing w:after="120"/>
-        <w:ind w:left="1440" w:hanging="1440"/>
-      </w:pPr>
-      <w:r>
-        <w:t>2014</w:t>
-      </w:r>
-      <w:r>
-        <w:tab/>
-      </w:r>
-      <w:r>
-        <w:rPr>
-          <w:b/>
-          <w:bCs/>
-        </w:rPr>
-        <w:t>M. Riondato</w:t>
-      </w:r>
-      <w:r>
-        <w:t xml:space="preserve">. Sampling-based Data Mining Algorithms: Modern Techniques and Case Studies. </w:t>
-      </w:r>
-      <w:r>
-        <w:rPr>
-          <w:i/>
-          <w:iCs/>
-        </w:rPr>
-        <w:t xml:space="preserve">Proceedings of the European Conference on Machine Learning and Principle and Practice of Knowledge Discovery in Databases </w:t>
-      </w:r>
-      <w:r>
-        <w:t>(ECML PKDD), pp. 516–519</w:t>
-      </w:r>
-    </w:p>
-    <w:p>
-      <w:pPr>
-        <w:pStyle w:val="normal0"/>
-        <w:spacing w:after="120"/>
-        <w:ind w:left="1440" w:hanging="1440"/>
-      </w:pPr>
-      <w:r>
-        <w:t>2014</w:t>
-      </w:r>
-      <w:r>
-        <w:tab/>
-      </w:r>
-      <w:r>
-        <w:rPr>
-          <w:b/>
-          <w:bCs/>
-        </w:rPr>
-        <w:t>M. Riondato</w:t>
-      </w:r>
-      <w:r>
-        <w:t xml:space="preserve"> and F. </w:t>
-      </w:r>
-      <w:proofErr w:type="spellStart"/>
-      <w:r>
-        <w:t>Vandin</w:t>
-      </w:r>
-      <w:proofErr w:type="spellEnd"/>
-      <w:r>
-        <w:t xml:space="preserve">. Finding the True Frequent Itemsets. </w:t>
-      </w:r>
-      <w:r>
-        <w:rPr>
-          <w:i/>
-          <w:iCs/>
-        </w:rPr>
-        <w:t>Proceedings of the 14</w:t>
-      </w:r>
-      <w:r>
-        <w:rPr>
-          <w:i/>
-          <w:iCs/>
-          <w:vertAlign w:val="superscript"/>
-        </w:rPr>
-        <w:t>th</w:t>
-      </w:r>
-      <w:r>
-        <w:rPr>
-          <w:i/>
-          <w:iCs/>
-        </w:rPr>
-        <w:t xml:space="preserve"> SIAM International Conference on Data Mining</w:t>
-      </w:r>
-      <w:r>
-        <w:t xml:space="preserve"> (SDM), pp. 497–505</w:t>
-      </w:r>
-    </w:p>
-    <w:p>
-      <w:pPr>
-        <w:pStyle w:val="normal0"/>
-        <w:spacing w:after="120"/>
-        <w:ind w:left="1440" w:hanging="1440"/>
-      </w:pPr>
-      <w:r>
-        <w:t>2014</w:t>
-      </w:r>
-      <w:r>
-        <w:tab/>
-      </w:r>
-      <w:r>
-        <w:rPr>
-          <w:b/>
-          <w:bCs/>
-        </w:rPr>
-        <w:t>M. Riondato</w:t>
-      </w:r>
-      <w:r>
-        <w:t xml:space="preserve"> and E. M. </w:t>
-      </w:r>
-      <w:proofErr w:type="spellStart"/>
-      <w:r>
-        <w:t>Kornaropoulos</w:t>
-      </w:r>
-      <w:proofErr w:type="spellEnd"/>
-      <w:r>
-        <w:t xml:space="preserve">. </w:t>
-      </w:r>
-      <w:proofErr w:type="gramStart"/>
-      <w:r>
-        <w:t>Fast Approximation of Betweenness Centrality through Sampling.</w:t>
-      </w:r>
-      <w:proofErr w:type="gramEnd"/>
-      <w:r>
-        <w:t xml:space="preserve"> </w:t>
-      </w:r>
-      <w:r>
-        <w:rPr>
-          <w:i/>
-          <w:iCs/>
-        </w:rPr>
-        <w:t>Proceedings of the 7</w:t>
-      </w:r>
-      <w:r>
-        <w:rPr>
-          <w:i/>
-          <w:iCs/>
-          <w:vertAlign w:val="superscript"/>
-        </w:rPr>
-        <w:t>th</w:t>
-      </w:r>
-      <w:r>
-        <w:rPr>
-          <w:i/>
-          <w:iCs/>
-        </w:rPr>
-        <w:t xml:space="preserve"> ACM International Conference on Web Search and Data Mining</w:t>
-      </w:r>
-      <w:r>
-        <w:t xml:space="preserve"> (WSDM), pp. 413–422</w:t>
-      </w:r>
-    </w:p>
-    <w:p>
-      <w:pPr>
-        <w:pStyle w:val="normal0"/>
-        <w:spacing w:after="120"/>
-        <w:ind w:left="1440" w:hanging="1440"/>
-      </w:pPr>
-      <w:proofErr w:type="gramStart"/>
-      <w:r>
-        <w:t>2012</w:t>
-      </w:r>
-      <w:r>
-        <w:tab/>
-      </w:r>
-      <w:r>
-        <w:rPr>
-          <w:b/>
-          <w:bCs/>
-        </w:rPr>
-        <w:t>M. Riondato</w:t>
-      </w:r>
-      <w:r>
-        <w:t xml:space="preserve">, J. A. </w:t>
-      </w:r>
-      <w:proofErr w:type="spellStart"/>
-      <w:r>
-        <w:t>DeBrabant</w:t>
-      </w:r>
-      <w:proofErr w:type="spellEnd"/>
-      <w:r>
-        <w:t>, R. Fonseca, and E. Upfal.</w:t>
-      </w:r>
-      <w:proofErr w:type="gramEnd"/>
-      <w:r>
-        <w:t xml:space="preserve"> PARMA: A Parallel Randomized Algorithm for Association Rules Mining in </w:t>
-      </w:r>
-      <w:proofErr w:type="spellStart"/>
-      <w:r>
-        <w:t>MapReduce</w:t>
-      </w:r>
-      <w:proofErr w:type="spellEnd"/>
-      <w:r>
-        <w:t xml:space="preserve">. </w:t>
-      </w:r>
-      <w:r>
-        <w:rPr>
-          <w:i/>
-          <w:iCs/>
-        </w:rPr>
-        <w:t>Proceedings of the</w:t>
-      </w:r>
-      <w:r>
-        <w:t xml:space="preserve"> </w:t>
-      </w:r>
-      <w:r>
-        <w:rPr>
-          <w:i/>
-          <w:iCs/>
-        </w:rPr>
-        <w:t>21</w:t>
-      </w:r>
-      <w:r>
-        <w:rPr>
-          <w:i/>
-          <w:iCs/>
-          <w:vertAlign w:val="superscript"/>
-        </w:rPr>
-        <w:t>st</w:t>
-      </w:r>
-      <w:r>
-        <w:rPr>
-          <w:i/>
-          <w:iCs/>
-        </w:rPr>
-        <w:t xml:space="preserve"> ACM International Conference on Information and Knowledge Management</w:t>
-      </w:r>
-      <w:r>
-        <w:t xml:space="preserve"> (CIKM), pp. 85–94</w:t>
-      </w:r>
-    </w:p>
-    <w:p>
-      <w:pPr>
-        <w:pStyle w:val="normal0"/>
-        <w:spacing w:after="120"/>
-        <w:ind w:left="1440" w:hanging="1440"/>
-      </w:pPr>
-      <w:r>
-        <w:t>2012</w:t>
-      </w:r>
-      <w:r>
-        <w:tab/>
-      </w:r>
-      <w:r>
-        <w:rPr>
-          <w:b/>
-          <w:bCs/>
-        </w:rPr>
-        <w:t>M. Riondato</w:t>
-      </w:r>
-      <w:r>
-        <w:t xml:space="preserve"> and E. Upfal. </w:t>
-      </w:r>
-      <w:proofErr w:type="gramStart"/>
-      <w:r>
-        <w:t>Efficient Discovery of Association Rules and Frequent Itemsets through Sampling with Tight Performance Guarantees.</w:t>
-      </w:r>
-      <w:proofErr w:type="gramEnd"/>
-      <w:r>
-        <w:t xml:space="preserve"> </w:t>
-      </w:r>
-      <w:r>
-        <w:rPr>
-          <w:i/>
-          <w:iCs/>
-        </w:rPr>
-        <w:t xml:space="preserve">Proceedings of the European Conference on Machine Learning and Principles and Practice of Knowledge Discovery in Databases </w:t>
-      </w:r>
-      <w:r>
-        <w:t>(ECML PKDD), pp. 25–41</w:t>
-      </w:r>
-    </w:p>
-    <w:p>
-      <w:pPr>
-        <w:pStyle w:val="normal0"/>
-        <w:spacing w:after="120"/>
-        <w:ind w:left="1440" w:hanging="1440"/>
-      </w:pPr>
-      <w:proofErr w:type="gramStart"/>
-      <w:r>
-        <w:t>2012</w:t>
-      </w:r>
-      <w:r>
-        <w:tab/>
-        <w:t xml:space="preserve">* A. </w:t>
       </w:r>
       <w:proofErr w:type="spellStart"/>
       <w:r>
@@ -1626,6 +1665,9 @@
         <w:tab/>
       </w:r>
       <w:r>
+        <w:t xml:space="preserve">* </w:t>
+      </w:r>
+      <w:r>
         <w:rPr>
           <w:b/>
           <w:bCs/>
@@ -1792,13 +1834,14 @@
         <w:spacing w:after="120"/>
         <w:ind w:left="1440" w:hanging="1440"/>
       </w:pPr>
-      <w:proofErr w:type="gramStart"/>
       <w:r>
         <w:t>2016</w:t>
       </w:r>
       <w:r>
         <w:tab/>
-        <w:t xml:space="preserve">* F. </w:t>
+      </w:r>
+      <w:r>
+        <w:t xml:space="preserve">F. </w:t>
       </w:r>
       <w:proofErr w:type="spellStart"/>
       <w:r>
@@ -1823,7 +1866,6 @@
         </w:rPr>
         <w:t>M. Riondato.</w:t>
       </w:r>
-      <w:proofErr w:type="gramEnd"/>
       <w:r>
         <w:t xml:space="preserve"> Centrality Measures in Big Graphs: Exact, Approximated, and Distributed Algorithms. WWW’16</w:t>
       </w:r>
@@ -3575,24 +3617,14 @@
       <w:spacing w:after="1440"/>
       <w:jc w:val="center"/>
     </w:pPr>
-    <w:r>
-      <w:fldChar w:fldCharType="begin"/>
-    </w:r>
-    <w:r>
-      <w:instrText xml:space="preserve"> PAGE </w:instrText>
-    </w:r>
-    <w:r>
-      <w:fldChar w:fldCharType="separate"/>
-    </w:r>
-    <w:r>
-      <w:rPr>
-        <w:noProof/>
-      </w:rPr>
-      <w:t>6</w:t>
-    </w:r>
-    <w:r>
-      <w:fldChar w:fldCharType="end"/>
-    </w:r>
+    <w:fldSimple w:instr=" PAGE ">
+      <w:r>
+        <w:rPr>
+          <w:noProof/>
+        </w:rPr>
+        <w:t>1</w:t>
+      </w:r>
+    </w:fldSimple>
   </w:p>
 </w:ftr>
 </file>

</xml_diff>

<commit_message>
Add IEEE ICDM'16 session chair.
</commit_message>
<xml_diff>
--- a/MatteoRiondato-CV.docx
+++ b/MatteoRiondato-CV.docx
@@ -2799,6 +2799,15 @@
       <w:pPr>
         <w:pStyle w:val="normal0"/>
       </w:pPr>
+    </w:p>
+    <w:p>
+      <w:pPr>
+        <w:pStyle w:val="normal0"/>
+        <w:spacing w:line="360" w:lineRule="auto"/>
+      </w:pPr>
+      <w:r>
+        <w:t>IEEE ICDM’16 (Theory)</w:t>
+      </w:r>
     </w:p>
     <w:p>
       <w:pPr>
@@ -3158,7 +3167,7 @@
         <w:rPr>
           <w:noProof/>
         </w:rPr>
-        <w:t>5</w:t>
+        <w:t>7</w:t>
       </w:r>
     </w:fldSimple>
   </w:p>

</xml_diff>

<commit_message>
Add ECML PKDD 17 PC.
</commit_message>
<xml_diff>
--- a/MatteoRiondato-CV.docx
+++ b/MatteoRiondato-CV.docx
@@ -2137,13 +2137,7 @@
         <w:ind w:firstLine="720"/>
       </w:pPr>
       <w:r>
-        <w:t>Optimization Methods in Finance – Instructor (spring 2016</w:t>
-      </w:r>
-      <w:r>
-        <w:t>, spring 2017</w:t>
-      </w:r>
-      <w:r>
-        <w:t>)</w:t>
+        <w:t>Optimization Methods in Finance – Instructor (spring 2016)</w:t>
       </w:r>
     </w:p>
     <w:p>
@@ -2264,6 +2258,12 @@
       </w:pPr>
       <w:r>
         <w:t xml:space="preserve">ECML PKDD </w:t>
+      </w:r>
+      <w:r>
+        <w:t>‘</w:t>
+      </w:r>
+      <w:r>
+        <w:t xml:space="preserve">17, </w:t>
       </w:r>
       <w:r>
         <w:t>‘</w:t>
@@ -3188,7 +3188,7 @@
         <w:rPr>
           <w:noProof/>
         </w:rPr>
-        <w:t>7</w:t>
+        <w:t>6</w:t>
       </w:r>
     </w:fldSimple>
   </w:p>

</xml_diff>

<commit_message>
Update CV with graphsumm DMKD article print infos.
</commit_message>
<xml_diff>
--- a/MatteoRiondato-CV.docx
+++ b/MatteoRiondato-CV.docx
@@ -38,7 +38,15 @@
         <w:jc w:val="center"/>
       </w:pPr>
       <w:r>
-        <w:t>100 Avenue of the Americas, 16</w:t>
+        <w:t xml:space="preserve">100 </w:t>
+      </w:r>
+      <w:proofErr w:type="gramStart"/>
+      <w:r>
+        <w:t>Avenue</w:t>
+      </w:r>
+      <w:proofErr w:type="gramEnd"/>
+      <w:r>
+        <w:t xml:space="preserve"> of the Americas, 16</w:t>
       </w:r>
       <w:r>
         <w:rPr>
@@ -248,12 +256,17 @@
         <w:pStyle w:val="normal0"/>
         <w:ind w:left="1440" w:hanging="1440"/>
       </w:pPr>
+      <w:proofErr w:type="gramStart"/>
       <w:r>
         <w:t xml:space="preserve">2014–15  </w:t>
       </w:r>
       <w:r>
         <w:tab/>
-        <w:t>Postdoctoral Researcher, Department of Computer Science, Stanford University</w:t>
+        <w:t>Postdoctoral Researcher</w:t>
+      </w:r>
+      <w:proofErr w:type="gramEnd"/>
+      <w:r>
+        <w:t>, Department of Computer Science, Stanford University</w:t>
       </w:r>
     </w:p>
     <w:p>
@@ -394,7 +407,7 @@
         <w:ind w:left="1440" w:hanging="1440"/>
       </w:pPr>
       <w:r>
-        <w:t>In press</w:t>
+        <w:t>2017</w:t>
       </w:r>
       <w:r>
         <w:rPr>
@@ -429,11 +442,15 @@
         <w:t xml:space="preserve">, </w:t>
       </w:r>
       <w:r>
-        <w:rPr>
-          <w:color w:val="101010"/>
-          <w:u w:color="101010"/>
-        </w:rPr>
-        <w:t>DOI: 10.1007/s10618-016-0468-8</w:t>
+        <w:t>31(2)</w:t>
+      </w:r>
+      <w:proofErr w:type="gramStart"/>
+      <w:r>
+        <w:t>:314</w:t>
+      </w:r>
+      <w:proofErr w:type="gramEnd"/>
+      <w:r>
+        <w:t>–349</w:t>
       </w:r>
     </w:p>
     <w:p>
@@ -442,6 +459,7 @@
         <w:spacing w:after="120"/>
         <w:ind w:left="1440" w:hanging="1440"/>
       </w:pPr>
+      <w:proofErr w:type="gramStart"/>
       <w:r>
         <w:t>2015</w:t>
       </w:r>
@@ -459,7 +477,19 @@
         <w:t>M. Riondato</w:t>
       </w:r>
       <w:r>
-        <w:t xml:space="preserve"> and E. M. Kornaropoulos. Fast Approximation of Betweenness Centrality through Sampling. </w:t>
+        <w:t xml:space="preserve"> and E. M. Kornaropoulos.</w:t>
+      </w:r>
+      <w:proofErr w:type="gramEnd"/>
+      <w:r>
+        <w:t xml:space="preserve"> </w:t>
+      </w:r>
+      <w:proofErr w:type="gramStart"/>
+      <w:r>
+        <w:t>Fast Approximation of Betweenness Centrality through Sampling.</w:t>
+      </w:r>
+      <w:proofErr w:type="gramEnd"/>
+      <w:r>
+        <w:t xml:space="preserve"> </w:t>
       </w:r>
       <w:r>
         <w:rPr>
@@ -469,7 +499,15 @@
         <w:t>Data Mining and Knowledge Discovery</w:t>
       </w:r>
       <w:r>
-        <w:t>, 30(2):438–475</w:t>
+        <w:t>, 30(2)</w:t>
+      </w:r>
+      <w:proofErr w:type="gramStart"/>
+      <w:r>
+        <w:t>:438</w:t>
+      </w:r>
+      <w:proofErr w:type="gramEnd"/>
+      <w:r>
+        <w:t>–475</w:t>
       </w:r>
     </w:p>
     <w:p>
@@ -492,7 +530,15 @@
         <w:t>M. Riondato</w:t>
       </w:r>
       <w:r>
-        <w:t xml:space="preserve"> and E. Upfal. Efficient Discovery of Association Rules and Frequent Itemsets through Sampling with Tight Performance Guarantees. </w:t>
+        <w:t xml:space="preserve"> and E. Upfal. </w:t>
+      </w:r>
+      <w:proofErr w:type="gramStart"/>
+      <w:r>
+        <w:t>Efficient Discovery of Association Rules and Frequent Itemsets through Sampling with Tight Performance Guarantees.</w:t>
+      </w:r>
+      <w:proofErr w:type="gramEnd"/>
+      <w:r>
+        <w:t xml:space="preserve"> </w:t>
       </w:r>
       <w:r>
         <w:rPr>
@@ -502,7 +548,15 @@
         <w:t>ACM Transactions on Knowledge Discovery from Data</w:t>
       </w:r>
       <w:r>
-        <w:t>, 8(4):20:1–20:32</w:t>
+        <w:t>, 8(4)</w:t>
+      </w:r>
+      <w:proofErr w:type="gramStart"/>
+      <w:r>
+        <w:t>:20:1</w:t>
+      </w:r>
+      <w:proofErr w:type="gramEnd"/>
+      <w:r>
+        <w:t>–20:32</w:t>
       </w:r>
     </w:p>
     <w:p>
@@ -537,7 +591,15 @@
         <w:t>Data Mining and Knowledge Discovery,</w:t>
       </w:r>
       <w:r>
-        <w:t xml:space="preserve"> 21(2):310–326</w:t>
+        <w:t xml:space="preserve"> 21(2)</w:t>
+      </w:r>
+      <w:proofErr w:type="gramStart"/>
+      <w:r>
+        <w:t>:310</w:t>
+      </w:r>
+      <w:proofErr w:type="gramEnd"/>
+      <w:r>
+        <w:t>–326</w:t>
       </w:r>
     </w:p>
     <w:p>
@@ -572,6 +634,7 @@
           <w:bCs/>
         </w:rPr>
       </w:pPr>
+      <w:proofErr w:type="gramStart"/>
       <w:r>
         <w:t>2016</w:t>
       </w:r>
@@ -589,7 +652,11 @@
         <w:t>M. Riondato</w:t>
       </w:r>
       <w:r>
-        <w:t xml:space="preserve">, and E. Upfal. TRIÉST: Counting Local and Global Triangles in Fully-dynamic Streams with Fixed Memory Size. </w:t>
+        <w:t>, and E. Upfal.</w:t>
+      </w:r>
+      <w:proofErr w:type="gramEnd"/>
+      <w:r>
+        <w:t xml:space="preserve"> TRIÉST: Counting Local and Global Triangles in Fully-dynamic Streams with Fixed Memory Size. </w:t>
       </w:r>
       <w:r>
         <w:rPr>
@@ -695,7 +762,15 @@
         <w:t>M. Riondato</w:t>
       </w:r>
       <w:r>
-        <w:t xml:space="preserve">, Centrality Measures on Big Graphs: Exact, Approximated, and Distributed Algorithms. </w:t>
+        <w:t xml:space="preserve">, </w:t>
+      </w:r>
+      <w:proofErr w:type="gramStart"/>
+      <w:r>
+        <w:t>Centrality</w:t>
+      </w:r>
+      <w:proofErr w:type="gramEnd"/>
+      <w:r>
+        <w:t xml:space="preserve"> Measures on Big Graphs: Exact, Approximated, and Distributed Algorithms. </w:t>
       </w:r>
       <w:r>
         <w:rPr>
@@ -729,6 +804,7 @@
         <w:spacing w:after="120"/>
         <w:ind w:left="1440" w:hanging="1440"/>
       </w:pPr>
+      <w:proofErr w:type="gramStart"/>
       <w:r>
         <w:t>2016</w:t>
       </w:r>
@@ -744,7 +820,11 @@
         <w:t>M. Riondato</w:t>
       </w:r>
       <w:r>
-        <w:t xml:space="preserve">, and E. Upfal. Wiggins: Detecting Valuable Information in Dynamic Networks with Limited Resources. </w:t>
+        <w:t>, and E. Upfal.</w:t>
+      </w:r>
+      <w:proofErr w:type="gramEnd"/>
+      <w:r>
+        <w:t xml:space="preserve"> Wiggins: Detecting Valuable Information in Dynamic Networks with Limited Resources. </w:t>
       </w:r>
       <w:r>
         <w:rPr>
@@ -925,6 +1005,7 @@
         <w:spacing w:after="120"/>
         <w:ind w:left="1440" w:hanging="1440"/>
       </w:pPr>
+      <w:proofErr w:type="gramStart"/>
       <w:r>
         <w:t>2014</w:t>
       </w:r>
@@ -942,7 +1023,11 @@
         <w:t>M. Riondato</w:t>
       </w:r>
       <w:r>
-        <w:t xml:space="preserve">, D. García-Soriano, and F. Bonchi. Graph Summarization with Quality Guarantees. </w:t>
+        <w:t>, D. García-Soriano, and F. Bonchi.</w:t>
+      </w:r>
+      <w:proofErr w:type="gramEnd"/>
+      <w:r>
+        <w:t xml:space="preserve"> Graph Summarization with Quality Guarantees. </w:t>
       </w:r>
       <w:r>
         <w:rPr>
@@ -1071,6 +1156,7 @@
         <w:spacing w:after="120"/>
         <w:ind w:left="1440" w:hanging="1440"/>
       </w:pPr>
+      <w:proofErr w:type="gramStart"/>
       <w:r>
         <w:t>2014</w:t>
       </w:r>
@@ -1088,7 +1174,19 @@
         <w:t>M. Riondato</w:t>
       </w:r>
       <w:r>
-        <w:t xml:space="preserve"> and E. M. Kornaropoulos. Fast Approximation of Betweenness Centrality through Sampling. </w:t>
+        <w:t xml:space="preserve"> and E. M. Kornaropoulos.</w:t>
+      </w:r>
+      <w:proofErr w:type="gramEnd"/>
+      <w:r>
+        <w:t xml:space="preserve"> </w:t>
+      </w:r>
+      <w:proofErr w:type="gramStart"/>
+      <w:r>
+        <w:t>Fast Approximation of Betweenness Centrality through Sampling.</w:t>
+      </w:r>
+      <w:proofErr w:type="gramEnd"/>
+      <w:r>
+        <w:t xml:space="preserve"> </w:t>
       </w:r>
       <w:r>
         <w:rPr>
@@ -1122,6 +1220,7 @@
         <w:spacing w:after="120"/>
         <w:ind w:left="1440" w:hanging="1440"/>
       </w:pPr>
+      <w:proofErr w:type="gramStart"/>
       <w:r>
         <w:t>2012</w:t>
       </w:r>
@@ -1139,7 +1238,11 @@
         <w:t>M. Riondato</w:t>
       </w:r>
       <w:r>
-        <w:t xml:space="preserve">, J. A. DeBrabant, R. Fonseca, and E. Upfal. PARMA: A Parallel Randomized Algorithm for Association Rules Mining in MapReduce. </w:t>
+        <w:t>, J. A. DeBrabant, R. Fonseca, and E. Upfal.</w:t>
+      </w:r>
+      <w:proofErr w:type="gramEnd"/>
+      <w:r>
+        <w:t xml:space="preserve"> PARMA: A Parallel Randomized Algorithm for Association Rules Mining in MapReduce. </w:t>
       </w:r>
       <w:r>
         <w:rPr>
@@ -1197,7 +1300,15 @@
         <w:t>M. Riondato</w:t>
       </w:r>
       <w:r>
-        <w:t xml:space="preserve"> and E. Upfal. Efficient Discovery of Association Rules and Frequent Itemsets through Sampling with Tight Performance Guarantees. </w:t>
+        <w:t xml:space="preserve"> and E. Upfal. </w:t>
+      </w:r>
+      <w:proofErr w:type="gramStart"/>
+      <w:r>
+        <w:t>Efficient Discovery of Association Rules and Frequent Itemsets through Sampling with Tight Performance Guarantees.</w:t>
+      </w:r>
+      <w:proofErr w:type="gramEnd"/>
+      <w:r>
+        <w:t xml:space="preserve"> </w:t>
       </w:r>
       <w:r>
         <w:rPr>
@@ -1216,6 +1327,7 @@
         <w:spacing w:after="120"/>
         <w:ind w:left="1440" w:hanging="1440"/>
       </w:pPr>
+      <w:proofErr w:type="gramStart"/>
       <w:r>
         <w:t>2012</w:t>
       </w:r>
@@ -1233,7 +1345,11 @@
         <w:t>M. Riondato</w:t>
       </w:r>
       <w:r>
-        <w:t xml:space="preserve">, F. Silvestri, and E. Upfal. Space-round Tradeoffs for MapReduce Computations. </w:t>
+        <w:t>, F. Silvestri, and E. Upfal.</w:t>
+      </w:r>
+      <w:proofErr w:type="gramEnd"/>
+      <w:r>
+        <w:t xml:space="preserve"> Space-round Tradeoffs for MapReduce Computations. </w:t>
       </w:r>
       <w:r>
         <w:rPr>
@@ -1276,6 +1392,7 @@
         <w:spacing w:after="120"/>
         <w:ind w:left="1440" w:hanging="1440"/>
       </w:pPr>
+      <w:proofErr w:type="gramStart"/>
       <w:r>
         <w:t>2012</w:t>
       </w:r>
@@ -1291,7 +1408,11 @@
         <w:t>M. Riondato</w:t>
       </w:r>
       <w:r>
-        <w:t xml:space="preserve">, E. Upfal, and S. B. Zdonik. Learning-based Query Performance Modeling and Prediction. </w:t>
+        <w:t>, E. Upfal, and S. B. Zdonik.</w:t>
+      </w:r>
+      <w:proofErr w:type="gramEnd"/>
+      <w:r>
+        <w:t xml:space="preserve"> Learning-based Query Performance Modeling and Prediction. </w:t>
       </w:r>
       <w:r>
         <w:rPr>
@@ -1325,6 +1446,7 @@
         <w:spacing w:after="120"/>
         <w:ind w:left="1440" w:hanging="1440"/>
       </w:pPr>
+      <w:proofErr w:type="gramStart"/>
       <w:r>
         <w:t>2011</w:t>
       </w:r>
@@ -1342,7 +1464,19 @@
         <w:t>M. Riondato</w:t>
       </w:r>
       <w:r>
-        <w:t xml:space="preserve">, M. Akdere, U. Çetintemel, S. B. Zdonik, and E. Upfal. The VC-dimension of SQL Queries and Selectivity Estimation through Sampling. </w:t>
+        <w:t>, M. Akdere, U. Çetintemel, S. B. Zdonik, and E. Upfal.</w:t>
+      </w:r>
+      <w:proofErr w:type="gramEnd"/>
+      <w:r>
+        <w:t xml:space="preserve"> </w:t>
+      </w:r>
+      <w:proofErr w:type="gramStart"/>
+      <w:r>
+        <w:t>The VC-dimension of SQL Queries and Selectivity Estimation through Sampling.</w:t>
+      </w:r>
+      <w:proofErr w:type="gramEnd"/>
+      <w:r>
+        <w:t xml:space="preserve"> </w:t>
       </w:r>
       <w:r>
         <w:rPr>
@@ -1360,6 +1494,7 @@
         <w:pStyle w:val="normal0"/>
         <w:ind w:left="1440" w:hanging="1440"/>
       </w:pPr>
+      <w:proofErr w:type="gramStart"/>
       <w:r>
         <w:t>2011</w:t>
       </w:r>
@@ -1375,7 +1510,11 @@
         <w:t>M. Riondato</w:t>
       </w:r>
       <w:r>
-        <w:t xml:space="preserve">, E. Upfal, and S. B. Zdonik. The Case for Predictive Database Systems: Opportunities and Challenges. </w:t>
+        <w:t>, E. Upfal, and S. B. Zdonik.</w:t>
+      </w:r>
+      <w:proofErr w:type="gramEnd"/>
+      <w:r>
+        <w:t xml:space="preserve"> The Case for Predictive Database Systems: Opportunities and Challenges. </w:t>
       </w:r>
       <w:r>
         <w:rPr>
@@ -1784,7 +1923,15 @@
       </w:r>
       <w:r>
         <w:tab/>
-        <w:t>ABRA: Venice, Sampling, and Betweenness Centrality Estimation, Social Impact through Network Science (SINS), Venice (Italy), June 8</w:t>
+        <w:t xml:space="preserve">ABRA: Venice, Sampling, and Betweenness Centrality Estimation, Social Impact through Network Science (SINS), Venice (Italy), </w:t>
+      </w:r>
+      <w:proofErr w:type="gramStart"/>
+      <w:r>
+        <w:t>June</w:t>
+      </w:r>
+      <w:proofErr w:type="gramEnd"/>
+      <w:r>
+        <w:t xml:space="preserve"> 8</w:t>
       </w:r>
     </w:p>
     <w:p>
@@ -1798,7 +1945,15 @@
       </w:r>
       <w:r>
         <w:tab/>
-        <w:t>Data is..., Stevens Institute of Technology, Hoboken (NJ, USA), December 12</w:t>
+        <w:t>Data is</w:t>
+      </w:r>
+      <w:proofErr w:type="gramStart"/>
+      <w:r>
+        <w:t>...,</w:t>
+      </w:r>
+      <w:proofErr w:type="gramEnd"/>
+      <w:r>
+        <w:t xml:space="preserve"> Stevens Institute of Technology, Hoboken (NJ, USA), December 12</w:t>
       </w:r>
     </w:p>
     <w:p>
@@ -2078,12 +2233,17 @@
         <w:pStyle w:val="normal0"/>
         <w:spacing w:after="60"/>
       </w:pPr>
+      <w:proofErr w:type="gramStart"/>
       <w:r>
         <w:t>2008–9</w:t>
       </w:r>
       <w:r>
         <w:tab/>
-        <w:t>Brown University (Providence, RI, USA) – Visiting Student, October–June</w:t>
+        <w:t>Brown University</w:t>
+      </w:r>
+      <w:proofErr w:type="gramEnd"/>
+      <w:r>
+        <w:t xml:space="preserve"> (Providence, RI, USA) – Visiting Student, October–June</w:t>
       </w:r>
     </w:p>
     <w:p>
@@ -3040,12 +3200,17 @@
         <w:pStyle w:val="normal0"/>
         <w:spacing w:after="120"/>
       </w:pPr>
+      <w:proofErr w:type="gramStart"/>
       <w:r>
         <w:t>2012</w:t>
       </w:r>
       <w:r>
         <w:tab/>
-        <w:t>Summer School on Massive Data Mining, IT University, Copenhagen, Denmark</w:t>
+        <w:t>Summer School</w:t>
+      </w:r>
+      <w:proofErr w:type="gramEnd"/>
+      <w:r>
+        <w:t xml:space="preserve"> on Massive Data Mining, IT University, Copenhagen, Denmark</w:t>
       </w:r>
     </w:p>
     <w:p>
@@ -3188,7 +3353,7 @@
         <w:rPr>
           <w:noProof/>
         </w:rPr>
-        <w:t>6</w:t>
+        <w:t>2</w:t>
       </w:r>
     </w:fldSimple>
   </w:p>
@@ -3211,6 +3376,8 @@
     <w:rPrDefault>
       <w:rPr>
         <w:rFonts w:ascii="Times New Roman" w:eastAsia="Arial Unicode MS" w:hAnsi="Times New Roman" w:cs="Times New Roman"/>
+        <w:sz w:val="24"/>
+        <w:szCs w:val="24"/>
         <w:bdr w:val="nil"/>
         <w:lang w:val="en-US" w:eastAsia="en-US" w:bidi="ar-SA"/>
       </w:rPr>
@@ -3228,152 +3395,10 @@
       </w:pPr>
     </w:pPrDefault>
   </w:docDefaults>
-  <w:latentStyles w:defLockedState="0" w:defUIPriority="99" w:defSemiHidden="1" w:defUnhideWhenUsed="1" w:defQFormat="0" w:count="276">
-    <w:lsdException w:name="Normal" w:semiHidden="0" w:uiPriority="0" w:unhideWhenUsed="0" w:qFormat="1"/>
-    <w:lsdException w:name="heading 1" w:semiHidden="0" w:uiPriority="9" w:unhideWhenUsed="0" w:qFormat="1"/>
-    <w:lsdException w:name="heading 2" w:uiPriority="9" w:qFormat="1"/>
-    <w:lsdException w:name="heading 3" w:uiPriority="9" w:qFormat="1"/>
-    <w:lsdException w:name="heading 4" w:uiPriority="9" w:qFormat="1"/>
-    <w:lsdException w:name="heading 5" w:uiPriority="9" w:qFormat="1"/>
-    <w:lsdException w:name="heading 6" w:uiPriority="9" w:qFormat="1"/>
-    <w:lsdException w:name="heading 7" w:uiPriority="9" w:qFormat="1"/>
-    <w:lsdException w:name="heading 8" w:uiPriority="9" w:qFormat="1"/>
-    <w:lsdException w:name="heading 9" w:uiPriority="9" w:qFormat="1"/>
-    <w:lsdException w:name="toc 1" w:uiPriority="39"/>
-    <w:lsdException w:name="toc 2" w:uiPriority="39"/>
-    <w:lsdException w:name="toc 3" w:uiPriority="39"/>
-    <w:lsdException w:name="toc 4" w:uiPriority="39"/>
-    <w:lsdException w:name="toc 5" w:uiPriority="39"/>
-    <w:lsdException w:name="toc 6" w:uiPriority="39"/>
-    <w:lsdException w:name="toc 7" w:uiPriority="39"/>
-    <w:lsdException w:name="toc 8" w:uiPriority="39"/>
-    <w:lsdException w:name="toc 9" w:uiPriority="39"/>
-    <w:lsdException w:name="caption" w:uiPriority="35" w:qFormat="1"/>
-    <w:lsdException w:name="Title" w:semiHidden="0" w:uiPriority="10" w:unhideWhenUsed="0" w:qFormat="1"/>
-    <w:lsdException w:name="Default Paragraph Font" w:uiPriority="1"/>
-    <w:lsdException w:name="Subtitle" w:semiHidden="0" w:uiPriority="11" w:unhideWhenUsed="0" w:qFormat="1"/>
-    <w:lsdException w:name="Strong" w:semiHidden="0" w:uiPriority="22" w:unhideWhenUsed="0" w:qFormat="1"/>
-    <w:lsdException w:name="Emphasis" w:semiHidden="0" w:uiPriority="20" w:unhideWhenUsed="0" w:qFormat="1"/>
-    <w:lsdException w:name="Table Grid" w:semiHidden="0" w:uiPriority="59" w:unhideWhenUsed="0"/>
-    <w:lsdException w:name="Placeholder Text" w:unhideWhenUsed="0"/>
-    <w:lsdException w:name="No Spacing" w:uiPriority="1" w:unhideWhenUsed="0" w:qFormat="1"/>
-    <w:lsdException w:name="Light Shading" w:semiHidden="0" w:uiPriority="60" w:unhideWhenUsed="0"/>
-    <w:lsdException w:name="Light List" w:semiHidden="0" w:uiPriority="61" w:unhideWhenUsed="0"/>
-    <w:lsdException w:name="Light Grid" w:semiHidden="0" w:uiPriority="62" w:unhideWhenUsed="0"/>
-    <w:lsdException w:name="Medium Shading 1" w:semiHidden="0" w:uiPriority="63" w:unhideWhenUsed="0"/>
-    <w:lsdException w:name="Medium Shading 2" w:semiHidden="0" w:uiPriority="64" w:unhideWhenUsed="0"/>
-    <w:lsdException w:name="Medium List 1" w:semiHidden="0" w:uiPriority="65" w:unhideWhenUsed="0"/>
-    <w:lsdException w:name="Medium List 2" w:semiHidden="0" w:uiPriority="66" w:unhideWhenUsed="0"/>
-    <w:lsdException w:name="Medium Grid 1" w:semiHidden="0" w:uiPriority="67" w:unhideWhenUsed="0"/>
-    <w:lsdException w:name="Medium Grid 2" w:semiHidden="0" w:uiPriority="68" w:unhideWhenUsed="0"/>
-    <w:lsdException w:name="Medium Grid 3" w:semiHidden="0" w:uiPriority="69" w:unhideWhenUsed="0"/>
-    <w:lsdException w:name="Dark List" w:semiHidden="0" w:uiPriority="70" w:unhideWhenUsed="0"/>
-    <w:lsdException w:name="Colorful Shading" w:semiHidden="0" w:uiPriority="71" w:unhideWhenUsed="0"/>
-    <w:lsdException w:name="Colorful List" w:semiHidden="0" w:uiPriority="72" w:unhideWhenUsed="0"/>
-    <w:lsdException w:name="Colorful Grid" w:semiHidden="0" w:uiPriority="73" w:unhideWhenUsed="0"/>
-    <w:lsdException w:name="Light Shading Accent 1" w:semiHidden="0" w:uiPriority="60" w:unhideWhenUsed="0"/>
-    <w:lsdException w:name="Light List Accent 1" w:semiHidden="0" w:uiPriority="61" w:unhideWhenUsed="0"/>
-    <w:lsdException w:name="Light Grid Accent 1" w:semiHidden="0" w:uiPriority="62" w:unhideWhenUsed="0"/>
-    <w:lsdException w:name="Medium Shading 1 Accent 1" w:semiHidden="0" w:uiPriority="63" w:unhideWhenUsed="0"/>
-    <w:lsdException w:name="Medium Shading 2 Accent 1" w:semiHidden="0" w:uiPriority="64" w:unhideWhenUsed="0"/>
-    <w:lsdException w:name="Medium List 1 Accent 1" w:semiHidden="0" w:uiPriority="65" w:unhideWhenUsed="0"/>
-    <w:lsdException w:name="Revision" w:unhideWhenUsed="0"/>
-    <w:lsdException w:name="List Paragraph" w:semiHidden="0" w:uiPriority="34" w:unhideWhenUsed="0" w:qFormat="1"/>
-    <w:lsdException w:name="Quote" w:semiHidden="0" w:uiPriority="29" w:unhideWhenUsed="0" w:qFormat="1"/>
-    <w:lsdException w:name="Intense Quote" w:semiHidden="0" w:uiPriority="30" w:unhideWhenUsed="0" w:qFormat="1"/>
-    <w:lsdException w:name="Medium List 2 Accent 1" w:semiHidden="0" w:uiPriority="66" w:unhideWhenUsed="0"/>
-    <w:lsdException w:name="Medium Grid 1 Accent 1" w:semiHidden="0" w:uiPriority="67" w:unhideWhenUsed="0"/>
-    <w:lsdException w:name="Medium Grid 2 Accent 1" w:semiHidden="0" w:uiPriority="68" w:unhideWhenUsed="0"/>
-    <w:lsdException w:name="Medium Grid 3 Accent 1" w:semiHidden="0" w:uiPriority="69" w:unhideWhenUsed="0"/>
-    <w:lsdException w:name="Dark List Accent 1" w:semiHidden="0" w:uiPriority="70" w:unhideWhenUsed="0"/>
-    <w:lsdException w:name="Colorful Shading Accent 1" w:semiHidden="0" w:uiPriority="71" w:unhideWhenUsed="0"/>
-    <w:lsdException w:name="Colorful List Accent 1" w:semiHidden="0" w:uiPriority="72" w:unhideWhenUsed="0"/>
-    <w:lsdException w:name="Colorful Grid Accent 1" w:semiHidden="0" w:uiPriority="73" w:unhideWhenUsed="0"/>
-    <w:lsdException w:name="Light Shading Accent 2" w:semiHidden="0" w:uiPriority="60" w:unhideWhenUsed="0"/>
-    <w:lsdException w:name="Light List Accent 2" w:semiHidden="0" w:uiPriority="61" w:unhideWhenUsed="0"/>
-    <w:lsdException w:name="Light Grid Accent 2" w:semiHidden="0" w:uiPriority="62" w:unhideWhenUsed="0"/>
-    <w:lsdException w:name="Medium Shading 1 Accent 2" w:semiHidden="0" w:uiPriority="63" w:unhideWhenUsed="0"/>
-    <w:lsdException w:name="Medium Shading 2 Accent 2" w:semiHidden="0" w:uiPriority="64" w:unhideWhenUsed="0"/>
-    <w:lsdException w:name="Medium List 1 Accent 2" w:semiHidden="0" w:uiPriority="65" w:unhideWhenUsed="0"/>
-    <w:lsdException w:name="Medium List 2 Accent 2" w:semiHidden="0" w:uiPriority="66" w:unhideWhenUsed="0"/>
-    <w:lsdException w:name="Medium Grid 1 Accent 2" w:semiHidden="0" w:uiPriority="67" w:unhideWhenUsed="0"/>
-    <w:lsdException w:name="Medium Grid 2 Accent 2" w:semiHidden="0" w:uiPriority="68" w:unhideWhenUsed="0"/>
-    <w:lsdException w:name="Medium Grid 3 Accent 2" w:semiHidden="0" w:uiPriority="69" w:unhideWhenUsed="0"/>
-    <w:lsdException w:name="Dark List Accent 2" w:semiHidden="0" w:uiPriority="70" w:unhideWhenUsed="0"/>
-    <w:lsdException w:name="Colorful Shading Accent 2" w:semiHidden="0" w:uiPriority="71" w:unhideWhenUsed="0"/>
-    <w:lsdException w:name="Colorful List Accent 2" w:semiHidden="0" w:uiPriority="72" w:unhideWhenUsed="0"/>
-    <w:lsdException w:name="Colorful Grid Accent 2" w:semiHidden="0" w:uiPriority="73" w:unhideWhenUsed="0"/>
-    <w:lsdException w:name="Light Shading Accent 3" w:semiHidden="0" w:uiPriority="60" w:unhideWhenUsed="0"/>
-    <w:lsdException w:name="Light List Accent 3" w:semiHidden="0" w:uiPriority="61" w:unhideWhenUsed="0"/>
-    <w:lsdException w:name="Light Grid Accent 3" w:semiHidden="0" w:uiPriority="62" w:unhideWhenUsed="0"/>
-    <w:lsdException w:name="Medium Shading 1 Accent 3" w:semiHidden="0" w:uiPriority="63" w:unhideWhenUsed="0"/>
-    <w:lsdException w:name="Medium Shading 2 Accent 3" w:semiHidden="0" w:uiPriority="64" w:unhideWhenUsed="0"/>
-    <w:lsdException w:name="Medium List 1 Accent 3" w:semiHidden="0" w:uiPriority="65" w:unhideWhenUsed="0"/>
-    <w:lsdException w:name="Medium List 2 Accent 3" w:semiHidden="0" w:uiPriority="66" w:unhideWhenUsed="0"/>
-    <w:lsdException w:name="Medium Grid 1 Accent 3" w:semiHidden="0" w:uiPriority="67" w:unhideWhenUsed="0"/>
-    <w:lsdException w:name="Medium Grid 2 Accent 3" w:semiHidden="0" w:uiPriority="68" w:unhideWhenUsed="0"/>
-    <w:lsdException w:name="Medium Grid 3 Accent 3" w:semiHidden="0" w:uiPriority="69" w:unhideWhenUsed="0"/>
-    <w:lsdException w:name="Dark List Accent 3" w:semiHidden="0" w:uiPriority="70" w:unhideWhenUsed="0"/>
-    <w:lsdException w:name="Colorful Shading Accent 3" w:semiHidden="0" w:uiPriority="71" w:unhideWhenUsed="0"/>
-    <w:lsdException w:name="Colorful List Accent 3" w:semiHidden="0" w:uiPriority="72" w:unhideWhenUsed="0"/>
-    <w:lsdException w:name="Colorful Grid Accent 3" w:semiHidden="0" w:uiPriority="73" w:unhideWhenUsed="0"/>
-    <w:lsdException w:name="Light Shading Accent 4" w:semiHidden="0" w:uiPriority="60" w:unhideWhenUsed="0"/>
-    <w:lsdException w:name="Light List Accent 4" w:semiHidden="0" w:uiPriority="61" w:unhideWhenUsed="0"/>
-    <w:lsdException w:name="Light Grid Accent 4" w:semiHidden="0" w:uiPriority="62" w:unhideWhenUsed="0"/>
-    <w:lsdException w:name="Medium Shading 1 Accent 4" w:semiHidden="0" w:uiPriority="63" w:unhideWhenUsed="0"/>
-    <w:lsdException w:name="Medium Shading 2 Accent 4" w:semiHidden="0" w:uiPriority="64" w:unhideWhenUsed="0"/>
-    <w:lsdException w:name="Medium List 1 Accent 4" w:semiHidden="0" w:uiPriority="65" w:unhideWhenUsed="0"/>
-    <w:lsdException w:name="Medium List 2 Accent 4" w:semiHidden="0" w:uiPriority="66" w:unhideWhenUsed="0"/>
-    <w:lsdException w:name="Medium Grid 1 Accent 4" w:semiHidden="0" w:uiPriority="67" w:unhideWhenUsed="0"/>
-    <w:lsdException w:name="Medium Grid 2 Accent 4" w:semiHidden="0" w:uiPriority="68" w:unhideWhenUsed="0"/>
-    <w:lsdException w:name="Medium Grid 3 Accent 4" w:semiHidden="0" w:uiPriority="69" w:unhideWhenUsed="0"/>
-    <w:lsdException w:name="Dark List Accent 4" w:semiHidden="0" w:uiPriority="70" w:unhideWhenUsed="0"/>
-    <w:lsdException w:name="Colorful Shading Accent 4" w:semiHidden="0" w:uiPriority="71" w:unhideWhenUsed="0"/>
-    <w:lsdException w:name="Colorful List Accent 4" w:semiHidden="0" w:uiPriority="72" w:unhideWhenUsed="0"/>
-    <w:lsdException w:name="Colorful Grid Accent 4" w:semiHidden="0" w:uiPriority="73" w:unhideWhenUsed="0"/>
-    <w:lsdException w:name="Light Shading Accent 5" w:semiHidden="0" w:uiPriority="60" w:unhideWhenUsed="0"/>
-    <w:lsdException w:name="Light List Accent 5" w:semiHidden="0" w:uiPriority="61" w:unhideWhenUsed="0"/>
-    <w:lsdException w:name="Light Grid Accent 5" w:semiHidden="0" w:uiPriority="62" w:unhideWhenUsed="0"/>
-    <w:lsdException w:name="Medium Shading 1 Accent 5" w:semiHidden="0" w:uiPriority="63" w:unhideWhenUsed="0"/>
-    <w:lsdException w:name="Medium Shading 2 Accent 5" w:semiHidden="0" w:uiPriority="64" w:unhideWhenUsed="0"/>
-    <w:lsdException w:name="Medium List 1 Accent 5" w:semiHidden="0" w:uiPriority="65" w:unhideWhenUsed="0"/>
-    <w:lsdException w:name="Medium List 2 Accent 5" w:semiHidden="0" w:uiPriority="66" w:unhideWhenUsed="0"/>
-    <w:lsdException w:name="Medium Grid 1 Accent 5" w:semiHidden="0" w:uiPriority="67" w:unhideWhenUsed="0"/>
-    <w:lsdException w:name="Medium Grid 2 Accent 5" w:semiHidden="0" w:uiPriority="68" w:unhideWhenUsed="0"/>
-    <w:lsdException w:name="Medium Grid 3 Accent 5" w:semiHidden="0" w:uiPriority="69" w:unhideWhenUsed="0"/>
-    <w:lsdException w:name="Dark List Accent 5" w:semiHidden="0" w:uiPriority="70" w:unhideWhenUsed="0"/>
-    <w:lsdException w:name="Colorful Shading Accent 5" w:semiHidden="0" w:uiPriority="71" w:unhideWhenUsed="0"/>
-    <w:lsdException w:name="Colorful List Accent 5" w:semiHidden="0" w:uiPriority="72" w:unhideWhenUsed="0"/>
-    <w:lsdException w:name="Colorful Grid Accent 5" w:semiHidden="0" w:uiPriority="73" w:unhideWhenUsed="0"/>
-    <w:lsdException w:name="Light Shading Accent 6" w:semiHidden="0" w:uiPriority="60" w:unhideWhenUsed="0"/>
-    <w:lsdException w:name="Light List Accent 6" w:semiHidden="0" w:uiPriority="61" w:unhideWhenUsed="0"/>
-    <w:lsdException w:name="Light Grid Accent 6" w:semiHidden="0" w:uiPriority="62" w:unhideWhenUsed="0"/>
-    <w:lsdException w:name="Medium Shading 1 Accent 6" w:semiHidden="0" w:uiPriority="63" w:unhideWhenUsed="0"/>
-    <w:lsdException w:name="Medium Shading 2 Accent 6" w:semiHidden="0" w:uiPriority="64" w:unhideWhenUsed="0"/>
-    <w:lsdException w:name="Medium List 1 Accent 6" w:semiHidden="0" w:uiPriority="65" w:unhideWhenUsed="0"/>
-    <w:lsdException w:name="Medium List 2 Accent 6" w:semiHidden="0" w:uiPriority="66" w:unhideWhenUsed="0"/>
-    <w:lsdException w:name="Medium Grid 1 Accent 6" w:semiHidden="0" w:uiPriority="67" w:unhideWhenUsed="0"/>
-    <w:lsdException w:name="Medium Grid 2 Accent 6" w:semiHidden="0" w:uiPriority="68" w:unhideWhenUsed="0"/>
-    <w:lsdException w:name="Medium Grid 3 Accent 6" w:semiHidden="0" w:uiPriority="69" w:unhideWhenUsed="0"/>
-    <w:lsdException w:name="Dark List Accent 6" w:semiHidden="0" w:uiPriority="70" w:unhideWhenUsed="0"/>
-    <w:lsdException w:name="Colorful Shading Accent 6" w:semiHidden="0" w:uiPriority="71" w:unhideWhenUsed="0"/>
-    <w:lsdException w:name="Colorful List Accent 6" w:semiHidden="0" w:uiPriority="72" w:unhideWhenUsed="0"/>
-    <w:lsdException w:name="Colorful Grid Accent 6" w:semiHidden="0" w:uiPriority="73" w:unhideWhenUsed="0"/>
-    <w:lsdException w:name="Subtle Emphasis" w:semiHidden="0" w:uiPriority="19" w:unhideWhenUsed="0" w:qFormat="1"/>
-    <w:lsdException w:name="Intense Emphasis" w:semiHidden="0" w:uiPriority="21" w:unhideWhenUsed="0" w:qFormat="1"/>
-    <w:lsdException w:name="Subtle Reference" w:semiHidden="0" w:uiPriority="31" w:unhideWhenUsed="0" w:qFormat="1"/>
-    <w:lsdException w:name="Intense Reference" w:semiHidden="0" w:uiPriority="32" w:unhideWhenUsed="0" w:qFormat="1"/>
-    <w:lsdException w:name="Book Title" w:semiHidden="0" w:uiPriority="33" w:unhideWhenUsed="0" w:qFormat="1"/>
-    <w:lsdException w:name="Bibliography" w:uiPriority="37"/>
-    <w:lsdException w:name="TOC Heading" w:uiPriority="39" w:qFormat="1"/>
-  </w:latentStyles>
+  <w:latentStyles w:defLockedState="0" w:defUIPriority="0" w:defSemiHidden="0" w:defUnhideWhenUsed="0" w:defQFormat="0" w:count="276"/>
   <w:style w:type="paragraph" w:default="1" w:styleId="Normal">
     <w:name w:val="Normal"/>
     <w:rsid w:val="008C72F9"/>
-    <w:rPr>
-      <w:sz w:val="24"/>
-      <w:szCs w:val="24"/>
-    </w:rPr>
   </w:style>
   <w:style w:type="character" w:default="1" w:styleId="DefaultParagraphFont">
     <w:name w:val="Default Paragraph Font"/>
@@ -3418,8 +3443,6 @@
     <w:rPr>
       <w:rFonts w:ascii="Helvetica" w:hAnsi="Helvetica" w:cs="Arial Unicode MS"/>
       <w:color w:val="000000"/>
-      <w:sz w:val="24"/>
-      <w:szCs w:val="24"/>
     </w:rPr>
   </w:style>
   <w:style w:type="paragraph" w:customStyle="1" w:styleId="normal0">
@@ -3431,8 +3454,6 @@
     <w:rPr>
       <w:rFonts w:cs="Arial Unicode MS"/>
       <w:color w:val="000000"/>
-      <w:sz w:val="24"/>
-      <w:szCs w:val="24"/>
       <w:u w:color="000000"/>
     </w:rPr>
   </w:style>

</xml_diff>

<commit_message>
Add TRIEST journal version.
</commit_message>
<xml_diff>
--- a/MatteoRiondato-CV.docx
+++ b/MatteoRiondato-CV.docx
@@ -38,15 +38,7 @@
         <w:jc w:val="center"/>
       </w:pPr>
       <w:r>
-        <w:t xml:space="preserve">100 </w:t>
-      </w:r>
-      <w:proofErr w:type="gramStart"/>
-      <w:r>
-        <w:t>Avenue</w:t>
-      </w:r>
-      <w:proofErr w:type="gramEnd"/>
-      <w:r>
-        <w:t xml:space="preserve"> of the Americas, 16</w:t>
+        <w:t>100 Avenue of the Americas, 16</w:t>
       </w:r>
       <w:r>
         <w:rPr>
@@ -256,17 +248,12 @@
         <w:pStyle w:val="normal0"/>
         <w:ind w:left="1440" w:hanging="1440"/>
       </w:pPr>
-      <w:proofErr w:type="gramStart"/>
       <w:r>
         <w:t xml:space="preserve">2014–15  </w:t>
       </w:r>
       <w:r>
         <w:tab/>
-        <w:t>Postdoctoral Researcher</w:t>
-      </w:r>
-      <w:proofErr w:type="gramEnd"/>
-      <w:r>
-        <w:t>, Department of Computer Science, Stanford University</w:t>
+        <w:t>Postdoctoral Researcher, Department of Computer Science, Stanford University</w:t>
       </w:r>
     </w:p>
     <w:p>
@@ -405,6 +392,44 @@
         <w:pStyle w:val="normal0"/>
         <w:spacing w:after="120"/>
         <w:ind w:left="1440" w:hanging="1440"/>
+        <w:rPr>
+          <w:i/>
+        </w:rPr>
+      </w:pPr>
+      <w:r>
+        <w:t>In press</w:t>
+      </w:r>
+      <w:r>
+        <w:tab/>
+      </w:r>
+      <w:r>
+        <w:t xml:space="preserve">L. De Stefani, A. Epasto, </w:t>
+      </w:r>
+      <w:r>
+        <w:rPr>
+          <w:b/>
+          <w:bCs/>
+        </w:rPr>
+        <w:t>M. Riondato</w:t>
+      </w:r>
+      <w:r>
+        <w:t>, and E. Upfal. TRIÉST: Counting Local and Global Triangles in Fully-dynamic Streams with Fixed Memory Size.</w:t>
+      </w:r>
+      <w:r>
+        <w:t xml:space="preserve"> </w:t>
+      </w:r>
+      <w:r>
+        <w:rPr>
+          <w:i/>
+        </w:rPr>
+        <w:t>ACM Transactions on Knowledge Discovery from Data</w:t>
+      </w:r>
+    </w:p>
+    <w:p>
+      <w:pPr>
+        <w:pStyle w:val="normal0"/>
+        <w:spacing w:after="120"/>
+        <w:ind w:left="1440" w:hanging="1440"/>
       </w:pPr>
       <w:r>
         <w:t>2017</w:t>
@@ -442,15 +467,7 @@
         <w:t xml:space="preserve">, </w:t>
       </w:r>
       <w:r>
-        <w:t>31(2)</w:t>
-      </w:r>
-      <w:proofErr w:type="gramStart"/>
-      <w:r>
-        <w:t>:314</w:t>
-      </w:r>
-      <w:proofErr w:type="gramEnd"/>
-      <w:r>
-        <w:t>–349</w:t>
+        <w:t>31(2):314–349</w:t>
       </w:r>
     </w:p>
     <w:p>
@@ -459,7 +476,6 @@
         <w:spacing w:after="120"/>
         <w:ind w:left="1440" w:hanging="1440"/>
       </w:pPr>
-      <w:proofErr w:type="gramStart"/>
       <w:r>
         <w:t>2015</w:t>
       </w:r>
@@ -477,37 +493,722 @@
         <w:t>M. Riondato</w:t>
       </w:r>
       <w:r>
-        <w:t xml:space="preserve"> and E. M. Kornaropoulos.</w:t>
-      </w:r>
-      <w:proofErr w:type="gramEnd"/>
+        <w:t xml:space="preserve"> and E. M. Kornaropoulos. Fast Approximation of Betweenness Centrality through Sampling. </w:t>
+      </w:r>
+      <w:r>
+        <w:rPr>
+          <w:i/>
+          <w:iCs/>
+        </w:rPr>
+        <w:t>Data Mining and Knowledge Discovery</w:t>
+      </w:r>
+      <w:r>
+        <w:t>, 30(2):438–475</w:t>
+      </w:r>
+    </w:p>
+    <w:p>
+      <w:pPr>
+        <w:pStyle w:val="normal0"/>
+        <w:spacing w:after="120"/>
+        <w:ind w:left="1440" w:hanging="1440"/>
+      </w:pPr>
+      <w:r>
+        <w:t>2014</w:t>
+      </w:r>
+      <w:r>
+        <w:tab/>
+      </w:r>
+      <w:r>
+        <w:rPr>
+          <w:b/>
+          <w:bCs/>
+        </w:rPr>
+        <w:t>M. Riondato</w:t>
+      </w:r>
+      <w:r>
+        <w:t xml:space="preserve"> and E. Upfal. Efficient Discovery of Association Rules and Frequent Itemsets through Sampling with Tight Performance Guarantees. </w:t>
+      </w:r>
+      <w:r>
+        <w:rPr>
+          <w:i/>
+          <w:iCs/>
+        </w:rPr>
+        <w:t>ACM Transactions on Knowledge Discovery from Data</w:t>
+      </w:r>
+      <w:r>
+        <w:t>, 8(4):20:1–20:32</w:t>
+      </w:r>
+    </w:p>
+    <w:p>
+      <w:pPr>
+        <w:pStyle w:val="normal0"/>
+        <w:ind w:left="1440" w:hanging="1440"/>
+      </w:pPr>
+      <w:r>
+        <w:t>2010</w:t>
+      </w:r>
+      <w:r>
+        <w:tab/>
+      </w:r>
+      <w:r>
+        <w:t xml:space="preserve">A. Pietracaprina, </w:t>
+      </w:r>
+      <w:r>
+        <w:rPr>
+          <w:b/>
+          <w:bCs/>
+        </w:rPr>
+        <w:t>M. Riondato</w:t>
+      </w:r>
+      <w:r>
+        <w:t xml:space="preserve">, E. Upfal, and F. Vandin. Mining Top-k Frequent Itemsets through Progressive Sampling. </w:t>
+      </w:r>
+      <w:r>
+        <w:rPr>
+          <w:i/>
+          <w:iCs/>
+        </w:rPr>
+        <w:t>Data Mining and Knowledge Discovery,</w:t>
+      </w:r>
+      <w:r>
+        <w:t xml:space="preserve"> 21(2):310–326</w:t>
+      </w:r>
+    </w:p>
+    <w:p>
+      <w:pPr>
+        <w:pStyle w:val="normal0"/>
+      </w:pPr>
+    </w:p>
+    <w:p>
+      <w:pPr>
+        <w:pStyle w:val="normal0"/>
+      </w:pPr>
+      <w:r>
+        <w:rPr>
+          <w:b/>
+          <w:bCs/>
+        </w:rPr>
+        <w:t>Conference Proceedings</w:t>
+      </w:r>
+    </w:p>
+    <w:p>
+      <w:pPr>
+        <w:pStyle w:val="normal0"/>
+      </w:pPr>
+    </w:p>
+    <w:p>
+      <w:pPr>
+        <w:pStyle w:val="normal0"/>
+        <w:spacing w:after="120"/>
+        <w:ind w:left="1440" w:hanging="1440"/>
+        <w:rPr>
+          <w:b/>
+          <w:bCs/>
+        </w:rPr>
+      </w:pPr>
+      <w:r>
+        <w:t>2016</w:t>
+      </w:r>
+      <w:r>
+        <w:tab/>
+      </w:r>
+      <w:r>
+        <w:t xml:space="preserve">L. De Stefani, A. Epasto, </w:t>
+      </w:r>
+      <w:r>
+        <w:rPr>
+          <w:b/>
+          <w:bCs/>
+        </w:rPr>
+        <w:t>M. Riondato</w:t>
+      </w:r>
+      <w:r>
+        <w:t xml:space="preserve">, and E. Upfal. TRIÉST: Counting Local and Global Triangles in Fully-dynamic Streams with Fixed Memory Size. </w:t>
+      </w:r>
+      <w:r>
+        <w:rPr>
+          <w:i/>
+          <w:iCs/>
+        </w:rPr>
+        <w:t>Proceedings of the 22</w:t>
+      </w:r>
+      <w:r>
+        <w:rPr>
+          <w:i/>
+          <w:iCs/>
+          <w:vertAlign w:val="superscript"/>
+        </w:rPr>
+        <w:t>nd</w:t>
+      </w:r>
+      <w:r>
+        <w:rPr>
+          <w:i/>
+          <w:iCs/>
+        </w:rPr>
+        <w:t xml:space="preserve"> ACM SIGKDD International Conference on Knowledge Discovery and Data Mining </w:t>
+      </w:r>
+      <w:r>
+        <w:t>(KDD), pp. 825–834,</w:t>
+      </w:r>
+      <w:r>
+        <w:rPr>
+          <w:b/>
+          <w:bCs/>
+        </w:rPr>
+        <w:t xml:space="preserve"> Best Student Paper Award (Research Track)</w:t>
+      </w:r>
+    </w:p>
+    <w:p>
+      <w:pPr>
+        <w:pStyle w:val="normal0"/>
+        <w:spacing w:after="120"/>
+        <w:ind w:left="1440" w:hanging="1440"/>
+      </w:pPr>
+      <w:r>
+        <w:t>2016</w:t>
+      </w:r>
+      <w:r>
+        <w:tab/>
+      </w:r>
+      <w:r>
+        <w:rPr>
+          <w:b/>
+          <w:bCs/>
+        </w:rPr>
+        <w:t>M. Riondato</w:t>
+      </w:r>
+      <w:r>
+        <w:t xml:space="preserve"> and E. Upfal. ABRA: Approximating Betweenness Centrality in Static and Dynamic Graphs with Rademacher Averages. </w:t>
+      </w:r>
+      <w:r>
+        <w:rPr>
+          <w:i/>
+          <w:iCs/>
+        </w:rPr>
+        <w:t>Proceedings of the 22</w:t>
+      </w:r>
+      <w:r>
+        <w:rPr>
+          <w:i/>
+          <w:iCs/>
+          <w:vertAlign w:val="superscript"/>
+        </w:rPr>
+        <w:t>nd</w:t>
+      </w:r>
+      <w:r>
+        <w:rPr>
+          <w:i/>
+          <w:iCs/>
+        </w:rPr>
+        <w:t xml:space="preserve"> ACM SIGKDD International Conference on Knowledge Discovery and Data Mining </w:t>
+      </w:r>
+      <w:r>
+        <w:t>(KDD), pp. 1145–1154</w:t>
+      </w:r>
+    </w:p>
+    <w:p>
+      <w:pPr>
+        <w:pStyle w:val="normal0"/>
+        <w:spacing w:after="120"/>
+        <w:ind w:left="1440" w:hanging="1440"/>
+      </w:pPr>
+      <w:r>
+        <w:t>2016</w:t>
+      </w:r>
+      <w:r>
+        <w:tab/>
+      </w:r>
+      <w:r>
+        <w:t xml:space="preserve">F. Bonchi, G. De Francisci Morales, </w:t>
+      </w:r>
+      <w:r>
+        <w:rPr>
+          <w:b/>
+          <w:bCs/>
+        </w:rPr>
+        <w:t>M. Riondato</w:t>
+      </w:r>
+      <w:r>
+        <w:t xml:space="preserve">, Centrality Measures on Big Graphs: Exact, Approximated, and Distributed Algorithms. </w:t>
+      </w:r>
+      <w:r>
+        <w:rPr>
+          <w:i/>
+          <w:iCs/>
+        </w:rPr>
+        <w:t>Proceedings of the 25</w:t>
+      </w:r>
+      <w:r>
+        <w:rPr>
+          <w:i/>
+          <w:iCs/>
+          <w:vertAlign w:val="superscript"/>
+        </w:rPr>
+        <w:t>th</w:t>
+      </w:r>
+      <w:r>
+        <w:rPr>
+          <w:i/>
+          <w:iCs/>
+        </w:rPr>
+        <w:t xml:space="preserve"> International World Wide Web Conference </w:t>
+      </w:r>
+      <w:r>
+        <w:t>(WWW), Companion Volume, pp. 1017–1020</w:t>
+      </w:r>
+    </w:p>
+    <w:p>
+      <w:pPr>
+        <w:pStyle w:val="normal0"/>
+        <w:spacing w:after="120"/>
+        <w:ind w:left="1440" w:hanging="1440"/>
+      </w:pPr>
+      <w:r>
+        <w:t>2016</w:t>
+      </w:r>
+      <w:r>
+        <w:tab/>
+        <w:t xml:space="preserve">A. Mahmoody, </w:t>
+      </w:r>
+      <w:r>
+        <w:rPr>
+          <w:b/>
+          <w:bCs/>
+        </w:rPr>
+        <w:t>M. Riondato</w:t>
+      </w:r>
+      <w:r>
+        <w:t xml:space="preserve">, and E. Upfal. Wiggins: Detecting Valuable Information in Dynamic Networks with Limited Resources. </w:t>
+      </w:r>
+      <w:r>
+        <w:rPr>
+          <w:i/>
+          <w:iCs/>
+        </w:rPr>
+        <w:t>Proceedings of the 9</w:t>
+      </w:r>
+      <w:r>
+        <w:rPr>
+          <w:i/>
+          <w:iCs/>
+          <w:vertAlign w:val="superscript"/>
+        </w:rPr>
+        <w:t>th</w:t>
+      </w:r>
+      <w:r>
+        <w:rPr>
+          <w:i/>
+          <w:iCs/>
+        </w:rPr>
+        <w:t xml:space="preserve"> ACM International Conference on Web Search and Data Mining</w:t>
+      </w:r>
+      <w:r>
+        <w:t xml:space="preserve"> (WSDM), pp. 677–686</w:t>
+      </w:r>
+    </w:p>
+    <w:p>
+      <w:pPr>
+        <w:pStyle w:val="normal0"/>
+        <w:spacing w:after="120"/>
+        <w:ind w:left="1440" w:hanging="1440"/>
+      </w:pPr>
+      <w:r>
+        <w:t>2015</w:t>
+      </w:r>
+      <w:r>
+        <w:tab/>
+      </w:r>
+      <w:r>
+        <w:rPr>
+          <w:b/>
+          <w:bCs/>
+        </w:rPr>
+        <w:t>M. Riondato</w:t>
+      </w:r>
+      <w:r>
+        <w:t xml:space="preserve"> and E. Upfal. Mining Frequent Itemsets through Progressive Sampling with Rademacher Averages. </w:t>
+      </w:r>
+      <w:r>
+        <w:rPr>
+          <w:i/>
+          <w:iCs/>
+        </w:rPr>
+        <w:t>Proceedings of the 21</w:t>
+      </w:r>
+      <w:r>
+        <w:rPr>
+          <w:i/>
+          <w:iCs/>
+          <w:vertAlign w:val="superscript"/>
+        </w:rPr>
+        <w:t>st</w:t>
+      </w:r>
+      <w:r>
+        <w:rPr>
+          <w:i/>
+          <w:iCs/>
+        </w:rPr>
+        <w:t xml:space="preserve"> ACM SIGKDD International Conference on Knowledge Discovery and Data Mining </w:t>
+      </w:r>
+      <w:r>
+        <w:t>(KDD), pp. 1005–1014</w:t>
+      </w:r>
+    </w:p>
+    <w:p>
+      <w:pPr>
+        <w:pStyle w:val="normal0"/>
+        <w:spacing w:after="120"/>
+        <w:ind w:left="1440" w:hanging="1440"/>
+      </w:pPr>
+      <w:r>
+        <w:t>2015</w:t>
+      </w:r>
+      <w:r>
+        <w:tab/>
+      </w:r>
+      <w:r>
+        <w:rPr>
+          <w:b/>
+          <w:bCs/>
+        </w:rPr>
+        <w:t>M. Riondato</w:t>
+      </w:r>
+      <w:r>
+        <w:t xml:space="preserve"> and E. Upfal. VC-Dimension and Rademacher Averages: From Statistical Learning Theory to Sampling Algorithms. </w:t>
+      </w:r>
+      <w:r>
+        <w:rPr>
+          <w:i/>
+          <w:iCs/>
+        </w:rPr>
+        <w:t>Proceedings of the 21</w:t>
+      </w:r>
+      <w:r>
+        <w:rPr>
+          <w:i/>
+          <w:iCs/>
+          <w:vertAlign w:val="superscript"/>
+        </w:rPr>
+        <w:t>st</w:t>
+      </w:r>
+      <w:r>
+        <w:rPr>
+          <w:i/>
+          <w:iCs/>
+        </w:rPr>
+        <w:t xml:space="preserve"> ACM SIGKDD International Conference on Knowledge Discovery and Data Mining </w:t>
+      </w:r>
+      <w:r>
+        <w:t>(KDD), pp. 2321–2322</w:t>
+      </w:r>
+    </w:p>
+    <w:p>
+      <w:pPr>
+        <w:pStyle w:val="normal0"/>
+        <w:spacing w:after="120"/>
+        <w:ind w:left="1440" w:hanging="1440"/>
+      </w:pPr>
+      <w:r>
+        <w:t>2015</w:t>
+      </w:r>
+      <w:r>
+        <w:tab/>
+      </w:r>
+      <w:r>
+        <w:t xml:space="preserve">A. Anagnastopoulos, L. Becchetti, A. Fazzone, I. Mele, and </w:t>
+      </w:r>
+      <w:r>
+        <w:rPr>
+          <w:b/>
+          <w:bCs/>
+        </w:rPr>
+        <w:t>M. Riondato</w:t>
+      </w:r>
+      <w:r>
+        <w:t xml:space="preserve">. The Importance of Being Experts: Efficient Max-Finding in Crowdsourcing. </w:t>
+      </w:r>
+      <w:r>
+        <w:rPr>
+          <w:i/>
+          <w:iCs/>
+        </w:rPr>
+        <w:t>Proceedings of the 36</w:t>
+      </w:r>
+      <w:r>
+        <w:rPr>
+          <w:i/>
+          <w:iCs/>
+          <w:vertAlign w:val="superscript"/>
+        </w:rPr>
+        <w:t>th</w:t>
+      </w:r>
+      <w:r>
+        <w:rPr>
+          <w:i/>
+          <w:iCs/>
+        </w:rPr>
+        <w:t xml:space="preserve"> ACM SIGMOD International Conference on Management of Data </w:t>
+      </w:r>
+      <w:r>
+        <w:t>(SIGMOD), pp. 983–998</w:t>
+      </w:r>
+    </w:p>
+    <w:p>
+      <w:pPr>
+        <w:pStyle w:val="normal0"/>
+        <w:spacing w:after="120"/>
+        <w:ind w:left="1440" w:hanging="1440"/>
+      </w:pPr>
+      <w:r>
+        <w:t>2014</w:t>
+      </w:r>
+      <w:r>
+        <w:tab/>
+      </w:r>
+      <w:r>
+        <w:t xml:space="preserve">* </w:t>
+      </w:r>
+      <w:r>
+        <w:rPr>
+          <w:b/>
+          <w:bCs/>
+        </w:rPr>
+        <w:t>M. Riondato</w:t>
+      </w:r>
+      <w:r>
+        <w:t xml:space="preserve">, D. García-Soriano, and F. Bonchi. Graph Summarization with Quality Guarantees. </w:t>
+      </w:r>
+      <w:r>
+        <w:rPr>
+          <w:i/>
+          <w:iCs/>
+        </w:rPr>
+        <w:t>Proceedings of the 14</w:t>
+      </w:r>
+      <w:r>
+        <w:rPr>
+          <w:i/>
+          <w:iCs/>
+          <w:vertAlign w:val="superscript"/>
+        </w:rPr>
+        <w:t>th</w:t>
+      </w:r>
+      <w:r>
+        <w:rPr>
+          <w:i/>
+          <w:iCs/>
+        </w:rPr>
+        <w:t xml:space="preserve"> IEEE International Conference on Data Mining</w:t>
+      </w:r>
+      <w:r>
+        <w:t xml:space="preserve"> (ICDM), pp. 947–952</w:t>
+      </w:r>
+    </w:p>
+    <w:p>
+      <w:pPr>
+        <w:pStyle w:val="normal0"/>
+        <w:spacing w:after="120"/>
+        <w:ind w:left="1440" w:hanging="1440"/>
+      </w:pPr>
+      <w:r>
+        <w:t>2014</w:t>
+      </w:r>
+      <w:r>
+        <w:tab/>
+      </w:r>
+      <w:r>
+        <w:rPr>
+          <w:b/>
+          <w:bCs/>
+        </w:rPr>
+        <w:t>M. Riondato</w:t>
+      </w:r>
+      <w:r>
+        <w:t xml:space="preserve">. Sampling-based Data Mining Algorithms: Modern Techniques and Case Studies. </w:t>
+      </w:r>
+      <w:r>
+        <w:rPr>
+          <w:i/>
+          <w:iCs/>
+        </w:rPr>
+        <w:t>Proceedings of the European Conference on Machine Learning and Principle</w:t>
+      </w:r>
+      <w:r>
+        <w:rPr>
+          <w:i/>
+          <w:iCs/>
+        </w:rPr>
+        <w:t>s</w:t>
+      </w:r>
+      <w:r>
+        <w:rPr>
+          <w:i/>
+          <w:iCs/>
+        </w:rPr>
+        <w:t xml:space="preserve"> and Practice of Knowledge Discovery in Databases </w:t>
+      </w:r>
+      <w:r>
+        <w:t>(ECML PKDD), pp. 516–519</w:t>
+      </w:r>
+    </w:p>
+    <w:p>
+      <w:pPr>
+        <w:pStyle w:val="normal0"/>
+        <w:spacing w:after="120"/>
+        <w:ind w:left="1440" w:hanging="1440"/>
+      </w:pPr>
+      <w:r>
+        <w:t>2014</w:t>
+      </w:r>
+      <w:r>
+        <w:tab/>
+      </w:r>
+      <w:r>
+        <w:rPr>
+          <w:b/>
+          <w:bCs/>
+        </w:rPr>
+        <w:t>M. Riondato</w:t>
+      </w:r>
+      <w:r>
+        <w:t xml:space="preserve"> and F. Vandin. Finding the True Frequent Itemsets. </w:t>
+      </w:r>
+      <w:r>
+        <w:rPr>
+          <w:i/>
+          <w:iCs/>
+        </w:rPr>
+        <w:t>Proceedings of the 14</w:t>
+      </w:r>
+      <w:r>
+        <w:rPr>
+          <w:i/>
+          <w:iCs/>
+          <w:vertAlign w:val="superscript"/>
+        </w:rPr>
+        <w:t>th</w:t>
+      </w:r>
+      <w:r>
+        <w:rPr>
+          <w:i/>
+          <w:iCs/>
+        </w:rPr>
+        <w:t xml:space="preserve"> SIAM International Conference on Data Mining</w:t>
+      </w:r>
+      <w:r>
+        <w:t xml:space="preserve"> (SDM), pp. 497–505</w:t>
+      </w:r>
+    </w:p>
+    <w:p>
+      <w:pPr>
+        <w:pStyle w:val="normal0"/>
+        <w:spacing w:after="120"/>
+        <w:ind w:left="1440" w:hanging="1440"/>
+      </w:pPr>
+      <w:r>
+        <w:t>2014</w:t>
+      </w:r>
+      <w:r>
+        <w:tab/>
+      </w:r>
+      <w:r>
+        <w:t xml:space="preserve">* </w:t>
+      </w:r>
+      <w:r>
+        <w:rPr>
+          <w:b/>
+          <w:bCs/>
+        </w:rPr>
+        <w:t>M. Riondato</w:t>
+      </w:r>
+      <w:r>
+        <w:t xml:space="preserve"> and E. M. Kornaropoulos. Fast Approximation of Betweenness Centrality through Sampling. </w:t>
+      </w:r>
+      <w:r>
+        <w:rPr>
+          <w:i/>
+          <w:iCs/>
+        </w:rPr>
+        <w:t>Proceedings of the 7</w:t>
+      </w:r>
+      <w:r>
+        <w:rPr>
+          <w:i/>
+          <w:iCs/>
+          <w:vertAlign w:val="superscript"/>
+        </w:rPr>
+        <w:t>th</w:t>
+      </w:r>
+      <w:r>
+        <w:rPr>
+          <w:i/>
+          <w:iCs/>
+        </w:rPr>
+        <w:t xml:space="preserve"> ACM International Conference on Web Search and Data Mining</w:t>
+      </w:r>
+      <w:r>
+        <w:t xml:space="preserve"> (WSDM), pp. 413–422</w:t>
+      </w:r>
+    </w:p>
+    <w:p>
+      <w:pPr>
+        <w:pStyle w:val="normal0"/>
+        <w:spacing w:after="120"/>
+        <w:ind w:left="1440" w:hanging="1440"/>
+      </w:pPr>
+      <w:r>
+        <w:t>2012</w:t>
+      </w:r>
+      <w:r>
+        <w:tab/>
+      </w:r>
+      <w:r>
+        <w:t xml:space="preserve">* </w:t>
+      </w:r>
+      <w:r>
+        <w:rPr>
+          <w:b/>
+          <w:bCs/>
+        </w:rPr>
+        <w:t>M. Riondato</w:t>
+      </w:r>
+      <w:r>
+        <w:t xml:space="preserve">, J. A. DeBrabant, R. Fonseca, and E. Upfal. PARMA: A Parallel Randomized Algorithm for Association Rules Mining in MapReduce. </w:t>
+      </w:r>
+      <w:r>
+        <w:rPr>
+          <w:i/>
+          <w:iCs/>
+        </w:rPr>
+        <w:t>Proceedings of the</w:t>
+      </w:r>
       <w:r>
         <w:t xml:space="preserve"> </w:t>
       </w:r>
-      <w:proofErr w:type="gramStart"/>
-      <w:r>
-        <w:t>Fast Approximation of Betweenness Centrality through Sampling.</w:t>
-      </w:r>
-      <w:proofErr w:type="gramEnd"/>
-      <w:r>
-        <w:t xml:space="preserve"> </w:t>
-      </w:r>
-      <w:r>
-        <w:rPr>
-          <w:i/>
-          <w:iCs/>
-        </w:rPr>
-        <w:t>Data Mining and Knowledge Discovery</w:t>
-      </w:r>
-      <w:r>
-        <w:t>, 30(2)</w:t>
-      </w:r>
-      <w:proofErr w:type="gramStart"/>
-      <w:r>
-        <w:t>:438</w:t>
-      </w:r>
-      <w:proofErr w:type="gramEnd"/>
-      <w:r>
-        <w:t>–475</w:t>
+      <w:r>
+        <w:rPr>
+          <w:i/>
+          <w:iCs/>
+        </w:rPr>
+        <w:t>21</w:t>
+      </w:r>
+      <w:r>
+        <w:rPr>
+          <w:i/>
+          <w:iCs/>
+          <w:vertAlign w:val="superscript"/>
+        </w:rPr>
+        <w:t>st</w:t>
+      </w:r>
+      <w:r>
+        <w:rPr>
+          <w:i/>
+          <w:iCs/>
+        </w:rPr>
+        <w:t xml:space="preserve"> ACM International Conference on Information and Knowledge Management</w:t>
+      </w:r>
+      <w:r>
+        <w:t xml:space="preserve"> (CIKM), pp. 85–94</w:t>
       </w:r>
     </w:p>
     <w:p>
@@ -517,7 +1218,7 @@
         <w:ind w:left="1440" w:hanging="1440"/>
       </w:pPr>
       <w:r>
-        <w:t>2014</w:t>
+        <w:t>2012</w:t>
       </w:r>
       <w:r>
         <w:tab/>
@@ -530,48 +1231,33 @@
         <w:t>M. Riondato</w:t>
       </w:r>
       <w:r>
-        <w:t xml:space="preserve"> and E. Upfal. </w:t>
-      </w:r>
-      <w:proofErr w:type="gramStart"/>
-      <w:r>
-        <w:t>Efficient Discovery of Association Rules and Frequent Itemsets through Sampling with Tight Performance Guarantees.</w:t>
-      </w:r>
-      <w:proofErr w:type="gramEnd"/>
-      <w:r>
-        <w:t xml:space="preserve"> </w:t>
-      </w:r>
-      <w:r>
-        <w:rPr>
-          <w:i/>
-          <w:iCs/>
-        </w:rPr>
-        <w:t>ACM Transactions on Knowledge Discovery from Data</w:t>
-      </w:r>
-      <w:r>
-        <w:t>, 8(4)</w:t>
-      </w:r>
-      <w:proofErr w:type="gramStart"/>
-      <w:r>
-        <w:t>:20:1</w:t>
-      </w:r>
-      <w:proofErr w:type="gramEnd"/>
-      <w:r>
-        <w:t>–20:32</w:t>
-      </w:r>
-    </w:p>
-    <w:p>
-      <w:pPr>
-        <w:pStyle w:val="normal0"/>
+        <w:t xml:space="preserve"> and E. Upfal. Efficient Discovery of Association Rules and Frequent Itemsets through Sampling with Tight Performance Guarantees. </w:t>
+      </w:r>
+      <w:r>
+        <w:rPr>
+          <w:i/>
+          <w:iCs/>
+        </w:rPr>
+        <w:t xml:space="preserve">Proceedings of the European Conference on Machine Learning and Principles and Practice of Knowledge Discovery in Databases </w:t>
+      </w:r>
+      <w:r>
+        <w:t>(ECML PKDD), pp. 25–41</w:t>
+      </w:r>
+    </w:p>
+    <w:p>
+      <w:pPr>
+        <w:pStyle w:val="normal0"/>
+        <w:spacing w:after="120"/>
         <w:ind w:left="1440" w:hanging="1440"/>
       </w:pPr>
       <w:r>
-        <w:t>2010</w:t>
-      </w:r>
-      <w:r>
-        <w:tab/>
-      </w:r>
-      <w:r>
-        <w:t xml:space="preserve">A. Pietracaprina, </w:t>
+        <w:t>2012</w:t>
+      </w:r>
+      <w:r>
+        <w:tab/>
+      </w:r>
+      <w:r>
+        <w:t xml:space="preserve">A. Pietracaprina, G. Pucci, </w:t>
       </w:r>
       <w:r>
         <w:rPr>
@@ -581,775 +1267,7 @@
         <w:t>M. Riondato</w:t>
       </w:r>
       <w:r>
-        <w:t xml:space="preserve">, E. Upfal, and F. Vandin. Mining Top-k Frequent Itemsets through Progressive Sampling. </w:t>
-      </w:r>
-      <w:r>
-        <w:rPr>
-          <w:i/>
-          <w:iCs/>
-        </w:rPr>
-        <w:t>Data Mining and Knowledge Discovery,</w:t>
-      </w:r>
-      <w:r>
-        <w:t xml:space="preserve"> 21(2)</w:t>
-      </w:r>
-      <w:proofErr w:type="gramStart"/>
-      <w:r>
-        <w:t>:310</w:t>
-      </w:r>
-      <w:proofErr w:type="gramEnd"/>
-      <w:r>
-        <w:t>–326</w:t>
-      </w:r>
-    </w:p>
-    <w:p>
-      <w:pPr>
-        <w:pStyle w:val="normal0"/>
-      </w:pPr>
-    </w:p>
-    <w:p>
-      <w:pPr>
-        <w:pStyle w:val="normal0"/>
-      </w:pPr>
-      <w:r>
-        <w:rPr>
-          <w:b/>
-          <w:bCs/>
-        </w:rPr>
-        <w:t>Conference Proceedings</w:t>
-      </w:r>
-    </w:p>
-    <w:p>
-      <w:pPr>
-        <w:pStyle w:val="normal0"/>
-      </w:pPr>
-    </w:p>
-    <w:p>
-      <w:pPr>
-        <w:pStyle w:val="normal0"/>
-        <w:spacing w:after="120"/>
-        <w:ind w:left="1440" w:hanging="1440"/>
-        <w:rPr>
-          <w:b/>
-          <w:bCs/>
-        </w:rPr>
-      </w:pPr>
-      <w:proofErr w:type="gramStart"/>
-      <w:r>
-        <w:t>2016</w:t>
-      </w:r>
-      <w:r>
-        <w:tab/>
-      </w:r>
-      <w:r>
-        <w:t xml:space="preserve">L. De Stefani, A. Epasto, </w:t>
-      </w:r>
-      <w:r>
-        <w:rPr>
-          <w:b/>
-          <w:bCs/>
-        </w:rPr>
-        <w:t>M. Riondato</w:t>
-      </w:r>
-      <w:r>
-        <w:t>, and E. Upfal.</w:t>
-      </w:r>
-      <w:proofErr w:type="gramEnd"/>
-      <w:r>
-        <w:t xml:space="preserve"> TRIÉST: Counting Local and Global Triangles in Fully-dynamic Streams with Fixed Memory Size. </w:t>
-      </w:r>
-      <w:r>
-        <w:rPr>
-          <w:i/>
-          <w:iCs/>
-        </w:rPr>
-        <w:t>Proceedings of the 22</w:t>
-      </w:r>
-      <w:r>
-        <w:rPr>
-          <w:i/>
-          <w:iCs/>
-          <w:vertAlign w:val="superscript"/>
-        </w:rPr>
-        <w:t>nd</w:t>
-      </w:r>
-      <w:r>
-        <w:rPr>
-          <w:i/>
-          <w:iCs/>
-        </w:rPr>
-        <w:t xml:space="preserve"> ACM SIGKDD International Conference on Knowledge Discovery and Data Mining </w:t>
-      </w:r>
-      <w:r>
-        <w:t>(KDD), pp. 825–834,</w:t>
-      </w:r>
-      <w:r>
-        <w:rPr>
-          <w:b/>
-          <w:bCs/>
-        </w:rPr>
-        <w:t xml:space="preserve"> Best Student Paper Award (Research Track)</w:t>
-      </w:r>
-    </w:p>
-    <w:p>
-      <w:pPr>
-        <w:pStyle w:val="normal0"/>
-        <w:spacing w:after="120"/>
-        <w:ind w:left="1440" w:hanging="1440"/>
-      </w:pPr>
-      <w:r>
-        <w:t>2016</w:t>
-      </w:r>
-      <w:r>
-        <w:tab/>
-      </w:r>
-      <w:r>
-        <w:rPr>
-          <w:b/>
-          <w:bCs/>
-        </w:rPr>
-        <w:t>M. Riondato</w:t>
-      </w:r>
-      <w:r>
-        <w:t xml:space="preserve"> and E. Upfal. ABRA: Approximating Betweenness Centrality in Static and Dynamic Graphs with Rademacher Averages. </w:t>
-      </w:r>
-      <w:r>
-        <w:rPr>
-          <w:i/>
-          <w:iCs/>
-        </w:rPr>
-        <w:t>Proceedings of the 22</w:t>
-      </w:r>
-      <w:r>
-        <w:rPr>
-          <w:i/>
-          <w:iCs/>
-          <w:vertAlign w:val="superscript"/>
-        </w:rPr>
-        <w:t>nd</w:t>
-      </w:r>
-      <w:r>
-        <w:rPr>
-          <w:i/>
-          <w:iCs/>
-        </w:rPr>
-        <w:t xml:space="preserve"> ACM SIGKDD International Conference on Knowledge Discovery and Data Mining </w:t>
-      </w:r>
-      <w:r>
-        <w:t>(KDD), pp. 1145–1154</w:t>
-      </w:r>
-    </w:p>
-    <w:p>
-      <w:pPr>
-        <w:pStyle w:val="normal0"/>
-        <w:spacing w:after="120"/>
-        <w:ind w:left="1440" w:hanging="1440"/>
-      </w:pPr>
-      <w:r>
-        <w:t>2016</w:t>
-      </w:r>
-      <w:r>
-        <w:tab/>
-      </w:r>
-      <w:r>
-        <w:t xml:space="preserve">F. Bonchi, G. De Francisci Morales, </w:t>
-      </w:r>
-      <w:r>
-        <w:rPr>
-          <w:b/>
-          <w:bCs/>
-        </w:rPr>
-        <w:t>M. Riondato</w:t>
-      </w:r>
-      <w:r>
-        <w:t xml:space="preserve">, </w:t>
-      </w:r>
-      <w:proofErr w:type="gramStart"/>
-      <w:r>
-        <w:t>Centrality</w:t>
-      </w:r>
-      <w:proofErr w:type="gramEnd"/>
-      <w:r>
-        <w:t xml:space="preserve"> Measures on Big Graphs: Exact, Approximated, and Distributed Algorithms. </w:t>
-      </w:r>
-      <w:r>
-        <w:rPr>
-          <w:i/>
-          <w:iCs/>
-        </w:rPr>
-        <w:t>Proceedings of the 25</w:t>
-      </w:r>
-      <w:r>
-        <w:rPr>
-          <w:i/>
-          <w:iCs/>
-          <w:vertAlign w:val="superscript"/>
-        </w:rPr>
-        <w:t>th</w:t>
-      </w:r>
-      <w:r>
-        <w:rPr>
-          <w:i/>
-          <w:iCs/>
-        </w:rPr>
-        <w:t xml:space="preserve"> International World Wide Web Conference </w:t>
-      </w:r>
-      <w:r>
-        <w:t>(WWW), Companion Volume, pp. 1017–1020</w:t>
-      </w:r>
-    </w:p>
-    <w:p>
-      <w:pPr>
-        <w:pStyle w:val="normal0"/>
-        <w:spacing w:after="120"/>
-        <w:ind w:left="1440" w:hanging="1440"/>
-      </w:pPr>
-      <w:proofErr w:type="gramStart"/>
-      <w:r>
-        <w:t>2016</w:t>
-      </w:r>
-      <w:r>
-        <w:tab/>
-        <w:t xml:space="preserve">A. Mahmoody, </w:t>
-      </w:r>
-      <w:r>
-        <w:rPr>
-          <w:b/>
-          <w:bCs/>
-        </w:rPr>
-        <w:t>M. Riondato</w:t>
-      </w:r>
-      <w:r>
-        <w:t>, and E. Upfal.</w:t>
-      </w:r>
-      <w:proofErr w:type="gramEnd"/>
-      <w:r>
-        <w:t xml:space="preserve"> Wiggins: Detecting Valuable Information in Dynamic Networks with Limited Resources. </w:t>
-      </w:r>
-      <w:r>
-        <w:rPr>
-          <w:i/>
-          <w:iCs/>
-        </w:rPr>
-        <w:t>Proceedings of the 9</w:t>
-      </w:r>
-      <w:r>
-        <w:rPr>
-          <w:i/>
-          <w:iCs/>
-          <w:vertAlign w:val="superscript"/>
-        </w:rPr>
-        <w:t>th</w:t>
-      </w:r>
-      <w:r>
-        <w:rPr>
-          <w:i/>
-          <w:iCs/>
-        </w:rPr>
-        <w:t xml:space="preserve"> ACM International Conference on Web Search and Data Mining</w:t>
-      </w:r>
-      <w:r>
-        <w:t xml:space="preserve"> (WSDM), pp. 677–686</w:t>
-      </w:r>
-    </w:p>
-    <w:p>
-      <w:pPr>
-        <w:pStyle w:val="normal0"/>
-        <w:spacing w:after="120"/>
-        <w:ind w:left="1440" w:hanging="1440"/>
-      </w:pPr>
-      <w:r>
-        <w:t>2015</w:t>
-      </w:r>
-      <w:r>
-        <w:tab/>
-      </w:r>
-      <w:r>
-        <w:rPr>
-          <w:b/>
-          <w:bCs/>
-        </w:rPr>
-        <w:t>M. Riondato</w:t>
-      </w:r>
-      <w:r>
-        <w:t xml:space="preserve"> and E. Upfal. Mining Frequent Itemsets through Progressive Sampling with Rademacher Averages. </w:t>
-      </w:r>
-      <w:r>
-        <w:rPr>
-          <w:i/>
-          <w:iCs/>
-        </w:rPr>
-        <w:t>Proceedings of the 21</w:t>
-      </w:r>
-      <w:r>
-        <w:rPr>
-          <w:i/>
-          <w:iCs/>
-          <w:vertAlign w:val="superscript"/>
-        </w:rPr>
-        <w:t>st</w:t>
-      </w:r>
-      <w:r>
-        <w:rPr>
-          <w:i/>
-          <w:iCs/>
-        </w:rPr>
-        <w:t xml:space="preserve"> ACM SIGKDD International Conference on Knowledge Discovery and Data Mining </w:t>
-      </w:r>
-      <w:r>
-        <w:t>(KDD), pp. 1005–1014</w:t>
-      </w:r>
-    </w:p>
-    <w:p>
-      <w:pPr>
-        <w:pStyle w:val="normal0"/>
-        <w:spacing w:after="120"/>
-        <w:ind w:left="1440" w:hanging="1440"/>
-      </w:pPr>
-      <w:r>
-        <w:t>2015</w:t>
-      </w:r>
-      <w:r>
-        <w:tab/>
-      </w:r>
-      <w:r>
-        <w:rPr>
-          <w:b/>
-          <w:bCs/>
-        </w:rPr>
-        <w:t>M. Riondato</w:t>
-      </w:r>
-      <w:r>
-        <w:t xml:space="preserve"> and E. Upfal. VC-Dimension and Rademacher Averages: From Statistical Learning Theory to Sampling Algorithms. </w:t>
-      </w:r>
-      <w:r>
-        <w:rPr>
-          <w:i/>
-          <w:iCs/>
-        </w:rPr>
-        <w:t>Proceedings of the 21</w:t>
-      </w:r>
-      <w:r>
-        <w:rPr>
-          <w:i/>
-          <w:iCs/>
-          <w:vertAlign w:val="superscript"/>
-        </w:rPr>
-        <w:t>st</w:t>
-      </w:r>
-      <w:r>
-        <w:rPr>
-          <w:i/>
-          <w:iCs/>
-        </w:rPr>
-        <w:t xml:space="preserve"> ACM SIGKDD International Conference on Knowledge Discovery and Data Mining </w:t>
-      </w:r>
-      <w:r>
-        <w:t>(KDD), pp. 2321–2322</w:t>
-      </w:r>
-    </w:p>
-    <w:p>
-      <w:pPr>
-        <w:pStyle w:val="normal0"/>
-        <w:spacing w:after="120"/>
-        <w:ind w:left="1440" w:hanging="1440"/>
-      </w:pPr>
-      <w:r>
-        <w:t>2015</w:t>
-      </w:r>
-      <w:r>
-        <w:tab/>
-      </w:r>
-      <w:r>
-        <w:t xml:space="preserve">A. Anagnastopoulos, L. Becchetti, A. Fazzone, I. Mele, and </w:t>
-      </w:r>
-      <w:r>
-        <w:rPr>
-          <w:b/>
-          <w:bCs/>
-        </w:rPr>
-        <w:t>M. Riondato</w:t>
-      </w:r>
-      <w:r>
-        <w:t xml:space="preserve">. The Importance of Being Experts: Efficient Max-Finding in Crowdsourcing. </w:t>
-      </w:r>
-      <w:r>
-        <w:rPr>
-          <w:i/>
-          <w:iCs/>
-        </w:rPr>
-        <w:t>Proceedings of the 36</w:t>
-      </w:r>
-      <w:r>
-        <w:rPr>
-          <w:i/>
-          <w:iCs/>
-          <w:vertAlign w:val="superscript"/>
-        </w:rPr>
-        <w:t>th</w:t>
-      </w:r>
-      <w:r>
-        <w:rPr>
-          <w:i/>
-          <w:iCs/>
-        </w:rPr>
-        <w:t xml:space="preserve"> ACM SIGMOD International Conference on Management of Data </w:t>
-      </w:r>
-      <w:r>
-        <w:t>(SIGMOD), pp. 983–998</w:t>
-      </w:r>
-    </w:p>
-    <w:p>
-      <w:pPr>
-        <w:pStyle w:val="normal0"/>
-        <w:spacing w:after="120"/>
-        <w:ind w:left="1440" w:hanging="1440"/>
-      </w:pPr>
-      <w:proofErr w:type="gramStart"/>
-      <w:r>
-        <w:t>2014</w:t>
-      </w:r>
-      <w:r>
-        <w:tab/>
-      </w:r>
-      <w:r>
-        <w:t xml:space="preserve">* </w:t>
-      </w:r>
-      <w:r>
-        <w:rPr>
-          <w:b/>
-          <w:bCs/>
-        </w:rPr>
-        <w:t>M. Riondato</w:t>
-      </w:r>
-      <w:r>
-        <w:t>, D. García-Soriano, and F. Bonchi.</w:t>
-      </w:r>
-      <w:proofErr w:type="gramEnd"/>
-      <w:r>
-        <w:t xml:space="preserve"> Graph Summarization with Quality Guarantees. </w:t>
-      </w:r>
-      <w:r>
-        <w:rPr>
-          <w:i/>
-          <w:iCs/>
-        </w:rPr>
-        <w:t>Proceedings of the 14</w:t>
-      </w:r>
-      <w:r>
-        <w:rPr>
-          <w:i/>
-          <w:iCs/>
-          <w:vertAlign w:val="superscript"/>
-        </w:rPr>
-        <w:t>th</w:t>
-      </w:r>
-      <w:r>
-        <w:rPr>
-          <w:i/>
-          <w:iCs/>
-        </w:rPr>
-        <w:t xml:space="preserve"> IEEE International Conference on Data Mining</w:t>
-      </w:r>
-      <w:r>
-        <w:t xml:space="preserve"> (ICDM), pp. 947–952</w:t>
-      </w:r>
-    </w:p>
-    <w:p>
-      <w:pPr>
-        <w:pStyle w:val="normal0"/>
-        <w:spacing w:after="120"/>
-        <w:ind w:left="1440" w:hanging="1440"/>
-      </w:pPr>
-      <w:r>
-        <w:t>2014</w:t>
-      </w:r>
-      <w:r>
-        <w:tab/>
-      </w:r>
-      <w:r>
-        <w:rPr>
-          <w:b/>
-          <w:bCs/>
-        </w:rPr>
-        <w:t>M. Riondato</w:t>
-      </w:r>
-      <w:r>
-        <w:t xml:space="preserve">. Sampling-based Data Mining Algorithms: Modern Techniques and Case Studies. </w:t>
-      </w:r>
-      <w:r>
-        <w:rPr>
-          <w:i/>
-          <w:iCs/>
-        </w:rPr>
-        <w:t>Proceedings of the European Conference on Machine Learning and Principle</w:t>
-      </w:r>
-      <w:r>
-        <w:rPr>
-          <w:i/>
-          <w:iCs/>
-        </w:rPr>
-        <w:t>s</w:t>
-      </w:r>
-      <w:r>
-        <w:rPr>
-          <w:i/>
-          <w:iCs/>
-        </w:rPr>
-        <w:t xml:space="preserve"> and Practice of Knowledge Discovery in Databases </w:t>
-      </w:r>
-      <w:r>
-        <w:t>(ECML PKDD), pp. 516–519</w:t>
-      </w:r>
-    </w:p>
-    <w:p>
-      <w:pPr>
-        <w:pStyle w:val="normal0"/>
-        <w:spacing w:after="120"/>
-        <w:ind w:left="1440" w:hanging="1440"/>
-      </w:pPr>
-      <w:r>
-        <w:t>2014</w:t>
-      </w:r>
-      <w:r>
-        <w:tab/>
-      </w:r>
-      <w:r>
-        <w:rPr>
-          <w:b/>
-          <w:bCs/>
-        </w:rPr>
-        <w:t>M. Riondato</w:t>
-      </w:r>
-      <w:r>
-        <w:t xml:space="preserve"> and F. Vandin. Finding the True Frequent Itemsets. </w:t>
-      </w:r>
-      <w:r>
-        <w:rPr>
-          <w:i/>
-          <w:iCs/>
-        </w:rPr>
-        <w:t>Proceedings of the 14</w:t>
-      </w:r>
-      <w:r>
-        <w:rPr>
-          <w:i/>
-          <w:iCs/>
-          <w:vertAlign w:val="superscript"/>
-        </w:rPr>
-        <w:t>th</w:t>
-      </w:r>
-      <w:r>
-        <w:rPr>
-          <w:i/>
-          <w:iCs/>
-        </w:rPr>
-        <w:t xml:space="preserve"> SIAM International Conference on Data Mining</w:t>
-      </w:r>
-      <w:r>
-        <w:t xml:space="preserve"> (SDM), pp. 497–505</w:t>
-      </w:r>
-    </w:p>
-    <w:p>
-      <w:pPr>
-        <w:pStyle w:val="normal0"/>
-        <w:spacing w:after="120"/>
-        <w:ind w:left="1440" w:hanging="1440"/>
-      </w:pPr>
-      <w:proofErr w:type="gramStart"/>
-      <w:r>
-        <w:t>2014</w:t>
-      </w:r>
-      <w:r>
-        <w:tab/>
-      </w:r>
-      <w:r>
-        <w:t xml:space="preserve">* </w:t>
-      </w:r>
-      <w:r>
-        <w:rPr>
-          <w:b/>
-          <w:bCs/>
-        </w:rPr>
-        <w:t>M. Riondato</w:t>
-      </w:r>
-      <w:r>
-        <w:t xml:space="preserve"> and E. M. Kornaropoulos.</w:t>
-      </w:r>
-      <w:proofErr w:type="gramEnd"/>
-      <w:r>
-        <w:t xml:space="preserve"> </w:t>
-      </w:r>
-      <w:proofErr w:type="gramStart"/>
-      <w:r>
-        <w:t>Fast Approximation of Betweenness Centrality through Sampling.</w:t>
-      </w:r>
-      <w:proofErr w:type="gramEnd"/>
-      <w:r>
-        <w:t xml:space="preserve"> </w:t>
-      </w:r>
-      <w:r>
-        <w:rPr>
-          <w:i/>
-          <w:iCs/>
-        </w:rPr>
-        <w:t>Proceedings of the 7</w:t>
-      </w:r>
-      <w:r>
-        <w:rPr>
-          <w:i/>
-          <w:iCs/>
-          <w:vertAlign w:val="superscript"/>
-        </w:rPr>
-        <w:t>th</w:t>
-      </w:r>
-      <w:r>
-        <w:rPr>
-          <w:i/>
-          <w:iCs/>
-        </w:rPr>
-        <w:t xml:space="preserve"> ACM International Conference on Web Search and Data Mining</w:t>
-      </w:r>
-      <w:r>
-        <w:t xml:space="preserve"> (WSDM), pp. 413–422</w:t>
-      </w:r>
-    </w:p>
-    <w:p>
-      <w:pPr>
-        <w:pStyle w:val="normal0"/>
-        <w:spacing w:after="120"/>
-        <w:ind w:left="1440" w:hanging="1440"/>
-      </w:pPr>
-      <w:proofErr w:type="gramStart"/>
-      <w:r>
-        <w:t>2012</w:t>
-      </w:r>
-      <w:r>
-        <w:tab/>
-      </w:r>
-      <w:r>
-        <w:t xml:space="preserve">* </w:t>
-      </w:r>
-      <w:r>
-        <w:rPr>
-          <w:b/>
-          <w:bCs/>
-        </w:rPr>
-        <w:t>M. Riondato</w:t>
-      </w:r>
-      <w:r>
-        <w:t>, J. A. DeBrabant, R. Fonseca, and E. Upfal.</w:t>
-      </w:r>
-      <w:proofErr w:type="gramEnd"/>
-      <w:r>
-        <w:t xml:space="preserve"> PARMA: A Parallel Randomized Algorithm for Association Rules Mining in MapReduce. </w:t>
-      </w:r>
-      <w:r>
-        <w:rPr>
-          <w:i/>
-          <w:iCs/>
-        </w:rPr>
-        <w:t>Proceedings of the</w:t>
-      </w:r>
-      <w:r>
-        <w:t xml:space="preserve"> </w:t>
-      </w:r>
-      <w:r>
-        <w:rPr>
-          <w:i/>
-          <w:iCs/>
-        </w:rPr>
-        <w:t>21</w:t>
-      </w:r>
-      <w:r>
-        <w:rPr>
-          <w:i/>
-          <w:iCs/>
-          <w:vertAlign w:val="superscript"/>
-        </w:rPr>
-        <w:t>st</w:t>
-      </w:r>
-      <w:r>
-        <w:rPr>
-          <w:i/>
-          <w:iCs/>
-        </w:rPr>
-        <w:t xml:space="preserve"> ACM International Conference on Information and Knowledge Management</w:t>
-      </w:r>
-      <w:r>
-        <w:t xml:space="preserve"> (CIKM), pp. 85–94</w:t>
-      </w:r>
-    </w:p>
-    <w:p>
-      <w:pPr>
-        <w:pStyle w:val="normal0"/>
-        <w:spacing w:after="120"/>
-        <w:ind w:left="1440" w:hanging="1440"/>
-      </w:pPr>
-      <w:r>
-        <w:t>2012</w:t>
-      </w:r>
-      <w:r>
-        <w:tab/>
-      </w:r>
-      <w:r>
-        <w:rPr>
-          <w:b/>
-          <w:bCs/>
-        </w:rPr>
-        <w:t>M. Riondato</w:t>
-      </w:r>
-      <w:r>
-        <w:t xml:space="preserve"> and E. Upfal. </w:t>
-      </w:r>
-      <w:proofErr w:type="gramStart"/>
-      <w:r>
-        <w:t>Efficient Discovery of Association Rules and Frequent Itemsets through Sampling with Tight Performance Guarantees.</w:t>
-      </w:r>
-      <w:proofErr w:type="gramEnd"/>
-      <w:r>
-        <w:t xml:space="preserve"> </w:t>
-      </w:r>
-      <w:r>
-        <w:rPr>
-          <w:i/>
-          <w:iCs/>
-        </w:rPr>
-        <w:t xml:space="preserve">Proceedings of the European Conference on Machine Learning and Principles and Practice of Knowledge Discovery in Databases </w:t>
-      </w:r>
-      <w:r>
-        <w:t>(ECML PKDD), pp. 25–41</w:t>
-      </w:r>
-    </w:p>
-    <w:p>
-      <w:pPr>
-        <w:pStyle w:val="normal0"/>
-        <w:spacing w:after="120"/>
-        <w:ind w:left="1440" w:hanging="1440"/>
-      </w:pPr>
-      <w:proofErr w:type="gramStart"/>
-      <w:r>
-        <w:t>2012</w:t>
-      </w:r>
-      <w:r>
-        <w:tab/>
-      </w:r>
-      <w:r>
-        <w:t xml:space="preserve">A. Pietracaprina, G. Pucci, </w:t>
-      </w:r>
-      <w:r>
-        <w:rPr>
-          <w:b/>
-          <w:bCs/>
-        </w:rPr>
-        <w:t>M. Riondato</w:t>
-      </w:r>
-      <w:r>
-        <w:t>, F. Silvestri, and E. Upfal.</w:t>
-      </w:r>
-      <w:proofErr w:type="gramEnd"/>
-      <w:r>
-        <w:t xml:space="preserve"> Space-round Tradeoffs for MapReduce Computations. </w:t>
+        <w:t xml:space="preserve">, F. Silvestri, and E. Upfal. Space-round Tradeoffs for MapReduce Computations. </w:t>
       </w:r>
       <w:r>
         <w:rPr>
@@ -1392,7 +1310,6 @@
         <w:spacing w:after="120"/>
         <w:ind w:left="1440" w:hanging="1440"/>
       </w:pPr>
-      <w:proofErr w:type="gramStart"/>
       <w:r>
         <w:t>2012</w:t>
       </w:r>
@@ -1408,11 +1325,7 @@
         <w:t>M. Riondato</w:t>
       </w:r>
       <w:r>
-        <w:t>, E. Upfal, and S. B. Zdonik.</w:t>
-      </w:r>
-      <w:proofErr w:type="gramEnd"/>
-      <w:r>
-        <w:t xml:space="preserve"> Learning-based Query Performance Modeling and Prediction. </w:t>
+        <w:t xml:space="preserve">, E. Upfal, and S. B. Zdonik. Learning-based Query Performance Modeling and Prediction. </w:t>
       </w:r>
       <w:r>
         <w:rPr>
@@ -1446,7 +1359,6 @@
         <w:spacing w:after="120"/>
         <w:ind w:left="1440" w:hanging="1440"/>
       </w:pPr>
-      <w:proofErr w:type="gramStart"/>
       <w:r>
         <w:t>2011</w:t>
       </w:r>
@@ -1464,19 +1376,7 @@
         <w:t>M. Riondato</w:t>
       </w:r>
       <w:r>
-        <w:t>, M. Akdere, U. Çetintemel, S. B. Zdonik, and E. Upfal.</w:t>
-      </w:r>
-      <w:proofErr w:type="gramEnd"/>
-      <w:r>
-        <w:t xml:space="preserve"> </w:t>
-      </w:r>
-      <w:proofErr w:type="gramStart"/>
-      <w:r>
-        <w:t>The VC-dimension of SQL Queries and Selectivity Estimation through Sampling.</w:t>
-      </w:r>
-      <w:proofErr w:type="gramEnd"/>
-      <w:r>
-        <w:t xml:space="preserve"> </w:t>
+        <w:t xml:space="preserve">, M. Akdere, U. Çetintemel, S. B. Zdonik, and E. Upfal. The VC-dimension of SQL Queries and Selectivity Estimation through Sampling. </w:t>
       </w:r>
       <w:r>
         <w:rPr>
@@ -1494,7 +1394,6 @@
         <w:pStyle w:val="normal0"/>
         <w:ind w:left="1440" w:hanging="1440"/>
       </w:pPr>
-      <w:proofErr w:type="gramStart"/>
       <w:r>
         <w:t>2011</w:t>
       </w:r>
@@ -1510,11 +1409,7 @@
         <w:t>M. Riondato</w:t>
       </w:r>
       <w:r>
-        <w:t>, E. Upfal, and S. B. Zdonik.</w:t>
-      </w:r>
-      <w:proofErr w:type="gramEnd"/>
-      <w:r>
-        <w:t xml:space="preserve"> The Case for Predictive Database Systems: Opportunities and Challenges. </w:t>
+        <w:t xml:space="preserve">, E. Upfal, and S. B. Zdonik. The Case for Predictive Database Systems: Opportunities and Challenges. </w:t>
       </w:r>
       <w:r>
         <w:rPr>
@@ -1923,15 +1818,7 @@
       </w:r>
       <w:r>
         <w:tab/>
-        <w:t xml:space="preserve">ABRA: Venice, Sampling, and Betweenness Centrality Estimation, Social Impact through Network Science (SINS), Venice (Italy), </w:t>
-      </w:r>
-      <w:proofErr w:type="gramStart"/>
-      <w:r>
-        <w:t>June</w:t>
-      </w:r>
-      <w:proofErr w:type="gramEnd"/>
-      <w:r>
-        <w:t xml:space="preserve"> 8</w:t>
+        <w:t>ABRA: Venice, Sampling, and Betweenness Centrality Estimation, Social Impact through Network Science (SINS), Venice (Italy), June 8</w:t>
       </w:r>
     </w:p>
     <w:p>
@@ -1945,15 +1832,7 @@
       </w:r>
       <w:r>
         <w:tab/>
-        <w:t>Data is</w:t>
-      </w:r>
-      <w:proofErr w:type="gramStart"/>
-      <w:r>
-        <w:t>...,</w:t>
-      </w:r>
-      <w:proofErr w:type="gramEnd"/>
-      <w:r>
-        <w:t xml:space="preserve"> Stevens Institute of Technology, Hoboken (NJ, USA), December 12</w:t>
+        <w:t>Data is..., Stevens Institute of Technology, Hoboken (NJ, USA), December 12</w:t>
       </w:r>
     </w:p>
     <w:p>
@@ -2233,57 +2112,52 @@
         <w:pStyle w:val="normal0"/>
         <w:spacing w:after="60"/>
       </w:pPr>
-      <w:proofErr w:type="gramStart"/>
       <w:r>
         <w:t>2008–9</w:t>
       </w:r>
       <w:r>
         <w:tab/>
+        <w:t>Brown University (Providence, RI, USA) – Visiting Student, October–June</w:t>
+      </w:r>
+    </w:p>
+    <w:p>
+      <w:pPr>
+        <w:pStyle w:val="normal0"/>
+      </w:pPr>
+    </w:p>
+    <w:p>
+      <w:pPr>
+        <w:pStyle w:val="normal0"/>
+      </w:pPr>
+    </w:p>
+    <w:p>
+      <w:pPr>
+        <w:pStyle w:val="normal0"/>
+      </w:pPr>
+      <w:r>
+        <w:rPr>
+          <w:b/>
+          <w:bCs/>
+        </w:rPr>
+        <w:t>TEACHING EXPERIENCE</w:t>
+      </w:r>
+    </w:p>
+    <w:p>
+      <w:pPr>
+        <w:pStyle w:val="normal0"/>
+      </w:pPr>
+    </w:p>
+    <w:p>
+      <w:pPr>
+        <w:pStyle w:val="normal0"/>
+      </w:pPr>
+      <w:r>
+        <w:rPr>
+          <w:b/>
+          <w:bCs/>
+        </w:rPr>
         <w:t>Brown University</w:t>
       </w:r>
-      <w:proofErr w:type="gramEnd"/>
-      <w:r>
-        <w:t xml:space="preserve"> (Providence, RI, USA) – Visiting Student, October–June</w:t>
-      </w:r>
-    </w:p>
-    <w:p>
-      <w:pPr>
-        <w:pStyle w:val="normal0"/>
-      </w:pPr>
-    </w:p>
-    <w:p>
-      <w:pPr>
-        <w:pStyle w:val="normal0"/>
-      </w:pPr>
-    </w:p>
-    <w:p>
-      <w:pPr>
-        <w:pStyle w:val="normal0"/>
-      </w:pPr>
-      <w:r>
-        <w:rPr>
-          <w:b/>
-          <w:bCs/>
-        </w:rPr>
-        <w:t>TEACHING EXPERIENCE</w:t>
-      </w:r>
-    </w:p>
-    <w:p>
-      <w:pPr>
-        <w:pStyle w:val="normal0"/>
-      </w:pPr>
-    </w:p>
-    <w:p>
-      <w:pPr>
-        <w:pStyle w:val="normal0"/>
-      </w:pPr>
-      <w:r>
-        <w:rPr>
-          <w:b/>
-          <w:bCs/>
-        </w:rPr>
-        <w:t>Brown University</w:t>
-      </w:r>
     </w:p>
     <w:p>
       <w:pPr>
@@ -2782,6 +2656,9 @@
         <w:pStyle w:val="normal0"/>
       </w:pPr>
       <w:r>
+        <w:t xml:space="preserve">ACM KDD’17, </w:t>
+      </w:r>
+      <w:r>
         <w:t>IEEE ICDE</w:t>
       </w:r>
       <w:r>
@@ -3072,7 +2949,10 @@
         <w:spacing w:line="360" w:lineRule="auto"/>
       </w:pPr>
       <w:r>
-        <w:t>Grace Hopper Conference 2016 Scholarship</w:t>
+        <w:t>Grace Hopper Conference Scholarship</w:t>
+      </w:r>
+      <w:r>
+        <w:t xml:space="preserve"> 2016, 2017</w:t>
       </w:r>
     </w:p>
     <w:p>
@@ -3200,17 +3080,12 @@
         <w:pStyle w:val="normal0"/>
         <w:spacing w:after="120"/>
       </w:pPr>
-      <w:proofErr w:type="gramStart"/>
       <w:r>
         <w:t>2012</w:t>
       </w:r>
       <w:r>
         <w:tab/>
-        <w:t>Summer School</w:t>
-      </w:r>
-      <w:proofErr w:type="gramEnd"/>
-      <w:r>
-        <w:t xml:space="preserve"> on Massive Data Mining, IT University, Copenhagen, Denmark</w:t>
+        <w:t>Summer School on Massive Data Mining, IT University, Copenhagen, Denmark</w:t>
       </w:r>
     </w:p>
     <w:p>
@@ -3353,7 +3228,7 @@
         <w:rPr>
           <w:noProof/>
         </w:rPr>
-        <w:t>2</w:t>
+        <w:t>8</w:t>
       </w:r>
     </w:fldSimple>
   </w:p>

</xml_diff>

<commit_message>
Add 2017 invited talks.
</commit_message>
<xml_diff>
--- a/MatteoRiondato-CV.docx
+++ b/MatteoRiondato-CV.docx
@@ -1719,6 +1719,73 @@
       <w:pPr>
         <w:pStyle w:val="normal0"/>
       </w:pPr>
+    </w:p>
+    <w:p>
+      <w:pPr>
+        <w:pStyle w:val="normal0"/>
+        <w:spacing w:after="120"/>
+        <w:ind w:left="720" w:hanging="720"/>
+      </w:pPr>
+      <w:r>
+        <w:t>2017</w:t>
+      </w:r>
+      <w:r>
+        <w:tab/>
+      </w:r>
+      <w:r>
+        <w:t>Approximating Betweenness Centrality through Sampling with the Rademacher Averages</w:t>
+      </w:r>
+      <w:r>
+        <w:t>, Dagstuhl Workshop on Probabilistic Methods in the Design and Analysis of Algorithms, Schloss Dagstuhl (Germany), April 4</w:t>
+      </w:r>
+    </w:p>
+    <w:p>
+      <w:pPr>
+        <w:pStyle w:val="normal0"/>
+        <w:spacing w:after="120"/>
+        <w:ind w:left="720" w:hanging="720"/>
+      </w:pPr>
+      <w:r>
+        <w:t>2017</w:t>
+      </w:r>
+      <w:r>
+        <w:tab/>
+        <w:t>Random Sampling for Data Mining: The Case of Triangles in Dynamic Streams, School of Computer Science,</w:t>
+      </w:r>
+      <w:r>
+        <w:t xml:space="preserve"> Montreal (QB, Canada), February</w:t>
+      </w:r>
+      <w:r>
+        <w:t xml:space="preserve"> 21</w:t>
+      </w:r>
+    </w:p>
+    <w:p>
+      <w:pPr>
+        <w:pStyle w:val="normal0"/>
+        <w:spacing w:after="120"/>
+        <w:ind w:left="720" w:hanging="720"/>
+      </w:pPr>
+      <w:r>
+        <w:t>2017</w:t>
+      </w:r>
+      <w:r>
+        <w:tab/>
+        <w:t>Random Sampling for Data Mining: The Case of Triangles in Dynamic Streams, College of Computer and Information Science, Northeastern University, Boston (MA, USA), February 15</w:t>
+      </w:r>
+    </w:p>
+    <w:p>
+      <w:pPr>
+        <w:pStyle w:val="normal0"/>
+        <w:spacing w:after="120"/>
+        <w:ind w:left="720" w:hanging="720"/>
+      </w:pPr>
+      <w:r>
+        <w:t>2017</w:t>
+      </w:r>
+      <w:r>
+        <w:tab/>
+        <w:t>The Neverending Data – Streaming, Sampling, and Triangle Counting, Department of Computer Science, Amherst College, Amherst (MA, USA), January 27</w:t>
+      </w:r>
     </w:p>
     <w:p>
       <w:pPr>
@@ -3228,7 +3295,7 @@
         <w:rPr>
           <w:noProof/>
         </w:rPr>
-        <w:t>8</w:t>
+        <w:t>4</w:t>
       </w:r>
     </w:fldSimple>
   </w:p>
@@ -3277,7 +3344,6 @@
   </w:style>
   <w:style w:type="character" w:default="1" w:styleId="DefaultParagraphFont">
     <w:name w:val="Default Paragraph Font"/>
-    <w:semiHidden/>
     <w:unhideWhenUsed/>
   </w:style>
   <w:style w:type="table" w:default="1" w:styleId="TableNormal">

</xml_diff>

<commit_message>
Update dagstuhl talk and pc memberships.
</commit_message>
<xml_diff>
--- a/MatteoRiondato-CV.docx
+++ b/MatteoRiondato-CV.docx
@@ -38,7 +38,15 @@
         <w:jc w:val="center"/>
       </w:pPr>
       <w:r>
-        <w:t>100 Avenue of the Americas, 16</w:t>
+        <w:t xml:space="preserve">100 </w:t>
+      </w:r>
+      <w:proofErr w:type="gramStart"/>
+      <w:r>
+        <w:t>Avenue</w:t>
+      </w:r>
+      <w:proofErr w:type="gramEnd"/>
+      <w:r>
+        <w:t xml:space="preserve"> of the Americas, 16</w:t>
       </w:r>
       <w:r>
         <w:rPr>
@@ -248,12 +256,17 @@
         <w:pStyle w:val="normal0"/>
         <w:ind w:left="1440" w:hanging="1440"/>
       </w:pPr>
+      <w:proofErr w:type="gramStart"/>
       <w:r>
         <w:t xml:space="preserve">2014–15  </w:t>
       </w:r>
       <w:r>
         <w:tab/>
-        <w:t>Postdoctoral Researcher, Department of Computer Science, Stanford University</w:t>
+        <w:t>Postdoctoral Researcher</w:t>
+      </w:r>
+      <w:proofErr w:type="gramEnd"/>
+      <w:r>
+        <w:t>, Department of Computer Science, Stanford University</w:t>
       </w:r>
     </w:p>
     <w:p>
@@ -396,6 +409,7 @@
           <w:i/>
         </w:rPr>
       </w:pPr>
+      <w:proofErr w:type="gramStart"/>
       <w:r>
         <w:t>In press</w:t>
       </w:r>
@@ -413,7 +427,11 @@
         <w:t>M. Riondato</w:t>
       </w:r>
       <w:r>
-        <w:t>, and E. Upfal. TRIÉST: Counting Local and Global Triangles in Fully-dynamic Streams with Fixed Memory Size.</w:t>
+        <w:t>, and E. Upfal.</w:t>
+      </w:r>
+      <w:proofErr w:type="gramEnd"/>
+      <w:r>
+        <w:t xml:space="preserve"> TRIÉST: Counting Local and Global Triangles in Fully-dynamic Streams with Fixed Memory Size.</w:t>
       </w:r>
       <w:r>
         <w:t xml:space="preserve"> </w:t>
@@ -431,6 +449,7 @@
         <w:spacing w:after="120"/>
         <w:ind w:left="1440" w:hanging="1440"/>
       </w:pPr>
+      <w:proofErr w:type="gramStart"/>
       <w:r>
         <w:t>2017</w:t>
       </w:r>
@@ -454,7 +473,11 @@
         <w:t>M. Riondato</w:t>
       </w:r>
       <w:r>
-        <w:t xml:space="preserve">, David García-Soriano, and F. Bonchi. Graph Summarization with Quality Guarantees. </w:t>
+        <w:t>, David García-Soriano, and F. Bonchi.</w:t>
+      </w:r>
+      <w:proofErr w:type="gramEnd"/>
+      <w:r>
+        <w:t xml:space="preserve"> Graph Summarization with Quality Guarantees. </w:t>
       </w:r>
       <w:r>
         <w:rPr>
@@ -467,7 +490,15 @@
         <w:t xml:space="preserve">, </w:t>
       </w:r>
       <w:r>
-        <w:t>31(2):314–349</w:t>
+        <w:t>31(2)</w:t>
+      </w:r>
+      <w:proofErr w:type="gramStart"/>
+      <w:r>
+        <w:t>:314</w:t>
+      </w:r>
+      <w:proofErr w:type="gramEnd"/>
+      <w:r>
+        <w:t>–349</w:t>
       </w:r>
     </w:p>
     <w:p>
@@ -476,6 +507,7 @@
         <w:spacing w:after="120"/>
         <w:ind w:left="1440" w:hanging="1440"/>
       </w:pPr>
+      <w:proofErr w:type="gramStart"/>
       <w:r>
         <w:t>2015</w:t>
       </w:r>
@@ -493,7 +525,19 @@
         <w:t>M. Riondato</w:t>
       </w:r>
       <w:r>
-        <w:t xml:space="preserve"> and E. M. Kornaropoulos. Fast Approximation of Betweenness Centrality through Sampling. </w:t>
+        <w:t xml:space="preserve"> and E. M. Kornaropoulos.</w:t>
+      </w:r>
+      <w:proofErr w:type="gramEnd"/>
+      <w:r>
+        <w:t xml:space="preserve"> </w:t>
+      </w:r>
+      <w:proofErr w:type="gramStart"/>
+      <w:r>
+        <w:t>Fast Approximation of Betweenness Centrality through Sampling.</w:t>
+      </w:r>
+      <w:proofErr w:type="gramEnd"/>
+      <w:r>
+        <w:t xml:space="preserve"> </w:t>
       </w:r>
       <w:r>
         <w:rPr>
@@ -503,7 +547,15 @@
         <w:t>Data Mining and Knowledge Discovery</w:t>
       </w:r>
       <w:r>
-        <w:t>, 30(2):438–475</w:t>
+        <w:t>, 30(2)</w:t>
+      </w:r>
+      <w:proofErr w:type="gramStart"/>
+      <w:r>
+        <w:t>:438</w:t>
+      </w:r>
+      <w:proofErr w:type="gramEnd"/>
+      <w:r>
+        <w:t>–475</w:t>
       </w:r>
     </w:p>
     <w:p>
@@ -526,7 +578,15 @@
         <w:t>M. Riondato</w:t>
       </w:r>
       <w:r>
-        <w:t xml:space="preserve"> and E. Upfal. Efficient Discovery of Association Rules and Frequent Itemsets through Sampling with Tight Performance Guarantees. </w:t>
+        <w:t xml:space="preserve"> and E. Upfal. </w:t>
+      </w:r>
+      <w:proofErr w:type="gramStart"/>
+      <w:r>
+        <w:t>Efficient Discovery of Association Rules and Frequent Itemsets through Sampling with Tight Performance Guarantees.</w:t>
+      </w:r>
+      <w:proofErr w:type="gramEnd"/>
+      <w:r>
+        <w:t xml:space="preserve"> </w:t>
       </w:r>
       <w:r>
         <w:rPr>
@@ -536,7 +596,15 @@
         <w:t>ACM Transactions on Knowledge Discovery from Data</w:t>
       </w:r>
       <w:r>
-        <w:t>, 8(4):20:1–20:32</w:t>
+        <w:t>, 8(4)</w:t>
+      </w:r>
+      <w:proofErr w:type="gramStart"/>
+      <w:r>
+        <w:t>:20:1</w:t>
+      </w:r>
+      <w:proofErr w:type="gramEnd"/>
+      <w:r>
+        <w:t>–20:32</w:t>
       </w:r>
     </w:p>
     <w:p>
@@ -571,7 +639,15 @@
         <w:t>Data Mining and Knowledge Discovery,</w:t>
       </w:r>
       <w:r>
-        <w:t xml:space="preserve"> 21(2):310–326</w:t>
+        <w:t xml:space="preserve"> 21(2)</w:t>
+      </w:r>
+      <w:proofErr w:type="gramStart"/>
+      <w:r>
+        <w:t>:310</w:t>
+      </w:r>
+      <w:proofErr w:type="gramEnd"/>
+      <w:r>
+        <w:t>–326</w:t>
       </w:r>
     </w:p>
     <w:p>
@@ -606,6 +682,7 @@
           <w:bCs/>
         </w:rPr>
       </w:pPr>
+      <w:proofErr w:type="gramStart"/>
       <w:r>
         <w:t>2016</w:t>
       </w:r>
@@ -623,7 +700,11 @@
         <w:t>M. Riondato</w:t>
       </w:r>
       <w:r>
-        <w:t xml:space="preserve">, and E. Upfal. TRIÉST: Counting Local and Global Triangles in Fully-dynamic Streams with Fixed Memory Size. </w:t>
+        <w:t>, and E. Upfal.</w:t>
+      </w:r>
+      <w:proofErr w:type="gramEnd"/>
+      <w:r>
+        <w:t xml:space="preserve"> TRIÉST: Counting Local and Global Triangles in Fully-dynamic Streams with Fixed Memory Size. </w:t>
       </w:r>
       <w:r>
         <w:rPr>
@@ -729,7 +810,15 @@
         <w:t>M. Riondato</w:t>
       </w:r>
       <w:r>
-        <w:t xml:space="preserve">, Centrality Measures on Big Graphs: Exact, Approximated, and Distributed Algorithms. </w:t>
+        <w:t xml:space="preserve">, </w:t>
+      </w:r>
+      <w:proofErr w:type="gramStart"/>
+      <w:r>
+        <w:t>Centrality</w:t>
+      </w:r>
+      <w:proofErr w:type="gramEnd"/>
+      <w:r>
+        <w:t xml:space="preserve"> Measures on Big Graphs: Exact, Approximated, and Distributed Algorithms. </w:t>
       </w:r>
       <w:r>
         <w:rPr>
@@ -763,6 +852,7 @@
         <w:spacing w:after="120"/>
         <w:ind w:left="1440" w:hanging="1440"/>
       </w:pPr>
+      <w:proofErr w:type="gramStart"/>
       <w:r>
         <w:t>2016</w:t>
       </w:r>
@@ -778,7 +868,11 @@
         <w:t>M. Riondato</w:t>
       </w:r>
       <w:r>
-        <w:t xml:space="preserve">, and E. Upfal. Wiggins: Detecting Valuable Information in Dynamic Networks with Limited Resources. </w:t>
+        <w:t>, and E. Upfal.</w:t>
+      </w:r>
+      <w:proofErr w:type="gramEnd"/>
+      <w:r>
+        <w:t xml:space="preserve"> Wiggins: Detecting Valuable Information in Dynamic Networks with Limited Resources. </w:t>
       </w:r>
       <w:r>
         <w:rPr>
@@ -959,6 +1053,7 @@
         <w:spacing w:after="120"/>
         <w:ind w:left="1440" w:hanging="1440"/>
       </w:pPr>
+      <w:proofErr w:type="gramStart"/>
       <w:r>
         <w:t>2014</w:t>
       </w:r>
@@ -976,7 +1071,11 @@
         <w:t>M. Riondato</w:t>
       </w:r>
       <w:r>
-        <w:t xml:space="preserve">, D. García-Soriano, and F. Bonchi. Graph Summarization with Quality Guarantees. </w:t>
+        <w:t>, D. García-Soriano, and F. Bonchi.</w:t>
+      </w:r>
+      <w:proofErr w:type="gramEnd"/>
+      <w:r>
+        <w:t xml:space="preserve"> Graph Summarization with Quality Guarantees. </w:t>
       </w:r>
       <w:r>
         <w:rPr>
@@ -1105,6 +1204,7 @@
         <w:spacing w:after="120"/>
         <w:ind w:left="1440" w:hanging="1440"/>
       </w:pPr>
+      <w:proofErr w:type="gramStart"/>
       <w:r>
         <w:t>2014</w:t>
       </w:r>
@@ -1122,7 +1222,19 @@
         <w:t>M. Riondato</w:t>
       </w:r>
       <w:r>
-        <w:t xml:space="preserve"> and E. M. Kornaropoulos. Fast Approximation of Betweenness Centrality through Sampling. </w:t>
+        <w:t xml:space="preserve"> and E. M. Kornaropoulos.</w:t>
+      </w:r>
+      <w:proofErr w:type="gramEnd"/>
+      <w:r>
+        <w:t xml:space="preserve"> </w:t>
+      </w:r>
+      <w:proofErr w:type="gramStart"/>
+      <w:r>
+        <w:t>Fast Approximation of Betweenness Centrality through Sampling.</w:t>
+      </w:r>
+      <w:proofErr w:type="gramEnd"/>
+      <w:r>
+        <w:t xml:space="preserve"> </w:t>
       </w:r>
       <w:r>
         <w:rPr>
@@ -1156,6 +1268,7 @@
         <w:spacing w:after="120"/>
         <w:ind w:left="1440" w:hanging="1440"/>
       </w:pPr>
+      <w:proofErr w:type="gramStart"/>
       <w:r>
         <w:t>2012</w:t>
       </w:r>
@@ -1173,7 +1286,11 @@
         <w:t>M. Riondato</w:t>
       </w:r>
       <w:r>
-        <w:t xml:space="preserve">, J. A. DeBrabant, R. Fonseca, and E. Upfal. PARMA: A Parallel Randomized Algorithm for Association Rules Mining in MapReduce. </w:t>
+        <w:t>, J. A. DeBrabant, R. Fonseca, and E. Upfal.</w:t>
+      </w:r>
+      <w:proofErr w:type="gramEnd"/>
+      <w:r>
+        <w:t xml:space="preserve"> PARMA: A Parallel Randomized Algorithm for Association Rules Mining in MapReduce. </w:t>
       </w:r>
       <w:r>
         <w:rPr>
@@ -1231,7 +1348,15 @@
         <w:t>M. Riondato</w:t>
       </w:r>
       <w:r>
-        <w:t xml:space="preserve"> and E. Upfal. Efficient Discovery of Association Rules and Frequent Itemsets through Sampling with Tight Performance Guarantees. </w:t>
+        <w:t xml:space="preserve"> and E. Upfal. </w:t>
+      </w:r>
+      <w:proofErr w:type="gramStart"/>
+      <w:r>
+        <w:t>Efficient Discovery of Association Rules and Frequent Itemsets through Sampling with Tight Performance Guarantees.</w:t>
+      </w:r>
+      <w:proofErr w:type="gramEnd"/>
+      <w:r>
+        <w:t xml:space="preserve"> </w:t>
       </w:r>
       <w:r>
         <w:rPr>
@@ -1250,6 +1375,7 @@
         <w:spacing w:after="120"/>
         <w:ind w:left="1440" w:hanging="1440"/>
       </w:pPr>
+      <w:proofErr w:type="gramStart"/>
       <w:r>
         <w:t>2012</w:t>
       </w:r>
@@ -1267,7 +1393,11 @@
         <w:t>M. Riondato</w:t>
       </w:r>
       <w:r>
-        <w:t xml:space="preserve">, F. Silvestri, and E. Upfal. Space-round Tradeoffs for MapReduce Computations. </w:t>
+        <w:t>, F. Silvestri, and E. Upfal.</w:t>
+      </w:r>
+      <w:proofErr w:type="gramEnd"/>
+      <w:r>
+        <w:t xml:space="preserve"> Space-round Tradeoffs for MapReduce Computations. </w:t>
       </w:r>
       <w:r>
         <w:rPr>
@@ -1310,6 +1440,7 @@
         <w:spacing w:after="120"/>
         <w:ind w:left="1440" w:hanging="1440"/>
       </w:pPr>
+      <w:proofErr w:type="gramStart"/>
       <w:r>
         <w:t>2012</w:t>
       </w:r>
@@ -1325,7 +1456,11 @@
         <w:t>M. Riondato</w:t>
       </w:r>
       <w:r>
-        <w:t xml:space="preserve">, E. Upfal, and S. B. Zdonik. Learning-based Query Performance Modeling and Prediction. </w:t>
+        <w:t>, E. Upfal, and S. B. Zdonik.</w:t>
+      </w:r>
+      <w:proofErr w:type="gramEnd"/>
+      <w:r>
+        <w:t xml:space="preserve"> Learning-based Query Performance Modeling and Prediction. </w:t>
       </w:r>
       <w:r>
         <w:rPr>
@@ -1359,6 +1494,7 @@
         <w:spacing w:after="120"/>
         <w:ind w:left="1440" w:hanging="1440"/>
       </w:pPr>
+      <w:proofErr w:type="gramStart"/>
       <w:r>
         <w:t>2011</w:t>
       </w:r>
@@ -1376,7 +1512,19 @@
         <w:t>M. Riondato</w:t>
       </w:r>
       <w:r>
-        <w:t xml:space="preserve">, M. Akdere, U. Çetintemel, S. B. Zdonik, and E. Upfal. The VC-dimension of SQL Queries and Selectivity Estimation through Sampling. </w:t>
+        <w:t>, M. Akdere, U. Çetintemel, S. B. Zdonik, and E. Upfal.</w:t>
+      </w:r>
+      <w:proofErr w:type="gramEnd"/>
+      <w:r>
+        <w:t xml:space="preserve"> </w:t>
+      </w:r>
+      <w:proofErr w:type="gramStart"/>
+      <w:r>
+        <w:t>The VC-dimension of SQL Queries and Selectivity Estimation through Sampling.</w:t>
+      </w:r>
+      <w:proofErr w:type="gramEnd"/>
+      <w:r>
+        <w:t xml:space="preserve"> </w:t>
       </w:r>
       <w:r>
         <w:rPr>
@@ -1394,6 +1542,7 @@
         <w:pStyle w:val="normal0"/>
         <w:ind w:left="1440" w:hanging="1440"/>
       </w:pPr>
+      <w:proofErr w:type="gramStart"/>
       <w:r>
         <w:t>2011</w:t>
       </w:r>
@@ -1409,7 +1558,11 @@
         <w:t>M. Riondato</w:t>
       </w:r>
       <w:r>
-        <w:t xml:space="preserve">, E. Upfal, and S. B. Zdonik. The Case for Predictive Database Systems: Opportunities and Challenges. </w:t>
+        <w:t>, E. Upfal, and S. B. Zdonik.</w:t>
+      </w:r>
+      <w:proofErr w:type="gramEnd"/>
+      <w:r>
+        <w:t xml:space="preserve"> The Case for Predictive Database Systems: Opportunities and Challenges. </w:t>
       </w:r>
       <w:r>
         <w:rPr>
@@ -1733,10 +1886,13 @@
         <w:tab/>
       </w:r>
       <w:r>
-        <w:t>Approximating Betweenness Centrality through Sampling with the Rademacher Averages</w:t>
-      </w:r>
-      <w:r>
-        <w:t>, Dagstuhl Workshop on Probabilistic Methods in the Design and Analysis of Algorithms, Schloss Dagstuhl (Germany), April 4</w:t>
+        <w:t>Rademacher Averages: Theory and Practice</w:t>
+      </w:r>
+      <w:r>
+        <w:t>, Sch</w:t>
+      </w:r>
+      <w:r>
+        <w:t>loss Dagstuhl (Germany), April 6</w:t>
       </w:r>
     </w:p>
     <w:p>
@@ -1753,8 +1909,13 @@
         <w:t>Random Sampling for Data Mining: The Case of Triangles in Dynamic Streams, School of Computer Science,</w:t>
       </w:r>
       <w:r>
-        <w:t xml:space="preserve"> Montreal (QB, Canada), February</w:t>
-      </w:r>
+        <w:t xml:space="preserve"> Montreal (QB, Canada), </w:t>
+      </w:r>
+      <w:proofErr w:type="gramStart"/>
+      <w:r>
+        <w:t>February</w:t>
+      </w:r>
+      <w:proofErr w:type="gramEnd"/>
       <w:r>
         <w:t xml:space="preserve"> 21</w:t>
       </w:r>
@@ -1885,7 +2046,15 @@
       </w:r>
       <w:r>
         <w:tab/>
-        <w:t>ABRA: Venice, Sampling, and Betweenness Centrality Estimation, Social Impact through Network Science (SINS), Venice (Italy), June 8</w:t>
+        <w:t xml:space="preserve">ABRA: Venice, Sampling, and Betweenness Centrality Estimation, Social Impact through Network Science (SINS), Venice (Italy), </w:t>
+      </w:r>
+      <w:proofErr w:type="gramStart"/>
+      <w:r>
+        <w:t>June</w:t>
+      </w:r>
+      <w:proofErr w:type="gramEnd"/>
+      <w:r>
+        <w:t xml:space="preserve"> 8</w:t>
       </w:r>
     </w:p>
     <w:p>
@@ -1899,7 +2068,15 @@
       </w:r>
       <w:r>
         <w:tab/>
-        <w:t>Data is..., Stevens Institute of Technology, Hoboken (NJ, USA), December 12</w:t>
+        <w:t>Data is</w:t>
+      </w:r>
+      <w:proofErr w:type="gramStart"/>
+      <w:r>
+        <w:t>...,</w:t>
+      </w:r>
+      <w:proofErr w:type="gramEnd"/>
+      <w:r>
+        <w:t xml:space="preserve"> Stevens Institute of Technology, Hoboken (NJ, USA), December 12</w:t>
       </w:r>
     </w:p>
     <w:p>
@@ -2179,12 +2356,17 @@
         <w:pStyle w:val="normal0"/>
         <w:spacing w:after="60"/>
       </w:pPr>
+      <w:proofErr w:type="gramStart"/>
       <w:r>
         <w:t>2008–9</w:t>
       </w:r>
       <w:r>
         <w:tab/>
-        <w:t>Brown University (Providence, RI, USA) – Visiting Student, October–June</w:t>
+        <w:t>Brown University</w:t>
+      </w:r>
+      <w:proofErr w:type="gramEnd"/>
+      <w:r>
+        <w:t xml:space="preserve"> (Providence, RI, USA) – Visiting Student, October–June</w:t>
       </w:r>
     </w:p>
     <w:p>
@@ -2310,6 +2492,12 @@
         <w:t>‘</w:t>
       </w:r>
       <w:r>
+        <w:t xml:space="preserve">17, </w:t>
+      </w:r>
+      <w:r>
+        <w:t>‘</w:t>
+      </w:r>
+      <w:r>
         <w:t xml:space="preserve">16, </w:t>
       </w:r>
       <w:r>
@@ -2403,6 +2591,9 @@
         <w:t xml:space="preserve"> </w:t>
       </w:r>
       <w:r>
+        <w:t xml:space="preserve">‘18, </w:t>
+      </w:r>
+      <w:r>
         <w:t>‘17</w:t>
       </w:r>
     </w:p>
@@ -3147,12 +3338,17 @@
         <w:pStyle w:val="normal0"/>
         <w:spacing w:after="120"/>
       </w:pPr>
+      <w:proofErr w:type="gramStart"/>
       <w:r>
         <w:t>2012</w:t>
       </w:r>
       <w:r>
         <w:tab/>
-        <w:t>Summer School on Massive Data Mining, IT University, Copenhagen, Denmark</w:t>
+        <w:t>Summer School</w:t>
+      </w:r>
+      <w:proofErr w:type="gramEnd"/>
+      <w:r>
+        <w:t xml:space="preserve"> on Massive Data Mining, IT University, Copenhagen, Denmark</w:t>
       </w:r>
     </w:p>
     <w:p>
@@ -3295,7 +3491,7 @@
         <w:rPr>
           <w:noProof/>
         </w:rPr>
-        <w:t>4</w:t>
+        <w:t>7</w:t>
       </w:r>
     </w:fldSimple>
   </w:p>
@@ -3344,6 +3540,7 @@
   </w:style>
   <w:style w:type="character" w:default="1" w:styleId="DefaultParagraphFont">
     <w:name w:val="Default Paragraph Font"/>
+    <w:semiHidden/>
     <w:unhideWhenUsed/>
   </w:style>
   <w:style w:type="table" w:default="1" w:styleId="TableNormal">

</xml_diff>

<commit_message>
Add SDM'18 sponsorhip chair.
</commit_message>
<xml_diff>
--- a/MatteoRiondato-CV.docx
+++ b/MatteoRiondato-CV.docx
@@ -1889,7 +1889,13 @@
         <w:t>Rademacher Averages: Theory and Practice</w:t>
       </w:r>
       <w:r>
-        <w:t>, Sch</w:t>
+        <w:t xml:space="preserve">, </w:t>
+      </w:r>
+      <w:r>
+        <w:t xml:space="preserve">Dagstuhl Seminar 17141, </w:t>
+      </w:r>
+      <w:r>
+        <w:t>Sch</w:t>
       </w:r>
       <w:r>
         <w:t>loss Dagstuhl (Germany), April 6</w:t>
@@ -2458,6 +2464,53 @@
     <w:p>
       <w:pPr>
         <w:pStyle w:val="normal0"/>
+      </w:pPr>
+    </w:p>
+    <w:p>
+      <w:pPr>
+        <w:pStyle w:val="normal0"/>
+        <w:rPr>
+          <w:b/>
+          <w:bCs/>
+        </w:rPr>
+      </w:pPr>
+      <w:r>
+        <w:rPr>
+          <w:b/>
+          <w:bCs/>
+        </w:rPr>
+        <w:t>Organizing Committees</w:t>
+      </w:r>
+    </w:p>
+    <w:p>
+      <w:pPr>
+        <w:pStyle w:val="normal0"/>
+        <w:rPr>
+          <w:b/>
+          <w:bCs/>
+        </w:rPr>
+      </w:pPr>
+    </w:p>
+    <w:p>
+      <w:pPr>
+        <w:pStyle w:val="normal0"/>
+        <w:rPr>
+          <w:bCs/>
+        </w:rPr>
+      </w:pPr>
+      <w:r>
+        <w:rPr>
+          <w:bCs/>
+        </w:rPr>
+        <w:t>SIAM SDM ’18 (Sponsorship Co-chair)</w:t>
+      </w:r>
+    </w:p>
+    <w:p>
+      <w:pPr>
+        <w:pStyle w:val="normal0"/>
+        <w:rPr>
+          <w:bCs/>
+        </w:rPr>
       </w:pPr>
     </w:p>
     <w:p>

</xml_diff>

<commit_message>
Add missing name of instution for invited talk.
</commit_message>
<xml_diff>
--- a/MatteoRiondato-CV.docx
+++ b/MatteoRiondato-CV.docx
@@ -1915,13 +1915,14 @@
         <w:t>Random Sampling for Data Mining: The Case of Triangles in Dynamic Streams, School of Computer Science,</w:t>
       </w:r>
       <w:r>
-        <w:t xml:space="preserve"> Montreal (QB, Canada), </w:t>
-      </w:r>
-      <w:proofErr w:type="gramStart"/>
-      <w:r>
-        <w:t>February</w:t>
-      </w:r>
-      <w:proofErr w:type="gramEnd"/>
+        <w:t xml:space="preserve"> </w:t>
+      </w:r>
+      <w:r>
+        <w:t xml:space="preserve">McGill University, </w:t>
+      </w:r>
+      <w:r>
+        <w:t>Montreal (QB, Canada), February</w:t>
+      </w:r>
       <w:r>
         <w:t xml:space="preserve"> 21</w:t>
       </w:r>
@@ -3211,6 +3212,9 @@
     <w:p>
       <w:pPr>
         <w:pStyle w:val="normal0"/>
+        <w:tabs>
+          <w:tab w:val="center" w:pos="4680"/>
+        </w:tabs>
         <w:spacing w:line="360" w:lineRule="auto"/>
       </w:pPr>
       <w:r>
@@ -3222,6 +3226,9 @@
       <w:r>
         <w:t>15 (Social and Graphs 4)</w:t>
       </w:r>
+      <w:r>
+        <w:tab/>
+      </w:r>
     </w:p>
     <w:p>
       <w:pPr>
@@ -3521,8 +3528,7 @@
       </w:r>
     </w:p>
     <w:sectPr>
-      <w:headerReference w:type="default" r:id="rId4"/>
-      <w:footerReference w:type="default" r:id="rId5"/>
+      <w:footerReference w:type="default" r:id="rId4"/>
       <w:pgSz w:w="12240" w:h="15840"/>
       <w:pgMar w:top="1440" w:right="1440" w:bottom="1440" w:left="1440" w:gutter="0"/>
       <w:pgNumType w:start="1"/>
@@ -3544,21 +3550,11 @@
         <w:rPr>
           <w:noProof/>
         </w:rPr>
-        <w:t>7</w:t>
+        <w:t>1</w:t>
       </w:r>
     </w:fldSimple>
   </w:p>
 </w:ftr>
-</file>
-
-<file path=word/header1.xml><?xml version="1.0" encoding="utf-8"?>
-<w:hdr xmlns:mo="http://schemas.microsoft.com/office/mac/office/2008/main" xmlns:ve="http://schemas.openxmlformats.org/markup-compatibility/2006" xmlns:mv="urn:schemas-microsoft-com:mac:vml" xmlns:o="urn:schemas-microsoft-com:office:office" xmlns:r="http://schemas.openxmlformats.org/officeDocument/2006/relationships" xmlns:m="http://schemas.openxmlformats.org/officeDocument/2006/math" xmlns:v="urn:schemas-microsoft-com:vml" xmlns:wp="http://schemas.openxmlformats.org/drawingml/2006/wordprocessingDrawing" xmlns:w10="urn:schemas-microsoft-com:office:word" xmlns:w="http://schemas.openxmlformats.org/wordprocessingml/2006/main" xmlns:wne="http://schemas.microsoft.com/office/word/2006/wordml">
-  <w:p>
-    <w:pPr>
-      <w:pStyle w:val="HeaderFooter"/>
-    </w:pPr>
-  </w:p>
-</w:hdr>
 </file>
 
 <file path=word/styles.xml><?xml version="1.0" encoding="utf-8"?>

</xml_diff>

<commit_message>
Add info about TRIEST TKDD pub.
</commit_message>
<xml_diff>
--- a/MatteoRiondato-CV.docx
+++ b/MatteoRiondato-CV.docx
@@ -171,7 +171,15 @@
         <w:spacing w:after="120"/>
       </w:pPr>
       <w:r>
-        <w:t>M.Sc. (Laurea Specialistica)</w:t>
+        <w:t xml:space="preserve">M.Sc. (Laurea </w:t>
+      </w:r>
+      <w:proofErr w:type="spellStart"/>
+      <w:r>
+        <w:t>Specialistica</w:t>
+      </w:r>
+      <w:proofErr w:type="spellEnd"/>
+      <w:r>
+        <w:t>)</w:t>
       </w:r>
       <w:r>
         <w:tab/>
@@ -405,19 +413,24 @@
         <w:pStyle w:val="normal0"/>
         <w:spacing w:after="120"/>
         <w:ind w:left="1440" w:hanging="1440"/>
-        <w:rPr>
-          <w:i/>
-        </w:rPr>
       </w:pPr>
       <w:proofErr w:type="gramStart"/>
       <w:r>
-        <w:t>In press</w:t>
-      </w:r>
-      <w:r>
-        <w:tab/>
-      </w:r>
-      <w:r>
-        <w:t xml:space="preserve">L. De Stefani, A. Epasto, </w:t>
+        <w:t>2017</w:t>
+      </w:r>
+      <w:r>
+        <w:tab/>
+      </w:r>
+      <w:r>
+        <w:t xml:space="preserve">L. De Stefani, A. </w:t>
+      </w:r>
+      <w:proofErr w:type="spellStart"/>
+      <w:r>
+        <w:t>Epasto</w:t>
+      </w:r>
+      <w:proofErr w:type="spellEnd"/>
+      <w:r>
+        <w:t xml:space="preserve">, </w:t>
       </w:r>
       <w:r>
         <w:rPr>
@@ -442,6 +455,32 @@
         </w:rPr>
         <w:t>ACM Transactions on Knowledge Discovery from Data</w:t>
       </w:r>
+      <w:r>
+        <w:t>, 11(4)</w:t>
+      </w:r>
+      <w:proofErr w:type="gramStart"/>
+      <w:r>
+        <w:t>:43:1</w:t>
+      </w:r>
+      <w:proofErr w:type="gramEnd"/>
+      <w:r>
+        <w:t>–</w:t>
+      </w:r>
+      <w:r>
+        <w:t>43:50</w:t>
+      </w:r>
+      <w:r>
+        <w:t xml:space="preserve">, </w:t>
+      </w:r>
+      <w:r>
+        <w:rPr>
+          <w:b/>
+        </w:rPr>
+        <w:t>Invited article to the special issue on the best papers from KDD 2016</w:t>
+      </w:r>
+      <w:r>
+        <w:t xml:space="preserve"> </w:t>
+      </w:r>
     </w:p>
     <w:p>
       <w:pPr>
@@ -473,7 +512,23 @@
         <w:t>M. Riondato</w:t>
       </w:r>
       <w:r>
-        <w:t>, David García-Soriano, and F. Bonchi.</w:t>
+        <w:t xml:space="preserve">, David </w:t>
+      </w:r>
+      <w:proofErr w:type="spellStart"/>
+      <w:r>
+        <w:t>García</w:t>
+      </w:r>
+      <w:proofErr w:type="spellEnd"/>
+      <w:r>
+        <w:t xml:space="preserve">-Soriano, and F. </w:t>
+      </w:r>
+      <w:proofErr w:type="spellStart"/>
+      <w:r>
+        <w:t>Bonchi</w:t>
+      </w:r>
+      <w:proofErr w:type="spellEnd"/>
+      <w:r>
+        <w:t>.</w:t>
       </w:r>
       <w:proofErr w:type="gramEnd"/>
       <w:r>
@@ -525,7 +580,15 @@
         <w:t>M. Riondato</w:t>
       </w:r>
       <w:r>
-        <w:t xml:space="preserve"> and E. M. Kornaropoulos.</w:t>
+        <w:t xml:space="preserve"> and E. M. </w:t>
+      </w:r>
+      <w:proofErr w:type="spellStart"/>
+      <w:r>
+        <w:t>Kornaropoulos</w:t>
+      </w:r>
+      <w:proofErr w:type="spellEnd"/>
+      <w:r>
+        <w:t>.</w:t>
       </w:r>
       <w:proofErr w:type="gramEnd"/>
       <w:r>
@@ -619,7 +682,15 @@
         <w:tab/>
       </w:r>
       <w:r>
-        <w:t xml:space="preserve">A. Pietracaprina, </w:t>
+        <w:t xml:space="preserve">A. </w:t>
+      </w:r>
+      <w:proofErr w:type="spellStart"/>
+      <w:r>
+        <w:t>Pietracaprina</w:t>
+      </w:r>
+      <w:proofErr w:type="spellEnd"/>
+      <w:r>
+        <w:t xml:space="preserve">, </w:t>
       </w:r>
       <w:r>
         <w:rPr>
@@ -629,7 +700,15 @@
         <w:t>M. Riondato</w:t>
       </w:r>
       <w:r>
-        <w:t xml:space="preserve">, E. Upfal, and F. Vandin. Mining Top-k Frequent Itemsets through Progressive Sampling. </w:t>
+        <w:t xml:space="preserve">, E. Upfal, and F. </w:t>
+      </w:r>
+      <w:proofErr w:type="spellStart"/>
+      <w:r>
+        <w:t>Vandin</w:t>
+      </w:r>
+      <w:proofErr w:type="spellEnd"/>
+      <w:r>
+        <w:t xml:space="preserve">. Mining Top-k Frequent Itemsets through Progressive Sampling. </w:t>
       </w:r>
       <w:r>
         <w:rPr>
@@ -690,7 +769,15 @@
         <w:tab/>
       </w:r>
       <w:r>
-        <w:t xml:space="preserve">L. De Stefani, A. Epasto, </w:t>
+        <w:t xml:space="preserve">L. De Stefani, A. </w:t>
+      </w:r>
+      <w:proofErr w:type="spellStart"/>
+      <w:r>
+        <w:t>Epasto</w:t>
+      </w:r>
+      <w:proofErr w:type="spellEnd"/>
+      <w:r>
+        <w:t xml:space="preserve">, </w:t>
       </w:r>
       <w:r>
         <w:rPr>
@@ -800,7 +887,23 @@
         <w:tab/>
       </w:r>
       <w:r>
-        <w:t xml:space="preserve">F. Bonchi, G. De Francisci Morales, </w:t>
+        <w:t xml:space="preserve">F. </w:t>
+      </w:r>
+      <w:proofErr w:type="spellStart"/>
+      <w:r>
+        <w:t>Bonchi</w:t>
+      </w:r>
+      <w:proofErr w:type="spellEnd"/>
+      <w:r>
+        <w:t xml:space="preserve">, G. De </w:t>
+      </w:r>
+      <w:proofErr w:type="spellStart"/>
+      <w:r>
+        <w:t>Francisci</w:t>
+      </w:r>
+      <w:proofErr w:type="spellEnd"/>
+      <w:r>
+        <w:t xml:space="preserve"> Morales, </w:t>
       </w:r>
       <w:r>
         <w:rPr>
@@ -858,7 +961,15 @@
       </w:r>
       <w:r>
         <w:tab/>
-        <w:t xml:space="preserve">A. Mahmoody, </w:t>
+        <w:t xml:space="preserve">A. </w:t>
+      </w:r>
+      <w:proofErr w:type="spellStart"/>
+      <w:r>
+        <w:t>Mahmoody</w:t>
+      </w:r>
+      <w:proofErr w:type="spellEnd"/>
+      <w:r>
+        <w:t xml:space="preserve">, </w:t>
       </w:r>
       <w:r>
         <w:rPr>
@@ -1009,7 +1120,39 @@
         <w:tab/>
       </w:r>
       <w:r>
-        <w:t xml:space="preserve">A. Anagnastopoulos, L. Becchetti, A. Fazzone, I. Mele, and </w:t>
+        <w:t xml:space="preserve">A. </w:t>
+      </w:r>
+      <w:proofErr w:type="spellStart"/>
+      <w:r>
+        <w:t>Anagnastopoulos</w:t>
+      </w:r>
+      <w:proofErr w:type="spellEnd"/>
+      <w:r>
+        <w:t xml:space="preserve">, L. </w:t>
+      </w:r>
+      <w:proofErr w:type="spellStart"/>
+      <w:r>
+        <w:t>Becchetti</w:t>
+      </w:r>
+      <w:proofErr w:type="spellEnd"/>
+      <w:r>
+        <w:t xml:space="preserve">, A. </w:t>
+      </w:r>
+      <w:proofErr w:type="spellStart"/>
+      <w:r>
+        <w:t>Fazzone</w:t>
+      </w:r>
+      <w:proofErr w:type="spellEnd"/>
+      <w:r>
+        <w:t xml:space="preserve">, I. </w:t>
+      </w:r>
+      <w:proofErr w:type="spellStart"/>
+      <w:r>
+        <w:t>Mele</w:t>
+      </w:r>
+      <w:proofErr w:type="spellEnd"/>
+      <w:r>
+        <w:t xml:space="preserve">, and </w:t>
       </w:r>
       <w:r>
         <w:rPr>
@@ -1019,7 +1162,15 @@
         <w:t>M. Riondato</w:t>
       </w:r>
       <w:r>
-        <w:t xml:space="preserve">. The Importance of Being Experts: Efficient Max-Finding in Crowdsourcing. </w:t>
+        <w:t xml:space="preserve">. The Importance of Being Experts: Efficient Max-Finding in </w:t>
+      </w:r>
+      <w:proofErr w:type="spellStart"/>
+      <w:r>
+        <w:t>Crowdsourcing</w:t>
+      </w:r>
+      <w:proofErr w:type="spellEnd"/>
+      <w:r>
+        <w:t xml:space="preserve">. </w:t>
       </w:r>
       <w:r>
         <w:rPr>
@@ -1071,7 +1222,23 @@
         <w:t>M. Riondato</w:t>
       </w:r>
       <w:r>
-        <w:t>, D. García-Soriano, and F. Bonchi.</w:t>
+        <w:t xml:space="preserve">, D. </w:t>
+      </w:r>
+      <w:proofErr w:type="spellStart"/>
+      <w:r>
+        <w:t>García</w:t>
+      </w:r>
+      <w:proofErr w:type="spellEnd"/>
+      <w:r>
+        <w:t xml:space="preserve">-Soriano, and F. </w:t>
+      </w:r>
+      <w:proofErr w:type="spellStart"/>
+      <w:r>
+        <w:t>Bonchi</w:t>
+      </w:r>
+      <w:proofErr w:type="spellEnd"/>
+      <w:r>
+        <w:t>.</w:t>
       </w:r>
       <w:proofErr w:type="gramEnd"/>
       <w:r>
@@ -1170,7 +1337,15 @@
         <w:t>M. Riondato</w:t>
       </w:r>
       <w:r>
-        <w:t xml:space="preserve"> and F. Vandin. Finding the True Frequent Itemsets. </w:t>
+        <w:t xml:space="preserve"> and F. </w:t>
+      </w:r>
+      <w:proofErr w:type="spellStart"/>
+      <w:r>
+        <w:t>Vandin</w:t>
+      </w:r>
+      <w:proofErr w:type="spellEnd"/>
+      <w:r>
+        <w:t xml:space="preserve">. Finding the True Frequent Itemsets. </w:t>
       </w:r>
       <w:r>
         <w:rPr>
@@ -1222,7 +1397,15 @@
         <w:t>M. Riondato</w:t>
       </w:r>
       <w:r>
-        <w:t xml:space="preserve"> and E. M. Kornaropoulos.</w:t>
+        <w:t xml:space="preserve"> and E. M. </w:t>
+      </w:r>
+      <w:proofErr w:type="spellStart"/>
+      <w:r>
+        <w:t>Kornaropoulos</w:t>
+      </w:r>
+      <w:proofErr w:type="spellEnd"/>
+      <w:r>
+        <w:t>.</w:t>
       </w:r>
       <w:proofErr w:type="gramEnd"/>
       <w:r>
@@ -1286,11 +1469,27 @@
         <w:t>M. Riondato</w:t>
       </w:r>
       <w:r>
-        <w:t>, J. A. DeBrabant, R. Fonseca, and E. Upfal.</w:t>
+        <w:t xml:space="preserve">, J. A. </w:t>
+      </w:r>
+      <w:proofErr w:type="spellStart"/>
+      <w:r>
+        <w:t>DeBrabant</w:t>
+      </w:r>
+      <w:proofErr w:type="spellEnd"/>
+      <w:r>
+        <w:t>, R. Fonseca, and E. Upfal.</w:t>
       </w:r>
       <w:proofErr w:type="gramEnd"/>
       <w:r>
-        <w:t xml:space="preserve"> PARMA: A Parallel Randomized Algorithm for Association Rules Mining in MapReduce. </w:t>
+        <w:t xml:space="preserve"> PARMA: A Parallel Randomized Algorithm for Association Rules Mining in </w:t>
+      </w:r>
+      <w:proofErr w:type="spellStart"/>
+      <w:r>
+        <w:t>MapReduce</w:t>
+      </w:r>
+      <w:proofErr w:type="spellEnd"/>
+      <w:r>
+        <w:t xml:space="preserve">. </w:t>
       </w:r>
       <w:r>
         <w:rPr>
@@ -1383,7 +1582,23 @@
         <w:tab/>
       </w:r>
       <w:r>
-        <w:t xml:space="preserve">A. Pietracaprina, G. Pucci, </w:t>
+        <w:t xml:space="preserve">A. </w:t>
+      </w:r>
+      <w:proofErr w:type="spellStart"/>
+      <w:r>
+        <w:t>Pietracaprina</w:t>
+      </w:r>
+      <w:proofErr w:type="spellEnd"/>
+      <w:r>
+        <w:t xml:space="preserve">, G. </w:t>
+      </w:r>
+      <w:proofErr w:type="spellStart"/>
+      <w:r>
+        <w:t>Pucci</w:t>
+      </w:r>
+      <w:proofErr w:type="spellEnd"/>
+      <w:r>
+        <w:t xml:space="preserve">, </w:t>
       </w:r>
       <w:r>
         <w:rPr>
@@ -1393,11 +1608,27 @@
         <w:t>M. Riondato</w:t>
       </w:r>
       <w:r>
-        <w:t>, F. Silvestri, and E. Upfal.</w:t>
+        <w:t xml:space="preserve">, F. </w:t>
+      </w:r>
+      <w:proofErr w:type="spellStart"/>
+      <w:r>
+        <w:t>Silvestri</w:t>
+      </w:r>
+      <w:proofErr w:type="spellEnd"/>
+      <w:r>
+        <w:t>, and E. Upfal.</w:t>
       </w:r>
       <w:proofErr w:type="gramEnd"/>
       <w:r>
-        <w:t xml:space="preserve"> Space-round Tradeoffs for MapReduce Computations. </w:t>
+        <w:t xml:space="preserve"> Space-round Tradeoffs for </w:t>
+      </w:r>
+      <w:proofErr w:type="spellStart"/>
+      <w:r>
+        <w:t>MapReduce</w:t>
+      </w:r>
+      <w:proofErr w:type="spellEnd"/>
+      <w:r>
+        <w:t xml:space="preserve"> Computations. </w:t>
       </w:r>
       <w:r>
         <w:rPr>
@@ -1446,7 +1677,23 @@
       </w:r>
       <w:r>
         <w:tab/>
-        <w:t xml:space="preserve">M. Akdere, U. Çetintemel, </w:t>
+        <w:t xml:space="preserve">M. </w:t>
+      </w:r>
+      <w:proofErr w:type="spellStart"/>
+      <w:r>
+        <w:t>Akdere</w:t>
+      </w:r>
+      <w:proofErr w:type="spellEnd"/>
+      <w:r>
+        <w:t xml:space="preserve">, U. </w:t>
+      </w:r>
+      <w:proofErr w:type="spellStart"/>
+      <w:r>
+        <w:t>Çetintemel</w:t>
+      </w:r>
+      <w:proofErr w:type="spellEnd"/>
+      <w:r>
+        <w:t xml:space="preserve">, </w:t>
       </w:r>
       <w:r>
         <w:rPr>
@@ -1456,7 +1703,15 @@
         <w:t>M. Riondato</w:t>
       </w:r>
       <w:r>
-        <w:t>, E. Upfal, and S. B. Zdonik.</w:t>
+        <w:t xml:space="preserve">, E. Upfal, and S. B. </w:t>
+      </w:r>
+      <w:proofErr w:type="spellStart"/>
+      <w:r>
+        <w:t>Zdonik</w:t>
+      </w:r>
+      <w:proofErr w:type="spellEnd"/>
+      <w:r>
+        <w:t>.</w:t>
       </w:r>
       <w:proofErr w:type="gramEnd"/>
       <w:r>
@@ -1512,7 +1767,31 @@
         <w:t>M. Riondato</w:t>
       </w:r>
       <w:r>
-        <w:t>, M. Akdere, U. Çetintemel, S. B. Zdonik, and E. Upfal.</w:t>
+        <w:t xml:space="preserve">, M. </w:t>
+      </w:r>
+      <w:proofErr w:type="spellStart"/>
+      <w:r>
+        <w:t>Akdere</w:t>
+      </w:r>
+      <w:proofErr w:type="spellEnd"/>
+      <w:r>
+        <w:t xml:space="preserve">, U. </w:t>
+      </w:r>
+      <w:proofErr w:type="spellStart"/>
+      <w:r>
+        <w:t>Çetintemel</w:t>
+      </w:r>
+      <w:proofErr w:type="spellEnd"/>
+      <w:r>
+        <w:t xml:space="preserve">, S. B. </w:t>
+      </w:r>
+      <w:proofErr w:type="spellStart"/>
+      <w:r>
+        <w:t>Zdonik</w:t>
+      </w:r>
+      <w:proofErr w:type="spellEnd"/>
+      <w:r>
+        <w:t>, and E. Upfal.</w:t>
       </w:r>
       <w:proofErr w:type="gramEnd"/>
       <w:r>
@@ -1548,7 +1827,23 @@
       </w:r>
       <w:r>
         <w:tab/>
-        <w:t xml:space="preserve">M. Akdere, U. Çetintemel, </w:t>
+        <w:t xml:space="preserve">M. </w:t>
+      </w:r>
+      <w:proofErr w:type="spellStart"/>
+      <w:r>
+        <w:t>Akdere</w:t>
+      </w:r>
+      <w:proofErr w:type="spellEnd"/>
+      <w:r>
+        <w:t xml:space="preserve">, U. </w:t>
+      </w:r>
+      <w:proofErr w:type="spellStart"/>
+      <w:r>
+        <w:t>Çetintemel</w:t>
+      </w:r>
+      <w:proofErr w:type="spellEnd"/>
+      <w:r>
+        <w:t xml:space="preserve">, </w:t>
       </w:r>
       <w:r>
         <w:rPr>
@@ -1558,7 +1853,15 @@
         <w:t>M. Riondato</w:t>
       </w:r>
       <w:r>
-        <w:t>, E. Upfal, and S. B. Zdonik.</w:t>
+        <w:t xml:space="preserve">, E. Upfal, and S. B. </w:t>
+      </w:r>
+      <w:proofErr w:type="spellStart"/>
+      <w:r>
+        <w:t>Zdonik</w:t>
+      </w:r>
+      <w:proofErr w:type="spellEnd"/>
+      <w:r>
+        <w:t>.</w:t>
       </w:r>
       <w:proofErr w:type="gramEnd"/>
       <w:r>
@@ -1630,7 +1933,23 @@
         <w:tab/>
       </w:r>
       <w:r>
-        <w:t xml:space="preserve">F. Bonchi, G. De Francisci Morales, </w:t>
+        <w:t xml:space="preserve">F. </w:t>
+      </w:r>
+      <w:proofErr w:type="spellStart"/>
+      <w:r>
+        <w:t>Bonchi</w:t>
+      </w:r>
+      <w:proofErr w:type="spellEnd"/>
+      <w:r>
+        <w:t xml:space="preserve">, G. De </w:t>
+      </w:r>
+      <w:proofErr w:type="spellStart"/>
+      <w:r>
+        <w:t>Francisci</w:t>
+      </w:r>
+      <w:proofErr w:type="spellEnd"/>
+      <w:r>
+        <w:t xml:space="preserve"> Morales, </w:t>
       </w:r>
       <w:r>
         <w:rPr>
@@ -1905,14 +2224,32 @@
       <w:r>
         <w:t xml:space="preserve">, </w:t>
       </w:r>
-      <w:r>
-        <w:t xml:space="preserve">Dagstuhl Seminar 17141, </w:t>
-      </w:r>
+      <w:proofErr w:type="spellStart"/>
+      <w:r>
+        <w:t>Dagstuhl</w:t>
+      </w:r>
+      <w:proofErr w:type="spellEnd"/>
+      <w:r>
+        <w:t xml:space="preserve"> Seminar 17141, </w:t>
+      </w:r>
+      <w:proofErr w:type="spellStart"/>
       <w:r>
         <w:t>Sch</w:t>
       </w:r>
       <w:r>
-        <w:t>loss Dagstuhl (Germany), April 6</w:t>
+        <w:t>loss</w:t>
+      </w:r>
+      <w:proofErr w:type="spellEnd"/>
+      <w:r>
+        <w:t xml:space="preserve"> </w:t>
+      </w:r>
+      <w:proofErr w:type="spellStart"/>
+      <w:r>
+        <w:t>Dagstuhl</w:t>
+      </w:r>
+      <w:proofErr w:type="spellEnd"/>
+      <w:r>
+        <w:t xml:space="preserve"> (Germany), April 6</w:t>
       </w:r>
     </w:p>
     <w:p>
@@ -1966,7 +2303,15 @@
       </w:r>
       <w:r>
         <w:tab/>
-        <w:t>The Neverending Data – Streaming, Sampling, and Triangle Counting, Department of Computer Science, Amherst College, Amherst (MA, USA), January 27</w:t>
+        <w:t xml:space="preserve">The </w:t>
+      </w:r>
+      <w:proofErr w:type="spellStart"/>
+      <w:r>
+        <w:t>Neverending</w:t>
+      </w:r>
+      <w:proofErr w:type="spellEnd"/>
+      <w:r>
+        <w:t xml:space="preserve"> Data – Streaming, Sampling, and Triangle Counting, Department of Computer Science, Amherst College, Amherst (MA, USA), January 27</w:t>
       </w:r>
     </w:p>
     <w:p>
@@ -2111,7 +2456,15 @@
       </w:r>
       <w:r>
         <w:tab/>
-        <w:t>Travel Pictures from Another World: Statistical Learning Theory Meets Data Mining, Monash University, Melbourne (Australia), October 28</w:t>
+        <w:t xml:space="preserve">Travel Pictures from Another World: Statistical Learning Theory Meets Data Mining, </w:t>
+      </w:r>
+      <w:proofErr w:type="spellStart"/>
+      <w:r>
+        <w:t>Monash</w:t>
+      </w:r>
+      <w:proofErr w:type="spellEnd"/>
+      <w:r>
+        <w:t xml:space="preserve"> University, Melbourne (Australia), October 28</w:t>
       </w:r>
     </w:p>
     <w:p>
@@ -2329,7 +2682,14 @@
       </w:r>
       <w:r>
         <w:tab/>
-        <w:t>Sapienza University of Rome (Rome, Italy)</w:t>
+      </w:r>
+      <w:proofErr w:type="spellStart"/>
+      <w:r>
+        <w:t>Sapienza</w:t>
+      </w:r>
+      <w:proofErr w:type="spellEnd"/>
+      <w:r>
+        <w:t xml:space="preserve"> University of Rome (Rome, Italy)</w:t>
       </w:r>
       <w:r>
         <w:t xml:space="preserve"> – Visiting Ph.D. Student, June</w:t>
@@ -3573,7 +3933,7 @@
         <w:rPr>
           <w:noProof/>
         </w:rPr>
-        <w:t>7</w:t>
+        <w:t>2</w:t>
       </w:r>
     </w:fldSimple>
   </w:p>

</xml_diff>

<commit_message>
Use consistent naming of coauthors.
</commit_message>
<xml_diff>
--- a/MatteoRiondato-CV.docx
+++ b/MatteoRiondato-CV.docx
@@ -38,15 +38,7 @@
         <w:jc w:val="center"/>
       </w:pPr>
       <w:r>
-        <w:t xml:space="preserve">100 </w:t>
-      </w:r>
-      <w:proofErr w:type="gramStart"/>
-      <w:r>
-        <w:t>Avenue</w:t>
-      </w:r>
-      <w:proofErr w:type="gramEnd"/>
-      <w:r>
-        <w:t xml:space="preserve"> of the Americas, 16</w:t>
+        <w:t>100 Avenue of the Americas, 16</w:t>
       </w:r>
       <w:r>
         <w:rPr>
@@ -171,15 +163,7 @@
         <w:spacing w:after="120"/>
       </w:pPr>
       <w:r>
-        <w:t xml:space="preserve">M.Sc. (Laurea </w:t>
-      </w:r>
-      <w:proofErr w:type="spellStart"/>
-      <w:r>
-        <w:t>Specialistica</w:t>
-      </w:r>
-      <w:proofErr w:type="spellEnd"/>
-      <w:r>
-        <w:t>)</w:t>
+        <w:t>M.Sc. (Laurea Specialistica)</w:t>
       </w:r>
       <w:r>
         <w:tab/>
@@ -264,17 +248,12 @@
         <w:pStyle w:val="normal0"/>
         <w:ind w:left="1440" w:hanging="1440"/>
       </w:pPr>
-      <w:proofErr w:type="gramStart"/>
       <w:r>
         <w:t xml:space="preserve">2014–15  </w:t>
       </w:r>
       <w:r>
         <w:tab/>
-        <w:t>Postdoctoral Researcher</w:t>
-      </w:r>
-      <w:proofErr w:type="gramEnd"/>
-      <w:r>
-        <w:t>, Department of Computer Science, Stanford University</w:t>
+        <w:t>Postdoctoral Researcher, Department of Computer Science, Stanford University</w:t>
       </w:r>
     </w:p>
     <w:p>
@@ -414,7 +393,6 @@
         <w:spacing w:after="120"/>
         <w:ind w:left="1440" w:hanging="1440"/>
       </w:pPr>
-      <w:proofErr w:type="gramStart"/>
       <w:r>
         <w:t>2017</w:t>
       </w:r>
@@ -422,29 +400,808 @@
         <w:tab/>
       </w:r>
       <w:r>
-        <w:t xml:space="preserve">L. De Stefani, A. </w:t>
-      </w:r>
-      <w:proofErr w:type="spellStart"/>
-      <w:r>
-        <w:t>Epasto</w:t>
-      </w:r>
-      <w:proofErr w:type="spellEnd"/>
+        <w:t xml:space="preserve">L. De Stefani, A. Epasto, </w:t>
+      </w:r>
+      <w:r>
+        <w:rPr>
+          <w:b/>
+          <w:bCs/>
+        </w:rPr>
+        <w:t>M. Riondato</w:t>
+      </w:r>
+      <w:r>
+        <w:t>, and E. Upfal. TRIÉST: Counting Local and Global Triangles in Fully-dynamic Streams with Fixed Memory Size.</w:t>
+      </w:r>
+      <w:r>
+        <w:t xml:space="preserve"> </w:t>
+      </w:r>
+      <w:r>
+        <w:rPr>
+          <w:i/>
+        </w:rPr>
+        <w:t>ACM Transactions on Knowledge Discovery from Data</w:t>
+      </w:r>
+      <w:r>
+        <w:t>, 11(4):43:1</w:t>
+      </w:r>
+      <w:r>
+        <w:t>–</w:t>
+      </w:r>
+      <w:r>
+        <w:t>43:50</w:t>
+      </w:r>
       <w:r>
         <w:t xml:space="preserve">, </w:t>
       </w:r>
       <w:r>
         <w:rPr>
           <w:b/>
+        </w:rPr>
+        <w:t>Invited article to the special issue on the best papers from KDD 2016</w:t>
+      </w:r>
+      <w:r>
+        <w:t xml:space="preserve"> </w:t>
+      </w:r>
+    </w:p>
+    <w:p>
+      <w:pPr>
+        <w:pStyle w:val="normal0"/>
+        <w:spacing w:after="120"/>
+        <w:ind w:left="1440" w:hanging="1440"/>
+      </w:pPr>
+      <w:r>
+        <w:t>2017</w:t>
+      </w:r>
+      <w:r>
+        <w:rPr>
+          <w:iCs/>
+        </w:rPr>
+        <w:tab/>
+      </w:r>
+      <w:r>
+        <w:rPr>
+          <w:iCs/>
+        </w:rPr>
+        <w:t xml:space="preserve">* </w:t>
+      </w:r>
+      <w:r>
+        <w:rPr>
+          <w:b/>
           <w:bCs/>
         </w:rPr>
         <w:t>M. Riondato</w:t>
       </w:r>
       <w:r>
-        <w:t>, and E. Upfal.</w:t>
-      </w:r>
-      <w:proofErr w:type="gramEnd"/>
-      <w:r>
-        <w:t xml:space="preserve"> TRIÉST: Counting Local and Global Triangles in Fully-dynamic Streams with Fixed Memory Size.</w:t>
+        <w:t>, D.</w:t>
+      </w:r>
+      <w:r>
+        <w:t xml:space="preserve"> García-Soriano, and F. Bonchi. Graph Summarization with Quality Guarantees. </w:t>
+      </w:r>
+      <w:r>
+        <w:rPr>
+          <w:i/>
+          <w:iCs/>
+        </w:rPr>
+        <w:t>Data Mining and Knowledge Discovery</w:t>
+      </w:r>
+      <w:r>
+        <w:t xml:space="preserve">, </w:t>
+      </w:r>
+      <w:r>
+        <w:t>31(2):314–349</w:t>
+      </w:r>
+    </w:p>
+    <w:p>
+      <w:pPr>
+        <w:pStyle w:val="normal0"/>
+        <w:spacing w:after="120"/>
+        <w:ind w:left="1440" w:hanging="1440"/>
+      </w:pPr>
+      <w:r>
+        <w:t>2015</w:t>
+      </w:r>
+      <w:r>
+        <w:tab/>
+      </w:r>
+      <w:r>
+        <w:t xml:space="preserve">* </w:t>
+      </w:r>
+      <w:r>
+        <w:rPr>
+          <w:b/>
+          <w:bCs/>
+        </w:rPr>
+        <w:t>M. Riondato</w:t>
+      </w:r>
+      <w:r>
+        <w:t xml:space="preserve"> and E. M. Kornaropoulos. Fast Approximation of Betweenness Centrality through Sampling. </w:t>
+      </w:r>
+      <w:r>
+        <w:rPr>
+          <w:i/>
+          <w:iCs/>
+        </w:rPr>
+        <w:t>Data Mining and Knowledge Discovery</w:t>
+      </w:r>
+      <w:r>
+        <w:t>, 30(2):438–475</w:t>
+      </w:r>
+    </w:p>
+    <w:p>
+      <w:pPr>
+        <w:pStyle w:val="normal0"/>
+        <w:spacing w:after="120"/>
+        <w:ind w:left="1440" w:hanging="1440"/>
+      </w:pPr>
+      <w:r>
+        <w:t>2014</w:t>
+      </w:r>
+      <w:r>
+        <w:tab/>
+      </w:r>
+      <w:r>
+        <w:rPr>
+          <w:b/>
+          <w:bCs/>
+        </w:rPr>
+        <w:t>M. Riondato</w:t>
+      </w:r>
+      <w:r>
+        <w:t xml:space="preserve"> and E. Upfal. Efficient Discovery of Association Rules and Frequent Itemsets through Sampling with Tight Performance Guarantees. </w:t>
+      </w:r>
+      <w:r>
+        <w:rPr>
+          <w:i/>
+          <w:iCs/>
+        </w:rPr>
+        <w:t>ACM Transactions on Knowledge Discovery from Data</w:t>
+      </w:r>
+      <w:r>
+        <w:t>, 8(4):20:1–20:32</w:t>
+      </w:r>
+    </w:p>
+    <w:p>
+      <w:pPr>
+        <w:pStyle w:val="normal0"/>
+        <w:ind w:left="1440" w:hanging="1440"/>
+      </w:pPr>
+      <w:r>
+        <w:t>2010</w:t>
+      </w:r>
+      <w:r>
+        <w:tab/>
+      </w:r>
+      <w:r>
+        <w:t xml:space="preserve">A. Pietracaprina, </w:t>
+      </w:r>
+      <w:r>
+        <w:rPr>
+          <w:b/>
+          <w:bCs/>
+        </w:rPr>
+        <w:t>M. Riondato</w:t>
+      </w:r>
+      <w:r>
+        <w:t xml:space="preserve">, E. Upfal, and F. Vandin. Mining Top-k Frequent Itemsets through Progressive Sampling. </w:t>
+      </w:r>
+      <w:r>
+        <w:rPr>
+          <w:i/>
+          <w:iCs/>
+        </w:rPr>
+        <w:t>Data Mining and Knowledge Discovery,</w:t>
+      </w:r>
+      <w:r>
+        <w:t xml:space="preserve"> 21(2):310–326</w:t>
+      </w:r>
+    </w:p>
+    <w:p>
+      <w:pPr>
+        <w:pStyle w:val="normal0"/>
+      </w:pPr>
+    </w:p>
+    <w:p>
+      <w:pPr>
+        <w:pStyle w:val="normal0"/>
+      </w:pPr>
+      <w:r>
+        <w:rPr>
+          <w:b/>
+          <w:bCs/>
+        </w:rPr>
+        <w:t>Conference Proceedings</w:t>
+      </w:r>
+    </w:p>
+    <w:p>
+      <w:pPr>
+        <w:pStyle w:val="normal0"/>
+      </w:pPr>
+    </w:p>
+    <w:p>
+      <w:pPr>
+        <w:pStyle w:val="normal0"/>
+        <w:spacing w:after="120"/>
+        <w:ind w:left="1440" w:hanging="1440"/>
+        <w:rPr>
+          <w:b/>
+          <w:bCs/>
+        </w:rPr>
+      </w:pPr>
+      <w:r>
+        <w:t>2016</w:t>
+      </w:r>
+      <w:r>
+        <w:tab/>
+      </w:r>
+      <w:r>
+        <w:t xml:space="preserve">L. De Stefani, A. Epasto, </w:t>
+      </w:r>
+      <w:r>
+        <w:rPr>
+          <w:b/>
+          <w:bCs/>
+        </w:rPr>
+        <w:t>M. Riondato</w:t>
+      </w:r>
+      <w:r>
+        <w:t xml:space="preserve">, and E. Upfal. TRIÉST: Counting Local and Global Triangles in Fully-dynamic Streams with Fixed Memory Size. </w:t>
+      </w:r>
+      <w:r>
+        <w:rPr>
+          <w:i/>
+          <w:iCs/>
+        </w:rPr>
+        <w:t>Proceedings of the 22</w:t>
+      </w:r>
+      <w:r>
+        <w:rPr>
+          <w:i/>
+          <w:iCs/>
+          <w:vertAlign w:val="superscript"/>
+        </w:rPr>
+        <w:t>nd</w:t>
+      </w:r>
+      <w:r>
+        <w:rPr>
+          <w:i/>
+          <w:iCs/>
+        </w:rPr>
+        <w:t xml:space="preserve"> ACM SIGKDD International Conference on Knowledge Discovery and Data Mining </w:t>
+      </w:r>
+      <w:r>
+        <w:t>(KDD), pp. 825–834,</w:t>
+      </w:r>
+      <w:r>
+        <w:rPr>
+          <w:b/>
+          <w:bCs/>
+        </w:rPr>
+        <w:t xml:space="preserve"> Best Student Paper Award (Research Track)</w:t>
+      </w:r>
+    </w:p>
+    <w:p>
+      <w:pPr>
+        <w:pStyle w:val="normal0"/>
+        <w:spacing w:after="120"/>
+        <w:ind w:left="1440" w:hanging="1440"/>
+      </w:pPr>
+      <w:r>
+        <w:t>2016</w:t>
+      </w:r>
+      <w:r>
+        <w:tab/>
+      </w:r>
+      <w:r>
+        <w:rPr>
+          <w:b/>
+          <w:bCs/>
+        </w:rPr>
+        <w:t>M. Riondato</w:t>
+      </w:r>
+      <w:r>
+        <w:t xml:space="preserve"> and E. Upfal. ABRA: Approximating Betweenness Centrality in Static and Dynamic Graphs with Rademacher Averages. </w:t>
+      </w:r>
+      <w:r>
+        <w:rPr>
+          <w:i/>
+          <w:iCs/>
+        </w:rPr>
+        <w:t>Proceedings of the 22</w:t>
+      </w:r>
+      <w:r>
+        <w:rPr>
+          <w:i/>
+          <w:iCs/>
+          <w:vertAlign w:val="superscript"/>
+        </w:rPr>
+        <w:t>nd</w:t>
+      </w:r>
+      <w:r>
+        <w:rPr>
+          <w:i/>
+          <w:iCs/>
+        </w:rPr>
+        <w:t xml:space="preserve"> ACM SIGKDD International Conference on Knowledge Discovery and Data Mining </w:t>
+      </w:r>
+      <w:r>
+        <w:t>(KDD), pp. 1145–1154</w:t>
+      </w:r>
+    </w:p>
+    <w:p>
+      <w:pPr>
+        <w:pStyle w:val="normal0"/>
+        <w:spacing w:after="120"/>
+        <w:ind w:left="1440" w:hanging="1440"/>
+      </w:pPr>
+      <w:r>
+        <w:t>2016</w:t>
+      </w:r>
+      <w:r>
+        <w:tab/>
+      </w:r>
+      <w:r>
+        <w:t xml:space="preserve">F. Bonchi, G. De Francisci Morales, </w:t>
+      </w:r>
+      <w:r>
+        <w:rPr>
+          <w:b/>
+          <w:bCs/>
+        </w:rPr>
+        <w:t>M. Riondato</w:t>
+      </w:r>
+      <w:r>
+        <w:t xml:space="preserve">, Centrality Measures on Big Graphs: Exact, Approximated, and Distributed Algorithms. </w:t>
+      </w:r>
+      <w:r>
+        <w:rPr>
+          <w:i/>
+          <w:iCs/>
+        </w:rPr>
+        <w:t>Proceedings of the 25</w:t>
+      </w:r>
+      <w:r>
+        <w:rPr>
+          <w:i/>
+          <w:iCs/>
+          <w:vertAlign w:val="superscript"/>
+        </w:rPr>
+        <w:t>th</w:t>
+      </w:r>
+      <w:r>
+        <w:rPr>
+          <w:i/>
+          <w:iCs/>
+        </w:rPr>
+        <w:t xml:space="preserve"> International World Wide Web Conference </w:t>
+      </w:r>
+      <w:r>
+        <w:t>(WWW), Companion Volume, pp. 1017–1020</w:t>
+      </w:r>
+    </w:p>
+    <w:p>
+      <w:pPr>
+        <w:pStyle w:val="normal0"/>
+        <w:spacing w:after="120"/>
+        <w:ind w:left="1440" w:hanging="1440"/>
+      </w:pPr>
+      <w:r>
+        <w:t>2016</w:t>
+      </w:r>
+      <w:r>
+        <w:tab/>
+        <w:t xml:space="preserve">A. Mahmoody, </w:t>
+      </w:r>
+      <w:r>
+        <w:rPr>
+          <w:b/>
+          <w:bCs/>
+        </w:rPr>
+        <w:t>M. Riondato</w:t>
+      </w:r>
+      <w:r>
+        <w:t xml:space="preserve">, and E. Upfal. Wiggins: Detecting Valuable Information in Dynamic Networks with Limited Resources. </w:t>
+      </w:r>
+      <w:r>
+        <w:rPr>
+          <w:i/>
+          <w:iCs/>
+        </w:rPr>
+        <w:t>Proceedings of the 9</w:t>
+      </w:r>
+      <w:r>
+        <w:rPr>
+          <w:i/>
+          <w:iCs/>
+          <w:vertAlign w:val="superscript"/>
+        </w:rPr>
+        <w:t>th</w:t>
+      </w:r>
+      <w:r>
+        <w:rPr>
+          <w:i/>
+          <w:iCs/>
+        </w:rPr>
+        <w:t xml:space="preserve"> ACM International Conference on Web Search and Data Mining</w:t>
+      </w:r>
+      <w:r>
+        <w:t xml:space="preserve"> (WSDM), pp. 677–686</w:t>
+      </w:r>
+    </w:p>
+    <w:p>
+      <w:pPr>
+        <w:pStyle w:val="normal0"/>
+        <w:spacing w:after="120"/>
+        <w:ind w:left="1440" w:hanging="1440"/>
+      </w:pPr>
+      <w:r>
+        <w:t>2015</w:t>
+      </w:r>
+      <w:r>
+        <w:tab/>
+      </w:r>
+      <w:r>
+        <w:rPr>
+          <w:b/>
+          <w:bCs/>
+        </w:rPr>
+        <w:t>M. Riondato</w:t>
+      </w:r>
+      <w:r>
+        <w:t xml:space="preserve"> and E. Upfal. Mining Frequent Itemsets through Progressive Sampling with Rademacher Averages. </w:t>
+      </w:r>
+      <w:r>
+        <w:rPr>
+          <w:i/>
+          <w:iCs/>
+        </w:rPr>
+        <w:t>Proceedings of the 21</w:t>
+      </w:r>
+      <w:r>
+        <w:rPr>
+          <w:i/>
+          <w:iCs/>
+          <w:vertAlign w:val="superscript"/>
+        </w:rPr>
+        <w:t>st</w:t>
+      </w:r>
+      <w:r>
+        <w:rPr>
+          <w:i/>
+          <w:iCs/>
+        </w:rPr>
+        <w:t xml:space="preserve"> ACM SIGKDD International Conference on Knowledge Discovery and Data Mining </w:t>
+      </w:r>
+      <w:r>
+        <w:t>(KDD), pp. 1005–1014</w:t>
+      </w:r>
+    </w:p>
+    <w:p>
+      <w:pPr>
+        <w:pStyle w:val="normal0"/>
+        <w:spacing w:after="120"/>
+        <w:ind w:left="1440" w:hanging="1440"/>
+      </w:pPr>
+      <w:r>
+        <w:t>2015</w:t>
+      </w:r>
+      <w:r>
+        <w:tab/>
+      </w:r>
+      <w:r>
+        <w:rPr>
+          <w:b/>
+          <w:bCs/>
+        </w:rPr>
+        <w:t>M. Riondato</w:t>
+      </w:r>
+      <w:r>
+        <w:t xml:space="preserve"> and E. Upfal. VC-Dimension and Rademacher Averages: From Statistical Learning Theory to Sampling Algorithms. </w:t>
+      </w:r>
+      <w:r>
+        <w:rPr>
+          <w:i/>
+          <w:iCs/>
+        </w:rPr>
+        <w:t>Proceedings of the 21</w:t>
+      </w:r>
+      <w:r>
+        <w:rPr>
+          <w:i/>
+          <w:iCs/>
+          <w:vertAlign w:val="superscript"/>
+        </w:rPr>
+        <w:t>st</w:t>
+      </w:r>
+      <w:r>
+        <w:rPr>
+          <w:i/>
+          <w:iCs/>
+        </w:rPr>
+        <w:t xml:space="preserve"> ACM SIGKDD International Conference on Knowledge Discovery and Data Mining </w:t>
+      </w:r>
+      <w:r>
+        <w:t>(KDD), pp. 2321–2322</w:t>
+      </w:r>
+    </w:p>
+    <w:p>
+      <w:pPr>
+        <w:pStyle w:val="normal0"/>
+        <w:spacing w:after="120"/>
+        <w:ind w:left="1440" w:hanging="1440"/>
+      </w:pPr>
+      <w:r>
+        <w:t>2015</w:t>
+      </w:r>
+      <w:r>
+        <w:tab/>
+      </w:r>
+      <w:r>
+        <w:t xml:space="preserve">A. Anagnastopoulos, L. Becchetti, A. Fazzone, I. Mele, and </w:t>
+      </w:r>
+      <w:r>
+        <w:rPr>
+          <w:b/>
+          <w:bCs/>
+        </w:rPr>
+        <w:t>M. Riondato</w:t>
+      </w:r>
+      <w:r>
+        <w:t xml:space="preserve">. The Importance of Being Experts: Efficient Max-Finding in Crowdsourcing. </w:t>
+      </w:r>
+      <w:r>
+        <w:rPr>
+          <w:i/>
+          <w:iCs/>
+        </w:rPr>
+        <w:t>Proceedings of the 36</w:t>
+      </w:r>
+      <w:r>
+        <w:rPr>
+          <w:i/>
+          <w:iCs/>
+          <w:vertAlign w:val="superscript"/>
+        </w:rPr>
+        <w:t>th</w:t>
+      </w:r>
+      <w:r>
+        <w:rPr>
+          <w:i/>
+          <w:iCs/>
+        </w:rPr>
+        <w:t xml:space="preserve"> ACM SIGMOD International Conference on Management of Data </w:t>
+      </w:r>
+      <w:r>
+        <w:t>(SIGMOD), pp. 983–998</w:t>
+      </w:r>
+    </w:p>
+    <w:p>
+      <w:pPr>
+        <w:pStyle w:val="normal0"/>
+        <w:spacing w:after="120"/>
+        <w:ind w:left="1440" w:hanging="1440"/>
+      </w:pPr>
+      <w:r>
+        <w:t>2014</w:t>
+      </w:r>
+      <w:r>
+        <w:tab/>
+      </w:r>
+      <w:r>
+        <w:t xml:space="preserve">* </w:t>
+      </w:r>
+      <w:r>
+        <w:rPr>
+          <w:b/>
+          <w:bCs/>
+        </w:rPr>
+        <w:t>M. Riondato</w:t>
+      </w:r>
+      <w:r>
+        <w:t xml:space="preserve">, D. García-Soriano, and F. Bonchi. Graph Summarization with Quality Guarantees. </w:t>
+      </w:r>
+      <w:r>
+        <w:rPr>
+          <w:i/>
+          <w:iCs/>
+        </w:rPr>
+        <w:t>Proceedings of the 14</w:t>
+      </w:r>
+      <w:r>
+        <w:rPr>
+          <w:i/>
+          <w:iCs/>
+          <w:vertAlign w:val="superscript"/>
+        </w:rPr>
+        <w:t>th</w:t>
+      </w:r>
+      <w:r>
+        <w:rPr>
+          <w:i/>
+          <w:iCs/>
+        </w:rPr>
+        <w:t xml:space="preserve"> IEEE International Conference on Data Mining</w:t>
+      </w:r>
+      <w:r>
+        <w:t xml:space="preserve"> (ICDM), pp. 947–952</w:t>
+      </w:r>
+    </w:p>
+    <w:p>
+      <w:pPr>
+        <w:pStyle w:val="normal0"/>
+        <w:spacing w:after="120"/>
+        <w:ind w:left="1440" w:hanging="1440"/>
+      </w:pPr>
+      <w:r>
+        <w:t>2014</w:t>
+      </w:r>
+      <w:r>
+        <w:tab/>
+      </w:r>
+      <w:r>
+        <w:rPr>
+          <w:b/>
+          <w:bCs/>
+        </w:rPr>
+        <w:t>M. Riondato</w:t>
+      </w:r>
+      <w:r>
+        <w:t xml:space="preserve">. Sampling-based Data Mining Algorithms: Modern Techniques and Case Studies. </w:t>
+      </w:r>
+      <w:r>
+        <w:rPr>
+          <w:i/>
+          <w:iCs/>
+        </w:rPr>
+        <w:t>Proceedings of the European Conference on Machine Learning and Principle</w:t>
+      </w:r>
+      <w:r>
+        <w:rPr>
+          <w:i/>
+          <w:iCs/>
+        </w:rPr>
+        <w:t>s</w:t>
+      </w:r>
+      <w:r>
+        <w:rPr>
+          <w:i/>
+          <w:iCs/>
+        </w:rPr>
+        <w:t xml:space="preserve"> and Practice of Knowledge Discovery in Databases </w:t>
+      </w:r>
+      <w:r>
+        <w:t>(ECML PKDD), pp. 516–519</w:t>
+      </w:r>
+    </w:p>
+    <w:p>
+      <w:pPr>
+        <w:pStyle w:val="normal0"/>
+        <w:spacing w:after="120"/>
+        <w:ind w:left="1440" w:hanging="1440"/>
+      </w:pPr>
+      <w:r>
+        <w:t>2014</w:t>
+      </w:r>
+      <w:r>
+        <w:tab/>
+      </w:r>
+      <w:r>
+        <w:rPr>
+          <w:b/>
+          <w:bCs/>
+        </w:rPr>
+        <w:t>M. Riondato</w:t>
+      </w:r>
+      <w:r>
+        <w:t xml:space="preserve"> and F. Vandin. Finding the True Frequent Itemsets. </w:t>
+      </w:r>
+      <w:r>
+        <w:rPr>
+          <w:i/>
+          <w:iCs/>
+        </w:rPr>
+        <w:t>Proceedings of the 14</w:t>
+      </w:r>
+      <w:r>
+        <w:rPr>
+          <w:i/>
+          <w:iCs/>
+          <w:vertAlign w:val="superscript"/>
+        </w:rPr>
+        <w:t>th</w:t>
+      </w:r>
+      <w:r>
+        <w:rPr>
+          <w:i/>
+          <w:iCs/>
+        </w:rPr>
+        <w:t xml:space="preserve"> SIAM International Conference on Data Mining</w:t>
+      </w:r>
+      <w:r>
+        <w:t xml:space="preserve"> (SDM), pp. 497–505</w:t>
+      </w:r>
+    </w:p>
+    <w:p>
+      <w:pPr>
+        <w:pStyle w:val="normal0"/>
+        <w:spacing w:after="120"/>
+        <w:ind w:left="1440" w:hanging="1440"/>
+      </w:pPr>
+      <w:r>
+        <w:t>2014</w:t>
+      </w:r>
+      <w:r>
+        <w:tab/>
+      </w:r>
+      <w:r>
+        <w:t xml:space="preserve">* </w:t>
+      </w:r>
+      <w:r>
+        <w:rPr>
+          <w:b/>
+          <w:bCs/>
+        </w:rPr>
+        <w:t>M. Riondato</w:t>
+      </w:r>
+      <w:r>
+        <w:t xml:space="preserve"> and E. M. Kornaropoulos. Fast Approximation of Betweenness Centrality through Sampling. </w:t>
+      </w:r>
+      <w:r>
+        <w:rPr>
+          <w:i/>
+          <w:iCs/>
+        </w:rPr>
+        <w:t>Proceedings of the 7</w:t>
+      </w:r>
+      <w:r>
+        <w:rPr>
+          <w:i/>
+          <w:iCs/>
+          <w:vertAlign w:val="superscript"/>
+        </w:rPr>
+        <w:t>th</w:t>
+      </w:r>
+      <w:r>
+        <w:rPr>
+          <w:i/>
+          <w:iCs/>
+        </w:rPr>
+        <w:t xml:space="preserve"> ACM International Conference on Web Search and Data Mining</w:t>
+      </w:r>
+      <w:r>
+        <w:t xml:space="preserve"> (WSDM), pp. 413–422</w:t>
+      </w:r>
+    </w:p>
+    <w:p>
+      <w:pPr>
+        <w:pStyle w:val="normal0"/>
+        <w:spacing w:after="120"/>
+        <w:ind w:left="1440" w:hanging="1440"/>
+      </w:pPr>
+      <w:r>
+        <w:t>2012</w:t>
+      </w:r>
+      <w:r>
+        <w:tab/>
+      </w:r>
+      <w:r>
+        <w:t xml:space="preserve">* </w:t>
+      </w:r>
+      <w:r>
+        <w:rPr>
+          <w:b/>
+          <w:bCs/>
+        </w:rPr>
+        <w:t>M. Riondato</w:t>
+      </w:r>
+      <w:r>
+        <w:t xml:space="preserve">, J. A. DeBrabant, R. Fonseca, and E. Upfal. PARMA: A Parallel Randomized Algorithm for Association Rules Mining in MapReduce. </w:t>
+      </w:r>
+      <w:r>
+        <w:rPr>
+          <w:i/>
+          <w:iCs/>
+        </w:rPr>
+        <w:t>Proceedings of the</w:t>
       </w:r>
       <w:r>
         <w:t xml:space="preserve"> </w:t>
@@ -452,34 +1209,27 @@
       <w:r>
         <w:rPr>
           <w:i/>
-        </w:rPr>
-        <w:t>ACM Transactions on Knowledge Discovery from Data</w:t>
-      </w:r>
-      <w:r>
-        <w:t>, 11(4)</w:t>
-      </w:r>
-      <w:proofErr w:type="gramStart"/>
-      <w:r>
-        <w:t>:43:1</w:t>
-      </w:r>
-      <w:proofErr w:type="gramEnd"/>
-      <w:r>
-        <w:t>–</w:t>
-      </w:r>
-      <w:r>
-        <w:t>43:50</w:t>
-      </w:r>
-      <w:r>
-        <w:t xml:space="preserve">, </w:t>
-      </w:r>
-      <w:r>
-        <w:rPr>
-          <w:b/>
-        </w:rPr>
-        <w:t>Invited article to the special issue on the best papers from KDD 2016</w:t>
-      </w:r>
-      <w:r>
-        <w:t xml:space="preserve"> </w:t>
+          <w:iCs/>
+        </w:rPr>
+        <w:t>21</w:t>
+      </w:r>
+      <w:r>
+        <w:rPr>
+          <w:i/>
+          <w:iCs/>
+          <w:vertAlign w:val="superscript"/>
+        </w:rPr>
+        <w:t>st</w:t>
+      </w:r>
+      <w:r>
+        <w:rPr>
+          <w:i/>
+          <w:iCs/>
+        </w:rPr>
+        <w:t xml:space="preserve"> ACM International Conference on Information and Knowledge Management</w:t>
+      </w:r>
+      <w:r>
+        <w:t xml:space="preserve"> (CIKM), pp. 85–94</w:t>
       </w:r>
     </w:p>
     <w:p>
@@ -488,21 +1238,11 @@
         <w:spacing w:after="120"/>
         <w:ind w:left="1440" w:hanging="1440"/>
       </w:pPr>
-      <w:proofErr w:type="gramStart"/>
-      <w:r>
-        <w:t>2017</w:t>
-      </w:r>
-      <w:r>
-        <w:rPr>
-          <w:iCs/>
-        </w:rPr>
-        <w:tab/>
-      </w:r>
-      <w:r>
-        <w:rPr>
-          <w:iCs/>
-        </w:rPr>
-        <w:t xml:space="preserve">* </w:t>
+      <w:r>
+        <w:t>2012</w:t>
+      </w:r>
+      <w:r>
+        <w:tab/>
       </w:r>
       <w:r>
         <w:rPr>
@@ -512,48 +1252,17 @@
         <w:t>M. Riondato</w:t>
       </w:r>
       <w:r>
-        <w:t xml:space="preserve">, David </w:t>
-      </w:r>
-      <w:proofErr w:type="spellStart"/>
-      <w:r>
-        <w:t>García</w:t>
-      </w:r>
-      <w:proofErr w:type="spellEnd"/>
-      <w:r>
-        <w:t xml:space="preserve">-Soriano, and F. </w:t>
-      </w:r>
-      <w:proofErr w:type="spellStart"/>
-      <w:r>
-        <w:t>Bonchi</w:t>
-      </w:r>
-      <w:proofErr w:type="spellEnd"/>
-      <w:r>
-        <w:t>.</w:t>
-      </w:r>
-      <w:proofErr w:type="gramEnd"/>
-      <w:r>
-        <w:t xml:space="preserve"> Graph Summarization with Quality Guarantees. </w:t>
-      </w:r>
-      <w:r>
-        <w:rPr>
-          <w:i/>
-          <w:iCs/>
-        </w:rPr>
-        <w:t>Data Mining and Knowledge Discovery</w:t>
-      </w:r>
-      <w:r>
-        <w:t xml:space="preserve">, </w:t>
-      </w:r>
-      <w:r>
-        <w:t>31(2)</w:t>
-      </w:r>
-      <w:proofErr w:type="gramStart"/>
-      <w:r>
-        <w:t>:314</w:t>
-      </w:r>
-      <w:proofErr w:type="gramEnd"/>
-      <w:r>
-        <w:t>–349</w:t>
+        <w:t xml:space="preserve"> and E. Upfal. Efficient Discovery of Association Rules and Frequent Itemsets through Sampling with Tight Performance Guarantees. </w:t>
+      </w:r>
+      <w:r>
+        <w:rPr>
+          <w:i/>
+          <w:iCs/>
+        </w:rPr>
+        <w:t xml:space="preserve">Proceedings of the European Conference on Machine Learning and Principles and Practice of Knowledge Discovery in Databases </w:t>
+      </w:r>
+      <w:r>
+        <w:t>(ECML PKDD), pp. 25–41</w:t>
       </w:r>
     </w:p>
     <w:p>
@@ -562,15 +1271,14 @@
         <w:spacing w:after="120"/>
         <w:ind w:left="1440" w:hanging="1440"/>
       </w:pPr>
-      <w:proofErr w:type="gramStart"/>
-      <w:r>
-        <w:t>2015</w:t>
-      </w:r>
-      <w:r>
-        <w:tab/>
-      </w:r>
-      <w:r>
-        <w:t xml:space="preserve">* </w:t>
+      <w:r>
+        <w:t>2012</w:t>
+      </w:r>
+      <w:r>
+        <w:tab/>
+      </w:r>
+      <w:r>
+        <w:t xml:space="preserve">A. Pietracaprina, G. Pucci, </w:t>
       </w:r>
       <w:r>
         <w:rPr>
@@ -580,1055 +1288,7 @@
         <w:t>M. Riondato</w:t>
       </w:r>
       <w:r>
-        <w:t xml:space="preserve"> and E. M. </w:t>
-      </w:r>
-      <w:proofErr w:type="spellStart"/>
-      <w:r>
-        <w:t>Kornaropoulos</w:t>
-      </w:r>
-      <w:proofErr w:type="spellEnd"/>
-      <w:r>
-        <w:t>.</w:t>
-      </w:r>
-      <w:proofErr w:type="gramEnd"/>
-      <w:r>
-        <w:t xml:space="preserve"> </w:t>
-      </w:r>
-      <w:proofErr w:type="gramStart"/>
-      <w:r>
-        <w:t>Fast Approximation of Betweenness Centrality through Sampling.</w:t>
-      </w:r>
-      <w:proofErr w:type="gramEnd"/>
-      <w:r>
-        <w:t xml:space="preserve"> </w:t>
-      </w:r>
-      <w:r>
-        <w:rPr>
-          <w:i/>
-          <w:iCs/>
-        </w:rPr>
-        <w:t>Data Mining and Knowledge Discovery</w:t>
-      </w:r>
-      <w:r>
-        <w:t>, 30(2)</w:t>
-      </w:r>
-      <w:proofErr w:type="gramStart"/>
-      <w:r>
-        <w:t>:438</w:t>
-      </w:r>
-      <w:proofErr w:type="gramEnd"/>
-      <w:r>
-        <w:t>–475</w:t>
-      </w:r>
-    </w:p>
-    <w:p>
-      <w:pPr>
-        <w:pStyle w:val="normal0"/>
-        <w:spacing w:after="120"/>
-        <w:ind w:left="1440" w:hanging="1440"/>
-      </w:pPr>
-      <w:r>
-        <w:t>2014</w:t>
-      </w:r>
-      <w:r>
-        <w:tab/>
-      </w:r>
-      <w:r>
-        <w:rPr>
-          <w:b/>
-          <w:bCs/>
-        </w:rPr>
-        <w:t>M. Riondato</w:t>
-      </w:r>
-      <w:r>
-        <w:t xml:space="preserve"> and E. Upfal. </w:t>
-      </w:r>
-      <w:proofErr w:type="gramStart"/>
-      <w:r>
-        <w:t>Efficient Discovery of Association Rules and Frequent Itemsets through Sampling with Tight Performance Guarantees.</w:t>
-      </w:r>
-      <w:proofErr w:type="gramEnd"/>
-      <w:r>
-        <w:t xml:space="preserve"> </w:t>
-      </w:r>
-      <w:r>
-        <w:rPr>
-          <w:i/>
-          <w:iCs/>
-        </w:rPr>
-        <w:t>ACM Transactions on Knowledge Discovery from Data</w:t>
-      </w:r>
-      <w:r>
-        <w:t>, 8(4)</w:t>
-      </w:r>
-      <w:proofErr w:type="gramStart"/>
-      <w:r>
-        <w:t>:20:1</w:t>
-      </w:r>
-      <w:proofErr w:type="gramEnd"/>
-      <w:r>
-        <w:t>–20:32</w:t>
-      </w:r>
-    </w:p>
-    <w:p>
-      <w:pPr>
-        <w:pStyle w:val="normal0"/>
-        <w:ind w:left="1440" w:hanging="1440"/>
-      </w:pPr>
-      <w:r>
-        <w:t>2010</w:t>
-      </w:r>
-      <w:r>
-        <w:tab/>
-      </w:r>
-      <w:r>
-        <w:t xml:space="preserve">A. </w:t>
-      </w:r>
-      <w:proofErr w:type="spellStart"/>
-      <w:r>
-        <w:t>Pietracaprina</w:t>
-      </w:r>
-      <w:proofErr w:type="spellEnd"/>
-      <w:r>
-        <w:t xml:space="preserve">, </w:t>
-      </w:r>
-      <w:r>
-        <w:rPr>
-          <w:b/>
-          <w:bCs/>
-        </w:rPr>
-        <w:t>M. Riondato</w:t>
-      </w:r>
-      <w:r>
-        <w:t xml:space="preserve">, E. Upfal, and F. </w:t>
-      </w:r>
-      <w:proofErr w:type="spellStart"/>
-      <w:r>
-        <w:t>Vandin</w:t>
-      </w:r>
-      <w:proofErr w:type="spellEnd"/>
-      <w:r>
-        <w:t xml:space="preserve">. Mining Top-k Frequent Itemsets through Progressive Sampling. </w:t>
-      </w:r>
-      <w:r>
-        <w:rPr>
-          <w:i/>
-          <w:iCs/>
-        </w:rPr>
-        <w:t>Data Mining and Knowledge Discovery,</w:t>
-      </w:r>
-      <w:r>
-        <w:t xml:space="preserve"> 21(2)</w:t>
-      </w:r>
-      <w:proofErr w:type="gramStart"/>
-      <w:r>
-        <w:t>:310</w:t>
-      </w:r>
-      <w:proofErr w:type="gramEnd"/>
-      <w:r>
-        <w:t>–326</w:t>
-      </w:r>
-    </w:p>
-    <w:p>
-      <w:pPr>
-        <w:pStyle w:val="normal0"/>
-      </w:pPr>
-    </w:p>
-    <w:p>
-      <w:pPr>
-        <w:pStyle w:val="normal0"/>
-      </w:pPr>
-      <w:r>
-        <w:rPr>
-          <w:b/>
-          <w:bCs/>
-        </w:rPr>
-        <w:t>Conference Proceedings</w:t>
-      </w:r>
-    </w:p>
-    <w:p>
-      <w:pPr>
-        <w:pStyle w:val="normal0"/>
-      </w:pPr>
-    </w:p>
-    <w:p>
-      <w:pPr>
-        <w:pStyle w:val="normal0"/>
-        <w:spacing w:after="120"/>
-        <w:ind w:left="1440" w:hanging="1440"/>
-        <w:rPr>
-          <w:b/>
-          <w:bCs/>
-        </w:rPr>
-      </w:pPr>
-      <w:proofErr w:type="gramStart"/>
-      <w:r>
-        <w:t>2016</w:t>
-      </w:r>
-      <w:r>
-        <w:tab/>
-      </w:r>
-      <w:r>
-        <w:t xml:space="preserve">L. De Stefani, A. </w:t>
-      </w:r>
-      <w:proofErr w:type="spellStart"/>
-      <w:r>
-        <w:t>Epasto</w:t>
-      </w:r>
-      <w:proofErr w:type="spellEnd"/>
-      <w:r>
-        <w:t xml:space="preserve">, </w:t>
-      </w:r>
-      <w:r>
-        <w:rPr>
-          <w:b/>
-          <w:bCs/>
-        </w:rPr>
-        <w:t>M. Riondato</w:t>
-      </w:r>
-      <w:r>
-        <w:t>, and E. Upfal.</w:t>
-      </w:r>
-      <w:proofErr w:type="gramEnd"/>
-      <w:r>
-        <w:t xml:space="preserve"> TRIÉST: Counting Local and Global Triangles in Fully-dynamic Streams with Fixed Memory Size. </w:t>
-      </w:r>
-      <w:r>
-        <w:rPr>
-          <w:i/>
-          <w:iCs/>
-        </w:rPr>
-        <w:t>Proceedings of the 22</w:t>
-      </w:r>
-      <w:r>
-        <w:rPr>
-          <w:i/>
-          <w:iCs/>
-          <w:vertAlign w:val="superscript"/>
-        </w:rPr>
-        <w:t>nd</w:t>
-      </w:r>
-      <w:r>
-        <w:rPr>
-          <w:i/>
-          <w:iCs/>
-        </w:rPr>
-        <w:t xml:space="preserve"> ACM SIGKDD International Conference on Knowledge Discovery and Data Mining </w:t>
-      </w:r>
-      <w:r>
-        <w:t>(KDD), pp. 825–834,</w:t>
-      </w:r>
-      <w:r>
-        <w:rPr>
-          <w:b/>
-          <w:bCs/>
-        </w:rPr>
-        <w:t xml:space="preserve"> Best Student Paper Award (Research Track)</w:t>
-      </w:r>
-    </w:p>
-    <w:p>
-      <w:pPr>
-        <w:pStyle w:val="normal0"/>
-        <w:spacing w:after="120"/>
-        <w:ind w:left="1440" w:hanging="1440"/>
-      </w:pPr>
-      <w:r>
-        <w:t>2016</w:t>
-      </w:r>
-      <w:r>
-        <w:tab/>
-      </w:r>
-      <w:r>
-        <w:rPr>
-          <w:b/>
-          <w:bCs/>
-        </w:rPr>
-        <w:t>M. Riondato</w:t>
-      </w:r>
-      <w:r>
-        <w:t xml:space="preserve"> and E. Upfal. ABRA: Approximating Betweenness Centrality in Static and Dynamic Graphs with Rademacher Averages. </w:t>
-      </w:r>
-      <w:r>
-        <w:rPr>
-          <w:i/>
-          <w:iCs/>
-        </w:rPr>
-        <w:t>Proceedings of the 22</w:t>
-      </w:r>
-      <w:r>
-        <w:rPr>
-          <w:i/>
-          <w:iCs/>
-          <w:vertAlign w:val="superscript"/>
-        </w:rPr>
-        <w:t>nd</w:t>
-      </w:r>
-      <w:r>
-        <w:rPr>
-          <w:i/>
-          <w:iCs/>
-        </w:rPr>
-        <w:t xml:space="preserve"> ACM SIGKDD International Conference on Knowledge Discovery and Data Mining </w:t>
-      </w:r>
-      <w:r>
-        <w:t>(KDD), pp. 1145–1154</w:t>
-      </w:r>
-    </w:p>
-    <w:p>
-      <w:pPr>
-        <w:pStyle w:val="normal0"/>
-        <w:spacing w:after="120"/>
-        <w:ind w:left="1440" w:hanging="1440"/>
-      </w:pPr>
-      <w:r>
-        <w:t>2016</w:t>
-      </w:r>
-      <w:r>
-        <w:tab/>
-      </w:r>
-      <w:r>
-        <w:t xml:space="preserve">F. </w:t>
-      </w:r>
-      <w:proofErr w:type="spellStart"/>
-      <w:r>
-        <w:t>Bonchi</w:t>
-      </w:r>
-      <w:proofErr w:type="spellEnd"/>
-      <w:r>
-        <w:t xml:space="preserve">, G. De </w:t>
-      </w:r>
-      <w:proofErr w:type="spellStart"/>
-      <w:r>
-        <w:t>Francisci</w:t>
-      </w:r>
-      <w:proofErr w:type="spellEnd"/>
-      <w:r>
-        <w:t xml:space="preserve"> Morales, </w:t>
-      </w:r>
-      <w:r>
-        <w:rPr>
-          <w:b/>
-          <w:bCs/>
-        </w:rPr>
-        <w:t>M. Riondato</w:t>
-      </w:r>
-      <w:r>
-        <w:t xml:space="preserve">, </w:t>
-      </w:r>
-      <w:proofErr w:type="gramStart"/>
-      <w:r>
-        <w:t>Centrality</w:t>
-      </w:r>
-      <w:proofErr w:type="gramEnd"/>
-      <w:r>
-        <w:t xml:space="preserve"> Measures on Big Graphs: Exact, Approximated, and Distributed Algorithms. </w:t>
-      </w:r>
-      <w:r>
-        <w:rPr>
-          <w:i/>
-          <w:iCs/>
-        </w:rPr>
-        <w:t>Proceedings of the 25</w:t>
-      </w:r>
-      <w:r>
-        <w:rPr>
-          <w:i/>
-          <w:iCs/>
-          <w:vertAlign w:val="superscript"/>
-        </w:rPr>
-        <w:t>th</w:t>
-      </w:r>
-      <w:r>
-        <w:rPr>
-          <w:i/>
-          <w:iCs/>
-        </w:rPr>
-        <w:t xml:space="preserve"> International World Wide Web Conference </w:t>
-      </w:r>
-      <w:r>
-        <w:t>(WWW), Companion Volume, pp. 1017–1020</w:t>
-      </w:r>
-    </w:p>
-    <w:p>
-      <w:pPr>
-        <w:pStyle w:val="normal0"/>
-        <w:spacing w:after="120"/>
-        <w:ind w:left="1440" w:hanging="1440"/>
-      </w:pPr>
-      <w:proofErr w:type="gramStart"/>
-      <w:r>
-        <w:t>2016</w:t>
-      </w:r>
-      <w:r>
-        <w:tab/>
-        <w:t xml:space="preserve">A. </w:t>
-      </w:r>
-      <w:proofErr w:type="spellStart"/>
-      <w:r>
-        <w:t>Mahmoody</w:t>
-      </w:r>
-      <w:proofErr w:type="spellEnd"/>
-      <w:r>
-        <w:t xml:space="preserve">, </w:t>
-      </w:r>
-      <w:r>
-        <w:rPr>
-          <w:b/>
-          <w:bCs/>
-        </w:rPr>
-        <w:t>M. Riondato</w:t>
-      </w:r>
-      <w:r>
-        <w:t>, and E. Upfal.</w:t>
-      </w:r>
-      <w:proofErr w:type="gramEnd"/>
-      <w:r>
-        <w:t xml:space="preserve"> Wiggins: Detecting Valuable Information in Dynamic Networks with Limited Resources. </w:t>
-      </w:r>
-      <w:r>
-        <w:rPr>
-          <w:i/>
-          <w:iCs/>
-        </w:rPr>
-        <w:t>Proceedings of the 9</w:t>
-      </w:r>
-      <w:r>
-        <w:rPr>
-          <w:i/>
-          <w:iCs/>
-          <w:vertAlign w:val="superscript"/>
-        </w:rPr>
-        <w:t>th</w:t>
-      </w:r>
-      <w:r>
-        <w:rPr>
-          <w:i/>
-          <w:iCs/>
-        </w:rPr>
-        <w:t xml:space="preserve"> ACM International Conference on Web Search and Data Mining</w:t>
-      </w:r>
-      <w:r>
-        <w:t xml:space="preserve"> (WSDM), pp. 677–686</w:t>
-      </w:r>
-    </w:p>
-    <w:p>
-      <w:pPr>
-        <w:pStyle w:val="normal0"/>
-        <w:spacing w:after="120"/>
-        <w:ind w:left="1440" w:hanging="1440"/>
-      </w:pPr>
-      <w:r>
-        <w:t>2015</w:t>
-      </w:r>
-      <w:r>
-        <w:tab/>
-      </w:r>
-      <w:r>
-        <w:rPr>
-          <w:b/>
-          <w:bCs/>
-        </w:rPr>
-        <w:t>M. Riondato</w:t>
-      </w:r>
-      <w:r>
-        <w:t xml:space="preserve"> and E. Upfal. Mining Frequent Itemsets through Progressive Sampling with Rademacher Averages. </w:t>
-      </w:r>
-      <w:r>
-        <w:rPr>
-          <w:i/>
-          <w:iCs/>
-        </w:rPr>
-        <w:t>Proceedings of the 21</w:t>
-      </w:r>
-      <w:r>
-        <w:rPr>
-          <w:i/>
-          <w:iCs/>
-          <w:vertAlign w:val="superscript"/>
-        </w:rPr>
-        <w:t>st</w:t>
-      </w:r>
-      <w:r>
-        <w:rPr>
-          <w:i/>
-          <w:iCs/>
-        </w:rPr>
-        <w:t xml:space="preserve"> ACM SIGKDD International Conference on Knowledge Discovery and Data Mining </w:t>
-      </w:r>
-      <w:r>
-        <w:t>(KDD), pp. 1005–1014</w:t>
-      </w:r>
-    </w:p>
-    <w:p>
-      <w:pPr>
-        <w:pStyle w:val="normal0"/>
-        <w:spacing w:after="120"/>
-        <w:ind w:left="1440" w:hanging="1440"/>
-      </w:pPr>
-      <w:r>
-        <w:t>2015</w:t>
-      </w:r>
-      <w:r>
-        <w:tab/>
-      </w:r>
-      <w:r>
-        <w:rPr>
-          <w:b/>
-          <w:bCs/>
-        </w:rPr>
-        <w:t>M. Riondato</w:t>
-      </w:r>
-      <w:r>
-        <w:t xml:space="preserve"> and E. Upfal. VC-Dimension and Rademacher Averages: From Statistical Learning Theory to Sampling Algorithms. </w:t>
-      </w:r>
-      <w:r>
-        <w:rPr>
-          <w:i/>
-          <w:iCs/>
-        </w:rPr>
-        <w:t>Proceedings of the 21</w:t>
-      </w:r>
-      <w:r>
-        <w:rPr>
-          <w:i/>
-          <w:iCs/>
-          <w:vertAlign w:val="superscript"/>
-        </w:rPr>
-        <w:t>st</w:t>
-      </w:r>
-      <w:r>
-        <w:rPr>
-          <w:i/>
-          <w:iCs/>
-        </w:rPr>
-        <w:t xml:space="preserve"> ACM SIGKDD International Conference on Knowledge Discovery and Data Mining </w:t>
-      </w:r>
-      <w:r>
-        <w:t>(KDD), pp. 2321–2322</w:t>
-      </w:r>
-    </w:p>
-    <w:p>
-      <w:pPr>
-        <w:pStyle w:val="normal0"/>
-        <w:spacing w:after="120"/>
-        <w:ind w:left="1440" w:hanging="1440"/>
-      </w:pPr>
-      <w:r>
-        <w:t>2015</w:t>
-      </w:r>
-      <w:r>
-        <w:tab/>
-      </w:r>
-      <w:r>
-        <w:t xml:space="preserve">A. </w:t>
-      </w:r>
-      <w:proofErr w:type="spellStart"/>
-      <w:r>
-        <w:t>Anagnastopoulos</w:t>
-      </w:r>
-      <w:proofErr w:type="spellEnd"/>
-      <w:r>
-        <w:t xml:space="preserve">, L. </w:t>
-      </w:r>
-      <w:proofErr w:type="spellStart"/>
-      <w:r>
-        <w:t>Becchetti</w:t>
-      </w:r>
-      <w:proofErr w:type="spellEnd"/>
-      <w:r>
-        <w:t xml:space="preserve">, A. </w:t>
-      </w:r>
-      <w:proofErr w:type="spellStart"/>
-      <w:r>
-        <w:t>Fazzone</w:t>
-      </w:r>
-      <w:proofErr w:type="spellEnd"/>
-      <w:r>
-        <w:t xml:space="preserve">, I. </w:t>
-      </w:r>
-      <w:proofErr w:type="spellStart"/>
-      <w:r>
-        <w:t>Mele</w:t>
-      </w:r>
-      <w:proofErr w:type="spellEnd"/>
-      <w:r>
-        <w:t xml:space="preserve">, and </w:t>
-      </w:r>
-      <w:r>
-        <w:rPr>
-          <w:b/>
-          <w:bCs/>
-        </w:rPr>
-        <w:t>M. Riondato</w:t>
-      </w:r>
-      <w:r>
-        <w:t xml:space="preserve">. The Importance of Being Experts: Efficient Max-Finding in </w:t>
-      </w:r>
-      <w:proofErr w:type="spellStart"/>
-      <w:r>
-        <w:t>Crowdsourcing</w:t>
-      </w:r>
-      <w:proofErr w:type="spellEnd"/>
-      <w:r>
-        <w:t xml:space="preserve">. </w:t>
-      </w:r>
-      <w:r>
-        <w:rPr>
-          <w:i/>
-          <w:iCs/>
-        </w:rPr>
-        <w:t>Proceedings of the 36</w:t>
-      </w:r>
-      <w:r>
-        <w:rPr>
-          <w:i/>
-          <w:iCs/>
-          <w:vertAlign w:val="superscript"/>
-        </w:rPr>
-        <w:t>th</w:t>
-      </w:r>
-      <w:r>
-        <w:rPr>
-          <w:i/>
-          <w:iCs/>
-        </w:rPr>
-        <w:t xml:space="preserve"> ACM SIGMOD International Conference on Management of Data </w:t>
-      </w:r>
-      <w:r>
-        <w:t>(SIGMOD), pp. 983–998</w:t>
-      </w:r>
-    </w:p>
-    <w:p>
-      <w:pPr>
-        <w:pStyle w:val="normal0"/>
-        <w:spacing w:after="120"/>
-        <w:ind w:left="1440" w:hanging="1440"/>
-      </w:pPr>
-      <w:proofErr w:type="gramStart"/>
-      <w:r>
-        <w:t>2014</w:t>
-      </w:r>
-      <w:r>
-        <w:tab/>
-      </w:r>
-      <w:r>
-        <w:t xml:space="preserve">* </w:t>
-      </w:r>
-      <w:r>
-        <w:rPr>
-          <w:b/>
-          <w:bCs/>
-        </w:rPr>
-        <w:t>M. Riondato</w:t>
-      </w:r>
-      <w:r>
-        <w:t xml:space="preserve">, D. </w:t>
-      </w:r>
-      <w:proofErr w:type="spellStart"/>
-      <w:r>
-        <w:t>García</w:t>
-      </w:r>
-      <w:proofErr w:type="spellEnd"/>
-      <w:r>
-        <w:t xml:space="preserve">-Soriano, and F. </w:t>
-      </w:r>
-      <w:proofErr w:type="spellStart"/>
-      <w:r>
-        <w:t>Bonchi</w:t>
-      </w:r>
-      <w:proofErr w:type="spellEnd"/>
-      <w:r>
-        <w:t>.</w:t>
-      </w:r>
-      <w:proofErr w:type="gramEnd"/>
-      <w:r>
-        <w:t xml:space="preserve"> Graph Summarization with Quality Guarantees. </w:t>
-      </w:r>
-      <w:r>
-        <w:rPr>
-          <w:i/>
-          <w:iCs/>
-        </w:rPr>
-        <w:t>Proceedings of the 14</w:t>
-      </w:r>
-      <w:r>
-        <w:rPr>
-          <w:i/>
-          <w:iCs/>
-          <w:vertAlign w:val="superscript"/>
-        </w:rPr>
-        <w:t>th</w:t>
-      </w:r>
-      <w:r>
-        <w:rPr>
-          <w:i/>
-          <w:iCs/>
-        </w:rPr>
-        <w:t xml:space="preserve"> IEEE International Conference on Data Mining</w:t>
-      </w:r>
-      <w:r>
-        <w:t xml:space="preserve"> (ICDM), pp. 947–952</w:t>
-      </w:r>
-    </w:p>
-    <w:p>
-      <w:pPr>
-        <w:pStyle w:val="normal0"/>
-        <w:spacing w:after="120"/>
-        <w:ind w:left="1440" w:hanging="1440"/>
-      </w:pPr>
-      <w:r>
-        <w:t>2014</w:t>
-      </w:r>
-      <w:r>
-        <w:tab/>
-      </w:r>
-      <w:r>
-        <w:rPr>
-          <w:b/>
-          <w:bCs/>
-        </w:rPr>
-        <w:t>M. Riondato</w:t>
-      </w:r>
-      <w:r>
-        <w:t xml:space="preserve">. Sampling-based Data Mining Algorithms: Modern Techniques and Case Studies. </w:t>
-      </w:r>
-      <w:r>
-        <w:rPr>
-          <w:i/>
-          <w:iCs/>
-        </w:rPr>
-        <w:t>Proceedings of the European Conference on Machine Learning and Principle</w:t>
-      </w:r>
-      <w:r>
-        <w:rPr>
-          <w:i/>
-          <w:iCs/>
-        </w:rPr>
-        <w:t>s</w:t>
-      </w:r>
-      <w:r>
-        <w:rPr>
-          <w:i/>
-          <w:iCs/>
-        </w:rPr>
-        <w:t xml:space="preserve"> and Practice of Knowledge Discovery in Databases </w:t>
-      </w:r>
-      <w:r>
-        <w:t>(ECML PKDD), pp. 516–519</w:t>
-      </w:r>
-    </w:p>
-    <w:p>
-      <w:pPr>
-        <w:pStyle w:val="normal0"/>
-        <w:spacing w:after="120"/>
-        <w:ind w:left="1440" w:hanging="1440"/>
-      </w:pPr>
-      <w:r>
-        <w:t>2014</w:t>
-      </w:r>
-      <w:r>
-        <w:tab/>
-      </w:r>
-      <w:r>
-        <w:rPr>
-          <w:b/>
-          <w:bCs/>
-        </w:rPr>
-        <w:t>M. Riondato</w:t>
-      </w:r>
-      <w:r>
-        <w:t xml:space="preserve"> and F. </w:t>
-      </w:r>
-      <w:proofErr w:type="spellStart"/>
-      <w:r>
-        <w:t>Vandin</w:t>
-      </w:r>
-      <w:proofErr w:type="spellEnd"/>
-      <w:r>
-        <w:t xml:space="preserve">. Finding the True Frequent Itemsets. </w:t>
-      </w:r>
-      <w:r>
-        <w:rPr>
-          <w:i/>
-          <w:iCs/>
-        </w:rPr>
-        <w:t>Proceedings of the 14</w:t>
-      </w:r>
-      <w:r>
-        <w:rPr>
-          <w:i/>
-          <w:iCs/>
-          <w:vertAlign w:val="superscript"/>
-        </w:rPr>
-        <w:t>th</w:t>
-      </w:r>
-      <w:r>
-        <w:rPr>
-          <w:i/>
-          <w:iCs/>
-        </w:rPr>
-        <w:t xml:space="preserve"> SIAM International Conference on Data Mining</w:t>
-      </w:r>
-      <w:r>
-        <w:t xml:space="preserve"> (SDM), pp. 497–505</w:t>
-      </w:r>
-    </w:p>
-    <w:p>
-      <w:pPr>
-        <w:pStyle w:val="normal0"/>
-        <w:spacing w:after="120"/>
-        <w:ind w:left="1440" w:hanging="1440"/>
-      </w:pPr>
-      <w:proofErr w:type="gramStart"/>
-      <w:r>
-        <w:t>2014</w:t>
-      </w:r>
-      <w:r>
-        <w:tab/>
-      </w:r>
-      <w:r>
-        <w:t xml:space="preserve">* </w:t>
-      </w:r>
-      <w:r>
-        <w:rPr>
-          <w:b/>
-          <w:bCs/>
-        </w:rPr>
-        <w:t>M. Riondato</w:t>
-      </w:r>
-      <w:r>
-        <w:t xml:space="preserve"> and E. M. </w:t>
-      </w:r>
-      <w:proofErr w:type="spellStart"/>
-      <w:r>
-        <w:t>Kornaropoulos</w:t>
-      </w:r>
-      <w:proofErr w:type="spellEnd"/>
-      <w:r>
-        <w:t>.</w:t>
-      </w:r>
-      <w:proofErr w:type="gramEnd"/>
-      <w:r>
-        <w:t xml:space="preserve"> </w:t>
-      </w:r>
-      <w:proofErr w:type="gramStart"/>
-      <w:r>
-        <w:t>Fast Approximation of Betweenness Centrality through Sampling.</w:t>
-      </w:r>
-      <w:proofErr w:type="gramEnd"/>
-      <w:r>
-        <w:t xml:space="preserve"> </w:t>
-      </w:r>
-      <w:r>
-        <w:rPr>
-          <w:i/>
-          <w:iCs/>
-        </w:rPr>
-        <w:t>Proceedings of the 7</w:t>
-      </w:r>
-      <w:r>
-        <w:rPr>
-          <w:i/>
-          <w:iCs/>
-          <w:vertAlign w:val="superscript"/>
-        </w:rPr>
-        <w:t>th</w:t>
-      </w:r>
-      <w:r>
-        <w:rPr>
-          <w:i/>
-          <w:iCs/>
-        </w:rPr>
-        <w:t xml:space="preserve"> ACM International Conference on Web Search and Data Mining</w:t>
-      </w:r>
-      <w:r>
-        <w:t xml:space="preserve"> (WSDM), pp. 413–422</w:t>
-      </w:r>
-    </w:p>
-    <w:p>
-      <w:pPr>
-        <w:pStyle w:val="normal0"/>
-        <w:spacing w:after="120"/>
-        <w:ind w:left="1440" w:hanging="1440"/>
-      </w:pPr>
-      <w:proofErr w:type="gramStart"/>
-      <w:r>
-        <w:t>2012</w:t>
-      </w:r>
-      <w:r>
-        <w:tab/>
-      </w:r>
-      <w:r>
-        <w:t xml:space="preserve">* </w:t>
-      </w:r>
-      <w:r>
-        <w:rPr>
-          <w:b/>
-          <w:bCs/>
-        </w:rPr>
-        <w:t>M. Riondato</w:t>
-      </w:r>
-      <w:r>
-        <w:t xml:space="preserve">, J. A. </w:t>
-      </w:r>
-      <w:proofErr w:type="spellStart"/>
-      <w:r>
-        <w:t>DeBrabant</w:t>
-      </w:r>
-      <w:proofErr w:type="spellEnd"/>
-      <w:r>
-        <w:t>, R. Fonseca, and E. Upfal.</w:t>
-      </w:r>
-      <w:proofErr w:type="gramEnd"/>
-      <w:r>
-        <w:t xml:space="preserve"> PARMA: A Parallel Randomized Algorithm for Association Rules Mining in </w:t>
-      </w:r>
-      <w:proofErr w:type="spellStart"/>
-      <w:r>
-        <w:t>MapReduce</w:t>
-      </w:r>
-      <w:proofErr w:type="spellEnd"/>
-      <w:r>
-        <w:t xml:space="preserve">. </w:t>
-      </w:r>
-      <w:r>
-        <w:rPr>
-          <w:i/>
-          <w:iCs/>
-        </w:rPr>
-        <w:t>Proceedings of the</w:t>
-      </w:r>
-      <w:r>
-        <w:t xml:space="preserve"> </w:t>
-      </w:r>
-      <w:r>
-        <w:rPr>
-          <w:i/>
-          <w:iCs/>
-        </w:rPr>
-        <w:t>21</w:t>
-      </w:r>
-      <w:r>
-        <w:rPr>
-          <w:i/>
-          <w:iCs/>
-          <w:vertAlign w:val="superscript"/>
-        </w:rPr>
-        <w:t>st</w:t>
-      </w:r>
-      <w:r>
-        <w:rPr>
-          <w:i/>
-          <w:iCs/>
-        </w:rPr>
-        <w:t xml:space="preserve"> ACM International Conference on Information and Knowledge Management</w:t>
-      </w:r>
-      <w:r>
-        <w:t xml:space="preserve"> (CIKM), pp. 85–94</w:t>
-      </w:r>
-    </w:p>
-    <w:p>
-      <w:pPr>
-        <w:pStyle w:val="normal0"/>
-        <w:spacing w:after="120"/>
-        <w:ind w:left="1440" w:hanging="1440"/>
-      </w:pPr>
-      <w:r>
-        <w:t>2012</w:t>
-      </w:r>
-      <w:r>
-        <w:tab/>
-      </w:r>
-      <w:r>
-        <w:rPr>
-          <w:b/>
-          <w:bCs/>
-        </w:rPr>
-        <w:t>M. Riondato</w:t>
-      </w:r>
-      <w:r>
-        <w:t xml:space="preserve"> and E. Upfal. </w:t>
-      </w:r>
-      <w:proofErr w:type="gramStart"/>
-      <w:r>
-        <w:t>Efficient Discovery of Association Rules and Frequent Itemsets through Sampling with Tight Performance Guarantees.</w:t>
-      </w:r>
-      <w:proofErr w:type="gramEnd"/>
-      <w:r>
-        <w:t xml:space="preserve"> </w:t>
-      </w:r>
-      <w:r>
-        <w:rPr>
-          <w:i/>
-          <w:iCs/>
-        </w:rPr>
-        <w:t xml:space="preserve">Proceedings of the European Conference on Machine Learning and Principles and Practice of Knowledge Discovery in Databases </w:t>
-      </w:r>
-      <w:r>
-        <w:t>(ECML PKDD), pp. 25–41</w:t>
-      </w:r>
-    </w:p>
-    <w:p>
-      <w:pPr>
-        <w:pStyle w:val="normal0"/>
-        <w:spacing w:after="120"/>
-        <w:ind w:left="1440" w:hanging="1440"/>
-      </w:pPr>
-      <w:proofErr w:type="gramStart"/>
-      <w:r>
-        <w:t>2012</w:t>
-      </w:r>
-      <w:r>
-        <w:tab/>
-      </w:r>
-      <w:r>
-        <w:t xml:space="preserve">A. </w:t>
-      </w:r>
-      <w:proofErr w:type="spellStart"/>
-      <w:r>
-        <w:t>Pietracaprina</w:t>
-      </w:r>
-      <w:proofErr w:type="spellEnd"/>
-      <w:r>
-        <w:t xml:space="preserve">, G. </w:t>
-      </w:r>
-      <w:proofErr w:type="spellStart"/>
-      <w:r>
-        <w:t>Pucci</w:t>
-      </w:r>
-      <w:proofErr w:type="spellEnd"/>
-      <w:r>
-        <w:t xml:space="preserve">, </w:t>
-      </w:r>
-      <w:r>
-        <w:rPr>
-          <w:b/>
-          <w:bCs/>
-        </w:rPr>
-        <w:t>M. Riondato</w:t>
-      </w:r>
-      <w:r>
-        <w:t xml:space="preserve">, F. </w:t>
-      </w:r>
-      <w:proofErr w:type="spellStart"/>
-      <w:r>
-        <w:t>Silvestri</w:t>
-      </w:r>
-      <w:proofErr w:type="spellEnd"/>
-      <w:r>
-        <w:t>, and E. Upfal.</w:t>
-      </w:r>
-      <w:proofErr w:type="gramEnd"/>
-      <w:r>
-        <w:t xml:space="preserve"> Space-round Tradeoffs for </w:t>
-      </w:r>
-      <w:proofErr w:type="spellStart"/>
-      <w:r>
-        <w:t>MapReduce</w:t>
-      </w:r>
-      <w:proofErr w:type="spellEnd"/>
-      <w:r>
-        <w:t xml:space="preserve"> Computations. </w:t>
+        <w:t xml:space="preserve">, F. Silvestri, and E. Upfal. Space-round Tradeoffs for MapReduce Computations. </w:t>
       </w:r>
       <w:r>
         <w:rPr>
@@ -1671,354 +1331,626 @@
         <w:spacing w:after="120"/>
         <w:ind w:left="1440" w:hanging="1440"/>
       </w:pPr>
-      <w:proofErr w:type="gramStart"/>
       <w:r>
         <w:t>2012</w:t>
       </w:r>
       <w:r>
         <w:tab/>
-        <w:t xml:space="preserve">M. </w:t>
-      </w:r>
-      <w:proofErr w:type="spellStart"/>
-      <w:r>
-        <w:t>Akdere</w:t>
-      </w:r>
-      <w:proofErr w:type="spellEnd"/>
-      <w:r>
-        <w:t xml:space="preserve">, U. </w:t>
-      </w:r>
-      <w:proofErr w:type="spellStart"/>
-      <w:r>
-        <w:t>Çetintemel</w:t>
-      </w:r>
-      <w:proofErr w:type="spellEnd"/>
+        <w:t xml:space="preserve">M. Akdere, U. Çetintemel, </w:t>
+      </w:r>
+      <w:r>
+        <w:rPr>
+          <w:b/>
+          <w:bCs/>
+        </w:rPr>
+        <w:t>M. Riondato</w:t>
+      </w:r>
+      <w:r>
+        <w:t xml:space="preserve">, E. Upfal, and S. B. Zdonik. Learning-based Query Performance Modeling and Prediction. </w:t>
+      </w:r>
+      <w:r>
+        <w:rPr>
+          <w:i/>
+          <w:iCs/>
+        </w:rPr>
+        <w:t>Proceedings of the 28</w:t>
+      </w:r>
+      <w:r>
+        <w:rPr>
+          <w:i/>
+          <w:iCs/>
+          <w:vertAlign w:val="superscript"/>
+        </w:rPr>
+        <w:t>th</w:t>
+      </w:r>
+      <w:r>
+        <w:rPr>
+          <w:i/>
+          <w:iCs/>
+        </w:rPr>
+        <w:t xml:space="preserve"> IEEE International Conference on Data Engineering</w:t>
+      </w:r>
+      <w:r>
+        <w:t xml:space="preserve"> (ICDE), pp. 390–401</w:t>
+      </w:r>
+    </w:p>
+    <w:p>
+      <w:pPr>
+        <w:pStyle w:val="normal0"/>
+        <w:spacing w:after="120"/>
+        <w:ind w:left="1440" w:hanging="1440"/>
+      </w:pPr>
+      <w:r>
+        <w:t>2011</w:t>
+      </w:r>
+      <w:r>
+        <w:tab/>
+      </w:r>
+      <w:r>
+        <w:t xml:space="preserve">* </w:t>
+      </w:r>
+      <w:r>
+        <w:rPr>
+          <w:b/>
+          <w:bCs/>
+        </w:rPr>
+        <w:t>M. Riondato</w:t>
+      </w:r>
+      <w:r>
+        <w:t xml:space="preserve">, M. Akdere, U. Çetintemel, S. B. Zdonik, and E. Upfal. The VC-dimension of SQL Queries and Selectivity Estimation through Sampling. </w:t>
+      </w:r>
+      <w:r>
+        <w:rPr>
+          <w:i/>
+          <w:iCs/>
+        </w:rPr>
+        <w:t>Proceedings of the European Conference on Machine Learning and Principles and Practice of Knowledge Discovery in Databases</w:t>
+      </w:r>
+      <w:r>
+        <w:t xml:space="preserve"> (ECML PKDD), pp. 661–676</w:t>
+      </w:r>
+    </w:p>
+    <w:p>
+      <w:pPr>
+        <w:pStyle w:val="normal0"/>
+        <w:ind w:left="1440" w:hanging="1440"/>
+      </w:pPr>
+      <w:r>
+        <w:t>2011</w:t>
+      </w:r>
+      <w:r>
+        <w:tab/>
+        <w:t xml:space="preserve">M. Akdere, U. Çetintemel, </w:t>
+      </w:r>
+      <w:r>
+        <w:rPr>
+          <w:b/>
+          <w:bCs/>
+        </w:rPr>
+        <w:t>M. Riondato</w:t>
+      </w:r>
+      <w:r>
+        <w:t xml:space="preserve">, E. Upfal, and S. B. Zdonik. The Case for Predictive Database Systems: Opportunities and Challenges. </w:t>
+      </w:r>
+      <w:r>
+        <w:rPr>
+          <w:i/>
+          <w:iCs/>
+        </w:rPr>
+        <w:t>Proceedings of the 5</w:t>
+      </w:r>
+      <w:r>
+        <w:rPr>
+          <w:i/>
+          <w:iCs/>
+          <w:vertAlign w:val="superscript"/>
+        </w:rPr>
+        <w:t>th</w:t>
+      </w:r>
+      <w:r>
+        <w:rPr>
+          <w:i/>
+          <w:iCs/>
+        </w:rPr>
+        <w:t xml:space="preserve"> Biennial Conference on Innovative Data System Research</w:t>
+      </w:r>
+      <w:r>
+        <w:t xml:space="preserve"> (CIDR), pp. 167–174</w:t>
+      </w:r>
+    </w:p>
+    <w:p>
+      <w:pPr>
+        <w:pStyle w:val="normal0"/>
+      </w:pPr>
+    </w:p>
+    <w:p>
+      <w:pPr>
+        <w:pStyle w:val="normal0"/>
+      </w:pPr>
+    </w:p>
+    <w:p>
+      <w:pPr>
+        <w:pStyle w:val="normal0"/>
+      </w:pPr>
+      <w:r>
+        <w:rPr>
+          <w:b/>
+          <w:bCs/>
+        </w:rPr>
+        <w:t>Tutorials</w:t>
+      </w:r>
+    </w:p>
+    <w:p>
+      <w:pPr>
+        <w:pStyle w:val="normal0"/>
+      </w:pPr>
+    </w:p>
+    <w:p>
+      <w:pPr>
+        <w:pStyle w:val="normal0"/>
+        <w:spacing w:after="120"/>
+        <w:ind w:left="1440" w:hanging="1440"/>
+      </w:pPr>
+      <w:r>
+        <w:t>2016</w:t>
+      </w:r>
+      <w:r>
+        <w:tab/>
+      </w:r>
+      <w:r>
+        <w:t xml:space="preserve">F. Bonchi, G. De Francisci Morales, </w:t>
+      </w:r>
+      <w:r>
+        <w:rPr>
+          <w:b/>
+          <w:bCs/>
+        </w:rPr>
+        <w:t>M. Riondato.</w:t>
+      </w:r>
+      <w:r>
+        <w:t xml:space="preserve"> Centrality Measures in Big Graphs: Exact, Approximated, and Distributed Algorithms. WWW’16</w:t>
+      </w:r>
+    </w:p>
+    <w:p>
+      <w:pPr>
+        <w:pStyle w:val="normal0"/>
+        <w:spacing w:after="120"/>
+        <w:ind w:left="1440" w:hanging="1440"/>
+      </w:pPr>
+      <w:r>
+        <w:t>2015</w:t>
+      </w:r>
+      <w:r>
+        <w:tab/>
+      </w:r>
+      <w:r>
+        <w:rPr>
+          <w:b/>
+          <w:bCs/>
+        </w:rPr>
+        <w:t>M. Riondato</w:t>
+      </w:r>
+      <w:r>
+        <w:t xml:space="preserve"> and E. Upfal. VC-Dimension and Rademacher Averages: From Statistical Learning Theory to Sampling Algorithms. ACM KDD’15, ECML PKDD’15, ACM CIKM’15</w:t>
+      </w:r>
+    </w:p>
+    <w:p>
+      <w:pPr>
+        <w:pStyle w:val="normal0"/>
+        <w:rPr>
+          <w:b/>
+          <w:bCs/>
+        </w:rPr>
+      </w:pPr>
+    </w:p>
+    <w:p>
+      <w:pPr>
+        <w:pStyle w:val="normal0"/>
+        <w:rPr>
+          <w:b/>
+          <w:bCs/>
+        </w:rPr>
+      </w:pPr>
+    </w:p>
+    <w:p>
+      <w:pPr>
+        <w:pStyle w:val="normal0"/>
+      </w:pPr>
+      <w:r>
+        <w:rPr>
+          <w:b/>
+          <w:bCs/>
+        </w:rPr>
+        <w:t>AWARDS</w:t>
+      </w:r>
+    </w:p>
+    <w:p>
+      <w:pPr>
+        <w:pStyle w:val="normal0"/>
+      </w:pPr>
+    </w:p>
+    <w:p>
+      <w:pPr>
+        <w:pStyle w:val="normal0"/>
+        <w:spacing w:after="120"/>
+        <w:ind w:left="720" w:hanging="720"/>
+      </w:pPr>
+      <w:r>
+        <w:t>2016</w:t>
+      </w:r>
+      <w:r>
+        <w:tab/>
+        <w:t>Best Student Paper Award (Research Track) at ACM SIGKDD International Conference on Knowledge Discovery and Data Mining (KDD’16)</w:t>
+      </w:r>
+    </w:p>
+    <w:p>
+      <w:pPr>
+        <w:pStyle w:val="normal0"/>
+        <w:spacing w:after="120"/>
+      </w:pPr>
+      <w:r>
+        <w:t>2014</w:t>
+      </w:r>
+      <w:r>
+        <w:tab/>
+        <w:t>Nominated for the ACM SIGKDD Doctoral Dissertation Award</w:t>
+      </w:r>
+    </w:p>
+    <w:p>
+      <w:pPr>
+        <w:pStyle w:val="normal0"/>
+        <w:spacing w:after="120"/>
+      </w:pPr>
+      <w:r>
+        <w:t>2014</w:t>
+      </w:r>
+      <w:r>
+        <w:tab/>
+        <w:t>Best Student Poster Award at SIAM International Conference on Data Mining (SDM’14)</w:t>
+      </w:r>
+    </w:p>
+    <w:p>
+      <w:pPr>
+        <w:pStyle w:val="normal0"/>
+      </w:pPr>
+    </w:p>
+    <w:p>
+      <w:pPr>
+        <w:pStyle w:val="normal0"/>
+      </w:pPr>
+    </w:p>
+    <w:p>
+      <w:pPr>
+        <w:pStyle w:val="normal0"/>
+      </w:pPr>
+      <w:r>
+        <w:rPr>
+          <w:b/>
+          <w:bCs/>
+        </w:rPr>
+        <w:t>GRANTS AND FELLOWSHIPS</w:t>
+      </w:r>
+    </w:p>
+    <w:p>
+      <w:pPr>
+        <w:pStyle w:val="normal0"/>
+      </w:pPr>
+    </w:p>
+    <w:p>
+      <w:pPr>
+        <w:pStyle w:val="normal0"/>
+        <w:spacing w:after="120"/>
+      </w:pPr>
+      <w:r>
+        <w:t>2015</w:t>
+      </w:r>
+      <w:r>
+        <w:tab/>
+        <w:t>SIAM/NSF Early Career Travel Award to SIAM Intl. Conference on Data Mining</w:t>
+      </w:r>
+    </w:p>
+    <w:p>
+      <w:pPr>
+        <w:pStyle w:val="normal0"/>
+        <w:spacing w:after="120"/>
+      </w:pPr>
+      <w:r>
+        <w:t>2014</w:t>
+      </w:r>
+      <w:r>
+        <w:tab/>
+        <w:t>SIAM Travel Award to SIAM Intl. Conference on Data Mining</w:t>
+      </w:r>
+    </w:p>
+    <w:p>
+      <w:pPr>
+        <w:pStyle w:val="normal0"/>
+        <w:spacing w:after="120"/>
+      </w:pPr>
+      <w:r>
+        <w:t>2014</w:t>
+      </w:r>
+      <w:r>
+        <w:tab/>
+        <w:t>Brown University Dissertation Fellowship</w:t>
+      </w:r>
+    </w:p>
+    <w:p>
+      <w:pPr>
+        <w:pStyle w:val="normal0"/>
+        <w:spacing w:after="120"/>
+      </w:pPr>
+      <w:r>
+        <w:t>2013</w:t>
+      </w:r>
+      <w:r>
+        <w:tab/>
+        <w:t>Yahoo Research Barcelona Summer Internship</w:t>
+      </w:r>
+    </w:p>
+    <w:p>
+      <w:pPr>
+        <w:pStyle w:val="normal0"/>
+        <w:spacing w:after="120"/>
+      </w:pPr>
+      <w:r>
+        <w:t>2011</w:t>
+      </w:r>
+      <w:r>
+        <w:tab/>
+        <w:t>Italy MIUR Research Fellowship</w:t>
+      </w:r>
+    </w:p>
+    <w:p>
+      <w:pPr>
+        <w:pStyle w:val="normal0"/>
+        <w:spacing w:after="120"/>
+      </w:pPr>
+      <w:r>
+        <w:t>2009</w:t>
+      </w:r>
+      <w:r>
+        <w:tab/>
+        <w:t>Brown University Graduate Fellowship</w:t>
+      </w:r>
+    </w:p>
+    <w:p>
+      <w:pPr>
+        <w:pStyle w:val="normal0"/>
+      </w:pPr>
+    </w:p>
+    <w:p>
+      <w:pPr>
+        <w:pStyle w:val="normal0"/>
+      </w:pPr>
+    </w:p>
+    <w:p>
+      <w:pPr>
+        <w:pStyle w:val="normal0"/>
+      </w:pPr>
+      <w:r>
+        <w:rPr>
+          <w:b/>
+          <w:bCs/>
+        </w:rPr>
+        <w:t>INVITED TALKS</w:t>
+      </w:r>
+    </w:p>
+    <w:p>
+      <w:pPr>
+        <w:pStyle w:val="normal0"/>
+      </w:pPr>
+    </w:p>
+    <w:p>
+      <w:pPr>
+        <w:pStyle w:val="normal0"/>
+        <w:spacing w:after="120"/>
+        <w:ind w:left="720" w:hanging="720"/>
+      </w:pPr>
+      <w:r>
+        <w:t>2017</w:t>
+      </w:r>
+      <w:r>
+        <w:tab/>
+        <w:t>Betweenness Centrality Estimation with Rademacher Averages, Center of Data Science, New York University, New York (NY, USA), May 17</w:t>
+      </w:r>
+    </w:p>
+    <w:p>
+      <w:pPr>
+        <w:pStyle w:val="normal0"/>
+        <w:spacing w:after="120"/>
+        <w:ind w:left="720" w:hanging="720"/>
+      </w:pPr>
+      <w:r>
+        <w:t>2017</w:t>
+      </w:r>
+      <w:r>
+        <w:tab/>
+      </w:r>
+      <w:r>
+        <w:t>Rademacher Averages: Theory and Practice</w:t>
+      </w:r>
       <w:r>
         <w:t xml:space="preserve">, </w:t>
       </w:r>
       <w:r>
-        <w:rPr>
-          <w:b/>
-          <w:bCs/>
-        </w:rPr>
-        <w:t>M. Riondato</w:t>
-      </w:r>
-      <w:r>
-        <w:t xml:space="preserve">, E. Upfal, and S. B. </w:t>
-      </w:r>
-      <w:proofErr w:type="spellStart"/>
-      <w:r>
-        <w:t>Zdonik</w:t>
-      </w:r>
-      <w:proofErr w:type="spellEnd"/>
-      <w:r>
-        <w:t>.</w:t>
-      </w:r>
-      <w:proofErr w:type="gramEnd"/>
-      <w:r>
-        <w:t xml:space="preserve"> Learning-based Query Performance Modeling and Prediction. </w:t>
-      </w:r>
-      <w:r>
-        <w:rPr>
-          <w:i/>
-          <w:iCs/>
-        </w:rPr>
-        <w:t>Proceedings of the 28</w:t>
-      </w:r>
-      <w:r>
-        <w:rPr>
-          <w:i/>
-          <w:iCs/>
-          <w:vertAlign w:val="superscript"/>
-        </w:rPr>
-        <w:t>th</w:t>
-      </w:r>
-      <w:r>
-        <w:rPr>
-          <w:i/>
-          <w:iCs/>
-        </w:rPr>
-        <w:t xml:space="preserve"> IEEE International Conference on Data Engineering</w:t>
-      </w:r>
-      <w:r>
-        <w:t xml:space="preserve"> (ICDE), pp. 390–401</w:t>
-      </w:r>
-    </w:p>
-    <w:p>
-      <w:pPr>
-        <w:pStyle w:val="normal0"/>
-        <w:spacing w:after="120"/>
-        <w:ind w:left="1440" w:hanging="1440"/>
-      </w:pPr>
-      <w:proofErr w:type="gramStart"/>
-      <w:r>
-        <w:t>2011</w:t>
-      </w:r>
-      <w:r>
-        <w:tab/>
-      </w:r>
-      <w:r>
-        <w:t xml:space="preserve">* </w:t>
-      </w:r>
-      <w:r>
-        <w:rPr>
-          <w:b/>
-          <w:bCs/>
-        </w:rPr>
-        <w:t>M. Riondato</w:t>
-      </w:r>
-      <w:r>
-        <w:t xml:space="preserve">, M. </w:t>
-      </w:r>
-      <w:proofErr w:type="spellStart"/>
-      <w:r>
-        <w:t>Akdere</w:t>
-      </w:r>
-      <w:proofErr w:type="spellEnd"/>
-      <w:r>
-        <w:t xml:space="preserve">, U. </w:t>
-      </w:r>
-      <w:proofErr w:type="spellStart"/>
-      <w:r>
-        <w:t>Çetintemel</w:t>
-      </w:r>
-      <w:proofErr w:type="spellEnd"/>
-      <w:r>
-        <w:t xml:space="preserve">, S. B. </w:t>
-      </w:r>
-      <w:proofErr w:type="spellStart"/>
-      <w:r>
-        <w:t>Zdonik</w:t>
-      </w:r>
-      <w:proofErr w:type="spellEnd"/>
-      <w:r>
-        <w:t>, and E. Upfal.</w:t>
-      </w:r>
-      <w:proofErr w:type="gramEnd"/>
+        <w:t xml:space="preserve">Dagstuhl Seminar 17141, </w:t>
+      </w:r>
+      <w:r>
+        <w:t>Sch</w:t>
+      </w:r>
+      <w:r>
+        <w:t>loss Dagstuhl (Germany), April 6</w:t>
+      </w:r>
+    </w:p>
+    <w:p>
+      <w:pPr>
+        <w:pStyle w:val="normal0"/>
+        <w:spacing w:after="120"/>
+        <w:ind w:left="720" w:hanging="720"/>
+      </w:pPr>
+      <w:r>
+        <w:t>2017</w:t>
+      </w:r>
+      <w:r>
+        <w:tab/>
+        <w:t>Random Sampling for Data Mining: The Case of Triangles in Dynamic Streams, School of Computer Science,</w:t>
+      </w:r>
       <w:r>
         <w:t xml:space="preserve"> </w:t>
       </w:r>
-      <w:proofErr w:type="gramStart"/>
-      <w:r>
-        <w:t>The VC-dimension of SQL Queries and Selectivity Estimation through Sampling.</w:t>
-      </w:r>
-      <w:proofErr w:type="gramEnd"/>
-      <w:r>
-        <w:t xml:space="preserve"> </w:t>
-      </w:r>
-      <w:r>
-        <w:rPr>
-          <w:i/>
-          <w:iCs/>
-        </w:rPr>
-        <w:t>Proceedings of the European Conference on Machine Learning and Principles and Practice of Knowledge Discovery in Databases</w:t>
-      </w:r>
-      <w:r>
-        <w:t xml:space="preserve"> (ECML PKDD), pp. 661–676</w:t>
-      </w:r>
-    </w:p>
-    <w:p>
-      <w:pPr>
-        <w:pStyle w:val="normal0"/>
-        <w:ind w:left="1440" w:hanging="1440"/>
-      </w:pPr>
-      <w:proofErr w:type="gramStart"/>
-      <w:r>
-        <w:t>2011</w:t>
-      </w:r>
-      <w:r>
-        <w:tab/>
-        <w:t xml:space="preserve">M. </w:t>
-      </w:r>
-      <w:proofErr w:type="spellStart"/>
-      <w:r>
-        <w:t>Akdere</w:t>
-      </w:r>
-      <w:proofErr w:type="spellEnd"/>
-      <w:r>
-        <w:t xml:space="preserve">, U. </w:t>
-      </w:r>
-      <w:proofErr w:type="spellStart"/>
-      <w:r>
-        <w:t>Çetintemel</w:t>
-      </w:r>
-      <w:proofErr w:type="spellEnd"/>
-      <w:r>
-        <w:t xml:space="preserve">, </w:t>
-      </w:r>
-      <w:r>
-        <w:rPr>
-          <w:b/>
-          <w:bCs/>
-        </w:rPr>
-        <w:t>M. Riondato</w:t>
-      </w:r>
-      <w:r>
-        <w:t xml:space="preserve">, E. Upfal, and S. B. </w:t>
-      </w:r>
-      <w:proofErr w:type="spellStart"/>
-      <w:r>
-        <w:t>Zdonik</w:t>
-      </w:r>
-      <w:proofErr w:type="spellEnd"/>
-      <w:r>
-        <w:t>.</w:t>
-      </w:r>
-      <w:proofErr w:type="gramEnd"/>
-      <w:r>
-        <w:t xml:space="preserve"> The Case for Predictive Database Systems: Opportunities and Challenges. </w:t>
-      </w:r>
-      <w:r>
-        <w:rPr>
-          <w:i/>
-          <w:iCs/>
-        </w:rPr>
-        <w:t>Proceedings of the 5</w:t>
-      </w:r>
-      <w:r>
-        <w:rPr>
-          <w:i/>
-          <w:iCs/>
-          <w:vertAlign w:val="superscript"/>
-        </w:rPr>
-        <w:t>th</w:t>
-      </w:r>
-      <w:r>
-        <w:rPr>
-          <w:i/>
-          <w:iCs/>
-        </w:rPr>
-        <w:t xml:space="preserve"> Biennial Conference on Innovative Data System Research</w:t>
-      </w:r>
-      <w:r>
-        <w:t xml:space="preserve"> (CIDR), pp. 167–174</w:t>
-      </w:r>
-    </w:p>
-    <w:p>
-      <w:pPr>
-        <w:pStyle w:val="normal0"/>
-      </w:pPr>
-    </w:p>
-    <w:p>
-      <w:pPr>
-        <w:pStyle w:val="normal0"/>
-      </w:pPr>
-    </w:p>
-    <w:p>
-      <w:pPr>
-        <w:pStyle w:val="normal0"/>
-      </w:pPr>
-      <w:r>
-        <w:rPr>
-          <w:b/>
-          <w:bCs/>
-        </w:rPr>
-        <w:t>Tutorials</w:t>
-      </w:r>
-    </w:p>
-    <w:p>
-      <w:pPr>
-        <w:pStyle w:val="normal0"/>
-      </w:pPr>
-    </w:p>
-    <w:p>
-      <w:pPr>
-        <w:pStyle w:val="normal0"/>
-        <w:spacing w:after="120"/>
-        <w:ind w:left="1440" w:hanging="1440"/>
+      <w:r>
+        <w:t xml:space="preserve">McGill University, </w:t>
+      </w:r>
+      <w:r>
+        <w:t>Montreal (QB, Canada), February</w:t>
+      </w:r>
+      <w:r>
+        <w:t xml:space="preserve"> 21</w:t>
+      </w:r>
+    </w:p>
+    <w:p>
+      <w:pPr>
+        <w:pStyle w:val="normal0"/>
+        <w:spacing w:after="120"/>
+        <w:ind w:left="720" w:hanging="720"/>
+      </w:pPr>
+      <w:r>
+        <w:t>2017</w:t>
+      </w:r>
+      <w:r>
+        <w:tab/>
+        <w:t>Random Sampling for Data Mining: The Case of Triangles in Dynamic Streams, College of Computer and Information Science, Northeastern University, Boston (MA, USA), February 15</w:t>
+      </w:r>
+    </w:p>
+    <w:p>
+      <w:pPr>
+        <w:pStyle w:val="normal0"/>
+        <w:spacing w:after="120"/>
+        <w:ind w:left="720" w:hanging="720"/>
+      </w:pPr>
+      <w:r>
+        <w:t>2017</w:t>
+      </w:r>
+      <w:r>
+        <w:tab/>
+        <w:t>The Neverending Data – Streaming, Sampling, and Triangle Counting, Department of Computer Science, Amherst College, Amherst (MA, USA), January 27</w:t>
+      </w:r>
+    </w:p>
+    <w:p>
+      <w:pPr>
+        <w:pStyle w:val="normal0"/>
+        <w:spacing w:after="120"/>
+        <w:ind w:left="720" w:hanging="720"/>
       </w:pPr>
       <w:r>
         <w:t>2016</w:t>
       </w:r>
       <w:r>
         <w:tab/>
-      </w:r>
-      <w:r>
-        <w:t xml:space="preserve">F. </w:t>
-      </w:r>
-      <w:proofErr w:type="spellStart"/>
-      <w:r>
-        <w:t>Bonchi</w:t>
-      </w:r>
-      <w:proofErr w:type="spellEnd"/>
-      <w:r>
-        <w:t xml:space="preserve">, G. De </w:t>
-      </w:r>
-      <w:proofErr w:type="spellStart"/>
-      <w:r>
-        <w:t>Francisci</w:t>
-      </w:r>
-      <w:proofErr w:type="spellEnd"/>
-      <w:r>
-        <w:t xml:space="preserve"> Morales, </w:t>
-      </w:r>
-      <w:r>
-        <w:rPr>
-          <w:b/>
-          <w:bCs/>
-        </w:rPr>
-        <w:t>M. Riondato.</w:t>
-      </w:r>
-      <w:r>
-        <w:t xml:space="preserve"> Centrality Measures in Big Graphs: Exact, Approximated, and Distributed Algorithms. WWW’16</w:t>
-      </w:r>
-    </w:p>
-    <w:p>
-      <w:pPr>
-        <w:pStyle w:val="normal0"/>
-        <w:spacing w:after="120"/>
-        <w:ind w:left="1440" w:hanging="1440"/>
+        <w:t>Approximating Betweenness Centrality through Sampling with the Rademacher Averages, Boston University, Boston (MA, USA), November 18</w:t>
+      </w:r>
+    </w:p>
+    <w:p>
+      <w:pPr>
+        <w:pStyle w:val="normal0"/>
+        <w:spacing w:after="120"/>
+        <w:ind w:left="720" w:hanging="720"/>
+      </w:pPr>
+      <w:r>
+        <w:t>2016</w:t>
+      </w:r>
+      <w:r>
+        <w:tab/>
+        <w:t xml:space="preserve">Algorithmic Data Science = Theory + Practice, IEEE MIT Undergraduate </w:t>
+      </w:r>
+      <w:r>
+        <w:t xml:space="preserve">Technology </w:t>
+      </w:r>
+      <w:r>
+        <w:t>Research Conference, Massachusetts Institute of Technology, Cambridge (MA, USA), November 5</w:t>
+      </w:r>
+    </w:p>
+    <w:p>
+      <w:pPr>
+        <w:pStyle w:val="normal0"/>
+        <w:spacing w:after="120"/>
+        <w:ind w:left="720" w:hanging="720"/>
+      </w:pPr>
+      <w:r>
+        <w:t>2016</w:t>
+      </w:r>
+      <w:r>
+        <w:tab/>
+      </w:r>
+      <w:r>
+        <w:t>TRIÉST: Counting Local and Global Triangles in Fully-dynamic Streams with Fixed Memory Size, Database Group Meeting, Carnegie Mellon University, Pittsburgh (PA, USA), October 24</w:t>
+      </w:r>
+    </w:p>
+    <w:p>
+      <w:pPr>
+        <w:pStyle w:val="normal0"/>
+        <w:spacing w:after="120"/>
+        <w:ind w:left="720" w:hanging="720"/>
+      </w:pPr>
+      <w:r>
+        <w:t>2016</w:t>
+      </w:r>
+      <w:r>
+        <w:tab/>
+        <w:t>Approximating Betweenness Centrality through Sampling with the Rademach</w:t>
+      </w:r>
+      <w:r>
+        <w:t>er Averages, Network Science In</w:t>
+      </w:r>
+      <w:r>
+        <w:t>stitute, Northeastern University, Boston (MA, USA), October 17</w:t>
+      </w:r>
+    </w:p>
+    <w:p>
+      <w:pPr>
+        <w:pStyle w:val="normal0"/>
+        <w:spacing w:after="120"/>
+        <w:ind w:left="720" w:hanging="720"/>
+      </w:pPr>
+      <w:r>
+        <w:t>2016</w:t>
+      </w:r>
+      <w:r>
+        <w:tab/>
+        <w:t>Graph Summarization with Quality Guarantees, Department of Information Engineering, University of Pad</w:t>
+      </w:r>
+      <w:r>
+        <w:t>ua, Padua (Italy), September 26</w:t>
+      </w:r>
+    </w:p>
+    <w:p>
+      <w:pPr>
+        <w:pStyle w:val="normal0"/>
+        <w:spacing w:after="120"/>
+        <w:ind w:left="720" w:hanging="720"/>
+      </w:pPr>
+      <w:r>
+        <w:t>2016</w:t>
+      </w:r>
+      <w:r>
+        <w:tab/>
+        <w:t>ABRA: Venice, Sampling, and Betweenness Centrality Estimation, Social Impact through Network Science (SINS), Venice (Italy), June 8</w:t>
+      </w:r>
+    </w:p>
+    <w:p>
+      <w:pPr>
+        <w:pStyle w:val="normal0"/>
+        <w:spacing w:after="120"/>
+        <w:ind w:left="720" w:hanging="720"/>
       </w:pPr>
       <w:r>
         <w:t>2015</w:t>
       </w:r>
       <w:r>
         <w:tab/>
-      </w:r>
-      <w:r>
-        <w:rPr>
-          <w:b/>
-          <w:bCs/>
-        </w:rPr>
-        <w:t>M. Riondato</w:t>
-      </w:r>
-      <w:r>
-        <w:t xml:space="preserve"> and E. Upfal. VC-Dimension and Rademacher Averages: From Statistical Learning Theory to Sampling Algorithms. ACM KDD’15, ECML PKDD’15, ACM CIKM’15</w:t>
-      </w:r>
-    </w:p>
-    <w:p>
-      <w:pPr>
-        <w:pStyle w:val="normal0"/>
-        <w:rPr>
-          <w:b/>
-          <w:bCs/>
-        </w:rPr>
-      </w:pPr>
-    </w:p>
-    <w:p>
-      <w:pPr>
-        <w:pStyle w:val="normal0"/>
-        <w:rPr>
-          <w:b/>
-          <w:bCs/>
-        </w:rPr>
-      </w:pPr>
-    </w:p>
-    <w:p>
-      <w:pPr>
-        <w:pStyle w:val="normal0"/>
-      </w:pPr>
-      <w:r>
-        <w:rPr>
-          <w:b/>
-          <w:bCs/>
-        </w:rPr>
-        <w:t>AWARDS</w:t>
-      </w:r>
-    </w:p>
-    <w:p>
-      <w:pPr>
-        <w:pStyle w:val="normal0"/>
-      </w:pPr>
+        <w:t>Data is..., Stevens Institute of Technology, Hoboken (NJ, USA), December 12</w:t>
+      </w:r>
     </w:p>
     <w:p>
       <w:pPr>
@@ -2027,444 +1959,11 @@
         <w:ind w:left="720" w:hanging="720"/>
       </w:pPr>
       <w:r>
-        <w:t>2016</w:t>
-      </w:r>
-      <w:r>
-        <w:tab/>
-        <w:t>Best Student Paper Award (Research Track) at ACM SIGKDD International Conference on Knowledge Discovery and Data Mining (KDD’16)</w:t>
-      </w:r>
-    </w:p>
-    <w:p>
-      <w:pPr>
-        <w:pStyle w:val="normal0"/>
-        <w:spacing w:after="120"/>
-      </w:pPr>
-      <w:r>
-        <w:t>2014</w:t>
-      </w:r>
-      <w:r>
-        <w:tab/>
-        <w:t>Nominated for the ACM SIGKDD Doctoral Dissertation Award</w:t>
-      </w:r>
-    </w:p>
-    <w:p>
-      <w:pPr>
-        <w:pStyle w:val="normal0"/>
-        <w:spacing w:after="120"/>
-      </w:pPr>
-      <w:r>
-        <w:t>2014</w:t>
-      </w:r>
-      <w:r>
-        <w:tab/>
-        <w:t>Best Student Poster Award at SIAM International Conference on Data Mining (SDM’14)</w:t>
-      </w:r>
-    </w:p>
-    <w:p>
-      <w:pPr>
-        <w:pStyle w:val="normal0"/>
-      </w:pPr>
-    </w:p>
-    <w:p>
-      <w:pPr>
-        <w:pStyle w:val="normal0"/>
-      </w:pPr>
-    </w:p>
-    <w:p>
-      <w:pPr>
-        <w:pStyle w:val="normal0"/>
-      </w:pPr>
-      <w:r>
-        <w:rPr>
-          <w:b/>
-          <w:bCs/>
-        </w:rPr>
-        <w:t>GRANTS AND FELLOWSHIPS</w:t>
-      </w:r>
-    </w:p>
-    <w:p>
-      <w:pPr>
-        <w:pStyle w:val="normal0"/>
-      </w:pPr>
-    </w:p>
-    <w:p>
-      <w:pPr>
-        <w:pStyle w:val="normal0"/>
-        <w:spacing w:after="120"/>
-      </w:pPr>
-      <w:r>
         <w:t>2015</w:t>
       </w:r>
       <w:r>
         <w:tab/>
-        <w:t>SIAM/NSF Early Career Travel Award to SIAM Intl. Conference on Data Mining</w:t>
-      </w:r>
-    </w:p>
-    <w:p>
-      <w:pPr>
-        <w:pStyle w:val="normal0"/>
-        <w:spacing w:after="120"/>
-      </w:pPr>
-      <w:r>
-        <w:t>2014</w:t>
-      </w:r>
-      <w:r>
-        <w:tab/>
-        <w:t>SIAM Travel Award to SIAM Intl. Conference on Data Mining</w:t>
-      </w:r>
-    </w:p>
-    <w:p>
-      <w:pPr>
-        <w:pStyle w:val="normal0"/>
-        <w:spacing w:after="120"/>
-      </w:pPr>
-      <w:r>
-        <w:t>2014</w:t>
-      </w:r>
-      <w:r>
-        <w:tab/>
-        <w:t>Brown University Dissertation Fellowship</w:t>
-      </w:r>
-    </w:p>
-    <w:p>
-      <w:pPr>
-        <w:pStyle w:val="normal0"/>
-        <w:spacing w:after="120"/>
-      </w:pPr>
-      <w:r>
-        <w:t>2013</w:t>
-      </w:r>
-      <w:r>
-        <w:tab/>
-        <w:t>Yahoo Research Barcelona Summer Internship</w:t>
-      </w:r>
-    </w:p>
-    <w:p>
-      <w:pPr>
-        <w:pStyle w:val="normal0"/>
-        <w:spacing w:after="120"/>
-      </w:pPr>
-      <w:r>
-        <w:t>2011</w:t>
-      </w:r>
-      <w:r>
-        <w:tab/>
-        <w:t>Italy MIUR Research Fellowship</w:t>
-      </w:r>
-    </w:p>
-    <w:p>
-      <w:pPr>
-        <w:pStyle w:val="normal0"/>
-        <w:spacing w:after="120"/>
-      </w:pPr>
-      <w:r>
-        <w:t>2009</w:t>
-      </w:r>
-      <w:r>
-        <w:tab/>
-        <w:t>Brown University Graduate Fellowship</w:t>
-      </w:r>
-    </w:p>
-    <w:p>
-      <w:pPr>
-        <w:pStyle w:val="normal0"/>
-      </w:pPr>
-    </w:p>
-    <w:p>
-      <w:pPr>
-        <w:pStyle w:val="normal0"/>
-      </w:pPr>
-    </w:p>
-    <w:p>
-      <w:pPr>
-        <w:pStyle w:val="normal0"/>
-      </w:pPr>
-      <w:r>
-        <w:rPr>
-          <w:b/>
-          <w:bCs/>
-        </w:rPr>
-        <w:t>INVITED TALKS</w:t>
-      </w:r>
-    </w:p>
-    <w:p>
-      <w:pPr>
-        <w:pStyle w:val="normal0"/>
-      </w:pPr>
-    </w:p>
-    <w:p>
-      <w:pPr>
-        <w:pStyle w:val="normal0"/>
-        <w:spacing w:after="120"/>
-        <w:ind w:left="720" w:hanging="720"/>
-      </w:pPr>
-      <w:r>
-        <w:t>2017</w:t>
-      </w:r>
-      <w:r>
-        <w:tab/>
-        <w:t>Betweenness Centrality Estimation with Rademacher Averages, Center of Data Science, New York University, New York (NY, USA), May 17</w:t>
-      </w:r>
-    </w:p>
-    <w:p>
-      <w:pPr>
-        <w:pStyle w:val="normal0"/>
-        <w:spacing w:after="120"/>
-        <w:ind w:left="720" w:hanging="720"/>
-      </w:pPr>
-      <w:r>
-        <w:t>2017</w:t>
-      </w:r>
-      <w:r>
-        <w:tab/>
-      </w:r>
-      <w:r>
-        <w:t>Rademacher Averages: Theory and Practice</w:t>
-      </w:r>
-      <w:r>
-        <w:t xml:space="preserve">, </w:t>
-      </w:r>
-      <w:proofErr w:type="spellStart"/>
-      <w:r>
-        <w:t>Dagstuhl</w:t>
-      </w:r>
-      <w:proofErr w:type="spellEnd"/>
-      <w:r>
-        <w:t xml:space="preserve"> Seminar 17141, </w:t>
-      </w:r>
-      <w:proofErr w:type="spellStart"/>
-      <w:r>
-        <w:t>Sch</w:t>
-      </w:r>
-      <w:r>
-        <w:t>loss</w:t>
-      </w:r>
-      <w:proofErr w:type="spellEnd"/>
-      <w:r>
-        <w:t xml:space="preserve"> </w:t>
-      </w:r>
-      <w:proofErr w:type="spellStart"/>
-      <w:r>
-        <w:t>Dagstuhl</w:t>
-      </w:r>
-      <w:proofErr w:type="spellEnd"/>
-      <w:r>
-        <w:t xml:space="preserve"> (Germany), April 6</w:t>
-      </w:r>
-    </w:p>
-    <w:p>
-      <w:pPr>
-        <w:pStyle w:val="normal0"/>
-        <w:spacing w:after="120"/>
-        <w:ind w:left="720" w:hanging="720"/>
-      </w:pPr>
-      <w:r>
-        <w:t>2017</w:t>
-      </w:r>
-      <w:r>
-        <w:tab/>
-        <w:t>Random Sampling for Data Mining: The Case of Triangles in Dynamic Streams, School of Computer Science,</w:t>
-      </w:r>
-      <w:r>
-        <w:t xml:space="preserve"> </w:t>
-      </w:r>
-      <w:r>
-        <w:t xml:space="preserve">McGill University, </w:t>
-      </w:r>
-      <w:r>
-        <w:t>Montreal (QB, Canada), February</w:t>
-      </w:r>
-      <w:r>
-        <w:t xml:space="preserve"> 21</w:t>
-      </w:r>
-    </w:p>
-    <w:p>
-      <w:pPr>
-        <w:pStyle w:val="normal0"/>
-        <w:spacing w:after="120"/>
-        <w:ind w:left="720" w:hanging="720"/>
-      </w:pPr>
-      <w:r>
-        <w:t>2017</w:t>
-      </w:r>
-      <w:r>
-        <w:tab/>
-        <w:t>Random Sampling for Data Mining: The Case of Triangles in Dynamic Streams, College of Computer and Information Science, Northeastern University, Boston (MA, USA), February 15</w:t>
-      </w:r>
-    </w:p>
-    <w:p>
-      <w:pPr>
-        <w:pStyle w:val="normal0"/>
-        <w:spacing w:after="120"/>
-        <w:ind w:left="720" w:hanging="720"/>
-      </w:pPr>
-      <w:r>
-        <w:t>2017</w:t>
-      </w:r>
-      <w:r>
-        <w:tab/>
-        <w:t xml:space="preserve">The </w:t>
-      </w:r>
-      <w:proofErr w:type="spellStart"/>
-      <w:r>
-        <w:t>Neverending</w:t>
-      </w:r>
-      <w:proofErr w:type="spellEnd"/>
-      <w:r>
-        <w:t xml:space="preserve"> Data – Streaming, Sampling, and Triangle Counting, Department of Computer Science, Amherst College, Amherst (MA, USA), January 27</w:t>
-      </w:r>
-    </w:p>
-    <w:p>
-      <w:pPr>
-        <w:pStyle w:val="normal0"/>
-        <w:spacing w:after="120"/>
-        <w:ind w:left="720" w:hanging="720"/>
-      </w:pPr>
-      <w:r>
-        <w:t>2016</w:t>
-      </w:r>
-      <w:r>
-        <w:tab/>
-        <w:t>Approximating Betweenness Centrality through Sampling with the Rademacher Averages, Boston University, Boston (MA, USA), November 18</w:t>
-      </w:r>
-    </w:p>
-    <w:p>
-      <w:pPr>
-        <w:pStyle w:val="normal0"/>
-        <w:spacing w:after="120"/>
-        <w:ind w:left="720" w:hanging="720"/>
-      </w:pPr>
-      <w:r>
-        <w:t>2016</w:t>
-      </w:r>
-      <w:r>
-        <w:tab/>
-        <w:t xml:space="preserve">Algorithmic Data Science = Theory + Practice, IEEE MIT Undergraduate </w:t>
-      </w:r>
-      <w:r>
-        <w:t xml:space="preserve">Technology </w:t>
-      </w:r>
-      <w:r>
-        <w:t>Research Conference, Massachusetts Institute of Technology, Cambridge (MA, USA), November 5</w:t>
-      </w:r>
-    </w:p>
-    <w:p>
-      <w:pPr>
-        <w:pStyle w:val="normal0"/>
-        <w:spacing w:after="120"/>
-        <w:ind w:left="720" w:hanging="720"/>
-      </w:pPr>
-      <w:r>
-        <w:t>2016</w:t>
-      </w:r>
-      <w:r>
-        <w:tab/>
-      </w:r>
-      <w:r>
-        <w:t>TRIÉST: Counting Local and Global Triangles in Fully-dynamic Streams with Fixed Memory Size, Database Group Meeting, Carnegie Mellon University, Pittsburgh (PA, USA), October 24</w:t>
-      </w:r>
-    </w:p>
-    <w:p>
-      <w:pPr>
-        <w:pStyle w:val="normal0"/>
-        <w:spacing w:after="120"/>
-        <w:ind w:left="720" w:hanging="720"/>
-      </w:pPr>
-      <w:r>
-        <w:t>2016</w:t>
-      </w:r>
-      <w:r>
-        <w:tab/>
-        <w:t>Approximating Betweenness Centrality through Sampling with the Rademach</w:t>
-      </w:r>
-      <w:r>
-        <w:t>er Averages, Network Science In</w:t>
-      </w:r>
-      <w:r>
-        <w:t>stitute, Northeastern University, Boston (MA, USA), October 17</w:t>
-      </w:r>
-    </w:p>
-    <w:p>
-      <w:pPr>
-        <w:pStyle w:val="normal0"/>
-        <w:spacing w:after="120"/>
-        <w:ind w:left="720" w:hanging="720"/>
-      </w:pPr>
-      <w:r>
-        <w:t>2016</w:t>
-      </w:r>
-      <w:r>
-        <w:tab/>
-        <w:t>Graph Summarization with Quality Guarantees, Department of Information Engineering, University of Pad</w:t>
-      </w:r>
-      <w:r>
-        <w:t>ua, Padua (Italy), September 26</w:t>
-      </w:r>
-    </w:p>
-    <w:p>
-      <w:pPr>
-        <w:pStyle w:val="normal0"/>
-        <w:spacing w:after="120"/>
-        <w:ind w:left="720" w:hanging="720"/>
-      </w:pPr>
-      <w:r>
-        <w:t>2016</w:t>
-      </w:r>
-      <w:r>
-        <w:tab/>
-        <w:t xml:space="preserve">ABRA: Venice, Sampling, and Betweenness Centrality Estimation, Social Impact through Network Science (SINS), Venice (Italy), </w:t>
-      </w:r>
-      <w:proofErr w:type="gramStart"/>
-      <w:r>
-        <w:t>June</w:t>
-      </w:r>
-      <w:proofErr w:type="gramEnd"/>
-      <w:r>
-        <w:t xml:space="preserve"> 8</w:t>
-      </w:r>
-    </w:p>
-    <w:p>
-      <w:pPr>
-        <w:pStyle w:val="normal0"/>
-        <w:spacing w:after="120"/>
-        <w:ind w:left="720" w:hanging="720"/>
-      </w:pPr>
-      <w:r>
-        <w:t>2015</w:t>
-      </w:r>
-      <w:r>
-        <w:tab/>
-        <w:t>Data is</w:t>
-      </w:r>
-      <w:proofErr w:type="gramStart"/>
-      <w:r>
-        <w:t>...,</w:t>
-      </w:r>
-      <w:proofErr w:type="gramEnd"/>
-      <w:r>
-        <w:t xml:space="preserve"> Stevens Institute of Technology, Hoboken (NJ, USA), December 12</w:t>
-      </w:r>
-    </w:p>
-    <w:p>
-      <w:pPr>
-        <w:pStyle w:val="normal0"/>
-        <w:spacing w:after="120"/>
-        <w:ind w:left="720" w:hanging="720"/>
-      </w:pPr>
-      <w:r>
-        <w:t>2015</w:t>
-      </w:r>
-      <w:r>
-        <w:tab/>
-        <w:t xml:space="preserve">Travel Pictures from Another World: Statistical Learning Theory Meets Data Mining, </w:t>
-      </w:r>
-      <w:proofErr w:type="spellStart"/>
-      <w:r>
-        <w:t>Monash</w:t>
-      </w:r>
-      <w:proofErr w:type="spellEnd"/>
-      <w:r>
-        <w:t xml:space="preserve"> University, Melbourne (Australia), October 28</w:t>
+        <w:t>Travel Pictures from Another World: Statistical Learning Theory Meets Data Mining, Monash University, Melbourne (Australia), October 28</w:t>
       </w:r>
     </w:p>
     <w:p>
@@ -2682,14 +2181,7 @@
       </w:r>
       <w:r>
         <w:tab/>
-      </w:r>
-      <w:proofErr w:type="spellStart"/>
-      <w:r>
-        <w:t>Sapienza</w:t>
-      </w:r>
-      <w:proofErr w:type="spellEnd"/>
-      <w:r>
-        <w:t xml:space="preserve"> University of Rome (Rome, Italy)</w:t>
+        <w:t>Sapienza University of Rome (Rome, Italy)</w:t>
       </w:r>
       <w:r>
         <w:t xml:space="preserve"> – Visiting Ph.D. Student, June</w:t>
@@ -2737,17 +2229,12 @@
         <w:pStyle w:val="normal0"/>
         <w:spacing w:after="60"/>
       </w:pPr>
-      <w:proofErr w:type="gramStart"/>
       <w:r>
         <w:t>2008–9</w:t>
       </w:r>
       <w:r>
         <w:tab/>
-        <w:t>Brown University</w:t>
-      </w:r>
-      <w:proofErr w:type="gramEnd"/>
-      <w:r>
-        <w:t xml:space="preserve"> (Providence, RI, USA) – Visiting Student, October–June</w:t>
+        <w:t>Brown University (Providence, RI, USA) – Visiting Student, October–June</w:t>
       </w:r>
     </w:p>
     <w:p>
@@ -3781,17 +3268,12 @@
         <w:pStyle w:val="normal0"/>
         <w:spacing w:after="120"/>
       </w:pPr>
-      <w:proofErr w:type="gramStart"/>
       <w:r>
         <w:t>2012</w:t>
       </w:r>
       <w:r>
         <w:tab/>
-        <w:t>Summer School</w:t>
-      </w:r>
-      <w:proofErr w:type="gramEnd"/>
-      <w:r>
-        <w:t xml:space="preserve"> on Massive Data Mining, IT University, Copenhagen, Denmark</w:t>
+        <w:t>Summer School on Massive Data Mining, IT University, Copenhagen, Denmark</w:t>
       </w:r>
     </w:p>
     <w:p>

</xml_diff>

<commit_message>
Add KDD'17 session chairing.
</commit_message>
<xml_diff>
--- a/MatteoRiondato-CV.docx
+++ b/MatteoRiondato-CV.docx
@@ -38,7 +38,15 @@
         <w:jc w:val="center"/>
       </w:pPr>
       <w:r>
-        <w:t>100 Avenue of the Americas, 16</w:t>
+        <w:t xml:space="preserve">100 </w:t>
+      </w:r>
+      <w:proofErr w:type="gramStart"/>
+      <w:r>
+        <w:t>Avenue</w:t>
+      </w:r>
+      <w:proofErr w:type="gramEnd"/>
+      <w:r>
+        <w:t xml:space="preserve"> of the Americas, 16</w:t>
       </w:r>
       <w:r>
         <w:rPr>
@@ -163,7 +171,15 @@
         <w:spacing w:after="120"/>
       </w:pPr>
       <w:r>
-        <w:t>M.Sc. (Laurea Specialistica)</w:t>
+        <w:t xml:space="preserve">M.Sc. (Laurea </w:t>
+      </w:r>
+      <w:proofErr w:type="spellStart"/>
+      <w:r>
+        <w:t>Specialistica</w:t>
+      </w:r>
+      <w:proofErr w:type="spellEnd"/>
+      <w:r>
+        <w:t>)</w:t>
       </w:r>
       <w:r>
         <w:tab/>
@@ -248,12 +264,17 @@
         <w:pStyle w:val="normal0"/>
         <w:ind w:left="1440" w:hanging="1440"/>
       </w:pPr>
+      <w:proofErr w:type="gramStart"/>
       <w:r>
         <w:t xml:space="preserve">2014–15  </w:t>
       </w:r>
       <w:r>
         <w:tab/>
-        <w:t>Postdoctoral Researcher, Department of Computer Science, Stanford University</w:t>
+        <w:t>Postdoctoral Researcher</w:t>
+      </w:r>
+      <w:proofErr w:type="gramEnd"/>
+      <w:r>
+        <w:t>, Department of Computer Science, Stanford University</w:t>
       </w:r>
     </w:p>
     <w:p>
@@ -393,6 +414,7 @@
         <w:spacing w:after="120"/>
         <w:ind w:left="1440" w:hanging="1440"/>
       </w:pPr>
+      <w:proofErr w:type="gramStart"/>
       <w:r>
         <w:t>2017</w:t>
       </w:r>
@@ -400,7 +422,15 @@
         <w:tab/>
       </w:r>
       <w:r>
-        <w:t xml:space="preserve">L. De Stefani, A. Epasto, </w:t>
+        <w:t xml:space="preserve">L. De Stefani, A. </w:t>
+      </w:r>
+      <w:proofErr w:type="spellStart"/>
+      <w:r>
+        <w:t>Epasto</w:t>
+      </w:r>
+      <w:proofErr w:type="spellEnd"/>
+      <w:r>
+        <w:t xml:space="preserve">, </w:t>
       </w:r>
       <w:r>
         <w:rPr>
@@ -410,7 +440,11 @@
         <w:t>M. Riondato</w:t>
       </w:r>
       <w:r>
-        <w:t>, and E. Upfal. TRIÉST: Counting Local and Global Triangles in Fully-dynamic Streams with Fixed Memory Size.</w:t>
+        <w:t>, and E. Upfal.</w:t>
+      </w:r>
+      <w:proofErr w:type="gramEnd"/>
+      <w:r>
+        <w:t xml:space="preserve"> TRIÉST: Counting Local and Global Triangles in Fully-dynamic Streams with Fixed Memory Size.</w:t>
       </w:r>
       <w:r>
         <w:t xml:space="preserve"> </w:t>
@@ -422,8 +456,13 @@
         <w:t>ACM Transactions on Knowledge Discovery from Data</w:t>
       </w:r>
       <w:r>
-        <w:t>, 11(4):43:1</w:t>
-      </w:r>
+        <w:t>, 11(4)</w:t>
+      </w:r>
+      <w:proofErr w:type="gramStart"/>
+      <w:r>
+        <w:t>:43:1</w:t>
+      </w:r>
+      <w:proofErr w:type="gramEnd"/>
       <w:r>
         <w:t>–</w:t>
       </w:r>
@@ -449,6 +488,7 @@
         <w:spacing w:after="120"/>
         <w:ind w:left="1440" w:hanging="1440"/>
       </w:pPr>
+      <w:proofErr w:type="gramStart"/>
       <w:r>
         <w:t>2017</w:t>
       </w:r>
@@ -475,7 +515,27 @@
         <w:t>, D.</w:t>
       </w:r>
       <w:r>
-        <w:t xml:space="preserve"> García-Soriano, and F. Bonchi. Graph Summarization with Quality Guarantees. </w:t>
+        <w:t xml:space="preserve"> </w:t>
+      </w:r>
+      <w:proofErr w:type="spellStart"/>
+      <w:r>
+        <w:t>García</w:t>
+      </w:r>
+      <w:proofErr w:type="spellEnd"/>
+      <w:r>
+        <w:t xml:space="preserve">-Soriano, and F. </w:t>
+      </w:r>
+      <w:proofErr w:type="spellStart"/>
+      <w:r>
+        <w:t>Bonchi</w:t>
+      </w:r>
+      <w:proofErr w:type="spellEnd"/>
+      <w:r>
+        <w:t>.</w:t>
+      </w:r>
+      <w:proofErr w:type="gramEnd"/>
+      <w:r>
+        <w:t xml:space="preserve"> Graph Summarization with Quality Guarantees. </w:t>
       </w:r>
       <w:r>
         <w:rPr>
@@ -488,7 +548,15 @@
         <w:t xml:space="preserve">, </w:t>
       </w:r>
       <w:r>
-        <w:t>31(2):314–349</w:t>
+        <w:t>31(2)</w:t>
+      </w:r>
+      <w:proofErr w:type="gramStart"/>
+      <w:r>
+        <w:t>:314</w:t>
+      </w:r>
+      <w:proofErr w:type="gramEnd"/>
+      <w:r>
+        <w:t>–349</w:t>
       </w:r>
     </w:p>
     <w:p>
@@ -497,6 +565,7 @@
         <w:spacing w:after="120"/>
         <w:ind w:left="1440" w:hanging="1440"/>
       </w:pPr>
+      <w:proofErr w:type="gramStart"/>
       <w:r>
         <w:t>2015</w:t>
       </w:r>
@@ -514,7 +583,27 @@
         <w:t>M. Riondato</w:t>
       </w:r>
       <w:r>
-        <w:t xml:space="preserve"> and E. M. Kornaropoulos. Fast Approximation of Betweenness Centrality through Sampling. </w:t>
+        <w:t xml:space="preserve"> and E. M. </w:t>
+      </w:r>
+      <w:proofErr w:type="spellStart"/>
+      <w:r>
+        <w:t>Kornaropoulos</w:t>
+      </w:r>
+      <w:proofErr w:type="spellEnd"/>
+      <w:r>
+        <w:t>.</w:t>
+      </w:r>
+      <w:proofErr w:type="gramEnd"/>
+      <w:r>
+        <w:t xml:space="preserve"> </w:t>
+      </w:r>
+      <w:proofErr w:type="gramStart"/>
+      <w:r>
+        <w:t>Fast Approximation of Betweenness Centrality through Sampling.</w:t>
+      </w:r>
+      <w:proofErr w:type="gramEnd"/>
+      <w:r>
+        <w:t xml:space="preserve"> </w:t>
       </w:r>
       <w:r>
         <w:rPr>
@@ -524,7 +613,15 @@
         <w:t>Data Mining and Knowledge Discovery</w:t>
       </w:r>
       <w:r>
-        <w:t>, 30(2):438–475</w:t>
+        <w:t>, 30(2)</w:t>
+      </w:r>
+      <w:proofErr w:type="gramStart"/>
+      <w:r>
+        <w:t>:438</w:t>
+      </w:r>
+      <w:proofErr w:type="gramEnd"/>
+      <w:r>
+        <w:t>–475</w:t>
       </w:r>
     </w:p>
     <w:p>
@@ -547,7 +644,15 @@
         <w:t>M. Riondato</w:t>
       </w:r>
       <w:r>
-        <w:t xml:space="preserve"> and E. Upfal. Efficient Discovery of Association Rules and Frequent Itemsets through Sampling with Tight Performance Guarantees. </w:t>
+        <w:t xml:space="preserve"> and E. Upfal. </w:t>
+      </w:r>
+      <w:proofErr w:type="gramStart"/>
+      <w:r>
+        <w:t>Efficient Discovery of Association Rules and Frequent Itemsets through Sampling with Tight Performance Guarantees.</w:t>
+      </w:r>
+      <w:proofErr w:type="gramEnd"/>
+      <w:r>
+        <w:t xml:space="preserve"> </w:t>
       </w:r>
       <w:r>
         <w:rPr>
@@ -557,7 +662,15 @@
         <w:t>ACM Transactions on Knowledge Discovery from Data</w:t>
       </w:r>
       <w:r>
-        <w:t>, 8(4):20:1–20:32</w:t>
+        <w:t>, 8(4)</w:t>
+      </w:r>
+      <w:proofErr w:type="gramStart"/>
+      <w:r>
+        <w:t>:20:1</w:t>
+      </w:r>
+      <w:proofErr w:type="gramEnd"/>
+      <w:r>
+        <w:t>–20:32</w:t>
       </w:r>
     </w:p>
     <w:p>
@@ -572,7 +685,15 @@
         <w:tab/>
       </w:r>
       <w:r>
-        <w:t xml:space="preserve">A. Pietracaprina, </w:t>
+        <w:t xml:space="preserve">A. </w:t>
+      </w:r>
+      <w:proofErr w:type="spellStart"/>
+      <w:r>
+        <w:t>Pietracaprina</w:t>
+      </w:r>
+      <w:proofErr w:type="spellEnd"/>
+      <w:r>
+        <w:t xml:space="preserve">, </w:t>
       </w:r>
       <w:r>
         <w:rPr>
@@ -582,7 +703,15 @@
         <w:t>M. Riondato</w:t>
       </w:r>
       <w:r>
-        <w:t xml:space="preserve">, E. Upfal, and F. Vandin. Mining Top-k Frequent Itemsets through Progressive Sampling. </w:t>
+        <w:t xml:space="preserve">, E. Upfal, and F. </w:t>
+      </w:r>
+      <w:proofErr w:type="spellStart"/>
+      <w:r>
+        <w:t>Vandin</w:t>
+      </w:r>
+      <w:proofErr w:type="spellEnd"/>
+      <w:r>
+        <w:t xml:space="preserve">. Mining Top-k Frequent Itemsets through Progressive Sampling. </w:t>
       </w:r>
       <w:r>
         <w:rPr>
@@ -592,7 +721,15 @@
         <w:t>Data Mining and Knowledge Discovery,</w:t>
       </w:r>
       <w:r>
-        <w:t xml:space="preserve"> 21(2):310–326</w:t>
+        <w:t xml:space="preserve"> 21(2)</w:t>
+      </w:r>
+      <w:proofErr w:type="gramStart"/>
+      <w:r>
+        <w:t>:310</w:t>
+      </w:r>
+      <w:proofErr w:type="gramEnd"/>
+      <w:r>
+        <w:t>–326</w:t>
       </w:r>
     </w:p>
     <w:p>
@@ -627,6 +764,7 @@
           <w:bCs/>
         </w:rPr>
       </w:pPr>
+      <w:proofErr w:type="gramStart"/>
       <w:r>
         <w:t>2016</w:t>
       </w:r>
@@ -634,7 +772,15 @@
         <w:tab/>
       </w:r>
       <w:r>
-        <w:t xml:space="preserve">L. De Stefani, A. Epasto, </w:t>
+        <w:t xml:space="preserve">L. De Stefani, A. </w:t>
+      </w:r>
+      <w:proofErr w:type="spellStart"/>
+      <w:r>
+        <w:t>Epasto</w:t>
+      </w:r>
+      <w:proofErr w:type="spellEnd"/>
+      <w:r>
+        <w:t xml:space="preserve">, </w:t>
       </w:r>
       <w:r>
         <w:rPr>
@@ -644,7 +790,11 @@
         <w:t>M. Riondato</w:t>
       </w:r>
       <w:r>
-        <w:t xml:space="preserve">, and E. Upfal. TRIÉST: Counting Local and Global Triangles in Fully-dynamic Streams with Fixed Memory Size. </w:t>
+        <w:t>, and E. Upfal.</w:t>
+      </w:r>
+      <w:proofErr w:type="gramEnd"/>
+      <w:r>
+        <w:t xml:space="preserve"> TRIÉST: Counting Local and Global Triangles in Fully-dynamic Streams with Fixed Memory Size. </w:t>
       </w:r>
       <w:r>
         <w:rPr>
@@ -740,7 +890,23 @@
         <w:tab/>
       </w:r>
       <w:r>
-        <w:t xml:space="preserve">F. Bonchi, G. De Francisci Morales, </w:t>
+        <w:t xml:space="preserve">F. </w:t>
+      </w:r>
+      <w:proofErr w:type="spellStart"/>
+      <w:r>
+        <w:t>Bonchi</w:t>
+      </w:r>
+      <w:proofErr w:type="spellEnd"/>
+      <w:r>
+        <w:t xml:space="preserve">, G. De </w:t>
+      </w:r>
+      <w:proofErr w:type="spellStart"/>
+      <w:r>
+        <w:t>Francisci</w:t>
+      </w:r>
+      <w:proofErr w:type="spellEnd"/>
+      <w:r>
+        <w:t xml:space="preserve"> Morales, </w:t>
       </w:r>
       <w:r>
         <w:rPr>
@@ -750,7 +916,15 @@
         <w:t>M. Riondato</w:t>
       </w:r>
       <w:r>
-        <w:t xml:space="preserve">, Centrality Measures on Big Graphs: Exact, Approximated, and Distributed Algorithms. </w:t>
+        <w:t xml:space="preserve">, </w:t>
+      </w:r>
+      <w:proofErr w:type="gramStart"/>
+      <w:r>
+        <w:t>Centrality</w:t>
+      </w:r>
+      <w:proofErr w:type="gramEnd"/>
+      <w:r>
+        <w:t xml:space="preserve"> Measures on Big Graphs: Exact, Approximated, and Distributed Algorithms. </w:t>
       </w:r>
       <w:r>
         <w:rPr>
@@ -784,12 +958,21 @@
         <w:spacing w:after="120"/>
         <w:ind w:left="1440" w:hanging="1440"/>
       </w:pPr>
+      <w:proofErr w:type="gramStart"/>
       <w:r>
         <w:t>2016</w:t>
       </w:r>
       <w:r>
         <w:tab/>
-        <w:t xml:space="preserve">A. Mahmoody, </w:t>
+        <w:t xml:space="preserve">A. </w:t>
+      </w:r>
+      <w:proofErr w:type="spellStart"/>
+      <w:r>
+        <w:t>Mahmoody</w:t>
+      </w:r>
+      <w:proofErr w:type="spellEnd"/>
+      <w:r>
+        <w:t xml:space="preserve">, </w:t>
       </w:r>
       <w:r>
         <w:rPr>
@@ -799,7 +982,11 @@
         <w:t>M. Riondato</w:t>
       </w:r>
       <w:r>
-        <w:t xml:space="preserve">, and E. Upfal. Wiggins: Detecting Valuable Information in Dynamic Networks with Limited Resources. </w:t>
+        <w:t>, and E. Upfal.</w:t>
+      </w:r>
+      <w:proofErr w:type="gramEnd"/>
+      <w:r>
+        <w:t xml:space="preserve"> Wiggins: Detecting Valuable Information in Dynamic Networks with Limited Resources. </w:t>
       </w:r>
       <w:r>
         <w:rPr>
@@ -936,7 +1123,39 @@
         <w:tab/>
       </w:r>
       <w:r>
-        <w:t xml:space="preserve">A. Anagnastopoulos, L. Becchetti, A. Fazzone, I. Mele, and </w:t>
+        <w:t xml:space="preserve">A. </w:t>
+      </w:r>
+      <w:proofErr w:type="spellStart"/>
+      <w:r>
+        <w:t>Anagnastopoulos</w:t>
+      </w:r>
+      <w:proofErr w:type="spellEnd"/>
+      <w:r>
+        <w:t xml:space="preserve">, L. </w:t>
+      </w:r>
+      <w:proofErr w:type="spellStart"/>
+      <w:r>
+        <w:t>Becchetti</w:t>
+      </w:r>
+      <w:proofErr w:type="spellEnd"/>
+      <w:r>
+        <w:t xml:space="preserve">, A. </w:t>
+      </w:r>
+      <w:proofErr w:type="spellStart"/>
+      <w:r>
+        <w:t>Fazzone</w:t>
+      </w:r>
+      <w:proofErr w:type="spellEnd"/>
+      <w:r>
+        <w:t xml:space="preserve">, I. </w:t>
+      </w:r>
+      <w:proofErr w:type="spellStart"/>
+      <w:r>
+        <w:t>Mele</w:t>
+      </w:r>
+      <w:proofErr w:type="spellEnd"/>
+      <w:r>
+        <w:t xml:space="preserve">, and </w:t>
       </w:r>
       <w:r>
         <w:rPr>
@@ -946,7 +1165,15 @@
         <w:t>M. Riondato</w:t>
       </w:r>
       <w:r>
-        <w:t xml:space="preserve">. The Importance of Being Experts: Efficient Max-Finding in Crowdsourcing. </w:t>
+        <w:t xml:space="preserve">. The Importance of Being Experts: Efficient Max-Finding in </w:t>
+      </w:r>
+      <w:proofErr w:type="spellStart"/>
+      <w:r>
+        <w:t>Crowdsourcing</w:t>
+      </w:r>
+      <w:proofErr w:type="spellEnd"/>
+      <w:r>
+        <w:t xml:space="preserve">. </w:t>
       </w:r>
       <w:r>
         <w:rPr>
@@ -980,6 +1207,7 @@
         <w:spacing w:after="120"/>
         <w:ind w:left="1440" w:hanging="1440"/>
       </w:pPr>
+      <w:proofErr w:type="gramStart"/>
       <w:r>
         <w:t>2014</w:t>
       </w:r>
@@ -997,7 +1225,27 @@
         <w:t>M. Riondato</w:t>
       </w:r>
       <w:r>
-        <w:t xml:space="preserve">, D. García-Soriano, and F. Bonchi. Graph Summarization with Quality Guarantees. </w:t>
+        <w:t xml:space="preserve">, D. </w:t>
+      </w:r>
+      <w:proofErr w:type="spellStart"/>
+      <w:r>
+        <w:t>García</w:t>
+      </w:r>
+      <w:proofErr w:type="spellEnd"/>
+      <w:r>
+        <w:t xml:space="preserve">-Soriano, and F. </w:t>
+      </w:r>
+      <w:proofErr w:type="spellStart"/>
+      <w:r>
+        <w:t>Bonchi</w:t>
+      </w:r>
+      <w:proofErr w:type="spellEnd"/>
+      <w:r>
+        <w:t>.</w:t>
+      </w:r>
+      <w:proofErr w:type="gramEnd"/>
+      <w:r>
+        <w:t xml:space="preserve"> Graph Summarization with Quality Guarantees. </w:t>
       </w:r>
       <w:r>
         <w:rPr>
@@ -1092,7 +1340,15 @@
         <w:t>M. Riondato</w:t>
       </w:r>
       <w:r>
-        <w:t xml:space="preserve"> and F. Vandin. Finding the True Frequent Itemsets. </w:t>
+        <w:t xml:space="preserve"> and F. </w:t>
+      </w:r>
+      <w:proofErr w:type="spellStart"/>
+      <w:r>
+        <w:t>Vandin</w:t>
+      </w:r>
+      <w:proofErr w:type="spellEnd"/>
+      <w:r>
+        <w:t xml:space="preserve">. Finding the True Frequent Itemsets. </w:t>
       </w:r>
       <w:r>
         <w:rPr>
@@ -1126,6 +1382,7 @@
         <w:spacing w:after="120"/>
         <w:ind w:left="1440" w:hanging="1440"/>
       </w:pPr>
+      <w:proofErr w:type="gramStart"/>
       <w:r>
         <w:t>2014</w:t>
       </w:r>
@@ -1143,7 +1400,27 @@
         <w:t>M. Riondato</w:t>
       </w:r>
       <w:r>
-        <w:t xml:space="preserve"> and E. M. Kornaropoulos. Fast Approximation of Betweenness Centrality through Sampling. </w:t>
+        <w:t xml:space="preserve"> and E. M. </w:t>
+      </w:r>
+      <w:proofErr w:type="spellStart"/>
+      <w:r>
+        <w:t>Kornaropoulos</w:t>
+      </w:r>
+      <w:proofErr w:type="spellEnd"/>
+      <w:r>
+        <w:t>.</w:t>
+      </w:r>
+      <w:proofErr w:type="gramEnd"/>
+      <w:r>
+        <w:t xml:space="preserve"> </w:t>
+      </w:r>
+      <w:proofErr w:type="gramStart"/>
+      <w:r>
+        <w:t>Fast Approximation of Betweenness Centrality through Sampling.</w:t>
+      </w:r>
+      <w:proofErr w:type="gramEnd"/>
+      <w:r>
+        <w:t xml:space="preserve"> </w:t>
       </w:r>
       <w:r>
         <w:rPr>
@@ -1177,6 +1454,7 @@
         <w:spacing w:after="120"/>
         <w:ind w:left="1440" w:hanging="1440"/>
       </w:pPr>
+      <w:proofErr w:type="gramStart"/>
       <w:r>
         <w:t>2012</w:t>
       </w:r>
@@ -1194,7 +1472,27 @@
         <w:t>M. Riondato</w:t>
       </w:r>
       <w:r>
-        <w:t xml:space="preserve">, J. A. DeBrabant, R. Fonseca, and E. Upfal. PARMA: A Parallel Randomized Algorithm for Association Rules Mining in MapReduce. </w:t>
+        <w:t xml:space="preserve">, J. A. </w:t>
+      </w:r>
+      <w:proofErr w:type="spellStart"/>
+      <w:r>
+        <w:t>DeBrabant</w:t>
+      </w:r>
+      <w:proofErr w:type="spellEnd"/>
+      <w:r>
+        <w:t>, R. Fonseca, and E. Upfal.</w:t>
+      </w:r>
+      <w:proofErr w:type="gramEnd"/>
+      <w:r>
+        <w:t xml:space="preserve"> PARMA: A Parallel Randomized Algorithm for Association Rules Mining in </w:t>
+      </w:r>
+      <w:proofErr w:type="spellStart"/>
+      <w:r>
+        <w:t>MapReduce</w:t>
+      </w:r>
+      <w:proofErr w:type="spellEnd"/>
+      <w:r>
+        <w:t xml:space="preserve">. </w:t>
       </w:r>
       <w:r>
         <w:rPr>
@@ -1252,7 +1550,15 @@
         <w:t>M. Riondato</w:t>
       </w:r>
       <w:r>
-        <w:t xml:space="preserve"> and E. Upfal. Efficient Discovery of Association Rules and Frequent Itemsets through Sampling with Tight Performance Guarantees. </w:t>
+        <w:t xml:space="preserve"> and E. Upfal. </w:t>
+      </w:r>
+      <w:proofErr w:type="gramStart"/>
+      <w:r>
+        <w:t>Efficient Discovery of Association Rules and Frequent Itemsets through Sampling with Tight Performance Guarantees.</w:t>
+      </w:r>
+      <w:proofErr w:type="gramEnd"/>
+      <w:r>
+        <w:t xml:space="preserve"> </w:t>
       </w:r>
       <w:r>
         <w:rPr>
@@ -1271,6 +1577,7 @@
         <w:spacing w:after="120"/>
         <w:ind w:left="1440" w:hanging="1440"/>
       </w:pPr>
+      <w:proofErr w:type="gramStart"/>
       <w:r>
         <w:t>2012</w:t>
       </w:r>
@@ -1278,7 +1585,23 @@
         <w:tab/>
       </w:r>
       <w:r>
-        <w:t xml:space="preserve">A. Pietracaprina, G. Pucci, </w:t>
+        <w:t xml:space="preserve">A. </w:t>
+      </w:r>
+      <w:proofErr w:type="spellStart"/>
+      <w:r>
+        <w:t>Pietracaprina</w:t>
+      </w:r>
+      <w:proofErr w:type="spellEnd"/>
+      <w:r>
+        <w:t xml:space="preserve">, G. </w:t>
+      </w:r>
+      <w:proofErr w:type="spellStart"/>
+      <w:r>
+        <w:t>Pucci</w:t>
+      </w:r>
+      <w:proofErr w:type="spellEnd"/>
+      <w:r>
+        <w:t xml:space="preserve">, </w:t>
       </w:r>
       <w:r>
         <w:rPr>
@@ -1288,7 +1611,27 @@
         <w:t>M. Riondato</w:t>
       </w:r>
       <w:r>
-        <w:t xml:space="preserve">, F. Silvestri, and E. Upfal. Space-round Tradeoffs for MapReduce Computations. </w:t>
+        <w:t xml:space="preserve">, F. </w:t>
+      </w:r>
+      <w:proofErr w:type="spellStart"/>
+      <w:r>
+        <w:t>Silvestri</w:t>
+      </w:r>
+      <w:proofErr w:type="spellEnd"/>
+      <w:r>
+        <w:t>, and E. Upfal.</w:t>
+      </w:r>
+      <w:proofErr w:type="gramEnd"/>
+      <w:r>
+        <w:t xml:space="preserve"> Space-round Tradeoffs for </w:t>
+      </w:r>
+      <w:proofErr w:type="spellStart"/>
+      <w:r>
+        <w:t>MapReduce</w:t>
+      </w:r>
+      <w:proofErr w:type="spellEnd"/>
+      <w:r>
+        <w:t xml:space="preserve"> Computations. </w:t>
       </w:r>
       <w:r>
         <w:rPr>
@@ -1331,12 +1674,29 @@
         <w:spacing w:after="120"/>
         <w:ind w:left="1440" w:hanging="1440"/>
       </w:pPr>
+      <w:proofErr w:type="gramStart"/>
       <w:r>
         <w:t>2012</w:t>
       </w:r>
       <w:r>
         <w:tab/>
-        <w:t xml:space="preserve">M. Akdere, U. Çetintemel, </w:t>
+        <w:t xml:space="preserve">M. </w:t>
+      </w:r>
+      <w:proofErr w:type="spellStart"/>
+      <w:r>
+        <w:t>Akdere</w:t>
+      </w:r>
+      <w:proofErr w:type="spellEnd"/>
+      <w:r>
+        <w:t xml:space="preserve">, U. </w:t>
+      </w:r>
+      <w:proofErr w:type="spellStart"/>
+      <w:r>
+        <w:t>Çetintemel</w:t>
+      </w:r>
+      <w:proofErr w:type="spellEnd"/>
+      <w:r>
+        <w:t xml:space="preserve">, </w:t>
       </w:r>
       <w:r>
         <w:rPr>
@@ -1346,7 +1706,19 @@
         <w:t>M. Riondato</w:t>
       </w:r>
       <w:r>
-        <w:t xml:space="preserve">, E. Upfal, and S. B. Zdonik. Learning-based Query Performance Modeling and Prediction. </w:t>
+        <w:t xml:space="preserve">, E. Upfal, and S. B. </w:t>
+      </w:r>
+      <w:proofErr w:type="spellStart"/>
+      <w:r>
+        <w:t>Zdonik</w:t>
+      </w:r>
+      <w:proofErr w:type="spellEnd"/>
+      <w:r>
+        <w:t>.</w:t>
+      </w:r>
+      <w:proofErr w:type="gramEnd"/>
+      <w:r>
+        <w:t xml:space="preserve"> Learning-based Query Performance Modeling and Prediction. </w:t>
       </w:r>
       <w:r>
         <w:rPr>
@@ -1380,6 +1752,7 @@
         <w:spacing w:after="120"/>
         <w:ind w:left="1440" w:hanging="1440"/>
       </w:pPr>
+      <w:proofErr w:type="gramStart"/>
       <w:r>
         <w:t>2011</w:t>
       </w:r>
@@ -1397,7 +1770,43 @@
         <w:t>M. Riondato</w:t>
       </w:r>
       <w:r>
-        <w:t xml:space="preserve">, M. Akdere, U. Çetintemel, S. B. Zdonik, and E. Upfal. The VC-dimension of SQL Queries and Selectivity Estimation through Sampling. </w:t>
+        <w:t xml:space="preserve">, M. </w:t>
+      </w:r>
+      <w:proofErr w:type="spellStart"/>
+      <w:r>
+        <w:t>Akdere</w:t>
+      </w:r>
+      <w:proofErr w:type="spellEnd"/>
+      <w:r>
+        <w:t xml:space="preserve">, U. </w:t>
+      </w:r>
+      <w:proofErr w:type="spellStart"/>
+      <w:r>
+        <w:t>Çetintemel</w:t>
+      </w:r>
+      <w:proofErr w:type="spellEnd"/>
+      <w:r>
+        <w:t xml:space="preserve">, S. B. </w:t>
+      </w:r>
+      <w:proofErr w:type="spellStart"/>
+      <w:r>
+        <w:t>Zdonik</w:t>
+      </w:r>
+      <w:proofErr w:type="spellEnd"/>
+      <w:r>
+        <w:t>, and E. Upfal.</w:t>
+      </w:r>
+      <w:proofErr w:type="gramEnd"/>
+      <w:r>
+        <w:t xml:space="preserve"> </w:t>
+      </w:r>
+      <w:proofErr w:type="gramStart"/>
+      <w:r>
+        <w:t>The VC-dimension of SQL Queries and Selectivity Estimation through Sampling.</w:t>
+      </w:r>
+      <w:proofErr w:type="gramEnd"/>
+      <w:r>
+        <w:t xml:space="preserve"> </w:t>
       </w:r>
       <w:r>
         <w:rPr>
@@ -1415,12 +1824,29 @@
         <w:pStyle w:val="normal0"/>
         <w:ind w:left="1440" w:hanging="1440"/>
       </w:pPr>
+      <w:proofErr w:type="gramStart"/>
       <w:r>
         <w:t>2011</w:t>
       </w:r>
       <w:r>
         <w:tab/>
-        <w:t xml:space="preserve">M. Akdere, U. Çetintemel, </w:t>
+        <w:t xml:space="preserve">M. </w:t>
+      </w:r>
+      <w:proofErr w:type="spellStart"/>
+      <w:r>
+        <w:t>Akdere</w:t>
+      </w:r>
+      <w:proofErr w:type="spellEnd"/>
+      <w:r>
+        <w:t xml:space="preserve">, U. </w:t>
+      </w:r>
+      <w:proofErr w:type="spellStart"/>
+      <w:r>
+        <w:t>Çetintemel</w:t>
+      </w:r>
+      <w:proofErr w:type="spellEnd"/>
+      <w:r>
+        <w:t xml:space="preserve">, </w:t>
       </w:r>
       <w:r>
         <w:rPr>
@@ -1430,7 +1856,19 @@
         <w:t>M. Riondato</w:t>
       </w:r>
       <w:r>
-        <w:t xml:space="preserve">, E. Upfal, and S. B. Zdonik. The Case for Predictive Database Systems: Opportunities and Challenges. </w:t>
+        <w:t xml:space="preserve">, E. Upfal, and S. B. </w:t>
+      </w:r>
+      <w:proofErr w:type="spellStart"/>
+      <w:r>
+        <w:t>Zdonik</w:t>
+      </w:r>
+      <w:proofErr w:type="spellEnd"/>
+      <w:r>
+        <w:t>.</w:t>
+      </w:r>
+      <w:proofErr w:type="gramEnd"/>
+      <w:r>
+        <w:t xml:space="preserve"> The Case for Predictive Database Systems: Opportunities and Challenges. </w:t>
       </w:r>
       <w:r>
         <w:rPr>
@@ -1498,7 +1936,23 @@
         <w:tab/>
       </w:r>
       <w:r>
-        <w:t xml:space="preserve">F. Bonchi, G. De Francisci Morales, </w:t>
+        <w:t xml:space="preserve">F. </w:t>
+      </w:r>
+      <w:proofErr w:type="spellStart"/>
+      <w:r>
+        <w:t>Bonchi</w:t>
+      </w:r>
+      <w:proofErr w:type="spellEnd"/>
+      <w:r>
+        <w:t xml:space="preserve">, G. De </w:t>
+      </w:r>
+      <w:proofErr w:type="spellStart"/>
+      <w:r>
+        <w:t>Francisci</w:t>
+      </w:r>
+      <w:proofErr w:type="spellEnd"/>
+      <w:r>
+        <w:t xml:space="preserve"> Morales, </w:t>
       </w:r>
       <w:r>
         <w:rPr>
@@ -1773,14 +2227,32 @@
       <w:r>
         <w:t xml:space="preserve">, </w:t>
       </w:r>
-      <w:r>
-        <w:t xml:space="preserve">Dagstuhl Seminar 17141, </w:t>
-      </w:r>
+      <w:proofErr w:type="spellStart"/>
+      <w:r>
+        <w:t>Dagstuhl</w:t>
+      </w:r>
+      <w:proofErr w:type="spellEnd"/>
+      <w:r>
+        <w:t xml:space="preserve"> Seminar 17141, </w:t>
+      </w:r>
+      <w:proofErr w:type="spellStart"/>
       <w:r>
         <w:t>Sch</w:t>
       </w:r>
       <w:r>
-        <w:t>loss Dagstuhl (Germany), April 6</w:t>
+        <w:t>loss</w:t>
+      </w:r>
+      <w:proofErr w:type="spellEnd"/>
+      <w:r>
+        <w:t xml:space="preserve"> </w:t>
+      </w:r>
+      <w:proofErr w:type="spellStart"/>
+      <w:r>
+        <w:t>Dagstuhl</w:t>
+      </w:r>
+      <w:proofErr w:type="spellEnd"/>
+      <w:r>
+        <w:t xml:space="preserve"> (Germany), April 6</w:t>
       </w:r>
     </w:p>
     <w:p>
@@ -1834,7 +2306,15 @@
       </w:r>
       <w:r>
         <w:tab/>
-        <w:t>The Neverending Data – Streaming, Sampling, and Triangle Counting, Department of Computer Science, Amherst College, Amherst (MA, USA), January 27</w:t>
+        <w:t xml:space="preserve">The </w:t>
+      </w:r>
+      <w:proofErr w:type="spellStart"/>
+      <w:r>
+        <w:t>Neverending</w:t>
+      </w:r>
+      <w:proofErr w:type="spellEnd"/>
+      <w:r>
+        <w:t xml:space="preserve"> Data – Streaming, Sampling, and Triangle Counting, Department of Computer Science, Amherst College, Amherst (MA, USA), January 27</w:t>
       </w:r>
     </w:p>
     <w:p>
@@ -1935,7 +2415,15 @@
       </w:r>
       <w:r>
         <w:tab/>
-        <w:t>ABRA: Venice, Sampling, and Betweenness Centrality Estimation, Social Impact through Network Science (SINS), Venice (Italy), June 8</w:t>
+        <w:t xml:space="preserve">ABRA: Venice, Sampling, and Betweenness Centrality Estimation, Social Impact through Network Science (SINS), Venice (Italy), </w:t>
+      </w:r>
+      <w:proofErr w:type="gramStart"/>
+      <w:r>
+        <w:t>June</w:t>
+      </w:r>
+      <w:proofErr w:type="gramEnd"/>
+      <w:r>
+        <w:t xml:space="preserve"> 8</w:t>
       </w:r>
     </w:p>
     <w:p>
@@ -1949,7 +2437,15 @@
       </w:r>
       <w:r>
         <w:tab/>
-        <w:t>Data is..., Stevens Institute of Technology, Hoboken (NJ, USA), December 12</w:t>
+        <w:t>Data is</w:t>
+      </w:r>
+      <w:proofErr w:type="gramStart"/>
+      <w:r>
+        <w:t>...,</w:t>
+      </w:r>
+      <w:proofErr w:type="gramEnd"/>
+      <w:r>
+        <w:t xml:space="preserve"> Stevens Institute of Technology, Hoboken (NJ, USA), December 12</w:t>
       </w:r>
     </w:p>
     <w:p>
@@ -1963,7 +2459,15 @@
       </w:r>
       <w:r>
         <w:tab/>
-        <w:t>Travel Pictures from Another World: Statistical Learning Theory Meets Data Mining, Monash University, Melbourne (Australia), October 28</w:t>
+        <w:t xml:space="preserve">Travel Pictures from Another World: Statistical Learning Theory Meets Data Mining, </w:t>
+      </w:r>
+      <w:proofErr w:type="spellStart"/>
+      <w:r>
+        <w:t>Monash</w:t>
+      </w:r>
+      <w:proofErr w:type="spellEnd"/>
+      <w:r>
+        <w:t xml:space="preserve"> University, Melbourne (Australia), October 28</w:t>
       </w:r>
     </w:p>
     <w:p>
@@ -2181,7 +2685,14 @@
       </w:r>
       <w:r>
         <w:tab/>
-        <w:t>Sapienza University of Rome (Rome, Italy)</w:t>
+      </w:r>
+      <w:proofErr w:type="spellStart"/>
+      <w:r>
+        <w:t>Sapienza</w:t>
+      </w:r>
+      <w:proofErr w:type="spellEnd"/>
+      <w:r>
+        <w:t xml:space="preserve"> University of Rome (Rome, Italy)</w:t>
       </w:r>
       <w:r>
         <w:t xml:space="preserve"> – Visiting Ph.D. Student, June</w:t>
@@ -2229,12 +2740,17 @@
         <w:pStyle w:val="normal0"/>
         <w:spacing w:after="60"/>
       </w:pPr>
+      <w:proofErr w:type="gramStart"/>
       <w:r>
         <w:t>2008–9</w:t>
       </w:r>
       <w:r>
         <w:tab/>
-        <w:t>Brown University (Providence, RI, USA) – Visiting Student, October–June</w:t>
+        <w:t>Brown University</w:t>
+      </w:r>
+      <w:proofErr w:type="gramEnd"/>
+      <w:r>
+        <w:t xml:space="preserve"> (Providence, RI, USA) – Visiting Student, October–June</w:t>
       </w:r>
     </w:p>
     <w:p>
@@ -3040,13 +3556,34 @@
         <w:spacing w:line="360" w:lineRule="auto"/>
       </w:pPr>
       <w:r>
+        <w:t xml:space="preserve">ACM KDD </w:t>
+      </w:r>
+      <w:r>
+        <w:t>‘</w:t>
+      </w:r>
+      <w:r>
+        <w:t>16 – Graphs I</w:t>
+      </w:r>
+    </w:p>
+    <w:p>
+      <w:pPr>
+        <w:pStyle w:val="normal0"/>
+        <w:spacing w:line="360" w:lineRule="auto"/>
+      </w:pPr>
+      <w:r>
         <w:t>IEEE ICDM</w:t>
       </w:r>
       <w:r>
+        <w:t xml:space="preserve"> </w:t>
+      </w:r>
+      <w:r>
         <w:t>‘</w:t>
       </w:r>
       <w:r>
-        <w:t>16 (Theory)</w:t>
+        <w:t xml:space="preserve">16 </w:t>
+      </w:r>
+      <w:r>
+        <w:t>– Theory</w:t>
       </w:r>
     </w:p>
     <w:p>
@@ -3058,10 +3595,13 @@
         <w:t>ECML PKDD</w:t>
       </w:r>
       <w:r>
+        <w:t xml:space="preserve"> </w:t>
+      </w:r>
+      <w:r>
         <w:t>‘</w:t>
       </w:r>
       <w:r>
-        <w:t>16 (Graphs and Social Networks 1)</w:t>
+        <w:t>16 – Graphs and Social Networks 1</w:t>
       </w:r>
     </w:p>
     <w:p>
@@ -3073,10 +3613,19 @@
         <w:t>WWW</w:t>
       </w:r>
       <w:r>
+        <w:t xml:space="preserve"> </w:t>
+      </w:r>
+      <w:r>
         <w:t>‘</w:t>
       </w:r>
       <w:r>
-        <w:t>16 (Social Networks and Graph Analysis 1)</w:t>
+        <w:t xml:space="preserve">16 – </w:t>
+      </w:r>
+      <w:r>
+        <w:t>Socia</w:t>
+      </w:r>
+      <w:r>
+        <w:t>l Networks and Graph Analysis 1</w:t>
       </w:r>
     </w:p>
     <w:p>
@@ -3091,13 +3640,16 @@
         <w:t>ACM KDD</w:t>
       </w:r>
       <w:r>
+        <w:t xml:space="preserve"> </w:t>
+      </w:r>
+      <w:r>
         <w:t>‘</w:t>
       </w:r>
       <w:r>
-        <w:t>15 (Social and Graphs 4)</w:t>
-      </w:r>
-      <w:r>
-        <w:tab/>
+        <w:t xml:space="preserve">15 </w:t>
+      </w:r>
+      <w:r>
+        <w:t>– Social and Graphs 4</w:t>
       </w:r>
     </w:p>
     <w:p>
@@ -3268,12 +3820,17 @@
         <w:pStyle w:val="normal0"/>
         <w:spacing w:after="120"/>
       </w:pPr>
+      <w:proofErr w:type="gramStart"/>
       <w:r>
         <w:t>2012</w:t>
       </w:r>
       <w:r>
         <w:tab/>
-        <w:t>Summer School on Massive Data Mining, IT University, Copenhagen, Denmark</w:t>
+        <w:t>Summer School</w:t>
+      </w:r>
+      <w:proofErr w:type="gramEnd"/>
+      <w:r>
+        <w:t xml:space="preserve"> on Massive Data Mining, IT University, Copenhagen, Denmark</w:t>
       </w:r>
     </w:p>
     <w:p>
@@ -3415,7 +3972,7 @@
         <w:rPr>
           <w:noProof/>
         </w:rPr>
-        <w:t>2</w:t>
+        <w:t>5</w:t>
       </w:r>
     </w:fldSimple>
   </w:p>

</xml_diff>

<commit_message>
Add a few entries.
</commit_message>
<xml_diff>
--- a/MatteoRiondato-CV.docx
+++ b/MatteoRiondato-CV.docx
@@ -1905,11 +1905,6 @@
       <w:pPr>
         <w:pStyle w:val="normal0"/>
       </w:pPr>
-    </w:p>
-    <w:p>
-      <w:pPr>
-        <w:pStyle w:val="normal0"/>
-      </w:pPr>
       <w:r>
         <w:rPr>
           <w:b/>
@@ -1992,7 +1987,6 @@
       <w:pPr>
         <w:pStyle w:val="normal0"/>
         <w:rPr>
-          <w:b/>
           <w:bCs/>
         </w:rPr>
       </w:pPr>
@@ -2206,7 +2200,22 @@
       </w:r>
       <w:r>
         <w:tab/>
-        <w:t>Betweenness Centrality Estimation with Rademacher Averages, Center of Data Science, New York University, New York (NY, USA), May 17</w:t>
+      </w:r>
+      <w:proofErr w:type="spellStart"/>
+      <w:r>
+        <w:t>Rademacher</w:t>
+      </w:r>
+      <w:proofErr w:type="spellEnd"/>
+      <w:r>
+        <w:t xml:space="preserve"> Averages: Theory and Practice, National Institute for Informatics, Tokyo (Japan), </w:t>
+      </w:r>
+      <w:proofErr w:type="gramStart"/>
+      <w:r>
+        <w:t>November</w:t>
+      </w:r>
+      <w:proofErr w:type="gramEnd"/>
+      <w:r>
+        <w:t xml:space="preserve"> 15</w:t>
       </w:r>
     </w:p>
     <w:p>
@@ -2221,6 +2230,27 @@
       <w:r>
         <w:tab/>
       </w:r>
+      <w:proofErr w:type="spellStart"/>
+      <w:r>
+        <w:t>Betweenness</w:t>
+      </w:r>
+      <w:proofErr w:type="spellEnd"/>
+      <w:r>
+        <w:t xml:space="preserve"> Centrality Estimation with Rademacher Averages, Center of Data Science, New York University, New York (NY, USA), May 17</w:t>
+      </w:r>
+    </w:p>
+    <w:p>
+      <w:pPr>
+        <w:pStyle w:val="normal0"/>
+        <w:spacing w:after="120"/>
+        <w:ind w:left="720" w:hanging="720"/>
+      </w:pPr>
+      <w:r>
+        <w:t>2017</w:t>
+      </w:r>
+      <w:r>
+        <w:tab/>
+      </w:r>
       <w:r>
         <w:t>Rademacher Averages: Theory and Practice</w:t>
       </w:r>
@@ -2437,15 +2467,21 @@
       </w:r>
       <w:r>
         <w:tab/>
-        <w:t>Data is</w:t>
+        <w:t xml:space="preserve">Data </w:t>
       </w:r>
       <w:proofErr w:type="gramStart"/>
       <w:r>
-        <w:t>...,</w:t>
+        <w:t>is</w:t>
+      </w:r>
+      <w:r>
+        <w:t xml:space="preserve"> …,</w:t>
       </w:r>
       <w:proofErr w:type="gramEnd"/>
       <w:r>
-        <w:t xml:space="preserve"> Stevens Institute of Technology, Hoboken (NJ, USA), December 12</w:t>
+        <w:t xml:space="preserve"> </w:t>
+      </w:r>
+      <w:r>
+        <w:t>Stevens Institute of Technology, Hoboken (NJ, USA), December 12</w:t>
       </w:r>
     </w:p>
     <w:p>
@@ -2459,10 +2495,21 @@
       </w:r>
       <w:r>
         <w:tab/>
-        <w:t xml:space="preserve">Travel Pictures from Another World: Statistical Learning Theory Meets Data Mining, </w:t>
+        <w:t>Travel Pictures from Another World: Statistical Lea</w:t>
+      </w:r>
+      <w:r>
+        <w:t xml:space="preserve">rning Theory Meets Data </w:t>
       </w:r>
       <w:proofErr w:type="spellStart"/>
       <w:r>
+        <w:t>Mining</w:t>
+      </w:r>
+      <w:proofErr w:type="spellEnd"/>
+      <w:r>
+        <w:t xml:space="preserve">, </w:t>
+      </w:r>
+      <w:proofErr w:type="spellStart"/>
+      <w:r>
         <w:t>Monash</w:t>
       </w:r>
       <w:proofErr w:type="spellEnd"/>
@@ -2667,6 +2714,13 @@
           <w:bCs/>
         </w:rPr>
         <w:t>ADDITIONAL RESEARCH EXPERIENCE</w:t>
+      </w:r>
+      <w:r>
+        <w:rPr>
+          <w:b/>
+          <w:bCs/>
+        </w:rPr>
+        <w:t xml:space="preserve"> AND VISITS</w:t>
       </w:r>
     </w:p>
     <w:p>
@@ -2681,6 +2735,41 @@
         <w:ind w:left="1440" w:hanging="1440"/>
       </w:pPr>
       <w:r>
+        <w:t>2017</w:t>
+      </w:r>
+      <w:r>
+        <w:tab/>
+        <w:t>National Institute for Informatics (Tokyo, Japan) – Visiting Researcher, November</w:t>
+      </w:r>
+    </w:p>
+    <w:p>
+      <w:pPr>
+        <w:pStyle w:val="normal0"/>
+        <w:spacing w:after="60"/>
+        <w:ind w:left="1440" w:hanging="1440"/>
+      </w:pPr>
+      <w:r>
+        <w:t>2015</w:t>
+      </w:r>
+      <w:r>
+        <w:tab/>
+      </w:r>
+      <w:proofErr w:type="spellStart"/>
+      <w:r>
+        <w:t>Monash</w:t>
+      </w:r>
+      <w:proofErr w:type="spellEnd"/>
+      <w:r>
+        <w:t xml:space="preserve"> University (Melbourne, Australia) – Visiting Researcher, October</w:t>
+      </w:r>
+    </w:p>
+    <w:p>
+      <w:pPr>
+        <w:pStyle w:val="normal0"/>
+        <w:spacing w:after="60"/>
+        <w:ind w:left="1440" w:hanging="1440"/>
+      </w:pPr>
+      <w:r>
         <w:t>2012</w:t>
       </w:r>
       <w:r>
@@ -2872,6 +2961,7 @@
     <w:p>
       <w:pPr>
         <w:pStyle w:val="normal0"/>
+        <w:spacing w:line="360" w:lineRule="auto"/>
         <w:rPr>
           <w:bCs/>
         </w:rPr>
@@ -2886,6 +2976,35 @@
     <w:p>
       <w:pPr>
         <w:pStyle w:val="normal0"/>
+        <w:spacing w:line="360" w:lineRule="auto"/>
+        <w:rPr>
+          <w:bCs/>
+        </w:rPr>
+      </w:pPr>
+      <w:r>
+        <w:rPr>
+          <w:bCs/>
+        </w:rPr>
+        <w:t>Foundations of Data Science Workshop (</w:t>
+      </w:r>
+      <w:proofErr w:type="spellStart"/>
+      <w:r>
+        <w:rPr>
+          <w:bCs/>
+        </w:rPr>
+        <w:t>Bertinoro</w:t>
+      </w:r>
+      <w:proofErr w:type="spellEnd"/>
+      <w:r>
+        <w:rPr>
+          <w:bCs/>
+        </w:rPr>
+        <w:t>, Italy, September 2018) (Co-Organizer)</w:t>
+      </w:r>
+    </w:p>
+    <w:p>
+      <w:pPr>
+        <w:pStyle w:val="normal0"/>
         <w:rPr>
           <w:bCs/>
         </w:rPr>
@@ -3091,6 +3210,28 @@
       <w:pPr>
         <w:pStyle w:val="normal0"/>
       </w:pPr>
+    </w:p>
+    <w:p>
+      <w:pPr>
+        <w:pStyle w:val="normal0"/>
+        <w:spacing w:after="120"/>
+        <w:rPr>
+          <w:iCs/>
+        </w:rPr>
+      </w:pPr>
+      <w:r>
+        <w:rPr>
+          <w:i/>
+          <w:iCs/>
+        </w:rPr>
+        <w:t xml:space="preserve">ACM Transactions on Database Systems </w:t>
+      </w:r>
+      <w:r>
+        <w:rPr>
+          <w:iCs/>
+        </w:rPr>
+        <w:t>(TODS)</w:t>
+      </w:r>
     </w:p>
     <w:p>
       <w:pPr>
@@ -3972,7 +4113,7 @@
         <w:rPr>
           <w:noProof/>
         </w:rPr>
-        <w:t>5</w:t>
+        <w:t>7</w:t>
       </w:r>
     </w:fldSimple>
   </w:p>

</xml_diff>

<commit_message>
Add a few entries, including some that were apparently lost at some point?
</commit_message>
<xml_diff>
--- a/MatteoRiondato-CV.docx
+++ b/MatteoRiondato-CV.docx
@@ -2498,15 +2498,7 @@
         <w:t>Travel Pictures from Another World: Statistical Lea</w:t>
       </w:r>
       <w:r>
-        <w:t xml:space="preserve">rning Theory Meets Data </w:t>
-      </w:r>
-      <w:proofErr w:type="spellStart"/>
-      <w:r>
-        <w:t>Mining</w:t>
-      </w:r>
-      <w:proofErr w:type="spellEnd"/>
-      <w:r>
-        <w:t xml:space="preserve">, </w:t>
+        <w:t xml:space="preserve">rning Theory Meets Data Mining, </w:t>
       </w:r>
       <w:proofErr w:type="spellStart"/>
       <w:r>
@@ -2893,7 +2885,13 @@
         <w:ind w:firstLine="720"/>
       </w:pPr>
       <w:r>
-        <w:t>Optimization Methods in Finance – Instructor (spring 2016)</w:t>
+        <w:t>Optimization Methods in Finance – Instructor (spring 2016</w:t>
+      </w:r>
+      <w:r>
+        <w:t>, spring 2018</w:t>
+      </w:r>
+      <w:r>
+        <w:t>)</w:t>
       </w:r>
     </w:p>
     <w:p>
@@ -3495,7 +3493,55 @@
         <w:pStyle w:val="normal0"/>
       </w:pPr>
       <w:r>
-        <w:t xml:space="preserve">ACM KDD’17, </w:t>
+        <w:t>WWW</w:t>
+      </w:r>
+      <w:r>
+        <w:t>‘</w:t>
+      </w:r>
+      <w:r>
+        <w:t>18, MFCS</w:t>
+      </w:r>
+      <w:r>
+        <w:t>‘</w:t>
+      </w:r>
+      <w:r>
+        <w:t>17, IEEE ICDE</w:t>
+      </w:r>
+      <w:r>
+        <w:t>‘</w:t>
+      </w:r>
+      <w:r>
+        <w:t xml:space="preserve">18, </w:t>
+      </w:r>
+      <w:r>
+        <w:t>ECML PKDD</w:t>
+      </w:r>
+      <w:r>
+        <w:t>‘</w:t>
+      </w:r>
+      <w:r>
+        <w:t xml:space="preserve">17, </w:t>
+      </w:r>
+      <w:r>
+        <w:t>ACM KDD</w:t>
+      </w:r>
+      <w:r>
+        <w:t>‘</w:t>
+      </w:r>
+      <w:r>
+        <w:t xml:space="preserve">17, </w:t>
+      </w:r>
+      <w:r>
+        <w:t>ACM CIK</w:t>
+      </w:r>
+      <w:r>
+        <w:t>M</w:t>
+      </w:r>
+      <w:r>
+        <w:t>‘</w:t>
+      </w:r>
+      <w:r>
+        <w:t xml:space="preserve">17, </w:t>
       </w:r>
       <w:r>
         <w:t>IEEE ICDE</w:t>
@@ -3690,6 +3736,15 @@
       <w:pPr>
         <w:pStyle w:val="normal0"/>
       </w:pPr>
+    </w:p>
+    <w:p>
+      <w:pPr>
+        <w:pStyle w:val="normal0"/>
+        <w:spacing w:line="360" w:lineRule="auto"/>
+      </w:pPr>
+      <w:r>
+        <w:t>ACM KDD ’17 – Graphs I</w:t>
+      </w:r>
     </w:p>
     <w:p>
       <w:pPr>
@@ -3814,6 +3869,18 @@
       <w:pPr>
         <w:pStyle w:val="normal0"/>
       </w:pPr>
+    </w:p>
+    <w:p>
+      <w:pPr>
+        <w:pStyle w:val="normal0"/>
+        <w:spacing w:line="360" w:lineRule="auto"/>
+      </w:pPr>
+      <w:r>
+        <w:t>NSF SBIR/STTR</w:t>
+      </w:r>
+      <w:r>
+        <w:t xml:space="preserve"> Program</w:t>
+      </w:r>
     </w:p>
     <w:p>
       <w:pPr>
@@ -4113,7 +4180,7 @@
         <w:rPr>
           <w:noProof/>
         </w:rPr>
-        <w:t>7</w:t>
+        <w:t>8</w:t>
       </w:r>
     </w:fldSimple>
   </w:p>
@@ -4152,7 +4219,6 @@
   </w:style>
   <w:style w:type="character" w:default="1" w:styleId="DefaultParagraphFont">
     <w:name w:val="Default Paragraph Font"/>
-    <w:semiHidden/>
     <w:unhideWhenUsed/>
   </w:style>
   <w:style w:type="table" w:default="1" w:styleId="TableNormal">

</xml_diff>

<commit_message>
Fix the name of the workshop I'm organizing.
</commit_message>
<xml_diff>
--- a/MatteoRiondato-CV.docx
+++ b/MatteoRiondato-CV.docx
@@ -38,15 +38,7 @@
         <w:jc w:val="center"/>
       </w:pPr>
       <w:r>
-        <w:t xml:space="preserve">100 </w:t>
-      </w:r>
-      <w:proofErr w:type="gramStart"/>
-      <w:r>
-        <w:t>Avenue</w:t>
-      </w:r>
-      <w:proofErr w:type="gramEnd"/>
-      <w:r>
-        <w:t xml:space="preserve"> of the Americas, 16</w:t>
+        <w:t>100 Avenue of the Americas, 16</w:t>
       </w:r>
       <w:r>
         <w:rPr>
@@ -171,15 +163,7 @@
         <w:spacing w:after="120"/>
       </w:pPr>
       <w:r>
-        <w:t xml:space="preserve">M.Sc. (Laurea </w:t>
-      </w:r>
-      <w:proofErr w:type="spellStart"/>
-      <w:r>
-        <w:t>Specialistica</w:t>
-      </w:r>
-      <w:proofErr w:type="spellEnd"/>
-      <w:r>
-        <w:t>)</w:t>
+        <w:t>M.Sc. (Laurea Specialistica)</w:t>
       </w:r>
       <w:r>
         <w:tab/>
@@ -264,17 +248,12 @@
         <w:pStyle w:val="normal0"/>
         <w:ind w:left="1440" w:hanging="1440"/>
       </w:pPr>
-      <w:proofErr w:type="gramStart"/>
       <w:r>
         <w:t xml:space="preserve">2014–15  </w:t>
       </w:r>
       <w:r>
         <w:tab/>
-        <w:t>Postdoctoral Researcher</w:t>
-      </w:r>
-      <w:proofErr w:type="gramEnd"/>
-      <w:r>
-        <w:t>, Department of Computer Science, Stanford University</w:t>
+        <w:t>Postdoctoral Researcher, Department of Computer Science, Stanford University</w:t>
       </w:r>
     </w:p>
     <w:p>
@@ -414,7 +393,6 @@
         <w:spacing w:after="120"/>
         <w:ind w:left="1440" w:hanging="1440"/>
       </w:pPr>
-      <w:proofErr w:type="gramStart"/>
       <w:r>
         <w:t>2017</w:t>
       </w:r>
@@ -422,29 +400,808 @@
         <w:tab/>
       </w:r>
       <w:r>
-        <w:t xml:space="preserve">L. De Stefani, A. </w:t>
-      </w:r>
-      <w:proofErr w:type="spellStart"/>
-      <w:r>
-        <w:t>Epasto</w:t>
-      </w:r>
-      <w:proofErr w:type="spellEnd"/>
+        <w:t xml:space="preserve">L. De Stefani, A. Epasto, </w:t>
+      </w:r>
+      <w:r>
+        <w:rPr>
+          <w:b/>
+          <w:bCs/>
+        </w:rPr>
+        <w:t>M. Riondato</w:t>
+      </w:r>
+      <w:r>
+        <w:t>, and E. Upfal. TRIÉST: Counting Local and Global Triangles in Fully-dynamic Streams with Fixed Memory Size.</w:t>
+      </w:r>
+      <w:r>
+        <w:t xml:space="preserve"> </w:t>
+      </w:r>
+      <w:r>
+        <w:rPr>
+          <w:i/>
+        </w:rPr>
+        <w:t>ACM Transactions on Knowledge Discovery from Data</w:t>
+      </w:r>
+      <w:r>
+        <w:t>, 11(4):43:1</w:t>
+      </w:r>
+      <w:r>
+        <w:t>–</w:t>
+      </w:r>
+      <w:r>
+        <w:t>43:50</w:t>
+      </w:r>
       <w:r>
         <w:t xml:space="preserve">, </w:t>
       </w:r>
       <w:r>
         <w:rPr>
           <w:b/>
+        </w:rPr>
+        <w:t>Invited article to the special issue on the best papers from KDD 2016</w:t>
+      </w:r>
+      <w:r>
+        <w:t xml:space="preserve"> </w:t>
+      </w:r>
+    </w:p>
+    <w:p>
+      <w:pPr>
+        <w:pStyle w:val="normal0"/>
+        <w:spacing w:after="120"/>
+        <w:ind w:left="1440" w:hanging="1440"/>
+      </w:pPr>
+      <w:r>
+        <w:t>2017</w:t>
+      </w:r>
+      <w:r>
+        <w:rPr>
+          <w:iCs/>
+        </w:rPr>
+        <w:tab/>
+      </w:r>
+      <w:r>
+        <w:rPr>
+          <w:iCs/>
+        </w:rPr>
+        <w:t xml:space="preserve">* </w:t>
+      </w:r>
+      <w:r>
+        <w:rPr>
+          <w:b/>
           <w:bCs/>
         </w:rPr>
         <w:t>M. Riondato</w:t>
       </w:r>
       <w:r>
-        <w:t>, and E. Upfal.</w:t>
-      </w:r>
-      <w:proofErr w:type="gramEnd"/>
-      <w:r>
-        <w:t xml:space="preserve"> TRIÉST: Counting Local and Global Triangles in Fully-dynamic Streams with Fixed Memory Size.</w:t>
+        <w:t>, D.</w:t>
+      </w:r>
+      <w:r>
+        <w:t xml:space="preserve"> García-Soriano, and F. Bonchi. Graph Summarization with Quality Guarantees. </w:t>
+      </w:r>
+      <w:r>
+        <w:rPr>
+          <w:i/>
+          <w:iCs/>
+        </w:rPr>
+        <w:t>Data Mining and Knowledge Discovery</w:t>
+      </w:r>
+      <w:r>
+        <w:t xml:space="preserve">, </w:t>
+      </w:r>
+      <w:r>
+        <w:t>31(2):314–349</w:t>
+      </w:r>
+    </w:p>
+    <w:p>
+      <w:pPr>
+        <w:pStyle w:val="normal0"/>
+        <w:spacing w:after="120"/>
+        <w:ind w:left="1440" w:hanging="1440"/>
+      </w:pPr>
+      <w:r>
+        <w:t>2015</w:t>
+      </w:r>
+      <w:r>
+        <w:tab/>
+      </w:r>
+      <w:r>
+        <w:t xml:space="preserve">* </w:t>
+      </w:r>
+      <w:r>
+        <w:rPr>
+          <w:b/>
+          <w:bCs/>
+        </w:rPr>
+        <w:t>M. Riondato</w:t>
+      </w:r>
+      <w:r>
+        <w:t xml:space="preserve"> and E. M. Kornaropoulos. Fast Approximation of Betweenness Centrality through Sampling. </w:t>
+      </w:r>
+      <w:r>
+        <w:rPr>
+          <w:i/>
+          <w:iCs/>
+        </w:rPr>
+        <w:t>Data Mining and Knowledge Discovery</w:t>
+      </w:r>
+      <w:r>
+        <w:t>, 30(2):438–475</w:t>
+      </w:r>
+    </w:p>
+    <w:p>
+      <w:pPr>
+        <w:pStyle w:val="normal0"/>
+        <w:spacing w:after="120"/>
+        <w:ind w:left="1440" w:hanging="1440"/>
+      </w:pPr>
+      <w:r>
+        <w:t>2014</w:t>
+      </w:r>
+      <w:r>
+        <w:tab/>
+      </w:r>
+      <w:r>
+        <w:rPr>
+          <w:b/>
+          <w:bCs/>
+        </w:rPr>
+        <w:t>M. Riondato</w:t>
+      </w:r>
+      <w:r>
+        <w:t xml:space="preserve"> and E. Upfal. Efficient Discovery of Association Rules and Frequent Itemsets through Sampling with Tight Performance Guarantees. </w:t>
+      </w:r>
+      <w:r>
+        <w:rPr>
+          <w:i/>
+          <w:iCs/>
+        </w:rPr>
+        <w:t>ACM Transactions on Knowledge Discovery from Data</w:t>
+      </w:r>
+      <w:r>
+        <w:t>, 8(4):20:1–20:32</w:t>
+      </w:r>
+    </w:p>
+    <w:p>
+      <w:pPr>
+        <w:pStyle w:val="normal0"/>
+        <w:ind w:left="1440" w:hanging="1440"/>
+      </w:pPr>
+      <w:r>
+        <w:t>2010</w:t>
+      </w:r>
+      <w:r>
+        <w:tab/>
+      </w:r>
+      <w:r>
+        <w:t xml:space="preserve">A. Pietracaprina, </w:t>
+      </w:r>
+      <w:r>
+        <w:rPr>
+          <w:b/>
+          <w:bCs/>
+        </w:rPr>
+        <w:t>M. Riondato</w:t>
+      </w:r>
+      <w:r>
+        <w:t xml:space="preserve">, E. Upfal, and F. Vandin. Mining Top-k Frequent Itemsets through Progressive Sampling. </w:t>
+      </w:r>
+      <w:r>
+        <w:rPr>
+          <w:i/>
+          <w:iCs/>
+        </w:rPr>
+        <w:t>Data Mining and Knowledge Discovery,</w:t>
+      </w:r>
+      <w:r>
+        <w:t xml:space="preserve"> 21(2):310–326</w:t>
+      </w:r>
+    </w:p>
+    <w:p>
+      <w:pPr>
+        <w:pStyle w:val="normal0"/>
+      </w:pPr>
+    </w:p>
+    <w:p>
+      <w:pPr>
+        <w:pStyle w:val="normal0"/>
+      </w:pPr>
+      <w:r>
+        <w:rPr>
+          <w:b/>
+          <w:bCs/>
+        </w:rPr>
+        <w:t>Conference Proceedings</w:t>
+      </w:r>
+    </w:p>
+    <w:p>
+      <w:pPr>
+        <w:pStyle w:val="normal0"/>
+      </w:pPr>
+    </w:p>
+    <w:p>
+      <w:pPr>
+        <w:pStyle w:val="normal0"/>
+        <w:spacing w:after="120"/>
+        <w:ind w:left="1440" w:hanging="1440"/>
+        <w:rPr>
+          <w:b/>
+          <w:bCs/>
+        </w:rPr>
+      </w:pPr>
+      <w:r>
+        <w:t>2016</w:t>
+      </w:r>
+      <w:r>
+        <w:tab/>
+      </w:r>
+      <w:r>
+        <w:t xml:space="preserve">L. De Stefani, A. Epasto, </w:t>
+      </w:r>
+      <w:r>
+        <w:rPr>
+          <w:b/>
+          <w:bCs/>
+        </w:rPr>
+        <w:t>M. Riondato</w:t>
+      </w:r>
+      <w:r>
+        <w:t xml:space="preserve">, and E. Upfal. TRIÉST: Counting Local and Global Triangles in Fully-dynamic Streams with Fixed Memory Size. </w:t>
+      </w:r>
+      <w:r>
+        <w:rPr>
+          <w:i/>
+          <w:iCs/>
+        </w:rPr>
+        <w:t>Proceedings of the 22</w:t>
+      </w:r>
+      <w:r>
+        <w:rPr>
+          <w:i/>
+          <w:iCs/>
+          <w:vertAlign w:val="superscript"/>
+        </w:rPr>
+        <w:t>nd</w:t>
+      </w:r>
+      <w:r>
+        <w:rPr>
+          <w:i/>
+          <w:iCs/>
+        </w:rPr>
+        <w:t xml:space="preserve"> ACM SIGKDD International Conference on Knowledge Discovery and Data Mining </w:t>
+      </w:r>
+      <w:r>
+        <w:t>(KDD), pp. 825–834,</w:t>
+      </w:r>
+      <w:r>
+        <w:rPr>
+          <w:b/>
+          <w:bCs/>
+        </w:rPr>
+        <w:t xml:space="preserve"> Best Student Paper Award (Research Track)</w:t>
+      </w:r>
+    </w:p>
+    <w:p>
+      <w:pPr>
+        <w:pStyle w:val="normal0"/>
+        <w:spacing w:after="120"/>
+        <w:ind w:left="1440" w:hanging="1440"/>
+      </w:pPr>
+      <w:r>
+        <w:t>2016</w:t>
+      </w:r>
+      <w:r>
+        <w:tab/>
+      </w:r>
+      <w:r>
+        <w:rPr>
+          <w:b/>
+          <w:bCs/>
+        </w:rPr>
+        <w:t>M. Riondato</w:t>
+      </w:r>
+      <w:r>
+        <w:t xml:space="preserve"> and E. Upfal. ABRA: Approximating Betweenness Centrality in Static and Dynamic Graphs with Rademacher Averages. </w:t>
+      </w:r>
+      <w:r>
+        <w:rPr>
+          <w:i/>
+          <w:iCs/>
+        </w:rPr>
+        <w:t>Proceedings of the 22</w:t>
+      </w:r>
+      <w:r>
+        <w:rPr>
+          <w:i/>
+          <w:iCs/>
+          <w:vertAlign w:val="superscript"/>
+        </w:rPr>
+        <w:t>nd</w:t>
+      </w:r>
+      <w:r>
+        <w:rPr>
+          <w:i/>
+          <w:iCs/>
+        </w:rPr>
+        <w:t xml:space="preserve"> ACM SIGKDD International Conference on Knowledge Discovery and Data Mining </w:t>
+      </w:r>
+      <w:r>
+        <w:t>(KDD), pp. 1145–1154</w:t>
+      </w:r>
+    </w:p>
+    <w:p>
+      <w:pPr>
+        <w:pStyle w:val="normal0"/>
+        <w:spacing w:after="120"/>
+        <w:ind w:left="1440" w:hanging="1440"/>
+      </w:pPr>
+      <w:r>
+        <w:t>2016</w:t>
+      </w:r>
+      <w:r>
+        <w:tab/>
+      </w:r>
+      <w:r>
+        <w:t xml:space="preserve">F. Bonchi, G. De Francisci Morales, </w:t>
+      </w:r>
+      <w:r>
+        <w:rPr>
+          <w:b/>
+          <w:bCs/>
+        </w:rPr>
+        <w:t>M. Riondato</w:t>
+      </w:r>
+      <w:r>
+        <w:t xml:space="preserve">, Centrality Measures on Big Graphs: Exact, Approximated, and Distributed Algorithms. </w:t>
+      </w:r>
+      <w:r>
+        <w:rPr>
+          <w:i/>
+          <w:iCs/>
+        </w:rPr>
+        <w:t>Proceedings of the 25</w:t>
+      </w:r>
+      <w:r>
+        <w:rPr>
+          <w:i/>
+          <w:iCs/>
+          <w:vertAlign w:val="superscript"/>
+        </w:rPr>
+        <w:t>th</w:t>
+      </w:r>
+      <w:r>
+        <w:rPr>
+          <w:i/>
+          <w:iCs/>
+        </w:rPr>
+        <w:t xml:space="preserve"> International World Wide Web Conference </w:t>
+      </w:r>
+      <w:r>
+        <w:t>(WWW), Companion Volume, pp. 1017–1020</w:t>
+      </w:r>
+    </w:p>
+    <w:p>
+      <w:pPr>
+        <w:pStyle w:val="normal0"/>
+        <w:spacing w:after="120"/>
+        <w:ind w:left="1440" w:hanging="1440"/>
+      </w:pPr>
+      <w:r>
+        <w:t>2016</w:t>
+      </w:r>
+      <w:r>
+        <w:tab/>
+        <w:t xml:space="preserve">A. Mahmoody, </w:t>
+      </w:r>
+      <w:r>
+        <w:rPr>
+          <w:b/>
+          <w:bCs/>
+        </w:rPr>
+        <w:t>M. Riondato</w:t>
+      </w:r>
+      <w:r>
+        <w:t xml:space="preserve">, and E. Upfal. Wiggins: Detecting Valuable Information in Dynamic Networks with Limited Resources. </w:t>
+      </w:r>
+      <w:r>
+        <w:rPr>
+          <w:i/>
+          <w:iCs/>
+        </w:rPr>
+        <w:t>Proceedings of the 9</w:t>
+      </w:r>
+      <w:r>
+        <w:rPr>
+          <w:i/>
+          <w:iCs/>
+          <w:vertAlign w:val="superscript"/>
+        </w:rPr>
+        <w:t>th</w:t>
+      </w:r>
+      <w:r>
+        <w:rPr>
+          <w:i/>
+          <w:iCs/>
+        </w:rPr>
+        <w:t xml:space="preserve"> ACM International Conference on Web Search and Data Mining</w:t>
+      </w:r>
+      <w:r>
+        <w:t xml:space="preserve"> (WSDM), pp. 677–686</w:t>
+      </w:r>
+    </w:p>
+    <w:p>
+      <w:pPr>
+        <w:pStyle w:val="normal0"/>
+        <w:spacing w:after="120"/>
+        <w:ind w:left="1440" w:hanging="1440"/>
+      </w:pPr>
+      <w:r>
+        <w:t>2015</w:t>
+      </w:r>
+      <w:r>
+        <w:tab/>
+      </w:r>
+      <w:r>
+        <w:rPr>
+          <w:b/>
+          <w:bCs/>
+        </w:rPr>
+        <w:t>M. Riondato</w:t>
+      </w:r>
+      <w:r>
+        <w:t xml:space="preserve"> and E. Upfal. Mining Frequent Itemsets through Progressive Sampling with Rademacher Averages. </w:t>
+      </w:r>
+      <w:r>
+        <w:rPr>
+          <w:i/>
+          <w:iCs/>
+        </w:rPr>
+        <w:t>Proceedings of the 21</w:t>
+      </w:r>
+      <w:r>
+        <w:rPr>
+          <w:i/>
+          <w:iCs/>
+          <w:vertAlign w:val="superscript"/>
+        </w:rPr>
+        <w:t>st</w:t>
+      </w:r>
+      <w:r>
+        <w:rPr>
+          <w:i/>
+          <w:iCs/>
+        </w:rPr>
+        <w:t xml:space="preserve"> ACM SIGKDD International Conference on Knowledge Discovery and Data Mining </w:t>
+      </w:r>
+      <w:r>
+        <w:t>(KDD), pp. 1005–1014</w:t>
+      </w:r>
+    </w:p>
+    <w:p>
+      <w:pPr>
+        <w:pStyle w:val="normal0"/>
+        <w:spacing w:after="120"/>
+        <w:ind w:left="1440" w:hanging="1440"/>
+      </w:pPr>
+      <w:r>
+        <w:t>2015</w:t>
+      </w:r>
+      <w:r>
+        <w:tab/>
+      </w:r>
+      <w:r>
+        <w:rPr>
+          <w:b/>
+          <w:bCs/>
+        </w:rPr>
+        <w:t>M. Riondato</w:t>
+      </w:r>
+      <w:r>
+        <w:t xml:space="preserve"> and E. Upfal. VC-Dimension and Rademacher Averages: From Statistical Learning Theory to Sampling Algorithms. </w:t>
+      </w:r>
+      <w:r>
+        <w:rPr>
+          <w:i/>
+          <w:iCs/>
+        </w:rPr>
+        <w:t>Proceedings of the 21</w:t>
+      </w:r>
+      <w:r>
+        <w:rPr>
+          <w:i/>
+          <w:iCs/>
+          <w:vertAlign w:val="superscript"/>
+        </w:rPr>
+        <w:t>st</w:t>
+      </w:r>
+      <w:r>
+        <w:rPr>
+          <w:i/>
+          <w:iCs/>
+        </w:rPr>
+        <w:t xml:space="preserve"> ACM SIGKDD International Conference on Knowledge Discovery and Data Mining </w:t>
+      </w:r>
+      <w:r>
+        <w:t>(KDD), pp. 2321–2322</w:t>
+      </w:r>
+    </w:p>
+    <w:p>
+      <w:pPr>
+        <w:pStyle w:val="normal0"/>
+        <w:spacing w:after="120"/>
+        <w:ind w:left="1440" w:hanging="1440"/>
+      </w:pPr>
+      <w:r>
+        <w:t>2015</w:t>
+      </w:r>
+      <w:r>
+        <w:tab/>
+      </w:r>
+      <w:r>
+        <w:t xml:space="preserve">A. Anagnastopoulos, L. Becchetti, A. Fazzone, I. Mele, and </w:t>
+      </w:r>
+      <w:r>
+        <w:rPr>
+          <w:b/>
+          <w:bCs/>
+        </w:rPr>
+        <w:t>M. Riondato</w:t>
+      </w:r>
+      <w:r>
+        <w:t xml:space="preserve">. The Importance of Being Experts: Efficient Max-Finding in Crowdsourcing. </w:t>
+      </w:r>
+      <w:r>
+        <w:rPr>
+          <w:i/>
+          <w:iCs/>
+        </w:rPr>
+        <w:t>Proceedings of the 36</w:t>
+      </w:r>
+      <w:r>
+        <w:rPr>
+          <w:i/>
+          <w:iCs/>
+          <w:vertAlign w:val="superscript"/>
+        </w:rPr>
+        <w:t>th</w:t>
+      </w:r>
+      <w:r>
+        <w:rPr>
+          <w:i/>
+          <w:iCs/>
+        </w:rPr>
+        <w:t xml:space="preserve"> ACM SIGMOD International Conference on Management of Data </w:t>
+      </w:r>
+      <w:r>
+        <w:t>(SIGMOD), pp. 983–998</w:t>
+      </w:r>
+    </w:p>
+    <w:p>
+      <w:pPr>
+        <w:pStyle w:val="normal0"/>
+        <w:spacing w:after="120"/>
+        <w:ind w:left="1440" w:hanging="1440"/>
+      </w:pPr>
+      <w:r>
+        <w:t>2014</w:t>
+      </w:r>
+      <w:r>
+        <w:tab/>
+      </w:r>
+      <w:r>
+        <w:t xml:space="preserve">* </w:t>
+      </w:r>
+      <w:r>
+        <w:rPr>
+          <w:b/>
+          <w:bCs/>
+        </w:rPr>
+        <w:t>M. Riondato</w:t>
+      </w:r>
+      <w:r>
+        <w:t xml:space="preserve">, D. García-Soriano, and F. Bonchi. Graph Summarization with Quality Guarantees. </w:t>
+      </w:r>
+      <w:r>
+        <w:rPr>
+          <w:i/>
+          <w:iCs/>
+        </w:rPr>
+        <w:t>Proceedings of the 14</w:t>
+      </w:r>
+      <w:r>
+        <w:rPr>
+          <w:i/>
+          <w:iCs/>
+          <w:vertAlign w:val="superscript"/>
+        </w:rPr>
+        <w:t>th</w:t>
+      </w:r>
+      <w:r>
+        <w:rPr>
+          <w:i/>
+          <w:iCs/>
+        </w:rPr>
+        <w:t xml:space="preserve"> IEEE International Conference on Data Mining</w:t>
+      </w:r>
+      <w:r>
+        <w:t xml:space="preserve"> (ICDM), pp. 947–952</w:t>
+      </w:r>
+    </w:p>
+    <w:p>
+      <w:pPr>
+        <w:pStyle w:val="normal0"/>
+        <w:spacing w:after="120"/>
+        <w:ind w:left="1440" w:hanging="1440"/>
+      </w:pPr>
+      <w:r>
+        <w:t>2014</w:t>
+      </w:r>
+      <w:r>
+        <w:tab/>
+      </w:r>
+      <w:r>
+        <w:rPr>
+          <w:b/>
+          <w:bCs/>
+        </w:rPr>
+        <w:t>M. Riondato</w:t>
+      </w:r>
+      <w:r>
+        <w:t xml:space="preserve">. Sampling-based Data Mining Algorithms: Modern Techniques and Case Studies. </w:t>
+      </w:r>
+      <w:r>
+        <w:rPr>
+          <w:i/>
+          <w:iCs/>
+        </w:rPr>
+        <w:t>Proceedings of the European Conference on Machine Learning and Principle</w:t>
+      </w:r>
+      <w:r>
+        <w:rPr>
+          <w:i/>
+          <w:iCs/>
+        </w:rPr>
+        <w:t>s</w:t>
+      </w:r>
+      <w:r>
+        <w:rPr>
+          <w:i/>
+          <w:iCs/>
+        </w:rPr>
+        <w:t xml:space="preserve"> and Practice of Knowledge Discovery in Databases </w:t>
+      </w:r>
+      <w:r>
+        <w:t>(ECML PKDD), pp. 516–519</w:t>
+      </w:r>
+    </w:p>
+    <w:p>
+      <w:pPr>
+        <w:pStyle w:val="normal0"/>
+        <w:spacing w:after="120"/>
+        <w:ind w:left="1440" w:hanging="1440"/>
+      </w:pPr>
+      <w:r>
+        <w:t>2014</w:t>
+      </w:r>
+      <w:r>
+        <w:tab/>
+      </w:r>
+      <w:r>
+        <w:rPr>
+          <w:b/>
+          <w:bCs/>
+        </w:rPr>
+        <w:t>M. Riondato</w:t>
+      </w:r>
+      <w:r>
+        <w:t xml:space="preserve"> and F. Vandin. Finding the True Frequent Itemsets. </w:t>
+      </w:r>
+      <w:r>
+        <w:rPr>
+          <w:i/>
+          <w:iCs/>
+        </w:rPr>
+        <w:t>Proceedings of the 14</w:t>
+      </w:r>
+      <w:r>
+        <w:rPr>
+          <w:i/>
+          <w:iCs/>
+          <w:vertAlign w:val="superscript"/>
+        </w:rPr>
+        <w:t>th</w:t>
+      </w:r>
+      <w:r>
+        <w:rPr>
+          <w:i/>
+          <w:iCs/>
+        </w:rPr>
+        <w:t xml:space="preserve"> SIAM International Conference on Data Mining</w:t>
+      </w:r>
+      <w:r>
+        <w:t xml:space="preserve"> (SDM), pp. 497–505</w:t>
+      </w:r>
+    </w:p>
+    <w:p>
+      <w:pPr>
+        <w:pStyle w:val="normal0"/>
+        <w:spacing w:after="120"/>
+        <w:ind w:left="1440" w:hanging="1440"/>
+      </w:pPr>
+      <w:r>
+        <w:t>2014</w:t>
+      </w:r>
+      <w:r>
+        <w:tab/>
+      </w:r>
+      <w:r>
+        <w:t xml:space="preserve">* </w:t>
+      </w:r>
+      <w:r>
+        <w:rPr>
+          <w:b/>
+          <w:bCs/>
+        </w:rPr>
+        <w:t>M. Riondato</w:t>
+      </w:r>
+      <w:r>
+        <w:t xml:space="preserve"> and E. M. Kornaropoulos. Fast Approximation of Betweenness Centrality through Sampling. </w:t>
+      </w:r>
+      <w:r>
+        <w:rPr>
+          <w:i/>
+          <w:iCs/>
+        </w:rPr>
+        <w:t>Proceedings of the 7</w:t>
+      </w:r>
+      <w:r>
+        <w:rPr>
+          <w:i/>
+          <w:iCs/>
+          <w:vertAlign w:val="superscript"/>
+        </w:rPr>
+        <w:t>th</w:t>
+      </w:r>
+      <w:r>
+        <w:rPr>
+          <w:i/>
+          <w:iCs/>
+        </w:rPr>
+        <w:t xml:space="preserve"> ACM International Conference on Web Search and Data Mining</w:t>
+      </w:r>
+      <w:r>
+        <w:t xml:space="preserve"> (WSDM), pp. 413–422</w:t>
+      </w:r>
+    </w:p>
+    <w:p>
+      <w:pPr>
+        <w:pStyle w:val="normal0"/>
+        <w:spacing w:after="120"/>
+        <w:ind w:left="1440" w:hanging="1440"/>
+      </w:pPr>
+      <w:r>
+        <w:t>2012</w:t>
+      </w:r>
+      <w:r>
+        <w:tab/>
+      </w:r>
+      <w:r>
+        <w:t xml:space="preserve">* </w:t>
+      </w:r>
+      <w:r>
+        <w:rPr>
+          <w:b/>
+          <w:bCs/>
+        </w:rPr>
+        <w:t>M. Riondato</w:t>
+      </w:r>
+      <w:r>
+        <w:t xml:space="preserve">, J. A. DeBrabant, R. Fonseca, and E. Upfal. PARMA: A Parallel Randomized Algorithm for Association Rules Mining in MapReduce. </w:t>
+      </w:r>
+      <w:r>
+        <w:rPr>
+          <w:i/>
+          <w:iCs/>
+        </w:rPr>
+        <w:t>Proceedings of the</w:t>
       </w:r>
       <w:r>
         <w:t xml:space="preserve"> </w:t>
@@ -452,34 +1209,27 @@
       <w:r>
         <w:rPr>
           <w:i/>
-        </w:rPr>
-        <w:t>ACM Transactions on Knowledge Discovery from Data</w:t>
-      </w:r>
-      <w:r>
-        <w:t>, 11(4)</w:t>
-      </w:r>
-      <w:proofErr w:type="gramStart"/>
-      <w:r>
-        <w:t>:43:1</w:t>
-      </w:r>
-      <w:proofErr w:type="gramEnd"/>
-      <w:r>
-        <w:t>–</w:t>
-      </w:r>
-      <w:r>
-        <w:t>43:50</w:t>
-      </w:r>
-      <w:r>
-        <w:t xml:space="preserve">, </w:t>
-      </w:r>
-      <w:r>
-        <w:rPr>
-          <w:b/>
-        </w:rPr>
-        <w:t>Invited article to the special issue on the best papers from KDD 2016</w:t>
-      </w:r>
-      <w:r>
-        <w:t xml:space="preserve"> </w:t>
+          <w:iCs/>
+        </w:rPr>
+        <w:t>21</w:t>
+      </w:r>
+      <w:r>
+        <w:rPr>
+          <w:i/>
+          <w:iCs/>
+          <w:vertAlign w:val="superscript"/>
+        </w:rPr>
+        <w:t>st</w:t>
+      </w:r>
+      <w:r>
+        <w:rPr>
+          <w:i/>
+          <w:iCs/>
+        </w:rPr>
+        <w:t xml:space="preserve"> ACM International Conference on Information and Knowledge Management</w:t>
+      </w:r>
+      <w:r>
+        <w:t xml:space="preserve"> (CIKM), pp. 85–94</w:t>
       </w:r>
     </w:p>
     <w:p>
@@ -488,21 +1238,11 @@
         <w:spacing w:after="120"/>
         <w:ind w:left="1440" w:hanging="1440"/>
       </w:pPr>
-      <w:proofErr w:type="gramStart"/>
-      <w:r>
-        <w:t>2017</w:t>
-      </w:r>
-      <w:r>
-        <w:rPr>
-          <w:iCs/>
-        </w:rPr>
-        <w:tab/>
-      </w:r>
-      <w:r>
-        <w:rPr>
-          <w:iCs/>
-        </w:rPr>
-        <w:t xml:space="preserve">* </w:t>
+      <w:r>
+        <w:t>2012</w:t>
+      </w:r>
+      <w:r>
+        <w:tab/>
       </w:r>
       <w:r>
         <w:rPr>
@@ -512,51 +1252,17 @@
         <w:t>M. Riondato</w:t>
       </w:r>
       <w:r>
-        <w:t>, D.</w:t>
-      </w:r>
-      <w:r>
-        <w:t xml:space="preserve"> </w:t>
-      </w:r>
-      <w:proofErr w:type="spellStart"/>
-      <w:r>
-        <w:t>García</w:t>
-      </w:r>
-      <w:proofErr w:type="spellEnd"/>
-      <w:r>
-        <w:t xml:space="preserve">-Soriano, and F. </w:t>
-      </w:r>
-      <w:proofErr w:type="spellStart"/>
-      <w:r>
-        <w:t>Bonchi</w:t>
-      </w:r>
-      <w:proofErr w:type="spellEnd"/>
-      <w:r>
-        <w:t>.</w:t>
-      </w:r>
-      <w:proofErr w:type="gramEnd"/>
-      <w:r>
-        <w:t xml:space="preserve"> Graph Summarization with Quality Guarantees. </w:t>
-      </w:r>
-      <w:r>
-        <w:rPr>
-          <w:i/>
-          <w:iCs/>
-        </w:rPr>
-        <w:t>Data Mining and Knowledge Discovery</w:t>
-      </w:r>
-      <w:r>
-        <w:t xml:space="preserve">, </w:t>
-      </w:r>
-      <w:r>
-        <w:t>31(2)</w:t>
-      </w:r>
-      <w:proofErr w:type="gramStart"/>
-      <w:r>
-        <w:t>:314</w:t>
-      </w:r>
-      <w:proofErr w:type="gramEnd"/>
-      <w:r>
-        <w:t>–349</w:t>
+        <w:t xml:space="preserve"> and E. Upfal. Efficient Discovery of Association Rules and Frequent Itemsets through Sampling with Tight Performance Guarantees. </w:t>
+      </w:r>
+      <w:r>
+        <w:rPr>
+          <w:i/>
+          <w:iCs/>
+        </w:rPr>
+        <w:t xml:space="preserve">Proceedings of the European Conference on Machine Learning and Principles and Practice of Knowledge Discovery in Databases </w:t>
+      </w:r>
+      <w:r>
+        <w:t>(ECML PKDD), pp. 25–41</w:t>
       </w:r>
     </w:p>
     <w:p>
@@ -565,15 +1271,14 @@
         <w:spacing w:after="120"/>
         <w:ind w:left="1440" w:hanging="1440"/>
       </w:pPr>
-      <w:proofErr w:type="gramStart"/>
-      <w:r>
-        <w:t>2015</w:t>
-      </w:r>
-      <w:r>
-        <w:tab/>
-      </w:r>
-      <w:r>
-        <w:t xml:space="preserve">* </w:t>
+      <w:r>
+        <w:t>2012</w:t>
+      </w:r>
+      <w:r>
+        <w:tab/>
+      </w:r>
+      <w:r>
+        <w:t xml:space="preserve">A. Pietracaprina, G. Pucci, </w:t>
       </w:r>
       <w:r>
         <w:rPr>
@@ -583,1055 +1288,7 @@
         <w:t>M. Riondato</w:t>
       </w:r>
       <w:r>
-        <w:t xml:space="preserve"> and E. M. </w:t>
-      </w:r>
-      <w:proofErr w:type="spellStart"/>
-      <w:r>
-        <w:t>Kornaropoulos</w:t>
-      </w:r>
-      <w:proofErr w:type="spellEnd"/>
-      <w:r>
-        <w:t>.</w:t>
-      </w:r>
-      <w:proofErr w:type="gramEnd"/>
-      <w:r>
-        <w:t xml:space="preserve"> </w:t>
-      </w:r>
-      <w:proofErr w:type="gramStart"/>
-      <w:r>
-        <w:t>Fast Approximation of Betweenness Centrality through Sampling.</w:t>
-      </w:r>
-      <w:proofErr w:type="gramEnd"/>
-      <w:r>
-        <w:t xml:space="preserve"> </w:t>
-      </w:r>
-      <w:r>
-        <w:rPr>
-          <w:i/>
-          <w:iCs/>
-        </w:rPr>
-        <w:t>Data Mining and Knowledge Discovery</w:t>
-      </w:r>
-      <w:r>
-        <w:t>, 30(2)</w:t>
-      </w:r>
-      <w:proofErr w:type="gramStart"/>
-      <w:r>
-        <w:t>:438</w:t>
-      </w:r>
-      <w:proofErr w:type="gramEnd"/>
-      <w:r>
-        <w:t>–475</w:t>
-      </w:r>
-    </w:p>
-    <w:p>
-      <w:pPr>
-        <w:pStyle w:val="normal0"/>
-        <w:spacing w:after="120"/>
-        <w:ind w:left="1440" w:hanging="1440"/>
-      </w:pPr>
-      <w:r>
-        <w:t>2014</w:t>
-      </w:r>
-      <w:r>
-        <w:tab/>
-      </w:r>
-      <w:r>
-        <w:rPr>
-          <w:b/>
-          <w:bCs/>
-        </w:rPr>
-        <w:t>M. Riondato</w:t>
-      </w:r>
-      <w:r>
-        <w:t xml:space="preserve"> and E. Upfal. </w:t>
-      </w:r>
-      <w:proofErr w:type="gramStart"/>
-      <w:r>
-        <w:t>Efficient Discovery of Association Rules and Frequent Itemsets through Sampling with Tight Performance Guarantees.</w:t>
-      </w:r>
-      <w:proofErr w:type="gramEnd"/>
-      <w:r>
-        <w:t xml:space="preserve"> </w:t>
-      </w:r>
-      <w:r>
-        <w:rPr>
-          <w:i/>
-          <w:iCs/>
-        </w:rPr>
-        <w:t>ACM Transactions on Knowledge Discovery from Data</w:t>
-      </w:r>
-      <w:r>
-        <w:t>, 8(4)</w:t>
-      </w:r>
-      <w:proofErr w:type="gramStart"/>
-      <w:r>
-        <w:t>:20:1</w:t>
-      </w:r>
-      <w:proofErr w:type="gramEnd"/>
-      <w:r>
-        <w:t>–20:32</w:t>
-      </w:r>
-    </w:p>
-    <w:p>
-      <w:pPr>
-        <w:pStyle w:val="normal0"/>
-        <w:ind w:left="1440" w:hanging="1440"/>
-      </w:pPr>
-      <w:r>
-        <w:t>2010</w:t>
-      </w:r>
-      <w:r>
-        <w:tab/>
-      </w:r>
-      <w:r>
-        <w:t xml:space="preserve">A. </w:t>
-      </w:r>
-      <w:proofErr w:type="spellStart"/>
-      <w:r>
-        <w:t>Pietracaprina</w:t>
-      </w:r>
-      <w:proofErr w:type="spellEnd"/>
-      <w:r>
-        <w:t xml:space="preserve">, </w:t>
-      </w:r>
-      <w:r>
-        <w:rPr>
-          <w:b/>
-          <w:bCs/>
-        </w:rPr>
-        <w:t>M. Riondato</w:t>
-      </w:r>
-      <w:r>
-        <w:t xml:space="preserve">, E. Upfal, and F. </w:t>
-      </w:r>
-      <w:proofErr w:type="spellStart"/>
-      <w:r>
-        <w:t>Vandin</w:t>
-      </w:r>
-      <w:proofErr w:type="spellEnd"/>
-      <w:r>
-        <w:t xml:space="preserve">. Mining Top-k Frequent Itemsets through Progressive Sampling. </w:t>
-      </w:r>
-      <w:r>
-        <w:rPr>
-          <w:i/>
-          <w:iCs/>
-        </w:rPr>
-        <w:t>Data Mining and Knowledge Discovery,</w:t>
-      </w:r>
-      <w:r>
-        <w:t xml:space="preserve"> 21(2)</w:t>
-      </w:r>
-      <w:proofErr w:type="gramStart"/>
-      <w:r>
-        <w:t>:310</w:t>
-      </w:r>
-      <w:proofErr w:type="gramEnd"/>
-      <w:r>
-        <w:t>–326</w:t>
-      </w:r>
-    </w:p>
-    <w:p>
-      <w:pPr>
-        <w:pStyle w:val="normal0"/>
-      </w:pPr>
-    </w:p>
-    <w:p>
-      <w:pPr>
-        <w:pStyle w:val="normal0"/>
-      </w:pPr>
-      <w:r>
-        <w:rPr>
-          <w:b/>
-          <w:bCs/>
-        </w:rPr>
-        <w:t>Conference Proceedings</w:t>
-      </w:r>
-    </w:p>
-    <w:p>
-      <w:pPr>
-        <w:pStyle w:val="normal0"/>
-      </w:pPr>
-    </w:p>
-    <w:p>
-      <w:pPr>
-        <w:pStyle w:val="normal0"/>
-        <w:spacing w:after="120"/>
-        <w:ind w:left="1440" w:hanging="1440"/>
-        <w:rPr>
-          <w:b/>
-          <w:bCs/>
-        </w:rPr>
-      </w:pPr>
-      <w:proofErr w:type="gramStart"/>
-      <w:r>
-        <w:t>2016</w:t>
-      </w:r>
-      <w:r>
-        <w:tab/>
-      </w:r>
-      <w:r>
-        <w:t xml:space="preserve">L. De Stefani, A. </w:t>
-      </w:r>
-      <w:proofErr w:type="spellStart"/>
-      <w:r>
-        <w:t>Epasto</w:t>
-      </w:r>
-      <w:proofErr w:type="spellEnd"/>
-      <w:r>
-        <w:t xml:space="preserve">, </w:t>
-      </w:r>
-      <w:r>
-        <w:rPr>
-          <w:b/>
-          <w:bCs/>
-        </w:rPr>
-        <w:t>M. Riondato</w:t>
-      </w:r>
-      <w:r>
-        <w:t>, and E. Upfal.</w:t>
-      </w:r>
-      <w:proofErr w:type="gramEnd"/>
-      <w:r>
-        <w:t xml:space="preserve"> TRIÉST: Counting Local and Global Triangles in Fully-dynamic Streams with Fixed Memory Size. </w:t>
-      </w:r>
-      <w:r>
-        <w:rPr>
-          <w:i/>
-          <w:iCs/>
-        </w:rPr>
-        <w:t>Proceedings of the 22</w:t>
-      </w:r>
-      <w:r>
-        <w:rPr>
-          <w:i/>
-          <w:iCs/>
-          <w:vertAlign w:val="superscript"/>
-        </w:rPr>
-        <w:t>nd</w:t>
-      </w:r>
-      <w:r>
-        <w:rPr>
-          <w:i/>
-          <w:iCs/>
-        </w:rPr>
-        <w:t xml:space="preserve"> ACM SIGKDD International Conference on Knowledge Discovery and Data Mining </w:t>
-      </w:r>
-      <w:r>
-        <w:t>(KDD), pp. 825–834,</w:t>
-      </w:r>
-      <w:r>
-        <w:rPr>
-          <w:b/>
-          <w:bCs/>
-        </w:rPr>
-        <w:t xml:space="preserve"> Best Student Paper Award (Research Track)</w:t>
-      </w:r>
-    </w:p>
-    <w:p>
-      <w:pPr>
-        <w:pStyle w:val="normal0"/>
-        <w:spacing w:after="120"/>
-        <w:ind w:left="1440" w:hanging="1440"/>
-      </w:pPr>
-      <w:r>
-        <w:t>2016</w:t>
-      </w:r>
-      <w:r>
-        <w:tab/>
-      </w:r>
-      <w:r>
-        <w:rPr>
-          <w:b/>
-          <w:bCs/>
-        </w:rPr>
-        <w:t>M. Riondato</w:t>
-      </w:r>
-      <w:r>
-        <w:t xml:space="preserve"> and E. Upfal. ABRA: Approximating Betweenness Centrality in Static and Dynamic Graphs with Rademacher Averages. </w:t>
-      </w:r>
-      <w:r>
-        <w:rPr>
-          <w:i/>
-          <w:iCs/>
-        </w:rPr>
-        <w:t>Proceedings of the 22</w:t>
-      </w:r>
-      <w:r>
-        <w:rPr>
-          <w:i/>
-          <w:iCs/>
-          <w:vertAlign w:val="superscript"/>
-        </w:rPr>
-        <w:t>nd</w:t>
-      </w:r>
-      <w:r>
-        <w:rPr>
-          <w:i/>
-          <w:iCs/>
-        </w:rPr>
-        <w:t xml:space="preserve"> ACM SIGKDD International Conference on Knowledge Discovery and Data Mining </w:t>
-      </w:r>
-      <w:r>
-        <w:t>(KDD), pp. 1145–1154</w:t>
-      </w:r>
-    </w:p>
-    <w:p>
-      <w:pPr>
-        <w:pStyle w:val="normal0"/>
-        <w:spacing w:after="120"/>
-        <w:ind w:left="1440" w:hanging="1440"/>
-      </w:pPr>
-      <w:r>
-        <w:t>2016</w:t>
-      </w:r>
-      <w:r>
-        <w:tab/>
-      </w:r>
-      <w:r>
-        <w:t xml:space="preserve">F. </w:t>
-      </w:r>
-      <w:proofErr w:type="spellStart"/>
-      <w:r>
-        <w:t>Bonchi</w:t>
-      </w:r>
-      <w:proofErr w:type="spellEnd"/>
-      <w:r>
-        <w:t xml:space="preserve">, G. De </w:t>
-      </w:r>
-      <w:proofErr w:type="spellStart"/>
-      <w:r>
-        <w:t>Francisci</w:t>
-      </w:r>
-      <w:proofErr w:type="spellEnd"/>
-      <w:r>
-        <w:t xml:space="preserve"> Morales, </w:t>
-      </w:r>
-      <w:r>
-        <w:rPr>
-          <w:b/>
-          <w:bCs/>
-        </w:rPr>
-        <w:t>M. Riondato</w:t>
-      </w:r>
-      <w:r>
-        <w:t xml:space="preserve">, </w:t>
-      </w:r>
-      <w:proofErr w:type="gramStart"/>
-      <w:r>
-        <w:t>Centrality</w:t>
-      </w:r>
-      <w:proofErr w:type="gramEnd"/>
-      <w:r>
-        <w:t xml:space="preserve"> Measures on Big Graphs: Exact, Approximated, and Distributed Algorithms. </w:t>
-      </w:r>
-      <w:r>
-        <w:rPr>
-          <w:i/>
-          <w:iCs/>
-        </w:rPr>
-        <w:t>Proceedings of the 25</w:t>
-      </w:r>
-      <w:r>
-        <w:rPr>
-          <w:i/>
-          <w:iCs/>
-          <w:vertAlign w:val="superscript"/>
-        </w:rPr>
-        <w:t>th</w:t>
-      </w:r>
-      <w:r>
-        <w:rPr>
-          <w:i/>
-          <w:iCs/>
-        </w:rPr>
-        <w:t xml:space="preserve"> International World Wide Web Conference </w:t>
-      </w:r>
-      <w:r>
-        <w:t>(WWW), Companion Volume, pp. 1017–1020</w:t>
-      </w:r>
-    </w:p>
-    <w:p>
-      <w:pPr>
-        <w:pStyle w:val="normal0"/>
-        <w:spacing w:after="120"/>
-        <w:ind w:left="1440" w:hanging="1440"/>
-      </w:pPr>
-      <w:proofErr w:type="gramStart"/>
-      <w:r>
-        <w:t>2016</w:t>
-      </w:r>
-      <w:r>
-        <w:tab/>
-        <w:t xml:space="preserve">A. </w:t>
-      </w:r>
-      <w:proofErr w:type="spellStart"/>
-      <w:r>
-        <w:t>Mahmoody</w:t>
-      </w:r>
-      <w:proofErr w:type="spellEnd"/>
-      <w:r>
-        <w:t xml:space="preserve">, </w:t>
-      </w:r>
-      <w:r>
-        <w:rPr>
-          <w:b/>
-          <w:bCs/>
-        </w:rPr>
-        <w:t>M. Riondato</w:t>
-      </w:r>
-      <w:r>
-        <w:t>, and E. Upfal.</w:t>
-      </w:r>
-      <w:proofErr w:type="gramEnd"/>
-      <w:r>
-        <w:t xml:space="preserve"> Wiggins: Detecting Valuable Information in Dynamic Networks with Limited Resources. </w:t>
-      </w:r>
-      <w:r>
-        <w:rPr>
-          <w:i/>
-          <w:iCs/>
-        </w:rPr>
-        <w:t>Proceedings of the 9</w:t>
-      </w:r>
-      <w:r>
-        <w:rPr>
-          <w:i/>
-          <w:iCs/>
-          <w:vertAlign w:val="superscript"/>
-        </w:rPr>
-        <w:t>th</w:t>
-      </w:r>
-      <w:r>
-        <w:rPr>
-          <w:i/>
-          <w:iCs/>
-        </w:rPr>
-        <w:t xml:space="preserve"> ACM International Conference on Web Search and Data Mining</w:t>
-      </w:r>
-      <w:r>
-        <w:t xml:space="preserve"> (WSDM), pp. 677–686</w:t>
-      </w:r>
-    </w:p>
-    <w:p>
-      <w:pPr>
-        <w:pStyle w:val="normal0"/>
-        <w:spacing w:after="120"/>
-        <w:ind w:left="1440" w:hanging="1440"/>
-      </w:pPr>
-      <w:r>
-        <w:t>2015</w:t>
-      </w:r>
-      <w:r>
-        <w:tab/>
-      </w:r>
-      <w:r>
-        <w:rPr>
-          <w:b/>
-          <w:bCs/>
-        </w:rPr>
-        <w:t>M. Riondato</w:t>
-      </w:r>
-      <w:r>
-        <w:t xml:space="preserve"> and E. Upfal. Mining Frequent Itemsets through Progressive Sampling with Rademacher Averages. </w:t>
-      </w:r>
-      <w:r>
-        <w:rPr>
-          <w:i/>
-          <w:iCs/>
-        </w:rPr>
-        <w:t>Proceedings of the 21</w:t>
-      </w:r>
-      <w:r>
-        <w:rPr>
-          <w:i/>
-          <w:iCs/>
-          <w:vertAlign w:val="superscript"/>
-        </w:rPr>
-        <w:t>st</w:t>
-      </w:r>
-      <w:r>
-        <w:rPr>
-          <w:i/>
-          <w:iCs/>
-        </w:rPr>
-        <w:t xml:space="preserve"> ACM SIGKDD International Conference on Knowledge Discovery and Data Mining </w:t>
-      </w:r>
-      <w:r>
-        <w:t>(KDD), pp. 1005–1014</w:t>
-      </w:r>
-    </w:p>
-    <w:p>
-      <w:pPr>
-        <w:pStyle w:val="normal0"/>
-        <w:spacing w:after="120"/>
-        <w:ind w:left="1440" w:hanging="1440"/>
-      </w:pPr>
-      <w:r>
-        <w:t>2015</w:t>
-      </w:r>
-      <w:r>
-        <w:tab/>
-      </w:r>
-      <w:r>
-        <w:rPr>
-          <w:b/>
-          <w:bCs/>
-        </w:rPr>
-        <w:t>M. Riondato</w:t>
-      </w:r>
-      <w:r>
-        <w:t xml:space="preserve"> and E. Upfal. VC-Dimension and Rademacher Averages: From Statistical Learning Theory to Sampling Algorithms. </w:t>
-      </w:r>
-      <w:r>
-        <w:rPr>
-          <w:i/>
-          <w:iCs/>
-        </w:rPr>
-        <w:t>Proceedings of the 21</w:t>
-      </w:r>
-      <w:r>
-        <w:rPr>
-          <w:i/>
-          <w:iCs/>
-          <w:vertAlign w:val="superscript"/>
-        </w:rPr>
-        <w:t>st</w:t>
-      </w:r>
-      <w:r>
-        <w:rPr>
-          <w:i/>
-          <w:iCs/>
-        </w:rPr>
-        <w:t xml:space="preserve"> ACM SIGKDD International Conference on Knowledge Discovery and Data Mining </w:t>
-      </w:r>
-      <w:r>
-        <w:t>(KDD), pp. 2321–2322</w:t>
-      </w:r>
-    </w:p>
-    <w:p>
-      <w:pPr>
-        <w:pStyle w:val="normal0"/>
-        <w:spacing w:after="120"/>
-        <w:ind w:left="1440" w:hanging="1440"/>
-      </w:pPr>
-      <w:r>
-        <w:t>2015</w:t>
-      </w:r>
-      <w:r>
-        <w:tab/>
-      </w:r>
-      <w:r>
-        <w:t xml:space="preserve">A. </w:t>
-      </w:r>
-      <w:proofErr w:type="spellStart"/>
-      <w:r>
-        <w:t>Anagnastopoulos</w:t>
-      </w:r>
-      <w:proofErr w:type="spellEnd"/>
-      <w:r>
-        <w:t xml:space="preserve">, L. </w:t>
-      </w:r>
-      <w:proofErr w:type="spellStart"/>
-      <w:r>
-        <w:t>Becchetti</w:t>
-      </w:r>
-      <w:proofErr w:type="spellEnd"/>
-      <w:r>
-        <w:t xml:space="preserve">, A. </w:t>
-      </w:r>
-      <w:proofErr w:type="spellStart"/>
-      <w:r>
-        <w:t>Fazzone</w:t>
-      </w:r>
-      <w:proofErr w:type="spellEnd"/>
-      <w:r>
-        <w:t xml:space="preserve">, I. </w:t>
-      </w:r>
-      <w:proofErr w:type="spellStart"/>
-      <w:r>
-        <w:t>Mele</w:t>
-      </w:r>
-      <w:proofErr w:type="spellEnd"/>
-      <w:r>
-        <w:t xml:space="preserve">, and </w:t>
-      </w:r>
-      <w:r>
-        <w:rPr>
-          <w:b/>
-          <w:bCs/>
-        </w:rPr>
-        <w:t>M. Riondato</w:t>
-      </w:r>
-      <w:r>
-        <w:t xml:space="preserve">. The Importance of Being Experts: Efficient Max-Finding in </w:t>
-      </w:r>
-      <w:proofErr w:type="spellStart"/>
-      <w:r>
-        <w:t>Crowdsourcing</w:t>
-      </w:r>
-      <w:proofErr w:type="spellEnd"/>
-      <w:r>
-        <w:t xml:space="preserve">. </w:t>
-      </w:r>
-      <w:r>
-        <w:rPr>
-          <w:i/>
-          <w:iCs/>
-        </w:rPr>
-        <w:t>Proceedings of the 36</w:t>
-      </w:r>
-      <w:r>
-        <w:rPr>
-          <w:i/>
-          <w:iCs/>
-          <w:vertAlign w:val="superscript"/>
-        </w:rPr>
-        <w:t>th</w:t>
-      </w:r>
-      <w:r>
-        <w:rPr>
-          <w:i/>
-          <w:iCs/>
-        </w:rPr>
-        <w:t xml:space="preserve"> ACM SIGMOD International Conference on Management of Data </w:t>
-      </w:r>
-      <w:r>
-        <w:t>(SIGMOD), pp. 983–998</w:t>
-      </w:r>
-    </w:p>
-    <w:p>
-      <w:pPr>
-        <w:pStyle w:val="normal0"/>
-        <w:spacing w:after="120"/>
-        <w:ind w:left="1440" w:hanging="1440"/>
-      </w:pPr>
-      <w:proofErr w:type="gramStart"/>
-      <w:r>
-        <w:t>2014</w:t>
-      </w:r>
-      <w:r>
-        <w:tab/>
-      </w:r>
-      <w:r>
-        <w:t xml:space="preserve">* </w:t>
-      </w:r>
-      <w:r>
-        <w:rPr>
-          <w:b/>
-          <w:bCs/>
-        </w:rPr>
-        <w:t>M. Riondato</w:t>
-      </w:r>
-      <w:r>
-        <w:t xml:space="preserve">, D. </w:t>
-      </w:r>
-      <w:proofErr w:type="spellStart"/>
-      <w:r>
-        <w:t>García</w:t>
-      </w:r>
-      <w:proofErr w:type="spellEnd"/>
-      <w:r>
-        <w:t xml:space="preserve">-Soriano, and F. </w:t>
-      </w:r>
-      <w:proofErr w:type="spellStart"/>
-      <w:r>
-        <w:t>Bonchi</w:t>
-      </w:r>
-      <w:proofErr w:type="spellEnd"/>
-      <w:r>
-        <w:t>.</w:t>
-      </w:r>
-      <w:proofErr w:type="gramEnd"/>
-      <w:r>
-        <w:t xml:space="preserve"> Graph Summarization with Quality Guarantees. </w:t>
-      </w:r>
-      <w:r>
-        <w:rPr>
-          <w:i/>
-          <w:iCs/>
-        </w:rPr>
-        <w:t>Proceedings of the 14</w:t>
-      </w:r>
-      <w:r>
-        <w:rPr>
-          <w:i/>
-          <w:iCs/>
-          <w:vertAlign w:val="superscript"/>
-        </w:rPr>
-        <w:t>th</w:t>
-      </w:r>
-      <w:r>
-        <w:rPr>
-          <w:i/>
-          <w:iCs/>
-        </w:rPr>
-        <w:t xml:space="preserve"> IEEE International Conference on Data Mining</w:t>
-      </w:r>
-      <w:r>
-        <w:t xml:space="preserve"> (ICDM), pp. 947–952</w:t>
-      </w:r>
-    </w:p>
-    <w:p>
-      <w:pPr>
-        <w:pStyle w:val="normal0"/>
-        <w:spacing w:after="120"/>
-        <w:ind w:left="1440" w:hanging="1440"/>
-      </w:pPr>
-      <w:r>
-        <w:t>2014</w:t>
-      </w:r>
-      <w:r>
-        <w:tab/>
-      </w:r>
-      <w:r>
-        <w:rPr>
-          <w:b/>
-          <w:bCs/>
-        </w:rPr>
-        <w:t>M. Riondato</w:t>
-      </w:r>
-      <w:r>
-        <w:t xml:space="preserve">. Sampling-based Data Mining Algorithms: Modern Techniques and Case Studies. </w:t>
-      </w:r>
-      <w:r>
-        <w:rPr>
-          <w:i/>
-          <w:iCs/>
-        </w:rPr>
-        <w:t>Proceedings of the European Conference on Machine Learning and Principle</w:t>
-      </w:r>
-      <w:r>
-        <w:rPr>
-          <w:i/>
-          <w:iCs/>
-        </w:rPr>
-        <w:t>s</w:t>
-      </w:r>
-      <w:r>
-        <w:rPr>
-          <w:i/>
-          <w:iCs/>
-        </w:rPr>
-        <w:t xml:space="preserve"> and Practice of Knowledge Discovery in Databases </w:t>
-      </w:r>
-      <w:r>
-        <w:t>(ECML PKDD), pp. 516–519</w:t>
-      </w:r>
-    </w:p>
-    <w:p>
-      <w:pPr>
-        <w:pStyle w:val="normal0"/>
-        <w:spacing w:after="120"/>
-        <w:ind w:left="1440" w:hanging="1440"/>
-      </w:pPr>
-      <w:r>
-        <w:t>2014</w:t>
-      </w:r>
-      <w:r>
-        <w:tab/>
-      </w:r>
-      <w:r>
-        <w:rPr>
-          <w:b/>
-          <w:bCs/>
-        </w:rPr>
-        <w:t>M. Riondato</w:t>
-      </w:r>
-      <w:r>
-        <w:t xml:space="preserve"> and F. </w:t>
-      </w:r>
-      <w:proofErr w:type="spellStart"/>
-      <w:r>
-        <w:t>Vandin</w:t>
-      </w:r>
-      <w:proofErr w:type="spellEnd"/>
-      <w:r>
-        <w:t xml:space="preserve">. Finding the True Frequent Itemsets. </w:t>
-      </w:r>
-      <w:r>
-        <w:rPr>
-          <w:i/>
-          <w:iCs/>
-        </w:rPr>
-        <w:t>Proceedings of the 14</w:t>
-      </w:r>
-      <w:r>
-        <w:rPr>
-          <w:i/>
-          <w:iCs/>
-          <w:vertAlign w:val="superscript"/>
-        </w:rPr>
-        <w:t>th</w:t>
-      </w:r>
-      <w:r>
-        <w:rPr>
-          <w:i/>
-          <w:iCs/>
-        </w:rPr>
-        <w:t xml:space="preserve"> SIAM International Conference on Data Mining</w:t>
-      </w:r>
-      <w:r>
-        <w:t xml:space="preserve"> (SDM), pp. 497–505</w:t>
-      </w:r>
-    </w:p>
-    <w:p>
-      <w:pPr>
-        <w:pStyle w:val="normal0"/>
-        <w:spacing w:after="120"/>
-        <w:ind w:left="1440" w:hanging="1440"/>
-      </w:pPr>
-      <w:proofErr w:type="gramStart"/>
-      <w:r>
-        <w:t>2014</w:t>
-      </w:r>
-      <w:r>
-        <w:tab/>
-      </w:r>
-      <w:r>
-        <w:t xml:space="preserve">* </w:t>
-      </w:r>
-      <w:r>
-        <w:rPr>
-          <w:b/>
-          <w:bCs/>
-        </w:rPr>
-        <w:t>M. Riondato</w:t>
-      </w:r>
-      <w:r>
-        <w:t xml:space="preserve"> and E. M. </w:t>
-      </w:r>
-      <w:proofErr w:type="spellStart"/>
-      <w:r>
-        <w:t>Kornaropoulos</w:t>
-      </w:r>
-      <w:proofErr w:type="spellEnd"/>
-      <w:r>
-        <w:t>.</w:t>
-      </w:r>
-      <w:proofErr w:type="gramEnd"/>
-      <w:r>
-        <w:t xml:space="preserve"> </w:t>
-      </w:r>
-      <w:proofErr w:type="gramStart"/>
-      <w:r>
-        <w:t>Fast Approximation of Betweenness Centrality through Sampling.</w:t>
-      </w:r>
-      <w:proofErr w:type="gramEnd"/>
-      <w:r>
-        <w:t xml:space="preserve"> </w:t>
-      </w:r>
-      <w:r>
-        <w:rPr>
-          <w:i/>
-          <w:iCs/>
-        </w:rPr>
-        <w:t>Proceedings of the 7</w:t>
-      </w:r>
-      <w:r>
-        <w:rPr>
-          <w:i/>
-          <w:iCs/>
-          <w:vertAlign w:val="superscript"/>
-        </w:rPr>
-        <w:t>th</w:t>
-      </w:r>
-      <w:r>
-        <w:rPr>
-          <w:i/>
-          <w:iCs/>
-        </w:rPr>
-        <w:t xml:space="preserve"> ACM International Conference on Web Search and Data Mining</w:t>
-      </w:r>
-      <w:r>
-        <w:t xml:space="preserve"> (WSDM), pp. 413–422</w:t>
-      </w:r>
-    </w:p>
-    <w:p>
-      <w:pPr>
-        <w:pStyle w:val="normal0"/>
-        <w:spacing w:after="120"/>
-        <w:ind w:left="1440" w:hanging="1440"/>
-      </w:pPr>
-      <w:proofErr w:type="gramStart"/>
-      <w:r>
-        <w:t>2012</w:t>
-      </w:r>
-      <w:r>
-        <w:tab/>
-      </w:r>
-      <w:r>
-        <w:t xml:space="preserve">* </w:t>
-      </w:r>
-      <w:r>
-        <w:rPr>
-          <w:b/>
-          <w:bCs/>
-        </w:rPr>
-        <w:t>M. Riondato</w:t>
-      </w:r>
-      <w:r>
-        <w:t xml:space="preserve">, J. A. </w:t>
-      </w:r>
-      <w:proofErr w:type="spellStart"/>
-      <w:r>
-        <w:t>DeBrabant</w:t>
-      </w:r>
-      <w:proofErr w:type="spellEnd"/>
-      <w:r>
-        <w:t>, R. Fonseca, and E. Upfal.</w:t>
-      </w:r>
-      <w:proofErr w:type="gramEnd"/>
-      <w:r>
-        <w:t xml:space="preserve"> PARMA: A Parallel Randomized Algorithm for Association Rules Mining in </w:t>
-      </w:r>
-      <w:proofErr w:type="spellStart"/>
-      <w:r>
-        <w:t>MapReduce</w:t>
-      </w:r>
-      <w:proofErr w:type="spellEnd"/>
-      <w:r>
-        <w:t xml:space="preserve">. </w:t>
-      </w:r>
-      <w:r>
-        <w:rPr>
-          <w:i/>
-          <w:iCs/>
-        </w:rPr>
-        <w:t>Proceedings of the</w:t>
-      </w:r>
-      <w:r>
-        <w:t xml:space="preserve"> </w:t>
-      </w:r>
-      <w:r>
-        <w:rPr>
-          <w:i/>
-          <w:iCs/>
-        </w:rPr>
-        <w:t>21</w:t>
-      </w:r>
-      <w:r>
-        <w:rPr>
-          <w:i/>
-          <w:iCs/>
-          <w:vertAlign w:val="superscript"/>
-        </w:rPr>
-        <w:t>st</w:t>
-      </w:r>
-      <w:r>
-        <w:rPr>
-          <w:i/>
-          <w:iCs/>
-        </w:rPr>
-        <w:t xml:space="preserve"> ACM International Conference on Information and Knowledge Management</w:t>
-      </w:r>
-      <w:r>
-        <w:t xml:space="preserve"> (CIKM), pp. 85–94</w:t>
-      </w:r>
-    </w:p>
-    <w:p>
-      <w:pPr>
-        <w:pStyle w:val="normal0"/>
-        <w:spacing w:after="120"/>
-        <w:ind w:left="1440" w:hanging="1440"/>
-      </w:pPr>
-      <w:r>
-        <w:t>2012</w:t>
-      </w:r>
-      <w:r>
-        <w:tab/>
-      </w:r>
-      <w:r>
-        <w:rPr>
-          <w:b/>
-          <w:bCs/>
-        </w:rPr>
-        <w:t>M. Riondato</w:t>
-      </w:r>
-      <w:r>
-        <w:t xml:space="preserve"> and E. Upfal. </w:t>
-      </w:r>
-      <w:proofErr w:type="gramStart"/>
-      <w:r>
-        <w:t>Efficient Discovery of Association Rules and Frequent Itemsets through Sampling with Tight Performance Guarantees.</w:t>
-      </w:r>
-      <w:proofErr w:type="gramEnd"/>
-      <w:r>
-        <w:t xml:space="preserve"> </w:t>
-      </w:r>
-      <w:r>
-        <w:rPr>
-          <w:i/>
-          <w:iCs/>
-        </w:rPr>
-        <w:t xml:space="preserve">Proceedings of the European Conference on Machine Learning and Principles and Practice of Knowledge Discovery in Databases </w:t>
-      </w:r>
-      <w:r>
-        <w:t>(ECML PKDD), pp. 25–41</w:t>
-      </w:r>
-    </w:p>
-    <w:p>
-      <w:pPr>
-        <w:pStyle w:val="normal0"/>
-        <w:spacing w:after="120"/>
-        <w:ind w:left="1440" w:hanging="1440"/>
-      </w:pPr>
-      <w:proofErr w:type="gramStart"/>
-      <w:r>
-        <w:t>2012</w:t>
-      </w:r>
-      <w:r>
-        <w:tab/>
-      </w:r>
-      <w:r>
-        <w:t xml:space="preserve">A. </w:t>
-      </w:r>
-      <w:proofErr w:type="spellStart"/>
-      <w:r>
-        <w:t>Pietracaprina</w:t>
-      </w:r>
-      <w:proofErr w:type="spellEnd"/>
-      <w:r>
-        <w:t xml:space="preserve">, G. </w:t>
-      </w:r>
-      <w:proofErr w:type="spellStart"/>
-      <w:r>
-        <w:t>Pucci</w:t>
-      </w:r>
-      <w:proofErr w:type="spellEnd"/>
-      <w:r>
-        <w:t xml:space="preserve">, </w:t>
-      </w:r>
-      <w:r>
-        <w:rPr>
-          <w:b/>
-          <w:bCs/>
-        </w:rPr>
-        <w:t>M. Riondato</w:t>
-      </w:r>
-      <w:r>
-        <w:t xml:space="preserve">, F. </w:t>
-      </w:r>
-      <w:proofErr w:type="spellStart"/>
-      <w:r>
-        <w:t>Silvestri</w:t>
-      </w:r>
-      <w:proofErr w:type="spellEnd"/>
-      <w:r>
-        <w:t>, and E. Upfal.</w:t>
-      </w:r>
-      <w:proofErr w:type="gramEnd"/>
-      <w:r>
-        <w:t xml:space="preserve"> Space-round Tradeoffs for </w:t>
-      </w:r>
-      <w:proofErr w:type="spellStart"/>
-      <w:r>
-        <w:t>MapReduce</w:t>
-      </w:r>
-      <w:proofErr w:type="spellEnd"/>
-      <w:r>
-        <w:t xml:space="preserve"> Computations. </w:t>
+        <w:t xml:space="preserve">, F. Silvestri, and E. Upfal. Space-round Tradeoffs for MapReduce Computations. </w:t>
       </w:r>
       <w:r>
         <w:rPr>
@@ -1674,348 +1331,640 @@
         <w:spacing w:after="120"/>
         <w:ind w:left="1440" w:hanging="1440"/>
       </w:pPr>
-      <w:proofErr w:type="gramStart"/>
       <w:r>
         <w:t>2012</w:t>
       </w:r>
       <w:r>
         <w:tab/>
-        <w:t xml:space="preserve">M. </w:t>
-      </w:r>
-      <w:proofErr w:type="spellStart"/>
-      <w:r>
-        <w:t>Akdere</w:t>
-      </w:r>
-      <w:proofErr w:type="spellEnd"/>
-      <w:r>
-        <w:t xml:space="preserve">, U. </w:t>
-      </w:r>
-      <w:proofErr w:type="spellStart"/>
-      <w:r>
-        <w:t>Çetintemel</w:t>
-      </w:r>
-      <w:proofErr w:type="spellEnd"/>
+        <w:t xml:space="preserve">M. Akdere, U. Çetintemel, </w:t>
+      </w:r>
+      <w:r>
+        <w:rPr>
+          <w:b/>
+          <w:bCs/>
+        </w:rPr>
+        <w:t>M. Riondato</w:t>
+      </w:r>
+      <w:r>
+        <w:t xml:space="preserve">, E. Upfal, and S. B. Zdonik. Learning-based Query Performance Modeling and Prediction. </w:t>
+      </w:r>
+      <w:r>
+        <w:rPr>
+          <w:i/>
+          <w:iCs/>
+        </w:rPr>
+        <w:t>Proceedings of the 28</w:t>
+      </w:r>
+      <w:r>
+        <w:rPr>
+          <w:i/>
+          <w:iCs/>
+          <w:vertAlign w:val="superscript"/>
+        </w:rPr>
+        <w:t>th</w:t>
+      </w:r>
+      <w:r>
+        <w:rPr>
+          <w:i/>
+          <w:iCs/>
+        </w:rPr>
+        <w:t xml:space="preserve"> IEEE International Conference on Data Engineering</w:t>
+      </w:r>
+      <w:r>
+        <w:t xml:space="preserve"> (ICDE), pp. 390–401</w:t>
+      </w:r>
+    </w:p>
+    <w:p>
+      <w:pPr>
+        <w:pStyle w:val="normal0"/>
+        <w:spacing w:after="120"/>
+        <w:ind w:left="1440" w:hanging="1440"/>
+      </w:pPr>
+      <w:r>
+        <w:t>2011</w:t>
+      </w:r>
+      <w:r>
+        <w:tab/>
+      </w:r>
+      <w:r>
+        <w:t xml:space="preserve">* </w:t>
+      </w:r>
+      <w:r>
+        <w:rPr>
+          <w:b/>
+          <w:bCs/>
+        </w:rPr>
+        <w:t>M. Riondato</w:t>
+      </w:r>
+      <w:r>
+        <w:t xml:space="preserve">, M. Akdere, U. Çetintemel, S. B. Zdonik, and E. Upfal. The VC-dimension of SQL Queries and Selectivity Estimation through Sampling. </w:t>
+      </w:r>
+      <w:r>
+        <w:rPr>
+          <w:i/>
+          <w:iCs/>
+        </w:rPr>
+        <w:t>Proceedings of the European Conference on Machine Learning and Principles and Practice of Knowledge Discovery in Databases</w:t>
+      </w:r>
+      <w:r>
+        <w:t xml:space="preserve"> (ECML PKDD), pp. 661–676</w:t>
+      </w:r>
+    </w:p>
+    <w:p>
+      <w:pPr>
+        <w:pStyle w:val="normal0"/>
+        <w:ind w:left="1440" w:hanging="1440"/>
+      </w:pPr>
+      <w:r>
+        <w:t>2011</w:t>
+      </w:r>
+      <w:r>
+        <w:tab/>
+        <w:t xml:space="preserve">M. Akdere, U. Çetintemel, </w:t>
+      </w:r>
+      <w:r>
+        <w:rPr>
+          <w:b/>
+          <w:bCs/>
+        </w:rPr>
+        <w:t>M. Riondato</w:t>
+      </w:r>
+      <w:r>
+        <w:t xml:space="preserve">, E. Upfal, and S. B. Zdonik. The Case for Predictive Database Systems: Opportunities and Challenges. </w:t>
+      </w:r>
+      <w:r>
+        <w:rPr>
+          <w:i/>
+          <w:iCs/>
+        </w:rPr>
+        <w:t>Proceedings of the 5</w:t>
+      </w:r>
+      <w:r>
+        <w:rPr>
+          <w:i/>
+          <w:iCs/>
+          <w:vertAlign w:val="superscript"/>
+        </w:rPr>
+        <w:t>th</w:t>
+      </w:r>
+      <w:r>
+        <w:rPr>
+          <w:i/>
+          <w:iCs/>
+        </w:rPr>
+        <w:t xml:space="preserve"> Biennial Conference on Innovative Data System Research</w:t>
+      </w:r>
+      <w:r>
+        <w:t xml:space="preserve"> (CIDR), pp. 167–174</w:t>
+      </w:r>
+    </w:p>
+    <w:p>
+      <w:pPr>
+        <w:pStyle w:val="normal0"/>
+      </w:pPr>
+    </w:p>
+    <w:p>
+      <w:pPr>
+        <w:pStyle w:val="normal0"/>
+      </w:pPr>
+      <w:r>
+        <w:rPr>
+          <w:b/>
+          <w:bCs/>
+        </w:rPr>
+        <w:t>Tutorials</w:t>
+      </w:r>
+    </w:p>
+    <w:p>
+      <w:pPr>
+        <w:pStyle w:val="normal0"/>
+      </w:pPr>
+    </w:p>
+    <w:p>
+      <w:pPr>
+        <w:pStyle w:val="normal0"/>
+        <w:spacing w:after="120"/>
+        <w:ind w:left="1440" w:hanging="1440"/>
+      </w:pPr>
+      <w:r>
+        <w:t>2016</w:t>
+      </w:r>
+      <w:r>
+        <w:tab/>
+      </w:r>
+      <w:r>
+        <w:t xml:space="preserve">F. Bonchi, G. De Francisci Morales, </w:t>
+      </w:r>
+      <w:r>
+        <w:rPr>
+          <w:b/>
+          <w:bCs/>
+        </w:rPr>
+        <w:t>M. Riondato.</w:t>
+      </w:r>
+      <w:r>
+        <w:t xml:space="preserve"> Centrality Measures in Big Graphs: Exact, Approximated, and Distributed Algorithms. WWW’16</w:t>
+      </w:r>
+    </w:p>
+    <w:p>
+      <w:pPr>
+        <w:pStyle w:val="normal0"/>
+        <w:spacing w:after="120"/>
+        <w:ind w:left="1440" w:hanging="1440"/>
+      </w:pPr>
+      <w:r>
+        <w:t>2015</w:t>
+      </w:r>
+      <w:r>
+        <w:tab/>
+      </w:r>
+      <w:r>
+        <w:rPr>
+          <w:b/>
+          <w:bCs/>
+        </w:rPr>
+        <w:t>M. Riondato</w:t>
+      </w:r>
+      <w:r>
+        <w:t xml:space="preserve"> and E. Upfal. VC-Dimension and Rademacher Averages: From Statistical Learning Theory to Sampling Algorithms. ACM KDD’15, ECML PKDD’15, ACM CIKM’15</w:t>
+      </w:r>
+    </w:p>
+    <w:p>
+      <w:pPr>
+        <w:pStyle w:val="normal0"/>
+        <w:rPr>
+          <w:bCs/>
+        </w:rPr>
+      </w:pPr>
+    </w:p>
+    <w:p>
+      <w:pPr>
+        <w:pStyle w:val="normal0"/>
+        <w:rPr>
+          <w:b/>
+          <w:bCs/>
+        </w:rPr>
+      </w:pPr>
+    </w:p>
+    <w:p>
+      <w:pPr>
+        <w:pStyle w:val="normal0"/>
+      </w:pPr>
+      <w:r>
+        <w:rPr>
+          <w:b/>
+          <w:bCs/>
+        </w:rPr>
+        <w:t>AWARDS</w:t>
+      </w:r>
+    </w:p>
+    <w:p>
+      <w:pPr>
+        <w:pStyle w:val="normal0"/>
+      </w:pPr>
+    </w:p>
+    <w:p>
+      <w:pPr>
+        <w:pStyle w:val="normal0"/>
+        <w:spacing w:after="120"/>
+        <w:ind w:left="720" w:hanging="720"/>
+      </w:pPr>
+      <w:r>
+        <w:t>2016</w:t>
+      </w:r>
+      <w:r>
+        <w:tab/>
+        <w:t>Best Student Paper Award (Research Track) at ACM SIGKDD International Conference on Knowledge Discovery and Data Mining (KDD’16)</w:t>
+      </w:r>
+    </w:p>
+    <w:p>
+      <w:pPr>
+        <w:pStyle w:val="normal0"/>
+        <w:spacing w:after="120"/>
+      </w:pPr>
+      <w:r>
+        <w:t>2014</w:t>
+      </w:r>
+      <w:r>
+        <w:tab/>
+        <w:t>Nominated for the ACM SIGKDD Doctoral Dissertation Award</w:t>
+      </w:r>
+    </w:p>
+    <w:p>
+      <w:pPr>
+        <w:pStyle w:val="normal0"/>
+        <w:spacing w:after="120"/>
+      </w:pPr>
+      <w:r>
+        <w:t>2014</w:t>
+      </w:r>
+      <w:r>
+        <w:tab/>
+        <w:t>Best Student Poster Award at SIAM International Conference on Data Mining (SDM’14)</w:t>
+      </w:r>
+    </w:p>
+    <w:p>
+      <w:pPr>
+        <w:pStyle w:val="normal0"/>
+      </w:pPr>
+    </w:p>
+    <w:p>
+      <w:pPr>
+        <w:pStyle w:val="normal0"/>
+      </w:pPr>
+    </w:p>
+    <w:p>
+      <w:pPr>
+        <w:pStyle w:val="normal0"/>
+      </w:pPr>
+      <w:r>
+        <w:rPr>
+          <w:b/>
+          <w:bCs/>
+        </w:rPr>
+        <w:t>GRANTS AND FELLOWSHIPS</w:t>
+      </w:r>
+    </w:p>
+    <w:p>
+      <w:pPr>
+        <w:pStyle w:val="normal0"/>
+      </w:pPr>
+    </w:p>
+    <w:p>
+      <w:pPr>
+        <w:pStyle w:val="normal0"/>
+        <w:spacing w:after="120"/>
+      </w:pPr>
+      <w:r>
+        <w:t>2015</w:t>
+      </w:r>
+      <w:r>
+        <w:tab/>
+        <w:t>SIAM/NSF Early Career Travel Award to SIAM Intl. Conference on Data Mining</w:t>
+      </w:r>
+    </w:p>
+    <w:p>
+      <w:pPr>
+        <w:pStyle w:val="normal0"/>
+        <w:spacing w:after="120"/>
+      </w:pPr>
+      <w:r>
+        <w:t>2014</w:t>
+      </w:r>
+      <w:r>
+        <w:tab/>
+        <w:t>SIAM Travel Award to SIAM Intl. Conference on Data Mining</w:t>
+      </w:r>
+    </w:p>
+    <w:p>
+      <w:pPr>
+        <w:pStyle w:val="normal0"/>
+        <w:spacing w:after="120"/>
+      </w:pPr>
+      <w:r>
+        <w:t>2014</w:t>
+      </w:r>
+      <w:r>
+        <w:tab/>
+        <w:t>Brown University Dissertation Fellowship</w:t>
+      </w:r>
+    </w:p>
+    <w:p>
+      <w:pPr>
+        <w:pStyle w:val="normal0"/>
+        <w:spacing w:after="120"/>
+      </w:pPr>
+      <w:r>
+        <w:t>2013</w:t>
+      </w:r>
+      <w:r>
+        <w:tab/>
+        <w:t>Yahoo Research Barcelona Summer Internship</w:t>
+      </w:r>
+    </w:p>
+    <w:p>
+      <w:pPr>
+        <w:pStyle w:val="normal0"/>
+        <w:spacing w:after="120"/>
+      </w:pPr>
+      <w:r>
+        <w:t>2011</w:t>
+      </w:r>
+      <w:r>
+        <w:tab/>
+        <w:t>Italy MIUR Research Fellowship</w:t>
+      </w:r>
+    </w:p>
+    <w:p>
+      <w:pPr>
+        <w:pStyle w:val="normal0"/>
+        <w:spacing w:after="120"/>
+      </w:pPr>
+      <w:r>
+        <w:t>2009</w:t>
+      </w:r>
+      <w:r>
+        <w:tab/>
+        <w:t>Brown University Graduate Fellowship</w:t>
+      </w:r>
+    </w:p>
+    <w:p>
+      <w:pPr>
+        <w:pStyle w:val="normal0"/>
+      </w:pPr>
+    </w:p>
+    <w:p>
+      <w:pPr>
+        <w:pStyle w:val="normal0"/>
+      </w:pPr>
+    </w:p>
+    <w:p>
+      <w:pPr>
+        <w:pStyle w:val="normal0"/>
+      </w:pPr>
+      <w:r>
+        <w:rPr>
+          <w:b/>
+          <w:bCs/>
+        </w:rPr>
+        <w:t>INVITED TALKS</w:t>
+      </w:r>
+    </w:p>
+    <w:p>
+      <w:pPr>
+        <w:pStyle w:val="normal0"/>
+      </w:pPr>
+    </w:p>
+    <w:p>
+      <w:pPr>
+        <w:pStyle w:val="normal0"/>
+        <w:spacing w:after="120"/>
+        <w:ind w:left="720" w:hanging="720"/>
+      </w:pPr>
+      <w:r>
+        <w:t>2017</w:t>
+      </w:r>
+      <w:r>
+        <w:tab/>
+        <w:t>Rademacher Averages: Theory and Practice, National Institute for Informatics, Tokyo (Japan), November 15</w:t>
+      </w:r>
+    </w:p>
+    <w:p>
+      <w:pPr>
+        <w:pStyle w:val="normal0"/>
+        <w:spacing w:after="120"/>
+        <w:ind w:left="720" w:hanging="720"/>
+      </w:pPr>
+      <w:r>
+        <w:t>2017</w:t>
+      </w:r>
+      <w:r>
+        <w:tab/>
+        <w:t>Betweenness Centrality Estimation with Rademacher Averages, Center of Data Science, New York University, New York (NY, USA), May 17</w:t>
+      </w:r>
+    </w:p>
+    <w:p>
+      <w:pPr>
+        <w:pStyle w:val="normal0"/>
+        <w:spacing w:after="120"/>
+        <w:ind w:left="720" w:hanging="720"/>
+      </w:pPr>
+      <w:r>
+        <w:t>2017</w:t>
+      </w:r>
+      <w:r>
+        <w:tab/>
+      </w:r>
+      <w:r>
+        <w:t>Rademacher Averages: Theory and Practice</w:t>
+      </w:r>
       <w:r>
         <w:t xml:space="preserve">, </w:t>
       </w:r>
       <w:r>
-        <w:rPr>
-          <w:b/>
-          <w:bCs/>
-        </w:rPr>
-        <w:t>M. Riondato</w:t>
-      </w:r>
-      <w:r>
-        <w:t xml:space="preserve">, E. Upfal, and S. B. </w:t>
-      </w:r>
-      <w:proofErr w:type="spellStart"/>
-      <w:r>
-        <w:t>Zdonik</w:t>
-      </w:r>
-      <w:proofErr w:type="spellEnd"/>
-      <w:r>
-        <w:t>.</w:t>
-      </w:r>
-      <w:proofErr w:type="gramEnd"/>
-      <w:r>
-        <w:t xml:space="preserve"> Learning-based Query Performance Modeling and Prediction. </w:t>
-      </w:r>
-      <w:r>
-        <w:rPr>
-          <w:i/>
-          <w:iCs/>
-        </w:rPr>
-        <w:t>Proceedings of the 28</w:t>
-      </w:r>
-      <w:r>
-        <w:rPr>
-          <w:i/>
-          <w:iCs/>
-          <w:vertAlign w:val="superscript"/>
-        </w:rPr>
-        <w:t>th</w:t>
-      </w:r>
-      <w:r>
-        <w:rPr>
-          <w:i/>
-          <w:iCs/>
-        </w:rPr>
-        <w:t xml:space="preserve"> IEEE International Conference on Data Engineering</w:t>
-      </w:r>
-      <w:r>
-        <w:t xml:space="preserve"> (ICDE), pp. 390–401</w:t>
-      </w:r>
-    </w:p>
-    <w:p>
-      <w:pPr>
-        <w:pStyle w:val="normal0"/>
-        <w:spacing w:after="120"/>
-        <w:ind w:left="1440" w:hanging="1440"/>
-      </w:pPr>
-      <w:proofErr w:type="gramStart"/>
-      <w:r>
-        <w:t>2011</w:t>
-      </w:r>
-      <w:r>
-        <w:tab/>
-      </w:r>
-      <w:r>
-        <w:t xml:space="preserve">* </w:t>
-      </w:r>
-      <w:r>
-        <w:rPr>
-          <w:b/>
-          <w:bCs/>
-        </w:rPr>
-        <w:t>M. Riondato</w:t>
-      </w:r>
-      <w:r>
-        <w:t xml:space="preserve">, M. </w:t>
-      </w:r>
-      <w:proofErr w:type="spellStart"/>
-      <w:r>
-        <w:t>Akdere</w:t>
-      </w:r>
-      <w:proofErr w:type="spellEnd"/>
-      <w:r>
-        <w:t xml:space="preserve">, U. </w:t>
-      </w:r>
-      <w:proofErr w:type="spellStart"/>
-      <w:r>
-        <w:t>Çetintemel</w:t>
-      </w:r>
-      <w:proofErr w:type="spellEnd"/>
-      <w:r>
-        <w:t xml:space="preserve">, S. B. </w:t>
-      </w:r>
-      <w:proofErr w:type="spellStart"/>
-      <w:r>
-        <w:t>Zdonik</w:t>
-      </w:r>
-      <w:proofErr w:type="spellEnd"/>
-      <w:r>
-        <w:t>, and E. Upfal.</w:t>
-      </w:r>
-      <w:proofErr w:type="gramEnd"/>
+        <w:t xml:space="preserve">Dagstuhl Seminar 17141, </w:t>
+      </w:r>
+      <w:r>
+        <w:t>Sch</w:t>
+      </w:r>
+      <w:r>
+        <w:t>loss Dagstuhl (Germany), April 6</w:t>
+      </w:r>
+    </w:p>
+    <w:p>
+      <w:pPr>
+        <w:pStyle w:val="normal0"/>
+        <w:spacing w:after="120"/>
+        <w:ind w:left="720" w:hanging="720"/>
+      </w:pPr>
+      <w:r>
+        <w:t>2017</w:t>
+      </w:r>
+      <w:r>
+        <w:tab/>
+        <w:t>Random Sampling for Data Mining: The Case of Triangles in Dynamic Streams, School of Computer Science,</w:t>
+      </w:r>
       <w:r>
         <w:t xml:space="preserve"> </w:t>
       </w:r>
-      <w:proofErr w:type="gramStart"/>
-      <w:r>
-        <w:t>The VC-dimension of SQL Queries and Selectivity Estimation through Sampling.</w:t>
-      </w:r>
-      <w:proofErr w:type="gramEnd"/>
-      <w:r>
-        <w:t xml:space="preserve"> </w:t>
-      </w:r>
-      <w:r>
-        <w:rPr>
-          <w:i/>
-          <w:iCs/>
-        </w:rPr>
-        <w:t>Proceedings of the European Conference on Machine Learning and Principles and Practice of Knowledge Discovery in Databases</w:t>
-      </w:r>
-      <w:r>
-        <w:t xml:space="preserve"> (ECML PKDD), pp. 661–676</w:t>
-      </w:r>
-    </w:p>
-    <w:p>
-      <w:pPr>
-        <w:pStyle w:val="normal0"/>
-        <w:ind w:left="1440" w:hanging="1440"/>
-      </w:pPr>
-      <w:proofErr w:type="gramStart"/>
-      <w:r>
-        <w:t>2011</w:t>
-      </w:r>
-      <w:r>
-        <w:tab/>
-        <w:t xml:space="preserve">M. </w:t>
-      </w:r>
-      <w:proofErr w:type="spellStart"/>
-      <w:r>
-        <w:t>Akdere</w:t>
-      </w:r>
-      <w:proofErr w:type="spellEnd"/>
-      <w:r>
-        <w:t xml:space="preserve">, U. </w:t>
-      </w:r>
-      <w:proofErr w:type="spellStart"/>
-      <w:r>
-        <w:t>Çetintemel</w:t>
-      </w:r>
-      <w:proofErr w:type="spellEnd"/>
-      <w:r>
-        <w:t xml:space="preserve">, </w:t>
-      </w:r>
-      <w:r>
-        <w:rPr>
-          <w:b/>
-          <w:bCs/>
-        </w:rPr>
-        <w:t>M. Riondato</w:t>
-      </w:r>
-      <w:r>
-        <w:t xml:space="preserve">, E. Upfal, and S. B. </w:t>
-      </w:r>
-      <w:proofErr w:type="spellStart"/>
-      <w:r>
-        <w:t>Zdonik</w:t>
-      </w:r>
-      <w:proofErr w:type="spellEnd"/>
-      <w:r>
-        <w:t>.</w:t>
-      </w:r>
-      <w:proofErr w:type="gramEnd"/>
-      <w:r>
-        <w:t xml:space="preserve"> The Case for Predictive Database Systems: Opportunities and Challenges. </w:t>
-      </w:r>
-      <w:r>
-        <w:rPr>
-          <w:i/>
-          <w:iCs/>
-        </w:rPr>
-        <w:t>Proceedings of the 5</w:t>
-      </w:r>
-      <w:r>
-        <w:rPr>
-          <w:i/>
-          <w:iCs/>
-          <w:vertAlign w:val="superscript"/>
-        </w:rPr>
-        <w:t>th</w:t>
-      </w:r>
-      <w:r>
-        <w:rPr>
-          <w:i/>
-          <w:iCs/>
-        </w:rPr>
-        <w:t xml:space="preserve"> Biennial Conference on Innovative Data System Research</w:t>
-      </w:r>
-      <w:r>
-        <w:t xml:space="preserve"> (CIDR), pp. 167–174</w:t>
-      </w:r>
-    </w:p>
-    <w:p>
-      <w:pPr>
-        <w:pStyle w:val="normal0"/>
-      </w:pPr>
-    </w:p>
-    <w:p>
-      <w:pPr>
-        <w:pStyle w:val="normal0"/>
-      </w:pPr>
-      <w:r>
-        <w:rPr>
-          <w:b/>
-          <w:bCs/>
-        </w:rPr>
-        <w:t>Tutorials</w:t>
-      </w:r>
-    </w:p>
-    <w:p>
-      <w:pPr>
-        <w:pStyle w:val="normal0"/>
-      </w:pPr>
-    </w:p>
-    <w:p>
-      <w:pPr>
-        <w:pStyle w:val="normal0"/>
-        <w:spacing w:after="120"/>
-        <w:ind w:left="1440" w:hanging="1440"/>
+      <w:r>
+        <w:t xml:space="preserve">McGill University, </w:t>
+      </w:r>
+      <w:r>
+        <w:t>Montreal (QB, Canada), February</w:t>
+      </w:r>
+      <w:r>
+        <w:t xml:space="preserve"> 21</w:t>
+      </w:r>
+    </w:p>
+    <w:p>
+      <w:pPr>
+        <w:pStyle w:val="normal0"/>
+        <w:spacing w:after="120"/>
+        <w:ind w:left="720" w:hanging="720"/>
+      </w:pPr>
+      <w:r>
+        <w:t>2017</w:t>
+      </w:r>
+      <w:r>
+        <w:tab/>
+        <w:t>Random Sampling for Data Mining: The Case of Triangles in Dynamic Streams, College of Computer and Information Science, Northeastern University, Boston (MA, USA), February 15</w:t>
+      </w:r>
+    </w:p>
+    <w:p>
+      <w:pPr>
+        <w:pStyle w:val="normal0"/>
+        <w:spacing w:after="120"/>
+        <w:ind w:left="720" w:hanging="720"/>
+      </w:pPr>
+      <w:r>
+        <w:t>2017</w:t>
+      </w:r>
+      <w:r>
+        <w:tab/>
+        <w:t>The Neverending Data – Streaming, Sampling, and Triangle Counting, Department of Computer Science, Amherst College, Amherst (MA, USA), January 27</w:t>
+      </w:r>
+    </w:p>
+    <w:p>
+      <w:pPr>
+        <w:pStyle w:val="normal0"/>
+        <w:spacing w:after="120"/>
+        <w:ind w:left="720" w:hanging="720"/>
       </w:pPr>
       <w:r>
         <w:t>2016</w:t>
       </w:r>
       <w:r>
         <w:tab/>
-      </w:r>
-      <w:r>
-        <w:t xml:space="preserve">F. </w:t>
-      </w:r>
-      <w:proofErr w:type="spellStart"/>
-      <w:r>
-        <w:t>Bonchi</w:t>
-      </w:r>
-      <w:proofErr w:type="spellEnd"/>
-      <w:r>
-        <w:t xml:space="preserve">, G. De </w:t>
-      </w:r>
-      <w:proofErr w:type="spellStart"/>
-      <w:r>
-        <w:t>Francisci</w:t>
-      </w:r>
-      <w:proofErr w:type="spellEnd"/>
-      <w:r>
-        <w:t xml:space="preserve"> Morales, </w:t>
-      </w:r>
-      <w:r>
-        <w:rPr>
-          <w:b/>
-          <w:bCs/>
-        </w:rPr>
-        <w:t>M. Riondato.</w:t>
-      </w:r>
-      <w:r>
-        <w:t xml:space="preserve"> Centrality Measures in Big Graphs: Exact, Approximated, and Distributed Algorithms. WWW’16</w:t>
-      </w:r>
-    </w:p>
-    <w:p>
-      <w:pPr>
-        <w:pStyle w:val="normal0"/>
-        <w:spacing w:after="120"/>
-        <w:ind w:left="1440" w:hanging="1440"/>
+        <w:t>Approximating Betweenness Centrality through Sampling with the Rademacher Averages, Boston University, Boston (MA, USA), November 18</w:t>
+      </w:r>
+    </w:p>
+    <w:p>
+      <w:pPr>
+        <w:pStyle w:val="normal0"/>
+        <w:spacing w:after="120"/>
+        <w:ind w:left="720" w:hanging="720"/>
+      </w:pPr>
+      <w:r>
+        <w:t>2016</w:t>
+      </w:r>
+      <w:r>
+        <w:tab/>
+        <w:t xml:space="preserve">Algorithmic Data Science = Theory + Practice, IEEE MIT Undergraduate </w:t>
+      </w:r>
+      <w:r>
+        <w:t xml:space="preserve">Technology </w:t>
+      </w:r>
+      <w:r>
+        <w:t>Research Conference, Massachusetts Institute of Technology, Cambridge (MA, USA), November 5</w:t>
+      </w:r>
+    </w:p>
+    <w:p>
+      <w:pPr>
+        <w:pStyle w:val="normal0"/>
+        <w:spacing w:after="120"/>
+        <w:ind w:left="720" w:hanging="720"/>
+      </w:pPr>
+      <w:r>
+        <w:t>2016</w:t>
+      </w:r>
+      <w:r>
+        <w:tab/>
+      </w:r>
+      <w:r>
+        <w:t>TRIÉST: Counting Local and Global Triangles in Fully-dynamic Streams with Fixed Memory Size, Database Group Meeting, Carnegie Mellon University, Pittsburgh (PA, USA), October 24</w:t>
+      </w:r>
+    </w:p>
+    <w:p>
+      <w:pPr>
+        <w:pStyle w:val="normal0"/>
+        <w:spacing w:after="120"/>
+        <w:ind w:left="720" w:hanging="720"/>
+      </w:pPr>
+      <w:r>
+        <w:t>2016</w:t>
+      </w:r>
+      <w:r>
+        <w:tab/>
+        <w:t>Approximating Betweenness Centrality through Sampling with the Rademach</w:t>
+      </w:r>
+      <w:r>
+        <w:t>er Averages, Network Science In</w:t>
+      </w:r>
+      <w:r>
+        <w:t>stitute, Northeastern University, Boston (MA, USA), October 17</w:t>
+      </w:r>
+    </w:p>
+    <w:p>
+      <w:pPr>
+        <w:pStyle w:val="normal0"/>
+        <w:spacing w:after="120"/>
+        <w:ind w:left="720" w:hanging="720"/>
+      </w:pPr>
+      <w:r>
+        <w:t>2016</w:t>
+      </w:r>
+      <w:r>
+        <w:tab/>
+        <w:t>Graph Summarization with Quality Guarantees, Department of Information Engineering, University of Pad</w:t>
+      </w:r>
+      <w:r>
+        <w:t>ua, Padua (Italy), September 26</w:t>
+      </w:r>
+    </w:p>
+    <w:p>
+      <w:pPr>
+        <w:pStyle w:val="normal0"/>
+        <w:spacing w:after="120"/>
+        <w:ind w:left="720" w:hanging="720"/>
+      </w:pPr>
+      <w:r>
+        <w:t>2016</w:t>
+      </w:r>
+      <w:r>
+        <w:tab/>
+        <w:t>ABRA: Venice, Sampling, and Betweenness Centrality Estimation, Social Impact through Network Science (SINS), Venice (Italy), June 8</w:t>
+      </w:r>
+    </w:p>
+    <w:p>
+      <w:pPr>
+        <w:pStyle w:val="normal0"/>
+        <w:spacing w:after="120"/>
+        <w:ind w:left="720" w:hanging="720"/>
       </w:pPr>
       <w:r>
         <w:t>2015</w:t>
       </w:r>
       <w:r>
         <w:tab/>
-      </w:r>
-      <w:r>
-        <w:rPr>
-          <w:b/>
-          <w:bCs/>
-        </w:rPr>
-        <w:t>M. Riondato</w:t>
-      </w:r>
-      <w:r>
-        <w:t xml:space="preserve"> and E. Upfal. VC-Dimension and Rademacher Averages: From Statistical Learning Theory to Sampling Algorithms. ACM KDD’15, ECML PKDD’15, ACM CIKM’15</w:t>
-      </w:r>
-    </w:p>
-    <w:p>
-      <w:pPr>
-        <w:pStyle w:val="normal0"/>
-        <w:rPr>
-          <w:bCs/>
-        </w:rPr>
-      </w:pPr>
-    </w:p>
-    <w:p>
-      <w:pPr>
-        <w:pStyle w:val="normal0"/>
-        <w:rPr>
-          <w:b/>
-          <w:bCs/>
-        </w:rPr>
-      </w:pPr>
-    </w:p>
-    <w:p>
-      <w:pPr>
-        <w:pStyle w:val="normal0"/>
-      </w:pPr>
-      <w:r>
-        <w:rPr>
-          <w:b/>
-          <w:bCs/>
-        </w:rPr>
-        <w:t>AWARDS</w:t>
-      </w:r>
-    </w:p>
-    <w:p>
-      <w:pPr>
-        <w:pStyle w:val="normal0"/>
-      </w:pPr>
+        <w:t>Data is</w:t>
+      </w:r>
+      <w:r>
+        <w:t xml:space="preserve"> …, </w:t>
+      </w:r>
+      <w:r>
+        <w:t>Stevens Institute of Technology, Hoboken (NJ, USA), December 12</w:t>
+      </w:r>
     </w:p>
     <w:p>
       <w:pPr>
@@ -2024,489 +1973,17 @@
         <w:ind w:left="720" w:hanging="720"/>
       </w:pPr>
       <w:r>
-        <w:t>2016</w:t>
-      </w:r>
-      <w:r>
-        <w:tab/>
-        <w:t>Best Student Paper Award (Research Track) at ACM SIGKDD International Conference on Knowledge Discovery and Data Mining (KDD’16)</w:t>
-      </w:r>
-    </w:p>
-    <w:p>
-      <w:pPr>
-        <w:pStyle w:val="normal0"/>
-        <w:spacing w:after="120"/>
-      </w:pPr>
-      <w:r>
-        <w:t>2014</w:t>
-      </w:r>
-      <w:r>
-        <w:tab/>
-        <w:t>Nominated for the ACM SIGKDD Doctoral Dissertation Award</w:t>
-      </w:r>
-    </w:p>
-    <w:p>
-      <w:pPr>
-        <w:pStyle w:val="normal0"/>
-        <w:spacing w:after="120"/>
-      </w:pPr>
-      <w:r>
-        <w:t>2014</w:t>
-      </w:r>
-      <w:r>
-        <w:tab/>
-        <w:t>Best Student Poster Award at SIAM International Conference on Data Mining (SDM’14)</w:t>
-      </w:r>
-    </w:p>
-    <w:p>
-      <w:pPr>
-        <w:pStyle w:val="normal0"/>
-      </w:pPr>
-    </w:p>
-    <w:p>
-      <w:pPr>
-        <w:pStyle w:val="normal0"/>
-      </w:pPr>
-    </w:p>
-    <w:p>
-      <w:pPr>
-        <w:pStyle w:val="normal0"/>
-      </w:pPr>
-      <w:r>
-        <w:rPr>
-          <w:b/>
-          <w:bCs/>
-        </w:rPr>
-        <w:t>GRANTS AND FELLOWSHIPS</w:t>
-      </w:r>
-    </w:p>
-    <w:p>
-      <w:pPr>
-        <w:pStyle w:val="normal0"/>
-      </w:pPr>
-    </w:p>
-    <w:p>
-      <w:pPr>
-        <w:pStyle w:val="normal0"/>
-        <w:spacing w:after="120"/>
-      </w:pPr>
-      <w:r>
         <w:t>2015</w:t>
       </w:r>
       <w:r>
         <w:tab/>
-        <w:t>SIAM/NSF Early Career Travel Award to SIAM Intl. Conference on Data Mining</w:t>
-      </w:r>
-    </w:p>
-    <w:p>
-      <w:pPr>
-        <w:pStyle w:val="normal0"/>
-        <w:spacing w:after="120"/>
-      </w:pPr>
-      <w:r>
-        <w:t>2014</w:t>
-      </w:r>
-      <w:r>
-        <w:tab/>
-        <w:t>SIAM Travel Award to SIAM Intl. Conference on Data Mining</w:t>
-      </w:r>
-    </w:p>
-    <w:p>
-      <w:pPr>
-        <w:pStyle w:val="normal0"/>
-        <w:spacing w:after="120"/>
-      </w:pPr>
-      <w:r>
-        <w:t>2014</w:t>
-      </w:r>
-      <w:r>
-        <w:tab/>
-        <w:t>Brown University Dissertation Fellowship</w:t>
-      </w:r>
-    </w:p>
-    <w:p>
-      <w:pPr>
-        <w:pStyle w:val="normal0"/>
-        <w:spacing w:after="120"/>
-      </w:pPr>
-      <w:r>
-        <w:t>2013</w:t>
-      </w:r>
-      <w:r>
-        <w:tab/>
-        <w:t>Yahoo Research Barcelona Summer Internship</w:t>
-      </w:r>
-    </w:p>
-    <w:p>
-      <w:pPr>
-        <w:pStyle w:val="normal0"/>
-        <w:spacing w:after="120"/>
-      </w:pPr>
-      <w:r>
-        <w:t>2011</w:t>
-      </w:r>
-      <w:r>
-        <w:tab/>
-        <w:t>Italy MIUR Research Fellowship</w:t>
-      </w:r>
-    </w:p>
-    <w:p>
-      <w:pPr>
-        <w:pStyle w:val="normal0"/>
-        <w:spacing w:after="120"/>
-      </w:pPr>
-      <w:r>
-        <w:t>2009</w:t>
-      </w:r>
-      <w:r>
-        <w:tab/>
-        <w:t>Brown University Graduate Fellowship</w:t>
-      </w:r>
-    </w:p>
-    <w:p>
-      <w:pPr>
-        <w:pStyle w:val="normal0"/>
-      </w:pPr>
-    </w:p>
-    <w:p>
-      <w:pPr>
-        <w:pStyle w:val="normal0"/>
-      </w:pPr>
-    </w:p>
-    <w:p>
-      <w:pPr>
-        <w:pStyle w:val="normal0"/>
-      </w:pPr>
-      <w:r>
-        <w:rPr>
-          <w:b/>
-          <w:bCs/>
-        </w:rPr>
-        <w:t>INVITED TALKS</w:t>
-      </w:r>
-    </w:p>
-    <w:p>
-      <w:pPr>
-        <w:pStyle w:val="normal0"/>
-      </w:pPr>
-    </w:p>
-    <w:p>
-      <w:pPr>
-        <w:pStyle w:val="normal0"/>
-        <w:spacing w:after="120"/>
-        <w:ind w:left="720" w:hanging="720"/>
-      </w:pPr>
-      <w:r>
-        <w:t>2017</w:t>
-      </w:r>
-      <w:r>
-        <w:tab/>
-      </w:r>
-      <w:proofErr w:type="spellStart"/>
-      <w:r>
-        <w:t>Rademacher</w:t>
-      </w:r>
-      <w:proofErr w:type="spellEnd"/>
-      <w:r>
-        <w:t xml:space="preserve"> Averages: Theory and Practice, National Institute for Informatics, Tokyo (Japan), </w:t>
-      </w:r>
-      <w:proofErr w:type="gramStart"/>
-      <w:r>
-        <w:t>November</w:t>
-      </w:r>
-      <w:proofErr w:type="gramEnd"/>
-      <w:r>
-        <w:t xml:space="preserve"> 15</w:t>
-      </w:r>
-    </w:p>
-    <w:p>
-      <w:pPr>
-        <w:pStyle w:val="normal0"/>
-        <w:spacing w:after="120"/>
-        <w:ind w:left="720" w:hanging="720"/>
-      </w:pPr>
-      <w:r>
-        <w:t>2017</w:t>
-      </w:r>
-      <w:r>
-        <w:tab/>
-      </w:r>
-      <w:proofErr w:type="spellStart"/>
-      <w:r>
-        <w:t>Betweenness</w:t>
-      </w:r>
-      <w:proofErr w:type="spellEnd"/>
-      <w:r>
-        <w:t xml:space="preserve"> Centrality Estimation with Rademacher Averages, Center of Data Science, New York University, New York (NY, USA), May 17</w:t>
-      </w:r>
-    </w:p>
-    <w:p>
-      <w:pPr>
-        <w:pStyle w:val="normal0"/>
-        <w:spacing w:after="120"/>
-        <w:ind w:left="720" w:hanging="720"/>
-      </w:pPr>
-      <w:r>
-        <w:t>2017</w:t>
-      </w:r>
-      <w:r>
-        <w:tab/>
-      </w:r>
-      <w:r>
-        <w:t>Rademacher Averages: Theory and Practice</w:t>
-      </w:r>
-      <w:r>
-        <w:t xml:space="preserve">, </w:t>
-      </w:r>
-      <w:proofErr w:type="spellStart"/>
-      <w:r>
-        <w:t>Dagstuhl</w:t>
-      </w:r>
-      <w:proofErr w:type="spellEnd"/>
-      <w:r>
-        <w:t xml:space="preserve"> Seminar 17141, </w:t>
-      </w:r>
-      <w:proofErr w:type="spellStart"/>
-      <w:r>
-        <w:t>Sch</w:t>
-      </w:r>
-      <w:r>
-        <w:t>loss</w:t>
-      </w:r>
-      <w:proofErr w:type="spellEnd"/>
-      <w:r>
-        <w:t xml:space="preserve"> </w:t>
-      </w:r>
-      <w:proofErr w:type="spellStart"/>
-      <w:r>
-        <w:t>Dagstuhl</w:t>
-      </w:r>
-      <w:proofErr w:type="spellEnd"/>
-      <w:r>
-        <w:t xml:space="preserve"> (Germany), April 6</w:t>
-      </w:r>
-    </w:p>
-    <w:p>
-      <w:pPr>
-        <w:pStyle w:val="normal0"/>
-        <w:spacing w:after="120"/>
-        <w:ind w:left="720" w:hanging="720"/>
-      </w:pPr>
-      <w:r>
-        <w:t>2017</w:t>
-      </w:r>
-      <w:r>
-        <w:tab/>
-        <w:t>Random Sampling for Data Mining: The Case of Triangles in Dynamic Streams, School of Computer Science,</w:t>
-      </w:r>
-      <w:r>
-        <w:t xml:space="preserve"> </w:t>
-      </w:r>
-      <w:r>
-        <w:t xml:space="preserve">McGill University, </w:t>
-      </w:r>
-      <w:r>
-        <w:t>Montreal (QB, Canada), February</w:t>
-      </w:r>
-      <w:r>
-        <w:t xml:space="preserve"> 21</w:t>
-      </w:r>
-    </w:p>
-    <w:p>
-      <w:pPr>
-        <w:pStyle w:val="normal0"/>
-        <w:spacing w:after="120"/>
-        <w:ind w:left="720" w:hanging="720"/>
-      </w:pPr>
-      <w:r>
-        <w:t>2017</w:t>
-      </w:r>
-      <w:r>
-        <w:tab/>
-        <w:t>Random Sampling for Data Mining: The Case of Triangles in Dynamic Streams, College of Computer and Information Science, Northeastern University, Boston (MA, USA), February 15</w:t>
-      </w:r>
-    </w:p>
-    <w:p>
-      <w:pPr>
-        <w:pStyle w:val="normal0"/>
-        <w:spacing w:after="120"/>
-        <w:ind w:left="720" w:hanging="720"/>
-      </w:pPr>
-      <w:r>
-        <w:t>2017</w:t>
-      </w:r>
-      <w:r>
-        <w:tab/>
-        <w:t xml:space="preserve">The </w:t>
-      </w:r>
-      <w:proofErr w:type="spellStart"/>
-      <w:r>
-        <w:t>Neverending</w:t>
-      </w:r>
-      <w:proofErr w:type="spellEnd"/>
-      <w:r>
-        <w:t xml:space="preserve"> Data – Streaming, Sampling, and Triangle Counting, Department of Computer Science, Amherst College, Amherst (MA, USA), January 27</w:t>
-      </w:r>
-    </w:p>
-    <w:p>
-      <w:pPr>
-        <w:pStyle w:val="normal0"/>
-        <w:spacing w:after="120"/>
-        <w:ind w:left="720" w:hanging="720"/>
-      </w:pPr>
-      <w:r>
-        <w:t>2016</w:t>
-      </w:r>
-      <w:r>
-        <w:tab/>
-        <w:t>Approximating Betweenness Centrality through Sampling with the Rademacher Averages, Boston University, Boston (MA, USA), November 18</w:t>
-      </w:r>
-    </w:p>
-    <w:p>
-      <w:pPr>
-        <w:pStyle w:val="normal0"/>
-        <w:spacing w:after="120"/>
-        <w:ind w:left="720" w:hanging="720"/>
-      </w:pPr>
-      <w:r>
-        <w:t>2016</w:t>
-      </w:r>
-      <w:r>
-        <w:tab/>
-        <w:t xml:space="preserve">Algorithmic Data Science = Theory + Practice, IEEE MIT Undergraduate </w:t>
-      </w:r>
-      <w:r>
-        <w:t xml:space="preserve">Technology </w:t>
-      </w:r>
-      <w:r>
-        <w:t>Research Conference, Massachusetts Institute of Technology, Cambridge (MA, USA), November 5</w:t>
-      </w:r>
-    </w:p>
-    <w:p>
-      <w:pPr>
-        <w:pStyle w:val="normal0"/>
-        <w:spacing w:after="120"/>
-        <w:ind w:left="720" w:hanging="720"/>
-      </w:pPr>
-      <w:r>
-        <w:t>2016</w:t>
-      </w:r>
-      <w:r>
-        <w:tab/>
-      </w:r>
-      <w:r>
-        <w:t>TRIÉST: Counting Local and Global Triangles in Fully-dynamic Streams with Fixed Memory Size, Database Group Meeting, Carnegie Mellon University, Pittsburgh (PA, USA), October 24</w:t>
-      </w:r>
-    </w:p>
-    <w:p>
-      <w:pPr>
-        <w:pStyle w:val="normal0"/>
-        <w:spacing w:after="120"/>
-        <w:ind w:left="720" w:hanging="720"/>
-      </w:pPr>
-      <w:r>
-        <w:t>2016</w:t>
-      </w:r>
-      <w:r>
-        <w:tab/>
-        <w:t>Approximating Betweenness Centrality through Sampling with the Rademach</w:t>
-      </w:r>
-      <w:r>
-        <w:t>er Averages, Network Science In</w:t>
-      </w:r>
-      <w:r>
-        <w:t>stitute, Northeastern University, Boston (MA, USA), October 17</w:t>
-      </w:r>
-    </w:p>
-    <w:p>
-      <w:pPr>
-        <w:pStyle w:val="normal0"/>
-        <w:spacing w:after="120"/>
-        <w:ind w:left="720" w:hanging="720"/>
-      </w:pPr>
-      <w:r>
-        <w:t>2016</w:t>
-      </w:r>
-      <w:r>
-        <w:tab/>
-        <w:t>Graph Summarization with Quality Guarantees, Department of Information Engineering, University of Pad</w:t>
-      </w:r>
-      <w:r>
-        <w:t>ua, Padua (Italy), September 26</w:t>
-      </w:r>
-    </w:p>
-    <w:p>
-      <w:pPr>
-        <w:pStyle w:val="normal0"/>
-        <w:spacing w:after="120"/>
-        <w:ind w:left="720" w:hanging="720"/>
-      </w:pPr>
-      <w:r>
-        <w:t>2016</w:t>
-      </w:r>
-      <w:r>
-        <w:tab/>
-        <w:t xml:space="preserve">ABRA: Venice, Sampling, and Betweenness Centrality Estimation, Social Impact through Network Science (SINS), Venice (Italy), </w:t>
-      </w:r>
-      <w:proofErr w:type="gramStart"/>
-      <w:r>
-        <w:t>June</w:t>
-      </w:r>
-      <w:proofErr w:type="gramEnd"/>
-      <w:r>
-        <w:t xml:space="preserve"> 8</w:t>
-      </w:r>
-    </w:p>
-    <w:p>
-      <w:pPr>
-        <w:pStyle w:val="normal0"/>
-        <w:spacing w:after="120"/>
-        <w:ind w:left="720" w:hanging="720"/>
-      </w:pPr>
-      <w:r>
-        <w:t>2015</w:t>
-      </w:r>
-      <w:r>
-        <w:tab/>
-        <w:t xml:space="preserve">Data </w:t>
-      </w:r>
-      <w:proofErr w:type="gramStart"/>
-      <w:r>
-        <w:t>is</w:t>
-      </w:r>
-      <w:r>
-        <w:t xml:space="preserve"> …,</w:t>
-      </w:r>
-      <w:proofErr w:type="gramEnd"/>
-      <w:r>
-        <w:t xml:space="preserve"> </w:t>
-      </w:r>
-      <w:r>
-        <w:t>Stevens Institute of Technology, Hoboken (NJ, USA), December 12</w:t>
-      </w:r>
-    </w:p>
-    <w:p>
-      <w:pPr>
-        <w:pStyle w:val="normal0"/>
-        <w:spacing w:after="120"/>
-        <w:ind w:left="720" w:hanging="720"/>
-      </w:pPr>
-      <w:r>
-        <w:t>2015</w:t>
-      </w:r>
-      <w:r>
-        <w:tab/>
         <w:t>Travel Pictures from Another World: Statistical Lea</w:t>
       </w:r>
       <w:r>
         <w:t xml:space="preserve">rning Theory Meets Data Mining, </w:t>
       </w:r>
-      <w:proofErr w:type="spellStart"/>
-      <w:r>
-        <w:t>Monash</w:t>
-      </w:r>
-      <w:proofErr w:type="spellEnd"/>
-      <w:r>
-        <w:t xml:space="preserve"> University, Melbourne (Australia), October 28</w:t>
+      <w:r>
+        <w:t>Monash University, Melbourne (Australia), October 28</w:t>
       </w:r>
     </w:p>
     <w:p>
@@ -2745,14 +2222,7 @@
       </w:r>
       <w:r>
         <w:tab/>
-      </w:r>
-      <w:proofErr w:type="spellStart"/>
-      <w:r>
-        <w:t>Monash</w:t>
-      </w:r>
-      <w:proofErr w:type="spellEnd"/>
-      <w:r>
-        <w:t xml:space="preserve"> University (Melbourne, Australia) – Visiting Researcher, October</w:t>
+        <w:t>Monash University (Melbourne, Australia) – Visiting Researcher, October</w:t>
       </w:r>
     </w:p>
     <w:p>
@@ -2766,14 +2236,7 @@
       </w:r>
       <w:r>
         <w:tab/>
-      </w:r>
-      <w:proofErr w:type="spellStart"/>
-      <w:r>
-        <w:t>Sapienza</w:t>
-      </w:r>
-      <w:proofErr w:type="spellEnd"/>
-      <w:r>
-        <w:t xml:space="preserve"> University of Rome (Rome, Italy)</w:t>
+        <w:t>Sapienza University of Rome (Rome, Italy)</w:t>
       </w:r>
       <w:r>
         <w:t xml:space="preserve"> – Visiting Ph.D. Student, June</w:t>
@@ -2821,57 +2284,52 @@
         <w:pStyle w:val="normal0"/>
         <w:spacing w:after="60"/>
       </w:pPr>
-      <w:proofErr w:type="gramStart"/>
       <w:r>
         <w:t>2008–9</w:t>
       </w:r>
       <w:r>
         <w:tab/>
+        <w:t>Brown University (Providence, RI, USA) – Visiting Student, October–June</w:t>
+      </w:r>
+    </w:p>
+    <w:p>
+      <w:pPr>
+        <w:pStyle w:val="normal0"/>
+      </w:pPr>
+    </w:p>
+    <w:p>
+      <w:pPr>
+        <w:pStyle w:val="normal0"/>
+      </w:pPr>
+    </w:p>
+    <w:p>
+      <w:pPr>
+        <w:pStyle w:val="normal0"/>
+      </w:pPr>
+      <w:r>
+        <w:rPr>
+          <w:b/>
+          <w:bCs/>
+        </w:rPr>
+        <w:t>TEACHING EXPERIENCE</w:t>
+      </w:r>
+    </w:p>
+    <w:p>
+      <w:pPr>
+        <w:pStyle w:val="normal0"/>
+      </w:pPr>
+    </w:p>
+    <w:p>
+      <w:pPr>
+        <w:pStyle w:val="normal0"/>
+      </w:pPr>
+      <w:r>
+        <w:rPr>
+          <w:b/>
+          <w:bCs/>
+        </w:rPr>
         <w:t>Brown University</w:t>
       </w:r>
-      <w:proofErr w:type="gramEnd"/>
-      <w:r>
-        <w:t xml:space="preserve"> (Providence, RI, USA) – Visiting Student, October–June</w:t>
-      </w:r>
-    </w:p>
-    <w:p>
-      <w:pPr>
-        <w:pStyle w:val="normal0"/>
-      </w:pPr>
-    </w:p>
-    <w:p>
-      <w:pPr>
-        <w:pStyle w:val="normal0"/>
-      </w:pPr>
-    </w:p>
-    <w:p>
-      <w:pPr>
-        <w:pStyle w:val="normal0"/>
-      </w:pPr>
-      <w:r>
-        <w:rPr>
-          <w:b/>
-          <w:bCs/>
-        </w:rPr>
-        <w:t>TEACHING EXPERIENCE</w:t>
-      </w:r>
-    </w:p>
-    <w:p>
-      <w:pPr>
-        <w:pStyle w:val="normal0"/>
-      </w:pPr>
-    </w:p>
-    <w:p>
-      <w:pPr>
-        <w:pStyle w:val="normal0"/>
-      </w:pPr>
-      <w:r>
-        <w:rPr>
-          <w:b/>
-          <w:bCs/>
-        </w:rPr>
-        <w:t>Brown University</w:t>
-      </w:r>
     </w:p>
     <w:p>
       <w:pPr>
@@ -2983,21 +2441,31 @@
         <w:rPr>
           <w:bCs/>
         </w:rPr>
-        <w:t>Foundations of Data Science Workshop (</w:t>
-      </w:r>
-      <w:proofErr w:type="spellStart"/>
-      <w:r>
-        <w:rPr>
-          <w:bCs/>
-        </w:rPr>
-        <w:t>Bertinoro</w:t>
-      </w:r>
-      <w:proofErr w:type="spellEnd"/>
-      <w:r>
-        <w:rPr>
-          <w:bCs/>
-        </w:rPr>
-        <w:t>, Italy, September 2018) (Co-Organizer)</w:t>
+        <w:t xml:space="preserve">Foundations </w:t>
+      </w:r>
+      <w:r>
+        <w:rPr>
+          <w:bCs/>
+        </w:rPr>
+        <w:t xml:space="preserve">of Learning from Data </w:t>
+      </w:r>
+      <w:r>
+        <w:rPr>
+          <w:bCs/>
+        </w:rPr>
+        <w:t>Workshop (Be</w:t>
+      </w:r>
+      <w:r>
+        <w:rPr>
+          <w:bCs/>
+        </w:rPr>
+        <w:t>rtinoro, Italy, September 2018)</w:t>
+      </w:r>
+      <w:r>
+        <w:rPr>
+          <w:bCs/>
+        </w:rPr>
+        <w:t>(Co-Organizer)</w:t>
       </w:r>
     </w:p>
     <w:p>
@@ -4028,17 +3496,12 @@
         <w:pStyle w:val="normal0"/>
         <w:spacing w:after="120"/>
       </w:pPr>
-      <w:proofErr w:type="gramStart"/>
       <w:r>
         <w:t>2012</w:t>
       </w:r>
       <w:r>
         <w:tab/>
-        <w:t>Summer School</w:t>
-      </w:r>
-      <w:proofErr w:type="gramEnd"/>
-      <w:r>
-        <w:t xml:space="preserve"> on Massive Data Mining, IT University, Copenhagen, Denmark</w:t>
+        <w:t>Summer School on Massive Data Mining, IT University, Copenhagen, Denmark</w:t>
       </w:r>
     </w:p>
     <w:p>
@@ -4180,7 +3643,7 @@
         <w:rPr>
           <w:noProof/>
         </w:rPr>
-        <w:t>8</w:t>
+        <w:t>7</w:t>
       </w:r>
     </w:fldSimple>
   </w:p>
@@ -4219,6 +3682,7 @@
   </w:style>
   <w:style w:type="character" w:default="1" w:styleId="DefaultParagraphFont">
     <w:name w:val="Default Paragraph Font"/>
+    <w:semiHidden/>
     <w:unhideWhenUsed/>
   </w:style>
   <w:style w:type="table" w:default="1" w:styleId="TableNormal">

</xml_diff>

<commit_message>
Fix name of NYU Center for data science (not 'of').
</commit_message>
<xml_diff>
--- a/MatteoRiondato-CV.docx
+++ b/MatteoRiondato-CV.docx
@@ -1746,7 +1746,10 @@
       </w:r>
       <w:r>
         <w:tab/>
-        <w:t>Rademacher Averages: Theory and Practice, National Institute for Informatics, Tokyo (Japan), November 15</w:t>
+        <w:t>Rademacher Averages: Theory and Practice, National Institute for Informa</w:t>
+      </w:r>
+      <w:r>
+        <w:t>tics, Tokyo (Japan), November 16</w:t>
       </w:r>
     </w:p>
     <w:p>
@@ -1760,7 +1763,13 @@
       </w:r>
       <w:r>
         <w:tab/>
-        <w:t>Betweenness Centrality Estimation with Rademacher Averages, Center of Data Science, New York University, New York (NY, USA), May 17</w:t>
+        <w:t>Betweenness Centrality Estimation wit</w:t>
+      </w:r>
+      <w:r>
+        <w:t>h Rademacher Averages, Center for</w:t>
+      </w:r>
+      <w:r>
+        <w:t xml:space="preserve"> Data Science, New York University, New York (NY, USA), May 17</w:t>
       </w:r>
     </w:p>
     <w:p>
@@ -3643,7 +3652,7 @@
         <w:rPr>
           <w:noProof/>
         </w:rPr>
-        <w:t>7</w:t>
+        <w:t>4</w:t>
       </w:r>
     </w:fldSimple>
   </w:p>

</xml_diff>

<commit_message>
Fix name of the NII.
</commit_message>
<xml_diff>
--- a/MatteoRiondato-CV.docx
+++ b/MatteoRiondato-CV.docx
@@ -1746,7 +1746,12 @@
       </w:r>
       <w:r>
         <w:tab/>
-        <w:t>Rademacher Averages: Theory and Practice, National Institute for Informa</w:t>
+      </w:r>
+      <w:r>
+        <w:t>Betweenness Centrality Estimation with Rademacher Averages, National Institute of</w:t>
+      </w:r>
+      <w:r>
+        <w:t xml:space="preserve"> Informa</w:t>
       </w:r>
       <w:r>
         <w:t>tics, Tokyo (Japan), November 16</w:t>
@@ -2217,7 +2222,10 @@
       </w:r>
       <w:r>
         <w:tab/>
-        <w:t>National Institute for Informatics (Tokyo, Japan) – Visiting Researcher, November</w:t>
+        <w:t>National Institute of</w:t>
+      </w:r>
+      <w:r>
+        <w:t xml:space="preserve"> Informatics (Tokyo, Japan) – Visiting Researcher, November</w:t>
       </w:r>
     </w:p>
     <w:p>
@@ -3652,7 +3660,7 @@
         <w:rPr>
           <w:noProof/>
         </w:rPr>
-        <w:t>4</w:t>
+        <w:t>6</w:t>
       </w:r>
     </w:fldSimple>
   </w:p>

</xml_diff>

<commit_message>
Add KDD'18 PC and DAM reviewing.
</commit_message>
<xml_diff>
--- a/MatteoRiondato-CV.docx
+++ b/MatteoRiondato-CV.docx
@@ -2552,6 +2552,12 @@
         <w:t>‘</w:t>
       </w:r>
       <w:r>
+        <w:t xml:space="preserve">18, </w:t>
+      </w:r>
+      <w:r>
+        <w:t>‘</w:t>
+      </w:r>
+      <w:r>
         <w:t xml:space="preserve">17 (Senior PC), </w:t>
       </w:r>
       <w:r>
@@ -2762,6 +2768,24 @@
       </w:r>
       <w:r>
         <w:t>(DMKD/DAMI)</w:t>
+      </w:r>
+    </w:p>
+    <w:p>
+      <w:pPr>
+        <w:pStyle w:val="normal0"/>
+        <w:spacing w:after="120"/>
+        <w:rPr>
+          <w:b/>
+        </w:rPr>
+      </w:pPr>
+      <w:r>
+        <w:rPr>
+          <w:i/>
+        </w:rPr>
+        <w:t>Discrete Applied Mathematics</w:t>
+      </w:r>
+      <w:r>
+        <w:t xml:space="preserve"> (DAM)</w:t>
       </w:r>
     </w:p>
     <w:p>
@@ -3660,7 +3684,7 @@
         <w:rPr>
           <w:noProof/>
         </w:rPr>
-        <w:t>6</w:t>
+        <w:t>7</w:t>
       </w:r>
     </w:fldSimple>
   </w:p>

</xml_diff>

<commit_message>
Add ABRA journal and some PC memberships.
</commit_message>
<xml_diff>
--- a/MatteoRiondato-CV.docx
+++ b/MatteoRiondato-CV.docx
@@ -392,6 +392,49 @@
         <w:pStyle w:val="normal0"/>
         <w:spacing w:after="120"/>
         <w:ind w:left="1440" w:hanging="1440"/>
+        <w:rPr>
+          <w:b/>
+        </w:rPr>
+      </w:pPr>
+      <w:r>
+        <w:t>Accepted</w:t>
+      </w:r>
+      <w:r>
+        <w:tab/>
+      </w:r>
+      <w:r>
+        <w:rPr>
+          <w:b/>
+        </w:rPr>
+        <w:t xml:space="preserve">M. Riondato </w:t>
+      </w:r>
+      <w:r>
+        <w:t>and E. Upfal. ABRA: Approximating Betweenness Centrality in Static and Dynamic Graphs with Rademacher Averages</w:t>
+      </w:r>
+      <w:r>
+        <w:t xml:space="preserve">. </w:t>
+      </w:r>
+      <w:r>
+        <w:rPr>
+          <w:i/>
+        </w:rPr>
+        <w:t>ACM Transactions on Knowledge Discovery from Data</w:t>
+      </w:r>
+      <w:r>
+        <w:rPr>
+          <w:i/>
+        </w:rPr>
+        <w:t>.</w:t>
+      </w:r>
+      <w:r>
+        <w:t xml:space="preserve"> To appear</w:t>
+      </w:r>
+    </w:p>
+    <w:p>
+      <w:pPr>
+        <w:pStyle w:val="normal0"/>
+        <w:spacing w:after="120"/>
+        <w:ind w:left="1440" w:hanging="1440"/>
       </w:pPr>
       <w:r>
         <w:t>2017</w:t>
@@ -2658,6 +2701,12 @@
       </w:pPr>
       <w:r>
         <w:t>IEEE ICDM</w:t>
+      </w:r>
+      <w:r>
+        <w:t xml:space="preserve"> </w:t>
+      </w:r>
+      <w:r>
+        <w:t>‘18</w:t>
       </w:r>
       <w:r>
         <w:t xml:space="preserve"> </w:t>
@@ -3705,7 +3754,7 @@
         <w:rPr>
           <w:noProof/>
         </w:rPr>
-        <w:t>7</w:t>
+        <w:t>2</w:t>
       </w:r>
     </w:fldSimple>
   </w:p>

</xml_diff>

<commit_message>
Slightly rephrase entry for ABRA TKDD version. Reorganize list of conference reviews to not include conferences for which I was on the PC.
</commit_message>
<xml_diff>
--- a/MatteoRiondato-CV.docx
+++ b/MatteoRiondato-CV.docx
@@ -38,7 +38,15 @@
         <w:jc w:val="center"/>
       </w:pPr>
       <w:r>
-        <w:t>100 Avenue of the Americas, 16</w:t>
+        <w:t xml:space="preserve">100 </w:t>
+      </w:r>
+      <w:proofErr w:type="gramStart"/>
+      <w:r>
+        <w:t>Avenue</w:t>
+      </w:r>
+      <w:proofErr w:type="gramEnd"/>
+      <w:r>
+        <w:t xml:space="preserve"> of the Americas, 16</w:t>
       </w:r>
       <w:r>
         <w:rPr>
@@ -248,12 +256,17 @@
         <w:pStyle w:val="normal0"/>
         <w:ind w:left="1440" w:hanging="1440"/>
       </w:pPr>
+      <w:proofErr w:type="gramStart"/>
       <w:r>
         <w:t xml:space="preserve">2014–15  </w:t>
       </w:r>
       <w:r>
         <w:tab/>
-        <w:t>Postdoctoral Researcher, Department of Computer Science, Stanford University</w:t>
+        <w:t>Postdoctoral Researcher</w:t>
+      </w:r>
+      <w:proofErr w:type="gramEnd"/>
+      <w:r>
+        <w:t>, Department of Computer Science, Stanford University</w:t>
       </w:r>
     </w:p>
     <w:p>
@@ -396,8 +409,9 @@
           <w:b/>
         </w:rPr>
       </w:pPr>
-      <w:r>
-        <w:t>Accepted</w:t>
+      <w:proofErr w:type="gramStart"/>
+      <w:r>
+        <w:t>To appear</w:t>
       </w:r>
       <w:r>
         <w:tab/>
@@ -409,7 +423,11 @@
         <w:t xml:space="preserve">M. Riondato </w:t>
       </w:r>
       <w:r>
-        <w:t>and E. Upfal. ABRA: Approximating Betweenness Centrality in Static and Dynamic Graphs with Rademacher Averages</w:t>
+        <w:t>and E. Upfal.</w:t>
+      </w:r>
+      <w:proofErr w:type="gramEnd"/>
+      <w:r>
+        <w:t xml:space="preserve"> ABRA: Approximating Betweenness Centrality in Static and Dynamic Graphs with Rademacher Averages</w:t>
       </w:r>
       <w:r>
         <w:t xml:space="preserve">. </w:t>
@@ -420,15 +438,6 @@
         </w:rPr>
         <w:t>ACM Transactions on Knowledge Discovery from Data</w:t>
       </w:r>
-      <w:r>
-        <w:rPr>
-          <w:i/>
-        </w:rPr>
-        <w:t>.</w:t>
-      </w:r>
-      <w:r>
-        <w:t xml:space="preserve"> To appear</w:t>
-      </w:r>
     </w:p>
     <w:p>
       <w:pPr>
@@ -436,6 +445,7 @@
         <w:spacing w:after="120"/>
         <w:ind w:left="1440" w:hanging="1440"/>
       </w:pPr>
+      <w:proofErr w:type="gramStart"/>
       <w:r>
         <w:t>2017</w:t>
       </w:r>
@@ -453,7 +463,11 @@
         <w:t>M. Riondato</w:t>
       </w:r>
       <w:r>
-        <w:t>, and E. Upfal. TRIÉST: Counting Local and Global Triangles in Fully-dynamic Streams with Fixed Memory Size.</w:t>
+        <w:t>, and E. Upfal.</w:t>
+      </w:r>
+      <w:proofErr w:type="gramEnd"/>
+      <w:r>
+        <w:t xml:space="preserve"> TRIÉST: Counting Local and Global Triangles in Fully-dynamic Streams with Fixed Memory Size.</w:t>
       </w:r>
       <w:r>
         <w:t xml:space="preserve"> </w:t>
@@ -465,8 +479,13 @@
         <w:t>ACM Transactions on Knowledge Discovery from Data</w:t>
       </w:r>
       <w:r>
-        <w:t>, 11(4):43:1</w:t>
-      </w:r>
+        <w:t>, 11(4)</w:t>
+      </w:r>
+      <w:proofErr w:type="gramStart"/>
+      <w:r>
+        <w:t>:43:1</w:t>
+      </w:r>
+      <w:proofErr w:type="gramEnd"/>
       <w:r>
         <w:t>–</w:t>
       </w:r>
@@ -489,6 +508,7 @@
         <w:spacing w:after="120"/>
         <w:ind w:left="1440" w:hanging="1440"/>
       </w:pPr>
+      <w:proofErr w:type="gramStart"/>
       <w:r>
         <w:t>2017</w:t>
       </w:r>
@@ -515,7 +535,11 @@
         <w:t>, D.</w:t>
       </w:r>
       <w:r>
-        <w:t xml:space="preserve"> García-Soriano, and F. Bonchi. Graph Summarization with Quality Guarantees. </w:t>
+        <w:t xml:space="preserve"> García-Soriano, and F. Bonchi.</w:t>
+      </w:r>
+      <w:proofErr w:type="gramEnd"/>
+      <w:r>
+        <w:t xml:space="preserve"> Graph Summarization with Quality Guarantees. </w:t>
       </w:r>
       <w:r>
         <w:rPr>
@@ -528,7 +552,15 @@
         <w:t xml:space="preserve">, </w:t>
       </w:r>
       <w:r>
-        <w:t>31(2):314–349</w:t>
+        <w:t>31(2)</w:t>
+      </w:r>
+      <w:proofErr w:type="gramStart"/>
+      <w:r>
+        <w:t>:314</w:t>
+      </w:r>
+      <w:proofErr w:type="gramEnd"/>
+      <w:r>
+        <w:t>–349</w:t>
       </w:r>
     </w:p>
     <w:p>
@@ -537,6 +569,7 @@
         <w:spacing w:after="120"/>
         <w:ind w:left="1440" w:hanging="1440"/>
       </w:pPr>
+      <w:proofErr w:type="gramStart"/>
       <w:r>
         <w:t>2015</w:t>
       </w:r>
@@ -554,7 +587,19 @@
         <w:t>M. Riondato</w:t>
       </w:r>
       <w:r>
-        <w:t xml:space="preserve"> and E. M. Kornaropoulos. Fast Approximation of Betweenness Centrality through Sampling. </w:t>
+        <w:t xml:space="preserve"> and E. M. Kornaropoulos.</w:t>
+      </w:r>
+      <w:proofErr w:type="gramEnd"/>
+      <w:r>
+        <w:t xml:space="preserve"> </w:t>
+      </w:r>
+      <w:proofErr w:type="gramStart"/>
+      <w:r>
+        <w:t>Fast Approximation of Betweenness Centrality through Sampling.</w:t>
+      </w:r>
+      <w:proofErr w:type="gramEnd"/>
+      <w:r>
+        <w:t xml:space="preserve"> </w:t>
       </w:r>
       <w:r>
         <w:rPr>
@@ -564,7 +609,15 @@
         <w:t>Data Mining and Knowledge Discovery</w:t>
       </w:r>
       <w:r>
-        <w:t>, 30(2):438–475</w:t>
+        <w:t>, 30(2)</w:t>
+      </w:r>
+      <w:proofErr w:type="gramStart"/>
+      <w:r>
+        <w:t>:438</w:t>
+      </w:r>
+      <w:proofErr w:type="gramEnd"/>
+      <w:r>
+        <w:t>–475</w:t>
       </w:r>
     </w:p>
     <w:p>
@@ -587,7 +640,15 @@
         <w:t>M. Riondato</w:t>
       </w:r>
       <w:r>
-        <w:t xml:space="preserve"> and E. Upfal. Efficient Discovery of Association Rules and Frequent Itemsets through Sampling with Tight Performance Guarantees. </w:t>
+        <w:t xml:space="preserve"> and E. Upfal. </w:t>
+      </w:r>
+      <w:proofErr w:type="gramStart"/>
+      <w:r>
+        <w:t>Efficient Discovery of Association Rules and Frequent Itemsets through Sampling with Tight Performance Guarantees.</w:t>
+      </w:r>
+      <w:proofErr w:type="gramEnd"/>
+      <w:r>
+        <w:t xml:space="preserve"> </w:t>
       </w:r>
       <w:r>
         <w:rPr>
@@ -597,7 +658,15 @@
         <w:t>ACM Transactions on Knowledge Discovery from Data</w:t>
       </w:r>
       <w:r>
-        <w:t>, 8(4):20:1–20:32</w:t>
+        <w:t>, 8(4)</w:t>
+      </w:r>
+      <w:proofErr w:type="gramStart"/>
+      <w:r>
+        <w:t>:20:1</w:t>
+      </w:r>
+      <w:proofErr w:type="gramEnd"/>
+      <w:r>
+        <w:t>–20:32</w:t>
       </w:r>
     </w:p>
     <w:p>
@@ -632,7 +701,15 @@
         <w:t>Data Mining and Knowledge Discovery,</w:t>
       </w:r>
       <w:r>
-        <w:t xml:space="preserve"> 21(2):310–326</w:t>
+        <w:t xml:space="preserve"> 21(2)</w:t>
+      </w:r>
+      <w:proofErr w:type="gramStart"/>
+      <w:r>
+        <w:t>:310</w:t>
+      </w:r>
+      <w:proofErr w:type="gramEnd"/>
+      <w:r>
+        <w:t>–326</w:t>
       </w:r>
     </w:p>
     <w:p>
@@ -667,6 +744,7 @@
           <w:bCs/>
         </w:rPr>
       </w:pPr>
+      <w:proofErr w:type="gramStart"/>
       <w:r>
         <w:t>2016</w:t>
       </w:r>
@@ -684,7 +762,11 @@
         <w:t>M. Riondato</w:t>
       </w:r>
       <w:r>
-        <w:t xml:space="preserve">, and E. Upfal. TRIÉST: Counting Local and Global Triangles in Fully-dynamic Streams with Fixed Memory Size. </w:t>
+        <w:t>, and E. Upfal.</w:t>
+      </w:r>
+      <w:proofErr w:type="gramEnd"/>
+      <w:r>
+        <w:t xml:space="preserve"> TRIÉST: Counting Local and Global Triangles in Fully-dynamic Streams with Fixed Memory Size. </w:t>
       </w:r>
       <w:r>
         <w:rPr>
@@ -790,7 +872,15 @@
         <w:t>M. Riondato</w:t>
       </w:r>
       <w:r>
-        <w:t xml:space="preserve">, Centrality Measures on Big Graphs: Exact, Approximated, and Distributed Algorithms. </w:t>
+        <w:t xml:space="preserve">, </w:t>
+      </w:r>
+      <w:proofErr w:type="gramStart"/>
+      <w:r>
+        <w:t>Centrality</w:t>
+      </w:r>
+      <w:proofErr w:type="gramEnd"/>
+      <w:r>
+        <w:t xml:space="preserve"> Measures on Big Graphs: Exact, Approximated, and Distributed Algorithms. </w:t>
       </w:r>
       <w:r>
         <w:rPr>
@@ -824,6 +914,7 @@
         <w:spacing w:after="120"/>
         <w:ind w:left="1440" w:hanging="1440"/>
       </w:pPr>
+      <w:proofErr w:type="gramStart"/>
       <w:r>
         <w:t>2016</w:t>
       </w:r>
@@ -839,7 +930,11 @@
         <w:t>M. Riondato</w:t>
       </w:r>
       <w:r>
-        <w:t xml:space="preserve">, and E. Upfal. Wiggins: Detecting Valuable Information in Dynamic Networks with Limited Resources. </w:t>
+        <w:t>, and E. Upfal.</w:t>
+      </w:r>
+      <w:proofErr w:type="gramEnd"/>
+      <w:r>
+        <w:t xml:space="preserve"> Wiggins: Detecting Valuable Information in Dynamic Networks with Limited Resources. </w:t>
       </w:r>
       <w:r>
         <w:rPr>
@@ -1020,6 +1115,7 @@
         <w:spacing w:after="120"/>
         <w:ind w:left="1440" w:hanging="1440"/>
       </w:pPr>
+      <w:proofErr w:type="gramStart"/>
       <w:r>
         <w:t>2014</w:t>
       </w:r>
@@ -1037,7 +1133,11 @@
         <w:t>M. Riondato</w:t>
       </w:r>
       <w:r>
-        <w:t xml:space="preserve">, D. García-Soriano, and F. Bonchi. Graph Summarization with Quality Guarantees. </w:t>
+        <w:t>, D. García-Soriano, and F. Bonchi.</w:t>
+      </w:r>
+      <w:proofErr w:type="gramEnd"/>
+      <w:r>
+        <w:t xml:space="preserve"> Graph Summarization with Quality Guarantees. </w:t>
       </w:r>
       <w:r>
         <w:rPr>
@@ -1166,6 +1266,7 @@
         <w:spacing w:after="120"/>
         <w:ind w:left="1440" w:hanging="1440"/>
       </w:pPr>
+      <w:proofErr w:type="gramStart"/>
       <w:r>
         <w:t>2014</w:t>
       </w:r>
@@ -1183,7 +1284,19 @@
         <w:t>M. Riondato</w:t>
       </w:r>
       <w:r>
-        <w:t xml:space="preserve"> and E. M. Kornaropoulos. Fast Approximation of Betweenness Centrality through Sampling. </w:t>
+        <w:t xml:space="preserve"> and E. M. Kornaropoulos.</w:t>
+      </w:r>
+      <w:proofErr w:type="gramEnd"/>
+      <w:r>
+        <w:t xml:space="preserve"> </w:t>
+      </w:r>
+      <w:proofErr w:type="gramStart"/>
+      <w:r>
+        <w:t>Fast Approximation of Betweenness Centrality through Sampling.</w:t>
+      </w:r>
+      <w:proofErr w:type="gramEnd"/>
+      <w:r>
+        <w:t xml:space="preserve"> </w:t>
       </w:r>
       <w:r>
         <w:rPr>
@@ -1217,6 +1330,7 @@
         <w:spacing w:after="120"/>
         <w:ind w:left="1440" w:hanging="1440"/>
       </w:pPr>
+      <w:proofErr w:type="gramStart"/>
       <w:r>
         <w:t>2012</w:t>
       </w:r>
@@ -1234,7 +1348,11 @@
         <w:t>M. Riondato</w:t>
       </w:r>
       <w:r>
-        <w:t xml:space="preserve">, J. A. DeBrabant, R. Fonseca, and E. Upfal. PARMA: A Parallel Randomized Algorithm for Association Rules Mining in MapReduce. </w:t>
+        <w:t>, J. A. DeBrabant, R. Fonseca, and E. Upfal.</w:t>
+      </w:r>
+      <w:proofErr w:type="gramEnd"/>
+      <w:r>
+        <w:t xml:space="preserve"> PARMA: A Parallel Randomized Algorithm for Association Rules Mining in MapReduce. </w:t>
       </w:r>
       <w:r>
         <w:rPr>
@@ -1292,7 +1410,15 @@
         <w:t>M. Riondato</w:t>
       </w:r>
       <w:r>
-        <w:t xml:space="preserve"> and E. Upfal. Efficient Discovery of Association Rules and Frequent Itemsets through Sampling with Tight Performance Guarantees. </w:t>
+        <w:t xml:space="preserve"> and E. Upfal. </w:t>
+      </w:r>
+      <w:proofErr w:type="gramStart"/>
+      <w:r>
+        <w:t>Efficient Discovery of Association Rules and Frequent Itemsets through Sampling with Tight Performance Guarantees.</w:t>
+      </w:r>
+      <w:proofErr w:type="gramEnd"/>
+      <w:r>
+        <w:t xml:space="preserve"> </w:t>
       </w:r>
       <w:r>
         <w:rPr>
@@ -1311,6 +1437,7 @@
         <w:spacing w:after="120"/>
         <w:ind w:left="1440" w:hanging="1440"/>
       </w:pPr>
+      <w:proofErr w:type="gramStart"/>
       <w:r>
         <w:t>2012</w:t>
       </w:r>
@@ -1328,7 +1455,11 @@
         <w:t>M. Riondato</w:t>
       </w:r>
       <w:r>
-        <w:t xml:space="preserve">, F. Silvestri, and E. Upfal. Space-round Tradeoffs for MapReduce Computations. </w:t>
+        <w:t>, F. Silvestri, and E. Upfal.</w:t>
+      </w:r>
+      <w:proofErr w:type="gramEnd"/>
+      <w:r>
+        <w:t xml:space="preserve"> Space-round Tradeoffs for MapReduce Computations. </w:t>
       </w:r>
       <w:r>
         <w:rPr>
@@ -1371,6 +1502,7 @@
         <w:spacing w:after="120"/>
         <w:ind w:left="1440" w:hanging="1440"/>
       </w:pPr>
+      <w:proofErr w:type="gramStart"/>
       <w:r>
         <w:t>2012</w:t>
       </w:r>
@@ -1386,7 +1518,11 @@
         <w:t>M. Riondato</w:t>
       </w:r>
       <w:r>
-        <w:t xml:space="preserve">, E. Upfal, and S. B. Zdonik. Learning-based Query Performance Modeling and Prediction. </w:t>
+        <w:t>, E. Upfal, and S. B. Zdonik.</w:t>
+      </w:r>
+      <w:proofErr w:type="gramEnd"/>
+      <w:r>
+        <w:t xml:space="preserve"> Learning-based Query Performance Modeling and Prediction. </w:t>
       </w:r>
       <w:r>
         <w:rPr>
@@ -1420,6 +1556,7 @@
         <w:spacing w:after="120"/>
         <w:ind w:left="1440" w:hanging="1440"/>
       </w:pPr>
+      <w:proofErr w:type="gramStart"/>
       <w:r>
         <w:t>2011</w:t>
       </w:r>
@@ -1437,7 +1574,19 @@
         <w:t>M. Riondato</w:t>
       </w:r>
       <w:r>
-        <w:t xml:space="preserve">, M. Akdere, U. Çetintemel, S. B. Zdonik, and E. Upfal. The VC-dimension of SQL Queries and Selectivity Estimation through Sampling. </w:t>
+        <w:t>, M. Akdere, U. Çetintemel, S. B. Zdonik, and E. Upfal.</w:t>
+      </w:r>
+      <w:proofErr w:type="gramEnd"/>
+      <w:r>
+        <w:t xml:space="preserve"> </w:t>
+      </w:r>
+      <w:proofErr w:type="gramStart"/>
+      <w:r>
+        <w:t>The VC-dimension of SQL Queries and Selectivity Estimation through Sampling.</w:t>
+      </w:r>
+      <w:proofErr w:type="gramEnd"/>
+      <w:r>
+        <w:t xml:space="preserve"> </w:t>
       </w:r>
       <w:r>
         <w:rPr>
@@ -1455,6 +1604,7 @@
         <w:pStyle w:val="normal0"/>
         <w:ind w:left="1440" w:hanging="1440"/>
       </w:pPr>
+      <w:proofErr w:type="gramStart"/>
       <w:r>
         <w:t>2011</w:t>
       </w:r>
@@ -1470,7 +1620,11 @@
         <w:t>M. Riondato</w:t>
       </w:r>
       <w:r>
-        <w:t xml:space="preserve">, E. Upfal, and S. B. Zdonik. The Case for Predictive Database Systems: Opportunities and Challenges. </w:t>
+        <w:t>, E. Upfal, and S. B. Zdonik.</w:t>
+      </w:r>
+      <w:proofErr w:type="gramEnd"/>
+      <w:r>
+        <w:t xml:space="preserve"> The Case for Predictive Database Systems: Opportunities and Challenges. </w:t>
       </w:r>
       <w:r>
         <w:rPr>
@@ -1997,7 +2151,15 @@
       </w:r>
       <w:r>
         <w:tab/>
-        <w:t>ABRA: Venice, Sampling, and Betweenness Centrality Estimation, Social Impact through Network Science (SINS), Venice (Italy), June 8</w:t>
+        <w:t xml:space="preserve">ABRA: Venice, Sampling, and Betweenness Centrality Estimation, Social Impact through Network Science (SINS), Venice (Italy), </w:t>
+      </w:r>
+      <w:proofErr w:type="gramStart"/>
+      <w:r>
+        <w:t>June</w:t>
+      </w:r>
+      <w:proofErr w:type="gramEnd"/>
+      <w:r>
+        <w:t xml:space="preserve"> 8</w:t>
       </w:r>
     </w:p>
     <w:p>
@@ -2011,10 +2173,18 @@
       </w:r>
       <w:r>
         <w:tab/>
-        <w:t>Data is</w:t>
-      </w:r>
-      <w:r>
-        <w:t xml:space="preserve"> …, </w:t>
+        <w:t xml:space="preserve">Data </w:t>
+      </w:r>
+      <w:proofErr w:type="gramStart"/>
+      <w:r>
+        <w:t>is</w:t>
+      </w:r>
+      <w:r>
+        <w:t xml:space="preserve"> …,</w:t>
+      </w:r>
+      <w:proofErr w:type="gramEnd"/>
+      <w:r>
+        <w:t xml:space="preserve"> </w:t>
       </w:r>
       <w:r>
         <w:t>Stevens Institute of Technology, Hoboken (NJ, USA), December 12</w:t>
@@ -2341,12 +2511,17 @@
         <w:pStyle w:val="normal0"/>
         <w:spacing w:after="60"/>
       </w:pPr>
+      <w:proofErr w:type="gramStart"/>
       <w:r>
         <w:t>2008–9</w:t>
       </w:r>
       <w:r>
         <w:tab/>
-        <w:t>Brown University (Providence, RI, USA) – Visiting Student, October–June</w:t>
+        <w:t>Brown University</w:t>
+      </w:r>
+      <w:proofErr w:type="gramEnd"/>
+      <w:r>
+        <w:t xml:space="preserve"> (Providence, RI, USA) – Visiting Student, October–June</w:t>
       </w:r>
     </w:p>
     <w:p>
@@ -3047,6 +3222,10 @@
     <w:p>
       <w:pPr>
         <w:pStyle w:val="normal0"/>
+        <w:rPr>
+          <w:b/>
+          <w:bCs/>
+        </w:rPr>
       </w:pPr>
       <w:r>
         <w:rPr>
@@ -3055,171 +3234,75 @@
         </w:rPr>
         <w:t>Conference Reviewing</w:t>
       </w:r>
-    </w:p>
-    <w:p>
-      <w:pPr>
-        <w:pStyle w:val="normal0"/>
-      </w:pPr>
-    </w:p>
-    <w:p>
-      <w:pPr>
-        <w:pStyle w:val="normal0"/>
-      </w:pPr>
-      <w:r>
-        <w:t>WWW</w:t>
+      <w:r>
+        <w:rPr>
+          <w:b/>
+          <w:bCs/>
+        </w:rPr>
+        <w:t xml:space="preserve"> </w:t>
+      </w:r>
+    </w:p>
+    <w:p>
+      <w:pPr>
+        <w:pStyle w:val="normal0"/>
+      </w:pPr>
+      <w:r>
+        <w:rPr>
+          <w:bCs/>
+        </w:rPr>
+        <w:t>The list does not include reviews done as Program Committee member</w:t>
+      </w:r>
+    </w:p>
+    <w:p>
+      <w:pPr>
+        <w:pStyle w:val="normal0"/>
+      </w:pPr>
+    </w:p>
+    <w:p>
+      <w:pPr>
+        <w:pStyle w:val="normal0"/>
+      </w:pPr>
+      <w:r>
+        <w:t>MFCS</w:t>
       </w:r>
       <w:r>
         <w:t>‘</w:t>
       </w:r>
       <w:r>
-        <w:t>18, MFCS</w:t>
+        <w:t xml:space="preserve">17, </w:t>
+      </w:r>
+      <w:r>
+        <w:t>SODA</w:t>
+      </w:r>
+      <w:r>
+        <w:t>’</w:t>
+      </w:r>
+      <w:r>
+        <w:t>17</w:t>
+      </w:r>
+      <w:r>
+        <w:t>,</w:t>
+      </w:r>
+      <w:r>
+        <w:t xml:space="preserve"> ISAAC</w:t>
       </w:r>
       <w:r>
         <w:t>‘</w:t>
       </w:r>
       <w:r>
-        <w:t>17, IEEE ICDE</w:t>
+        <w:t>15, SIAM SDM</w:t>
       </w:r>
       <w:r>
         <w:t>‘</w:t>
       </w:r>
       <w:r>
-        <w:t xml:space="preserve">18, </w:t>
-      </w:r>
-      <w:r>
-        <w:t>ECML PKDD</w:t>
+        <w:t>15, IEEE ICDE</w:t>
       </w:r>
       <w:r>
         <w:t>‘</w:t>
       </w:r>
       <w:r>
-        <w:t xml:space="preserve">17, </w:t>
-      </w:r>
-      <w:r>
-        <w:t>ACM KDD</w:t>
-      </w:r>
-      <w:r>
-        <w:t>‘</w:t>
-      </w:r>
-      <w:r>
-        <w:t xml:space="preserve">17, </w:t>
-      </w:r>
-      <w:r>
-        <w:t>ACM CIK</w:t>
-      </w:r>
-      <w:r>
-        <w:t>M</w:t>
-      </w:r>
-      <w:r>
-        <w:t>‘</w:t>
-      </w:r>
-      <w:r>
-        <w:t xml:space="preserve">17, </w:t>
-      </w:r>
-      <w:r>
-        <w:t>IEEE ICDE</w:t>
-      </w:r>
-      <w:r>
-        <w:t>‘</w:t>
-      </w:r>
-      <w:r>
-        <w:t xml:space="preserve">17, </w:t>
-      </w:r>
-      <w:r>
-        <w:t>ACM WSDM</w:t>
-      </w:r>
-      <w:r>
-        <w:t>‘</w:t>
-      </w:r>
-      <w:r>
-        <w:t>17, SODA</w:t>
-      </w:r>
-      <w:r>
-        <w:t>‘</w:t>
-      </w:r>
-      <w:r>
-        <w:t>17, IEEE ICDM</w:t>
-      </w:r>
-      <w:r>
-        <w:t>‘</w:t>
-      </w:r>
-      <w:r>
-        <w:t>16, ACM CIK</w:t>
-      </w:r>
-      <w:r>
-        <w:t>M</w:t>
-      </w:r>
-      <w:r>
-        <w:t>‘</w:t>
-      </w:r>
-      <w:r>
-        <w:t>16, Grace Hopper</w:t>
-      </w:r>
-      <w:r>
-        <w:t>‘</w:t>
-      </w:r>
-      <w:r>
-        <w:t>16, ECML PKDD</w:t>
-      </w:r>
-      <w:r>
-        <w:t>‘</w:t>
-      </w:r>
-      <w:r>
-        <w:t>16, ACM KDD</w:t>
-      </w:r>
-      <w:r>
-        <w:t>‘</w:t>
-      </w:r>
-      <w:r>
-        <w:t>16, WWW</w:t>
-      </w:r>
-      <w:r>
-        <w:t>‘</w:t>
-      </w:r>
-      <w:r>
-        <w:t>16, ACM WSDM</w:t>
-      </w:r>
-      <w:r>
-        <w:t>‘</w:t>
-      </w:r>
-      <w:r>
-        <w:t>16, ACM CIKM</w:t>
-      </w:r>
-      <w:r>
-        <w:t>‘</w:t>
-      </w:r>
-      <w:r>
-        <w:t>15, ACM KDD</w:t>
-      </w:r>
-      <w:r>
-        <w:t>‘</w:t>
-      </w:r>
-      <w:r>
-        <w:t>15, ISAAC</w:t>
-      </w:r>
-      <w:r>
-        <w:t>‘</w:t>
-      </w:r>
-      <w:r>
-        <w:t>15, SIAM SDM</w:t>
-      </w:r>
-      <w:r>
-        <w:t>‘</w:t>
-      </w:r>
-      <w:r>
-        <w:t>15, IEEE ICDE</w:t>
-      </w:r>
-      <w:r>
-        <w:t>‘</w:t>
-      </w:r>
-      <w:r>
-        <w:t>15, ACM CIKM</w:t>
-      </w:r>
-      <w:r>
-        <w:t>‘</w:t>
-      </w:r>
-      <w:r>
-        <w:t>14, DISC</w:t>
+        <w:t>15, DISC</w:t>
       </w:r>
       <w:r>
         <w:t>‘</w:t>
@@ -3607,12 +3690,17 @@
         <w:pStyle w:val="normal0"/>
         <w:spacing w:after="120"/>
       </w:pPr>
+      <w:proofErr w:type="gramStart"/>
       <w:r>
         <w:t>2012</w:t>
       </w:r>
       <w:r>
         <w:tab/>
-        <w:t>Summer School on Massive Data Mining, IT University, Copenhagen, Denmark</w:t>
+        <w:t>Summer School</w:t>
+      </w:r>
+      <w:proofErr w:type="gramEnd"/>
+      <w:r>
+        <w:t xml:space="preserve"> on Massive Data Mining, IT University, Copenhagen, Denmark</w:t>
       </w:r>
     </w:p>
     <w:p>
@@ -3754,7 +3842,7 @@
         <w:rPr>
           <w:noProof/>
         </w:rPr>
-        <w:t>2</w:t>
+        <w:t>8</w:t>
       </w:r>
     </w:fldSimple>
   </w:p>

</xml_diff>

<commit_message>
Add news of HLF.
</commit_message>
<xml_diff>
--- a/MatteoRiondato-CV.docx
+++ b/MatteoRiondato-CV.docx
@@ -38,15 +38,7 @@
         <w:jc w:val="center"/>
       </w:pPr>
       <w:r>
-        <w:t xml:space="preserve">100 </w:t>
-      </w:r>
-      <w:proofErr w:type="gramStart"/>
-      <w:r>
-        <w:t>Avenue</w:t>
-      </w:r>
-      <w:proofErr w:type="gramEnd"/>
-      <w:r>
-        <w:t xml:space="preserve"> of the Americas, 16</w:t>
+        <w:t>100 Avenue of the Americas, 16</w:t>
       </w:r>
       <w:r>
         <w:rPr>
@@ -256,17 +248,12 @@
         <w:pStyle w:val="normal0"/>
         <w:ind w:left="1440" w:hanging="1440"/>
       </w:pPr>
-      <w:proofErr w:type="gramStart"/>
       <w:r>
         <w:t xml:space="preserve">2014–15  </w:t>
       </w:r>
       <w:r>
         <w:tab/>
-        <w:t>Postdoctoral Researcher</w:t>
-      </w:r>
-      <w:proofErr w:type="gramEnd"/>
-      <w:r>
-        <w:t>, Department of Computer Science, Stanford University</w:t>
+        <w:t>Postdoctoral Researcher, Department of Computer Science, Stanford University</w:t>
       </w:r>
     </w:p>
     <w:p>
@@ -409,7 +396,6 @@
           <w:b/>
         </w:rPr>
       </w:pPr>
-      <w:proofErr w:type="gramStart"/>
       <w:r>
         <w:t>To appear</w:t>
       </w:r>
@@ -423,11 +409,7 @@
         <w:t xml:space="preserve">M. Riondato </w:t>
       </w:r>
       <w:r>
-        <w:t>and E. Upfal.</w:t>
-      </w:r>
-      <w:proofErr w:type="gramEnd"/>
-      <w:r>
-        <w:t xml:space="preserve"> ABRA: Approximating Betweenness Centrality in Static and Dynamic Graphs with Rademacher Averages</w:t>
+        <w:t>and E. Upfal. ABRA: Approximating Betweenness Centrality in Static and Dynamic Graphs with Rademacher Averages</w:t>
       </w:r>
       <w:r>
         <w:t xml:space="preserve">. </w:t>
@@ -445,7 +427,6 @@
         <w:spacing w:after="120"/>
         <w:ind w:left="1440" w:hanging="1440"/>
       </w:pPr>
-      <w:proofErr w:type="gramStart"/>
       <w:r>
         <w:t>2017</w:t>
       </w:r>
@@ -463,11 +444,7 @@
         <w:t>M. Riondato</w:t>
       </w:r>
       <w:r>
-        <w:t>, and E. Upfal.</w:t>
-      </w:r>
-      <w:proofErr w:type="gramEnd"/>
-      <w:r>
-        <w:t xml:space="preserve"> TRIÉST: Counting Local and Global Triangles in Fully-dynamic Streams with Fixed Memory Size.</w:t>
+        <w:t>, and E. Upfal. TRIÉST: Counting Local and Global Triangles in Fully-dynamic Streams with Fixed Memory Size.</w:t>
       </w:r>
       <w:r>
         <w:t xml:space="preserve"> </w:t>
@@ -479,13 +456,8 @@
         <w:t>ACM Transactions on Knowledge Discovery from Data</w:t>
       </w:r>
       <w:r>
-        <w:t>, 11(4)</w:t>
-      </w:r>
-      <w:proofErr w:type="gramStart"/>
-      <w:r>
-        <w:t>:43:1</w:t>
-      </w:r>
-      <w:proofErr w:type="gramEnd"/>
+        <w:t>, 11(4):43:1</w:t>
+      </w:r>
       <w:r>
         <w:t>–</w:t>
       </w:r>
@@ -508,7 +480,6 @@
         <w:spacing w:after="120"/>
         <w:ind w:left="1440" w:hanging="1440"/>
       </w:pPr>
-      <w:proofErr w:type="gramStart"/>
       <w:r>
         <w:t>2017</w:t>
       </w:r>
@@ -535,11 +506,7 @@
         <w:t>, D.</w:t>
       </w:r>
       <w:r>
-        <w:t xml:space="preserve"> García-Soriano, and F. Bonchi.</w:t>
-      </w:r>
-      <w:proofErr w:type="gramEnd"/>
-      <w:r>
-        <w:t xml:space="preserve"> Graph Summarization with Quality Guarantees. </w:t>
+        <w:t xml:space="preserve"> García-Soriano, and F. Bonchi. Graph Summarization with Quality Guarantees. </w:t>
       </w:r>
       <w:r>
         <w:rPr>
@@ -552,15 +519,7 @@
         <w:t xml:space="preserve">, </w:t>
       </w:r>
       <w:r>
-        <w:t>31(2)</w:t>
-      </w:r>
-      <w:proofErr w:type="gramStart"/>
-      <w:r>
-        <w:t>:314</w:t>
-      </w:r>
-      <w:proofErr w:type="gramEnd"/>
-      <w:r>
-        <w:t>–349</w:t>
+        <w:t>31(2):314–349</w:t>
       </w:r>
     </w:p>
     <w:p>
@@ -569,7 +528,6 @@
         <w:spacing w:after="120"/>
         <w:ind w:left="1440" w:hanging="1440"/>
       </w:pPr>
-      <w:proofErr w:type="gramStart"/>
       <w:r>
         <w:t>2015</w:t>
       </w:r>
@@ -587,37 +545,722 @@
         <w:t>M. Riondato</w:t>
       </w:r>
       <w:r>
-        <w:t xml:space="preserve"> and E. M. Kornaropoulos.</w:t>
-      </w:r>
-      <w:proofErr w:type="gramEnd"/>
+        <w:t xml:space="preserve"> and E. M. Kornaropoulos. Fast Approximation of Betweenness Centrality through Sampling. </w:t>
+      </w:r>
+      <w:r>
+        <w:rPr>
+          <w:i/>
+          <w:iCs/>
+        </w:rPr>
+        <w:t>Data Mining and Knowledge Discovery</w:t>
+      </w:r>
+      <w:r>
+        <w:t>, 30(2):438–475</w:t>
+      </w:r>
+    </w:p>
+    <w:p>
+      <w:pPr>
+        <w:pStyle w:val="normal0"/>
+        <w:spacing w:after="120"/>
+        <w:ind w:left="1440" w:hanging="1440"/>
+      </w:pPr>
+      <w:r>
+        <w:t>2014</w:t>
+      </w:r>
+      <w:r>
+        <w:tab/>
+      </w:r>
+      <w:r>
+        <w:rPr>
+          <w:b/>
+          <w:bCs/>
+        </w:rPr>
+        <w:t>M. Riondato</w:t>
+      </w:r>
+      <w:r>
+        <w:t xml:space="preserve"> and E. Upfal. Efficient Discovery of Association Rules and Frequent Itemsets through Sampling with Tight Performance Guarantees. </w:t>
+      </w:r>
+      <w:r>
+        <w:rPr>
+          <w:i/>
+          <w:iCs/>
+        </w:rPr>
+        <w:t>ACM Transactions on Knowledge Discovery from Data</w:t>
+      </w:r>
+      <w:r>
+        <w:t>, 8(4):20:1–20:32</w:t>
+      </w:r>
+    </w:p>
+    <w:p>
+      <w:pPr>
+        <w:pStyle w:val="normal0"/>
+        <w:ind w:left="1440" w:hanging="1440"/>
+      </w:pPr>
+      <w:r>
+        <w:t>2010</w:t>
+      </w:r>
+      <w:r>
+        <w:tab/>
+      </w:r>
+      <w:r>
+        <w:t xml:space="preserve">A. Pietracaprina, </w:t>
+      </w:r>
+      <w:r>
+        <w:rPr>
+          <w:b/>
+          <w:bCs/>
+        </w:rPr>
+        <w:t>M. Riondato</w:t>
+      </w:r>
+      <w:r>
+        <w:t xml:space="preserve">, E. Upfal, and F. Vandin. Mining Top-k Frequent Itemsets through Progressive Sampling. </w:t>
+      </w:r>
+      <w:r>
+        <w:rPr>
+          <w:i/>
+          <w:iCs/>
+        </w:rPr>
+        <w:t>Data Mining and Knowledge Discovery,</w:t>
+      </w:r>
+      <w:r>
+        <w:t xml:space="preserve"> 21(2):310–326</w:t>
+      </w:r>
+    </w:p>
+    <w:p>
+      <w:pPr>
+        <w:pStyle w:val="normal0"/>
+      </w:pPr>
+    </w:p>
+    <w:p>
+      <w:pPr>
+        <w:pStyle w:val="normal0"/>
+      </w:pPr>
+      <w:r>
+        <w:rPr>
+          <w:b/>
+          <w:bCs/>
+        </w:rPr>
+        <w:t>Conference Proceedings</w:t>
+      </w:r>
+    </w:p>
+    <w:p>
+      <w:pPr>
+        <w:pStyle w:val="normal0"/>
+      </w:pPr>
+    </w:p>
+    <w:p>
+      <w:pPr>
+        <w:pStyle w:val="normal0"/>
+        <w:spacing w:after="120"/>
+        <w:ind w:left="1440" w:hanging="1440"/>
+        <w:rPr>
+          <w:b/>
+          <w:bCs/>
+        </w:rPr>
+      </w:pPr>
+      <w:r>
+        <w:t>2016</w:t>
+      </w:r>
+      <w:r>
+        <w:tab/>
+      </w:r>
+      <w:r>
+        <w:t xml:space="preserve">L. De Stefani, A. Epasto, </w:t>
+      </w:r>
+      <w:r>
+        <w:rPr>
+          <w:b/>
+          <w:bCs/>
+        </w:rPr>
+        <w:t>M. Riondato</w:t>
+      </w:r>
+      <w:r>
+        <w:t xml:space="preserve">, and E. Upfal. TRIÉST: Counting Local and Global Triangles in Fully-dynamic Streams with Fixed Memory Size. </w:t>
+      </w:r>
+      <w:r>
+        <w:rPr>
+          <w:i/>
+          <w:iCs/>
+        </w:rPr>
+        <w:t>Proceedings of the 22</w:t>
+      </w:r>
+      <w:r>
+        <w:rPr>
+          <w:i/>
+          <w:iCs/>
+          <w:vertAlign w:val="superscript"/>
+        </w:rPr>
+        <w:t>nd</w:t>
+      </w:r>
+      <w:r>
+        <w:rPr>
+          <w:i/>
+          <w:iCs/>
+        </w:rPr>
+        <w:t xml:space="preserve"> ACM SIGKDD International Conference on Knowledge Discovery and Data Mining </w:t>
+      </w:r>
+      <w:r>
+        <w:t>(KDD), pp. 825–834,</w:t>
+      </w:r>
+      <w:r>
+        <w:rPr>
+          <w:b/>
+          <w:bCs/>
+        </w:rPr>
+        <w:t xml:space="preserve"> Best Student Paper Award (Research Track)</w:t>
+      </w:r>
+    </w:p>
+    <w:p>
+      <w:pPr>
+        <w:pStyle w:val="normal0"/>
+        <w:spacing w:after="120"/>
+        <w:ind w:left="1440" w:hanging="1440"/>
+      </w:pPr>
+      <w:r>
+        <w:t>2016</w:t>
+      </w:r>
+      <w:r>
+        <w:tab/>
+      </w:r>
+      <w:r>
+        <w:rPr>
+          <w:b/>
+          <w:bCs/>
+        </w:rPr>
+        <w:t>M. Riondato</w:t>
+      </w:r>
+      <w:r>
+        <w:t xml:space="preserve"> and E. Upfal. ABRA: Approximating Betweenness Centrality in Static and Dynamic Graphs with Rademacher Averages. </w:t>
+      </w:r>
+      <w:r>
+        <w:rPr>
+          <w:i/>
+          <w:iCs/>
+        </w:rPr>
+        <w:t>Proceedings of the 22</w:t>
+      </w:r>
+      <w:r>
+        <w:rPr>
+          <w:i/>
+          <w:iCs/>
+          <w:vertAlign w:val="superscript"/>
+        </w:rPr>
+        <w:t>nd</w:t>
+      </w:r>
+      <w:r>
+        <w:rPr>
+          <w:i/>
+          <w:iCs/>
+        </w:rPr>
+        <w:t xml:space="preserve"> ACM SIGKDD International Conference on Knowledge Discovery and Data Mining </w:t>
+      </w:r>
+      <w:r>
+        <w:t>(KDD), pp. 1145–1154</w:t>
+      </w:r>
+    </w:p>
+    <w:p>
+      <w:pPr>
+        <w:pStyle w:val="normal0"/>
+        <w:spacing w:after="120"/>
+        <w:ind w:left="1440" w:hanging="1440"/>
+      </w:pPr>
+      <w:r>
+        <w:t>2016</w:t>
+      </w:r>
+      <w:r>
+        <w:tab/>
+      </w:r>
+      <w:r>
+        <w:t xml:space="preserve">F. Bonchi, G. De Francisci Morales, </w:t>
+      </w:r>
+      <w:r>
+        <w:rPr>
+          <w:b/>
+          <w:bCs/>
+        </w:rPr>
+        <w:t>M. Riondato</w:t>
+      </w:r>
+      <w:r>
+        <w:t xml:space="preserve">, Centrality Measures on Big Graphs: Exact, Approximated, and Distributed Algorithms. </w:t>
+      </w:r>
+      <w:r>
+        <w:rPr>
+          <w:i/>
+          <w:iCs/>
+        </w:rPr>
+        <w:t>Proceedings of the 25</w:t>
+      </w:r>
+      <w:r>
+        <w:rPr>
+          <w:i/>
+          <w:iCs/>
+          <w:vertAlign w:val="superscript"/>
+        </w:rPr>
+        <w:t>th</w:t>
+      </w:r>
+      <w:r>
+        <w:rPr>
+          <w:i/>
+          <w:iCs/>
+        </w:rPr>
+        <w:t xml:space="preserve"> International World Wide Web Conference </w:t>
+      </w:r>
+      <w:r>
+        <w:t>(WWW), Companion Volume, pp. 1017–1020</w:t>
+      </w:r>
+    </w:p>
+    <w:p>
+      <w:pPr>
+        <w:pStyle w:val="normal0"/>
+        <w:spacing w:after="120"/>
+        <w:ind w:left="1440" w:hanging="1440"/>
+      </w:pPr>
+      <w:r>
+        <w:t>2016</w:t>
+      </w:r>
+      <w:r>
+        <w:tab/>
+        <w:t xml:space="preserve">A. Mahmoody, </w:t>
+      </w:r>
+      <w:r>
+        <w:rPr>
+          <w:b/>
+          <w:bCs/>
+        </w:rPr>
+        <w:t>M. Riondato</w:t>
+      </w:r>
+      <w:r>
+        <w:t xml:space="preserve">, and E. Upfal. Wiggins: Detecting Valuable Information in Dynamic Networks with Limited Resources. </w:t>
+      </w:r>
+      <w:r>
+        <w:rPr>
+          <w:i/>
+          <w:iCs/>
+        </w:rPr>
+        <w:t>Proceedings of the 9</w:t>
+      </w:r>
+      <w:r>
+        <w:rPr>
+          <w:i/>
+          <w:iCs/>
+          <w:vertAlign w:val="superscript"/>
+        </w:rPr>
+        <w:t>th</w:t>
+      </w:r>
+      <w:r>
+        <w:rPr>
+          <w:i/>
+          <w:iCs/>
+        </w:rPr>
+        <w:t xml:space="preserve"> ACM International Conference on Web Search and Data Mining</w:t>
+      </w:r>
+      <w:r>
+        <w:t xml:space="preserve"> (WSDM), pp. 677–686</w:t>
+      </w:r>
+    </w:p>
+    <w:p>
+      <w:pPr>
+        <w:pStyle w:val="normal0"/>
+        <w:spacing w:after="120"/>
+        <w:ind w:left="1440" w:hanging="1440"/>
+      </w:pPr>
+      <w:r>
+        <w:t>2015</w:t>
+      </w:r>
+      <w:r>
+        <w:tab/>
+      </w:r>
+      <w:r>
+        <w:rPr>
+          <w:b/>
+          <w:bCs/>
+        </w:rPr>
+        <w:t>M. Riondato</w:t>
+      </w:r>
+      <w:r>
+        <w:t xml:space="preserve"> and E. Upfal. Mining Frequent Itemsets through Progressive Sampling with Rademacher Averages. </w:t>
+      </w:r>
+      <w:r>
+        <w:rPr>
+          <w:i/>
+          <w:iCs/>
+        </w:rPr>
+        <w:t>Proceedings of the 21</w:t>
+      </w:r>
+      <w:r>
+        <w:rPr>
+          <w:i/>
+          <w:iCs/>
+          <w:vertAlign w:val="superscript"/>
+        </w:rPr>
+        <w:t>st</w:t>
+      </w:r>
+      <w:r>
+        <w:rPr>
+          <w:i/>
+          <w:iCs/>
+        </w:rPr>
+        <w:t xml:space="preserve"> ACM SIGKDD International Conference on Knowledge Discovery and Data Mining </w:t>
+      </w:r>
+      <w:r>
+        <w:t>(KDD), pp. 1005–1014</w:t>
+      </w:r>
+    </w:p>
+    <w:p>
+      <w:pPr>
+        <w:pStyle w:val="normal0"/>
+        <w:spacing w:after="120"/>
+        <w:ind w:left="1440" w:hanging="1440"/>
+      </w:pPr>
+      <w:r>
+        <w:t>2015</w:t>
+      </w:r>
+      <w:r>
+        <w:tab/>
+      </w:r>
+      <w:r>
+        <w:rPr>
+          <w:b/>
+          <w:bCs/>
+        </w:rPr>
+        <w:t>M. Riondato</w:t>
+      </w:r>
+      <w:r>
+        <w:t xml:space="preserve"> and E. Upfal. VC-Dimension and Rademacher Averages: From Statistical Learning Theory to Sampling Algorithms. </w:t>
+      </w:r>
+      <w:r>
+        <w:rPr>
+          <w:i/>
+          <w:iCs/>
+        </w:rPr>
+        <w:t>Proceedings of the 21</w:t>
+      </w:r>
+      <w:r>
+        <w:rPr>
+          <w:i/>
+          <w:iCs/>
+          <w:vertAlign w:val="superscript"/>
+        </w:rPr>
+        <w:t>st</w:t>
+      </w:r>
+      <w:r>
+        <w:rPr>
+          <w:i/>
+          <w:iCs/>
+        </w:rPr>
+        <w:t xml:space="preserve"> ACM SIGKDD International Conference on Knowledge Discovery and Data Mining </w:t>
+      </w:r>
+      <w:r>
+        <w:t>(KDD), pp. 2321–2322</w:t>
+      </w:r>
+    </w:p>
+    <w:p>
+      <w:pPr>
+        <w:pStyle w:val="normal0"/>
+        <w:spacing w:after="120"/>
+        <w:ind w:left="1440" w:hanging="1440"/>
+      </w:pPr>
+      <w:r>
+        <w:t>2015</w:t>
+      </w:r>
+      <w:r>
+        <w:tab/>
+      </w:r>
+      <w:r>
+        <w:t xml:space="preserve">A. Anagnastopoulos, L. Becchetti, A. Fazzone, I. Mele, and </w:t>
+      </w:r>
+      <w:r>
+        <w:rPr>
+          <w:b/>
+          <w:bCs/>
+        </w:rPr>
+        <w:t>M. Riondato</w:t>
+      </w:r>
+      <w:r>
+        <w:t xml:space="preserve">. The Importance of Being Experts: Efficient Max-Finding in Crowdsourcing. </w:t>
+      </w:r>
+      <w:r>
+        <w:rPr>
+          <w:i/>
+          <w:iCs/>
+        </w:rPr>
+        <w:t>Proceedings of the 36</w:t>
+      </w:r>
+      <w:r>
+        <w:rPr>
+          <w:i/>
+          <w:iCs/>
+          <w:vertAlign w:val="superscript"/>
+        </w:rPr>
+        <w:t>th</w:t>
+      </w:r>
+      <w:r>
+        <w:rPr>
+          <w:i/>
+          <w:iCs/>
+        </w:rPr>
+        <w:t xml:space="preserve"> ACM SIGMOD International Conference on Management of Data </w:t>
+      </w:r>
+      <w:r>
+        <w:t>(SIGMOD), pp. 983–998</w:t>
+      </w:r>
+    </w:p>
+    <w:p>
+      <w:pPr>
+        <w:pStyle w:val="normal0"/>
+        <w:spacing w:after="120"/>
+        <w:ind w:left="1440" w:hanging="1440"/>
+      </w:pPr>
+      <w:r>
+        <w:t>2014</w:t>
+      </w:r>
+      <w:r>
+        <w:tab/>
+      </w:r>
+      <w:r>
+        <w:t xml:space="preserve">* </w:t>
+      </w:r>
+      <w:r>
+        <w:rPr>
+          <w:b/>
+          <w:bCs/>
+        </w:rPr>
+        <w:t>M. Riondato</w:t>
+      </w:r>
+      <w:r>
+        <w:t xml:space="preserve">, D. García-Soriano, and F. Bonchi. Graph Summarization with Quality Guarantees. </w:t>
+      </w:r>
+      <w:r>
+        <w:rPr>
+          <w:i/>
+          <w:iCs/>
+        </w:rPr>
+        <w:t>Proceedings of the 14</w:t>
+      </w:r>
+      <w:r>
+        <w:rPr>
+          <w:i/>
+          <w:iCs/>
+          <w:vertAlign w:val="superscript"/>
+        </w:rPr>
+        <w:t>th</w:t>
+      </w:r>
+      <w:r>
+        <w:rPr>
+          <w:i/>
+          <w:iCs/>
+        </w:rPr>
+        <w:t xml:space="preserve"> IEEE International Conference on Data Mining</w:t>
+      </w:r>
+      <w:r>
+        <w:t xml:space="preserve"> (ICDM), pp. 947–952</w:t>
+      </w:r>
+    </w:p>
+    <w:p>
+      <w:pPr>
+        <w:pStyle w:val="normal0"/>
+        <w:spacing w:after="120"/>
+        <w:ind w:left="1440" w:hanging="1440"/>
+      </w:pPr>
+      <w:r>
+        <w:t>2014</w:t>
+      </w:r>
+      <w:r>
+        <w:tab/>
+      </w:r>
+      <w:r>
+        <w:rPr>
+          <w:b/>
+          <w:bCs/>
+        </w:rPr>
+        <w:t>M. Riondato</w:t>
+      </w:r>
+      <w:r>
+        <w:t xml:space="preserve">. Sampling-based Data Mining Algorithms: Modern Techniques and Case Studies. </w:t>
+      </w:r>
+      <w:r>
+        <w:rPr>
+          <w:i/>
+          <w:iCs/>
+        </w:rPr>
+        <w:t>Proceedings of the European Conference on Machine Learning and Principle</w:t>
+      </w:r>
+      <w:r>
+        <w:rPr>
+          <w:i/>
+          <w:iCs/>
+        </w:rPr>
+        <w:t>s</w:t>
+      </w:r>
+      <w:r>
+        <w:rPr>
+          <w:i/>
+          <w:iCs/>
+        </w:rPr>
+        <w:t xml:space="preserve"> and Practice of Knowledge Discovery in Databases </w:t>
+      </w:r>
+      <w:r>
+        <w:t>(ECML PKDD), pp. 516–519</w:t>
+      </w:r>
+    </w:p>
+    <w:p>
+      <w:pPr>
+        <w:pStyle w:val="normal0"/>
+        <w:spacing w:after="120"/>
+        <w:ind w:left="1440" w:hanging="1440"/>
+      </w:pPr>
+      <w:r>
+        <w:t>2014</w:t>
+      </w:r>
+      <w:r>
+        <w:tab/>
+      </w:r>
+      <w:r>
+        <w:rPr>
+          <w:b/>
+          <w:bCs/>
+        </w:rPr>
+        <w:t>M. Riondato</w:t>
+      </w:r>
+      <w:r>
+        <w:t xml:space="preserve"> and F. Vandin. Finding the True Frequent Itemsets. </w:t>
+      </w:r>
+      <w:r>
+        <w:rPr>
+          <w:i/>
+          <w:iCs/>
+        </w:rPr>
+        <w:t>Proceedings of the 14</w:t>
+      </w:r>
+      <w:r>
+        <w:rPr>
+          <w:i/>
+          <w:iCs/>
+          <w:vertAlign w:val="superscript"/>
+        </w:rPr>
+        <w:t>th</w:t>
+      </w:r>
+      <w:r>
+        <w:rPr>
+          <w:i/>
+          <w:iCs/>
+        </w:rPr>
+        <w:t xml:space="preserve"> SIAM International Conference on Data Mining</w:t>
+      </w:r>
+      <w:r>
+        <w:t xml:space="preserve"> (SDM), pp. 497–505</w:t>
+      </w:r>
+    </w:p>
+    <w:p>
+      <w:pPr>
+        <w:pStyle w:val="normal0"/>
+        <w:spacing w:after="120"/>
+        <w:ind w:left="1440" w:hanging="1440"/>
+      </w:pPr>
+      <w:r>
+        <w:t>2014</w:t>
+      </w:r>
+      <w:r>
+        <w:tab/>
+      </w:r>
+      <w:r>
+        <w:t xml:space="preserve">* </w:t>
+      </w:r>
+      <w:r>
+        <w:rPr>
+          <w:b/>
+          <w:bCs/>
+        </w:rPr>
+        <w:t>M. Riondato</w:t>
+      </w:r>
+      <w:r>
+        <w:t xml:space="preserve"> and E. M. Kornaropoulos. Fast Approximation of Betweenness Centrality through Sampling. </w:t>
+      </w:r>
+      <w:r>
+        <w:rPr>
+          <w:i/>
+          <w:iCs/>
+        </w:rPr>
+        <w:t>Proceedings of the 7</w:t>
+      </w:r>
+      <w:r>
+        <w:rPr>
+          <w:i/>
+          <w:iCs/>
+          <w:vertAlign w:val="superscript"/>
+        </w:rPr>
+        <w:t>th</w:t>
+      </w:r>
+      <w:r>
+        <w:rPr>
+          <w:i/>
+          <w:iCs/>
+        </w:rPr>
+        <w:t xml:space="preserve"> ACM International Conference on Web Search and Data Mining</w:t>
+      </w:r>
+      <w:r>
+        <w:t xml:space="preserve"> (WSDM), pp. 413–422</w:t>
+      </w:r>
+    </w:p>
+    <w:p>
+      <w:pPr>
+        <w:pStyle w:val="normal0"/>
+        <w:spacing w:after="120"/>
+        <w:ind w:left="1440" w:hanging="1440"/>
+      </w:pPr>
+      <w:r>
+        <w:t>2012</w:t>
+      </w:r>
+      <w:r>
+        <w:tab/>
+      </w:r>
+      <w:r>
+        <w:t xml:space="preserve">* </w:t>
+      </w:r>
+      <w:r>
+        <w:rPr>
+          <w:b/>
+          <w:bCs/>
+        </w:rPr>
+        <w:t>M. Riondato</w:t>
+      </w:r>
+      <w:r>
+        <w:t xml:space="preserve">, J. A. DeBrabant, R. Fonseca, and E. Upfal. PARMA: A Parallel Randomized Algorithm for Association Rules Mining in MapReduce. </w:t>
+      </w:r>
+      <w:r>
+        <w:rPr>
+          <w:i/>
+          <w:iCs/>
+        </w:rPr>
+        <w:t>Proceedings of the</w:t>
+      </w:r>
       <w:r>
         <w:t xml:space="preserve"> </w:t>
       </w:r>
-      <w:proofErr w:type="gramStart"/>
-      <w:r>
-        <w:t>Fast Approximation of Betweenness Centrality through Sampling.</w:t>
-      </w:r>
-      <w:proofErr w:type="gramEnd"/>
-      <w:r>
-        <w:t xml:space="preserve"> </w:t>
-      </w:r>
-      <w:r>
-        <w:rPr>
-          <w:i/>
-          <w:iCs/>
-        </w:rPr>
-        <w:t>Data Mining and Knowledge Discovery</w:t>
-      </w:r>
-      <w:r>
-        <w:t>, 30(2)</w:t>
-      </w:r>
-      <w:proofErr w:type="gramStart"/>
-      <w:r>
-        <w:t>:438</w:t>
-      </w:r>
-      <w:proofErr w:type="gramEnd"/>
-      <w:r>
-        <w:t>–475</w:t>
+      <w:r>
+        <w:rPr>
+          <w:i/>
+          <w:iCs/>
+        </w:rPr>
+        <w:t>21</w:t>
+      </w:r>
+      <w:r>
+        <w:rPr>
+          <w:i/>
+          <w:iCs/>
+          <w:vertAlign w:val="superscript"/>
+        </w:rPr>
+        <w:t>st</w:t>
+      </w:r>
+      <w:r>
+        <w:rPr>
+          <w:i/>
+          <w:iCs/>
+        </w:rPr>
+        <w:t xml:space="preserve"> ACM International Conference on Information and Knowledge Management</w:t>
+      </w:r>
+      <w:r>
+        <w:t xml:space="preserve"> (CIKM), pp. 85–94</w:t>
       </w:r>
     </w:p>
     <w:p>
@@ -627,7 +1270,7 @@
         <w:ind w:left="1440" w:hanging="1440"/>
       </w:pPr>
       <w:r>
-        <w:t>2014</w:t>
+        <w:t>2012</w:t>
       </w:r>
       <w:r>
         <w:tab/>
@@ -640,48 +1283,33 @@
         <w:t>M. Riondato</w:t>
       </w:r>
       <w:r>
-        <w:t xml:space="preserve"> and E. Upfal. </w:t>
-      </w:r>
-      <w:proofErr w:type="gramStart"/>
-      <w:r>
-        <w:t>Efficient Discovery of Association Rules and Frequent Itemsets through Sampling with Tight Performance Guarantees.</w:t>
-      </w:r>
-      <w:proofErr w:type="gramEnd"/>
-      <w:r>
-        <w:t xml:space="preserve"> </w:t>
-      </w:r>
-      <w:r>
-        <w:rPr>
-          <w:i/>
-          <w:iCs/>
-        </w:rPr>
-        <w:t>ACM Transactions on Knowledge Discovery from Data</w:t>
-      </w:r>
-      <w:r>
-        <w:t>, 8(4)</w:t>
-      </w:r>
-      <w:proofErr w:type="gramStart"/>
-      <w:r>
-        <w:t>:20:1</w:t>
-      </w:r>
-      <w:proofErr w:type="gramEnd"/>
-      <w:r>
-        <w:t>–20:32</w:t>
-      </w:r>
-    </w:p>
-    <w:p>
-      <w:pPr>
-        <w:pStyle w:val="normal0"/>
+        <w:t xml:space="preserve"> and E. Upfal. Efficient Discovery of Association Rules and Frequent Itemsets through Sampling with Tight Performance Guarantees. </w:t>
+      </w:r>
+      <w:r>
+        <w:rPr>
+          <w:i/>
+          <w:iCs/>
+        </w:rPr>
+        <w:t xml:space="preserve">Proceedings of the European Conference on Machine Learning and Principles and Practice of Knowledge Discovery in Databases </w:t>
+      </w:r>
+      <w:r>
+        <w:t>(ECML PKDD), pp. 25–41</w:t>
+      </w:r>
+    </w:p>
+    <w:p>
+      <w:pPr>
+        <w:pStyle w:val="normal0"/>
+        <w:spacing w:after="120"/>
         <w:ind w:left="1440" w:hanging="1440"/>
       </w:pPr>
       <w:r>
-        <w:t>2010</w:t>
-      </w:r>
-      <w:r>
-        <w:tab/>
-      </w:r>
-      <w:r>
-        <w:t xml:space="preserve">A. Pietracaprina, </w:t>
+        <w:t>2012</w:t>
+      </w:r>
+      <w:r>
+        <w:tab/>
+      </w:r>
+      <w:r>
+        <w:t xml:space="preserve">A. Pietracaprina, G. Pucci, </w:t>
       </w:r>
       <w:r>
         <w:rPr>
@@ -691,775 +1319,7 @@
         <w:t>M. Riondato</w:t>
       </w:r>
       <w:r>
-        <w:t xml:space="preserve">, E. Upfal, and F. Vandin. Mining Top-k Frequent Itemsets through Progressive Sampling. </w:t>
-      </w:r>
-      <w:r>
-        <w:rPr>
-          <w:i/>
-          <w:iCs/>
-        </w:rPr>
-        <w:t>Data Mining and Knowledge Discovery,</w:t>
-      </w:r>
-      <w:r>
-        <w:t xml:space="preserve"> 21(2)</w:t>
-      </w:r>
-      <w:proofErr w:type="gramStart"/>
-      <w:r>
-        <w:t>:310</w:t>
-      </w:r>
-      <w:proofErr w:type="gramEnd"/>
-      <w:r>
-        <w:t>–326</w:t>
-      </w:r>
-    </w:p>
-    <w:p>
-      <w:pPr>
-        <w:pStyle w:val="normal0"/>
-      </w:pPr>
-    </w:p>
-    <w:p>
-      <w:pPr>
-        <w:pStyle w:val="normal0"/>
-      </w:pPr>
-      <w:r>
-        <w:rPr>
-          <w:b/>
-          <w:bCs/>
-        </w:rPr>
-        <w:t>Conference Proceedings</w:t>
-      </w:r>
-    </w:p>
-    <w:p>
-      <w:pPr>
-        <w:pStyle w:val="normal0"/>
-      </w:pPr>
-    </w:p>
-    <w:p>
-      <w:pPr>
-        <w:pStyle w:val="normal0"/>
-        <w:spacing w:after="120"/>
-        <w:ind w:left="1440" w:hanging="1440"/>
-        <w:rPr>
-          <w:b/>
-          <w:bCs/>
-        </w:rPr>
-      </w:pPr>
-      <w:proofErr w:type="gramStart"/>
-      <w:r>
-        <w:t>2016</w:t>
-      </w:r>
-      <w:r>
-        <w:tab/>
-      </w:r>
-      <w:r>
-        <w:t xml:space="preserve">L. De Stefani, A. Epasto, </w:t>
-      </w:r>
-      <w:r>
-        <w:rPr>
-          <w:b/>
-          <w:bCs/>
-        </w:rPr>
-        <w:t>M. Riondato</w:t>
-      </w:r>
-      <w:r>
-        <w:t>, and E. Upfal.</w:t>
-      </w:r>
-      <w:proofErr w:type="gramEnd"/>
-      <w:r>
-        <w:t xml:space="preserve"> TRIÉST: Counting Local and Global Triangles in Fully-dynamic Streams with Fixed Memory Size. </w:t>
-      </w:r>
-      <w:r>
-        <w:rPr>
-          <w:i/>
-          <w:iCs/>
-        </w:rPr>
-        <w:t>Proceedings of the 22</w:t>
-      </w:r>
-      <w:r>
-        <w:rPr>
-          <w:i/>
-          <w:iCs/>
-          <w:vertAlign w:val="superscript"/>
-        </w:rPr>
-        <w:t>nd</w:t>
-      </w:r>
-      <w:r>
-        <w:rPr>
-          <w:i/>
-          <w:iCs/>
-        </w:rPr>
-        <w:t xml:space="preserve"> ACM SIGKDD International Conference on Knowledge Discovery and Data Mining </w:t>
-      </w:r>
-      <w:r>
-        <w:t>(KDD), pp. 825–834,</w:t>
-      </w:r>
-      <w:r>
-        <w:rPr>
-          <w:b/>
-          <w:bCs/>
-        </w:rPr>
-        <w:t xml:space="preserve"> Best Student Paper Award (Research Track)</w:t>
-      </w:r>
-    </w:p>
-    <w:p>
-      <w:pPr>
-        <w:pStyle w:val="normal0"/>
-        <w:spacing w:after="120"/>
-        <w:ind w:left="1440" w:hanging="1440"/>
-      </w:pPr>
-      <w:r>
-        <w:t>2016</w:t>
-      </w:r>
-      <w:r>
-        <w:tab/>
-      </w:r>
-      <w:r>
-        <w:rPr>
-          <w:b/>
-          <w:bCs/>
-        </w:rPr>
-        <w:t>M. Riondato</w:t>
-      </w:r>
-      <w:r>
-        <w:t xml:space="preserve"> and E. Upfal. ABRA: Approximating Betweenness Centrality in Static and Dynamic Graphs with Rademacher Averages. </w:t>
-      </w:r>
-      <w:r>
-        <w:rPr>
-          <w:i/>
-          <w:iCs/>
-        </w:rPr>
-        <w:t>Proceedings of the 22</w:t>
-      </w:r>
-      <w:r>
-        <w:rPr>
-          <w:i/>
-          <w:iCs/>
-          <w:vertAlign w:val="superscript"/>
-        </w:rPr>
-        <w:t>nd</w:t>
-      </w:r>
-      <w:r>
-        <w:rPr>
-          <w:i/>
-          <w:iCs/>
-        </w:rPr>
-        <w:t xml:space="preserve"> ACM SIGKDD International Conference on Knowledge Discovery and Data Mining </w:t>
-      </w:r>
-      <w:r>
-        <w:t>(KDD), pp. 1145–1154</w:t>
-      </w:r>
-    </w:p>
-    <w:p>
-      <w:pPr>
-        <w:pStyle w:val="normal0"/>
-        <w:spacing w:after="120"/>
-        <w:ind w:left="1440" w:hanging="1440"/>
-      </w:pPr>
-      <w:r>
-        <w:t>2016</w:t>
-      </w:r>
-      <w:r>
-        <w:tab/>
-      </w:r>
-      <w:r>
-        <w:t xml:space="preserve">F. Bonchi, G. De Francisci Morales, </w:t>
-      </w:r>
-      <w:r>
-        <w:rPr>
-          <w:b/>
-          <w:bCs/>
-        </w:rPr>
-        <w:t>M. Riondato</w:t>
-      </w:r>
-      <w:r>
-        <w:t xml:space="preserve">, </w:t>
-      </w:r>
-      <w:proofErr w:type="gramStart"/>
-      <w:r>
-        <w:t>Centrality</w:t>
-      </w:r>
-      <w:proofErr w:type="gramEnd"/>
-      <w:r>
-        <w:t xml:space="preserve"> Measures on Big Graphs: Exact, Approximated, and Distributed Algorithms. </w:t>
-      </w:r>
-      <w:r>
-        <w:rPr>
-          <w:i/>
-          <w:iCs/>
-        </w:rPr>
-        <w:t>Proceedings of the 25</w:t>
-      </w:r>
-      <w:r>
-        <w:rPr>
-          <w:i/>
-          <w:iCs/>
-          <w:vertAlign w:val="superscript"/>
-        </w:rPr>
-        <w:t>th</w:t>
-      </w:r>
-      <w:r>
-        <w:rPr>
-          <w:i/>
-          <w:iCs/>
-        </w:rPr>
-        <w:t xml:space="preserve"> International World Wide Web Conference </w:t>
-      </w:r>
-      <w:r>
-        <w:t>(WWW), Companion Volume, pp. 1017–1020</w:t>
-      </w:r>
-    </w:p>
-    <w:p>
-      <w:pPr>
-        <w:pStyle w:val="normal0"/>
-        <w:spacing w:after="120"/>
-        <w:ind w:left="1440" w:hanging="1440"/>
-      </w:pPr>
-      <w:proofErr w:type="gramStart"/>
-      <w:r>
-        <w:t>2016</w:t>
-      </w:r>
-      <w:r>
-        <w:tab/>
-        <w:t xml:space="preserve">A. Mahmoody, </w:t>
-      </w:r>
-      <w:r>
-        <w:rPr>
-          <w:b/>
-          <w:bCs/>
-        </w:rPr>
-        <w:t>M. Riondato</w:t>
-      </w:r>
-      <w:r>
-        <w:t>, and E. Upfal.</w:t>
-      </w:r>
-      <w:proofErr w:type="gramEnd"/>
-      <w:r>
-        <w:t xml:space="preserve"> Wiggins: Detecting Valuable Information in Dynamic Networks with Limited Resources. </w:t>
-      </w:r>
-      <w:r>
-        <w:rPr>
-          <w:i/>
-          <w:iCs/>
-        </w:rPr>
-        <w:t>Proceedings of the 9</w:t>
-      </w:r>
-      <w:r>
-        <w:rPr>
-          <w:i/>
-          <w:iCs/>
-          <w:vertAlign w:val="superscript"/>
-        </w:rPr>
-        <w:t>th</w:t>
-      </w:r>
-      <w:r>
-        <w:rPr>
-          <w:i/>
-          <w:iCs/>
-        </w:rPr>
-        <w:t xml:space="preserve"> ACM International Conference on Web Search and Data Mining</w:t>
-      </w:r>
-      <w:r>
-        <w:t xml:space="preserve"> (WSDM), pp. 677–686</w:t>
-      </w:r>
-    </w:p>
-    <w:p>
-      <w:pPr>
-        <w:pStyle w:val="normal0"/>
-        <w:spacing w:after="120"/>
-        <w:ind w:left="1440" w:hanging="1440"/>
-      </w:pPr>
-      <w:r>
-        <w:t>2015</w:t>
-      </w:r>
-      <w:r>
-        <w:tab/>
-      </w:r>
-      <w:r>
-        <w:rPr>
-          <w:b/>
-          <w:bCs/>
-        </w:rPr>
-        <w:t>M. Riondato</w:t>
-      </w:r>
-      <w:r>
-        <w:t xml:space="preserve"> and E. Upfal. Mining Frequent Itemsets through Progressive Sampling with Rademacher Averages. </w:t>
-      </w:r>
-      <w:r>
-        <w:rPr>
-          <w:i/>
-          <w:iCs/>
-        </w:rPr>
-        <w:t>Proceedings of the 21</w:t>
-      </w:r>
-      <w:r>
-        <w:rPr>
-          <w:i/>
-          <w:iCs/>
-          <w:vertAlign w:val="superscript"/>
-        </w:rPr>
-        <w:t>st</w:t>
-      </w:r>
-      <w:r>
-        <w:rPr>
-          <w:i/>
-          <w:iCs/>
-        </w:rPr>
-        <w:t xml:space="preserve"> ACM SIGKDD International Conference on Knowledge Discovery and Data Mining </w:t>
-      </w:r>
-      <w:r>
-        <w:t>(KDD), pp. 1005–1014</w:t>
-      </w:r>
-    </w:p>
-    <w:p>
-      <w:pPr>
-        <w:pStyle w:val="normal0"/>
-        <w:spacing w:after="120"/>
-        <w:ind w:left="1440" w:hanging="1440"/>
-      </w:pPr>
-      <w:r>
-        <w:t>2015</w:t>
-      </w:r>
-      <w:r>
-        <w:tab/>
-      </w:r>
-      <w:r>
-        <w:rPr>
-          <w:b/>
-          <w:bCs/>
-        </w:rPr>
-        <w:t>M. Riondato</w:t>
-      </w:r>
-      <w:r>
-        <w:t xml:space="preserve"> and E. Upfal. VC-Dimension and Rademacher Averages: From Statistical Learning Theory to Sampling Algorithms. </w:t>
-      </w:r>
-      <w:r>
-        <w:rPr>
-          <w:i/>
-          <w:iCs/>
-        </w:rPr>
-        <w:t>Proceedings of the 21</w:t>
-      </w:r>
-      <w:r>
-        <w:rPr>
-          <w:i/>
-          <w:iCs/>
-          <w:vertAlign w:val="superscript"/>
-        </w:rPr>
-        <w:t>st</w:t>
-      </w:r>
-      <w:r>
-        <w:rPr>
-          <w:i/>
-          <w:iCs/>
-        </w:rPr>
-        <w:t xml:space="preserve"> ACM SIGKDD International Conference on Knowledge Discovery and Data Mining </w:t>
-      </w:r>
-      <w:r>
-        <w:t>(KDD), pp. 2321–2322</w:t>
-      </w:r>
-    </w:p>
-    <w:p>
-      <w:pPr>
-        <w:pStyle w:val="normal0"/>
-        <w:spacing w:after="120"/>
-        <w:ind w:left="1440" w:hanging="1440"/>
-      </w:pPr>
-      <w:r>
-        <w:t>2015</w:t>
-      </w:r>
-      <w:r>
-        <w:tab/>
-      </w:r>
-      <w:r>
-        <w:t xml:space="preserve">A. Anagnastopoulos, L. Becchetti, A. Fazzone, I. Mele, and </w:t>
-      </w:r>
-      <w:r>
-        <w:rPr>
-          <w:b/>
-          <w:bCs/>
-        </w:rPr>
-        <w:t>M. Riondato</w:t>
-      </w:r>
-      <w:r>
-        <w:t xml:space="preserve">. The Importance of Being Experts: Efficient Max-Finding in Crowdsourcing. </w:t>
-      </w:r>
-      <w:r>
-        <w:rPr>
-          <w:i/>
-          <w:iCs/>
-        </w:rPr>
-        <w:t>Proceedings of the 36</w:t>
-      </w:r>
-      <w:r>
-        <w:rPr>
-          <w:i/>
-          <w:iCs/>
-          <w:vertAlign w:val="superscript"/>
-        </w:rPr>
-        <w:t>th</w:t>
-      </w:r>
-      <w:r>
-        <w:rPr>
-          <w:i/>
-          <w:iCs/>
-        </w:rPr>
-        <w:t xml:space="preserve"> ACM SIGMOD International Conference on Management of Data </w:t>
-      </w:r>
-      <w:r>
-        <w:t>(SIGMOD), pp. 983–998</w:t>
-      </w:r>
-    </w:p>
-    <w:p>
-      <w:pPr>
-        <w:pStyle w:val="normal0"/>
-        <w:spacing w:after="120"/>
-        <w:ind w:left="1440" w:hanging="1440"/>
-      </w:pPr>
-      <w:proofErr w:type="gramStart"/>
-      <w:r>
-        <w:t>2014</w:t>
-      </w:r>
-      <w:r>
-        <w:tab/>
-      </w:r>
-      <w:r>
-        <w:t xml:space="preserve">* </w:t>
-      </w:r>
-      <w:r>
-        <w:rPr>
-          <w:b/>
-          <w:bCs/>
-        </w:rPr>
-        <w:t>M. Riondato</w:t>
-      </w:r>
-      <w:r>
-        <w:t>, D. García-Soriano, and F. Bonchi.</w:t>
-      </w:r>
-      <w:proofErr w:type="gramEnd"/>
-      <w:r>
-        <w:t xml:space="preserve"> Graph Summarization with Quality Guarantees. </w:t>
-      </w:r>
-      <w:r>
-        <w:rPr>
-          <w:i/>
-          <w:iCs/>
-        </w:rPr>
-        <w:t>Proceedings of the 14</w:t>
-      </w:r>
-      <w:r>
-        <w:rPr>
-          <w:i/>
-          <w:iCs/>
-          <w:vertAlign w:val="superscript"/>
-        </w:rPr>
-        <w:t>th</w:t>
-      </w:r>
-      <w:r>
-        <w:rPr>
-          <w:i/>
-          <w:iCs/>
-        </w:rPr>
-        <w:t xml:space="preserve"> IEEE International Conference on Data Mining</w:t>
-      </w:r>
-      <w:r>
-        <w:t xml:space="preserve"> (ICDM), pp. 947–952</w:t>
-      </w:r>
-    </w:p>
-    <w:p>
-      <w:pPr>
-        <w:pStyle w:val="normal0"/>
-        <w:spacing w:after="120"/>
-        <w:ind w:left="1440" w:hanging="1440"/>
-      </w:pPr>
-      <w:r>
-        <w:t>2014</w:t>
-      </w:r>
-      <w:r>
-        <w:tab/>
-      </w:r>
-      <w:r>
-        <w:rPr>
-          <w:b/>
-          <w:bCs/>
-        </w:rPr>
-        <w:t>M. Riondato</w:t>
-      </w:r>
-      <w:r>
-        <w:t xml:space="preserve">. Sampling-based Data Mining Algorithms: Modern Techniques and Case Studies. </w:t>
-      </w:r>
-      <w:r>
-        <w:rPr>
-          <w:i/>
-          <w:iCs/>
-        </w:rPr>
-        <w:t>Proceedings of the European Conference on Machine Learning and Principle</w:t>
-      </w:r>
-      <w:r>
-        <w:rPr>
-          <w:i/>
-          <w:iCs/>
-        </w:rPr>
-        <w:t>s</w:t>
-      </w:r>
-      <w:r>
-        <w:rPr>
-          <w:i/>
-          <w:iCs/>
-        </w:rPr>
-        <w:t xml:space="preserve"> and Practice of Knowledge Discovery in Databases </w:t>
-      </w:r>
-      <w:r>
-        <w:t>(ECML PKDD), pp. 516–519</w:t>
-      </w:r>
-    </w:p>
-    <w:p>
-      <w:pPr>
-        <w:pStyle w:val="normal0"/>
-        <w:spacing w:after="120"/>
-        <w:ind w:left="1440" w:hanging="1440"/>
-      </w:pPr>
-      <w:r>
-        <w:t>2014</w:t>
-      </w:r>
-      <w:r>
-        <w:tab/>
-      </w:r>
-      <w:r>
-        <w:rPr>
-          <w:b/>
-          <w:bCs/>
-        </w:rPr>
-        <w:t>M. Riondato</w:t>
-      </w:r>
-      <w:r>
-        <w:t xml:space="preserve"> and F. Vandin. Finding the True Frequent Itemsets. </w:t>
-      </w:r>
-      <w:r>
-        <w:rPr>
-          <w:i/>
-          <w:iCs/>
-        </w:rPr>
-        <w:t>Proceedings of the 14</w:t>
-      </w:r>
-      <w:r>
-        <w:rPr>
-          <w:i/>
-          <w:iCs/>
-          <w:vertAlign w:val="superscript"/>
-        </w:rPr>
-        <w:t>th</w:t>
-      </w:r>
-      <w:r>
-        <w:rPr>
-          <w:i/>
-          <w:iCs/>
-        </w:rPr>
-        <w:t xml:space="preserve"> SIAM International Conference on Data Mining</w:t>
-      </w:r>
-      <w:r>
-        <w:t xml:space="preserve"> (SDM), pp. 497–505</w:t>
-      </w:r>
-    </w:p>
-    <w:p>
-      <w:pPr>
-        <w:pStyle w:val="normal0"/>
-        <w:spacing w:after="120"/>
-        <w:ind w:left="1440" w:hanging="1440"/>
-      </w:pPr>
-      <w:proofErr w:type="gramStart"/>
-      <w:r>
-        <w:t>2014</w:t>
-      </w:r>
-      <w:r>
-        <w:tab/>
-      </w:r>
-      <w:r>
-        <w:t xml:space="preserve">* </w:t>
-      </w:r>
-      <w:r>
-        <w:rPr>
-          <w:b/>
-          <w:bCs/>
-        </w:rPr>
-        <w:t>M. Riondato</w:t>
-      </w:r>
-      <w:r>
-        <w:t xml:space="preserve"> and E. M. Kornaropoulos.</w:t>
-      </w:r>
-      <w:proofErr w:type="gramEnd"/>
-      <w:r>
-        <w:t xml:space="preserve"> </w:t>
-      </w:r>
-      <w:proofErr w:type="gramStart"/>
-      <w:r>
-        <w:t>Fast Approximation of Betweenness Centrality through Sampling.</w:t>
-      </w:r>
-      <w:proofErr w:type="gramEnd"/>
-      <w:r>
-        <w:t xml:space="preserve"> </w:t>
-      </w:r>
-      <w:r>
-        <w:rPr>
-          <w:i/>
-          <w:iCs/>
-        </w:rPr>
-        <w:t>Proceedings of the 7</w:t>
-      </w:r>
-      <w:r>
-        <w:rPr>
-          <w:i/>
-          <w:iCs/>
-          <w:vertAlign w:val="superscript"/>
-        </w:rPr>
-        <w:t>th</w:t>
-      </w:r>
-      <w:r>
-        <w:rPr>
-          <w:i/>
-          <w:iCs/>
-        </w:rPr>
-        <w:t xml:space="preserve"> ACM International Conference on Web Search and Data Mining</w:t>
-      </w:r>
-      <w:r>
-        <w:t xml:space="preserve"> (WSDM), pp. 413–422</w:t>
-      </w:r>
-    </w:p>
-    <w:p>
-      <w:pPr>
-        <w:pStyle w:val="normal0"/>
-        <w:spacing w:after="120"/>
-        <w:ind w:left="1440" w:hanging="1440"/>
-      </w:pPr>
-      <w:proofErr w:type="gramStart"/>
-      <w:r>
-        <w:t>2012</w:t>
-      </w:r>
-      <w:r>
-        <w:tab/>
-      </w:r>
-      <w:r>
-        <w:t xml:space="preserve">* </w:t>
-      </w:r>
-      <w:r>
-        <w:rPr>
-          <w:b/>
-          <w:bCs/>
-        </w:rPr>
-        <w:t>M. Riondato</w:t>
-      </w:r>
-      <w:r>
-        <w:t>, J. A. DeBrabant, R. Fonseca, and E. Upfal.</w:t>
-      </w:r>
-      <w:proofErr w:type="gramEnd"/>
-      <w:r>
-        <w:t xml:space="preserve"> PARMA: A Parallel Randomized Algorithm for Association Rules Mining in MapReduce. </w:t>
-      </w:r>
-      <w:r>
-        <w:rPr>
-          <w:i/>
-          <w:iCs/>
-        </w:rPr>
-        <w:t>Proceedings of the</w:t>
-      </w:r>
-      <w:r>
-        <w:t xml:space="preserve"> </w:t>
-      </w:r>
-      <w:r>
-        <w:rPr>
-          <w:i/>
-          <w:iCs/>
-        </w:rPr>
-        <w:t>21</w:t>
-      </w:r>
-      <w:r>
-        <w:rPr>
-          <w:i/>
-          <w:iCs/>
-          <w:vertAlign w:val="superscript"/>
-        </w:rPr>
-        <w:t>st</w:t>
-      </w:r>
-      <w:r>
-        <w:rPr>
-          <w:i/>
-          <w:iCs/>
-        </w:rPr>
-        <w:t xml:space="preserve"> ACM International Conference on Information and Knowledge Management</w:t>
-      </w:r>
-      <w:r>
-        <w:t xml:space="preserve"> (CIKM), pp. 85–94</w:t>
-      </w:r>
-    </w:p>
-    <w:p>
-      <w:pPr>
-        <w:pStyle w:val="normal0"/>
-        <w:spacing w:after="120"/>
-        <w:ind w:left="1440" w:hanging="1440"/>
-      </w:pPr>
-      <w:r>
-        <w:t>2012</w:t>
-      </w:r>
-      <w:r>
-        <w:tab/>
-      </w:r>
-      <w:r>
-        <w:rPr>
-          <w:b/>
-          <w:bCs/>
-        </w:rPr>
-        <w:t>M. Riondato</w:t>
-      </w:r>
-      <w:r>
-        <w:t xml:space="preserve"> and E. Upfal. </w:t>
-      </w:r>
-      <w:proofErr w:type="gramStart"/>
-      <w:r>
-        <w:t>Efficient Discovery of Association Rules and Frequent Itemsets through Sampling with Tight Performance Guarantees.</w:t>
-      </w:r>
-      <w:proofErr w:type="gramEnd"/>
-      <w:r>
-        <w:t xml:space="preserve"> </w:t>
-      </w:r>
-      <w:r>
-        <w:rPr>
-          <w:i/>
-          <w:iCs/>
-        </w:rPr>
-        <w:t xml:space="preserve">Proceedings of the European Conference on Machine Learning and Principles and Practice of Knowledge Discovery in Databases </w:t>
-      </w:r>
-      <w:r>
-        <w:t>(ECML PKDD), pp. 25–41</w:t>
-      </w:r>
-    </w:p>
-    <w:p>
-      <w:pPr>
-        <w:pStyle w:val="normal0"/>
-        <w:spacing w:after="120"/>
-        <w:ind w:left="1440" w:hanging="1440"/>
-      </w:pPr>
-      <w:proofErr w:type="gramStart"/>
-      <w:r>
-        <w:t>2012</w:t>
-      </w:r>
-      <w:r>
-        <w:tab/>
-      </w:r>
-      <w:r>
-        <w:t xml:space="preserve">A. Pietracaprina, G. Pucci, </w:t>
-      </w:r>
-      <w:r>
-        <w:rPr>
-          <w:b/>
-          <w:bCs/>
-        </w:rPr>
-        <w:t>M. Riondato</w:t>
-      </w:r>
-      <w:r>
-        <w:t>, F. Silvestri, and E. Upfal.</w:t>
-      </w:r>
-      <w:proofErr w:type="gramEnd"/>
-      <w:r>
-        <w:t xml:space="preserve"> Space-round Tradeoffs for MapReduce Computations. </w:t>
+        <w:t xml:space="preserve">, F. Silvestri, and E. Upfal. Space-round Tradeoffs for MapReduce Computations. </w:t>
       </w:r>
       <w:r>
         <w:rPr>
@@ -1502,7 +1362,6 @@
         <w:spacing w:after="120"/>
         <w:ind w:left="1440" w:hanging="1440"/>
       </w:pPr>
-      <w:proofErr w:type="gramStart"/>
       <w:r>
         <w:t>2012</w:t>
       </w:r>
@@ -1518,11 +1377,7 @@
         <w:t>M. Riondato</w:t>
       </w:r>
       <w:r>
-        <w:t>, E. Upfal, and S. B. Zdonik.</w:t>
-      </w:r>
-      <w:proofErr w:type="gramEnd"/>
-      <w:r>
-        <w:t xml:space="preserve"> Learning-based Query Performance Modeling and Prediction. </w:t>
+        <w:t xml:space="preserve">, E. Upfal, and S. B. Zdonik. Learning-based Query Performance Modeling and Prediction. </w:t>
       </w:r>
       <w:r>
         <w:rPr>
@@ -1556,7 +1411,6 @@
         <w:spacing w:after="120"/>
         <w:ind w:left="1440" w:hanging="1440"/>
       </w:pPr>
-      <w:proofErr w:type="gramStart"/>
       <w:r>
         <w:t>2011</w:t>
       </w:r>
@@ -1574,617 +1428,612 @@
         <w:t>M. Riondato</w:t>
       </w:r>
       <w:r>
-        <w:t>, M. Akdere, U. Çetintemel, S. B. Zdonik, and E. Upfal.</w:t>
-      </w:r>
-      <w:proofErr w:type="gramEnd"/>
+        <w:t xml:space="preserve">, M. Akdere, U. Çetintemel, S. B. Zdonik, and E. Upfal. The VC-dimension of SQL Queries and Selectivity Estimation through Sampling. </w:t>
+      </w:r>
+      <w:r>
+        <w:rPr>
+          <w:i/>
+          <w:iCs/>
+        </w:rPr>
+        <w:t>Proceedings of the European Conference on Machine Learning and Principles and Practice of Knowledge Discovery in Databases</w:t>
+      </w:r>
+      <w:r>
+        <w:t xml:space="preserve"> (ECML PKDD), pp. 661–676</w:t>
+      </w:r>
+    </w:p>
+    <w:p>
+      <w:pPr>
+        <w:pStyle w:val="normal0"/>
+        <w:ind w:left="1440" w:hanging="1440"/>
+      </w:pPr>
+      <w:r>
+        <w:t>2011</w:t>
+      </w:r>
+      <w:r>
+        <w:tab/>
+        <w:t xml:space="preserve">M. Akdere, U. Çetintemel, </w:t>
+      </w:r>
+      <w:r>
+        <w:rPr>
+          <w:b/>
+          <w:bCs/>
+        </w:rPr>
+        <w:t>M. Riondato</w:t>
+      </w:r>
+      <w:r>
+        <w:t xml:space="preserve">, E. Upfal, and S. B. Zdonik. The Case for Predictive Database Systems: Opportunities and Challenges. </w:t>
+      </w:r>
+      <w:r>
+        <w:rPr>
+          <w:i/>
+          <w:iCs/>
+        </w:rPr>
+        <w:t>Proceedings of the 5</w:t>
+      </w:r>
+      <w:r>
+        <w:rPr>
+          <w:i/>
+          <w:iCs/>
+          <w:vertAlign w:val="superscript"/>
+        </w:rPr>
+        <w:t>th</w:t>
+      </w:r>
+      <w:r>
+        <w:rPr>
+          <w:i/>
+          <w:iCs/>
+        </w:rPr>
+        <w:t xml:space="preserve"> Biennial Conference on Innovative Data System Research</w:t>
+      </w:r>
+      <w:r>
+        <w:t xml:space="preserve"> (CIDR), pp. 167–174</w:t>
+      </w:r>
+    </w:p>
+    <w:p>
+      <w:pPr>
+        <w:pStyle w:val="normal0"/>
+      </w:pPr>
+    </w:p>
+    <w:p>
+      <w:pPr>
+        <w:pStyle w:val="normal0"/>
+      </w:pPr>
+      <w:r>
+        <w:rPr>
+          <w:b/>
+          <w:bCs/>
+        </w:rPr>
+        <w:t>Tutorials</w:t>
+      </w:r>
+    </w:p>
+    <w:p>
+      <w:pPr>
+        <w:pStyle w:val="normal0"/>
+      </w:pPr>
+    </w:p>
+    <w:p>
+      <w:pPr>
+        <w:pStyle w:val="normal0"/>
+        <w:spacing w:after="120"/>
+        <w:ind w:left="1440" w:hanging="1440"/>
+      </w:pPr>
+      <w:r>
+        <w:t>2016</w:t>
+      </w:r>
+      <w:r>
+        <w:tab/>
+      </w:r>
+      <w:r>
+        <w:t xml:space="preserve">F. Bonchi, G. De Francisci Morales, </w:t>
+      </w:r>
+      <w:r>
+        <w:rPr>
+          <w:b/>
+          <w:bCs/>
+        </w:rPr>
+        <w:t>M. Riondato.</w:t>
+      </w:r>
+      <w:r>
+        <w:t xml:space="preserve"> Centrality Measures in Big Graphs: Exact, Approximated, and Distributed Algorithms. WWW’16</w:t>
+      </w:r>
+    </w:p>
+    <w:p>
+      <w:pPr>
+        <w:pStyle w:val="normal0"/>
+        <w:spacing w:after="120"/>
+        <w:ind w:left="1440" w:hanging="1440"/>
+      </w:pPr>
+      <w:r>
+        <w:t>2015</w:t>
+      </w:r>
+      <w:r>
+        <w:tab/>
+      </w:r>
+      <w:r>
+        <w:rPr>
+          <w:b/>
+          <w:bCs/>
+        </w:rPr>
+        <w:t>M. Riondato</w:t>
+      </w:r>
+      <w:r>
+        <w:t xml:space="preserve"> and E. Upfal. VC-Dimension and Rademacher Averages: From Statistical Learning Theory to Sampling Algorithms. ACM KDD’15, ECML PKDD’15, ACM CIKM’15</w:t>
+      </w:r>
+    </w:p>
+    <w:p>
+      <w:pPr>
+        <w:pStyle w:val="normal0"/>
+        <w:rPr>
+          <w:bCs/>
+        </w:rPr>
+      </w:pPr>
+    </w:p>
+    <w:p>
+      <w:pPr>
+        <w:pStyle w:val="normal0"/>
+        <w:rPr>
+          <w:b/>
+          <w:bCs/>
+        </w:rPr>
+      </w:pPr>
+    </w:p>
+    <w:p>
+      <w:pPr>
+        <w:pStyle w:val="normal0"/>
+      </w:pPr>
+      <w:r>
+        <w:rPr>
+          <w:b/>
+          <w:bCs/>
+        </w:rPr>
+        <w:t>AWARDS</w:t>
+      </w:r>
+    </w:p>
+    <w:p>
+      <w:pPr>
+        <w:pStyle w:val="normal0"/>
+      </w:pPr>
+    </w:p>
+    <w:p>
+      <w:pPr>
+        <w:pStyle w:val="normal0"/>
+        <w:spacing w:after="120"/>
+        <w:ind w:left="720" w:hanging="720"/>
+      </w:pPr>
+      <w:r>
+        <w:t>2018</w:t>
+      </w:r>
+      <w:r>
+        <w:tab/>
+      </w:r>
+      <w:r>
+        <w:t xml:space="preserve">Invited </w:t>
+      </w:r>
+      <w:r>
+        <w:t>Young Researcher to the 6</w:t>
+      </w:r>
+      <w:r>
+        <w:rPr>
+          <w:vertAlign w:val="superscript"/>
+        </w:rPr>
+        <w:t>th</w:t>
+      </w:r>
+      <w:r>
+        <w:t xml:space="preserve"> Heidelberg Laureate Forum</w:t>
+      </w:r>
+    </w:p>
+    <w:p>
+      <w:pPr>
+        <w:pStyle w:val="normal0"/>
+        <w:spacing w:after="120"/>
+        <w:ind w:left="720" w:hanging="720"/>
+      </w:pPr>
+      <w:r>
+        <w:t>2016</w:t>
+      </w:r>
+      <w:r>
+        <w:tab/>
+        <w:t>Best Student Paper Award (Research Track) at ACM SIGKDD International Conference on Knowledge Discovery and Data Mining (KDD’16)</w:t>
+      </w:r>
+    </w:p>
+    <w:p>
+      <w:pPr>
+        <w:pStyle w:val="normal0"/>
+        <w:spacing w:after="120"/>
+      </w:pPr>
+      <w:r>
+        <w:t>2014</w:t>
+      </w:r>
+      <w:r>
+        <w:tab/>
+        <w:t>Nominated for the ACM SIGKDD Doctoral Dissertation Award</w:t>
+      </w:r>
+    </w:p>
+    <w:p>
+      <w:pPr>
+        <w:pStyle w:val="normal0"/>
+        <w:spacing w:after="120"/>
+      </w:pPr>
+      <w:r>
+        <w:t>2014</w:t>
+      </w:r>
+      <w:r>
+        <w:tab/>
+        <w:t>Best Student Poster Award at SIAM International Conference on Data Mining (SDM’14)</w:t>
+      </w:r>
+    </w:p>
+    <w:p>
+      <w:pPr>
+        <w:pStyle w:val="normal0"/>
+      </w:pPr>
+    </w:p>
+    <w:p>
+      <w:pPr>
+        <w:pStyle w:val="normal0"/>
+      </w:pPr>
+    </w:p>
+    <w:p>
+      <w:pPr>
+        <w:pStyle w:val="normal0"/>
+      </w:pPr>
+      <w:r>
+        <w:rPr>
+          <w:b/>
+          <w:bCs/>
+        </w:rPr>
+        <w:t>GRANTS AND FELLOWSHIPS</w:t>
+      </w:r>
+    </w:p>
+    <w:p>
+      <w:pPr>
+        <w:pStyle w:val="normal0"/>
+      </w:pPr>
+    </w:p>
+    <w:p>
+      <w:pPr>
+        <w:pStyle w:val="normal0"/>
+        <w:spacing w:after="120"/>
+      </w:pPr>
+      <w:r>
+        <w:t>2015</w:t>
+      </w:r>
+      <w:r>
+        <w:tab/>
+        <w:t>SIAM/NSF Early Career Travel Award to SIAM Intl. Conference on Data Mining</w:t>
+      </w:r>
+    </w:p>
+    <w:p>
+      <w:pPr>
+        <w:pStyle w:val="normal0"/>
+        <w:spacing w:after="120"/>
+      </w:pPr>
+      <w:r>
+        <w:t>2014</w:t>
+      </w:r>
+      <w:r>
+        <w:tab/>
+        <w:t>SIAM Travel Award to SIAM Intl. Conference on Data Mining</w:t>
+      </w:r>
+    </w:p>
+    <w:p>
+      <w:pPr>
+        <w:pStyle w:val="normal0"/>
+        <w:spacing w:after="120"/>
+      </w:pPr>
+      <w:r>
+        <w:t>2014</w:t>
+      </w:r>
+      <w:r>
+        <w:tab/>
+        <w:t>Brown University Dissertation Fellowship</w:t>
+      </w:r>
+    </w:p>
+    <w:p>
+      <w:pPr>
+        <w:pStyle w:val="normal0"/>
+        <w:spacing w:after="120"/>
+      </w:pPr>
+      <w:r>
+        <w:t>2013</w:t>
+      </w:r>
+      <w:r>
+        <w:tab/>
+        <w:t>Yahoo Research Barcelona Summer Internship</w:t>
+      </w:r>
+    </w:p>
+    <w:p>
+      <w:pPr>
+        <w:pStyle w:val="normal0"/>
+        <w:spacing w:after="120"/>
+      </w:pPr>
+      <w:r>
+        <w:t>2011</w:t>
+      </w:r>
+      <w:r>
+        <w:tab/>
+        <w:t>Italy MIUR Research Fellowship</w:t>
+      </w:r>
+    </w:p>
+    <w:p>
+      <w:pPr>
+        <w:pStyle w:val="normal0"/>
+        <w:spacing w:after="120"/>
+      </w:pPr>
+      <w:r>
+        <w:t>2009</w:t>
+      </w:r>
+      <w:r>
+        <w:tab/>
+        <w:t>Brown University Graduate Fellowship</w:t>
+      </w:r>
+    </w:p>
+    <w:p>
+      <w:pPr>
+        <w:pStyle w:val="normal0"/>
+      </w:pPr>
+    </w:p>
+    <w:p>
+      <w:pPr>
+        <w:pStyle w:val="normal0"/>
+      </w:pPr>
+    </w:p>
+    <w:p>
+      <w:pPr>
+        <w:pStyle w:val="normal0"/>
+      </w:pPr>
+      <w:r>
+        <w:rPr>
+          <w:b/>
+          <w:bCs/>
+        </w:rPr>
+        <w:t>INVITED TALKS</w:t>
+      </w:r>
+    </w:p>
+    <w:p>
+      <w:pPr>
+        <w:pStyle w:val="normal0"/>
+      </w:pPr>
+    </w:p>
+    <w:p>
+      <w:pPr>
+        <w:pStyle w:val="normal0"/>
+        <w:spacing w:after="120"/>
+        <w:ind w:left="720" w:hanging="720"/>
+      </w:pPr>
+      <w:r>
+        <w:t>2017</w:t>
+      </w:r>
+      <w:r>
+        <w:tab/>
+      </w:r>
+      <w:r>
+        <w:t>Betweenness Centrality Estimation with Rademacher Averages, National Institute of</w:t>
+      </w:r>
+      <w:r>
+        <w:t xml:space="preserve"> Informa</w:t>
+      </w:r>
+      <w:r>
+        <w:t>tics, Tokyo (Japan), November 16</w:t>
+      </w:r>
+    </w:p>
+    <w:p>
+      <w:pPr>
+        <w:pStyle w:val="normal0"/>
+        <w:spacing w:after="120"/>
+        <w:ind w:left="720" w:hanging="720"/>
+      </w:pPr>
+      <w:r>
+        <w:t>2017</w:t>
+      </w:r>
+      <w:r>
+        <w:tab/>
+        <w:t>Betweenness Centrality Estimation wit</w:t>
+      </w:r>
+      <w:r>
+        <w:t>h Rademacher Averages, Center for</w:t>
+      </w:r>
+      <w:r>
+        <w:t xml:space="preserve"> Data Science, New York University, New York (NY, USA), May 17</w:t>
+      </w:r>
+    </w:p>
+    <w:p>
+      <w:pPr>
+        <w:pStyle w:val="normal0"/>
+        <w:spacing w:after="120"/>
+        <w:ind w:left="720" w:hanging="720"/>
+      </w:pPr>
+      <w:r>
+        <w:t>2017</w:t>
+      </w:r>
+      <w:r>
+        <w:tab/>
+      </w:r>
+      <w:r>
+        <w:t>Rademacher Averages: Theory and Practice</w:t>
+      </w:r>
+      <w:r>
+        <w:t xml:space="preserve">, </w:t>
+      </w:r>
+      <w:r>
+        <w:t xml:space="preserve">Dagstuhl Seminar 17141, </w:t>
+      </w:r>
+      <w:r>
+        <w:t>Sch</w:t>
+      </w:r>
+      <w:r>
+        <w:t>loss Dagstuhl (Germany), April 6</w:t>
+      </w:r>
+    </w:p>
+    <w:p>
+      <w:pPr>
+        <w:pStyle w:val="normal0"/>
+        <w:spacing w:after="120"/>
+        <w:ind w:left="720" w:hanging="720"/>
+      </w:pPr>
+      <w:r>
+        <w:t>2017</w:t>
+      </w:r>
+      <w:r>
+        <w:tab/>
+        <w:t>Random Sampling for Data Mining: The Case of Triangles in Dynamic Streams, School of Computer Science,</w:t>
+      </w:r>
       <w:r>
         <w:t xml:space="preserve"> </w:t>
       </w:r>
-      <w:proofErr w:type="gramStart"/>
-      <w:r>
-        <w:t>The VC-dimension of SQL Queries and Selectivity Estimation through Sampling.</w:t>
-      </w:r>
-      <w:proofErr w:type="gramEnd"/>
-      <w:r>
-        <w:t xml:space="preserve"> </w:t>
-      </w:r>
-      <w:r>
-        <w:rPr>
-          <w:i/>
-          <w:iCs/>
-        </w:rPr>
-        <w:t>Proceedings of the European Conference on Machine Learning and Principles and Practice of Knowledge Discovery in Databases</w:t>
-      </w:r>
-      <w:r>
-        <w:t xml:space="preserve"> (ECML PKDD), pp. 661–676</w:t>
-      </w:r>
-    </w:p>
-    <w:p>
-      <w:pPr>
-        <w:pStyle w:val="normal0"/>
-        <w:ind w:left="1440" w:hanging="1440"/>
-      </w:pPr>
-      <w:proofErr w:type="gramStart"/>
-      <w:r>
-        <w:t>2011</w:t>
-      </w:r>
-      <w:r>
-        <w:tab/>
-        <w:t xml:space="preserve">M. Akdere, U. Çetintemel, </w:t>
-      </w:r>
-      <w:r>
-        <w:rPr>
-          <w:b/>
-          <w:bCs/>
-        </w:rPr>
-        <w:t>M. Riondato</w:t>
-      </w:r>
-      <w:r>
-        <w:t>, E. Upfal, and S. B. Zdonik.</w:t>
-      </w:r>
-      <w:proofErr w:type="gramEnd"/>
-      <w:r>
-        <w:t xml:space="preserve"> The Case for Predictive Database Systems: Opportunities and Challenges. </w:t>
-      </w:r>
-      <w:r>
-        <w:rPr>
-          <w:i/>
-          <w:iCs/>
-        </w:rPr>
-        <w:t>Proceedings of the 5</w:t>
-      </w:r>
-      <w:r>
-        <w:rPr>
-          <w:i/>
-          <w:iCs/>
-          <w:vertAlign w:val="superscript"/>
-        </w:rPr>
-        <w:t>th</w:t>
-      </w:r>
-      <w:r>
-        <w:rPr>
-          <w:i/>
-          <w:iCs/>
-        </w:rPr>
-        <w:t xml:space="preserve"> Biennial Conference on Innovative Data System Research</w:t>
-      </w:r>
-      <w:r>
-        <w:t xml:space="preserve"> (CIDR), pp. 167–174</w:t>
-      </w:r>
-    </w:p>
-    <w:p>
-      <w:pPr>
-        <w:pStyle w:val="normal0"/>
-      </w:pPr>
-    </w:p>
-    <w:p>
-      <w:pPr>
-        <w:pStyle w:val="normal0"/>
-      </w:pPr>
-      <w:r>
-        <w:rPr>
-          <w:b/>
-          <w:bCs/>
-        </w:rPr>
-        <w:t>Tutorials</w:t>
-      </w:r>
-    </w:p>
-    <w:p>
-      <w:pPr>
-        <w:pStyle w:val="normal0"/>
-      </w:pPr>
-    </w:p>
-    <w:p>
-      <w:pPr>
-        <w:pStyle w:val="normal0"/>
-        <w:spacing w:after="120"/>
-        <w:ind w:left="1440" w:hanging="1440"/>
+      <w:r>
+        <w:t xml:space="preserve">McGill University, </w:t>
+      </w:r>
+      <w:r>
+        <w:t>Montreal (QB, Canada), February</w:t>
+      </w:r>
+      <w:r>
+        <w:t xml:space="preserve"> 21</w:t>
+      </w:r>
+    </w:p>
+    <w:p>
+      <w:pPr>
+        <w:pStyle w:val="normal0"/>
+        <w:spacing w:after="120"/>
+        <w:ind w:left="720" w:hanging="720"/>
+      </w:pPr>
+      <w:r>
+        <w:t>2017</w:t>
+      </w:r>
+      <w:r>
+        <w:tab/>
+        <w:t>Random Sampling for Data Mining: The Case of Triangles in Dynamic Streams, College of Computer and Information Science, Northeastern University, Boston (MA, USA), February 15</w:t>
+      </w:r>
+    </w:p>
+    <w:p>
+      <w:pPr>
+        <w:pStyle w:val="normal0"/>
+        <w:spacing w:after="120"/>
+        <w:ind w:left="720" w:hanging="720"/>
+      </w:pPr>
+      <w:r>
+        <w:t>2017</w:t>
+      </w:r>
+      <w:r>
+        <w:tab/>
+        <w:t>The Neverending Data – Streaming, Sampling, and Triangle Counting, Department of Computer Science, Amherst College, Amherst (MA, USA), January 27</w:t>
+      </w:r>
+    </w:p>
+    <w:p>
+      <w:pPr>
+        <w:pStyle w:val="normal0"/>
+        <w:spacing w:after="120"/>
+        <w:ind w:left="720" w:hanging="720"/>
       </w:pPr>
       <w:r>
         <w:t>2016</w:t>
       </w:r>
       <w:r>
         <w:tab/>
-      </w:r>
-      <w:r>
-        <w:t xml:space="preserve">F. Bonchi, G. De Francisci Morales, </w:t>
-      </w:r>
-      <w:r>
-        <w:rPr>
-          <w:b/>
-          <w:bCs/>
-        </w:rPr>
-        <w:t>M. Riondato.</w:t>
-      </w:r>
-      <w:r>
-        <w:t xml:space="preserve"> Centrality Measures in Big Graphs: Exact, Approximated, and Distributed Algorithms. WWW’16</w:t>
-      </w:r>
-    </w:p>
-    <w:p>
-      <w:pPr>
-        <w:pStyle w:val="normal0"/>
-        <w:spacing w:after="120"/>
-        <w:ind w:left="1440" w:hanging="1440"/>
+        <w:t>Approximating Betweenness Centrality through Sampling with the Rademacher Averages, Boston University, Boston (MA, USA), November 18</w:t>
+      </w:r>
+    </w:p>
+    <w:p>
+      <w:pPr>
+        <w:pStyle w:val="normal0"/>
+        <w:spacing w:after="120"/>
+        <w:ind w:left="720" w:hanging="720"/>
+      </w:pPr>
+      <w:r>
+        <w:t>2016</w:t>
+      </w:r>
+      <w:r>
+        <w:tab/>
+        <w:t xml:space="preserve">Algorithmic Data Science = Theory + Practice, IEEE MIT Undergraduate </w:t>
+      </w:r>
+      <w:r>
+        <w:t xml:space="preserve">Technology </w:t>
+      </w:r>
+      <w:r>
+        <w:t>Research Conference, Massachusetts Institute of Technology, Cambridge (MA, USA), November 5</w:t>
+      </w:r>
+    </w:p>
+    <w:p>
+      <w:pPr>
+        <w:pStyle w:val="normal0"/>
+        <w:spacing w:after="120"/>
+        <w:ind w:left="720" w:hanging="720"/>
+      </w:pPr>
+      <w:r>
+        <w:t>2016</w:t>
+      </w:r>
+      <w:r>
+        <w:tab/>
+      </w:r>
+      <w:r>
+        <w:t>TRIÉST: Counting Local and Global Triangles in Fully-dynamic Streams with Fixed Memory Size, Database Group Meeting, Carnegie Mellon University, Pittsburgh (PA, USA), October 24</w:t>
+      </w:r>
+    </w:p>
+    <w:p>
+      <w:pPr>
+        <w:pStyle w:val="normal0"/>
+        <w:spacing w:after="120"/>
+        <w:ind w:left="720" w:hanging="720"/>
+      </w:pPr>
+      <w:r>
+        <w:t>2016</w:t>
+      </w:r>
+      <w:r>
+        <w:tab/>
+        <w:t>Approximating Betweenness Centrality through Sampling with the Rademach</w:t>
+      </w:r>
+      <w:r>
+        <w:t>er Averages, Network Science In</w:t>
+      </w:r>
+      <w:r>
+        <w:t>stitute, Northeastern University, Boston (MA, USA), October 17</w:t>
+      </w:r>
+    </w:p>
+    <w:p>
+      <w:pPr>
+        <w:pStyle w:val="normal0"/>
+        <w:spacing w:after="120"/>
+        <w:ind w:left="720" w:hanging="720"/>
+      </w:pPr>
+      <w:r>
+        <w:t>2016</w:t>
+      </w:r>
+      <w:r>
+        <w:tab/>
+        <w:t>Graph Summarization with Quality Guarantees, Department of Information Engineering, University of Pad</w:t>
+      </w:r>
+      <w:r>
+        <w:t>ua, Padua (Italy), September 26</w:t>
+      </w:r>
+    </w:p>
+    <w:p>
+      <w:pPr>
+        <w:pStyle w:val="normal0"/>
+        <w:spacing w:after="120"/>
+        <w:ind w:left="720" w:hanging="720"/>
+      </w:pPr>
+      <w:r>
+        <w:t>2016</w:t>
+      </w:r>
+      <w:r>
+        <w:tab/>
+        <w:t>ABRA: Venice, Sampling, and Betweenness Centrality Estimation, Social Impact through Network Science (SINS), Venice (Italy), June 8</w:t>
+      </w:r>
+    </w:p>
+    <w:p>
+      <w:pPr>
+        <w:pStyle w:val="normal0"/>
+        <w:spacing w:after="120"/>
+        <w:ind w:left="720" w:hanging="720"/>
       </w:pPr>
       <w:r>
         <w:t>2015</w:t>
       </w:r>
       <w:r>
         <w:tab/>
-      </w:r>
-      <w:r>
-        <w:rPr>
-          <w:b/>
-          <w:bCs/>
-        </w:rPr>
-        <w:t>M. Riondato</w:t>
-      </w:r>
-      <w:r>
-        <w:t xml:space="preserve"> and E. Upfal. VC-Dimension and Rademacher Averages: From Statistical Learning Theory to Sampling Algorithms. ACM KDD’15, ECML PKDD’15, ACM CIKM’15</w:t>
-      </w:r>
-    </w:p>
-    <w:p>
-      <w:pPr>
-        <w:pStyle w:val="normal0"/>
-        <w:rPr>
-          <w:bCs/>
-        </w:rPr>
-      </w:pPr>
-    </w:p>
-    <w:p>
-      <w:pPr>
-        <w:pStyle w:val="normal0"/>
-        <w:rPr>
-          <w:b/>
-          <w:bCs/>
-        </w:rPr>
-      </w:pPr>
-    </w:p>
-    <w:p>
-      <w:pPr>
-        <w:pStyle w:val="normal0"/>
-      </w:pPr>
-      <w:r>
-        <w:rPr>
-          <w:b/>
-          <w:bCs/>
-        </w:rPr>
-        <w:t>AWARDS</w:t>
-      </w:r>
-    </w:p>
-    <w:p>
-      <w:pPr>
-        <w:pStyle w:val="normal0"/>
-      </w:pPr>
-    </w:p>
-    <w:p>
-      <w:pPr>
-        <w:pStyle w:val="normal0"/>
-        <w:spacing w:after="120"/>
-        <w:ind w:left="720" w:hanging="720"/>
-      </w:pPr>
-      <w:r>
-        <w:t>2016</w:t>
-      </w:r>
-      <w:r>
-        <w:tab/>
-        <w:t>Best Student Paper Award (Research Track) at ACM SIGKDD International Conference on Knowledge Discovery and Data Mining (KDD’16)</w:t>
-      </w:r>
-    </w:p>
-    <w:p>
-      <w:pPr>
-        <w:pStyle w:val="normal0"/>
-        <w:spacing w:after="120"/>
-      </w:pPr>
-      <w:r>
-        <w:t>2014</w:t>
-      </w:r>
-      <w:r>
-        <w:tab/>
-        <w:t>Nominated for the ACM SIGKDD Doctoral Dissertation Award</w:t>
-      </w:r>
-    </w:p>
-    <w:p>
-      <w:pPr>
-        <w:pStyle w:val="normal0"/>
-        <w:spacing w:after="120"/>
-      </w:pPr>
-      <w:r>
-        <w:t>2014</w:t>
-      </w:r>
-      <w:r>
-        <w:tab/>
-        <w:t>Best Student Poster Award at SIAM International Conference on Data Mining (SDM’14)</w:t>
-      </w:r>
-    </w:p>
-    <w:p>
-      <w:pPr>
-        <w:pStyle w:val="normal0"/>
-      </w:pPr>
-    </w:p>
-    <w:p>
-      <w:pPr>
-        <w:pStyle w:val="normal0"/>
-      </w:pPr>
-    </w:p>
-    <w:p>
-      <w:pPr>
-        <w:pStyle w:val="normal0"/>
-      </w:pPr>
-      <w:r>
-        <w:rPr>
-          <w:b/>
-          <w:bCs/>
-        </w:rPr>
-        <w:t>GRANTS AND FELLOWSHIPS</w:t>
-      </w:r>
-    </w:p>
-    <w:p>
-      <w:pPr>
-        <w:pStyle w:val="normal0"/>
-      </w:pPr>
-    </w:p>
-    <w:p>
-      <w:pPr>
-        <w:pStyle w:val="normal0"/>
-        <w:spacing w:after="120"/>
-      </w:pPr>
-      <w:r>
-        <w:t>2015</w:t>
-      </w:r>
-      <w:r>
-        <w:tab/>
-        <w:t>SIAM/NSF Early Career Travel Award to SIAM Intl. Conference on Data Mining</w:t>
-      </w:r>
-    </w:p>
-    <w:p>
-      <w:pPr>
-        <w:pStyle w:val="normal0"/>
-        <w:spacing w:after="120"/>
-      </w:pPr>
-      <w:r>
-        <w:t>2014</w:t>
-      </w:r>
-      <w:r>
-        <w:tab/>
-        <w:t>SIAM Travel Award to SIAM Intl. Conference on Data Mining</w:t>
-      </w:r>
-    </w:p>
-    <w:p>
-      <w:pPr>
-        <w:pStyle w:val="normal0"/>
-        <w:spacing w:after="120"/>
-      </w:pPr>
-      <w:r>
-        <w:t>2014</w:t>
-      </w:r>
-      <w:r>
-        <w:tab/>
-        <w:t>Brown University Dissertation Fellowship</w:t>
-      </w:r>
-    </w:p>
-    <w:p>
-      <w:pPr>
-        <w:pStyle w:val="normal0"/>
-        <w:spacing w:after="120"/>
-      </w:pPr>
-      <w:r>
-        <w:t>2013</w:t>
-      </w:r>
-      <w:r>
-        <w:tab/>
-        <w:t>Yahoo Research Barcelona Summer Internship</w:t>
-      </w:r>
-    </w:p>
-    <w:p>
-      <w:pPr>
-        <w:pStyle w:val="normal0"/>
-        <w:spacing w:after="120"/>
-      </w:pPr>
-      <w:r>
-        <w:t>2011</w:t>
-      </w:r>
-      <w:r>
-        <w:tab/>
-        <w:t>Italy MIUR Research Fellowship</w:t>
-      </w:r>
-    </w:p>
-    <w:p>
-      <w:pPr>
-        <w:pStyle w:val="normal0"/>
-        <w:spacing w:after="120"/>
-      </w:pPr>
-      <w:r>
-        <w:t>2009</w:t>
-      </w:r>
-      <w:r>
-        <w:tab/>
-        <w:t>Brown University Graduate Fellowship</w:t>
-      </w:r>
-    </w:p>
-    <w:p>
-      <w:pPr>
-        <w:pStyle w:val="normal0"/>
-      </w:pPr>
-    </w:p>
-    <w:p>
-      <w:pPr>
-        <w:pStyle w:val="normal0"/>
-      </w:pPr>
-    </w:p>
-    <w:p>
-      <w:pPr>
-        <w:pStyle w:val="normal0"/>
-      </w:pPr>
-      <w:r>
-        <w:rPr>
-          <w:b/>
-          <w:bCs/>
-        </w:rPr>
-        <w:t>INVITED TALKS</w:t>
-      </w:r>
-    </w:p>
-    <w:p>
-      <w:pPr>
-        <w:pStyle w:val="normal0"/>
-      </w:pPr>
-    </w:p>
-    <w:p>
-      <w:pPr>
-        <w:pStyle w:val="normal0"/>
-        <w:spacing w:after="120"/>
-        <w:ind w:left="720" w:hanging="720"/>
-      </w:pPr>
-      <w:r>
-        <w:t>2017</w:t>
-      </w:r>
-      <w:r>
-        <w:tab/>
-      </w:r>
-      <w:r>
-        <w:t>Betweenness Centrality Estimation with Rademacher Averages, National Institute of</w:t>
-      </w:r>
-      <w:r>
-        <w:t xml:space="preserve"> Informa</w:t>
-      </w:r>
-      <w:r>
-        <w:t>tics, Tokyo (Japan), November 16</w:t>
-      </w:r>
-    </w:p>
-    <w:p>
-      <w:pPr>
-        <w:pStyle w:val="normal0"/>
-        <w:spacing w:after="120"/>
-        <w:ind w:left="720" w:hanging="720"/>
-      </w:pPr>
-      <w:r>
-        <w:t>2017</w:t>
-      </w:r>
-      <w:r>
-        <w:tab/>
-        <w:t>Betweenness Centrality Estimation wit</w:t>
-      </w:r>
-      <w:r>
-        <w:t>h Rademacher Averages, Center for</w:t>
-      </w:r>
-      <w:r>
-        <w:t xml:space="preserve"> Data Science, New York University, New York (NY, USA), May 17</w:t>
-      </w:r>
-    </w:p>
-    <w:p>
-      <w:pPr>
-        <w:pStyle w:val="normal0"/>
-        <w:spacing w:after="120"/>
-        <w:ind w:left="720" w:hanging="720"/>
-      </w:pPr>
-      <w:r>
-        <w:t>2017</w:t>
-      </w:r>
-      <w:r>
-        <w:tab/>
-      </w:r>
-      <w:r>
-        <w:t>Rademacher Averages: Theory and Practice</w:t>
-      </w:r>
-      <w:r>
-        <w:t xml:space="preserve">, </w:t>
-      </w:r>
-      <w:r>
-        <w:t xml:space="preserve">Dagstuhl Seminar 17141, </w:t>
-      </w:r>
-      <w:r>
-        <w:t>Sch</w:t>
-      </w:r>
-      <w:r>
-        <w:t>loss Dagstuhl (Germany), April 6</w:t>
-      </w:r>
-    </w:p>
-    <w:p>
-      <w:pPr>
-        <w:pStyle w:val="normal0"/>
-        <w:spacing w:after="120"/>
-        <w:ind w:left="720" w:hanging="720"/>
-      </w:pPr>
-      <w:r>
-        <w:t>2017</w:t>
-      </w:r>
-      <w:r>
-        <w:tab/>
-        <w:t>Random Sampling for Data Mining: The Case of Triangles in Dynamic Streams, School of Computer Science,</w:t>
-      </w:r>
-      <w:r>
-        <w:t xml:space="preserve"> </w:t>
-      </w:r>
-      <w:r>
-        <w:t xml:space="preserve">McGill University, </w:t>
-      </w:r>
-      <w:r>
-        <w:t>Montreal (QB, Canada), February</w:t>
-      </w:r>
-      <w:r>
-        <w:t xml:space="preserve"> 21</w:t>
-      </w:r>
-    </w:p>
-    <w:p>
-      <w:pPr>
-        <w:pStyle w:val="normal0"/>
-        <w:spacing w:after="120"/>
-        <w:ind w:left="720" w:hanging="720"/>
-      </w:pPr>
-      <w:r>
-        <w:t>2017</w:t>
-      </w:r>
-      <w:r>
-        <w:tab/>
-        <w:t>Random Sampling for Data Mining: The Case of Triangles in Dynamic Streams, College of Computer and Information Science, Northeastern University, Boston (MA, USA), February 15</w:t>
-      </w:r>
-    </w:p>
-    <w:p>
-      <w:pPr>
-        <w:pStyle w:val="normal0"/>
-        <w:spacing w:after="120"/>
-        <w:ind w:left="720" w:hanging="720"/>
-      </w:pPr>
-      <w:r>
-        <w:t>2017</w:t>
-      </w:r>
-      <w:r>
-        <w:tab/>
-        <w:t>The Neverending Data – Streaming, Sampling, and Triangle Counting, Department of Computer Science, Amherst College, Amherst (MA, USA), January 27</w:t>
-      </w:r>
-    </w:p>
-    <w:p>
-      <w:pPr>
-        <w:pStyle w:val="normal0"/>
-        <w:spacing w:after="120"/>
-        <w:ind w:left="720" w:hanging="720"/>
-      </w:pPr>
-      <w:r>
-        <w:t>2016</w:t>
-      </w:r>
-      <w:r>
-        <w:tab/>
-        <w:t>Approximating Betweenness Centrality through Sampling with the Rademacher Averages, Boston University, Boston (MA, USA), November 18</w:t>
-      </w:r>
-    </w:p>
-    <w:p>
-      <w:pPr>
-        <w:pStyle w:val="normal0"/>
-        <w:spacing w:after="120"/>
-        <w:ind w:left="720" w:hanging="720"/>
-      </w:pPr>
-      <w:r>
-        <w:t>2016</w:t>
-      </w:r>
-      <w:r>
-        <w:tab/>
-        <w:t xml:space="preserve">Algorithmic Data Science = Theory + Practice, IEEE MIT Undergraduate </w:t>
-      </w:r>
-      <w:r>
-        <w:t xml:space="preserve">Technology </w:t>
-      </w:r>
-      <w:r>
-        <w:t>Research Conference, Massachusetts Institute of Technology, Cambridge (MA, USA), November 5</w:t>
-      </w:r>
-    </w:p>
-    <w:p>
-      <w:pPr>
-        <w:pStyle w:val="normal0"/>
-        <w:spacing w:after="120"/>
-        <w:ind w:left="720" w:hanging="720"/>
-      </w:pPr>
-      <w:r>
-        <w:t>2016</w:t>
-      </w:r>
-      <w:r>
-        <w:tab/>
-      </w:r>
-      <w:r>
-        <w:t>TRIÉST: Counting Local and Global Triangles in Fully-dynamic Streams with Fixed Memory Size, Database Group Meeting, Carnegie Mellon University, Pittsburgh (PA, USA), October 24</w:t>
-      </w:r>
-    </w:p>
-    <w:p>
-      <w:pPr>
-        <w:pStyle w:val="normal0"/>
-        <w:spacing w:after="120"/>
-        <w:ind w:left="720" w:hanging="720"/>
-      </w:pPr>
-      <w:r>
-        <w:t>2016</w:t>
-      </w:r>
-      <w:r>
-        <w:tab/>
-        <w:t>Approximating Betweenness Centrality through Sampling with the Rademach</w:t>
-      </w:r>
-      <w:r>
-        <w:t>er Averages, Network Science In</w:t>
-      </w:r>
-      <w:r>
-        <w:t>stitute, Northeastern University, Boston (MA, USA), October 17</w:t>
-      </w:r>
-    </w:p>
-    <w:p>
-      <w:pPr>
-        <w:pStyle w:val="normal0"/>
-        <w:spacing w:after="120"/>
-        <w:ind w:left="720" w:hanging="720"/>
-      </w:pPr>
-      <w:r>
-        <w:t>2016</w:t>
-      </w:r>
-      <w:r>
-        <w:tab/>
-        <w:t>Graph Summarization with Quality Guarantees, Department of Information Engineering, University of Pad</w:t>
-      </w:r>
-      <w:r>
-        <w:t>ua, Padua (Italy), September 26</w:t>
-      </w:r>
-    </w:p>
-    <w:p>
-      <w:pPr>
-        <w:pStyle w:val="normal0"/>
-        <w:spacing w:after="120"/>
-        <w:ind w:left="720" w:hanging="720"/>
-      </w:pPr>
-      <w:r>
-        <w:t>2016</w:t>
-      </w:r>
-      <w:r>
-        <w:tab/>
-        <w:t xml:space="preserve">ABRA: Venice, Sampling, and Betweenness Centrality Estimation, Social Impact through Network Science (SINS), Venice (Italy), </w:t>
-      </w:r>
-      <w:proofErr w:type="gramStart"/>
-      <w:r>
-        <w:t>June</w:t>
-      </w:r>
-      <w:proofErr w:type="gramEnd"/>
-      <w:r>
-        <w:t xml:space="preserve"> 8</w:t>
-      </w:r>
-    </w:p>
-    <w:p>
-      <w:pPr>
-        <w:pStyle w:val="normal0"/>
-        <w:spacing w:after="120"/>
-        <w:ind w:left="720" w:hanging="720"/>
-      </w:pPr>
-      <w:r>
-        <w:t>2015</w:t>
-      </w:r>
-      <w:r>
-        <w:tab/>
-        <w:t xml:space="preserve">Data </w:t>
-      </w:r>
-      <w:proofErr w:type="gramStart"/>
-      <w:r>
-        <w:t>is</w:t>
-      </w:r>
-      <w:r>
-        <w:t xml:space="preserve"> …,</w:t>
-      </w:r>
-      <w:proofErr w:type="gramEnd"/>
-      <w:r>
-        <w:t xml:space="preserve"> </w:t>
+        <w:t>Data is</w:t>
+      </w:r>
+      <w:r>
+        <w:t xml:space="preserve"> …, </w:t>
       </w:r>
       <w:r>
         <w:t>Stevens Institute of Technology, Hoboken (NJ, USA), December 12</w:t>
@@ -2511,17 +2360,12 @@
         <w:pStyle w:val="normal0"/>
         <w:spacing w:after="60"/>
       </w:pPr>
-      <w:proofErr w:type="gramStart"/>
       <w:r>
         <w:t>2008–9</w:t>
       </w:r>
       <w:r>
         <w:tab/>
-        <w:t>Brown University</w:t>
-      </w:r>
-      <w:proofErr w:type="gramEnd"/>
-      <w:r>
-        <w:t xml:space="preserve"> (Providence, RI, USA) – Visiting Student, October–June</w:t>
+        <w:t>Brown University (Providence, RI, USA) – Visiting Student, October–June</w:t>
       </w:r>
     </w:p>
     <w:p>
@@ -3690,17 +3534,12 @@
         <w:pStyle w:val="normal0"/>
         <w:spacing w:after="120"/>
       </w:pPr>
-      <w:proofErr w:type="gramStart"/>
       <w:r>
         <w:t>2012</w:t>
       </w:r>
       <w:r>
         <w:tab/>
-        <w:t>Summer School</w:t>
-      </w:r>
-      <w:proofErr w:type="gramEnd"/>
-      <w:r>
-        <w:t xml:space="preserve"> on Massive Data Mining, IT University, Copenhagen, Denmark</w:t>
+        <w:t>Summer School on Massive Data Mining, IT University, Copenhagen, Denmark</w:t>
       </w:r>
     </w:p>
     <w:p>
@@ -3842,7 +3681,7 @@
         <w:rPr>
           <w:noProof/>
         </w:rPr>
-        <w:t>8</w:t>
+        <w:t>4</w:t>
       </w:r>
     </w:fldSimple>
   </w:p>

</xml_diff>

<commit_message>
Add Harvard talk, and fix the direction of an apostroph in the ECML PKDD pc.
</commit_message>
<xml_diff>
--- a/MatteoRiondato-CV.docx
+++ b/MatteoRiondato-CV.docx
@@ -6,14 +6,26 @@
       <w:pPr>
         <w:pStyle w:val="normal0"/>
         <w:jc w:val="center"/>
-      </w:pPr>
-      <w:r>
         <w:rPr>
           <w:b/>
           <w:bCs/>
           <w:sz w:val="32"/>
           <w:szCs w:val="32"/>
         </w:rPr>
+      </w:pPr>
+    </w:p>
+    <w:p>
+      <w:pPr>
+        <w:pStyle w:val="normal0"/>
+        <w:jc w:val="center"/>
+      </w:pPr>
+      <w:r>
+        <w:rPr>
+          <w:b/>
+          <w:bCs/>
+          <w:sz w:val="32"/>
+          <w:szCs w:val="32"/>
+        </w:rPr>
         <w:t>MATTEO RIONDATO</w:t>
       </w:r>
     </w:p>
@@ -38,7 +50,15 @@
         <w:jc w:val="center"/>
       </w:pPr>
       <w:r>
-        <w:t>100 Avenue of the Americas, 16</w:t>
+        <w:t xml:space="preserve">100 </w:t>
+      </w:r>
+      <w:proofErr w:type="gramStart"/>
+      <w:r>
+        <w:t>Avenue</w:t>
+      </w:r>
+      <w:proofErr w:type="gramEnd"/>
+      <w:r>
+        <w:t xml:space="preserve"> of the Americas, 16</w:t>
       </w:r>
       <w:r>
         <w:rPr>
@@ -163,7 +183,23 @@
         <w:spacing w:after="120"/>
       </w:pPr>
       <w:r>
-        <w:t>M.Sc. (Laurea Specialistica)</w:t>
+        <w:t>M.Sc. (</w:t>
+      </w:r>
+      <w:proofErr w:type="spellStart"/>
+      <w:r>
+        <w:t>Laurea</w:t>
+      </w:r>
+      <w:proofErr w:type="spellEnd"/>
+      <w:r>
+        <w:t xml:space="preserve"> </w:t>
+      </w:r>
+      <w:proofErr w:type="spellStart"/>
+      <w:r>
+        <w:t>Specialistica</w:t>
+      </w:r>
+      <w:proofErr w:type="spellEnd"/>
+      <w:r>
+        <w:t>)</w:t>
       </w:r>
       <w:r>
         <w:tab/>
@@ -175,7 +211,15 @@
         <w:pStyle w:val="normal0"/>
       </w:pPr>
       <w:r>
-        <w:t>B.Sc. (Laurea)</w:t>
+        <w:t>B.Sc. (</w:t>
+      </w:r>
+      <w:proofErr w:type="spellStart"/>
+      <w:r>
+        <w:t>Laurea</w:t>
+      </w:r>
+      <w:proofErr w:type="spellEnd"/>
+      <w:r>
+        <w:t>)</w:t>
       </w:r>
       <w:r>
         <w:tab/>
@@ -248,12 +292,17 @@
         <w:pStyle w:val="normal0"/>
         <w:ind w:left="1440" w:hanging="1440"/>
       </w:pPr>
+      <w:proofErr w:type="gramStart"/>
       <w:r>
         <w:t xml:space="preserve">2014–15  </w:t>
       </w:r>
       <w:r>
         <w:tab/>
-        <w:t>Postdoctoral Researcher, Department of Computer Science, Stanford University</w:t>
+        <w:t>Postdoctoral Researcher</w:t>
+      </w:r>
+      <w:proofErr w:type="gramEnd"/>
+      <w:r>
+        <w:t>, Department of Computer Science, Stanford University</w:t>
       </w:r>
     </w:p>
     <w:p>
@@ -396,6 +445,7 @@
           <w:b/>
         </w:rPr>
       </w:pPr>
+      <w:proofErr w:type="gramStart"/>
       <w:r>
         <w:t>To appear</w:t>
       </w:r>
@@ -406,10 +456,52 @@
         <w:rPr>
           <w:b/>
         </w:rPr>
-        <w:t xml:space="preserve">M. Riondato </w:t>
-      </w:r>
-      <w:r>
-        <w:t>and E. Upfal. ABRA: Approximating Betweenness Centrality in Static and Dynamic Graphs with Rademacher Averages</w:t>
+        <w:t xml:space="preserve">M. </w:t>
+      </w:r>
+      <w:proofErr w:type="spellStart"/>
+      <w:r>
+        <w:rPr>
+          <w:b/>
+        </w:rPr>
+        <w:t>Riondato</w:t>
+      </w:r>
+      <w:proofErr w:type="spellEnd"/>
+      <w:r>
+        <w:rPr>
+          <w:b/>
+        </w:rPr>
+        <w:t xml:space="preserve"> </w:t>
+      </w:r>
+      <w:r>
+        <w:t xml:space="preserve">and E. </w:t>
+      </w:r>
+      <w:proofErr w:type="spellStart"/>
+      <w:r>
+        <w:t>Upfal</w:t>
+      </w:r>
+      <w:proofErr w:type="spellEnd"/>
+      <w:r>
+        <w:t>.</w:t>
+      </w:r>
+      <w:proofErr w:type="gramEnd"/>
+      <w:r>
+        <w:t xml:space="preserve"> ABRA: Approximating </w:t>
+      </w:r>
+      <w:proofErr w:type="spellStart"/>
+      <w:r>
+        <w:t>Betweenness</w:t>
+      </w:r>
+      <w:proofErr w:type="spellEnd"/>
+      <w:r>
+        <w:t xml:space="preserve"> Centrality in Static and Dynamic Graphs with </w:t>
+      </w:r>
+      <w:proofErr w:type="spellStart"/>
+      <w:r>
+        <w:t>Rademacher</w:t>
+      </w:r>
+      <w:proofErr w:type="spellEnd"/>
+      <w:r>
+        <w:t xml:space="preserve"> Averages</w:t>
       </w:r>
       <w:r>
         <w:t xml:space="preserve">. </w:t>
@@ -427,6 +519,7 @@
         <w:spacing w:after="120"/>
         <w:ind w:left="1440" w:hanging="1440"/>
       </w:pPr>
+      <w:proofErr w:type="gramStart"/>
       <w:r>
         <w:t>2017</w:t>
       </w:r>
@@ -434,17 +527,46 @@
         <w:tab/>
       </w:r>
       <w:r>
-        <w:t xml:space="preserve">L. De Stefani, A. Epasto, </w:t>
-      </w:r>
-      <w:r>
-        <w:rPr>
-          <w:b/>
-          <w:bCs/>
-        </w:rPr>
-        <w:t>M. Riondato</w:t>
-      </w:r>
-      <w:r>
-        <w:t>, and E. Upfal. TRIÉST: Counting Local and Global Triangles in Fully-dynamic Streams with Fixed Memory Size.</w:t>
+        <w:t xml:space="preserve">L. De Stefani, A. </w:t>
+      </w:r>
+      <w:proofErr w:type="spellStart"/>
+      <w:r>
+        <w:t>Epasto</w:t>
+      </w:r>
+      <w:proofErr w:type="spellEnd"/>
+      <w:r>
+        <w:t xml:space="preserve">, </w:t>
+      </w:r>
+      <w:r>
+        <w:rPr>
+          <w:b/>
+          <w:bCs/>
+        </w:rPr>
+        <w:t xml:space="preserve">M. </w:t>
+      </w:r>
+      <w:proofErr w:type="spellStart"/>
+      <w:r>
+        <w:rPr>
+          <w:b/>
+          <w:bCs/>
+        </w:rPr>
+        <w:t>Riondato</w:t>
+      </w:r>
+      <w:proofErr w:type="spellEnd"/>
+      <w:r>
+        <w:t xml:space="preserve">, and E. </w:t>
+      </w:r>
+      <w:proofErr w:type="spellStart"/>
+      <w:r>
+        <w:t>Upfal</w:t>
+      </w:r>
+      <w:proofErr w:type="spellEnd"/>
+      <w:r>
+        <w:t>.</w:t>
+      </w:r>
+      <w:proofErr w:type="gramEnd"/>
+      <w:r>
+        <w:t xml:space="preserve"> TRIÉST: Counting Local and Global Triangles in Fully-dynamic Streams with Fixed Memory Size.</w:t>
       </w:r>
       <w:r>
         <w:t xml:space="preserve"> </w:t>
@@ -456,8 +578,13 @@
         <w:t>ACM Transactions on Knowledge Discovery from Data</w:t>
       </w:r>
       <w:r>
-        <w:t>, 11(4):43:1</w:t>
-      </w:r>
+        <w:t>, 11(4)</w:t>
+      </w:r>
+      <w:proofErr w:type="gramStart"/>
+      <w:r>
+        <w:t>:43:1</w:t>
+      </w:r>
+      <w:proofErr w:type="gramEnd"/>
       <w:r>
         <w:t>–</w:t>
       </w:r>
@@ -480,6 +607,7 @@
         <w:spacing w:after="120"/>
         <w:ind w:left="1440" w:hanging="1440"/>
       </w:pPr>
+      <w:proofErr w:type="gramStart"/>
       <w:r>
         <w:t>2017</w:t>
       </w:r>
@@ -500,13 +628,42 @@
           <w:b/>
           <w:bCs/>
         </w:rPr>
-        <w:t>M. Riondato</w:t>
-      </w:r>
+        <w:t xml:space="preserve">M. </w:t>
+      </w:r>
+      <w:proofErr w:type="spellStart"/>
+      <w:r>
+        <w:rPr>
+          <w:b/>
+          <w:bCs/>
+        </w:rPr>
+        <w:t>Riondato</w:t>
+      </w:r>
+      <w:proofErr w:type="spellEnd"/>
       <w:r>
         <w:t>, D.</w:t>
       </w:r>
       <w:r>
-        <w:t xml:space="preserve"> García-Soriano, and F. Bonchi. Graph Summarization with Quality Guarantees. </w:t>
+        <w:t xml:space="preserve"> </w:t>
+      </w:r>
+      <w:proofErr w:type="spellStart"/>
+      <w:r>
+        <w:t>García</w:t>
+      </w:r>
+      <w:proofErr w:type="spellEnd"/>
+      <w:r>
+        <w:t xml:space="preserve">-Soriano, and F. </w:t>
+      </w:r>
+      <w:proofErr w:type="spellStart"/>
+      <w:r>
+        <w:t>Bonchi</w:t>
+      </w:r>
+      <w:proofErr w:type="spellEnd"/>
+      <w:r>
+        <w:t>.</w:t>
+      </w:r>
+      <w:proofErr w:type="gramEnd"/>
+      <w:r>
+        <w:t xml:space="preserve"> Graph Summarization with Quality Guarantees. </w:t>
       </w:r>
       <w:r>
         <w:rPr>
@@ -519,7 +676,15 @@
         <w:t xml:space="preserve">, </w:t>
       </w:r>
       <w:r>
-        <w:t>31(2):314–349</w:t>
+        <w:t>31(2)</w:t>
+      </w:r>
+      <w:proofErr w:type="gramStart"/>
+      <w:r>
+        <w:t>:314</w:t>
+      </w:r>
+      <w:proofErr w:type="gramEnd"/>
+      <w:r>
+        <w:t>–349</w:t>
       </w:r>
     </w:p>
     <w:p>
@@ -528,6 +693,7 @@
         <w:spacing w:after="120"/>
         <w:ind w:left="1440" w:hanging="1440"/>
       </w:pPr>
+      <w:proofErr w:type="gramStart"/>
       <w:r>
         <w:t>2015</w:t>
       </w:r>
@@ -542,10 +708,47 @@
           <w:b/>
           <w:bCs/>
         </w:rPr>
-        <w:t>M. Riondato</w:t>
-      </w:r>
-      <w:r>
-        <w:t xml:space="preserve"> and E. M. Kornaropoulos. Fast Approximation of Betweenness Centrality through Sampling. </w:t>
+        <w:t xml:space="preserve">M. </w:t>
+      </w:r>
+      <w:proofErr w:type="spellStart"/>
+      <w:r>
+        <w:rPr>
+          <w:b/>
+          <w:bCs/>
+        </w:rPr>
+        <w:t>Riondato</w:t>
+      </w:r>
+      <w:proofErr w:type="spellEnd"/>
+      <w:r>
+        <w:t xml:space="preserve"> and E. M. </w:t>
+      </w:r>
+      <w:proofErr w:type="spellStart"/>
+      <w:r>
+        <w:t>Kornaropoulos</w:t>
+      </w:r>
+      <w:proofErr w:type="spellEnd"/>
+      <w:r>
+        <w:t>.</w:t>
+      </w:r>
+      <w:proofErr w:type="gramEnd"/>
+      <w:r>
+        <w:t xml:space="preserve"> </w:t>
+      </w:r>
+      <w:proofErr w:type="gramStart"/>
+      <w:r>
+        <w:t xml:space="preserve">Fast Approximation of </w:t>
+      </w:r>
+      <w:proofErr w:type="spellStart"/>
+      <w:r>
+        <w:t>Betweenness</w:t>
+      </w:r>
+      <w:proofErr w:type="spellEnd"/>
+      <w:r>
+        <w:t xml:space="preserve"> Centrality through Sampling.</w:t>
+      </w:r>
+      <w:proofErr w:type="gramEnd"/>
+      <w:r>
+        <w:t xml:space="preserve"> </w:t>
       </w:r>
       <w:r>
         <w:rPr>
@@ -555,7 +758,15 @@
         <w:t>Data Mining and Knowledge Discovery</w:t>
       </w:r>
       <w:r>
-        <w:t>, 30(2):438–475</w:t>
+        <w:t>, 30(2)</w:t>
+      </w:r>
+      <w:proofErr w:type="gramStart"/>
+      <w:r>
+        <w:t>:438</w:t>
+      </w:r>
+      <w:proofErr w:type="gramEnd"/>
+      <w:r>
+        <w:t>–475</w:t>
       </w:r>
     </w:p>
     <w:p>
@@ -575,10 +786,43 @@
           <w:b/>
           <w:bCs/>
         </w:rPr>
-        <w:t>M. Riondato</w:t>
-      </w:r>
-      <w:r>
-        <w:t xml:space="preserve"> and E. Upfal. Efficient Discovery of Association Rules and Frequent Itemsets through Sampling with Tight Performance Guarantees. </w:t>
+        <w:t xml:space="preserve">M. </w:t>
+      </w:r>
+      <w:proofErr w:type="spellStart"/>
+      <w:r>
+        <w:rPr>
+          <w:b/>
+          <w:bCs/>
+        </w:rPr>
+        <w:t>Riondato</w:t>
+      </w:r>
+      <w:proofErr w:type="spellEnd"/>
+      <w:r>
+        <w:t xml:space="preserve"> and E. </w:t>
+      </w:r>
+      <w:proofErr w:type="spellStart"/>
+      <w:r>
+        <w:t>Upfal</w:t>
+      </w:r>
+      <w:proofErr w:type="spellEnd"/>
+      <w:r>
+        <w:t xml:space="preserve">. </w:t>
+      </w:r>
+      <w:proofErr w:type="gramStart"/>
+      <w:r>
+        <w:t xml:space="preserve">Efficient Discovery of Association Rules and Frequent </w:t>
+      </w:r>
+      <w:proofErr w:type="spellStart"/>
+      <w:r>
+        <w:t>Itemsets</w:t>
+      </w:r>
+      <w:proofErr w:type="spellEnd"/>
+      <w:r>
+        <w:t xml:space="preserve"> through Sampling with Tight Performance Guarantees.</w:t>
+      </w:r>
+      <w:proofErr w:type="gramEnd"/>
+      <w:r>
+        <w:t xml:space="preserve"> </w:t>
       </w:r>
       <w:r>
         <w:rPr>
@@ -588,7 +832,15 @@
         <w:t>ACM Transactions on Knowledge Discovery from Data</w:t>
       </w:r>
       <w:r>
-        <w:t>, 8(4):20:1–20:32</w:t>
+        <w:t>, 8(4)</w:t>
+      </w:r>
+      <w:proofErr w:type="gramStart"/>
+      <w:r>
+        <w:t>:20:1</w:t>
+      </w:r>
+      <w:proofErr w:type="gramEnd"/>
+      <w:r>
+        <w:t>–20:32</w:t>
       </w:r>
     </w:p>
     <w:p>
@@ -603,17 +855,58 @@
         <w:tab/>
       </w:r>
       <w:r>
-        <w:t xml:space="preserve">A. Pietracaprina, </w:t>
-      </w:r>
-      <w:r>
-        <w:rPr>
-          <w:b/>
-          <w:bCs/>
-        </w:rPr>
-        <w:t>M. Riondato</w:t>
-      </w:r>
-      <w:r>
-        <w:t xml:space="preserve">, E. Upfal, and F. Vandin. Mining Top-k Frequent Itemsets through Progressive Sampling. </w:t>
+        <w:t xml:space="preserve">A. </w:t>
+      </w:r>
+      <w:proofErr w:type="spellStart"/>
+      <w:r>
+        <w:t>Pietracaprina</w:t>
+      </w:r>
+      <w:proofErr w:type="spellEnd"/>
+      <w:r>
+        <w:t xml:space="preserve">, </w:t>
+      </w:r>
+      <w:r>
+        <w:rPr>
+          <w:b/>
+          <w:bCs/>
+        </w:rPr>
+        <w:t xml:space="preserve">M. </w:t>
+      </w:r>
+      <w:proofErr w:type="spellStart"/>
+      <w:r>
+        <w:rPr>
+          <w:b/>
+          <w:bCs/>
+        </w:rPr>
+        <w:t>Riondato</w:t>
+      </w:r>
+      <w:proofErr w:type="spellEnd"/>
+      <w:r>
+        <w:t xml:space="preserve">, E. </w:t>
+      </w:r>
+      <w:proofErr w:type="spellStart"/>
+      <w:r>
+        <w:t>Upfal</w:t>
+      </w:r>
+      <w:proofErr w:type="spellEnd"/>
+      <w:r>
+        <w:t xml:space="preserve">, and F. </w:t>
+      </w:r>
+      <w:proofErr w:type="spellStart"/>
+      <w:r>
+        <w:t>Vandin</w:t>
+      </w:r>
+      <w:proofErr w:type="spellEnd"/>
+      <w:r>
+        <w:t xml:space="preserve">. Mining Top-k Frequent </w:t>
+      </w:r>
+      <w:proofErr w:type="spellStart"/>
+      <w:r>
+        <w:t>Itemsets</w:t>
+      </w:r>
+      <w:proofErr w:type="spellEnd"/>
+      <w:r>
+        <w:t xml:space="preserve"> through Progressive Sampling. </w:t>
       </w:r>
       <w:r>
         <w:rPr>
@@ -623,7 +916,15 @@
         <w:t>Data Mining and Knowledge Discovery,</w:t>
       </w:r>
       <w:r>
-        <w:t xml:space="preserve"> 21(2):310–326</w:t>
+        <w:t xml:space="preserve"> 21(2)</w:t>
+      </w:r>
+      <w:proofErr w:type="gramStart"/>
+      <w:r>
+        <w:t>:310</w:t>
+      </w:r>
+      <w:proofErr w:type="gramEnd"/>
+      <w:r>
+        <w:t>–326</w:t>
       </w:r>
     </w:p>
     <w:p>
@@ -658,6 +959,7 @@
           <w:bCs/>
         </w:rPr>
       </w:pPr>
+      <w:proofErr w:type="gramStart"/>
       <w:r>
         <w:t>2016</w:t>
       </w:r>
@@ -665,17 +967,46 @@
         <w:tab/>
       </w:r>
       <w:r>
-        <w:t xml:space="preserve">L. De Stefani, A. Epasto, </w:t>
-      </w:r>
-      <w:r>
-        <w:rPr>
-          <w:b/>
-          <w:bCs/>
-        </w:rPr>
-        <w:t>M. Riondato</w:t>
-      </w:r>
-      <w:r>
-        <w:t xml:space="preserve">, and E. Upfal. TRIÉST: Counting Local and Global Triangles in Fully-dynamic Streams with Fixed Memory Size. </w:t>
+        <w:t xml:space="preserve">L. De Stefani, A. </w:t>
+      </w:r>
+      <w:proofErr w:type="spellStart"/>
+      <w:r>
+        <w:t>Epasto</w:t>
+      </w:r>
+      <w:proofErr w:type="spellEnd"/>
+      <w:r>
+        <w:t xml:space="preserve">, </w:t>
+      </w:r>
+      <w:r>
+        <w:rPr>
+          <w:b/>
+          <w:bCs/>
+        </w:rPr>
+        <w:t xml:space="preserve">M. </w:t>
+      </w:r>
+      <w:proofErr w:type="spellStart"/>
+      <w:r>
+        <w:rPr>
+          <w:b/>
+          <w:bCs/>
+        </w:rPr>
+        <w:t>Riondato</w:t>
+      </w:r>
+      <w:proofErr w:type="spellEnd"/>
+      <w:r>
+        <w:t xml:space="preserve">, and E. </w:t>
+      </w:r>
+      <w:proofErr w:type="spellStart"/>
+      <w:r>
+        <w:t>Upfal</w:t>
+      </w:r>
+      <w:proofErr w:type="spellEnd"/>
+      <w:r>
+        <w:t>.</w:t>
+      </w:r>
+      <w:proofErr w:type="gramEnd"/>
+      <w:r>
+        <w:t xml:space="preserve"> TRIÉST: Counting Local and Global Triangles in Fully-dynamic Streams with Fixed Memory Size. </w:t>
       </w:r>
       <w:r>
         <w:rPr>
@@ -727,10 +1058,43 @@
           <w:b/>
           <w:bCs/>
         </w:rPr>
-        <w:t>M. Riondato</w:t>
-      </w:r>
-      <w:r>
-        <w:t xml:space="preserve"> and E. Upfal. ABRA: Approximating Betweenness Centrality in Static and Dynamic Graphs with Rademacher Averages. </w:t>
+        <w:t xml:space="preserve">M. </w:t>
+      </w:r>
+      <w:proofErr w:type="spellStart"/>
+      <w:r>
+        <w:rPr>
+          <w:b/>
+          <w:bCs/>
+        </w:rPr>
+        <w:t>Riondato</w:t>
+      </w:r>
+      <w:proofErr w:type="spellEnd"/>
+      <w:r>
+        <w:t xml:space="preserve"> and E. </w:t>
+      </w:r>
+      <w:proofErr w:type="spellStart"/>
+      <w:r>
+        <w:t>Upfal</w:t>
+      </w:r>
+      <w:proofErr w:type="spellEnd"/>
+      <w:r>
+        <w:t xml:space="preserve">. ABRA: Approximating </w:t>
+      </w:r>
+      <w:proofErr w:type="spellStart"/>
+      <w:r>
+        <w:t>Betweenness</w:t>
+      </w:r>
+      <w:proofErr w:type="spellEnd"/>
+      <w:r>
+        <w:t xml:space="preserve"> Centrality in Static and Dynamic Graphs with </w:t>
+      </w:r>
+      <w:proofErr w:type="spellStart"/>
+      <w:r>
+        <w:t>Rademacher</w:t>
+      </w:r>
+      <w:proofErr w:type="spellEnd"/>
+      <w:r>
+        <w:t xml:space="preserve"> Averages. </w:t>
       </w:r>
       <w:r>
         <w:rPr>
@@ -771,17 +1135,50 @@
         <w:tab/>
       </w:r>
       <w:r>
-        <w:t xml:space="preserve">F. Bonchi, G. De Francisci Morales, </w:t>
-      </w:r>
-      <w:r>
-        <w:rPr>
-          <w:b/>
-          <w:bCs/>
-        </w:rPr>
-        <w:t>M. Riondato</w:t>
-      </w:r>
-      <w:r>
-        <w:t xml:space="preserve">, Centrality Measures on Big Graphs: Exact, Approximated, and Distributed Algorithms. </w:t>
+        <w:t xml:space="preserve">F. </w:t>
+      </w:r>
+      <w:proofErr w:type="spellStart"/>
+      <w:r>
+        <w:t>Bonchi</w:t>
+      </w:r>
+      <w:proofErr w:type="spellEnd"/>
+      <w:r>
+        <w:t xml:space="preserve">, G. De </w:t>
+      </w:r>
+      <w:proofErr w:type="spellStart"/>
+      <w:r>
+        <w:t>Francisci</w:t>
+      </w:r>
+      <w:proofErr w:type="spellEnd"/>
+      <w:r>
+        <w:t xml:space="preserve"> Morales, </w:t>
+      </w:r>
+      <w:r>
+        <w:rPr>
+          <w:b/>
+          <w:bCs/>
+        </w:rPr>
+        <w:t xml:space="preserve">M. </w:t>
+      </w:r>
+      <w:proofErr w:type="spellStart"/>
+      <w:r>
+        <w:rPr>
+          <w:b/>
+          <w:bCs/>
+        </w:rPr>
+        <w:t>Riondato</w:t>
+      </w:r>
+      <w:proofErr w:type="spellEnd"/>
+      <w:r>
+        <w:t xml:space="preserve">, </w:t>
+      </w:r>
+      <w:proofErr w:type="gramStart"/>
+      <w:r>
+        <w:t>Centrality</w:t>
+      </w:r>
+      <w:proofErr w:type="gramEnd"/>
+      <w:r>
+        <w:t xml:space="preserve"> Measures on Big Graphs: Exact, Approximated, and Distributed Algorithms. </w:t>
       </w:r>
       <w:r>
         <w:rPr>
@@ -815,22 +1212,52 @@
         <w:spacing w:after="120"/>
         <w:ind w:left="1440" w:hanging="1440"/>
       </w:pPr>
+      <w:proofErr w:type="gramStart"/>
       <w:r>
         <w:t>2016</w:t>
       </w:r>
       <w:r>
         <w:tab/>
-        <w:t xml:space="preserve">A. Mahmoody, </w:t>
-      </w:r>
-      <w:r>
-        <w:rPr>
-          <w:b/>
-          <w:bCs/>
-        </w:rPr>
-        <w:t>M. Riondato</w:t>
-      </w:r>
-      <w:r>
-        <w:t xml:space="preserve">, and E. Upfal. Wiggins: Detecting Valuable Information in Dynamic Networks with Limited Resources. </w:t>
+        <w:t xml:space="preserve">A. </w:t>
+      </w:r>
+      <w:proofErr w:type="spellStart"/>
+      <w:r>
+        <w:t>Mahmoody</w:t>
+      </w:r>
+      <w:proofErr w:type="spellEnd"/>
+      <w:r>
+        <w:t xml:space="preserve">, </w:t>
+      </w:r>
+      <w:r>
+        <w:rPr>
+          <w:b/>
+          <w:bCs/>
+        </w:rPr>
+        <w:t xml:space="preserve">M. </w:t>
+      </w:r>
+      <w:proofErr w:type="spellStart"/>
+      <w:r>
+        <w:rPr>
+          <w:b/>
+          <w:bCs/>
+        </w:rPr>
+        <w:t>Riondato</w:t>
+      </w:r>
+      <w:proofErr w:type="spellEnd"/>
+      <w:r>
+        <w:t xml:space="preserve">, and E. </w:t>
+      </w:r>
+      <w:proofErr w:type="spellStart"/>
+      <w:r>
+        <w:t>Upfal</w:t>
+      </w:r>
+      <w:proofErr w:type="spellEnd"/>
+      <w:r>
+        <w:t>.</w:t>
+      </w:r>
+      <w:proofErr w:type="gramEnd"/>
+      <w:r>
+        <w:t xml:space="preserve"> Wiggins: Detecting Valuable Information in Dynamic Networks with Limited Resources. </w:t>
       </w:r>
       <w:r>
         <w:rPr>
@@ -875,10 +1302,43 @@
           <w:b/>
           <w:bCs/>
         </w:rPr>
-        <w:t>M. Riondato</w:t>
-      </w:r>
-      <w:r>
-        <w:t xml:space="preserve"> and E. Upfal. Mining Frequent Itemsets through Progressive Sampling with Rademacher Averages. </w:t>
+        <w:t xml:space="preserve">M. </w:t>
+      </w:r>
+      <w:proofErr w:type="spellStart"/>
+      <w:r>
+        <w:rPr>
+          <w:b/>
+          <w:bCs/>
+        </w:rPr>
+        <w:t>Riondato</w:t>
+      </w:r>
+      <w:proofErr w:type="spellEnd"/>
+      <w:r>
+        <w:t xml:space="preserve"> and E. </w:t>
+      </w:r>
+      <w:proofErr w:type="spellStart"/>
+      <w:r>
+        <w:t>Upfal</w:t>
+      </w:r>
+      <w:proofErr w:type="spellEnd"/>
+      <w:r>
+        <w:t xml:space="preserve">. Mining Frequent </w:t>
+      </w:r>
+      <w:proofErr w:type="spellStart"/>
+      <w:r>
+        <w:t>Itemsets</w:t>
+      </w:r>
+      <w:proofErr w:type="spellEnd"/>
+      <w:r>
+        <w:t xml:space="preserve"> through Progressive Sampling with </w:t>
+      </w:r>
+      <w:proofErr w:type="spellStart"/>
+      <w:r>
+        <w:t>Rademacher</w:t>
+      </w:r>
+      <w:proofErr w:type="spellEnd"/>
+      <w:r>
+        <w:t xml:space="preserve"> Averages. </w:t>
       </w:r>
       <w:r>
         <w:rPr>
@@ -923,10 +1383,35 @@
           <w:b/>
           <w:bCs/>
         </w:rPr>
-        <w:t>M. Riondato</w:t>
-      </w:r>
-      <w:r>
-        <w:t xml:space="preserve"> and E. Upfal. VC-Dimension and Rademacher Averages: From Statistical Learning Theory to Sampling Algorithms. </w:t>
+        <w:t xml:space="preserve">M. </w:t>
+      </w:r>
+      <w:proofErr w:type="spellStart"/>
+      <w:r>
+        <w:rPr>
+          <w:b/>
+          <w:bCs/>
+        </w:rPr>
+        <w:t>Riondato</w:t>
+      </w:r>
+      <w:proofErr w:type="spellEnd"/>
+      <w:r>
+        <w:t xml:space="preserve"> and E. </w:t>
+      </w:r>
+      <w:proofErr w:type="spellStart"/>
+      <w:r>
+        <w:t>Upfal</w:t>
+      </w:r>
+      <w:proofErr w:type="spellEnd"/>
+      <w:r>
+        <w:t xml:space="preserve">. VC-Dimension and </w:t>
+      </w:r>
+      <w:proofErr w:type="spellStart"/>
+      <w:r>
+        <w:t>Rademacher</w:t>
+      </w:r>
+      <w:proofErr w:type="spellEnd"/>
+      <w:r>
+        <w:t xml:space="preserve"> Averages: From Statistical Learning Theory to Sampling Algorithms. </w:t>
       </w:r>
       <w:r>
         <w:rPr>
@@ -967,17 +1452,66 @@
         <w:tab/>
       </w:r>
       <w:r>
-        <w:t xml:space="preserve">A. Anagnastopoulos, L. Becchetti, A. Fazzone, I. Mele, and </w:t>
-      </w:r>
-      <w:r>
-        <w:rPr>
-          <w:b/>
-          <w:bCs/>
-        </w:rPr>
-        <w:t>M. Riondato</w:t>
-      </w:r>
-      <w:r>
-        <w:t xml:space="preserve">. The Importance of Being Experts: Efficient Max-Finding in Crowdsourcing. </w:t>
+        <w:t xml:space="preserve">A. </w:t>
+      </w:r>
+      <w:proofErr w:type="spellStart"/>
+      <w:r>
+        <w:t>Anagnastopoulos</w:t>
+      </w:r>
+      <w:proofErr w:type="spellEnd"/>
+      <w:r>
+        <w:t xml:space="preserve">, L. </w:t>
+      </w:r>
+      <w:proofErr w:type="spellStart"/>
+      <w:r>
+        <w:t>Becchetti</w:t>
+      </w:r>
+      <w:proofErr w:type="spellEnd"/>
+      <w:r>
+        <w:t xml:space="preserve">, A. </w:t>
+      </w:r>
+      <w:proofErr w:type="spellStart"/>
+      <w:r>
+        <w:t>Fazzone</w:t>
+      </w:r>
+      <w:proofErr w:type="spellEnd"/>
+      <w:r>
+        <w:t xml:space="preserve">, I. </w:t>
+      </w:r>
+      <w:proofErr w:type="spellStart"/>
+      <w:r>
+        <w:t>Mele</w:t>
+      </w:r>
+      <w:proofErr w:type="spellEnd"/>
+      <w:r>
+        <w:t xml:space="preserve">, and </w:t>
+      </w:r>
+      <w:r>
+        <w:rPr>
+          <w:b/>
+          <w:bCs/>
+        </w:rPr>
+        <w:t xml:space="preserve">M. </w:t>
+      </w:r>
+      <w:proofErr w:type="spellStart"/>
+      <w:r>
+        <w:rPr>
+          <w:b/>
+          <w:bCs/>
+        </w:rPr>
+        <w:t>Riondato</w:t>
+      </w:r>
+      <w:proofErr w:type="spellEnd"/>
+      <w:r>
+        <w:t xml:space="preserve">. The Importance of Being Experts: Efficient Max-Finding in </w:t>
+      </w:r>
+      <w:proofErr w:type="spellStart"/>
+      <w:r>
+        <w:t>Crowdsourcing</w:t>
+      </w:r>
+      <w:proofErr w:type="spellEnd"/>
+      <w:r>
+        <w:t xml:space="preserve">. </w:t>
       </w:r>
       <w:r>
         <w:rPr>
@@ -1011,6 +1545,7 @@
         <w:spacing w:after="120"/>
         <w:ind w:left="1440" w:hanging="1440"/>
       </w:pPr>
+      <w:proofErr w:type="gramStart"/>
       <w:r>
         <w:t>2014</w:t>
       </w:r>
@@ -1025,10 +1560,39 @@
           <w:b/>
           <w:bCs/>
         </w:rPr>
-        <w:t>M. Riondato</w:t>
-      </w:r>
-      <w:r>
-        <w:t xml:space="preserve">, D. García-Soriano, and F. Bonchi. Graph Summarization with Quality Guarantees. </w:t>
+        <w:t xml:space="preserve">M. </w:t>
+      </w:r>
+      <w:proofErr w:type="spellStart"/>
+      <w:r>
+        <w:rPr>
+          <w:b/>
+          <w:bCs/>
+        </w:rPr>
+        <w:t>Riondato</w:t>
+      </w:r>
+      <w:proofErr w:type="spellEnd"/>
+      <w:r>
+        <w:t xml:space="preserve">, D. </w:t>
+      </w:r>
+      <w:proofErr w:type="spellStart"/>
+      <w:r>
+        <w:t>García</w:t>
+      </w:r>
+      <w:proofErr w:type="spellEnd"/>
+      <w:r>
+        <w:t xml:space="preserve">-Soriano, and F. </w:t>
+      </w:r>
+      <w:proofErr w:type="spellStart"/>
+      <w:r>
+        <w:t>Bonchi</w:t>
+      </w:r>
+      <w:proofErr w:type="spellEnd"/>
+      <w:r>
+        <w:t>.</w:t>
+      </w:r>
+      <w:proofErr w:type="gramEnd"/>
+      <w:r>
+        <w:t xml:space="preserve"> Graph Summarization with Quality Guarantees. </w:t>
       </w:r>
       <w:r>
         <w:rPr>
@@ -1073,8 +1637,17 @@
           <w:b/>
           <w:bCs/>
         </w:rPr>
-        <w:t>M. Riondato</w:t>
-      </w:r>
+        <w:t xml:space="preserve">M. </w:t>
+      </w:r>
+      <w:proofErr w:type="spellStart"/>
+      <w:r>
+        <w:rPr>
+          <w:b/>
+          <w:bCs/>
+        </w:rPr>
+        <w:t>Riondato</w:t>
+      </w:r>
+      <w:proofErr w:type="spellEnd"/>
       <w:r>
         <w:t xml:space="preserve">. Sampling-based Data Mining Algorithms: Modern Techniques and Case Studies. </w:t>
       </w:r>
@@ -1120,10 +1693,35 @@
           <w:b/>
           <w:bCs/>
         </w:rPr>
-        <w:t>M. Riondato</w:t>
-      </w:r>
-      <w:r>
-        <w:t xml:space="preserve"> and F. Vandin. Finding the True Frequent Itemsets. </w:t>
+        <w:t xml:space="preserve">M. </w:t>
+      </w:r>
+      <w:proofErr w:type="spellStart"/>
+      <w:r>
+        <w:rPr>
+          <w:b/>
+          <w:bCs/>
+        </w:rPr>
+        <w:t>Riondato</w:t>
+      </w:r>
+      <w:proofErr w:type="spellEnd"/>
+      <w:r>
+        <w:t xml:space="preserve"> and F. </w:t>
+      </w:r>
+      <w:proofErr w:type="spellStart"/>
+      <w:r>
+        <w:t>Vandin</w:t>
+      </w:r>
+      <w:proofErr w:type="spellEnd"/>
+      <w:r>
+        <w:t xml:space="preserve">. Finding the True Frequent </w:t>
+      </w:r>
+      <w:proofErr w:type="spellStart"/>
+      <w:r>
+        <w:t>Itemsets</w:t>
+      </w:r>
+      <w:proofErr w:type="spellEnd"/>
+      <w:r>
+        <w:t xml:space="preserve">. </w:t>
       </w:r>
       <w:r>
         <w:rPr>
@@ -1157,6 +1755,7 @@
         <w:spacing w:after="120"/>
         <w:ind w:left="1440" w:hanging="1440"/>
       </w:pPr>
+      <w:proofErr w:type="gramStart"/>
       <w:r>
         <w:t>2014</w:t>
       </w:r>
@@ -1171,10 +1770,47 @@
           <w:b/>
           <w:bCs/>
         </w:rPr>
-        <w:t>M. Riondato</w:t>
-      </w:r>
-      <w:r>
-        <w:t xml:space="preserve"> and E. M. Kornaropoulos. Fast Approximation of Betweenness Centrality through Sampling. </w:t>
+        <w:t xml:space="preserve">M. </w:t>
+      </w:r>
+      <w:proofErr w:type="spellStart"/>
+      <w:r>
+        <w:rPr>
+          <w:b/>
+          <w:bCs/>
+        </w:rPr>
+        <w:t>Riondato</w:t>
+      </w:r>
+      <w:proofErr w:type="spellEnd"/>
+      <w:r>
+        <w:t xml:space="preserve"> and E. M. </w:t>
+      </w:r>
+      <w:proofErr w:type="spellStart"/>
+      <w:r>
+        <w:t>Kornaropoulos</w:t>
+      </w:r>
+      <w:proofErr w:type="spellEnd"/>
+      <w:r>
+        <w:t>.</w:t>
+      </w:r>
+      <w:proofErr w:type="gramEnd"/>
+      <w:r>
+        <w:t xml:space="preserve"> </w:t>
+      </w:r>
+      <w:proofErr w:type="gramStart"/>
+      <w:r>
+        <w:t xml:space="preserve">Fast Approximation of </w:t>
+      </w:r>
+      <w:proofErr w:type="spellStart"/>
+      <w:r>
+        <w:t>Betweenness</w:t>
+      </w:r>
+      <w:proofErr w:type="spellEnd"/>
+      <w:r>
+        <w:t xml:space="preserve"> Centrality through Sampling.</w:t>
+      </w:r>
+      <w:proofErr w:type="gramEnd"/>
+      <w:r>
+        <w:t xml:space="preserve"> </w:t>
       </w:r>
       <w:r>
         <w:rPr>
@@ -1208,6 +1844,7 @@
         <w:spacing w:after="120"/>
         <w:ind w:left="1440" w:hanging="1440"/>
       </w:pPr>
+      <w:proofErr w:type="gramStart"/>
       <w:r>
         <w:t>2012</w:t>
       </w:r>
@@ -1222,10 +1859,47 @@
           <w:b/>
           <w:bCs/>
         </w:rPr>
-        <w:t>M. Riondato</w:t>
-      </w:r>
-      <w:r>
-        <w:t xml:space="preserve">, J. A. DeBrabant, R. Fonseca, and E. Upfal. PARMA: A Parallel Randomized Algorithm for Association Rules Mining in MapReduce. </w:t>
+        <w:t xml:space="preserve">M. </w:t>
+      </w:r>
+      <w:proofErr w:type="spellStart"/>
+      <w:r>
+        <w:rPr>
+          <w:b/>
+          <w:bCs/>
+        </w:rPr>
+        <w:t>Riondato</w:t>
+      </w:r>
+      <w:proofErr w:type="spellEnd"/>
+      <w:r>
+        <w:t xml:space="preserve">, J. A. </w:t>
+      </w:r>
+      <w:proofErr w:type="spellStart"/>
+      <w:r>
+        <w:t>DeBrabant</w:t>
+      </w:r>
+      <w:proofErr w:type="spellEnd"/>
+      <w:r>
+        <w:t xml:space="preserve">, R. Fonseca, and E. </w:t>
+      </w:r>
+      <w:proofErr w:type="spellStart"/>
+      <w:r>
+        <w:t>Upfal</w:t>
+      </w:r>
+      <w:proofErr w:type="spellEnd"/>
+      <w:r>
+        <w:t>.</w:t>
+      </w:r>
+      <w:proofErr w:type="gramEnd"/>
+      <w:r>
+        <w:t xml:space="preserve"> PARMA: A Parallel Randomized Algorithm for Association Rules Mining in </w:t>
+      </w:r>
+      <w:proofErr w:type="spellStart"/>
+      <w:r>
+        <w:t>MapReduce</w:t>
+      </w:r>
+      <w:proofErr w:type="spellEnd"/>
+      <w:r>
+        <w:t xml:space="preserve">. </w:t>
       </w:r>
       <w:r>
         <w:rPr>
@@ -1280,10 +1954,43 @@
           <w:b/>
           <w:bCs/>
         </w:rPr>
-        <w:t>M. Riondato</w:t>
-      </w:r>
-      <w:r>
-        <w:t xml:space="preserve"> and E. Upfal. Efficient Discovery of Association Rules and Frequent Itemsets through Sampling with Tight Performance Guarantees. </w:t>
+        <w:t xml:space="preserve">M. </w:t>
+      </w:r>
+      <w:proofErr w:type="spellStart"/>
+      <w:r>
+        <w:rPr>
+          <w:b/>
+          <w:bCs/>
+        </w:rPr>
+        <w:t>Riondato</w:t>
+      </w:r>
+      <w:proofErr w:type="spellEnd"/>
+      <w:r>
+        <w:t xml:space="preserve"> and E. </w:t>
+      </w:r>
+      <w:proofErr w:type="spellStart"/>
+      <w:r>
+        <w:t>Upfal</w:t>
+      </w:r>
+      <w:proofErr w:type="spellEnd"/>
+      <w:r>
+        <w:t xml:space="preserve">. </w:t>
+      </w:r>
+      <w:proofErr w:type="gramStart"/>
+      <w:r>
+        <w:t xml:space="preserve">Efficient Discovery of Association Rules and Frequent </w:t>
+      </w:r>
+      <w:proofErr w:type="spellStart"/>
+      <w:r>
+        <w:t>Itemsets</w:t>
+      </w:r>
+      <w:proofErr w:type="spellEnd"/>
+      <w:r>
+        <w:t xml:space="preserve"> through Sampling with Tight Performance Guarantees.</w:t>
+      </w:r>
+      <w:proofErr w:type="gramEnd"/>
+      <w:r>
+        <w:t xml:space="preserve"> </w:t>
       </w:r>
       <w:r>
         <w:rPr>
@@ -1302,6 +2009,7 @@
         <w:spacing w:after="120"/>
         <w:ind w:left="1440" w:hanging="1440"/>
       </w:pPr>
+      <w:proofErr w:type="gramStart"/>
       <w:r>
         <w:t>2012</w:t>
       </w:r>
@@ -1309,17 +2017,70 @@
         <w:tab/>
       </w:r>
       <w:r>
-        <w:t xml:space="preserve">A. Pietracaprina, G. Pucci, </w:t>
-      </w:r>
-      <w:r>
-        <w:rPr>
-          <w:b/>
-          <w:bCs/>
-        </w:rPr>
-        <w:t>M. Riondato</w:t>
-      </w:r>
-      <w:r>
-        <w:t xml:space="preserve">, F. Silvestri, and E. Upfal. Space-round Tradeoffs for MapReduce Computations. </w:t>
+        <w:t xml:space="preserve">A. </w:t>
+      </w:r>
+      <w:proofErr w:type="spellStart"/>
+      <w:r>
+        <w:t>Pietracaprina</w:t>
+      </w:r>
+      <w:proofErr w:type="spellEnd"/>
+      <w:r>
+        <w:t xml:space="preserve">, G. </w:t>
+      </w:r>
+      <w:proofErr w:type="spellStart"/>
+      <w:r>
+        <w:t>Pucci</w:t>
+      </w:r>
+      <w:proofErr w:type="spellEnd"/>
+      <w:r>
+        <w:t xml:space="preserve">, </w:t>
+      </w:r>
+      <w:r>
+        <w:rPr>
+          <w:b/>
+          <w:bCs/>
+        </w:rPr>
+        <w:t xml:space="preserve">M. </w:t>
+      </w:r>
+      <w:proofErr w:type="spellStart"/>
+      <w:r>
+        <w:rPr>
+          <w:b/>
+          <w:bCs/>
+        </w:rPr>
+        <w:t>Riondato</w:t>
+      </w:r>
+      <w:proofErr w:type="spellEnd"/>
+      <w:r>
+        <w:t xml:space="preserve">, F. </w:t>
+      </w:r>
+      <w:proofErr w:type="spellStart"/>
+      <w:r>
+        <w:t>Silvestri</w:t>
+      </w:r>
+      <w:proofErr w:type="spellEnd"/>
+      <w:r>
+        <w:t xml:space="preserve">, and E. </w:t>
+      </w:r>
+      <w:proofErr w:type="spellStart"/>
+      <w:r>
+        <w:t>Upfal</w:t>
+      </w:r>
+      <w:proofErr w:type="spellEnd"/>
+      <w:r>
+        <w:t>.</w:t>
+      </w:r>
+      <w:proofErr w:type="gramEnd"/>
+      <w:r>
+        <w:t xml:space="preserve"> Space-round Tradeoffs for </w:t>
+      </w:r>
+      <w:proofErr w:type="spellStart"/>
+      <w:r>
+        <w:t>MapReduce</w:t>
+      </w:r>
+      <w:proofErr w:type="spellEnd"/>
+      <w:r>
+        <w:t xml:space="preserve"> Computations. </w:t>
       </w:r>
       <w:r>
         <w:rPr>
@@ -1362,22 +2123,68 @@
         <w:spacing w:after="120"/>
         <w:ind w:left="1440" w:hanging="1440"/>
       </w:pPr>
+      <w:proofErr w:type="gramStart"/>
       <w:r>
         <w:t>2012</w:t>
       </w:r>
       <w:r>
         <w:tab/>
-        <w:t xml:space="preserve">M. Akdere, U. Çetintemel, </w:t>
-      </w:r>
-      <w:r>
-        <w:rPr>
-          <w:b/>
-          <w:bCs/>
-        </w:rPr>
-        <w:t>M. Riondato</w:t>
-      </w:r>
-      <w:r>
-        <w:t xml:space="preserve">, E. Upfal, and S. B. Zdonik. Learning-based Query Performance Modeling and Prediction. </w:t>
+        <w:t xml:space="preserve">M. </w:t>
+      </w:r>
+      <w:proofErr w:type="spellStart"/>
+      <w:r>
+        <w:t>Akdere</w:t>
+      </w:r>
+      <w:proofErr w:type="spellEnd"/>
+      <w:r>
+        <w:t xml:space="preserve">, U. </w:t>
+      </w:r>
+      <w:proofErr w:type="spellStart"/>
+      <w:r>
+        <w:t>Çetintemel</w:t>
+      </w:r>
+      <w:proofErr w:type="spellEnd"/>
+      <w:r>
+        <w:t xml:space="preserve">, </w:t>
+      </w:r>
+      <w:r>
+        <w:rPr>
+          <w:b/>
+          <w:bCs/>
+        </w:rPr>
+        <w:t xml:space="preserve">M. </w:t>
+      </w:r>
+      <w:proofErr w:type="spellStart"/>
+      <w:r>
+        <w:rPr>
+          <w:b/>
+          <w:bCs/>
+        </w:rPr>
+        <w:t>Riondato</w:t>
+      </w:r>
+      <w:proofErr w:type="spellEnd"/>
+      <w:r>
+        <w:t xml:space="preserve">, E. </w:t>
+      </w:r>
+      <w:proofErr w:type="spellStart"/>
+      <w:r>
+        <w:t>Upfal</w:t>
+      </w:r>
+      <w:proofErr w:type="spellEnd"/>
+      <w:r>
+        <w:t xml:space="preserve">, and S. B. </w:t>
+      </w:r>
+      <w:proofErr w:type="spellStart"/>
+      <w:r>
+        <w:t>Zdonik</w:t>
+      </w:r>
+      <w:proofErr w:type="spellEnd"/>
+      <w:r>
+        <w:t>.</w:t>
+      </w:r>
+      <w:proofErr w:type="gramEnd"/>
+      <w:r>
+        <w:t xml:space="preserve"> Learning-based Query Performance Modeling and Prediction. </w:t>
       </w:r>
       <w:r>
         <w:rPr>
@@ -1411,6 +2218,7 @@
         <w:spacing w:after="120"/>
         <w:ind w:left="1440" w:hanging="1440"/>
       </w:pPr>
+      <w:proofErr w:type="gramStart"/>
       <w:r>
         <w:t>2011</w:t>
       </w:r>
@@ -1425,10 +2233,63 @@
           <w:b/>
           <w:bCs/>
         </w:rPr>
-        <w:t>M. Riondato</w:t>
-      </w:r>
-      <w:r>
-        <w:t xml:space="preserve">, M. Akdere, U. Çetintemel, S. B. Zdonik, and E. Upfal. The VC-dimension of SQL Queries and Selectivity Estimation through Sampling. </w:t>
+        <w:t xml:space="preserve">M. </w:t>
+      </w:r>
+      <w:proofErr w:type="spellStart"/>
+      <w:r>
+        <w:rPr>
+          <w:b/>
+          <w:bCs/>
+        </w:rPr>
+        <w:t>Riondato</w:t>
+      </w:r>
+      <w:proofErr w:type="spellEnd"/>
+      <w:r>
+        <w:t xml:space="preserve">, M. </w:t>
+      </w:r>
+      <w:proofErr w:type="spellStart"/>
+      <w:r>
+        <w:t>Akdere</w:t>
+      </w:r>
+      <w:proofErr w:type="spellEnd"/>
+      <w:r>
+        <w:t xml:space="preserve">, U. </w:t>
+      </w:r>
+      <w:proofErr w:type="spellStart"/>
+      <w:r>
+        <w:t>Çetintemel</w:t>
+      </w:r>
+      <w:proofErr w:type="spellEnd"/>
+      <w:r>
+        <w:t xml:space="preserve">, S. B. </w:t>
+      </w:r>
+      <w:proofErr w:type="spellStart"/>
+      <w:r>
+        <w:t>Zdonik</w:t>
+      </w:r>
+      <w:proofErr w:type="spellEnd"/>
+      <w:r>
+        <w:t xml:space="preserve">, and E. </w:t>
+      </w:r>
+      <w:proofErr w:type="spellStart"/>
+      <w:r>
+        <w:t>Upfal</w:t>
+      </w:r>
+      <w:proofErr w:type="spellEnd"/>
+      <w:r>
+        <w:t>.</w:t>
+      </w:r>
+      <w:proofErr w:type="gramEnd"/>
+      <w:r>
+        <w:t xml:space="preserve"> </w:t>
+      </w:r>
+      <w:proofErr w:type="gramStart"/>
+      <w:r>
+        <w:t>The VC-dimension of SQL Queries and Selectivity Estimation through Sampling.</w:t>
+      </w:r>
+      <w:proofErr w:type="gramEnd"/>
+      <w:r>
+        <w:t xml:space="preserve"> </w:t>
       </w:r>
       <w:r>
         <w:rPr>
@@ -1446,22 +2307,68 @@
         <w:pStyle w:val="normal0"/>
         <w:ind w:left="1440" w:hanging="1440"/>
       </w:pPr>
+      <w:proofErr w:type="gramStart"/>
       <w:r>
         <w:t>2011</w:t>
       </w:r>
       <w:r>
         <w:tab/>
-        <w:t xml:space="preserve">M. Akdere, U. Çetintemel, </w:t>
-      </w:r>
-      <w:r>
-        <w:rPr>
-          <w:b/>
-          <w:bCs/>
-        </w:rPr>
-        <w:t>M. Riondato</w:t>
-      </w:r>
-      <w:r>
-        <w:t xml:space="preserve">, E. Upfal, and S. B. Zdonik. The Case for Predictive Database Systems: Opportunities and Challenges. </w:t>
+        <w:t xml:space="preserve">M. </w:t>
+      </w:r>
+      <w:proofErr w:type="spellStart"/>
+      <w:r>
+        <w:t>Akdere</w:t>
+      </w:r>
+      <w:proofErr w:type="spellEnd"/>
+      <w:r>
+        <w:t xml:space="preserve">, U. </w:t>
+      </w:r>
+      <w:proofErr w:type="spellStart"/>
+      <w:r>
+        <w:t>Çetintemel</w:t>
+      </w:r>
+      <w:proofErr w:type="spellEnd"/>
+      <w:r>
+        <w:t xml:space="preserve">, </w:t>
+      </w:r>
+      <w:r>
+        <w:rPr>
+          <w:b/>
+          <w:bCs/>
+        </w:rPr>
+        <w:t xml:space="preserve">M. </w:t>
+      </w:r>
+      <w:proofErr w:type="spellStart"/>
+      <w:r>
+        <w:rPr>
+          <w:b/>
+          <w:bCs/>
+        </w:rPr>
+        <w:t>Riondato</w:t>
+      </w:r>
+      <w:proofErr w:type="spellEnd"/>
+      <w:r>
+        <w:t xml:space="preserve">, E. </w:t>
+      </w:r>
+      <w:proofErr w:type="spellStart"/>
+      <w:r>
+        <w:t>Upfal</w:t>
+      </w:r>
+      <w:proofErr w:type="spellEnd"/>
+      <w:r>
+        <w:t xml:space="preserve">, and S. B. </w:t>
+      </w:r>
+      <w:proofErr w:type="spellStart"/>
+      <w:r>
+        <w:t>Zdonik</w:t>
+      </w:r>
+      <w:proofErr w:type="spellEnd"/>
+      <w:r>
+        <w:t>.</w:t>
+      </w:r>
+      <w:proofErr w:type="gramEnd"/>
+      <w:r>
+        <w:t xml:space="preserve"> The Case for Predictive Database Systems: Opportunities and Challenges. </w:t>
       </w:r>
       <w:r>
         <w:rPr>
@@ -1524,14 +2431,46 @@
         <w:tab/>
       </w:r>
       <w:r>
-        <w:t xml:space="preserve">F. Bonchi, G. De Francisci Morales, </w:t>
-      </w:r>
-      <w:r>
-        <w:rPr>
-          <w:b/>
-          <w:bCs/>
-        </w:rPr>
-        <w:t>M. Riondato.</w:t>
+        <w:t xml:space="preserve">F. </w:t>
+      </w:r>
+      <w:proofErr w:type="spellStart"/>
+      <w:r>
+        <w:t>Bonchi</w:t>
+      </w:r>
+      <w:proofErr w:type="spellEnd"/>
+      <w:r>
+        <w:t xml:space="preserve">, G. De </w:t>
+      </w:r>
+      <w:proofErr w:type="spellStart"/>
+      <w:r>
+        <w:t>Francisci</w:t>
+      </w:r>
+      <w:proofErr w:type="spellEnd"/>
+      <w:r>
+        <w:t xml:space="preserve"> Morales, </w:t>
+      </w:r>
+      <w:r>
+        <w:rPr>
+          <w:b/>
+          <w:bCs/>
+        </w:rPr>
+        <w:t xml:space="preserve">M. </w:t>
+      </w:r>
+      <w:proofErr w:type="spellStart"/>
+      <w:r>
+        <w:rPr>
+          <w:b/>
+          <w:bCs/>
+        </w:rPr>
+        <w:t>Riondato</w:t>
+      </w:r>
+      <w:proofErr w:type="spellEnd"/>
+      <w:r>
+        <w:rPr>
+          <w:b/>
+          <w:bCs/>
+        </w:rPr>
+        <w:t>.</w:t>
       </w:r>
       <w:r>
         <w:t xml:space="preserve"> Centrality Measures in Big Graphs: Exact, Approximated, and Distributed Algorithms. WWW’16</w:t>
@@ -1554,10 +2493,35 @@
           <w:b/>
           <w:bCs/>
         </w:rPr>
-        <w:t>M. Riondato</w:t>
-      </w:r>
-      <w:r>
-        <w:t xml:space="preserve"> and E. Upfal. VC-Dimension and Rademacher Averages: From Statistical Learning Theory to Sampling Algorithms. ACM KDD’15, ECML PKDD’15, ACM CIKM’15</w:t>
+        <w:t xml:space="preserve">M. </w:t>
+      </w:r>
+      <w:proofErr w:type="spellStart"/>
+      <w:r>
+        <w:rPr>
+          <w:b/>
+          <w:bCs/>
+        </w:rPr>
+        <w:t>Riondato</w:t>
+      </w:r>
+      <w:proofErr w:type="spellEnd"/>
+      <w:r>
+        <w:t xml:space="preserve"> and E. </w:t>
+      </w:r>
+      <w:proofErr w:type="spellStart"/>
+      <w:r>
+        <w:t>Upfal</w:t>
+      </w:r>
+      <w:proofErr w:type="spellEnd"/>
+      <w:r>
+        <w:t xml:space="preserve">. VC-Dimension and </w:t>
+      </w:r>
+      <w:proofErr w:type="spellStart"/>
+      <w:r>
+        <w:t>Rademacher</w:t>
+      </w:r>
+      <w:proofErr w:type="spellEnd"/>
+      <w:r>
+        <w:t xml:space="preserve"> Averages: From Statistical Learning Theory to Sampling Algorithms. ACM KDD’15, ECML PKDD’15, ACM CIKM’15</w:t>
       </w:r>
     </w:p>
     <w:p>
@@ -1792,6 +2756,7 @@
     <w:p>
       <w:pPr>
         <w:pStyle w:val="normal0"/>
+        <w:spacing w:after="120"/>
       </w:pPr>
     </w:p>
     <w:p>
@@ -1801,13 +2766,53 @@
         <w:ind w:left="720" w:hanging="720"/>
       </w:pPr>
       <w:r>
+        <w:t>2018</w:t>
+      </w:r>
+      <w:r>
+        <w:tab/>
+      </w:r>
+      <w:r>
+        <w:t xml:space="preserve">Sampling-based Approximation Algorithms for Data Analysis using </w:t>
+      </w:r>
+      <w:proofErr w:type="spellStart"/>
+      <w:r>
+        <w:t>Rademacher</w:t>
+      </w:r>
+      <w:proofErr w:type="spellEnd"/>
+      <w:r>
+        <w:t xml:space="preserve"> Averages</w:t>
+      </w:r>
+      <w:r>
+        <w:t>, Theory of Computation Seminar, Harvard University, Boston (MA, USA), May 7</w:t>
+      </w:r>
+    </w:p>
+    <w:p>
+      <w:pPr>
+        <w:pStyle w:val="normal0"/>
+        <w:spacing w:after="120"/>
+        <w:ind w:left="720" w:hanging="720"/>
+      </w:pPr>
+      <w:r>
         <w:t>2017</w:t>
       </w:r>
       <w:r>
         <w:tab/>
       </w:r>
-      <w:r>
-        <w:t>Betweenness Centrality Estimation with Rademacher Averages, National Institute of</w:t>
+      <w:proofErr w:type="spellStart"/>
+      <w:r>
+        <w:t>Betweenness</w:t>
+      </w:r>
+      <w:proofErr w:type="spellEnd"/>
+      <w:r>
+        <w:t xml:space="preserve"> Centrality Estimation with </w:t>
+      </w:r>
+      <w:proofErr w:type="spellStart"/>
+      <w:r>
+        <w:t>Rademacher</w:t>
+      </w:r>
+      <w:proofErr w:type="spellEnd"/>
+      <w:r>
+        <w:t xml:space="preserve"> Averages, National Institute of</w:t>
       </w:r>
       <w:r>
         <w:t xml:space="preserve"> Informa</w:t>
@@ -1827,10 +2832,25 @@
       </w:r>
       <w:r>
         <w:tab/>
-        <w:t>Betweenness Centrality Estimation wit</w:t>
-      </w:r>
-      <w:r>
-        <w:t>h Rademacher Averages, Center for</w:t>
+      </w:r>
+      <w:proofErr w:type="spellStart"/>
+      <w:r>
+        <w:t>Betweenness</w:t>
+      </w:r>
+      <w:proofErr w:type="spellEnd"/>
+      <w:r>
+        <w:t xml:space="preserve"> Centrality Estimation wit</w:t>
+      </w:r>
+      <w:r>
+        <w:t xml:space="preserve">h </w:t>
+      </w:r>
+      <w:proofErr w:type="spellStart"/>
+      <w:r>
+        <w:t>Rademacher</w:t>
+      </w:r>
+      <w:proofErr w:type="spellEnd"/>
+      <w:r>
+        <w:t xml:space="preserve"> Averages, Center for</w:t>
       </w:r>
       <w:r>
         <w:t xml:space="preserve"> Data Science, New York University, New York (NY, USA), May 17</w:t>
@@ -1848,20 +2868,43 @@
       <w:r>
         <w:tab/>
       </w:r>
-      <w:r>
-        <w:t>Rademacher Averages: Theory and Practice</w:t>
+      <w:proofErr w:type="spellStart"/>
+      <w:r>
+        <w:t>Rademacher</w:t>
+      </w:r>
+      <w:proofErr w:type="spellEnd"/>
+      <w:r>
+        <w:t xml:space="preserve"> Averages: Theory and Practice</w:t>
       </w:r>
       <w:r>
         <w:t xml:space="preserve">, </w:t>
       </w:r>
-      <w:r>
-        <w:t xml:space="preserve">Dagstuhl Seminar 17141, </w:t>
-      </w:r>
+      <w:proofErr w:type="spellStart"/>
+      <w:r>
+        <w:t>Dagstuhl</w:t>
+      </w:r>
+      <w:proofErr w:type="spellEnd"/>
+      <w:r>
+        <w:t xml:space="preserve"> Seminar 17141, </w:t>
+      </w:r>
+      <w:proofErr w:type="spellStart"/>
       <w:r>
         <w:t>Sch</w:t>
       </w:r>
       <w:r>
-        <w:t>loss Dagstuhl (Germany), April 6</w:t>
+        <w:t>loss</w:t>
+      </w:r>
+      <w:proofErr w:type="spellEnd"/>
+      <w:r>
+        <w:t xml:space="preserve"> </w:t>
+      </w:r>
+      <w:proofErr w:type="spellStart"/>
+      <w:r>
+        <w:t>Dagstuhl</w:t>
+      </w:r>
+      <w:proofErr w:type="spellEnd"/>
+      <w:r>
+        <w:t xml:space="preserve"> (Germany), April 6</w:t>
       </w:r>
     </w:p>
     <w:p>
@@ -1915,7 +2958,15 @@
       </w:r>
       <w:r>
         <w:tab/>
-        <w:t>The Neverending Data – Streaming, Sampling, and Triangle Counting, Department of Computer Science, Amherst College, Amherst (MA, USA), January 27</w:t>
+        <w:t xml:space="preserve">The </w:t>
+      </w:r>
+      <w:proofErr w:type="spellStart"/>
+      <w:r>
+        <w:t>Neverending</w:t>
+      </w:r>
+      <w:proofErr w:type="spellEnd"/>
+      <w:r>
+        <w:t xml:space="preserve"> Data – Streaming, Sampling, and Triangle Counting, Department of Computer Science, Amherst College, Amherst (MA, USA), January 27</w:t>
       </w:r>
     </w:p>
     <w:p>
@@ -1929,7 +2980,23 @@
       </w:r>
       <w:r>
         <w:tab/>
-        <w:t>Approximating Betweenness Centrality through Sampling with the Rademacher Averages, Boston University, Boston (MA, USA), November 18</w:t>
+        <w:t xml:space="preserve">Approximating </w:t>
+      </w:r>
+      <w:proofErr w:type="spellStart"/>
+      <w:r>
+        <w:t>Betweenness</w:t>
+      </w:r>
+      <w:proofErr w:type="spellEnd"/>
+      <w:r>
+        <w:t xml:space="preserve"> Centrality through Sampling with the </w:t>
+      </w:r>
+      <w:proofErr w:type="spellStart"/>
+      <w:r>
+        <w:t>Rademacher</w:t>
+      </w:r>
+      <w:proofErr w:type="spellEnd"/>
+      <w:r>
+        <w:t xml:space="preserve"> Averages, Boston University, Boston (MA, USA), November 18</w:t>
       </w:r>
     </w:p>
     <w:p>
@@ -1979,10 +3046,26 @@
       </w:r>
       <w:r>
         <w:tab/>
-        <w:t>Approximating Betweenness Centrality through Sampling with the Rademach</w:t>
-      </w:r>
-      <w:r>
-        <w:t>er Averages, Network Science In</w:t>
+        <w:t xml:space="preserve">Approximating </w:t>
+      </w:r>
+      <w:proofErr w:type="spellStart"/>
+      <w:r>
+        <w:t>Betweenness</w:t>
+      </w:r>
+      <w:proofErr w:type="spellEnd"/>
+      <w:r>
+        <w:t xml:space="preserve"> Centrality through Sampling with the </w:t>
+      </w:r>
+      <w:proofErr w:type="spellStart"/>
+      <w:r>
+        <w:t>Rademach</w:t>
+      </w:r>
+      <w:r>
+        <w:t>er</w:t>
+      </w:r>
+      <w:proofErr w:type="spellEnd"/>
+      <w:r>
+        <w:t xml:space="preserve"> Averages, Network Science In</w:t>
       </w:r>
       <w:r>
         <w:t>stitute, Northeastern University, Boston (MA, USA), October 17</w:t>
@@ -2016,7 +3099,23 @@
       </w:r>
       <w:r>
         <w:tab/>
-        <w:t>ABRA: Venice, Sampling, and Betweenness Centrality Estimation, Social Impact through Network Science (SINS), Venice (Italy), June 8</w:t>
+        <w:t xml:space="preserve">ABRA: Venice, Sampling, and </w:t>
+      </w:r>
+      <w:proofErr w:type="spellStart"/>
+      <w:r>
+        <w:t>Betweenness</w:t>
+      </w:r>
+      <w:proofErr w:type="spellEnd"/>
+      <w:r>
+        <w:t xml:space="preserve"> Centrality Estimation, Social Impact through Network Science (SINS), Venice (Italy), </w:t>
+      </w:r>
+      <w:proofErr w:type="gramStart"/>
+      <w:r>
+        <w:t>June</w:t>
+      </w:r>
+      <w:proofErr w:type="gramEnd"/>
+      <w:r>
+        <w:t xml:space="preserve"> 8</w:t>
       </w:r>
     </w:p>
     <w:p>
@@ -2030,10 +3129,18 @@
       </w:r>
       <w:r>
         <w:tab/>
-        <w:t>Data is</w:t>
-      </w:r>
-      <w:r>
-        <w:t xml:space="preserve"> …, </w:t>
+        <w:t xml:space="preserve">Data </w:t>
+      </w:r>
+      <w:proofErr w:type="gramStart"/>
+      <w:r>
+        <w:t>is</w:t>
+      </w:r>
+      <w:r>
+        <w:t xml:space="preserve"> …,</w:t>
+      </w:r>
+      <w:proofErr w:type="gramEnd"/>
+      <w:r>
+        <w:t xml:space="preserve"> </w:t>
       </w:r>
       <w:r>
         <w:t>Stevens Institute of Technology, Hoboken (NJ, USA), December 12</w:t>
@@ -2055,8 +3162,13 @@
       <w:r>
         <w:t xml:space="preserve">rning Theory Meets Data Mining, </w:t>
       </w:r>
-      <w:r>
-        <w:t>Monash University, Melbourne (Australia), October 28</w:t>
+      <w:proofErr w:type="spellStart"/>
+      <w:r>
+        <w:t>Monash</w:t>
+      </w:r>
+      <w:proofErr w:type="spellEnd"/>
+      <w:r>
+        <w:t xml:space="preserve"> University, Melbourne (Australia), October 28</w:t>
       </w:r>
     </w:p>
     <w:p>
@@ -2070,7 +3182,15 @@
       </w:r>
       <w:r>
         <w:tab/>
-        <w:t>Modern Sampling for Modern Data: The Case of Frequent Itemsets Mining, Two Sigma Investments, New York (NY, USA), March 5</w:t>
+        <w:t xml:space="preserve">Modern Sampling for Modern Data: The Case of Frequent </w:t>
+      </w:r>
+      <w:proofErr w:type="spellStart"/>
+      <w:r>
+        <w:t>Itemsets</w:t>
+      </w:r>
+      <w:proofErr w:type="spellEnd"/>
+      <w:r>
+        <w:t xml:space="preserve"> Mining, Two Sigma Investments, New York (NY, USA), March 5</w:t>
       </w:r>
     </w:p>
     <w:p>
@@ -2098,7 +3218,15 @@
       </w:r>
       <w:r>
         <w:tab/>
-        <w:t>Efficient Frequent Itemsets Mining through Sampling, Database Research Group Seminar, University of Waterloo, Waterloo (Canada), May 7</w:t>
+        <w:t xml:space="preserve">Efficient Frequent </w:t>
+      </w:r>
+      <w:proofErr w:type="spellStart"/>
+      <w:r>
+        <w:t>Itemsets</w:t>
+      </w:r>
+      <w:proofErr w:type="spellEnd"/>
+      <w:r>
+        <w:t xml:space="preserve"> Mining through Sampling, Database Research Group Seminar, University of Waterloo, Waterloo (Canada), May 7</w:t>
       </w:r>
     </w:p>
     <w:p>
@@ -2112,7 +3240,15 @@
       </w:r>
       <w:r>
         <w:tab/>
-        <w:t xml:space="preserve">Efficient Frequent Itemsets Mining through Sampling, Database </w:t>
+        <w:t xml:space="preserve">Efficient Frequent </w:t>
+      </w:r>
+      <w:proofErr w:type="spellStart"/>
+      <w:r>
+        <w:t>Itemsets</w:t>
+      </w:r>
+      <w:proofErr w:type="spellEnd"/>
+      <w:r>
+        <w:t xml:space="preserve"> Mining through Sampling, Database </w:t>
       </w:r>
       <w:r>
         <w:t>Group Seminar, MIT CSAIL, Cambridge</w:t>
@@ -2146,7 +3282,15 @@
       </w:r>
       <w:r>
         <w:tab/>
-        <w:t>Fast Betweenness Estimation through Sampling, Data Management Group Seminar, Boston University, Boston (MA, USA), October 17</w:t>
+        <w:t xml:space="preserve">Fast </w:t>
+      </w:r>
+      <w:proofErr w:type="spellStart"/>
+      <w:r>
+        <w:t>Betweenness</w:t>
+      </w:r>
+      <w:proofErr w:type="spellEnd"/>
+      <w:r>
+        <w:t xml:space="preserve"> Estimation through Sampling, Data Management Group Seminar, Boston University, Boston (MA, USA), October 17</w:t>
       </w:r>
     </w:p>
     <w:p>
@@ -2160,7 +3304,15 @@
       </w:r>
       <w:r>
         <w:tab/>
-        <w:t>Fast Betweenness Estimation through Sampling, Lab Research Seminar, Yahoo! Labs Barcelona, Barcelona (Spain), June 13</w:t>
+        <w:t xml:space="preserve">Fast </w:t>
+      </w:r>
+      <w:proofErr w:type="spellStart"/>
+      <w:r>
+        <w:t>Betweenness</w:t>
+      </w:r>
+      <w:proofErr w:type="spellEnd"/>
+      <w:r>
+        <w:t xml:space="preserve"> Estimation through Sampling, Lab Research Seminar, Yahoo! Labs Barcelona, Barcelona (Spain), June 13</w:t>
       </w:r>
     </w:p>
     <w:p>
@@ -2174,7 +3326,15 @@
       </w:r>
       <w:r>
         <w:tab/>
-        <w:t>Fast Betweenness Estimation through Sampling, Advanced Computing Group Talk, University of Padua, Padua (Italy), May 30</w:t>
+        <w:t xml:space="preserve">Fast </w:t>
+      </w:r>
+      <w:proofErr w:type="spellStart"/>
+      <w:r>
+        <w:t>Betweenness</w:t>
+      </w:r>
+      <w:proofErr w:type="spellEnd"/>
+      <w:r>
+        <w:t xml:space="preserve"> Estimation through Sampling, Advanced Computing Group Talk, University of Padua, Padua (Italy), May 30</w:t>
       </w:r>
     </w:p>
     <w:p>
@@ -2219,7 +3379,15 @@
       </w:r>
       <w:r>
         <w:tab/>
-        <w:t>Top-k Frequent Itemsets Mining through Sampling, Advanced Computing Group Talk, University of Padua, Padua (Italy), September 16</w:t>
+        <w:t xml:space="preserve">Top-k Frequent </w:t>
+      </w:r>
+      <w:proofErr w:type="spellStart"/>
+      <w:r>
+        <w:t>Itemsets</w:t>
+      </w:r>
+      <w:proofErr w:type="spellEnd"/>
+      <w:r>
+        <w:t xml:space="preserve"> Mining through Sampling, Advanced Computing Group Talk, University of Padua, Padua (Italy), September 16</w:t>
       </w:r>
     </w:p>
     <w:p>
@@ -2233,7 +3401,15 @@
       </w:r>
       <w:r>
         <w:tab/>
-        <w:t>Mining Top-K Frequent Itemsets Through Progressive Sampling, Chalmers University of Technology, Gothenburg (Sweden), August 5</w:t>
+        <w:t xml:space="preserve">Mining Top-K Frequent </w:t>
+      </w:r>
+      <w:proofErr w:type="spellStart"/>
+      <w:r>
+        <w:t>Itemsets</w:t>
+      </w:r>
+      <w:proofErr w:type="spellEnd"/>
+      <w:r>
+        <w:t xml:space="preserve"> Through Progressive Sampling, Chalmers University of Technology, Gothenburg (Sweden), August 5</w:t>
       </w:r>
     </w:p>
     <w:p>
@@ -2298,7 +3474,14 @@
       </w:r>
       <w:r>
         <w:tab/>
-        <w:t>Monash University (Melbourne, Australia) – Visiting Researcher, October</w:t>
+      </w:r>
+      <w:proofErr w:type="spellStart"/>
+      <w:r>
+        <w:t>Monash</w:t>
+      </w:r>
+      <w:proofErr w:type="spellEnd"/>
+      <w:r>
+        <w:t xml:space="preserve"> University (Melbourne, Australia) – Visiting Researcher, October</w:t>
       </w:r>
     </w:p>
     <w:p>
@@ -2312,7 +3495,14 @@
       </w:r>
       <w:r>
         <w:tab/>
-        <w:t>Sapienza University of Rome (Rome, Italy)</w:t>
+      </w:r>
+      <w:proofErr w:type="spellStart"/>
+      <w:r>
+        <w:t>Sapienza</w:t>
+      </w:r>
+      <w:proofErr w:type="spellEnd"/>
+      <w:r>
+        <w:t xml:space="preserve"> University of Rome (Rome, Italy)</w:t>
       </w:r>
       <w:r>
         <w:t xml:space="preserve"> – Visiting Ph.D. Student, June</w:t>
@@ -2360,12 +3550,17 @@
         <w:pStyle w:val="normal0"/>
         <w:spacing w:after="60"/>
       </w:pPr>
+      <w:proofErr w:type="gramStart"/>
       <w:r>
         <w:t>2008–9</w:t>
       </w:r>
       <w:r>
         <w:tab/>
-        <w:t>Brown University (Providence, RI, USA) – Visiting Student, October–June</w:t>
+        <w:t>Brown University</w:t>
+      </w:r>
+      <w:proofErr w:type="gramEnd"/>
+      <w:r>
+        <w:t xml:space="preserve"> (Providence, RI, USA) – Visiting Student, October–June</w:t>
       </w:r>
     </w:p>
     <w:p>
@@ -2529,13 +3724,27 @@
         <w:rPr>
           <w:bCs/>
         </w:rPr>
-        <w:t>Workshop (Be</w:t>
-      </w:r>
-      <w:r>
-        <w:rPr>
-          <w:bCs/>
-        </w:rPr>
-        <w:t>rtinoro, Italy, September 2018)</w:t>
+        <w:t>Workshop (</w:t>
+      </w:r>
+      <w:proofErr w:type="spellStart"/>
+      <w:r>
+        <w:rPr>
+          <w:bCs/>
+        </w:rPr>
+        <w:t>Be</w:t>
+      </w:r>
+      <w:r>
+        <w:rPr>
+          <w:bCs/>
+        </w:rPr>
+        <w:t>rtinoro</w:t>
+      </w:r>
+      <w:proofErr w:type="spellEnd"/>
+      <w:r>
+        <w:rPr>
+          <w:bCs/>
+        </w:rPr>
+        <w:t>, Italy, September 2018)</w:t>
       </w:r>
       <w:r>
         <w:rPr>
@@ -2653,7 +3862,10 @@
         <w:t xml:space="preserve">ECML PKDD </w:t>
       </w:r>
       <w:r>
-        <w:t>’18,</w:t>
+        <w:t>‘</w:t>
+      </w:r>
+      <w:r>
+        <w:t>18,</w:t>
       </w:r>
       <w:r>
         <w:t xml:space="preserve"> </w:t>
@@ -3534,12 +4746,17 @@
         <w:pStyle w:val="normal0"/>
         <w:spacing w:after="120"/>
       </w:pPr>
+      <w:proofErr w:type="gramStart"/>
       <w:r>
         <w:t>2012</w:t>
       </w:r>
       <w:r>
         <w:tab/>
-        <w:t>Summer School on Massive Data Mining, IT University, Copenhagen, Denmark</w:t>
+        <w:t>Summer School</w:t>
+      </w:r>
+      <w:proofErr w:type="gramEnd"/>
+      <w:r>
+        <w:t xml:space="preserve"> on Massive Data Mining, IT University, Copenhagen, Denmark</w:t>
       </w:r>
     </w:p>
     <w:p>
@@ -3681,7 +4898,7 @@
         <w:rPr>
           <w:noProof/>
         </w:rPr>
-        <w:t>4</w:t>
+        <w:t>7</w:t>
       </w:r>
     </w:fldSimple>
   </w:p>

</xml_diff>

<commit_message>
Fix title of MiSoSouP.
</commit_message>
<xml_diff>
--- a/MatteoRiondato-CV.docx
+++ b/MatteoRiondato-CV.docx
@@ -684,7 +684,13 @@
         <w:t>M. Riondato</w:t>
       </w:r>
       <w:r>
-        <w:t xml:space="preserve"> and F. Vandin. MiSoSouP: Mining Subgroups with Sampling and Pseudodimension. </w:t>
+        <w:t xml:space="preserve"> and F. Vandin. MiSoSouP: Mining </w:t>
+      </w:r>
+      <w:r>
+        <w:t xml:space="preserve">Interesting </w:t>
+      </w:r>
+      <w:r>
+        <w:t xml:space="preserve">Subgroups with Sampling and Pseudodimension. </w:t>
       </w:r>
       <w:r>
         <w:rPr>

</xml_diff>

<commit_message>
Reflect change of title in appointment.
</commit_message>
<xml_diff>
--- a/MatteoRiondato-CV.docx
+++ b/MatteoRiondato-CV.docx
@@ -234,11 +234,37 @@
         <w:ind w:left="1440" w:hanging="1440"/>
       </w:pPr>
       <w:r>
+        <w:t>2018</w:t>
+      </w:r>
+      <w:r>
+        <w:t>–</w:t>
+      </w:r>
+      <w:r>
+        <w:tab/>
+        <w:t>Adjunct Assistant Professor, Department of Computer Science, Brown University</w:t>
+      </w:r>
+    </w:p>
+    <w:p>
+      <w:pPr>
+        <w:pStyle w:val="normal0"/>
+        <w:spacing w:after="120"/>
+        <w:ind w:left="1440" w:hanging="1440"/>
+      </w:pPr>
+      <w:r>
         <w:t>2016–</w:t>
       </w:r>
       <w:r>
-        <w:tab/>
-        <w:t>Visiting Assistant Professor, Department of Computer Science, Brown University</w:t>
+        <w:t>2018</w:t>
+      </w:r>
+      <w:r>
+        <w:tab/>
+        <w:t>Visiting Assistant Professor</w:t>
+      </w:r>
+      <w:r>
+        <w:t xml:space="preserve"> / Researcher</w:t>
+      </w:r>
+      <w:r>
+        <w:t>, Department of Computer Science, Brown University</w:t>
       </w:r>
     </w:p>
     <w:p>

</xml_diff>

<commit_message>
Add pubs, talks, and PCs.
</commit_message>
<xml_diff>
--- a/MatteoRiondato-CV.docx
+++ b/MatteoRiondato-CV.docx
@@ -50,7 +50,15 @@
         <w:jc w:val="center"/>
       </w:pPr>
       <w:r>
-        <w:t>100 Avenue of the Americas, 16</w:t>
+        <w:t xml:space="preserve">100 </w:t>
+      </w:r>
+      <w:proofErr w:type="gramStart"/>
+      <w:r>
+        <w:t>Avenue</w:t>
+      </w:r>
+      <w:proofErr w:type="gramEnd"/>
+      <w:r>
+        <w:t xml:space="preserve"> of the Americas, 16</w:t>
       </w:r>
       <w:r>
         <w:rPr>
@@ -175,7 +183,23 @@
         <w:spacing w:after="120"/>
       </w:pPr>
       <w:r>
-        <w:t>M.Sc. (Laurea Specialistica)</w:t>
+        <w:t>M.Sc. (</w:t>
+      </w:r>
+      <w:proofErr w:type="spellStart"/>
+      <w:r>
+        <w:t>Laurea</w:t>
+      </w:r>
+      <w:proofErr w:type="spellEnd"/>
+      <w:r>
+        <w:t xml:space="preserve"> </w:t>
+      </w:r>
+      <w:proofErr w:type="spellStart"/>
+      <w:r>
+        <w:t>Specialistica</w:t>
+      </w:r>
+      <w:proofErr w:type="spellEnd"/>
+      <w:r>
+        <w:t>)</w:t>
       </w:r>
       <w:r>
         <w:tab/>
@@ -187,7 +211,15 @@
         <w:pStyle w:val="normal0"/>
       </w:pPr>
       <w:r>
-        <w:t>B.Sc. (Laurea)</w:t>
+        <w:t>B.Sc. (</w:t>
+      </w:r>
+      <w:proofErr w:type="spellStart"/>
+      <w:r>
+        <w:t>Laurea</w:t>
+      </w:r>
+      <w:proofErr w:type="spellEnd"/>
+      <w:r>
+        <w:t>)</w:t>
       </w:r>
       <w:r>
         <w:tab/>
@@ -286,12 +318,17 @@
         <w:pStyle w:val="normal0"/>
         <w:ind w:left="1440" w:hanging="1440"/>
       </w:pPr>
+      <w:proofErr w:type="gramStart"/>
       <w:r>
         <w:t xml:space="preserve">2014–15  </w:t>
       </w:r>
       <w:r>
         <w:tab/>
-        <w:t>Postdoctoral Researcher, Department of Computer Science, Stanford University</w:t>
+        <w:t>Postdoctoral Researcher</w:t>
+      </w:r>
+      <w:proofErr w:type="gramEnd"/>
+      <w:r>
+        <w:t>, Department of Computer Science, Stanford University</w:t>
       </w:r>
     </w:p>
     <w:p>
@@ -434,6 +471,7 @@
           <w:b/>
         </w:rPr>
       </w:pPr>
+      <w:proofErr w:type="gramStart"/>
       <w:r>
         <w:t>To appear</w:t>
       </w:r>
@@ -444,10 +482,52 @@
         <w:rPr>
           <w:b/>
         </w:rPr>
-        <w:t xml:space="preserve">M. Riondato </w:t>
-      </w:r>
-      <w:r>
-        <w:t>and E. Upfal. ABRA: Approximating Betweenness Centrality in Static and Dynamic Graphs with Rademacher Averages</w:t>
+        <w:t xml:space="preserve">M. </w:t>
+      </w:r>
+      <w:proofErr w:type="spellStart"/>
+      <w:r>
+        <w:rPr>
+          <w:b/>
+        </w:rPr>
+        <w:t>Riondato</w:t>
+      </w:r>
+      <w:proofErr w:type="spellEnd"/>
+      <w:r>
+        <w:rPr>
+          <w:b/>
+        </w:rPr>
+        <w:t xml:space="preserve"> </w:t>
+      </w:r>
+      <w:r>
+        <w:t xml:space="preserve">and E. </w:t>
+      </w:r>
+      <w:proofErr w:type="spellStart"/>
+      <w:r>
+        <w:t>Upfal</w:t>
+      </w:r>
+      <w:proofErr w:type="spellEnd"/>
+      <w:r>
+        <w:t>.</w:t>
+      </w:r>
+      <w:proofErr w:type="gramEnd"/>
+      <w:r>
+        <w:t xml:space="preserve"> ABRA: Approximating </w:t>
+      </w:r>
+      <w:proofErr w:type="spellStart"/>
+      <w:r>
+        <w:t>Betweenness</w:t>
+      </w:r>
+      <w:proofErr w:type="spellEnd"/>
+      <w:r>
+        <w:t xml:space="preserve"> Centrality in Static and Dynamic Graphs with </w:t>
+      </w:r>
+      <w:proofErr w:type="spellStart"/>
+      <w:r>
+        <w:t>Rademacher</w:t>
+      </w:r>
+      <w:proofErr w:type="spellEnd"/>
+      <w:r>
+        <w:t xml:space="preserve"> Averages</w:t>
       </w:r>
       <w:r>
         <w:t xml:space="preserve">. </w:t>
@@ -465,6 +545,7 @@
         <w:spacing w:after="120"/>
         <w:ind w:left="1440" w:hanging="1440"/>
       </w:pPr>
+      <w:proofErr w:type="gramStart"/>
       <w:r>
         <w:t>2017</w:t>
       </w:r>
@@ -472,17 +553,46 @@
         <w:tab/>
       </w:r>
       <w:r>
-        <w:t xml:space="preserve">L. De Stefani, A. Epasto, </w:t>
-      </w:r>
-      <w:r>
-        <w:rPr>
-          <w:b/>
-          <w:bCs/>
-        </w:rPr>
-        <w:t>M. Riondato</w:t>
-      </w:r>
-      <w:r>
-        <w:t>, and E. Upfal. TRIÉST: Counting Local and Global Triangles in Fully-dynamic Streams with Fixed Memory Size.</w:t>
+        <w:t xml:space="preserve">L. De Stefani, A. </w:t>
+      </w:r>
+      <w:proofErr w:type="spellStart"/>
+      <w:r>
+        <w:t>Epasto</w:t>
+      </w:r>
+      <w:proofErr w:type="spellEnd"/>
+      <w:r>
+        <w:t xml:space="preserve">, </w:t>
+      </w:r>
+      <w:r>
+        <w:rPr>
+          <w:b/>
+          <w:bCs/>
+        </w:rPr>
+        <w:t xml:space="preserve">M. </w:t>
+      </w:r>
+      <w:proofErr w:type="spellStart"/>
+      <w:r>
+        <w:rPr>
+          <w:b/>
+          <w:bCs/>
+        </w:rPr>
+        <w:t>Riondato</w:t>
+      </w:r>
+      <w:proofErr w:type="spellEnd"/>
+      <w:r>
+        <w:t xml:space="preserve">, and E. </w:t>
+      </w:r>
+      <w:proofErr w:type="spellStart"/>
+      <w:r>
+        <w:t>Upfal</w:t>
+      </w:r>
+      <w:proofErr w:type="spellEnd"/>
+      <w:r>
+        <w:t>.</w:t>
+      </w:r>
+      <w:proofErr w:type="gramEnd"/>
+      <w:r>
+        <w:t xml:space="preserve"> TRIÉST: Counting Local and Global Triangles in Fully-dynamic Streams with Fixed Memory Size.</w:t>
       </w:r>
       <w:r>
         <w:t xml:space="preserve"> </w:t>
@@ -494,8 +604,13 @@
         <w:t>ACM Transactions on Knowledge Discovery from Data</w:t>
       </w:r>
       <w:r>
-        <w:t>, 11(4):43:1</w:t>
-      </w:r>
+        <w:t>, 11(4)</w:t>
+      </w:r>
+      <w:proofErr w:type="gramStart"/>
+      <w:r>
+        <w:t>:43:1</w:t>
+      </w:r>
+      <w:proofErr w:type="gramEnd"/>
       <w:r>
         <w:t>–</w:t>
       </w:r>
@@ -518,6 +633,7 @@
         <w:spacing w:after="120"/>
         <w:ind w:left="1440" w:hanging="1440"/>
       </w:pPr>
+      <w:proofErr w:type="gramStart"/>
       <w:r>
         <w:t>2017</w:t>
       </w:r>
@@ -538,13 +654,42 @@
           <w:b/>
           <w:bCs/>
         </w:rPr>
-        <w:t>M. Riondato</w:t>
-      </w:r>
+        <w:t xml:space="preserve">M. </w:t>
+      </w:r>
+      <w:proofErr w:type="spellStart"/>
+      <w:r>
+        <w:rPr>
+          <w:b/>
+          <w:bCs/>
+        </w:rPr>
+        <w:t>Riondato</w:t>
+      </w:r>
+      <w:proofErr w:type="spellEnd"/>
       <w:r>
         <w:t>, D.</w:t>
       </w:r>
       <w:r>
-        <w:t xml:space="preserve"> García-Soriano, and F. Bonchi. Graph Summarization with Quality Guarantees. </w:t>
+        <w:t xml:space="preserve"> </w:t>
+      </w:r>
+      <w:proofErr w:type="spellStart"/>
+      <w:r>
+        <w:t>García</w:t>
+      </w:r>
+      <w:proofErr w:type="spellEnd"/>
+      <w:r>
+        <w:t xml:space="preserve">-Soriano, and F. </w:t>
+      </w:r>
+      <w:proofErr w:type="spellStart"/>
+      <w:r>
+        <w:t>Bonchi</w:t>
+      </w:r>
+      <w:proofErr w:type="spellEnd"/>
+      <w:r>
+        <w:t>.</w:t>
+      </w:r>
+      <w:proofErr w:type="gramEnd"/>
+      <w:r>
+        <w:t xml:space="preserve"> Graph Summarization with Quality Guarantees. </w:t>
       </w:r>
       <w:r>
         <w:rPr>
@@ -557,7 +702,15 @@
         <w:t xml:space="preserve">, </w:t>
       </w:r>
       <w:r>
-        <w:t>31(2):314–349</w:t>
+        <w:t>31(2)</w:t>
+      </w:r>
+      <w:proofErr w:type="gramStart"/>
+      <w:r>
+        <w:t>:314</w:t>
+      </w:r>
+      <w:proofErr w:type="gramEnd"/>
+      <w:r>
+        <w:t>–349</w:t>
       </w:r>
     </w:p>
     <w:p>
@@ -566,6 +719,7 @@
         <w:spacing w:after="120"/>
         <w:ind w:left="1440" w:hanging="1440"/>
       </w:pPr>
+      <w:proofErr w:type="gramStart"/>
       <w:r>
         <w:t>2015</w:t>
       </w:r>
@@ -580,10 +734,47 @@
           <w:b/>
           <w:bCs/>
         </w:rPr>
-        <w:t>M. Riondato</w:t>
-      </w:r>
-      <w:r>
-        <w:t xml:space="preserve"> and E. M. Kornaropoulos. Fast Approximation of Betweenness Centrality through Sampling. </w:t>
+        <w:t xml:space="preserve">M. </w:t>
+      </w:r>
+      <w:proofErr w:type="spellStart"/>
+      <w:r>
+        <w:rPr>
+          <w:b/>
+          <w:bCs/>
+        </w:rPr>
+        <w:t>Riondato</w:t>
+      </w:r>
+      <w:proofErr w:type="spellEnd"/>
+      <w:r>
+        <w:t xml:space="preserve"> and E. M. </w:t>
+      </w:r>
+      <w:proofErr w:type="spellStart"/>
+      <w:r>
+        <w:t>Kornaropoulos</w:t>
+      </w:r>
+      <w:proofErr w:type="spellEnd"/>
+      <w:r>
+        <w:t>.</w:t>
+      </w:r>
+      <w:proofErr w:type="gramEnd"/>
+      <w:r>
+        <w:t xml:space="preserve"> </w:t>
+      </w:r>
+      <w:proofErr w:type="gramStart"/>
+      <w:r>
+        <w:t xml:space="preserve">Fast Approximation of </w:t>
+      </w:r>
+      <w:proofErr w:type="spellStart"/>
+      <w:r>
+        <w:t>Betweenness</w:t>
+      </w:r>
+      <w:proofErr w:type="spellEnd"/>
+      <w:r>
+        <w:t xml:space="preserve"> Centrality through Sampling.</w:t>
+      </w:r>
+      <w:proofErr w:type="gramEnd"/>
+      <w:r>
+        <w:t xml:space="preserve"> </w:t>
       </w:r>
       <w:r>
         <w:rPr>
@@ -593,7 +784,15 @@
         <w:t>Data Mining and Knowledge Discovery</w:t>
       </w:r>
       <w:r>
-        <w:t>, 30(2):438–475</w:t>
+        <w:t>, 30(2)</w:t>
+      </w:r>
+      <w:proofErr w:type="gramStart"/>
+      <w:r>
+        <w:t>:438</w:t>
+      </w:r>
+      <w:proofErr w:type="gramEnd"/>
+      <w:r>
+        <w:t>–475</w:t>
       </w:r>
     </w:p>
     <w:p>
@@ -613,10 +812,43 @@
           <w:b/>
           <w:bCs/>
         </w:rPr>
-        <w:t>M. Riondato</w:t>
-      </w:r>
-      <w:r>
-        <w:t xml:space="preserve"> and E. Upfal. Efficient Discovery of Association Rules and Frequent Itemsets through Sampling with Tight Performance Guarantees. </w:t>
+        <w:t xml:space="preserve">M. </w:t>
+      </w:r>
+      <w:proofErr w:type="spellStart"/>
+      <w:r>
+        <w:rPr>
+          <w:b/>
+          <w:bCs/>
+        </w:rPr>
+        <w:t>Riondato</w:t>
+      </w:r>
+      <w:proofErr w:type="spellEnd"/>
+      <w:r>
+        <w:t xml:space="preserve"> and E. </w:t>
+      </w:r>
+      <w:proofErr w:type="spellStart"/>
+      <w:r>
+        <w:t>Upfal</w:t>
+      </w:r>
+      <w:proofErr w:type="spellEnd"/>
+      <w:r>
+        <w:t xml:space="preserve">. </w:t>
+      </w:r>
+      <w:proofErr w:type="gramStart"/>
+      <w:r>
+        <w:t xml:space="preserve">Efficient Discovery of Association Rules and Frequent </w:t>
+      </w:r>
+      <w:proofErr w:type="spellStart"/>
+      <w:r>
+        <w:t>Itemsets</w:t>
+      </w:r>
+      <w:proofErr w:type="spellEnd"/>
+      <w:r>
+        <w:t xml:space="preserve"> through Sampling with Tight Performance Guarantees.</w:t>
+      </w:r>
+      <w:proofErr w:type="gramEnd"/>
+      <w:r>
+        <w:t xml:space="preserve"> </w:t>
       </w:r>
       <w:r>
         <w:rPr>
@@ -626,7 +858,15 @@
         <w:t>ACM Transactions on Knowledge Discovery from Data</w:t>
       </w:r>
       <w:r>
-        <w:t>, 8(4):20:1–20:32</w:t>
+        <w:t>, 8(4)</w:t>
+      </w:r>
+      <w:proofErr w:type="gramStart"/>
+      <w:r>
+        <w:t>:20:1</w:t>
+      </w:r>
+      <w:proofErr w:type="gramEnd"/>
+      <w:r>
+        <w:t>–20:32</w:t>
       </w:r>
     </w:p>
     <w:p>
@@ -641,17 +881,58 @@
         <w:tab/>
       </w:r>
       <w:r>
-        <w:t xml:space="preserve">A. Pietracaprina, </w:t>
-      </w:r>
-      <w:r>
-        <w:rPr>
-          <w:b/>
-          <w:bCs/>
-        </w:rPr>
-        <w:t>M. Riondato</w:t>
-      </w:r>
-      <w:r>
-        <w:t xml:space="preserve">, E. Upfal, and F. Vandin. Mining Top-k Frequent Itemsets through Progressive Sampling. </w:t>
+        <w:t xml:space="preserve">A. </w:t>
+      </w:r>
+      <w:proofErr w:type="spellStart"/>
+      <w:r>
+        <w:t>Pietracaprina</w:t>
+      </w:r>
+      <w:proofErr w:type="spellEnd"/>
+      <w:r>
+        <w:t xml:space="preserve">, </w:t>
+      </w:r>
+      <w:r>
+        <w:rPr>
+          <w:b/>
+          <w:bCs/>
+        </w:rPr>
+        <w:t xml:space="preserve">M. </w:t>
+      </w:r>
+      <w:proofErr w:type="spellStart"/>
+      <w:r>
+        <w:rPr>
+          <w:b/>
+          <w:bCs/>
+        </w:rPr>
+        <w:t>Riondato</w:t>
+      </w:r>
+      <w:proofErr w:type="spellEnd"/>
+      <w:r>
+        <w:t xml:space="preserve">, E. </w:t>
+      </w:r>
+      <w:proofErr w:type="spellStart"/>
+      <w:r>
+        <w:t>Upfal</w:t>
+      </w:r>
+      <w:proofErr w:type="spellEnd"/>
+      <w:r>
+        <w:t xml:space="preserve">, and F. </w:t>
+      </w:r>
+      <w:proofErr w:type="spellStart"/>
+      <w:r>
+        <w:t>Vandin</w:t>
+      </w:r>
+      <w:proofErr w:type="spellEnd"/>
+      <w:r>
+        <w:t xml:space="preserve">. Mining Top-k Frequent </w:t>
+      </w:r>
+      <w:proofErr w:type="spellStart"/>
+      <w:r>
+        <w:t>Itemsets</w:t>
+      </w:r>
+      <w:proofErr w:type="spellEnd"/>
+      <w:r>
+        <w:t xml:space="preserve"> through Progressive Sampling. </w:t>
       </w:r>
       <w:r>
         <w:rPr>
@@ -661,7 +942,15 @@
         <w:t>Data Mining and Knowledge Discovery,</w:t>
       </w:r>
       <w:r>
-        <w:t xml:space="preserve"> 21(2):310–326</w:t>
+        <w:t xml:space="preserve"> 21(2)</w:t>
+      </w:r>
+      <w:proofErr w:type="gramStart"/>
+      <w:r>
+        <w:t>:310</w:t>
+      </w:r>
+      <w:proofErr w:type="gramEnd"/>
+      <w:r>
+        <w:t>–326</w:t>
       </w:r>
     </w:p>
     <w:p>
@@ -707,16 +996,48 @@
         <w:rPr>
           <w:b/>
         </w:rPr>
-        <w:t>M. Riondato</w:t>
-      </w:r>
-      <w:r>
-        <w:t xml:space="preserve"> and F. Vandin. MiSoSouP: Mining </w:t>
+        <w:t xml:space="preserve">M. </w:t>
+      </w:r>
+      <w:proofErr w:type="spellStart"/>
+      <w:r>
+        <w:rPr>
+          <w:b/>
+        </w:rPr>
+        <w:t>Riondato</w:t>
+      </w:r>
+      <w:proofErr w:type="spellEnd"/>
+      <w:r>
+        <w:t xml:space="preserve"> and F. </w:t>
+      </w:r>
+      <w:proofErr w:type="spellStart"/>
+      <w:r>
+        <w:t>Vandin</w:t>
+      </w:r>
+      <w:proofErr w:type="spellEnd"/>
+      <w:r>
+        <w:t xml:space="preserve">. </w:t>
+      </w:r>
+      <w:proofErr w:type="spellStart"/>
+      <w:r>
+        <w:t>MiSoSouP</w:t>
+      </w:r>
+      <w:proofErr w:type="spellEnd"/>
+      <w:r>
+        <w:t xml:space="preserve">: Mining </w:t>
       </w:r>
       <w:r>
         <w:t xml:space="preserve">Interesting </w:t>
       </w:r>
       <w:r>
-        <w:t xml:space="preserve">Subgroups with Sampling and Pseudodimension. </w:t>
+        <w:t xml:space="preserve">Subgroups with Sampling and </w:t>
+      </w:r>
+      <w:proofErr w:type="spellStart"/>
+      <w:r>
+        <w:t>Pseudodimension</w:t>
+      </w:r>
+      <w:proofErr w:type="spellEnd"/>
+      <w:r>
+        <w:t xml:space="preserve">. </w:t>
       </w:r>
       <w:r>
         <w:rPr>
@@ -751,6 +1072,7 @@
           <w:bCs/>
         </w:rPr>
       </w:pPr>
+      <w:proofErr w:type="gramStart"/>
       <w:r>
         <w:t>2016</w:t>
       </w:r>
@@ -758,17 +1080,46 @@
         <w:tab/>
       </w:r>
       <w:r>
-        <w:t xml:space="preserve">L. De Stefani, A. Epasto, </w:t>
-      </w:r>
-      <w:r>
-        <w:rPr>
-          <w:b/>
-          <w:bCs/>
-        </w:rPr>
-        <w:t>M. Riondato</w:t>
-      </w:r>
-      <w:r>
-        <w:t xml:space="preserve">, and E. Upfal. TRIÉST: Counting Local and Global Triangles in Fully-dynamic Streams with Fixed Memory Size. </w:t>
+        <w:t xml:space="preserve">L. De Stefani, A. </w:t>
+      </w:r>
+      <w:proofErr w:type="spellStart"/>
+      <w:r>
+        <w:t>Epasto</w:t>
+      </w:r>
+      <w:proofErr w:type="spellEnd"/>
+      <w:r>
+        <w:t xml:space="preserve">, </w:t>
+      </w:r>
+      <w:r>
+        <w:rPr>
+          <w:b/>
+          <w:bCs/>
+        </w:rPr>
+        <w:t xml:space="preserve">M. </w:t>
+      </w:r>
+      <w:proofErr w:type="spellStart"/>
+      <w:r>
+        <w:rPr>
+          <w:b/>
+          <w:bCs/>
+        </w:rPr>
+        <w:t>Riondato</w:t>
+      </w:r>
+      <w:proofErr w:type="spellEnd"/>
+      <w:r>
+        <w:t xml:space="preserve">, and E. </w:t>
+      </w:r>
+      <w:proofErr w:type="spellStart"/>
+      <w:r>
+        <w:t>Upfal</w:t>
+      </w:r>
+      <w:proofErr w:type="spellEnd"/>
+      <w:r>
+        <w:t>.</w:t>
+      </w:r>
+      <w:proofErr w:type="gramEnd"/>
+      <w:r>
+        <w:t xml:space="preserve"> TRIÉST: Counting Local and Global Triangles in Fully-dynamic Streams with Fixed Memory Size. </w:t>
       </w:r>
       <w:r>
         <w:rPr>
@@ -820,10 +1171,43 @@
           <w:b/>
           <w:bCs/>
         </w:rPr>
-        <w:t>M. Riondato</w:t>
-      </w:r>
-      <w:r>
-        <w:t xml:space="preserve"> and E. Upfal. ABRA: Approximating Betweenness Centrality in Static and Dynamic Graphs with Rademacher Averages. </w:t>
+        <w:t xml:space="preserve">M. </w:t>
+      </w:r>
+      <w:proofErr w:type="spellStart"/>
+      <w:r>
+        <w:rPr>
+          <w:b/>
+          <w:bCs/>
+        </w:rPr>
+        <w:t>Riondato</w:t>
+      </w:r>
+      <w:proofErr w:type="spellEnd"/>
+      <w:r>
+        <w:t xml:space="preserve"> and E. </w:t>
+      </w:r>
+      <w:proofErr w:type="spellStart"/>
+      <w:r>
+        <w:t>Upfal</w:t>
+      </w:r>
+      <w:proofErr w:type="spellEnd"/>
+      <w:r>
+        <w:t xml:space="preserve">. ABRA: Approximating </w:t>
+      </w:r>
+      <w:proofErr w:type="spellStart"/>
+      <w:r>
+        <w:t>Betweenness</w:t>
+      </w:r>
+      <w:proofErr w:type="spellEnd"/>
+      <w:r>
+        <w:t xml:space="preserve"> Centrality in Static and Dynamic Graphs with </w:t>
+      </w:r>
+      <w:proofErr w:type="spellStart"/>
+      <w:r>
+        <w:t>Rademacher</w:t>
+      </w:r>
+      <w:proofErr w:type="spellEnd"/>
+      <w:r>
+        <w:t xml:space="preserve"> Averages. </w:t>
       </w:r>
       <w:r>
         <w:rPr>
@@ -864,17 +1248,50 @@
         <w:tab/>
       </w:r>
       <w:r>
-        <w:t xml:space="preserve">F. Bonchi, G. De Francisci Morales, </w:t>
-      </w:r>
-      <w:r>
-        <w:rPr>
-          <w:b/>
-          <w:bCs/>
-        </w:rPr>
-        <w:t>M. Riondato</w:t>
-      </w:r>
-      <w:r>
-        <w:t xml:space="preserve">, Centrality Measures on Big Graphs: Exact, Approximated, and Distributed Algorithms. </w:t>
+        <w:t xml:space="preserve">F. </w:t>
+      </w:r>
+      <w:proofErr w:type="spellStart"/>
+      <w:r>
+        <w:t>Bonchi</w:t>
+      </w:r>
+      <w:proofErr w:type="spellEnd"/>
+      <w:r>
+        <w:t xml:space="preserve">, G. De </w:t>
+      </w:r>
+      <w:proofErr w:type="spellStart"/>
+      <w:r>
+        <w:t>Francisci</w:t>
+      </w:r>
+      <w:proofErr w:type="spellEnd"/>
+      <w:r>
+        <w:t xml:space="preserve"> Morales, </w:t>
+      </w:r>
+      <w:r>
+        <w:rPr>
+          <w:b/>
+          <w:bCs/>
+        </w:rPr>
+        <w:t xml:space="preserve">M. </w:t>
+      </w:r>
+      <w:proofErr w:type="spellStart"/>
+      <w:r>
+        <w:rPr>
+          <w:b/>
+          <w:bCs/>
+        </w:rPr>
+        <w:t>Riondato</w:t>
+      </w:r>
+      <w:proofErr w:type="spellEnd"/>
+      <w:r>
+        <w:t xml:space="preserve">, </w:t>
+      </w:r>
+      <w:proofErr w:type="gramStart"/>
+      <w:r>
+        <w:t>Centrality</w:t>
+      </w:r>
+      <w:proofErr w:type="gramEnd"/>
+      <w:r>
+        <w:t xml:space="preserve"> Measures on Big Graphs: Exact, Approximated, and Distributed Algorithms. </w:t>
       </w:r>
       <w:r>
         <w:rPr>
@@ -908,22 +1325,52 @@
         <w:spacing w:after="120"/>
         <w:ind w:left="1440" w:hanging="1440"/>
       </w:pPr>
+      <w:proofErr w:type="gramStart"/>
       <w:r>
         <w:t>2016</w:t>
       </w:r>
       <w:r>
         <w:tab/>
-        <w:t xml:space="preserve">A. Mahmoody, </w:t>
-      </w:r>
-      <w:r>
-        <w:rPr>
-          <w:b/>
-          <w:bCs/>
-        </w:rPr>
-        <w:t>M. Riondato</w:t>
-      </w:r>
-      <w:r>
-        <w:t xml:space="preserve">, and E. Upfal. Wiggins: Detecting Valuable Information in Dynamic Networks with Limited Resources. </w:t>
+        <w:t xml:space="preserve">A. </w:t>
+      </w:r>
+      <w:proofErr w:type="spellStart"/>
+      <w:r>
+        <w:t>Mahmoody</w:t>
+      </w:r>
+      <w:proofErr w:type="spellEnd"/>
+      <w:r>
+        <w:t xml:space="preserve">, </w:t>
+      </w:r>
+      <w:r>
+        <w:rPr>
+          <w:b/>
+          <w:bCs/>
+        </w:rPr>
+        <w:t xml:space="preserve">M. </w:t>
+      </w:r>
+      <w:proofErr w:type="spellStart"/>
+      <w:r>
+        <w:rPr>
+          <w:b/>
+          <w:bCs/>
+        </w:rPr>
+        <w:t>Riondato</w:t>
+      </w:r>
+      <w:proofErr w:type="spellEnd"/>
+      <w:r>
+        <w:t xml:space="preserve">, and E. </w:t>
+      </w:r>
+      <w:proofErr w:type="spellStart"/>
+      <w:r>
+        <w:t>Upfal</w:t>
+      </w:r>
+      <w:proofErr w:type="spellEnd"/>
+      <w:r>
+        <w:t>.</w:t>
+      </w:r>
+      <w:proofErr w:type="gramEnd"/>
+      <w:r>
+        <w:t xml:space="preserve"> Wiggins: Detecting Valuable Information in Dynamic Networks with Limited Resources. </w:t>
       </w:r>
       <w:r>
         <w:rPr>
@@ -968,10 +1415,43 @@
           <w:b/>
           <w:bCs/>
         </w:rPr>
-        <w:t>M. Riondato</w:t>
-      </w:r>
-      <w:r>
-        <w:t xml:space="preserve"> and E. Upfal. Mining Frequent Itemsets through Progressive Sampling with Rademacher Averages. </w:t>
+        <w:t xml:space="preserve">M. </w:t>
+      </w:r>
+      <w:proofErr w:type="spellStart"/>
+      <w:r>
+        <w:rPr>
+          <w:b/>
+          <w:bCs/>
+        </w:rPr>
+        <w:t>Riondato</w:t>
+      </w:r>
+      <w:proofErr w:type="spellEnd"/>
+      <w:r>
+        <w:t xml:space="preserve"> and E. </w:t>
+      </w:r>
+      <w:proofErr w:type="spellStart"/>
+      <w:r>
+        <w:t>Upfal</w:t>
+      </w:r>
+      <w:proofErr w:type="spellEnd"/>
+      <w:r>
+        <w:t xml:space="preserve">. Mining Frequent </w:t>
+      </w:r>
+      <w:proofErr w:type="spellStart"/>
+      <w:r>
+        <w:t>Itemsets</w:t>
+      </w:r>
+      <w:proofErr w:type="spellEnd"/>
+      <w:r>
+        <w:t xml:space="preserve"> through Progressive Sampling with </w:t>
+      </w:r>
+      <w:proofErr w:type="spellStart"/>
+      <w:r>
+        <w:t>Rademacher</w:t>
+      </w:r>
+      <w:proofErr w:type="spellEnd"/>
+      <w:r>
+        <w:t xml:space="preserve"> Averages. </w:t>
       </w:r>
       <w:r>
         <w:rPr>
@@ -1016,10 +1496,35 @@
           <w:b/>
           <w:bCs/>
         </w:rPr>
-        <w:t>M. Riondato</w:t>
-      </w:r>
-      <w:r>
-        <w:t xml:space="preserve"> and E. Upfal. VC-Dimension and Rademacher Averages: From Statistical Learning Theory to Sampling Algorithms. </w:t>
+        <w:t xml:space="preserve">M. </w:t>
+      </w:r>
+      <w:proofErr w:type="spellStart"/>
+      <w:r>
+        <w:rPr>
+          <w:b/>
+          <w:bCs/>
+        </w:rPr>
+        <w:t>Riondato</w:t>
+      </w:r>
+      <w:proofErr w:type="spellEnd"/>
+      <w:r>
+        <w:t xml:space="preserve"> and E. </w:t>
+      </w:r>
+      <w:proofErr w:type="spellStart"/>
+      <w:r>
+        <w:t>Upfal</w:t>
+      </w:r>
+      <w:proofErr w:type="spellEnd"/>
+      <w:r>
+        <w:t xml:space="preserve">. VC-Dimension and </w:t>
+      </w:r>
+      <w:proofErr w:type="spellStart"/>
+      <w:r>
+        <w:t>Rademacher</w:t>
+      </w:r>
+      <w:proofErr w:type="spellEnd"/>
+      <w:r>
+        <w:t xml:space="preserve"> Averages: From Statistical Learning Theory to Sampling Algorithms. </w:t>
       </w:r>
       <w:r>
         <w:rPr>
@@ -1060,17 +1565,66 @@
         <w:tab/>
       </w:r>
       <w:r>
-        <w:t xml:space="preserve">A. Anagnastopoulos, L. Becchetti, A. Fazzone, I. Mele, and </w:t>
-      </w:r>
-      <w:r>
-        <w:rPr>
-          <w:b/>
-          <w:bCs/>
-        </w:rPr>
-        <w:t>M. Riondato</w:t>
-      </w:r>
-      <w:r>
-        <w:t xml:space="preserve">. The Importance of Being Experts: Efficient Max-Finding in Crowdsourcing. </w:t>
+        <w:t xml:space="preserve">A. </w:t>
+      </w:r>
+      <w:proofErr w:type="spellStart"/>
+      <w:r>
+        <w:t>Anagnastopoulos</w:t>
+      </w:r>
+      <w:proofErr w:type="spellEnd"/>
+      <w:r>
+        <w:t xml:space="preserve">, L. </w:t>
+      </w:r>
+      <w:proofErr w:type="spellStart"/>
+      <w:r>
+        <w:t>Becchetti</w:t>
+      </w:r>
+      <w:proofErr w:type="spellEnd"/>
+      <w:r>
+        <w:t xml:space="preserve">, A. </w:t>
+      </w:r>
+      <w:proofErr w:type="spellStart"/>
+      <w:r>
+        <w:t>Fazzone</w:t>
+      </w:r>
+      <w:proofErr w:type="spellEnd"/>
+      <w:r>
+        <w:t xml:space="preserve">, I. </w:t>
+      </w:r>
+      <w:proofErr w:type="spellStart"/>
+      <w:r>
+        <w:t>Mele</w:t>
+      </w:r>
+      <w:proofErr w:type="spellEnd"/>
+      <w:r>
+        <w:t xml:space="preserve">, and </w:t>
+      </w:r>
+      <w:r>
+        <w:rPr>
+          <w:b/>
+          <w:bCs/>
+        </w:rPr>
+        <w:t xml:space="preserve">M. </w:t>
+      </w:r>
+      <w:proofErr w:type="spellStart"/>
+      <w:r>
+        <w:rPr>
+          <w:b/>
+          <w:bCs/>
+        </w:rPr>
+        <w:t>Riondato</w:t>
+      </w:r>
+      <w:proofErr w:type="spellEnd"/>
+      <w:r>
+        <w:t xml:space="preserve">. The Importance of Being Experts: Efficient Max-Finding in </w:t>
+      </w:r>
+      <w:proofErr w:type="spellStart"/>
+      <w:r>
+        <w:t>Crowdsourcing</w:t>
+      </w:r>
+      <w:proofErr w:type="spellEnd"/>
+      <w:r>
+        <w:t xml:space="preserve">. </w:t>
       </w:r>
       <w:r>
         <w:rPr>
@@ -1104,6 +1658,7 @@
         <w:spacing w:after="120"/>
         <w:ind w:left="1440" w:hanging="1440"/>
       </w:pPr>
+      <w:proofErr w:type="gramStart"/>
       <w:r>
         <w:t>2014</w:t>
       </w:r>
@@ -1118,10 +1673,39 @@
           <w:b/>
           <w:bCs/>
         </w:rPr>
-        <w:t>M. Riondato</w:t>
-      </w:r>
-      <w:r>
-        <w:t xml:space="preserve">, D. García-Soriano, and F. Bonchi. Graph Summarization with Quality Guarantees. </w:t>
+        <w:t xml:space="preserve">M. </w:t>
+      </w:r>
+      <w:proofErr w:type="spellStart"/>
+      <w:r>
+        <w:rPr>
+          <w:b/>
+          <w:bCs/>
+        </w:rPr>
+        <w:t>Riondato</w:t>
+      </w:r>
+      <w:proofErr w:type="spellEnd"/>
+      <w:r>
+        <w:t xml:space="preserve">, D. </w:t>
+      </w:r>
+      <w:proofErr w:type="spellStart"/>
+      <w:r>
+        <w:t>García</w:t>
+      </w:r>
+      <w:proofErr w:type="spellEnd"/>
+      <w:r>
+        <w:t xml:space="preserve">-Soriano, and F. </w:t>
+      </w:r>
+      <w:proofErr w:type="spellStart"/>
+      <w:r>
+        <w:t>Bonchi</w:t>
+      </w:r>
+      <w:proofErr w:type="spellEnd"/>
+      <w:r>
+        <w:t>.</w:t>
+      </w:r>
+      <w:proofErr w:type="gramEnd"/>
+      <w:r>
+        <w:t xml:space="preserve"> Graph Summarization with Quality Guarantees. </w:t>
       </w:r>
       <w:r>
         <w:rPr>
@@ -1166,8 +1750,17 @@
           <w:b/>
           <w:bCs/>
         </w:rPr>
-        <w:t>M. Riondato</w:t>
-      </w:r>
+        <w:t xml:space="preserve">M. </w:t>
+      </w:r>
+      <w:proofErr w:type="spellStart"/>
+      <w:r>
+        <w:rPr>
+          <w:b/>
+          <w:bCs/>
+        </w:rPr>
+        <w:t>Riondato</w:t>
+      </w:r>
+      <w:proofErr w:type="spellEnd"/>
       <w:r>
         <w:t xml:space="preserve">. Sampling-based Data Mining Algorithms: Modern Techniques and Case Studies. </w:t>
       </w:r>
@@ -1213,10 +1806,35 @@
           <w:b/>
           <w:bCs/>
         </w:rPr>
-        <w:t>M. Riondato</w:t>
-      </w:r>
-      <w:r>
-        <w:t xml:space="preserve"> and F. Vandin. Finding the True Frequent Itemsets. </w:t>
+        <w:t xml:space="preserve">M. </w:t>
+      </w:r>
+      <w:proofErr w:type="spellStart"/>
+      <w:r>
+        <w:rPr>
+          <w:b/>
+          <w:bCs/>
+        </w:rPr>
+        <w:t>Riondato</w:t>
+      </w:r>
+      <w:proofErr w:type="spellEnd"/>
+      <w:r>
+        <w:t xml:space="preserve"> and F. </w:t>
+      </w:r>
+      <w:proofErr w:type="spellStart"/>
+      <w:r>
+        <w:t>Vandin</w:t>
+      </w:r>
+      <w:proofErr w:type="spellEnd"/>
+      <w:r>
+        <w:t xml:space="preserve">. Finding the True Frequent </w:t>
+      </w:r>
+      <w:proofErr w:type="spellStart"/>
+      <w:r>
+        <w:t>Itemsets</w:t>
+      </w:r>
+      <w:proofErr w:type="spellEnd"/>
+      <w:r>
+        <w:t xml:space="preserve">. </w:t>
       </w:r>
       <w:r>
         <w:rPr>
@@ -1250,6 +1868,7 @@
         <w:spacing w:after="120"/>
         <w:ind w:left="1440" w:hanging="1440"/>
       </w:pPr>
+      <w:proofErr w:type="gramStart"/>
       <w:r>
         <w:t>2014</w:t>
       </w:r>
@@ -1264,10 +1883,47 @@
           <w:b/>
           <w:bCs/>
         </w:rPr>
-        <w:t>M. Riondato</w:t>
-      </w:r>
-      <w:r>
-        <w:t xml:space="preserve"> and E. M. Kornaropoulos. Fast Approximation of Betweenness Centrality through Sampling. </w:t>
+        <w:t xml:space="preserve">M. </w:t>
+      </w:r>
+      <w:proofErr w:type="spellStart"/>
+      <w:r>
+        <w:rPr>
+          <w:b/>
+          <w:bCs/>
+        </w:rPr>
+        <w:t>Riondato</w:t>
+      </w:r>
+      <w:proofErr w:type="spellEnd"/>
+      <w:r>
+        <w:t xml:space="preserve"> and E. M. </w:t>
+      </w:r>
+      <w:proofErr w:type="spellStart"/>
+      <w:r>
+        <w:t>Kornaropoulos</w:t>
+      </w:r>
+      <w:proofErr w:type="spellEnd"/>
+      <w:r>
+        <w:t>.</w:t>
+      </w:r>
+      <w:proofErr w:type="gramEnd"/>
+      <w:r>
+        <w:t xml:space="preserve"> </w:t>
+      </w:r>
+      <w:proofErr w:type="gramStart"/>
+      <w:r>
+        <w:t xml:space="preserve">Fast Approximation of </w:t>
+      </w:r>
+      <w:proofErr w:type="spellStart"/>
+      <w:r>
+        <w:t>Betweenness</w:t>
+      </w:r>
+      <w:proofErr w:type="spellEnd"/>
+      <w:r>
+        <w:t xml:space="preserve"> Centrality through Sampling.</w:t>
+      </w:r>
+      <w:proofErr w:type="gramEnd"/>
+      <w:r>
+        <w:t xml:space="preserve"> </w:t>
       </w:r>
       <w:r>
         <w:rPr>
@@ -1301,6 +1957,7 @@
         <w:spacing w:after="120"/>
         <w:ind w:left="1440" w:hanging="1440"/>
       </w:pPr>
+      <w:proofErr w:type="gramStart"/>
       <w:r>
         <w:t>2012</w:t>
       </w:r>
@@ -1315,10 +1972,47 @@
           <w:b/>
           <w:bCs/>
         </w:rPr>
-        <w:t>M. Riondato</w:t>
-      </w:r>
-      <w:r>
-        <w:t xml:space="preserve">, J. A. DeBrabant, R. Fonseca, and E. Upfal. PARMA: A Parallel Randomized Algorithm for Association Rules Mining in MapReduce. </w:t>
+        <w:t xml:space="preserve">M. </w:t>
+      </w:r>
+      <w:proofErr w:type="spellStart"/>
+      <w:r>
+        <w:rPr>
+          <w:b/>
+          <w:bCs/>
+        </w:rPr>
+        <w:t>Riondato</w:t>
+      </w:r>
+      <w:proofErr w:type="spellEnd"/>
+      <w:r>
+        <w:t xml:space="preserve">, J. A. </w:t>
+      </w:r>
+      <w:proofErr w:type="spellStart"/>
+      <w:r>
+        <w:t>DeBrabant</w:t>
+      </w:r>
+      <w:proofErr w:type="spellEnd"/>
+      <w:r>
+        <w:t xml:space="preserve">, R. Fonseca, and E. </w:t>
+      </w:r>
+      <w:proofErr w:type="spellStart"/>
+      <w:r>
+        <w:t>Upfal</w:t>
+      </w:r>
+      <w:proofErr w:type="spellEnd"/>
+      <w:r>
+        <w:t>.</w:t>
+      </w:r>
+      <w:proofErr w:type="gramEnd"/>
+      <w:r>
+        <w:t xml:space="preserve"> PARMA: A Parallel Randomized Algorithm for Association Rules Mining in </w:t>
+      </w:r>
+      <w:proofErr w:type="spellStart"/>
+      <w:r>
+        <w:t>MapReduce</w:t>
+      </w:r>
+      <w:proofErr w:type="spellEnd"/>
+      <w:r>
+        <w:t xml:space="preserve">. </w:t>
       </w:r>
       <w:r>
         <w:rPr>
@@ -1373,10 +2067,43 @@
           <w:b/>
           <w:bCs/>
         </w:rPr>
-        <w:t>M. Riondato</w:t>
-      </w:r>
-      <w:r>
-        <w:t xml:space="preserve"> and E. Upfal. Efficient Discovery of Association Rules and Frequent Itemsets through Sampling with Tight Performance Guarantees. </w:t>
+        <w:t xml:space="preserve">M. </w:t>
+      </w:r>
+      <w:proofErr w:type="spellStart"/>
+      <w:r>
+        <w:rPr>
+          <w:b/>
+          <w:bCs/>
+        </w:rPr>
+        <w:t>Riondato</w:t>
+      </w:r>
+      <w:proofErr w:type="spellEnd"/>
+      <w:r>
+        <w:t xml:space="preserve"> and E. </w:t>
+      </w:r>
+      <w:proofErr w:type="spellStart"/>
+      <w:r>
+        <w:t>Upfal</w:t>
+      </w:r>
+      <w:proofErr w:type="spellEnd"/>
+      <w:r>
+        <w:t xml:space="preserve">. </w:t>
+      </w:r>
+      <w:proofErr w:type="gramStart"/>
+      <w:r>
+        <w:t xml:space="preserve">Efficient Discovery of Association Rules and Frequent </w:t>
+      </w:r>
+      <w:proofErr w:type="spellStart"/>
+      <w:r>
+        <w:t>Itemsets</w:t>
+      </w:r>
+      <w:proofErr w:type="spellEnd"/>
+      <w:r>
+        <w:t xml:space="preserve"> through Sampling with Tight Performance Guarantees.</w:t>
+      </w:r>
+      <w:proofErr w:type="gramEnd"/>
+      <w:r>
+        <w:t xml:space="preserve"> </w:t>
       </w:r>
       <w:r>
         <w:rPr>
@@ -1395,6 +2122,7 @@
         <w:spacing w:after="120"/>
         <w:ind w:left="1440" w:hanging="1440"/>
       </w:pPr>
+      <w:proofErr w:type="gramStart"/>
       <w:r>
         <w:t>2012</w:t>
       </w:r>
@@ -1402,17 +2130,70 @@
         <w:tab/>
       </w:r>
       <w:r>
-        <w:t xml:space="preserve">A. Pietracaprina, G. Pucci, </w:t>
-      </w:r>
-      <w:r>
-        <w:rPr>
-          <w:b/>
-          <w:bCs/>
-        </w:rPr>
-        <w:t>M. Riondato</w:t>
-      </w:r>
-      <w:r>
-        <w:t xml:space="preserve">, F. Silvestri, and E. Upfal. Space-round Tradeoffs for MapReduce Computations. </w:t>
+        <w:t xml:space="preserve">A. </w:t>
+      </w:r>
+      <w:proofErr w:type="spellStart"/>
+      <w:r>
+        <w:t>Pietracaprina</w:t>
+      </w:r>
+      <w:proofErr w:type="spellEnd"/>
+      <w:r>
+        <w:t xml:space="preserve">, G. </w:t>
+      </w:r>
+      <w:proofErr w:type="spellStart"/>
+      <w:r>
+        <w:t>Pucci</w:t>
+      </w:r>
+      <w:proofErr w:type="spellEnd"/>
+      <w:r>
+        <w:t xml:space="preserve">, </w:t>
+      </w:r>
+      <w:r>
+        <w:rPr>
+          <w:b/>
+          <w:bCs/>
+        </w:rPr>
+        <w:t xml:space="preserve">M. </w:t>
+      </w:r>
+      <w:proofErr w:type="spellStart"/>
+      <w:r>
+        <w:rPr>
+          <w:b/>
+          <w:bCs/>
+        </w:rPr>
+        <w:t>Riondato</w:t>
+      </w:r>
+      <w:proofErr w:type="spellEnd"/>
+      <w:r>
+        <w:t xml:space="preserve">, F. </w:t>
+      </w:r>
+      <w:proofErr w:type="spellStart"/>
+      <w:r>
+        <w:t>Silvestri</w:t>
+      </w:r>
+      <w:proofErr w:type="spellEnd"/>
+      <w:r>
+        <w:t xml:space="preserve">, and E. </w:t>
+      </w:r>
+      <w:proofErr w:type="spellStart"/>
+      <w:r>
+        <w:t>Upfal</w:t>
+      </w:r>
+      <w:proofErr w:type="spellEnd"/>
+      <w:r>
+        <w:t>.</w:t>
+      </w:r>
+      <w:proofErr w:type="gramEnd"/>
+      <w:r>
+        <w:t xml:space="preserve"> Space-round Tradeoffs for </w:t>
+      </w:r>
+      <w:proofErr w:type="spellStart"/>
+      <w:r>
+        <w:t>MapReduce</w:t>
+      </w:r>
+      <w:proofErr w:type="spellEnd"/>
+      <w:r>
+        <w:t xml:space="preserve"> Computations. </w:t>
       </w:r>
       <w:r>
         <w:rPr>
@@ -1455,22 +2236,68 @@
         <w:spacing w:after="120"/>
         <w:ind w:left="1440" w:hanging="1440"/>
       </w:pPr>
+      <w:proofErr w:type="gramStart"/>
       <w:r>
         <w:t>2012</w:t>
       </w:r>
       <w:r>
         <w:tab/>
-        <w:t xml:space="preserve">M. Akdere, U. Çetintemel, </w:t>
-      </w:r>
-      <w:r>
-        <w:rPr>
-          <w:b/>
-          <w:bCs/>
-        </w:rPr>
-        <w:t>M. Riondato</w:t>
-      </w:r>
-      <w:r>
-        <w:t xml:space="preserve">, E. Upfal, and S. B. Zdonik. Learning-based Query Performance Modeling and Prediction. </w:t>
+        <w:t xml:space="preserve">M. </w:t>
+      </w:r>
+      <w:proofErr w:type="spellStart"/>
+      <w:r>
+        <w:t>Akdere</w:t>
+      </w:r>
+      <w:proofErr w:type="spellEnd"/>
+      <w:r>
+        <w:t xml:space="preserve">, U. </w:t>
+      </w:r>
+      <w:proofErr w:type="spellStart"/>
+      <w:r>
+        <w:t>Çetintemel</w:t>
+      </w:r>
+      <w:proofErr w:type="spellEnd"/>
+      <w:r>
+        <w:t xml:space="preserve">, </w:t>
+      </w:r>
+      <w:r>
+        <w:rPr>
+          <w:b/>
+          <w:bCs/>
+        </w:rPr>
+        <w:t xml:space="preserve">M. </w:t>
+      </w:r>
+      <w:proofErr w:type="spellStart"/>
+      <w:r>
+        <w:rPr>
+          <w:b/>
+          <w:bCs/>
+        </w:rPr>
+        <w:t>Riondato</w:t>
+      </w:r>
+      <w:proofErr w:type="spellEnd"/>
+      <w:r>
+        <w:t xml:space="preserve">, E. </w:t>
+      </w:r>
+      <w:proofErr w:type="spellStart"/>
+      <w:r>
+        <w:t>Upfal</w:t>
+      </w:r>
+      <w:proofErr w:type="spellEnd"/>
+      <w:r>
+        <w:t xml:space="preserve">, and S. B. </w:t>
+      </w:r>
+      <w:proofErr w:type="spellStart"/>
+      <w:r>
+        <w:t>Zdonik</w:t>
+      </w:r>
+      <w:proofErr w:type="spellEnd"/>
+      <w:r>
+        <w:t>.</w:t>
+      </w:r>
+      <w:proofErr w:type="gramEnd"/>
+      <w:r>
+        <w:t xml:space="preserve"> Learning-based Query Performance Modeling and Prediction. </w:t>
       </w:r>
       <w:r>
         <w:rPr>
@@ -1504,6 +2331,7 @@
         <w:spacing w:after="120"/>
         <w:ind w:left="1440" w:hanging="1440"/>
       </w:pPr>
+      <w:proofErr w:type="gramStart"/>
       <w:r>
         <w:t>2011</w:t>
       </w:r>
@@ -1518,10 +2346,63 @@
           <w:b/>
           <w:bCs/>
         </w:rPr>
-        <w:t>M. Riondato</w:t>
-      </w:r>
-      <w:r>
-        <w:t xml:space="preserve">, M. Akdere, U. Çetintemel, S. B. Zdonik, and E. Upfal. The VC-dimension of SQL Queries and Selectivity Estimation through Sampling. </w:t>
+        <w:t xml:space="preserve">M. </w:t>
+      </w:r>
+      <w:proofErr w:type="spellStart"/>
+      <w:r>
+        <w:rPr>
+          <w:b/>
+          <w:bCs/>
+        </w:rPr>
+        <w:t>Riondato</w:t>
+      </w:r>
+      <w:proofErr w:type="spellEnd"/>
+      <w:r>
+        <w:t xml:space="preserve">, M. </w:t>
+      </w:r>
+      <w:proofErr w:type="spellStart"/>
+      <w:r>
+        <w:t>Akdere</w:t>
+      </w:r>
+      <w:proofErr w:type="spellEnd"/>
+      <w:r>
+        <w:t xml:space="preserve">, U. </w:t>
+      </w:r>
+      <w:proofErr w:type="spellStart"/>
+      <w:r>
+        <w:t>Çetintemel</w:t>
+      </w:r>
+      <w:proofErr w:type="spellEnd"/>
+      <w:r>
+        <w:t xml:space="preserve">, S. B. </w:t>
+      </w:r>
+      <w:proofErr w:type="spellStart"/>
+      <w:r>
+        <w:t>Zdonik</w:t>
+      </w:r>
+      <w:proofErr w:type="spellEnd"/>
+      <w:r>
+        <w:t xml:space="preserve">, and E. </w:t>
+      </w:r>
+      <w:proofErr w:type="spellStart"/>
+      <w:r>
+        <w:t>Upfal</w:t>
+      </w:r>
+      <w:proofErr w:type="spellEnd"/>
+      <w:r>
+        <w:t>.</w:t>
+      </w:r>
+      <w:proofErr w:type="gramEnd"/>
+      <w:r>
+        <w:t xml:space="preserve"> </w:t>
+      </w:r>
+      <w:proofErr w:type="gramStart"/>
+      <w:r>
+        <w:t>The VC-dimension of SQL Queries and Selectivity Estimation through Sampling.</w:t>
+      </w:r>
+      <w:proofErr w:type="gramEnd"/>
+      <w:r>
+        <w:t xml:space="preserve"> </w:t>
       </w:r>
       <w:r>
         <w:rPr>
@@ -1539,22 +2420,68 @@
         <w:pStyle w:val="normal0"/>
         <w:ind w:left="1440" w:hanging="1440"/>
       </w:pPr>
+      <w:proofErr w:type="gramStart"/>
       <w:r>
         <w:t>2011</w:t>
       </w:r>
       <w:r>
         <w:tab/>
-        <w:t xml:space="preserve">M. Akdere, U. Çetintemel, </w:t>
-      </w:r>
-      <w:r>
-        <w:rPr>
-          <w:b/>
-          <w:bCs/>
-        </w:rPr>
-        <w:t>M. Riondato</w:t>
-      </w:r>
-      <w:r>
-        <w:t xml:space="preserve">, E. Upfal, and S. B. Zdonik. The Case for Predictive Database Systems: Opportunities and Challenges. </w:t>
+        <w:t xml:space="preserve">M. </w:t>
+      </w:r>
+      <w:proofErr w:type="spellStart"/>
+      <w:r>
+        <w:t>Akdere</w:t>
+      </w:r>
+      <w:proofErr w:type="spellEnd"/>
+      <w:r>
+        <w:t xml:space="preserve">, U. </w:t>
+      </w:r>
+      <w:proofErr w:type="spellStart"/>
+      <w:r>
+        <w:t>Çetintemel</w:t>
+      </w:r>
+      <w:proofErr w:type="spellEnd"/>
+      <w:r>
+        <w:t xml:space="preserve">, </w:t>
+      </w:r>
+      <w:r>
+        <w:rPr>
+          <w:b/>
+          <w:bCs/>
+        </w:rPr>
+        <w:t xml:space="preserve">M. </w:t>
+      </w:r>
+      <w:proofErr w:type="spellStart"/>
+      <w:r>
+        <w:rPr>
+          <w:b/>
+          <w:bCs/>
+        </w:rPr>
+        <w:t>Riondato</w:t>
+      </w:r>
+      <w:proofErr w:type="spellEnd"/>
+      <w:r>
+        <w:t xml:space="preserve">, E. </w:t>
+      </w:r>
+      <w:proofErr w:type="spellStart"/>
+      <w:r>
+        <w:t>Upfal</w:t>
+      </w:r>
+      <w:proofErr w:type="spellEnd"/>
+      <w:r>
+        <w:t xml:space="preserve">, and S. B. </w:t>
+      </w:r>
+      <w:proofErr w:type="spellStart"/>
+      <w:r>
+        <w:t>Zdonik</w:t>
+      </w:r>
+      <w:proofErr w:type="spellEnd"/>
+      <w:r>
+        <w:t>.</w:t>
+      </w:r>
+      <w:proofErr w:type="gramEnd"/>
+      <w:r>
+        <w:t xml:space="preserve"> The Case for Predictive Database Systems: Opportunities and Challenges. </w:t>
       </w:r>
       <w:r>
         <w:rPr>
@@ -1590,6 +2517,110 @@
     <w:p>
       <w:pPr>
         <w:pStyle w:val="normal0"/>
+        <w:rPr>
+          <w:b/>
+          <w:bCs/>
+        </w:rPr>
+      </w:pPr>
+      <w:r>
+        <w:rPr>
+          <w:b/>
+          <w:bCs/>
+        </w:rPr>
+        <w:t>Technical Reports</w:t>
+      </w:r>
+    </w:p>
+    <w:p>
+      <w:pPr>
+        <w:pStyle w:val="normal0"/>
+        <w:rPr>
+          <w:b/>
+          <w:bCs/>
+        </w:rPr>
+      </w:pPr>
+    </w:p>
+    <w:p>
+      <w:pPr>
+        <w:pStyle w:val="normal0"/>
+        <w:ind w:left="1440" w:hanging="1440"/>
+      </w:pPr>
+      <w:r>
+        <w:rPr>
+          <w:bCs/>
+        </w:rPr>
+        <w:t>2018</w:t>
+      </w:r>
+      <w:r>
+        <w:rPr>
+          <w:bCs/>
+        </w:rPr>
+        <w:tab/>
+      </w:r>
+      <w:r>
+        <w:rPr>
+          <w:b/>
+          <w:bCs/>
+        </w:rPr>
+        <w:t xml:space="preserve">M. </w:t>
+      </w:r>
+      <w:proofErr w:type="spellStart"/>
+      <w:r>
+        <w:rPr>
+          <w:b/>
+          <w:bCs/>
+        </w:rPr>
+        <w:t>Riondato</w:t>
+      </w:r>
+      <w:proofErr w:type="spellEnd"/>
+      <w:r>
+        <w:rPr>
+          <w:bCs/>
+        </w:rPr>
+        <w:t>.</w:t>
+      </w:r>
+      <w:r>
+        <w:rPr>
+          <w:b/>
+          <w:bCs/>
+        </w:rPr>
+        <w:t xml:space="preserve"> </w:t>
+      </w:r>
+      <w:r>
+        <w:rPr>
+          <w:bCs/>
+        </w:rPr>
+        <w:t xml:space="preserve">Sharpe Ratio: Estimation, Confidence Intervals, and Hypothesis Testing. </w:t>
+      </w:r>
+      <w:proofErr w:type="gramStart"/>
+      <w:r>
+        <w:rPr>
+          <w:bCs/>
+          <w:i/>
+        </w:rPr>
+        <w:t>Two Sigma Technical Report Series</w:t>
+      </w:r>
+      <w:r>
+        <w:rPr>
+          <w:bCs/>
+        </w:rPr>
+        <w:t>, No. 2018-001.</w:t>
+      </w:r>
+      <w:proofErr w:type="gramEnd"/>
+      <w:r>
+        <w:rPr>
+          <w:bCs/>
+        </w:rPr>
+        <w:t xml:space="preserve"> </w:t>
+      </w:r>
+    </w:p>
+    <w:p>
+      <w:pPr>
+        <w:pStyle w:val="normal0"/>
+      </w:pPr>
+    </w:p>
+    <w:p>
+      <w:pPr>
+        <w:pStyle w:val="normal0"/>
       </w:pPr>
       <w:r>
         <w:rPr>
@@ -1617,14 +2648,45 @@
         <w:tab/>
       </w:r>
       <w:r>
-        <w:t xml:space="preserve">F. Bonchi, G. De Francisci Morales, </w:t>
-      </w:r>
-      <w:r>
-        <w:rPr>
-          <w:b/>
-          <w:bCs/>
-        </w:rPr>
-        <w:t>M. Riondato.</w:t>
+        <w:t xml:space="preserve">F. </w:t>
+      </w:r>
+      <w:proofErr w:type="spellStart"/>
+      <w:r>
+        <w:t>Bonchi</w:t>
+      </w:r>
+      <w:proofErr w:type="spellEnd"/>
+      <w:r>
+        <w:t xml:space="preserve">, G. De </w:t>
+      </w:r>
+      <w:proofErr w:type="spellStart"/>
+      <w:r>
+        <w:t>Francisci</w:t>
+      </w:r>
+      <w:proofErr w:type="spellEnd"/>
+      <w:r>
+        <w:t xml:space="preserve"> Morales, </w:t>
+      </w:r>
+      <w:r>
+        <w:rPr>
+          <w:b/>
+          <w:bCs/>
+        </w:rPr>
+        <w:t xml:space="preserve">M. </w:t>
+      </w:r>
+      <w:proofErr w:type="spellStart"/>
+      <w:r>
+        <w:rPr>
+          <w:b/>
+          <w:bCs/>
+        </w:rPr>
+        <w:t>Riondato</w:t>
+      </w:r>
+      <w:proofErr w:type="spellEnd"/>
+      <w:r>
+        <w:rPr>
+          <w:bCs/>
+        </w:rPr>
+        <w:t>.</w:t>
       </w:r>
       <w:r>
         <w:t xml:space="preserve"> Centrality Measures in Big Graphs: Exact, Approximated, and Distributed Algorithms. WWW’16</w:t>
@@ -1647,10 +2709,35 @@
           <w:b/>
           <w:bCs/>
         </w:rPr>
-        <w:t>M. Riondato</w:t>
-      </w:r>
-      <w:r>
-        <w:t xml:space="preserve"> and E. Upfal. VC-Dimension and Rademacher Averages: From Statistical Learning Theory to Sampling Algorithms. ACM KDD’15, ECML PKDD’15, ACM CIKM’15</w:t>
+        <w:t xml:space="preserve">M. </w:t>
+      </w:r>
+      <w:proofErr w:type="spellStart"/>
+      <w:r>
+        <w:rPr>
+          <w:b/>
+          <w:bCs/>
+        </w:rPr>
+        <w:t>Riondato</w:t>
+      </w:r>
+      <w:proofErr w:type="spellEnd"/>
+      <w:r>
+        <w:t xml:space="preserve"> and E. </w:t>
+      </w:r>
+      <w:proofErr w:type="spellStart"/>
+      <w:r>
+        <w:t>Upfal</w:t>
+      </w:r>
+      <w:proofErr w:type="spellEnd"/>
+      <w:r>
+        <w:t xml:space="preserve">. VC-Dimension and </w:t>
+      </w:r>
+      <w:proofErr w:type="spellStart"/>
+      <w:r>
+        <w:t>Rademacher</w:t>
+      </w:r>
+      <w:proofErr w:type="spellEnd"/>
+      <w:r>
+        <w:t xml:space="preserve"> Averages: From Statistical Learning Theory to Sampling Algorithms. ACM KDD’15, ECML PKDD’15, ACM CIKM’15</w:t>
       </w:r>
     </w:p>
     <w:p>
@@ -1901,7 +2988,15 @@
         <w:tab/>
       </w:r>
       <w:r>
-        <w:t>Sampling-based Approximation Algorithms for Data Analysis using Rademacher Averages</w:t>
+        <w:t xml:space="preserve">Sampling-based Approximation Algorithms for Data Analysis using </w:t>
+      </w:r>
+      <w:proofErr w:type="spellStart"/>
+      <w:r>
+        <w:t>Rademacher</w:t>
+      </w:r>
+      <w:proofErr w:type="spellEnd"/>
+      <w:r>
+        <w:t xml:space="preserve"> Averages</w:t>
       </w:r>
       <w:r>
         <w:t>, Theory of Computation Seminar, Harvard University, Boston (MA, USA), May 7</w:t>
@@ -1918,9 +3013,58 @@
       </w:r>
       <w:r>
         <w:tab/>
-      </w:r>
-      <w:r>
-        <w:t>Betweenness Centrality Estimation with Rademacher Averages, National Institute of</w:t>
+        <w:t>Statistical Learning Theory meets Data Mining: Fast, High-quality, Sampling-based Approximation Algorithm, Boston College, Chestnut Hill (MA, USA), January 31</w:t>
+      </w:r>
+    </w:p>
+    <w:p>
+      <w:pPr>
+        <w:pStyle w:val="normal0"/>
+        <w:spacing w:after="120"/>
+        <w:ind w:left="720" w:hanging="720"/>
+      </w:pPr>
+      <w:r>
+        <w:t>2017</w:t>
+      </w:r>
+      <w:r>
+        <w:tab/>
+        <w:t xml:space="preserve">Statistical Learning Theory meets Data Mining: Fast, High-quality, Sampling-based Approximation Algorithm, Amherst College, Amherst (MA, USA), </w:t>
+      </w:r>
+      <w:proofErr w:type="gramStart"/>
+      <w:r>
+        <w:t>January</w:t>
+      </w:r>
+      <w:proofErr w:type="gramEnd"/>
+      <w:r>
+        <w:t xml:space="preserve"> 25</w:t>
+      </w:r>
+    </w:p>
+    <w:p>
+      <w:pPr>
+        <w:pStyle w:val="normal0"/>
+        <w:spacing w:after="120"/>
+        <w:ind w:left="720" w:hanging="720"/>
+      </w:pPr>
+      <w:r>
+        <w:t>2017</w:t>
+      </w:r>
+      <w:r>
+        <w:tab/>
+      </w:r>
+      <w:proofErr w:type="spellStart"/>
+      <w:r>
+        <w:t>Betweenness</w:t>
+      </w:r>
+      <w:proofErr w:type="spellEnd"/>
+      <w:r>
+        <w:t xml:space="preserve"> Centrality Estimation with </w:t>
+      </w:r>
+      <w:proofErr w:type="spellStart"/>
+      <w:r>
+        <w:t>Rademacher</w:t>
+      </w:r>
+      <w:proofErr w:type="spellEnd"/>
+      <w:r>
+        <w:t xml:space="preserve"> Averages, National Institute of</w:t>
       </w:r>
       <w:r>
         <w:t xml:space="preserve"> Informa</w:t>
@@ -1940,10 +3084,25 @@
       </w:r>
       <w:r>
         <w:tab/>
-        <w:t>Betweenness Centrality Estimation wit</w:t>
-      </w:r>
-      <w:r>
-        <w:t>h Rademacher Averages, Center for</w:t>
+      </w:r>
+      <w:proofErr w:type="spellStart"/>
+      <w:r>
+        <w:t>Betweenness</w:t>
+      </w:r>
+      <w:proofErr w:type="spellEnd"/>
+      <w:r>
+        <w:t xml:space="preserve"> Centrality Estimation wit</w:t>
+      </w:r>
+      <w:r>
+        <w:t xml:space="preserve">h </w:t>
+      </w:r>
+      <w:proofErr w:type="spellStart"/>
+      <w:r>
+        <w:t>Rademacher</w:t>
+      </w:r>
+      <w:proofErr w:type="spellEnd"/>
+      <w:r>
+        <w:t xml:space="preserve"> Averages, Center for</w:t>
       </w:r>
       <w:r>
         <w:t xml:space="preserve"> Data Science, New York University, New York (NY, USA), May 17</w:t>
@@ -1961,20 +3120,43 @@
       <w:r>
         <w:tab/>
       </w:r>
-      <w:r>
-        <w:t>Rademacher Averages: Theory and Practice</w:t>
+      <w:proofErr w:type="spellStart"/>
+      <w:r>
+        <w:t>Rademacher</w:t>
+      </w:r>
+      <w:proofErr w:type="spellEnd"/>
+      <w:r>
+        <w:t xml:space="preserve"> Averages: Theory and Practice</w:t>
       </w:r>
       <w:r>
         <w:t xml:space="preserve">, </w:t>
       </w:r>
-      <w:r>
-        <w:t xml:space="preserve">Dagstuhl Seminar 17141, </w:t>
-      </w:r>
+      <w:proofErr w:type="spellStart"/>
+      <w:r>
+        <w:t>Dagstuhl</w:t>
+      </w:r>
+      <w:proofErr w:type="spellEnd"/>
+      <w:r>
+        <w:t xml:space="preserve"> Seminar 17141, </w:t>
+      </w:r>
+      <w:proofErr w:type="spellStart"/>
       <w:r>
         <w:t>Sch</w:t>
       </w:r>
       <w:r>
-        <w:t>loss Dagstuhl (Germany), April 6</w:t>
+        <w:t>loss</w:t>
+      </w:r>
+      <w:proofErr w:type="spellEnd"/>
+      <w:r>
+        <w:t xml:space="preserve"> </w:t>
+      </w:r>
+      <w:proofErr w:type="spellStart"/>
+      <w:r>
+        <w:t>Dagstuhl</w:t>
+      </w:r>
+      <w:proofErr w:type="spellEnd"/>
+      <w:r>
+        <w:t xml:space="preserve"> (Germany), April 6</w:t>
       </w:r>
     </w:p>
     <w:p>
@@ -2028,7 +3210,15 @@
       </w:r>
       <w:r>
         <w:tab/>
-        <w:t>The Neverending Data – Streaming, Sampling, and Triangle Counting, Department of Computer Science, Amherst College, Amherst (MA, USA), January 27</w:t>
+        <w:t xml:space="preserve">The </w:t>
+      </w:r>
+      <w:proofErr w:type="spellStart"/>
+      <w:r>
+        <w:t>Neverending</w:t>
+      </w:r>
+      <w:proofErr w:type="spellEnd"/>
+      <w:r>
+        <w:t xml:space="preserve"> Data – Streaming, Sampling, and Triangle Counting, Department of Computer Science, Amherst College, Amherst (MA, USA), January 27</w:t>
       </w:r>
     </w:p>
     <w:p>
@@ -2042,7 +3232,23 @@
       </w:r>
       <w:r>
         <w:tab/>
-        <w:t>Approximating Betweenness Centrality through Sampling with the Rademacher Averages, Boston University, Boston (MA, USA), November 18</w:t>
+        <w:t xml:space="preserve">Approximating </w:t>
+      </w:r>
+      <w:proofErr w:type="spellStart"/>
+      <w:r>
+        <w:t>Betweenness</w:t>
+      </w:r>
+      <w:proofErr w:type="spellEnd"/>
+      <w:r>
+        <w:t xml:space="preserve"> Centrality through Sampling with the </w:t>
+      </w:r>
+      <w:proofErr w:type="spellStart"/>
+      <w:r>
+        <w:t>Rademacher</w:t>
+      </w:r>
+      <w:proofErr w:type="spellEnd"/>
+      <w:r>
+        <w:t xml:space="preserve"> Averages, Boston University, Boston (MA, USA), November 18</w:t>
       </w:r>
     </w:p>
     <w:p>
@@ -2092,10 +3298,26 @@
       </w:r>
       <w:r>
         <w:tab/>
-        <w:t>Approximating Betweenness Centrality through Sampling with the Rademach</w:t>
-      </w:r>
-      <w:r>
-        <w:t>er Averages, Network Science In</w:t>
+        <w:t xml:space="preserve">Approximating </w:t>
+      </w:r>
+      <w:proofErr w:type="spellStart"/>
+      <w:r>
+        <w:t>Betweenness</w:t>
+      </w:r>
+      <w:proofErr w:type="spellEnd"/>
+      <w:r>
+        <w:t xml:space="preserve"> Centrality through Sampling with the </w:t>
+      </w:r>
+      <w:proofErr w:type="spellStart"/>
+      <w:r>
+        <w:t>Rademach</w:t>
+      </w:r>
+      <w:r>
+        <w:t>er</w:t>
+      </w:r>
+      <w:proofErr w:type="spellEnd"/>
+      <w:r>
+        <w:t xml:space="preserve"> Averages, Network Science In</w:t>
       </w:r>
       <w:r>
         <w:t>stitute, Northeastern University, Boston (MA, USA), October 17</w:t>
@@ -2129,7 +3351,23 @@
       </w:r>
       <w:r>
         <w:tab/>
-        <w:t>ABRA: Venice, Sampling, and Betweenness Centrality Estimation, Social Impact through Network Science (SINS), Venice (Italy), June 8</w:t>
+        <w:t xml:space="preserve">ABRA: Venice, Sampling, and </w:t>
+      </w:r>
+      <w:proofErr w:type="spellStart"/>
+      <w:r>
+        <w:t>Betweenness</w:t>
+      </w:r>
+      <w:proofErr w:type="spellEnd"/>
+      <w:r>
+        <w:t xml:space="preserve"> Centrality Estimation, Social Impact through Network Science (SINS), Venice (Italy), </w:t>
+      </w:r>
+      <w:proofErr w:type="gramStart"/>
+      <w:r>
+        <w:t>June</w:t>
+      </w:r>
+      <w:proofErr w:type="gramEnd"/>
+      <w:r>
+        <w:t xml:space="preserve"> 8</w:t>
       </w:r>
     </w:p>
     <w:p>
@@ -2143,10 +3381,18 @@
       </w:r>
       <w:r>
         <w:tab/>
-        <w:t>Data is</w:t>
-      </w:r>
-      <w:r>
-        <w:t xml:space="preserve"> …, </w:t>
+        <w:t xml:space="preserve">Data </w:t>
+      </w:r>
+      <w:proofErr w:type="gramStart"/>
+      <w:r>
+        <w:t>is</w:t>
+      </w:r>
+      <w:r>
+        <w:t xml:space="preserve"> …,</w:t>
+      </w:r>
+      <w:proofErr w:type="gramEnd"/>
+      <w:r>
+        <w:t xml:space="preserve"> </w:t>
       </w:r>
       <w:r>
         <w:t>Stevens Institute of Technology, Hoboken (NJ, USA), December 12</w:t>
@@ -2168,8 +3414,13 @@
       <w:r>
         <w:t xml:space="preserve">rning Theory Meets Data Mining, </w:t>
       </w:r>
-      <w:r>
-        <w:t>Monash University, Melbourne (Australia), October 28</w:t>
+      <w:proofErr w:type="spellStart"/>
+      <w:r>
+        <w:t>Monash</w:t>
+      </w:r>
+      <w:proofErr w:type="spellEnd"/>
+      <w:r>
+        <w:t xml:space="preserve"> University, Melbourne (Australia), October 28</w:t>
       </w:r>
     </w:p>
     <w:p>
@@ -2183,7 +3434,15 @@
       </w:r>
       <w:r>
         <w:tab/>
-        <w:t>Modern Sampling for Modern Data: The Case of Frequent Itemsets Mining, Two Sigma Investments, New York (NY, USA), March 5</w:t>
+        <w:t xml:space="preserve">Modern Sampling for Modern Data: The Case of Frequent </w:t>
+      </w:r>
+      <w:proofErr w:type="spellStart"/>
+      <w:r>
+        <w:t>Itemsets</w:t>
+      </w:r>
+      <w:proofErr w:type="spellEnd"/>
+      <w:r>
+        <w:t xml:space="preserve"> Mining, Two Sigma Investments, New York (NY, USA), March 5</w:t>
       </w:r>
     </w:p>
     <w:p>
@@ -2211,7 +3470,15 @@
       </w:r>
       <w:r>
         <w:tab/>
-        <w:t>Efficient Frequent Itemsets Mining through Sampling, Database Research Group Seminar, University of Waterloo, Waterloo (Canada), May 7</w:t>
+        <w:t xml:space="preserve">Efficient Frequent </w:t>
+      </w:r>
+      <w:proofErr w:type="spellStart"/>
+      <w:r>
+        <w:t>Itemsets</w:t>
+      </w:r>
+      <w:proofErr w:type="spellEnd"/>
+      <w:r>
+        <w:t xml:space="preserve"> Mining through Sampling, Database Research Group Seminar, University of Waterloo, Waterloo (Canada), May 7</w:t>
       </w:r>
     </w:p>
     <w:p>
@@ -2225,7 +3492,15 @@
       </w:r>
       <w:r>
         <w:tab/>
-        <w:t xml:space="preserve">Efficient Frequent Itemsets Mining through Sampling, Database </w:t>
+        <w:t xml:space="preserve">Efficient Frequent </w:t>
+      </w:r>
+      <w:proofErr w:type="spellStart"/>
+      <w:r>
+        <w:t>Itemsets</w:t>
+      </w:r>
+      <w:proofErr w:type="spellEnd"/>
+      <w:r>
+        <w:t xml:space="preserve"> Mining through Sampling, Database </w:t>
       </w:r>
       <w:r>
         <w:t>Group Seminar, MIT CSAIL, Cambridge</w:t>
@@ -2259,7 +3534,15 @@
       </w:r>
       <w:r>
         <w:tab/>
-        <w:t>Fast Betweenness Estimation through Sampling, Data Management Group Seminar, Boston University, Boston (MA, USA), October 17</w:t>
+        <w:t xml:space="preserve">Fast </w:t>
+      </w:r>
+      <w:proofErr w:type="spellStart"/>
+      <w:r>
+        <w:t>Betweenness</w:t>
+      </w:r>
+      <w:proofErr w:type="spellEnd"/>
+      <w:r>
+        <w:t xml:space="preserve"> Estimation through Sampling, Data Management Group Seminar, Boston University, Boston (MA, USA), October 17</w:t>
       </w:r>
     </w:p>
     <w:p>
@@ -2273,7 +3556,15 @@
       </w:r>
       <w:r>
         <w:tab/>
-        <w:t>Fast Betweenness Estimation through Sampling, Lab Research Seminar, Yahoo! Labs Barcelona, Barcelona (Spain), June 13</w:t>
+        <w:t xml:space="preserve">Fast </w:t>
+      </w:r>
+      <w:proofErr w:type="spellStart"/>
+      <w:r>
+        <w:t>Betweenness</w:t>
+      </w:r>
+      <w:proofErr w:type="spellEnd"/>
+      <w:r>
+        <w:t xml:space="preserve"> Estimation through Sampling, Lab Research Seminar, Yahoo! Labs Barcelona, Barcelona (Spain), June 13</w:t>
       </w:r>
     </w:p>
     <w:p>
@@ -2287,7 +3578,15 @@
       </w:r>
       <w:r>
         <w:tab/>
-        <w:t>Fast Betweenness Estimation through Sampling, Advanced Computing Group Talk, University of Padua, Padua (Italy), May 30</w:t>
+        <w:t xml:space="preserve">Fast </w:t>
+      </w:r>
+      <w:proofErr w:type="spellStart"/>
+      <w:r>
+        <w:t>Betweenness</w:t>
+      </w:r>
+      <w:proofErr w:type="spellEnd"/>
+      <w:r>
+        <w:t xml:space="preserve"> Estimation through Sampling, Advanced Computing Group Talk, University of Padua, Padua (Italy), May 30</w:t>
       </w:r>
     </w:p>
     <w:p>
@@ -2332,7 +3631,15 @@
       </w:r>
       <w:r>
         <w:tab/>
-        <w:t>Top-k Frequent Itemsets Mining through Sampling, Advanced Computing Group Talk, University of Padua, Padua (Italy), September 16</w:t>
+        <w:t xml:space="preserve">Top-k Frequent </w:t>
+      </w:r>
+      <w:proofErr w:type="spellStart"/>
+      <w:r>
+        <w:t>Itemsets</w:t>
+      </w:r>
+      <w:proofErr w:type="spellEnd"/>
+      <w:r>
+        <w:t xml:space="preserve"> Mining through Sampling, Advanced Computing Group Talk, University of Padua, Padua (Italy), September 16</w:t>
       </w:r>
     </w:p>
     <w:p>
@@ -2346,7 +3653,15 @@
       </w:r>
       <w:r>
         <w:tab/>
-        <w:t>Mining Top-K Frequent Itemsets Through Progressive Sampling, Chalmers University of Technology, Gothenburg (Sweden), August 5</w:t>
+        <w:t xml:space="preserve">Mining Top-K Frequent </w:t>
+      </w:r>
+      <w:proofErr w:type="spellStart"/>
+      <w:r>
+        <w:t>Itemsets</w:t>
+      </w:r>
+      <w:proofErr w:type="spellEnd"/>
+      <w:r>
+        <w:t xml:space="preserve"> Through Progressive Sampling, Chalmers University of Technology, Gothenburg (Sweden), August 5</w:t>
       </w:r>
     </w:p>
     <w:p>
@@ -2411,7 +3726,14 @@
       </w:r>
       <w:r>
         <w:tab/>
-        <w:t>Monash University (Melbourne, Australia) – Visiting Researcher, October</w:t>
+      </w:r>
+      <w:proofErr w:type="spellStart"/>
+      <w:r>
+        <w:t>Monash</w:t>
+      </w:r>
+      <w:proofErr w:type="spellEnd"/>
+      <w:r>
+        <w:t xml:space="preserve"> University (Melbourne, Australia) – Visiting Researcher, October</w:t>
       </w:r>
     </w:p>
     <w:p>
@@ -2425,7 +3747,14 @@
       </w:r>
       <w:r>
         <w:tab/>
-        <w:t>Sapienza University of Rome (Rome, Italy)</w:t>
+      </w:r>
+      <w:proofErr w:type="spellStart"/>
+      <w:r>
+        <w:t>Sapienza</w:t>
+      </w:r>
+      <w:proofErr w:type="spellEnd"/>
+      <w:r>
+        <w:t xml:space="preserve"> University of Rome (Rome, Italy)</w:t>
       </w:r>
       <w:r>
         <w:t xml:space="preserve"> – Visiting Ph.D. Student, June</w:t>
@@ -2473,12 +3802,17 @@
         <w:pStyle w:val="normal0"/>
         <w:spacing w:after="60"/>
       </w:pPr>
+      <w:proofErr w:type="gramStart"/>
       <w:r>
         <w:t>2008–9</w:t>
       </w:r>
       <w:r>
         <w:tab/>
-        <w:t>Brown University (Providence, RI, USA) – Visiting Student, October–June</w:t>
+        <w:t>Brown University</w:t>
+      </w:r>
+      <w:proofErr w:type="gramEnd"/>
+      <w:r>
+        <w:t xml:space="preserve"> (Providence, RI, USA) – Visiting Student, October–June</w:t>
       </w:r>
     </w:p>
     <w:p>
@@ -2657,13 +3991,27 @@
         <w:rPr>
           <w:bCs/>
         </w:rPr>
-        <w:t>Workshop (Be</w:t>
-      </w:r>
-      <w:r>
-        <w:rPr>
-          <w:bCs/>
-        </w:rPr>
-        <w:t>rtinoro, Italy, September 2018)</w:t>
+        <w:t>Workshop (</w:t>
+      </w:r>
+      <w:proofErr w:type="spellStart"/>
+      <w:r>
+        <w:rPr>
+          <w:bCs/>
+        </w:rPr>
+        <w:t>Be</w:t>
+      </w:r>
+      <w:r>
+        <w:rPr>
+          <w:bCs/>
+        </w:rPr>
+        <w:t>rtinoro</w:t>
+      </w:r>
+      <w:proofErr w:type="spellEnd"/>
+      <w:r>
+        <w:rPr>
+          <w:bCs/>
+        </w:rPr>
+        <w:t>, Italy, September 2018)</w:t>
       </w:r>
       <w:r>
         <w:rPr>
@@ -2764,6 +4112,15 @@
       </w:pPr>
       <w:r>
         <w:t>ACM WSDM</w:t>
+      </w:r>
+      <w:r>
+        <w:t xml:space="preserve"> </w:t>
+      </w:r>
+      <w:r>
+        <w:t>‘</w:t>
+      </w:r>
+      <w:r>
+        <w:t>19,</w:t>
       </w:r>
       <w:r>
         <w:t xml:space="preserve"> </w:t>
@@ -3665,12 +5022,17 @@
         <w:pStyle w:val="normal0"/>
         <w:spacing w:after="120"/>
       </w:pPr>
+      <w:proofErr w:type="gramStart"/>
       <w:r>
         <w:t>2012</w:t>
       </w:r>
       <w:r>
         <w:tab/>
-        <w:t>Summer School on Massive Data Mining, IT University, Copenhagen, Denmark</w:t>
+        <w:t>Summer School</w:t>
+      </w:r>
+      <w:proofErr w:type="gramEnd"/>
+      <w:r>
+        <w:t xml:space="preserve"> on Massive Data Mining, IT University, Copenhagen, Denmark</w:t>
       </w:r>
     </w:p>
     <w:p>
@@ -3812,7 +5174,7 @@
         <w:rPr>
           <w:noProof/>
         </w:rPr>
-        <w:t>2</w:t>
+        <w:t>7</w:t>
       </w:r>
     </w:fldSimple>
   </w:p>

</xml_diff>

<commit_message>
Add info about radebetw TKDD and WWW'19 PC.
</commit_message>
<xml_diff>
--- a/MatteoRiondato-CV.docx
+++ b/MatteoRiondato-CV.docx
@@ -471,72 +471,81 @@
           <w:b/>
         </w:rPr>
       </w:pPr>
+      <w:r>
+        <w:t>2018</w:t>
+      </w:r>
+      <w:r>
+        <w:tab/>
+      </w:r>
+      <w:r>
+        <w:rPr>
+          <w:b/>
+        </w:rPr>
+        <w:t xml:space="preserve">M. </w:t>
+      </w:r>
+      <w:proofErr w:type="spellStart"/>
+      <w:r>
+        <w:rPr>
+          <w:b/>
+        </w:rPr>
+        <w:t>Riondato</w:t>
+      </w:r>
+      <w:proofErr w:type="spellEnd"/>
+      <w:r>
+        <w:rPr>
+          <w:b/>
+        </w:rPr>
+        <w:t xml:space="preserve"> </w:t>
+      </w:r>
+      <w:r>
+        <w:t xml:space="preserve">and E. </w:t>
+      </w:r>
+      <w:proofErr w:type="spellStart"/>
+      <w:r>
+        <w:t>Upfal</w:t>
+      </w:r>
+      <w:proofErr w:type="spellEnd"/>
+      <w:r>
+        <w:t xml:space="preserve">. ABRA: Approximating </w:t>
+      </w:r>
+      <w:proofErr w:type="spellStart"/>
+      <w:r>
+        <w:t>Betweenness</w:t>
+      </w:r>
+      <w:proofErr w:type="spellEnd"/>
+      <w:r>
+        <w:t xml:space="preserve"> Centrality in Static and Dynamic Graphs with </w:t>
+      </w:r>
+      <w:proofErr w:type="spellStart"/>
+      <w:r>
+        <w:t>Rademacher</w:t>
+      </w:r>
+      <w:proofErr w:type="spellEnd"/>
+      <w:r>
+        <w:t xml:space="preserve"> Averages</w:t>
+      </w:r>
+      <w:r>
+        <w:t xml:space="preserve">. </w:t>
+      </w:r>
+      <w:r>
+        <w:rPr>
+          <w:i/>
+        </w:rPr>
+        <w:t>ACM Transactions on Knowledge Discovery from Data</w:t>
+      </w:r>
+      <w:r>
+        <w:t>, 12(5)</w:t>
+      </w:r>
       <w:proofErr w:type="gramStart"/>
       <w:r>
-        <w:t>To appear</w:t>
-      </w:r>
-      <w:r>
-        <w:tab/>
-      </w:r>
-      <w:r>
-        <w:rPr>
-          <w:b/>
-        </w:rPr>
-        <w:t xml:space="preserve">M. </w:t>
-      </w:r>
-      <w:proofErr w:type="spellStart"/>
-      <w:r>
-        <w:rPr>
-          <w:b/>
-        </w:rPr>
-        <w:t>Riondato</w:t>
-      </w:r>
-      <w:proofErr w:type="spellEnd"/>
-      <w:r>
-        <w:rPr>
-          <w:b/>
-        </w:rPr>
-        <w:t xml:space="preserve"> </w:t>
-      </w:r>
-      <w:r>
-        <w:t xml:space="preserve">and E. </w:t>
-      </w:r>
-      <w:proofErr w:type="spellStart"/>
-      <w:r>
-        <w:t>Upfal</w:t>
-      </w:r>
-      <w:proofErr w:type="spellEnd"/>
-      <w:r>
-        <w:t>.</w:t>
+        <w:t>:61:1</w:t>
       </w:r>
       <w:proofErr w:type="gramEnd"/>
       <w:r>
-        <w:t xml:space="preserve"> ABRA: Approximating </w:t>
-      </w:r>
-      <w:proofErr w:type="spellStart"/>
-      <w:r>
-        <w:t>Betweenness</w:t>
-      </w:r>
-      <w:proofErr w:type="spellEnd"/>
-      <w:r>
-        <w:t xml:space="preserve"> Centrality in Static and Dynamic Graphs with </w:t>
-      </w:r>
-      <w:proofErr w:type="spellStart"/>
-      <w:r>
-        <w:t>Rademacher</w:t>
-      </w:r>
-      <w:proofErr w:type="spellEnd"/>
-      <w:r>
-        <w:t xml:space="preserve"> Averages</w:t>
-      </w:r>
-      <w:r>
-        <w:t xml:space="preserve">. </w:t>
-      </w:r>
-      <w:r>
-        <w:rPr>
-          <w:i/>
-        </w:rPr>
-        <w:t>ACM Transactions on Knowledge Discovery from Data</w:t>
+        <w:t>–</w:t>
+      </w:r>
+      <w:r>
+        <w:t xml:space="preserve">61:38. </w:t>
       </w:r>
     </w:p>
     <w:p>
@@ -4229,6 +4238,12 @@
       </w:pPr>
       <w:r>
         <w:t xml:space="preserve">WWW </w:t>
+      </w:r>
+      <w:r>
+        <w:t>‘</w:t>
+      </w:r>
+      <w:r>
+        <w:t xml:space="preserve">19, </w:t>
       </w:r>
       <w:r>
         <w:t>‘</w:t>
@@ -5174,7 +5189,7 @@
         <w:rPr>
           <w:noProof/>
         </w:rPr>
-        <w:t>7</w:t>
+        <w:t>8</w:t>
       </w:r>
     </w:fldSimple>
   </w:p>

</xml_diff>

<commit_message>
Add KDD'18 session chairing.
</commit_message>
<xml_diff>
--- a/MatteoRiondato-CV.docx
+++ b/MatteoRiondato-CV.docx
@@ -4739,6 +4739,27 @@
       <w:pPr>
         <w:pStyle w:val="normal0"/>
       </w:pPr>
+    </w:p>
+    <w:p>
+      <w:pPr>
+        <w:pStyle w:val="normal0"/>
+        <w:spacing w:line="360" w:lineRule="auto"/>
+      </w:pPr>
+      <w:r>
+        <w:t>ACM KDD</w:t>
+      </w:r>
+      <w:r>
+        <w:t xml:space="preserve"> </w:t>
+      </w:r>
+      <w:r>
+        <w:t>‘</w:t>
+      </w:r>
+      <w:r>
+        <w:t>18</w:t>
+      </w:r>
+      <w:r>
+        <w:t xml:space="preserve"> – Unsupervised Learning II</w:t>
+      </w:r>
     </w:p>
     <w:p>
       <w:pPr>
@@ -5189,7 +5210,7 @@
         <w:rPr>
           <w:noProof/>
         </w:rPr>
-        <w:t>8</w:t>
+        <w:t>9</w:t>
       </w:r>
     </w:fldSimple>
   </w:p>

</xml_diff>

<commit_message>
Add revision date at the end, and remove whitespace at the top.
</commit_message>
<xml_diff>
--- a/MatteoRiondato-CV.docx
+++ b/MatteoRiondato-CV.docx
@@ -6,18 +6,6 @@
       <w:pPr>
         <w:pStyle w:val="normal0"/>
         <w:jc w:val="center"/>
-        <w:rPr>
-          <w:b/>
-          <w:bCs/>
-          <w:sz w:val="32"/>
-          <w:szCs w:val="32"/>
-        </w:rPr>
-      </w:pPr>
-    </w:p>
-    <w:p>
-      <w:pPr>
-        <w:pStyle w:val="normal0"/>
-        <w:jc w:val="center"/>
       </w:pPr>
       <w:r>
         <w:rPr>
@@ -5178,17 +5166,45 @@
       <w:pPr>
         <w:pStyle w:val="normal0"/>
       </w:pPr>
-    </w:p>
-    <w:p>
-      <w:pPr>
-        <w:pStyle w:val="normal0"/>
-      </w:pPr>
-      <w:r>
-        <w:t>The latest revision of this CV is available from http://matteo.rionda.to/MatteoRiondato-CV.pdf</w:t>
-      </w:r>
+      <w:r>
+        <w:t xml:space="preserve">The latest revision of this CV is available from </w:t>
+      </w:r>
+      <w:hyperlink r:id="rId4" w:history="1">
+        <w:r>
+          <w:rPr>
+            <w:rStyle w:val="Hyperlink"/>
+          </w:rPr>
+          <w:t>http://matteo.rionda.to/MatteoRiondato-CV.pdf</w:t>
+        </w:r>
+      </w:hyperlink>
+    </w:p>
+    <w:p>
+      <w:pPr>
+        <w:pStyle w:val="normal0"/>
+      </w:pPr>
+      <w:r>
+        <w:t>T</w:t>
+      </w:r>
+      <w:r>
+        <w:t>his revision</w:t>
+      </w:r>
+      <w:r>
+        <w:t xml:space="preserve"> was created on</w:t>
+      </w:r>
+      <w:r>
+        <w:t xml:space="preserve"> </w:t>
+      </w:r>
+      <w:fldSimple w:instr=" TIME \@ &quot;MMMM d, YYYY&quot; ">
+        <w:r>
+          <w:rPr>
+            <w:noProof/>
+          </w:rPr>
+          <w:t>August 6, 2018</w:t>
+        </w:r>
+      </w:fldSimple>
     </w:p>
     <w:sectPr>
-      <w:footerReference w:type="default" r:id="rId4"/>
+      <w:footerReference w:type="default" r:id="rId5"/>
       <w:pgSz w:w="12240" w:h="15840"/>
       <w:pgMar w:top="1440" w:right="1440" w:bottom="1440" w:left="1440" w:gutter="0"/>
       <w:pgNumType w:start="1"/>
@@ -5210,7 +5226,7 @@
         <w:rPr>
           <w:noProof/>
         </w:rPr>
-        <w:t>9</w:t>
+        <w:t>2</w:t>
       </w:r>
     </w:fldSimple>
   </w:p>

</xml_diff>

<commit_message>
Add ICDM'18 ProSecCo publication.
</commit_message>
<xml_diff>
--- a/MatteoRiondato-CV.docx
+++ b/MatteoRiondato-CV.docx
@@ -785,6 +785,62 @@
       <w:pPr>
         <w:pStyle w:val="normal0"/>
       </w:pPr>
+    </w:p>
+    <w:p>
+      <w:pPr>
+        <w:pStyle w:val="normal0"/>
+        <w:spacing w:after="120"/>
+        <w:ind w:left="1440" w:hanging="1440"/>
+      </w:pPr>
+      <w:proofErr w:type="gramStart"/>
+      <w:r>
+        <w:t>2018</w:t>
+      </w:r>
+      <w:r>
+        <w:tab/>
+        <w:t xml:space="preserve">S. Servan-Schreiber, </w:t>
+      </w:r>
+      <w:r>
+        <w:rPr>
+          <w:b/>
+        </w:rPr>
+        <w:t>M. Riondato</w:t>
+      </w:r>
+      <w:r>
+        <w:t>, and E. Zgraggen.</w:t>
+      </w:r>
+      <w:proofErr w:type="gramEnd"/>
+      <w:r>
+        <w:t xml:space="preserve"> ProSecCo: Progressive Sequence Mining with Convergence Guarantees. </w:t>
+      </w:r>
+      <w:r>
+        <w:rPr>
+          <w:i/>
+          <w:iCs/>
+        </w:rPr>
+        <w:t>Proceedings of the 18</w:t>
+      </w:r>
+      <w:r>
+        <w:rPr>
+          <w:i/>
+          <w:iCs/>
+          <w:vertAlign w:val="superscript"/>
+        </w:rPr>
+        <w:t>th</w:t>
+      </w:r>
+      <w:r>
+        <w:rPr>
+          <w:i/>
+          <w:iCs/>
+        </w:rPr>
+        <w:t xml:space="preserve"> IEEE International Conference on Data Mining</w:t>
+      </w:r>
+      <w:r>
+        <w:t xml:space="preserve"> (ICDM)</w:t>
+      </w:r>
+      <w:r>
+        <w:t>, to appear</w:t>
+      </w:r>
     </w:p>
     <w:p>
       <w:pPr>
@@ -4198,7 +4254,7 @@
           <w:rPr>
             <w:noProof/>
           </w:rPr>
-          <w:t>August 14, 2018</w:t>
+          <w:t>August 18, 2018</w:t>
         </w:r>
       </w:fldSimple>
     </w:p>
@@ -4225,7 +4281,7 @@
         <w:rPr>
           <w:noProof/>
         </w:rPr>
-        <w:t>1</w:t>
+        <w:t>2</w:t>
       </w:r>
     </w:fldSimple>
   </w:p>

</xml_diff>

<commit_message>
Add ISI talk and fix year of 2018 talks.
</commit_message>
<xml_diff>
--- a/MatteoRiondato-CV.docx
+++ b/MatteoRiondato-CV.docx
@@ -38,7 +38,15 @@
         <w:jc w:val="center"/>
       </w:pPr>
       <w:r>
-        <w:t>100 Avenue of the Americas, 16</w:t>
+        <w:t xml:space="preserve">100 </w:t>
+      </w:r>
+      <w:proofErr w:type="gramStart"/>
+      <w:r>
+        <w:t>Avenue</w:t>
+      </w:r>
+      <w:proofErr w:type="gramEnd"/>
+      <w:r>
+        <w:t xml:space="preserve"> of the Americas, 16</w:t>
       </w:r>
       <w:r>
         <w:rPr>
@@ -291,12 +299,17 @@
         <w:pStyle w:val="normal0"/>
         <w:ind w:left="1440" w:hanging="1440"/>
       </w:pPr>
+      <w:proofErr w:type="gramStart"/>
       <w:r>
         <w:t xml:space="preserve">2014–15  </w:t>
       </w:r>
       <w:r>
         <w:tab/>
-        <w:t>Postdoctoral Researcher, Department of Computer Science, Stanford University</w:t>
+        <w:t>Postdoctoral Researcher</w:t>
+      </w:r>
+      <w:proofErr w:type="gramEnd"/>
+      <w:r>
+        <w:t>, Department of Computer Science, Stanford University</w:t>
       </w:r>
     </w:p>
     <w:p>
@@ -464,8 +477,13 @@
         <w:t>ACM Transactions on Knowledge Discovery from Data</w:t>
       </w:r>
       <w:r>
-        <w:t>, 12(5):61:1</w:t>
-      </w:r>
+        <w:t>, 12(5)</w:t>
+      </w:r>
+      <w:proofErr w:type="gramStart"/>
+      <w:r>
+        <w:t>:61:1</w:t>
+      </w:r>
+      <w:proofErr w:type="gramEnd"/>
       <w:r>
         <w:t>–</w:t>
       </w:r>
@@ -479,6 +497,7 @@
         <w:spacing w:after="120"/>
         <w:ind w:left="1440" w:hanging="1440"/>
       </w:pPr>
+      <w:proofErr w:type="gramStart"/>
       <w:r>
         <w:t>2017</w:t>
       </w:r>
@@ -496,7 +515,11 @@
         <w:t>M. Riondato</w:t>
       </w:r>
       <w:r>
-        <w:t>, and E. Upfal. TRIÉST: Counting Local and Global Triangles in Fully-dynamic Streams with Fixed Memory Size.</w:t>
+        <w:t>, and E. Upfal.</w:t>
+      </w:r>
+      <w:proofErr w:type="gramEnd"/>
+      <w:r>
+        <w:t xml:space="preserve"> TRIÉST: Counting Local and Global Triangles in Fully-dynamic Streams with Fixed Memory Size.</w:t>
       </w:r>
       <w:r>
         <w:t xml:space="preserve"> </w:t>
@@ -508,8 +531,13 @@
         <w:t>ACM Transactions on Knowledge Discovery from Data</w:t>
       </w:r>
       <w:r>
-        <w:t>, 11(4):43:1</w:t>
-      </w:r>
+        <w:t>, 11(4)</w:t>
+      </w:r>
+      <w:proofErr w:type="gramStart"/>
+      <w:r>
+        <w:t>:43:1</w:t>
+      </w:r>
+      <w:proofErr w:type="gramEnd"/>
       <w:r>
         <w:t>–</w:t>
       </w:r>
@@ -532,6 +560,7 @@
         <w:spacing w:after="120"/>
         <w:ind w:left="1440" w:hanging="1440"/>
       </w:pPr>
+      <w:proofErr w:type="gramStart"/>
       <w:r>
         <w:t>2017</w:t>
       </w:r>
@@ -558,7 +587,11 @@
         <w:t>, D.</w:t>
       </w:r>
       <w:r>
-        <w:t xml:space="preserve"> García-Soriano, and F. Bonchi. Graph Summarization with Quality Guarantees. </w:t>
+        <w:t xml:space="preserve"> García-Soriano, and F. Bonchi.</w:t>
+      </w:r>
+      <w:proofErr w:type="gramEnd"/>
+      <w:r>
+        <w:t xml:space="preserve"> Graph Summarization with Quality Guarantees. </w:t>
       </w:r>
       <w:r>
         <w:rPr>
@@ -571,7 +604,15 @@
         <w:t xml:space="preserve">, </w:t>
       </w:r>
       <w:r>
-        <w:t>31(2):314–349</w:t>
+        <w:t>31(2)</w:t>
+      </w:r>
+      <w:proofErr w:type="gramStart"/>
+      <w:r>
+        <w:t>:314</w:t>
+      </w:r>
+      <w:proofErr w:type="gramEnd"/>
+      <w:r>
+        <w:t>–349</w:t>
       </w:r>
     </w:p>
     <w:p>
@@ -580,6 +621,7 @@
         <w:spacing w:after="120"/>
         <w:ind w:left="1440" w:hanging="1440"/>
       </w:pPr>
+      <w:proofErr w:type="gramStart"/>
       <w:r>
         <w:t>2015</w:t>
       </w:r>
@@ -597,7 +639,19 @@
         <w:t>M. Riondato</w:t>
       </w:r>
       <w:r>
-        <w:t xml:space="preserve"> and E. M. Kornaropoulos. Fast Approximation of Betweenness Centrality through Sampling. </w:t>
+        <w:t xml:space="preserve"> and E. M. Kornaropoulos.</w:t>
+      </w:r>
+      <w:proofErr w:type="gramEnd"/>
+      <w:r>
+        <w:t xml:space="preserve"> </w:t>
+      </w:r>
+      <w:proofErr w:type="gramStart"/>
+      <w:r>
+        <w:t>Fast Approximation of Betweenness Centrality through Sampling.</w:t>
+      </w:r>
+      <w:proofErr w:type="gramEnd"/>
+      <w:r>
+        <w:t xml:space="preserve"> </w:t>
       </w:r>
       <w:r>
         <w:rPr>
@@ -607,7 +661,15 @@
         <w:t>Data Mining and Knowledge Discovery</w:t>
       </w:r>
       <w:r>
-        <w:t>, 30(2):438–475</w:t>
+        <w:t>, 30(2)</w:t>
+      </w:r>
+      <w:proofErr w:type="gramStart"/>
+      <w:r>
+        <w:t>:438</w:t>
+      </w:r>
+      <w:proofErr w:type="gramEnd"/>
+      <w:r>
+        <w:t>–475</w:t>
       </w:r>
     </w:p>
     <w:p>
@@ -630,7 +692,15 @@
         <w:t>M. Riondato</w:t>
       </w:r>
       <w:r>
-        <w:t xml:space="preserve"> and E. Upfal. Efficient Discovery of Association Rules and Frequent Itemsets through Sampling with Tight Performance Guarantees. </w:t>
+        <w:t xml:space="preserve"> and E. Upfal. </w:t>
+      </w:r>
+      <w:proofErr w:type="gramStart"/>
+      <w:r>
+        <w:t>Efficient Discovery of Association Rules and Frequent Itemsets through Sampling with Tight Performance Guarantees.</w:t>
+      </w:r>
+      <w:proofErr w:type="gramEnd"/>
+      <w:r>
+        <w:t xml:space="preserve"> </w:t>
       </w:r>
       <w:r>
         <w:rPr>
@@ -640,7 +710,15 @@
         <w:t>ACM Transactions on Knowledge Discovery from Data</w:t>
       </w:r>
       <w:r>
-        <w:t>, 8(4):20:1–20:32</w:t>
+        <w:t>, 8(4)</w:t>
+      </w:r>
+      <w:proofErr w:type="gramStart"/>
+      <w:r>
+        <w:t>:20:1</w:t>
+      </w:r>
+      <w:proofErr w:type="gramEnd"/>
+      <w:r>
+        <w:t>–20:32</w:t>
       </w:r>
     </w:p>
     <w:p>
@@ -675,7 +753,15 @@
         <w:t>Data Mining and Knowledge Discovery,</w:t>
       </w:r>
       <w:r>
-        <w:t xml:space="preserve"> 21(2):310–326</w:t>
+        <w:t xml:space="preserve"> 21(2)</w:t>
+      </w:r>
+      <w:proofErr w:type="gramStart"/>
+      <w:r>
+        <w:t>:310</w:t>
+      </w:r>
+      <w:proofErr w:type="gramEnd"/>
+      <w:r>
+        <w:t>–326</w:t>
       </w:r>
     </w:p>
     <w:p>
@@ -706,6 +792,7 @@
         <w:spacing w:after="120"/>
         <w:ind w:left="1440" w:hanging="1440"/>
       </w:pPr>
+      <w:proofErr w:type="gramStart"/>
       <w:r>
         <w:t>2018</w:t>
       </w:r>
@@ -720,7 +807,11 @@
         <w:t>M. Riondato</w:t>
       </w:r>
       <w:r>
-        <w:t xml:space="preserve">, and E. Zgraggen. ProSecCo: Progressive Sequence Mining with Convergence Guarantees. </w:t>
+        <w:t>, and E. Zgraggen.</w:t>
+      </w:r>
+      <w:proofErr w:type="gramEnd"/>
+      <w:r>
+        <w:t xml:space="preserve"> ProSecCo: Progressive Sequence Mining with Convergence Guarantees. </w:t>
       </w:r>
       <w:r>
         <w:rPr>
@@ -825,6 +916,7 @@
           <w:bCs/>
         </w:rPr>
       </w:pPr>
+      <w:proofErr w:type="gramStart"/>
       <w:r>
         <w:t>2016</w:t>
       </w:r>
@@ -842,7 +934,11 @@
         <w:t>M. Riondato</w:t>
       </w:r>
       <w:r>
-        <w:t xml:space="preserve">, and E. Upfal. TRIÉST: Counting Local and Global Triangles in Fully-dynamic Streams with Fixed Memory Size. </w:t>
+        <w:t>, and E. Upfal.</w:t>
+      </w:r>
+      <w:proofErr w:type="gramEnd"/>
+      <w:r>
+        <w:t xml:space="preserve"> TRIÉST: Counting Local and Global Triangles in Fully-dynamic Streams with Fixed Memory Size. </w:t>
       </w:r>
       <w:r>
         <w:rPr>
@@ -948,7 +1044,15 @@
         <w:t>M. Riondato</w:t>
       </w:r>
       <w:r>
-        <w:t xml:space="preserve">, Centrality Measures on Big Graphs: Exact, Approximated, and Distributed Algorithms. </w:t>
+        <w:t xml:space="preserve">, </w:t>
+      </w:r>
+      <w:proofErr w:type="gramStart"/>
+      <w:r>
+        <w:t>Centrality</w:t>
+      </w:r>
+      <w:proofErr w:type="gramEnd"/>
+      <w:r>
+        <w:t xml:space="preserve"> Measures on Big Graphs: Exact, Approximated, and Distributed Algorithms. </w:t>
       </w:r>
       <w:r>
         <w:rPr>
@@ -982,6 +1086,7 @@
         <w:spacing w:after="120"/>
         <w:ind w:left="1440" w:hanging="1440"/>
       </w:pPr>
+      <w:proofErr w:type="gramStart"/>
       <w:r>
         <w:t>2016</w:t>
       </w:r>
@@ -997,7 +1102,11 @@
         <w:t>M. Riondato</w:t>
       </w:r>
       <w:r>
-        <w:t xml:space="preserve">, and E. Upfal. Wiggins: Detecting Valuable Information in Dynamic Networks with Limited Resources. </w:t>
+        <w:t>, and E. Upfal.</w:t>
+      </w:r>
+      <w:proofErr w:type="gramEnd"/>
+      <w:r>
+        <w:t xml:space="preserve"> Wiggins: Detecting Valuable Information in Dynamic Networks with Limited Resources. </w:t>
       </w:r>
       <w:r>
         <w:rPr>
@@ -1178,6 +1287,7 @@
         <w:spacing w:after="120"/>
         <w:ind w:left="1440" w:hanging="1440"/>
       </w:pPr>
+      <w:proofErr w:type="gramStart"/>
       <w:r>
         <w:t>2014</w:t>
       </w:r>
@@ -1195,7 +1305,11 @@
         <w:t>M. Riondato</w:t>
       </w:r>
       <w:r>
-        <w:t xml:space="preserve">, D. García-Soriano, and F. Bonchi. Graph Summarization with Quality Guarantees. </w:t>
+        <w:t>, D. García-Soriano, and F. Bonchi.</w:t>
+      </w:r>
+      <w:proofErr w:type="gramEnd"/>
+      <w:r>
+        <w:t xml:space="preserve"> Graph Summarization with Quality Guarantees. </w:t>
       </w:r>
       <w:r>
         <w:rPr>
@@ -1324,6 +1438,7 @@
         <w:spacing w:after="120"/>
         <w:ind w:left="1440" w:hanging="1440"/>
       </w:pPr>
+      <w:proofErr w:type="gramStart"/>
       <w:r>
         <w:t>2014</w:t>
       </w:r>
@@ -1341,7 +1456,19 @@
         <w:t>M. Riondato</w:t>
       </w:r>
       <w:r>
-        <w:t xml:space="preserve"> and E. M. Kornaropoulos. Fast Approximation of Betweenness Centrality through Sampling. </w:t>
+        <w:t xml:space="preserve"> and E. M. Kornaropoulos.</w:t>
+      </w:r>
+      <w:proofErr w:type="gramEnd"/>
+      <w:r>
+        <w:t xml:space="preserve"> </w:t>
+      </w:r>
+      <w:proofErr w:type="gramStart"/>
+      <w:r>
+        <w:t>Fast Approximation of Betweenness Centrality through Sampling.</w:t>
+      </w:r>
+      <w:proofErr w:type="gramEnd"/>
+      <w:r>
+        <w:t xml:space="preserve"> </w:t>
       </w:r>
       <w:r>
         <w:rPr>
@@ -1375,6 +1502,7 @@
         <w:spacing w:after="120"/>
         <w:ind w:left="1440" w:hanging="1440"/>
       </w:pPr>
+      <w:proofErr w:type="gramStart"/>
       <w:r>
         <w:t>2012</w:t>
       </w:r>
@@ -1392,7 +1520,11 @@
         <w:t>M. Riondato</w:t>
       </w:r>
       <w:r>
-        <w:t xml:space="preserve">, J. A. DeBrabant, R. Fonseca, and E. Upfal. PARMA: A Parallel Randomized Algorithm for Association Rules Mining in MapReduce. </w:t>
+        <w:t>, J. A. DeBrabant, R. Fonseca, and E. Upfal.</w:t>
+      </w:r>
+      <w:proofErr w:type="gramEnd"/>
+      <w:r>
+        <w:t xml:space="preserve"> PARMA: A Parallel Randomized Algorithm for Association Rules Mining in MapReduce. </w:t>
       </w:r>
       <w:r>
         <w:rPr>
@@ -1450,7 +1582,15 @@
         <w:t>M. Riondato</w:t>
       </w:r>
       <w:r>
-        <w:t xml:space="preserve"> and E. Upfal. Efficient Discovery of Association Rules and Frequent Itemsets through Sampling with Tight Performance Guarantees. </w:t>
+        <w:t xml:space="preserve"> and E. Upfal. </w:t>
+      </w:r>
+      <w:proofErr w:type="gramStart"/>
+      <w:r>
+        <w:t>Efficient Discovery of Association Rules and Frequent Itemsets through Sampling with Tight Performance Guarantees.</w:t>
+      </w:r>
+      <w:proofErr w:type="gramEnd"/>
+      <w:r>
+        <w:t xml:space="preserve"> </w:t>
       </w:r>
       <w:r>
         <w:rPr>
@@ -1469,6 +1609,7 @@
         <w:spacing w:after="120"/>
         <w:ind w:left="1440" w:hanging="1440"/>
       </w:pPr>
+      <w:proofErr w:type="gramStart"/>
       <w:r>
         <w:t>2012</w:t>
       </w:r>
@@ -1486,7 +1627,11 @@
         <w:t>M. Riondato</w:t>
       </w:r>
       <w:r>
-        <w:t xml:space="preserve">, F. Silvestri, and E. Upfal. Space-round Tradeoffs for MapReduce Computations. </w:t>
+        <w:t>, F. Silvestri, and E. Upfal.</w:t>
+      </w:r>
+      <w:proofErr w:type="gramEnd"/>
+      <w:r>
+        <w:t xml:space="preserve"> Space-round Tradeoffs for MapReduce Computations. </w:t>
       </w:r>
       <w:r>
         <w:rPr>
@@ -1529,6 +1674,7 @@
         <w:spacing w:after="120"/>
         <w:ind w:left="1440" w:hanging="1440"/>
       </w:pPr>
+      <w:proofErr w:type="gramStart"/>
       <w:r>
         <w:t>2012</w:t>
       </w:r>
@@ -1544,7 +1690,11 @@
         <w:t>M. Riondato</w:t>
       </w:r>
       <w:r>
-        <w:t xml:space="preserve">, E. Upfal, and S. B. Zdonik. Learning-based Query Performance Modeling and Prediction. </w:t>
+        <w:t>, E. Upfal, and S. B. Zdonik.</w:t>
+      </w:r>
+      <w:proofErr w:type="gramEnd"/>
+      <w:r>
+        <w:t xml:space="preserve"> Learning-based Query Performance Modeling and Prediction. </w:t>
       </w:r>
       <w:r>
         <w:rPr>
@@ -1578,6 +1728,7 @@
         <w:spacing w:after="120"/>
         <w:ind w:left="1440" w:hanging="1440"/>
       </w:pPr>
+      <w:proofErr w:type="gramStart"/>
       <w:r>
         <w:t>2011</w:t>
       </w:r>
@@ -1595,7 +1746,19 @@
         <w:t>M. Riondato</w:t>
       </w:r>
       <w:r>
-        <w:t xml:space="preserve">, M. Akdere, U. Çetintemel, S. B. Zdonik, and E. Upfal. The VC-dimension of SQL Queries and Selectivity Estimation through Sampling. </w:t>
+        <w:t>, M. Akdere, U. Çetintemel, S. B. Zdonik, and E. Upfal.</w:t>
+      </w:r>
+      <w:proofErr w:type="gramEnd"/>
+      <w:r>
+        <w:t xml:space="preserve"> </w:t>
+      </w:r>
+      <w:proofErr w:type="gramStart"/>
+      <w:r>
+        <w:t>The VC-dimension of SQL Queries and Selectivity Estimation through Sampling.</w:t>
+      </w:r>
+      <w:proofErr w:type="gramEnd"/>
+      <w:r>
+        <w:t xml:space="preserve"> </w:t>
       </w:r>
       <w:r>
         <w:rPr>
@@ -1613,6 +1776,7 @@
         <w:pStyle w:val="normal0"/>
         <w:ind w:left="1440" w:hanging="1440"/>
       </w:pPr>
+      <w:proofErr w:type="gramStart"/>
       <w:r>
         <w:t>2011</w:t>
       </w:r>
@@ -1628,7 +1792,11 @@
         <w:t>M. Riondato</w:t>
       </w:r>
       <w:r>
-        <w:t xml:space="preserve">, E. Upfal, and S. B. Zdonik. The Case for Predictive Database Systems: Opportunities and Challenges. </w:t>
+        <w:t>, E. Upfal, and S. B. Zdonik.</w:t>
+      </w:r>
+      <w:proofErr w:type="gramEnd"/>
+      <w:r>
+        <w:t xml:space="preserve"> The Case for Predictive Database Systems: Opportunities and Challenges. </w:t>
       </w:r>
       <w:r>
         <w:rPr>
@@ -1729,6 +1897,7 @@
         </w:rPr>
         <w:t xml:space="preserve">Sharpe Ratio: Estimation, Confidence Intervals, and Hypothesis Testing. </w:t>
       </w:r>
+      <w:proofErr w:type="gramStart"/>
       <w:r>
         <w:rPr>
           <w:bCs/>
@@ -1740,7 +1909,14 @@
         <w:rPr>
           <w:bCs/>
         </w:rPr>
-        <w:t xml:space="preserve">, No. 2018-001. </w:t>
+        <w:t>, No. 2018-001.</w:t>
+      </w:r>
+      <w:proofErr w:type="gramEnd"/>
+      <w:r>
+        <w:rPr>
+          <w:bCs/>
+        </w:rPr>
+        <w:t xml:space="preserve"> </w:t>
       </w:r>
     </w:p>
     <w:p>
@@ -2066,6 +2242,28 @@
       </w:r>
       <w:r>
         <w:tab/>
+        <w:t xml:space="preserve">Statistical Learning Theory meets Data Mining: Fast, High-quality, Sampling-based Approximation Algorithm, ISI Foundation, Turin (Italy), </w:t>
+      </w:r>
+      <w:proofErr w:type="gramStart"/>
+      <w:r>
+        <w:t>September</w:t>
+      </w:r>
+      <w:proofErr w:type="gramEnd"/>
+      <w:r>
+        <w:t xml:space="preserve"> 8</w:t>
+      </w:r>
+    </w:p>
+    <w:p>
+      <w:pPr>
+        <w:pStyle w:val="normal0"/>
+        <w:spacing w:after="120"/>
+        <w:ind w:left="720" w:hanging="720"/>
+      </w:pPr>
+      <w:r>
+        <w:t>2018</w:t>
+      </w:r>
+      <w:r>
+        <w:tab/>
       </w:r>
       <w:r>
         <w:t>Sampling-based Approximation Algorithms for Data Analysis using Rademacher Averages</w:t>
@@ -2081,11 +2279,55 @@
         <w:ind w:left="720" w:hanging="720"/>
       </w:pPr>
       <w:r>
+        <w:t>2018</w:t>
+      </w:r>
+      <w:r>
+        <w:tab/>
+        <w:t>Statistical Learning Theory meets Data Mining: Fast, High-quality, Sampling-based Approximation Algorithm, Boston College, Chestnut Hill (MA, USA), January 31</w:t>
+      </w:r>
+    </w:p>
+    <w:p>
+      <w:pPr>
+        <w:pStyle w:val="normal0"/>
+        <w:spacing w:after="120"/>
+        <w:ind w:left="720" w:hanging="720"/>
+      </w:pPr>
+      <w:r>
+        <w:t>2018</w:t>
+      </w:r>
+      <w:r>
+        <w:tab/>
+        <w:t xml:space="preserve">Statistical Learning Theory meets Data Mining: Fast, High-quality, Sampling-based Approximation Algorithm, Amherst College, Amherst (MA, USA), </w:t>
+      </w:r>
+      <w:proofErr w:type="gramStart"/>
+      <w:r>
+        <w:t>January</w:t>
+      </w:r>
+      <w:proofErr w:type="gramEnd"/>
+      <w:r>
+        <w:t xml:space="preserve"> 25</w:t>
+      </w:r>
+    </w:p>
+    <w:p>
+      <w:pPr>
+        <w:pStyle w:val="normal0"/>
+        <w:spacing w:after="120"/>
+        <w:ind w:left="720" w:hanging="720"/>
+      </w:pPr>
+      <w:r>
         <w:t>2017</w:t>
       </w:r>
       <w:r>
         <w:tab/>
-        <w:t>Statistical Learning Theory meets Data Mining: Fast, High-quality, Sampling-based Approximation Algorithm, Boston College, Chestnut Hill (MA, USA), January 31</w:t>
+      </w:r>
+      <w:r>
+        <w:t>Betweenness Centrality Estimation with Rademacher Averages, National Institute of</w:t>
+      </w:r>
+      <w:r>
+        <w:t xml:space="preserve"> Informa</w:t>
+      </w:r>
+      <w:r>
+        <w:t>tics, Tokyo (Japan), November 16</w:t>
       </w:r>
     </w:p>
     <w:p>
@@ -2099,7 +2341,13 @@
       </w:r>
       <w:r>
         <w:tab/>
-        <w:t>Statistical Learning Theory meets Data Mining: Fast, High-quality, Sampling-based Approximation Algorithm, Amherst College, Amherst (MA, USA), January 25</w:t>
+        <w:t>Betweenness Centrality Estimation wit</w:t>
+      </w:r>
+      <w:r>
+        <w:t>h Rademacher Averages, Center for</w:t>
+      </w:r>
+      <w:r>
+        <w:t xml:space="preserve"> Data Science, New York University, New York (NY, USA), May 17</w:t>
       </w:r>
     </w:p>
     <w:p>
@@ -2115,13 +2363,19 @@
         <w:tab/>
       </w:r>
       <w:r>
-        <w:t>Betweenness Centrality Estimation with Rademacher Averages, National Institute of</w:t>
-      </w:r>
-      <w:r>
-        <w:t xml:space="preserve"> Informa</w:t>
-      </w:r>
-      <w:r>
-        <w:t>tics, Tokyo (Japan), November 16</w:t>
+        <w:t>Rademacher Averages: Theory and Practice</w:t>
+      </w:r>
+      <w:r>
+        <w:t xml:space="preserve">, </w:t>
+      </w:r>
+      <w:r>
+        <w:t xml:space="preserve">Dagstuhl Seminar 17141, </w:t>
+      </w:r>
+      <w:r>
+        <w:t>Sch</w:t>
+      </w:r>
+      <w:r>
+        <w:t>loss Dagstuhl (Germany), April 6</w:t>
       </w:r>
     </w:p>
     <w:p>
@@ -2135,13 +2389,19 @@
       </w:r>
       <w:r>
         <w:tab/>
-        <w:t>Betweenness Centrality Estimation wit</w:t>
-      </w:r>
-      <w:r>
-        <w:t>h Rademacher Averages, Center for</w:t>
-      </w:r>
-      <w:r>
-        <w:t xml:space="preserve"> Data Science, New York University, New York (NY, USA), May 17</w:t>
+        <w:t>Random Sampling for Data Mining: The Case of Triangles in Dynamic Streams, School of Computer Science,</w:t>
+      </w:r>
+      <w:r>
+        <w:t xml:space="preserve"> </w:t>
+      </w:r>
+      <w:r>
+        <w:t xml:space="preserve">McGill University, </w:t>
+      </w:r>
+      <w:r>
+        <w:t>Montreal (QB, Canada), February</w:t>
+      </w:r>
+      <w:r>
+        <w:t xml:space="preserve"> 21</w:t>
       </w:r>
     </w:p>
     <w:p>
@@ -2155,21 +2415,7 @@
       </w:r>
       <w:r>
         <w:tab/>
-      </w:r>
-      <w:r>
-        <w:t>Rademacher Averages: Theory and Practice</w:t>
-      </w:r>
-      <w:r>
-        <w:t xml:space="preserve">, </w:t>
-      </w:r>
-      <w:r>
-        <w:t xml:space="preserve">Dagstuhl Seminar 17141, </w:t>
-      </w:r>
-      <w:r>
-        <w:t>Sch</w:t>
-      </w:r>
-      <w:r>
-        <w:t>loss Dagstuhl (Germany), April 6</w:t>
+        <w:t>Random Sampling for Data Mining: The Case of Triangles in Dynamic Streams, College of Computer and Information Science, Northeastern University, Boston (MA, USA), February 15</w:t>
       </w:r>
     </w:p>
     <w:p>
@@ -2183,165 +2429,141 @@
       </w:r>
       <w:r>
         <w:tab/>
-        <w:t>Random Sampling for Data Mining: The Case of Triangles in Dynamic Streams, School of Computer Science,</w:t>
-      </w:r>
+        <w:t>The Neverending Data – Streaming, Sampling, and Triangle Counting, Department of Computer Science, Amherst College, Amherst (MA, USA), January 27</w:t>
+      </w:r>
+    </w:p>
+    <w:p>
+      <w:pPr>
+        <w:pStyle w:val="normal0"/>
+        <w:spacing w:after="120"/>
+        <w:ind w:left="720" w:hanging="720"/>
+      </w:pPr>
+      <w:r>
+        <w:t>2016</w:t>
+      </w:r>
+      <w:r>
+        <w:tab/>
+        <w:t>Approximating Betweenness Centrality through Sampling with the Rademacher Averages, Boston University, Boston (MA, USA), November 18</w:t>
+      </w:r>
+    </w:p>
+    <w:p>
+      <w:pPr>
+        <w:pStyle w:val="normal0"/>
+        <w:spacing w:after="120"/>
+        <w:ind w:left="720" w:hanging="720"/>
+      </w:pPr>
+      <w:r>
+        <w:t>2016</w:t>
+      </w:r>
+      <w:r>
+        <w:tab/>
+        <w:t xml:space="preserve">Algorithmic Data Science = Theory + Practice, IEEE MIT Undergraduate </w:t>
+      </w:r>
+      <w:r>
+        <w:t xml:space="preserve">Technology </w:t>
+      </w:r>
+      <w:r>
+        <w:t>Research Conference, Massachusetts Institute of Technology, Cambridge (MA, USA), November 5</w:t>
+      </w:r>
+    </w:p>
+    <w:p>
+      <w:pPr>
+        <w:pStyle w:val="normal0"/>
+        <w:spacing w:after="120"/>
+        <w:ind w:left="720" w:hanging="720"/>
+      </w:pPr>
+      <w:r>
+        <w:t>2016</w:t>
+      </w:r>
+      <w:r>
+        <w:tab/>
+      </w:r>
+      <w:r>
+        <w:t>TRIÉST: Counting Local and Global Triangles in Fully-dynamic Streams with Fixed Memory Size, Database Group Meeting, Carnegie Mellon University, Pittsburgh (PA, USA), October 24</w:t>
+      </w:r>
+    </w:p>
+    <w:p>
+      <w:pPr>
+        <w:pStyle w:val="normal0"/>
+        <w:spacing w:after="120"/>
+        <w:ind w:left="720" w:hanging="720"/>
+      </w:pPr>
+      <w:r>
+        <w:t>2016</w:t>
+      </w:r>
+      <w:r>
+        <w:tab/>
+        <w:t>Approximating Betweenness Centrality through Sampling with the Rademach</w:t>
+      </w:r>
+      <w:r>
+        <w:t>er Averages, Network Science In</w:t>
+      </w:r>
+      <w:r>
+        <w:t>stitute, Northeastern University, Boston (MA, USA), October 17</w:t>
+      </w:r>
+    </w:p>
+    <w:p>
+      <w:pPr>
+        <w:pStyle w:val="normal0"/>
+        <w:spacing w:after="120"/>
+        <w:ind w:left="720" w:hanging="720"/>
+      </w:pPr>
+      <w:r>
+        <w:t>2016</w:t>
+      </w:r>
+      <w:r>
+        <w:tab/>
+        <w:t>Graph Summarization with Quality Guarantees, Department of Information Engineering, University of Pad</w:t>
+      </w:r>
+      <w:r>
+        <w:t>ua, Padua (Italy), September 26</w:t>
+      </w:r>
+    </w:p>
+    <w:p>
+      <w:pPr>
+        <w:pStyle w:val="normal0"/>
+        <w:spacing w:after="120"/>
+        <w:ind w:left="720" w:hanging="720"/>
+      </w:pPr>
+      <w:r>
+        <w:t>2016</w:t>
+      </w:r>
+      <w:r>
+        <w:tab/>
+        <w:t xml:space="preserve">ABRA: Venice, Sampling, and Betweenness Centrality Estimation, Social Impact through Network Science (SINS), Venice (Italy), </w:t>
+      </w:r>
+      <w:proofErr w:type="gramStart"/>
+      <w:r>
+        <w:t>June</w:t>
+      </w:r>
+      <w:proofErr w:type="gramEnd"/>
+      <w:r>
+        <w:t xml:space="preserve"> 8</w:t>
+      </w:r>
+    </w:p>
+    <w:p>
+      <w:pPr>
+        <w:pStyle w:val="normal0"/>
+        <w:spacing w:after="120"/>
+        <w:ind w:left="720" w:hanging="720"/>
+      </w:pPr>
+      <w:r>
+        <w:t>2015</w:t>
+      </w:r>
+      <w:r>
+        <w:tab/>
+        <w:t xml:space="preserve">Data </w:t>
+      </w:r>
+      <w:proofErr w:type="gramStart"/>
+      <w:r>
+        <w:t>is</w:t>
+      </w:r>
+      <w:r>
+        <w:t xml:space="preserve"> …,</w:t>
+      </w:r>
+      <w:proofErr w:type="gramEnd"/>
       <w:r>
         <w:t xml:space="preserve"> </w:t>
-      </w:r>
-      <w:r>
-        <w:t xml:space="preserve">McGill University, </w:t>
-      </w:r>
-      <w:r>
-        <w:t>Montreal (QB, Canada), February</w:t>
-      </w:r>
-      <w:r>
-        <w:t xml:space="preserve"> 21</w:t>
-      </w:r>
-    </w:p>
-    <w:p>
-      <w:pPr>
-        <w:pStyle w:val="normal0"/>
-        <w:spacing w:after="120"/>
-        <w:ind w:left="720" w:hanging="720"/>
-      </w:pPr>
-      <w:r>
-        <w:t>2017</w:t>
-      </w:r>
-      <w:r>
-        <w:tab/>
-        <w:t>Random Sampling for Data Mining: The Case of Triangles in Dynamic Streams, College of Computer and Information Science, Northeastern University, Boston (MA, USA), February 15</w:t>
-      </w:r>
-    </w:p>
-    <w:p>
-      <w:pPr>
-        <w:pStyle w:val="normal0"/>
-        <w:spacing w:after="120"/>
-        <w:ind w:left="720" w:hanging="720"/>
-      </w:pPr>
-      <w:r>
-        <w:t>2017</w:t>
-      </w:r>
-      <w:r>
-        <w:tab/>
-        <w:t>The Neverending Data – Streaming, Sampling, and Triangle Counting, Department of Computer Science, Amherst College, Amherst (MA, USA), January 27</w:t>
-      </w:r>
-    </w:p>
-    <w:p>
-      <w:pPr>
-        <w:pStyle w:val="normal0"/>
-        <w:spacing w:after="120"/>
-        <w:ind w:left="720" w:hanging="720"/>
-      </w:pPr>
-      <w:r>
-        <w:t>2016</w:t>
-      </w:r>
-      <w:r>
-        <w:tab/>
-        <w:t>Approximating Betweenness Centrality through Sampling with the Rademacher Averages, Boston University, Boston (MA, USA), November 18</w:t>
-      </w:r>
-    </w:p>
-    <w:p>
-      <w:pPr>
-        <w:pStyle w:val="normal0"/>
-        <w:spacing w:after="120"/>
-        <w:ind w:left="720" w:hanging="720"/>
-      </w:pPr>
-      <w:r>
-        <w:t>2016</w:t>
-      </w:r>
-      <w:r>
-        <w:tab/>
-        <w:t xml:space="preserve">Algorithmic Data Science = Theory + Practice, IEEE MIT Undergraduate </w:t>
-      </w:r>
-      <w:r>
-        <w:t xml:space="preserve">Technology </w:t>
-      </w:r>
-      <w:r>
-        <w:t>Research Conference, Massachusetts Institute of Technology, Cambridge (MA, USA), November 5</w:t>
-      </w:r>
-    </w:p>
-    <w:p>
-      <w:pPr>
-        <w:pStyle w:val="normal0"/>
-        <w:spacing w:after="120"/>
-        <w:ind w:left="720" w:hanging="720"/>
-      </w:pPr>
-      <w:r>
-        <w:t>2016</w:t>
-      </w:r>
-      <w:r>
-        <w:tab/>
-      </w:r>
-      <w:r>
-        <w:t>TRIÉST: Counting Local and Global Triangles in Fully-dynamic Streams with Fixed Memory Size, Database Group Meeting, Carnegie Mellon University, Pittsburgh (PA, USA), October 24</w:t>
-      </w:r>
-    </w:p>
-    <w:p>
-      <w:pPr>
-        <w:pStyle w:val="normal0"/>
-        <w:spacing w:after="120"/>
-        <w:ind w:left="720" w:hanging="720"/>
-      </w:pPr>
-      <w:r>
-        <w:t>2016</w:t>
-      </w:r>
-      <w:r>
-        <w:tab/>
-        <w:t>Approximating Betweenness Centrality through Sampling with the Rademach</w:t>
-      </w:r>
-      <w:r>
-        <w:t>er Averages, Network Science In</w:t>
-      </w:r>
-      <w:r>
-        <w:t>stitute, Northeastern University, Boston (MA, USA), October 17</w:t>
-      </w:r>
-    </w:p>
-    <w:p>
-      <w:pPr>
-        <w:pStyle w:val="normal0"/>
-        <w:spacing w:after="120"/>
-        <w:ind w:left="720" w:hanging="720"/>
-      </w:pPr>
-      <w:r>
-        <w:t>2016</w:t>
-      </w:r>
-      <w:r>
-        <w:tab/>
-        <w:t>Graph Summarization with Quality Guarantees, Department of Information Engineering, University of Pad</w:t>
-      </w:r>
-      <w:r>
-        <w:t>ua, Padua (Italy), September 26</w:t>
-      </w:r>
-    </w:p>
-    <w:p>
-      <w:pPr>
-        <w:pStyle w:val="normal0"/>
-        <w:spacing w:after="120"/>
-        <w:ind w:left="720" w:hanging="720"/>
-      </w:pPr>
-      <w:r>
-        <w:t>2016</w:t>
-      </w:r>
-      <w:r>
-        <w:tab/>
-        <w:t>ABRA: Venice, Sampling, and Betweenness Centrality Estimation, Social Impact through Network Science (SINS), Venice (Italy), June 8</w:t>
-      </w:r>
-    </w:p>
-    <w:p>
-      <w:pPr>
-        <w:pStyle w:val="normal0"/>
-        <w:spacing w:after="120"/>
-        <w:ind w:left="720" w:hanging="720"/>
-      </w:pPr>
-      <w:r>
-        <w:t>2015</w:t>
-      </w:r>
-      <w:r>
-        <w:tab/>
-        <w:t>Data is</w:t>
-      </w:r>
-      <w:r>
-        <w:t xml:space="preserve"> …, </w:t>
       </w:r>
       <w:r>
         <w:t>Stevens Institute of Technology, Hoboken (NJ, USA), December 12</w:t>
@@ -2668,12 +2890,17 @@
         <w:pStyle w:val="normal0"/>
         <w:spacing w:after="60"/>
       </w:pPr>
+      <w:proofErr w:type="gramStart"/>
       <w:r>
         <w:t>2008–9</w:t>
       </w:r>
       <w:r>
         <w:tab/>
-        <w:t>Brown University (Providence, RI, USA) – Visiting Student, October–June</w:t>
+        <w:t>Brown University</w:t>
+      </w:r>
+      <w:proofErr w:type="gramEnd"/>
+      <w:r>
+        <w:t xml:space="preserve"> (Providence, RI, USA) – Visiting Student, October–June</w:t>
       </w:r>
     </w:p>
     <w:p>
@@ -3911,12 +4138,17 @@
         <w:pStyle w:val="normal0"/>
         <w:spacing w:after="120"/>
       </w:pPr>
+      <w:proofErr w:type="gramStart"/>
       <w:r>
         <w:t>2012</w:t>
       </w:r>
       <w:r>
         <w:tab/>
-        <w:t>Summer School on Massive Data Mining, IT University, Copenhagen, Denmark</w:t>
+        <w:t>Summer School</w:t>
+      </w:r>
+      <w:proofErr w:type="gramEnd"/>
+      <w:r>
+        <w:t xml:space="preserve"> on Massive Data Mining, IT University, Copenhagen, Denmark</w:t>
       </w:r>
     </w:p>
     <w:p>
@@ -4059,7 +4291,7 @@
           <w:rPr>
             <w:noProof/>
           </w:rPr>
-          <w:t>September 4, 2018</w:t>
+          <w:t>September 19, 2018</w:t>
         </w:r>
       </w:fldSimple>
     </w:p>
@@ -4086,7 +4318,7 @@
         <w:rPr>
           <w:noProof/>
         </w:rPr>
-        <w:t>1</w:t>
+        <w:t>5</w:t>
       </w:r>
     </w:fldSimple>
   </w:p>

</xml_diff>

<commit_message>
Add google and harvard talks.
</commit_message>
<xml_diff>
--- a/MatteoRiondato-CV.docx
+++ b/MatteoRiondato-CV.docx
@@ -171,7 +171,23 @@
         <w:spacing w:after="120"/>
       </w:pPr>
       <w:r>
-        <w:t>M.Sc. (Laurea Specialistica)</w:t>
+        <w:t>M.Sc. (</w:t>
+      </w:r>
+      <w:proofErr w:type="spellStart"/>
+      <w:r>
+        <w:t>Laurea</w:t>
+      </w:r>
+      <w:proofErr w:type="spellEnd"/>
+      <w:r>
+        <w:t xml:space="preserve"> </w:t>
+      </w:r>
+      <w:proofErr w:type="spellStart"/>
+      <w:r>
+        <w:t>Specialistica</w:t>
+      </w:r>
+      <w:proofErr w:type="spellEnd"/>
+      <w:r>
+        <w:t>)</w:t>
       </w:r>
       <w:r>
         <w:tab/>
@@ -183,7 +199,15 @@
         <w:pStyle w:val="normal0"/>
       </w:pPr>
       <w:r>
-        <w:t>B.Sc. (Laurea)</w:t>
+        <w:t>B.Sc. (</w:t>
+      </w:r>
+      <w:proofErr w:type="spellStart"/>
+      <w:r>
+        <w:t>Laurea</w:t>
+      </w:r>
+      <w:proofErr w:type="spellEnd"/>
+      <w:r>
+        <w:t>)</w:t>
       </w:r>
       <w:r>
         <w:tab/>
@@ -462,10 +486,48 @@
         <w:rPr>
           <w:b/>
         </w:rPr>
-        <w:t xml:space="preserve">M. Riondato </w:t>
-      </w:r>
-      <w:r>
-        <w:t>and E. Upfal. ABRA: Approximating Betweenness Centrality in Static and Dynamic Graphs with Rademacher Averages</w:t>
+        <w:t xml:space="preserve">M. </w:t>
+      </w:r>
+      <w:proofErr w:type="spellStart"/>
+      <w:r>
+        <w:rPr>
+          <w:b/>
+        </w:rPr>
+        <w:t>Riondato</w:t>
+      </w:r>
+      <w:proofErr w:type="spellEnd"/>
+      <w:r>
+        <w:rPr>
+          <w:b/>
+        </w:rPr>
+        <w:t xml:space="preserve"> </w:t>
+      </w:r>
+      <w:r>
+        <w:t xml:space="preserve">and E. </w:t>
+      </w:r>
+      <w:proofErr w:type="spellStart"/>
+      <w:r>
+        <w:t>Upfal</w:t>
+      </w:r>
+      <w:proofErr w:type="spellEnd"/>
+      <w:r>
+        <w:t xml:space="preserve">. ABRA: Approximating </w:t>
+      </w:r>
+      <w:proofErr w:type="spellStart"/>
+      <w:r>
+        <w:t>Betweenness</w:t>
+      </w:r>
+      <w:proofErr w:type="spellEnd"/>
+      <w:r>
+        <w:t xml:space="preserve"> Centrality in Static and Dynamic Graphs with </w:t>
+      </w:r>
+      <w:proofErr w:type="spellStart"/>
+      <w:r>
+        <w:t>Rademacher</w:t>
+      </w:r>
+      <w:proofErr w:type="spellEnd"/>
+      <w:r>
+        <w:t xml:space="preserve"> Averages</w:t>
       </w:r>
       <w:r>
         <w:t xml:space="preserve">. </w:t>
@@ -505,17 +567,42 @@
         <w:tab/>
       </w:r>
       <w:r>
-        <w:t xml:space="preserve">L. De Stefani, A. Epasto, </w:t>
-      </w:r>
-      <w:r>
-        <w:rPr>
-          <w:b/>
-          <w:bCs/>
-        </w:rPr>
-        <w:t>M. Riondato</w:t>
-      </w:r>
-      <w:r>
-        <w:t>, and E. Upfal.</w:t>
+        <w:t xml:space="preserve">L. De Stefani, A. </w:t>
+      </w:r>
+      <w:proofErr w:type="spellStart"/>
+      <w:r>
+        <w:t>Epasto</w:t>
+      </w:r>
+      <w:proofErr w:type="spellEnd"/>
+      <w:r>
+        <w:t xml:space="preserve">, </w:t>
+      </w:r>
+      <w:r>
+        <w:rPr>
+          <w:b/>
+          <w:bCs/>
+        </w:rPr>
+        <w:t xml:space="preserve">M. </w:t>
+      </w:r>
+      <w:proofErr w:type="spellStart"/>
+      <w:r>
+        <w:rPr>
+          <w:b/>
+          <w:bCs/>
+        </w:rPr>
+        <w:t>Riondato</w:t>
+      </w:r>
+      <w:proofErr w:type="spellEnd"/>
+      <w:r>
+        <w:t xml:space="preserve">, and E. </w:t>
+      </w:r>
+      <w:proofErr w:type="spellStart"/>
+      <w:r>
+        <w:t>Upfal</w:t>
+      </w:r>
+      <w:proofErr w:type="spellEnd"/>
+      <w:r>
+        <w:t>.</w:t>
       </w:r>
       <w:proofErr w:type="gramEnd"/>
       <w:r>
@@ -581,13 +668,38 @@
           <w:b/>
           <w:bCs/>
         </w:rPr>
-        <w:t>M. Riondato</w:t>
-      </w:r>
+        <w:t xml:space="preserve">M. </w:t>
+      </w:r>
+      <w:proofErr w:type="spellStart"/>
+      <w:r>
+        <w:rPr>
+          <w:b/>
+          <w:bCs/>
+        </w:rPr>
+        <w:t>Riondato</w:t>
+      </w:r>
+      <w:proofErr w:type="spellEnd"/>
       <w:r>
         <w:t>, D.</w:t>
       </w:r>
       <w:r>
-        <w:t xml:space="preserve"> García-Soriano, and F. Bonchi.</w:t>
+        <w:t xml:space="preserve"> </w:t>
+      </w:r>
+      <w:proofErr w:type="spellStart"/>
+      <w:r>
+        <w:t>García</w:t>
+      </w:r>
+      <w:proofErr w:type="spellEnd"/>
+      <w:r>
+        <w:t xml:space="preserve">-Soriano, and F. </w:t>
+      </w:r>
+      <w:proofErr w:type="spellStart"/>
+      <w:r>
+        <w:t>Bonchi</w:t>
+      </w:r>
+      <w:proofErr w:type="spellEnd"/>
+      <w:r>
+        <w:t>.</w:t>
       </w:r>
       <w:proofErr w:type="gramEnd"/>
       <w:r>
@@ -636,10 +748,27 @@
           <w:b/>
           <w:bCs/>
         </w:rPr>
-        <w:t>M. Riondato</w:t>
-      </w:r>
-      <w:r>
-        <w:t xml:space="preserve"> and E. M. Kornaropoulos.</w:t>
+        <w:t xml:space="preserve">M. </w:t>
+      </w:r>
+      <w:proofErr w:type="spellStart"/>
+      <w:r>
+        <w:rPr>
+          <w:b/>
+          <w:bCs/>
+        </w:rPr>
+        <w:t>Riondato</w:t>
+      </w:r>
+      <w:proofErr w:type="spellEnd"/>
+      <w:r>
+        <w:t xml:space="preserve"> and E. M. </w:t>
+      </w:r>
+      <w:proofErr w:type="spellStart"/>
+      <w:r>
+        <w:t>Kornaropoulos</w:t>
+      </w:r>
+      <w:proofErr w:type="spellEnd"/>
+      <w:r>
+        <w:t>.</w:t>
       </w:r>
       <w:proofErr w:type="gramEnd"/>
       <w:r>
@@ -647,7 +776,15 @@
       </w:r>
       <w:proofErr w:type="gramStart"/>
       <w:r>
-        <w:t>Fast Approximation of Betweenness Centrality through Sampling.</w:t>
+        <w:t xml:space="preserve">Fast Approximation of </w:t>
+      </w:r>
+      <w:proofErr w:type="spellStart"/>
+      <w:r>
+        <w:t>Betweenness</w:t>
+      </w:r>
+      <w:proofErr w:type="spellEnd"/>
+      <w:r>
+        <w:t xml:space="preserve"> Centrality through Sampling.</w:t>
       </w:r>
       <w:proofErr w:type="gramEnd"/>
       <w:r>
@@ -689,14 +826,39 @@
           <w:b/>
           <w:bCs/>
         </w:rPr>
-        <w:t>M. Riondato</w:t>
-      </w:r>
-      <w:r>
-        <w:t xml:space="preserve"> and E. Upfal. </w:t>
+        <w:t xml:space="preserve">M. </w:t>
+      </w:r>
+      <w:proofErr w:type="spellStart"/>
+      <w:r>
+        <w:rPr>
+          <w:b/>
+          <w:bCs/>
+        </w:rPr>
+        <w:t>Riondato</w:t>
+      </w:r>
+      <w:proofErr w:type="spellEnd"/>
+      <w:r>
+        <w:t xml:space="preserve"> and E. </w:t>
+      </w:r>
+      <w:proofErr w:type="spellStart"/>
+      <w:r>
+        <w:t>Upfal</w:t>
+      </w:r>
+      <w:proofErr w:type="spellEnd"/>
+      <w:r>
+        <w:t xml:space="preserve">. </w:t>
       </w:r>
       <w:proofErr w:type="gramStart"/>
       <w:r>
-        <w:t>Efficient Discovery of Association Rules and Frequent Itemsets through Sampling with Tight Performance Guarantees.</w:t>
+        <w:t xml:space="preserve">Efficient Discovery of Association Rules and Frequent </w:t>
+      </w:r>
+      <w:proofErr w:type="spellStart"/>
+      <w:r>
+        <w:t>Itemsets</w:t>
+      </w:r>
+      <w:proofErr w:type="spellEnd"/>
+      <w:r>
+        <w:t xml:space="preserve"> through Sampling with Tight Performance Guarantees.</w:t>
       </w:r>
       <w:proofErr w:type="gramEnd"/>
       <w:r>
@@ -733,17 +895,58 @@
         <w:tab/>
       </w:r>
       <w:r>
-        <w:t xml:space="preserve">A. Pietracaprina, </w:t>
-      </w:r>
-      <w:r>
-        <w:rPr>
-          <w:b/>
-          <w:bCs/>
-        </w:rPr>
-        <w:t>M. Riondato</w:t>
-      </w:r>
-      <w:r>
-        <w:t xml:space="preserve">, E. Upfal, and F. Vandin. Mining Top-k Frequent Itemsets through Progressive Sampling. </w:t>
+        <w:t xml:space="preserve">A. </w:t>
+      </w:r>
+      <w:proofErr w:type="spellStart"/>
+      <w:r>
+        <w:t>Pietracaprina</w:t>
+      </w:r>
+      <w:proofErr w:type="spellEnd"/>
+      <w:r>
+        <w:t xml:space="preserve">, </w:t>
+      </w:r>
+      <w:r>
+        <w:rPr>
+          <w:b/>
+          <w:bCs/>
+        </w:rPr>
+        <w:t xml:space="preserve">M. </w:t>
+      </w:r>
+      <w:proofErr w:type="spellStart"/>
+      <w:r>
+        <w:rPr>
+          <w:b/>
+          <w:bCs/>
+        </w:rPr>
+        <w:t>Riondato</w:t>
+      </w:r>
+      <w:proofErr w:type="spellEnd"/>
+      <w:r>
+        <w:t xml:space="preserve">, E. </w:t>
+      </w:r>
+      <w:proofErr w:type="spellStart"/>
+      <w:r>
+        <w:t>Upfal</w:t>
+      </w:r>
+      <w:proofErr w:type="spellEnd"/>
+      <w:r>
+        <w:t xml:space="preserve">, and F. </w:t>
+      </w:r>
+      <w:proofErr w:type="spellStart"/>
+      <w:r>
+        <w:t>Vandin</w:t>
+      </w:r>
+      <w:proofErr w:type="spellEnd"/>
+      <w:r>
+        <w:t xml:space="preserve">. Mining Top-k Frequent </w:t>
+      </w:r>
+      <w:proofErr w:type="spellStart"/>
+      <w:r>
+        <w:t>Itemsets</w:t>
+      </w:r>
+      <w:proofErr w:type="spellEnd"/>
+      <w:r>
+        <w:t xml:space="preserve"> through Progressive Sampling. </w:t>
       </w:r>
       <w:r>
         <w:rPr>
@@ -798,20 +1001,52 @@
       </w:r>
       <w:r>
         <w:tab/>
-        <w:t xml:space="preserve">S. Servan-Schreiber, </w:t>
-      </w:r>
-      <w:r>
-        <w:rPr>
-          <w:b/>
-        </w:rPr>
-        <w:t>M. Riondato</w:t>
-      </w:r>
-      <w:r>
-        <w:t>, and E. Zgraggen.</w:t>
+        <w:t xml:space="preserve">S. </w:t>
+      </w:r>
+      <w:proofErr w:type="spellStart"/>
+      <w:r>
+        <w:t>Servan</w:t>
+      </w:r>
+      <w:proofErr w:type="spellEnd"/>
+      <w:r>
+        <w:t xml:space="preserve">-Schreiber, </w:t>
+      </w:r>
+      <w:r>
+        <w:rPr>
+          <w:b/>
+        </w:rPr>
+        <w:t xml:space="preserve">M. </w:t>
+      </w:r>
+      <w:proofErr w:type="spellStart"/>
+      <w:r>
+        <w:rPr>
+          <w:b/>
+        </w:rPr>
+        <w:t>Riondato</w:t>
+      </w:r>
+      <w:proofErr w:type="spellEnd"/>
+      <w:r>
+        <w:t xml:space="preserve">, and E. </w:t>
+      </w:r>
+      <w:proofErr w:type="spellStart"/>
+      <w:r>
+        <w:t>Zgraggen</w:t>
+      </w:r>
+      <w:proofErr w:type="spellEnd"/>
+      <w:r>
+        <w:t>.</w:t>
       </w:r>
       <w:proofErr w:type="gramEnd"/>
       <w:r>
-        <w:t xml:space="preserve"> ProSecCo: Progressive Sequence Mining with Convergence Guarantees. </w:t>
+        <w:t xml:space="preserve"> </w:t>
+      </w:r>
+      <w:proofErr w:type="spellStart"/>
+      <w:r>
+        <w:t>ProSecCo</w:t>
+      </w:r>
+      <w:proofErr w:type="spellEnd"/>
+      <w:r>
+        <w:t xml:space="preserve">: Progressive Sequence Mining with Convergence Guarantees. </w:t>
       </w:r>
       <w:r>
         <w:rPr>
@@ -840,6 +1075,23 @@
       </w:r>
       <w:r>
         <w:t>, to appear</w:t>
+      </w:r>
+      <w:r>
+        <w:t xml:space="preserve">, </w:t>
+      </w:r>
+      <w:r>
+        <w:rPr>
+          <w:b/>
+          <w:bCs/>
+        </w:rPr>
+        <w:t>Best Student Paper Award</w:t>
+      </w:r>
+      <w:r>
+        <w:rPr>
+          <w:b/>
+          <w:bCs/>
+        </w:rPr>
+        <w:t xml:space="preserve"> runner-up</w:t>
       </w:r>
     </w:p>
     <w:p>
@@ -863,16 +1115,48 @@
         <w:rPr>
           <w:b/>
         </w:rPr>
-        <w:t>M. Riondato</w:t>
-      </w:r>
-      <w:r>
-        <w:t xml:space="preserve"> and F. Vandin. MiSoSouP: Mining </w:t>
+        <w:t xml:space="preserve">M. </w:t>
+      </w:r>
+      <w:proofErr w:type="spellStart"/>
+      <w:r>
+        <w:rPr>
+          <w:b/>
+        </w:rPr>
+        <w:t>Riondato</w:t>
+      </w:r>
+      <w:proofErr w:type="spellEnd"/>
+      <w:r>
+        <w:t xml:space="preserve"> and F. </w:t>
+      </w:r>
+      <w:proofErr w:type="spellStart"/>
+      <w:r>
+        <w:t>Vandin</w:t>
+      </w:r>
+      <w:proofErr w:type="spellEnd"/>
+      <w:r>
+        <w:t xml:space="preserve">. </w:t>
+      </w:r>
+      <w:proofErr w:type="spellStart"/>
+      <w:r>
+        <w:t>MiSoSouP</w:t>
+      </w:r>
+      <w:proofErr w:type="spellEnd"/>
+      <w:r>
+        <w:t xml:space="preserve">: Mining </w:t>
       </w:r>
       <w:r>
         <w:t xml:space="preserve">Interesting </w:t>
       </w:r>
       <w:r>
-        <w:t xml:space="preserve">Subgroups with Sampling and Pseudodimension. </w:t>
+        <w:t xml:space="preserve">Subgroups with Sampling and </w:t>
+      </w:r>
+      <w:proofErr w:type="spellStart"/>
+      <w:r>
+        <w:t>Pseudodimension</w:t>
+      </w:r>
+      <w:proofErr w:type="spellEnd"/>
+      <w:r>
+        <w:t xml:space="preserve">. </w:t>
       </w:r>
       <w:r>
         <w:rPr>
@@ -924,17 +1208,42 @@
         <w:tab/>
       </w:r>
       <w:r>
-        <w:t xml:space="preserve">L. De Stefani, A. Epasto, </w:t>
-      </w:r>
-      <w:r>
-        <w:rPr>
-          <w:b/>
-          <w:bCs/>
-        </w:rPr>
-        <w:t>M. Riondato</w:t>
-      </w:r>
-      <w:r>
-        <w:t>, and E. Upfal.</w:t>
+        <w:t xml:space="preserve">L. De Stefani, A. </w:t>
+      </w:r>
+      <w:proofErr w:type="spellStart"/>
+      <w:r>
+        <w:t>Epasto</w:t>
+      </w:r>
+      <w:proofErr w:type="spellEnd"/>
+      <w:r>
+        <w:t xml:space="preserve">, </w:t>
+      </w:r>
+      <w:r>
+        <w:rPr>
+          <w:b/>
+          <w:bCs/>
+        </w:rPr>
+        <w:t xml:space="preserve">M. </w:t>
+      </w:r>
+      <w:proofErr w:type="spellStart"/>
+      <w:r>
+        <w:rPr>
+          <w:b/>
+          <w:bCs/>
+        </w:rPr>
+        <w:t>Riondato</w:t>
+      </w:r>
+      <w:proofErr w:type="spellEnd"/>
+      <w:r>
+        <w:t xml:space="preserve">, and E. </w:t>
+      </w:r>
+      <w:proofErr w:type="spellStart"/>
+      <w:r>
+        <w:t>Upfal</w:t>
+      </w:r>
+      <w:proofErr w:type="spellEnd"/>
+      <w:r>
+        <w:t>.</w:t>
       </w:r>
       <w:proofErr w:type="gramEnd"/>
       <w:r>
@@ -990,10 +1299,43 @@
           <w:b/>
           <w:bCs/>
         </w:rPr>
-        <w:t>M. Riondato</w:t>
-      </w:r>
-      <w:r>
-        <w:t xml:space="preserve"> and E. Upfal. ABRA: Approximating Betweenness Centrality in Static and Dynamic Graphs with Rademacher Averages. </w:t>
+        <w:t xml:space="preserve">M. </w:t>
+      </w:r>
+      <w:proofErr w:type="spellStart"/>
+      <w:r>
+        <w:rPr>
+          <w:b/>
+          <w:bCs/>
+        </w:rPr>
+        <w:t>Riondato</w:t>
+      </w:r>
+      <w:proofErr w:type="spellEnd"/>
+      <w:r>
+        <w:t xml:space="preserve"> and E. </w:t>
+      </w:r>
+      <w:proofErr w:type="spellStart"/>
+      <w:r>
+        <w:t>Upfal</w:t>
+      </w:r>
+      <w:proofErr w:type="spellEnd"/>
+      <w:r>
+        <w:t xml:space="preserve">. ABRA: Approximating </w:t>
+      </w:r>
+      <w:proofErr w:type="spellStart"/>
+      <w:r>
+        <w:t>Betweenness</w:t>
+      </w:r>
+      <w:proofErr w:type="spellEnd"/>
+      <w:r>
+        <w:t xml:space="preserve"> Centrality in Static and Dynamic Graphs with </w:t>
+      </w:r>
+      <w:proofErr w:type="spellStart"/>
+      <w:r>
+        <w:t>Rademacher</w:t>
+      </w:r>
+      <w:proofErr w:type="spellEnd"/>
+      <w:r>
+        <w:t xml:space="preserve"> Averages. </w:t>
       </w:r>
       <w:r>
         <w:rPr>
@@ -1034,15 +1376,40 @@
         <w:tab/>
       </w:r>
       <w:r>
-        <w:t xml:space="preserve">F. Bonchi, G. De Francisci Morales, </w:t>
-      </w:r>
-      <w:r>
-        <w:rPr>
-          <w:b/>
-          <w:bCs/>
-        </w:rPr>
-        <w:t>M. Riondato</w:t>
-      </w:r>
+        <w:t xml:space="preserve">F. </w:t>
+      </w:r>
+      <w:proofErr w:type="spellStart"/>
+      <w:r>
+        <w:t>Bonchi</w:t>
+      </w:r>
+      <w:proofErr w:type="spellEnd"/>
+      <w:r>
+        <w:t xml:space="preserve">, G. De </w:t>
+      </w:r>
+      <w:proofErr w:type="spellStart"/>
+      <w:r>
+        <w:t>Francisci</w:t>
+      </w:r>
+      <w:proofErr w:type="spellEnd"/>
+      <w:r>
+        <w:t xml:space="preserve"> Morales, </w:t>
+      </w:r>
+      <w:r>
+        <w:rPr>
+          <w:b/>
+          <w:bCs/>
+        </w:rPr>
+        <w:t xml:space="preserve">M. </w:t>
+      </w:r>
+      <w:proofErr w:type="spellStart"/>
+      <w:r>
+        <w:rPr>
+          <w:b/>
+          <w:bCs/>
+        </w:rPr>
+        <w:t>Riondato</w:t>
+      </w:r>
+      <w:proofErr w:type="spellEnd"/>
       <w:r>
         <w:t xml:space="preserve">, </w:t>
       </w:r>
@@ -1092,17 +1459,42 @@
       </w:r>
       <w:r>
         <w:tab/>
-        <w:t xml:space="preserve">A. Mahmoody, </w:t>
-      </w:r>
-      <w:r>
-        <w:rPr>
-          <w:b/>
-          <w:bCs/>
-        </w:rPr>
-        <w:t>M. Riondato</w:t>
-      </w:r>
-      <w:r>
-        <w:t>, and E. Upfal.</w:t>
+        <w:t xml:space="preserve">A. </w:t>
+      </w:r>
+      <w:proofErr w:type="spellStart"/>
+      <w:r>
+        <w:t>Mahmoody</w:t>
+      </w:r>
+      <w:proofErr w:type="spellEnd"/>
+      <w:r>
+        <w:t xml:space="preserve">, </w:t>
+      </w:r>
+      <w:r>
+        <w:rPr>
+          <w:b/>
+          <w:bCs/>
+        </w:rPr>
+        <w:t xml:space="preserve">M. </w:t>
+      </w:r>
+      <w:proofErr w:type="spellStart"/>
+      <w:r>
+        <w:rPr>
+          <w:b/>
+          <w:bCs/>
+        </w:rPr>
+        <w:t>Riondato</w:t>
+      </w:r>
+      <w:proofErr w:type="spellEnd"/>
+      <w:r>
+        <w:t xml:space="preserve">, and E. </w:t>
+      </w:r>
+      <w:proofErr w:type="spellStart"/>
+      <w:r>
+        <w:t>Upfal</w:t>
+      </w:r>
+      <w:proofErr w:type="spellEnd"/>
+      <w:r>
+        <w:t>.</w:t>
       </w:r>
       <w:proofErr w:type="gramEnd"/>
       <w:r>
@@ -1151,10 +1543,43 @@
           <w:b/>
           <w:bCs/>
         </w:rPr>
-        <w:t>M. Riondato</w:t>
-      </w:r>
-      <w:r>
-        <w:t xml:space="preserve"> and E. Upfal. Mining Frequent Itemsets through Progressive Sampling with Rademacher Averages. </w:t>
+        <w:t xml:space="preserve">M. </w:t>
+      </w:r>
+      <w:proofErr w:type="spellStart"/>
+      <w:r>
+        <w:rPr>
+          <w:b/>
+          <w:bCs/>
+        </w:rPr>
+        <w:t>Riondato</w:t>
+      </w:r>
+      <w:proofErr w:type="spellEnd"/>
+      <w:r>
+        <w:t xml:space="preserve"> and E. </w:t>
+      </w:r>
+      <w:proofErr w:type="spellStart"/>
+      <w:r>
+        <w:t>Upfal</w:t>
+      </w:r>
+      <w:proofErr w:type="spellEnd"/>
+      <w:r>
+        <w:t xml:space="preserve">. Mining Frequent </w:t>
+      </w:r>
+      <w:proofErr w:type="spellStart"/>
+      <w:r>
+        <w:t>Itemsets</w:t>
+      </w:r>
+      <w:proofErr w:type="spellEnd"/>
+      <w:r>
+        <w:t xml:space="preserve"> through Progressive Sampling with </w:t>
+      </w:r>
+      <w:proofErr w:type="spellStart"/>
+      <w:r>
+        <w:t>Rademacher</w:t>
+      </w:r>
+      <w:proofErr w:type="spellEnd"/>
+      <w:r>
+        <w:t xml:space="preserve"> Averages. </w:t>
       </w:r>
       <w:r>
         <w:rPr>
@@ -1199,10 +1624,35 @@
           <w:b/>
           <w:bCs/>
         </w:rPr>
-        <w:t>M. Riondato</w:t>
-      </w:r>
-      <w:r>
-        <w:t xml:space="preserve"> and E. Upfal. VC-Dimension and Rademacher Averages: From Statistical Learning Theory to Sampling Algorithms. </w:t>
+        <w:t xml:space="preserve">M. </w:t>
+      </w:r>
+      <w:proofErr w:type="spellStart"/>
+      <w:r>
+        <w:rPr>
+          <w:b/>
+          <w:bCs/>
+        </w:rPr>
+        <w:t>Riondato</w:t>
+      </w:r>
+      <w:proofErr w:type="spellEnd"/>
+      <w:r>
+        <w:t xml:space="preserve"> and E. </w:t>
+      </w:r>
+      <w:proofErr w:type="spellStart"/>
+      <w:r>
+        <w:t>Upfal</w:t>
+      </w:r>
+      <w:proofErr w:type="spellEnd"/>
+      <w:r>
+        <w:t xml:space="preserve">. VC-Dimension and </w:t>
+      </w:r>
+      <w:proofErr w:type="spellStart"/>
+      <w:r>
+        <w:t>Rademacher</w:t>
+      </w:r>
+      <w:proofErr w:type="spellEnd"/>
+      <w:r>
+        <w:t xml:space="preserve"> Averages: From Statistical Learning Theory to Sampling Algorithms. </w:t>
       </w:r>
       <w:r>
         <w:rPr>
@@ -1243,17 +1693,66 @@
         <w:tab/>
       </w:r>
       <w:r>
-        <w:t xml:space="preserve">A. Anagnastopoulos, L. Becchetti, A. Fazzone, I. Mele, and </w:t>
-      </w:r>
-      <w:r>
-        <w:rPr>
-          <w:b/>
-          <w:bCs/>
-        </w:rPr>
-        <w:t>M. Riondato</w:t>
-      </w:r>
-      <w:r>
-        <w:t xml:space="preserve">. The Importance of Being Experts: Efficient Max-Finding in Crowdsourcing. </w:t>
+        <w:t xml:space="preserve">A. </w:t>
+      </w:r>
+      <w:proofErr w:type="spellStart"/>
+      <w:r>
+        <w:t>Anagnastopoulos</w:t>
+      </w:r>
+      <w:proofErr w:type="spellEnd"/>
+      <w:r>
+        <w:t xml:space="preserve">, L. </w:t>
+      </w:r>
+      <w:proofErr w:type="spellStart"/>
+      <w:r>
+        <w:t>Becchetti</w:t>
+      </w:r>
+      <w:proofErr w:type="spellEnd"/>
+      <w:r>
+        <w:t xml:space="preserve">, A. </w:t>
+      </w:r>
+      <w:proofErr w:type="spellStart"/>
+      <w:r>
+        <w:t>Fazzone</w:t>
+      </w:r>
+      <w:proofErr w:type="spellEnd"/>
+      <w:r>
+        <w:t xml:space="preserve">, I. </w:t>
+      </w:r>
+      <w:proofErr w:type="spellStart"/>
+      <w:r>
+        <w:t>Mele</w:t>
+      </w:r>
+      <w:proofErr w:type="spellEnd"/>
+      <w:r>
+        <w:t xml:space="preserve">, and </w:t>
+      </w:r>
+      <w:r>
+        <w:rPr>
+          <w:b/>
+          <w:bCs/>
+        </w:rPr>
+        <w:t xml:space="preserve">M. </w:t>
+      </w:r>
+      <w:proofErr w:type="spellStart"/>
+      <w:r>
+        <w:rPr>
+          <w:b/>
+          <w:bCs/>
+        </w:rPr>
+        <w:t>Riondato</w:t>
+      </w:r>
+      <w:proofErr w:type="spellEnd"/>
+      <w:r>
+        <w:t xml:space="preserve">. The Importance of Being Experts: Efficient Max-Finding in </w:t>
+      </w:r>
+      <w:proofErr w:type="spellStart"/>
+      <w:r>
+        <w:t>Crowdsourcing</w:t>
+      </w:r>
+      <w:proofErr w:type="spellEnd"/>
+      <w:r>
+        <w:t xml:space="preserve">. </w:t>
       </w:r>
       <w:r>
         <w:rPr>
@@ -1302,10 +1801,35 @@
           <w:b/>
           <w:bCs/>
         </w:rPr>
-        <w:t>M. Riondato</w:t>
-      </w:r>
-      <w:r>
-        <w:t>, D. García-Soriano, and F. Bonchi.</w:t>
+        <w:t xml:space="preserve">M. </w:t>
+      </w:r>
+      <w:proofErr w:type="spellStart"/>
+      <w:r>
+        <w:rPr>
+          <w:b/>
+          <w:bCs/>
+        </w:rPr>
+        <w:t>Riondato</w:t>
+      </w:r>
+      <w:proofErr w:type="spellEnd"/>
+      <w:r>
+        <w:t xml:space="preserve">, D. </w:t>
+      </w:r>
+      <w:proofErr w:type="spellStart"/>
+      <w:r>
+        <w:t>García</w:t>
+      </w:r>
+      <w:proofErr w:type="spellEnd"/>
+      <w:r>
+        <w:t xml:space="preserve">-Soriano, and F. </w:t>
+      </w:r>
+      <w:proofErr w:type="spellStart"/>
+      <w:r>
+        <w:t>Bonchi</w:t>
+      </w:r>
+      <w:proofErr w:type="spellEnd"/>
+      <w:r>
+        <w:t>.</w:t>
       </w:r>
       <w:proofErr w:type="gramEnd"/>
       <w:r>
@@ -1354,8 +1878,17 @@
           <w:b/>
           <w:bCs/>
         </w:rPr>
-        <w:t>M. Riondato</w:t>
-      </w:r>
+        <w:t xml:space="preserve">M. </w:t>
+      </w:r>
+      <w:proofErr w:type="spellStart"/>
+      <w:r>
+        <w:rPr>
+          <w:b/>
+          <w:bCs/>
+        </w:rPr>
+        <w:t>Riondato</w:t>
+      </w:r>
+      <w:proofErr w:type="spellEnd"/>
       <w:r>
         <w:t xml:space="preserve">. Sampling-based Data Mining Algorithms: Modern Techniques and Case Studies. </w:t>
       </w:r>
@@ -1401,10 +1934,35 @@
           <w:b/>
           <w:bCs/>
         </w:rPr>
-        <w:t>M. Riondato</w:t>
-      </w:r>
-      <w:r>
-        <w:t xml:space="preserve"> and F. Vandin. Finding the True Frequent Itemsets. </w:t>
+        <w:t xml:space="preserve">M. </w:t>
+      </w:r>
+      <w:proofErr w:type="spellStart"/>
+      <w:r>
+        <w:rPr>
+          <w:b/>
+          <w:bCs/>
+        </w:rPr>
+        <w:t>Riondato</w:t>
+      </w:r>
+      <w:proofErr w:type="spellEnd"/>
+      <w:r>
+        <w:t xml:space="preserve"> and F. </w:t>
+      </w:r>
+      <w:proofErr w:type="spellStart"/>
+      <w:r>
+        <w:t>Vandin</w:t>
+      </w:r>
+      <w:proofErr w:type="spellEnd"/>
+      <w:r>
+        <w:t xml:space="preserve">. Finding the True Frequent </w:t>
+      </w:r>
+      <w:proofErr w:type="spellStart"/>
+      <w:r>
+        <w:t>Itemsets</w:t>
+      </w:r>
+      <w:proofErr w:type="spellEnd"/>
+      <w:r>
+        <w:t xml:space="preserve">. </w:t>
       </w:r>
       <w:r>
         <w:rPr>
@@ -1453,10 +2011,27 @@
           <w:b/>
           <w:bCs/>
         </w:rPr>
-        <w:t>M. Riondato</w:t>
-      </w:r>
-      <w:r>
-        <w:t xml:space="preserve"> and E. M. Kornaropoulos.</w:t>
+        <w:t xml:space="preserve">M. </w:t>
+      </w:r>
+      <w:proofErr w:type="spellStart"/>
+      <w:r>
+        <w:rPr>
+          <w:b/>
+          <w:bCs/>
+        </w:rPr>
+        <w:t>Riondato</w:t>
+      </w:r>
+      <w:proofErr w:type="spellEnd"/>
+      <w:r>
+        <w:t xml:space="preserve"> and E. M. </w:t>
+      </w:r>
+      <w:proofErr w:type="spellStart"/>
+      <w:r>
+        <w:t>Kornaropoulos</w:t>
+      </w:r>
+      <w:proofErr w:type="spellEnd"/>
+      <w:r>
+        <w:t>.</w:t>
       </w:r>
       <w:proofErr w:type="gramEnd"/>
       <w:r>
@@ -1464,7 +2039,15 @@
       </w:r>
       <w:proofErr w:type="gramStart"/>
       <w:r>
-        <w:t>Fast Approximation of Betweenness Centrality through Sampling.</w:t>
+        <w:t xml:space="preserve">Fast Approximation of </w:t>
+      </w:r>
+      <w:proofErr w:type="spellStart"/>
+      <w:r>
+        <w:t>Betweenness</w:t>
+      </w:r>
+      <w:proofErr w:type="spellEnd"/>
+      <w:r>
+        <w:t xml:space="preserve"> Centrality through Sampling.</w:t>
       </w:r>
       <w:proofErr w:type="gramEnd"/>
       <w:r>
@@ -1517,14 +2100,47 @@
           <w:b/>
           <w:bCs/>
         </w:rPr>
-        <w:t>M. Riondato</w:t>
-      </w:r>
-      <w:r>
-        <w:t>, J. A. DeBrabant, R. Fonseca, and E. Upfal.</w:t>
+        <w:t xml:space="preserve">M. </w:t>
+      </w:r>
+      <w:proofErr w:type="spellStart"/>
+      <w:r>
+        <w:rPr>
+          <w:b/>
+          <w:bCs/>
+        </w:rPr>
+        <w:t>Riondato</w:t>
+      </w:r>
+      <w:proofErr w:type="spellEnd"/>
+      <w:r>
+        <w:t xml:space="preserve">, J. A. </w:t>
+      </w:r>
+      <w:proofErr w:type="spellStart"/>
+      <w:r>
+        <w:t>DeBrabant</w:t>
+      </w:r>
+      <w:proofErr w:type="spellEnd"/>
+      <w:r>
+        <w:t xml:space="preserve">, R. Fonseca, and E. </w:t>
+      </w:r>
+      <w:proofErr w:type="spellStart"/>
+      <w:r>
+        <w:t>Upfal</w:t>
+      </w:r>
+      <w:proofErr w:type="spellEnd"/>
+      <w:r>
+        <w:t>.</w:t>
       </w:r>
       <w:proofErr w:type="gramEnd"/>
       <w:r>
-        <w:t xml:space="preserve"> PARMA: A Parallel Randomized Algorithm for Association Rules Mining in MapReduce. </w:t>
+        <w:t xml:space="preserve"> PARMA: A Parallel Randomized Algorithm for Association Rules Mining in </w:t>
+      </w:r>
+      <w:proofErr w:type="spellStart"/>
+      <w:r>
+        <w:t>MapReduce</w:t>
+      </w:r>
+      <w:proofErr w:type="spellEnd"/>
+      <w:r>
+        <w:t xml:space="preserve">. </w:t>
       </w:r>
       <w:r>
         <w:rPr>
@@ -1579,14 +2195,39 @@
           <w:b/>
           <w:bCs/>
         </w:rPr>
-        <w:t>M. Riondato</w:t>
-      </w:r>
-      <w:r>
-        <w:t xml:space="preserve"> and E. Upfal. </w:t>
+        <w:t xml:space="preserve">M. </w:t>
+      </w:r>
+      <w:proofErr w:type="spellStart"/>
+      <w:r>
+        <w:rPr>
+          <w:b/>
+          <w:bCs/>
+        </w:rPr>
+        <w:t>Riondato</w:t>
+      </w:r>
+      <w:proofErr w:type="spellEnd"/>
+      <w:r>
+        <w:t xml:space="preserve"> and E. </w:t>
+      </w:r>
+      <w:proofErr w:type="spellStart"/>
+      <w:r>
+        <w:t>Upfal</w:t>
+      </w:r>
+      <w:proofErr w:type="spellEnd"/>
+      <w:r>
+        <w:t xml:space="preserve">. </w:t>
       </w:r>
       <w:proofErr w:type="gramStart"/>
       <w:r>
-        <w:t>Efficient Discovery of Association Rules and Frequent Itemsets through Sampling with Tight Performance Guarantees.</w:t>
+        <w:t xml:space="preserve">Efficient Discovery of Association Rules and Frequent </w:t>
+      </w:r>
+      <w:proofErr w:type="spellStart"/>
+      <w:r>
+        <w:t>Itemsets</w:t>
+      </w:r>
+      <w:proofErr w:type="spellEnd"/>
+      <w:r>
+        <w:t xml:space="preserve"> through Sampling with Tight Performance Guarantees.</w:t>
       </w:r>
       <w:proofErr w:type="gramEnd"/>
       <w:r>
@@ -1617,21 +2258,70 @@
         <w:tab/>
       </w:r>
       <w:r>
-        <w:t xml:space="preserve">A. Pietracaprina, G. Pucci, </w:t>
-      </w:r>
-      <w:r>
-        <w:rPr>
-          <w:b/>
-          <w:bCs/>
-        </w:rPr>
-        <w:t>M. Riondato</w:t>
-      </w:r>
-      <w:r>
-        <w:t>, F. Silvestri, and E. Upfal.</w:t>
+        <w:t xml:space="preserve">A. </w:t>
+      </w:r>
+      <w:proofErr w:type="spellStart"/>
+      <w:r>
+        <w:t>Pietracaprina</w:t>
+      </w:r>
+      <w:proofErr w:type="spellEnd"/>
+      <w:r>
+        <w:t xml:space="preserve">, G. </w:t>
+      </w:r>
+      <w:proofErr w:type="spellStart"/>
+      <w:r>
+        <w:t>Pucci</w:t>
+      </w:r>
+      <w:proofErr w:type="spellEnd"/>
+      <w:r>
+        <w:t xml:space="preserve">, </w:t>
+      </w:r>
+      <w:r>
+        <w:rPr>
+          <w:b/>
+          <w:bCs/>
+        </w:rPr>
+        <w:t xml:space="preserve">M. </w:t>
+      </w:r>
+      <w:proofErr w:type="spellStart"/>
+      <w:r>
+        <w:rPr>
+          <w:b/>
+          <w:bCs/>
+        </w:rPr>
+        <w:t>Riondato</w:t>
+      </w:r>
+      <w:proofErr w:type="spellEnd"/>
+      <w:r>
+        <w:t xml:space="preserve">, F. </w:t>
+      </w:r>
+      <w:proofErr w:type="spellStart"/>
+      <w:r>
+        <w:t>Silvestri</w:t>
+      </w:r>
+      <w:proofErr w:type="spellEnd"/>
+      <w:r>
+        <w:t xml:space="preserve">, and E. </w:t>
+      </w:r>
+      <w:proofErr w:type="spellStart"/>
+      <w:r>
+        <w:t>Upfal</w:t>
+      </w:r>
+      <w:proofErr w:type="spellEnd"/>
+      <w:r>
+        <w:t>.</w:t>
       </w:r>
       <w:proofErr w:type="gramEnd"/>
       <w:r>
-        <w:t xml:space="preserve"> Space-round Tradeoffs for MapReduce Computations. </w:t>
+        <w:t xml:space="preserve"> Space-round Tradeoffs for </w:t>
+      </w:r>
+      <w:proofErr w:type="spellStart"/>
+      <w:r>
+        <w:t>MapReduce</w:t>
+      </w:r>
+      <w:proofErr w:type="spellEnd"/>
+      <w:r>
+        <w:t xml:space="preserve"> Computations. </w:t>
       </w:r>
       <w:r>
         <w:rPr>
@@ -1680,17 +2370,58 @@
       </w:r>
       <w:r>
         <w:tab/>
-        <w:t xml:space="preserve">M. Akdere, U. Çetintemel, </w:t>
-      </w:r>
-      <w:r>
-        <w:rPr>
-          <w:b/>
-          <w:bCs/>
-        </w:rPr>
-        <w:t>M. Riondato</w:t>
-      </w:r>
-      <w:r>
-        <w:t>, E. Upfal, and S. B. Zdonik.</w:t>
+        <w:t xml:space="preserve">M. </w:t>
+      </w:r>
+      <w:proofErr w:type="spellStart"/>
+      <w:r>
+        <w:t>Akdere</w:t>
+      </w:r>
+      <w:proofErr w:type="spellEnd"/>
+      <w:r>
+        <w:t xml:space="preserve">, U. </w:t>
+      </w:r>
+      <w:proofErr w:type="spellStart"/>
+      <w:r>
+        <w:t>Çetintemel</w:t>
+      </w:r>
+      <w:proofErr w:type="spellEnd"/>
+      <w:r>
+        <w:t xml:space="preserve">, </w:t>
+      </w:r>
+      <w:r>
+        <w:rPr>
+          <w:b/>
+          <w:bCs/>
+        </w:rPr>
+        <w:t xml:space="preserve">M. </w:t>
+      </w:r>
+      <w:proofErr w:type="spellStart"/>
+      <w:r>
+        <w:rPr>
+          <w:b/>
+          <w:bCs/>
+        </w:rPr>
+        <w:t>Riondato</w:t>
+      </w:r>
+      <w:proofErr w:type="spellEnd"/>
+      <w:r>
+        <w:t xml:space="preserve">, E. </w:t>
+      </w:r>
+      <w:proofErr w:type="spellStart"/>
+      <w:r>
+        <w:t>Upfal</w:t>
+      </w:r>
+      <w:proofErr w:type="spellEnd"/>
+      <w:r>
+        <w:t xml:space="preserve">, and S. B. </w:t>
+      </w:r>
+      <w:proofErr w:type="spellStart"/>
+      <w:r>
+        <w:t>Zdonik</w:t>
+      </w:r>
+      <w:proofErr w:type="spellEnd"/>
+      <w:r>
+        <w:t>.</w:t>
       </w:r>
       <w:proofErr w:type="gramEnd"/>
       <w:r>
@@ -1743,10 +2474,51 @@
           <w:b/>
           <w:bCs/>
         </w:rPr>
-        <w:t>M. Riondato</w:t>
-      </w:r>
-      <w:r>
-        <w:t>, M. Akdere, U. Çetintemel, S. B. Zdonik, and E. Upfal.</w:t>
+        <w:t xml:space="preserve">M. </w:t>
+      </w:r>
+      <w:proofErr w:type="spellStart"/>
+      <w:r>
+        <w:rPr>
+          <w:b/>
+          <w:bCs/>
+        </w:rPr>
+        <w:t>Riondato</w:t>
+      </w:r>
+      <w:proofErr w:type="spellEnd"/>
+      <w:r>
+        <w:t xml:space="preserve">, M. </w:t>
+      </w:r>
+      <w:proofErr w:type="spellStart"/>
+      <w:r>
+        <w:t>Akdere</w:t>
+      </w:r>
+      <w:proofErr w:type="spellEnd"/>
+      <w:r>
+        <w:t xml:space="preserve">, U. </w:t>
+      </w:r>
+      <w:proofErr w:type="spellStart"/>
+      <w:r>
+        <w:t>Çetintemel</w:t>
+      </w:r>
+      <w:proofErr w:type="spellEnd"/>
+      <w:r>
+        <w:t xml:space="preserve">, S. B. </w:t>
+      </w:r>
+      <w:proofErr w:type="spellStart"/>
+      <w:r>
+        <w:t>Zdonik</w:t>
+      </w:r>
+      <w:proofErr w:type="spellEnd"/>
+      <w:r>
+        <w:t xml:space="preserve">, and E. </w:t>
+      </w:r>
+      <w:proofErr w:type="spellStart"/>
+      <w:r>
+        <w:t>Upfal</w:t>
+      </w:r>
+      <w:proofErr w:type="spellEnd"/>
+      <w:r>
+        <w:t>.</w:t>
       </w:r>
       <w:proofErr w:type="gramEnd"/>
       <w:r>
@@ -1782,17 +2554,58 @@
       </w:r>
       <w:r>
         <w:tab/>
-        <w:t xml:space="preserve">M. Akdere, U. Çetintemel, </w:t>
-      </w:r>
-      <w:r>
-        <w:rPr>
-          <w:b/>
-          <w:bCs/>
-        </w:rPr>
-        <w:t>M. Riondato</w:t>
-      </w:r>
-      <w:r>
-        <w:t>, E. Upfal, and S. B. Zdonik.</w:t>
+        <w:t xml:space="preserve">M. </w:t>
+      </w:r>
+      <w:proofErr w:type="spellStart"/>
+      <w:r>
+        <w:t>Akdere</w:t>
+      </w:r>
+      <w:proofErr w:type="spellEnd"/>
+      <w:r>
+        <w:t xml:space="preserve">, U. </w:t>
+      </w:r>
+      <w:proofErr w:type="spellStart"/>
+      <w:r>
+        <w:t>Çetintemel</w:t>
+      </w:r>
+      <w:proofErr w:type="spellEnd"/>
+      <w:r>
+        <w:t xml:space="preserve">, </w:t>
+      </w:r>
+      <w:r>
+        <w:rPr>
+          <w:b/>
+          <w:bCs/>
+        </w:rPr>
+        <w:t xml:space="preserve">M. </w:t>
+      </w:r>
+      <w:proofErr w:type="spellStart"/>
+      <w:r>
+        <w:rPr>
+          <w:b/>
+          <w:bCs/>
+        </w:rPr>
+        <w:t>Riondato</w:t>
+      </w:r>
+      <w:proofErr w:type="spellEnd"/>
+      <w:r>
+        <w:t xml:space="preserve">, E. </w:t>
+      </w:r>
+      <w:proofErr w:type="spellStart"/>
+      <w:r>
+        <w:t>Upfal</w:t>
+      </w:r>
+      <w:proofErr w:type="spellEnd"/>
+      <w:r>
+        <w:t xml:space="preserve">, and S. B. </w:t>
+      </w:r>
+      <w:proofErr w:type="spellStart"/>
+      <w:r>
+        <w:t>Zdonik</w:t>
+      </w:r>
+      <w:proofErr w:type="spellEnd"/>
+      <w:r>
+        <w:t>.</w:t>
       </w:r>
       <w:proofErr w:type="gramEnd"/>
       <w:r>
@@ -1876,8 +2689,17 @@
           <w:b/>
           <w:bCs/>
         </w:rPr>
-        <w:t>M. Riondato</w:t>
-      </w:r>
+        <w:t xml:space="preserve">M. </w:t>
+      </w:r>
+      <w:proofErr w:type="spellStart"/>
+      <w:r>
+        <w:rPr>
+          <w:b/>
+          <w:bCs/>
+        </w:rPr>
+        <w:t>Riondato</w:t>
+      </w:r>
+      <w:proofErr w:type="spellEnd"/>
       <w:r>
         <w:rPr>
           <w:bCs/>
@@ -1954,15 +2776,40 @@
         <w:tab/>
       </w:r>
       <w:r>
-        <w:t xml:space="preserve">F. Bonchi, G. De Francisci Morales, </w:t>
-      </w:r>
-      <w:r>
-        <w:rPr>
-          <w:b/>
-          <w:bCs/>
-        </w:rPr>
-        <w:t>M. Riondato</w:t>
-      </w:r>
+        <w:t xml:space="preserve">F. </w:t>
+      </w:r>
+      <w:proofErr w:type="spellStart"/>
+      <w:r>
+        <w:t>Bonchi</w:t>
+      </w:r>
+      <w:proofErr w:type="spellEnd"/>
+      <w:r>
+        <w:t xml:space="preserve">, G. De </w:t>
+      </w:r>
+      <w:proofErr w:type="spellStart"/>
+      <w:r>
+        <w:t>Francisci</w:t>
+      </w:r>
+      <w:proofErr w:type="spellEnd"/>
+      <w:r>
+        <w:t xml:space="preserve"> Morales, </w:t>
+      </w:r>
+      <w:r>
+        <w:rPr>
+          <w:b/>
+          <w:bCs/>
+        </w:rPr>
+        <w:t xml:space="preserve">M. </w:t>
+      </w:r>
+      <w:proofErr w:type="spellStart"/>
+      <w:r>
+        <w:rPr>
+          <w:b/>
+          <w:bCs/>
+        </w:rPr>
+        <w:t>Riondato</w:t>
+      </w:r>
+      <w:proofErr w:type="spellEnd"/>
       <w:r>
         <w:rPr>
           <w:bCs/>
@@ -1990,10 +2837,35 @@
           <w:b/>
           <w:bCs/>
         </w:rPr>
-        <w:t>M. Riondato</w:t>
-      </w:r>
-      <w:r>
-        <w:t xml:space="preserve"> and E. Upfal. VC-Dimension and Rademacher Averages: From Statistical Learning Theory to Sampling Algorithms. ACM KDD’15, ECML PKDD’15, ACM CIKM’15</w:t>
+        <w:t xml:space="preserve">M. </w:t>
+      </w:r>
+      <w:proofErr w:type="spellStart"/>
+      <w:r>
+        <w:rPr>
+          <w:b/>
+          <w:bCs/>
+        </w:rPr>
+        <w:t>Riondato</w:t>
+      </w:r>
+      <w:proofErr w:type="spellEnd"/>
+      <w:r>
+        <w:t xml:space="preserve"> and E. </w:t>
+      </w:r>
+      <w:proofErr w:type="spellStart"/>
+      <w:r>
+        <w:t>Upfal</w:t>
+      </w:r>
+      <w:proofErr w:type="spellEnd"/>
+      <w:r>
+        <w:t xml:space="preserve">. VC-Dimension and </w:t>
+      </w:r>
+      <w:proofErr w:type="spellStart"/>
+      <w:r>
+        <w:t>Rademacher</w:t>
+      </w:r>
+      <w:proofErr w:type="spellEnd"/>
+      <w:r>
+        <w:t xml:space="preserve"> Averages: From Statistical Learning Theory to Sampling Algorithms. ACM KDD’15, ECML PKDD’15, ACM CIKM’15</w:t>
       </w:r>
     </w:p>
     <w:p>
@@ -2041,6 +2913,26 @@
       </w:r>
       <w:r>
         <w:tab/>
+        <w:t>Best Student Paper Award runner-up at IEEE International Conference on Data Mining (ICDM</w:t>
+      </w:r>
+      <w:r>
+        <w:t>‘</w:t>
+      </w:r>
+      <w:r>
+        <w:t>18).</w:t>
+      </w:r>
+    </w:p>
+    <w:p>
+      <w:pPr>
+        <w:pStyle w:val="normal0"/>
+        <w:spacing w:after="120"/>
+        <w:ind w:left="720" w:hanging="720"/>
+      </w:pPr>
+      <w:r>
+        <w:t>2018</w:t>
+      </w:r>
+      <w:r>
+        <w:tab/>
       </w:r>
       <w:r>
         <w:t xml:space="preserve">Invited </w:t>
@@ -2069,7 +2961,16 @@
       </w:r>
       <w:r>
         <w:tab/>
-        <w:t>Best Student Paper Award (Research Track) at ACM SIGKDD International Conference on Knowledge Discovery and Data Mining (KDD’16)</w:t>
+        <w:t>Best Student Paper Award (Research Track) at ACM SIGKDD International Conference on Knowledge</w:t>
+      </w:r>
+      <w:r>
+        <w:t xml:space="preserve"> Discovery and Data Mining (KDD</w:t>
+      </w:r>
+      <w:r>
+        <w:t>‘</w:t>
+      </w:r>
+      <w:r>
+        <w:t>16)</w:t>
       </w:r>
     </w:p>
     <w:p>
@@ -2095,7 +2996,16 @@
       </w:r>
       <w:r>
         <w:tab/>
-        <w:t>Best Student Poster Award at SIAM International Conference on Data Mining (SDM’14)</w:t>
+        <w:t>Best Student Poster Award at SIAM International</w:t>
+      </w:r>
+      <w:r>
+        <w:t xml:space="preserve"> Conference on Data Mining (SDM</w:t>
+      </w:r>
+      <w:r>
+        <w:t>‘</w:t>
+      </w:r>
+      <w:r>
+        <w:t>14)</w:t>
       </w:r>
     </w:p>
     <w:p>
@@ -2242,6 +3152,49 @@
       </w:r>
       <w:r>
         <w:tab/>
+      </w:r>
+      <w:proofErr w:type="spellStart"/>
+      <w:r>
+        <w:t>MiSoSouP</w:t>
+      </w:r>
+      <w:proofErr w:type="spellEnd"/>
+      <w:r>
+        <w:t xml:space="preserve">: Mining Interesting Subgroups with Sampling and </w:t>
+      </w:r>
+      <w:proofErr w:type="spellStart"/>
+      <w:r>
+        <w:t>Pseudodimension</w:t>
+      </w:r>
+      <w:proofErr w:type="spellEnd"/>
+      <w:r>
+        <w:t>, Google Research NY, New York (NY, USA), December 4</w:t>
+      </w:r>
+    </w:p>
+    <w:p>
+      <w:pPr>
+        <w:pStyle w:val="normal0"/>
+        <w:spacing w:after="120"/>
+        <w:ind w:left="720" w:hanging="720"/>
+      </w:pPr>
+      <w:r>
+        <w:t>2018</w:t>
+      </w:r>
+      <w:r>
+        <w:tab/>
+        <w:t>Social Network Analysis, COMPSCI 134 – Networks, Harvard University, Cambridge (MA, USA), November 26</w:t>
+      </w:r>
+    </w:p>
+    <w:p>
+      <w:pPr>
+        <w:pStyle w:val="normal0"/>
+        <w:spacing w:after="120"/>
+        <w:ind w:left="720" w:hanging="720"/>
+      </w:pPr>
+      <w:r>
+        <w:t>2018</w:t>
+      </w:r>
+      <w:r>
+        <w:tab/>
         <w:t xml:space="preserve">Statistical Learning Theory meets Data Mining: Fast, High-quality, Sampling-based Approximation Algorithm, ISI Foundation, Turin (Italy), </w:t>
       </w:r>
       <w:proofErr w:type="gramStart"/>
@@ -2266,10 +3219,24 @@
         <w:tab/>
       </w:r>
       <w:r>
-        <w:t>Sampling-based Approximation Algorithms for Data Analysis using Rademacher Averages</w:t>
-      </w:r>
-      <w:r>
-        <w:t>, Theory of Computation Seminar, Harvard University, Boston (MA, USA), May 7</w:t>
+        <w:t xml:space="preserve">Sampling-based Approximation Algorithms for Data Analysis using </w:t>
+      </w:r>
+      <w:proofErr w:type="spellStart"/>
+      <w:r>
+        <w:t>Rademacher</w:t>
+      </w:r>
+      <w:proofErr w:type="spellEnd"/>
+      <w:r>
+        <w:t xml:space="preserve"> Averages</w:t>
+      </w:r>
+      <w:r>
+        <w:t>, Theory of Computation Sem</w:t>
+      </w:r>
+      <w:r>
+        <w:t>inar, Harvard University, Cambridge</w:t>
+      </w:r>
+      <w:r>
+        <w:t xml:space="preserve"> (MA, USA), May 7</w:t>
       </w:r>
     </w:p>
     <w:p>
@@ -2320,8 +3287,21 @@
       <w:r>
         <w:tab/>
       </w:r>
-      <w:r>
-        <w:t>Betweenness Centrality Estimation with Rademacher Averages, National Institute of</w:t>
+      <w:proofErr w:type="spellStart"/>
+      <w:r>
+        <w:t>Betweenness</w:t>
+      </w:r>
+      <w:proofErr w:type="spellEnd"/>
+      <w:r>
+        <w:t xml:space="preserve"> Centrality Estimation with </w:t>
+      </w:r>
+      <w:proofErr w:type="spellStart"/>
+      <w:r>
+        <w:t>Rademacher</w:t>
+      </w:r>
+      <w:proofErr w:type="spellEnd"/>
+      <w:r>
+        <w:t xml:space="preserve"> Averages, National Institute of</w:t>
       </w:r>
       <w:r>
         <w:t xml:space="preserve"> Informa</w:t>
@@ -2341,10 +3321,25 @@
       </w:r>
       <w:r>
         <w:tab/>
-        <w:t>Betweenness Centrality Estimation wit</w:t>
-      </w:r>
-      <w:r>
-        <w:t>h Rademacher Averages, Center for</w:t>
+      </w:r>
+      <w:proofErr w:type="spellStart"/>
+      <w:r>
+        <w:t>Betweenness</w:t>
+      </w:r>
+      <w:proofErr w:type="spellEnd"/>
+      <w:r>
+        <w:t xml:space="preserve"> Centrality Estimation wit</w:t>
+      </w:r>
+      <w:r>
+        <w:t xml:space="preserve">h </w:t>
+      </w:r>
+      <w:proofErr w:type="spellStart"/>
+      <w:r>
+        <w:t>Rademacher</w:t>
+      </w:r>
+      <w:proofErr w:type="spellEnd"/>
+      <w:r>
+        <w:t xml:space="preserve"> Averages, Center for</w:t>
       </w:r>
       <w:r>
         <w:t xml:space="preserve"> Data Science, New York University, New York (NY, USA), May 17</w:t>
@@ -2362,20 +3357,43 @@
       <w:r>
         <w:tab/>
       </w:r>
-      <w:r>
-        <w:t>Rademacher Averages: Theory and Practice</w:t>
+      <w:proofErr w:type="spellStart"/>
+      <w:r>
+        <w:t>Rademacher</w:t>
+      </w:r>
+      <w:proofErr w:type="spellEnd"/>
+      <w:r>
+        <w:t xml:space="preserve"> Averages: Theory and Practice</w:t>
       </w:r>
       <w:r>
         <w:t xml:space="preserve">, </w:t>
       </w:r>
-      <w:r>
-        <w:t xml:space="preserve">Dagstuhl Seminar 17141, </w:t>
-      </w:r>
+      <w:proofErr w:type="spellStart"/>
+      <w:r>
+        <w:t>Dagstuhl</w:t>
+      </w:r>
+      <w:proofErr w:type="spellEnd"/>
+      <w:r>
+        <w:t xml:space="preserve"> Seminar 17141, </w:t>
+      </w:r>
+      <w:proofErr w:type="spellStart"/>
       <w:r>
         <w:t>Sch</w:t>
       </w:r>
       <w:r>
-        <w:t>loss Dagstuhl (Germany), April 6</w:t>
+        <w:t>loss</w:t>
+      </w:r>
+      <w:proofErr w:type="spellEnd"/>
+      <w:r>
+        <w:t xml:space="preserve"> </w:t>
+      </w:r>
+      <w:proofErr w:type="spellStart"/>
+      <w:r>
+        <w:t>Dagstuhl</w:t>
+      </w:r>
+      <w:proofErr w:type="spellEnd"/>
+      <w:r>
+        <w:t xml:space="preserve"> (Germany), April 6</w:t>
       </w:r>
     </w:p>
     <w:p>
@@ -2429,7 +3447,15 @@
       </w:r>
       <w:r>
         <w:tab/>
-        <w:t>The Neverending Data – Streaming, Sampling, and Triangle Counting, Department of Computer Science, Amherst College, Amherst (MA, USA), January 27</w:t>
+        <w:t xml:space="preserve">The </w:t>
+      </w:r>
+      <w:proofErr w:type="spellStart"/>
+      <w:r>
+        <w:t>Neverending</w:t>
+      </w:r>
+      <w:proofErr w:type="spellEnd"/>
+      <w:r>
+        <w:t xml:space="preserve"> Data – Streaming, Sampling, and Triangle Counting, Department of Computer Science, Amherst College, Amherst (MA, USA), January 27</w:t>
       </w:r>
     </w:p>
     <w:p>
@@ -2443,7 +3469,23 @@
       </w:r>
       <w:r>
         <w:tab/>
-        <w:t>Approximating Betweenness Centrality through Sampling with the Rademacher Averages, Boston University, Boston (MA, USA), November 18</w:t>
+        <w:t xml:space="preserve">Approximating </w:t>
+      </w:r>
+      <w:proofErr w:type="spellStart"/>
+      <w:r>
+        <w:t>Betweenness</w:t>
+      </w:r>
+      <w:proofErr w:type="spellEnd"/>
+      <w:r>
+        <w:t xml:space="preserve"> Centrality through Sampling with the </w:t>
+      </w:r>
+      <w:proofErr w:type="spellStart"/>
+      <w:r>
+        <w:t>Rademacher</w:t>
+      </w:r>
+      <w:proofErr w:type="spellEnd"/>
+      <w:r>
+        <w:t xml:space="preserve"> Averages, Boston University, Boston (MA, USA), November 18</w:t>
       </w:r>
     </w:p>
     <w:p>
@@ -2493,10 +3535,26 @@
       </w:r>
       <w:r>
         <w:tab/>
-        <w:t>Approximating Betweenness Centrality through Sampling with the Rademach</w:t>
-      </w:r>
-      <w:r>
-        <w:t>er Averages, Network Science In</w:t>
+        <w:t xml:space="preserve">Approximating </w:t>
+      </w:r>
+      <w:proofErr w:type="spellStart"/>
+      <w:r>
+        <w:t>Betweenness</w:t>
+      </w:r>
+      <w:proofErr w:type="spellEnd"/>
+      <w:r>
+        <w:t xml:space="preserve"> Centrality through Sampling with the </w:t>
+      </w:r>
+      <w:proofErr w:type="spellStart"/>
+      <w:r>
+        <w:t>Rademach</w:t>
+      </w:r>
+      <w:r>
+        <w:t>er</w:t>
+      </w:r>
+      <w:proofErr w:type="spellEnd"/>
+      <w:r>
+        <w:t xml:space="preserve"> Averages, Network Science In</w:t>
       </w:r>
       <w:r>
         <w:t>stitute, Northeastern University, Boston (MA, USA), October 17</w:t>
@@ -2530,7 +3588,15 @@
       </w:r>
       <w:r>
         <w:tab/>
-        <w:t xml:space="preserve">ABRA: Venice, Sampling, and Betweenness Centrality Estimation, Social Impact through Network Science (SINS), Venice (Italy), </w:t>
+        <w:t xml:space="preserve">ABRA: Venice, Sampling, and </w:t>
+      </w:r>
+      <w:proofErr w:type="spellStart"/>
+      <w:r>
+        <w:t>Betweenness</w:t>
+      </w:r>
+      <w:proofErr w:type="spellEnd"/>
+      <w:r>
+        <w:t xml:space="preserve"> Centrality Estimation, Social Impact through Network Science (SINS), Venice (Italy), </w:t>
       </w:r>
       <w:proofErr w:type="gramStart"/>
       <w:r>
@@ -2585,8 +3651,13 @@
       <w:r>
         <w:t xml:space="preserve">rning Theory Meets Data Mining, </w:t>
       </w:r>
-      <w:r>
-        <w:t>Monash University, Melbourne (Australia), October 28</w:t>
+      <w:proofErr w:type="spellStart"/>
+      <w:r>
+        <w:t>Monash</w:t>
+      </w:r>
+      <w:proofErr w:type="spellEnd"/>
+      <w:r>
+        <w:t xml:space="preserve"> University, Melbourne (Australia), October 28</w:t>
       </w:r>
     </w:p>
     <w:p>
@@ -2600,7 +3671,15 @@
       </w:r>
       <w:r>
         <w:tab/>
-        <w:t>Modern Sampling for Modern Data: The Case of Frequent Itemsets Mining, Two Sigma Investments, New York (NY, USA), March 5</w:t>
+        <w:t xml:space="preserve">Modern Sampling for Modern Data: The Case of Frequent </w:t>
+      </w:r>
+      <w:proofErr w:type="spellStart"/>
+      <w:r>
+        <w:t>Itemsets</w:t>
+      </w:r>
+      <w:proofErr w:type="spellEnd"/>
+      <w:r>
+        <w:t xml:space="preserve"> Mining, Two Sigma Investments, New York (NY, USA), March 5</w:t>
       </w:r>
     </w:p>
     <w:p>
@@ -2628,7 +3707,21 @@
       </w:r>
       <w:r>
         <w:tab/>
-        <w:t>Efficient Frequent Itemsets Mining through Sampling, Database Research Group Seminar, University of Waterloo, Waterloo (Canada), May 7</w:t>
+        <w:t xml:space="preserve">Efficient Frequent </w:t>
+      </w:r>
+      <w:proofErr w:type="spellStart"/>
+      <w:r>
+        <w:t>Itemsets</w:t>
+      </w:r>
+      <w:proofErr w:type="spellEnd"/>
+      <w:r>
+        <w:t xml:space="preserve"> Mining through Sampling, Database Research Group Seminar, University of Waterloo, Waterloo (</w:t>
+      </w:r>
+      <w:r>
+        <w:t xml:space="preserve">ON, </w:t>
+      </w:r>
+      <w:r>
+        <w:t>Canada), May 7</w:t>
       </w:r>
     </w:p>
     <w:p>
@@ -2642,7 +3735,15 @@
       </w:r>
       <w:r>
         <w:tab/>
-        <w:t xml:space="preserve">Efficient Frequent Itemsets Mining through Sampling, Database </w:t>
+        <w:t xml:space="preserve">Efficient Frequent </w:t>
+      </w:r>
+      <w:proofErr w:type="spellStart"/>
+      <w:r>
+        <w:t>Itemsets</w:t>
+      </w:r>
+      <w:proofErr w:type="spellEnd"/>
+      <w:r>
+        <w:t xml:space="preserve"> Mining through Sampling, Database </w:t>
       </w:r>
       <w:r>
         <w:t>Group Seminar, MIT CSAIL, Cambridge</w:t>
@@ -2676,7 +3777,15 @@
       </w:r>
       <w:r>
         <w:tab/>
-        <w:t>Fast Betweenness Estimation through Sampling, Data Management Group Seminar, Boston University, Boston (MA, USA), October 17</w:t>
+        <w:t xml:space="preserve">Fast </w:t>
+      </w:r>
+      <w:proofErr w:type="spellStart"/>
+      <w:r>
+        <w:t>Betweenness</w:t>
+      </w:r>
+      <w:proofErr w:type="spellEnd"/>
+      <w:r>
+        <w:t xml:space="preserve"> Estimation through Sampling, Data Management Group Seminar, Boston University, Boston (MA, USA), October 17</w:t>
       </w:r>
     </w:p>
     <w:p>
@@ -2690,7 +3799,15 @@
       </w:r>
       <w:r>
         <w:tab/>
-        <w:t>Fast Betweenness Estimation through Sampling, Lab Research Seminar, Yahoo! Labs Barcelona, Barcelona (Spain), June 13</w:t>
+        <w:t xml:space="preserve">Fast </w:t>
+      </w:r>
+      <w:proofErr w:type="spellStart"/>
+      <w:r>
+        <w:t>Betweenness</w:t>
+      </w:r>
+      <w:proofErr w:type="spellEnd"/>
+      <w:r>
+        <w:t xml:space="preserve"> Estimation through Sampling, Lab Research Seminar, Yahoo! Labs Barcelona, Barcelona (Spain), June 13</w:t>
       </w:r>
     </w:p>
     <w:p>
@@ -2704,7 +3821,15 @@
       </w:r>
       <w:r>
         <w:tab/>
-        <w:t>Fast Betweenness Estimation through Sampling, Advanced Computing Group Talk, University of Padua, Padua (Italy), May 30</w:t>
+        <w:t xml:space="preserve">Fast </w:t>
+      </w:r>
+      <w:proofErr w:type="spellStart"/>
+      <w:r>
+        <w:t>Betweenness</w:t>
+      </w:r>
+      <w:proofErr w:type="spellEnd"/>
+      <w:r>
+        <w:t xml:space="preserve"> Estimation through Sampling, Advanced Computing Group Talk, University of Padua, Padua (Italy), May 30</w:t>
       </w:r>
     </w:p>
     <w:p>
@@ -2749,7 +3874,15 @@
       </w:r>
       <w:r>
         <w:tab/>
-        <w:t>Top-k Frequent Itemsets Mining through Sampling, Advanced Computing Group Talk, University of Padua, Padua (Italy), September 16</w:t>
+        <w:t xml:space="preserve">Top-k Frequent </w:t>
+      </w:r>
+      <w:proofErr w:type="spellStart"/>
+      <w:r>
+        <w:t>Itemsets</w:t>
+      </w:r>
+      <w:proofErr w:type="spellEnd"/>
+      <w:r>
+        <w:t xml:space="preserve"> Mining through Sampling, Advanced Computing Group Talk, University of Padua, Padua (Italy), September 16</w:t>
       </w:r>
     </w:p>
     <w:p>
@@ -2763,7 +3896,15 @@
       </w:r>
       <w:r>
         <w:tab/>
-        <w:t>Mining Top-K Frequent Itemsets Through Progressive Sampling, Chalmers University of Technology, Gothenburg (Sweden), August 5</w:t>
+        <w:t xml:space="preserve">Mining Top-K Frequent </w:t>
+      </w:r>
+      <w:proofErr w:type="spellStart"/>
+      <w:r>
+        <w:t>Itemsets</w:t>
+      </w:r>
+      <w:proofErr w:type="spellEnd"/>
+      <w:r>
+        <w:t xml:space="preserve"> Through Progressive Sampling, Chalmers University of Technology, Gothenburg (Sweden), August 5</w:t>
       </w:r>
     </w:p>
     <w:p>
@@ -2828,7 +3969,14 @@
       </w:r>
       <w:r>
         <w:tab/>
-        <w:t>Monash University (Melbourne, Australia) – Visiting Researcher, October</w:t>
+      </w:r>
+      <w:proofErr w:type="spellStart"/>
+      <w:r>
+        <w:t>Monash</w:t>
+      </w:r>
+      <w:proofErr w:type="spellEnd"/>
+      <w:r>
+        <w:t xml:space="preserve"> University (Melbourne, Australia) – Visiting Researcher, October</w:t>
       </w:r>
     </w:p>
     <w:p>
@@ -2842,7 +3990,14 @@
       </w:r>
       <w:r>
         <w:tab/>
-        <w:t>Sapienza University of Rome (Rome, Italy)</w:t>
+      </w:r>
+      <w:proofErr w:type="spellStart"/>
+      <w:r>
+        <w:t>Sapienza</w:t>
+      </w:r>
+      <w:proofErr w:type="spellEnd"/>
+      <w:r>
+        <w:t xml:space="preserve"> University of Rome (Rome, Italy)</w:t>
       </w:r>
       <w:r>
         <w:t xml:space="preserve"> – Visiting Ph.D. Student, June</w:t>
@@ -3029,6 +4184,12 @@
         </w:rPr>
         <w:t>Data Mining and Knowledge Discovery (Guest editorial board for ECML PKDD’19</w:t>
       </w:r>
+      <w:r>
+        <w:rPr>
+          <w:bCs/>
+        </w:rPr>
+        <w:t>)</w:t>
+      </w:r>
     </w:p>
     <w:p>
       <w:pPr>
@@ -3118,13 +4279,27 @@
         <w:rPr>
           <w:bCs/>
         </w:rPr>
-        <w:t>Workshop (Be</w:t>
-      </w:r>
-      <w:r>
-        <w:rPr>
-          <w:bCs/>
-        </w:rPr>
-        <w:t>rtinoro, Italy, September 2018)</w:t>
+        <w:t>Workshop (</w:t>
+      </w:r>
+      <w:proofErr w:type="spellStart"/>
+      <w:r>
+        <w:rPr>
+          <w:bCs/>
+        </w:rPr>
+        <w:t>Be</w:t>
+      </w:r>
+      <w:r>
+        <w:rPr>
+          <w:bCs/>
+        </w:rPr>
+        <w:t>rtinoro</w:t>
+      </w:r>
+      <w:proofErr w:type="spellEnd"/>
+      <w:r>
+        <w:rPr>
+          <w:bCs/>
+        </w:rPr>
+        <w:t>, Italy, September 2018)</w:t>
       </w:r>
       <w:r>
         <w:rPr>
@@ -4345,7 +5520,7 @@
           <w:rPr>
             <w:noProof/>
           </w:rPr>
-          <w:t>November 4, 2018</w:t>
+          <w:t>November 7, 2018</w:t>
         </w:r>
       </w:fldSimple>
     </w:p>
@@ -4372,7 +5547,7 @@
         <w:rPr>
           <w:noProof/>
         </w:rPr>
-        <w:t>1</w:t>
+        <w:t>8</w:t>
       </w:r>
     </w:fldSimple>
   </w:p>

</xml_diff>

<commit_message>
Add service and talks.
</commit_message>
<xml_diff>
--- a/MatteoRiondato-CV.docx
+++ b/MatteoRiondato-CV.docx
@@ -3195,6 +3195,26 @@
       </w:r>
       <w:r>
         <w:tab/>
+        <w:t xml:space="preserve">Data Mining: </w:t>
+      </w:r>
+      <w:r>
+        <w:t>tasks, systems, challenges, and research directions</w:t>
+      </w:r>
+      <w:r>
+        <w:t>, Amherst College, Amherst (MA, USA), November 5</w:t>
+      </w:r>
+    </w:p>
+    <w:p>
+      <w:pPr>
+        <w:pStyle w:val="normal0"/>
+        <w:spacing w:after="120"/>
+        <w:ind w:left="720" w:hanging="720"/>
+      </w:pPr>
+      <w:r>
+        <w:t>2018</w:t>
+      </w:r>
+      <w:r>
+        <w:tab/>
         <w:t xml:space="preserve">Statistical Learning Theory meets Data Mining: Fast, High-quality, Sampling-based Approximation Algorithm, ISI Foundation, Turin (Italy), </w:t>
       </w:r>
       <w:proofErr w:type="gramStart"/>
@@ -3250,7 +3270,13 @@
       </w:r>
       <w:r>
         <w:tab/>
-        <w:t>Statistical Learning Theory meets Data Mining: Fast, High-quality, Sampling-based Approximation Algorithm, Boston College, Chestnut Hill (MA, USA), January 31</w:t>
+        <w:t>Statistical Learning Theory meets Data Mining: Fast, High-quality, Sampling-based Approximation Algorithm</w:t>
+      </w:r>
+      <w:r>
+        <w:t>s</w:t>
+      </w:r>
+      <w:r>
+        <w:t>, Boston College, Chestnut Hill (MA, USA), January 31</w:t>
       </w:r>
     </w:p>
     <w:p>
@@ -3264,7 +3290,13 @@
       </w:r>
       <w:r>
         <w:tab/>
-        <w:t xml:space="preserve">Statistical Learning Theory meets Data Mining: Fast, High-quality, Sampling-based Approximation Algorithm, Amherst College, Amherst (MA, USA), </w:t>
+        <w:t>Statistical Learning Theory meets Data Mining: Fast, High-quality, Sampling-based Approximation Algorithm</w:t>
+      </w:r>
+      <w:r>
+        <w:t>s</w:t>
+      </w:r>
+      <w:r>
+        <w:t xml:space="preserve">, Amherst College, Amherst (MA, USA), </w:t>
       </w:r>
       <w:proofErr w:type="gramStart"/>
       <w:r>
@@ -4538,6 +4570,21 @@
       </w:r>
       <w:r>
         <w:t>‘16</w:t>
+      </w:r>
+    </w:p>
+    <w:p>
+      <w:pPr>
+        <w:pStyle w:val="normal0"/>
+        <w:spacing w:line="360" w:lineRule="auto"/>
+      </w:pPr>
+      <w:r>
+        <w:t>SIAM SDM</w:t>
+      </w:r>
+      <w:r>
+        <w:t xml:space="preserve"> </w:t>
+      </w:r>
+      <w:r>
+        <w:t>‘19</w:t>
       </w:r>
     </w:p>
     <w:p>

</xml_diff>